<commit_message>
Stochastic variable section added to document
</commit_message>
<xml_diff>
--- a/documentation/src/main/resources/Monte Carlo Simulation Debugger.docx
+++ b/documentation/src/main/resources/Monte Carlo Simulation Debugger.docx
@@ -1770,6 +1770,7 @@
           <w:ilvl w:val="0"/>
           <w:numId w:val="19"/>
         </w:numPr>
+        <w:spacing w:before="0" w:after="240"/>
         <w:rPr>
           <w:lang w:val="bg-BG"/>
         </w:rPr>
@@ -1791,6 +1792,7 @@
           <w:ilvl w:val="1"/>
           <w:numId w:val="19"/>
         </w:numPr>
+        <w:spacing w:before="0" w:after="240"/>
         <w:rPr>
           <w:lang w:val="bg-BG"/>
         </w:rPr>
@@ -1800,7 +1802,13 @@
         <w:rPr>
           <w:lang w:val="bg-BG"/>
         </w:rPr>
-        <w:t>Структура на алгебрични изрази</w:t>
+        <w:t>Представяне</w:t>
+      </w:r>
+      <w:r>
+        <w:rPr>
+          <w:lang w:val="bg-BG"/>
+        </w:rPr>
+        <w:t xml:space="preserve"> на алгебрични изрази</w:t>
       </w:r>
       <w:bookmarkEnd w:id="1"/>
     </w:p>
@@ -1821,7 +1829,13 @@
         <w:rPr>
           <w:lang w:val="bg-BG"/>
         </w:rPr>
-        <w:t xml:space="preserve">те изрази могат да бъдат представени дървовидно както е показано на </w:t>
+        <w:t>те изрази могат да бъдат представени дървовидно както е показано на</w:t>
+      </w:r>
+      <w:r>
+        <w:rPr>
+          <w:lang w:val="bg-BG"/>
+        </w:rPr>
+        <w:t xml:space="preserve"> </w:t>
       </w:r>
       <w:r>
         <w:rPr>
@@ -1846,30 +1860,25 @@
         </w:rPr>
         <w:fldChar w:fldCharType="separate"/>
       </w:r>
-      <w:proofErr w:type="spellStart"/>
-      <w:r>
-        <w:t>Фигура</w:t>
-      </w:r>
-      <w:proofErr w:type="spellEnd"/>
-      <w:r>
-        <w:t xml:space="preserve">  </w:t>
+      <w:r>
+        <w:t xml:space="preserve">Фигура </w:t>
       </w:r>
       <w:r>
         <w:rPr>
           <w:noProof/>
         </w:rPr>
+        <w:t>1.1</w:t>
+      </w:r>
+      <w:r>
+        <w:noBreakHyphen/>
+      </w:r>
+      <w:r>
+        <w:rPr>
+          <w:noProof/>
+        </w:rPr>
         <w:t>1</w:t>
       </w:r>
       <w:r>
-        <w:noBreakHyphen/>
-      </w:r>
-      <w:r>
-        <w:rPr>
-          <w:noProof/>
-        </w:rPr>
-        <w:t>1</w:t>
-      </w:r>
-      <w:r>
         <w:rPr>
           <w:lang w:val="bg-BG"/>
         </w:rPr>
@@ -1881,11 +1890,28 @@
         </w:rPr>
         <w:t>.</w:t>
       </w:r>
+      <w:r>
+        <w:rPr>
+          <w:lang w:val="bg-BG"/>
+        </w:rPr>
+        <w:t xml:space="preserve"> Листата на дървото представляват константи или реферират стойността на променлива. </w:t>
+      </w:r>
+      <w:r>
+        <w:rPr>
+          <w:lang w:val="bg-BG"/>
+        </w:rPr>
+        <w:t>Останалите възли от дървото представят алгебрична операция извършвана върху стойностите на децата му.</w:t>
+      </w:r>
+      <w:r>
+        <w:rPr>
+          <w:lang w:val="bg-BG"/>
+        </w:rPr>
+        <w:t xml:space="preserve"> Изчислената стойност на корена на дървото представя стойността на целия алгебричен израз.</w:t>
+      </w:r>
     </w:p>
     <w:p>
       <w:pPr>
         <w:keepNext/>
-        <w:jc w:val="both"/>
       </w:pPr>
       <w:r>
         <w:rPr>
@@ -1936,19 +1962,23 @@
           <w:lang w:val="bg-BG"/>
         </w:rPr>
       </w:pPr>
-      <w:bookmarkStart w:id="2" w:name="_Ref454473120"/>
-      <w:bookmarkStart w:id="3" w:name="_Ref454473131"/>
-      <w:proofErr w:type="spellStart"/>
-      <w:proofErr w:type="gramStart"/>
-      <w:r>
-        <w:t>Фигура</w:t>
-      </w:r>
-      <w:proofErr w:type="spellEnd"/>
-      <w:r>
-        <w:t xml:space="preserve">  </w:t>
-      </w:r>
-      <w:proofErr w:type="gramEnd"/>
-      <w:fldSimple w:instr=" STYLEREF 1 \s ">
+      <w:bookmarkStart w:id="2" w:name="_Ref454473131"/>
+      <w:bookmarkStart w:id="3" w:name="_Ref454473120"/>
+      <w:r>
+        <w:t xml:space="preserve">Фигура </w:t>
+      </w:r>
+      <w:fldSimple w:instr=" STYLEREF 2 \s ">
+        <w:r>
+          <w:rPr>
+            <w:noProof/>
+          </w:rPr>
+          <w:t>1.1</w:t>
+        </w:r>
+      </w:fldSimple>
+      <w:r>
+        <w:noBreakHyphen/>
+      </w:r>
+      <w:fldSimple w:instr=" SEQ Фигура \* ARABIC \s 2 ">
         <w:r>
           <w:rPr>
             <w:noProof/>
@@ -1956,25 +1986,14 @@
           <w:t>1</w:t>
         </w:r>
       </w:fldSimple>
-      <w:r>
-        <w:noBreakHyphen/>
-      </w:r>
-      <w:fldSimple w:instr=" SEQ Фигура_ \* ARABIC \s 1 ">
-        <w:r>
-          <w:rPr>
-            <w:noProof/>
-          </w:rPr>
-          <w:t>1</w:t>
-        </w:r>
-      </w:fldSimple>
+      <w:bookmarkEnd w:id="2"/>
+      <w:r>
+        <w:rPr>
+          <w:lang w:val="bg-BG"/>
+        </w:rPr>
+        <w:t xml:space="preserve"> Дървовидно представяне на алгебрични изрази</w:t>
+      </w:r>
       <w:bookmarkEnd w:id="3"/>
-      <w:r>
-        <w:rPr>
-          <w:lang w:val="bg-BG"/>
-        </w:rPr>
-        <w:t xml:space="preserve"> Дървовидно представяне на алгебрични изрази</w:t>
-      </w:r>
-      <w:bookmarkEnd w:id="2"/>
     </w:p>
     <w:p>
       <w:pPr>
@@ -2014,6 +2033,509 @@
           <w:ilvl w:val="1"/>
           <w:numId w:val="19"/>
         </w:numPr>
+        <w:spacing w:before="0" w:after="240"/>
+        <w:rPr>
+          <w:lang w:val="bg-BG"/>
+        </w:rPr>
+      </w:pPr>
+      <w:bookmarkStart w:id="4" w:name="_Toc454473201"/>
+      <w:r>
+        <w:rPr>
+          <w:lang w:val="bg-BG"/>
+        </w:rPr>
+        <w:lastRenderedPageBreak/>
+        <w:t>Работа със случайни</w:t>
+      </w:r>
+      <w:r>
+        <w:rPr>
+          <w:lang w:val="bg-BG"/>
+        </w:rPr>
+        <w:t xml:space="preserve"> (стохастични)</w:t>
+      </w:r>
+      <w:r>
+        <w:rPr>
+          <w:lang w:val="bg-BG"/>
+        </w:rPr>
+        <w:t xml:space="preserve"> величини и разпределения</w:t>
+      </w:r>
+      <w:bookmarkEnd w:id="4"/>
+    </w:p>
+    <w:p>
+      <w:pPr>
+        <w:ind w:firstLine="567"/>
+        <w:rPr>
+          <w:lang w:val="bg-BG"/>
+        </w:rPr>
+      </w:pPr>
+      <w:r>
+        <w:rPr>
+          <w:lang w:val="bg-BG"/>
+        </w:rPr>
+        <w:t>В</w:t>
+      </w:r>
+      <w:r>
+        <w:rPr>
+          <w:lang w:val="bg-BG"/>
+        </w:rPr>
+        <w:t xml:space="preserve"> теорията на вероятностите и статистиката случайните величини </w:t>
+      </w:r>
+      <w:r>
+        <w:rPr>
+          <w:lang w:val="bg-BG"/>
+        </w:rPr>
+        <w:t>са</w:t>
+      </w:r>
+      <w:r>
+        <w:rPr>
+          <w:lang w:val="bg-BG"/>
+        </w:rPr>
+        <w:t xml:space="preserve"> променливи, чиито стойности </w:t>
+      </w:r>
+      <w:r>
+        <w:rPr>
+          <w:lang w:val="bg-BG"/>
+        </w:rPr>
+        <w:t>представляват резултатите от даден случаен експеримент</w:t>
+      </w:r>
+      <w:r>
+        <w:rPr>
+          <w:lang w:val="bg-BG"/>
+        </w:rPr>
+        <w:t>.</w:t>
+      </w:r>
+      <w:r>
+        <w:rPr>
+          <w:lang w:val="bg-BG"/>
+        </w:rPr>
+        <w:t xml:space="preserve"> </w:t>
+      </w:r>
+      <w:r>
+        <w:rPr>
+          <w:lang w:val="bg-BG"/>
+        </w:rPr>
+        <w:t>Когато стойностите на случайната величина не са дискретни, а образуват непрекъснато множество, тя се нарича непрекъсната случайна величина. Реализация на променлива е стойността на променливата, която е била наблюдавана при провеждане на стохастичния експеримент.</w:t>
+      </w:r>
+    </w:p>
+    <w:p>
+      <w:pPr>
+        <w:ind w:firstLine="567"/>
+        <w:rPr>
+          <w:lang w:val="bg-BG"/>
+        </w:rPr>
+      </w:pPr>
+      <w:r>
+        <w:rPr>
+          <w:lang w:val="bg-BG"/>
+        </w:rPr>
+        <w:t>Математическата функция, която описва възможните стойности на стохастична променлива,  се нарича нейно вероятностно разпределение. Разпределението назначава вероятност</w:t>
+      </w:r>
+      <w:r>
+        <w:rPr>
+          <w:lang w:val="bg-BG"/>
+        </w:rPr>
+        <w:t xml:space="preserve"> за настъпване</w:t>
+      </w:r>
+      <w:r>
+        <w:rPr>
+          <w:lang w:val="bg-BG"/>
+        </w:rPr>
+        <w:t xml:space="preserve"> </w:t>
+      </w:r>
+      <w:r>
+        <w:rPr>
+          <w:lang w:val="bg-BG"/>
+        </w:rPr>
+        <w:t>н</w:t>
+      </w:r>
+      <w:r>
+        <w:rPr>
+          <w:lang w:val="bg-BG"/>
+        </w:rPr>
+        <w:t xml:space="preserve">а всяко измеримо подмножество от възможните стойности на случайния експеримент. </w:t>
+      </w:r>
+    </w:p>
+    <w:p>
+      <w:pPr>
+        <w:ind w:firstLine="567"/>
+        <w:rPr>
+          <w:lang w:val="bg-BG"/>
+        </w:rPr>
+      </w:pPr>
+      <w:r>
+        <w:rPr>
+          <w:lang w:val="bg-BG"/>
+        </w:rPr>
+        <w:t>В приложната теория на вероятностите разпределение</w:t>
+      </w:r>
+      <w:r>
+        <w:rPr>
+          <w:lang w:val="bg-BG"/>
+        </w:rPr>
+        <w:t xml:space="preserve"> на непрекъсната случайна величина</w:t>
+      </w:r>
+      <w:r>
+        <w:rPr>
+          <w:lang w:val="bg-BG"/>
+        </w:rPr>
+        <w:t xml:space="preserve"> </w:t>
+      </w:r>
+      <w:r>
+        <w:rPr>
+          <w:lang w:val="bg-BG"/>
+        </w:rPr>
+        <w:t>се задава най-често чрез функция на плътност на вероятността.</w:t>
+      </w:r>
+      <w:r>
+        <w:rPr>
+          <w:lang w:val="bg-BG"/>
+        </w:rPr>
+        <w:t xml:space="preserve"> </w:t>
+      </w:r>
+      <w:r>
+        <w:rPr>
+          <w:lang w:val="bg-BG"/>
+        </w:rPr>
+        <w:t>На</w:t>
+      </w:r>
+      <w:r>
+        <w:rPr>
+          <w:lang w:val="bg-BG"/>
+        </w:rPr>
+        <w:t xml:space="preserve"> </w:t>
+      </w:r>
+      <w:r>
+        <w:rPr>
+          <w:lang w:val="bg-BG"/>
+        </w:rPr>
+        <w:fldChar w:fldCharType="begin"/>
+      </w:r>
+      <w:r>
+        <w:rPr>
+          <w:lang w:val="bg-BG"/>
+        </w:rPr>
+        <w:instrText xml:space="preserve"> REF _Ref454478197 \h </w:instrText>
+      </w:r>
+      <w:r>
+        <w:rPr>
+          <w:lang w:val="bg-BG"/>
+        </w:rPr>
+      </w:r>
+      <w:r>
+        <w:rPr>
+          <w:lang w:val="bg-BG"/>
+        </w:rPr>
+        <w:fldChar w:fldCharType="separate"/>
+      </w:r>
+      <w:r>
+        <w:t xml:space="preserve">Фигура </w:t>
+      </w:r>
+      <w:r>
+        <w:rPr>
+          <w:noProof/>
+        </w:rPr>
+        <w:t>1.2</w:t>
+      </w:r>
+      <w:r>
+        <w:noBreakHyphen/>
+      </w:r>
+      <w:r>
+        <w:rPr>
+          <w:noProof/>
+        </w:rPr>
+        <w:t>1</w:t>
+      </w:r>
+      <w:r>
+        <w:rPr>
+          <w:lang w:val="bg-BG"/>
+        </w:rPr>
+        <w:fldChar w:fldCharType="end"/>
+      </w:r>
+      <w:r>
+        <w:rPr>
+          <w:lang w:val="bg-BG"/>
+        </w:rPr>
+        <w:t xml:space="preserve"> </w:t>
+      </w:r>
+      <w:r>
+        <w:rPr>
+          <w:lang w:val="bg-BG"/>
+        </w:rPr>
+        <w:fldChar w:fldCharType="begin"/>
+      </w:r>
+      <w:r>
+        <w:rPr>
+          <w:lang w:val="bg-BG"/>
+        </w:rPr>
+        <w:instrText xml:space="preserve"> REF _Ref454477051 \h </w:instrText>
+      </w:r>
+      <w:r>
+        <w:rPr>
+          <w:lang w:val="bg-BG"/>
+        </w:rPr>
+      </w:r>
+      <w:r>
+        <w:rPr>
+          <w:lang w:val="bg-BG"/>
+        </w:rPr>
+        <w:fldChar w:fldCharType="separate"/>
+      </w:r>
+      <w:r>
+        <w:rPr>
+          <w:lang w:val="bg-BG"/>
+        </w:rPr>
+        <w:fldChar w:fldCharType="end"/>
+      </w:r>
+      <w:r>
+        <w:rPr>
+          <w:lang w:val="bg-BG"/>
+        </w:rPr>
+        <w:t>са показани функции на плътност на вероятността за нормалното разпределение.</w:t>
+      </w:r>
+    </w:p>
+    <w:p>
+      <w:pPr>
+        <w:keepNext/>
+      </w:pPr>
+      <w:r>
+        <w:rPr>
+          <w:noProof/>
+          <w:lang w:val="bg-BG" w:eastAsia="bg-BG" w:bidi="ar-SA"/>
+        </w:rPr>
+        <w:drawing>
+          <wp:inline distT="0" distB="0" distL="0" distR="0">
+            <wp:extent cx="5760720" cy="3680460"/>
+            <wp:effectExtent l="19050" t="0" r="0" b="0"/>
+            <wp:docPr id="2" name="Picture 1" descr="Normal_Distribution_PDF.svg.png"/>
+            <wp:cNvGraphicFramePr>
+              <a:graphicFrameLocks xmlns:a="http://schemas.openxmlformats.org/drawingml/2006/main" noChangeAspect="1"/>
+            </wp:cNvGraphicFramePr>
+            <a:graphic xmlns:a="http://schemas.openxmlformats.org/drawingml/2006/main">
+              <a:graphicData uri="http://schemas.openxmlformats.org/drawingml/2006/picture">
+                <pic:pic xmlns:pic="http://schemas.openxmlformats.org/drawingml/2006/picture">
+                  <pic:nvPicPr>
+                    <pic:cNvPr id="0" name="Normal_Distribution_PDF.svg.png"/>
+                    <pic:cNvPicPr/>
+                  </pic:nvPicPr>
+                  <pic:blipFill>
+                    <a:blip r:embed="rId12" cstate="print"/>
+                    <a:stretch>
+                      <a:fillRect/>
+                    </a:stretch>
+                  </pic:blipFill>
+                  <pic:spPr>
+                    <a:xfrm>
+                      <a:off x="0" y="0"/>
+                      <a:ext cx="5760720" cy="3680460"/>
+                    </a:xfrm>
+                    <a:prstGeom prst="rect">
+                      <a:avLst/>
+                    </a:prstGeom>
+                  </pic:spPr>
+                </pic:pic>
+              </a:graphicData>
+            </a:graphic>
+          </wp:inline>
+        </w:drawing>
+      </w:r>
+    </w:p>
+    <w:p>
+      <w:pPr>
+        <w:pStyle w:val="Caption"/>
+        <w:rPr>
+          <w:lang w:val="bg-BG"/>
+        </w:rPr>
+      </w:pPr>
+      <w:bookmarkStart w:id="5" w:name="_Ref454478197"/>
+      <w:r>
+        <w:t xml:space="preserve">Фигура </w:t>
+      </w:r>
+      <w:fldSimple w:instr=" STYLEREF 2 \s ">
+        <w:r>
+          <w:rPr>
+            <w:noProof/>
+          </w:rPr>
+          <w:t>1.2</w:t>
+        </w:r>
+      </w:fldSimple>
+      <w:r>
+        <w:noBreakHyphen/>
+      </w:r>
+      <w:fldSimple w:instr=" SEQ Фигура \* ARABIC \s 2 ">
+        <w:r>
+          <w:rPr>
+            <w:noProof/>
+          </w:rPr>
+          <w:t>1</w:t>
+        </w:r>
+      </w:fldSimple>
+      <w:bookmarkEnd w:id="5"/>
+      <w:r>
+        <w:rPr>
+          <w:lang w:val="bg-BG"/>
+        </w:rPr>
+        <w:t xml:space="preserve"> </w:t>
+      </w:r>
+      <w:r>
+        <w:rPr>
+          <w:lang w:val="bg-BG"/>
+        </w:rPr>
+        <w:t>Функции</w:t>
+      </w:r>
+      <w:r>
+        <w:rPr>
+          <w:lang w:val="bg-BG"/>
+        </w:rPr>
+        <w:t xml:space="preserve"> на плътност на вероятността за нормалното разпределение</w:t>
+      </w:r>
+    </w:p>
+    <w:p>
+      <w:pPr>
+        <w:ind w:firstLine="567"/>
+        <w:rPr>
+          <w:lang w:val="bg-BG"/>
+        </w:rPr>
+      </w:pPr>
+      <w:r>
+        <w:rPr>
+          <w:lang w:val="bg-BG"/>
+        </w:rPr>
+        <w:t xml:space="preserve">Разпределение може да бъде зададено още и чрез комулираща функция на разпределението, която показва вероятността случайната величина </w:t>
+      </w:r>
+      <w:r>
+        <w:t>X</w:t>
+      </w:r>
+      <w:r>
+        <w:rPr>
+          <w:lang w:val="bg-BG"/>
+        </w:rPr>
+        <w:t xml:space="preserve"> да получи стойност по-малка или равна на </w:t>
+      </w:r>
+      <w:r>
+        <w:t>x.</w:t>
+      </w:r>
+    </w:p>
+    <w:p>
+      <w:pPr>
+        <w:rPr>
+          <w:lang w:val="bg-BG"/>
+        </w:rPr>
+      </w:pPr>
+    </w:p>
+    <w:p>
+      <w:pPr>
+        <w:keepNext/>
+      </w:pPr>
+      <w:r>
+        <w:rPr>
+          <w:noProof/>
+          <w:lang w:val="bg-BG" w:eastAsia="bg-BG" w:bidi="ar-SA"/>
+        </w:rPr>
+        <w:lastRenderedPageBreak/>
+        <w:drawing>
+          <wp:inline distT="0" distB="0" distL="0" distR="0">
+            <wp:extent cx="5760720" cy="3680460"/>
+            <wp:effectExtent l="19050" t="0" r="0" b="0"/>
+            <wp:docPr id="4" name="Picture 3" descr="Normal_Distribution_CDF.svg.png"/>
+            <wp:cNvGraphicFramePr>
+              <a:graphicFrameLocks xmlns:a="http://schemas.openxmlformats.org/drawingml/2006/main" noChangeAspect="1"/>
+            </wp:cNvGraphicFramePr>
+            <a:graphic xmlns:a="http://schemas.openxmlformats.org/drawingml/2006/main">
+              <a:graphicData uri="http://schemas.openxmlformats.org/drawingml/2006/picture">
+                <pic:pic xmlns:pic="http://schemas.openxmlformats.org/drawingml/2006/picture">
+                  <pic:nvPicPr>
+                    <pic:cNvPr id="0" name="Normal_Distribution_CDF.svg.png"/>
+                    <pic:cNvPicPr/>
+                  </pic:nvPicPr>
+                  <pic:blipFill>
+                    <a:blip r:embed="rId13" cstate="print"/>
+                    <a:stretch>
+                      <a:fillRect/>
+                    </a:stretch>
+                  </pic:blipFill>
+                  <pic:spPr>
+                    <a:xfrm>
+                      <a:off x="0" y="0"/>
+                      <a:ext cx="5760720" cy="3680460"/>
+                    </a:xfrm>
+                    <a:prstGeom prst="rect">
+                      <a:avLst/>
+                    </a:prstGeom>
+                  </pic:spPr>
+                </pic:pic>
+              </a:graphicData>
+            </a:graphic>
+          </wp:inline>
+        </w:drawing>
+      </w:r>
+    </w:p>
+    <w:p>
+      <w:pPr>
+        <w:pStyle w:val="Caption"/>
+        <w:rPr>
+          <w:lang w:val="bg-BG"/>
+        </w:rPr>
+      </w:pPr>
+      <w:r>
+        <w:t xml:space="preserve">Фигура </w:t>
+      </w:r>
+      <w:fldSimple w:instr=" STYLEREF 2 \s ">
+        <w:r>
+          <w:rPr>
+            <w:noProof/>
+          </w:rPr>
+          <w:t>1.2</w:t>
+        </w:r>
+      </w:fldSimple>
+      <w:r>
+        <w:noBreakHyphen/>
+      </w:r>
+      <w:fldSimple w:instr=" SEQ Фигура \* ARABIC \s 2 ">
+        <w:r>
+          <w:rPr>
+            <w:noProof/>
+          </w:rPr>
+          <w:t>2</w:t>
+        </w:r>
+      </w:fldSimple>
+      <w:r>
+        <w:rPr>
+          <w:lang w:val="bg-BG"/>
+        </w:rPr>
+        <w:t xml:space="preserve"> </w:t>
+      </w:r>
+      <w:r>
+        <w:rPr>
+          <w:lang w:val="bg-BG"/>
+        </w:rPr>
+        <w:t>Комулиращ</w:t>
+      </w:r>
+      <w:r>
+        <w:rPr>
+          <w:lang w:val="bg-BG"/>
+        </w:rPr>
+        <w:t>и</w:t>
+      </w:r>
+      <w:r>
+        <w:rPr>
+          <w:lang w:val="bg-BG"/>
+        </w:rPr>
+        <w:t xml:space="preserve"> функци</w:t>
+      </w:r>
+      <w:r>
+        <w:rPr>
+          <w:lang w:val="bg-BG"/>
+        </w:rPr>
+        <w:t>и</w:t>
+      </w:r>
+      <w:r>
+        <w:rPr>
+          <w:lang w:val="bg-BG"/>
+        </w:rPr>
+        <w:t xml:space="preserve"> на разпределението за нормалното разпределение</w:t>
+      </w:r>
+    </w:p>
+    <w:p>
+      <w:pPr>
         <w:rPr>
           <w:lang w:val="bg-BG"/>
         </w:rPr>
@@ -2024,15 +2546,6 @@
           <w:docGrid w:linePitch="360"/>
         </w:sectPr>
       </w:pPr>
-      <w:bookmarkStart w:id="4" w:name="_Toc454473201"/>
-      <w:r>
-        <w:rPr>
-          <w:lang w:val="bg-BG"/>
-        </w:rPr>
-        <w:lastRenderedPageBreak/>
-        <w:t>Работа със случайни величини и разпределения</w:t>
-      </w:r>
-      <w:bookmarkEnd w:id="4"/>
     </w:p>
     <w:p>
       <w:pPr>
@@ -2051,7 +2564,7 @@
           <w:docGrid w:linePitch="360"/>
         </w:sectPr>
       </w:pPr>
-      <w:bookmarkStart w:id="5" w:name="_Toc454473202"/>
+      <w:bookmarkStart w:id="6" w:name="_Toc454473202"/>
       <w:r>
         <w:rPr>
           <w:lang w:val="bg-BG"/>
@@ -2059,7 +2572,7 @@
         <w:lastRenderedPageBreak/>
         <w:t>Принципи на извършване на Монте Карло симулации</w:t>
       </w:r>
-      <w:bookmarkEnd w:id="5"/>
+      <w:bookmarkEnd w:id="6"/>
     </w:p>
     <w:p>
       <w:pPr>
@@ -2078,7 +2591,7 @@
           <w:docGrid w:linePitch="360"/>
         </w:sectPr>
       </w:pPr>
-      <w:bookmarkStart w:id="6" w:name="_Toc454473203"/>
+      <w:bookmarkStart w:id="7" w:name="_Toc454473203"/>
       <w:r>
         <w:rPr>
           <w:lang w:val="bg-BG"/>
@@ -2086,7 +2599,7 @@
         <w:lastRenderedPageBreak/>
         <w:t>Изграждане на динамичен дървовиден потребителски интерфейс</w:t>
       </w:r>
-      <w:bookmarkEnd w:id="6"/>
+      <w:bookmarkEnd w:id="7"/>
     </w:p>
     <w:p>
       <w:pPr>
@@ -2099,7 +2612,7 @@
           <w:lang w:val="bg-BG"/>
         </w:rPr>
       </w:pPr>
-      <w:bookmarkStart w:id="7" w:name="_Toc454473204"/>
+      <w:bookmarkStart w:id="8" w:name="_Toc454473204"/>
       <w:r>
         <w:rPr>
           <w:lang w:val="bg-BG"/>
@@ -2107,7 +2620,7 @@
         <w:lastRenderedPageBreak/>
         <w:t>Сървърен модул за извършване на симулации</w:t>
       </w:r>
-      <w:bookmarkEnd w:id="7"/>
+      <w:bookmarkEnd w:id="8"/>
     </w:p>
     <w:p>
       <w:pPr>
@@ -2140,7 +2653,7 @@
           <w:lang w:val="bg-BG"/>
         </w:rPr>
       </w:pPr>
-      <w:bookmarkStart w:id="8" w:name="_Toc454473205"/>
+      <w:bookmarkStart w:id="9" w:name="_Toc454473205"/>
       <w:r>
         <w:rPr>
           <w:lang w:val="bg-BG"/>
@@ -2148,7 +2661,7 @@
         <w:lastRenderedPageBreak/>
         <w:t>Въведение</w:t>
       </w:r>
-      <w:bookmarkEnd w:id="8"/>
+      <w:bookmarkEnd w:id="9"/>
     </w:p>
     <w:p>
       <w:pPr>
@@ -2181,7 +2694,7 @@
           <w:lang w:val="bg-BG"/>
         </w:rPr>
       </w:pPr>
-      <w:bookmarkStart w:id="9" w:name="_Toc454473206"/>
+      <w:bookmarkStart w:id="10" w:name="_Toc454473206"/>
       <w:r>
         <w:rPr>
           <w:lang w:val="bg-BG"/>
@@ -2189,7 +2702,7 @@
         <w:lastRenderedPageBreak/>
         <w:t>Теоретични основи</w:t>
       </w:r>
-      <w:bookmarkEnd w:id="9"/>
+      <w:bookmarkEnd w:id="10"/>
     </w:p>
     <w:sectPr>
       <w:pgSz w:w="11906" w:h="16838"/>
@@ -2275,13 +2788,7 @@
       <w:rPr>
         <w:lang w:val="bg-BG"/>
       </w:rPr>
-      <w:t xml:space="preserve"> </w:t>
-    </w:r>
-    <w:r>
-      <w:rPr>
-        <w:lang w:val="bg-BG"/>
-      </w:rPr>
-      <w:t xml:space="preserve">- </w:t>
+      <w:t xml:space="preserve"> - </w:t>
     </w:r>
     <w:fldSimple w:instr=" STYLEREF  &quot;Heading 2&quot;  \* MERGEFORMAT ">
       <w:r>
@@ -2289,7 +2796,13 @@
           <w:noProof/>
           <w:lang w:val="bg-BG"/>
         </w:rPr>
-        <w:t>Принципи на извършване на Монте Карло симулации</w:t>
+        <w:t>Работа със случайни</w:t>
+      </w:r>
+      <w:r>
+        <w:rPr>
+          <w:noProof/>
+        </w:rPr>
+        <w:t xml:space="preserve"> (стохастични) величини и разпределения</w:t>
       </w:r>
     </w:fldSimple>
     <w:r>
@@ -2308,7 +2821,7 @@
       <w:rPr>
         <w:noProof/>
       </w:rPr>
-      <w:t>6</w:t>
+      <w:t>5</w:t>
     </w:r>
     <w:r>
       <w:fldChar w:fldCharType="end"/>
@@ -3549,7 +4062,10 @@
   <w:style w:type="paragraph" w:default="1" w:styleId="Normal">
     <w:name w:val="Normal"/>
     <w:qFormat/>
-    <w:rsid w:val="00917D65"/>
+    <w:rsid w:val="00185DAC"/>
+    <w:pPr>
+      <w:jc w:val="both"/>
+    </w:pPr>
   </w:style>
   <w:style w:type="paragraph" w:styleId="Heading1">
     <w:name w:val="heading 1"/>
@@ -3746,6 +4262,7 @@
   <w:style w:type="character" w:default="1" w:styleId="DefaultParagraphFont">
     <w:name w:val="Default Paragraph Font"/>
     <w:uiPriority w:val="1"/>
+    <w:semiHidden/>
     <w:unhideWhenUsed/>
   </w:style>
   <w:style w:type="table" w:default="1" w:styleId="TableNormal">
@@ -3958,7 +4475,7 @@
     <w:link w:val="SubtitleChar"/>
     <w:uiPriority w:val="11"/>
     <w:qFormat/>
-    <w:rsid w:val="00917D65"/>
+    <w:rsid w:val="009F2D7B"/>
     <w:pPr>
       <w:spacing w:after="600"/>
     </w:pPr>
@@ -3967,6 +4484,7 @@
       <w:i/>
       <w:iCs/>
       <w:spacing w:val="13"/>
+      <w:sz w:val="36"/>
     </w:rPr>
   </w:style>
   <w:style w:type="character" w:customStyle="1" w:styleId="SubtitleChar">
@@ -3974,14 +4492,13 @@
     <w:basedOn w:val="DefaultParagraphFont"/>
     <w:link w:val="Subtitle"/>
     <w:uiPriority w:val="11"/>
-    <w:rsid w:val="00917D65"/>
+    <w:rsid w:val="009F2D7B"/>
     <w:rPr>
       <w:rFonts w:asciiTheme="majorHAnsi" w:eastAsiaTheme="majorEastAsia" w:hAnsiTheme="majorHAnsi" w:cstheme="majorBidi"/>
       <w:i/>
       <w:iCs/>
       <w:spacing w:val="13"/>
-      <w:sz w:val="24"/>
-      <w:szCs w:val="24"/>
+      <w:sz w:val="36"/>
     </w:rPr>
   </w:style>
   <w:style w:type="character" w:styleId="Strong">
@@ -4072,7 +4589,6 @@
       </w:pBdr>
       <w:spacing w:before="200" w:after="280"/>
       <w:ind w:left="1008" w:right="1152"/>
-      <w:jc w:val="both"/>
     </w:pPr>
     <w:rPr>
       <w:b/>
@@ -4570,7 +5086,7 @@
 </file>
 
 <file path=customXml/itemProps1.xml><?xml version="1.0" encoding="utf-8"?>
-<ds:datastoreItem xmlns:ds="http://schemas.openxmlformats.org/officeDocument/2006/customXml" ds:itemID="{192FF2BB-CBF0-4AE2-8D7F-9C7A328B881B}">
+<ds:datastoreItem xmlns:ds="http://schemas.openxmlformats.org/officeDocument/2006/customXml" ds:itemID="{94EF6F19-EA9A-47F7-91FA-B33658690623}">
   <ds:schemaRefs>
     <ds:schemaRef ds:uri="http://schemas.openxmlformats.org/officeDocument/2006/bibliography"/>
   </ds:schemaRefs>

</xml_diff>

<commit_message>
Monte Carlo methods and Client-Server sections added to document
</commit_message>
<xml_diff>
--- a/documentation/src/main/resources/Monte Carlo Simulation Debugger.docx
+++ b/documentation/src/main/resources/Monte Carlo Simulation Debugger.docx
@@ -1066,7 +1066,7 @@
           <w:lang w:val="bg-BG" w:eastAsia="bg-BG" w:bidi="ar-SA"/>
         </w:rPr>
       </w:pPr>
-      <w:hyperlink w:anchor="_Toc454473199" w:history="1">
+      <w:hyperlink w:anchor="_Toc454486283" w:history="1">
         <w:r>
           <w:rPr>
             <w:rStyle w:val="Hyperlink"/>
@@ -1111,7 +1111,7 @@
             <w:noProof/>
             <w:webHidden/>
           </w:rPr>
-          <w:instrText xml:space="preserve"> PAGEREF _Toc454473199 \h </w:instrText>
+          <w:instrText xml:space="preserve"> PAGEREF _Toc454486283 \h </w:instrText>
         </w:r>
         <w:r>
           <w:rPr>
@@ -1151,9 +1151,12 @@
         </w:tabs>
         <w:rPr>
           <w:noProof/>
-        </w:rPr>
-      </w:pPr>
-      <w:hyperlink w:anchor="_Toc454473200" w:history="1">
+          <w:sz w:val="22"/>
+          <w:szCs w:val="22"/>
+          <w:lang w:val="bg-BG" w:eastAsia="bg-BG" w:bidi="ar-SA"/>
+        </w:rPr>
+      </w:pPr>
+      <w:hyperlink w:anchor="_Toc454486284" w:history="1">
         <w:r>
           <w:rPr>
             <w:rStyle w:val="Hyperlink"/>
@@ -1165,6 +1168,9 @@
         <w:r>
           <w:rPr>
             <w:noProof/>
+            <w:sz w:val="22"/>
+            <w:szCs w:val="22"/>
+            <w:lang w:val="bg-BG" w:eastAsia="bg-BG" w:bidi="ar-SA"/>
           </w:rPr>
           <w:tab/>
         </w:r>
@@ -1174,7 +1180,7 @@
             <w:noProof/>
             <w:lang w:val="bg-BG"/>
           </w:rPr>
-          <w:t>Структура на алгебрични изрази</w:t>
+          <w:t>Представяне на алгебрични изрази</w:t>
         </w:r>
         <w:r>
           <w:rPr>
@@ -1195,7 +1201,7 @@
             <w:noProof/>
             <w:webHidden/>
           </w:rPr>
-          <w:instrText xml:space="preserve"> PAGEREF _Toc454473200 \h </w:instrText>
+          <w:instrText xml:space="preserve"> PAGEREF _Toc454486284 \h </w:instrText>
         </w:r>
         <w:r>
           <w:rPr>
@@ -1235,9 +1241,12 @@
         </w:tabs>
         <w:rPr>
           <w:noProof/>
-        </w:rPr>
-      </w:pPr>
-      <w:hyperlink w:anchor="_Toc454473201" w:history="1">
+          <w:sz w:val="22"/>
+          <w:szCs w:val="22"/>
+          <w:lang w:val="bg-BG" w:eastAsia="bg-BG" w:bidi="ar-SA"/>
+        </w:rPr>
+      </w:pPr>
+      <w:hyperlink w:anchor="_Toc454486285" w:history="1">
         <w:r>
           <w:rPr>
             <w:rStyle w:val="Hyperlink"/>
@@ -1249,6 +1258,9 @@
         <w:r>
           <w:rPr>
             <w:noProof/>
+            <w:sz w:val="22"/>
+            <w:szCs w:val="22"/>
+            <w:lang w:val="bg-BG" w:eastAsia="bg-BG" w:bidi="ar-SA"/>
           </w:rPr>
           <w:tab/>
         </w:r>
@@ -1258,7 +1270,7 @@
             <w:noProof/>
             <w:lang w:val="bg-BG"/>
           </w:rPr>
-          <w:t>Работа със случайни величини и разпределения</w:t>
+          <w:t>Работа със случайни (стохастични) величини и разпределения</w:t>
         </w:r>
         <w:r>
           <w:rPr>
@@ -1279,7 +1291,7 @@
             <w:noProof/>
             <w:webHidden/>
           </w:rPr>
-          <w:instrText xml:space="preserve"> PAGEREF _Toc454473201 \h </w:instrText>
+          <w:instrText xml:space="preserve"> PAGEREF _Toc454486285 \h </w:instrText>
         </w:r>
         <w:r>
           <w:rPr>
@@ -1319,9 +1331,12 @@
         </w:tabs>
         <w:rPr>
           <w:noProof/>
-        </w:rPr>
-      </w:pPr>
-      <w:hyperlink w:anchor="_Toc454473202" w:history="1">
+          <w:sz w:val="22"/>
+          <w:szCs w:val="22"/>
+          <w:lang w:val="bg-BG" w:eastAsia="bg-BG" w:bidi="ar-SA"/>
+        </w:rPr>
+      </w:pPr>
+      <w:hyperlink w:anchor="_Toc454486286" w:history="1">
         <w:r>
           <w:rPr>
             <w:rStyle w:val="Hyperlink"/>
@@ -1333,6 +1348,9 @@
         <w:r>
           <w:rPr>
             <w:noProof/>
+            <w:sz w:val="22"/>
+            <w:szCs w:val="22"/>
+            <w:lang w:val="bg-BG" w:eastAsia="bg-BG" w:bidi="ar-SA"/>
           </w:rPr>
           <w:tab/>
         </w:r>
@@ -1342,7 +1360,7 @@
             <w:noProof/>
             <w:lang w:val="bg-BG"/>
           </w:rPr>
-          <w:t>Принципи на извършване на Монте Карло симулации</w:t>
+          <w:t>Принципи на Монте Карло методите</w:t>
         </w:r>
         <w:r>
           <w:rPr>
@@ -1363,7 +1381,7 @@
             <w:noProof/>
             <w:webHidden/>
           </w:rPr>
-          <w:instrText xml:space="preserve"> PAGEREF _Toc454473202 \h </w:instrText>
+          <w:instrText xml:space="preserve"> PAGEREF _Toc454486286 \h </w:instrText>
         </w:r>
         <w:r>
           <w:rPr>
@@ -1383,7 +1401,7 @@
             <w:noProof/>
             <w:webHidden/>
           </w:rPr>
-          <w:t>6</w:t>
+          <w:t>7</w:t>
         </w:r>
         <w:r>
           <w:rPr>
@@ -1403,9 +1421,12 @@
         </w:tabs>
         <w:rPr>
           <w:noProof/>
-        </w:rPr>
-      </w:pPr>
-      <w:hyperlink w:anchor="_Toc454473203" w:history="1">
+          <w:sz w:val="22"/>
+          <w:szCs w:val="22"/>
+          <w:lang w:val="bg-BG" w:eastAsia="bg-BG" w:bidi="ar-SA"/>
+        </w:rPr>
+      </w:pPr>
+      <w:hyperlink w:anchor="_Toc454486287" w:history="1">
         <w:r>
           <w:rPr>
             <w:rStyle w:val="Hyperlink"/>
@@ -1417,6 +1438,9 @@
         <w:r>
           <w:rPr>
             <w:noProof/>
+            <w:sz w:val="22"/>
+            <w:szCs w:val="22"/>
+            <w:lang w:val="bg-BG" w:eastAsia="bg-BG" w:bidi="ar-SA"/>
           </w:rPr>
           <w:tab/>
         </w:r>
@@ -1426,7 +1450,7 @@
             <w:noProof/>
             <w:lang w:val="bg-BG"/>
           </w:rPr>
-          <w:t>Изграждане на динамичен дървовиден потребителски интерфейс</w:t>
+          <w:t>Модел клиент - сървър</w:t>
         </w:r>
         <w:r>
           <w:rPr>
@@ -1447,7 +1471,7 @@
             <w:noProof/>
             <w:webHidden/>
           </w:rPr>
-          <w:instrText xml:space="preserve"> PAGEREF _Toc454473203 \h </w:instrText>
+          <w:instrText xml:space="preserve"> PAGEREF _Toc454486287 \h </w:instrText>
         </w:r>
         <w:r>
           <w:rPr>
@@ -1467,7 +1491,7 @@
             <w:noProof/>
             <w:webHidden/>
           </w:rPr>
-          <w:t>7</w:t>
+          <w:t>8</w:t>
         </w:r>
         <w:r>
           <w:rPr>
@@ -1487,103 +1511,19 @@
         </w:tabs>
         <w:rPr>
           <w:noProof/>
-        </w:rPr>
-      </w:pPr>
-      <w:hyperlink w:anchor="_Toc454473204" w:history="1">
-        <w:r>
-          <w:rPr>
-            <w:rStyle w:val="Hyperlink"/>
-            <w:noProof/>
-            <w:lang w:val="bg-BG"/>
-          </w:rPr>
-          <w:t>1.5.</w:t>
-        </w:r>
-        <w:r>
-          <w:rPr>
-            <w:noProof/>
-          </w:rPr>
-          <w:tab/>
-        </w:r>
-        <w:r>
-          <w:rPr>
-            <w:rStyle w:val="Hyperlink"/>
-            <w:noProof/>
-            <w:lang w:val="bg-BG"/>
-          </w:rPr>
-          <w:t>Сървърен модул за извършване на симулации</w:t>
-        </w:r>
-        <w:r>
-          <w:rPr>
-            <w:noProof/>
-            <w:webHidden/>
-          </w:rPr>
-          <w:tab/>
-        </w:r>
-        <w:r>
-          <w:rPr>
-            <w:noProof/>
-            <w:webHidden/>
-          </w:rPr>
-          <w:fldChar w:fldCharType="begin"/>
-        </w:r>
-        <w:r>
-          <w:rPr>
-            <w:noProof/>
-            <w:webHidden/>
-          </w:rPr>
-          <w:instrText xml:space="preserve"> PAGEREF _Toc454473204 \h </w:instrText>
-        </w:r>
-        <w:r>
-          <w:rPr>
-            <w:noProof/>
-            <w:webHidden/>
-          </w:rPr>
-        </w:r>
-        <w:r>
-          <w:rPr>
-            <w:noProof/>
-            <w:webHidden/>
-          </w:rPr>
-          <w:fldChar w:fldCharType="separate"/>
-        </w:r>
-        <w:r>
-          <w:rPr>
-            <w:noProof/>
-            <w:webHidden/>
-          </w:rPr>
-          <w:t>8</w:t>
-        </w:r>
-        <w:r>
-          <w:rPr>
-            <w:noProof/>
-            <w:webHidden/>
-          </w:rPr>
-          <w:fldChar w:fldCharType="end"/>
-        </w:r>
-      </w:hyperlink>
-    </w:p>
-    <w:p>
-      <w:pPr>
-        <w:pStyle w:val="TOC1"/>
-        <w:tabs>
-          <w:tab w:val="left" w:pos="440"/>
-          <w:tab w:val="right" w:leader="dot" w:pos="9062"/>
-        </w:tabs>
-        <w:rPr>
-          <w:noProof/>
           <w:sz w:val="22"/>
           <w:szCs w:val="22"/>
           <w:lang w:val="bg-BG" w:eastAsia="bg-BG" w:bidi="ar-SA"/>
         </w:rPr>
       </w:pPr>
-      <w:hyperlink w:anchor="_Toc454473205" w:history="1">
+      <w:hyperlink w:anchor="_Toc454486288" w:history="1">
         <w:r>
           <w:rPr>
             <w:rStyle w:val="Hyperlink"/>
             <w:noProof/>
             <w:lang w:val="bg-BG"/>
           </w:rPr>
-          <w:t>2.</w:t>
+          <w:t>1.5.</w:t>
         </w:r>
         <w:r>
           <w:rPr>
@@ -1600,7 +1540,7 @@
             <w:noProof/>
             <w:lang w:val="bg-BG"/>
           </w:rPr>
-          <w:t>Въведение</w:t>
+          <w:t>Използвани технологии</w:t>
         </w:r>
         <w:r>
           <w:rPr>
@@ -1621,7 +1561,7 @@
             <w:noProof/>
             <w:webHidden/>
           </w:rPr>
-          <w:instrText xml:space="preserve"> PAGEREF _Toc454473205 \h </w:instrText>
+          <w:instrText xml:space="preserve"> PAGEREF _Toc454486288 \h </w:instrText>
         </w:r>
         <w:r>
           <w:rPr>
@@ -1654,33 +1594,27 @@
     </w:p>
     <w:p>
       <w:pPr>
-        <w:pStyle w:val="TOC1"/>
+        <w:pStyle w:val="TOC3"/>
         <w:tabs>
-          <w:tab w:val="left" w:pos="440"/>
+          <w:tab w:val="left" w:pos="1320"/>
           <w:tab w:val="right" w:leader="dot" w:pos="9062"/>
         </w:tabs>
         <w:rPr>
           <w:noProof/>
-          <w:sz w:val="22"/>
-          <w:szCs w:val="22"/>
-          <w:lang w:val="bg-BG" w:eastAsia="bg-BG" w:bidi="ar-SA"/>
-        </w:rPr>
-      </w:pPr>
-      <w:hyperlink w:anchor="_Toc454473206" w:history="1">
+        </w:rPr>
+      </w:pPr>
+      <w:hyperlink w:anchor="_Toc454486289" w:history="1">
         <w:r>
           <w:rPr>
             <w:rStyle w:val="Hyperlink"/>
             <w:noProof/>
             <w:lang w:val="bg-BG"/>
           </w:rPr>
-          <w:t>3.</w:t>
-        </w:r>
-        <w:r>
-          <w:rPr>
-            <w:noProof/>
-            <w:sz w:val="22"/>
-            <w:szCs w:val="22"/>
-            <w:lang w:val="bg-BG" w:eastAsia="bg-BG" w:bidi="ar-SA"/>
+          <w:t>1.5.1.</w:t>
+        </w:r>
+        <w:r>
+          <w:rPr>
+            <w:noProof/>
           </w:rPr>
           <w:tab/>
         </w:r>
@@ -1688,19 +1622,101 @@
           <w:rPr>
             <w:rStyle w:val="Hyperlink"/>
             <w:noProof/>
+          </w:rPr>
+          <w:t>Java</w:t>
+        </w:r>
+        <w:r>
+          <w:rPr>
+            <w:noProof/>
+            <w:webHidden/>
+          </w:rPr>
+          <w:tab/>
+        </w:r>
+        <w:r>
+          <w:rPr>
+            <w:noProof/>
+            <w:webHidden/>
+          </w:rPr>
+          <w:fldChar w:fldCharType="begin"/>
+        </w:r>
+        <w:r>
+          <w:rPr>
+            <w:noProof/>
+            <w:webHidden/>
+          </w:rPr>
+          <w:instrText xml:space="preserve"> PAGEREF _Toc454486289 \h </w:instrText>
+        </w:r>
+        <w:r>
+          <w:rPr>
+            <w:noProof/>
+            <w:webHidden/>
+          </w:rPr>
+        </w:r>
+        <w:r>
+          <w:rPr>
+            <w:noProof/>
+            <w:webHidden/>
+          </w:rPr>
+          <w:fldChar w:fldCharType="separate"/>
+        </w:r>
+        <w:r>
+          <w:rPr>
+            <w:noProof/>
+            <w:webHidden/>
+          </w:rPr>
+          <w:t>9</w:t>
+        </w:r>
+        <w:r>
+          <w:rPr>
+            <w:noProof/>
+            <w:webHidden/>
+          </w:rPr>
+          <w:fldChar w:fldCharType="end"/>
+        </w:r>
+      </w:hyperlink>
+    </w:p>
+    <w:p>
+      <w:pPr>
+        <w:pStyle w:val="TOC3"/>
+        <w:tabs>
+          <w:tab w:val="left" w:pos="1320"/>
+          <w:tab w:val="right" w:leader="dot" w:pos="9062"/>
+        </w:tabs>
+        <w:rPr>
+          <w:noProof/>
+        </w:rPr>
+      </w:pPr>
+      <w:hyperlink w:anchor="_Toc454486290" w:history="1">
+        <w:r>
+          <w:rPr>
+            <w:rStyle w:val="Hyperlink"/>
+            <w:noProof/>
             <w:lang w:val="bg-BG"/>
           </w:rPr>
-          <w:t>Теоретични основи</w:t>
-        </w:r>
-        <w:r>
-          <w:rPr>
-            <w:noProof/>
-            <w:webHidden/>
+          <w:t>1.5.2.</w:t>
+        </w:r>
+        <w:r>
+          <w:rPr>
+            <w:noProof/>
           </w:rPr>
           <w:tab/>
         </w:r>
         <w:r>
           <w:rPr>
+            <w:rStyle w:val="Hyperlink"/>
+            <w:noProof/>
+          </w:rPr>
+          <w:t>NetBeans</w:t>
+        </w:r>
+        <w:r>
+          <w:rPr>
+            <w:noProof/>
+            <w:webHidden/>
+          </w:rPr>
+          <w:tab/>
+        </w:r>
+        <w:r>
+          <w:rPr>
             <w:noProof/>
             <w:webHidden/>
           </w:rPr>
@@ -1711,7 +1727,7 @@
             <w:noProof/>
             <w:webHidden/>
           </w:rPr>
-          <w:instrText xml:space="preserve"> PAGEREF _Toc454473206 \h </w:instrText>
+          <w:instrText xml:space="preserve"> PAGEREF _Toc454486290 \h </w:instrText>
         </w:r>
         <w:r>
           <w:rPr>
@@ -1731,7 +1747,437 @@
             <w:noProof/>
             <w:webHidden/>
           </w:rPr>
-          <w:t>10</w:t>
+          <w:t>9</w:t>
+        </w:r>
+        <w:r>
+          <w:rPr>
+            <w:noProof/>
+            <w:webHidden/>
+          </w:rPr>
+          <w:fldChar w:fldCharType="end"/>
+        </w:r>
+      </w:hyperlink>
+    </w:p>
+    <w:p>
+      <w:pPr>
+        <w:pStyle w:val="TOC3"/>
+        <w:tabs>
+          <w:tab w:val="left" w:pos="1320"/>
+          <w:tab w:val="right" w:leader="dot" w:pos="9062"/>
+        </w:tabs>
+        <w:rPr>
+          <w:noProof/>
+        </w:rPr>
+      </w:pPr>
+      <w:hyperlink w:anchor="_Toc454486291" w:history="1">
+        <w:r>
+          <w:rPr>
+            <w:rStyle w:val="Hyperlink"/>
+            <w:noProof/>
+            <w:lang w:val="bg-BG"/>
+          </w:rPr>
+          <w:t>1.5.3.</w:t>
+        </w:r>
+        <w:r>
+          <w:rPr>
+            <w:noProof/>
+          </w:rPr>
+          <w:tab/>
+        </w:r>
+        <w:r>
+          <w:rPr>
+            <w:rStyle w:val="Hyperlink"/>
+            <w:noProof/>
+          </w:rPr>
+          <w:t>Maven</w:t>
+        </w:r>
+        <w:r>
+          <w:rPr>
+            <w:noProof/>
+            <w:webHidden/>
+          </w:rPr>
+          <w:tab/>
+        </w:r>
+        <w:r>
+          <w:rPr>
+            <w:noProof/>
+            <w:webHidden/>
+          </w:rPr>
+          <w:fldChar w:fldCharType="begin"/>
+        </w:r>
+        <w:r>
+          <w:rPr>
+            <w:noProof/>
+            <w:webHidden/>
+          </w:rPr>
+          <w:instrText xml:space="preserve"> PAGEREF _Toc454486291 \h </w:instrText>
+        </w:r>
+        <w:r>
+          <w:rPr>
+            <w:noProof/>
+            <w:webHidden/>
+          </w:rPr>
+        </w:r>
+        <w:r>
+          <w:rPr>
+            <w:noProof/>
+            <w:webHidden/>
+          </w:rPr>
+          <w:fldChar w:fldCharType="separate"/>
+        </w:r>
+        <w:r>
+          <w:rPr>
+            <w:noProof/>
+            <w:webHidden/>
+          </w:rPr>
+          <w:t>9</w:t>
+        </w:r>
+        <w:r>
+          <w:rPr>
+            <w:noProof/>
+            <w:webHidden/>
+          </w:rPr>
+          <w:fldChar w:fldCharType="end"/>
+        </w:r>
+      </w:hyperlink>
+    </w:p>
+    <w:p>
+      <w:pPr>
+        <w:pStyle w:val="TOC3"/>
+        <w:tabs>
+          <w:tab w:val="left" w:pos="1320"/>
+          <w:tab w:val="right" w:leader="dot" w:pos="9062"/>
+        </w:tabs>
+        <w:rPr>
+          <w:noProof/>
+        </w:rPr>
+      </w:pPr>
+      <w:hyperlink w:anchor="_Toc454486292" w:history="1">
+        <w:r>
+          <w:rPr>
+            <w:rStyle w:val="Hyperlink"/>
+            <w:noProof/>
+            <w:lang w:val="bg-BG"/>
+          </w:rPr>
+          <w:t>1.5.4.</w:t>
+        </w:r>
+        <w:r>
+          <w:rPr>
+            <w:noProof/>
+          </w:rPr>
+          <w:tab/>
+        </w:r>
+        <w:r>
+          <w:rPr>
+            <w:rStyle w:val="Hyperlink"/>
+            <w:noProof/>
+          </w:rPr>
+          <w:t>JUnit</w:t>
+        </w:r>
+        <w:r>
+          <w:rPr>
+            <w:noProof/>
+            <w:webHidden/>
+          </w:rPr>
+          <w:tab/>
+        </w:r>
+        <w:r>
+          <w:rPr>
+            <w:noProof/>
+            <w:webHidden/>
+          </w:rPr>
+          <w:fldChar w:fldCharType="begin"/>
+        </w:r>
+        <w:r>
+          <w:rPr>
+            <w:noProof/>
+            <w:webHidden/>
+          </w:rPr>
+          <w:instrText xml:space="preserve"> PAGEREF _Toc454486292 \h </w:instrText>
+        </w:r>
+        <w:r>
+          <w:rPr>
+            <w:noProof/>
+            <w:webHidden/>
+          </w:rPr>
+        </w:r>
+        <w:r>
+          <w:rPr>
+            <w:noProof/>
+            <w:webHidden/>
+          </w:rPr>
+          <w:fldChar w:fldCharType="separate"/>
+        </w:r>
+        <w:r>
+          <w:rPr>
+            <w:noProof/>
+            <w:webHidden/>
+          </w:rPr>
+          <w:t>9</w:t>
+        </w:r>
+        <w:r>
+          <w:rPr>
+            <w:noProof/>
+            <w:webHidden/>
+          </w:rPr>
+          <w:fldChar w:fldCharType="end"/>
+        </w:r>
+      </w:hyperlink>
+    </w:p>
+    <w:p>
+      <w:pPr>
+        <w:pStyle w:val="TOC3"/>
+        <w:tabs>
+          <w:tab w:val="left" w:pos="1320"/>
+          <w:tab w:val="right" w:leader="dot" w:pos="9062"/>
+        </w:tabs>
+        <w:rPr>
+          <w:noProof/>
+        </w:rPr>
+      </w:pPr>
+      <w:hyperlink w:anchor="_Toc454486293" w:history="1">
+        <w:r>
+          <w:rPr>
+            <w:rStyle w:val="Hyperlink"/>
+            <w:noProof/>
+            <w:lang w:val="bg-BG"/>
+          </w:rPr>
+          <w:t>1.5.5.</w:t>
+        </w:r>
+        <w:r>
+          <w:rPr>
+            <w:noProof/>
+          </w:rPr>
+          <w:tab/>
+        </w:r>
+        <w:r>
+          <w:rPr>
+            <w:rStyle w:val="Hyperlink"/>
+            <w:noProof/>
+          </w:rPr>
+          <w:t>Git</w:t>
+        </w:r>
+        <w:r>
+          <w:rPr>
+            <w:noProof/>
+            <w:webHidden/>
+          </w:rPr>
+          <w:tab/>
+        </w:r>
+        <w:r>
+          <w:rPr>
+            <w:noProof/>
+            <w:webHidden/>
+          </w:rPr>
+          <w:fldChar w:fldCharType="begin"/>
+        </w:r>
+        <w:r>
+          <w:rPr>
+            <w:noProof/>
+            <w:webHidden/>
+          </w:rPr>
+          <w:instrText xml:space="preserve"> PAGEREF _Toc454486293 \h </w:instrText>
+        </w:r>
+        <w:r>
+          <w:rPr>
+            <w:noProof/>
+            <w:webHidden/>
+          </w:rPr>
+        </w:r>
+        <w:r>
+          <w:rPr>
+            <w:noProof/>
+            <w:webHidden/>
+          </w:rPr>
+          <w:fldChar w:fldCharType="separate"/>
+        </w:r>
+        <w:r>
+          <w:rPr>
+            <w:noProof/>
+            <w:webHidden/>
+          </w:rPr>
+          <w:t>9</w:t>
+        </w:r>
+        <w:r>
+          <w:rPr>
+            <w:noProof/>
+            <w:webHidden/>
+          </w:rPr>
+          <w:fldChar w:fldCharType="end"/>
+        </w:r>
+      </w:hyperlink>
+    </w:p>
+    <w:p>
+      <w:pPr>
+        <w:pStyle w:val="TOC3"/>
+        <w:tabs>
+          <w:tab w:val="left" w:pos="1320"/>
+          <w:tab w:val="right" w:leader="dot" w:pos="9062"/>
+        </w:tabs>
+        <w:rPr>
+          <w:noProof/>
+        </w:rPr>
+      </w:pPr>
+      <w:hyperlink w:anchor="_Toc454486294" w:history="1">
+        <w:r>
+          <w:rPr>
+            <w:rStyle w:val="Hyperlink"/>
+            <w:noProof/>
+            <w:lang w:val="bg-BG"/>
+          </w:rPr>
+          <w:t>1.5.6.</w:t>
+        </w:r>
+        <w:r>
+          <w:rPr>
+            <w:noProof/>
+          </w:rPr>
+          <w:tab/>
+        </w:r>
+        <w:r>
+          <w:rPr>
+            <w:rStyle w:val="Hyperlink"/>
+            <w:noProof/>
+          </w:rPr>
+          <w:t xml:space="preserve">JAXB </w:t>
+        </w:r>
+        <w:r>
+          <w:rPr>
+            <w:rStyle w:val="Hyperlink"/>
+            <w:noProof/>
+            <w:lang w:val="bg-BG"/>
+          </w:rPr>
+          <w:t xml:space="preserve">и </w:t>
+        </w:r>
+        <w:r>
+          <w:rPr>
+            <w:rStyle w:val="Hyperlink"/>
+            <w:noProof/>
+          </w:rPr>
+          <w:t>XML</w:t>
+        </w:r>
+        <w:r>
+          <w:rPr>
+            <w:noProof/>
+            <w:webHidden/>
+          </w:rPr>
+          <w:tab/>
+        </w:r>
+        <w:r>
+          <w:rPr>
+            <w:noProof/>
+            <w:webHidden/>
+          </w:rPr>
+          <w:fldChar w:fldCharType="begin"/>
+        </w:r>
+        <w:r>
+          <w:rPr>
+            <w:noProof/>
+            <w:webHidden/>
+          </w:rPr>
+          <w:instrText xml:space="preserve"> PAGEREF _Toc454486294 \h </w:instrText>
+        </w:r>
+        <w:r>
+          <w:rPr>
+            <w:noProof/>
+            <w:webHidden/>
+          </w:rPr>
+        </w:r>
+        <w:r>
+          <w:rPr>
+            <w:noProof/>
+            <w:webHidden/>
+          </w:rPr>
+          <w:fldChar w:fldCharType="separate"/>
+        </w:r>
+        <w:r>
+          <w:rPr>
+            <w:noProof/>
+            <w:webHidden/>
+          </w:rPr>
+          <w:t>9</w:t>
+        </w:r>
+        <w:r>
+          <w:rPr>
+            <w:noProof/>
+            <w:webHidden/>
+          </w:rPr>
+          <w:fldChar w:fldCharType="end"/>
+        </w:r>
+      </w:hyperlink>
+    </w:p>
+    <w:p>
+      <w:pPr>
+        <w:pStyle w:val="TOC3"/>
+        <w:tabs>
+          <w:tab w:val="left" w:pos="1320"/>
+          <w:tab w:val="right" w:leader="dot" w:pos="9062"/>
+        </w:tabs>
+        <w:rPr>
+          <w:noProof/>
+        </w:rPr>
+      </w:pPr>
+      <w:hyperlink w:anchor="_Toc454486295" w:history="1">
+        <w:r>
+          <w:rPr>
+            <w:rStyle w:val="Hyperlink"/>
+            <w:noProof/>
+            <w:lang w:val="bg-BG"/>
+          </w:rPr>
+          <w:t>1.5.7.</w:t>
+        </w:r>
+        <w:r>
+          <w:rPr>
+            <w:noProof/>
+          </w:rPr>
+          <w:tab/>
+        </w:r>
+        <w:r>
+          <w:rPr>
+            <w:rStyle w:val="Hyperlink"/>
+            <w:noProof/>
+          </w:rPr>
+          <w:t>Swing</w:t>
+        </w:r>
+        <w:r>
+          <w:rPr>
+            <w:noProof/>
+            <w:webHidden/>
+          </w:rPr>
+          <w:tab/>
+        </w:r>
+        <w:r>
+          <w:rPr>
+            <w:noProof/>
+            <w:webHidden/>
+          </w:rPr>
+          <w:fldChar w:fldCharType="begin"/>
+        </w:r>
+        <w:r>
+          <w:rPr>
+            <w:noProof/>
+            <w:webHidden/>
+          </w:rPr>
+          <w:instrText xml:space="preserve"> PAGEREF _Toc454486295 \h </w:instrText>
+        </w:r>
+        <w:r>
+          <w:rPr>
+            <w:noProof/>
+            <w:webHidden/>
+          </w:rPr>
+        </w:r>
+        <w:r>
+          <w:rPr>
+            <w:noProof/>
+            <w:webHidden/>
+          </w:rPr>
+          <w:fldChar w:fldCharType="separate"/>
+        </w:r>
+        <w:r>
+          <w:rPr>
+            <w:noProof/>
+            <w:webHidden/>
+          </w:rPr>
+          <w:t>9</w:t>
         </w:r>
         <w:r>
           <w:rPr>
@@ -1775,7 +2221,7 @@
           <w:lang w:val="bg-BG"/>
         </w:rPr>
       </w:pPr>
-      <w:bookmarkStart w:id="0" w:name="_Toc454473199"/>
+      <w:bookmarkStart w:id="0" w:name="_Toc454486283"/>
       <w:r>
         <w:rPr>
           <w:lang w:val="bg-BG"/>
@@ -1797,7 +2243,7 @@
           <w:lang w:val="bg-BG"/>
         </w:rPr>
       </w:pPr>
-      <w:bookmarkStart w:id="1" w:name="_Toc454473200"/>
+      <w:bookmarkStart w:id="1" w:name="_Toc454486284"/>
       <w:r>
         <w:rPr>
           <w:lang w:val="bg-BG"/>
@@ -2038,7 +2484,7 @@
           <w:lang w:val="bg-BG"/>
         </w:rPr>
       </w:pPr>
-      <w:bookmarkStart w:id="4" w:name="_Toc454473201"/>
+      <w:bookmarkStart w:id="4" w:name="_Toc454486285"/>
       <w:r>
         <w:rPr>
           <w:lang w:val="bg-BG"/>
@@ -2554,6 +3000,162 @@
           <w:ilvl w:val="1"/>
           <w:numId w:val="19"/>
         </w:numPr>
+        <w:spacing w:before="0" w:after="240"/>
+        <w:rPr>
+          <w:lang w:val="bg-BG"/>
+        </w:rPr>
+      </w:pPr>
+      <w:bookmarkStart w:id="6" w:name="_Toc454486286"/>
+      <w:r>
+        <w:rPr>
+          <w:lang w:val="bg-BG"/>
+        </w:rPr>
+        <w:lastRenderedPageBreak/>
+        <w:t xml:space="preserve">Принципи на Монте Карло </w:t>
+      </w:r>
+      <w:r>
+        <w:rPr>
+          <w:lang w:val="bg-BG"/>
+        </w:rPr>
+        <w:t>методите</w:t>
+      </w:r>
+      <w:bookmarkEnd w:id="6"/>
+    </w:p>
+    <w:p>
+      <w:pPr>
+        <w:ind w:firstLine="567"/>
+        <w:rPr>
+          <w:lang w:val="bg-BG"/>
+        </w:rPr>
+      </w:pPr>
+      <w:r>
+        <w:rPr>
+          <w:lang w:val="bg-BG"/>
+        </w:rPr>
+        <w:t>Монте Карло методите са клас изчислителни алгоритми, които използват случайни числа и вероятности за решаването на даден проблем.</w:t>
+      </w:r>
+      <w:r>
+        <w:rPr>
+          <w:lang w:val="bg-BG"/>
+        </w:rPr>
+        <w:t xml:space="preserve"> </w:t>
+      </w:r>
+      <w:r>
+        <w:rPr>
+          <w:lang w:val="bg-BG"/>
+        </w:rPr>
+        <w:t xml:space="preserve">Тези алгоритми се използват често в математиката, физиката и управлението на финансовия риск в случаи, в които е трудно или невъзможно използването на други подходи. </w:t>
+      </w:r>
+    </w:p>
+    <w:p>
+      <w:pPr>
+        <w:ind w:firstLine="567"/>
+        <w:rPr>
+          <w:lang w:val="bg-BG"/>
+        </w:rPr>
+      </w:pPr>
+      <w:r>
+        <w:rPr>
+          <w:lang w:val="bg-BG"/>
+        </w:rPr>
+        <w:t>Трудността произтича от наличието на множество взаимосвързани степени на свобода в дадената система.</w:t>
+      </w:r>
+      <w:r>
+        <w:rPr>
+          <w:lang w:val="bg-BG"/>
+        </w:rPr>
+        <w:t xml:space="preserve"> Пример за подобна зависимост от сферата на финансите е оценката </w:t>
+      </w:r>
+      <w:r>
+        <w:rPr>
+          <w:lang w:val="bg-BG"/>
+        </w:rPr>
+        <w:t>на</w:t>
+      </w:r>
+      <w:r>
+        <w:rPr>
+          <w:lang w:val="bg-BG"/>
+        </w:rPr>
+        <w:t xml:space="preserve"> </w:t>
+      </w:r>
+      <w:r>
+        <w:rPr>
+          <w:lang w:val="bg-BG"/>
+        </w:rPr>
+        <w:t>сегашната</w:t>
+      </w:r>
+      <w:r>
+        <w:rPr>
+          <w:lang w:val="bg-BG"/>
+        </w:rPr>
+        <w:t xml:space="preserve"> стойност на портфолио. </w:t>
+      </w:r>
+      <w:r>
+        <w:rPr>
+          <w:lang w:val="bg-BG"/>
+        </w:rPr>
+        <w:t>Настоящата</w:t>
+      </w:r>
+      <w:r>
+        <w:rPr>
+          <w:lang w:val="bg-BG"/>
+        </w:rPr>
+        <w:t xml:space="preserve"> стойност на портфолиото пряко зависи от множество бъдещи стойности на</w:t>
+      </w:r>
+      <w:r>
+        <w:rPr>
+          <w:lang w:val="bg-BG"/>
+        </w:rPr>
+        <w:t xml:space="preserve"> </w:t>
+      </w:r>
+      <w:r>
+        <w:rPr>
+          <w:lang w:val="bg-BG"/>
+        </w:rPr>
+        <w:t>валутни курсове,</w:t>
+      </w:r>
+      <w:r>
+        <w:rPr>
+          <w:lang w:val="bg-BG"/>
+        </w:rPr>
+        <w:t xml:space="preserve"> лихвени криви и цени, всяка от които поради неизвестността на бъдещето е стохастична величина.</w:t>
+      </w:r>
+    </w:p>
+    <w:p>
+      <w:pPr>
+        <w:ind w:firstLine="567"/>
+        <w:rPr>
+          <w:lang w:val="bg-BG"/>
+        </w:rPr>
+      </w:pPr>
+      <w:r>
+        <w:rPr>
+          <w:lang w:val="bg-BG"/>
+        </w:rPr>
+        <w:t>Нека съществува детерминистичен модел, който приемайки определени входни параметри изчислява стойността на величина представляваща интерес.</w:t>
+      </w:r>
+      <w:r>
+        <w:rPr>
+          <w:lang w:val="bg-BG"/>
+        </w:rPr>
+        <w:t xml:space="preserve"> </w:t>
+      </w:r>
+      <w:r>
+        <w:rPr>
+          <w:lang w:val="bg-BG"/>
+        </w:rPr>
+        <w:t xml:space="preserve">В случай че входните параметри представляват стохастични величини </w:t>
+      </w:r>
+      <w:r>
+        <w:rPr>
+          <w:lang w:val="bg-BG"/>
+        </w:rPr>
+        <w:t>е невъзможно преизчисляването на модела за всяка възможна комбинация от извадки на стохастичните му параметри.</w:t>
+      </w:r>
+    </w:p>
+    <w:p>
+      <w:pPr>
+        <w:ind w:firstLine="567"/>
         <w:rPr>
           <w:lang w:val="bg-BG"/>
         </w:rPr>
@@ -2564,15 +3166,12 @@
           <w:docGrid w:linePitch="360"/>
         </w:sectPr>
       </w:pPr>
-      <w:bookmarkStart w:id="6" w:name="_Toc454473202"/>
-      <w:r>
-        <w:rPr>
-          <w:lang w:val="bg-BG"/>
-        </w:rPr>
-        <w:lastRenderedPageBreak/>
-        <w:t>Принципи на извършване на Монте Карло симулации</w:t>
-      </w:r>
-      <w:bookmarkEnd w:id="6"/>
+      <w:r>
+        <w:rPr>
+          <w:lang w:val="bg-BG"/>
+        </w:rPr>
+        <w:t>Монте Карло симулацията представлява итеративното преизчисляване на детерминистичния модел за множество извадки на стохастичните променливи от които той зависи. Често се извършват над 10000 преизчислявания с различни комбинации от реализации на променливите. След симулацията серията от получени стойности за изчисляваната величина се анализира с цел извличане на полезна информация за очаквана стойност и разпределение на неизвестната величина.</w:t>
+      </w:r>
     </w:p>
     <w:p>
       <w:pPr>
@@ -2581,6 +3180,478 @@
           <w:ilvl w:val="1"/>
           <w:numId w:val="19"/>
         </w:numPr>
+        <w:rPr>
+          <w:lang w:val="bg-BG"/>
+        </w:rPr>
+      </w:pPr>
+      <w:bookmarkStart w:id="7" w:name="_Toc454486287"/>
+      <w:r>
+        <w:rPr>
+          <w:lang w:val="bg-BG"/>
+        </w:rPr>
+        <w:lastRenderedPageBreak/>
+        <w:t>Модел клиент - сървър</w:t>
+      </w:r>
+      <w:bookmarkEnd w:id="7"/>
+    </w:p>
+    <w:p>
+      <w:pPr>
+        <w:ind w:firstLine="567"/>
+        <w:rPr>
+          <w:lang w:val="bg-BG"/>
+        </w:rPr>
+      </w:pPr>
+      <w:r>
+        <w:rPr>
+          <w:lang w:val="bg-BG"/>
+        </w:rPr>
+        <w:t xml:space="preserve">Моделът клиент – сървър </w:t>
+      </w:r>
+      <w:r>
+        <w:rPr>
+          <w:lang w:val="bg-BG"/>
+        </w:rPr>
+        <w:t xml:space="preserve">е архитектура </w:t>
+      </w:r>
+      <w:r>
+        <w:rPr>
+          <w:lang w:val="bg-BG"/>
+        </w:rPr>
+        <w:t>реализира</w:t>
+      </w:r>
+      <w:r>
+        <w:rPr>
+          <w:lang w:val="bg-BG"/>
+        </w:rPr>
+        <w:t>ща</w:t>
+      </w:r>
+      <w:r>
+        <w:rPr>
+          <w:lang w:val="bg-BG"/>
+        </w:rPr>
+        <w:t xml:space="preserve"> разпределено приложение</w:t>
+      </w:r>
+      <w:r>
+        <w:rPr>
+          <w:lang w:val="bg-BG"/>
+        </w:rPr>
+        <w:t xml:space="preserve">. Целта е да се разделят двете части на приложението (клиентска и сървърна) и </w:t>
+      </w:r>
+      <w:r>
+        <w:rPr>
+          <w:lang w:val="bg-BG"/>
+        </w:rPr>
+        <w:t>с това да се постигне възможността за изпълняването им</w:t>
+      </w:r>
+      <w:r>
+        <w:rPr>
+          <w:lang w:val="bg-BG"/>
+        </w:rPr>
+        <w:t xml:space="preserve"> на отделни машини. </w:t>
+      </w:r>
+      <w:r>
+        <w:rPr>
+          <w:lang w:val="bg-BG"/>
+        </w:rPr>
+        <w:t xml:space="preserve">Основните най-често срещани характеристики на клиента и сървъра са представени в </w:t>
+      </w:r>
+      <w:r>
+        <w:rPr>
+          <w:lang w:val="bg-BG"/>
+        </w:rPr>
+        <w:fldChar w:fldCharType="begin"/>
+      </w:r>
+      <w:r>
+        <w:rPr>
+          <w:lang w:val="bg-BG"/>
+        </w:rPr>
+        <w:instrText xml:space="preserve"> REF _Ref454484386 \h </w:instrText>
+      </w:r>
+      <w:r>
+        <w:rPr>
+          <w:lang w:val="bg-BG"/>
+        </w:rPr>
+      </w:r>
+      <w:r>
+        <w:rPr>
+          <w:lang w:val="bg-BG"/>
+        </w:rPr>
+        <w:fldChar w:fldCharType="separate"/>
+      </w:r>
+      <w:r>
+        <w:t xml:space="preserve">Таблица </w:t>
+      </w:r>
+      <w:r>
+        <w:rPr>
+          <w:noProof/>
+        </w:rPr>
+        <w:t>1.4</w:t>
+      </w:r>
+      <w:r>
+        <w:noBreakHyphen/>
+      </w:r>
+      <w:r>
+        <w:rPr>
+          <w:noProof/>
+        </w:rPr>
+        <w:t>1</w:t>
+      </w:r>
+      <w:r>
+        <w:rPr>
+          <w:lang w:val="bg-BG"/>
+        </w:rPr>
+        <w:fldChar w:fldCharType="end"/>
+      </w:r>
+      <w:r>
+        <w:rPr>
+          <w:lang w:val="bg-BG"/>
+        </w:rPr>
+        <w:t>.</w:t>
+      </w:r>
+    </w:p>
+    <w:p>
+      <w:pPr>
+        <w:pStyle w:val="Caption"/>
+        <w:keepNext/>
+        <w:spacing w:after="0"/>
+        <w:rPr>
+          <w:lang w:val="bg-BG"/>
+        </w:rPr>
+      </w:pPr>
+      <w:bookmarkStart w:id="8" w:name="_Ref454484386"/>
+      <w:r>
+        <w:t xml:space="preserve">Таблица </w:t>
+      </w:r>
+      <w:fldSimple w:instr=" STYLEREF 2 \s ">
+        <w:r>
+          <w:rPr>
+            <w:noProof/>
+          </w:rPr>
+          <w:t>1.4</w:t>
+        </w:r>
+      </w:fldSimple>
+      <w:r>
+        <w:noBreakHyphen/>
+      </w:r>
+      <w:fldSimple w:instr=" SEQ Таблица \* ARABIC \s 2 ">
+        <w:r>
+          <w:rPr>
+            <w:noProof/>
+          </w:rPr>
+          <w:t>1</w:t>
+        </w:r>
+      </w:fldSimple>
+      <w:bookmarkEnd w:id="8"/>
+      <w:r>
+        <w:rPr>
+          <w:lang w:val="bg-BG"/>
+        </w:rPr>
+        <w:t xml:space="preserve"> Често срещани характеристики на клиент и сървър</w:t>
+      </w:r>
+    </w:p>
+    <w:tbl>
+      <w:tblPr>
+        <w:tblStyle w:val="TableGrid"/>
+        <w:tblW w:w="0" w:type="auto"/>
+        <w:tblLook w:val="04A0"/>
+      </w:tblPr>
+      <w:tblGrid>
+        <w:gridCol w:w="4606"/>
+        <w:gridCol w:w="4606"/>
+      </w:tblGrid>
+      <w:tr>
+        <w:tc>
+          <w:tcPr>
+            <w:tcW w:w="4606" w:type="dxa"/>
+          </w:tcPr>
+          <w:p>
+            <w:pPr>
+              <w:jc w:val="center"/>
+              <w:rPr>
+                <w:b/>
+                <w:lang w:val="bg-BG"/>
+              </w:rPr>
+            </w:pPr>
+            <w:r>
+              <w:rPr>
+                <w:b/>
+                <w:lang w:val="bg-BG"/>
+              </w:rPr>
+              <w:t>Клиент</w:t>
+            </w:r>
+          </w:p>
+        </w:tc>
+        <w:tc>
+          <w:tcPr>
+            <w:tcW w:w="4606" w:type="dxa"/>
+          </w:tcPr>
+          <w:p>
+            <w:pPr>
+              <w:jc w:val="center"/>
+              <w:rPr>
+                <w:b/>
+                <w:lang w:val="bg-BG"/>
+              </w:rPr>
+            </w:pPr>
+            <w:r>
+              <w:rPr>
+                <w:b/>
+                <w:lang w:val="bg-BG"/>
+              </w:rPr>
+              <w:t>Сървър</w:t>
+            </w:r>
+          </w:p>
+        </w:tc>
+      </w:tr>
+      <w:tr>
+        <w:tc>
+          <w:tcPr>
+            <w:tcW w:w="4606" w:type="dxa"/>
+          </w:tcPr>
+          <w:p>
+            <w:pPr>
+              <w:rPr>
+                <w:lang w:val="bg-BG"/>
+              </w:rPr>
+            </w:pPr>
+            <w:r>
+              <w:rPr>
+                <w:lang w:val="bg-BG"/>
+              </w:rPr>
+              <w:t>Подава заявки</w:t>
+            </w:r>
+          </w:p>
+        </w:tc>
+        <w:tc>
+          <w:tcPr>
+            <w:tcW w:w="4606" w:type="dxa"/>
+          </w:tcPr>
+          <w:p>
+            <w:pPr>
+              <w:rPr>
+                <w:lang w:val="bg-BG"/>
+              </w:rPr>
+            </w:pPr>
+            <w:r>
+              <w:rPr>
+                <w:lang w:val="bg-BG"/>
+              </w:rPr>
+              <w:t>Чака заявки (пасивност)</w:t>
+            </w:r>
+          </w:p>
+        </w:tc>
+      </w:tr>
+      <w:tr>
+        <w:tc>
+          <w:tcPr>
+            <w:tcW w:w="4606" w:type="dxa"/>
+          </w:tcPr>
+          <w:p>
+            <w:pPr>
+              <w:rPr>
+                <w:lang w:val="bg-BG"/>
+              </w:rPr>
+            </w:pPr>
+            <w:r>
+              <w:rPr>
+                <w:lang w:val="bg-BG"/>
+              </w:rPr>
+              <w:t>Изчаква отговор</w:t>
+            </w:r>
+          </w:p>
+        </w:tc>
+        <w:tc>
+          <w:tcPr>
+            <w:tcW w:w="4606" w:type="dxa"/>
+          </w:tcPr>
+          <w:p>
+            <w:pPr>
+              <w:rPr>
+                <w:lang w:val="bg-BG"/>
+              </w:rPr>
+            </w:pPr>
+            <w:r>
+              <w:rPr>
+                <w:lang w:val="bg-BG"/>
+              </w:rPr>
+              <w:t>Обработва заявки и връща отговор</w:t>
+            </w:r>
+          </w:p>
+        </w:tc>
+      </w:tr>
+      <w:tr>
+        <w:tc>
+          <w:tcPr>
+            <w:tcW w:w="4606" w:type="dxa"/>
+          </w:tcPr>
+          <w:p>
+            <w:pPr>
+              <w:rPr>
+                <w:lang w:val="bg-BG"/>
+              </w:rPr>
+            </w:pPr>
+            <w:r>
+              <w:rPr>
+                <w:lang w:val="bg-BG"/>
+              </w:rPr>
+              <w:t>Свързва се до един сървър</w:t>
+            </w:r>
+          </w:p>
+        </w:tc>
+        <w:tc>
+          <w:tcPr>
+            <w:tcW w:w="4606" w:type="dxa"/>
+          </w:tcPr>
+          <w:p>
+            <w:pPr>
+              <w:rPr>
+                <w:lang w:val="bg-BG"/>
+              </w:rPr>
+            </w:pPr>
+            <w:r>
+              <w:rPr>
+                <w:lang w:val="bg-BG"/>
+              </w:rPr>
+              <w:t>Получава заявки от множество клиенти</w:t>
+            </w:r>
+          </w:p>
+        </w:tc>
+      </w:tr>
+      <w:tr>
+        <w:tc>
+          <w:tcPr>
+            <w:tcW w:w="4606" w:type="dxa"/>
+          </w:tcPr>
+          <w:p>
+            <w:pPr>
+              <w:rPr>
+                <w:lang w:val="bg-BG"/>
+              </w:rPr>
+            </w:pPr>
+            <w:r>
+              <w:rPr>
+                <w:lang w:val="bg-BG"/>
+              </w:rPr>
+              <w:t>Взаимодейства пряко с крайните потребители чрез графичен интерфейс</w:t>
+            </w:r>
+          </w:p>
+        </w:tc>
+        <w:tc>
+          <w:tcPr>
+            <w:tcW w:w="4606" w:type="dxa"/>
+          </w:tcPr>
+          <w:p>
+            <w:pPr>
+              <w:rPr>
+                <w:lang w:val="bg-BG"/>
+              </w:rPr>
+            </w:pPr>
+            <w:r>
+              <w:rPr>
+                <w:lang w:val="bg-BG"/>
+              </w:rPr>
+              <w:t>Не контактува директно с крайния потребител</w:t>
+            </w:r>
+          </w:p>
+        </w:tc>
+      </w:tr>
+    </w:tbl>
+    <w:p>
+      <w:pPr>
+        <w:spacing w:after="0"/>
+        <w:ind w:firstLine="567"/>
+        <w:rPr>
+          <w:lang w:val="bg-BG"/>
+        </w:rPr>
+      </w:pPr>
+    </w:p>
+    <w:p>
+      <w:pPr>
+        <w:ind w:firstLine="567"/>
+        <w:rPr>
+          <w:lang w:val="bg-BG"/>
+        </w:rPr>
+      </w:pPr>
+      <w:r>
+        <w:rPr>
+          <w:lang w:val="bg-BG"/>
+        </w:rPr>
+        <w:t>Изнасянето на тежки изчисления към специално пригоден за изпълнението им сървър позволява реализирането на „тънки”</w:t>
+      </w:r>
+      <w:r>
+        <w:rPr>
+          <w:lang w:val="bg-BG"/>
+        </w:rPr>
+        <w:t xml:space="preserve"> клиенти за устройства без силен хардуер. По този начин се намалят системните изисквания на приложението за крайния потребител.</w:t>
+      </w:r>
+      <w:r>
+        <w:rPr>
+          <w:lang w:val="bg-BG"/>
+        </w:rPr>
+        <w:t xml:space="preserve"> Еднотипната функционалност на сървъра бива използвана </w:t>
+      </w:r>
+      <w:r>
+        <w:rPr>
+          <w:lang w:val="bg-BG"/>
+        </w:rPr>
+        <w:t>едновременно</w:t>
+      </w:r>
+      <w:r>
+        <w:rPr>
+          <w:lang w:val="bg-BG"/>
+        </w:rPr>
+        <w:t xml:space="preserve"> от множество клиенти, които могат да бъдат и разнотипни. Комуникацията между двете страни се извършва по предварително дефиниран протокол като освен него клиентът трябва да знае локацията на сървъра.</w:t>
+      </w:r>
+    </w:p>
+    <w:p>
+      <w:pPr>
+        <w:keepNext/>
+      </w:pPr>
+      <w:r>
+        <w:rPr>
+          <w:noProof/>
+          <w:lang w:val="bg-BG" w:eastAsia="bg-BG" w:bidi="ar-SA"/>
+        </w:rPr>
+        <w:drawing>
+          <wp:inline distT="0" distB="0" distL="0" distR="0">
+            <wp:extent cx="5760720" cy="3456305"/>
+            <wp:effectExtent l="0" t="0" r="0" b="0"/>
+            <wp:docPr id="5" name="Picture 4" descr="Client-server-model.svg.png"/>
+            <wp:cNvGraphicFramePr>
+              <a:graphicFrameLocks xmlns:a="http://schemas.openxmlformats.org/drawingml/2006/main" noChangeAspect="1"/>
+            </wp:cNvGraphicFramePr>
+            <a:graphic xmlns:a="http://schemas.openxmlformats.org/drawingml/2006/main">
+              <a:graphicData uri="http://schemas.openxmlformats.org/drawingml/2006/picture">
+                <pic:pic xmlns:pic="http://schemas.openxmlformats.org/drawingml/2006/picture">
+                  <pic:nvPicPr>
+                    <pic:cNvPr id="0" name="Client-server-model.svg.png"/>
+                    <pic:cNvPicPr/>
+                  </pic:nvPicPr>
+                  <pic:blipFill>
+                    <a:blip r:embed="rId14" cstate="print"/>
+                    <a:stretch>
+                      <a:fillRect/>
+                    </a:stretch>
+                  </pic:blipFill>
+                  <pic:spPr>
+                    <a:xfrm>
+                      <a:off x="0" y="0"/>
+                      <a:ext cx="5760720" cy="3456305"/>
+                    </a:xfrm>
+                    <a:prstGeom prst="rect">
+                      <a:avLst/>
+                    </a:prstGeom>
+                  </pic:spPr>
+                </pic:pic>
+              </a:graphicData>
+            </a:graphic>
+          </wp:inline>
+        </w:drawing>
+      </w:r>
+    </w:p>
+    <w:p>
+      <w:pPr>
+        <w:pStyle w:val="Caption"/>
         <w:rPr>
           <w:lang w:val="bg-BG"/>
         </w:rPr>
@@ -2591,15 +3662,34 @@
           <w:docGrid w:linePitch="360"/>
         </w:sectPr>
       </w:pPr>
-      <w:bookmarkStart w:id="7" w:name="_Toc454473203"/>
-      <w:r>
-        <w:rPr>
-          <w:lang w:val="bg-BG"/>
-        </w:rPr>
-        <w:lastRenderedPageBreak/>
-        <w:t>Изграждане на динамичен дървовиден потребителски интерфейс</w:t>
-      </w:r>
-      <w:bookmarkEnd w:id="7"/>
+      <w:r>
+        <w:t xml:space="preserve">Фигура </w:t>
+      </w:r>
+      <w:fldSimple w:instr=" STYLEREF 2 \s ">
+        <w:r>
+          <w:rPr>
+            <w:noProof/>
+          </w:rPr>
+          <w:t>1.4</w:t>
+        </w:r>
+      </w:fldSimple>
+      <w:r>
+        <w:noBreakHyphen/>
+      </w:r>
+      <w:fldSimple w:instr=" SEQ Фигура \* ARABIC \s 2 ">
+        <w:r>
+          <w:rPr>
+            <w:noProof/>
+          </w:rPr>
+          <w:t>1</w:t>
+        </w:r>
+      </w:fldSimple>
+      <w:r>
+        <w:rPr>
+          <w:lang w:val="bg-BG"/>
+        </w:rPr>
+        <w:t xml:space="preserve"> Организация на приложение използващо модела клиент - сървър</w:t>
+      </w:r>
     </w:p>
     <w:p>
       <w:pPr>
@@ -2608,101 +3698,158 @@
           <w:ilvl w:val="1"/>
           <w:numId w:val="19"/>
         </w:numPr>
-        <w:rPr>
-          <w:lang w:val="bg-BG"/>
-        </w:rPr>
-      </w:pPr>
-      <w:bookmarkStart w:id="8" w:name="_Toc454473204"/>
+        <w:spacing w:before="0" w:after="240"/>
+        <w:rPr>
+          <w:lang w:val="bg-BG"/>
+        </w:rPr>
+      </w:pPr>
+      <w:bookmarkStart w:id="9" w:name="_Toc454486288"/>
       <w:r>
         <w:rPr>
           <w:lang w:val="bg-BG"/>
         </w:rPr>
         <w:lastRenderedPageBreak/>
-        <w:t>Сървърен модул за извършване на симулации</w:t>
-      </w:r>
-      <w:bookmarkEnd w:id="8"/>
-    </w:p>
-    <w:p>
-      <w:pPr>
-        <w:rPr>
-          <w:lang w:val="bg-BG"/>
-        </w:rPr>
-      </w:pPr>
-    </w:p>
-    <w:p>
-      <w:pPr>
-        <w:rPr>
-          <w:lang w:val="bg-BG"/>
-        </w:rPr>
-        <w:sectPr>
-          <w:pgSz w:w="11906" w:h="16838"/>
-          <w:pgMar w:top="1417" w:right="1417" w:bottom="1417" w:left="1417" w:header="708" w:footer="708" w:gutter="0"/>
-          <w:cols w:space="708"/>
-          <w:docGrid w:linePitch="360"/>
-        </w:sectPr>
-      </w:pPr>
-    </w:p>
-    <w:p>
-      <w:pPr>
-        <w:pStyle w:val="Heading1"/>
+        <w:t>Използвани технологи</w:t>
+      </w:r>
+      <w:r>
+        <w:rPr>
+          <w:lang w:val="bg-BG"/>
+        </w:rPr>
+        <w:t>и</w:t>
+      </w:r>
+      <w:bookmarkEnd w:id="9"/>
+    </w:p>
+    <w:p>
+      <w:pPr>
+        <w:pStyle w:val="Heading3"/>
         <w:numPr>
-          <w:ilvl w:val="0"/>
+          <w:ilvl w:val="2"/>
           <w:numId w:val="19"/>
         </w:numPr>
-        <w:rPr>
-          <w:lang w:val="bg-BG"/>
-        </w:rPr>
-      </w:pPr>
-      <w:bookmarkStart w:id="9" w:name="_Toc454473205"/>
-      <w:r>
-        <w:rPr>
-          <w:lang w:val="bg-BG"/>
-        </w:rPr>
-        <w:lastRenderedPageBreak/>
-        <w:t>Въведение</w:t>
-      </w:r>
-      <w:bookmarkEnd w:id="9"/>
-    </w:p>
-    <w:p>
-      <w:pPr>
-        <w:rPr>
-          <w:lang w:val="bg-BG"/>
-        </w:rPr>
-      </w:pPr>
-    </w:p>
-    <w:p>
-      <w:pPr>
-        <w:rPr>
-          <w:lang w:val="bg-BG"/>
-        </w:rPr>
-        <w:sectPr>
-          <w:pgSz w:w="11906" w:h="16838"/>
-          <w:pgMar w:top="1417" w:right="1417" w:bottom="1417" w:left="1417" w:header="708" w:footer="708" w:gutter="0"/>
-          <w:cols w:space="708"/>
-          <w:docGrid w:linePitch="360"/>
-        </w:sectPr>
-      </w:pPr>
-    </w:p>
-    <w:p>
-      <w:pPr>
-        <w:pStyle w:val="Heading1"/>
+        <w:spacing w:before="0" w:after="240"/>
+        <w:rPr>
+          <w:lang w:val="bg-BG"/>
+        </w:rPr>
+      </w:pPr>
+      <w:bookmarkStart w:id="10" w:name="_Toc454486289"/>
+      <w:r>
+        <w:t>Java</w:t>
+      </w:r>
+      <w:bookmarkEnd w:id="10"/>
+    </w:p>
+    <w:p>
+      <w:pPr>
+        <w:pStyle w:val="Heading3"/>
         <w:numPr>
-          <w:ilvl w:val="0"/>
+          <w:ilvl w:val="2"/>
           <w:numId w:val="19"/>
         </w:numPr>
-        <w:rPr>
-          <w:lang w:val="bg-BG"/>
-        </w:rPr>
-      </w:pPr>
-      <w:bookmarkStart w:id="10" w:name="_Toc454473206"/>
-      <w:r>
-        <w:rPr>
-          <w:lang w:val="bg-BG"/>
-        </w:rPr>
-        <w:lastRenderedPageBreak/>
-        <w:t>Теоретични основи</w:t>
-      </w:r>
-      <w:bookmarkEnd w:id="10"/>
+        <w:spacing w:before="0" w:after="240"/>
+        <w:rPr>
+          <w:lang w:val="bg-BG"/>
+        </w:rPr>
+      </w:pPr>
+      <w:bookmarkStart w:id="11" w:name="_Toc454486290"/>
+      <w:r>
+        <w:t>NetBeans</w:t>
+      </w:r>
+      <w:bookmarkEnd w:id="11"/>
+    </w:p>
+    <w:p>
+      <w:pPr>
+        <w:pStyle w:val="Heading3"/>
+        <w:numPr>
+          <w:ilvl w:val="2"/>
+          <w:numId w:val="19"/>
+        </w:numPr>
+        <w:spacing w:before="0" w:after="240"/>
+        <w:rPr>
+          <w:lang w:val="bg-BG"/>
+        </w:rPr>
+      </w:pPr>
+      <w:bookmarkStart w:id="12" w:name="_Toc454486291"/>
+      <w:r>
+        <w:t>Maven</w:t>
+      </w:r>
+      <w:bookmarkEnd w:id="12"/>
+    </w:p>
+    <w:p>
+      <w:pPr>
+        <w:pStyle w:val="Heading3"/>
+        <w:numPr>
+          <w:ilvl w:val="2"/>
+          <w:numId w:val="19"/>
+        </w:numPr>
+        <w:spacing w:before="0" w:after="240"/>
+        <w:rPr>
+          <w:lang w:val="bg-BG"/>
+        </w:rPr>
+      </w:pPr>
+      <w:bookmarkStart w:id="13" w:name="_Toc454486292"/>
+      <w:r>
+        <w:t>JUnit</w:t>
+      </w:r>
+      <w:bookmarkEnd w:id="13"/>
+    </w:p>
+    <w:p>
+      <w:pPr>
+        <w:pStyle w:val="Heading3"/>
+        <w:numPr>
+          <w:ilvl w:val="2"/>
+          <w:numId w:val="19"/>
+        </w:numPr>
+        <w:spacing w:before="0" w:after="240"/>
+        <w:rPr>
+          <w:lang w:val="bg-BG"/>
+        </w:rPr>
+      </w:pPr>
+      <w:bookmarkStart w:id="14" w:name="_Toc454486293"/>
+      <w:r>
+        <w:t>Git</w:t>
+      </w:r>
+      <w:bookmarkEnd w:id="14"/>
+    </w:p>
+    <w:p>
+      <w:pPr>
+        <w:pStyle w:val="Heading3"/>
+        <w:numPr>
+          <w:ilvl w:val="2"/>
+          <w:numId w:val="19"/>
+        </w:numPr>
+        <w:spacing w:before="0" w:after="240"/>
+        <w:rPr>
+          <w:lang w:val="bg-BG"/>
+        </w:rPr>
+      </w:pPr>
+      <w:bookmarkStart w:id="15" w:name="_Toc454486294"/>
+      <w:r>
+        <w:t xml:space="preserve">JAXB </w:t>
+      </w:r>
+      <w:r>
+        <w:rPr>
+          <w:lang w:val="bg-BG"/>
+        </w:rPr>
+        <w:t xml:space="preserve">и </w:t>
+      </w:r>
+      <w:r>
+        <w:t>XML</w:t>
+      </w:r>
+      <w:bookmarkEnd w:id="15"/>
+    </w:p>
+    <w:p>
+      <w:pPr>
+        <w:pStyle w:val="Heading3"/>
+        <w:numPr>
+          <w:ilvl w:val="2"/>
+          <w:numId w:val="19"/>
+        </w:numPr>
+        <w:spacing w:before="0" w:after="240"/>
+      </w:pPr>
+      <w:bookmarkStart w:id="16" w:name="_Toc454486295"/>
+      <w:r>
+        <w:t>Swing</w:t>
+      </w:r>
+      <w:bookmarkEnd w:id="16"/>
     </w:p>
     <w:sectPr>
       <w:pgSz w:w="11906" w:h="16838"/>
@@ -2796,13 +3943,7 @@
           <w:noProof/>
           <w:lang w:val="bg-BG"/>
         </w:rPr>
-        <w:t>Работа със случайни</w:t>
-      </w:r>
-      <w:r>
-        <w:rPr>
-          <w:noProof/>
-        </w:rPr>
-        <w:t xml:space="preserve"> (стохастични) величини и разпределения</w:t>
+        <w:t>Използвани технологии</w:t>
       </w:r>
     </w:fldSimple>
     <w:r>
@@ -2821,7 +3962,7 @@
       <w:rPr>
         <w:noProof/>
       </w:rPr>
-      <w:t>5</w:t>
+      <w:t>9</w:t>
     </w:r>
     <w:r>
       <w:fldChar w:fldCharType="end"/>
@@ -3246,6 +4387,92 @@
     </w:lvl>
   </w:abstractNum>
   <w:abstractNum w:abstractNumId="12">
+    <w:nsid w:val="383875EE"/>
+    <w:multiLevelType w:val="hybridMultilevel"/>
+    <w:tmpl w:val="D7963B38"/>
+    <w:lvl w:ilvl="0" w:tplc="0402000F">
+      <w:start w:val="1"/>
+      <w:numFmt w:val="decimal"/>
+      <w:lvlText w:val="%1."/>
+      <w:lvlJc w:val="left"/>
+      <w:pPr>
+        <w:ind w:left="720" w:hanging="360"/>
+      </w:pPr>
+    </w:lvl>
+    <w:lvl w:ilvl="1" w:tplc="04020019" w:tentative="1">
+      <w:start w:val="1"/>
+      <w:numFmt w:val="lowerLetter"/>
+      <w:lvlText w:val="%2."/>
+      <w:lvlJc w:val="left"/>
+      <w:pPr>
+        <w:ind w:left="1440" w:hanging="360"/>
+      </w:pPr>
+    </w:lvl>
+    <w:lvl w:ilvl="2" w:tplc="0402001B" w:tentative="1">
+      <w:start w:val="1"/>
+      <w:numFmt w:val="lowerRoman"/>
+      <w:lvlText w:val="%3."/>
+      <w:lvlJc w:val="right"/>
+      <w:pPr>
+        <w:ind w:left="2160" w:hanging="180"/>
+      </w:pPr>
+    </w:lvl>
+    <w:lvl w:ilvl="3" w:tplc="0402000F" w:tentative="1">
+      <w:start w:val="1"/>
+      <w:numFmt w:val="decimal"/>
+      <w:lvlText w:val="%4."/>
+      <w:lvlJc w:val="left"/>
+      <w:pPr>
+        <w:ind w:left="2880" w:hanging="360"/>
+      </w:pPr>
+    </w:lvl>
+    <w:lvl w:ilvl="4" w:tplc="04020019" w:tentative="1">
+      <w:start w:val="1"/>
+      <w:numFmt w:val="lowerLetter"/>
+      <w:lvlText w:val="%5."/>
+      <w:lvlJc w:val="left"/>
+      <w:pPr>
+        <w:ind w:left="3600" w:hanging="360"/>
+      </w:pPr>
+    </w:lvl>
+    <w:lvl w:ilvl="5" w:tplc="0402001B" w:tentative="1">
+      <w:start w:val="1"/>
+      <w:numFmt w:val="lowerRoman"/>
+      <w:lvlText w:val="%6."/>
+      <w:lvlJc w:val="right"/>
+      <w:pPr>
+        <w:ind w:left="4320" w:hanging="180"/>
+      </w:pPr>
+    </w:lvl>
+    <w:lvl w:ilvl="6" w:tplc="0402000F" w:tentative="1">
+      <w:start w:val="1"/>
+      <w:numFmt w:val="decimal"/>
+      <w:lvlText w:val="%7."/>
+      <w:lvlJc w:val="left"/>
+      <w:pPr>
+        <w:ind w:left="5040" w:hanging="360"/>
+      </w:pPr>
+    </w:lvl>
+    <w:lvl w:ilvl="7" w:tplc="04020019" w:tentative="1">
+      <w:start w:val="1"/>
+      <w:numFmt w:val="lowerLetter"/>
+      <w:lvlText w:val="%8."/>
+      <w:lvlJc w:val="left"/>
+      <w:pPr>
+        <w:ind w:left="5760" w:hanging="360"/>
+      </w:pPr>
+    </w:lvl>
+    <w:lvl w:ilvl="8" w:tplc="0402001B" w:tentative="1">
+      <w:start w:val="1"/>
+      <w:numFmt w:val="lowerRoman"/>
+      <w:lvlText w:val="%9."/>
+      <w:lvlJc w:val="right"/>
+      <w:pPr>
+        <w:ind w:left="6480" w:hanging="180"/>
+      </w:pPr>
+    </w:lvl>
+  </w:abstractNum>
+  <w:abstractNum w:abstractNumId="13">
     <w:nsid w:val="47060545"/>
     <w:multiLevelType w:val="multilevel"/>
     <w:tmpl w:val="0402001F"/>
@@ -3331,7 +4558,7 @@
       </w:pPr>
     </w:lvl>
   </w:abstractNum>
-  <w:abstractNum w:abstractNumId="13">
+  <w:abstractNum w:abstractNumId="14">
     <w:nsid w:val="556C3ADF"/>
     <w:multiLevelType w:val="singleLevel"/>
     <w:tmpl w:val="556C3ADF"/>
@@ -3343,7 +4570,7 @@
       <w:lvlJc w:val="left"/>
     </w:lvl>
   </w:abstractNum>
-  <w:abstractNum w:abstractNumId="14">
+  <w:abstractNum w:abstractNumId="15">
     <w:nsid w:val="556C3C56"/>
     <w:multiLevelType w:val="multilevel"/>
     <w:tmpl w:val="A37AECC8"/>
@@ -3464,7 +4691,7 @@
       </w:rPr>
     </w:lvl>
   </w:abstractNum>
-  <w:abstractNum w:abstractNumId="15">
+  <w:abstractNum w:abstractNumId="16">
     <w:nsid w:val="56084359"/>
     <w:multiLevelType w:val="multilevel"/>
     <w:tmpl w:val="0402001F"/>
@@ -3550,7 +4777,7 @@
       </w:pPr>
     </w:lvl>
   </w:abstractNum>
-  <w:abstractNum w:abstractNumId="16">
+  <w:abstractNum w:abstractNumId="17">
     <w:nsid w:val="6DA2386D"/>
     <w:multiLevelType w:val="multilevel"/>
     <w:tmpl w:val="0402001F"/>
@@ -3636,7 +4863,7 @@
       </w:pPr>
     </w:lvl>
   </w:abstractNum>
-  <w:abstractNum w:abstractNumId="17">
+  <w:abstractNum w:abstractNumId="18">
     <w:nsid w:val="784C5CEA"/>
     <w:multiLevelType w:val="multilevel"/>
     <w:tmpl w:val="A37AECC8"/>
@@ -3757,7 +4984,7 @@
       </w:rPr>
     </w:lvl>
   </w:abstractNum>
-  <w:abstractNum w:abstractNumId="18">
+  <w:abstractNum w:abstractNumId="19">
     <w:nsid w:val="78674E7B"/>
     <w:multiLevelType w:val="hybridMultilevel"/>
     <w:tmpl w:val="F93407BC"/>
@@ -3844,28 +5071,28 @@
     </w:lvl>
   </w:abstractNum>
   <w:num w:numId="1">
-    <w:abstractNumId w:val="14"/>
+    <w:abstractNumId w:val="15"/>
   </w:num>
   <w:num w:numId="2">
-    <w:abstractNumId w:val="13"/>
+    <w:abstractNumId w:val="14"/>
   </w:num>
   <w:num w:numId="3">
     <w:abstractNumId w:val="11"/>
   </w:num>
   <w:num w:numId="4">
-    <w:abstractNumId w:val="18"/>
+    <w:abstractNumId w:val="19"/>
   </w:num>
   <w:num w:numId="5">
-    <w:abstractNumId w:val="17"/>
+    <w:abstractNumId w:val="18"/>
   </w:num>
   <w:num w:numId="6">
     <w:abstractNumId w:val="10"/>
   </w:num>
   <w:num w:numId="7">
-    <w:abstractNumId w:val="16"/>
+    <w:abstractNumId w:val="17"/>
   </w:num>
   <w:num w:numId="8">
-    <w:abstractNumId w:val="15"/>
+    <w:abstractNumId w:val="16"/>
   </w:num>
   <w:num w:numId="9">
     <w:abstractNumId w:val="9"/>
@@ -3898,6 +5125,9 @@
     <w:abstractNumId w:val="0"/>
   </w:num>
   <w:num w:numId="19">
+    <w:abstractNumId w:val="13"/>
+  </w:num>
+  <w:num w:numId="20">
     <w:abstractNumId w:val="12"/>
   </w:num>
 </w:numbering>
@@ -4853,6 +6083,19 @@
       <w:ind w:left="240"/>
     </w:pPr>
   </w:style>
+  <w:style w:type="paragraph" w:styleId="TOC3">
+    <w:name w:val="toc 3"/>
+    <w:basedOn w:val="Normal"/>
+    <w:next w:val="Normal"/>
+    <w:autoRedefine/>
+    <w:uiPriority w:val="39"/>
+    <w:unhideWhenUsed/>
+    <w:rsid w:val="00B7221B"/>
+    <w:pPr>
+      <w:spacing w:after="100"/>
+      <w:ind w:left="480"/>
+    </w:pPr>
+  </w:style>
 </w:styles>
 </file>
 
@@ -5086,7 +6329,7 @@
 </file>
 
 <file path=customXml/itemProps1.xml><?xml version="1.0" encoding="utf-8"?>
-<ds:datastoreItem xmlns:ds="http://schemas.openxmlformats.org/officeDocument/2006/customXml" ds:itemID="{94EF6F19-EA9A-47F7-91FA-B33658690623}">
+<ds:datastoreItem xmlns:ds="http://schemas.openxmlformats.org/officeDocument/2006/customXml" ds:itemID="{FFB415BE-E8CA-45E8-A009-4EC4C38C6864}">
   <ds:schemaRefs>
     <ds:schemaRef ds:uri="http://schemas.openxmlformats.org/officeDocument/2006/bibliography"/>
   </ds:schemaRefs>

</xml_diff>

<commit_message>
Java and NetBeans sections added to document
</commit_message>
<xml_diff>
--- a/documentation/src/main/resources/Monte Carlo Simulation Debugger.docx
+++ b/documentation/src/main/resources/Monte Carlo Simulation Debugger.docx
@@ -1056,7 +1056,7 @@
       <w:pPr>
         <w:pStyle w:val="TOC1"/>
         <w:tabs>
-          <w:tab w:val="left" w:pos="440"/>
+          <w:tab w:val="left" w:pos="480"/>
           <w:tab w:val="right" w:leader="dot" w:pos="9062"/>
         </w:tabs>
         <w:rPr>
@@ -1066,7 +1066,7 @@
           <w:lang w:val="bg-BG" w:eastAsia="bg-BG" w:bidi="ar-SA"/>
         </w:rPr>
       </w:pPr>
-      <w:hyperlink w:anchor="_Toc454486283" w:history="1">
+      <w:hyperlink w:anchor="_Toc454489588" w:history="1">
         <w:r>
           <w:rPr>
             <w:rStyle w:val="Hyperlink"/>
@@ -1111,7 +1111,7 @@
             <w:noProof/>
             <w:webHidden/>
           </w:rPr>
-          <w:instrText xml:space="preserve"> PAGEREF _Toc454486283 \h </w:instrText>
+          <w:instrText xml:space="preserve"> PAGEREF _Toc454489588 \h </w:instrText>
         </w:r>
         <w:r>
           <w:rPr>
@@ -1156,7 +1156,7 @@
           <w:lang w:val="bg-BG" w:eastAsia="bg-BG" w:bidi="ar-SA"/>
         </w:rPr>
       </w:pPr>
-      <w:hyperlink w:anchor="_Toc454486284" w:history="1">
+      <w:hyperlink w:anchor="_Toc454489589" w:history="1">
         <w:r>
           <w:rPr>
             <w:rStyle w:val="Hyperlink"/>
@@ -1201,7 +1201,7 @@
             <w:noProof/>
             <w:webHidden/>
           </w:rPr>
-          <w:instrText xml:space="preserve"> PAGEREF _Toc454486284 \h </w:instrText>
+          <w:instrText xml:space="preserve"> PAGEREF _Toc454489589 \h </w:instrText>
         </w:r>
         <w:r>
           <w:rPr>
@@ -1246,7 +1246,7 @@
           <w:lang w:val="bg-BG" w:eastAsia="bg-BG" w:bidi="ar-SA"/>
         </w:rPr>
       </w:pPr>
-      <w:hyperlink w:anchor="_Toc454486285" w:history="1">
+      <w:hyperlink w:anchor="_Toc454489590" w:history="1">
         <w:r>
           <w:rPr>
             <w:rStyle w:val="Hyperlink"/>
@@ -1291,7 +1291,7 @@
             <w:noProof/>
             <w:webHidden/>
           </w:rPr>
-          <w:instrText xml:space="preserve"> PAGEREF _Toc454486285 \h </w:instrText>
+          <w:instrText xml:space="preserve"> PAGEREF _Toc454489590 \h </w:instrText>
         </w:r>
         <w:r>
           <w:rPr>
@@ -1336,7 +1336,7 @@
           <w:lang w:val="bg-BG" w:eastAsia="bg-BG" w:bidi="ar-SA"/>
         </w:rPr>
       </w:pPr>
-      <w:hyperlink w:anchor="_Toc454486286" w:history="1">
+      <w:hyperlink w:anchor="_Toc454489591" w:history="1">
         <w:r>
           <w:rPr>
             <w:rStyle w:val="Hyperlink"/>
@@ -1381,7 +1381,7 @@
             <w:noProof/>
             <w:webHidden/>
           </w:rPr>
-          <w:instrText xml:space="preserve"> PAGEREF _Toc454486286 \h </w:instrText>
+          <w:instrText xml:space="preserve"> PAGEREF _Toc454489591 \h </w:instrText>
         </w:r>
         <w:r>
           <w:rPr>
@@ -1426,7 +1426,7 @@
           <w:lang w:val="bg-BG" w:eastAsia="bg-BG" w:bidi="ar-SA"/>
         </w:rPr>
       </w:pPr>
-      <w:hyperlink w:anchor="_Toc454486287" w:history="1">
+      <w:hyperlink w:anchor="_Toc454489592" w:history="1">
         <w:r>
           <w:rPr>
             <w:rStyle w:val="Hyperlink"/>
@@ -1471,7 +1471,7 @@
             <w:noProof/>
             <w:webHidden/>
           </w:rPr>
-          <w:instrText xml:space="preserve"> PAGEREF _Toc454486287 \h </w:instrText>
+          <w:instrText xml:space="preserve"> PAGEREF _Toc454489592 \h </w:instrText>
         </w:r>
         <w:r>
           <w:rPr>
@@ -1516,7 +1516,7 @@
           <w:lang w:val="bg-BG" w:eastAsia="bg-BG" w:bidi="ar-SA"/>
         </w:rPr>
       </w:pPr>
-      <w:hyperlink w:anchor="_Toc454486288" w:history="1">
+      <w:hyperlink w:anchor="_Toc454489593" w:history="1">
         <w:r>
           <w:rPr>
             <w:rStyle w:val="Hyperlink"/>
@@ -1561,7 +1561,7 @@
             <w:noProof/>
             <w:webHidden/>
           </w:rPr>
-          <w:instrText xml:space="preserve"> PAGEREF _Toc454486288 \h </w:instrText>
+          <w:instrText xml:space="preserve"> PAGEREF _Toc454489593 \h </w:instrText>
         </w:r>
         <w:r>
           <w:rPr>
@@ -1601,20 +1601,25 @@
         </w:tabs>
         <w:rPr>
           <w:noProof/>
-        </w:rPr>
-      </w:pPr>
-      <w:hyperlink w:anchor="_Toc454486289" w:history="1">
+          <w:sz w:val="22"/>
+          <w:szCs w:val="22"/>
+          <w:lang w:val="bg-BG" w:eastAsia="bg-BG" w:bidi="ar-SA"/>
+        </w:rPr>
+      </w:pPr>
+      <w:hyperlink w:anchor="_Toc454489594" w:history="1">
         <w:r>
           <w:rPr>
             <w:rStyle w:val="Hyperlink"/>
             <w:noProof/>
-            <w:lang w:val="bg-BG"/>
           </w:rPr>
           <w:t>1.5.1.</w:t>
         </w:r>
         <w:r>
           <w:rPr>
             <w:noProof/>
+            <w:sz w:val="22"/>
+            <w:szCs w:val="22"/>
+            <w:lang w:val="bg-BG" w:eastAsia="bg-BG" w:bidi="ar-SA"/>
           </w:rPr>
           <w:tab/>
         </w:r>
@@ -1644,7 +1649,7 @@
             <w:noProof/>
             <w:webHidden/>
           </w:rPr>
-          <w:instrText xml:space="preserve"> PAGEREF _Toc454486289 \h </w:instrText>
+          <w:instrText xml:space="preserve"> PAGEREF _Toc454489594 \h </w:instrText>
         </w:r>
         <w:r>
           <w:rPr>
@@ -1684,9 +1689,12 @@
         </w:tabs>
         <w:rPr>
           <w:noProof/>
-        </w:rPr>
-      </w:pPr>
-      <w:hyperlink w:anchor="_Toc454486290" w:history="1">
+          <w:sz w:val="22"/>
+          <w:szCs w:val="22"/>
+          <w:lang w:val="bg-BG" w:eastAsia="bg-BG" w:bidi="ar-SA"/>
+        </w:rPr>
+      </w:pPr>
+      <w:hyperlink w:anchor="_Toc454489595" w:history="1">
         <w:r>
           <w:rPr>
             <w:rStyle w:val="Hyperlink"/>
@@ -1698,6 +1706,9 @@
         <w:r>
           <w:rPr>
             <w:noProof/>
+            <w:sz w:val="22"/>
+            <w:szCs w:val="22"/>
+            <w:lang w:val="bg-BG" w:eastAsia="bg-BG" w:bidi="ar-SA"/>
           </w:rPr>
           <w:tab/>
         </w:r>
@@ -1727,7 +1738,7 @@
             <w:noProof/>
             <w:webHidden/>
           </w:rPr>
-          <w:instrText xml:space="preserve"> PAGEREF _Toc454486290 \h </w:instrText>
+          <w:instrText xml:space="preserve"> PAGEREF _Toc454489595 \h </w:instrText>
         </w:r>
         <w:r>
           <w:rPr>
@@ -1747,7 +1758,7 @@
             <w:noProof/>
             <w:webHidden/>
           </w:rPr>
-          <w:t>9</w:t>
+          <w:t>10</w:t>
         </w:r>
         <w:r>
           <w:rPr>
@@ -1767,9 +1778,12 @@
         </w:tabs>
         <w:rPr>
           <w:noProof/>
-        </w:rPr>
-      </w:pPr>
-      <w:hyperlink w:anchor="_Toc454486291" w:history="1">
+          <w:sz w:val="22"/>
+          <w:szCs w:val="22"/>
+          <w:lang w:val="bg-BG" w:eastAsia="bg-BG" w:bidi="ar-SA"/>
+        </w:rPr>
+      </w:pPr>
+      <w:hyperlink w:anchor="_Toc454489596" w:history="1">
         <w:r>
           <w:rPr>
             <w:rStyle w:val="Hyperlink"/>
@@ -1781,6 +1795,9 @@
         <w:r>
           <w:rPr>
             <w:noProof/>
+            <w:sz w:val="22"/>
+            <w:szCs w:val="22"/>
+            <w:lang w:val="bg-BG" w:eastAsia="bg-BG" w:bidi="ar-SA"/>
           </w:rPr>
           <w:tab/>
         </w:r>
@@ -1789,7 +1806,7 @@
             <w:rStyle w:val="Hyperlink"/>
             <w:noProof/>
           </w:rPr>
-          <w:t>Maven</w:t>
+          <w:t>Git</w:t>
         </w:r>
         <w:r>
           <w:rPr>
@@ -1810,7 +1827,7 @@
             <w:noProof/>
             <w:webHidden/>
           </w:rPr>
-          <w:instrText xml:space="preserve"> PAGEREF _Toc454486291 \h </w:instrText>
+          <w:instrText xml:space="preserve"> PAGEREF _Toc454489596 \h </w:instrText>
         </w:r>
         <w:r>
           <w:rPr>
@@ -1830,7 +1847,7 @@
             <w:noProof/>
             <w:webHidden/>
           </w:rPr>
-          <w:t>9</w:t>
+          <w:t>10</w:t>
         </w:r>
         <w:r>
           <w:rPr>
@@ -1850,9 +1867,12 @@
         </w:tabs>
         <w:rPr>
           <w:noProof/>
-        </w:rPr>
-      </w:pPr>
-      <w:hyperlink w:anchor="_Toc454486292" w:history="1">
+          <w:sz w:val="22"/>
+          <w:szCs w:val="22"/>
+          <w:lang w:val="bg-BG" w:eastAsia="bg-BG" w:bidi="ar-SA"/>
+        </w:rPr>
+      </w:pPr>
+      <w:hyperlink w:anchor="_Toc454489597" w:history="1">
         <w:r>
           <w:rPr>
             <w:rStyle w:val="Hyperlink"/>
@@ -1864,6 +1884,9 @@
         <w:r>
           <w:rPr>
             <w:noProof/>
+            <w:sz w:val="22"/>
+            <w:szCs w:val="22"/>
+            <w:lang w:val="bg-BG" w:eastAsia="bg-BG" w:bidi="ar-SA"/>
           </w:rPr>
           <w:tab/>
         </w:r>
@@ -1893,7 +1916,7 @@
             <w:noProof/>
             <w:webHidden/>
           </w:rPr>
-          <w:instrText xml:space="preserve"> PAGEREF _Toc454486292 \h </w:instrText>
+          <w:instrText xml:space="preserve"> PAGEREF _Toc454489597 \h </w:instrText>
         </w:r>
         <w:r>
           <w:rPr>
@@ -1913,7 +1936,7 @@
             <w:noProof/>
             <w:webHidden/>
           </w:rPr>
-          <w:t>9</w:t>
+          <w:t>10</w:t>
         </w:r>
         <w:r>
           <w:rPr>
@@ -1933,20 +1956,25 @@
         </w:tabs>
         <w:rPr>
           <w:noProof/>
-        </w:rPr>
-      </w:pPr>
-      <w:hyperlink w:anchor="_Toc454486293" w:history="1">
+          <w:sz w:val="22"/>
+          <w:szCs w:val="22"/>
+          <w:lang w:val="bg-BG" w:eastAsia="bg-BG" w:bidi="ar-SA"/>
+        </w:rPr>
+      </w:pPr>
+      <w:hyperlink w:anchor="_Toc454489598" w:history="1">
         <w:r>
           <w:rPr>
             <w:rStyle w:val="Hyperlink"/>
             <w:noProof/>
-            <w:lang w:val="bg-BG"/>
           </w:rPr>
           <w:t>1.5.5.</w:t>
         </w:r>
         <w:r>
           <w:rPr>
             <w:noProof/>
+            <w:sz w:val="22"/>
+            <w:szCs w:val="22"/>
+            <w:lang w:val="bg-BG" w:eastAsia="bg-BG" w:bidi="ar-SA"/>
           </w:rPr>
           <w:tab/>
         </w:r>
@@ -1955,7 +1983,7 @@
             <w:rStyle w:val="Hyperlink"/>
             <w:noProof/>
           </w:rPr>
-          <w:t>Git</w:t>
+          <w:t>Maven</w:t>
         </w:r>
         <w:r>
           <w:rPr>
@@ -1976,7 +2004,7 @@
             <w:noProof/>
             <w:webHidden/>
           </w:rPr>
-          <w:instrText xml:space="preserve"> PAGEREF _Toc454486293 \h </w:instrText>
+          <w:instrText xml:space="preserve"> PAGEREF _Toc454489598 \h </w:instrText>
         </w:r>
         <w:r>
           <w:rPr>
@@ -1996,7 +2024,7 @@
             <w:noProof/>
             <w:webHidden/>
           </w:rPr>
-          <w:t>9</w:t>
+          <w:t>10</w:t>
         </w:r>
         <w:r>
           <w:rPr>
@@ -2016,20 +2044,25 @@
         </w:tabs>
         <w:rPr>
           <w:noProof/>
-        </w:rPr>
-      </w:pPr>
-      <w:hyperlink w:anchor="_Toc454486294" w:history="1">
+          <w:sz w:val="22"/>
+          <w:szCs w:val="22"/>
+          <w:lang w:val="bg-BG" w:eastAsia="bg-BG" w:bidi="ar-SA"/>
+        </w:rPr>
+      </w:pPr>
+      <w:hyperlink w:anchor="_Toc454489599" w:history="1">
         <w:r>
           <w:rPr>
             <w:rStyle w:val="Hyperlink"/>
             <w:noProof/>
-            <w:lang w:val="bg-BG"/>
           </w:rPr>
           <w:t>1.5.6.</w:t>
         </w:r>
         <w:r>
           <w:rPr>
             <w:noProof/>
+            <w:sz w:val="22"/>
+            <w:szCs w:val="22"/>
+            <w:lang w:val="bg-BG" w:eastAsia="bg-BG" w:bidi="ar-SA"/>
           </w:rPr>
           <w:tab/>
         </w:r>
@@ -2038,21 +2071,6 @@
             <w:rStyle w:val="Hyperlink"/>
             <w:noProof/>
           </w:rPr>
-          <w:t xml:space="preserve">JAXB </w:t>
-        </w:r>
-        <w:r>
-          <w:rPr>
-            <w:rStyle w:val="Hyperlink"/>
-            <w:noProof/>
-            <w:lang w:val="bg-BG"/>
-          </w:rPr>
-          <w:t xml:space="preserve">и </w:t>
-        </w:r>
-        <w:r>
-          <w:rPr>
-            <w:rStyle w:val="Hyperlink"/>
-            <w:noProof/>
-          </w:rPr>
           <w:t>XML</w:t>
         </w:r>
         <w:r>
@@ -2074,7 +2092,7 @@
             <w:noProof/>
             <w:webHidden/>
           </w:rPr>
-          <w:instrText xml:space="preserve"> PAGEREF _Toc454486294 \h </w:instrText>
+          <w:instrText xml:space="preserve"> PAGEREF _Toc454489599 \h </w:instrText>
         </w:r>
         <w:r>
           <w:rPr>
@@ -2094,7 +2112,7 @@
             <w:noProof/>
             <w:webHidden/>
           </w:rPr>
-          <w:t>9</w:t>
+          <w:t>10</w:t>
         </w:r>
         <w:r>
           <w:rPr>
@@ -2114,9 +2132,12 @@
         </w:tabs>
         <w:rPr>
           <w:noProof/>
-        </w:rPr>
-      </w:pPr>
-      <w:hyperlink w:anchor="_Toc454486295" w:history="1">
+          <w:sz w:val="22"/>
+          <w:szCs w:val="22"/>
+          <w:lang w:val="bg-BG" w:eastAsia="bg-BG" w:bidi="ar-SA"/>
+        </w:rPr>
+      </w:pPr>
+      <w:hyperlink w:anchor="_Toc454489600" w:history="1">
         <w:r>
           <w:rPr>
             <w:rStyle w:val="Hyperlink"/>
@@ -2128,6 +2149,9 @@
         <w:r>
           <w:rPr>
             <w:noProof/>
+            <w:sz w:val="22"/>
+            <w:szCs w:val="22"/>
+            <w:lang w:val="bg-BG" w:eastAsia="bg-BG" w:bidi="ar-SA"/>
           </w:rPr>
           <w:tab/>
         </w:r>
@@ -2136,6 +2160,94 @@
             <w:rStyle w:val="Hyperlink"/>
             <w:noProof/>
           </w:rPr>
+          <w:t>JAXB</w:t>
+        </w:r>
+        <w:r>
+          <w:rPr>
+            <w:noProof/>
+            <w:webHidden/>
+          </w:rPr>
+          <w:tab/>
+        </w:r>
+        <w:r>
+          <w:rPr>
+            <w:noProof/>
+            <w:webHidden/>
+          </w:rPr>
+          <w:fldChar w:fldCharType="begin"/>
+        </w:r>
+        <w:r>
+          <w:rPr>
+            <w:noProof/>
+            <w:webHidden/>
+          </w:rPr>
+          <w:instrText xml:space="preserve"> PAGEREF _Toc454489600 \h </w:instrText>
+        </w:r>
+        <w:r>
+          <w:rPr>
+            <w:noProof/>
+            <w:webHidden/>
+          </w:rPr>
+        </w:r>
+        <w:r>
+          <w:rPr>
+            <w:noProof/>
+            <w:webHidden/>
+          </w:rPr>
+          <w:fldChar w:fldCharType="separate"/>
+        </w:r>
+        <w:r>
+          <w:rPr>
+            <w:noProof/>
+            <w:webHidden/>
+          </w:rPr>
+          <w:t>10</w:t>
+        </w:r>
+        <w:r>
+          <w:rPr>
+            <w:noProof/>
+            <w:webHidden/>
+          </w:rPr>
+          <w:fldChar w:fldCharType="end"/>
+        </w:r>
+      </w:hyperlink>
+    </w:p>
+    <w:p>
+      <w:pPr>
+        <w:pStyle w:val="TOC3"/>
+        <w:tabs>
+          <w:tab w:val="left" w:pos="1320"/>
+          <w:tab w:val="right" w:leader="dot" w:pos="9062"/>
+        </w:tabs>
+        <w:rPr>
+          <w:noProof/>
+          <w:sz w:val="22"/>
+          <w:szCs w:val="22"/>
+          <w:lang w:val="bg-BG" w:eastAsia="bg-BG" w:bidi="ar-SA"/>
+        </w:rPr>
+      </w:pPr>
+      <w:hyperlink w:anchor="_Toc454489601" w:history="1">
+        <w:r>
+          <w:rPr>
+            <w:rStyle w:val="Hyperlink"/>
+            <w:noProof/>
+          </w:rPr>
+          <w:t>1.5.8.</w:t>
+        </w:r>
+        <w:r>
+          <w:rPr>
+            <w:noProof/>
+            <w:sz w:val="22"/>
+            <w:szCs w:val="22"/>
+            <w:lang w:val="bg-BG" w:eastAsia="bg-BG" w:bidi="ar-SA"/>
+          </w:rPr>
+          <w:tab/>
+        </w:r>
+        <w:r>
+          <w:rPr>
+            <w:rStyle w:val="Hyperlink"/>
+            <w:noProof/>
+          </w:rPr>
           <w:t>Swing</w:t>
         </w:r>
         <w:r>
@@ -2157,7 +2269,7 @@
             <w:noProof/>
             <w:webHidden/>
           </w:rPr>
-          <w:instrText xml:space="preserve"> PAGEREF _Toc454486295 \h </w:instrText>
+          <w:instrText xml:space="preserve"> PAGEREF _Toc454489601 \h </w:instrText>
         </w:r>
         <w:r>
           <w:rPr>
@@ -2177,7 +2289,7 @@
             <w:noProof/>
             <w:webHidden/>
           </w:rPr>
-          <w:t>9</w:t>
+          <w:t>10</w:t>
         </w:r>
         <w:r>
           <w:rPr>
@@ -2221,7 +2333,7 @@
           <w:lang w:val="bg-BG"/>
         </w:rPr>
       </w:pPr>
-      <w:bookmarkStart w:id="0" w:name="_Toc454486283"/>
+      <w:bookmarkStart w:id="0" w:name="_Toc454489588"/>
       <w:r>
         <w:rPr>
           <w:lang w:val="bg-BG"/>
@@ -2243,7 +2355,7 @@
           <w:lang w:val="bg-BG"/>
         </w:rPr>
       </w:pPr>
-      <w:bookmarkStart w:id="1" w:name="_Toc454486284"/>
+      <w:bookmarkStart w:id="1" w:name="_Toc454489589"/>
       <w:r>
         <w:rPr>
           <w:lang w:val="bg-BG"/>
@@ -2484,7 +2596,7 @@
           <w:lang w:val="bg-BG"/>
         </w:rPr>
       </w:pPr>
-      <w:bookmarkStart w:id="4" w:name="_Toc454486285"/>
+      <w:bookmarkStart w:id="4" w:name="_Toc454489590"/>
       <w:r>
         <w:rPr>
           <w:lang w:val="bg-BG"/>
@@ -2718,12 +2830,6 @@
         <w:rPr>
           <w:lang w:val="bg-BG"/>
         </w:rPr>
-      </w:r>
-      <w:r>
-        <w:rPr>
-          <w:lang w:val="bg-BG"/>
-        </w:rPr>
-        <w:fldChar w:fldCharType="separate"/>
       </w:r>
       <w:r>
         <w:rPr>
@@ -3005,7 +3111,7 @@
           <w:lang w:val="bg-BG"/>
         </w:rPr>
       </w:pPr>
-      <w:bookmarkStart w:id="6" w:name="_Toc454486286"/>
+      <w:bookmarkStart w:id="6" w:name="_Toc454489591"/>
       <w:r>
         <w:rPr>
           <w:lang w:val="bg-BG"/>
@@ -3184,7 +3290,7 @@
           <w:lang w:val="bg-BG"/>
         </w:rPr>
       </w:pPr>
-      <w:bookmarkStart w:id="7" w:name="_Toc454486287"/>
+      <w:bookmarkStart w:id="7" w:name="_Toc454489592"/>
       <w:r>
         <w:rPr>
           <w:lang w:val="bg-BG"/>
@@ -3703,7 +3809,7 @@
           <w:lang w:val="bg-BG"/>
         </w:rPr>
       </w:pPr>
-      <w:bookmarkStart w:id="9" w:name="_Toc454486288"/>
+      <w:bookmarkStart w:id="9" w:name="_Toc454489593"/>
       <w:r>
         <w:rPr>
           <w:lang w:val="bg-BG"/>
@@ -3727,15 +3833,435 @@
           <w:numId w:val="19"/>
         </w:numPr>
         <w:spacing w:before="0" w:after="240"/>
-        <w:rPr>
-          <w:lang w:val="bg-BG"/>
-        </w:rPr>
-      </w:pPr>
-      <w:bookmarkStart w:id="10" w:name="_Toc454486289"/>
+      </w:pPr>
+      <w:bookmarkStart w:id="10" w:name="_Toc454489594"/>
       <w:r>
         <w:t>Java</w:t>
       </w:r>
       <w:bookmarkEnd w:id="10"/>
+    </w:p>
+    <w:p>
+      <w:pPr>
+        <w:ind w:firstLine="567"/>
+      </w:pPr>
+      <w:r>
+        <w:t>Java</w:t>
+      </w:r>
+      <w:r>
+        <w:t xml:space="preserve"> </w:t>
+      </w:r>
+      <w:r>
+        <w:rPr>
+          <w:lang w:val="bg-BG"/>
+        </w:rPr>
+        <w:t xml:space="preserve">е </w:t>
+      </w:r>
+      <w:r>
+        <w:rPr>
+          <w:lang w:val="bg-BG"/>
+        </w:rPr>
+        <w:t>програмна платформа,</w:t>
+      </w:r>
+      <w:r>
+        <w:rPr>
+          <w:lang w:val="bg-BG"/>
+        </w:rPr>
+        <w:t xml:space="preserve"> която предоставя система за </w:t>
+      </w:r>
+      <w:r>
+        <w:rPr>
+          <w:lang w:val="bg-BG"/>
+        </w:rPr>
+        <w:t>разработка</w:t>
+      </w:r>
+      <w:r>
+        <w:rPr>
+          <w:lang w:val="bg-BG"/>
+        </w:rPr>
+        <w:t xml:space="preserve"> на софтуер и изпълнението му </w:t>
+      </w:r>
+      <w:r>
+        <w:rPr>
+          <w:lang w:val="bg-BG"/>
+        </w:rPr>
+        <w:t xml:space="preserve">върху произволна платформа с налична </w:t>
+      </w:r>
+      <w:r>
+        <w:t>JVM</w:t>
+      </w:r>
+      <w:r>
+        <w:t xml:space="preserve">. </w:t>
+      </w:r>
+      <w:r>
+        <w:rPr>
+          <w:lang w:val="bg-BG"/>
+        </w:rPr>
+        <w:t xml:space="preserve">Виртуалната машина на </w:t>
+      </w:r>
+      <w:r>
+        <w:t>Java</w:t>
+      </w:r>
+      <w:r>
+        <w:rPr>
+          <w:lang w:val="bg-BG"/>
+        </w:rPr>
+        <w:t xml:space="preserve"> (</w:t>
+      </w:r>
+      <w:r>
+        <w:t>JVM</w:t>
+      </w:r>
+      <w:r>
+        <w:rPr>
+          <w:lang w:val="bg-BG"/>
+        </w:rPr>
+        <w:t>)</w:t>
+      </w:r>
+      <w:r>
+        <w:t xml:space="preserve"> </w:t>
+      </w:r>
+      <w:r>
+        <w:rPr>
+          <w:lang w:val="bg-BG"/>
+        </w:rPr>
+        <w:t>позволява</w:t>
+      </w:r>
+      <w:r>
+        <w:rPr>
+          <w:lang w:val="bg-BG"/>
+        </w:rPr>
+        <w:t xml:space="preserve"> постигане на платформена независимост чрез </w:t>
+      </w:r>
+      <w:r>
+        <w:t>JIT</w:t>
+      </w:r>
+      <w:r>
+        <w:rPr>
+          <w:lang w:val="bg-BG"/>
+        </w:rPr>
+        <w:t xml:space="preserve"> компилатор, който транслира </w:t>
+      </w:r>
+      <w:r>
+        <w:t xml:space="preserve">Java </w:t>
+      </w:r>
+      <w:r>
+        <w:rPr>
+          <w:lang w:val="bg-BG"/>
+        </w:rPr>
+        <w:t xml:space="preserve">байткод до изпълними за текущия процесор инструкции. </w:t>
+      </w:r>
+      <w:r>
+        <w:rPr>
+          <w:lang w:val="bg-BG"/>
+        </w:rPr>
+        <w:t xml:space="preserve">Основният начин за получаване на байткод е програмирането на програмния език </w:t>
+      </w:r>
+      <w:r>
+        <w:t>Java.</w:t>
+      </w:r>
+      <w:r>
+        <w:t xml:space="preserve"> </w:t>
+      </w:r>
+      <w:r>
+        <w:rPr>
+          <w:lang w:val="bg-BG"/>
+        </w:rPr>
+        <w:t xml:space="preserve">На </w:t>
+      </w:r>
+      <w:r>
+        <w:rPr>
+          <w:lang w:val="bg-BG"/>
+        </w:rPr>
+        <w:fldChar w:fldCharType="begin"/>
+      </w:r>
+      <w:r>
+        <w:rPr>
+          <w:lang w:val="bg-BG"/>
+        </w:rPr>
+        <w:instrText xml:space="preserve"> REF _Ref454488960 \h </w:instrText>
+      </w:r>
+      <w:r>
+        <w:rPr>
+          <w:lang w:val="bg-BG"/>
+        </w:rPr>
+      </w:r>
+      <w:r>
+        <w:rPr>
+          <w:lang w:val="bg-BG"/>
+        </w:rPr>
+        <w:fldChar w:fldCharType="separate"/>
+      </w:r>
+      <w:r>
+        <w:t xml:space="preserve">Фигура </w:t>
+      </w:r>
+      <w:r>
+        <w:rPr>
+          <w:noProof/>
+        </w:rPr>
+        <w:t>1.5</w:t>
+      </w:r>
+      <w:r>
+        <w:noBreakHyphen/>
+      </w:r>
+      <w:r>
+        <w:rPr>
+          <w:noProof/>
+        </w:rPr>
+        <w:t>1</w:t>
+      </w:r>
+      <w:r>
+        <w:rPr>
+          <w:lang w:val="bg-BG"/>
+        </w:rPr>
+        <w:fldChar w:fldCharType="end"/>
+      </w:r>
+      <w:r>
+        <w:rPr>
+          <w:lang w:val="bg-BG"/>
+        </w:rPr>
+        <w:t xml:space="preserve"> е представена структурата на платформата </w:t>
+      </w:r>
+      <w:r>
+        <w:t>Java.</w:t>
+      </w:r>
+    </w:p>
+    <w:p>
+      <w:pPr>
+        <w:keepNext/>
+      </w:pPr>
+      <w:r>
+        <w:rPr>
+          <w:noProof/>
+          <w:lang w:val="bg-BG" w:eastAsia="bg-BG" w:bidi="ar-SA"/>
+        </w:rPr>
+        <w:drawing>
+          <wp:inline distT="0" distB="0" distL="0" distR="0">
+            <wp:extent cx="5760720" cy="4212590"/>
+            <wp:effectExtent l="19050" t="0" r="0" b="0"/>
+            <wp:docPr id="6" name="Picture 5" descr="java platform.jpg"/>
+            <wp:cNvGraphicFramePr>
+              <a:graphicFrameLocks xmlns:a="http://schemas.openxmlformats.org/drawingml/2006/main" noChangeAspect="1"/>
+            </wp:cNvGraphicFramePr>
+            <a:graphic xmlns:a="http://schemas.openxmlformats.org/drawingml/2006/main">
+              <a:graphicData uri="http://schemas.openxmlformats.org/drawingml/2006/picture">
+                <pic:pic xmlns:pic="http://schemas.openxmlformats.org/drawingml/2006/picture">
+                  <pic:nvPicPr>
+                    <pic:cNvPr id="0" name="java platform.jpg"/>
+                    <pic:cNvPicPr/>
+                  </pic:nvPicPr>
+                  <pic:blipFill>
+                    <a:blip r:embed="rId15" cstate="print"/>
+                    <a:stretch>
+                      <a:fillRect/>
+                    </a:stretch>
+                  </pic:blipFill>
+                  <pic:spPr>
+                    <a:xfrm>
+                      <a:off x="0" y="0"/>
+                      <a:ext cx="5760720" cy="4212590"/>
+                    </a:xfrm>
+                    <a:prstGeom prst="rect">
+                      <a:avLst/>
+                    </a:prstGeom>
+                  </pic:spPr>
+                </pic:pic>
+              </a:graphicData>
+            </a:graphic>
+          </wp:inline>
+        </w:drawing>
+      </w:r>
+    </w:p>
+    <w:p>
+      <w:pPr>
+        <w:pStyle w:val="Caption"/>
+      </w:pPr>
+      <w:bookmarkStart w:id="11" w:name="_Ref454488960"/>
+      <w:bookmarkStart w:id="12" w:name="_Ref454488955"/>
+      <w:r>
+        <w:t xml:space="preserve">Фигура </w:t>
+      </w:r>
+      <w:fldSimple w:instr=" STYLEREF 2 \s ">
+        <w:r>
+          <w:rPr>
+            <w:noProof/>
+          </w:rPr>
+          <w:t>1.5</w:t>
+        </w:r>
+      </w:fldSimple>
+      <w:r>
+        <w:noBreakHyphen/>
+      </w:r>
+      <w:fldSimple w:instr=" SEQ Фигура \* ARABIC \s 2 ">
+        <w:r>
+          <w:rPr>
+            <w:noProof/>
+          </w:rPr>
+          <w:t>1</w:t>
+        </w:r>
+      </w:fldSimple>
+      <w:bookmarkEnd w:id="11"/>
+      <w:r>
+        <w:rPr>
+          <w:lang w:val="bg-BG"/>
+        </w:rPr>
+        <w:t xml:space="preserve"> Структура на платформата </w:t>
+      </w:r>
+      <w:r>
+        <w:t>Java</w:t>
+      </w:r>
+      <w:bookmarkEnd w:id="12"/>
+    </w:p>
+    <w:p>
+      <w:pPr>
+        <w:spacing w:after="0"/>
+        <w:ind w:firstLine="567"/>
+        <w:rPr>
+          <w:lang w:val="bg-BG"/>
+        </w:rPr>
+      </w:pPr>
+      <w:r>
+        <w:rPr>
+          <w:lang w:val="bg-BG"/>
+        </w:rPr>
+        <w:t xml:space="preserve">Езикът </w:t>
+      </w:r>
+      <w:r>
+        <w:t xml:space="preserve">Java </w:t>
+      </w:r>
+      <w:r>
+        <w:rPr>
+          <w:lang w:val="bg-BG"/>
+        </w:rPr>
+        <w:t>е най-широко използваният език за програмиране към по статистика датирана от юни 2016.</w:t>
+      </w:r>
+      <w:r>
+        <w:rPr>
+          <w:lang w:val="bg-BG"/>
+        </w:rPr>
+        <w:t xml:space="preserve"> При създаването му са застъпени пет основни цели:</w:t>
+      </w:r>
+    </w:p>
+    <w:p>
+      <w:pPr>
+        <w:pStyle w:val="ListParagraph"/>
+        <w:numPr>
+          <w:ilvl w:val="0"/>
+          <w:numId w:val="21"/>
+        </w:numPr>
+        <w:rPr>
+          <w:lang w:val="bg-BG"/>
+        </w:rPr>
+      </w:pPr>
+      <w:r>
+        <w:rPr>
+          <w:lang w:val="bg-BG"/>
+        </w:rPr>
+        <w:t>Простота и обектна ориентираност</w:t>
+      </w:r>
+    </w:p>
+    <w:p>
+      <w:pPr>
+        <w:pStyle w:val="ListParagraph"/>
+        <w:numPr>
+          <w:ilvl w:val="0"/>
+          <w:numId w:val="21"/>
+        </w:numPr>
+        <w:rPr>
+          <w:lang w:val="bg-BG"/>
+        </w:rPr>
+      </w:pPr>
+      <w:r>
+        <w:rPr>
+          <w:lang w:val="bg-BG"/>
+        </w:rPr>
+        <w:t>Здравина и сигурност</w:t>
+      </w:r>
+    </w:p>
+    <w:p>
+      <w:pPr>
+        <w:pStyle w:val="ListParagraph"/>
+        <w:numPr>
+          <w:ilvl w:val="0"/>
+          <w:numId w:val="21"/>
+        </w:numPr>
+        <w:rPr>
+          <w:lang w:val="bg-BG"/>
+        </w:rPr>
+      </w:pPr>
+      <w:r>
+        <w:rPr>
+          <w:lang w:val="bg-BG"/>
+        </w:rPr>
+        <w:t>Преносимост и платформена независимост</w:t>
+      </w:r>
+    </w:p>
+    <w:p>
+      <w:pPr>
+        <w:pStyle w:val="ListParagraph"/>
+        <w:numPr>
+          <w:ilvl w:val="0"/>
+          <w:numId w:val="21"/>
+        </w:numPr>
+        <w:rPr>
+          <w:lang w:val="bg-BG"/>
+        </w:rPr>
+      </w:pPr>
+      <w:r>
+        <w:rPr>
+          <w:lang w:val="bg-BG"/>
+        </w:rPr>
+        <w:t>Висока производителност</w:t>
+      </w:r>
+    </w:p>
+    <w:p>
+      <w:pPr>
+        <w:pStyle w:val="ListParagraph"/>
+        <w:numPr>
+          <w:ilvl w:val="0"/>
+          <w:numId w:val="21"/>
+        </w:numPr>
+        <w:spacing w:after="0"/>
+        <w:rPr>
+          <w:lang w:val="bg-BG"/>
+        </w:rPr>
+      </w:pPr>
+      <w:r>
+        <w:rPr>
+          <w:lang w:val="bg-BG"/>
+        </w:rPr>
+        <w:t>Интерпретиран, динамичен и многонишков</w:t>
+      </w:r>
+    </w:p>
+    <w:p>
+      <w:pPr>
+        <w:ind w:firstLine="567"/>
+        <w:rPr>
+          <w:lang w:val="bg-BG"/>
+        </w:rPr>
+      </w:pPr>
+      <w:r>
+        <w:rPr>
+          <w:lang w:val="bg-BG"/>
+        </w:rPr>
+        <w:t xml:space="preserve">Характерна особеност е автоматичното почистване на паметта в </w:t>
+      </w:r>
+      <w:r>
+        <w:t xml:space="preserve">Java. </w:t>
+      </w:r>
+      <w:r>
+        <w:rPr>
+          <w:lang w:val="bg-BG"/>
+        </w:rPr>
+        <w:t xml:space="preserve">Програмистът управлява създаването на обекти, а </w:t>
+      </w:r>
+      <w:r>
+        <w:t xml:space="preserve">Java </w:t>
+      </w:r>
+      <w:r>
+        <w:rPr>
+          <w:lang w:val="bg-BG"/>
+        </w:rPr>
+        <w:t>средата освобождава паметта заемана от даден обект след като и последната референция към него е изгубена.</w:t>
+      </w:r>
     </w:p>
     <w:p>
       <w:pPr>
@@ -3749,11 +4275,213 @@
           <w:lang w:val="bg-BG"/>
         </w:rPr>
       </w:pPr>
-      <w:bookmarkStart w:id="11" w:name="_Toc454486290"/>
-      <w:r>
+      <w:bookmarkStart w:id="13" w:name="_Toc454489595"/>
+      <w:r>
+        <w:lastRenderedPageBreak/>
         <w:t>NetBeans</w:t>
       </w:r>
-      <w:bookmarkEnd w:id="11"/>
+      <w:bookmarkEnd w:id="13"/>
+    </w:p>
+    <w:p>
+      <w:pPr>
+        <w:ind w:firstLine="567"/>
+      </w:pPr>
+      <w:r>
+        <w:t xml:space="preserve">NetBeans </w:t>
+      </w:r>
+      <w:r>
+        <w:rPr>
+          <w:lang w:val="bg-BG"/>
+        </w:rPr>
+        <w:t xml:space="preserve">е платформа за разработка на софтуер основно използвана от разработчици на </w:t>
+      </w:r>
+      <w:r>
+        <w:t>Java</w:t>
+      </w:r>
+      <w:r>
+        <w:t>,</w:t>
+      </w:r>
+      <w:r>
+        <w:rPr>
+          <w:lang w:val="bg-BG"/>
+        </w:rPr>
+        <w:t xml:space="preserve"> въпреки че поддържа и </w:t>
+      </w:r>
+      <w:r>
+        <w:t xml:space="preserve">C, C++, PHP, JavaScript, Python, Ruby </w:t>
+      </w:r>
+      <w:r>
+        <w:rPr>
+          <w:lang w:val="bg-BG"/>
+        </w:rPr>
+        <w:t>и други</w:t>
+      </w:r>
+      <w:r>
+        <w:t>.</w:t>
+      </w:r>
+      <w:r>
+        <w:rPr>
+          <w:lang w:val="bg-BG"/>
+        </w:rPr>
+        <w:t xml:space="preserve"> Платформата е с отворен код и е силно модулирана.</w:t>
+      </w:r>
+      <w:r>
+        <w:rPr>
+          <w:lang w:val="bg-BG"/>
+        </w:rPr>
+        <w:t xml:space="preserve"> Понеже е написана на </w:t>
+      </w:r>
+      <w:r>
+        <w:t>Java</w:t>
+      </w:r>
+      <w:r>
+        <w:rPr>
+          <w:lang w:val="bg-BG"/>
+        </w:rPr>
+        <w:t xml:space="preserve"> е платформено независима и съответно изпълнима на </w:t>
+      </w:r>
+      <w:r>
+        <w:t>Microsoft Windows, Mac OS X, Linux</w:t>
+      </w:r>
+      <w:r>
+        <w:rPr>
+          <w:lang w:val="bg-BG"/>
+        </w:rPr>
+        <w:t xml:space="preserve"> и</w:t>
+      </w:r>
+      <w:r>
+        <w:t xml:space="preserve"> Solaris</w:t>
+      </w:r>
+      <w:r>
+        <w:rPr>
+          <w:lang w:val="bg-BG"/>
+        </w:rPr>
+        <w:t xml:space="preserve">. </w:t>
+      </w:r>
+      <w:r>
+        <w:rPr>
+          <w:lang w:val="bg-BG"/>
+        </w:rPr>
+        <w:t>Екран от средата за разработка е представен на</w:t>
+      </w:r>
+      <w:r>
+        <w:t xml:space="preserve"> </w:t>
+      </w:r>
+      <w:r>
+        <w:fldChar w:fldCharType="begin"/>
+      </w:r>
+      <w:r>
+        <w:instrText xml:space="preserve"> REF _Ref454473131 \h </w:instrText>
+      </w:r>
+      <w:r>
+        <w:fldChar w:fldCharType="separate"/>
+      </w:r>
+      <w:r>
+        <w:t xml:space="preserve">Фигура </w:t>
+      </w:r>
+      <w:r>
+        <w:rPr>
+          <w:noProof/>
+        </w:rPr>
+        <w:t>1.1</w:t>
+      </w:r>
+      <w:r>
+        <w:noBreakHyphen/>
+      </w:r>
+      <w:r>
+        <w:rPr>
+          <w:noProof/>
+        </w:rPr>
+        <w:t>1</w:t>
+      </w:r>
+      <w:r>
+        <w:fldChar w:fldCharType="end"/>
+      </w:r>
+      <w:r>
+        <w:t>.</w:t>
+      </w:r>
+    </w:p>
+    <w:p>
+      <w:pPr>
+        <w:keepNext/>
+      </w:pPr>
+      <w:r>
+        <w:rPr>
+          <w:noProof/>
+          <w:lang w:val="bg-BG" w:eastAsia="bg-BG" w:bidi="ar-SA"/>
+        </w:rPr>
+        <w:drawing>
+          <wp:inline distT="0" distB="0" distL="0" distR="0">
+            <wp:extent cx="5760720" cy="3242945"/>
+            <wp:effectExtent l="19050" t="0" r="0" b="0"/>
+            <wp:docPr id="7" name="Picture 6" descr="NetBeans.png"/>
+            <wp:cNvGraphicFramePr>
+              <a:graphicFrameLocks xmlns:a="http://schemas.openxmlformats.org/drawingml/2006/main" noChangeAspect="1"/>
+            </wp:cNvGraphicFramePr>
+            <a:graphic xmlns:a="http://schemas.openxmlformats.org/drawingml/2006/main">
+              <a:graphicData uri="http://schemas.openxmlformats.org/drawingml/2006/picture">
+                <pic:pic xmlns:pic="http://schemas.openxmlformats.org/drawingml/2006/picture">
+                  <pic:nvPicPr>
+                    <pic:cNvPr id="0" name="NetBeans.png"/>
+                    <pic:cNvPicPr/>
+                  </pic:nvPicPr>
+                  <pic:blipFill>
+                    <a:blip r:embed="rId16" cstate="print"/>
+                    <a:stretch>
+                      <a:fillRect/>
+                    </a:stretch>
+                  </pic:blipFill>
+                  <pic:spPr>
+                    <a:xfrm>
+                      <a:off x="0" y="0"/>
+                      <a:ext cx="5760720" cy="3242945"/>
+                    </a:xfrm>
+                    <a:prstGeom prst="rect">
+                      <a:avLst/>
+                    </a:prstGeom>
+                  </pic:spPr>
+                </pic:pic>
+              </a:graphicData>
+            </a:graphic>
+          </wp:inline>
+        </w:drawing>
+      </w:r>
+    </w:p>
+    <w:p>
+      <w:pPr>
+        <w:pStyle w:val="Caption"/>
+      </w:pPr>
+      <w:r>
+        <w:t xml:space="preserve">Фигура </w:t>
+      </w:r>
+      <w:fldSimple w:instr=" STYLEREF 2 \s ">
+        <w:r>
+          <w:rPr>
+            <w:noProof/>
+          </w:rPr>
+          <w:t>1.5</w:t>
+        </w:r>
+      </w:fldSimple>
+      <w:r>
+        <w:noBreakHyphen/>
+      </w:r>
+      <w:fldSimple w:instr=" SEQ Фигура \* ARABIC \s 2 ">
+        <w:r>
+          <w:rPr>
+            <w:noProof/>
+          </w:rPr>
+          <w:t>2</w:t>
+        </w:r>
+      </w:fldSimple>
+      <w:r>
+        <w:rPr>
+          <w:lang w:val="bg-BG"/>
+        </w:rPr>
+        <w:t xml:space="preserve"> Прозорец на средата за разработка </w:t>
+      </w:r>
+      <w:r>
+        <w:t>NetBeans</w:t>
+      </w:r>
     </w:p>
     <w:p>
       <w:pPr>
@@ -3767,11 +4495,11 @@
           <w:lang w:val="bg-BG"/>
         </w:rPr>
       </w:pPr>
-      <w:bookmarkStart w:id="12" w:name="_Toc454486291"/>
-      <w:r>
-        <w:t>Maven</w:t>
-      </w:r>
-      <w:bookmarkEnd w:id="12"/>
+      <w:bookmarkStart w:id="14" w:name="_Toc454489596"/>
+      <w:r>
+        <w:t>Git</w:t>
+      </w:r>
+      <w:bookmarkEnd w:id="14"/>
     </w:p>
     <w:p>
       <w:pPr>
@@ -3785,11 +4513,11 @@
           <w:lang w:val="bg-BG"/>
         </w:rPr>
       </w:pPr>
-      <w:bookmarkStart w:id="13" w:name="_Toc454486292"/>
+      <w:bookmarkStart w:id="15" w:name="_Toc454489597"/>
       <w:r>
         <w:t>JUnit</w:t>
       </w:r>
-      <w:bookmarkEnd w:id="13"/>
+      <w:bookmarkEnd w:id="15"/>
     </w:p>
     <w:p>
       <w:pPr>
@@ -3799,15 +4527,12 @@
           <w:numId w:val="19"/>
         </w:numPr>
         <w:spacing w:before="0" w:after="240"/>
-        <w:rPr>
-          <w:lang w:val="bg-BG"/>
-        </w:rPr>
-      </w:pPr>
-      <w:bookmarkStart w:id="14" w:name="_Toc454486293"/>
-      <w:r>
-        <w:t>Git</w:t>
-      </w:r>
-      <w:bookmarkEnd w:id="14"/>
+      </w:pPr>
+      <w:bookmarkStart w:id="16" w:name="_Toc454489598"/>
+      <w:r>
+        <w:t>Maven</w:t>
+      </w:r>
+      <w:bookmarkEnd w:id="16"/>
     </w:p>
     <w:p>
       <w:pPr>
@@ -3817,24 +4542,12 @@
           <w:numId w:val="19"/>
         </w:numPr>
         <w:spacing w:before="0" w:after="240"/>
-        <w:rPr>
-          <w:lang w:val="bg-BG"/>
-        </w:rPr>
-      </w:pPr>
-      <w:bookmarkStart w:id="15" w:name="_Toc454486294"/>
-      <w:r>
-        <w:t xml:space="preserve">JAXB </w:t>
-      </w:r>
-      <w:r>
-        <w:rPr>
-          <w:lang w:val="bg-BG"/>
-        </w:rPr>
-        <w:t xml:space="preserve">и </w:t>
-      </w:r>
+      </w:pPr>
+      <w:bookmarkStart w:id="17" w:name="_Toc454489599"/>
       <w:r>
         <w:t>XML</w:t>
       </w:r>
-      <w:bookmarkEnd w:id="15"/>
+      <w:bookmarkEnd w:id="17"/>
     </w:p>
     <w:p>
       <w:pPr>
@@ -3844,14 +4557,33 @@
           <w:numId w:val="19"/>
         </w:numPr>
         <w:spacing w:before="0" w:after="240"/>
-      </w:pPr>
-      <w:bookmarkStart w:id="16" w:name="_Toc454486295"/>
+        <w:rPr>
+          <w:lang w:val="bg-BG"/>
+        </w:rPr>
+      </w:pPr>
+      <w:bookmarkStart w:id="18" w:name="_Toc454489600"/>
+      <w:r>
+        <w:t>JAXB</w:t>
+      </w:r>
+      <w:bookmarkEnd w:id="18"/>
+    </w:p>
+    <w:p>
+      <w:pPr>
+        <w:pStyle w:val="Heading3"/>
+        <w:numPr>
+          <w:ilvl w:val="2"/>
+          <w:numId w:val="19"/>
+        </w:numPr>
+        <w:spacing w:before="0" w:after="240"/>
+      </w:pPr>
+      <w:bookmarkStart w:id="19" w:name="_Toc454489601"/>
       <w:r>
         <w:t>Swing</w:t>
       </w:r>
-      <w:bookmarkEnd w:id="16"/>
+      <w:bookmarkEnd w:id="19"/>
     </w:p>
     <w:sectPr>
+      <w:footerReference w:type="default" r:id="rId17"/>
       <w:pgSz w:w="11906" w:h="16838"/>
       <w:pgMar w:top="1417" w:right="1417" w:bottom="1417" w:left="1417" w:header="708" w:footer="708" w:gutter="0"/>
       <w:cols w:space="708"/>
@@ -3943,7 +4675,13 @@
           <w:noProof/>
           <w:lang w:val="bg-BG"/>
         </w:rPr>
-        <w:t>Използвани технологии</w:t>
+        <w:t>Представяне на</w:t>
+      </w:r>
+      <w:r>
+        <w:rPr>
+          <w:noProof/>
+        </w:rPr>
+        <w:t xml:space="preserve"> алгебрични изрази</w:t>
       </w:r>
     </w:fldSimple>
     <w:r>
@@ -3962,11 +4700,66 @@
       <w:rPr>
         <w:noProof/>
       </w:rPr>
-      <w:t>9</w:t>
+      <w:t>4</w:t>
     </w:r>
     <w:r>
       <w:fldChar w:fldCharType="end"/>
     </w:r>
+  </w:p>
+</w:ftr>
+</file>
+
+<file path=word/footer3.xml><?xml version="1.0" encoding="utf-8"?>
+<w:ftr xmlns:ve="http://schemas.openxmlformats.org/markup-compatibility/2006" xmlns:o="urn:schemas-microsoft-com:office:office" xmlns:r="http://schemas.openxmlformats.org/officeDocument/2006/relationships" xmlns:m="http://schemas.openxmlformats.org/officeDocument/2006/math" xmlns:v="urn:schemas-microsoft-com:vml" xmlns:wp="http://schemas.openxmlformats.org/drawingml/2006/wordprocessingDrawing" xmlns:w10="urn:schemas-microsoft-com:office:word" xmlns:w="http://schemas.openxmlformats.org/wordprocessingml/2006/main" xmlns:wne="http://schemas.microsoft.com/office/word/2006/wordml">
+  <w:p>
+    <w:pPr>
+      <w:pStyle w:val="Footer"/>
+    </w:pPr>
+    <w:fldSimple w:instr=" STYLEREF  &quot;Heading 1&quot;  \* MERGEFORMAT ">
+      <w:r>
+        <w:rPr>
+          <w:noProof/>
+        </w:rPr>
+        <w:t>Изходни данни</w:t>
+      </w:r>
+    </w:fldSimple>
+    <w:r>
+      <w:rPr>
+        <w:lang w:val="bg-BG"/>
+      </w:rPr>
+      <w:t xml:space="preserve"> - </w:t>
+    </w:r>
+    <w:fldSimple w:instr=" STYLEREF  &quot;Heading 2&quot;  \* MERGEFORMAT ">
+      <w:r>
+        <w:rPr>
+          <w:noProof/>
+          <w:lang w:val="bg-BG"/>
+        </w:rPr>
+        <w:t>Използвани технологии</w:t>
+      </w:r>
+    </w:fldSimple>
+    <w:r>
+      <w:t xml:space="preserve"> - </w:t>
+    </w:r>
+    <w:fldSimple w:instr=" STYLEREF  &quot;Heading 3&quot;  \* MERGEFORMAT ">
+      <w:r>
+        <w:rPr>
+          <w:noProof/>
+        </w:rPr>
+        <w:t>NetBeans</w:t>
+      </w:r>
+    </w:fldSimple>
+    <w:r>
+      <w:ptab w:relativeTo="margin" w:alignment="right" w:leader="none"/>
+    </w:r>
+    <w:fldSimple w:instr=" PAGE  \* Arabic  \* MERGEFORMAT ">
+      <w:r>
+        <w:rPr>
+          <w:noProof/>
+        </w:rPr>
+        <w:t>10</w:t>
+      </w:r>
+    </w:fldSimple>
   </w:p>
 </w:ftr>
 </file>
@@ -4778,6 +5571,119 @@
     </w:lvl>
   </w:abstractNum>
   <w:abstractNum w:abstractNumId="17">
+    <w:nsid w:val="6B683584"/>
+    <w:multiLevelType w:val="hybridMultilevel"/>
+    <w:tmpl w:val="8DD23CFE"/>
+    <w:lvl w:ilvl="0" w:tplc="85CA3A82">
+      <w:start w:val="1"/>
+      <w:numFmt w:val="bullet"/>
+      <w:lvlText w:val="-"/>
+      <w:lvlJc w:val="left"/>
+      <w:pPr>
+        <w:ind w:left="1287" w:hanging="360"/>
+      </w:pPr>
+      <w:rPr>
+        <w:rFonts w:ascii="Times New Roman" w:hAnsi="Times New Roman" w:cs="Times New Roman" w:hint="default"/>
+      </w:rPr>
+    </w:lvl>
+    <w:lvl w:ilvl="1" w:tplc="04020003" w:tentative="1">
+      <w:start w:val="1"/>
+      <w:numFmt w:val="bullet"/>
+      <w:lvlText w:val="o"/>
+      <w:lvlJc w:val="left"/>
+      <w:pPr>
+        <w:ind w:left="1440" w:hanging="360"/>
+      </w:pPr>
+      <w:rPr>
+        <w:rFonts w:ascii="Courier New" w:hAnsi="Courier New" w:cs="Courier New" w:hint="default"/>
+      </w:rPr>
+    </w:lvl>
+    <w:lvl w:ilvl="2" w:tplc="04020005" w:tentative="1">
+      <w:start w:val="1"/>
+      <w:numFmt w:val="bullet"/>
+      <w:lvlText w:val=""/>
+      <w:lvlJc w:val="left"/>
+      <w:pPr>
+        <w:ind w:left="2160" w:hanging="360"/>
+      </w:pPr>
+      <w:rPr>
+        <w:rFonts w:ascii="Wingdings" w:hAnsi="Wingdings" w:hint="default"/>
+      </w:rPr>
+    </w:lvl>
+    <w:lvl w:ilvl="3" w:tplc="04020001" w:tentative="1">
+      <w:start w:val="1"/>
+      <w:numFmt w:val="bullet"/>
+      <w:lvlText w:val=""/>
+      <w:lvlJc w:val="left"/>
+      <w:pPr>
+        <w:ind w:left="2880" w:hanging="360"/>
+      </w:pPr>
+      <w:rPr>
+        <w:rFonts w:ascii="Symbol" w:hAnsi="Symbol" w:hint="default"/>
+      </w:rPr>
+    </w:lvl>
+    <w:lvl w:ilvl="4" w:tplc="04020003" w:tentative="1">
+      <w:start w:val="1"/>
+      <w:numFmt w:val="bullet"/>
+      <w:lvlText w:val="o"/>
+      <w:lvlJc w:val="left"/>
+      <w:pPr>
+        <w:ind w:left="3600" w:hanging="360"/>
+      </w:pPr>
+      <w:rPr>
+        <w:rFonts w:ascii="Courier New" w:hAnsi="Courier New" w:cs="Courier New" w:hint="default"/>
+      </w:rPr>
+    </w:lvl>
+    <w:lvl w:ilvl="5" w:tplc="04020005" w:tentative="1">
+      <w:start w:val="1"/>
+      <w:numFmt w:val="bullet"/>
+      <w:lvlText w:val=""/>
+      <w:lvlJc w:val="left"/>
+      <w:pPr>
+        <w:ind w:left="4320" w:hanging="360"/>
+      </w:pPr>
+      <w:rPr>
+        <w:rFonts w:ascii="Wingdings" w:hAnsi="Wingdings" w:hint="default"/>
+      </w:rPr>
+    </w:lvl>
+    <w:lvl w:ilvl="6" w:tplc="04020001" w:tentative="1">
+      <w:start w:val="1"/>
+      <w:numFmt w:val="bullet"/>
+      <w:lvlText w:val=""/>
+      <w:lvlJc w:val="left"/>
+      <w:pPr>
+        <w:ind w:left="5040" w:hanging="360"/>
+      </w:pPr>
+      <w:rPr>
+        <w:rFonts w:ascii="Symbol" w:hAnsi="Symbol" w:hint="default"/>
+      </w:rPr>
+    </w:lvl>
+    <w:lvl w:ilvl="7" w:tplc="04020003" w:tentative="1">
+      <w:start w:val="1"/>
+      <w:numFmt w:val="bullet"/>
+      <w:lvlText w:val="o"/>
+      <w:lvlJc w:val="left"/>
+      <w:pPr>
+        <w:ind w:left="5760" w:hanging="360"/>
+      </w:pPr>
+      <w:rPr>
+        <w:rFonts w:ascii="Courier New" w:hAnsi="Courier New" w:cs="Courier New" w:hint="default"/>
+      </w:rPr>
+    </w:lvl>
+    <w:lvl w:ilvl="8" w:tplc="04020005" w:tentative="1">
+      <w:start w:val="1"/>
+      <w:numFmt w:val="bullet"/>
+      <w:lvlText w:val=""/>
+      <w:lvlJc w:val="left"/>
+      <w:pPr>
+        <w:ind w:left="6480" w:hanging="360"/>
+      </w:pPr>
+      <w:rPr>
+        <w:rFonts w:ascii="Wingdings" w:hAnsi="Wingdings" w:hint="default"/>
+      </w:rPr>
+    </w:lvl>
+  </w:abstractNum>
+  <w:abstractNum w:abstractNumId="18">
     <w:nsid w:val="6DA2386D"/>
     <w:multiLevelType w:val="multilevel"/>
     <w:tmpl w:val="0402001F"/>
@@ -4863,7 +5769,7 @@
       </w:pPr>
     </w:lvl>
   </w:abstractNum>
-  <w:abstractNum w:abstractNumId="18">
+  <w:abstractNum w:abstractNumId="19">
     <w:nsid w:val="784C5CEA"/>
     <w:multiLevelType w:val="multilevel"/>
     <w:tmpl w:val="A37AECC8"/>
@@ -4984,7 +5890,7 @@
       </w:rPr>
     </w:lvl>
   </w:abstractNum>
-  <w:abstractNum w:abstractNumId="19">
+  <w:abstractNum w:abstractNumId="20">
     <w:nsid w:val="78674E7B"/>
     <w:multiLevelType w:val="hybridMultilevel"/>
     <w:tmpl w:val="F93407BC"/>
@@ -5080,16 +5986,16 @@
     <w:abstractNumId w:val="11"/>
   </w:num>
   <w:num w:numId="4">
-    <w:abstractNumId w:val="19"/>
+    <w:abstractNumId w:val="20"/>
   </w:num>
   <w:num w:numId="5">
-    <w:abstractNumId w:val="18"/>
+    <w:abstractNumId w:val="19"/>
   </w:num>
   <w:num w:numId="6">
     <w:abstractNumId w:val="10"/>
   </w:num>
   <w:num w:numId="7">
-    <w:abstractNumId w:val="17"/>
+    <w:abstractNumId w:val="18"/>
   </w:num>
   <w:num w:numId="8">
     <w:abstractNumId w:val="16"/>
@@ -5129,6 +6035,9 @@
   </w:num>
   <w:num w:numId="20">
     <w:abstractNumId w:val="12"/>
+  </w:num>
+  <w:num w:numId="21">
+    <w:abstractNumId w:val="17"/>
   </w:num>
 </w:numbering>
 </file>
@@ -6329,7 +7238,7 @@
 </file>
 
 <file path=customXml/itemProps1.xml><?xml version="1.0" encoding="utf-8"?>
-<ds:datastoreItem xmlns:ds="http://schemas.openxmlformats.org/officeDocument/2006/customXml" ds:itemID="{FFB415BE-E8CA-45E8-A009-4EC4C38C6864}">
+<ds:datastoreItem xmlns:ds="http://schemas.openxmlformats.org/officeDocument/2006/customXml" ds:itemID="{7287D5C1-08F9-427A-8DD5-2F8C286CD879}">
   <ds:schemaRefs>
     <ds:schemaRef ds:uri="http://schemas.openxmlformats.org/officeDocument/2006/bibliography"/>
   </ds:schemaRefs>

</xml_diff>

<commit_message>
JUnit and Git sections added to document
</commit_message>
<xml_diff>
--- a/documentation/src/main/resources/Monte Carlo Simulation Debugger.docx
+++ b/documentation/src/main/resources/Monte Carlo Simulation Debugger.docx
@@ -2520,8 +2520,8 @@
           <w:lang w:val="bg-BG"/>
         </w:rPr>
       </w:pPr>
-      <w:bookmarkStart w:id="2" w:name="_Ref454473131"/>
-      <w:bookmarkStart w:id="3" w:name="_Ref454473120"/>
+      <w:bookmarkStart w:id="2" w:name="_Ref454473120"/>
+      <w:bookmarkStart w:id="3" w:name="_Ref454473131"/>
       <w:r>
         <w:t xml:space="preserve">Фигура </w:t>
       </w:r>
@@ -2544,14 +2544,14 @@
           <w:t>1</w:t>
         </w:r>
       </w:fldSimple>
+      <w:bookmarkEnd w:id="3"/>
+      <w:r>
+        <w:rPr>
+          <w:lang w:val="bg-BG"/>
+        </w:rPr>
+        <w:t xml:space="preserve"> Дървовидно представяне на алгебрични изрази</w:t>
+      </w:r>
       <w:bookmarkEnd w:id="2"/>
-      <w:r>
-        <w:rPr>
-          <w:lang w:val="bg-BG"/>
-        </w:rPr>
-        <w:t xml:space="preserve"> Дървовидно представяне на алгебрични изрази</w:t>
-      </w:r>
-      <w:bookmarkEnd w:id="3"/>
     </w:p>
     <w:p>
       <w:pPr>
@@ -4074,8 +4074,8 @@
       <w:pPr>
         <w:pStyle w:val="Caption"/>
       </w:pPr>
-      <w:bookmarkStart w:id="11" w:name="_Ref454488960"/>
-      <w:bookmarkStart w:id="12" w:name="_Ref454488955"/>
+      <w:bookmarkStart w:id="11" w:name="_Ref454488955"/>
+      <w:bookmarkStart w:id="12" w:name="_Ref454488960"/>
       <w:r>
         <w:t xml:space="preserve">Фигура </w:t>
       </w:r>
@@ -4098,17 +4098,17 @@
           <w:t>1</w:t>
         </w:r>
       </w:fldSimple>
+      <w:bookmarkEnd w:id="12"/>
+      <w:r>
+        <w:rPr>
+          <w:lang w:val="bg-BG"/>
+        </w:rPr>
+        <w:t xml:space="preserve"> Структура на платформата </w:t>
+      </w:r>
+      <w:r>
+        <w:t>Java</w:t>
+      </w:r>
       <w:bookmarkEnd w:id="11"/>
-      <w:r>
-        <w:rPr>
-          <w:lang w:val="bg-BG"/>
-        </w:rPr>
-        <w:t xml:space="preserve"> Структура на платформата </w:t>
-      </w:r>
-      <w:r>
-        <w:t>Java</w:t>
-      </w:r>
-      <w:bookmarkEnd w:id="12"/>
     </w:p>
     <w:p>
       <w:pPr>
@@ -4412,7 +4412,7 @@
         </w:rPr>
         <w:drawing>
           <wp:inline distT="0" distB="0" distL="0" distR="0">
-            <wp:extent cx="5760720" cy="3242945"/>
+            <wp:extent cx="5756614" cy="2874874"/>
             <wp:effectExtent l="19050" t="0" r="0" b="0"/>
             <wp:docPr id="7" name="Picture 6" descr="NetBeans.png"/>
             <wp:cNvGraphicFramePr>
@@ -4434,7 +4434,7 @@
                   <pic:spPr>
                     <a:xfrm>
                       <a:off x="0" y="0"/>
-                      <a:ext cx="5760720" cy="3242945"/>
+                      <a:ext cx="5760720" cy="2876925"/>
                     </a:xfrm>
                     <a:prstGeom prst="rect">
                       <a:avLst/>
@@ -4496,10 +4496,219 @@
         </w:rPr>
       </w:pPr>
       <w:bookmarkStart w:id="14" w:name="_Toc454489596"/>
-      <w:r>
-        <w:t>Git</w:t>
-      </w:r>
-      <w:bookmarkEnd w:id="14"/>
+      <w:bookmarkStart w:id="15" w:name="_Toc454489597"/>
+      <w:r>
+        <w:t>JUnit</w:t>
+      </w:r>
+      <w:bookmarkEnd w:id="15"/>
+    </w:p>
+    <w:p>
+      <w:pPr>
+        <w:ind w:firstLine="567"/>
+        <w:rPr>
+          <w:lang w:val="bg-BG"/>
+        </w:rPr>
+      </w:pPr>
+      <w:r>
+        <w:t>JUnit</w:t>
+      </w:r>
+      <w:r>
+        <w:rPr>
+          <w:lang w:val="bg-BG"/>
+        </w:rPr>
+        <w:t xml:space="preserve"> е софтуерна рамка за компонентно тестване за езика </w:t>
+      </w:r>
+      <w:r>
+        <w:t xml:space="preserve">Java. </w:t>
+      </w:r>
+      <w:r>
+        <w:rPr>
+          <w:lang w:val="bg-BG"/>
+        </w:rPr>
+        <w:t xml:space="preserve">Тестването е неизменна част от всеки софтуерен проект и валидира правилното поведение на произведения код. При автоматичното тестване по време на билд на проекта се постига идентифициране на софтуерни регресии в следствие от промяна на сорс кода. Поддържането на широк </w:t>
+      </w:r>
+      <w:r>
+        <w:rPr>
+          <w:lang w:val="bg-BG"/>
+        </w:rPr>
+        <w:t>набор от тестове</w:t>
+      </w:r>
+      <w:r>
+        <w:rPr>
+          <w:lang w:val="bg-BG"/>
+        </w:rPr>
+        <w:t xml:space="preserve"> чрез създаване на тест за всеки добавен компонент</w:t>
+      </w:r>
+      <w:r>
+        <w:rPr>
+          <w:lang w:val="bg-BG"/>
+        </w:rPr>
+        <w:t xml:space="preserve"> позволява разширяване </w:t>
+      </w:r>
+      <w:r>
+        <w:rPr>
+          <w:lang w:val="bg-BG"/>
+        </w:rPr>
+        <w:t>на проекта без ръчно тестване на съществуващи модули.</w:t>
+      </w:r>
+      <w:r>
+        <w:rPr>
+          <w:lang w:val="bg-BG"/>
+        </w:rPr>
+        <w:t xml:space="preserve"> </w:t>
+      </w:r>
+      <w:r>
+        <w:rPr>
+          <w:lang w:val="bg-BG"/>
+        </w:rPr>
+        <w:fldChar w:fldCharType="begin"/>
+      </w:r>
+      <w:r>
+        <w:rPr>
+          <w:lang w:val="bg-BG"/>
+        </w:rPr>
+        <w:instrText xml:space="preserve"> REF _Ref454534672 \h </w:instrText>
+      </w:r>
+      <w:r>
+        <w:rPr>
+          <w:lang w:val="bg-BG"/>
+        </w:rPr>
+      </w:r>
+      <w:r>
+        <w:rPr>
+          <w:lang w:val="bg-BG"/>
+        </w:rPr>
+        <w:fldChar w:fldCharType="separate"/>
+      </w:r>
+      <w:r>
+        <w:t xml:space="preserve">Фигура </w:t>
+      </w:r>
+      <w:r>
+        <w:rPr>
+          <w:noProof/>
+        </w:rPr>
+        <w:t>1.5</w:t>
+      </w:r>
+      <w:r>
+        <w:noBreakHyphen/>
+      </w:r>
+      <w:r>
+        <w:rPr>
+          <w:noProof/>
+        </w:rPr>
+        <w:t>3</w:t>
+      </w:r>
+      <w:r>
+        <w:rPr>
+          <w:lang w:val="bg-BG"/>
+        </w:rPr>
+        <w:fldChar w:fldCharType="end"/>
+      </w:r>
+      <w:r>
+        <w:rPr>
+          <w:lang w:val="bg-BG"/>
+        </w:rPr>
+        <w:t xml:space="preserve"> показва примерни резултати от тестване на проект.</w:t>
+      </w:r>
+    </w:p>
+    <w:p>
+      <w:pPr>
+        <w:keepNext/>
+      </w:pPr>
+      <w:r>
+        <w:rPr>
+          <w:noProof/>
+          <w:lang w:val="bg-BG" w:eastAsia="bg-BG" w:bidi="ar-SA"/>
+        </w:rPr>
+        <w:drawing>
+          <wp:inline distT="0" distB="0" distL="0" distR="0">
+            <wp:extent cx="5760720" cy="1693184"/>
+            <wp:effectExtent l="19050" t="0" r="0" b="0"/>
+            <wp:docPr id="10" name="Picture 9" descr="JUnit example.png"/>
+            <wp:cNvGraphicFramePr>
+              <a:graphicFrameLocks xmlns:a="http://schemas.openxmlformats.org/drawingml/2006/main" noChangeAspect="1"/>
+            </wp:cNvGraphicFramePr>
+            <a:graphic xmlns:a="http://schemas.openxmlformats.org/drawingml/2006/main">
+              <a:graphicData uri="http://schemas.openxmlformats.org/drawingml/2006/picture">
+                <pic:pic xmlns:pic="http://schemas.openxmlformats.org/drawingml/2006/picture">
+                  <pic:nvPicPr>
+                    <pic:cNvPr id="0" name="JUnit example.png"/>
+                    <pic:cNvPicPr/>
+                  </pic:nvPicPr>
+                  <pic:blipFill>
+                    <a:blip r:embed="rId17" cstate="print"/>
+                    <a:stretch>
+                      <a:fillRect/>
+                    </a:stretch>
+                  </pic:blipFill>
+                  <pic:spPr>
+                    <a:xfrm>
+                      <a:off x="0" y="0"/>
+                      <a:ext cx="5760720" cy="1693184"/>
+                    </a:xfrm>
+                    <a:prstGeom prst="rect">
+                      <a:avLst/>
+                    </a:prstGeom>
+                  </pic:spPr>
+                </pic:pic>
+              </a:graphicData>
+            </a:graphic>
+          </wp:inline>
+        </w:drawing>
+      </w:r>
+    </w:p>
+    <w:p>
+      <w:pPr>
+        <w:pStyle w:val="Caption"/>
+      </w:pPr>
+      <w:bookmarkStart w:id="16" w:name="_Ref454534672"/>
+      <w:r>
+        <w:t xml:space="preserve">Фигура </w:t>
+      </w:r>
+      <w:fldSimple w:instr=" STYLEREF 2 \s ">
+        <w:r>
+          <w:rPr>
+            <w:noProof/>
+          </w:rPr>
+          <w:t>1.5</w:t>
+        </w:r>
+      </w:fldSimple>
+      <w:r>
+        <w:noBreakHyphen/>
+      </w:r>
+      <w:fldSimple w:instr=" SEQ Фигура \* ARABIC \s 2 ">
+        <w:r>
+          <w:rPr>
+            <w:noProof/>
+          </w:rPr>
+          <w:t>3</w:t>
+        </w:r>
+      </w:fldSimple>
+      <w:bookmarkEnd w:id="16"/>
+      <w:r>
+        <w:rPr>
+          <w:lang w:val="bg-BG"/>
+        </w:rPr>
+        <w:t xml:space="preserve"> Демонстрация на</w:t>
+      </w:r>
+      <w:r>
+        <w:t xml:space="preserve"> </w:t>
+      </w:r>
+      <w:r>
+        <w:rPr>
+          <w:lang w:val="bg-BG"/>
+        </w:rPr>
+        <w:t>резултати от</w:t>
+      </w:r>
+      <w:r>
+        <w:rPr>
+          <w:lang w:val="bg-BG"/>
+        </w:rPr>
+        <w:t xml:space="preserve"> тестване на проект с </w:t>
+      </w:r>
+      <w:r>
+        <w:t>JUnit</w:t>
+      </w:r>
     </w:p>
     <w:p>
       <w:pPr>
@@ -4509,15 +4718,244 @@
           <w:numId w:val="19"/>
         </w:numPr>
         <w:spacing w:before="0" w:after="240"/>
-        <w:rPr>
-          <w:lang w:val="bg-BG"/>
-        </w:rPr>
-      </w:pPr>
-      <w:bookmarkStart w:id="15" w:name="_Toc454489597"/>
-      <w:r>
-        <w:t>JUnit</w:t>
-      </w:r>
-      <w:bookmarkEnd w:id="15"/>
+      </w:pPr>
+      <w:r>
+        <w:lastRenderedPageBreak/>
+        <w:t>Git</w:t>
+      </w:r>
+      <w:bookmarkEnd w:id="14"/>
+    </w:p>
+    <w:p>
+      <w:pPr>
+        <w:ind w:firstLine="567"/>
+      </w:pPr>
+      <w:r>
+        <w:t>Git</w:t>
+      </w:r>
+      <w:r>
+        <w:rPr>
+          <w:lang w:val="bg-BG"/>
+        </w:rPr>
+        <w:t xml:space="preserve"> е децентрализирана система за контрол на версиите на файлове</w:t>
+      </w:r>
+      <w:r>
+        <w:rPr>
+          <w:lang w:val="bg-BG"/>
+        </w:rPr>
+        <w:t xml:space="preserve"> широко използвана в софтуерната разработка.</w:t>
+      </w:r>
+      <w:r>
+        <w:rPr>
+          <w:lang w:val="bg-BG"/>
+        </w:rPr>
+        <w:t xml:space="preserve"> </w:t>
+      </w:r>
+      <w:r>
+        <w:rPr>
+          <w:lang w:val="bg-BG"/>
+        </w:rPr>
+        <w:t xml:space="preserve">Като всяка подобна система </w:t>
+      </w:r>
+      <w:r>
+        <w:rPr>
+          <w:lang w:val="bg-BG"/>
+        </w:rPr>
+        <w:t xml:space="preserve">и </w:t>
+      </w:r>
+      <w:r>
+        <w:t>Git</w:t>
+      </w:r>
+      <w:r>
+        <w:rPr>
+          <w:lang w:val="bg-BG"/>
+        </w:rPr>
+        <w:t xml:space="preserve"> поддържа създаване на ревизии, възстановяване на състоянието на файлове от определена ревизия, разклоняване и сливане на линията на продукция и други функционалности. </w:t>
+      </w:r>
+      <w:r>
+        <w:rPr>
+          <w:lang w:val="bg-BG"/>
+        </w:rPr>
+        <w:t xml:space="preserve">За разлика от клиент-сървър системите всяка локална работна директория в </w:t>
+      </w:r>
+      <w:r>
+        <w:t>Git</w:t>
+      </w:r>
+      <w:r>
+        <w:rPr>
+          <w:lang w:val="bg-BG"/>
+        </w:rPr>
+        <w:t xml:space="preserve"> е напълно функционално хранилище независимо от централния сървър. </w:t>
+      </w:r>
+      <w:r>
+        <w:rPr>
+          <w:lang w:val="bg-BG"/>
+        </w:rPr>
+        <w:t xml:space="preserve">На </w:t>
+      </w:r>
+      <w:r>
+        <w:rPr>
+          <w:lang w:val="bg-BG"/>
+        </w:rPr>
+        <w:fldChar w:fldCharType="begin"/>
+      </w:r>
+      <w:r>
+        <w:rPr>
+          <w:lang w:val="bg-BG"/>
+        </w:rPr>
+        <w:instrText xml:space="preserve"> REF _Ref454535614 \h </w:instrText>
+      </w:r>
+      <w:r>
+        <w:rPr>
+          <w:lang w:val="bg-BG"/>
+        </w:rPr>
+      </w:r>
+      <w:r>
+        <w:rPr>
+          <w:lang w:val="bg-BG"/>
+        </w:rPr>
+        <w:fldChar w:fldCharType="separate"/>
+      </w:r>
+      <w:r>
+        <w:t xml:space="preserve">Фигура </w:t>
+      </w:r>
+      <w:r>
+        <w:rPr>
+          <w:noProof/>
+        </w:rPr>
+        <w:t>1.5</w:t>
+      </w:r>
+      <w:r>
+        <w:noBreakHyphen/>
+      </w:r>
+      <w:r>
+        <w:rPr>
+          <w:noProof/>
+        </w:rPr>
+        <w:t>4</w:t>
+      </w:r>
+      <w:r>
+        <w:rPr>
+          <w:lang w:val="bg-BG"/>
+        </w:rPr>
+        <w:fldChar w:fldCharType="end"/>
+      </w:r>
+      <w:r>
+        <w:rPr>
+          <w:lang w:val="bg-BG"/>
+        </w:rPr>
+        <w:t xml:space="preserve"> е представена </w:t>
+      </w:r>
+      <w:r>
+        <w:rPr>
+          <w:lang w:val="bg-BG"/>
+        </w:rPr>
+        <w:t xml:space="preserve">структурата на </w:t>
+      </w:r>
+      <w:r>
+        <w:t>Git.</w:t>
+      </w:r>
+      <w:r>
+        <w:t xml:space="preserve"> </w:t>
+      </w:r>
+    </w:p>
+    <w:p>
+      <w:pPr>
+        <w:keepNext/>
+      </w:pPr>
+      <w:r>
+        <w:rPr>
+          <w:noProof/>
+          <w:lang w:val="bg-BG" w:eastAsia="bg-BG" w:bidi="ar-SA"/>
+        </w:rPr>
+        <w:drawing>
+          <wp:inline distT="0" distB="0" distL="0" distR="0">
+            <wp:extent cx="5760720" cy="3710940"/>
+            <wp:effectExtent l="19050" t="0" r="0" b="0"/>
+            <wp:docPr id="8" name="Picture 7" descr="git-branch-stregagy-case-study-2-638.png"/>
+            <wp:cNvGraphicFramePr>
+              <a:graphicFrameLocks xmlns:a="http://schemas.openxmlformats.org/drawingml/2006/main" noChangeAspect="1"/>
+            </wp:cNvGraphicFramePr>
+            <a:graphic xmlns:a="http://schemas.openxmlformats.org/drawingml/2006/main">
+              <a:graphicData uri="http://schemas.openxmlformats.org/drawingml/2006/picture">
+                <pic:pic xmlns:pic="http://schemas.openxmlformats.org/drawingml/2006/picture">
+                  <pic:nvPicPr>
+                    <pic:cNvPr id="0" name="git-branch-stregagy-case-study-2-638.png"/>
+                    <pic:cNvPicPr/>
+                  </pic:nvPicPr>
+                  <pic:blipFill>
+                    <a:blip r:embed="rId18" cstate="print"/>
+                    <a:stretch>
+                      <a:fillRect/>
+                    </a:stretch>
+                  </pic:blipFill>
+                  <pic:spPr>
+                    <a:xfrm>
+                      <a:off x="0" y="0"/>
+                      <a:ext cx="5760720" cy="3710940"/>
+                    </a:xfrm>
+                    <a:prstGeom prst="rect">
+                      <a:avLst/>
+                    </a:prstGeom>
+                  </pic:spPr>
+                </pic:pic>
+              </a:graphicData>
+            </a:graphic>
+          </wp:inline>
+        </w:drawing>
+      </w:r>
+    </w:p>
+    <w:p>
+      <w:pPr>
+        <w:pStyle w:val="Caption"/>
+        <w:rPr>
+          <w:lang w:val="bg-BG"/>
+        </w:rPr>
+      </w:pPr>
+      <w:bookmarkStart w:id="17" w:name="_Ref454535614"/>
+      <w:r>
+        <w:t xml:space="preserve">Фигура </w:t>
+      </w:r>
+      <w:fldSimple w:instr=" STYLEREF 2 \s ">
+        <w:r>
+          <w:rPr>
+            <w:noProof/>
+          </w:rPr>
+          <w:t>1.5</w:t>
+        </w:r>
+      </w:fldSimple>
+      <w:r>
+        <w:noBreakHyphen/>
+      </w:r>
+      <w:fldSimple w:instr=" SEQ Фигура \* ARABIC \s 2 ">
+        <w:r>
+          <w:rPr>
+            <w:noProof/>
+          </w:rPr>
+          <w:t>4</w:t>
+        </w:r>
+      </w:fldSimple>
+      <w:bookmarkEnd w:id="17"/>
+      <w:r>
+        <w:rPr>
+          <w:lang w:val="bg-BG"/>
+        </w:rPr>
+        <w:t xml:space="preserve"> </w:t>
+      </w:r>
+      <w:r>
+        <w:rPr>
+          <w:lang w:val="bg-BG"/>
+        </w:rPr>
+        <w:t xml:space="preserve">Структура на </w:t>
+      </w:r>
+      <w:r>
+        <w:t>Git</w:t>
+      </w:r>
+      <w:r>
+        <w:rPr>
+          <w:lang w:val="bg-BG"/>
+        </w:rPr>
+        <w:t xml:space="preserve"> и основни операции</w:t>
+      </w:r>
     </w:p>
     <w:p>
       <w:pPr>
@@ -4528,11 +4966,11 @@
         </w:numPr>
         <w:spacing w:before="0" w:after="240"/>
       </w:pPr>
-      <w:bookmarkStart w:id="16" w:name="_Toc454489598"/>
+      <w:bookmarkStart w:id="18" w:name="_Toc454489598"/>
       <w:r>
         <w:t>Maven</w:t>
       </w:r>
-      <w:bookmarkEnd w:id="16"/>
+      <w:bookmarkEnd w:id="18"/>
     </w:p>
     <w:p>
       <w:pPr>
@@ -4543,11 +4981,11 @@
         </w:numPr>
         <w:spacing w:before="0" w:after="240"/>
       </w:pPr>
-      <w:bookmarkStart w:id="17" w:name="_Toc454489599"/>
+      <w:bookmarkStart w:id="19" w:name="_Toc454489599"/>
       <w:r>
         <w:t>XML</w:t>
       </w:r>
-      <w:bookmarkEnd w:id="17"/>
+      <w:bookmarkEnd w:id="19"/>
     </w:p>
     <w:p>
       <w:pPr>
@@ -4561,11 +4999,11 @@
           <w:lang w:val="bg-BG"/>
         </w:rPr>
       </w:pPr>
-      <w:bookmarkStart w:id="18" w:name="_Toc454489600"/>
+      <w:bookmarkStart w:id="20" w:name="_Toc454489600"/>
       <w:r>
         <w:t>JAXB</w:t>
       </w:r>
-      <w:bookmarkEnd w:id="18"/>
+      <w:bookmarkEnd w:id="20"/>
     </w:p>
     <w:p>
       <w:pPr>
@@ -4576,14 +5014,14 @@
         </w:numPr>
         <w:spacing w:before="0" w:after="240"/>
       </w:pPr>
-      <w:bookmarkStart w:id="19" w:name="_Toc454489601"/>
+      <w:bookmarkStart w:id="21" w:name="_Toc454489601"/>
       <w:r>
         <w:t>Swing</w:t>
       </w:r>
-      <w:bookmarkEnd w:id="19"/>
+      <w:bookmarkEnd w:id="21"/>
     </w:p>
     <w:sectPr>
-      <w:footerReference w:type="default" r:id="rId17"/>
+      <w:footerReference w:type="default" r:id="rId19"/>
       <w:pgSz w:w="11906" w:h="16838"/>
       <w:pgMar w:top="1417" w:right="1417" w:bottom="1417" w:left="1417" w:header="708" w:footer="708" w:gutter="0"/>
       <w:cols w:space="708"/>
@@ -4675,13 +5113,13 @@
           <w:noProof/>
           <w:lang w:val="bg-BG"/>
         </w:rPr>
-        <w:t>Представяне на</w:t>
+        <w:t>Модел клиент</w:t>
       </w:r>
       <w:r>
         <w:rPr>
           <w:noProof/>
         </w:rPr>
-        <w:t xml:space="preserve"> алгебрични изрази</w:t>
+        <w:t xml:space="preserve"> - сървър</w:t>
       </w:r>
     </w:fldSimple>
     <w:r>
@@ -4700,7 +5138,7 @@
       <w:rPr>
         <w:noProof/>
       </w:rPr>
-      <w:t>4</w:t>
+      <w:t>8</w:t>
     </w:r>
     <w:r>
       <w:fldChar w:fldCharType="end"/>
@@ -4746,7 +5184,7 @@
         <w:rPr>
           <w:noProof/>
         </w:rPr>
-        <w:t>NetBeans</w:t>
+        <w:t>Git</w:t>
       </w:r>
     </w:fldSimple>
     <w:r>
@@ -4757,7 +5195,7 @@
         <w:rPr>
           <w:noProof/>
         </w:rPr>
-        <w:t>10</w:t>
+        <w:t>11</w:t>
       </w:r>
     </w:fldSimple>
   </w:p>
@@ -5571,6 +6009,92 @@
     </w:lvl>
   </w:abstractNum>
   <w:abstractNum w:abstractNumId="17">
+    <w:nsid w:val="58E50F88"/>
+    <w:multiLevelType w:val="multilevel"/>
+    <w:tmpl w:val="0402001F"/>
+    <w:lvl w:ilvl="0">
+      <w:start w:val="1"/>
+      <w:numFmt w:val="decimal"/>
+      <w:lvlText w:val="%1."/>
+      <w:lvlJc w:val="left"/>
+      <w:pPr>
+        <w:ind w:left="360" w:hanging="360"/>
+      </w:pPr>
+    </w:lvl>
+    <w:lvl w:ilvl="1">
+      <w:start w:val="1"/>
+      <w:numFmt w:val="decimal"/>
+      <w:lvlText w:val="%1.%2."/>
+      <w:lvlJc w:val="left"/>
+      <w:pPr>
+        <w:ind w:left="792" w:hanging="432"/>
+      </w:pPr>
+    </w:lvl>
+    <w:lvl w:ilvl="2">
+      <w:start w:val="1"/>
+      <w:numFmt w:val="decimal"/>
+      <w:lvlText w:val="%1.%2.%3."/>
+      <w:lvlJc w:val="left"/>
+      <w:pPr>
+        <w:ind w:left="1224" w:hanging="504"/>
+      </w:pPr>
+    </w:lvl>
+    <w:lvl w:ilvl="3">
+      <w:start w:val="1"/>
+      <w:numFmt w:val="decimal"/>
+      <w:lvlText w:val="%1.%2.%3.%4."/>
+      <w:lvlJc w:val="left"/>
+      <w:pPr>
+        <w:ind w:left="1728" w:hanging="648"/>
+      </w:pPr>
+    </w:lvl>
+    <w:lvl w:ilvl="4">
+      <w:start w:val="1"/>
+      <w:numFmt w:val="decimal"/>
+      <w:lvlText w:val="%1.%2.%3.%4.%5."/>
+      <w:lvlJc w:val="left"/>
+      <w:pPr>
+        <w:ind w:left="2232" w:hanging="792"/>
+      </w:pPr>
+    </w:lvl>
+    <w:lvl w:ilvl="5">
+      <w:start w:val="1"/>
+      <w:numFmt w:val="decimal"/>
+      <w:lvlText w:val="%1.%2.%3.%4.%5.%6."/>
+      <w:lvlJc w:val="left"/>
+      <w:pPr>
+        <w:ind w:left="2736" w:hanging="936"/>
+      </w:pPr>
+    </w:lvl>
+    <w:lvl w:ilvl="6">
+      <w:start w:val="1"/>
+      <w:numFmt w:val="decimal"/>
+      <w:lvlText w:val="%1.%2.%3.%4.%5.%6.%7."/>
+      <w:lvlJc w:val="left"/>
+      <w:pPr>
+        <w:ind w:left="3240" w:hanging="1080"/>
+      </w:pPr>
+    </w:lvl>
+    <w:lvl w:ilvl="7">
+      <w:start w:val="1"/>
+      <w:numFmt w:val="decimal"/>
+      <w:lvlText w:val="%1.%2.%3.%4.%5.%6.%7.%8."/>
+      <w:lvlJc w:val="left"/>
+      <w:pPr>
+        <w:ind w:left="3744" w:hanging="1224"/>
+      </w:pPr>
+    </w:lvl>
+    <w:lvl w:ilvl="8">
+      <w:start w:val="1"/>
+      <w:numFmt w:val="decimal"/>
+      <w:lvlText w:val="%1.%2.%3.%4.%5.%6.%7.%8.%9."/>
+      <w:lvlJc w:val="left"/>
+      <w:pPr>
+        <w:ind w:left="4320" w:hanging="1440"/>
+      </w:pPr>
+    </w:lvl>
+  </w:abstractNum>
+  <w:abstractNum w:abstractNumId="18">
     <w:nsid w:val="6B683584"/>
     <w:multiLevelType w:val="hybridMultilevel"/>
     <w:tmpl w:val="8DD23CFE"/>
@@ -5683,7 +6207,7 @@
       </w:rPr>
     </w:lvl>
   </w:abstractNum>
-  <w:abstractNum w:abstractNumId="18">
+  <w:abstractNum w:abstractNumId="19">
     <w:nsid w:val="6DA2386D"/>
     <w:multiLevelType w:val="multilevel"/>
     <w:tmpl w:val="0402001F"/>
@@ -5769,7 +6293,7 @@
       </w:pPr>
     </w:lvl>
   </w:abstractNum>
-  <w:abstractNum w:abstractNumId="19">
+  <w:abstractNum w:abstractNumId="20">
     <w:nsid w:val="784C5CEA"/>
     <w:multiLevelType w:val="multilevel"/>
     <w:tmpl w:val="A37AECC8"/>
@@ -5890,7 +6414,7 @@
       </w:rPr>
     </w:lvl>
   </w:abstractNum>
-  <w:abstractNum w:abstractNumId="20">
+  <w:abstractNum w:abstractNumId="21">
     <w:nsid w:val="78674E7B"/>
     <w:multiLevelType w:val="hybridMultilevel"/>
     <w:tmpl w:val="F93407BC"/>
@@ -5986,16 +6510,16 @@
     <w:abstractNumId w:val="11"/>
   </w:num>
   <w:num w:numId="4">
-    <w:abstractNumId w:val="20"/>
+    <w:abstractNumId w:val="21"/>
   </w:num>
   <w:num w:numId="5">
-    <w:abstractNumId w:val="19"/>
+    <w:abstractNumId w:val="20"/>
   </w:num>
   <w:num w:numId="6">
     <w:abstractNumId w:val="10"/>
   </w:num>
   <w:num w:numId="7">
-    <w:abstractNumId w:val="18"/>
+    <w:abstractNumId w:val="19"/>
   </w:num>
   <w:num w:numId="8">
     <w:abstractNumId w:val="16"/>
@@ -6037,6 +6561,9 @@
     <w:abstractNumId w:val="12"/>
   </w:num>
   <w:num w:numId="21">
+    <w:abstractNumId w:val="18"/>
+  </w:num>
+  <w:num w:numId="22">
     <w:abstractNumId w:val="17"/>
   </w:num>
 </w:numbering>
@@ -7238,7 +7765,7 @@
 </file>
 
 <file path=customXml/itemProps1.xml><?xml version="1.0" encoding="utf-8"?>
-<ds:datastoreItem xmlns:ds="http://schemas.openxmlformats.org/officeDocument/2006/customXml" ds:itemID="{7287D5C1-08F9-427A-8DD5-2F8C286CD879}">
+<ds:datastoreItem xmlns:ds="http://schemas.openxmlformats.org/officeDocument/2006/customXml" ds:itemID="{17B0C92A-F34B-42F3-85B5-27F294A1171D}">
   <ds:schemaRefs>
     <ds:schemaRef ds:uri="http://schemas.openxmlformats.org/officeDocument/2006/bibliography"/>
   </ds:schemaRefs>

</xml_diff>

<commit_message>
Maven, XML and JAXB sections added to document
</commit_message>
<xml_diff>
--- a/documentation/src/main/resources/Monte Carlo Simulation Debugger.docx
+++ b/documentation/src/main/resources/Monte Carlo Simulation Debugger.docx
@@ -3844,6 +3844,7 @@
       <w:pPr>
         <w:ind w:firstLine="567"/>
       </w:pPr>
+      <w:proofErr w:type="gramStart"/>
       <w:r>
         <w:t>Java</w:t>
       </w:r>
@@ -3890,7 +3891,11 @@
         <w:t>JVM</w:t>
       </w:r>
       <w:r>
-        <w:t xml:space="preserve">. </w:t>
+        <w:t>.</w:t>
+      </w:r>
+      <w:proofErr w:type="gramEnd"/>
+      <w:r>
+        <w:t xml:space="preserve"> </w:t>
       </w:r>
       <w:r>
         <w:rPr>
@@ -4509,6 +4514,7 @@
           <w:lang w:val="bg-BG"/>
         </w:rPr>
       </w:pPr>
+      <w:proofErr w:type="gramStart"/>
       <w:r>
         <w:t>JUnit</w:t>
       </w:r>
@@ -4519,7 +4525,11 @@
         <w:t xml:space="preserve"> е софтуерна рамка за компонентно тестване за езика </w:t>
       </w:r>
       <w:r>
-        <w:t xml:space="preserve">Java. </w:t>
+        <w:t>Java.</w:t>
+      </w:r>
+      <w:proofErr w:type="gramEnd"/>
+      <w:r>
+        <w:t xml:space="preserve"> </w:t>
       </w:r>
       <w:r>
         <w:rPr>
@@ -4580,6 +4590,7 @@
         </w:rPr>
         <w:fldChar w:fldCharType="separate"/>
       </w:r>
+      <w:proofErr w:type="gramStart"/>
       <w:r>
         <w:t xml:space="preserve">Фигура </w:t>
       </w:r>
@@ -4610,6 +4621,7 @@
         </w:rPr>
         <w:t xml:space="preserve"> показва примерни резултати от тестване на проект.</w:t>
       </w:r>
+      <w:proofErr w:type="gramEnd"/>
     </w:p>
     <w:p>
       <w:pPr>
@@ -4729,6 +4741,7 @@
       <w:pPr>
         <w:ind w:firstLine="567"/>
       </w:pPr>
+      <w:proofErr w:type="gramStart"/>
       <w:r>
         <w:t>Git</w:t>
       </w:r>
@@ -4744,6 +4757,7 @@
         </w:rPr>
         <w:t xml:space="preserve"> широко използвана в софтуерната разработка.</w:t>
       </w:r>
+      <w:proofErr w:type="gramEnd"/>
       <w:r>
         <w:rPr>
           <w:lang w:val="bg-BG"/>
@@ -4869,7 +4883,7 @@
         </w:rPr>
         <w:drawing>
           <wp:inline distT="0" distB="0" distL="0" distR="0">
-            <wp:extent cx="5760720" cy="3710940"/>
+            <wp:extent cx="5757406" cy="2801722"/>
             <wp:effectExtent l="19050" t="0" r="0" b="0"/>
             <wp:docPr id="8" name="Picture 7" descr="git-branch-stregagy-case-study-2-638.png"/>
             <wp:cNvGraphicFramePr>
@@ -4891,7 +4905,7 @@
                   <pic:spPr>
                     <a:xfrm>
                       <a:off x="0" y="0"/>
-                      <a:ext cx="5760720" cy="3710940"/>
+                      <a:ext cx="5760720" cy="2803335"/>
                     </a:xfrm>
                     <a:prstGeom prst="rect">
                       <a:avLst/>
@@ -4968,9 +4982,270 @@
       </w:pPr>
       <w:bookmarkStart w:id="18" w:name="_Toc454489598"/>
       <w:r>
+        <w:t xml:space="preserve">Apache </w:t>
+      </w:r>
+      <w:r>
         <w:t>Maven</w:t>
       </w:r>
       <w:bookmarkEnd w:id="18"/>
+    </w:p>
+    <w:p>
+      <w:pPr>
+        <w:keepNext/>
+        <w:ind w:firstLine="567"/>
+        <w:rPr>
+          <w:lang w:val="bg-BG"/>
+        </w:rPr>
+      </w:pPr>
+      <w:proofErr w:type="gramStart"/>
+      <w:r>
+        <w:t xml:space="preserve">Maven </w:t>
+      </w:r>
+      <w:r>
+        <w:rPr>
+          <w:lang w:val="bg-BG"/>
+        </w:rPr>
+        <w:t xml:space="preserve">е инструмент за автоматизация на билда на </w:t>
+      </w:r>
+      <w:r>
+        <w:t xml:space="preserve">Java </w:t>
+      </w:r>
+      <w:r>
+        <w:rPr>
+          <w:lang w:val="bg-BG"/>
+        </w:rPr>
+        <w:t>проекти.</w:t>
+      </w:r>
+      <w:proofErr w:type="gramEnd"/>
+      <w:r>
+        <w:rPr>
+          <w:lang w:val="bg-BG"/>
+        </w:rPr>
+        <w:t xml:space="preserve"> </w:t>
+      </w:r>
+      <w:r>
+        <w:rPr>
+          <w:lang w:val="bg-BG"/>
+        </w:rPr>
+        <w:t xml:space="preserve">Той се конфигурира чрез </w:t>
+      </w:r>
+      <w:r>
+        <w:t>Project Object Model</w:t>
+      </w:r>
+      <w:r>
+        <w:rPr>
+          <w:lang w:val="bg-BG"/>
+        </w:rPr>
+        <w:t xml:space="preserve"> запазен в файл</w:t>
+      </w:r>
+      <w:r>
+        <w:t xml:space="preserve"> </w:t>
+      </w:r>
+      <w:r>
+        <w:rPr>
+          <w:lang w:val="bg-BG"/>
+        </w:rPr>
+        <w:t xml:space="preserve">с името </w:t>
+      </w:r>
+      <w:r>
+        <w:t>pom.xml</w:t>
+      </w:r>
+      <w:r>
+        <w:rPr>
+          <w:lang w:val="bg-BG"/>
+        </w:rPr>
+        <w:t xml:space="preserve"> в основната директория на проекта. </w:t>
+      </w:r>
+      <w:proofErr w:type="gramStart"/>
+      <w:r>
+        <w:t xml:space="preserve">Maven </w:t>
+      </w:r>
+      <w:r>
+        <w:rPr>
+          <w:lang w:val="bg-BG"/>
+        </w:rPr>
+        <w:t xml:space="preserve">динамично изтегля </w:t>
+      </w:r>
+      <w:r>
+        <w:t xml:space="preserve">Java </w:t>
+      </w:r>
+      <w:r>
+        <w:rPr>
+          <w:lang w:val="bg-BG"/>
+        </w:rPr>
+        <w:t>библиотеки и приставки от множество хранилища като ги запазва в локален кеш от изтеглени артефакти.</w:t>
+      </w:r>
+      <w:proofErr w:type="gramEnd"/>
+      <w:r>
+        <w:rPr>
+          <w:lang w:val="bg-BG"/>
+        </w:rPr>
+        <w:t xml:space="preserve"> Втората основна функция на </w:t>
+      </w:r>
+      <w:r>
+        <w:t>Maven</w:t>
+      </w:r>
+      <w:r>
+        <w:rPr>
+          <w:lang w:val="bg-BG"/>
+        </w:rPr>
+        <w:t xml:space="preserve"> е управление на процеса на билдване на проекта.</w:t>
+      </w:r>
+      <w:r>
+        <w:rPr>
+          <w:lang w:val="bg-BG"/>
+        </w:rPr>
+        <w:t xml:space="preserve"> На </w:t>
+      </w:r>
+      <w:r>
+        <w:rPr>
+          <w:lang w:val="bg-BG"/>
+        </w:rPr>
+        <w:fldChar w:fldCharType="begin"/>
+      </w:r>
+      <w:r>
+        <w:rPr>
+          <w:lang w:val="bg-BG"/>
+        </w:rPr>
+        <w:instrText xml:space="preserve"> REF _Ref454538362 \h </w:instrText>
+      </w:r>
+      <w:r>
+        <w:rPr>
+          <w:lang w:val="bg-BG"/>
+        </w:rPr>
+      </w:r>
+      <w:r>
+        <w:rPr>
+          <w:lang w:val="bg-BG"/>
+        </w:rPr>
+        <w:fldChar w:fldCharType="separate"/>
+      </w:r>
+      <w:r>
+        <w:t xml:space="preserve">Фигура </w:t>
+      </w:r>
+      <w:r>
+        <w:rPr>
+          <w:noProof/>
+        </w:rPr>
+        <w:t>1.5</w:t>
+      </w:r>
+      <w:r>
+        <w:noBreakHyphen/>
+      </w:r>
+      <w:r>
+        <w:rPr>
+          <w:noProof/>
+        </w:rPr>
+        <w:t>5</w:t>
+      </w:r>
+      <w:r>
+        <w:rPr>
+          <w:lang w:val="bg-BG"/>
+        </w:rPr>
+        <w:fldChar w:fldCharType="end"/>
+      </w:r>
+      <w:r>
+        <w:rPr>
+          <w:lang w:val="bg-BG"/>
+        </w:rPr>
+        <w:t xml:space="preserve"> са представени основните фази</w:t>
+      </w:r>
+      <w:r>
+        <w:rPr>
+          <w:lang w:val="bg-BG"/>
+        </w:rPr>
+        <w:t xml:space="preserve"> </w:t>
+      </w:r>
+      <w:r>
+        <w:rPr>
+          <w:lang w:val="bg-BG"/>
+        </w:rPr>
+        <w:t>от процеса на билдване на проект.</w:t>
+      </w:r>
+    </w:p>
+    <w:p>
+      <w:pPr>
+        <w:keepNext/>
+      </w:pPr>
+      <w:r>
+        <w:rPr>
+          <w:noProof/>
+          <w:lang w:val="bg-BG" w:eastAsia="bg-BG" w:bidi="ar-SA"/>
+        </w:rPr>
+        <w:drawing>
+          <wp:inline distT="0" distB="0" distL="0" distR="0">
+            <wp:extent cx="5760720" cy="1526540"/>
+            <wp:effectExtent l="19050" t="0" r="0" b="0"/>
+            <wp:docPr id="11" name="Picture 10" descr="maven.jpg"/>
+            <wp:cNvGraphicFramePr>
+              <a:graphicFrameLocks xmlns:a="http://schemas.openxmlformats.org/drawingml/2006/main" noChangeAspect="1"/>
+            </wp:cNvGraphicFramePr>
+            <a:graphic xmlns:a="http://schemas.openxmlformats.org/drawingml/2006/main">
+              <a:graphicData uri="http://schemas.openxmlformats.org/drawingml/2006/picture">
+                <pic:pic xmlns:pic="http://schemas.openxmlformats.org/drawingml/2006/picture">
+                  <pic:nvPicPr>
+                    <pic:cNvPr id="0" name="maven.jpg"/>
+                    <pic:cNvPicPr/>
+                  </pic:nvPicPr>
+                  <pic:blipFill>
+                    <a:blip r:embed="rId19" cstate="print"/>
+                    <a:stretch>
+                      <a:fillRect/>
+                    </a:stretch>
+                  </pic:blipFill>
+                  <pic:spPr>
+                    <a:xfrm>
+                      <a:off x="0" y="0"/>
+                      <a:ext cx="5760720" cy="1526540"/>
+                    </a:xfrm>
+                    <a:prstGeom prst="rect">
+                      <a:avLst/>
+                    </a:prstGeom>
+                  </pic:spPr>
+                </pic:pic>
+              </a:graphicData>
+            </a:graphic>
+          </wp:inline>
+        </w:drawing>
+      </w:r>
+    </w:p>
+    <w:p>
+      <w:pPr>
+        <w:pStyle w:val="Caption"/>
+        <w:rPr>
+          <w:lang w:val="bg-BG"/>
+        </w:rPr>
+      </w:pPr>
+      <w:bookmarkStart w:id="19" w:name="_Ref454538362"/>
+      <w:r>
+        <w:t xml:space="preserve">Фигура </w:t>
+      </w:r>
+      <w:fldSimple w:instr=" STYLEREF 2 \s ">
+        <w:r>
+          <w:rPr>
+            <w:noProof/>
+          </w:rPr>
+          <w:t>1.5</w:t>
+        </w:r>
+      </w:fldSimple>
+      <w:r>
+        <w:noBreakHyphen/>
+      </w:r>
+      <w:fldSimple w:instr=" SEQ Фигура \* ARABIC \s 2 ">
+        <w:r>
+          <w:rPr>
+            <w:noProof/>
+          </w:rPr>
+          <w:t>5</w:t>
+        </w:r>
+      </w:fldSimple>
+      <w:bookmarkEnd w:id="19"/>
+      <w:r>
+        <w:rPr>
+          <w:lang w:val="bg-BG"/>
+        </w:rPr>
+        <w:t xml:space="preserve"> Стъпки от процеса на билдване на проект </w:t>
+      </w:r>
     </w:p>
     <w:p>
       <w:pPr>
@@ -4980,12 +5255,273 @@
           <w:numId w:val="19"/>
         </w:numPr>
         <w:spacing w:before="0" w:after="240"/>
-      </w:pPr>
-      <w:bookmarkStart w:id="19" w:name="_Toc454489599"/>
-      <w:r>
+        <w:rPr>
+          <w:lang w:val="bg-BG"/>
+        </w:rPr>
+      </w:pPr>
+      <w:bookmarkStart w:id="20" w:name="_Toc454489599"/>
+      <w:r>
+        <w:lastRenderedPageBreak/>
         <w:t>XML</w:t>
       </w:r>
-      <w:bookmarkEnd w:id="19"/>
+      <w:bookmarkEnd w:id="20"/>
+    </w:p>
+    <w:p>
+      <w:pPr>
+        <w:ind w:firstLine="567"/>
+        <w:rPr>
+          <w:lang w:val="bg-BG"/>
+        </w:rPr>
+      </w:pPr>
+      <w:proofErr w:type="gramStart"/>
+      <w:r>
+        <w:t xml:space="preserve">XML </w:t>
+      </w:r>
+      <w:r>
+        <w:rPr>
+          <w:lang w:val="bg-BG"/>
+        </w:rPr>
+        <w:t>е маркиращ език, който дефинира правила за създаване на документи във формат подходящ за четене от хора и компютри.</w:t>
+      </w:r>
+      <w:proofErr w:type="gramEnd"/>
+      <w:r>
+        <w:rPr>
+          <w:lang w:val="bg-BG"/>
+        </w:rPr>
+        <w:t xml:space="preserve"> Въпреки че дизайна на </w:t>
+      </w:r>
+      <w:r>
+        <w:t xml:space="preserve">XML </w:t>
+      </w:r>
+      <w:r>
+        <w:rPr>
+          <w:lang w:val="bg-BG"/>
+        </w:rPr>
+        <w:t xml:space="preserve">се фокусира върху документи, езикът е широко използван за представяне </w:t>
+      </w:r>
+      <w:r>
+        <w:rPr>
+          <w:lang w:val="bg-BG"/>
+        </w:rPr>
+        <w:t>на произволни структури от данни</w:t>
+      </w:r>
+      <w:r>
+        <w:rPr>
+          <w:lang w:val="bg-BG"/>
+        </w:rPr>
+        <w:t>.</w:t>
+      </w:r>
+      <w:r>
+        <w:rPr>
+          <w:lang w:val="bg-BG"/>
+        </w:rPr>
+        <w:t xml:space="preserve"> </w:t>
+      </w:r>
+      <w:proofErr w:type="gramStart"/>
+      <w:r>
+        <w:t xml:space="preserve">XML </w:t>
+      </w:r>
+      <w:r>
+        <w:rPr>
+          <w:lang w:val="bg-BG"/>
+        </w:rPr>
+        <w:t xml:space="preserve">се използва често за обмен на данни през Интернет при свързване с </w:t>
+      </w:r>
+      <w:r>
+        <w:t>web</w:t>
+      </w:r>
+      <w:r>
+        <w:rPr>
+          <w:lang w:val="bg-BG"/>
+        </w:rPr>
+        <w:t xml:space="preserve"> сервизи.</w:t>
+      </w:r>
+      <w:proofErr w:type="gramEnd"/>
+      <w:r>
+        <w:rPr>
+          <w:lang w:val="bg-BG"/>
+        </w:rPr>
+        <w:t xml:space="preserve"> Структурата на </w:t>
+      </w:r>
+      <w:r>
+        <w:t xml:space="preserve">XML </w:t>
+      </w:r>
+      <w:r>
+        <w:rPr>
+          <w:lang w:val="bg-BG"/>
+        </w:rPr>
+        <w:t xml:space="preserve">документ може да бъде валидирана спрямо определена схема или граматика. </w:t>
+      </w:r>
+      <w:r>
+        <w:rPr>
+          <w:lang w:val="bg-BG"/>
+        </w:rPr>
+        <w:t xml:space="preserve">На </w:t>
+      </w:r>
+      <w:r>
+        <w:rPr>
+          <w:lang w:val="bg-BG"/>
+        </w:rPr>
+        <w:fldChar w:fldCharType="begin"/>
+      </w:r>
+      <w:r>
+        <w:rPr>
+          <w:lang w:val="bg-BG"/>
+        </w:rPr>
+        <w:instrText xml:space="preserve"> REF _Ref454540908 \h </w:instrText>
+      </w:r>
+      <w:r>
+        <w:rPr>
+          <w:lang w:val="bg-BG"/>
+        </w:rPr>
+      </w:r>
+      <w:r>
+        <w:rPr>
+          <w:lang w:val="bg-BG"/>
+        </w:rPr>
+        <w:fldChar w:fldCharType="separate"/>
+      </w:r>
+      <w:r>
+        <w:t xml:space="preserve">Фигура </w:t>
+      </w:r>
+      <w:r>
+        <w:rPr>
+          <w:noProof/>
+        </w:rPr>
+        <w:t>1.5</w:t>
+      </w:r>
+      <w:r>
+        <w:noBreakHyphen/>
+      </w:r>
+      <w:r>
+        <w:rPr>
+          <w:noProof/>
+        </w:rPr>
+        <w:t>6</w:t>
+      </w:r>
+      <w:r>
+        <w:rPr>
+          <w:lang w:val="bg-BG"/>
+        </w:rPr>
+        <w:fldChar w:fldCharType="end"/>
+      </w:r>
+      <w:r>
+        <w:rPr>
+          <w:lang w:val="bg-BG"/>
+        </w:rPr>
+        <w:t xml:space="preserve"> е представено примерно оформление на </w:t>
+      </w:r>
+      <w:r>
+        <w:t xml:space="preserve">XML </w:t>
+      </w:r>
+      <w:r>
+        <w:rPr>
+          <w:lang w:val="bg-BG"/>
+        </w:rPr>
+        <w:t xml:space="preserve">документ описващ набор от книги, в който всеки елемент книга има атрибут </w:t>
+      </w:r>
+      <w:r>
+        <w:t>ISBN</w:t>
+      </w:r>
+      <w:r>
+        <w:rPr>
+          <w:lang w:val="bg-BG"/>
+        </w:rPr>
+        <w:t xml:space="preserve"> и поделементи заглавие и автор.</w:t>
+      </w:r>
+    </w:p>
+    <w:p>
+      <w:pPr>
+        <w:keepNext/>
+      </w:pPr>
+      <w:r>
+        <w:rPr>
+          <w:noProof/>
+          <w:lang w:val="bg-BG" w:eastAsia="bg-BG" w:bidi="ar-SA"/>
+        </w:rPr>
+        <w:drawing>
+          <wp:inline distT="0" distB="0" distL="0" distR="0">
+            <wp:extent cx="3452043" cy="1675180"/>
+            <wp:effectExtent l="19050" t="0" r="0" b="0"/>
+            <wp:docPr id="12" name="Picture 11" descr="xml_doc2.gif"/>
+            <wp:cNvGraphicFramePr>
+              <a:graphicFrameLocks xmlns:a="http://schemas.openxmlformats.org/drawingml/2006/main" noChangeAspect="1"/>
+            </wp:cNvGraphicFramePr>
+            <a:graphic xmlns:a="http://schemas.openxmlformats.org/drawingml/2006/main">
+              <a:graphicData uri="http://schemas.openxmlformats.org/drawingml/2006/picture">
+                <pic:pic xmlns:pic="http://schemas.openxmlformats.org/drawingml/2006/picture">
+                  <pic:nvPicPr>
+                    <pic:cNvPr id="0" name="xml_doc2.gif"/>
+                    <pic:cNvPicPr/>
+                  </pic:nvPicPr>
+                  <pic:blipFill>
+                    <a:blip r:embed="rId20" cstate="print"/>
+                    <a:stretch>
+                      <a:fillRect/>
+                    </a:stretch>
+                  </pic:blipFill>
+                  <pic:spPr>
+                    <a:xfrm>
+                      <a:off x="0" y="0"/>
+                      <a:ext cx="3455670" cy="1676940"/>
+                    </a:xfrm>
+                    <a:prstGeom prst="rect">
+                      <a:avLst/>
+                    </a:prstGeom>
+                  </pic:spPr>
+                </pic:pic>
+              </a:graphicData>
+            </a:graphic>
+          </wp:inline>
+        </w:drawing>
+      </w:r>
+    </w:p>
+    <w:p>
+      <w:pPr>
+        <w:pStyle w:val="Caption"/>
+        <w:rPr>
+          <w:lang w:val="bg-BG"/>
+        </w:rPr>
+      </w:pPr>
+      <w:bookmarkStart w:id="21" w:name="_Ref454540908"/>
+      <w:r>
+        <w:t xml:space="preserve">Фигура </w:t>
+      </w:r>
+      <w:fldSimple w:instr=" STYLEREF 2 \s ">
+        <w:r>
+          <w:rPr>
+            <w:noProof/>
+          </w:rPr>
+          <w:t>1.5</w:t>
+        </w:r>
+      </w:fldSimple>
+      <w:r>
+        <w:noBreakHyphen/>
+      </w:r>
+      <w:fldSimple w:instr=" SEQ Фигура \* ARABIC \s 2 ">
+        <w:r>
+          <w:rPr>
+            <w:noProof/>
+          </w:rPr>
+          <w:t>6</w:t>
+        </w:r>
+      </w:fldSimple>
+      <w:bookmarkEnd w:id="21"/>
+      <w:r>
+        <w:rPr>
+          <w:lang w:val="bg-BG"/>
+        </w:rPr>
+        <w:t xml:space="preserve"> Примерно оформление на </w:t>
+      </w:r>
+      <w:r>
+        <w:t xml:space="preserve">XML </w:t>
+      </w:r>
+      <w:r>
+        <w:rPr>
+          <w:lang w:val="bg-BG"/>
+        </w:rPr>
+        <w:t>документ описващ набор от книги</w:t>
+      </w:r>
     </w:p>
     <w:p>
       <w:pPr>
@@ -4999,11 +5535,286 @@
           <w:lang w:val="bg-BG"/>
         </w:rPr>
       </w:pPr>
-      <w:bookmarkStart w:id="20" w:name="_Toc454489600"/>
+      <w:bookmarkStart w:id="22" w:name="_Toc454489600"/>
       <w:r>
         <w:t>JAXB</w:t>
       </w:r>
-      <w:bookmarkEnd w:id="20"/>
+      <w:bookmarkEnd w:id="22"/>
+    </w:p>
+    <w:p>
+      <w:pPr>
+        <w:ind w:firstLine="567"/>
+        <w:rPr>
+          <w:lang w:val="bg-BG"/>
+        </w:rPr>
+      </w:pPr>
+      <w:proofErr w:type="gramStart"/>
+      <w:r>
+        <w:t xml:space="preserve">JAXB </w:t>
+      </w:r>
+      <w:r>
+        <w:rPr>
+          <w:lang w:val="bg-BG"/>
+        </w:rPr>
+        <w:t xml:space="preserve">означава </w:t>
+      </w:r>
+      <w:r>
+        <w:t>Java</w:t>
+      </w:r>
+      <w:r>
+        <w:rPr>
+          <w:lang w:val="bg-BG"/>
+        </w:rPr>
+        <w:t xml:space="preserve"> архитектура за </w:t>
+      </w:r>
+      <w:r>
+        <w:t xml:space="preserve">XML </w:t>
+      </w:r>
+      <w:r>
+        <w:rPr>
+          <w:lang w:val="bg-BG"/>
+        </w:rPr>
+        <w:t xml:space="preserve">свързване и позволява на </w:t>
+      </w:r>
+      <w:r>
+        <w:t xml:space="preserve">Java </w:t>
+      </w:r>
+      <w:r>
+        <w:rPr>
+          <w:lang w:val="bg-BG"/>
+        </w:rPr>
+        <w:t xml:space="preserve">разработчици да свързват </w:t>
+      </w:r>
+      <w:r>
+        <w:t>Java</w:t>
+      </w:r>
+      <w:r>
+        <w:rPr>
+          <w:lang w:val="bg-BG"/>
+        </w:rPr>
+        <w:t xml:space="preserve"> класове с техните </w:t>
+      </w:r>
+      <w:r>
+        <w:t xml:space="preserve">XML </w:t>
+      </w:r>
+      <w:r>
+        <w:rPr>
+          <w:lang w:val="bg-BG"/>
+        </w:rPr>
+        <w:t>представяния.</w:t>
+      </w:r>
+      <w:proofErr w:type="gramEnd"/>
+      <w:r>
+        <w:rPr>
+          <w:lang w:val="bg-BG"/>
+        </w:rPr>
+        <w:t xml:space="preserve"> </w:t>
+      </w:r>
+      <w:proofErr w:type="gramStart"/>
+      <w:r>
+        <w:t xml:space="preserve">JAXB </w:t>
+      </w:r>
+      <w:r>
+        <w:rPr>
+          <w:lang w:val="bg-BG"/>
+        </w:rPr>
+        <w:t xml:space="preserve">анотации се добавят в класовете от </w:t>
+      </w:r>
+      <w:r>
+        <w:t>Java</w:t>
+      </w:r>
+      <w:r>
+        <w:rPr>
+          <w:lang w:val="bg-BG"/>
+        </w:rPr>
+        <w:t xml:space="preserve"> приложението, които ще се пакетират в </w:t>
+      </w:r>
+      <w:r>
+        <w:t>XML.</w:t>
+      </w:r>
+      <w:proofErr w:type="gramEnd"/>
+      <w:r>
+        <w:t xml:space="preserve"> </w:t>
+      </w:r>
+      <w:r>
+        <w:rPr>
+          <w:lang w:val="bg-BG"/>
+        </w:rPr>
+        <w:t xml:space="preserve">Според направените анотации се създава </w:t>
+      </w:r>
+      <w:r>
+        <w:t xml:space="preserve">XML </w:t>
+      </w:r>
+      <w:r>
+        <w:rPr>
+          <w:lang w:val="bg-BG"/>
+        </w:rPr>
+        <w:t xml:space="preserve">схема, която съответства на анотираните класове. При пакетирането на инстанции на тези класове се произвежда </w:t>
+      </w:r>
+      <w:r>
+        <w:t xml:space="preserve">XML </w:t>
+      </w:r>
+      <w:r>
+        <w:rPr>
+          <w:lang w:val="bg-BG"/>
+        </w:rPr>
+        <w:t xml:space="preserve">документ съответстващ на създадената схема. Аналогично, при разпакетиране на </w:t>
+      </w:r>
+      <w:r>
+        <w:t xml:space="preserve">XML </w:t>
+      </w:r>
+      <w:r>
+        <w:rPr>
+          <w:lang w:val="bg-BG"/>
+        </w:rPr>
+        <w:t xml:space="preserve">документ отговарящ на схемата се създава обект, който е инстанция на анотирания. Организацията на </w:t>
+      </w:r>
+      <w:r>
+        <w:t xml:space="preserve">JAXB </w:t>
+      </w:r>
+      <w:r>
+        <w:rPr>
+          <w:lang w:val="bg-BG"/>
+        </w:rPr>
+        <w:t xml:space="preserve">е показана на </w:t>
+      </w:r>
+      <w:r>
+        <w:rPr>
+          <w:lang w:val="bg-BG"/>
+        </w:rPr>
+        <w:fldChar w:fldCharType="begin"/>
+      </w:r>
+      <w:r>
+        <w:rPr>
+          <w:lang w:val="bg-BG"/>
+        </w:rPr>
+        <w:instrText xml:space="preserve"> REF _Ref454541943 \h </w:instrText>
+      </w:r>
+      <w:r>
+        <w:rPr>
+          <w:lang w:val="bg-BG"/>
+        </w:rPr>
+      </w:r>
+      <w:r>
+        <w:rPr>
+          <w:lang w:val="bg-BG"/>
+        </w:rPr>
+        <w:fldChar w:fldCharType="separate"/>
+      </w:r>
+      <w:r>
+        <w:t xml:space="preserve">Фигура </w:t>
+      </w:r>
+      <w:r>
+        <w:rPr>
+          <w:noProof/>
+        </w:rPr>
+        <w:t>1.5</w:t>
+      </w:r>
+      <w:r>
+        <w:noBreakHyphen/>
+      </w:r>
+      <w:r>
+        <w:rPr>
+          <w:noProof/>
+        </w:rPr>
+        <w:t>7</w:t>
+      </w:r>
+      <w:r>
+        <w:rPr>
+          <w:lang w:val="bg-BG"/>
+        </w:rPr>
+        <w:fldChar w:fldCharType="end"/>
+      </w:r>
+      <w:r>
+        <w:rPr>
+          <w:lang w:val="bg-BG"/>
+        </w:rPr>
+        <w:t>.</w:t>
+      </w:r>
+    </w:p>
+    <w:p>
+      <w:pPr>
+        <w:keepNext/>
+      </w:pPr>
+      <w:r>
+        <w:rPr>
+          <w:noProof/>
+          <w:lang w:val="bg-BG" w:eastAsia="bg-BG" w:bidi="ar-SA"/>
+        </w:rPr>
+        <w:drawing>
+          <wp:inline distT="0" distB="0" distL="0" distR="0">
+            <wp:extent cx="4026255" cy="2092147"/>
+            <wp:effectExtent l="19050" t="0" r="0" b="0"/>
+            <wp:docPr id="13" name="Picture 12" descr="jaxb-dataBindingProcess.gif"/>
+            <wp:cNvGraphicFramePr>
+              <a:graphicFrameLocks xmlns:a="http://schemas.openxmlformats.org/drawingml/2006/main" noChangeAspect="1"/>
+            </wp:cNvGraphicFramePr>
+            <a:graphic xmlns:a="http://schemas.openxmlformats.org/drawingml/2006/main">
+              <a:graphicData uri="http://schemas.openxmlformats.org/drawingml/2006/picture">
+                <pic:pic xmlns:pic="http://schemas.openxmlformats.org/drawingml/2006/picture">
+                  <pic:nvPicPr>
+                    <pic:cNvPr id="0" name="jaxb-dataBindingProcess.gif"/>
+                    <pic:cNvPicPr/>
+                  </pic:nvPicPr>
+                  <pic:blipFill>
+                    <a:blip r:embed="rId21" cstate="print"/>
+                    <a:stretch>
+                      <a:fillRect/>
+                    </a:stretch>
+                  </pic:blipFill>
+                  <pic:spPr>
+                    <a:xfrm>
+                      <a:off x="0" y="0"/>
+                      <a:ext cx="4026255" cy="2092147"/>
+                    </a:xfrm>
+                    <a:prstGeom prst="rect">
+                      <a:avLst/>
+                    </a:prstGeom>
+                  </pic:spPr>
+                </pic:pic>
+              </a:graphicData>
+            </a:graphic>
+          </wp:inline>
+        </w:drawing>
+      </w:r>
+    </w:p>
+    <w:p>
+      <w:pPr>
+        <w:pStyle w:val="Caption"/>
+      </w:pPr>
+      <w:bookmarkStart w:id="23" w:name="_Ref454541943"/>
+      <w:r>
+        <w:t xml:space="preserve">Фигура </w:t>
+      </w:r>
+      <w:fldSimple w:instr=" STYLEREF 2 \s ">
+        <w:r>
+          <w:rPr>
+            <w:noProof/>
+          </w:rPr>
+          <w:t>1.5</w:t>
+        </w:r>
+      </w:fldSimple>
+      <w:r>
+        <w:noBreakHyphen/>
+      </w:r>
+      <w:fldSimple w:instr=" SEQ Фигура \* ARABIC \s 2 ">
+        <w:r>
+          <w:rPr>
+            <w:noProof/>
+          </w:rPr>
+          <w:t>7</w:t>
+        </w:r>
+      </w:fldSimple>
+      <w:bookmarkEnd w:id="23"/>
+      <w:r>
+        <w:rPr>
+          <w:lang w:val="bg-BG"/>
+        </w:rPr>
+        <w:t xml:space="preserve"> Организация на </w:t>
+      </w:r>
+      <w:r>
+        <w:t>JAXB</w:t>
+      </w:r>
     </w:p>
     <w:p>
       <w:pPr>
@@ -5014,14 +5825,15 @@
         </w:numPr>
         <w:spacing w:before="0" w:after="240"/>
       </w:pPr>
-      <w:bookmarkStart w:id="21" w:name="_Toc454489601"/>
-      <w:r>
+      <w:bookmarkStart w:id="24" w:name="_Toc454489601"/>
+      <w:r>
+        <w:lastRenderedPageBreak/>
         <w:t>Swing</w:t>
       </w:r>
-      <w:bookmarkEnd w:id="21"/>
+      <w:bookmarkEnd w:id="24"/>
     </w:p>
     <w:sectPr>
-      <w:footerReference w:type="default" r:id="rId19"/>
+      <w:footerReference w:type="default" r:id="rId22"/>
       <w:pgSz w:w="11906" w:h="16838"/>
       <w:pgMar w:top="1417" w:right="1417" w:bottom="1417" w:left="1417" w:header="708" w:footer="708" w:gutter="0"/>
       <w:cols w:space="708"/>
@@ -5184,7 +5996,7 @@
         <w:rPr>
           <w:noProof/>
         </w:rPr>
-        <w:t>Git</w:t>
+        <w:t>XML</w:t>
       </w:r>
     </w:fldSimple>
     <w:r>
@@ -5195,7 +6007,7 @@
         <w:rPr>
           <w:noProof/>
         </w:rPr>
-        <w:t>11</w:t>
+        <w:t>12</w:t>
       </w:r>
     </w:fldSimple>
   </w:p>
@@ -7765,7 +8577,7 @@
 </file>
 
 <file path=customXml/itemProps1.xml><?xml version="1.0" encoding="utf-8"?>
-<ds:datastoreItem xmlns:ds="http://schemas.openxmlformats.org/officeDocument/2006/customXml" ds:itemID="{17B0C92A-F34B-42F3-85B5-27F294A1171D}">
+<ds:datastoreItem xmlns:ds="http://schemas.openxmlformats.org/officeDocument/2006/customXml" ds:itemID="{CCA16A57-F1A0-4873-9939-2D95E530CA19}">
   <ds:schemaRefs>
     <ds:schemaRef ds:uri="http://schemas.openxmlformats.org/officeDocument/2006/bibliography"/>
   </ds:schemaRefs>

</xml_diff>

<commit_message>
Swing section added to document
</commit_message>
<xml_diff>
--- a/documentation/src/main/resources/Monte Carlo Simulation Debugger.docx
+++ b/documentation/src/main/resources/Monte Carlo Simulation Debugger.docx
@@ -3844,7 +3844,6 @@
       <w:pPr>
         <w:ind w:firstLine="567"/>
       </w:pPr>
-      <w:proofErr w:type="gramStart"/>
       <w:r>
         <w:t>Java</w:t>
       </w:r>
@@ -3891,11 +3890,7 @@
         <w:t>JVM</w:t>
       </w:r>
       <w:r>
-        <w:t>.</w:t>
-      </w:r>
-      <w:proofErr w:type="gramEnd"/>
-      <w:r>
-        <w:t xml:space="preserve"> </w:t>
+        <w:t xml:space="preserve">. </w:t>
       </w:r>
       <w:r>
         <w:rPr>
@@ -4514,7 +4509,6 @@
           <w:lang w:val="bg-BG"/>
         </w:rPr>
       </w:pPr>
-      <w:proofErr w:type="gramStart"/>
       <w:r>
         <w:t>JUnit</w:t>
       </w:r>
@@ -4525,52 +4519,48 @@
         <w:t xml:space="preserve"> е софтуерна рамка за компонентно тестване за езика </w:t>
       </w:r>
       <w:r>
-        <w:t>Java.</w:t>
-      </w:r>
-      <w:proofErr w:type="gramEnd"/>
-      <w:r>
+        <w:t xml:space="preserve">Java. </w:t>
+      </w:r>
+      <w:r>
+        <w:rPr>
+          <w:lang w:val="bg-BG"/>
+        </w:rPr>
+        <w:t xml:space="preserve">Тестването е неизменна част от всеки софтуерен проект и валидира правилното поведение на произведения код. При автоматичното тестване по време на билд на проекта се постига идентифициране на софтуерни регресии в следствие от промяна на сорс кода. Поддържането на широк </w:t>
+      </w:r>
+      <w:r>
+        <w:rPr>
+          <w:lang w:val="bg-BG"/>
+        </w:rPr>
+        <w:t>набор от тестове</w:t>
+      </w:r>
+      <w:r>
+        <w:rPr>
+          <w:lang w:val="bg-BG"/>
+        </w:rPr>
+        <w:t xml:space="preserve"> чрез създаване на тест за всеки добавен компонент</w:t>
+      </w:r>
+      <w:r>
+        <w:rPr>
+          <w:lang w:val="bg-BG"/>
+        </w:rPr>
+        <w:t xml:space="preserve"> позволява разширяване </w:t>
+      </w:r>
+      <w:r>
+        <w:rPr>
+          <w:lang w:val="bg-BG"/>
+        </w:rPr>
+        <w:t>на проекта без ръчно тестване на съществуващи модули.</w:t>
+      </w:r>
+      <w:r>
+        <w:rPr>
+          <w:lang w:val="bg-BG"/>
+        </w:rPr>
         <w:t xml:space="preserve"> </w:t>
       </w:r>
       <w:r>
         <w:rPr>
           <w:lang w:val="bg-BG"/>
         </w:rPr>
-        <w:t xml:space="preserve">Тестването е неизменна част от всеки софтуерен проект и валидира правилното поведение на произведения код. При автоматичното тестване по време на билд на проекта се постига идентифициране на софтуерни регресии в следствие от промяна на сорс кода. Поддържането на широк </w:t>
-      </w:r>
-      <w:r>
-        <w:rPr>
-          <w:lang w:val="bg-BG"/>
-        </w:rPr>
-        <w:t>набор от тестове</w:t>
-      </w:r>
-      <w:r>
-        <w:rPr>
-          <w:lang w:val="bg-BG"/>
-        </w:rPr>
-        <w:t xml:space="preserve"> чрез създаване на тест за всеки добавен компонент</w:t>
-      </w:r>
-      <w:r>
-        <w:rPr>
-          <w:lang w:val="bg-BG"/>
-        </w:rPr>
-        <w:t xml:space="preserve"> позволява разширяване </w:t>
-      </w:r>
-      <w:r>
-        <w:rPr>
-          <w:lang w:val="bg-BG"/>
-        </w:rPr>
-        <w:t>на проекта без ръчно тестване на съществуващи модули.</w:t>
-      </w:r>
-      <w:r>
-        <w:rPr>
-          <w:lang w:val="bg-BG"/>
-        </w:rPr>
-        <w:t xml:space="preserve"> </w:t>
-      </w:r>
-      <w:r>
-        <w:rPr>
-          <w:lang w:val="bg-BG"/>
-        </w:rPr>
         <w:fldChar w:fldCharType="begin"/>
       </w:r>
       <w:r>
@@ -4590,7 +4580,6 @@
         </w:rPr>
         <w:fldChar w:fldCharType="separate"/>
       </w:r>
-      <w:proofErr w:type="gramStart"/>
       <w:r>
         <w:t xml:space="preserve">Фигура </w:t>
       </w:r>
@@ -4621,7 +4610,6 @@
         </w:rPr>
         <w:t xml:space="preserve"> показва примерни резултати от тестване на проект.</w:t>
       </w:r>
-      <w:proofErr w:type="gramEnd"/>
     </w:p>
     <w:p>
       <w:pPr>
@@ -4741,7 +4729,6 @@
       <w:pPr>
         <w:ind w:firstLine="567"/>
       </w:pPr>
-      <w:proofErr w:type="gramStart"/>
       <w:r>
         <w:t>Git</w:t>
       </w:r>
@@ -4757,7 +4744,6 @@
         </w:rPr>
         <w:t xml:space="preserve"> широко използвана в софтуерната разработка.</w:t>
       </w:r>
-      <w:proofErr w:type="gramEnd"/>
       <w:r>
         <w:rPr>
           <w:lang w:val="bg-BG"/>
@@ -4997,7 +4983,6 @@
           <w:lang w:val="bg-BG"/>
         </w:rPr>
       </w:pPr>
-      <w:proofErr w:type="gramStart"/>
       <w:r>
         <w:t xml:space="preserve">Maven </w:t>
       </w:r>
@@ -5014,37 +4999,30 @@
         <w:rPr>
           <w:lang w:val="bg-BG"/>
         </w:rPr>
-        <w:t>проекти.</w:t>
-      </w:r>
-      <w:proofErr w:type="gramEnd"/>
-      <w:r>
-        <w:rPr>
-          <w:lang w:val="bg-BG"/>
-        </w:rPr>
+        <w:t xml:space="preserve">проекти. </w:t>
+      </w:r>
+      <w:r>
+        <w:rPr>
+          <w:lang w:val="bg-BG"/>
+        </w:rPr>
+        <w:t xml:space="preserve">Той се конфигурира чрез </w:t>
+      </w:r>
+      <w:r>
+        <w:t>Project Object Model</w:t>
+      </w:r>
+      <w:r>
+        <w:rPr>
+          <w:lang w:val="bg-BG"/>
+        </w:rPr>
+        <w:t xml:space="preserve"> запазен в файл</w:t>
+      </w:r>
+      <w:r>
         <w:t xml:space="preserve"> </w:t>
       </w:r>
       <w:r>
         <w:rPr>
           <w:lang w:val="bg-BG"/>
         </w:rPr>
-        <w:t xml:space="preserve">Той се конфигурира чрез </w:t>
-      </w:r>
-      <w:r>
-        <w:t>Project Object Model</w:t>
-      </w:r>
-      <w:r>
-        <w:rPr>
-          <w:lang w:val="bg-BG"/>
-        </w:rPr>
-        <w:t xml:space="preserve"> запазен в файл</w:t>
-      </w:r>
-      <w:r>
-        <w:t xml:space="preserve"> </w:t>
-      </w:r>
-      <w:r>
-        <w:rPr>
-          <w:lang w:val="bg-BG"/>
-        </w:rPr>
         <w:t xml:space="preserve">с името </w:t>
       </w:r>
       <w:r>
@@ -5056,7 +5034,6 @@
         </w:rPr>
         <w:t xml:space="preserve"> в основната директория на проекта. </w:t>
       </w:r>
-      <w:proofErr w:type="gramStart"/>
       <w:r>
         <w:t xml:space="preserve">Maven </w:t>
       </w:r>
@@ -5073,14 +5050,7 @@
         <w:rPr>
           <w:lang w:val="bg-BG"/>
         </w:rPr>
-        <w:t>библиотеки и приставки от множество хранилища като ги запазва в локален кеш от изтеглени артефакти.</w:t>
-      </w:r>
-      <w:proofErr w:type="gramEnd"/>
-      <w:r>
-        <w:rPr>
-          <w:lang w:val="bg-BG"/>
-        </w:rPr>
-        <w:t xml:space="preserve"> Втората основна функция на </w:t>
+        <w:t xml:space="preserve">библиотеки и приставки от множество хранилища като ги запазва в локален кеш от изтеглени артефакти. Втората основна функция на </w:t>
       </w:r>
       <w:r>
         <w:t>Maven</w:t>
@@ -5273,7 +5243,6 @@
           <w:lang w:val="bg-BG"/>
         </w:rPr>
       </w:pPr>
-      <w:proofErr w:type="gramStart"/>
       <w:r>
         <w:t xml:space="preserve">XML </w:t>
       </w:r>
@@ -5281,14 +5250,7 @@
         <w:rPr>
           <w:lang w:val="bg-BG"/>
         </w:rPr>
-        <w:t>е маркиращ език, който дефинира правила за създаване на документи във формат подходящ за четене от хора и компютри.</w:t>
-      </w:r>
-      <w:proofErr w:type="gramEnd"/>
-      <w:r>
-        <w:rPr>
-          <w:lang w:val="bg-BG"/>
-        </w:rPr>
-        <w:t xml:space="preserve"> Въпреки че дизайна на </w:t>
+        <w:t xml:space="preserve">е маркиращ език, който дефинира правила за създаване на документи във формат подходящ за четене от хора и компютри. Въпреки че дизайна на </w:t>
       </w:r>
       <w:r>
         <w:t xml:space="preserve">XML </w:t>
@@ -5317,7 +5279,6 @@
         </w:rPr>
         <w:t xml:space="preserve"> </w:t>
       </w:r>
-      <w:proofErr w:type="gramStart"/>
       <w:r>
         <w:t xml:space="preserve">XML </w:t>
       </w:r>
@@ -5336,7 +5297,6 @@
         </w:rPr>
         <w:t xml:space="preserve"> сервизи.</w:t>
       </w:r>
-      <w:proofErr w:type="gramEnd"/>
       <w:r>
         <w:rPr>
           <w:lang w:val="bg-BG"/>
@@ -5548,7 +5508,6 @@
           <w:lang w:val="bg-BG"/>
         </w:rPr>
       </w:pPr>
-      <w:proofErr w:type="gramStart"/>
       <w:r>
         <w:t xml:space="preserve">JAXB </w:t>
       </w:r>
@@ -5603,14 +5562,12 @@
         </w:rPr>
         <w:t>представяния.</w:t>
       </w:r>
-      <w:proofErr w:type="gramEnd"/>
       <w:r>
         <w:rPr>
           <w:lang w:val="bg-BG"/>
         </w:rPr>
         <w:t xml:space="preserve"> </w:t>
       </w:r>
-      <w:proofErr w:type="gramStart"/>
       <w:r>
         <w:t xml:space="preserve">JAXB </w:t>
       </w:r>
@@ -5630,11 +5587,7 @@
         <w:t xml:space="preserve"> приложението, които ще се пакетират в </w:t>
       </w:r>
       <w:r>
-        <w:t>XML.</w:t>
-      </w:r>
-      <w:proofErr w:type="gramEnd"/>
-      <w:r>
-        <w:t xml:space="preserve"> </w:t>
+        <w:t xml:space="preserve">XML. </w:t>
       </w:r>
       <w:r>
         <w:rPr>
@@ -5824,6 +5777,9 @@
           <w:numId w:val="19"/>
         </w:numPr>
         <w:spacing w:before="0" w:after="240"/>
+        <w:rPr>
+          <w:lang w:val="bg-BG"/>
+        </w:rPr>
       </w:pPr>
       <w:bookmarkStart w:id="24" w:name="_Toc454489601"/>
       <w:r>
@@ -5832,8 +5788,260 @@
       </w:r>
       <w:bookmarkEnd w:id="24"/>
     </w:p>
+    <w:p>
+      <w:pPr>
+        <w:ind w:firstLine="567"/>
+        <w:rPr>
+          <w:lang w:val="bg-BG"/>
+        </w:rPr>
+      </w:pPr>
+      <w:r>
+        <w:t xml:space="preserve">Swing </w:t>
+      </w:r>
+      <w:r>
+        <w:rPr>
+          <w:lang w:val="bg-BG"/>
+        </w:rPr>
+        <w:t xml:space="preserve">е част от </w:t>
+      </w:r>
+      <w:r>
+        <w:t xml:space="preserve">Java Foundation Classes </w:t>
+      </w:r>
+      <w:r>
+        <w:rPr>
+          <w:lang w:val="bg-BG"/>
+        </w:rPr>
+        <w:t xml:space="preserve">на </w:t>
+      </w:r>
+      <w:r>
+        <w:t xml:space="preserve">Oracle, </w:t>
+      </w:r>
+      <w:r>
+        <w:rPr>
+          <w:lang w:val="bg-BG"/>
+        </w:rPr>
+        <w:t xml:space="preserve">софтуерна рамка за изграждането на преносими </w:t>
+      </w:r>
+      <w:r>
+        <w:t xml:space="preserve">Java </w:t>
+      </w:r>
+      <w:r>
+        <w:rPr>
+          <w:lang w:val="bg-BG"/>
+        </w:rPr>
+        <w:t xml:space="preserve">базирани графични потребителски интерфейси. </w:t>
+      </w:r>
+      <w:r>
+        <w:t xml:space="preserve">Swing </w:t>
+      </w:r>
+      <w:r>
+        <w:rPr>
+          <w:lang w:val="bg-BG"/>
+        </w:rPr>
+        <w:t xml:space="preserve">е разработен за да предостави по-пълен набор от графични компоненти в сравнение с предшественика си </w:t>
+      </w:r>
+      <w:r>
+        <w:t xml:space="preserve">AWT (Abstract Window Toolkit). </w:t>
+      </w:r>
+      <w:r>
+        <w:rPr>
+          <w:lang w:val="bg-BG"/>
+        </w:rPr>
+        <w:t xml:space="preserve">Йерархията на визуалните компоненти на </w:t>
+      </w:r>
+      <w:r>
+        <w:t>Swing</w:t>
+      </w:r>
+      <w:r>
+        <w:rPr>
+          <w:lang w:val="bg-BG"/>
+        </w:rPr>
+        <w:t xml:space="preserve"> е представена на </w:t>
+      </w:r>
+      <w:r>
+        <w:rPr>
+          <w:lang w:val="bg-BG"/>
+        </w:rPr>
+        <w:fldChar w:fldCharType="begin"/>
+      </w:r>
+      <w:r>
+        <w:rPr>
+          <w:lang w:val="bg-BG"/>
+        </w:rPr>
+        <w:instrText xml:space="preserve"> REF _Ref454542682 \h </w:instrText>
+      </w:r>
+      <w:r>
+        <w:rPr>
+          <w:lang w:val="bg-BG"/>
+        </w:rPr>
+      </w:r>
+      <w:r>
+        <w:rPr>
+          <w:lang w:val="bg-BG"/>
+        </w:rPr>
+        <w:fldChar w:fldCharType="separate"/>
+      </w:r>
+      <w:r>
+        <w:t xml:space="preserve">Фигура </w:t>
+      </w:r>
+      <w:r>
+        <w:rPr>
+          <w:noProof/>
+        </w:rPr>
+        <w:t>1.5</w:t>
+      </w:r>
+      <w:r>
+        <w:noBreakHyphen/>
+      </w:r>
+      <w:r>
+        <w:rPr>
+          <w:noProof/>
+        </w:rPr>
+        <w:t>8</w:t>
+      </w:r>
+      <w:r>
+        <w:rPr>
+          <w:lang w:val="bg-BG"/>
+        </w:rPr>
+        <w:fldChar w:fldCharType="end"/>
+      </w:r>
+      <w:r>
+        <w:rPr>
+          <w:lang w:val="bg-BG"/>
+        </w:rPr>
+        <w:t xml:space="preserve">. </w:t>
+      </w:r>
+      <w:r>
+        <w:rPr>
+          <w:lang w:val="bg-BG"/>
+        </w:rPr>
+        <w:t xml:space="preserve">За разлика от </w:t>
+      </w:r>
+      <w:r>
+        <w:t>AWT</w:t>
+      </w:r>
+      <w:r>
+        <w:rPr>
+          <w:lang w:val="bg-BG"/>
+        </w:rPr>
+        <w:t xml:space="preserve"> компонентите, тези на </w:t>
+      </w:r>
+      <w:r>
+        <w:t>Swing</w:t>
+      </w:r>
+      <w:r>
+        <w:rPr>
+          <w:lang w:val="bg-BG"/>
+        </w:rPr>
+        <w:t xml:space="preserve"> не се имплементират от платформено-зависим код, а са изцяло реализирани на </w:t>
+      </w:r>
+      <w:r>
+        <w:t>Java</w:t>
+      </w:r>
+      <w:r>
+        <w:rPr>
+          <w:lang w:val="bg-BG"/>
+        </w:rPr>
+        <w:t>.</w:t>
+      </w:r>
+    </w:p>
+    <w:p>
+      <w:pPr>
+        <w:keepNext/>
+      </w:pPr>
+      <w:r>
+        <w:rPr>
+          <w:noProof/>
+          <w:lang w:val="bg-BG" w:eastAsia="bg-BG" w:bidi="ar-SA"/>
+        </w:rPr>
+        <w:drawing>
+          <wp:inline distT="0" distB="0" distL="0" distR="0">
+            <wp:extent cx="5710096" cy="3833165"/>
+            <wp:effectExtent l="19050" t="0" r="4904" b="0"/>
+            <wp:docPr id="15" name="Picture 14" descr="swing hierarchy.jpg"/>
+            <wp:cNvGraphicFramePr>
+              <a:graphicFrameLocks xmlns:a="http://schemas.openxmlformats.org/drawingml/2006/main" noChangeAspect="1"/>
+            </wp:cNvGraphicFramePr>
+            <a:graphic xmlns:a="http://schemas.openxmlformats.org/drawingml/2006/main">
+              <a:graphicData uri="http://schemas.openxmlformats.org/drawingml/2006/picture">
+                <pic:pic xmlns:pic="http://schemas.openxmlformats.org/drawingml/2006/picture">
+                  <pic:nvPicPr>
+                    <pic:cNvPr id="0" name="swing hierarchy.jpg"/>
+                    <pic:cNvPicPr/>
+                  </pic:nvPicPr>
+                  <pic:blipFill>
+                    <a:blip r:embed="rId22" cstate="print"/>
+                    <a:stretch>
+                      <a:fillRect/>
+                    </a:stretch>
+                  </pic:blipFill>
+                  <pic:spPr>
+                    <a:xfrm>
+                      <a:off x="0" y="0"/>
+                      <a:ext cx="5720969" cy="3840464"/>
+                    </a:xfrm>
+                    <a:prstGeom prst="rect">
+                      <a:avLst/>
+                    </a:prstGeom>
+                    <a:noFill/>
+                    <a:ln>
+                      <a:noFill/>
+                    </a:ln>
+                  </pic:spPr>
+                </pic:pic>
+              </a:graphicData>
+            </a:graphic>
+          </wp:inline>
+        </w:drawing>
+      </w:r>
+    </w:p>
+    <w:p>
+      <w:pPr>
+        <w:pStyle w:val="Caption"/>
+      </w:pPr>
+      <w:bookmarkStart w:id="25" w:name="_Ref454542682"/>
+      <w:r>
+        <w:t xml:space="preserve">Фигура </w:t>
+      </w:r>
+      <w:fldSimple w:instr=" STYLEREF 2 \s ">
+        <w:r>
+          <w:rPr>
+            <w:noProof/>
+          </w:rPr>
+          <w:t>1.5</w:t>
+        </w:r>
+      </w:fldSimple>
+      <w:r>
+        <w:noBreakHyphen/>
+      </w:r>
+      <w:fldSimple w:instr=" SEQ Фигура \* ARABIC \s 2 ">
+        <w:r>
+          <w:rPr>
+            <w:noProof/>
+          </w:rPr>
+          <w:t>8</w:t>
+        </w:r>
+      </w:fldSimple>
+      <w:bookmarkEnd w:id="25"/>
+      <w:r>
+        <w:rPr>
+          <w:lang w:val="bg-BG"/>
+        </w:rPr>
+        <w:t xml:space="preserve"> Йерархия на визуалните компоненти на </w:t>
+      </w:r>
+      <w:r>
+        <w:t>Swing</w:t>
+      </w:r>
+    </w:p>
+    <w:p>
+      <w:pPr>
+        <w:rPr>
+          <w:lang w:val="bg-BG"/>
+        </w:rPr>
+      </w:pPr>
+    </w:p>
     <w:sectPr>
-      <w:footerReference w:type="default" r:id="rId22"/>
+      <w:footerReference w:type="default" r:id="rId23"/>
       <w:pgSz w:w="11906" w:h="16838"/>
       <w:pgMar w:top="1417" w:right="1417" w:bottom="1417" w:left="1417" w:header="708" w:footer="708" w:gutter="0"/>
       <w:cols w:space="708"/>
@@ -5996,7 +6204,7 @@
         <w:rPr>
           <w:noProof/>
         </w:rPr>
-        <w:t>XML</w:t>
+        <w:t>Swing</w:t>
       </w:r>
     </w:fldSimple>
     <w:r>
@@ -6007,7 +6215,7 @@
         <w:rPr>
           <w:noProof/>
         </w:rPr>
-        <w:t>12</w:t>
+        <w:t>13</w:t>
       </w:r>
     </w:fldSimple>
   </w:p>
@@ -8577,7 +8785,7 @@
 </file>
 
 <file path=customXml/itemProps1.xml><?xml version="1.0" encoding="utf-8"?>
-<ds:datastoreItem xmlns:ds="http://schemas.openxmlformats.org/officeDocument/2006/customXml" ds:itemID="{CCA16A57-F1A0-4873-9939-2D95E530CA19}">
+<ds:datastoreItem xmlns:ds="http://schemas.openxmlformats.org/officeDocument/2006/customXml" ds:itemID="{2310F7C9-31EF-4D3C-A87F-5B56CAA17575}">
   <ds:schemaRefs>
     <ds:schemaRef ds:uri="http://schemas.openxmlformats.org/officeDocument/2006/bibliography"/>
   </ds:schemaRefs>

</xml_diff>

<commit_message>
Problem explanation added to document
</commit_message>
<xml_diff>
--- a/documentation/src/main/resources/Monte Carlo Simulation Debugger.docx
+++ b/documentation/src/main/resources/Monte Carlo Simulation Debugger.docx
@@ -3112,6 +3112,8 @@
         </w:rPr>
       </w:pPr>
       <w:bookmarkStart w:id="6" w:name="_Toc454489591"/>
+      <w:bookmarkStart w:id="7" w:name="_Ref454545211"/>
+      <w:bookmarkStart w:id="8" w:name="_Ref454545313"/>
       <w:r>
         <w:rPr>
           <w:lang w:val="bg-BG"/>
@@ -3126,6 +3128,8 @@
         <w:t>методите</w:t>
       </w:r>
       <w:bookmarkEnd w:id="6"/>
+      <w:bookmarkEnd w:id="7"/>
+      <w:bookmarkEnd w:id="8"/>
     </w:p>
     <w:p>
       <w:pPr>
@@ -3224,7 +3228,19 @@
         <w:rPr>
           <w:lang w:val="bg-BG"/>
         </w:rPr>
-        <w:t xml:space="preserve"> лихвени криви и цени, всяка от които поради неизвестността на бъдещето е стохастична величина.</w:t>
+        <w:t xml:space="preserve"> лихвени криви и цени</w:t>
+      </w:r>
+      <w:r>
+        <w:rPr>
+          <w:lang w:val="bg-BG"/>
+        </w:rPr>
+        <w:t xml:space="preserve"> на активи</w:t>
+      </w:r>
+      <w:r>
+        <w:rPr>
+          <w:lang w:val="bg-BG"/>
+        </w:rPr>
+        <w:t>, всяка от които поради неизвестността на бъдещето е стохастична величина.</w:t>
       </w:r>
     </w:p>
     <w:p>
@@ -3262,6 +3278,125 @@
     <w:p>
       <w:pPr>
         <w:ind w:firstLine="567"/>
+        <w:rPr>
+          <w:lang w:val="bg-BG"/>
+        </w:rPr>
+      </w:pPr>
+      <w:r>
+        <w:rPr>
+          <w:lang w:val="bg-BG"/>
+        </w:rPr>
+        <w:t>Монте Карло симулацията представлява итеративното преизчисляване на детерминистичния модел за множество извадки на стохастичните променливи от които той зависи. Често се извършват над 10000 преизчислявания с различни комбинации от реализации на променливите. След симулацията серията от получени стойности за изчисляваната величина се анализира с цел извличане на полезна информация за очаквана стойност и разпределение на неизвестната величина.</w:t>
+      </w:r>
+      <w:r>
+        <w:rPr>
+          <w:lang w:val="bg-BG"/>
+        </w:rPr>
+        <w:t xml:space="preserve"> Принципът, на който се основават Монте Карло методите, е показан на </w:t>
+      </w:r>
+      <w:r>
+        <w:rPr>
+          <w:lang w:val="bg-BG"/>
+        </w:rPr>
+        <w:fldChar w:fldCharType="begin"/>
+      </w:r>
+      <w:r>
+        <w:rPr>
+          <w:lang w:val="bg-BG"/>
+        </w:rPr>
+        <w:instrText xml:space="preserve"> REF _Ref454545022 \h </w:instrText>
+      </w:r>
+      <w:r>
+        <w:rPr>
+          <w:lang w:val="bg-BG"/>
+        </w:rPr>
+      </w:r>
+      <w:r>
+        <w:rPr>
+          <w:lang w:val="bg-BG"/>
+        </w:rPr>
+        <w:fldChar w:fldCharType="separate"/>
+      </w:r>
+      <w:r>
+        <w:t xml:space="preserve">Фигура </w:t>
+      </w:r>
+      <w:r>
+        <w:rPr>
+          <w:noProof/>
+        </w:rPr>
+        <w:t>1.3</w:t>
+      </w:r>
+      <w:r>
+        <w:noBreakHyphen/>
+      </w:r>
+      <w:r>
+        <w:rPr>
+          <w:noProof/>
+        </w:rPr>
+        <w:t>1</w:t>
+      </w:r>
+      <w:r>
+        <w:rPr>
+          <w:lang w:val="bg-BG"/>
+        </w:rPr>
+        <w:fldChar w:fldCharType="end"/>
+      </w:r>
+      <w:r>
+        <w:rPr>
+          <w:lang w:val="bg-BG"/>
+        </w:rPr>
+        <w:t>.</w:t>
+      </w:r>
+    </w:p>
+    <w:p>
+      <w:pPr>
+        <w:keepNext/>
+      </w:pPr>
+      <w:r>
+        <w:rPr>
+          <w:noProof/>
+          <w:lang w:val="bg-BG" w:eastAsia="bg-BG" w:bidi="ar-SA"/>
+        </w:rPr>
+        <w:drawing>
+          <wp:inline distT="0" distB="0" distL="0" distR="0">
+            <wp:extent cx="2863138" cy="3006547"/>
+            <wp:effectExtent l="19050" t="0" r="0" b="0"/>
+            <wp:docPr id="16" name="Picture 15" descr="MonteCarloAnalysis.gif"/>
+            <wp:cNvGraphicFramePr>
+              <a:graphicFrameLocks xmlns:a="http://schemas.openxmlformats.org/drawingml/2006/main" noChangeAspect="1"/>
+            </wp:cNvGraphicFramePr>
+            <a:graphic xmlns:a="http://schemas.openxmlformats.org/drawingml/2006/main">
+              <a:graphicData uri="http://schemas.openxmlformats.org/drawingml/2006/picture">
+                <pic:pic xmlns:pic="http://schemas.openxmlformats.org/drawingml/2006/picture">
+                  <pic:nvPicPr>
+                    <pic:cNvPr id="0" name="MonteCarloAnalysis.gif"/>
+                    <pic:cNvPicPr/>
+                  </pic:nvPicPr>
+                  <pic:blipFill>
+                    <a:blip r:embed="rId14" cstate="print"/>
+                    <a:stretch>
+                      <a:fillRect/>
+                    </a:stretch>
+                  </pic:blipFill>
+                  <pic:spPr>
+                    <a:xfrm>
+                      <a:off x="0" y="0"/>
+                      <a:ext cx="2868352" cy="3012022"/>
+                    </a:xfrm>
+                    <a:prstGeom prst="rect">
+                      <a:avLst/>
+                    </a:prstGeom>
+                  </pic:spPr>
+                </pic:pic>
+              </a:graphicData>
+            </a:graphic>
+          </wp:inline>
+        </w:drawing>
+      </w:r>
+    </w:p>
+    <w:p>
+      <w:pPr>
+        <w:pStyle w:val="Caption"/>
         <w:rPr>
           <w:lang w:val="bg-BG"/>
         </w:rPr>
@@ -3272,11 +3407,35 @@
           <w:docGrid w:linePitch="360"/>
         </w:sectPr>
       </w:pPr>
-      <w:r>
-        <w:rPr>
-          <w:lang w:val="bg-BG"/>
-        </w:rPr>
-        <w:t>Монте Карло симулацията представлява итеративното преизчисляване на детерминистичния модел за множество извадки на стохастичните променливи от които той зависи. Често се извършват над 10000 преизчислявания с различни комбинации от реализации на променливите. След симулацията серията от получени стойности за изчисляваната величина се анализира с цел извличане на полезна информация за очаквана стойност и разпределение на неизвестната величина.</w:t>
+      <w:bookmarkStart w:id="9" w:name="_Ref454545022"/>
+      <w:r>
+        <w:t xml:space="preserve">Фигура </w:t>
+      </w:r>
+      <w:fldSimple w:instr=" STYLEREF 2 \s ">
+        <w:r>
+          <w:rPr>
+            <w:noProof/>
+          </w:rPr>
+          <w:t>1.3</w:t>
+        </w:r>
+      </w:fldSimple>
+      <w:r>
+        <w:noBreakHyphen/>
+      </w:r>
+      <w:fldSimple w:instr=" SEQ Фигура \* ARABIC \s 2 ">
+        <w:r>
+          <w:rPr>
+            <w:noProof/>
+          </w:rPr>
+          <w:t>1</w:t>
+        </w:r>
+      </w:fldSimple>
+      <w:bookmarkEnd w:id="9"/>
+      <w:r>
+        <w:rPr>
+          <w:lang w:val="bg-BG"/>
+        </w:rPr>
+        <w:t xml:space="preserve"> Принцип на размножаване на стохастичната несигурност</w:t>
       </w:r>
     </w:p>
     <w:p>
@@ -3290,7 +3449,7 @@
           <w:lang w:val="bg-BG"/>
         </w:rPr>
       </w:pPr>
-      <w:bookmarkStart w:id="7" w:name="_Toc454489592"/>
+      <w:bookmarkStart w:id="10" w:name="_Toc454489592"/>
       <w:r>
         <w:rPr>
           <w:lang w:val="bg-BG"/>
@@ -3298,7 +3457,7 @@
         <w:lastRenderedPageBreak/>
         <w:t>Модел клиент - сървър</w:t>
       </w:r>
-      <w:bookmarkEnd w:id="7"/>
+      <w:bookmarkEnd w:id="10"/>
     </w:p>
     <w:p>
       <w:pPr>
@@ -3424,7 +3583,7 @@
           <w:lang w:val="bg-BG"/>
         </w:rPr>
       </w:pPr>
-      <w:bookmarkStart w:id="8" w:name="_Ref454484386"/>
+      <w:bookmarkStart w:id="11" w:name="_Ref454484386"/>
       <w:r>
         <w:t xml:space="preserve">Таблица </w:t>
       </w:r>
@@ -3447,7 +3606,7 @@
           <w:t>1</w:t>
         </w:r>
       </w:fldSimple>
-      <w:bookmarkEnd w:id="8"/>
+      <w:bookmarkEnd w:id="11"/>
       <w:r>
         <w:rPr>
           <w:lang w:val="bg-BG"/>
@@ -3734,7 +3893,7 @@
                     <pic:cNvPicPr/>
                   </pic:nvPicPr>
                   <pic:blipFill>
-                    <a:blip r:embed="rId14" cstate="print"/>
+                    <a:blip r:embed="rId15" cstate="print"/>
                     <a:stretch>
                       <a:fillRect/>
                     </a:stretch>
@@ -3809,7 +3968,7 @@
           <w:lang w:val="bg-BG"/>
         </w:rPr>
       </w:pPr>
-      <w:bookmarkStart w:id="9" w:name="_Toc454489593"/>
+      <w:bookmarkStart w:id="12" w:name="_Toc454489593"/>
       <w:r>
         <w:rPr>
           <w:lang w:val="bg-BG"/>
@@ -3823,7 +3982,7 @@
         </w:rPr>
         <w:t>и</w:t>
       </w:r>
-      <w:bookmarkEnd w:id="9"/>
+      <w:bookmarkEnd w:id="12"/>
     </w:p>
     <w:p>
       <w:pPr>
@@ -3834,16 +3993,17 @@
         </w:numPr>
         <w:spacing w:before="0" w:after="240"/>
       </w:pPr>
-      <w:bookmarkStart w:id="10" w:name="_Toc454489594"/>
+      <w:bookmarkStart w:id="13" w:name="_Toc454489594"/>
       <w:r>
         <w:t>Java</w:t>
       </w:r>
-      <w:bookmarkEnd w:id="10"/>
+      <w:bookmarkEnd w:id="13"/>
     </w:p>
     <w:p>
       <w:pPr>
         <w:ind w:firstLine="567"/>
       </w:pPr>
+      <w:proofErr w:type="gramStart"/>
       <w:r>
         <w:t>Java</w:t>
       </w:r>
@@ -3890,7 +4050,11 @@
         <w:t>JVM</w:t>
       </w:r>
       <w:r>
-        <w:t xml:space="preserve">. </w:t>
+        <w:t>.</w:t>
+      </w:r>
+      <w:proofErr w:type="gramEnd"/>
+      <w:r>
+        <w:t xml:space="preserve"> </w:t>
       </w:r>
       <w:r>
         <w:rPr>
@@ -4049,7 +4213,7 @@
                     <pic:cNvPicPr/>
                   </pic:nvPicPr>
                   <pic:blipFill>
-                    <a:blip r:embed="rId15" cstate="print"/>
+                    <a:blip r:embed="rId16" cstate="print"/>
                     <a:stretch>
                       <a:fillRect/>
                     </a:stretch>
@@ -4074,8 +4238,8 @@
       <w:pPr>
         <w:pStyle w:val="Caption"/>
       </w:pPr>
-      <w:bookmarkStart w:id="11" w:name="_Ref454488955"/>
-      <w:bookmarkStart w:id="12" w:name="_Ref454488960"/>
+      <w:bookmarkStart w:id="14" w:name="_Ref454488955"/>
+      <w:bookmarkStart w:id="15" w:name="_Ref454488960"/>
       <w:r>
         <w:t xml:space="preserve">Фигура </w:t>
       </w:r>
@@ -4098,7 +4262,7 @@
           <w:t>1</w:t>
         </w:r>
       </w:fldSimple>
-      <w:bookmarkEnd w:id="12"/>
+      <w:bookmarkEnd w:id="15"/>
       <w:r>
         <w:rPr>
           <w:lang w:val="bg-BG"/>
@@ -4108,7 +4272,7 @@
       <w:r>
         <w:t>Java</w:t>
       </w:r>
-      <w:bookmarkEnd w:id="11"/>
+      <w:bookmarkEnd w:id="14"/>
     </w:p>
     <w:p>
       <w:pPr>
@@ -4275,12 +4439,12 @@
           <w:lang w:val="bg-BG"/>
         </w:rPr>
       </w:pPr>
-      <w:bookmarkStart w:id="13" w:name="_Toc454489595"/>
+      <w:bookmarkStart w:id="16" w:name="_Toc454489595"/>
       <w:r>
         <w:lastRenderedPageBreak/>
         <w:t>NetBeans</w:t>
       </w:r>
-      <w:bookmarkEnd w:id="13"/>
+      <w:bookmarkEnd w:id="16"/>
     </w:p>
     <w:p>
       <w:pPr>
@@ -4426,7 +4590,7 @@
                     <pic:cNvPicPr/>
                   </pic:nvPicPr>
                   <pic:blipFill>
-                    <a:blip r:embed="rId16" cstate="print"/>
+                    <a:blip r:embed="rId17" cstate="print"/>
                     <a:stretch>
                       <a:fillRect/>
                     </a:stretch>
@@ -4495,12 +4659,12 @@
           <w:lang w:val="bg-BG"/>
         </w:rPr>
       </w:pPr>
-      <w:bookmarkStart w:id="14" w:name="_Toc454489596"/>
-      <w:bookmarkStart w:id="15" w:name="_Toc454489597"/>
+      <w:bookmarkStart w:id="17" w:name="_Toc454489596"/>
+      <w:bookmarkStart w:id="18" w:name="_Toc454489597"/>
       <w:r>
         <w:t>JUnit</w:t>
       </w:r>
-      <w:bookmarkEnd w:id="15"/>
+      <w:bookmarkEnd w:id="18"/>
     </w:p>
     <w:p>
       <w:pPr>
@@ -4509,6 +4673,7 @@
           <w:lang w:val="bg-BG"/>
         </w:rPr>
       </w:pPr>
+      <w:proofErr w:type="gramStart"/>
       <w:r>
         <w:t>JUnit</w:t>
       </w:r>
@@ -4519,7 +4684,11 @@
         <w:t xml:space="preserve"> е софтуерна рамка за компонентно тестване за езика </w:t>
       </w:r>
       <w:r>
-        <w:t xml:space="preserve">Java. </w:t>
+        <w:t>Java.</w:t>
+      </w:r>
+      <w:proofErr w:type="gramEnd"/>
+      <w:r>
+        <w:t xml:space="preserve"> </w:t>
       </w:r>
       <w:r>
         <w:rPr>
@@ -4580,6 +4749,7 @@
         </w:rPr>
         <w:fldChar w:fldCharType="separate"/>
       </w:r>
+      <w:proofErr w:type="gramStart"/>
       <w:r>
         <w:t xml:space="preserve">Фигура </w:t>
       </w:r>
@@ -4610,6 +4780,7 @@
         </w:rPr>
         <w:t xml:space="preserve"> показва примерни резултати от тестване на проект.</w:t>
       </w:r>
+      <w:proofErr w:type="gramEnd"/>
     </w:p>
     <w:p>
       <w:pPr>
@@ -4636,7 +4807,7 @@
                     <pic:cNvPicPr/>
                   </pic:nvPicPr>
                   <pic:blipFill>
-                    <a:blip r:embed="rId17" cstate="print"/>
+                    <a:blip r:embed="rId18" cstate="print"/>
                     <a:stretch>
                       <a:fillRect/>
                     </a:stretch>
@@ -4661,7 +4832,7 @@
       <w:pPr>
         <w:pStyle w:val="Caption"/>
       </w:pPr>
-      <w:bookmarkStart w:id="16" w:name="_Ref454534672"/>
+      <w:bookmarkStart w:id="19" w:name="_Ref454534672"/>
       <w:r>
         <w:t xml:space="preserve">Фигура </w:t>
       </w:r>
@@ -4684,7 +4855,7 @@
           <w:t>3</w:t>
         </w:r>
       </w:fldSimple>
-      <w:bookmarkEnd w:id="16"/>
+      <w:bookmarkEnd w:id="19"/>
       <w:r>
         <w:rPr>
           <w:lang w:val="bg-BG"/>
@@ -4723,12 +4894,13 @@
         <w:lastRenderedPageBreak/>
         <w:t>Git</w:t>
       </w:r>
-      <w:bookmarkEnd w:id="14"/>
+      <w:bookmarkEnd w:id="17"/>
     </w:p>
     <w:p>
       <w:pPr>
         <w:ind w:firstLine="567"/>
       </w:pPr>
+      <w:proofErr w:type="gramStart"/>
       <w:r>
         <w:t>Git</w:t>
       </w:r>
@@ -4744,6 +4916,7 @@
         </w:rPr>
         <w:t xml:space="preserve"> широко използвана в софтуерната разработка.</w:t>
       </w:r>
+      <w:proofErr w:type="gramEnd"/>
       <w:r>
         <w:rPr>
           <w:lang w:val="bg-BG"/>
@@ -4883,7 +5056,7 @@
                     <pic:cNvPicPr/>
                   </pic:nvPicPr>
                   <pic:blipFill>
-                    <a:blip r:embed="rId18" cstate="print"/>
+                    <a:blip r:embed="rId19" cstate="print"/>
                     <a:stretch>
                       <a:fillRect/>
                     </a:stretch>
@@ -4911,7 +5084,7 @@
           <w:lang w:val="bg-BG"/>
         </w:rPr>
       </w:pPr>
-      <w:bookmarkStart w:id="17" w:name="_Ref454535614"/>
+      <w:bookmarkStart w:id="20" w:name="_Ref454535614"/>
       <w:r>
         <w:t xml:space="preserve">Фигура </w:t>
       </w:r>
@@ -4934,7 +5107,7 @@
           <w:t>4</w:t>
         </w:r>
       </w:fldSimple>
-      <w:bookmarkEnd w:id="17"/>
+      <w:bookmarkEnd w:id="20"/>
       <w:r>
         <w:rPr>
           <w:lang w:val="bg-BG"/>
@@ -4966,14 +5139,14 @@
         </w:numPr>
         <w:spacing w:before="0" w:after="240"/>
       </w:pPr>
-      <w:bookmarkStart w:id="18" w:name="_Toc454489598"/>
+      <w:bookmarkStart w:id="21" w:name="_Toc454489598"/>
       <w:r>
         <w:t xml:space="preserve">Apache </w:t>
       </w:r>
       <w:r>
         <w:t>Maven</w:t>
       </w:r>
-      <w:bookmarkEnd w:id="18"/>
+      <w:bookmarkEnd w:id="21"/>
     </w:p>
     <w:p>
       <w:pPr>
@@ -4983,6 +5156,7 @@
           <w:lang w:val="bg-BG"/>
         </w:rPr>
       </w:pPr>
+      <w:proofErr w:type="gramStart"/>
       <w:r>
         <w:t xml:space="preserve">Maven </w:t>
       </w:r>
@@ -4999,7 +5173,14 @@
         <w:rPr>
           <w:lang w:val="bg-BG"/>
         </w:rPr>
-        <w:t xml:space="preserve">проекти. </w:t>
+        <w:t>проекти.</w:t>
+      </w:r>
+      <w:proofErr w:type="gramEnd"/>
+      <w:r>
+        <w:rPr>
+          <w:lang w:val="bg-BG"/>
+        </w:rPr>
+        <w:t xml:space="preserve"> </w:t>
       </w:r>
       <w:r>
         <w:rPr>
@@ -5034,6 +5215,7 @@
         </w:rPr>
         <w:t xml:space="preserve"> в основната директория на проекта. </w:t>
       </w:r>
+      <w:proofErr w:type="gramStart"/>
       <w:r>
         <w:t xml:space="preserve">Maven </w:t>
       </w:r>
@@ -5050,7 +5232,14 @@
         <w:rPr>
           <w:lang w:val="bg-BG"/>
         </w:rPr>
-        <w:t xml:space="preserve">библиотеки и приставки от множество хранилища като ги запазва в локален кеш от изтеглени артефакти. Втората основна функция на </w:t>
+        <w:t>библиотеки и приставки от множество хранилища като ги запазва в локален кеш от изтеглени артефакти.</w:t>
+      </w:r>
+      <w:proofErr w:type="gramEnd"/>
+      <w:r>
+        <w:rPr>
+          <w:lang w:val="bg-BG"/>
+        </w:rPr>
+        <w:t xml:space="preserve"> Втората основна функция на </w:t>
       </w:r>
       <w:r>
         <w:t>Maven</w:t>
@@ -5158,7 +5347,7 @@
                     <pic:cNvPicPr/>
                   </pic:nvPicPr>
                   <pic:blipFill>
-                    <a:blip r:embed="rId19" cstate="print"/>
+                    <a:blip r:embed="rId20" cstate="print"/>
                     <a:stretch>
                       <a:fillRect/>
                     </a:stretch>
@@ -5186,7 +5375,7 @@
           <w:lang w:val="bg-BG"/>
         </w:rPr>
       </w:pPr>
-      <w:bookmarkStart w:id="19" w:name="_Ref454538362"/>
+      <w:bookmarkStart w:id="22" w:name="_Ref454538362"/>
       <w:r>
         <w:t xml:space="preserve">Фигура </w:t>
       </w:r>
@@ -5209,7 +5398,7 @@
           <w:t>5</w:t>
         </w:r>
       </w:fldSimple>
-      <w:bookmarkEnd w:id="19"/>
+      <w:bookmarkEnd w:id="22"/>
       <w:r>
         <w:rPr>
           <w:lang w:val="bg-BG"/>
@@ -5229,12 +5418,12 @@
           <w:lang w:val="bg-BG"/>
         </w:rPr>
       </w:pPr>
-      <w:bookmarkStart w:id="20" w:name="_Toc454489599"/>
+      <w:bookmarkStart w:id="23" w:name="_Toc454489599"/>
       <w:r>
         <w:lastRenderedPageBreak/>
         <w:t>XML</w:t>
       </w:r>
-      <w:bookmarkEnd w:id="20"/>
+      <w:bookmarkEnd w:id="23"/>
     </w:p>
     <w:p>
       <w:pPr>
@@ -5243,6 +5432,7 @@
           <w:lang w:val="bg-BG"/>
         </w:rPr>
       </w:pPr>
+      <w:proofErr w:type="gramStart"/>
       <w:r>
         <w:t xml:space="preserve">XML </w:t>
       </w:r>
@@ -5250,7 +5440,14 @@
         <w:rPr>
           <w:lang w:val="bg-BG"/>
         </w:rPr>
-        <w:t xml:space="preserve">е маркиращ език, който дефинира правила за създаване на документи във формат подходящ за четене от хора и компютри. Въпреки че дизайна на </w:t>
+        <w:t>е маркиращ език, който дефинира правила за създаване на документи във формат подходящ за четене от хора и компютри.</w:t>
+      </w:r>
+      <w:proofErr w:type="gramEnd"/>
+      <w:r>
+        <w:rPr>
+          <w:lang w:val="bg-BG"/>
+        </w:rPr>
+        <w:t xml:space="preserve"> Въпреки че дизайна на </w:t>
       </w:r>
       <w:r>
         <w:t xml:space="preserve">XML </w:t>
@@ -5279,6 +5476,7 @@
         </w:rPr>
         <w:t xml:space="preserve"> </w:t>
       </w:r>
+      <w:proofErr w:type="gramStart"/>
       <w:r>
         <w:t xml:space="preserve">XML </w:t>
       </w:r>
@@ -5297,6 +5495,7 @@
         </w:rPr>
         <w:t xml:space="preserve"> сервизи.</w:t>
       </w:r>
+      <w:proofErr w:type="gramEnd"/>
       <w:r>
         <w:rPr>
           <w:lang w:val="bg-BG"/>
@@ -5415,7 +5614,7 @@
                     <pic:cNvPicPr/>
                   </pic:nvPicPr>
                   <pic:blipFill>
-                    <a:blip r:embed="rId20" cstate="print"/>
+                    <a:blip r:embed="rId21" cstate="print"/>
                     <a:stretch>
                       <a:fillRect/>
                     </a:stretch>
@@ -5443,7 +5642,7 @@
           <w:lang w:val="bg-BG"/>
         </w:rPr>
       </w:pPr>
-      <w:bookmarkStart w:id="21" w:name="_Ref454540908"/>
+      <w:bookmarkStart w:id="24" w:name="_Ref454540908"/>
       <w:r>
         <w:t xml:space="preserve">Фигура </w:t>
       </w:r>
@@ -5466,7 +5665,7 @@
           <w:t>6</w:t>
         </w:r>
       </w:fldSimple>
-      <w:bookmarkEnd w:id="21"/>
+      <w:bookmarkEnd w:id="24"/>
       <w:r>
         <w:rPr>
           <w:lang w:val="bg-BG"/>
@@ -5495,11 +5694,11 @@
           <w:lang w:val="bg-BG"/>
         </w:rPr>
       </w:pPr>
-      <w:bookmarkStart w:id="22" w:name="_Toc454489600"/>
+      <w:bookmarkStart w:id="25" w:name="_Toc454489600"/>
       <w:r>
         <w:t>JAXB</w:t>
       </w:r>
-      <w:bookmarkEnd w:id="22"/>
+      <w:bookmarkEnd w:id="25"/>
     </w:p>
     <w:p>
       <w:pPr>
@@ -5508,6 +5707,7 @@
           <w:lang w:val="bg-BG"/>
         </w:rPr>
       </w:pPr>
+      <w:proofErr w:type="gramStart"/>
       <w:r>
         <w:t xml:space="preserve">JAXB </w:t>
       </w:r>
@@ -5562,12 +5762,14 @@
         </w:rPr>
         <w:t>представяния.</w:t>
       </w:r>
+      <w:proofErr w:type="gramEnd"/>
       <w:r>
         <w:rPr>
           <w:lang w:val="bg-BG"/>
         </w:rPr>
         <w:t xml:space="preserve"> </w:t>
       </w:r>
+      <w:proofErr w:type="gramStart"/>
       <w:r>
         <w:t xml:space="preserve">JAXB </w:t>
       </w:r>
@@ -5587,7 +5789,11 @@
         <w:t xml:space="preserve"> приложението, които ще се пакетират в </w:t>
       </w:r>
       <w:r>
-        <w:t xml:space="preserve">XML. </w:t>
+        <w:t>XML.</w:t>
+      </w:r>
+      <w:proofErr w:type="gramEnd"/>
+      <w:r>
+        <w:t xml:space="preserve"> </w:t>
       </w:r>
       <w:r>
         <w:rPr>
@@ -5710,7 +5916,7 @@
                     <pic:cNvPicPr/>
                   </pic:nvPicPr>
                   <pic:blipFill>
-                    <a:blip r:embed="rId21" cstate="print"/>
+                    <a:blip r:embed="rId22" cstate="print"/>
                     <a:stretch>
                       <a:fillRect/>
                     </a:stretch>
@@ -5735,7 +5941,7 @@
       <w:pPr>
         <w:pStyle w:val="Caption"/>
       </w:pPr>
-      <w:bookmarkStart w:id="23" w:name="_Ref454541943"/>
+      <w:bookmarkStart w:id="26" w:name="_Ref454541943"/>
       <w:r>
         <w:t xml:space="preserve">Фигура </w:t>
       </w:r>
@@ -5758,7 +5964,7 @@
           <w:t>7</w:t>
         </w:r>
       </w:fldSimple>
-      <w:bookmarkEnd w:id="23"/>
+      <w:bookmarkEnd w:id="26"/>
       <w:r>
         <w:rPr>
           <w:lang w:val="bg-BG"/>
@@ -5781,12 +5987,12 @@
           <w:lang w:val="bg-BG"/>
         </w:rPr>
       </w:pPr>
-      <w:bookmarkStart w:id="24" w:name="_Toc454489601"/>
+      <w:bookmarkStart w:id="27" w:name="_Toc454489601"/>
       <w:r>
         <w:lastRenderedPageBreak/>
         <w:t>Swing</w:t>
       </w:r>
-      <w:bookmarkEnd w:id="24"/>
+      <w:bookmarkEnd w:id="27"/>
     </w:p>
     <w:p>
       <w:pPr>
@@ -5970,7 +6176,7 @@
                     <pic:cNvPicPr/>
                   </pic:nvPicPr>
                   <pic:blipFill>
-                    <a:blip r:embed="rId22" cstate="print"/>
+                    <a:blip r:embed="rId23" cstate="print"/>
                     <a:stretch>
                       <a:fillRect/>
                     </a:stretch>
@@ -5998,8 +6204,15 @@
     <w:p>
       <w:pPr>
         <w:pStyle w:val="Caption"/>
-      </w:pPr>
-      <w:bookmarkStart w:id="25" w:name="_Ref454542682"/>
+        <w:sectPr>
+          <w:footerReference w:type="default" r:id="rId24"/>
+          <w:pgSz w:w="11906" w:h="16838"/>
+          <w:pgMar w:top="1417" w:right="1417" w:bottom="1417" w:left="1417" w:header="708" w:footer="708" w:gutter="0"/>
+          <w:cols w:space="708"/>
+          <w:docGrid w:linePitch="360"/>
+        </w:sectPr>
+      </w:pPr>
+      <w:bookmarkStart w:id="28" w:name="_Ref454542682"/>
       <w:r>
         <w:t xml:space="preserve">Фигура </w:t>
       </w:r>
@@ -6022,7 +6235,7 @@
           <w:t>8</w:t>
         </w:r>
       </w:fldSimple>
-      <w:bookmarkEnd w:id="25"/>
+      <w:bookmarkEnd w:id="28"/>
       <w:r>
         <w:rPr>
           <w:lang w:val="bg-BG"/>
@@ -6035,13 +6248,649 @@
     </w:p>
     <w:p>
       <w:pPr>
+        <w:pStyle w:val="Heading1"/>
+        <w:numPr>
+          <w:ilvl w:val="0"/>
+          <w:numId w:val="19"/>
+        </w:numPr>
+        <w:spacing w:before="0"/>
+        <w:rPr>
+          <w:lang w:val="bg-BG"/>
+        </w:rPr>
+      </w:pPr>
+      <w:r>
+        <w:rPr>
+          <w:lang w:val="bg-BG"/>
+        </w:rPr>
+        <w:lastRenderedPageBreak/>
+        <w:t>Въведение в проблематиката</w:t>
+      </w:r>
+    </w:p>
+    <w:p>
+      <w:pPr>
+        <w:pStyle w:val="Heading2"/>
+        <w:numPr>
+          <w:ilvl w:val="1"/>
+          <w:numId w:val="19"/>
+        </w:numPr>
+        <w:rPr>
+          <w:lang w:val="bg-BG"/>
+        </w:rPr>
+      </w:pPr>
+      <w:r>
+        <w:rPr>
+          <w:lang w:val="bg-BG"/>
+        </w:rPr>
+        <w:t>Необходимост от решаване на дипломната задача</w:t>
+      </w:r>
+    </w:p>
+    <w:p>
+      <w:pPr>
+        <w:ind w:firstLine="567"/>
+        <w:rPr>
+          <w:lang w:val="bg-BG"/>
+        </w:rPr>
+      </w:pPr>
+      <w:r>
+        <w:rPr>
+          <w:lang w:val="bg-BG"/>
+        </w:rPr>
+        <w:t xml:space="preserve">Нека разгледаме подробно финансовия пример представен в глава </w:t>
+      </w:r>
+      <w:r>
+        <w:rPr>
+          <w:lang w:val="bg-BG"/>
+        </w:rPr>
+        <w:fldChar w:fldCharType="begin"/>
+      </w:r>
+      <w:r>
+        <w:rPr>
+          <w:lang w:val="bg-BG"/>
+        </w:rPr>
+        <w:instrText xml:space="preserve"> REF _Ref454545313 \r \h </w:instrText>
+      </w:r>
+      <w:r>
+        <w:rPr>
+          <w:lang w:val="bg-BG"/>
+        </w:rPr>
+      </w:r>
+      <w:r>
+        <w:rPr>
+          <w:lang w:val="bg-BG"/>
+        </w:rPr>
+        <w:fldChar w:fldCharType="separate"/>
+      </w:r>
+      <w:r>
+        <w:rPr>
+          <w:lang w:val="bg-BG"/>
+        </w:rPr>
+        <w:t>1.3</w:t>
+      </w:r>
+      <w:r>
+        <w:rPr>
+          <w:lang w:val="bg-BG"/>
+        </w:rPr>
+        <w:fldChar w:fldCharType="end"/>
+      </w:r>
+      <w:r>
+        <w:rPr>
+          <w:lang w:val="bg-BG"/>
+        </w:rPr>
+        <w:t>. Както беше споменато, настоящата стойност на портфолиото пряко зависи от множество бъдещи стойности на</w:t>
+      </w:r>
+      <w:r>
+        <w:rPr>
+          <w:lang w:val="bg-BG"/>
+        </w:rPr>
+        <w:t xml:space="preserve"> </w:t>
+      </w:r>
+      <w:r>
+        <w:rPr>
+          <w:lang w:val="bg-BG"/>
+        </w:rPr>
+        <w:t>валутни курсове, лихвени криви и цени</w:t>
+      </w:r>
+      <w:r>
+        <w:rPr>
+          <w:lang w:val="bg-BG"/>
+        </w:rPr>
+        <w:t xml:space="preserve"> на активи</w:t>
+      </w:r>
+      <w:r>
+        <w:rPr>
+          <w:lang w:val="bg-BG"/>
+        </w:rPr>
+        <w:t xml:space="preserve">. Всяка от тези величини участва по определен начин в изчисленията на настоящата стойност чрез котировката си за конкретна дата от бъдещето. </w:t>
+      </w:r>
+    </w:p>
+    <w:p>
+      <w:pPr>
+        <w:ind w:firstLine="567"/>
+        <w:rPr>
+          <w:lang w:val="bg-BG"/>
+        </w:rPr>
+      </w:pPr>
+      <w:r>
+        <w:rPr>
+          <w:lang w:val="bg-BG"/>
+        </w:rPr>
+        <w:t xml:space="preserve">Величините, от които зависи стойността на портфолиото, </w:t>
+      </w:r>
+      <w:r>
+        <w:rPr>
+          <w:lang w:val="bg-BG"/>
+        </w:rPr>
+        <w:t>представлява</w:t>
+      </w:r>
+      <w:r>
+        <w:rPr>
+          <w:lang w:val="bg-BG"/>
+        </w:rPr>
+        <w:t>т</w:t>
+      </w:r>
+      <w:r>
+        <w:rPr>
+          <w:lang w:val="bg-BG"/>
+        </w:rPr>
+        <w:t xml:space="preserve"> пазар</w:t>
+      </w:r>
+      <w:r>
+        <w:rPr>
+          <w:lang w:val="bg-BG"/>
+        </w:rPr>
+        <w:t>ни</w:t>
+      </w:r>
+      <w:r>
+        <w:rPr>
+          <w:lang w:val="bg-BG"/>
+        </w:rPr>
+        <w:t xml:space="preserve"> фактор</w:t>
+      </w:r>
+      <w:r>
+        <w:rPr>
+          <w:lang w:val="bg-BG"/>
+        </w:rPr>
+        <w:t>и. Котировките (стойността на фактора в конкретна дата) на всеки от тези фактори зависят от множество фактори.</w:t>
+      </w:r>
+      <w:r>
+        <w:rPr>
+          <w:lang w:val="bg-BG"/>
+        </w:rPr>
+        <w:t xml:space="preserve"> От една страна сто</w:t>
+      </w:r>
+      <w:r>
+        <w:rPr>
+          <w:lang w:val="bg-BG"/>
+        </w:rPr>
+        <w:t>йността на котировката ще зависи в различна степен от предходни</w:t>
+      </w:r>
+      <w:r>
+        <w:rPr>
+          <w:lang w:val="bg-BG"/>
+        </w:rPr>
+        <w:t>те</w:t>
+      </w:r>
+      <w:r>
+        <w:rPr>
+          <w:lang w:val="bg-BG"/>
+        </w:rPr>
+        <w:t xml:space="preserve"> стойности на фактора. Освен от историческите данни може да съществува корелация между стойностите на котировките на текущия фактор с множество други пазарни фактори.</w:t>
+      </w:r>
+      <w:r>
+        <w:rPr>
+          <w:lang w:val="bg-BG"/>
+        </w:rPr>
+        <w:t xml:space="preserve"> На </w:t>
+      </w:r>
+      <w:r>
+        <w:rPr>
+          <w:lang w:val="bg-BG"/>
+        </w:rPr>
+        <w:fldChar w:fldCharType="begin"/>
+      </w:r>
+      <w:r>
+        <w:rPr>
+          <w:lang w:val="bg-BG"/>
+        </w:rPr>
+        <w:instrText xml:space="preserve"> REF _Ref454546227 \h </w:instrText>
+      </w:r>
+      <w:r>
+        <w:rPr>
+          <w:lang w:val="bg-BG"/>
+        </w:rPr>
+      </w:r>
+      <w:r>
+        <w:rPr>
+          <w:lang w:val="bg-BG"/>
+        </w:rPr>
+        <w:fldChar w:fldCharType="separate"/>
+      </w:r>
+      <w:r>
+        <w:t xml:space="preserve">Фигура </w:t>
+      </w:r>
+      <w:r>
+        <w:rPr>
+          <w:noProof/>
+        </w:rPr>
+        <w:t>2.1</w:t>
+      </w:r>
+      <w:r>
+        <w:noBreakHyphen/>
+      </w:r>
+      <w:r>
+        <w:rPr>
+          <w:noProof/>
+        </w:rPr>
+        <w:t>1</w:t>
+      </w:r>
+      <w:r>
+        <w:rPr>
+          <w:lang w:val="bg-BG"/>
+        </w:rPr>
+        <w:fldChar w:fldCharType="end"/>
+      </w:r>
+      <w:r>
+        <w:rPr>
+          <w:lang w:val="bg-BG"/>
+        </w:rPr>
+        <w:t xml:space="preserve"> са представени симулирани ценови серии за един актив. Всяка от линиите на графиката представлява възможен сценарий за ценовия път на актива.</w:t>
+      </w:r>
+    </w:p>
+    <w:p>
+      <w:pPr>
+        <w:keepNext/>
+      </w:pPr>
+      <w:r>
+        <w:rPr>
+          <w:noProof/>
+          <w:lang w:val="bg-BG" w:eastAsia="bg-BG" w:bidi="ar-SA"/>
+        </w:rPr>
+        <w:drawing>
+          <wp:inline distT="0" distB="0" distL="0" distR="0">
+            <wp:extent cx="5760720" cy="4414520"/>
+            <wp:effectExtent l="19050" t="0" r="0" b="0"/>
+            <wp:docPr id="17" name="Picture 16" descr="MonteCarloPathsMany.jpg"/>
+            <wp:cNvGraphicFramePr>
+              <a:graphicFrameLocks xmlns:a="http://schemas.openxmlformats.org/drawingml/2006/main" noChangeAspect="1"/>
+            </wp:cNvGraphicFramePr>
+            <a:graphic xmlns:a="http://schemas.openxmlformats.org/drawingml/2006/main">
+              <a:graphicData uri="http://schemas.openxmlformats.org/drawingml/2006/picture">
+                <pic:pic xmlns:pic="http://schemas.openxmlformats.org/drawingml/2006/picture">
+                  <pic:nvPicPr>
+                    <pic:cNvPr id="0" name="MonteCarloPathsMany.jpg"/>
+                    <pic:cNvPicPr/>
+                  </pic:nvPicPr>
+                  <pic:blipFill>
+                    <a:blip r:embed="rId25" cstate="print"/>
+                    <a:stretch>
+                      <a:fillRect/>
+                    </a:stretch>
+                  </pic:blipFill>
+                  <pic:spPr>
+                    <a:xfrm>
+                      <a:off x="0" y="0"/>
+                      <a:ext cx="5760720" cy="4414520"/>
+                    </a:xfrm>
+                    <a:prstGeom prst="rect">
+                      <a:avLst/>
+                    </a:prstGeom>
+                  </pic:spPr>
+                </pic:pic>
+              </a:graphicData>
+            </a:graphic>
+          </wp:inline>
+        </w:drawing>
+      </w:r>
+    </w:p>
+    <w:p>
+      <w:pPr>
+        <w:pStyle w:val="Caption"/>
+        <w:rPr>
+          <w:lang w:val="bg-BG"/>
+        </w:rPr>
+      </w:pPr>
+      <w:bookmarkStart w:id="29" w:name="_Ref454546227"/>
+      <w:r>
+        <w:t xml:space="preserve">Фигура </w:t>
+      </w:r>
+      <w:fldSimple w:instr=" STYLEREF 2 \s ">
+        <w:r>
+          <w:rPr>
+            <w:noProof/>
+          </w:rPr>
+          <w:t>2.1</w:t>
+        </w:r>
+      </w:fldSimple>
+      <w:r>
+        <w:noBreakHyphen/>
+      </w:r>
+      <w:fldSimple w:instr=" SEQ Фигура \* ARABIC \s 2 ">
+        <w:r>
+          <w:rPr>
+            <w:noProof/>
+          </w:rPr>
+          <w:t>1</w:t>
+        </w:r>
+      </w:fldSimple>
+      <w:bookmarkEnd w:id="29"/>
+      <w:r>
+        <w:rPr>
+          <w:lang w:val="bg-BG"/>
+        </w:rPr>
+        <w:t xml:space="preserve"> Симулирани ценови серии за даден актив</w:t>
+      </w:r>
+    </w:p>
+    <w:p>
+      <w:pPr>
+        <w:ind w:firstLine="567"/>
+        <w:rPr>
+          <w:lang w:val="bg-BG"/>
+        </w:rPr>
+      </w:pPr>
+      <w:r>
+        <w:rPr>
+          <w:lang w:val="bg-BG"/>
+        </w:rPr>
+        <w:lastRenderedPageBreak/>
+        <w:t xml:space="preserve">Понеже настоящата стойност на финансовия портфейл зависи от множество пазарни фактори, а всеки от тях може в бъдещето да прогресира по един от безкрайно многото си ценови пътища, нуждата от извършване на Монте Карло симулации без съмнение е налична. </w:t>
+      </w:r>
+    </w:p>
+    <w:p>
+      <w:pPr>
+        <w:ind w:firstLine="567"/>
+        <w:rPr>
+          <w:lang w:val="bg-BG"/>
+        </w:rPr>
+      </w:pPr>
+      <w:r>
+        <w:rPr>
+          <w:lang w:val="bg-BG"/>
+        </w:rPr>
+        <w:t>По-съществен</w:t>
+      </w:r>
+      <w:r>
+        <w:rPr>
+          <w:lang w:val="bg-BG"/>
+        </w:rPr>
+        <w:t xml:space="preserve">ият проблем </w:t>
+      </w:r>
+      <w:r>
+        <w:rPr>
+          <w:lang w:val="bg-BG"/>
+        </w:rPr>
+        <w:t>се явява</w:t>
+      </w:r>
+      <w:r>
+        <w:rPr>
+          <w:lang w:val="bg-BG"/>
+        </w:rPr>
+        <w:t xml:space="preserve"> необходимостта да се докаже правилността на резултатите от симулацията. Как бихме могли да представим извършената симулация в подходящ за разбиране от човешко същество вид?</w:t>
+      </w:r>
+    </w:p>
+    <w:p>
+      <w:pPr>
+        <w:ind w:firstLine="567"/>
+        <w:rPr>
+          <w:lang w:val="bg-BG"/>
+        </w:rPr>
+      </w:pPr>
+      <w:r>
+        <w:rPr>
+          <w:lang w:val="bg-BG"/>
+        </w:rPr>
+        <w:t>За да бъдат резултатите от симулацията годни за анализ от човек трябва да бъдат изпълнени следните условия:</w:t>
+      </w:r>
+    </w:p>
+    <w:p>
+      <w:pPr>
+        <w:pStyle w:val="ListParagraph"/>
+        <w:numPr>
+          <w:ilvl w:val="0"/>
+          <w:numId w:val="23"/>
+        </w:numPr>
+        <w:rPr>
+          <w:lang w:val="bg-BG"/>
+        </w:rPr>
+      </w:pPr>
+      <w:r>
+        <w:rPr>
+          <w:lang w:val="bg-BG"/>
+        </w:rPr>
+        <w:t>Да бъдат известни стойностите за всеки симулационен цикъл на стохастичните променливи (котировките) от които зависи изследваната величина</w:t>
+      </w:r>
+    </w:p>
+    <w:p>
+      <w:pPr>
+        <w:pStyle w:val="ListParagraph"/>
+        <w:numPr>
+          <w:ilvl w:val="0"/>
+          <w:numId w:val="23"/>
+        </w:numPr>
+        <w:rPr>
+          <w:lang w:val="bg-BG"/>
+        </w:rPr>
+      </w:pPr>
+      <w:r>
+        <w:rPr>
+          <w:lang w:val="bg-BG"/>
+        </w:rPr>
+        <w:t>Да бъде проследим произхода на симулираната стойност на изследваната величина за всеки симулационен цикъл</w:t>
+      </w:r>
+      <w:r>
+        <w:rPr>
+          <w:lang w:val="bg-BG"/>
+        </w:rPr>
+        <w:t xml:space="preserve">. </w:t>
+      </w:r>
+    </w:p>
+    <w:p>
+      <w:pPr>
+        <w:pStyle w:val="ListParagraph"/>
+        <w:numPr>
+          <w:ilvl w:val="0"/>
+          <w:numId w:val="23"/>
+        </w:numPr>
+        <w:rPr>
+          <w:lang w:val="bg-BG"/>
+        </w:rPr>
+      </w:pPr>
+      <w:r>
+        <w:rPr>
+          <w:lang w:val="bg-BG"/>
+        </w:rPr>
+        <w:t>Детерминистичният модел, чрез който се изчислява търсената величина, образува калкулационно дърво. За всеки възел от това дърво трябва да е известна стойността в текущия симулационен цикъл</w:t>
+      </w:r>
+      <w:r>
+        <w:rPr>
+          <w:lang w:val="bg-BG"/>
+        </w:rPr>
+        <w:t xml:space="preserve">, операцията извършена за получаването </w:t>
+      </w:r>
+      <w:r>
+        <w:rPr>
+          <w:lang w:val="bg-BG"/>
+        </w:rPr>
+        <w:t>ѝ</w:t>
+      </w:r>
+      <w:r>
+        <w:rPr>
+          <w:lang w:val="bg-BG"/>
+        </w:rPr>
+        <w:t>, както</w:t>
+      </w:r>
+      <w:r>
+        <w:rPr>
+          <w:lang w:val="bg-BG"/>
+        </w:rPr>
+        <w:t xml:space="preserve"> и аргументите от които тази стойност зависи.</w:t>
+      </w:r>
+    </w:p>
+    <w:p>
+      <w:pPr>
+        <w:ind w:firstLine="567"/>
+        <w:rPr>
+          <w:lang w:val="bg-BG"/>
+        </w:rPr>
+      </w:pPr>
+      <w:r>
+        <w:rPr>
+          <w:lang w:val="bg-BG"/>
+        </w:rPr>
+        <w:t xml:space="preserve">Съществуват множество инструменти за визуализация на резултантната серия и нейния статистически анализ като показания на </w:t>
+      </w:r>
+      <w:r>
+        <w:rPr>
+          <w:lang w:val="bg-BG"/>
+        </w:rPr>
+        <w:fldChar w:fldCharType="begin"/>
+      </w:r>
+      <w:r>
+        <w:rPr>
+          <w:lang w:val="bg-BG"/>
+        </w:rPr>
+        <w:instrText xml:space="preserve"> REF _Ref454548515 \h </w:instrText>
+      </w:r>
+      <w:r>
+        <w:rPr>
+          <w:lang w:val="bg-BG"/>
+        </w:rPr>
+      </w:r>
+      <w:r>
+        <w:rPr>
+          <w:lang w:val="bg-BG"/>
+        </w:rPr>
+        <w:fldChar w:fldCharType="separate"/>
+      </w:r>
+      <w:r>
+        <w:t xml:space="preserve">Фигура </w:t>
+      </w:r>
+      <w:r>
+        <w:rPr>
+          <w:noProof/>
+        </w:rPr>
+        <w:t>2.1</w:t>
+      </w:r>
+      <w:r>
+        <w:noBreakHyphen/>
+      </w:r>
+      <w:r>
+        <w:rPr>
+          <w:noProof/>
+        </w:rPr>
+        <w:t>2</w:t>
+      </w:r>
+      <w:r>
+        <w:rPr>
+          <w:lang w:val="bg-BG"/>
+        </w:rPr>
+        <w:fldChar w:fldCharType="end"/>
+      </w:r>
+      <w:r>
+        <w:rPr>
+          <w:lang w:val="bg-BG"/>
+        </w:rPr>
+        <w:t xml:space="preserve">, но не </w:t>
+      </w:r>
+      <w:r>
+        <w:rPr>
+          <w:lang w:val="bg-BG"/>
+        </w:rPr>
+        <w:t>срещнах средство за анализ на произхода на представените резултати.</w:t>
+      </w:r>
+    </w:p>
+    <w:p>
+      <w:pPr>
+        <w:keepNext/>
+      </w:pPr>
+      <w:r>
+        <w:rPr>
+          <w:noProof/>
+          <w:lang w:val="bg-BG" w:eastAsia="bg-BG" w:bidi="ar-SA"/>
+        </w:rPr>
+        <w:drawing>
+          <wp:inline distT="0" distB="0" distL="0" distR="0">
+            <wp:extent cx="5760720" cy="3287096"/>
+            <wp:effectExtent l="19050" t="0" r="0" b="0"/>
+            <wp:docPr id="18" name="Picture 17" descr="Monte-Carlo-Simulation.jpg"/>
+            <wp:cNvGraphicFramePr>
+              <a:graphicFrameLocks xmlns:a="http://schemas.openxmlformats.org/drawingml/2006/main" noChangeAspect="1"/>
+            </wp:cNvGraphicFramePr>
+            <a:graphic xmlns:a="http://schemas.openxmlformats.org/drawingml/2006/main">
+              <a:graphicData uri="http://schemas.openxmlformats.org/drawingml/2006/picture">
+                <pic:pic xmlns:pic="http://schemas.openxmlformats.org/drawingml/2006/picture">
+                  <pic:nvPicPr>
+                    <pic:cNvPr id="0" name="Monte-Carlo-Simulation.jpg"/>
+                    <pic:cNvPicPr/>
+                  </pic:nvPicPr>
+                  <pic:blipFill>
+                    <a:blip r:embed="rId26" cstate="print"/>
+                    <a:stretch>
+                      <a:fillRect/>
+                    </a:stretch>
+                  </pic:blipFill>
+                  <pic:spPr>
+                    <a:xfrm>
+                      <a:off x="0" y="0"/>
+                      <a:ext cx="5760720" cy="3287096"/>
+                    </a:xfrm>
+                    <a:prstGeom prst="rect">
+                      <a:avLst/>
+                    </a:prstGeom>
+                  </pic:spPr>
+                </pic:pic>
+              </a:graphicData>
+            </a:graphic>
+          </wp:inline>
+        </w:drawing>
+      </w:r>
+    </w:p>
+    <w:p>
+      <w:pPr>
+        <w:pStyle w:val="Caption"/>
+        <w:rPr>
+          <w:lang w:val="bg-BG"/>
+        </w:rPr>
+      </w:pPr>
+      <w:bookmarkStart w:id="30" w:name="_Ref454548515"/>
+      <w:r>
+        <w:t xml:space="preserve">Фигура </w:t>
+      </w:r>
+      <w:fldSimple w:instr=" STYLEREF 2 \s ">
+        <w:r>
+          <w:rPr>
+            <w:noProof/>
+          </w:rPr>
+          <w:t>2.1</w:t>
+        </w:r>
+      </w:fldSimple>
+      <w:r>
+        <w:noBreakHyphen/>
+      </w:r>
+      <w:fldSimple w:instr=" SEQ Фигура \* ARABIC \s 2 ">
+        <w:r>
+          <w:rPr>
+            <w:noProof/>
+          </w:rPr>
+          <w:t>2</w:t>
+        </w:r>
+      </w:fldSimple>
+      <w:bookmarkEnd w:id="30"/>
+      <w:r>
+        <w:rPr>
+          <w:lang w:val="bg-BG"/>
+        </w:rPr>
+        <w:t xml:space="preserve"> Инструмент за визуализация на резултатите от Монте Карло Симулация</w:t>
+      </w:r>
+    </w:p>
+    <w:p>
+      <w:pPr>
         <w:rPr>
           <w:lang w:val="bg-BG"/>
         </w:rPr>
       </w:pPr>
     </w:p>
     <w:sectPr>
-      <w:footerReference w:type="default" r:id="rId23"/>
+      <w:footerReference w:type="default" r:id="rId27"/>
       <w:pgSz w:w="11906" w:h="16838"/>
       <w:pgMar w:top="1417" w:right="1417" w:bottom="1417" w:left="1417" w:header="708" w:footer="708" w:gutter="0"/>
       <w:cols w:space="708"/>
@@ -6085,24 +6934,14 @@
     <w:r>
       <w:ptab w:relativeTo="margin" w:alignment="right" w:leader="none"/>
     </w:r>
-    <w:r>
-      <w:fldChar w:fldCharType="begin"/>
-    </w:r>
-    <w:r>
-      <w:instrText xml:space="preserve"> PAGE  \* Arabic  \* MERGEFORMAT </w:instrText>
-    </w:r>
-    <w:r>
-      <w:fldChar w:fldCharType="separate"/>
-    </w:r>
-    <w:r>
-      <w:rPr>
-        <w:noProof/>
-      </w:rPr>
-      <w:t>3</w:t>
-    </w:r>
-    <w:r>
-      <w:fldChar w:fldCharType="end"/>
-    </w:r>
+    <w:fldSimple w:instr=" PAGE  \* Arabic  \* MERGEFORMAT ">
+      <w:r>
+        <w:rPr>
+          <w:noProof/>
+        </w:rPr>
+        <w:t>3</w:t>
+      </w:r>
+    </w:fldSimple>
   </w:p>
 </w:ftr>
 </file>
@@ -6145,24 +6984,14 @@
     <w:r>
       <w:ptab w:relativeTo="margin" w:alignment="right" w:leader="none"/>
     </w:r>
-    <w:r>
-      <w:fldChar w:fldCharType="begin"/>
-    </w:r>
-    <w:r>
-      <w:instrText xml:space="preserve"> PAGE  \* Arabic  \* MERGEFORMAT </w:instrText>
-    </w:r>
-    <w:r>
-      <w:fldChar w:fldCharType="separate"/>
-    </w:r>
-    <w:r>
-      <w:rPr>
-        <w:noProof/>
-      </w:rPr>
-      <w:t>8</w:t>
-    </w:r>
-    <w:r>
-      <w:fldChar w:fldCharType="end"/>
-    </w:r>
+    <w:fldSimple w:instr=" PAGE  \* Arabic  \* MERGEFORMAT ">
+      <w:r>
+        <w:rPr>
+          <w:noProof/>
+        </w:rPr>
+        <w:t>8</w:t>
+      </w:r>
+    </w:fldSimple>
   </w:p>
 </w:ftr>
 </file>
@@ -6216,6 +7045,58 @@
           <w:noProof/>
         </w:rPr>
         <w:t>13</w:t>
+      </w:r>
+    </w:fldSimple>
+  </w:p>
+</w:ftr>
+</file>
+
+<file path=word/footer4.xml><?xml version="1.0" encoding="utf-8"?>
+<w:ftr xmlns:ve="http://schemas.openxmlformats.org/markup-compatibility/2006" xmlns:o="urn:schemas-microsoft-com:office:office" xmlns:r="http://schemas.openxmlformats.org/officeDocument/2006/relationships" xmlns:m="http://schemas.openxmlformats.org/officeDocument/2006/math" xmlns:v="urn:schemas-microsoft-com:vml" xmlns:wp="http://schemas.openxmlformats.org/drawingml/2006/wordprocessingDrawing" xmlns:w10="urn:schemas-microsoft-com:office:word" xmlns:w="http://schemas.openxmlformats.org/wordprocessingml/2006/main" xmlns:wne="http://schemas.microsoft.com/office/word/2006/wordml">
+  <w:p>
+    <w:pPr>
+      <w:pStyle w:val="Footer"/>
+    </w:pPr>
+    <w:fldSimple w:instr=" STYLEREF  &quot;Heading 1&quot;  \* MERGEFORMAT ">
+      <w:r>
+        <w:rPr>
+          <w:noProof/>
+        </w:rPr>
+        <w:t>Въведение в проблематиката</w:t>
+      </w:r>
+    </w:fldSimple>
+    <w:r>
+      <w:rPr>
+        <w:lang w:val="bg-BG"/>
+      </w:rPr>
+      <w:t xml:space="preserve"> </w:t>
+    </w:r>
+    <w:r>
+      <w:rPr>
+        <w:lang w:val="bg-BG"/>
+      </w:rPr>
+      <w:t xml:space="preserve">- </w:t>
+    </w:r>
+    <w:fldSimple w:instr=" STYLEREF  &quot;Heading 2&quot;  \* MERGEFORMAT ">
+      <w:r>
+        <w:rPr>
+          <w:noProof/>
+        </w:rPr>
+        <w:t>Необходимост от решаване на дипломната задача</w:t>
+      </w:r>
+    </w:fldSimple>
+    <w:r>
+      <w:t xml:space="preserve"> </w:t>
+    </w:r>
+    <w:r>
+      <w:ptab w:relativeTo="margin" w:alignment="right" w:leader="none"/>
+    </w:r>
+    <w:fldSimple w:instr=" PAGE  \* Arabic  \* MERGEFORMAT ">
+      <w:r>
+        <w:rPr>
+          <w:noProof/>
+        </w:rPr>
+        <w:t>16</w:t>
       </w:r>
     </w:fldSimple>
   </w:p>
@@ -7115,6 +7996,119 @@
     </w:lvl>
   </w:abstractNum>
   <w:abstractNum w:abstractNumId="18">
+    <w:nsid w:val="59AA2AB5"/>
+    <w:multiLevelType w:val="hybridMultilevel"/>
+    <w:tmpl w:val="1DA83822"/>
+    <w:lvl w:ilvl="0" w:tplc="85CA3A82">
+      <w:start w:val="1"/>
+      <w:numFmt w:val="bullet"/>
+      <w:lvlText w:val="-"/>
+      <w:lvlJc w:val="left"/>
+      <w:pPr>
+        <w:ind w:left="1287" w:hanging="360"/>
+      </w:pPr>
+      <w:rPr>
+        <w:rFonts w:ascii="Times New Roman" w:hAnsi="Times New Roman" w:cs="Times New Roman" w:hint="default"/>
+      </w:rPr>
+    </w:lvl>
+    <w:lvl w:ilvl="1" w:tplc="04020003" w:tentative="1">
+      <w:start w:val="1"/>
+      <w:numFmt w:val="bullet"/>
+      <w:lvlText w:val="o"/>
+      <w:lvlJc w:val="left"/>
+      <w:pPr>
+        <w:ind w:left="2007" w:hanging="360"/>
+      </w:pPr>
+      <w:rPr>
+        <w:rFonts w:ascii="Courier New" w:hAnsi="Courier New" w:cs="Courier New" w:hint="default"/>
+      </w:rPr>
+    </w:lvl>
+    <w:lvl w:ilvl="2" w:tplc="04020005" w:tentative="1">
+      <w:start w:val="1"/>
+      <w:numFmt w:val="bullet"/>
+      <w:lvlText w:val=""/>
+      <w:lvlJc w:val="left"/>
+      <w:pPr>
+        <w:ind w:left="2727" w:hanging="360"/>
+      </w:pPr>
+      <w:rPr>
+        <w:rFonts w:ascii="Wingdings" w:hAnsi="Wingdings" w:hint="default"/>
+      </w:rPr>
+    </w:lvl>
+    <w:lvl w:ilvl="3" w:tplc="04020001" w:tentative="1">
+      <w:start w:val="1"/>
+      <w:numFmt w:val="bullet"/>
+      <w:lvlText w:val=""/>
+      <w:lvlJc w:val="left"/>
+      <w:pPr>
+        <w:ind w:left="3447" w:hanging="360"/>
+      </w:pPr>
+      <w:rPr>
+        <w:rFonts w:ascii="Symbol" w:hAnsi="Symbol" w:hint="default"/>
+      </w:rPr>
+    </w:lvl>
+    <w:lvl w:ilvl="4" w:tplc="04020003" w:tentative="1">
+      <w:start w:val="1"/>
+      <w:numFmt w:val="bullet"/>
+      <w:lvlText w:val="o"/>
+      <w:lvlJc w:val="left"/>
+      <w:pPr>
+        <w:ind w:left="4167" w:hanging="360"/>
+      </w:pPr>
+      <w:rPr>
+        <w:rFonts w:ascii="Courier New" w:hAnsi="Courier New" w:cs="Courier New" w:hint="default"/>
+      </w:rPr>
+    </w:lvl>
+    <w:lvl w:ilvl="5" w:tplc="04020005" w:tentative="1">
+      <w:start w:val="1"/>
+      <w:numFmt w:val="bullet"/>
+      <w:lvlText w:val=""/>
+      <w:lvlJc w:val="left"/>
+      <w:pPr>
+        <w:ind w:left="4887" w:hanging="360"/>
+      </w:pPr>
+      <w:rPr>
+        <w:rFonts w:ascii="Wingdings" w:hAnsi="Wingdings" w:hint="default"/>
+      </w:rPr>
+    </w:lvl>
+    <w:lvl w:ilvl="6" w:tplc="04020001" w:tentative="1">
+      <w:start w:val="1"/>
+      <w:numFmt w:val="bullet"/>
+      <w:lvlText w:val=""/>
+      <w:lvlJc w:val="left"/>
+      <w:pPr>
+        <w:ind w:left="5607" w:hanging="360"/>
+      </w:pPr>
+      <w:rPr>
+        <w:rFonts w:ascii="Symbol" w:hAnsi="Symbol" w:hint="default"/>
+      </w:rPr>
+    </w:lvl>
+    <w:lvl w:ilvl="7" w:tplc="04020003" w:tentative="1">
+      <w:start w:val="1"/>
+      <w:numFmt w:val="bullet"/>
+      <w:lvlText w:val="o"/>
+      <w:lvlJc w:val="left"/>
+      <w:pPr>
+        <w:ind w:left="6327" w:hanging="360"/>
+      </w:pPr>
+      <w:rPr>
+        <w:rFonts w:ascii="Courier New" w:hAnsi="Courier New" w:cs="Courier New" w:hint="default"/>
+      </w:rPr>
+    </w:lvl>
+    <w:lvl w:ilvl="8" w:tplc="04020005" w:tentative="1">
+      <w:start w:val="1"/>
+      <w:numFmt w:val="bullet"/>
+      <w:lvlText w:val=""/>
+      <w:lvlJc w:val="left"/>
+      <w:pPr>
+        <w:ind w:left="7047" w:hanging="360"/>
+      </w:pPr>
+      <w:rPr>
+        <w:rFonts w:ascii="Wingdings" w:hAnsi="Wingdings" w:hint="default"/>
+      </w:rPr>
+    </w:lvl>
+  </w:abstractNum>
+  <w:abstractNum w:abstractNumId="19">
     <w:nsid w:val="6B683584"/>
     <w:multiLevelType w:val="hybridMultilevel"/>
     <w:tmpl w:val="8DD23CFE"/>
@@ -7227,7 +8221,7 @@
       </w:rPr>
     </w:lvl>
   </w:abstractNum>
-  <w:abstractNum w:abstractNumId="19">
+  <w:abstractNum w:abstractNumId="20">
     <w:nsid w:val="6DA2386D"/>
     <w:multiLevelType w:val="multilevel"/>
     <w:tmpl w:val="0402001F"/>
@@ -7313,7 +8307,7 @@
       </w:pPr>
     </w:lvl>
   </w:abstractNum>
-  <w:abstractNum w:abstractNumId="20">
+  <w:abstractNum w:abstractNumId="21">
     <w:nsid w:val="784C5CEA"/>
     <w:multiLevelType w:val="multilevel"/>
     <w:tmpl w:val="A37AECC8"/>
@@ -7434,7 +8428,7 @@
       </w:rPr>
     </w:lvl>
   </w:abstractNum>
-  <w:abstractNum w:abstractNumId="21">
+  <w:abstractNum w:abstractNumId="22">
     <w:nsid w:val="78674E7B"/>
     <w:multiLevelType w:val="hybridMultilevel"/>
     <w:tmpl w:val="F93407BC"/>
@@ -7530,16 +8524,16 @@
     <w:abstractNumId w:val="11"/>
   </w:num>
   <w:num w:numId="4">
-    <w:abstractNumId w:val="21"/>
+    <w:abstractNumId w:val="22"/>
   </w:num>
   <w:num w:numId="5">
-    <w:abstractNumId w:val="20"/>
+    <w:abstractNumId w:val="21"/>
   </w:num>
   <w:num w:numId="6">
     <w:abstractNumId w:val="10"/>
   </w:num>
   <w:num w:numId="7">
-    <w:abstractNumId w:val="19"/>
+    <w:abstractNumId w:val="20"/>
   </w:num>
   <w:num w:numId="8">
     <w:abstractNumId w:val="16"/>
@@ -7581,10 +8575,13 @@
     <w:abstractNumId w:val="12"/>
   </w:num>
   <w:num w:numId="21">
-    <w:abstractNumId w:val="18"/>
+    <w:abstractNumId w:val="19"/>
   </w:num>
   <w:num w:numId="22">
     <w:abstractNumId w:val="17"/>
+  </w:num>
+  <w:num w:numId="23">
+    <w:abstractNumId w:val="18"/>
   </w:num>
 </w:numbering>
 </file>
@@ -8785,7 +9782,7 @@
 </file>
 
 <file path=customXml/itemProps1.xml><?xml version="1.0" encoding="utf-8"?>
-<ds:datastoreItem xmlns:ds="http://schemas.openxmlformats.org/officeDocument/2006/customXml" ds:itemID="{2310F7C9-31EF-4D3C-A87F-5B56CAA17575}">
+<ds:datastoreItem xmlns:ds="http://schemas.openxmlformats.org/officeDocument/2006/customXml" ds:itemID="{766F6CEE-E020-49D3-9152-5488621EF61C}">
   <ds:schemaRefs>
     <ds:schemaRef ds:uri="http://schemas.openxmlformats.org/officeDocument/2006/bibliography"/>
   </ds:schemaRefs>

</xml_diff>

<commit_message>
Task description added to document
</commit_message>
<xml_diff>
--- a/documentation/src/main/resources/Monte Carlo Simulation Debugger.docx
+++ b/documentation/src/main/resources/Monte Carlo Simulation Debugger.docx
@@ -62,7 +62,35 @@
         <w:rPr>
           <w:rStyle w:val="SubtitleChar"/>
         </w:rPr>
-        <w:t>Разработка на система за извършване и анализ на Монте Карло симулации</w:t>
+        <w:t xml:space="preserve">Разработка на система </w:t>
+      </w:r>
+      <w:proofErr w:type="spellStart"/>
+      <w:r>
+        <w:rPr>
+          <w:rStyle w:val="SubtitleChar"/>
+        </w:rPr>
+        <w:t>за</w:t>
+      </w:r>
+      <w:proofErr w:type="spellEnd"/>
+      <w:r>
+        <w:rPr>
+          <w:rStyle w:val="SubtitleChar"/>
+        </w:rPr>
+        <w:t xml:space="preserve"> </w:t>
+      </w:r>
+      <w:proofErr w:type="spellStart"/>
+      <w:r>
+        <w:rPr>
+          <w:rStyle w:val="SubtitleChar"/>
+        </w:rPr>
+        <w:t>извършване</w:t>
+      </w:r>
+      <w:proofErr w:type="spellEnd"/>
+      <w:r>
+        <w:rPr>
+          <w:rStyle w:val="SubtitleChar"/>
+        </w:rPr>
+        <w:t xml:space="preserve"> и анализ на Монте Карло симулации</w:t>
       </w:r>
       <w:r>
         <w:rPr>
@@ -176,7 +204,27 @@
           <w:szCs w:val="32"/>
           <w:lang w:val="bg-BG" w:bidi="ar-SA"/>
         </w:rPr>
-        <w:t>Катедра  “Компютърни науки и технологии”</w:t>
+        <w:t>Катедра  “</w:t>
+      </w:r>
+      <w:r>
+        <w:rPr>
+          <w:rFonts w:ascii="Times New Roman" w:eastAsia="SimSun" w:hAnsi="Times New Roman" w:cs="Times New Roman"/>
+          <w:b/>
+          <w:sz w:val="32"/>
+          <w:szCs w:val="32"/>
+          <w:lang w:val="bg-BG" w:bidi="ar-SA"/>
+        </w:rPr>
+        <w:t>Софтуерни и Интернет Технологии</w:t>
+      </w:r>
+      <w:r>
+        <w:rPr>
+          <w:rFonts w:ascii="Times New Roman" w:eastAsia="SimSun" w:hAnsi="Times New Roman" w:cs="Times New Roman"/>
+          <w:b/>
+          <w:sz w:val="32"/>
+          <w:szCs w:val="32"/>
+          <w:lang w:val="bg-BG" w:bidi="ar-SA"/>
+        </w:rPr>
+        <w:t>”</w:t>
       </w:r>
     </w:p>
     <w:p>
@@ -488,7 +536,71 @@
           <w:rFonts w:ascii="Times New Roman" w:eastAsia="SimSun" w:hAnsi="Times New Roman" w:cs="Times New Roman"/>
           <w:lang w:bidi="ar-SA"/>
         </w:rPr>
-        <w:t xml:space="preserve"> сървърен модул за извършване на симулации</w:t>
+        <w:t xml:space="preserve"> </w:t>
+      </w:r>
+      <w:proofErr w:type="spellStart"/>
+      <w:r>
+        <w:rPr>
+          <w:rFonts w:ascii="Times New Roman" w:eastAsia="SimSun" w:hAnsi="Times New Roman" w:cs="Times New Roman"/>
+          <w:lang w:bidi="ar-SA"/>
+        </w:rPr>
+        <w:t>сървърен</w:t>
+      </w:r>
+      <w:proofErr w:type="spellEnd"/>
+      <w:r>
+        <w:rPr>
+          <w:rFonts w:ascii="Times New Roman" w:eastAsia="SimSun" w:hAnsi="Times New Roman" w:cs="Times New Roman"/>
+          <w:lang w:bidi="ar-SA"/>
+        </w:rPr>
+        <w:t xml:space="preserve"> </w:t>
+      </w:r>
+      <w:proofErr w:type="spellStart"/>
+      <w:r>
+        <w:rPr>
+          <w:rFonts w:ascii="Times New Roman" w:eastAsia="SimSun" w:hAnsi="Times New Roman" w:cs="Times New Roman"/>
+          <w:lang w:bidi="ar-SA"/>
+        </w:rPr>
+        <w:t>модул</w:t>
+      </w:r>
+      <w:proofErr w:type="spellEnd"/>
+      <w:r>
+        <w:rPr>
+          <w:rFonts w:ascii="Times New Roman" w:eastAsia="SimSun" w:hAnsi="Times New Roman" w:cs="Times New Roman"/>
+          <w:lang w:bidi="ar-SA"/>
+        </w:rPr>
+        <w:t xml:space="preserve"> </w:t>
+      </w:r>
+      <w:proofErr w:type="spellStart"/>
+      <w:r>
+        <w:rPr>
+          <w:rFonts w:ascii="Times New Roman" w:eastAsia="SimSun" w:hAnsi="Times New Roman" w:cs="Times New Roman"/>
+          <w:lang w:bidi="ar-SA"/>
+        </w:rPr>
+        <w:t>за</w:t>
+      </w:r>
+      <w:proofErr w:type="spellEnd"/>
+      <w:r>
+        <w:rPr>
+          <w:rFonts w:ascii="Times New Roman" w:eastAsia="SimSun" w:hAnsi="Times New Roman" w:cs="Times New Roman"/>
+          <w:lang w:bidi="ar-SA"/>
+        </w:rPr>
+        <w:t xml:space="preserve"> </w:t>
+      </w:r>
+      <w:proofErr w:type="spellStart"/>
+      <w:r>
+        <w:rPr>
+          <w:rFonts w:ascii="Times New Roman" w:eastAsia="SimSun" w:hAnsi="Times New Roman" w:cs="Times New Roman"/>
+          <w:lang w:bidi="ar-SA"/>
+        </w:rPr>
+        <w:t>извършване</w:t>
+      </w:r>
+      <w:proofErr w:type="spellEnd"/>
+      <w:r>
+        <w:rPr>
+          <w:rFonts w:ascii="Times New Roman" w:eastAsia="SimSun" w:hAnsi="Times New Roman" w:cs="Times New Roman"/>
+          <w:lang w:bidi="ar-SA"/>
+        </w:rPr>
+        <w:t xml:space="preserve"> на симулации</w:t>
       </w:r>
       <w:r>
         <w:rPr>
@@ -2024,7 +2136,7 @@
             <w:noProof/>
             <w:webHidden/>
           </w:rPr>
-          <w:t>10</w:t>
+          <w:t>11</w:t>
         </w:r>
         <w:r>
           <w:rPr>
@@ -2112,7 +2224,7 @@
             <w:noProof/>
             <w:webHidden/>
           </w:rPr>
-          <w:t>10</w:t>
+          <w:t>12</w:t>
         </w:r>
         <w:r>
           <w:rPr>
@@ -2201,7 +2313,7 @@
             <w:noProof/>
             <w:webHidden/>
           </w:rPr>
-          <w:t>10</w:t>
+          <w:t>12</w:t>
         </w:r>
         <w:r>
           <w:rPr>
@@ -2289,7 +2401,7 @@
             <w:noProof/>
             <w:webHidden/>
           </w:rPr>
-          <w:t>10</w:t>
+          <w:t>13</w:t>
         </w:r>
         <w:r>
           <w:rPr>
@@ -2356,6 +2468,7 @@
         </w:rPr>
       </w:pPr>
       <w:bookmarkStart w:id="1" w:name="_Toc454489589"/>
+      <w:bookmarkStart w:id="2" w:name="_Ref454551478"/>
       <w:r>
         <w:rPr>
           <w:lang w:val="bg-BG"/>
@@ -2369,6 +2482,7 @@
         <w:t xml:space="preserve"> на алгебрични изрази</w:t>
       </w:r>
       <w:bookmarkEnd w:id="1"/>
+      <w:bookmarkEnd w:id="2"/>
     </w:p>
     <w:p>
       <w:pPr>
@@ -2520,8 +2634,8 @@
           <w:lang w:val="bg-BG"/>
         </w:rPr>
       </w:pPr>
-      <w:bookmarkStart w:id="2" w:name="_Ref454473120"/>
       <w:bookmarkStart w:id="3" w:name="_Ref454473131"/>
+      <w:bookmarkStart w:id="4" w:name="_Ref454473120"/>
       <w:r>
         <w:t xml:space="preserve">Фигура </w:t>
       </w:r>
@@ -2551,7 +2665,7 @@
         </w:rPr>
         <w:t xml:space="preserve"> Дървовидно представяне на алгебрични изрази</w:t>
       </w:r>
-      <w:bookmarkEnd w:id="2"/>
+      <w:bookmarkEnd w:id="4"/>
     </w:p>
     <w:p>
       <w:pPr>
@@ -2596,7 +2710,7 @@
           <w:lang w:val="bg-BG"/>
         </w:rPr>
       </w:pPr>
-      <w:bookmarkStart w:id="4" w:name="_Toc454489590"/>
+      <w:bookmarkStart w:id="5" w:name="_Toc454489590"/>
       <w:r>
         <w:rPr>
           <w:lang w:val="bg-BG"/>
@@ -2616,7 +2730,7 @@
         </w:rPr>
         <w:t xml:space="preserve"> величини и разпределения</w:t>
       </w:r>
-      <w:bookmarkEnd w:id="4"/>
+      <w:bookmarkEnd w:id="5"/>
     </w:p>
     <w:p>
       <w:pPr>
@@ -2830,6 +2944,14 @@
         <w:rPr>
           <w:lang w:val="bg-BG"/>
         </w:rPr>
+        <w:fldChar w:fldCharType="separate"/>
+      </w:r>
+      <w:r>
+        <w:rPr>
+          <w:b/>
+          <w:bCs/>
+        </w:rPr>
+        <w:t>Error! Reference source not found.</w:t>
       </w:r>
       <w:r>
         <w:rPr>
@@ -2897,7 +3019,7 @@
           <w:lang w:val="bg-BG"/>
         </w:rPr>
       </w:pPr>
-      <w:bookmarkStart w:id="5" w:name="_Ref454478197"/>
+      <w:bookmarkStart w:id="6" w:name="_Ref454478197"/>
       <w:r>
         <w:t xml:space="preserve">Фигура </w:t>
       </w:r>
@@ -2920,7 +3042,7 @@
           <w:t>1</w:t>
         </w:r>
       </w:fldSimple>
-      <w:bookmarkEnd w:id="5"/>
+      <w:bookmarkEnd w:id="6"/>
       <w:r>
         <w:rPr>
           <w:lang w:val="bg-BG"/>
@@ -2982,7 +3104,6 @@
           <w:noProof/>
           <w:lang w:val="bg-BG" w:eastAsia="bg-BG" w:bidi="ar-SA"/>
         </w:rPr>
-        <w:lastRenderedPageBreak/>
         <w:drawing>
           <wp:inline distT="0" distB="0" distL="0" distR="0">
             <wp:extent cx="5760720" cy="3680460"/>
@@ -3111,9 +3232,9 @@
           <w:lang w:val="bg-BG"/>
         </w:rPr>
       </w:pPr>
-      <w:bookmarkStart w:id="6" w:name="_Toc454489591"/>
-      <w:bookmarkStart w:id="7" w:name="_Ref454545211"/>
-      <w:bookmarkStart w:id="8" w:name="_Ref454545313"/>
+      <w:bookmarkStart w:id="7" w:name="_Toc454489591"/>
+      <w:bookmarkStart w:id="8" w:name="_Ref454545211"/>
+      <w:bookmarkStart w:id="9" w:name="_Ref454545313"/>
       <w:r>
         <w:rPr>
           <w:lang w:val="bg-BG"/>
@@ -3127,9 +3248,9 @@
         </w:rPr>
         <w:t>методите</w:t>
       </w:r>
-      <w:bookmarkEnd w:id="6"/>
       <w:bookmarkEnd w:id="7"/>
       <w:bookmarkEnd w:id="8"/>
+      <w:bookmarkEnd w:id="9"/>
     </w:p>
     <w:p>
       <w:pPr>
@@ -3407,7 +3528,7 @@
           <w:docGrid w:linePitch="360"/>
         </w:sectPr>
       </w:pPr>
-      <w:bookmarkStart w:id="9" w:name="_Ref454545022"/>
+      <w:bookmarkStart w:id="10" w:name="_Ref454545022"/>
       <w:r>
         <w:t xml:space="preserve">Фигура </w:t>
       </w:r>
@@ -3430,7 +3551,7 @@
           <w:t>1</w:t>
         </w:r>
       </w:fldSimple>
-      <w:bookmarkEnd w:id="9"/>
+      <w:bookmarkEnd w:id="10"/>
       <w:r>
         <w:rPr>
           <w:lang w:val="bg-BG"/>
@@ -3449,7 +3570,7 @@
           <w:lang w:val="bg-BG"/>
         </w:rPr>
       </w:pPr>
-      <w:bookmarkStart w:id="10" w:name="_Toc454489592"/>
+      <w:bookmarkStart w:id="11" w:name="_Toc454489592"/>
       <w:r>
         <w:rPr>
           <w:lang w:val="bg-BG"/>
@@ -3457,7 +3578,7 @@
         <w:lastRenderedPageBreak/>
         <w:t>Модел клиент - сървър</w:t>
       </w:r>
-      <w:bookmarkEnd w:id="10"/>
+      <w:bookmarkEnd w:id="11"/>
     </w:p>
     <w:p>
       <w:pPr>
@@ -3583,7 +3704,7 @@
           <w:lang w:val="bg-BG"/>
         </w:rPr>
       </w:pPr>
-      <w:bookmarkStart w:id="11" w:name="_Ref454484386"/>
+      <w:bookmarkStart w:id="12" w:name="_Ref454484386"/>
       <w:r>
         <w:t xml:space="preserve">Таблица </w:t>
       </w:r>
@@ -3606,7 +3727,7 @@
           <w:t>1</w:t>
         </w:r>
       </w:fldSimple>
-      <w:bookmarkEnd w:id="11"/>
+      <w:bookmarkEnd w:id="12"/>
       <w:r>
         <w:rPr>
           <w:lang w:val="bg-BG"/>
@@ -3968,7 +4089,7 @@
           <w:lang w:val="bg-BG"/>
         </w:rPr>
       </w:pPr>
-      <w:bookmarkStart w:id="12" w:name="_Toc454489593"/>
+      <w:bookmarkStart w:id="13" w:name="_Toc454489593"/>
       <w:r>
         <w:rPr>
           <w:lang w:val="bg-BG"/>
@@ -3982,7 +4103,7 @@
         </w:rPr>
         <w:t>и</w:t>
       </w:r>
-      <w:bookmarkEnd w:id="12"/>
+      <w:bookmarkEnd w:id="13"/>
     </w:p>
     <w:p>
       <w:pPr>
@@ -3993,11 +4114,11 @@
         </w:numPr>
         <w:spacing w:before="0" w:after="240"/>
       </w:pPr>
-      <w:bookmarkStart w:id="13" w:name="_Toc454489594"/>
+      <w:bookmarkStart w:id="14" w:name="_Toc454489594"/>
       <w:r>
         <w:t>Java</w:t>
       </w:r>
-      <w:bookmarkEnd w:id="13"/>
+      <w:bookmarkEnd w:id="14"/>
     </w:p>
     <w:p>
       <w:pPr>
@@ -4238,8 +4359,8 @@
       <w:pPr>
         <w:pStyle w:val="Caption"/>
       </w:pPr>
-      <w:bookmarkStart w:id="14" w:name="_Ref454488955"/>
       <w:bookmarkStart w:id="15" w:name="_Ref454488960"/>
+      <w:bookmarkStart w:id="16" w:name="_Ref454488955"/>
       <w:r>
         <w:t xml:space="preserve">Фигура </w:t>
       </w:r>
@@ -4272,7 +4393,7 @@
       <w:r>
         <w:t>Java</w:t>
       </w:r>
-      <w:bookmarkEnd w:id="14"/>
+      <w:bookmarkEnd w:id="16"/>
     </w:p>
     <w:p>
       <w:pPr>
@@ -4439,12 +4560,12 @@
           <w:lang w:val="bg-BG"/>
         </w:rPr>
       </w:pPr>
-      <w:bookmarkStart w:id="16" w:name="_Toc454489595"/>
+      <w:bookmarkStart w:id="17" w:name="_Toc454489595"/>
       <w:r>
         <w:lastRenderedPageBreak/>
         <w:t>NetBeans</w:t>
       </w:r>
-      <w:bookmarkEnd w:id="16"/>
+      <w:bookmarkEnd w:id="17"/>
     </w:p>
     <w:p>
       <w:pPr>
@@ -4659,8 +4780,8 @@
           <w:lang w:val="bg-BG"/>
         </w:rPr>
       </w:pPr>
-      <w:bookmarkStart w:id="17" w:name="_Toc454489596"/>
       <w:bookmarkStart w:id="18" w:name="_Toc454489597"/>
+      <w:bookmarkStart w:id="19" w:name="_Toc454489596"/>
       <w:r>
         <w:t>JUnit</w:t>
       </w:r>
@@ -4832,7 +4953,7 @@
       <w:pPr>
         <w:pStyle w:val="Caption"/>
       </w:pPr>
-      <w:bookmarkStart w:id="19" w:name="_Ref454534672"/>
+      <w:bookmarkStart w:id="20" w:name="_Ref454534672"/>
       <w:r>
         <w:t xml:space="preserve">Фигура </w:t>
       </w:r>
@@ -4855,7 +4976,7 @@
           <w:t>3</w:t>
         </w:r>
       </w:fldSimple>
-      <w:bookmarkEnd w:id="19"/>
+      <w:bookmarkEnd w:id="20"/>
       <w:r>
         <w:rPr>
           <w:lang w:val="bg-BG"/>
@@ -4894,7 +5015,7 @@
         <w:lastRenderedPageBreak/>
         <w:t>Git</w:t>
       </w:r>
-      <w:bookmarkEnd w:id="17"/>
+      <w:bookmarkEnd w:id="19"/>
     </w:p>
     <w:p>
       <w:pPr>
@@ -5084,7 +5205,7 @@
           <w:lang w:val="bg-BG"/>
         </w:rPr>
       </w:pPr>
-      <w:bookmarkStart w:id="20" w:name="_Ref454535614"/>
+      <w:bookmarkStart w:id="21" w:name="_Ref454535614"/>
       <w:r>
         <w:t xml:space="preserve">Фигура </w:t>
       </w:r>
@@ -5107,7 +5228,7 @@
           <w:t>4</w:t>
         </w:r>
       </w:fldSimple>
-      <w:bookmarkEnd w:id="20"/>
+      <w:bookmarkEnd w:id="21"/>
       <w:r>
         <w:rPr>
           <w:lang w:val="bg-BG"/>
@@ -5139,14 +5260,14 @@
         </w:numPr>
         <w:spacing w:before="0" w:after="240"/>
       </w:pPr>
-      <w:bookmarkStart w:id="21" w:name="_Toc454489598"/>
+      <w:bookmarkStart w:id="22" w:name="_Toc454489598"/>
       <w:r>
         <w:t xml:space="preserve">Apache </w:t>
       </w:r>
       <w:r>
         <w:t>Maven</w:t>
       </w:r>
-      <w:bookmarkEnd w:id="21"/>
+      <w:bookmarkEnd w:id="22"/>
     </w:p>
     <w:p>
       <w:pPr>
@@ -5375,7 +5496,7 @@
           <w:lang w:val="bg-BG"/>
         </w:rPr>
       </w:pPr>
-      <w:bookmarkStart w:id="22" w:name="_Ref454538362"/>
+      <w:bookmarkStart w:id="23" w:name="_Ref454538362"/>
       <w:r>
         <w:t xml:space="preserve">Фигура </w:t>
       </w:r>
@@ -5398,7 +5519,7 @@
           <w:t>5</w:t>
         </w:r>
       </w:fldSimple>
-      <w:bookmarkEnd w:id="22"/>
+      <w:bookmarkEnd w:id="23"/>
       <w:r>
         <w:rPr>
           <w:lang w:val="bg-BG"/>
@@ -5418,12 +5539,12 @@
           <w:lang w:val="bg-BG"/>
         </w:rPr>
       </w:pPr>
-      <w:bookmarkStart w:id="23" w:name="_Toc454489599"/>
+      <w:bookmarkStart w:id="24" w:name="_Toc454489599"/>
       <w:r>
         <w:lastRenderedPageBreak/>
         <w:t>XML</w:t>
       </w:r>
-      <w:bookmarkEnd w:id="23"/>
+      <w:bookmarkEnd w:id="24"/>
     </w:p>
     <w:p>
       <w:pPr>
@@ -5642,7 +5763,7 @@
           <w:lang w:val="bg-BG"/>
         </w:rPr>
       </w:pPr>
-      <w:bookmarkStart w:id="24" w:name="_Ref454540908"/>
+      <w:bookmarkStart w:id="25" w:name="_Ref454540908"/>
       <w:r>
         <w:t xml:space="preserve">Фигура </w:t>
       </w:r>
@@ -5665,7 +5786,7 @@
           <w:t>6</w:t>
         </w:r>
       </w:fldSimple>
-      <w:bookmarkEnd w:id="24"/>
+      <w:bookmarkEnd w:id="25"/>
       <w:r>
         <w:rPr>
           <w:lang w:val="bg-BG"/>
@@ -5694,11 +5815,11 @@
           <w:lang w:val="bg-BG"/>
         </w:rPr>
       </w:pPr>
-      <w:bookmarkStart w:id="25" w:name="_Toc454489600"/>
+      <w:bookmarkStart w:id="26" w:name="_Toc454489600"/>
       <w:r>
         <w:t>JAXB</w:t>
       </w:r>
-      <w:bookmarkEnd w:id="25"/>
+      <w:bookmarkEnd w:id="26"/>
     </w:p>
     <w:p>
       <w:pPr>
@@ -5941,7 +6062,7 @@
       <w:pPr>
         <w:pStyle w:val="Caption"/>
       </w:pPr>
-      <w:bookmarkStart w:id="26" w:name="_Ref454541943"/>
+      <w:bookmarkStart w:id="27" w:name="_Ref454541943"/>
       <w:r>
         <w:t xml:space="preserve">Фигура </w:t>
       </w:r>
@@ -5964,7 +6085,7 @@
           <w:t>7</w:t>
         </w:r>
       </w:fldSimple>
-      <w:bookmarkEnd w:id="26"/>
+      <w:bookmarkEnd w:id="27"/>
       <w:r>
         <w:rPr>
           <w:lang w:val="bg-BG"/>
@@ -5987,12 +6108,12 @@
           <w:lang w:val="bg-BG"/>
         </w:rPr>
       </w:pPr>
-      <w:bookmarkStart w:id="27" w:name="_Toc454489601"/>
+      <w:bookmarkStart w:id="28" w:name="_Toc454489601"/>
       <w:r>
         <w:lastRenderedPageBreak/>
         <w:t>Swing</w:t>
       </w:r>
-      <w:bookmarkEnd w:id="27"/>
+      <w:bookmarkEnd w:id="28"/>
     </w:p>
     <w:p>
       <w:pPr>
@@ -6212,7 +6333,7 @@
           <w:docGrid w:linePitch="360"/>
         </w:sectPr>
       </w:pPr>
-      <w:bookmarkStart w:id="28" w:name="_Ref454542682"/>
+      <w:bookmarkStart w:id="29" w:name="_Ref454542682"/>
       <w:r>
         <w:t xml:space="preserve">Фигура </w:t>
       </w:r>
@@ -6235,7 +6356,7 @@
           <w:t>8</w:t>
         </w:r>
       </w:fldSimple>
-      <w:bookmarkEnd w:id="28"/>
+      <w:bookmarkEnd w:id="29"/>
       <w:r>
         <w:rPr>
           <w:lang w:val="bg-BG"/>
@@ -6549,7 +6670,7 @@
           <w:lang w:val="bg-BG"/>
         </w:rPr>
       </w:pPr>
-      <w:bookmarkStart w:id="29" w:name="_Ref454546227"/>
+      <w:bookmarkStart w:id="30" w:name="_Ref454546227"/>
       <w:r>
         <w:t xml:space="preserve">Фигура </w:t>
       </w:r>
@@ -6572,7 +6693,7 @@
           <w:t>1</w:t>
         </w:r>
       </w:fldSimple>
-      <w:bookmarkEnd w:id="29"/>
+      <w:bookmarkEnd w:id="30"/>
       <w:r>
         <w:rPr>
           <w:lang w:val="bg-BG"/>
@@ -6850,8 +6971,15 @@
         <w:rPr>
           <w:lang w:val="bg-BG"/>
         </w:rPr>
-      </w:pPr>
-      <w:bookmarkStart w:id="30" w:name="_Ref454548515"/>
+        <w:sectPr>
+          <w:footerReference w:type="default" r:id="rId27"/>
+          <w:pgSz w:w="11906" w:h="16838"/>
+          <w:pgMar w:top="1417" w:right="1417" w:bottom="1417" w:left="1417" w:header="708" w:footer="708" w:gutter="0"/>
+          <w:cols w:space="708"/>
+          <w:docGrid w:linePitch="360"/>
+        </w:sectPr>
+      </w:pPr>
+      <w:bookmarkStart w:id="31" w:name="_Ref454548515"/>
       <w:r>
         <w:t xml:space="preserve">Фигура </w:t>
       </w:r>
@@ -6874,7 +7002,7 @@
           <w:t>2</w:t>
         </w:r>
       </w:fldSimple>
-      <w:bookmarkEnd w:id="30"/>
+      <w:bookmarkEnd w:id="31"/>
       <w:r>
         <w:rPr>
           <w:lang w:val="bg-BG"/>
@@ -6884,13 +7012,970 @@
     </w:p>
     <w:p>
       <w:pPr>
-        <w:rPr>
-          <w:lang w:val="bg-BG"/>
-        </w:rPr>
-      </w:pPr>
+        <w:pStyle w:val="Heading2"/>
+        <w:numPr>
+          <w:ilvl w:val="1"/>
+          <w:numId w:val="19"/>
+        </w:numPr>
+        <w:spacing w:before="0" w:after="240"/>
+        <w:rPr>
+          <w:lang w:val="bg-BG"/>
+        </w:rPr>
+      </w:pPr>
+      <w:r>
+        <w:rPr>
+          <w:lang w:val="bg-BG"/>
+        </w:rPr>
+        <w:lastRenderedPageBreak/>
+        <w:t>Постановка на дипломното задание</w:t>
+      </w:r>
+    </w:p>
+    <w:p>
+      <w:pPr>
+        <w:ind w:firstLine="567"/>
+        <w:rPr>
+          <w:lang w:val="bg-BG"/>
+        </w:rPr>
+      </w:pPr>
+      <w:r>
+        <w:rPr>
+          <w:lang w:val="bg-BG"/>
+        </w:rPr>
+        <w:t xml:space="preserve">Да се реализира </w:t>
+      </w:r>
+      <w:r>
+        <w:rPr>
+          <w:lang w:val="bg-BG"/>
+        </w:rPr>
+        <w:t xml:space="preserve">на езика </w:t>
+      </w:r>
+      <w:r>
+        <w:t xml:space="preserve">Java </w:t>
+      </w:r>
+      <w:r>
+        <w:rPr>
+          <w:lang w:val="bg-BG"/>
+        </w:rPr>
+        <w:t>разпределено приложение по модел клиент – сървър.</w:t>
+      </w:r>
+      <w:r>
+        <w:rPr>
+          <w:lang w:val="bg-BG"/>
+        </w:rPr>
+        <w:t xml:space="preserve"> Комуникацията между клиента и сървъра да се извърши чрез </w:t>
+      </w:r>
+      <w:r>
+        <w:t>web</w:t>
+      </w:r>
+      <w:r>
+        <w:rPr>
+          <w:lang w:val="bg-BG"/>
+        </w:rPr>
+        <w:t xml:space="preserve"> сервиз</w:t>
+      </w:r>
+      <w:r>
+        <w:rPr>
+          <w:lang w:val="bg-BG"/>
+        </w:rPr>
+        <w:t xml:space="preserve">. </w:t>
+      </w:r>
+      <w:r>
+        <w:rPr>
+          <w:lang w:val="bg-BG"/>
+        </w:rPr>
+        <w:t xml:space="preserve">Изискванията към </w:t>
+      </w:r>
+      <w:r>
+        <w:rPr>
+          <w:lang w:val="bg-BG"/>
+        </w:rPr>
+        <w:t xml:space="preserve">двата модула </w:t>
+      </w:r>
+      <w:r>
+        <w:rPr>
+          <w:lang w:val="bg-BG"/>
+        </w:rPr>
+        <w:t>са</w:t>
+      </w:r>
+      <w:r>
+        <w:rPr>
+          <w:lang w:val="bg-BG"/>
+        </w:rPr>
+        <w:t xml:space="preserve"> </w:t>
+      </w:r>
+      <w:r>
+        <w:rPr>
+          <w:lang w:val="bg-BG"/>
+        </w:rPr>
+        <w:t>описани в този раздел.</w:t>
+      </w:r>
+    </w:p>
+    <w:p>
+      <w:pPr>
+        <w:pStyle w:val="Heading3"/>
+        <w:numPr>
+          <w:ilvl w:val="2"/>
+          <w:numId w:val="19"/>
+        </w:numPr>
+        <w:spacing w:before="0" w:after="240"/>
+        <w:rPr>
+          <w:lang w:val="bg-BG"/>
+        </w:rPr>
+      </w:pPr>
+      <w:r>
+        <w:rPr>
+          <w:lang w:val="bg-BG"/>
+        </w:rPr>
+        <w:t>Сървър</w:t>
+      </w:r>
+    </w:p>
+    <w:p>
+      <w:pPr>
+        <w:ind w:firstLine="567"/>
+        <w:rPr>
+          <w:lang w:val="bg-BG"/>
+        </w:rPr>
+      </w:pPr>
+      <w:r>
+        <w:rPr>
+          <w:lang w:val="bg-BG"/>
+        </w:rPr>
+        <w:t xml:space="preserve">Сървърът да предоставя </w:t>
+      </w:r>
+      <w:r>
+        <w:t xml:space="preserve">web </w:t>
+      </w:r>
+      <w:r>
+        <w:rPr>
+          <w:lang w:val="bg-BG"/>
+        </w:rPr>
+        <w:t>сервиз за извършване на Монте Карло симулации. Методът за симулация на сервиза да получава като параметър симулационна заявка и да връща като резултат симулационен отговор.</w:t>
+      </w:r>
+    </w:p>
+    <w:p>
+      <w:pPr>
+        <w:ind w:firstLine="567"/>
+        <w:rPr>
+          <w:lang w:val="bg-BG"/>
+        </w:rPr>
+      </w:pPr>
+      <w:r>
+        <w:rPr>
+          <w:b/>
+          <w:lang w:val="bg-BG"/>
+        </w:rPr>
+        <w:t>Симулационн</w:t>
+      </w:r>
+      <w:r>
+        <w:rPr>
+          <w:b/>
+          <w:lang w:val="bg-BG"/>
+        </w:rPr>
+        <w:t>ата</w:t>
+      </w:r>
+      <w:r>
+        <w:rPr>
+          <w:b/>
+          <w:lang w:val="bg-BG"/>
+        </w:rPr>
+        <w:t xml:space="preserve"> заяв</w:t>
+      </w:r>
+      <w:r>
+        <w:rPr>
+          <w:b/>
+          <w:lang w:val="bg-BG"/>
+        </w:rPr>
+        <w:t>ка</w:t>
+      </w:r>
+      <w:r>
+        <w:rPr>
+          <w:lang w:val="bg-BG"/>
+        </w:rPr>
+        <w:t xml:space="preserve"> да съдържа</w:t>
+      </w:r>
+      <w:r>
+        <w:rPr>
+          <w:lang w:val="bg-BG"/>
+        </w:rPr>
+        <w:t>:</w:t>
+      </w:r>
+    </w:p>
+    <w:p>
+      <w:pPr>
+        <w:pStyle w:val="ListParagraph"/>
+        <w:numPr>
+          <w:ilvl w:val="0"/>
+          <w:numId w:val="25"/>
+        </w:numPr>
+        <w:rPr>
+          <w:lang w:val="bg-BG"/>
+        </w:rPr>
+      </w:pPr>
+      <w:r>
+        <w:rPr>
+          <w:lang w:val="bg-BG"/>
+        </w:rPr>
+        <w:t>Настройка за брой симулационни цикли за изпълнение</w:t>
+      </w:r>
+    </w:p>
+    <w:p>
+      <w:pPr>
+        <w:pStyle w:val="ListParagraph"/>
+        <w:numPr>
+          <w:ilvl w:val="0"/>
+          <w:numId w:val="25"/>
+        </w:numPr>
+        <w:rPr>
+          <w:lang w:val="bg-BG"/>
+        </w:rPr>
+      </w:pPr>
+      <w:r>
+        <w:rPr>
+          <w:lang w:val="bg-BG"/>
+        </w:rPr>
+        <w:t>Набор от стохастични променливи и конфигурацията им (тип разпределение, параметри на разпределението)</w:t>
+      </w:r>
+    </w:p>
+    <w:p>
+      <w:pPr>
+        <w:pStyle w:val="ListParagraph"/>
+        <w:numPr>
+          <w:ilvl w:val="0"/>
+          <w:numId w:val="25"/>
+        </w:numPr>
+        <w:rPr>
+          <w:lang w:val="bg-BG"/>
+        </w:rPr>
+      </w:pPr>
+      <w:r>
+        <w:rPr>
+          <w:lang w:val="bg-BG"/>
+        </w:rPr>
+        <w:t xml:space="preserve">Конфигурация на калкулационно дърво, което е построено по метода представен в раздел </w:t>
+      </w:r>
+      <w:r>
+        <w:rPr>
+          <w:lang w:val="bg-BG"/>
+        </w:rPr>
+        <w:fldChar w:fldCharType="begin"/>
+      </w:r>
+      <w:r>
+        <w:rPr>
+          <w:lang w:val="bg-BG"/>
+        </w:rPr>
+        <w:instrText xml:space="preserve"> REF _Ref454551478 \r \h </w:instrText>
+      </w:r>
+      <w:r>
+        <w:rPr>
+          <w:lang w:val="bg-BG"/>
+        </w:rPr>
+      </w:r>
+      <w:r>
+        <w:rPr>
+          <w:lang w:val="bg-BG"/>
+        </w:rPr>
+        <w:fldChar w:fldCharType="separate"/>
+      </w:r>
+      <w:r>
+        <w:rPr>
+          <w:lang w:val="bg-BG"/>
+        </w:rPr>
+        <w:t>1.1</w:t>
+      </w:r>
+      <w:r>
+        <w:rPr>
+          <w:lang w:val="bg-BG"/>
+        </w:rPr>
+        <w:fldChar w:fldCharType="end"/>
+      </w:r>
+      <w:r>
+        <w:rPr>
+          <w:lang w:val="bg-BG"/>
+        </w:rPr>
+        <w:t xml:space="preserve"> от  произволен алгебричен израз</w:t>
+      </w:r>
+    </w:p>
+    <w:p>
+      <w:pPr>
+        <w:ind w:firstLine="567"/>
+        <w:rPr>
+          <w:lang w:val="bg-BG"/>
+        </w:rPr>
+      </w:pPr>
+      <w:r>
+        <w:rPr>
+          <w:lang w:val="bg-BG"/>
+        </w:rPr>
+        <w:t>Поради статичността на калкулационното дърво, многократното му преизчисляване за различни реализации на стохастичните променливи е подходящо за паралелно изпълнение.</w:t>
+      </w:r>
+      <w:r>
+        <w:rPr>
+          <w:lang w:val="bg-BG"/>
+        </w:rPr>
+        <w:t xml:space="preserve"> Изпълнението на общия брой симулационни цикли да се разпредели върху набор от нишки. Данните за получените стойности на всеки възел от калкулационното дърво при изпълнението на всеки симулационен цикъл трябва да се съхраняват.</w:t>
+      </w:r>
+    </w:p>
+    <w:p>
+      <w:pPr>
+        <w:ind w:firstLine="567"/>
+        <w:rPr>
+          <w:lang w:val="bg-BG"/>
+        </w:rPr>
+      </w:pPr>
+      <w:r>
+        <w:rPr>
+          <w:b/>
+          <w:lang w:val="bg-BG"/>
+        </w:rPr>
+        <w:t>Симулационният отговор</w:t>
+      </w:r>
+      <w:r>
+        <w:rPr>
+          <w:lang w:val="bg-BG"/>
+        </w:rPr>
+        <w:t xml:space="preserve"> да съдържа:</w:t>
+      </w:r>
+    </w:p>
+    <w:p>
+      <w:pPr>
+        <w:pStyle w:val="ListParagraph"/>
+        <w:numPr>
+          <w:ilvl w:val="0"/>
+          <w:numId w:val="26"/>
+        </w:numPr>
+        <w:rPr>
+          <w:lang w:val="bg-BG"/>
+        </w:rPr>
+      </w:pPr>
+      <w:r>
+        <w:rPr>
+          <w:lang w:val="bg-BG"/>
+        </w:rPr>
+        <w:t>Симулационната конфигурация извлечена от симулационната заявка</w:t>
+      </w:r>
+    </w:p>
+    <w:p>
+      <w:pPr>
+        <w:pStyle w:val="ListParagraph"/>
+        <w:numPr>
+          <w:ilvl w:val="0"/>
+          <w:numId w:val="26"/>
+        </w:numPr>
+        <w:rPr>
+          <w:lang w:val="bg-BG"/>
+        </w:rPr>
+      </w:pPr>
+      <w:r>
+        <w:rPr>
+          <w:lang w:val="bg-BG"/>
+        </w:rPr>
+        <w:t>Наблюдаваните стойности на всеки от калкулационните възли за всеки от симулационните цикли</w:t>
+      </w:r>
+    </w:p>
+    <w:p>
+      <w:pPr>
+        <w:pStyle w:val="ListParagraph"/>
+        <w:ind w:left="1287"/>
+        <w:rPr>
+          <w:lang w:val="bg-BG"/>
+        </w:rPr>
+        <w:sectPr>
+          <w:pgSz w:w="11906" w:h="16838"/>
+          <w:pgMar w:top="1417" w:right="1417" w:bottom="1417" w:left="1417" w:header="708" w:footer="708" w:gutter="0"/>
+          <w:cols w:space="708"/>
+          <w:docGrid w:linePitch="360"/>
+        </w:sectPr>
+      </w:pPr>
+    </w:p>
+    <w:p>
+      <w:pPr>
+        <w:pStyle w:val="Heading3"/>
+        <w:numPr>
+          <w:ilvl w:val="2"/>
+          <w:numId w:val="19"/>
+        </w:numPr>
+        <w:spacing w:before="0" w:after="240"/>
+        <w:rPr>
+          <w:lang w:val="bg-BG"/>
+        </w:rPr>
+      </w:pPr>
+      <w:r>
+        <w:rPr>
+          <w:lang w:val="bg-BG"/>
+        </w:rPr>
+        <w:lastRenderedPageBreak/>
+        <w:t>Клиент</w:t>
+      </w:r>
+    </w:p>
+    <w:p>
+      <w:pPr>
+        <w:spacing w:after="0"/>
+        <w:ind w:firstLine="567"/>
+        <w:rPr>
+          <w:lang w:val="bg-BG"/>
+        </w:rPr>
+      </w:pPr>
+      <w:r>
+        <w:rPr>
+          <w:lang w:val="bg-BG"/>
+        </w:rPr>
+        <w:t xml:space="preserve">Да се изгради </w:t>
+      </w:r>
+      <w:proofErr w:type="spellStart"/>
+      <w:r>
+        <w:t>графичен</w:t>
+      </w:r>
+      <w:proofErr w:type="spellEnd"/>
+      <w:r>
+        <w:t xml:space="preserve"> </w:t>
+      </w:r>
+      <w:proofErr w:type="spellStart"/>
+      <w:r>
+        <w:t>потребителски</w:t>
+      </w:r>
+      <w:proofErr w:type="spellEnd"/>
+      <w:r>
+        <w:t xml:space="preserve"> </w:t>
+      </w:r>
+      <w:proofErr w:type="spellStart"/>
+      <w:r>
+        <w:t>интерфейс</w:t>
+      </w:r>
+      <w:proofErr w:type="spellEnd"/>
+      <w:r>
+        <w:rPr>
+          <w:lang w:val="bg-BG"/>
+        </w:rPr>
+        <w:t xml:space="preserve"> на </w:t>
+      </w:r>
+      <w:r>
+        <w:t>Swing</w:t>
+      </w:r>
+      <w:r>
+        <w:rPr>
+          <w:lang w:val="bg-BG"/>
+        </w:rPr>
+        <w:t xml:space="preserve">, </w:t>
+      </w:r>
+      <w:r>
+        <w:rPr>
+          <w:lang w:val="bg-BG"/>
+        </w:rPr>
+        <w:t>който</w:t>
+      </w:r>
+      <w:r>
+        <w:rPr>
+          <w:lang w:val="bg-BG"/>
+        </w:rPr>
+        <w:t xml:space="preserve"> предоставя следните </w:t>
+      </w:r>
+      <w:r>
+        <w:rPr>
+          <w:lang w:val="bg-BG"/>
+        </w:rPr>
+        <w:t>основни функционалности</w:t>
+      </w:r>
+      <w:r>
+        <w:rPr>
+          <w:lang w:val="bg-BG"/>
+        </w:rPr>
+        <w:t>:</w:t>
+      </w:r>
+    </w:p>
+    <w:p>
+      <w:pPr>
+        <w:pStyle w:val="ListParagraph"/>
+        <w:numPr>
+          <w:ilvl w:val="0"/>
+          <w:numId w:val="29"/>
+        </w:numPr>
+        <w:rPr>
+          <w:lang w:val="bg-BG"/>
+        </w:rPr>
+      </w:pPr>
+      <w:r>
+        <w:rPr>
+          <w:lang w:val="bg-BG"/>
+        </w:rPr>
+        <w:t xml:space="preserve">Зареждане на симулационна конфигурация от </w:t>
+      </w:r>
+      <w:r>
+        <w:t xml:space="preserve">XML </w:t>
+      </w:r>
+      <w:r>
+        <w:rPr>
+          <w:lang w:val="bg-BG"/>
+        </w:rPr>
+        <w:t>файл</w:t>
+      </w:r>
+    </w:p>
+    <w:p>
+      <w:pPr>
+        <w:pStyle w:val="ListParagraph"/>
+        <w:numPr>
+          <w:ilvl w:val="0"/>
+          <w:numId w:val="29"/>
+        </w:numPr>
+        <w:rPr>
+          <w:lang w:val="bg-BG"/>
+        </w:rPr>
+      </w:pPr>
+      <w:r>
+        <w:rPr>
+          <w:lang w:val="bg-BG"/>
+        </w:rPr>
+        <w:t xml:space="preserve">Свързване </w:t>
+      </w:r>
+      <w:r>
+        <w:rPr>
+          <w:lang w:val="bg-BG"/>
+        </w:rPr>
+        <w:t>със</w:t>
+      </w:r>
+      <w:r>
+        <w:rPr>
+          <w:lang w:val="bg-BG"/>
+        </w:rPr>
+        <w:t xml:space="preserve"> сървъра за симулиране на текущо заредената симулационна конфигурация</w:t>
+      </w:r>
+    </w:p>
+    <w:p>
+      <w:pPr>
+        <w:pStyle w:val="ListParagraph"/>
+        <w:numPr>
+          <w:ilvl w:val="0"/>
+          <w:numId w:val="29"/>
+        </w:numPr>
+        <w:rPr>
+          <w:lang w:val="bg-BG"/>
+        </w:rPr>
+      </w:pPr>
+      <w:r>
+        <w:rPr>
+          <w:lang w:val="bg-BG"/>
+        </w:rPr>
+        <w:t>Запис на</w:t>
+      </w:r>
+      <w:r>
+        <w:rPr>
+          <w:lang w:val="bg-BG"/>
+        </w:rPr>
+        <w:t xml:space="preserve"> получените</w:t>
+      </w:r>
+      <w:r>
+        <w:rPr>
+          <w:lang w:val="bg-BG"/>
+        </w:rPr>
+        <w:t xml:space="preserve"> симулационните резултати в </w:t>
+      </w:r>
+      <w:r>
+        <w:t xml:space="preserve">XML </w:t>
+      </w:r>
+      <w:r>
+        <w:rPr>
+          <w:lang w:val="bg-BG"/>
+        </w:rPr>
+        <w:t>файл за бъдещи цели</w:t>
+      </w:r>
+    </w:p>
+    <w:p>
+      <w:pPr>
+        <w:pStyle w:val="ListParagraph"/>
+        <w:numPr>
+          <w:ilvl w:val="0"/>
+          <w:numId w:val="29"/>
+        </w:numPr>
+        <w:rPr>
+          <w:lang w:val="bg-BG"/>
+        </w:rPr>
+      </w:pPr>
+      <w:r>
+        <w:rPr>
+          <w:lang w:val="bg-BG"/>
+        </w:rPr>
+        <w:t>Анализ на симулационните резултати</w:t>
+      </w:r>
+    </w:p>
+    <w:p>
+      <w:pPr>
+        <w:pStyle w:val="ListParagraph"/>
+        <w:ind w:left="1287"/>
+        <w:rPr>
+          <w:lang w:val="bg-BG"/>
+        </w:rPr>
+      </w:pPr>
+    </w:p>
+    <w:p>
+      <w:pPr>
+        <w:pStyle w:val="ListParagraph"/>
+        <w:keepNext/>
+        <w:spacing w:before="240" w:after="0"/>
+        <w:ind w:left="0"/>
+      </w:pPr>
+      <w:r>
+        <w:rPr>
+          <w:noProof/>
+          <w:lang w:val="bg-BG" w:eastAsia="bg-BG" w:bidi="ar-SA"/>
+        </w:rPr>
+        <w:drawing>
+          <wp:inline distT="0" distB="0" distL="0" distR="0">
+            <wp:extent cx="2992435" cy="2472537"/>
+            <wp:effectExtent l="19050" t="0" r="0" b="0"/>
+            <wp:docPr id="9" name="Picture 8" descr="Application use case diagram.png"/>
+            <wp:cNvGraphicFramePr>
+              <a:graphicFrameLocks xmlns:a="http://schemas.openxmlformats.org/drawingml/2006/main" noChangeAspect="1"/>
+            </wp:cNvGraphicFramePr>
+            <a:graphic xmlns:a="http://schemas.openxmlformats.org/drawingml/2006/main">
+              <a:graphicData uri="http://schemas.openxmlformats.org/drawingml/2006/picture">
+                <pic:pic xmlns:pic="http://schemas.openxmlformats.org/drawingml/2006/picture">
+                  <pic:nvPicPr>
+                    <pic:cNvPr id="0" name="Application use case diagram.png"/>
+                    <pic:cNvPicPr/>
+                  </pic:nvPicPr>
+                  <pic:blipFill>
+                    <a:blip r:embed="rId28" cstate="print"/>
+                    <a:stretch>
+                      <a:fillRect/>
+                    </a:stretch>
+                  </pic:blipFill>
+                  <pic:spPr>
+                    <a:xfrm>
+                      <a:off x="0" y="0"/>
+                      <a:ext cx="2994467" cy="2474216"/>
+                    </a:xfrm>
+                    <a:prstGeom prst="rect">
+                      <a:avLst/>
+                    </a:prstGeom>
+                  </pic:spPr>
+                </pic:pic>
+              </a:graphicData>
+            </a:graphic>
+          </wp:inline>
+        </w:drawing>
+      </w:r>
+    </w:p>
+    <w:p>
+      <w:pPr>
+        <w:pStyle w:val="Caption"/>
+        <w:rPr>
+          <w:lang w:val="bg-BG"/>
+        </w:rPr>
+      </w:pPr>
+      <w:r>
+        <w:t xml:space="preserve">Фигура </w:t>
+      </w:r>
+      <w:fldSimple w:instr=" STYLEREF 2 \s ">
+        <w:r>
+          <w:rPr>
+            <w:noProof/>
+          </w:rPr>
+          <w:t>2.2</w:t>
+        </w:r>
+      </w:fldSimple>
+      <w:r>
+        <w:noBreakHyphen/>
+      </w:r>
+      <w:fldSimple w:instr=" SEQ Фигура \* ARABIC \s 2 ">
+        <w:r>
+          <w:rPr>
+            <w:noProof/>
+          </w:rPr>
+          <w:t>1</w:t>
+        </w:r>
+      </w:fldSimple>
+      <w:r>
+        <w:rPr>
+          <w:lang w:val="bg-BG"/>
+        </w:rPr>
+        <w:t xml:space="preserve"> Диаграма на случаите на употреба на клиентското приложение</w:t>
+      </w:r>
+    </w:p>
+    <w:p>
+      <w:pPr>
+        <w:spacing w:after="0"/>
+        <w:ind w:firstLine="567"/>
+        <w:rPr>
+          <w:lang w:val="bg-BG"/>
+        </w:rPr>
+      </w:pPr>
+      <w:r>
+        <w:rPr>
+          <w:lang w:val="bg-BG"/>
+        </w:rPr>
+        <w:t>Изискванията към симулационния анализатор (дебъгер) са следните:</w:t>
+      </w:r>
+    </w:p>
+    <w:p>
+      <w:pPr>
+        <w:pStyle w:val="ListParagraph"/>
+        <w:numPr>
+          <w:ilvl w:val="0"/>
+          <w:numId w:val="29"/>
+        </w:numPr>
+        <w:rPr>
+          <w:lang w:val="bg-BG"/>
+        </w:rPr>
+      </w:pPr>
+      <w:r>
+        <w:rPr>
+          <w:lang w:val="bg-BG"/>
+        </w:rPr>
+        <w:t>Графично представяне на калкулационн</w:t>
+      </w:r>
+      <w:r>
+        <w:rPr>
+          <w:lang w:val="bg-BG"/>
+        </w:rPr>
+        <w:t xml:space="preserve">ата формула </w:t>
+      </w:r>
+      <w:r>
+        <w:rPr>
+          <w:lang w:val="bg-BG"/>
+        </w:rPr>
+        <w:t>като</w:t>
+      </w:r>
+      <w:r>
+        <w:rPr>
+          <w:lang w:val="bg-BG"/>
+        </w:rPr>
+        <w:t xml:space="preserve"> дърво със сгъваеми и разширяеми възли</w:t>
+      </w:r>
+    </w:p>
+    <w:p>
+      <w:pPr>
+        <w:pStyle w:val="ListParagraph"/>
+        <w:numPr>
+          <w:ilvl w:val="0"/>
+          <w:numId w:val="29"/>
+        </w:numPr>
+        <w:rPr>
+          <w:lang w:val="bg-BG"/>
+        </w:rPr>
+      </w:pPr>
+      <w:r>
+        <w:rPr>
+          <w:lang w:val="bg-BG"/>
+        </w:rPr>
+        <w:t>Предоставяне на с</w:t>
+      </w:r>
+      <w:r>
+        <w:rPr>
+          <w:lang w:val="bg-BG"/>
+        </w:rPr>
+        <w:t>татистическа информация за</w:t>
+      </w:r>
+      <w:r>
+        <w:rPr>
+          <w:lang w:val="bg-BG"/>
+        </w:rPr>
+        <w:t xml:space="preserve"> произволен</w:t>
+      </w:r>
+      <w:r>
+        <w:rPr>
+          <w:lang w:val="bg-BG"/>
+        </w:rPr>
+        <w:t xml:space="preserve"> възел</w:t>
+      </w:r>
+      <w:r>
+        <w:rPr>
+          <w:lang w:val="bg-BG"/>
+        </w:rPr>
+        <w:t xml:space="preserve"> – минимална, максимална и средна стойност, графика на наблюдаваните стойности и графика на разпределението за всички симулационни цикли</w:t>
+      </w:r>
+    </w:p>
+    <w:p>
+      <w:pPr>
+        <w:pStyle w:val="ListParagraph"/>
+        <w:numPr>
+          <w:ilvl w:val="0"/>
+          <w:numId w:val="29"/>
+        </w:numPr>
+        <w:rPr>
+          <w:lang w:val="bg-BG"/>
+        </w:rPr>
+      </w:pPr>
+      <w:r>
+        <w:rPr>
+          <w:lang w:val="bg-BG"/>
+        </w:rPr>
+        <w:t>Възможност за избор на симулационен цикъл</w:t>
+      </w:r>
+      <w:r>
+        <w:rPr>
+          <w:lang w:val="bg-BG"/>
+        </w:rPr>
+        <w:t>, чието състояние да се дебъгва</w:t>
+      </w:r>
+    </w:p>
+    <w:p>
+      <w:pPr>
+        <w:pStyle w:val="ListParagraph"/>
+        <w:numPr>
+          <w:ilvl w:val="0"/>
+          <w:numId w:val="29"/>
+        </w:numPr>
+        <w:rPr>
+          <w:lang w:val="bg-BG"/>
+        </w:rPr>
+      </w:pPr>
+      <w:r>
+        <w:rPr>
+          <w:lang w:val="bg-BG"/>
+        </w:rPr>
+        <w:t>Дебъгване</w:t>
+      </w:r>
+      <w:r>
+        <w:rPr>
+          <w:lang w:val="bg-BG"/>
+        </w:rPr>
+        <w:t xml:space="preserve"> на състоянието на калкулационното дърво за избран калкулационен цикъл</w:t>
+      </w:r>
+      <w:r>
+        <w:rPr>
+          <w:lang w:val="bg-BG"/>
+        </w:rPr>
+        <w:t xml:space="preserve"> чрез постъпковото визуализиране на стойностите в негови възли</w:t>
+      </w:r>
+      <w:r>
+        <w:rPr>
+          <w:lang w:val="bg-BG"/>
+        </w:rPr>
+        <w:t xml:space="preserve">. </w:t>
+      </w:r>
+      <w:r>
+        <w:rPr>
+          <w:lang w:val="bg-BG"/>
+        </w:rPr>
+        <w:t>Дебъгерът да поддържа</w:t>
+      </w:r>
+      <w:r>
+        <w:rPr>
+          <w:lang w:val="bg-BG"/>
+        </w:rPr>
+        <w:t xml:space="preserve"> следните операции:</w:t>
+      </w:r>
+    </w:p>
+    <w:p>
+      <w:pPr>
+        <w:pStyle w:val="ListParagraph"/>
+        <w:numPr>
+          <w:ilvl w:val="1"/>
+          <w:numId w:val="29"/>
+        </w:numPr>
+        <w:rPr>
+          <w:lang w:val="bg-BG"/>
+        </w:rPr>
+      </w:pPr>
+      <w:r>
+        <w:rPr>
+          <w:b/>
+        </w:rPr>
+        <w:t>Step over</w:t>
+      </w:r>
+      <w:r>
+        <w:t xml:space="preserve"> – </w:t>
+      </w:r>
+      <w:r>
+        <w:rPr>
+          <w:lang w:val="bg-BG"/>
+        </w:rPr>
+        <w:t>В</w:t>
+      </w:r>
+      <w:r>
+        <w:rPr>
+          <w:lang w:val="bg-BG"/>
+        </w:rPr>
+        <w:t>ъзстановяване на състоянието на</w:t>
+      </w:r>
+      <w:r>
+        <w:rPr>
+          <w:lang w:val="bg-BG"/>
+        </w:rPr>
+        <w:t xml:space="preserve"> текущо дебъг</w:t>
+      </w:r>
+      <w:r>
+        <w:rPr>
+          <w:lang w:val="bg-BG"/>
+        </w:rPr>
+        <w:t xml:space="preserve">вания възел и поддървото му. Текущо дебъгван възел става следващото дете на родителя или самият родител, ако няма повече деца. </w:t>
+      </w:r>
+    </w:p>
+    <w:p>
+      <w:pPr>
+        <w:pStyle w:val="ListParagraph"/>
+        <w:numPr>
+          <w:ilvl w:val="1"/>
+          <w:numId w:val="29"/>
+        </w:numPr>
+        <w:rPr>
+          <w:lang w:val="bg-BG"/>
+        </w:rPr>
+      </w:pPr>
+      <w:r>
+        <w:rPr>
+          <w:b/>
+        </w:rPr>
+        <w:t>Step into</w:t>
+      </w:r>
+      <w:r>
+        <w:t xml:space="preserve"> </w:t>
+      </w:r>
+      <w:r>
+        <w:rPr>
+          <w:lang w:val="bg-BG"/>
+        </w:rPr>
+        <w:t>– Разширява се поддървото на текущия възел и текущо дебъгван възел става първото му дете.</w:t>
+      </w:r>
+    </w:p>
+    <w:p>
+      <w:pPr>
+        <w:pStyle w:val="ListParagraph"/>
+        <w:numPr>
+          <w:ilvl w:val="1"/>
+          <w:numId w:val="29"/>
+        </w:numPr>
+        <w:rPr>
+          <w:lang w:val="bg-BG"/>
+        </w:rPr>
+      </w:pPr>
+      <w:r>
+        <w:rPr>
+          <w:b/>
+        </w:rPr>
+        <w:t xml:space="preserve">Step out </w:t>
+      </w:r>
+      <w:r>
+        <w:rPr>
+          <w:lang w:val="bg-BG"/>
+        </w:rPr>
+        <w:t>– Възстановяват се всички поддървета на родителя на текущия възел и той става текущо дебъгван.</w:t>
+      </w:r>
+    </w:p>
+    <w:p>
+      <w:pPr>
+        <w:pStyle w:val="ListParagraph"/>
+        <w:numPr>
+          <w:ilvl w:val="1"/>
+          <w:numId w:val="29"/>
+        </w:numPr>
+        <w:rPr>
+          <w:lang w:val="bg-BG"/>
+        </w:rPr>
+      </w:pPr>
+      <w:r>
+        <w:rPr>
+          <w:b/>
+        </w:rPr>
+        <w:t xml:space="preserve">Reset </w:t>
+      </w:r>
+      <w:r>
+        <w:rPr>
+          <w:lang w:val="bg-BG"/>
+        </w:rPr>
+        <w:t>– Изчистване на текущото дебъгване и започването му</w:t>
+      </w:r>
     </w:p>
     <w:sectPr>
-      <w:footerReference w:type="default" r:id="rId27"/>
       <w:pgSz w:w="11906" w:h="16838"/>
       <w:pgMar w:top="1417" w:right="1417" w:bottom="1417" w:left="1417" w:header="708" w:footer="708" w:gutter="0"/>
       <w:cols w:space="708"/>
@@ -7069,25 +8154,16 @@
       <w:rPr>
         <w:lang w:val="bg-BG"/>
       </w:rPr>
-      <w:t xml:space="preserve"> </w:t>
-    </w:r>
-    <w:r>
-      <w:rPr>
-        <w:lang w:val="bg-BG"/>
-      </w:rPr>
-      <w:t xml:space="preserve">- </w:t>
+      <w:t xml:space="preserve"> - </w:t>
     </w:r>
     <w:fldSimple w:instr=" STYLEREF  &quot;Heading 2&quot;  \* MERGEFORMAT ">
       <w:r>
         <w:rPr>
           <w:noProof/>
         </w:rPr>
-        <w:t>Необходимост от решаване на дипломната задача</w:t>
+        <w:t>Постановка на дипломното задание</w:t>
       </w:r>
     </w:fldSimple>
-    <w:r>
-      <w:t xml:space="preserve"> </w:t>
-    </w:r>
     <w:r>
       <w:ptab w:relativeTo="margin" w:alignment="right" w:leader="none"/>
     </w:r>
@@ -7096,7 +8172,7 @@
         <w:rPr>
           <w:noProof/>
         </w:rPr>
-        <w:t>16</w:t>
+        <w:t>17</w:t>
       </w:r>
     </w:fldSimple>
   </w:p>
@@ -7433,6 +8509,119 @@
     </w:lvl>
   </w:abstractNum>
   <w:abstractNum w:abstractNumId="11">
+    <w:nsid w:val="01A132AE"/>
+    <w:multiLevelType w:val="hybridMultilevel"/>
+    <w:tmpl w:val="E6FA89B8"/>
+    <w:lvl w:ilvl="0" w:tplc="85CA3A82">
+      <w:start w:val="1"/>
+      <w:numFmt w:val="bullet"/>
+      <w:lvlText w:val="-"/>
+      <w:lvlJc w:val="left"/>
+      <w:pPr>
+        <w:ind w:left="1287" w:hanging="360"/>
+      </w:pPr>
+      <w:rPr>
+        <w:rFonts w:ascii="Times New Roman" w:hAnsi="Times New Roman" w:cs="Times New Roman" w:hint="default"/>
+      </w:rPr>
+    </w:lvl>
+    <w:lvl w:ilvl="1" w:tplc="04020003" w:tentative="1">
+      <w:start w:val="1"/>
+      <w:numFmt w:val="bullet"/>
+      <w:lvlText w:val="o"/>
+      <w:lvlJc w:val="left"/>
+      <w:pPr>
+        <w:ind w:left="2007" w:hanging="360"/>
+      </w:pPr>
+      <w:rPr>
+        <w:rFonts w:ascii="Courier New" w:hAnsi="Courier New" w:cs="Courier New" w:hint="default"/>
+      </w:rPr>
+    </w:lvl>
+    <w:lvl w:ilvl="2" w:tplc="04020005" w:tentative="1">
+      <w:start w:val="1"/>
+      <w:numFmt w:val="bullet"/>
+      <w:lvlText w:val=""/>
+      <w:lvlJc w:val="left"/>
+      <w:pPr>
+        <w:ind w:left="2727" w:hanging="360"/>
+      </w:pPr>
+      <w:rPr>
+        <w:rFonts w:ascii="Wingdings" w:hAnsi="Wingdings" w:hint="default"/>
+      </w:rPr>
+    </w:lvl>
+    <w:lvl w:ilvl="3" w:tplc="04020001" w:tentative="1">
+      <w:start w:val="1"/>
+      <w:numFmt w:val="bullet"/>
+      <w:lvlText w:val=""/>
+      <w:lvlJc w:val="left"/>
+      <w:pPr>
+        <w:ind w:left="3447" w:hanging="360"/>
+      </w:pPr>
+      <w:rPr>
+        <w:rFonts w:ascii="Symbol" w:hAnsi="Symbol" w:hint="default"/>
+      </w:rPr>
+    </w:lvl>
+    <w:lvl w:ilvl="4" w:tplc="04020003" w:tentative="1">
+      <w:start w:val="1"/>
+      <w:numFmt w:val="bullet"/>
+      <w:lvlText w:val="o"/>
+      <w:lvlJc w:val="left"/>
+      <w:pPr>
+        <w:ind w:left="4167" w:hanging="360"/>
+      </w:pPr>
+      <w:rPr>
+        <w:rFonts w:ascii="Courier New" w:hAnsi="Courier New" w:cs="Courier New" w:hint="default"/>
+      </w:rPr>
+    </w:lvl>
+    <w:lvl w:ilvl="5" w:tplc="04020005" w:tentative="1">
+      <w:start w:val="1"/>
+      <w:numFmt w:val="bullet"/>
+      <w:lvlText w:val=""/>
+      <w:lvlJc w:val="left"/>
+      <w:pPr>
+        <w:ind w:left="4887" w:hanging="360"/>
+      </w:pPr>
+      <w:rPr>
+        <w:rFonts w:ascii="Wingdings" w:hAnsi="Wingdings" w:hint="default"/>
+      </w:rPr>
+    </w:lvl>
+    <w:lvl w:ilvl="6" w:tplc="04020001" w:tentative="1">
+      <w:start w:val="1"/>
+      <w:numFmt w:val="bullet"/>
+      <w:lvlText w:val=""/>
+      <w:lvlJc w:val="left"/>
+      <w:pPr>
+        <w:ind w:left="5607" w:hanging="360"/>
+      </w:pPr>
+      <w:rPr>
+        <w:rFonts w:ascii="Symbol" w:hAnsi="Symbol" w:hint="default"/>
+      </w:rPr>
+    </w:lvl>
+    <w:lvl w:ilvl="7" w:tplc="04020003" w:tentative="1">
+      <w:start w:val="1"/>
+      <w:numFmt w:val="bullet"/>
+      <w:lvlText w:val="o"/>
+      <w:lvlJc w:val="left"/>
+      <w:pPr>
+        <w:ind w:left="6327" w:hanging="360"/>
+      </w:pPr>
+      <w:rPr>
+        <w:rFonts w:ascii="Courier New" w:hAnsi="Courier New" w:cs="Courier New" w:hint="default"/>
+      </w:rPr>
+    </w:lvl>
+    <w:lvl w:ilvl="8" w:tplc="04020005" w:tentative="1">
+      <w:start w:val="1"/>
+      <w:numFmt w:val="bullet"/>
+      <w:lvlText w:val=""/>
+      <w:lvlJc w:val="left"/>
+      <w:pPr>
+        <w:ind w:left="7047" w:hanging="360"/>
+      </w:pPr>
+      <w:rPr>
+        <w:rFonts w:ascii="Wingdings" w:hAnsi="Wingdings" w:hint="default"/>
+      </w:rPr>
+    </w:lvl>
+  </w:abstractNum>
+  <w:abstractNum w:abstractNumId="12">
     <w:nsid w:val="0A3E232C"/>
     <w:multiLevelType w:val="hybridMultilevel"/>
     <w:tmpl w:val="2CC61E20"/>
@@ -7518,7 +8707,545 @@
       </w:pPr>
     </w:lvl>
   </w:abstractNum>
-  <w:abstractNum w:abstractNumId="12">
+  <w:abstractNum w:abstractNumId="13">
+    <w:nsid w:val="10152DC7"/>
+    <w:multiLevelType w:val="hybridMultilevel"/>
+    <w:tmpl w:val="5F8E4F6A"/>
+    <w:lvl w:ilvl="0" w:tplc="85CA3A82">
+      <w:start w:val="1"/>
+      <w:numFmt w:val="bullet"/>
+      <w:lvlText w:val="-"/>
+      <w:lvlJc w:val="left"/>
+      <w:pPr>
+        <w:ind w:left="1287" w:hanging="360"/>
+      </w:pPr>
+      <w:rPr>
+        <w:rFonts w:ascii="Times New Roman" w:hAnsi="Times New Roman" w:cs="Times New Roman" w:hint="default"/>
+      </w:rPr>
+    </w:lvl>
+    <w:lvl w:ilvl="1" w:tplc="04020001">
+      <w:start w:val="1"/>
+      <w:numFmt w:val="bullet"/>
+      <w:lvlText w:val=""/>
+      <w:lvlJc w:val="left"/>
+      <w:pPr>
+        <w:ind w:left="2007" w:hanging="360"/>
+      </w:pPr>
+      <w:rPr>
+        <w:rFonts w:ascii="Symbol" w:hAnsi="Symbol" w:hint="default"/>
+      </w:rPr>
+    </w:lvl>
+    <w:lvl w:ilvl="2" w:tplc="04020005" w:tentative="1">
+      <w:start w:val="1"/>
+      <w:numFmt w:val="bullet"/>
+      <w:lvlText w:val=""/>
+      <w:lvlJc w:val="left"/>
+      <w:pPr>
+        <w:ind w:left="2727" w:hanging="360"/>
+      </w:pPr>
+      <w:rPr>
+        <w:rFonts w:ascii="Wingdings" w:hAnsi="Wingdings" w:hint="default"/>
+      </w:rPr>
+    </w:lvl>
+    <w:lvl w:ilvl="3" w:tplc="04020001" w:tentative="1">
+      <w:start w:val="1"/>
+      <w:numFmt w:val="bullet"/>
+      <w:lvlText w:val=""/>
+      <w:lvlJc w:val="left"/>
+      <w:pPr>
+        <w:ind w:left="3447" w:hanging="360"/>
+      </w:pPr>
+      <w:rPr>
+        <w:rFonts w:ascii="Symbol" w:hAnsi="Symbol" w:hint="default"/>
+      </w:rPr>
+    </w:lvl>
+    <w:lvl w:ilvl="4" w:tplc="04020003" w:tentative="1">
+      <w:start w:val="1"/>
+      <w:numFmt w:val="bullet"/>
+      <w:lvlText w:val="o"/>
+      <w:lvlJc w:val="left"/>
+      <w:pPr>
+        <w:ind w:left="4167" w:hanging="360"/>
+      </w:pPr>
+      <w:rPr>
+        <w:rFonts w:ascii="Courier New" w:hAnsi="Courier New" w:cs="Courier New" w:hint="default"/>
+      </w:rPr>
+    </w:lvl>
+    <w:lvl w:ilvl="5" w:tplc="04020005" w:tentative="1">
+      <w:start w:val="1"/>
+      <w:numFmt w:val="bullet"/>
+      <w:lvlText w:val=""/>
+      <w:lvlJc w:val="left"/>
+      <w:pPr>
+        <w:ind w:left="4887" w:hanging="360"/>
+      </w:pPr>
+      <w:rPr>
+        <w:rFonts w:ascii="Wingdings" w:hAnsi="Wingdings" w:hint="default"/>
+      </w:rPr>
+    </w:lvl>
+    <w:lvl w:ilvl="6" w:tplc="04020001" w:tentative="1">
+      <w:start w:val="1"/>
+      <w:numFmt w:val="bullet"/>
+      <w:lvlText w:val=""/>
+      <w:lvlJc w:val="left"/>
+      <w:pPr>
+        <w:ind w:left="5607" w:hanging="360"/>
+      </w:pPr>
+      <w:rPr>
+        <w:rFonts w:ascii="Symbol" w:hAnsi="Symbol" w:hint="default"/>
+      </w:rPr>
+    </w:lvl>
+    <w:lvl w:ilvl="7" w:tplc="04020003" w:tentative="1">
+      <w:start w:val="1"/>
+      <w:numFmt w:val="bullet"/>
+      <w:lvlText w:val="o"/>
+      <w:lvlJc w:val="left"/>
+      <w:pPr>
+        <w:ind w:left="6327" w:hanging="360"/>
+      </w:pPr>
+      <w:rPr>
+        <w:rFonts w:ascii="Courier New" w:hAnsi="Courier New" w:cs="Courier New" w:hint="default"/>
+      </w:rPr>
+    </w:lvl>
+    <w:lvl w:ilvl="8" w:tplc="04020005" w:tentative="1">
+      <w:start w:val="1"/>
+      <w:numFmt w:val="bullet"/>
+      <w:lvlText w:val=""/>
+      <w:lvlJc w:val="left"/>
+      <w:pPr>
+        <w:ind w:left="7047" w:hanging="360"/>
+      </w:pPr>
+      <w:rPr>
+        <w:rFonts w:ascii="Wingdings" w:hAnsi="Wingdings" w:hint="default"/>
+      </w:rPr>
+    </w:lvl>
+  </w:abstractNum>
+  <w:abstractNum w:abstractNumId="14">
+    <w:nsid w:val="10A37B19"/>
+    <w:multiLevelType w:val="hybridMultilevel"/>
+    <w:tmpl w:val="85DA83CC"/>
+    <w:lvl w:ilvl="0" w:tplc="0402000F">
+      <w:start w:val="1"/>
+      <w:numFmt w:val="decimal"/>
+      <w:lvlText w:val="%1."/>
+      <w:lvlJc w:val="left"/>
+      <w:pPr>
+        <w:ind w:left="1068" w:hanging="360"/>
+      </w:pPr>
+    </w:lvl>
+    <w:lvl w:ilvl="1" w:tplc="04020019" w:tentative="1">
+      <w:start w:val="1"/>
+      <w:numFmt w:val="lowerLetter"/>
+      <w:lvlText w:val="%2."/>
+      <w:lvlJc w:val="left"/>
+      <w:pPr>
+        <w:ind w:left="1788" w:hanging="360"/>
+      </w:pPr>
+    </w:lvl>
+    <w:lvl w:ilvl="2" w:tplc="0402001B" w:tentative="1">
+      <w:start w:val="1"/>
+      <w:numFmt w:val="lowerRoman"/>
+      <w:lvlText w:val="%3."/>
+      <w:lvlJc w:val="right"/>
+      <w:pPr>
+        <w:ind w:left="2508" w:hanging="180"/>
+      </w:pPr>
+    </w:lvl>
+    <w:lvl w:ilvl="3" w:tplc="0402000F" w:tentative="1">
+      <w:start w:val="1"/>
+      <w:numFmt w:val="decimal"/>
+      <w:lvlText w:val="%4."/>
+      <w:lvlJc w:val="left"/>
+      <w:pPr>
+        <w:ind w:left="3228" w:hanging="360"/>
+      </w:pPr>
+    </w:lvl>
+    <w:lvl w:ilvl="4" w:tplc="04020019" w:tentative="1">
+      <w:start w:val="1"/>
+      <w:numFmt w:val="lowerLetter"/>
+      <w:lvlText w:val="%5."/>
+      <w:lvlJc w:val="left"/>
+      <w:pPr>
+        <w:ind w:left="3948" w:hanging="360"/>
+      </w:pPr>
+    </w:lvl>
+    <w:lvl w:ilvl="5" w:tplc="0402001B" w:tentative="1">
+      <w:start w:val="1"/>
+      <w:numFmt w:val="lowerRoman"/>
+      <w:lvlText w:val="%6."/>
+      <w:lvlJc w:val="right"/>
+      <w:pPr>
+        <w:ind w:left="4668" w:hanging="180"/>
+      </w:pPr>
+    </w:lvl>
+    <w:lvl w:ilvl="6" w:tplc="0402000F" w:tentative="1">
+      <w:start w:val="1"/>
+      <w:numFmt w:val="decimal"/>
+      <w:lvlText w:val="%7."/>
+      <w:lvlJc w:val="left"/>
+      <w:pPr>
+        <w:ind w:left="5388" w:hanging="360"/>
+      </w:pPr>
+    </w:lvl>
+    <w:lvl w:ilvl="7" w:tplc="04020019" w:tentative="1">
+      <w:start w:val="1"/>
+      <w:numFmt w:val="lowerLetter"/>
+      <w:lvlText w:val="%8."/>
+      <w:lvlJc w:val="left"/>
+      <w:pPr>
+        <w:ind w:left="6108" w:hanging="360"/>
+      </w:pPr>
+    </w:lvl>
+    <w:lvl w:ilvl="8" w:tplc="0402001B" w:tentative="1">
+      <w:start w:val="1"/>
+      <w:numFmt w:val="lowerRoman"/>
+      <w:lvlText w:val="%9."/>
+      <w:lvlJc w:val="right"/>
+      <w:pPr>
+        <w:ind w:left="6828" w:hanging="180"/>
+      </w:pPr>
+    </w:lvl>
+  </w:abstractNum>
+  <w:abstractNum w:abstractNumId="15">
+    <w:nsid w:val="18DD7B8D"/>
+    <w:multiLevelType w:val="hybridMultilevel"/>
+    <w:tmpl w:val="49EC38A6"/>
+    <w:lvl w:ilvl="0" w:tplc="85CA3A82">
+      <w:start w:val="1"/>
+      <w:numFmt w:val="bullet"/>
+      <w:lvlText w:val="-"/>
+      <w:lvlJc w:val="left"/>
+      <w:pPr>
+        <w:ind w:left="1287" w:hanging="360"/>
+      </w:pPr>
+      <w:rPr>
+        <w:rFonts w:ascii="Times New Roman" w:hAnsi="Times New Roman" w:cs="Times New Roman" w:hint="default"/>
+      </w:rPr>
+    </w:lvl>
+    <w:lvl w:ilvl="1" w:tplc="04020003" w:tentative="1">
+      <w:start w:val="1"/>
+      <w:numFmt w:val="bullet"/>
+      <w:lvlText w:val="o"/>
+      <w:lvlJc w:val="left"/>
+      <w:pPr>
+        <w:ind w:left="2007" w:hanging="360"/>
+      </w:pPr>
+      <w:rPr>
+        <w:rFonts w:ascii="Courier New" w:hAnsi="Courier New" w:cs="Courier New" w:hint="default"/>
+      </w:rPr>
+    </w:lvl>
+    <w:lvl w:ilvl="2" w:tplc="04020005" w:tentative="1">
+      <w:start w:val="1"/>
+      <w:numFmt w:val="bullet"/>
+      <w:lvlText w:val=""/>
+      <w:lvlJc w:val="left"/>
+      <w:pPr>
+        <w:ind w:left="2727" w:hanging="360"/>
+      </w:pPr>
+      <w:rPr>
+        <w:rFonts w:ascii="Wingdings" w:hAnsi="Wingdings" w:hint="default"/>
+      </w:rPr>
+    </w:lvl>
+    <w:lvl w:ilvl="3" w:tplc="04020001" w:tentative="1">
+      <w:start w:val="1"/>
+      <w:numFmt w:val="bullet"/>
+      <w:lvlText w:val=""/>
+      <w:lvlJc w:val="left"/>
+      <w:pPr>
+        <w:ind w:left="3447" w:hanging="360"/>
+      </w:pPr>
+      <w:rPr>
+        <w:rFonts w:ascii="Symbol" w:hAnsi="Symbol" w:hint="default"/>
+      </w:rPr>
+    </w:lvl>
+    <w:lvl w:ilvl="4" w:tplc="04020003" w:tentative="1">
+      <w:start w:val="1"/>
+      <w:numFmt w:val="bullet"/>
+      <w:lvlText w:val="o"/>
+      <w:lvlJc w:val="left"/>
+      <w:pPr>
+        <w:ind w:left="4167" w:hanging="360"/>
+      </w:pPr>
+      <w:rPr>
+        <w:rFonts w:ascii="Courier New" w:hAnsi="Courier New" w:cs="Courier New" w:hint="default"/>
+      </w:rPr>
+    </w:lvl>
+    <w:lvl w:ilvl="5" w:tplc="04020005" w:tentative="1">
+      <w:start w:val="1"/>
+      <w:numFmt w:val="bullet"/>
+      <w:lvlText w:val=""/>
+      <w:lvlJc w:val="left"/>
+      <w:pPr>
+        <w:ind w:left="4887" w:hanging="360"/>
+      </w:pPr>
+      <w:rPr>
+        <w:rFonts w:ascii="Wingdings" w:hAnsi="Wingdings" w:hint="default"/>
+      </w:rPr>
+    </w:lvl>
+    <w:lvl w:ilvl="6" w:tplc="04020001" w:tentative="1">
+      <w:start w:val="1"/>
+      <w:numFmt w:val="bullet"/>
+      <w:lvlText w:val=""/>
+      <w:lvlJc w:val="left"/>
+      <w:pPr>
+        <w:ind w:left="5607" w:hanging="360"/>
+      </w:pPr>
+      <w:rPr>
+        <w:rFonts w:ascii="Symbol" w:hAnsi="Symbol" w:hint="default"/>
+      </w:rPr>
+    </w:lvl>
+    <w:lvl w:ilvl="7" w:tplc="04020003" w:tentative="1">
+      <w:start w:val="1"/>
+      <w:numFmt w:val="bullet"/>
+      <w:lvlText w:val="o"/>
+      <w:lvlJc w:val="left"/>
+      <w:pPr>
+        <w:ind w:left="6327" w:hanging="360"/>
+      </w:pPr>
+      <w:rPr>
+        <w:rFonts w:ascii="Courier New" w:hAnsi="Courier New" w:cs="Courier New" w:hint="default"/>
+      </w:rPr>
+    </w:lvl>
+    <w:lvl w:ilvl="8" w:tplc="04020005" w:tentative="1">
+      <w:start w:val="1"/>
+      <w:numFmt w:val="bullet"/>
+      <w:lvlText w:val=""/>
+      <w:lvlJc w:val="left"/>
+      <w:pPr>
+        <w:ind w:left="7047" w:hanging="360"/>
+      </w:pPr>
+      <w:rPr>
+        <w:rFonts w:ascii="Wingdings" w:hAnsi="Wingdings" w:hint="default"/>
+      </w:rPr>
+    </w:lvl>
+  </w:abstractNum>
+  <w:abstractNum w:abstractNumId="16">
+    <w:nsid w:val="1E735C90"/>
+    <w:multiLevelType w:val="hybridMultilevel"/>
+    <w:tmpl w:val="8AECEE0C"/>
+    <w:lvl w:ilvl="0" w:tplc="85CA3A82">
+      <w:start w:val="1"/>
+      <w:numFmt w:val="bullet"/>
+      <w:lvlText w:val="-"/>
+      <w:lvlJc w:val="left"/>
+      <w:pPr>
+        <w:ind w:left="1287" w:hanging="360"/>
+      </w:pPr>
+      <w:rPr>
+        <w:rFonts w:ascii="Times New Roman" w:hAnsi="Times New Roman" w:cs="Times New Roman" w:hint="default"/>
+      </w:rPr>
+    </w:lvl>
+    <w:lvl w:ilvl="1" w:tplc="04020003" w:tentative="1">
+      <w:start w:val="1"/>
+      <w:numFmt w:val="bullet"/>
+      <w:lvlText w:val="o"/>
+      <w:lvlJc w:val="left"/>
+      <w:pPr>
+        <w:ind w:left="2007" w:hanging="360"/>
+      </w:pPr>
+      <w:rPr>
+        <w:rFonts w:ascii="Courier New" w:hAnsi="Courier New" w:cs="Courier New" w:hint="default"/>
+      </w:rPr>
+    </w:lvl>
+    <w:lvl w:ilvl="2" w:tplc="04020005" w:tentative="1">
+      <w:start w:val="1"/>
+      <w:numFmt w:val="bullet"/>
+      <w:lvlText w:val=""/>
+      <w:lvlJc w:val="left"/>
+      <w:pPr>
+        <w:ind w:left="2727" w:hanging="360"/>
+      </w:pPr>
+      <w:rPr>
+        <w:rFonts w:ascii="Wingdings" w:hAnsi="Wingdings" w:hint="default"/>
+      </w:rPr>
+    </w:lvl>
+    <w:lvl w:ilvl="3" w:tplc="04020001" w:tentative="1">
+      <w:start w:val="1"/>
+      <w:numFmt w:val="bullet"/>
+      <w:lvlText w:val=""/>
+      <w:lvlJc w:val="left"/>
+      <w:pPr>
+        <w:ind w:left="3447" w:hanging="360"/>
+      </w:pPr>
+      <w:rPr>
+        <w:rFonts w:ascii="Symbol" w:hAnsi="Symbol" w:hint="default"/>
+      </w:rPr>
+    </w:lvl>
+    <w:lvl w:ilvl="4" w:tplc="04020003" w:tentative="1">
+      <w:start w:val="1"/>
+      <w:numFmt w:val="bullet"/>
+      <w:lvlText w:val="o"/>
+      <w:lvlJc w:val="left"/>
+      <w:pPr>
+        <w:ind w:left="4167" w:hanging="360"/>
+      </w:pPr>
+      <w:rPr>
+        <w:rFonts w:ascii="Courier New" w:hAnsi="Courier New" w:cs="Courier New" w:hint="default"/>
+      </w:rPr>
+    </w:lvl>
+    <w:lvl w:ilvl="5" w:tplc="04020005" w:tentative="1">
+      <w:start w:val="1"/>
+      <w:numFmt w:val="bullet"/>
+      <w:lvlText w:val=""/>
+      <w:lvlJc w:val="left"/>
+      <w:pPr>
+        <w:ind w:left="4887" w:hanging="360"/>
+      </w:pPr>
+      <w:rPr>
+        <w:rFonts w:ascii="Wingdings" w:hAnsi="Wingdings" w:hint="default"/>
+      </w:rPr>
+    </w:lvl>
+    <w:lvl w:ilvl="6" w:tplc="04020001" w:tentative="1">
+      <w:start w:val="1"/>
+      <w:numFmt w:val="bullet"/>
+      <w:lvlText w:val=""/>
+      <w:lvlJc w:val="left"/>
+      <w:pPr>
+        <w:ind w:left="5607" w:hanging="360"/>
+      </w:pPr>
+      <w:rPr>
+        <w:rFonts w:ascii="Symbol" w:hAnsi="Symbol" w:hint="default"/>
+      </w:rPr>
+    </w:lvl>
+    <w:lvl w:ilvl="7" w:tplc="04020003" w:tentative="1">
+      <w:start w:val="1"/>
+      <w:numFmt w:val="bullet"/>
+      <w:lvlText w:val="o"/>
+      <w:lvlJc w:val="left"/>
+      <w:pPr>
+        <w:ind w:left="6327" w:hanging="360"/>
+      </w:pPr>
+      <w:rPr>
+        <w:rFonts w:ascii="Courier New" w:hAnsi="Courier New" w:cs="Courier New" w:hint="default"/>
+      </w:rPr>
+    </w:lvl>
+    <w:lvl w:ilvl="8" w:tplc="04020005" w:tentative="1">
+      <w:start w:val="1"/>
+      <w:numFmt w:val="bullet"/>
+      <w:lvlText w:val=""/>
+      <w:lvlJc w:val="left"/>
+      <w:pPr>
+        <w:ind w:left="7047" w:hanging="360"/>
+      </w:pPr>
+      <w:rPr>
+        <w:rFonts w:ascii="Wingdings" w:hAnsi="Wingdings" w:hint="default"/>
+      </w:rPr>
+    </w:lvl>
+  </w:abstractNum>
+  <w:abstractNum w:abstractNumId="17">
+    <w:nsid w:val="2988722D"/>
+    <w:multiLevelType w:val="hybridMultilevel"/>
+    <w:tmpl w:val="10E8FA04"/>
+    <w:lvl w:ilvl="0" w:tplc="85CA3A82">
+      <w:start w:val="1"/>
+      <w:numFmt w:val="bullet"/>
+      <w:lvlText w:val="-"/>
+      <w:lvlJc w:val="left"/>
+      <w:pPr>
+        <w:ind w:left="1287" w:hanging="360"/>
+      </w:pPr>
+      <w:rPr>
+        <w:rFonts w:ascii="Times New Roman" w:hAnsi="Times New Roman" w:cs="Times New Roman" w:hint="default"/>
+      </w:rPr>
+    </w:lvl>
+    <w:lvl w:ilvl="1" w:tplc="04020003" w:tentative="1">
+      <w:start w:val="1"/>
+      <w:numFmt w:val="bullet"/>
+      <w:lvlText w:val="o"/>
+      <w:lvlJc w:val="left"/>
+      <w:pPr>
+        <w:ind w:left="2007" w:hanging="360"/>
+      </w:pPr>
+      <w:rPr>
+        <w:rFonts w:ascii="Courier New" w:hAnsi="Courier New" w:cs="Courier New" w:hint="default"/>
+      </w:rPr>
+    </w:lvl>
+    <w:lvl w:ilvl="2" w:tplc="04020005" w:tentative="1">
+      <w:start w:val="1"/>
+      <w:numFmt w:val="bullet"/>
+      <w:lvlText w:val=""/>
+      <w:lvlJc w:val="left"/>
+      <w:pPr>
+        <w:ind w:left="2727" w:hanging="360"/>
+      </w:pPr>
+      <w:rPr>
+        <w:rFonts w:ascii="Wingdings" w:hAnsi="Wingdings" w:hint="default"/>
+      </w:rPr>
+    </w:lvl>
+    <w:lvl w:ilvl="3" w:tplc="04020001" w:tentative="1">
+      <w:start w:val="1"/>
+      <w:numFmt w:val="bullet"/>
+      <w:lvlText w:val=""/>
+      <w:lvlJc w:val="left"/>
+      <w:pPr>
+        <w:ind w:left="3447" w:hanging="360"/>
+      </w:pPr>
+      <w:rPr>
+        <w:rFonts w:ascii="Symbol" w:hAnsi="Symbol" w:hint="default"/>
+      </w:rPr>
+    </w:lvl>
+    <w:lvl w:ilvl="4" w:tplc="04020003" w:tentative="1">
+      <w:start w:val="1"/>
+      <w:numFmt w:val="bullet"/>
+      <w:lvlText w:val="o"/>
+      <w:lvlJc w:val="left"/>
+      <w:pPr>
+        <w:ind w:left="4167" w:hanging="360"/>
+      </w:pPr>
+      <w:rPr>
+        <w:rFonts w:ascii="Courier New" w:hAnsi="Courier New" w:cs="Courier New" w:hint="default"/>
+      </w:rPr>
+    </w:lvl>
+    <w:lvl w:ilvl="5" w:tplc="04020005" w:tentative="1">
+      <w:start w:val="1"/>
+      <w:numFmt w:val="bullet"/>
+      <w:lvlText w:val=""/>
+      <w:lvlJc w:val="left"/>
+      <w:pPr>
+        <w:ind w:left="4887" w:hanging="360"/>
+      </w:pPr>
+      <w:rPr>
+        <w:rFonts w:ascii="Wingdings" w:hAnsi="Wingdings" w:hint="default"/>
+      </w:rPr>
+    </w:lvl>
+    <w:lvl w:ilvl="6" w:tplc="04020001" w:tentative="1">
+      <w:start w:val="1"/>
+      <w:numFmt w:val="bullet"/>
+      <w:lvlText w:val=""/>
+      <w:lvlJc w:val="left"/>
+      <w:pPr>
+        <w:ind w:left="5607" w:hanging="360"/>
+      </w:pPr>
+      <w:rPr>
+        <w:rFonts w:ascii="Symbol" w:hAnsi="Symbol" w:hint="default"/>
+      </w:rPr>
+    </w:lvl>
+    <w:lvl w:ilvl="7" w:tplc="04020003" w:tentative="1">
+      <w:start w:val="1"/>
+      <w:numFmt w:val="bullet"/>
+      <w:lvlText w:val="o"/>
+      <w:lvlJc w:val="left"/>
+      <w:pPr>
+        <w:ind w:left="6327" w:hanging="360"/>
+      </w:pPr>
+      <w:rPr>
+        <w:rFonts w:ascii="Courier New" w:hAnsi="Courier New" w:cs="Courier New" w:hint="default"/>
+      </w:rPr>
+    </w:lvl>
+    <w:lvl w:ilvl="8" w:tplc="04020005" w:tentative="1">
+      <w:start w:val="1"/>
+      <w:numFmt w:val="bullet"/>
+      <w:lvlText w:val=""/>
+      <w:lvlJc w:val="left"/>
+      <w:pPr>
+        <w:ind w:left="7047" w:hanging="360"/>
+      </w:pPr>
+      <w:rPr>
+        <w:rFonts w:ascii="Wingdings" w:hAnsi="Wingdings" w:hint="default"/>
+      </w:rPr>
+    </w:lvl>
+  </w:abstractNum>
+  <w:abstractNum w:abstractNumId="18">
     <w:nsid w:val="383875EE"/>
     <w:multiLevelType w:val="hybridMultilevel"/>
     <w:tmpl w:val="D7963B38"/>
@@ -7604,7 +9331,7 @@
       </w:pPr>
     </w:lvl>
   </w:abstractNum>
-  <w:abstractNum w:abstractNumId="13">
+  <w:abstractNum w:abstractNumId="19">
     <w:nsid w:val="47060545"/>
     <w:multiLevelType w:val="multilevel"/>
     <w:tmpl w:val="0402001F"/>
@@ -7690,7 +9417,7 @@
       </w:pPr>
     </w:lvl>
   </w:abstractNum>
-  <w:abstractNum w:abstractNumId="14">
+  <w:abstractNum w:abstractNumId="20">
     <w:nsid w:val="556C3ADF"/>
     <w:multiLevelType w:val="singleLevel"/>
     <w:tmpl w:val="556C3ADF"/>
@@ -7702,7 +9429,7 @@
       <w:lvlJc w:val="left"/>
     </w:lvl>
   </w:abstractNum>
-  <w:abstractNum w:abstractNumId="15">
+  <w:abstractNum w:abstractNumId="21">
     <w:nsid w:val="556C3C56"/>
     <w:multiLevelType w:val="multilevel"/>
     <w:tmpl w:val="A37AECC8"/>
@@ -7823,7 +9550,7 @@
       </w:rPr>
     </w:lvl>
   </w:abstractNum>
-  <w:abstractNum w:abstractNumId="16">
+  <w:abstractNum w:abstractNumId="22">
     <w:nsid w:val="56084359"/>
     <w:multiLevelType w:val="multilevel"/>
     <w:tmpl w:val="0402001F"/>
@@ -7909,7 +9636,7 @@
       </w:pPr>
     </w:lvl>
   </w:abstractNum>
-  <w:abstractNum w:abstractNumId="17">
+  <w:abstractNum w:abstractNumId="23">
     <w:nsid w:val="58E50F88"/>
     <w:multiLevelType w:val="multilevel"/>
     <w:tmpl w:val="0402001F"/>
@@ -7995,7 +9722,7 @@
       </w:pPr>
     </w:lvl>
   </w:abstractNum>
-  <w:abstractNum w:abstractNumId="18">
+  <w:abstractNum w:abstractNumId="24">
     <w:nsid w:val="59AA2AB5"/>
     <w:multiLevelType w:val="hybridMultilevel"/>
     <w:tmpl w:val="1DA83822"/>
@@ -8108,7 +9835,7 @@
       </w:rPr>
     </w:lvl>
   </w:abstractNum>
-  <w:abstractNum w:abstractNumId="19">
+  <w:abstractNum w:abstractNumId="25">
     <w:nsid w:val="6B683584"/>
     <w:multiLevelType w:val="hybridMultilevel"/>
     <w:tmpl w:val="8DD23CFE"/>
@@ -8221,7 +9948,7 @@
       </w:rPr>
     </w:lvl>
   </w:abstractNum>
-  <w:abstractNum w:abstractNumId="20">
+  <w:abstractNum w:abstractNumId="26">
     <w:nsid w:val="6DA2386D"/>
     <w:multiLevelType w:val="multilevel"/>
     <w:tmpl w:val="0402001F"/>
@@ -8307,7 +10034,93 @@
       </w:pPr>
     </w:lvl>
   </w:abstractNum>
-  <w:abstractNum w:abstractNumId="21">
+  <w:abstractNum w:abstractNumId="27">
+    <w:nsid w:val="6DE825C3"/>
+    <w:multiLevelType w:val="multilevel"/>
+    <w:tmpl w:val="0402001F"/>
+    <w:lvl w:ilvl="0">
+      <w:start w:val="1"/>
+      <w:numFmt w:val="decimal"/>
+      <w:lvlText w:val="%1."/>
+      <w:lvlJc w:val="left"/>
+      <w:pPr>
+        <w:ind w:left="360" w:hanging="360"/>
+      </w:pPr>
+    </w:lvl>
+    <w:lvl w:ilvl="1">
+      <w:start w:val="1"/>
+      <w:numFmt w:val="decimal"/>
+      <w:lvlText w:val="%1.%2."/>
+      <w:lvlJc w:val="left"/>
+      <w:pPr>
+        <w:ind w:left="792" w:hanging="432"/>
+      </w:pPr>
+    </w:lvl>
+    <w:lvl w:ilvl="2">
+      <w:start w:val="1"/>
+      <w:numFmt w:val="decimal"/>
+      <w:lvlText w:val="%1.%2.%3."/>
+      <w:lvlJc w:val="left"/>
+      <w:pPr>
+        <w:ind w:left="1224" w:hanging="504"/>
+      </w:pPr>
+    </w:lvl>
+    <w:lvl w:ilvl="3">
+      <w:start w:val="1"/>
+      <w:numFmt w:val="decimal"/>
+      <w:lvlText w:val="%1.%2.%3.%4."/>
+      <w:lvlJc w:val="left"/>
+      <w:pPr>
+        <w:ind w:left="1728" w:hanging="648"/>
+      </w:pPr>
+    </w:lvl>
+    <w:lvl w:ilvl="4">
+      <w:start w:val="1"/>
+      <w:numFmt w:val="decimal"/>
+      <w:lvlText w:val="%1.%2.%3.%4.%5."/>
+      <w:lvlJc w:val="left"/>
+      <w:pPr>
+        <w:ind w:left="2232" w:hanging="792"/>
+      </w:pPr>
+    </w:lvl>
+    <w:lvl w:ilvl="5">
+      <w:start w:val="1"/>
+      <w:numFmt w:val="decimal"/>
+      <w:lvlText w:val="%1.%2.%3.%4.%5.%6."/>
+      <w:lvlJc w:val="left"/>
+      <w:pPr>
+        <w:ind w:left="2736" w:hanging="936"/>
+      </w:pPr>
+    </w:lvl>
+    <w:lvl w:ilvl="6">
+      <w:start w:val="1"/>
+      <w:numFmt w:val="decimal"/>
+      <w:lvlText w:val="%1.%2.%3.%4.%5.%6.%7."/>
+      <w:lvlJc w:val="left"/>
+      <w:pPr>
+        <w:ind w:left="3240" w:hanging="1080"/>
+      </w:pPr>
+    </w:lvl>
+    <w:lvl w:ilvl="7">
+      <w:start w:val="1"/>
+      <w:numFmt w:val="decimal"/>
+      <w:lvlText w:val="%1.%2.%3.%4.%5.%6.%7.%8."/>
+      <w:lvlJc w:val="left"/>
+      <w:pPr>
+        <w:ind w:left="3744" w:hanging="1224"/>
+      </w:pPr>
+    </w:lvl>
+    <w:lvl w:ilvl="8">
+      <w:start w:val="1"/>
+      <w:numFmt w:val="decimal"/>
+      <w:lvlText w:val="%1.%2.%3.%4.%5.%6.%7.%8.%9."/>
+      <w:lvlJc w:val="left"/>
+      <w:pPr>
+        <w:ind w:left="4320" w:hanging="1440"/>
+      </w:pPr>
+    </w:lvl>
+  </w:abstractNum>
+  <w:abstractNum w:abstractNumId="28">
     <w:nsid w:val="784C5CEA"/>
     <w:multiLevelType w:val="multilevel"/>
     <w:tmpl w:val="A37AECC8"/>
@@ -8428,7 +10241,7 @@
       </w:rPr>
     </w:lvl>
   </w:abstractNum>
-  <w:abstractNum w:abstractNumId="22">
+  <w:abstractNum w:abstractNumId="29">
     <w:nsid w:val="78674E7B"/>
     <w:multiLevelType w:val="hybridMultilevel"/>
     <w:tmpl w:val="F93407BC"/>
@@ -8515,28 +10328,28 @@
     </w:lvl>
   </w:abstractNum>
   <w:num w:numId="1">
-    <w:abstractNumId w:val="15"/>
+    <w:abstractNumId w:val="21"/>
   </w:num>
   <w:num w:numId="2">
-    <w:abstractNumId w:val="14"/>
+    <w:abstractNumId w:val="20"/>
   </w:num>
   <w:num w:numId="3">
-    <w:abstractNumId w:val="11"/>
+    <w:abstractNumId w:val="12"/>
   </w:num>
   <w:num w:numId="4">
-    <w:abstractNumId w:val="22"/>
+    <w:abstractNumId w:val="29"/>
   </w:num>
   <w:num w:numId="5">
-    <w:abstractNumId w:val="21"/>
+    <w:abstractNumId w:val="28"/>
   </w:num>
   <w:num w:numId="6">
     <w:abstractNumId w:val="10"/>
   </w:num>
   <w:num w:numId="7">
-    <w:abstractNumId w:val="20"/>
+    <w:abstractNumId w:val="26"/>
   </w:num>
   <w:num w:numId="8">
-    <w:abstractNumId w:val="16"/>
+    <w:abstractNumId w:val="22"/>
   </w:num>
   <w:num w:numId="9">
     <w:abstractNumId w:val="9"/>
@@ -8569,19 +10382,40 @@
     <w:abstractNumId w:val="0"/>
   </w:num>
   <w:num w:numId="19">
+    <w:abstractNumId w:val="19"/>
+  </w:num>
+  <w:num w:numId="20">
+    <w:abstractNumId w:val="18"/>
+  </w:num>
+  <w:num w:numId="21">
+    <w:abstractNumId w:val="25"/>
+  </w:num>
+  <w:num w:numId="22">
+    <w:abstractNumId w:val="23"/>
+  </w:num>
+  <w:num w:numId="23">
+    <w:abstractNumId w:val="24"/>
+  </w:num>
+  <w:num w:numId="24">
+    <w:abstractNumId w:val="27"/>
+  </w:num>
+  <w:num w:numId="25">
+    <w:abstractNumId w:val="15"/>
+  </w:num>
+  <w:num w:numId="26">
+    <w:abstractNumId w:val="17"/>
+  </w:num>
+  <w:num w:numId="27">
+    <w:abstractNumId w:val="14"/>
+  </w:num>
+  <w:num w:numId="28">
+    <w:abstractNumId w:val="16"/>
+  </w:num>
+  <w:num w:numId="29">
     <w:abstractNumId w:val="13"/>
   </w:num>
-  <w:num w:numId="20">
-    <w:abstractNumId w:val="12"/>
-  </w:num>
-  <w:num w:numId="21">
-    <w:abstractNumId w:val="19"/>
-  </w:num>
-  <w:num w:numId="22">
-    <w:abstractNumId w:val="17"/>
-  </w:num>
-  <w:num w:numId="23">
-    <w:abstractNumId w:val="18"/>
+  <w:num w:numId="30">
+    <w:abstractNumId w:val="11"/>
   </w:num>
 </w:numbering>
 </file>
@@ -9782,7 +11616,7 @@
 </file>
 
 <file path=customXml/itemProps1.xml><?xml version="1.0" encoding="utf-8"?>
-<ds:datastoreItem xmlns:ds="http://schemas.openxmlformats.org/officeDocument/2006/customXml" ds:itemID="{766F6CEE-E020-49D3-9152-5488621EF61C}">
+<ds:datastoreItem xmlns:ds="http://schemas.openxmlformats.org/officeDocument/2006/customXml" ds:itemID="{5393C59E-E612-4DBD-BF66-0942363A8F10}">
   <ds:schemaRefs>
     <ds:schemaRef ds:uri="http://schemas.openxmlformats.org/officeDocument/2006/bibliography"/>
   </ds:schemaRefs>

</xml_diff>

<commit_message>
Stochastic variable description added to document
</commit_message>
<xml_diff>
--- a/documentation/src/main/resources/Monte Carlo Simulation Debugger.docx
+++ b/documentation/src/main/resources/Monte Carlo Simulation Debugger.docx
@@ -62,35 +62,7 @@
         <w:rPr>
           <w:rStyle w:val="SubtitleChar"/>
         </w:rPr>
-        <w:t xml:space="preserve">Разработка на система </w:t>
-      </w:r>
-      <w:proofErr w:type="spellStart"/>
-      <w:r>
-        <w:rPr>
-          <w:rStyle w:val="SubtitleChar"/>
-        </w:rPr>
-        <w:t>за</w:t>
-      </w:r>
-      <w:proofErr w:type="spellEnd"/>
-      <w:r>
-        <w:rPr>
-          <w:rStyle w:val="SubtitleChar"/>
-        </w:rPr>
-        <w:t xml:space="preserve"> </w:t>
-      </w:r>
-      <w:proofErr w:type="spellStart"/>
-      <w:r>
-        <w:rPr>
-          <w:rStyle w:val="SubtitleChar"/>
-        </w:rPr>
-        <w:t>извършване</w:t>
-      </w:r>
-      <w:proofErr w:type="spellEnd"/>
-      <w:r>
-        <w:rPr>
-          <w:rStyle w:val="SubtitleChar"/>
-        </w:rPr>
-        <w:t xml:space="preserve"> и анализ на Монте Карло симулации</w:t>
+        <w:t>Разработка на система за извършване и анализ на Монте Карло симулации</w:t>
       </w:r>
       <w:r>
         <w:rPr>
@@ -536,71 +508,7 @@
           <w:rFonts w:ascii="Times New Roman" w:eastAsia="SimSun" w:hAnsi="Times New Roman" w:cs="Times New Roman"/>
           <w:lang w:bidi="ar-SA"/>
         </w:rPr>
-        <w:t xml:space="preserve"> </w:t>
-      </w:r>
-      <w:proofErr w:type="spellStart"/>
-      <w:r>
-        <w:rPr>
-          <w:rFonts w:ascii="Times New Roman" w:eastAsia="SimSun" w:hAnsi="Times New Roman" w:cs="Times New Roman"/>
-          <w:lang w:bidi="ar-SA"/>
-        </w:rPr>
-        <w:t>сървърен</w:t>
-      </w:r>
-      <w:proofErr w:type="spellEnd"/>
-      <w:r>
-        <w:rPr>
-          <w:rFonts w:ascii="Times New Roman" w:eastAsia="SimSun" w:hAnsi="Times New Roman" w:cs="Times New Roman"/>
-          <w:lang w:bidi="ar-SA"/>
-        </w:rPr>
-        <w:t xml:space="preserve"> </w:t>
-      </w:r>
-      <w:proofErr w:type="spellStart"/>
-      <w:r>
-        <w:rPr>
-          <w:rFonts w:ascii="Times New Roman" w:eastAsia="SimSun" w:hAnsi="Times New Roman" w:cs="Times New Roman"/>
-          <w:lang w:bidi="ar-SA"/>
-        </w:rPr>
-        <w:t>модул</w:t>
-      </w:r>
-      <w:proofErr w:type="spellEnd"/>
-      <w:r>
-        <w:rPr>
-          <w:rFonts w:ascii="Times New Roman" w:eastAsia="SimSun" w:hAnsi="Times New Roman" w:cs="Times New Roman"/>
-          <w:lang w:bidi="ar-SA"/>
-        </w:rPr>
-        <w:t xml:space="preserve"> </w:t>
-      </w:r>
-      <w:proofErr w:type="spellStart"/>
-      <w:r>
-        <w:rPr>
-          <w:rFonts w:ascii="Times New Roman" w:eastAsia="SimSun" w:hAnsi="Times New Roman" w:cs="Times New Roman"/>
-          <w:lang w:bidi="ar-SA"/>
-        </w:rPr>
-        <w:t>за</w:t>
-      </w:r>
-      <w:proofErr w:type="spellEnd"/>
-      <w:r>
-        <w:rPr>
-          <w:rFonts w:ascii="Times New Roman" w:eastAsia="SimSun" w:hAnsi="Times New Roman" w:cs="Times New Roman"/>
-          <w:lang w:bidi="ar-SA"/>
-        </w:rPr>
-        <w:t xml:space="preserve"> </w:t>
-      </w:r>
-      <w:proofErr w:type="spellStart"/>
-      <w:r>
-        <w:rPr>
-          <w:rFonts w:ascii="Times New Roman" w:eastAsia="SimSun" w:hAnsi="Times New Roman" w:cs="Times New Roman"/>
-          <w:lang w:bidi="ar-SA"/>
-        </w:rPr>
-        <w:t>извършване</w:t>
-      </w:r>
-      <w:proofErr w:type="spellEnd"/>
-      <w:r>
-        <w:rPr>
-          <w:rFonts w:ascii="Times New Roman" w:eastAsia="SimSun" w:hAnsi="Times New Roman" w:cs="Times New Roman"/>
-          <w:lang w:bidi="ar-SA"/>
-        </w:rPr>
-        <w:t xml:space="preserve"> на симулации</w:t>
+        <w:t xml:space="preserve"> сървърен модул за извършване на симулации</w:t>
       </w:r>
       <w:r>
         <w:rPr>
@@ -1178,7 +1086,7 @@
           <w:lang w:val="bg-BG" w:eastAsia="bg-BG" w:bidi="ar-SA"/>
         </w:rPr>
       </w:pPr>
-      <w:hyperlink w:anchor="_Toc454489588" w:history="1">
+      <w:hyperlink w:anchor="_Toc454573096" w:history="1">
         <w:r>
           <w:rPr>
             <w:rStyle w:val="Hyperlink"/>
@@ -1223,7 +1131,7 @@
             <w:noProof/>
             <w:webHidden/>
           </w:rPr>
-          <w:instrText xml:space="preserve"> PAGEREF _Toc454489588 \h </w:instrText>
+          <w:instrText xml:space="preserve"> PAGEREF _Toc454573096 \h </w:instrText>
         </w:r>
         <w:r>
           <w:rPr>
@@ -1268,7 +1176,7 @@
           <w:lang w:val="bg-BG" w:eastAsia="bg-BG" w:bidi="ar-SA"/>
         </w:rPr>
       </w:pPr>
-      <w:hyperlink w:anchor="_Toc454489589" w:history="1">
+      <w:hyperlink w:anchor="_Toc454573097" w:history="1">
         <w:r>
           <w:rPr>
             <w:rStyle w:val="Hyperlink"/>
@@ -1313,7 +1221,7 @@
             <w:noProof/>
             <w:webHidden/>
           </w:rPr>
-          <w:instrText xml:space="preserve"> PAGEREF _Toc454489589 \h </w:instrText>
+          <w:instrText xml:space="preserve"> PAGEREF _Toc454573097 \h </w:instrText>
         </w:r>
         <w:r>
           <w:rPr>
@@ -1358,7 +1266,7 @@
           <w:lang w:val="bg-BG" w:eastAsia="bg-BG" w:bidi="ar-SA"/>
         </w:rPr>
       </w:pPr>
-      <w:hyperlink w:anchor="_Toc454489590" w:history="1">
+      <w:hyperlink w:anchor="_Toc454573098" w:history="1">
         <w:r>
           <w:rPr>
             <w:rStyle w:val="Hyperlink"/>
@@ -1403,7 +1311,7 @@
             <w:noProof/>
             <w:webHidden/>
           </w:rPr>
-          <w:instrText xml:space="preserve"> PAGEREF _Toc454489590 \h </w:instrText>
+          <w:instrText xml:space="preserve"> PAGEREF _Toc454573098 \h </w:instrText>
         </w:r>
         <w:r>
           <w:rPr>
@@ -1448,7 +1356,7 @@
           <w:lang w:val="bg-BG" w:eastAsia="bg-BG" w:bidi="ar-SA"/>
         </w:rPr>
       </w:pPr>
-      <w:hyperlink w:anchor="_Toc454489591" w:history="1">
+      <w:hyperlink w:anchor="_Toc454573099" w:history="1">
         <w:r>
           <w:rPr>
             <w:rStyle w:val="Hyperlink"/>
@@ -1493,7 +1401,7 @@
             <w:noProof/>
             <w:webHidden/>
           </w:rPr>
-          <w:instrText xml:space="preserve"> PAGEREF _Toc454489591 \h </w:instrText>
+          <w:instrText xml:space="preserve"> PAGEREF _Toc454573099 \h </w:instrText>
         </w:r>
         <w:r>
           <w:rPr>
@@ -1538,7 +1446,7 @@
           <w:lang w:val="bg-BG" w:eastAsia="bg-BG" w:bidi="ar-SA"/>
         </w:rPr>
       </w:pPr>
-      <w:hyperlink w:anchor="_Toc454489592" w:history="1">
+      <w:hyperlink w:anchor="_Toc454573100" w:history="1">
         <w:r>
           <w:rPr>
             <w:rStyle w:val="Hyperlink"/>
@@ -1583,7 +1491,7 @@
             <w:noProof/>
             <w:webHidden/>
           </w:rPr>
-          <w:instrText xml:space="preserve"> PAGEREF _Toc454489592 \h </w:instrText>
+          <w:instrText xml:space="preserve"> PAGEREF _Toc454573100 \h </w:instrText>
         </w:r>
         <w:r>
           <w:rPr>
@@ -1628,7 +1536,7 @@
           <w:lang w:val="bg-BG" w:eastAsia="bg-BG" w:bidi="ar-SA"/>
         </w:rPr>
       </w:pPr>
-      <w:hyperlink w:anchor="_Toc454489593" w:history="1">
+      <w:hyperlink w:anchor="_Toc454573101" w:history="1">
         <w:r>
           <w:rPr>
             <w:rStyle w:val="Hyperlink"/>
@@ -1673,7 +1581,7 @@
             <w:noProof/>
             <w:webHidden/>
           </w:rPr>
-          <w:instrText xml:space="preserve"> PAGEREF _Toc454489593 \h </w:instrText>
+          <w:instrText xml:space="preserve"> PAGEREF _Toc454573101 \h </w:instrText>
         </w:r>
         <w:r>
           <w:rPr>
@@ -1718,7 +1626,7 @@
           <w:lang w:val="bg-BG" w:eastAsia="bg-BG" w:bidi="ar-SA"/>
         </w:rPr>
       </w:pPr>
-      <w:hyperlink w:anchor="_Toc454489594" w:history="1">
+      <w:hyperlink w:anchor="_Toc454573102" w:history="1">
         <w:r>
           <w:rPr>
             <w:rStyle w:val="Hyperlink"/>
@@ -1761,7 +1669,7 @@
             <w:noProof/>
             <w:webHidden/>
           </w:rPr>
-          <w:instrText xml:space="preserve"> PAGEREF _Toc454489594 \h </w:instrText>
+          <w:instrText xml:space="preserve"> PAGEREF _Toc454573102 \h </w:instrText>
         </w:r>
         <w:r>
           <w:rPr>
@@ -1806,7 +1714,7 @@
           <w:lang w:val="bg-BG" w:eastAsia="bg-BG" w:bidi="ar-SA"/>
         </w:rPr>
       </w:pPr>
-      <w:hyperlink w:anchor="_Toc454489595" w:history="1">
+      <w:hyperlink w:anchor="_Toc454573103" w:history="1">
         <w:r>
           <w:rPr>
             <w:rStyle w:val="Hyperlink"/>
@@ -1850,7 +1758,7 @@
             <w:noProof/>
             <w:webHidden/>
           </w:rPr>
-          <w:instrText xml:space="preserve"> PAGEREF _Toc454489595 \h </w:instrText>
+          <w:instrText xml:space="preserve"> PAGEREF _Toc454573103 \h </w:instrText>
         </w:r>
         <w:r>
           <w:rPr>
@@ -1895,7 +1803,7 @@
           <w:lang w:val="bg-BG" w:eastAsia="bg-BG" w:bidi="ar-SA"/>
         </w:rPr>
       </w:pPr>
-      <w:hyperlink w:anchor="_Toc454489596" w:history="1">
+      <w:hyperlink w:anchor="_Toc454573104" w:history="1">
         <w:r>
           <w:rPr>
             <w:rStyle w:val="Hyperlink"/>
@@ -1918,7 +1826,7 @@
             <w:rStyle w:val="Hyperlink"/>
             <w:noProof/>
           </w:rPr>
-          <w:t>Git</w:t>
+          <w:t>JUnit</w:t>
         </w:r>
         <w:r>
           <w:rPr>
@@ -1939,7 +1847,7 @@
             <w:noProof/>
             <w:webHidden/>
           </w:rPr>
-          <w:instrText xml:space="preserve"> PAGEREF _Toc454489596 \h </w:instrText>
+          <w:instrText xml:space="preserve"> PAGEREF _Toc454573104 \h </w:instrText>
         </w:r>
         <w:r>
           <w:rPr>
@@ -1984,12 +1892,11 @@
           <w:lang w:val="bg-BG" w:eastAsia="bg-BG" w:bidi="ar-SA"/>
         </w:rPr>
       </w:pPr>
-      <w:hyperlink w:anchor="_Toc454489597" w:history="1">
+      <w:hyperlink w:anchor="_Toc454573105" w:history="1">
         <w:r>
           <w:rPr>
             <w:rStyle w:val="Hyperlink"/>
             <w:noProof/>
-            <w:lang w:val="bg-BG"/>
           </w:rPr>
           <w:t>1.5.4.</w:t>
         </w:r>
@@ -2007,7 +1914,7 @@
             <w:rStyle w:val="Hyperlink"/>
             <w:noProof/>
           </w:rPr>
-          <w:t>JUnit</w:t>
+          <w:t>Git</w:t>
         </w:r>
         <w:r>
           <w:rPr>
@@ -2028,7 +1935,7 @@
             <w:noProof/>
             <w:webHidden/>
           </w:rPr>
-          <w:instrText xml:space="preserve"> PAGEREF _Toc454489597 \h </w:instrText>
+          <w:instrText xml:space="preserve"> PAGEREF _Toc454573105 \h </w:instrText>
         </w:r>
         <w:r>
           <w:rPr>
@@ -2048,7 +1955,7 @@
             <w:noProof/>
             <w:webHidden/>
           </w:rPr>
-          <w:t>10</w:t>
+          <w:t>11</w:t>
         </w:r>
         <w:r>
           <w:rPr>
@@ -2073,7 +1980,7 @@
           <w:lang w:val="bg-BG" w:eastAsia="bg-BG" w:bidi="ar-SA"/>
         </w:rPr>
       </w:pPr>
-      <w:hyperlink w:anchor="_Toc454489598" w:history="1">
+      <w:hyperlink w:anchor="_Toc454573106" w:history="1">
         <w:r>
           <w:rPr>
             <w:rStyle w:val="Hyperlink"/>
@@ -2095,7 +2002,7 @@
             <w:rStyle w:val="Hyperlink"/>
             <w:noProof/>
           </w:rPr>
-          <w:t>Maven</w:t>
+          <w:t>Apache Maven</w:t>
         </w:r>
         <w:r>
           <w:rPr>
@@ -2116,7 +2023,7 @@
             <w:noProof/>
             <w:webHidden/>
           </w:rPr>
-          <w:instrText xml:space="preserve"> PAGEREF _Toc454489598 \h </w:instrText>
+          <w:instrText xml:space="preserve"> PAGEREF _Toc454573106 \h </w:instrText>
         </w:r>
         <w:r>
           <w:rPr>
@@ -2161,11 +2068,12 @@
           <w:lang w:val="bg-BG" w:eastAsia="bg-BG" w:bidi="ar-SA"/>
         </w:rPr>
       </w:pPr>
-      <w:hyperlink w:anchor="_Toc454489599" w:history="1">
+      <w:hyperlink w:anchor="_Toc454573107" w:history="1">
         <w:r>
           <w:rPr>
             <w:rStyle w:val="Hyperlink"/>
             <w:noProof/>
+            <w:lang w:val="bg-BG"/>
           </w:rPr>
           <w:t>1.5.6.</w:t>
         </w:r>
@@ -2204,7 +2112,7 @@
             <w:noProof/>
             <w:webHidden/>
           </w:rPr>
-          <w:instrText xml:space="preserve"> PAGEREF _Toc454489599 \h </w:instrText>
+          <w:instrText xml:space="preserve"> PAGEREF _Toc454573107 \h </w:instrText>
         </w:r>
         <w:r>
           <w:rPr>
@@ -2249,7 +2157,7 @@
           <w:lang w:val="bg-BG" w:eastAsia="bg-BG" w:bidi="ar-SA"/>
         </w:rPr>
       </w:pPr>
-      <w:hyperlink w:anchor="_Toc454489600" w:history="1">
+      <w:hyperlink w:anchor="_Toc454573108" w:history="1">
         <w:r>
           <w:rPr>
             <w:rStyle w:val="Hyperlink"/>
@@ -2293,7 +2201,7 @@
             <w:noProof/>
             <w:webHidden/>
           </w:rPr>
-          <w:instrText xml:space="preserve"> PAGEREF _Toc454489600 \h </w:instrText>
+          <w:instrText xml:space="preserve"> PAGEREF _Toc454573108 \h </w:instrText>
         </w:r>
         <w:r>
           <w:rPr>
@@ -2338,11 +2246,12 @@
           <w:lang w:val="bg-BG" w:eastAsia="bg-BG" w:bidi="ar-SA"/>
         </w:rPr>
       </w:pPr>
-      <w:hyperlink w:anchor="_Toc454489601" w:history="1">
+      <w:hyperlink w:anchor="_Toc454573109" w:history="1">
         <w:r>
           <w:rPr>
             <w:rStyle w:val="Hyperlink"/>
             <w:noProof/>
+            <w:lang w:val="bg-BG"/>
           </w:rPr>
           <w:t>1.5.8.</w:t>
         </w:r>
@@ -2381,7 +2290,7 @@
             <w:noProof/>
             <w:webHidden/>
           </w:rPr>
-          <w:instrText xml:space="preserve"> PAGEREF _Toc454489601 \h </w:instrText>
+          <w:instrText xml:space="preserve"> PAGEREF _Toc454573109 \h </w:instrText>
         </w:r>
         <w:r>
           <w:rPr>
@@ -2402,6 +2311,1086 @@
             <w:webHidden/>
           </w:rPr>
           <w:t>13</w:t>
+        </w:r>
+        <w:r>
+          <w:rPr>
+            <w:noProof/>
+            <w:webHidden/>
+          </w:rPr>
+          <w:fldChar w:fldCharType="end"/>
+        </w:r>
+      </w:hyperlink>
+    </w:p>
+    <w:p>
+      <w:pPr>
+        <w:pStyle w:val="TOC1"/>
+        <w:tabs>
+          <w:tab w:val="left" w:pos="480"/>
+          <w:tab w:val="right" w:leader="dot" w:pos="9062"/>
+        </w:tabs>
+        <w:rPr>
+          <w:noProof/>
+          <w:sz w:val="22"/>
+          <w:szCs w:val="22"/>
+          <w:lang w:val="bg-BG" w:eastAsia="bg-BG" w:bidi="ar-SA"/>
+        </w:rPr>
+      </w:pPr>
+      <w:hyperlink w:anchor="_Toc454573110" w:history="1">
+        <w:r>
+          <w:rPr>
+            <w:rStyle w:val="Hyperlink"/>
+            <w:noProof/>
+            <w:lang w:val="bg-BG"/>
+          </w:rPr>
+          <w:t>2.</w:t>
+        </w:r>
+        <w:r>
+          <w:rPr>
+            <w:noProof/>
+            <w:sz w:val="22"/>
+            <w:szCs w:val="22"/>
+            <w:lang w:val="bg-BG" w:eastAsia="bg-BG" w:bidi="ar-SA"/>
+          </w:rPr>
+          <w:tab/>
+        </w:r>
+        <w:r>
+          <w:rPr>
+            <w:rStyle w:val="Hyperlink"/>
+            <w:noProof/>
+            <w:lang w:val="bg-BG"/>
+          </w:rPr>
+          <w:t>Въведение в проблематиката</w:t>
+        </w:r>
+        <w:r>
+          <w:rPr>
+            <w:noProof/>
+            <w:webHidden/>
+          </w:rPr>
+          <w:tab/>
+        </w:r>
+        <w:r>
+          <w:rPr>
+            <w:noProof/>
+            <w:webHidden/>
+          </w:rPr>
+          <w:fldChar w:fldCharType="begin"/>
+        </w:r>
+        <w:r>
+          <w:rPr>
+            <w:noProof/>
+            <w:webHidden/>
+          </w:rPr>
+          <w:instrText xml:space="preserve"> PAGEREF _Toc454573110 \h </w:instrText>
+        </w:r>
+        <w:r>
+          <w:rPr>
+            <w:noProof/>
+            <w:webHidden/>
+          </w:rPr>
+        </w:r>
+        <w:r>
+          <w:rPr>
+            <w:noProof/>
+            <w:webHidden/>
+          </w:rPr>
+          <w:fldChar w:fldCharType="separate"/>
+        </w:r>
+        <w:r>
+          <w:rPr>
+            <w:noProof/>
+            <w:webHidden/>
+          </w:rPr>
+          <w:t>14</w:t>
+        </w:r>
+        <w:r>
+          <w:rPr>
+            <w:noProof/>
+            <w:webHidden/>
+          </w:rPr>
+          <w:fldChar w:fldCharType="end"/>
+        </w:r>
+      </w:hyperlink>
+    </w:p>
+    <w:p>
+      <w:pPr>
+        <w:pStyle w:val="TOC2"/>
+        <w:tabs>
+          <w:tab w:val="left" w:pos="880"/>
+          <w:tab w:val="right" w:leader="dot" w:pos="9062"/>
+        </w:tabs>
+        <w:rPr>
+          <w:noProof/>
+          <w:sz w:val="22"/>
+          <w:szCs w:val="22"/>
+          <w:lang w:val="bg-BG" w:eastAsia="bg-BG" w:bidi="ar-SA"/>
+        </w:rPr>
+      </w:pPr>
+      <w:hyperlink w:anchor="_Toc454573111" w:history="1">
+        <w:r>
+          <w:rPr>
+            <w:rStyle w:val="Hyperlink"/>
+            <w:noProof/>
+            <w:lang w:val="bg-BG"/>
+          </w:rPr>
+          <w:t>2.1.</w:t>
+        </w:r>
+        <w:r>
+          <w:rPr>
+            <w:noProof/>
+            <w:sz w:val="22"/>
+            <w:szCs w:val="22"/>
+            <w:lang w:val="bg-BG" w:eastAsia="bg-BG" w:bidi="ar-SA"/>
+          </w:rPr>
+          <w:tab/>
+        </w:r>
+        <w:r>
+          <w:rPr>
+            <w:rStyle w:val="Hyperlink"/>
+            <w:noProof/>
+            <w:lang w:val="bg-BG"/>
+          </w:rPr>
+          <w:t>Необходимост от решаване на дипломната задача</w:t>
+        </w:r>
+        <w:r>
+          <w:rPr>
+            <w:noProof/>
+            <w:webHidden/>
+          </w:rPr>
+          <w:tab/>
+        </w:r>
+        <w:r>
+          <w:rPr>
+            <w:noProof/>
+            <w:webHidden/>
+          </w:rPr>
+          <w:fldChar w:fldCharType="begin"/>
+        </w:r>
+        <w:r>
+          <w:rPr>
+            <w:noProof/>
+            <w:webHidden/>
+          </w:rPr>
+          <w:instrText xml:space="preserve"> PAGEREF _Toc454573111 \h </w:instrText>
+        </w:r>
+        <w:r>
+          <w:rPr>
+            <w:noProof/>
+            <w:webHidden/>
+          </w:rPr>
+        </w:r>
+        <w:r>
+          <w:rPr>
+            <w:noProof/>
+            <w:webHidden/>
+          </w:rPr>
+          <w:fldChar w:fldCharType="separate"/>
+        </w:r>
+        <w:r>
+          <w:rPr>
+            <w:noProof/>
+            <w:webHidden/>
+          </w:rPr>
+          <w:t>14</w:t>
+        </w:r>
+        <w:r>
+          <w:rPr>
+            <w:noProof/>
+            <w:webHidden/>
+          </w:rPr>
+          <w:fldChar w:fldCharType="end"/>
+        </w:r>
+      </w:hyperlink>
+    </w:p>
+    <w:p>
+      <w:pPr>
+        <w:pStyle w:val="TOC2"/>
+        <w:tabs>
+          <w:tab w:val="left" w:pos="880"/>
+          <w:tab w:val="right" w:leader="dot" w:pos="9062"/>
+        </w:tabs>
+        <w:rPr>
+          <w:noProof/>
+          <w:sz w:val="22"/>
+          <w:szCs w:val="22"/>
+          <w:lang w:val="bg-BG" w:eastAsia="bg-BG" w:bidi="ar-SA"/>
+        </w:rPr>
+      </w:pPr>
+      <w:hyperlink w:anchor="_Toc454573112" w:history="1">
+        <w:r>
+          <w:rPr>
+            <w:rStyle w:val="Hyperlink"/>
+            <w:noProof/>
+            <w:lang w:val="bg-BG"/>
+          </w:rPr>
+          <w:t>2.2.</w:t>
+        </w:r>
+        <w:r>
+          <w:rPr>
+            <w:noProof/>
+            <w:sz w:val="22"/>
+            <w:szCs w:val="22"/>
+            <w:lang w:val="bg-BG" w:eastAsia="bg-BG" w:bidi="ar-SA"/>
+          </w:rPr>
+          <w:tab/>
+        </w:r>
+        <w:r>
+          <w:rPr>
+            <w:rStyle w:val="Hyperlink"/>
+            <w:noProof/>
+            <w:lang w:val="bg-BG"/>
+          </w:rPr>
+          <w:t>Постановка на дипломното задание</w:t>
+        </w:r>
+        <w:r>
+          <w:rPr>
+            <w:noProof/>
+            <w:webHidden/>
+          </w:rPr>
+          <w:tab/>
+        </w:r>
+        <w:r>
+          <w:rPr>
+            <w:noProof/>
+            <w:webHidden/>
+          </w:rPr>
+          <w:fldChar w:fldCharType="begin"/>
+        </w:r>
+        <w:r>
+          <w:rPr>
+            <w:noProof/>
+            <w:webHidden/>
+          </w:rPr>
+          <w:instrText xml:space="preserve"> PAGEREF _Toc454573112 \h </w:instrText>
+        </w:r>
+        <w:r>
+          <w:rPr>
+            <w:noProof/>
+            <w:webHidden/>
+          </w:rPr>
+        </w:r>
+        <w:r>
+          <w:rPr>
+            <w:noProof/>
+            <w:webHidden/>
+          </w:rPr>
+          <w:fldChar w:fldCharType="separate"/>
+        </w:r>
+        <w:r>
+          <w:rPr>
+            <w:noProof/>
+            <w:webHidden/>
+          </w:rPr>
+          <w:t>16</w:t>
+        </w:r>
+        <w:r>
+          <w:rPr>
+            <w:noProof/>
+            <w:webHidden/>
+          </w:rPr>
+          <w:fldChar w:fldCharType="end"/>
+        </w:r>
+      </w:hyperlink>
+    </w:p>
+    <w:p>
+      <w:pPr>
+        <w:pStyle w:val="TOC3"/>
+        <w:tabs>
+          <w:tab w:val="left" w:pos="1320"/>
+          <w:tab w:val="right" w:leader="dot" w:pos="9062"/>
+        </w:tabs>
+        <w:rPr>
+          <w:noProof/>
+          <w:sz w:val="22"/>
+          <w:szCs w:val="22"/>
+          <w:lang w:val="bg-BG" w:eastAsia="bg-BG" w:bidi="ar-SA"/>
+        </w:rPr>
+      </w:pPr>
+      <w:hyperlink w:anchor="_Toc454573113" w:history="1">
+        <w:r>
+          <w:rPr>
+            <w:rStyle w:val="Hyperlink"/>
+            <w:noProof/>
+            <w:lang w:val="bg-BG"/>
+          </w:rPr>
+          <w:t>2.2.1.</w:t>
+        </w:r>
+        <w:r>
+          <w:rPr>
+            <w:noProof/>
+            <w:sz w:val="22"/>
+            <w:szCs w:val="22"/>
+            <w:lang w:val="bg-BG" w:eastAsia="bg-BG" w:bidi="ar-SA"/>
+          </w:rPr>
+          <w:tab/>
+        </w:r>
+        <w:r>
+          <w:rPr>
+            <w:rStyle w:val="Hyperlink"/>
+            <w:noProof/>
+            <w:lang w:val="bg-BG"/>
+          </w:rPr>
+          <w:t>Сървър</w:t>
+        </w:r>
+        <w:r>
+          <w:rPr>
+            <w:noProof/>
+            <w:webHidden/>
+          </w:rPr>
+          <w:tab/>
+        </w:r>
+        <w:r>
+          <w:rPr>
+            <w:noProof/>
+            <w:webHidden/>
+          </w:rPr>
+          <w:fldChar w:fldCharType="begin"/>
+        </w:r>
+        <w:r>
+          <w:rPr>
+            <w:noProof/>
+            <w:webHidden/>
+          </w:rPr>
+          <w:instrText xml:space="preserve"> PAGEREF _Toc454573113 \h </w:instrText>
+        </w:r>
+        <w:r>
+          <w:rPr>
+            <w:noProof/>
+            <w:webHidden/>
+          </w:rPr>
+        </w:r>
+        <w:r>
+          <w:rPr>
+            <w:noProof/>
+            <w:webHidden/>
+          </w:rPr>
+          <w:fldChar w:fldCharType="separate"/>
+        </w:r>
+        <w:r>
+          <w:rPr>
+            <w:noProof/>
+            <w:webHidden/>
+          </w:rPr>
+          <w:t>16</w:t>
+        </w:r>
+        <w:r>
+          <w:rPr>
+            <w:noProof/>
+            <w:webHidden/>
+          </w:rPr>
+          <w:fldChar w:fldCharType="end"/>
+        </w:r>
+      </w:hyperlink>
+    </w:p>
+    <w:p>
+      <w:pPr>
+        <w:pStyle w:val="TOC3"/>
+        <w:tabs>
+          <w:tab w:val="left" w:pos="1320"/>
+          <w:tab w:val="right" w:leader="dot" w:pos="9062"/>
+        </w:tabs>
+        <w:rPr>
+          <w:noProof/>
+          <w:sz w:val="22"/>
+          <w:szCs w:val="22"/>
+          <w:lang w:val="bg-BG" w:eastAsia="bg-BG" w:bidi="ar-SA"/>
+        </w:rPr>
+      </w:pPr>
+      <w:hyperlink w:anchor="_Toc454573114" w:history="1">
+        <w:r>
+          <w:rPr>
+            <w:rStyle w:val="Hyperlink"/>
+            <w:noProof/>
+            <w:lang w:val="bg-BG"/>
+          </w:rPr>
+          <w:t>2.2.2.</w:t>
+        </w:r>
+        <w:r>
+          <w:rPr>
+            <w:noProof/>
+            <w:sz w:val="22"/>
+            <w:szCs w:val="22"/>
+            <w:lang w:val="bg-BG" w:eastAsia="bg-BG" w:bidi="ar-SA"/>
+          </w:rPr>
+          <w:tab/>
+        </w:r>
+        <w:r>
+          <w:rPr>
+            <w:rStyle w:val="Hyperlink"/>
+            <w:noProof/>
+            <w:lang w:val="bg-BG"/>
+          </w:rPr>
+          <w:t>Клиент</w:t>
+        </w:r>
+        <w:r>
+          <w:rPr>
+            <w:noProof/>
+            <w:webHidden/>
+          </w:rPr>
+          <w:tab/>
+        </w:r>
+        <w:r>
+          <w:rPr>
+            <w:noProof/>
+            <w:webHidden/>
+          </w:rPr>
+          <w:fldChar w:fldCharType="begin"/>
+        </w:r>
+        <w:r>
+          <w:rPr>
+            <w:noProof/>
+            <w:webHidden/>
+          </w:rPr>
+          <w:instrText xml:space="preserve"> PAGEREF _Toc454573114 \h </w:instrText>
+        </w:r>
+        <w:r>
+          <w:rPr>
+            <w:noProof/>
+            <w:webHidden/>
+          </w:rPr>
+        </w:r>
+        <w:r>
+          <w:rPr>
+            <w:noProof/>
+            <w:webHidden/>
+          </w:rPr>
+          <w:fldChar w:fldCharType="separate"/>
+        </w:r>
+        <w:r>
+          <w:rPr>
+            <w:noProof/>
+            <w:webHidden/>
+          </w:rPr>
+          <w:t>17</w:t>
+        </w:r>
+        <w:r>
+          <w:rPr>
+            <w:noProof/>
+            <w:webHidden/>
+          </w:rPr>
+          <w:fldChar w:fldCharType="end"/>
+        </w:r>
+      </w:hyperlink>
+    </w:p>
+    <w:p>
+      <w:pPr>
+        <w:pStyle w:val="TOC1"/>
+        <w:tabs>
+          <w:tab w:val="left" w:pos="480"/>
+          <w:tab w:val="right" w:leader="dot" w:pos="9062"/>
+        </w:tabs>
+        <w:rPr>
+          <w:noProof/>
+          <w:sz w:val="22"/>
+          <w:szCs w:val="22"/>
+          <w:lang w:val="bg-BG" w:eastAsia="bg-BG" w:bidi="ar-SA"/>
+        </w:rPr>
+      </w:pPr>
+      <w:hyperlink w:anchor="_Toc454573115" w:history="1">
+        <w:r>
+          <w:rPr>
+            <w:rStyle w:val="Hyperlink"/>
+            <w:noProof/>
+            <w:lang w:val="bg-BG"/>
+          </w:rPr>
+          <w:t>3.</w:t>
+        </w:r>
+        <w:r>
+          <w:rPr>
+            <w:noProof/>
+            <w:sz w:val="22"/>
+            <w:szCs w:val="22"/>
+            <w:lang w:val="bg-BG" w:eastAsia="bg-BG" w:bidi="ar-SA"/>
+          </w:rPr>
+          <w:tab/>
+        </w:r>
+        <w:r>
+          <w:rPr>
+            <w:rStyle w:val="Hyperlink"/>
+            <w:noProof/>
+            <w:lang w:val="bg-BG"/>
+          </w:rPr>
+          <w:t>Програмно решение</w:t>
+        </w:r>
+        <w:r>
+          <w:rPr>
+            <w:noProof/>
+            <w:webHidden/>
+          </w:rPr>
+          <w:tab/>
+        </w:r>
+        <w:r>
+          <w:rPr>
+            <w:noProof/>
+            <w:webHidden/>
+          </w:rPr>
+          <w:fldChar w:fldCharType="begin"/>
+        </w:r>
+        <w:r>
+          <w:rPr>
+            <w:noProof/>
+            <w:webHidden/>
+          </w:rPr>
+          <w:instrText xml:space="preserve"> PAGEREF _Toc454573115 \h </w:instrText>
+        </w:r>
+        <w:r>
+          <w:rPr>
+            <w:noProof/>
+            <w:webHidden/>
+          </w:rPr>
+        </w:r>
+        <w:r>
+          <w:rPr>
+            <w:noProof/>
+            <w:webHidden/>
+          </w:rPr>
+          <w:fldChar w:fldCharType="separate"/>
+        </w:r>
+        <w:r>
+          <w:rPr>
+            <w:noProof/>
+            <w:webHidden/>
+          </w:rPr>
+          <w:t>18</w:t>
+        </w:r>
+        <w:r>
+          <w:rPr>
+            <w:noProof/>
+            <w:webHidden/>
+          </w:rPr>
+          <w:fldChar w:fldCharType="end"/>
+        </w:r>
+      </w:hyperlink>
+    </w:p>
+    <w:p>
+      <w:pPr>
+        <w:pStyle w:val="TOC2"/>
+        <w:tabs>
+          <w:tab w:val="left" w:pos="880"/>
+          <w:tab w:val="right" w:leader="dot" w:pos="9062"/>
+        </w:tabs>
+        <w:rPr>
+          <w:noProof/>
+          <w:sz w:val="22"/>
+          <w:szCs w:val="22"/>
+          <w:lang w:val="bg-BG" w:eastAsia="bg-BG" w:bidi="ar-SA"/>
+        </w:rPr>
+      </w:pPr>
+      <w:hyperlink w:anchor="_Toc454573116" w:history="1">
+        <w:r>
+          <w:rPr>
+            <w:rStyle w:val="Hyperlink"/>
+            <w:noProof/>
+            <w:lang w:val="bg-BG"/>
+          </w:rPr>
+          <w:t>3.1.</w:t>
+        </w:r>
+        <w:r>
+          <w:rPr>
+            <w:noProof/>
+            <w:sz w:val="22"/>
+            <w:szCs w:val="22"/>
+            <w:lang w:val="bg-BG" w:eastAsia="bg-BG" w:bidi="ar-SA"/>
+          </w:rPr>
+          <w:tab/>
+        </w:r>
+        <w:r>
+          <w:rPr>
+            <w:rStyle w:val="Hyperlink"/>
+            <w:noProof/>
+            <w:lang w:val="bg-BG"/>
+          </w:rPr>
+          <w:t>Даннов модел</w:t>
+        </w:r>
+        <w:r>
+          <w:rPr>
+            <w:noProof/>
+            <w:webHidden/>
+          </w:rPr>
+          <w:tab/>
+        </w:r>
+        <w:r>
+          <w:rPr>
+            <w:noProof/>
+            <w:webHidden/>
+          </w:rPr>
+          <w:fldChar w:fldCharType="begin"/>
+        </w:r>
+        <w:r>
+          <w:rPr>
+            <w:noProof/>
+            <w:webHidden/>
+          </w:rPr>
+          <w:instrText xml:space="preserve"> PAGEREF _Toc454573116 \h </w:instrText>
+        </w:r>
+        <w:r>
+          <w:rPr>
+            <w:noProof/>
+            <w:webHidden/>
+          </w:rPr>
+        </w:r>
+        <w:r>
+          <w:rPr>
+            <w:noProof/>
+            <w:webHidden/>
+          </w:rPr>
+          <w:fldChar w:fldCharType="separate"/>
+        </w:r>
+        <w:r>
+          <w:rPr>
+            <w:noProof/>
+            <w:webHidden/>
+          </w:rPr>
+          <w:t>18</w:t>
+        </w:r>
+        <w:r>
+          <w:rPr>
+            <w:noProof/>
+            <w:webHidden/>
+          </w:rPr>
+          <w:fldChar w:fldCharType="end"/>
+        </w:r>
+      </w:hyperlink>
+    </w:p>
+    <w:p>
+      <w:pPr>
+        <w:pStyle w:val="TOC3"/>
+        <w:tabs>
+          <w:tab w:val="left" w:pos="1320"/>
+          <w:tab w:val="right" w:leader="dot" w:pos="9062"/>
+        </w:tabs>
+        <w:rPr>
+          <w:noProof/>
+          <w:sz w:val="22"/>
+          <w:szCs w:val="22"/>
+          <w:lang w:val="bg-BG" w:eastAsia="bg-BG" w:bidi="ar-SA"/>
+        </w:rPr>
+      </w:pPr>
+      <w:hyperlink w:anchor="_Toc454573117" w:history="1">
+        <w:r>
+          <w:rPr>
+            <w:rStyle w:val="Hyperlink"/>
+            <w:noProof/>
+            <w:lang w:val="bg-BG"/>
+          </w:rPr>
+          <w:t>3.1.1.</w:t>
+        </w:r>
+        <w:r>
+          <w:rPr>
+            <w:noProof/>
+            <w:sz w:val="22"/>
+            <w:szCs w:val="22"/>
+            <w:lang w:val="bg-BG" w:eastAsia="bg-BG" w:bidi="ar-SA"/>
+          </w:rPr>
+          <w:tab/>
+        </w:r>
+        <w:r>
+          <w:rPr>
+            <w:rStyle w:val="Hyperlink"/>
+            <w:noProof/>
+            <w:lang w:val="bg-BG"/>
+          </w:rPr>
+          <w:t>Операционни възли</w:t>
+        </w:r>
+        <w:r>
+          <w:rPr>
+            <w:noProof/>
+            <w:webHidden/>
+          </w:rPr>
+          <w:tab/>
+        </w:r>
+        <w:r>
+          <w:rPr>
+            <w:noProof/>
+            <w:webHidden/>
+          </w:rPr>
+          <w:fldChar w:fldCharType="begin"/>
+        </w:r>
+        <w:r>
+          <w:rPr>
+            <w:noProof/>
+            <w:webHidden/>
+          </w:rPr>
+          <w:instrText xml:space="preserve"> PAGEREF _Toc454573117 \h </w:instrText>
+        </w:r>
+        <w:r>
+          <w:rPr>
+            <w:noProof/>
+            <w:webHidden/>
+          </w:rPr>
+        </w:r>
+        <w:r>
+          <w:rPr>
+            <w:noProof/>
+            <w:webHidden/>
+          </w:rPr>
+          <w:fldChar w:fldCharType="separate"/>
+        </w:r>
+        <w:r>
+          <w:rPr>
+            <w:noProof/>
+            <w:webHidden/>
+          </w:rPr>
+          <w:t>18</w:t>
+        </w:r>
+        <w:r>
+          <w:rPr>
+            <w:noProof/>
+            <w:webHidden/>
+          </w:rPr>
+          <w:fldChar w:fldCharType="end"/>
+        </w:r>
+      </w:hyperlink>
+    </w:p>
+    <w:p>
+      <w:pPr>
+        <w:pStyle w:val="TOC4"/>
+        <w:tabs>
+          <w:tab w:val="left" w:pos="1760"/>
+          <w:tab w:val="right" w:leader="dot" w:pos="9062"/>
+        </w:tabs>
+        <w:rPr>
+          <w:noProof/>
+          <w:sz w:val="22"/>
+          <w:szCs w:val="22"/>
+          <w:lang w:val="bg-BG" w:eastAsia="bg-BG" w:bidi="ar-SA"/>
+        </w:rPr>
+      </w:pPr>
+      <w:hyperlink w:anchor="_Toc454573118" w:history="1">
+        <w:r>
+          <w:rPr>
+            <w:rStyle w:val="Hyperlink"/>
+            <w:noProof/>
+            <w:lang w:val="bg-BG"/>
+          </w:rPr>
+          <w:t>3.1.1.1.</w:t>
+        </w:r>
+        <w:r>
+          <w:rPr>
+            <w:noProof/>
+            <w:sz w:val="22"/>
+            <w:szCs w:val="22"/>
+            <w:lang w:val="bg-BG" w:eastAsia="bg-BG" w:bidi="ar-SA"/>
+          </w:rPr>
+          <w:tab/>
+        </w:r>
+        <w:r>
+          <w:rPr>
+            <w:rStyle w:val="Hyperlink"/>
+            <w:noProof/>
+            <w:lang w:val="bg-BG"/>
+          </w:rPr>
+          <w:t>Безаргументни възли</w:t>
+        </w:r>
+        <w:r>
+          <w:rPr>
+            <w:noProof/>
+            <w:webHidden/>
+          </w:rPr>
+          <w:tab/>
+        </w:r>
+        <w:r>
+          <w:rPr>
+            <w:noProof/>
+            <w:webHidden/>
+          </w:rPr>
+          <w:fldChar w:fldCharType="begin"/>
+        </w:r>
+        <w:r>
+          <w:rPr>
+            <w:noProof/>
+            <w:webHidden/>
+          </w:rPr>
+          <w:instrText xml:space="preserve"> PAGEREF _Toc454573118 \h </w:instrText>
+        </w:r>
+        <w:r>
+          <w:rPr>
+            <w:noProof/>
+            <w:webHidden/>
+          </w:rPr>
+        </w:r>
+        <w:r>
+          <w:rPr>
+            <w:noProof/>
+            <w:webHidden/>
+          </w:rPr>
+          <w:fldChar w:fldCharType="separate"/>
+        </w:r>
+        <w:r>
+          <w:rPr>
+            <w:noProof/>
+            <w:webHidden/>
+          </w:rPr>
+          <w:t>18</w:t>
+        </w:r>
+        <w:r>
+          <w:rPr>
+            <w:noProof/>
+            <w:webHidden/>
+          </w:rPr>
+          <w:fldChar w:fldCharType="end"/>
+        </w:r>
+      </w:hyperlink>
+    </w:p>
+    <w:p>
+      <w:pPr>
+        <w:pStyle w:val="TOC4"/>
+        <w:tabs>
+          <w:tab w:val="left" w:pos="1760"/>
+          <w:tab w:val="right" w:leader="dot" w:pos="9062"/>
+        </w:tabs>
+        <w:rPr>
+          <w:noProof/>
+          <w:sz w:val="22"/>
+          <w:szCs w:val="22"/>
+          <w:lang w:val="bg-BG" w:eastAsia="bg-BG" w:bidi="ar-SA"/>
+        </w:rPr>
+      </w:pPr>
+      <w:hyperlink w:anchor="_Toc454573119" w:history="1">
+        <w:r>
+          <w:rPr>
+            <w:rStyle w:val="Hyperlink"/>
+            <w:noProof/>
+            <w:lang w:val="bg-BG"/>
+          </w:rPr>
+          <w:t>3.1.1.2.</w:t>
+        </w:r>
+        <w:r>
+          <w:rPr>
+            <w:noProof/>
+            <w:sz w:val="22"/>
+            <w:szCs w:val="22"/>
+            <w:lang w:val="bg-BG" w:eastAsia="bg-BG" w:bidi="ar-SA"/>
+          </w:rPr>
+          <w:tab/>
+        </w:r>
+        <w:r>
+          <w:rPr>
+            <w:rStyle w:val="Hyperlink"/>
+            <w:noProof/>
+            <w:lang w:val="bg-BG"/>
+          </w:rPr>
+          <w:t>Едноаргументни възли</w:t>
+        </w:r>
+        <w:r>
+          <w:rPr>
+            <w:noProof/>
+            <w:webHidden/>
+          </w:rPr>
+          <w:tab/>
+        </w:r>
+        <w:r>
+          <w:rPr>
+            <w:noProof/>
+            <w:webHidden/>
+          </w:rPr>
+          <w:fldChar w:fldCharType="begin"/>
+        </w:r>
+        <w:r>
+          <w:rPr>
+            <w:noProof/>
+            <w:webHidden/>
+          </w:rPr>
+          <w:instrText xml:space="preserve"> PAGEREF _Toc454573119 \h </w:instrText>
+        </w:r>
+        <w:r>
+          <w:rPr>
+            <w:noProof/>
+            <w:webHidden/>
+          </w:rPr>
+        </w:r>
+        <w:r>
+          <w:rPr>
+            <w:noProof/>
+            <w:webHidden/>
+          </w:rPr>
+          <w:fldChar w:fldCharType="separate"/>
+        </w:r>
+        <w:r>
+          <w:rPr>
+            <w:noProof/>
+            <w:webHidden/>
+          </w:rPr>
+          <w:t>18</w:t>
+        </w:r>
+        <w:r>
+          <w:rPr>
+            <w:noProof/>
+            <w:webHidden/>
+          </w:rPr>
+          <w:fldChar w:fldCharType="end"/>
+        </w:r>
+      </w:hyperlink>
+    </w:p>
+    <w:p>
+      <w:pPr>
+        <w:pStyle w:val="TOC4"/>
+        <w:tabs>
+          <w:tab w:val="left" w:pos="1760"/>
+          <w:tab w:val="right" w:leader="dot" w:pos="9062"/>
+        </w:tabs>
+        <w:rPr>
+          <w:noProof/>
+          <w:sz w:val="22"/>
+          <w:szCs w:val="22"/>
+          <w:lang w:val="bg-BG" w:eastAsia="bg-BG" w:bidi="ar-SA"/>
+        </w:rPr>
+      </w:pPr>
+      <w:hyperlink w:anchor="_Toc454573120" w:history="1">
+        <w:r>
+          <w:rPr>
+            <w:rStyle w:val="Hyperlink"/>
+            <w:noProof/>
+            <w:lang w:val="bg-BG"/>
+          </w:rPr>
+          <w:t>3.1.1.3.</w:t>
+        </w:r>
+        <w:r>
+          <w:rPr>
+            <w:noProof/>
+            <w:sz w:val="22"/>
+            <w:szCs w:val="22"/>
+            <w:lang w:val="bg-BG" w:eastAsia="bg-BG" w:bidi="ar-SA"/>
+          </w:rPr>
+          <w:tab/>
+        </w:r>
+        <w:r>
+          <w:rPr>
+            <w:rStyle w:val="Hyperlink"/>
+            <w:noProof/>
+            <w:lang w:val="bg-BG"/>
+          </w:rPr>
+          <w:t>Двуаргументни възли</w:t>
+        </w:r>
+        <w:r>
+          <w:rPr>
+            <w:noProof/>
+            <w:webHidden/>
+          </w:rPr>
+          <w:tab/>
+        </w:r>
+        <w:r>
+          <w:rPr>
+            <w:noProof/>
+            <w:webHidden/>
+          </w:rPr>
+          <w:fldChar w:fldCharType="begin"/>
+        </w:r>
+        <w:r>
+          <w:rPr>
+            <w:noProof/>
+            <w:webHidden/>
+          </w:rPr>
+          <w:instrText xml:space="preserve"> PAGEREF _Toc454573120 \h </w:instrText>
+        </w:r>
+        <w:r>
+          <w:rPr>
+            <w:noProof/>
+            <w:webHidden/>
+          </w:rPr>
+        </w:r>
+        <w:r>
+          <w:rPr>
+            <w:noProof/>
+            <w:webHidden/>
+          </w:rPr>
+          <w:fldChar w:fldCharType="separate"/>
+        </w:r>
+        <w:r>
+          <w:rPr>
+            <w:noProof/>
+            <w:webHidden/>
+          </w:rPr>
+          <w:t>18</w:t>
+        </w:r>
+        <w:r>
+          <w:rPr>
+            <w:noProof/>
+            <w:webHidden/>
+          </w:rPr>
+          <w:fldChar w:fldCharType="end"/>
+        </w:r>
+      </w:hyperlink>
+    </w:p>
+    <w:p>
+      <w:pPr>
+        <w:pStyle w:val="TOC4"/>
+        <w:tabs>
+          <w:tab w:val="left" w:pos="1760"/>
+          <w:tab w:val="right" w:leader="dot" w:pos="9062"/>
+        </w:tabs>
+        <w:rPr>
+          <w:noProof/>
+          <w:sz w:val="22"/>
+          <w:szCs w:val="22"/>
+          <w:lang w:val="bg-BG" w:eastAsia="bg-BG" w:bidi="ar-SA"/>
+        </w:rPr>
+      </w:pPr>
+      <w:hyperlink w:anchor="_Toc454573121" w:history="1">
+        <w:r>
+          <w:rPr>
+            <w:rStyle w:val="Hyperlink"/>
+            <w:noProof/>
+            <w:lang w:val="bg-BG"/>
+          </w:rPr>
+          <w:t>3.1.1.4.</w:t>
+        </w:r>
+        <w:r>
+          <w:rPr>
+            <w:noProof/>
+            <w:sz w:val="22"/>
+            <w:szCs w:val="22"/>
+            <w:lang w:val="bg-BG" w:eastAsia="bg-BG" w:bidi="ar-SA"/>
+          </w:rPr>
+          <w:tab/>
+        </w:r>
+        <w:r>
+          <w:rPr>
+            <w:rStyle w:val="Hyperlink"/>
+            <w:noProof/>
+            <w:lang w:val="bg-BG"/>
+          </w:rPr>
+          <w:t>Многоаргументни възли</w:t>
+        </w:r>
+        <w:r>
+          <w:rPr>
+            <w:noProof/>
+            <w:webHidden/>
+          </w:rPr>
+          <w:tab/>
+        </w:r>
+        <w:r>
+          <w:rPr>
+            <w:noProof/>
+            <w:webHidden/>
+          </w:rPr>
+          <w:fldChar w:fldCharType="begin"/>
+        </w:r>
+        <w:r>
+          <w:rPr>
+            <w:noProof/>
+            <w:webHidden/>
+          </w:rPr>
+          <w:instrText xml:space="preserve"> PAGEREF _Toc454573121 \h </w:instrText>
+        </w:r>
+        <w:r>
+          <w:rPr>
+            <w:noProof/>
+            <w:webHidden/>
+          </w:rPr>
+        </w:r>
+        <w:r>
+          <w:rPr>
+            <w:noProof/>
+            <w:webHidden/>
+          </w:rPr>
+          <w:fldChar w:fldCharType="separate"/>
+        </w:r>
+        <w:r>
+          <w:rPr>
+            <w:noProof/>
+            <w:webHidden/>
+          </w:rPr>
+          <w:t>18</w:t>
         </w:r>
         <w:r>
           <w:rPr>
@@ -2445,7 +3434,7 @@
           <w:lang w:val="bg-BG"/>
         </w:rPr>
       </w:pPr>
-      <w:bookmarkStart w:id="0" w:name="_Toc454489588"/>
+      <w:bookmarkStart w:id="0" w:name="_Toc454573096"/>
       <w:r>
         <w:rPr>
           <w:lang w:val="bg-BG"/>
@@ -2467,8 +3456,8 @@
           <w:lang w:val="bg-BG"/>
         </w:rPr>
       </w:pPr>
-      <w:bookmarkStart w:id="1" w:name="_Toc454489589"/>
-      <w:bookmarkStart w:id="2" w:name="_Ref454551478"/>
+      <w:bookmarkStart w:id="1" w:name="_Ref454551478"/>
+      <w:bookmarkStart w:id="2" w:name="_Toc454573097"/>
       <w:r>
         <w:rPr>
           <w:lang w:val="bg-BG"/>
@@ -2710,7 +3699,7 @@
           <w:lang w:val="bg-BG"/>
         </w:rPr>
       </w:pPr>
-      <w:bookmarkStart w:id="5" w:name="_Toc454489590"/>
+      <w:bookmarkStart w:id="5" w:name="_Toc454573098"/>
       <w:r>
         <w:rPr>
           <w:lang w:val="bg-BG"/>
@@ -3232,9 +4221,9 @@
           <w:lang w:val="bg-BG"/>
         </w:rPr>
       </w:pPr>
-      <w:bookmarkStart w:id="7" w:name="_Toc454489591"/>
-      <w:bookmarkStart w:id="8" w:name="_Ref454545211"/>
-      <w:bookmarkStart w:id="9" w:name="_Ref454545313"/>
+      <w:bookmarkStart w:id="7" w:name="_Ref454545211"/>
+      <w:bookmarkStart w:id="8" w:name="_Ref454545313"/>
+      <w:bookmarkStart w:id="9" w:name="_Toc454573099"/>
       <w:r>
         <w:rPr>
           <w:lang w:val="bg-BG"/>
@@ -3570,7 +4559,7 @@
           <w:lang w:val="bg-BG"/>
         </w:rPr>
       </w:pPr>
-      <w:bookmarkStart w:id="11" w:name="_Toc454489592"/>
+      <w:bookmarkStart w:id="11" w:name="_Toc454573100"/>
       <w:r>
         <w:rPr>
           <w:lang w:val="bg-BG"/>
@@ -4089,7 +5078,7 @@
           <w:lang w:val="bg-BG"/>
         </w:rPr>
       </w:pPr>
-      <w:bookmarkStart w:id="13" w:name="_Toc454489593"/>
+      <w:bookmarkStart w:id="13" w:name="_Toc454573101"/>
       <w:r>
         <w:rPr>
           <w:lang w:val="bg-BG"/>
@@ -4114,7 +5103,7 @@
         </w:numPr>
         <w:spacing w:before="0" w:after="240"/>
       </w:pPr>
-      <w:bookmarkStart w:id="14" w:name="_Toc454489594"/>
+      <w:bookmarkStart w:id="14" w:name="_Toc454573102"/>
       <w:r>
         <w:t>Java</w:t>
       </w:r>
@@ -4124,7 +5113,6 @@
       <w:pPr>
         <w:ind w:firstLine="567"/>
       </w:pPr>
-      <w:proofErr w:type="gramStart"/>
       <w:r>
         <w:t>Java</w:t>
       </w:r>
@@ -4171,11 +5159,7 @@
         <w:t>JVM</w:t>
       </w:r>
       <w:r>
-        <w:t>.</w:t>
-      </w:r>
-      <w:proofErr w:type="gramEnd"/>
-      <w:r>
-        <w:t xml:space="preserve"> </w:t>
+        <w:t xml:space="preserve">. </w:t>
       </w:r>
       <w:r>
         <w:rPr>
@@ -4560,7 +5544,7 @@
           <w:lang w:val="bg-BG"/>
         </w:rPr>
       </w:pPr>
-      <w:bookmarkStart w:id="17" w:name="_Toc454489595"/>
+      <w:bookmarkStart w:id="17" w:name="_Toc454573103"/>
       <w:r>
         <w:lastRenderedPageBreak/>
         <w:t>NetBeans</w:t>
@@ -4780,8 +5764,7 @@
           <w:lang w:val="bg-BG"/>
         </w:rPr>
       </w:pPr>
-      <w:bookmarkStart w:id="18" w:name="_Toc454489597"/>
-      <w:bookmarkStart w:id="19" w:name="_Toc454489596"/>
+      <w:bookmarkStart w:id="18" w:name="_Toc454573104"/>
       <w:r>
         <w:t>JUnit</w:t>
       </w:r>
@@ -4794,7 +5777,6 @@
           <w:lang w:val="bg-BG"/>
         </w:rPr>
       </w:pPr>
-      <w:proofErr w:type="gramStart"/>
       <w:r>
         <w:t>JUnit</w:t>
       </w:r>
@@ -4805,52 +5787,48 @@
         <w:t xml:space="preserve"> е софтуерна рамка за компонентно тестване за езика </w:t>
       </w:r>
       <w:r>
-        <w:t>Java.</w:t>
-      </w:r>
-      <w:proofErr w:type="gramEnd"/>
-      <w:r>
+        <w:t xml:space="preserve">Java. </w:t>
+      </w:r>
+      <w:r>
+        <w:rPr>
+          <w:lang w:val="bg-BG"/>
+        </w:rPr>
+        <w:t xml:space="preserve">Тестването е неизменна част от всеки софтуерен проект и валидира правилното поведение на произведения код. При автоматичното тестване по време на билд на проекта се постига идентифициране на софтуерни регресии в следствие от промяна на сорс кода. Поддържането на широк </w:t>
+      </w:r>
+      <w:r>
+        <w:rPr>
+          <w:lang w:val="bg-BG"/>
+        </w:rPr>
+        <w:t>набор от тестове</w:t>
+      </w:r>
+      <w:r>
+        <w:rPr>
+          <w:lang w:val="bg-BG"/>
+        </w:rPr>
+        <w:t xml:space="preserve"> чрез създаване на тест за всеки добавен компонент</w:t>
+      </w:r>
+      <w:r>
+        <w:rPr>
+          <w:lang w:val="bg-BG"/>
+        </w:rPr>
+        <w:t xml:space="preserve"> позволява разширяване </w:t>
+      </w:r>
+      <w:r>
+        <w:rPr>
+          <w:lang w:val="bg-BG"/>
+        </w:rPr>
+        <w:t>на проекта без ръчно тестване на съществуващи модули.</w:t>
+      </w:r>
+      <w:r>
+        <w:rPr>
+          <w:lang w:val="bg-BG"/>
+        </w:rPr>
         <w:t xml:space="preserve"> </w:t>
       </w:r>
       <w:r>
         <w:rPr>
           <w:lang w:val="bg-BG"/>
         </w:rPr>
-        <w:t xml:space="preserve">Тестването е неизменна част от всеки софтуерен проект и валидира правилното поведение на произведения код. При автоматичното тестване по време на билд на проекта се постига идентифициране на софтуерни регресии в следствие от промяна на сорс кода. Поддържането на широк </w:t>
-      </w:r>
-      <w:r>
-        <w:rPr>
-          <w:lang w:val="bg-BG"/>
-        </w:rPr>
-        <w:t>набор от тестове</w:t>
-      </w:r>
-      <w:r>
-        <w:rPr>
-          <w:lang w:val="bg-BG"/>
-        </w:rPr>
-        <w:t xml:space="preserve"> чрез създаване на тест за всеки добавен компонент</w:t>
-      </w:r>
-      <w:r>
-        <w:rPr>
-          <w:lang w:val="bg-BG"/>
-        </w:rPr>
-        <w:t xml:space="preserve"> позволява разширяване </w:t>
-      </w:r>
-      <w:r>
-        <w:rPr>
-          <w:lang w:val="bg-BG"/>
-        </w:rPr>
-        <w:t>на проекта без ръчно тестване на съществуващи модули.</w:t>
-      </w:r>
-      <w:r>
-        <w:rPr>
-          <w:lang w:val="bg-BG"/>
-        </w:rPr>
-        <w:t xml:space="preserve"> </w:t>
-      </w:r>
-      <w:r>
-        <w:rPr>
-          <w:lang w:val="bg-BG"/>
-        </w:rPr>
         <w:fldChar w:fldCharType="begin"/>
       </w:r>
       <w:r>
@@ -4870,7 +5848,6 @@
         </w:rPr>
         <w:fldChar w:fldCharType="separate"/>
       </w:r>
-      <w:proofErr w:type="gramStart"/>
       <w:r>
         <w:t xml:space="preserve">Фигура </w:t>
       </w:r>
@@ -4901,7 +5878,6 @@
         </w:rPr>
         <w:t xml:space="preserve"> показва примерни резултати от тестване на проект.</w:t>
       </w:r>
-      <w:proofErr w:type="gramEnd"/>
     </w:p>
     <w:p>
       <w:pPr>
@@ -4953,7 +5929,7 @@
       <w:pPr>
         <w:pStyle w:val="Caption"/>
       </w:pPr>
-      <w:bookmarkStart w:id="20" w:name="_Ref454534672"/>
+      <w:bookmarkStart w:id="19" w:name="_Ref454534672"/>
       <w:r>
         <w:t xml:space="preserve">Фигура </w:t>
       </w:r>
@@ -4976,7 +5952,7 @@
           <w:t>3</w:t>
         </w:r>
       </w:fldSimple>
-      <w:bookmarkEnd w:id="20"/>
+      <w:bookmarkEnd w:id="19"/>
       <w:r>
         <w:rPr>
           <w:lang w:val="bg-BG"/>
@@ -5011,17 +5987,17 @@
         </w:numPr>
         <w:spacing w:before="0" w:after="240"/>
       </w:pPr>
+      <w:bookmarkStart w:id="20" w:name="_Toc454573105"/>
       <w:r>
         <w:lastRenderedPageBreak/>
         <w:t>Git</w:t>
       </w:r>
-      <w:bookmarkEnd w:id="19"/>
+      <w:bookmarkEnd w:id="20"/>
     </w:p>
     <w:p>
       <w:pPr>
         <w:ind w:firstLine="567"/>
       </w:pPr>
-      <w:proofErr w:type="gramStart"/>
       <w:r>
         <w:t>Git</w:t>
       </w:r>
@@ -5037,7 +6013,6 @@
         </w:rPr>
         <w:t xml:space="preserve"> широко използвана в софтуерната разработка.</w:t>
       </w:r>
-      <w:proofErr w:type="gramEnd"/>
       <w:r>
         <w:rPr>
           <w:lang w:val="bg-BG"/>
@@ -5260,7 +6235,7 @@
         </w:numPr>
         <w:spacing w:before="0" w:after="240"/>
       </w:pPr>
-      <w:bookmarkStart w:id="22" w:name="_Toc454489598"/>
+      <w:bookmarkStart w:id="22" w:name="_Toc454573106"/>
       <w:r>
         <w:t xml:space="preserve">Apache </w:t>
       </w:r>
@@ -5277,7 +6252,6 @@
           <w:lang w:val="bg-BG"/>
         </w:rPr>
       </w:pPr>
-      <w:proofErr w:type="gramStart"/>
       <w:r>
         <w:t xml:space="preserve">Maven </w:t>
       </w:r>
@@ -5294,37 +6268,30 @@
         <w:rPr>
           <w:lang w:val="bg-BG"/>
         </w:rPr>
-        <w:t>проекти.</w:t>
-      </w:r>
-      <w:proofErr w:type="gramEnd"/>
-      <w:r>
-        <w:rPr>
-          <w:lang w:val="bg-BG"/>
-        </w:rPr>
+        <w:t xml:space="preserve">проекти. </w:t>
+      </w:r>
+      <w:r>
+        <w:rPr>
+          <w:lang w:val="bg-BG"/>
+        </w:rPr>
+        <w:t xml:space="preserve">Той се конфигурира чрез </w:t>
+      </w:r>
+      <w:r>
+        <w:t>Project Object Model</w:t>
+      </w:r>
+      <w:r>
+        <w:rPr>
+          <w:lang w:val="bg-BG"/>
+        </w:rPr>
+        <w:t xml:space="preserve"> запазен в файл</w:t>
+      </w:r>
+      <w:r>
         <w:t xml:space="preserve"> </w:t>
       </w:r>
       <w:r>
         <w:rPr>
           <w:lang w:val="bg-BG"/>
         </w:rPr>
-        <w:t xml:space="preserve">Той се конфигурира чрез </w:t>
-      </w:r>
-      <w:r>
-        <w:t>Project Object Model</w:t>
-      </w:r>
-      <w:r>
-        <w:rPr>
-          <w:lang w:val="bg-BG"/>
-        </w:rPr>
-        <w:t xml:space="preserve"> запазен в файл</w:t>
-      </w:r>
-      <w:r>
-        <w:t xml:space="preserve"> </w:t>
-      </w:r>
-      <w:r>
-        <w:rPr>
-          <w:lang w:val="bg-BG"/>
-        </w:rPr>
         <w:t xml:space="preserve">с името </w:t>
       </w:r>
       <w:r>
@@ -5336,7 +6303,6 @@
         </w:rPr>
         <w:t xml:space="preserve"> в основната директория на проекта. </w:t>
       </w:r>
-      <w:proofErr w:type="gramStart"/>
       <w:r>
         <w:t xml:space="preserve">Maven </w:t>
       </w:r>
@@ -5353,14 +6319,7 @@
         <w:rPr>
           <w:lang w:val="bg-BG"/>
         </w:rPr>
-        <w:t>библиотеки и приставки от множество хранилища като ги запазва в локален кеш от изтеглени артефакти.</w:t>
-      </w:r>
-      <w:proofErr w:type="gramEnd"/>
-      <w:r>
-        <w:rPr>
-          <w:lang w:val="bg-BG"/>
-        </w:rPr>
-        <w:t xml:space="preserve"> Втората основна функция на </w:t>
+        <w:t xml:space="preserve">библиотеки и приставки от множество хранилища като ги запазва в локален кеш от изтеглени артефакти. Втората основна функция на </w:t>
       </w:r>
       <w:r>
         <w:t>Maven</w:t>
@@ -5539,7 +6498,7 @@
           <w:lang w:val="bg-BG"/>
         </w:rPr>
       </w:pPr>
-      <w:bookmarkStart w:id="24" w:name="_Toc454489599"/>
+      <w:bookmarkStart w:id="24" w:name="_Toc454573107"/>
       <w:r>
         <w:lastRenderedPageBreak/>
         <w:t>XML</w:t>
@@ -5553,7 +6512,6 @@
           <w:lang w:val="bg-BG"/>
         </w:rPr>
       </w:pPr>
-      <w:proofErr w:type="gramStart"/>
       <w:r>
         <w:t xml:space="preserve">XML </w:t>
       </w:r>
@@ -5561,14 +6519,7 @@
         <w:rPr>
           <w:lang w:val="bg-BG"/>
         </w:rPr>
-        <w:t>е маркиращ език, който дефинира правила за създаване на документи във формат подходящ за четене от хора и компютри.</w:t>
-      </w:r>
-      <w:proofErr w:type="gramEnd"/>
-      <w:r>
-        <w:rPr>
-          <w:lang w:val="bg-BG"/>
-        </w:rPr>
-        <w:t xml:space="preserve"> Въпреки че дизайна на </w:t>
+        <w:t xml:space="preserve">е маркиращ език, който дефинира правила за създаване на документи във формат подходящ за четене от хора и компютри. Въпреки че дизайна на </w:t>
       </w:r>
       <w:r>
         <w:t xml:space="preserve">XML </w:t>
@@ -5597,7 +6548,6 @@
         </w:rPr>
         <w:t xml:space="preserve"> </w:t>
       </w:r>
-      <w:proofErr w:type="gramStart"/>
       <w:r>
         <w:t xml:space="preserve">XML </w:t>
       </w:r>
@@ -5616,7 +6566,6 @@
         </w:rPr>
         <w:t xml:space="preserve"> сервизи.</w:t>
       </w:r>
-      <w:proofErr w:type="gramEnd"/>
       <w:r>
         <w:rPr>
           <w:lang w:val="bg-BG"/>
@@ -5815,7 +6764,7 @@
           <w:lang w:val="bg-BG"/>
         </w:rPr>
       </w:pPr>
-      <w:bookmarkStart w:id="26" w:name="_Toc454489600"/>
+      <w:bookmarkStart w:id="26" w:name="_Toc454573108"/>
       <w:r>
         <w:t>JAXB</w:t>
       </w:r>
@@ -5828,7 +6777,6 @@
           <w:lang w:val="bg-BG"/>
         </w:rPr>
       </w:pPr>
-      <w:proofErr w:type="gramStart"/>
       <w:r>
         <w:t xml:space="preserve">JAXB </w:t>
       </w:r>
@@ -5883,14 +6831,12 @@
         </w:rPr>
         <w:t>представяния.</w:t>
       </w:r>
-      <w:proofErr w:type="gramEnd"/>
       <w:r>
         <w:rPr>
           <w:lang w:val="bg-BG"/>
         </w:rPr>
         <w:t xml:space="preserve"> </w:t>
       </w:r>
-      <w:proofErr w:type="gramStart"/>
       <w:r>
         <w:t xml:space="preserve">JAXB </w:t>
       </w:r>
@@ -5910,11 +6856,7 @@
         <w:t xml:space="preserve"> приложението, които ще се пакетират в </w:t>
       </w:r>
       <w:r>
-        <w:t>XML.</w:t>
-      </w:r>
-      <w:proofErr w:type="gramEnd"/>
-      <w:r>
-        <w:t xml:space="preserve"> </w:t>
+        <w:t xml:space="preserve">XML. </w:t>
       </w:r>
       <w:r>
         <w:rPr>
@@ -6108,7 +7050,7 @@
           <w:lang w:val="bg-BG"/>
         </w:rPr>
       </w:pPr>
-      <w:bookmarkStart w:id="28" w:name="_Toc454489601"/>
+      <w:bookmarkStart w:id="28" w:name="_Toc454573109"/>
       <w:r>
         <w:lastRenderedPageBreak/>
         <w:t>Swing</w:t>
@@ -6379,6 +7321,7 @@
           <w:lang w:val="bg-BG"/>
         </w:rPr>
       </w:pPr>
+      <w:bookmarkStart w:id="30" w:name="_Toc454573110"/>
       <w:r>
         <w:rPr>
           <w:lang w:val="bg-BG"/>
@@ -6386,6 +7329,7 @@
         <w:lastRenderedPageBreak/>
         <w:t>Въведение в проблематиката</w:t>
       </w:r>
+      <w:bookmarkEnd w:id="30"/>
     </w:p>
     <w:p>
       <w:pPr>
@@ -6398,12 +7342,14 @@
           <w:lang w:val="bg-BG"/>
         </w:rPr>
       </w:pPr>
+      <w:bookmarkStart w:id="31" w:name="_Toc454573111"/>
       <w:r>
         <w:rPr>
           <w:lang w:val="bg-BG"/>
         </w:rPr>
         <w:t>Необходимост от решаване на дипломната задача</w:t>
       </w:r>
+      <w:bookmarkEnd w:id="31"/>
     </w:p>
     <w:p>
       <w:pPr>
@@ -6670,7 +7616,7 @@
           <w:lang w:val="bg-BG"/>
         </w:rPr>
       </w:pPr>
-      <w:bookmarkStart w:id="30" w:name="_Ref454546227"/>
+      <w:bookmarkStart w:id="32" w:name="_Ref454546227"/>
       <w:r>
         <w:t xml:space="preserve">Фигура </w:t>
       </w:r>
@@ -6693,7 +7639,7 @@
           <w:t>1</w:t>
         </w:r>
       </w:fldSimple>
-      <w:bookmarkEnd w:id="30"/>
+      <w:bookmarkEnd w:id="32"/>
       <w:r>
         <w:rPr>
           <w:lang w:val="bg-BG"/>
@@ -6979,7 +7925,7 @@
           <w:docGrid w:linePitch="360"/>
         </w:sectPr>
       </w:pPr>
-      <w:bookmarkStart w:id="31" w:name="_Ref454548515"/>
+      <w:bookmarkStart w:id="33" w:name="_Ref454548515"/>
       <w:r>
         <w:t xml:space="preserve">Фигура </w:t>
       </w:r>
@@ -7002,7 +7948,7 @@
           <w:t>2</w:t>
         </w:r>
       </w:fldSimple>
-      <w:bookmarkEnd w:id="31"/>
+      <w:bookmarkEnd w:id="33"/>
       <w:r>
         <w:rPr>
           <w:lang w:val="bg-BG"/>
@@ -7022,6 +7968,7 @@
           <w:lang w:val="bg-BG"/>
         </w:rPr>
       </w:pPr>
+      <w:bookmarkStart w:id="34" w:name="_Toc454573112"/>
       <w:r>
         <w:rPr>
           <w:lang w:val="bg-BG"/>
@@ -7029,6 +7976,7 @@
         <w:lastRenderedPageBreak/>
         <w:t>Постановка на дипломното задание</w:t>
       </w:r>
+      <w:bookmarkEnd w:id="34"/>
     </w:p>
     <w:p>
       <w:pPr>
@@ -7122,12 +8070,14 @@
           <w:lang w:val="bg-BG"/>
         </w:rPr>
       </w:pPr>
+      <w:bookmarkStart w:id="35" w:name="_Toc454573113"/>
       <w:r>
         <w:rPr>
           <w:lang w:val="bg-BG"/>
         </w:rPr>
         <w:t>Сървър</w:t>
       </w:r>
+      <w:bookmarkEnd w:id="35"/>
     </w:p>
     <w:p>
       <w:pPr>
@@ -7399,6 +8349,7 @@
           <w:lang w:val="bg-BG"/>
         </w:rPr>
       </w:pPr>
+      <w:bookmarkStart w:id="36" w:name="_Toc454573114"/>
       <w:r>
         <w:rPr>
           <w:lang w:val="bg-BG"/>
@@ -7406,6 +8357,7 @@
         <w:lastRenderedPageBreak/>
         <w:t>Клиент</w:t>
       </w:r>
+      <w:bookmarkEnd w:id="36"/>
     </w:p>
     <w:p>
       <w:pPr>
@@ -7421,27 +8373,9 @@
         </w:rPr>
         <w:t xml:space="preserve">Да се изгради </w:t>
       </w:r>
-      <w:proofErr w:type="spellStart"/>
-      <w:r>
-        <w:t>графичен</w:t>
-      </w:r>
-      <w:proofErr w:type="spellEnd"/>
-      <w:r>
-        <w:t xml:space="preserve"> </w:t>
-      </w:r>
-      <w:proofErr w:type="spellStart"/>
-      <w:r>
-        <w:t>потребителски</w:t>
-      </w:r>
-      <w:proofErr w:type="spellEnd"/>
-      <w:r>
-        <w:t xml:space="preserve"> </w:t>
-      </w:r>
-      <w:proofErr w:type="spellStart"/>
-      <w:r>
-        <w:t>интерфейс</w:t>
-      </w:r>
-      <w:proofErr w:type="spellEnd"/>
+      <w:r>
+        <w:t>графичен потребителски интерфейс</w:t>
+      </w:r>
       <w:r>
         <w:rPr>
           <w:lang w:val="bg-BG"/>
@@ -7961,6 +8895,12 @@
         <w:rPr>
           <w:lang w:val="bg-BG"/>
         </w:rPr>
+        <w:sectPr>
+          <w:pgSz w:w="11906" w:h="16838"/>
+          <w:pgMar w:top="1417" w:right="1417" w:bottom="1417" w:left="1417" w:header="708" w:footer="708" w:gutter="0"/>
+          <w:cols w:space="708"/>
+          <w:docGrid w:linePitch="360"/>
+        </w:sectPr>
       </w:pPr>
       <w:r>
         <w:rPr>
@@ -7973,6 +8913,779 @@
           <w:lang w:val="bg-BG"/>
         </w:rPr>
         <w:t>– Изчистване на текущото дебъгване и започването му</w:t>
+      </w:r>
+    </w:p>
+    <w:p>
+      <w:pPr>
+        <w:pStyle w:val="Heading1"/>
+        <w:numPr>
+          <w:ilvl w:val="0"/>
+          <w:numId w:val="19"/>
+        </w:numPr>
+        <w:spacing w:before="0" w:after="240"/>
+        <w:rPr>
+          <w:lang w:val="bg-BG"/>
+        </w:rPr>
+      </w:pPr>
+      <w:bookmarkStart w:id="37" w:name="_Toc454573115"/>
+      <w:r>
+        <w:rPr>
+          <w:lang w:val="bg-BG"/>
+        </w:rPr>
+        <w:lastRenderedPageBreak/>
+        <w:t>Програмно решение</w:t>
+      </w:r>
+      <w:bookmarkEnd w:id="37"/>
+    </w:p>
+    <w:p>
+      <w:pPr>
+        <w:pStyle w:val="Heading2"/>
+        <w:numPr>
+          <w:ilvl w:val="1"/>
+          <w:numId w:val="19"/>
+        </w:numPr>
+        <w:spacing w:before="0" w:after="240"/>
+        <w:rPr>
+          <w:lang w:val="bg-BG"/>
+        </w:rPr>
+      </w:pPr>
+      <w:bookmarkStart w:id="38" w:name="_Toc454573116"/>
+      <w:r>
+        <w:rPr>
+          <w:lang w:val="bg-BG"/>
+        </w:rPr>
+        <w:t>Даннов модел</w:t>
+      </w:r>
+      <w:bookmarkEnd w:id="38"/>
+    </w:p>
+    <w:p>
+      <w:pPr>
+        <w:ind w:firstLine="567"/>
+        <w:rPr>
+          <w:lang w:val="bg-BG"/>
+        </w:rPr>
+      </w:pPr>
+      <w:r>
+        <w:rPr>
+          <w:lang w:val="bg-BG"/>
+        </w:rPr>
+        <w:t>Данновият модел дефинира структурата на симулационните заявки и резултати, поддържаните операционни възли и типове стохастични променливи.</w:t>
+      </w:r>
+    </w:p>
+    <w:p>
+      <w:pPr>
+        <w:pStyle w:val="Heading3"/>
+        <w:numPr>
+          <w:ilvl w:val="2"/>
+          <w:numId w:val="19"/>
+        </w:numPr>
+        <w:rPr>
+          <w:lang w:val="bg-BG"/>
+        </w:rPr>
+      </w:pPr>
+      <w:r>
+        <w:rPr>
+          <w:lang w:val="bg-BG"/>
+        </w:rPr>
+        <w:t>Стохастични променливи</w:t>
+      </w:r>
+    </w:p>
+    <w:p>
+      <w:pPr>
+        <w:ind w:firstLine="567"/>
+      </w:pPr>
+      <w:r>
+        <w:rPr>
+          <w:lang w:val="bg-BG"/>
+        </w:rPr>
+        <w:t xml:space="preserve">Стохастичните променливи в приложението са представени чрез интерфейса </w:t>
+      </w:r>
+      <w:r>
+        <w:t xml:space="preserve">StochasticVariable </w:t>
+      </w:r>
+      <w:r>
+        <w:rPr>
+          <w:lang w:val="bg-BG"/>
+        </w:rPr>
+        <w:t xml:space="preserve">и неговите имплементации. Йерархията на </w:t>
+      </w:r>
+      <w:r>
+        <w:rPr>
+          <w:lang w:val="bg-BG"/>
+        </w:rPr>
+        <w:t xml:space="preserve">стохастичните променливи е представена на </w:t>
+      </w:r>
+      <w:r>
+        <w:rPr>
+          <w:lang w:val="bg-BG"/>
+        </w:rPr>
+        <w:fldChar w:fldCharType="begin"/>
+      </w:r>
+      <w:r>
+        <w:rPr>
+          <w:lang w:val="bg-BG"/>
+        </w:rPr>
+        <w:instrText xml:space="preserve"> REF _Ref454573541 \h </w:instrText>
+      </w:r>
+      <w:r>
+        <w:rPr>
+          <w:lang w:val="bg-BG"/>
+        </w:rPr>
+      </w:r>
+      <w:r>
+        <w:rPr>
+          <w:lang w:val="bg-BG"/>
+        </w:rPr>
+        <w:fldChar w:fldCharType="separate"/>
+      </w:r>
+      <w:r>
+        <w:t xml:space="preserve">Фигура </w:t>
+      </w:r>
+      <w:r>
+        <w:rPr>
+          <w:noProof/>
+        </w:rPr>
+        <w:t>3.1</w:t>
+      </w:r>
+      <w:r>
+        <w:noBreakHyphen/>
+      </w:r>
+      <w:r>
+        <w:rPr>
+          <w:noProof/>
+        </w:rPr>
+        <w:t>1</w:t>
+      </w:r>
+      <w:r>
+        <w:rPr>
+          <w:lang w:val="bg-BG"/>
+        </w:rPr>
+        <w:fldChar w:fldCharType="end"/>
+      </w:r>
+      <w:r>
+        <w:rPr>
+          <w:lang w:val="bg-BG"/>
+        </w:rPr>
+        <w:t xml:space="preserve">. </w:t>
+      </w:r>
+    </w:p>
+    <w:p>
+      <w:pPr>
+        <w:keepNext/>
+      </w:pPr>
+      <w:r>
+        <w:rPr>
+          <w:noProof/>
+          <w:lang w:val="bg-BG" w:eastAsia="bg-BG" w:bidi="ar-SA"/>
+        </w:rPr>
+        <w:drawing>
+          <wp:inline distT="0" distB="0" distL="0" distR="0">
+            <wp:extent cx="5760720" cy="3425825"/>
+            <wp:effectExtent l="19050" t="0" r="0" b="0"/>
+            <wp:docPr id="20" name="Picture 19" descr="Variables hierarchy.png"/>
+            <wp:cNvGraphicFramePr>
+              <a:graphicFrameLocks xmlns:a="http://schemas.openxmlformats.org/drawingml/2006/main" noChangeAspect="1"/>
+            </wp:cNvGraphicFramePr>
+            <a:graphic xmlns:a="http://schemas.openxmlformats.org/drawingml/2006/main">
+              <a:graphicData uri="http://schemas.openxmlformats.org/drawingml/2006/picture">
+                <pic:pic xmlns:pic="http://schemas.openxmlformats.org/drawingml/2006/picture">
+                  <pic:nvPicPr>
+                    <pic:cNvPr id="0" name="Variables hierarchy.png"/>
+                    <pic:cNvPicPr/>
+                  </pic:nvPicPr>
+                  <pic:blipFill>
+                    <a:blip r:embed="rId29" cstate="print"/>
+                    <a:stretch>
+                      <a:fillRect/>
+                    </a:stretch>
+                  </pic:blipFill>
+                  <pic:spPr>
+                    <a:xfrm>
+                      <a:off x="0" y="0"/>
+                      <a:ext cx="5760720" cy="3425825"/>
+                    </a:xfrm>
+                    <a:prstGeom prst="rect">
+                      <a:avLst/>
+                    </a:prstGeom>
+                  </pic:spPr>
+                </pic:pic>
+              </a:graphicData>
+            </a:graphic>
+          </wp:inline>
+        </w:drawing>
+      </w:r>
+    </w:p>
+    <w:p>
+      <w:pPr>
+        <w:pStyle w:val="Caption"/>
+        <w:rPr>
+          <w:lang w:val="bg-BG"/>
+        </w:rPr>
+      </w:pPr>
+      <w:bookmarkStart w:id="39" w:name="_Ref454573541"/>
+      <w:r>
+        <w:t xml:space="preserve">Фигура </w:t>
+      </w:r>
+      <w:fldSimple w:instr=" STYLEREF 2 \s ">
+        <w:r>
+          <w:rPr>
+            <w:noProof/>
+          </w:rPr>
+          <w:t>3.1</w:t>
+        </w:r>
+      </w:fldSimple>
+      <w:r>
+        <w:noBreakHyphen/>
+      </w:r>
+      <w:fldSimple w:instr=" SEQ Фигура \* ARABIC \s 2 ">
+        <w:r>
+          <w:rPr>
+            <w:noProof/>
+          </w:rPr>
+          <w:t>1</w:t>
+        </w:r>
+      </w:fldSimple>
+      <w:bookmarkEnd w:id="39"/>
+      <w:r>
+        <w:rPr>
+          <w:lang w:val="bg-BG"/>
+        </w:rPr>
+        <w:t xml:space="preserve"> Йерархия на стохастичните променливи</w:t>
+      </w:r>
+    </w:p>
+    <w:p>
+      <w:pPr>
+        <w:ind w:firstLine="567"/>
+        <w:rPr>
+          <w:lang w:val="bg-BG"/>
+        </w:rPr>
+      </w:pPr>
+      <w:r>
+        <w:rPr>
+          <w:lang w:val="bg-BG"/>
+        </w:rPr>
+        <w:t xml:space="preserve">Стохастичните променливи задължително имат низов идентификатор, чрез който могат да бъдат реферирани от възли на калкулационното дърво. </w:t>
+      </w:r>
+      <w:r>
+        <w:rPr>
+          <w:lang w:val="bg-BG"/>
+        </w:rPr>
+        <w:t xml:space="preserve">Всяка стохастична променлива независимо от конкретната имплементация знае как да реализира единична стойност или серия от стойности с определена дължина. </w:t>
+      </w:r>
+    </w:p>
+    <w:p>
+      <w:pPr>
+        <w:ind w:firstLine="567"/>
+        <w:rPr>
+          <w:lang w:val="bg-BG"/>
+        </w:rPr>
+      </w:pPr>
+      <w:r>
+        <w:rPr>
+          <w:lang w:val="bg-BG"/>
+        </w:rPr>
+        <w:t>За случайността на реализацията се използва генератор на случайни числа</w:t>
+      </w:r>
+      <w:r>
+        <w:rPr>
+          <w:lang w:val="bg-BG"/>
+        </w:rPr>
+        <w:t>,</w:t>
+      </w:r>
+      <w:r>
+        <w:rPr>
+          <w:lang w:val="bg-BG"/>
+        </w:rPr>
+        <w:t xml:space="preserve"> чийто </w:t>
+      </w:r>
+      <w:r>
+        <w:t>seed</w:t>
+      </w:r>
+      <w:r>
+        <w:rPr>
+          <w:lang w:val="bg-BG"/>
+        </w:rPr>
+        <w:t xml:space="preserve"> може да бъде задаван с цел повторяемост на тестовите резултати.</w:t>
+      </w:r>
+      <w:r>
+        <w:t xml:space="preserve"> </w:t>
+      </w:r>
+      <w:r>
+        <w:rPr>
+          <w:lang w:val="bg-BG"/>
+        </w:rPr>
+        <w:t xml:space="preserve">Генераторът се намира в абстрактния клас </w:t>
+      </w:r>
+      <w:r>
+        <w:t>AbstractVariable</w:t>
+      </w:r>
+      <w:r>
+        <w:rPr>
+          <w:lang w:val="bg-BG"/>
+        </w:rPr>
+        <w:t>, който е наследен от всички имплементации на интерфейса стохастична променлива.</w:t>
+      </w:r>
+    </w:p>
+    <w:p>
+      <w:pPr>
+        <w:ind w:firstLine="567"/>
+        <w:rPr>
+          <w:lang w:val="bg-BG"/>
+        </w:rPr>
+      </w:pPr>
+      <w:r>
+        <w:rPr>
+          <w:lang w:val="bg-BG"/>
+        </w:rPr>
+        <w:t xml:space="preserve">Всяка имплементация на стохастична променлива поражда серии с определено статистическо разпределение, което се конфигурира от </w:t>
+      </w:r>
+    </w:p>
+    <w:p>
+      <w:pPr>
+        <w:ind w:firstLine="567"/>
+        <w:rPr>
+          <w:lang w:val="bg-BG"/>
+        </w:rPr>
+      </w:pPr>
+      <w:r>
+        <w:rPr>
+          <w:lang w:val="bg-BG"/>
+        </w:rPr>
+        <w:lastRenderedPageBreak/>
+        <w:t>Поддържат се пет класа стохастични променливи:</w:t>
+      </w:r>
+    </w:p>
+    <w:p>
+      <w:pPr>
+        <w:pStyle w:val="ListParagraph"/>
+        <w:numPr>
+          <w:ilvl w:val="0"/>
+          <w:numId w:val="34"/>
+        </w:numPr>
+      </w:pPr>
+      <w:r>
+        <w:t xml:space="preserve">UniformVariable – </w:t>
+      </w:r>
+      <w:r>
+        <w:rPr>
+          <w:lang w:val="bg-BG"/>
+        </w:rPr>
+        <w:t>Поражда серии с равномерно разпределение и стойности между конфигурираната долна</w:t>
+      </w:r>
+      <w:r>
+        <w:t xml:space="preserve"> (lowerBound)</w:t>
+      </w:r>
+      <w:r>
+        <w:rPr>
+          <w:lang w:val="bg-BG"/>
+        </w:rPr>
+        <w:t xml:space="preserve"> и горна граница</w:t>
+      </w:r>
+      <w:r>
+        <w:t xml:space="preserve"> (upperBound)</w:t>
+      </w:r>
+    </w:p>
+    <w:p>
+      <w:pPr>
+        <w:pStyle w:val="ListParagraph"/>
+        <w:numPr>
+          <w:ilvl w:val="0"/>
+          <w:numId w:val="34"/>
+        </w:numPr>
+      </w:pPr>
+      <w:r>
+        <w:t>GaussianVariable</w:t>
+      </w:r>
+      <w:r>
+        <w:rPr>
+          <w:lang w:val="bg-BG"/>
+        </w:rPr>
+        <w:t xml:space="preserve"> – Поражда серии с нормално разпределение, които имат средна стойност (</w:t>
+      </w:r>
+      <w:r>
+        <w:t>mean)</w:t>
+      </w:r>
+      <w:r>
+        <w:rPr>
+          <w:lang w:val="bg-BG"/>
+        </w:rPr>
+        <w:t xml:space="preserve"> и отклонение</w:t>
+      </w:r>
+      <w:r>
+        <w:t xml:space="preserve"> (deviation)</w:t>
+      </w:r>
+      <w:r>
+        <w:rPr>
+          <w:lang w:val="bg-BG"/>
+        </w:rPr>
+        <w:t xml:space="preserve"> според конфигурацията</w:t>
+      </w:r>
+    </w:p>
+    <w:p>
+      <w:pPr>
+        <w:pStyle w:val="ListParagraph"/>
+        <w:numPr>
+          <w:ilvl w:val="0"/>
+          <w:numId w:val="34"/>
+        </w:numPr>
+      </w:pPr>
+      <w:r>
+        <w:t xml:space="preserve">LogNormalVariable – </w:t>
+      </w:r>
+      <w:r>
+        <w:rPr>
+          <w:lang w:val="bg-BG"/>
+        </w:rPr>
+        <w:t>Поражда серии с логнормално разпределение, които имат мащаб (</w:t>
+      </w:r>
+      <w:r>
+        <w:t>scale)</w:t>
+      </w:r>
+      <w:r>
+        <w:rPr>
+          <w:lang w:val="bg-BG"/>
+        </w:rPr>
+        <w:t xml:space="preserve"> и форма (</w:t>
+      </w:r>
+      <w:r>
+        <w:t>shape)</w:t>
+      </w:r>
+      <w:r>
+        <w:rPr>
+          <w:lang w:val="bg-BG"/>
+        </w:rPr>
+        <w:t xml:space="preserve"> според конфигурацията</w:t>
+      </w:r>
+    </w:p>
+    <w:p>
+      <w:pPr>
+        <w:pStyle w:val="ListParagraph"/>
+        <w:numPr>
+          <w:ilvl w:val="0"/>
+          <w:numId w:val="34"/>
+        </w:numPr>
+      </w:pPr>
+      <w:r>
+        <w:t>GammaVariable</w:t>
+      </w:r>
+      <w:r>
+        <w:rPr>
+          <w:lang w:val="bg-BG"/>
+        </w:rPr>
+        <w:t xml:space="preserve"> - Поражда серии с гама разпределение, които имат мащаб (</w:t>
+      </w:r>
+      <w:r>
+        <w:t>scale)</w:t>
+      </w:r>
+      <w:r>
+        <w:rPr>
+          <w:lang w:val="bg-BG"/>
+        </w:rPr>
+        <w:t xml:space="preserve"> и форма (</w:t>
+      </w:r>
+      <w:r>
+        <w:t>shape)</w:t>
+      </w:r>
+      <w:r>
+        <w:rPr>
+          <w:lang w:val="bg-BG"/>
+        </w:rPr>
+        <w:t xml:space="preserve"> според конфигурацията</w:t>
+      </w:r>
+    </w:p>
+    <w:p>
+      <w:pPr>
+        <w:pStyle w:val="ListParagraph"/>
+        <w:numPr>
+          <w:ilvl w:val="0"/>
+          <w:numId w:val="34"/>
+        </w:numPr>
+      </w:pPr>
+      <w:r>
+        <w:t>ExponentialVariable</w:t>
+      </w:r>
+      <w:r>
+        <w:rPr>
+          <w:lang w:val="bg-BG"/>
+        </w:rPr>
+        <w:t xml:space="preserve"> – Поражда серии с експоненциално разпределение, които имат ламбда (</w:t>
+      </w:r>
+      <w:r>
+        <w:t xml:space="preserve">lambda) </w:t>
+      </w:r>
+      <w:r>
+        <w:rPr>
+          <w:lang w:val="bg-BG"/>
+        </w:rPr>
+        <w:t>според конфигурацията</w:t>
+      </w:r>
+    </w:p>
+    <w:p>
+      <w:pPr>
+        <w:rPr>
+          <w:lang w:val="bg-BG"/>
+        </w:rPr>
+        <w:sectPr>
+          <w:footerReference w:type="default" r:id="rId30"/>
+          <w:pgSz w:w="11906" w:h="16838"/>
+          <w:pgMar w:top="1417" w:right="1417" w:bottom="1417" w:left="1417" w:header="708" w:footer="708" w:gutter="0"/>
+          <w:cols w:space="708"/>
+          <w:docGrid w:linePitch="360"/>
+        </w:sectPr>
+      </w:pPr>
+    </w:p>
+    <w:p>
+      <w:pPr>
+        <w:pStyle w:val="Heading3"/>
+        <w:numPr>
+          <w:ilvl w:val="2"/>
+          <w:numId w:val="19"/>
+        </w:numPr>
+        <w:spacing w:before="0" w:after="240"/>
+        <w:rPr>
+          <w:lang w:val="bg-BG"/>
+        </w:rPr>
+      </w:pPr>
+      <w:bookmarkStart w:id="40" w:name="_Toc454573117"/>
+      <w:r>
+        <w:rPr>
+          <w:lang w:val="bg-BG"/>
+        </w:rPr>
+        <w:lastRenderedPageBreak/>
+        <w:t>Операционни възли</w:t>
+      </w:r>
+      <w:bookmarkEnd w:id="40"/>
+    </w:p>
+    <w:p>
+      <w:pPr>
+        <w:ind w:firstLine="567"/>
+      </w:pPr>
+      <w:r>
+        <w:rPr>
+          <w:lang w:val="bg-BG"/>
+        </w:rPr>
+        <w:t xml:space="preserve">Операционните възли </w:t>
+      </w:r>
+      <w:r>
+        <w:rPr>
+          <w:lang w:val="bg-BG"/>
+        </w:rPr>
+        <w:t xml:space="preserve">са елементите, които изграждат калкулационното дърво. Всеки от тях имплементира интерфейса </w:t>
+      </w:r>
+      <w:r>
+        <w:t>Node</w:t>
+      </w:r>
+      <w:r>
+        <w:rPr>
+          <w:lang w:val="bg-BG"/>
+        </w:rPr>
+        <w:t xml:space="preserve"> и представлява алгебрична операция, константен възел или референция към стохастична променлива</w:t>
+      </w:r>
+      <w:r>
+        <w:rPr>
+          <w:lang w:val="bg-BG"/>
+        </w:rPr>
+        <w:t>.</w:t>
+      </w:r>
+      <w:r>
+        <w:rPr>
+          <w:lang w:val="bg-BG"/>
+        </w:rPr>
+        <w:t xml:space="preserve"> </w:t>
+      </w:r>
+      <w:r>
+        <w:t>Composite pattern?</w:t>
+      </w:r>
+    </w:p>
+    <w:p>
+      <w:pPr>
+        <w:pStyle w:val="Heading4"/>
+        <w:numPr>
+          <w:ilvl w:val="3"/>
+          <w:numId w:val="19"/>
+        </w:numPr>
+        <w:rPr>
+          <w:lang w:val="bg-BG"/>
+        </w:rPr>
+      </w:pPr>
+      <w:bookmarkStart w:id="41" w:name="_Toc454573118"/>
+      <w:r>
+        <w:rPr>
+          <w:lang w:val="bg-BG"/>
+        </w:rPr>
+        <w:t>Безаргументни възли</w:t>
+      </w:r>
+      <w:bookmarkEnd w:id="41"/>
+    </w:p>
+    <w:p>
+      <w:pPr>
+        <w:rPr>
+          <w:lang w:val="bg-BG"/>
+        </w:rPr>
+      </w:pPr>
+    </w:p>
+    <w:p>
+      <w:pPr>
+        <w:pStyle w:val="Heading4"/>
+        <w:numPr>
+          <w:ilvl w:val="3"/>
+          <w:numId w:val="19"/>
+        </w:numPr>
+        <w:rPr>
+          <w:lang w:val="bg-BG"/>
+        </w:rPr>
+      </w:pPr>
+      <w:bookmarkStart w:id="42" w:name="_Toc454573119"/>
+      <w:r>
+        <w:rPr>
+          <w:lang w:val="bg-BG"/>
+        </w:rPr>
+        <w:t>Едноаргументни възли</w:t>
+      </w:r>
+      <w:bookmarkEnd w:id="42"/>
+    </w:p>
+    <w:p>
+      <w:pPr>
+        <w:rPr>
+          <w:lang w:val="bg-BG"/>
+        </w:rPr>
+      </w:pPr>
+    </w:p>
+    <w:p>
+      <w:pPr>
+        <w:pStyle w:val="Heading4"/>
+        <w:numPr>
+          <w:ilvl w:val="3"/>
+          <w:numId w:val="19"/>
+        </w:numPr>
+        <w:rPr>
+          <w:lang w:val="bg-BG"/>
+        </w:rPr>
+      </w:pPr>
+      <w:bookmarkStart w:id="43" w:name="_Toc454573120"/>
+      <w:r>
+        <w:rPr>
+          <w:lang w:val="bg-BG"/>
+        </w:rPr>
+        <w:t>Двуаргументни възли</w:t>
+      </w:r>
+      <w:bookmarkEnd w:id="43"/>
+    </w:p>
+    <w:p>
+      <w:pPr>
+        <w:rPr>
+          <w:lang w:val="bg-BG"/>
+        </w:rPr>
+      </w:pPr>
+    </w:p>
+    <w:p>
+      <w:pPr>
+        <w:pStyle w:val="Heading4"/>
+        <w:numPr>
+          <w:ilvl w:val="3"/>
+          <w:numId w:val="19"/>
+        </w:numPr>
+        <w:rPr>
+          <w:lang w:val="bg-BG"/>
+        </w:rPr>
+      </w:pPr>
+      <w:bookmarkStart w:id="44" w:name="_Toc454573121"/>
+      <w:r>
+        <w:rPr>
+          <w:lang w:val="bg-BG"/>
+        </w:rPr>
+        <w:t>Многоаргументни възли</w:t>
+      </w:r>
+      <w:bookmarkEnd w:id="44"/>
+    </w:p>
+    <w:p>
+      <w:pPr>
+        <w:rPr>
+          <w:lang w:val="bg-BG"/>
+        </w:rPr>
+      </w:pPr>
+    </w:p>
+    <w:p>
+      <w:pPr>
+        <w:keepNext/>
+      </w:pPr>
+      <w:r>
+        <w:rPr>
+          <w:noProof/>
+          <w:lang w:val="bg-BG" w:eastAsia="bg-BG" w:bidi="ar-SA"/>
+        </w:rPr>
+        <w:lastRenderedPageBreak/>
+        <w:drawing>
+          <wp:inline distT="0" distB="0" distL="0" distR="0">
+            <wp:extent cx="5760720" cy="7753350"/>
+            <wp:effectExtent l="19050" t="0" r="0" b="0"/>
+            <wp:docPr id="19" name="Picture 18" descr="Node hierarchy vertical.png"/>
+            <wp:cNvGraphicFramePr>
+              <a:graphicFrameLocks xmlns:a="http://schemas.openxmlformats.org/drawingml/2006/main" noChangeAspect="1"/>
+            </wp:cNvGraphicFramePr>
+            <a:graphic xmlns:a="http://schemas.openxmlformats.org/drawingml/2006/main">
+              <a:graphicData uri="http://schemas.openxmlformats.org/drawingml/2006/picture">
+                <pic:pic xmlns:pic="http://schemas.openxmlformats.org/drawingml/2006/picture">
+                  <pic:nvPicPr>
+                    <pic:cNvPr id="0" name="Node hierarchy vertical.png"/>
+                    <pic:cNvPicPr/>
+                  </pic:nvPicPr>
+                  <pic:blipFill>
+                    <a:blip r:embed="rId31" cstate="print"/>
+                    <a:stretch>
+                      <a:fillRect/>
+                    </a:stretch>
+                  </pic:blipFill>
+                  <pic:spPr>
+                    <a:xfrm>
+                      <a:off x="0" y="0"/>
+                      <a:ext cx="5760720" cy="7753350"/>
+                    </a:xfrm>
+                    <a:prstGeom prst="rect">
+                      <a:avLst/>
+                    </a:prstGeom>
+                  </pic:spPr>
+                </pic:pic>
+              </a:graphicData>
+            </a:graphic>
+          </wp:inline>
+        </w:drawing>
+      </w:r>
+    </w:p>
+    <w:p>
+      <w:pPr>
+        <w:pStyle w:val="Caption"/>
+        <w:rPr>
+          <w:lang w:val="bg-BG"/>
+        </w:rPr>
+      </w:pPr>
+      <w:r>
+        <w:t xml:space="preserve">Фигура </w:t>
+      </w:r>
+      <w:fldSimple w:instr=" STYLEREF 2 \s ">
+        <w:r>
+          <w:rPr>
+            <w:noProof/>
+          </w:rPr>
+          <w:t>3.1</w:t>
+        </w:r>
+      </w:fldSimple>
+      <w:r>
+        <w:noBreakHyphen/>
+      </w:r>
+      <w:fldSimple w:instr=" SEQ Фигура \* ARABIC \s 2 ">
+        <w:r>
+          <w:rPr>
+            <w:noProof/>
+          </w:rPr>
+          <w:t>2</w:t>
+        </w:r>
+      </w:fldSimple>
+      <w:r>
+        <w:rPr>
+          <w:lang w:val="bg-BG"/>
+        </w:rPr>
+        <w:t xml:space="preserve"> Йерархия на операционните възли</w:t>
       </w:r>
     </w:p>
     <w:sectPr>
@@ -8057,13 +9770,13 @@
           <w:noProof/>
           <w:lang w:val="bg-BG"/>
         </w:rPr>
-        <w:t>Модел клиент</w:t>
+        <w:t>Представяне на</w:t>
       </w:r>
       <w:r>
         <w:rPr>
           <w:noProof/>
         </w:rPr>
-        <w:t xml:space="preserve"> - сървър</w:t>
+        <w:t xml:space="preserve"> алгебрични изрази</w:t>
       </w:r>
     </w:fldSimple>
     <w:r>
@@ -8074,7 +9787,7 @@
         <w:rPr>
           <w:noProof/>
         </w:rPr>
-        <w:t>8</w:t>
+        <w:t>4</w:t>
       </w:r>
     </w:fldSimple>
   </w:p>
@@ -8173,6 +9886,64 @@
           <w:noProof/>
         </w:rPr>
         <w:t>17</w:t>
+      </w:r>
+    </w:fldSimple>
+  </w:p>
+</w:ftr>
+</file>
+
+<file path=word/footer5.xml><?xml version="1.0" encoding="utf-8"?>
+<w:ftr xmlns:ve="http://schemas.openxmlformats.org/markup-compatibility/2006" xmlns:o="urn:schemas-microsoft-com:office:office" xmlns:r="http://schemas.openxmlformats.org/officeDocument/2006/relationships" xmlns:m="http://schemas.openxmlformats.org/officeDocument/2006/math" xmlns:v="urn:schemas-microsoft-com:vml" xmlns:wp="http://schemas.openxmlformats.org/drawingml/2006/wordprocessingDrawing" xmlns:w10="urn:schemas-microsoft-com:office:word" xmlns:w="http://schemas.openxmlformats.org/wordprocessingml/2006/main" xmlns:wne="http://schemas.microsoft.com/office/word/2006/wordml">
+  <w:p>
+    <w:pPr>
+      <w:pStyle w:val="Footer"/>
+    </w:pPr>
+    <w:fldSimple w:instr=" STYLEREF  &quot;Heading 1&quot;  \* MERGEFORMAT ">
+      <w:r>
+        <w:rPr>
+          <w:noProof/>
+        </w:rPr>
+        <w:t>Програмно решение</w:t>
+      </w:r>
+    </w:fldSimple>
+    <w:r>
+      <w:rPr>
+        <w:lang w:val="bg-BG"/>
+      </w:rPr>
+      <w:t xml:space="preserve"> - </w:t>
+    </w:r>
+    <w:fldSimple w:instr=" STYLEREF  &quot;Heading 2&quot;  \* MERGEFORMAT ">
+      <w:r>
+        <w:rPr>
+          <w:noProof/>
+        </w:rPr>
+        <w:t>Даннов модел</w:t>
+      </w:r>
+    </w:fldSimple>
+    <w:r>
+      <w:rPr>
+        <w:lang w:val="bg-BG"/>
+      </w:rPr>
+      <w:t xml:space="preserve"> - </w:t>
+    </w:r>
+    <w:fldSimple w:instr=" STYLEREF  &quot;Heading 3&quot;  \* MERGEFORMAT ">
+      <w:r>
+        <w:rPr>
+          <w:noProof/>
+          <w:lang w:val="bg-BG"/>
+        </w:rPr>
+        <w:t>Операционни възли</w:t>
+      </w:r>
+    </w:fldSimple>
+    <w:r>
+      <w:ptab w:relativeTo="margin" w:alignment="right" w:leader="none"/>
+    </w:r>
+    <w:fldSimple w:instr=" PAGE  \* Arabic  \* MERGEFORMAT ">
+      <w:r>
+        <w:rPr>
+          <w:noProof/>
+        </w:rPr>
+        <w:t>20</w:t>
       </w:r>
     </w:fldSimple>
   </w:p>
@@ -8622,6 +10393,119 @@
     </w:lvl>
   </w:abstractNum>
   <w:abstractNum w:abstractNumId="12">
+    <w:nsid w:val="05BD5F0A"/>
+    <w:multiLevelType w:val="hybridMultilevel"/>
+    <w:tmpl w:val="9A38F736"/>
+    <w:lvl w:ilvl="0" w:tplc="85CA3A82">
+      <w:start w:val="1"/>
+      <w:numFmt w:val="bullet"/>
+      <w:lvlText w:val="-"/>
+      <w:lvlJc w:val="left"/>
+      <w:pPr>
+        <w:ind w:left="1287" w:hanging="360"/>
+      </w:pPr>
+      <w:rPr>
+        <w:rFonts w:ascii="Times New Roman" w:hAnsi="Times New Roman" w:cs="Times New Roman" w:hint="default"/>
+      </w:rPr>
+    </w:lvl>
+    <w:lvl w:ilvl="1" w:tplc="04020003" w:tentative="1">
+      <w:start w:val="1"/>
+      <w:numFmt w:val="bullet"/>
+      <w:lvlText w:val="o"/>
+      <w:lvlJc w:val="left"/>
+      <w:pPr>
+        <w:ind w:left="2007" w:hanging="360"/>
+      </w:pPr>
+      <w:rPr>
+        <w:rFonts w:ascii="Courier New" w:hAnsi="Courier New" w:cs="Courier New" w:hint="default"/>
+      </w:rPr>
+    </w:lvl>
+    <w:lvl w:ilvl="2" w:tplc="04020005" w:tentative="1">
+      <w:start w:val="1"/>
+      <w:numFmt w:val="bullet"/>
+      <w:lvlText w:val=""/>
+      <w:lvlJc w:val="left"/>
+      <w:pPr>
+        <w:ind w:left="2727" w:hanging="360"/>
+      </w:pPr>
+      <w:rPr>
+        <w:rFonts w:ascii="Wingdings" w:hAnsi="Wingdings" w:hint="default"/>
+      </w:rPr>
+    </w:lvl>
+    <w:lvl w:ilvl="3" w:tplc="04020001" w:tentative="1">
+      <w:start w:val="1"/>
+      <w:numFmt w:val="bullet"/>
+      <w:lvlText w:val=""/>
+      <w:lvlJc w:val="left"/>
+      <w:pPr>
+        <w:ind w:left="3447" w:hanging="360"/>
+      </w:pPr>
+      <w:rPr>
+        <w:rFonts w:ascii="Symbol" w:hAnsi="Symbol" w:hint="default"/>
+      </w:rPr>
+    </w:lvl>
+    <w:lvl w:ilvl="4" w:tplc="04020003" w:tentative="1">
+      <w:start w:val="1"/>
+      <w:numFmt w:val="bullet"/>
+      <w:lvlText w:val="o"/>
+      <w:lvlJc w:val="left"/>
+      <w:pPr>
+        <w:ind w:left="4167" w:hanging="360"/>
+      </w:pPr>
+      <w:rPr>
+        <w:rFonts w:ascii="Courier New" w:hAnsi="Courier New" w:cs="Courier New" w:hint="default"/>
+      </w:rPr>
+    </w:lvl>
+    <w:lvl w:ilvl="5" w:tplc="04020005" w:tentative="1">
+      <w:start w:val="1"/>
+      <w:numFmt w:val="bullet"/>
+      <w:lvlText w:val=""/>
+      <w:lvlJc w:val="left"/>
+      <w:pPr>
+        <w:ind w:left="4887" w:hanging="360"/>
+      </w:pPr>
+      <w:rPr>
+        <w:rFonts w:ascii="Wingdings" w:hAnsi="Wingdings" w:hint="default"/>
+      </w:rPr>
+    </w:lvl>
+    <w:lvl w:ilvl="6" w:tplc="04020001" w:tentative="1">
+      <w:start w:val="1"/>
+      <w:numFmt w:val="bullet"/>
+      <w:lvlText w:val=""/>
+      <w:lvlJc w:val="left"/>
+      <w:pPr>
+        <w:ind w:left="5607" w:hanging="360"/>
+      </w:pPr>
+      <w:rPr>
+        <w:rFonts w:ascii="Symbol" w:hAnsi="Symbol" w:hint="default"/>
+      </w:rPr>
+    </w:lvl>
+    <w:lvl w:ilvl="7" w:tplc="04020003" w:tentative="1">
+      <w:start w:val="1"/>
+      <w:numFmt w:val="bullet"/>
+      <w:lvlText w:val="o"/>
+      <w:lvlJc w:val="left"/>
+      <w:pPr>
+        <w:ind w:left="6327" w:hanging="360"/>
+      </w:pPr>
+      <w:rPr>
+        <w:rFonts w:ascii="Courier New" w:hAnsi="Courier New" w:cs="Courier New" w:hint="default"/>
+      </w:rPr>
+    </w:lvl>
+    <w:lvl w:ilvl="8" w:tplc="04020005" w:tentative="1">
+      <w:start w:val="1"/>
+      <w:numFmt w:val="bullet"/>
+      <w:lvlText w:val=""/>
+      <w:lvlJc w:val="left"/>
+      <w:pPr>
+        <w:ind w:left="7047" w:hanging="360"/>
+      </w:pPr>
+      <w:rPr>
+        <w:rFonts w:ascii="Wingdings" w:hAnsi="Wingdings" w:hint="default"/>
+      </w:rPr>
+    </w:lvl>
+  </w:abstractNum>
+  <w:abstractNum w:abstractNumId="13">
     <w:nsid w:val="0A3E232C"/>
     <w:multiLevelType w:val="hybridMultilevel"/>
     <w:tmpl w:val="2CC61E20"/>
@@ -8707,7 +10591,7 @@
       </w:pPr>
     </w:lvl>
   </w:abstractNum>
-  <w:abstractNum w:abstractNumId="13">
+  <w:abstractNum w:abstractNumId="14">
     <w:nsid w:val="10152DC7"/>
     <w:multiLevelType w:val="hybridMultilevel"/>
     <w:tmpl w:val="5F8E4F6A"/>
@@ -8820,7 +10704,7 @@
       </w:rPr>
     </w:lvl>
   </w:abstractNum>
-  <w:abstractNum w:abstractNumId="14">
+  <w:abstractNum w:abstractNumId="15">
     <w:nsid w:val="10A37B19"/>
     <w:multiLevelType w:val="hybridMultilevel"/>
     <w:tmpl w:val="85DA83CC"/>
@@ -8906,7 +10790,7 @@
       </w:pPr>
     </w:lvl>
   </w:abstractNum>
-  <w:abstractNum w:abstractNumId="15">
+  <w:abstractNum w:abstractNumId="16">
     <w:nsid w:val="18DD7B8D"/>
     <w:multiLevelType w:val="hybridMultilevel"/>
     <w:tmpl w:val="49EC38A6"/>
@@ -9019,7 +10903,7 @@
       </w:rPr>
     </w:lvl>
   </w:abstractNum>
-  <w:abstractNum w:abstractNumId="16">
+  <w:abstractNum w:abstractNumId="17">
     <w:nsid w:val="1E735C90"/>
     <w:multiLevelType w:val="hybridMultilevel"/>
     <w:tmpl w:val="8AECEE0C"/>
@@ -9132,7 +11016,7 @@
       </w:rPr>
     </w:lvl>
   </w:abstractNum>
-  <w:abstractNum w:abstractNumId="17">
+  <w:abstractNum w:abstractNumId="18">
     <w:nsid w:val="2988722D"/>
     <w:multiLevelType w:val="hybridMultilevel"/>
     <w:tmpl w:val="10E8FA04"/>
@@ -9245,7 +11129,7 @@
       </w:rPr>
     </w:lvl>
   </w:abstractNum>
-  <w:abstractNum w:abstractNumId="18">
+  <w:abstractNum w:abstractNumId="19">
     <w:nsid w:val="383875EE"/>
     <w:multiLevelType w:val="hybridMultilevel"/>
     <w:tmpl w:val="D7963B38"/>
@@ -9331,7 +11215,93 @@
       </w:pPr>
     </w:lvl>
   </w:abstractNum>
-  <w:abstractNum w:abstractNumId="19">
+  <w:abstractNum w:abstractNumId="20">
+    <w:nsid w:val="393038B5"/>
+    <w:multiLevelType w:val="hybridMultilevel"/>
+    <w:tmpl w:val="6E9CFA26"/>
+    <w:lvl w:ilvl="0" w:tplc="0402000F">
+      <w:start w:val="1"/>
+      <w:numFmt w:val="decimal"/>
+      <w:lvlText w:val="%1."/>
+      <w:lvlJc w:val="left"/>
+      <w:pPr>
+        <w:ind w:left="720" w:hanging="360"/>
+      </w:pPr>
+    </w:lvl>
+    <w:lvl w:ilvl="1" w:tplc="04020019" w:tentative="1">
+      <w:start w:val="1"/>
+      <w:numFmt w:val="lowerLetter"/>
+      <w:lvlText w:val="%2."/>
+      <w:lvlJc w:val="left"/>
+      <w:pPr>
+        <w:ind w:left="1440" w:hanging="360"/>
+      </w:pPr>
+    </w:lvl>
+    <w:lvl w:ilvl="2" w:tplc="0402001B" w:tentative="1">
+      <w:start w:val="1"/>
+      <w:numFmt w:val="lowerRoman"/>
+      <w:lvlText w:val="%3."/>
+      <w:lvlJc w:val="right"/>
+      <w:pPr>
+        <w:ind w:left="2160" w:hanging="180"/>
+      </w:pPr>
+    </w:lvl>
+    <w:lvl w:ilvl="3" w:tplc="0402000F" w:tentative="1">
+      <w:start w:val="1"/>
+      <w:numFmt w:val="decimal"/>
+      <w:lvlText w:val="%4."/>
+      <w:lvlJc w:val="left"/>
+      <w:pPr>
+        <w:ind w:left="2880" w:hanging="360"/>
+      </w:pPr>
+    </w:lvl>
+    <w:lvl w:ilvl="4" w:tplc="04020019" w:tentative="1">
+      <w:start w:val="1"/>
+      <w:numFmt w:val="lowerLetter"/>
+      <w:lvlText w:val="%5."/>
+      <w:lvlJc w:val="left"/>
+      <w:pPr>
+        <w:ind w:left="3600" w:hanging="360"/>
+      </w:pPr>
+    </w:lvl>
+    <w:lvl w:ilvl="5" w:tplc="0402001B" w:tentative="1">
+      <w:start w:val="1"/>
+      <w:numFmt w:val="lowerRoman"/>
+      <w:lvlText w:val="%6."/>
+      <w:lvlJc w:val="right"/>
+      <w:pPr>
+        <w:ind w:left="4320" w:hanging="180"/>
+      </w:pPr>
+    </w:lvl>
+    <w:lvl w:ilvl="6" w:tplc="0402000F" w:tentative="1">
+      <w:start w:val="1"/>
+      <w:numFmt w:val="decimal"/>
+      <w:lvlText w:val="%7."/>
+      <w:lvlJc w:val="left"/>
+      <w:pPr>
+        <w:ind w:left="5040" w:hanging="360"/>
+      </w:pPr>
+    </w:lvl>
+    <w:lvl w:ilvl="7" w:tplc="04020019" w:tentative="1">
+      <w:start w:val="1"/>
+      <w:numFmt w:val="lowerLetter"/>
+      <w:lvlText w:val="%8."/>
+      <w:lvlJc w:val="left"/>
+      <w:pPr>
+        <w:ind w:left="5760" w:hanging="360"/>
+      </w:pPr>
+    </w:lvl>
+    <w:lvl w:ilvl="8" w:tplc="0402001B" w:tentative="1">
+      <w:start w:val="1"/>
+      <w:numFmt w:val="lowerRoman"/>
+      <w:lvlText w:val="%9."/>
+      <w:lvlJc w:val="right"/>
+      <w:pPr>
+        <w:ind w:left="6480" w:hanging="180"/>
+      </w:pPr>
+    </w:lvl>
+  </w:abstractNum>
+  <w:abstractNum w:abstractNumId="21">
     <w:nsid w:val="47060545"/>
     <w:multiLevelType w:val="multilevel"/>
     <w:tmpl w:val="0402001F"/>
@@ -9417,7 +11387,7 @@
       </w:pPr>
     </w:lvl>
   </w:abstractNum>
-  <w:abstractNum w:abstractNumId="20">
+  <w:abstractNum w:abstractNumId="22">
     <w:nsid w:val="556C3ADF"/>
     <w:multiLevelType w:val="singleLevel"/>
     <w:tmpl w:val="556C3ADF"/>
@@ -9429,7 +11399,7 @@
       <w:lvlJc w:val="left"/>
     </w:lvl>
   </w:abstractNum>
-  <w:abstractNum w:abstractNumId="21">
+  <w:abstractNum w:abstractNumId="23">
     <w:nsid w:val="556C3C56"/>
     <w:multiLevelType w:val="multilevel"/>
     <w:tmpl w:val="A37AECC8"/>
@@ -9550,7 +11520,7 @@
       </w:rPr>
     </w:lvl>
   </w:abstractNum>
-  <w:abstractNum w:abstractNumId="22">
+  <w:abstractNum w:abstractNumId="24">
     <w:nsid w:val="56084359"/>
     <w:multiLevelType w:val="multilevel"/>
     <w:tmpl w:val="0402001F"/>
@@ -9636,7 +11606,7 @@
       </w:pPr>
     </w:lvl>
   </w:abstractNum>
-  <w:abstractNum w:abstractNumId="23">
+  <w:abstractNum w:abstractNumId="25">
     <w:nsid w:val="58E50F88"/>
     <w:multiLevelType w:val="multilevel"/>
     <w:tmpl w:val="0402001F"/>
@@ -9722,7 +11692,7 @@
       </w:pPr>
     </w:lvl>
   </w:abstractNum>
-  <w:abstractNum w:abstractNumId="24">
+  <w:abstractNum w:abstractNumId="26">
     <w:nsid w:val="59AA2AB5"/>
     <w:multiLevelType w:val="hybridMultilevel"/>
     <w:tmpl w:val="1DA83822"/>
@@ -9835,7 +11805,93 @@
       </w:rPr>
     </w:lvl>
   </w:abstractNum>
-  <w:abstractNum w:abstractNumId="25">
+  <w:abstractNum w:abstractNumId="27">
+    <w:nsid w:val="6B613524"/>
+    <w:multiLevelType w:val="multilevel"/>
+    <w:tmpl w:val="0402001F"/>
+    <w:lvl w:ilvl="0">
+      <w:start w:val="1"/>
+      <w:numFmt w:val="decimal"/>
+      <w:lvlText w:val="%1."/>
+      <w:lvlJc w:val="left"/>
+      <w:pPr>
+        <w:ind w:left="360" w:hanging="360"/>
+      </w:pPr>
+    </w:lvl>
+    <w:lvl w:ilvl="1">
+      <w:start w:val="1"/>
+      <w:numFmt w:val="decimal"/>
+      <w:lvlText w:val="%1.%2."/>
+      <w:lvlJc w:val="left"/>
+      <w:pPr>
+        <w:ind w:left="792" w:hanging="432"/>
+      </w:pPr>
+    </w:lvl>
+    <w:lvl w:ilvl="2">
+      <w:start w:val="1"/>
+      <w:numFmt w:val="decimal"/>
+      <w:lvlText w:val="%1.%2.%3."/>
+      <w:lvlJc w:val="left"/>
+      <w:pPr>
+        <w:ind w:left="1224" w:hanging="504"/>
+      </w:pPr>
+    </w:lvl>
+    <w:lvl w:ilvl="3">
+      <w:start w:val="1"/>
+      <w:numFmt w:val="decimal"/>
+      <w:lvlText w:val="%1.%2.%3.%4."/>
+      <w:lvlJc w:val="left"/>
+      <w:pPr>
+        <w:ind w:left="1728" w:hanging="648"/>
+      </w:pPr>
+    </w:lvl>
+    <w:lvl w:ilvl="4">
+      <w:start w:val="1"/>
+      <w:numFmt w:val="decimal"/>
+      <w:lvlText w:val="%1.%2.%3.%4.%5."/>
+      <w:lvlJc w:val="left"/>
+      <w:pPr>
+        <w:ind w:left="2232" w:hanging="792"/>
+      </w:pPr>
+    </w:lvl>
+    <w:lvl w:ilvl="5">
+      <w:start w:val="1"/>
+      <w:numFmt w:val="decimal"/>
+      <w:lvlText w:val="%1.%2.%3.%4.%5.%6."/>
+      <w:lvlJc w:val="left"/>
+      <w:pPr>
+        <w:ind w:left="2736" w:hanging="936"/>
+      </w:pPr>
+    </w:lvl>
+    <w:lvl w:ilvl="6">
+      <w:start w:val="1"/>
+      <w:numFmt w:val="decimal"/>
+      <w:lvlText w:val="%1.%2.%3.%4.%5.%6.%7."/>
+      <w:lvlJc w:val="left"/>
+      <w:pPr>
+        <w:ind w:left="3240" w:hanging="1080"/>
+      </w:pPr>
+    </w:lvl>
+    <w:lvl w:ilvl="7">
+      <w:start w:val="1"/>
+      <w:numFmt w:val="decimal"/>
+      <w:lvlText w:val="%1.%2.%3.%4.%5.%6.%7.%8."/>
+      <w:lvlJc w:val="left"/>
+      <w:pPr>
+        <w:ind w:left="3744" w:hanging="1224"/>
+      </w:pPr>
+    </w:lvl>
+    <w:lvl w:ilvl="8">
+      <w:start w:val="1"/>
+      <w:numFmt w:val="decimal"/>
+      <w:lvlText w:val="%1.%2.%3.%4.%5.%6.%7.%8.%9."/>
+      <w:lvlJc w:val="left"/>
+      <w:pPr>
+        <w:ind w:left="4320" w:hanging="1440"/>
+      </w:pPr>
+    </w:lvl>
+  </w:abstractNum>
+  <w:abstractNum w:abstractNumId="28">
     <w:nsid w:val="6B683584"/>
     <w:multiLevelType w:val="hybridMultilevel"/>
     <w:tmpl w:val="8DD23CFE"/>
@@ -9948,7 +12004,7 @@
       </w:rPr>
     </w:lvl>
   </w:abstractNum>
-  <w:abstractNum w:abstractNumId="26">
+  <w:abstractNum w:abstractNumId="29">
     <w:nsid w:val="6DA2386D"/>
     <w:multiLevelType w:val="multilevel"/>
     <w:tmpl w:val="0402001F"/>
@@ -10034,7 +12090,7 @@
       </w:pPr>
     </w:lvl>
   </w:abstractNum>
-  <w:abstractNum w:abstractNumId="27">
+  <w:abstractNum w:abstractNumId="30">
     <w:nsid w:val="6DE825C3"/>
     <w:multiLevelType w:val="multilevel"/>
     <w:tmpl w:val="0402001F"/>
@@ -10120,7 +12176,7 @@
       </w:pPr>
     </w:lvl>
   </w:abstractNum>
-  <w:abstractNum w:abstractNumId="28">
+  <w:abstractNum w:abstractNumId="31">
     <w:nsid w:val="784C5CEA"/>
     <w:multiLevelType w:val="multilevel"/>
     <w:tmpl w:val="A37AECC8"/>
@@ -10241,7 +12297,7 @@
       </w:rPr>
     </w:lvl>
   </w:abstractNum>
-  <w:abstractNum w:abstractNumId="29">
+  <w:abstractNum w:abstractNumId="32">
     <w:nsid w:val="78674E7B"/>
     <w:multiLevelType w:val="hybridMultilevel"/>
     <w:tmpl w:val="F93407BC"/>
@@ -10327,29 +12383,115 @@
       </w:pPr>
     </w:lvl>
   </w:abstractNum>
+  <w:abstractNum w:abstractNumId="33">
+    <w:nsid w:val="7E3C12B6"/>
+    <w:multiLevelType w:val="multilevel"/>
+    <w:tmpl w:val="0402001F"/>
+    <w:lvl w:ilvl="0">
+      <w:start w:val="1"/>
+      <w:numFmt w:val="decimal"/>
+      <w:lvlText w:val="%1."/>
+      <w:lvlJc w:val="left"/>
+      <w:pPr>
+        <w:ind w:left="360" w:hanging="360"/>
+      </w:pPr>
+    </w:lvl>
+    <w:lvl w:ilvl="1">
+      <w:start w:val="1"/>
+      <w:numFmt w:val="decimal"/>
+      <w:lvlText w:val="%1.%2."/>
+      <w:lvlJc w:val="left"/>
+      <w:pPr>
+        <w:ind w:left="792" w:hanging="432"/>
+      </w:pPr>
+    </w:lvl>
+    <w:lvl w:ilvl="2">
+      <w:start w:val="1"/>
+      <w:numFmt w:val="decimal"/>
+      <w:lvlText w:val="%1.%2.%3."/>
+      <w:lvlJc w:val="left"/>
+      <w:pPr>
+        <w:ind w:left="1224" w:hanging="504"/>
+      </w:pPr>
+    </w:lvl>
+    <w:lvl w:ilvl="3">
+      <w:start w:val="1"/>
+      <w:numFmt w:val="decimal"/>
+      <w:lvlText w:val="%1.%2.%3.%4."/>
+      <w:lvlJc w:val="left"/>
+      <w:pPr>
+        <w:ind w:left="1728" w:hanging="648"/>
+      </w:pPr>
+    </w:lvl>
+    <w:lvl w:ilvl="4">
+      <w:start w:val="1"/>
+      <w:numFmt w:val="decimal"/>
+      <w:lvlText w:val="%1.%2.%3.%4.%5."/>
+      <w:lvlJc w:val="left"/>
+      <w:pPr>
+        <w:ind w:left="2232" w:hanging="792"/>
+      </w:pPr>
+    </w:lvl>
+    <w:lvl w:ilvl="5">
+      <w:start w:val="1"/>
+      <w:numFmt w:val="decimal"/>
+      <w:lvlText w:val="%1.%2.%3.%4.%5.%6."/>
+      <w:lvlJc w:val="left"/>
+      <w:pPr>
+        <w:ind w:left="2736" w:hanging="936"/>
+      </w:pPr>
+    </w:lvl>
+    <w:lvl w:ilvl="6">
+      <w:start w:val="1"/>
+      <w:numFmt w:val="decimal"/>
+      <w:lvlText w:val="%1.%2.%3.%4.%5.%6.%7."/>
+      <w:lvlJc w:val="left"/>
+      <w:pPr>
+        <w:ind w:left="3240" w:hanging="1080"/>
+      </w:pPr>
+    </w:lvl>
+    <w:lvl w:ilvl="7">
+      <w:start w:val="1"/>
+      <w:numFmt w:val="decimal"/>
+      <w:lvlText w:val="%1.%2.%3.%4.%5.%6.%7.%8."/>
+      <w:lvlJc w:val="left"/>
+      <w:pPr>
+        <w:ind w:left="3744" w:hanging="1224"/>
+      </w:pPr>
+    </w:lvl>
+    <w:lvl w:ilvl="8">
+      <w:start w:val="1"/>
+      <w:numFmt w:val="decimal"/>
+      <w:lvlText w:val="%1.%2.%3.%4.%5.%6.%7.%8.%9."/>
+      <w:lvlJc w:val="left"/>
+      <w:pPr>
+        <w:ind w:left="4320" w:hanging="1440"/>
+      </w:pPr>
+    </w:lvl>
+  </w:abstractNum>
   <w:num w:numId="1">
-    <w:abstractNumId w:val="21"/>
+    <w:abstractNumId w:val="23"/>
   </w:num>
   <w:num w:numId="2">
-    <w:abstractNumId w:val="20"/>
+    <w:abstractNumId w:val="22"/>
   </w:num>
   <w:num w:numId="3">
-    <w:abstractNumId w:val="12"/>
+    <w:abstractNumId w:val="13"/>
   </w:num>
   <w:num w:numId="4">
-    <w:abstractNumId w:val="29"/>
+    <w:abstractNumId w:val="32"/>
   </w:num>
   <w:num w:numId="5">
-    <w:abstractNumId w:val="28"/>
+    <w:abstractNumId w:val="31"/>
   </w:num>
   <w:num w:numId="6">
     <w:abstractNumId w:val="10"/>
   </w:num>
   <w:num w:numId="7">
-    <w:abstractNumId w:val="26"/>
+    <w:abstractNumId w:val="29"/>
   </w:num>
   <w:num w:numId="8">
-    <w:abstractNumId w:val="22"/>
+    <w:abstractNumId w:val="24"/>
   </w:num>
   <w:num w:numId="9">
     <w:abstractNumId w:val="9"/>
@@ -10382,40 +12524,52 @@
     <w:abstractNumId w:val="0"/>
   </w:num>
   <w:num w:numId="19">
+    <w:abstractNumId w:val="21"/>
+  </w:num>
+  <w:num w:numId="20">
     <w:abstractNumId w:val="19"/>
   </w:num>
-  <w:num w:numId="20">
+  <w:num w:numId="21">
+    <w:abstractNumId w:val="28"/>
+  </w:num>
+  <w:num w:numId="22">
+    <w:abstractNumId w:val="25"/>
+  </w:num>
+  <w:num w:numId="23">
+    <w:abstractNumId w:val="26"/>
+  </w:num>
+  <w:num w:numId="24">
+    <w:abstractNumId w:val="30"/>
+  </w:num>
+  <w:num w:numId="25">
+    <w:abstractNumId w:val="16"/>
+  </w:num>
+  <w:num w:numId="26">
     <w:abstractNumId w:val="18"/>
   </w:num>
-  <w:num w:numId="21">
-    <w:abstractNumId w:val="25"/>
-  </w:num>
-  <w:num w:numId="22">
-    <w:abstractNumId w:val="23"/>
-  </w:num>
-  <w:num w:numId="23">
-    <w:abstractNumId w:val="24"/>
-  </w:num>
-  <w:num w:numId="24">
-    <w:abstractNumId w:val="27"/>
-  </w:num>
-  <w:num w:numId="25">
+  <w:num w:numId="27">
     <w:abstractNumId w:val="15"/>
   </w:num>
-  <w:num w:numId="26">
+  <w:num w:numId="28">
     <w:abstractNumId w:val="17"/>
   </w:num>
-  <w:num w:numId="27">
+  <w:num w:numId="29">
     <w:abstractNumId w:val="14"/>
-  </w:num>
-  <w:num w:numId="28">
-    <w:abstractNumId w:val="16"/>
-  </w:num>
-  <w:num w:numId="29">
-    <w:abstractNumId w:val="13"/>
   </w:num>
   <w:num w:numId="30">
     <w:abstractNumId w:val="11"/>
+  </w:num>
+  <w:num w:numId="31">
+    <w:abstractNumId w:val="20"/>
+  </w:num>
+  <w:num w:numId="32">
+    <w:abstractNumId w:val="27"/>
+  </w:num>
+  <w:num w:numId="33">
+    <w:abstractNumId w:val="33"/>
+  </w:num>
+  <w:num w:numId="34">
+    <w:abstractNumId w:val="12"/>
   </w:num>
 </w:numbering>
 </file>
@@ -10652,10 +12806,9 @@
     <w:next w:val="Normal"/>
     <w:link w:val="Heading4Char"/>
     <w:uiPriority w:val="9"/>
-    <w:semiHidden/>
     <w:unhideWhenUsed/>
     <w:qFormat/>
-    <w:rsid w:val="00917D65"/>
+    <w:rsid w:val="00481C33"/>
     <w:pPr>
       <w:spacing w:before="200" w:after="0"/>
       <w:outlineLvl w:val="3"/>
@@ -10664,7 +12817,6 @@
       <w:rFonts w:asciiTheme="majorHAnsi" w:eastAsiaTheme="majorEastAsia" w:hAnsiTheme="majorHAnsi" w:cstheme="majorBidi"/>
       <w:b/>
       <w:bCs/>
-      <w:i/>
       <w:iCs/>
       <w:sz w:val="28"/>
     </w:rPr>
@@ -10675,7 +12827,6 @@
     <w:next w:val="Normal"/>
     <w:link w:val="Heading5Char"/>
     <w:uiPriority w:val="9"/>
-    <w:semiHidden/>
     <w:unhideWhenUsed/>
     <w:qFormat/>
     <w:rsid w:val="00917D65"/>
@@ -10850,13 +13001,11 @@
     <w:basedOn w:val="DefaultParagraphFont"/>
     <w:link w:val="Heading4"/>
     <w:uiPriority w:val="9"/>
-    <w:semiHidden/>
-    <w:rsid w:val="00917D65"/>
+    <w:rsid w:val="00481C33"/>
     <w:rPr>
       <w:rFonts w:asciiTheme="majorHAnsi" w:eastAsiaTheme="majorEastAsia" w:hAnsiTheme="majorHAnsi" w:cstheme="majorBidi"/>
       <w:b/>
       <w:bCs/>
-      <w:i/>
       <w:iCs/>
       <w:sz w:val="28"/>
     </w:rPr>
@@ -10866,7 +13015,6 @@
     <w:basedOn w:val="DefaultParagraphFont"/>
     <w:link w:val="Heading5"/>
     <w:uiPriority w:val="9"/>
-    <w:semiHidden/>
     <w:rsid w:val="00917D65"/>
     <w:rPr>
       <w:rFonts w:asciiTheme="majorHAnsi" w:eastAsiaTheme="majorEastAsia" w:hAnsiTheme="majorHAnsi" w:cstheme="majorBidi"/>
@@ -11383,6 +13531,19 @@
       <w:ind w:left="480"/>
     </w:pPr>
   </w:style>
+  <w:style w:type="paragraph" w:styleId="TOC4">
+    <w:name w:val="toc 4"/>
+    <w:basedOn w:val="Normal"/>
+    <w:next w:val="Normal"/>
+    <w:autoRedefine/>
+    <w:uiPriority w:val="39"/>
+    <w:unhideWhenUsed/>
+    <w:rsid w:val="0020161F"/>
+    <w:pPr>
+      <w:spacing w:after="100"/>
+      <w:ind w:left="720"/>
+    </w:pPr>
+  </w:style>
 </w:styles>
 </file>
 
@@ -11616,7 +13777,7 @@
 </file>
 
 <file path=customXml/itemProps1.xml><?xml version="1.0" encoding="utf-8"?>
-<ds:datastoreItem xmlns:ds="http://schemas.openxmlformats.org/officeDocument/2006/customXml" ds:itemID="{5393C59E-E612-4DBD-BF66-0942363A8F10}">
+<ds:datastoreItem xmlns:ds="http://schemas.openxmlformats.org/officeDocument/2006/customXml" ds:itemID="{9CCC859E-D335-4E6C-8504-9268E722F39D}">
   <ds:schemaRefs>
     <ds:schemaRef ds:uri="http://schemas.openxmlformats.org/officeDocument/2006/bibliography"/>
   </ds:schemaRefs>

</xml_diff>

<commit_message>
Stochastic variable description finished, work in progress on the node section
</commit_message>
<xml_diff>
--- a/documentation/src/main/resources/Monte Carlo Simulation Debugger.docx
+++ b/documentation/src/main/resources/Monte Carlo Simulation Debugger.docx
@@ -62,7 +62,35 @@
         <w:rPr>
           <w:rStyle w:val="SubtitleChar"/>
         </w:rPr>
-        <w:t>Разработка на система за извършване и анализ на Монте Карло симулации</w:t>
+        <w:t xml:space="preserve">Разработка на система </w:t>
+      </w:r>
+      <w:proofErr w:type="spellStart"/>
+      <w:r>
+        <w:rPr>
+          <w:rStyle w:val="SubtitleChar"/>
+        </w:rPr>
+        <w:t>за</w:t>
+      </w:r>
+      <w:proofErr w:type="spellEnd"/>
+      <w:r>
+        <w:rPr>
+          <w:rStyle w:val="SubtitleChar"/>
+        </w:rPr>
+        <w:t xml:space="preserve"> </w:t>
+      </w:r>
+      <w:proofErr w:type="spellStart"/>
+      <w:r>
+        <w:rPr>
+          <w:rStyle w:val="SubtitleChar"/>
+        </w:rPr>
+        <w:t>извършване</w:t>
+      </w:r>
+      <w:proofErr w:type="spellEnd"/>
+      <w:r>
+        <w:rPr>
+          <w:rStyle w:val="SubtitleChar"/>
+        </w:rPr>
+        <w:t xml:space="preserve"> и анализ на Монте Карло симулации</w:t>
       </w:r>
       <w:r>
         <w:rPr>
@@ -508,7 +536,71 @@
           <w:rFonts w:ascii="Times New Roman" w:eastAsia="SimSun" w:hAnsi="Times New Roman" w:cs="Times New Roman"/>
           <w:lang w:bidi="ar-SA"/>
         </w:rPr>
-        <w:t xml:space="preserve"> сървърен модул за извършване на симулации</w:t>
+        <w:t xml:space="preserve"> </w:t>
+      </w:r>
+      <w:proofErr w:type="spellStart"/>
+      <w:r>
+        <w:rPr>
+          <w:rFonts w:ascii="Times New Roman" w:eastAsia="SimSun" w:hAnsi="Times New Roman" w:cs="Times New Roman"/>
+          <w:lang w:bidi="ar-SA"/>
+        </w:rPr>
+        <w:t>сървърен</w:t>
+      </w:r>
+      <w:proofErr w:type="spellEnd"/>
+      <w:r>
+        <w:rPr>
+          <w:rFonts w:ascii="Times New Roman" w:eastAsia="SimSun" w:hAnsi="Times New Roman" w:cs="Times New Roman"/>
+          <w:lang w:bidi="ar-SA"/>
+        </w:rPr>
+        <w:t xml:space="preserve"> </w:t>
+      </w:r>
+      <w:proofErr w:type="spellStart"/>
+      <w:r>
+        <w:rPr>
+          <w:rFonts w:ascii="Times New Roman" w:eastAsia="SimSun" w:hAnsi="Times New Roman" w:cs="Times New Roman"/>
+          <w:lang w:bidi="ar-SA"/>
+        </w:rPr>
+        <w:t>модул</w:t>
+      </w:r>
+      <w:proofErr w:type="spellEnd"/>
+      <w:r>
+        <w:rPr>
+          <w:rFonts w:ascii="Times New Roman" w:eastAsia="SimSun" w:hAnsi="Times New Roman" w:cs="Times New Roman"/>
+          <w:lang w:bidi="ar-SA"/>
+        </w:rPr>
+        <w:t xml:space="preserve"> </w:t>
+      </w:r>
+      <w:proofErr w:type="spellStart"/>
+      <w:r>
+        <w:rPr>
+          <w:rFonts w:ascii="Times New Roman" w:eastAsia="SimSun" w:hAnsi="Times New Roman" w:cs="Times New Roman"/>
+          <w:lang w:bidi="ar-SA"/>
+        </w:rPr>
+        <w:t>за</w:t>
+      </w:r>
+      <w:proofErr w:type="spellEnd"/>
+      <w:r>
+        <w:rPr>
+          <w:rFonts w:ascii="Times New Roman" w:eastAsia="SimSun" w:hAnsi="Times New Roman" w:cs="Times New Roman"/>
+          <w:lang w:bidi="ar-SA"/>
+        </w:rPr>
+        <w:t xml:space="preserve"> </w:t>
+      </w:r>
+      <w:proofErr w:type="spellStart"/>
+      <w:r>
+        <w:rPr>
+          <w:rFonts w:ascii="Times New Roman" w:eastAsia="SimSun" w:hAnsi="Times New Roman" w:cs="Times New Roman"/>
+          <w:lang w:bidi="ar-SA"/>
+        </w:rPr>
+        <w:t>извършване</w:t>
+      </w:r>
+      <w:proofErr w:type="spellEnd"/>
+      <w:r>
+        <w:rPr>
+          <w:rFonts w:ascii="Times New Roman" w:eastAsia="SimSun" w:hAnsi="Times New Roman" w:cs="Times New Roman"/>
+          <w:lang w:bidi="ar-SA"/>
+        </w:rPr>
+        <w:t xml:space="preserve"> на симулации</w:t>
       </w:r>
       <w:r>
         <w:rPr>
@@ -1086,7 +1178,7 @@
           <w:lang w:val="bg-BG" w:eastAsia="bg-BG" w:bidi="ar-SA"/>
         </w:rPr>
       </w:pPr>
-      <w:hyperlink w:anchor="_Toc454573096" w:history="1">
+      <w:hyperlink w:anchor="_Toc454623346" w:history="1">
         <w:r>
           <w:rPr>
             <w:rStyle w:val="Hyperlink"/>
@@ -1131,7 +1223,7 @@
             <w:noProof/>
             <w:webHidden/>
           </w:rPr>
-          <w:instrText xml:space="preserve"> PAGEREF _Toc454573096 \h </w:instrText>
+          <w:instrText xml:space="preserve"> PAGEREF _Toc454623346 \h </w:instrText>
         </w:r>
         <w:r>
           <w:rPr>
@@ -1176,7 +1268,7 @@
           <w:lang w:val="bg-BG" w:eastAsia="bg-BG" w:bidi="ar-SA"/>
         </w:rPr>
       </w:pPr>
-      <w:hyperlink w:anchor="_Toc454573097" w:history="1">
+      <w:hyperlink w:anchor="_Toc454623347" w:history="1">
         <w:r>
           <w:rPr>
             <w:rStyle w:val="Hyperlink"/>
@@ -1221,7 +1313,7 @@
             <w:noProof/>
             <w:webHidden/>
           </w:rPr>
-          <w:instrText xml:space="preserve"> PAGEREF _Toc454573097 \h </w:instrText>
+          <w:instrText xml:space="preserve"> PAGEREF _Toc454623347 \h </w:instrText>
         </w:r>
         <w:r>
           <w:rPr>
@@ -1266,7 +1358,7 @@
           <w:lang w:val="bg-BG" w:eastAsia="bg-BG" w:bidi="ar-SA"/>
         </w:rPr>
       </w:pPr>
-      <w:hyperlink w:anchor="_Toc454573098" w:history="1">
+      <w:hyperlink w:anchor="_Toc454623348" w:history="1">
         <w:r>
           <w:rPr>
             <w:rStyle w:val="Hyperlink"/>
@@ -1311,7 +1403,7 @@
             <w:noProof/>
             <w:webHidden/>
           </w:rPr>
-          <w:instrText xml:space="preserve"> PAGEREF _Toc454573098 \h </w:instrText>
+          <w:instrText xml:space="preserve"> PAGEREF _Toc454623348 \h </w:instrText>
         </w:r>
         <w:r>
           <w:rPr>
@@ -1356,7 +1448,7 @@
           <w:lang w:val="bg-BG" w:eastAsia="bg-BG" w:bidi="ar-SA"/>
         </w:rPr>
       </w:pPr>
-      <w:hyperlink w:anchor="_Toc454573099" w:history="1">
+      <w:hyperlink w:anchor="_Toc454623349" w:history="1">
         <w:r>
           <w:rPr>
             <w:rStyle w:val="Hyperlink"/>
@@ -1401,7 +1493,7 @@
             <w:noProof/>
             <w:webHidden/>
           </w:rPr>
-          <w:instrText xml:space="preserve"> PAGEREF _Toc454573099 \h </w:instrText>
+          <w:instrText xml:space="preserve"> PAGEREF _Toc454623349 \h </w:instrText>
         </w:r>
         <w:r>
           <w:rPr>
@@ -1446,7 +1538,7 @@
           <w:lang w:val="bg-BG" w:eastAsia="bg-BG" w:bidi="ar-SA"/>
         </w:rPr>
       </w:pPr>
-      <w:hyperlink w:anchor="_Toc454573100" w:history="1">
+      <w:hyperlink w:anchor="_Toc454623350" w:history="1">
         <w:r>
           <w:rPr>
             <w:rStyle w:val="Hyperlink"/>
@@ -1491,7 +1583,7 @@
             <w:noProof/>
             <w:webHidden/>
           </w:rPr>
-          <w:instrText xml:space="preserve"> PAGEREF _Toc454573100 \h </w:instrText>
+          <w:instrText xml:space="preserve"> PAGEREF _Toc454623350 \h </w:instrText>
         </w:r>
         <w:r>
           <w:rPr>
@@ -1536,7 +1628,7 @@
           <w:lang w:val="bg-BG" w:eastAsia="bg-BG" w:bidi="ar-SA"/>
         </w:rPr>
       </w:pPr>
-      <w:hyperlink w:anchor="_Toc454573101" w:history="1">
+      <w:hyperlink w:anchor="_Toc454623351" w:history="1">
         <w:r>
           <w:rPr>
             <w:rStyle w:val="Hyperlink"/>
@@ -1581,7 +1673,7 @@
             <w:noProof/>
             <w:webHidden/>
           </w:rPr>
-          <w:instrText xml:space="preserve"> PAGEREF _Toc454573101 \h </w:instrText>
+          <w:instrText xml:space="preserve"> PAGEREF _Toc454623351 \h </w:instrText>
         </w:r>
         <w:r>
           <w:rPr>
@@ -1626,7 +1718,7 @@
           <w:lang w:val="bg-BG" w:eastAsia="bg-BG" w:bidi="ar-SA"/>
         </w:rPr>
       </w:pPr>
-      <w:hyperlink w:anchor="_Toc454573102" w:history="1">
+      <w:hyperlink w:anchor="_Toc454623352" w:history="1">
         <w:r>
           <w:rPr>
             <w:rStyle w:val="Hyperlink"/>
@@ -1669,7 +1761,7 @@
             <w:noProof/>
             <w:webHidden/>
           </w:rPr>
-          <w:instrText xml:space="preserve"> PAGEREF _Toc454573102 \h </w:instrText>
+          <w:instrText xml:space="preserve"> PAGEREF _Toc454623352 \h </w:instrText>
         </w:r>
         <w:r>
           <w:rPr>
@@ -1714,7 +1806,7 @@
           <w:lang w:val="bg-BG" w:eastAsia="bg-BG" w:bidi="ar-SA"/>
         </w:rPr>
       </w:pPr>
-      <w:hyperlink w:anchor="_Toc454573103" w:history="1">
+      <w:hyperlink w:anchor="_Toc454623353" w:history="1">
         <w:r>
           <w:rPr>
             <w:rStyle w:val="Hyperlink"/>
@@ -1758,7 +1850,7 @@
             <w:noProof/>
             <w:webHidden/>
           </w:rPr>
-          <w:instrText xml:space="preserve"> PAGEREF _Toc454573103 \h </w:instrText>
+          <w:instrText xml:space="preserve"> PAGEREF _Toc454623353 \h </w:instrText>
         </w:r>
         <w:r>
           <w:rPr>
@@ -1803,7 +1895,7 @@
           <w:lang w:val="bg-BG" w:eastAsia="bg-BG" w:bidi="ar-SA"/>
         </w:rPr>
       </w:pPr>
-      <w:hyperlink w:anchor="_Toc454573104" w:history="1">
+      <w:hyperlink w:anchor="_Toc454623354" w:history="1">
         <w:r>
           <w:rPr>
             <w:rStyle w:val="Hyperlink"/>
@@ -1847,7 +1939,7 @@
             <w:noProof/>
             <w:webHidden/>
           </w:rPr>
-          <w:instrText xml:space="preserve"> PAGEREF _Toc454573104 \h </w:instrText>
+          <w:instrText xml:space="preserve"> PAGEREF _Toc454623354 \h </w:instrText>
         </w:r>
         <w:r>
           <w:rPr>
@@ -1892,7 +1984,7 @@
           <w:lang w:val="bg-BG" w:eastAsia="bg-BG" w:bidi="ar-SA"/>
         </w:rPr>
       </w:pPr>
-      <w:hyperlink w:anchor="_Toc454573105" w:history="1">
+      <w:hyperlink w:anchor="_Toc454623355" w:history="1">
         <w:r>
           <w:rPr>
             <w:rStyle w:val="Hyperlink"/>
@@ -1935,7 +2027,7 @@
             <w:noProof/>
             <w:webHidden/>
           </w:rPr>
-          <w:instrText xml:space="preserve"> PAGEREF _Toc454573105 \h </w:instrText>
+          <w:instrText xml:space="preserve"> PAGEREF _Toc454623355 \h </w:instrText>
         </w:r>
         <w:r>
           <w:rPr>
@@ -1980,7 +2072,7 @@
           <w:lang w:val="bg-BG" w:eastAsia="bg-BG" w:bidi="ar-SA"/>
         </w:rPr>
       </w:pPr>
-      <w:hyperlink w:anchor="_Toc454573106" w:history="1">
+      <w:hyperlink w:anchor="_Toc454623356" w:history="1">
         <w:r>
           <w:rPr>
             <w:rStyle w:val="Hyperlink"/>
@@ -2023,7 +2115,7 @@
             <w:noProof/>
             <w:webHidden/>
           </w:rPr>
-          <w:instrText xml:space="preserve"> PAGEREF _Toc454573106 \h </w:instrText>
+          <w:instrText xml:space="preserve"> PAGEREF _Toc454623356 \h </w:instrText>
         </w:r>
         <w:r>
           <w:rPr>
@@ -2068,7 +2160,7 @@
           <w:lang w:val="bg-BG" w:eastAsia="bg-BG" w:bidi="ar-SA"/>
         </w:rPr>
       </w:pPr>
-      <w:hyperlink w:anchor="_Toc454573107" w:history="1">
+      <w:hyperlink w:anchor="_Toc454623357" w:history="1">
         <w:r>
           <w:rPr>
             <w:rStyle w:val="Hyperlink"/>
@@ -2112,7 +2204,7 @@
             <w:noProof/>
             <w:webHidden/>
           </w:rPr>
-          <w:instrText xml:space="preserve"> PAGEREF _Toc454573107 \h </w:instrText>
+          <w:instrText xml:space="preserve"> PAGEREF _Toc454623357 \h </w:instrText>
         </w:r>
         <w:r>
           <w:rPr>
@@ -2157,7 +2249,7 @@
           <w:lang w:val="bg-BG" w:eastAsia="bg-BG" w:bidi="ar-SA"/>
         </w:rPr>
       </w:pPr>
-      <w:hyperlink w:anchor="_Toc454573108" w:history="1">
+      <w:hyperlink w:anchor="_Toc454623358" w:history="1">
         <w:r>
           <w:rPr>
             <w:rStyle w:val="Hyperlink"/>
@@ -2201,7 +2293,7 @@
             <w:noProof/>
             <w:webHidden/>
           </w:rPr>
-          <w:instrText xml:space="preserve"> PAGEREF _Toc454573108 \h </w:instrText>
+          <w:instrText xml:space="preserve"> PAGEREF _Toc454623358 \h </w:instrText>
         </w:r>
         <w:r>
           <w:rPr>
@@ -2246,7 +2338,7 @@
           <w:lang w:val="bg-BG" w:eastAsia="bg-BG" w:bidi="ar-SA"/>
         </w:rPr>
       </w:pPr>
-      <w:hyperlink w:anchor="_Toc454573109" w:history="1">
+      <w:hyperlink w:anchor="_Toc454623359" w:history="1">
         <w:r>
           <w:rPr>
             <w:rStyle w:val="Hyperlink"/>
@@ -2290,7 +2382,7 @@
             <w:noProof/>
             <w:webHidden/>
           </w:rPr>
-          <w:instrText xml:space="preserve"> PAGEREF _Toc454573109 \h </w:instrText>
+          <w:instrText xml:space="preserve"> PAGEREF _Toc454623359 \h </w:instrText>
         </w:r>
         <w:r>
           <w:rPr>
@@ -2335,7 +2427,7 @@
           <w:lang w:val="bg-BG" w:eastAsia="bg-BG" w:bidi="ar-SA"/>
         </w:rPr>
       </w:pPr>
-      <w:hyperlink w:anchor="_Toc454573110" w:history="1">
+      <w:hyperlink w:anchor="_Toc454623360" w:history="1">
         <w:r>
           <w:rPr>
             <w:rStyle w:val="Hyperlink"/>
@@ -2380,7 +2472,7 @@
             <w:noProof/>
             <w:webHidden/>
           </w:rPr>
-          <w:instrText xml:space="preserve"> PAGEREF _Toc454573110 \h </w:instrText>
+          <w:instrText xml:space="preserve"> PAGEREF _Toc454623360 \h </w:instrText>
         </w:r>
         <w:r>
           <w:rPr>
@@ -2425,7 +2517,7 @@
           <w:lang w:val="bg-BG" w:eastAsia="bg-BG" w:bidi="ar-SA"/>
         </w:rPr>
       </w:pPr>
-      <w:hyperlink w:anchor="_Toc454573111" w:history="1">
+      <w:hyperlink w:anchor="_Toc454623361" w:history="1">
         <w:r>
           <w:rPr>
             <w:rStyle w:val="Hyperlink"/>
@@ -2470,7 +2562,7 @@
             <w:noProof/>
             <w:webHidden/>
           </w:rPr>
-          <w:instrText xml:space="preserve"> PAGEREF _Toc454573111 \h </w:instrText>
+          <w:instrText xml:space="preserve"> PAGEREF _Toc454623361 \h </w:instrText>
         </w:r>
         <w:r>
           <w:rPr>
@@ -2515,7 +2607,7 @@
           <w:lang w:val="bg-BG" w:eastAsia="bg-BG" w:bidi="ar-SA"/>
         </w:rPr>
       </w:pPr>
-      <w:hyperlink w:anchor="_Toc454573112" w:history="1">
+      <w:hyperlink w:anchor="_Toc454623362" w:history="1">
         <w:r>
           <w:rPr>
             <w:rStyle w:val="Hyperlink"/>
@@ -2560,7 +2652,7 @@
             <w:noProof/>
             <w:webHidden/>
           </w:rPr>
-          <w:instrText xml:space="preserve"> PAGEREF _Toc454573112 \h </w:instrText>
+          <w:instrText xml:space="preserve"> PAGEREF _Toc454623362 \h </w:instrText>
         </w:r>
         <w:r>
           <w:rPr>
@@ -2605,7 +2697,7 @@
           <w:lang w:val="bg-BG" w:eastAsia="bg-BG" w:bidi="ar-SA"/>
         </w:rPr>
       </w:pPr>
-      <w:hyperlink w:anchor="_Toc454573113" w:history="1">
+      <w:hyperlink w:anchor="_Toc454623363" w:history="1">
         <w:r>
           <w:rPr>
             <w:rStyle w:val="Hyperlink"/>
@@ -2650,7 +2742,7 @@
             <w:noProof/>
             <w:webHidden/>
           </w:rPr>
-          <w:instrText xml:space="preserve"> PAGEREF _Toc454573113 \h </w:instrText>
+          <w:instrText xml:space="preserve"> PAGEREF _Toc454623363 \h </w:instrText>
         </w:r>
         <w:r>
           <w:rPr>
@@ -2695,7 +2787,7 @@
           <w:lang w:val="bg-BG" w:eastAsia="bg-BG" w:bidi="ar-SA"/>
         </w:rPr>
       </w:pPr>
-      <w:hyperlink w:anchor="_Toc454573114" w:history="1">
+      <w:hyperlink w:anchor="_Toc454623364" w:history="1">
         <w:r>
           <w:rPr>
             <w:rStyle w:val="Hyperlink"/>
@@ -2740,7 +2832,7 @@
             <w:noProof/>
             <w:webHidden/>
           </w:rPr>
-          <w:instrText xml:space="preserve"> PAGEREF _Toc454573114 \h </w:instrText>
+          <w:instrText xml:space="preserve"> PAGEREF _Toc454623364 \h </w:instrText>
         </w:r>
         <w:r>
           <w:rPr>
@@ -2785,7 +2877,7 @@
           <w:lang w:val="bg-BG" w:eastAsia="bg-BG" w:bidi="ar-SA"/>
         </w:rPr>
       </w:pPr>
-      <w:hyperlink w:anchor="_Toc454573115" w:history="1">
+      <w:hyperlink w:anchor="_Toc454623365" w:history="1">
         <w:r>
           <w:rPr>
             <w:rStyle w:val="Hyperlink"/>
@@ -2830,7 +2922,7 @@
             <w:noProof/>
             <w:webHidden/>
           </w:rPr>
-          <w:instrText xml:space="preserve"> PAGEREF _Toc454573115 \h </w:instrText>
+          <w:instrText xml:space="preserve"> PAGEREF _Toc454623365 \h </w:instrText>
         </w:r>
         <w:r>
           <w:rPr>
@@ -2875,7 +2967,7 @@
           <w:lang w:val="bg-BG" w:eastAsia="bg-BG" w:bidi="ar-SA"/>
         </w:rPr>
       </w:pPr>
-      <w:hyperlink w:anchor="_Toc454573116" w:history="1">
+      <w:hyperlink w:anchor="_Toc454623366" w:history="1">
         <w:r>
           <w:rPr>
             <w:rStyle w:val="Hyperlink"/>
@@ -2920,7 +3012,7 @@
             <w:noProof/>
             <w:webHidden/>
           </w:rPr>
-          <w:instrText xml:space="preserve"> PAGEREF _Toc454573116 \h </w:instrText>
+          <w:instrText xml:space="preserve"> PAGEREF _Toc454623366 \h </w:instrText>
         </w:r>
         <w:r>
           <w:rPr>
@@ -2965,7 +3057,7 @@
           <w:lang w:val="bg-BG" w:eastAsia="bg-BG" w:bidi="ar-SA"/>
         </w:rPr>
       </w:pPr>
-      <w:hyperlink w:anchor="_Toc454573117" w:history="1">
+      <w:hyperlink w:anchor="_Toc454623367" w:history="1">
         <w:r>
           <w:rPr>
             <w:rStyle w:val="Hyperlink"/>
@@ -2989,6 +3081,96 @@
             <w:noProof/>
             <w:lang w:val="bg-BG"/>
           </w:rPr>
+          <w:t>Стохастични променливи</w:t>
+        </w:r>
+        <w:r>
+          <w:rPr>
+            <w:noProof/>
+            <w:webHidden/>
+          </w:rPr>
+          <w:tab/>
+        </w:r>
+        <w:r>
+          <w:rPr>
+            <w:noProof/>
+            <w:webHidden/>
+          </w:rPr>
+          <w:fldChar w:fldCharType="begin"/>
+        </w:r>
+        <w:r>
+          <w:rPr>
+            <w:noProof/>
+            <w:webHidden/>
+          </w:rPr>
+          <w:instrText xml:space="preserve"> PAGEREF _Toc454623367 \h </w:instrText>
+        </w:r>
+        <w:r>
+          <w:rPr>
+            <w:noProof/>
+            <w:webHidden/>
+          </w:rPr>
+        </w:r>
+        <w:r>
+          <w:rPr>
+            <w:noProof/>
+            <w:webHidden/>
+          </w:rPr>
+          <w:fldChar w:fldCharType="separate"/>
+        </w:r>
+        <w:r>
+          <w:rPr>
+            <w:noProof/>
+            <w:webHidden/>
+          </w:rPr>
+          <w:t>18</w:t>
+        </w:r>
+        <w:r>
+          <w:rPr>
+            <w:noProof/>
+            <w:webHidden/>
+          </w:rPr>
+          <w:fldChar w:fldCharType="end"/>
+        </w:r>
+      </w:hyperlink>
+    </w:p>
+    <w:p>
+      <w:pPr>
+        <w:pStyle w:val="TOC3"/>
+        <w:tabs>
+          <w:tab w:val="left" w:pos="1320"/>
+          <w:tab w:val="right" w:leader="dot" w:pos="9062"/>
+        </w:tabs>
+        <w:rPr>
+          <w:noProof/>
+          <w:sz w:val="22"/>
+          <w:szCs w:val="22"/>
+          <w:lang w:val="bg-BG" w:eastAsia="bg-BG" w:bidi="ar-SA"/>
+        </w:rPr>
+      </w:pPr>
+      <w:hyperlink w:anchor="_Toc454623368" w:history="1">
+        <w:r>
+          <w:rPr>
+            <w:rStyle w:val="Hyperlink"/>
+            <w:noProof/>
+            <w:lang w:val="bg-BG"/>
+          </w:rPr>
+          <w:t>3.1.2.</w:t>
+        </w:r>
+        <w:r>
+          <w:rPr>
+            <w:noProof/>
+            <w:sz w:val="22"/>
+            <w:szCs w:val="22"/>
+            <w:lang w:val="bg-BG" w:eastAsia="bg-BG" w:bidi="ar-SA"/>
+          </w:rPr>
+          <w:tab/>
+        </w:r>
+        <w:r>
+          <w:rPr>
+            <w:rStyle w:val="Hyperlink"/>
+            <w:noProof/>
+            <w:lang w:val="bg-BG"/>
+          </w:rPr>
           <w:t>Операционни възли</w:t>
         </w:r>
         <w:r>
@@ -3010,7 +3192,7 @@
             <w:noProof/>
             <w:webHidden/>
           </w:rPr>
-          <w:instrText xml:space="preserve"> PAGEREF _Toc454573117 \h </w:instrText>
+          <w:instrText xml:space="preserve"> PAGEREF _Toc454623368 \h </w:instrText>
         </w:r>
         <w:r>
           <w:rPr>
@@ -3030,7 +3212,7 @@
             <w:noProof/>
             <w:webHidden/>
           </w:rPr>
-          <w:t>18</w:t>
+          <w:t>20</w:t>
         </w:r>
         <w:r>
           <w:rPr>
@@ -3055,14 +3237,14 @@
           <w:lang w:val="bg-BG" w:eastAsia="bg-BG" w:bidi="ar-SA"/>
         </w:rPr>
       </w:pPr>
-      <w:hyperlink w:anchor="_Toc454573118" w:history="1">
+      <w:hyperlink w:anchor="_Toc454623369" w:history="1">
         <w:r>
           <w:rPr>
             <w:rStyle w:val="Hyperlink"/>
             <w:noProof/>
             <w:lang w:val="bg-BG"/>
           </w:rPr>
-          <w:t>3.1.1.1.</w:t>
+          <w:t>3.1.2.1.</w:t>
         </w:r>
         <w:r>
           <w:rPr>
@@ -3079,7 +3261,7 @@
             <w:noProof/>
             <w:lang w:val="bg-BG"/>
           </w:rPr>
-          <w:t>Безаргументни възли</w:t>
+          <w:t>Интерфейс и обща функционалност</w:t>
         </w:r>
         <w:r>
           <w:rPr>
@@ -3100,7 +3282,7 @@
             <w:noProof/>
             <w:webHidden/>
           </w:rPr>
-          <w:instrText xml:space="preserve"> PAGEREF _Toc454573118 \h </w:instrText>
+          <w:instrText xml:space="preserve"> PAGEREF _Toc454623369 \h </w:instrText>
         </w:r>
         <w:r>
           <w:rPr>
@@ -3120,7 +3302,7 @@
             <w:noProof/>
             <w:webHidden/>
           </w:rPr>
-          <w:t>18</w:t>
+          <w:t>20</w:t>
         </w:r>
         <w:r>
           <w:rPr>
@@ -3145,14 +3327,14 @@
           <w:lang w:val="bg-BG" w:eastAsia="bg-BG" w:bidi="ar-SA"/>
         </w:rPr>
       </w:pPr>
-      <w:hyperlink w:anchor="_Toc454573119" w:history="1">
+      <w:hyperlink w:anchor="_Toc454623370" w:history="1">
         <w:r>
           <w:rPr>
             <w:rStyle w:val="Hyperlink"/>
             <w:noProof/>
             <w:lang w:val="bg-BG"/>
           </w:rPr>
-          <w:t>3.1.1.2.</w:t>
+          <w:t>3.1.2.2.</w:t>
         </w:r>
         <w:r>
           <w:rPr>
@@ -3169,7 +3351,7 @@
             <w:noProof/>
             <w:lang w:val="bg-BG"/>
           </w:rPr>
-          <w:t>Едноаргументни възли</w:t>
+          <w:t>Безаргументни възли</w:t>
         </w:r>
         <w:r>
           <w:rPr>
@@ -3190,7 +3372,7 @@
             <w:noProof/>
             <w:webHidden/>
           </w:rPr>
-          <w:instrText xml:space="preserve"> PAGEREF _Toc454573119 \h </w:instrText>
+          <w:instrText xml:space="preserve"> PAGEREF _Toc454623370 \h </w:instrText>
         </w:r>
         <w:r>
           <w:rPr>
@@ -3210,7 +3392,7 @@
             <w:noProof/>
             <w:webHidden/>
           </w:rPr>
-          <w:t>18</w:t>
+          <w:t>20</w:t>
         </w:r>
         <w:r>
           <w:rPr>
@@ -3235,14 +3417,14 @@
           <w:lang w:val="bg-BG" w:eastAsia="bg-BG" w:bidi="ar-SA"/>
         </w:rPr>
       </w:pPr>
-      <w:hyperlink w:anchor="_Toc454573120" w:history="1">
+      <w:hyperlink w:anchor="_Toc454623371" w:history="1">
         <w:r>
           <w:rPr>
             <w:rStyle w:val="Hyperlink"/>
             <w:noProof/>
             <w:lang w:val="bg-BG"/>
           </w:rPr>
-          <w:t>3.1.1.3.</w:t>
+          <w:t>3.1.2.3.</w:t>
         </w:r>
         <w:r>
           <w:rPr>
@@ -3259,7 +3441,7 @@
             <w:noProof/>
             <w:lang w:val="bg-BG"/>
           </w:rPr>
-          <w:t>Двуаргументни възли</w:t>
+          <w:t>Едноаргументни възли</w:t>
         </w:r>
         <w:r>
           <w:rPr>
@@ -3280,7 +3462,7 @@
             <w:noProof/>
             <w:webHidden/>
           </w:rPr>
-          <w:instrText xml:space="preserve"> PAGEREF _Toc454573120 \h </w:instrText>
+          <w:instrText xml:space="preserve"> PAGEREF _Toc454623371 \h </w:instrText>
         </w:r>
         <w:r>
           <w:rPr>
@@ -3300,7 +3482,7 @@
             <w:noProof/>
             <w:webHidden/>
           </w:rPr>
-          <w:t>18</w:t>
+          <w:t>22</w:t>
         </w:r>
         <w:r>
           <w:rPr>
@@ -3325,14 +3507,14 @@
           <w:lang w:val="bg-BG" w:eastAsia="bg-BG" w:bidi="ar-SA"/>
         </w:rPr>
       </w:pPr>
-      <w:hyperlink w:anchor="_Toc454573121" w:history="1">
+      <w:hyperlink w:anchor="_Toc454623372" w:history="1">
         <w:r>
           <w:rPr>
             <w:rStyle w:val="Hyperlink"/>
             <w:noProof/>
             <w:lang w:val="bg-BG"/>
           </w:rPr>
-          <w:t>3.1.1.4.</w:t>
+          <w:t>3.1.2.4.</w:t>
         </w:r>
         <w:r>
           <w:rPr>
@@ -3349,6 +3531,96 @@
             <w:noProof/>
             <w:lang w:val="bg-BG"/>
           </w:rPr>
+          <w:t>Двуаргументни възли</w:t>
+        </w:r>
+        <w:r>
+          <w:rPr>
+            <w:noProof/>
+            <w:webHidden/>
+          </w:rPr>
+          <w:tab/>
+        </w:r>
+        <w:r>
+          <w:rPr>
+            <w:noProof/>
+            <w:webHidden/>
+          </w:rPr>
+          <w:fldChar w:fldCharType="begin"/>
+        </w:r>
+        <w:r>
+          <w:rPr>
+            <w:noProof/>
+            <w:webHidden/>
+          </w:rPr>
+          <w:instrText xml:space="preserve"> PAGEREF _Toc454623372 \h </w:instrText>
+        </w:r>
+        <w:r>
+          <w:rPr>
+            <w:noProof/>
+            <w:webHidden/>
+          </w:rPr>
+        </w:r>
+        <w:r>
+          <w:rPr>
+            <w:noProof/>
+            <w:webHidden/>
+          </w:rPr>
+          <w:fldChar w:fldCharType="separate"/>
+        </w:r>
+        <w:r>
+          <w:rPr>
+            <w:noProof/>
+            <w:webHidden/>
+          </w:rPr>
+          <w:t>22</w:t>
+        </w:r>
+        <w:r>
+          <w:rPr>
+            <w:noProof/>
+            <w:webHidden/>
+          </w:rPr>
+          <w:fldChar w:fldCharType="end"/>
+        </w:r>
+      </w:hyperlink>
+    </w:p>
+    <w:p>
+      <w:pPr>
+        <w:pStyle w:val="TOC4"/>
+        <w:tabs>
+          <w:tab w:val="left" w:pos="1760"/>
+          <w:tab w:val="right" w:leader="dot" w:pos="9062"/>
+        </w:tabs>
+        <w:rPr>
+          <w:noProof/>
+          <w:sz w:val="22"/>
+          <w:szCs w:val="22"/>
+          <w:lang w:val="bg-BG" w:eastAsia="bg-BG" w:bidi="ar-SA"/>
+        </w:rPr>
+      </w:pPr>
+      <w:hyperlink w:anchor="_Toc454623373" w:history="1">
+        <w:r>
+          <w:rPr>
+            <w:rStyle w:val="Hyperlink"/>
+            <w:noProof/>
+            <w:lang w:val="bg-BG"/>
+          </w:rPr>
+          <w:t>3.1.2.5.</w:t>
+        </w:r>
+        <w:r>
+          <w:rPr>
+            <w:noProof/>
+            <w:sz w:val="22"/>
+            <w:szCs w:val="22"/>
+            <w:lang w:val="bg-BG" w:eastAsia="bg-BG" w:bidi="ar-SA"/>
+          </w:rPr>
+          <w:tab/>
+        </w:r>
+        <w:r>
+          <w:rPr>
+            <w:rStyle w:val="Hyperlink"/>
+            <w:noProof/>
+            <w:lang w:val="bg-BG"/>
+          </w:rPr>
           <w:t>Многоаргументни възли</w:t>
         </w:r>
         <w:r>
@@ -3370,7 +3642,7 @@
             <w:noProof/>
             <w:webHidden/>
           </w:rPr>
-          <w:instrText xml:space="preserve"> PAGEREF _Toc454573121 \h </w:instrText>
+          <w:instrText xml:space="preserve"> PAGEREF _Toc454623373 \h </w:instrText>
         </w:r>
         <w:r>
           <w:rPr>
@@ -3390,7 +3662,7 @@
             <w:noProof/>
             <w:webHidden/>
           </w:rPr>
-          <w:t>18</w:t>
+          <w:t>22</w:t>
         </w:r>
         <w:r>
           <w:rPr>
@@ -3434,7 +3706,7 @@
           <w:lang w:val="bg-BG"/>
         </w:rPr>
       </w:pPr>
-      <w:bookmarkStart w:id="0" w:name="_Toc454573096"/>
+      <w:bookmarkStart w:id="0" w:name="_Toc454623346"/>
       <w:r>
         <w:rPr>
           <w:lang w:val="bg-BG"/>
@@ -3457,7 +3729,7 @@
         </w:rPr>
       </w:pPr>
       <w:bookmarkStart w:id="1" w:name="_Ref454551478"/>
-      <w:bookmarkStart w:id="2" w:name="_Toc454573097"/>
+      <w:bookmarkStart w:id="2" w:name="_Toc454623347"/>
       <w:r>
         <w:rPr>
           <w:lang w:val="bg-BG"/>
@@ -3699,7 +3971,7 @@
           <w:lang w:val="bg-BG"/>
         </w:rPr>
       </w:pPr>
-      <w:bookmarkStart w:id="5" w:name="_Toc454573098"/>
+      <w:bookmarkStart w:id="5" w:name="_Toc454623348"/>
       <w:r>
         <w:rPr>
           <w:lang w:val="bg-BG"/>
@@ -3928,6 +4200,11 @@
           <w:lang w:val="bg-BG"/>
         </w:rPr>
         <w:instrText xml:space="preserve"> REF _Ref454477051 \h </w:instrText>
+      </w:r>
+      <w:r>
+        <w:rPr>
+          <w:lang w:val="bg-BG"/>
+        </w:rPr>
       </w:r>
       <w:r>
         <w:rPr>
@@ -4223,7 +4500,7 @@
       </w:pPr>
       <w:bookmarkStart w:id="7" w:name="_Ref454545211"/>
       <w:bookmarkStart w:id="8" w:name="_Ref454545313"/>
-      <w:bookmarkStart w:id="9" w:name="_Toc454573099"/>
+      <w:bookmarkStart w:id="9" w:name="_Toc454623349"/>
       <w:r>
         <w:rPr>
           <w:lang w:val="bg-BG"/>
@@ -4559,7 +4836,7 @@
           <w:lang w:val="bg-BG"/>
         </w:rPr>
       </w:pPr>
-      <w:bookmarkStart w:id="11" w:name="_Toc454573100"/>
+      <w:bookmarkStart w:id="11" w:name="_Toc454623350"/>
       <w:r>
         <w:rPr>
           <w:lang w:val="bg-BG"/>
@@ -5078,7 +5355,7 @@
           <w:lang w:val="bg-BG"/>
         </w:rPr>
       </w:pPr>
-      <w:bookmarkStart w:id="13" w:name="_Toc454573101"/>
+      <w:bookmarkStart w:id="13" w:name="_Toc454623351"/>
       <w:r>
         <w:rPr>
           <w:lang w:val="bg-BG"/>
@@ -5103,7 +5380,7 @@
         </w:numPr>
         <w:spacing w:before="0" w:after="240"/>
       </w:pPr>
-      <w:bookmarkStart w:id="14" w:name="_Toc454573102"/>
+      <w:bookmarkStart w:id="14" w:name="_Toc454623352"/>
       <w:r>
         <w:t>Java</w:t>
       </w:r>
@@ -5113,6 +5390,7 @@
       <w:pPr>
         <w:ind w:firstLine="567"/>
       </w:pPr>
+      <w:proofErr w:type="gramStart"/>
       <w:r>
         <w:t>Java</w:t>
       </w:r>
@@ -5159,7 +5437,11 @@
         <w:t>JVM</w:t>
       </w:r>
       <w:r>
-        <w:t xml:space="preserve">. </w:t>
+        <w:t>.</w:t>
+      </w:r>
+      <w:proofErr w:type="gramEnd"/>
+      <w:r>
+        <w:t xml:space="preserve"> </w:t>
       </w:r>
       <w:r>
         <w:rPr>
@@ -5544,7 +5826,7 @@
           <w:lang w:val="bg-BG"/>
         </w:rPr>
       </w:pPr>
-      <w:bookmarkStart w:id="17" w:name="_Toc454573103"/>
+      <w:bookmarkStart w:id="17" w:name="_Toc454623353"/>
       <w:r>
         <w:lastRenderedPageBreak/>
         <w:t>NetBeans</w:t>
@@ -5764,7 +6046,7 @@
           <w:lang w:val="bg-BG"/>
         </w:rPr>
       </w:pPr>
-      <w:bookmarkStart w:id="18" w:name="_Toc454573104"/>
+      <w:bookmarkStart w:id="18" w:name="_Toc454623354"/>
       <w:r>
         <w:t>JUnit</w:t>
       </w:r>
@@ -5777,6 +6059,7 @@
           <w:lang w:val="bg-BG"/>
         </w:rPr>
       </w:pPr>
+      <w:proofErr w:type="gramStart"/>
       <w:r>
         <w:t>JUnit</w:t>
       </w:r>
@@ -5787,7 +6070,11 @@
         <w:t xml:space="preserve"> е софтуерна рамка за компонентно тестване за езика </w:t>
       </w:r>
       <w:r>
-        <w:t xml:space="preserve">Java. </w:t>
+        <w:t>Java.</w:t>
+      </w:r>
+      <w:proofErr w:type="gramEnd"/>
+      <w:r>
+        <w:t xml:space="preserve"> </w:t>
       </w:r>
       <w:r>
         <w:rPr>
@@ -5848,6 +6135,7 @@
         </w:rPr>
         <w:fldChar w:fldCharType="separate"/>
       </w:r>
+      <w:proofErr w:type="gramStart"/>
       <w:r>
         <w:t xml:space="preserve">Фигура </w:t>
       </w:r>
@@ -5878,6 +6166,7 @@
         </w:rPr>
         <w:t xml:space="preserve"> показва примерни резултати от тестване на проект.</w:t>
       </w:r>
+      <w:proofErr w:type="gramEnd"/>
     </w:p>
     <w:p>
       <w:pPr>
@@ -5987,7 +6276,7 @@
         </w:numPr>
         <w:spacing w:before="0" w:after="240"/>
       </w:pPr>
-      <w:bookmarkStart w:id="20" w:name="_Toc454573105"/>
+      <w:bookmarkStart w:id="20" w:name="_Toc454623355"/>
       <w:r>
         <w:lastRenderedPageBreak/>
         <w:t>Git</w:t>
@@ -5998,6 +6287,7 @@
       <w:pPr>
         <w:ind w:firstLine="567"/>
       </w:pPr>
+      <w:proofErr w:type="gramStart"/>
       <w:r>
         <w:t>Git</w:t>
       </w:r>
@@ -6013,6 +6303,7 @@
         </w:rPr>
         <w:t xml:space="preserve"> широко използвана в софтуерната разработка.</w:t>
       </w:r>
+      <w:proofErr w:type="gramEnd"/>
       <w:r>
         <w:rPr>
           <w:lang w:val="bg-BG"/>
@@ -6235,7 +6526,7 @@
         </w:numPr>
         <w:spacing w:before="0" w:after="240"/>
       </w:pPr>
-      <w:bookmarkStart w:id="22" w:name="_Toc454573106"/>
+      <w:bookmarkStart w:id="22" w:name="_Toc454623356"/>
       <w:r>
         <w:t xml:space="preserve">Apache </w:t>
       </w:r>
@@ -6252,6 +6543,7 @@
           <w:lang w:val="bg-BG"/>
         </w:rPr>
       </w:pPr>
+      <w:proofErr w:type="gramStart"/>
       <w:r>
         <w:t xml:space="preserve">Maven </w:t>
       </w:r>
@@ -6268,7 +6560,14 @@
         <w:rPr>
           <w:lang w:val="bg-BG"/>
         </w:rPr>
-        <w:t xml:space="preserve">проекти. </w:t>
+        <w:t>проекти.</w:t>
+      </w:r>
+      <w:proofErr w:type="gramEnd"/>
+      <w:r>
+        <w:rPr>
+          <w:lang w:val="bg-BG"/>
+        </w:rPr>
+        <w:t xml:space="preserve"> </w:t>
       </w:r>
       <w:r>
         <w:rPr>
@@ -6303,6 +6602,7 @@
         </w:rPr>
         <w:t xml:space="preserve"> в основната директория на проекта. </w:t>
       </w:r>
+      <w:proofErr w:type="gramStart"/>
       <w:r>
         <w:t xml:space="preserve">Maven </w:t>
       </w:r>
@@ -6319,7 +6619,14 @@
         <w:rPr>
           <w:lang w:val="bg-BG"/>
         </w:rPr>
-        <w:t xml:space="preserve">библиотеки и приставки от множество хранилища като ги запазва в локален кеш от изтеглени артефакти. Втората основна функция на </w:t>
+        <w:t>библиотеки и приставки от множество хранилища като ги запазва в локален кеш от изтеглени артефакти.</w:t>
+      </w:r>
+      <w:proofErr w:type="gramEnd"/>
+      <w:r>
+        <w:rPr>
+          <w:lang w:val="bg-BG"/>
+        </w:rPr>
+        <w:t xml:space="preserve"> Втората основна функция на </w:t>
       </w:r>
       <w:r>
         <w:t>Maven</w:t>
@@ -6498,7 +6805,7 @@
           <w:lang w:val="bg-BG"/>
         </w:rPr>
       </w:pPr>
-      <w:bookmarkStart w:id="24" w:name="_Toc454573107"/>
+      <w:bookmarkStart w:id="24" w:name="_Toc454623357"/>
       <w:r>
         <w:lastRenderedPageBreak/>
         <w:t>XML</w:t>
@@ -6512,6 +6819,7 @@
           <w:lang w:val="bg-BG"/>
         </w:rPr>
       </w:pPr>
+      <w:proofErr w:type="gramStart"/>
       <w:r>
         <w:t xml:space="preserve">XML </w:t>
       </w:r>
@@ -6519,7 +6827,14 @@
         <w:rPr>
           <w:lang w:val="bg-BG"/>
         </w:rPr>
-        <w:t xml:space="preserve">е маркиращ език, който дефинира правила за създаване на документи във формат подходящ за четене от хора и компютри. Въпреки че дизайна на </w:t>
+        <w:t>е маркиращ език, който дефинира правила за създаване на документи във формат подходящ за четене от хора и компютри.</w:t>
+      </w:r>
+      <w:proofErr w:type="gramEnd"/>
+      <w:r>
+        <w:rPr>
+          <w:lang w:val="bg-BG"/>
+        </w:rPr>
+        <w:t xml:space="preserve"> Въпреки че дизайна на </w:t>
       </w:r>
       <w:r>
         <w:t xml:space="preserve">XML </w:t>
@@ -6548,6 +6863,7 @@
         </w:rPr>
         <w:t xml:space="preserve"> </w:t>
       </w:r>
+      <w:proofErr w:type="gramStart"/>
       <w:r>
         <w:t xml:space="preserve">XML </w:t>
       </w:r>
@@ -6566,6 +6882,7 @@
         </w:rPr>
         <w:t xml:space="preserve"> сервизи.</w:t>
       </w:r>
+      <w:proofErr w:type="gramEnd"/>
       <w:r>
         <w:rPr>
           <w:lang w:val="bg-BG"/>
@@ -6764,7 +7081,7 @@
           <w:lang w:val="bg-BG"/>
         </w:rPr>
       </w:pPr>
-      <w:bookmarkStart w:id="26" w:name="_Toc454573108"/>
+      <w:bookmarkStart w:id="26" w:name="_Toc454623358"/>
       <w:r>
         <w:t>JAXB</w:t>
       </w:r>
@@ -6777,6 +7094,7 @@
           <w:lang w:val="bg-BG"/>
         </w:rPr>
       </w:pPr>
+      <w:proofErr w:type="gramStart"/>
       <w:r>
         <w:t xml:space="preserve">JAXB </w:t>
       </w:r>
@@ -6831,12 +7149,14 @@
         </w:rPr>
         <w:t>представяния.</w:t>
       </w:r>
+      <w:proofErr w:type="gramEnd"/>
       <w:r>
         <w:rPr>
           <w:lang w:val="bg-BG"/>
         </w:rPr>
         <w:t xml:space="preserve"> </w:t>
       </w:r>
+      <w:proofErr w:type="gramStart"/>
       <w:r>
         <w:t xml:space="preserve">JAXB </w:t>
       </w:r>
@@ -6856,7 +7176,11 @@
         <w:t xml:space="preserve"> приложението, които ще се пакетират в </w:t>
       </w:r>
       <w:r>
-        <w:t xml:space="preserve">XML. </w:t>
+        <w:t>XML.</w:t>
+      </w:r>
+      <w:proofErr w:type="gramEnd"/>
+      <w:r>
+        <w:t xml:space="preserve"> </w:t>
       </w:r>
       <w:r>
         <w:rPr>
@@ -7050,7 +7374,7 @@
           <w:lang w:val="bg-BG"/>
         </w:rPr>
       </w:pPr>
-      <w:bookmarkStart w:id="28" w:name="_Toc454573109"/>
+      <w:bookmarkStart w:id="28" w:name="_Toc454623359"/>
       <w:r>
         <w:lastRenderedPageBreak/>
         <w:t>Swing</w:t>
@@ -7321,7 +7645,7 @@
           <w:lang w:val="bg-BG"/>
         </w:rPr>
       </w:pPr>
-      <w:bookmarkStart w:id="30" w:name="_Toc454573110"/>
+      <w:bookmarkStart w:id="30" w:name="_Toc454623360"/>
       <w:r>
         <w:rPr>
           <w:lang w:val="bg-BG"/>
@@ -7342,7 +7666,7 @@
           <w:lang w:val="bg-BG"/>
         </w:rPr>
       </w:pPr>
-      <w:bookmarkStart w:id="31" w:name="_Toc454573111"/>
+      <w:bookmarkStart w:id="31" w:name="_Toc454623361"/>
       <w:r>
         <w:rPr>
           <w:lang w:val="bg-BG"/>
@@ -7968,7 +8292,7 @@
           <w:lang w:val="bg-BG"/>
         </w:rPr>
       </w:pPr>
-      <w:bookmarkStart w:id="34" w:name="_Toc454573112"/>
+      <w:bookmarkStart w:id="34" w:name="_Toc454623362"/>
       <w:r>
         <w:rPr>
           <w:lang w:val="bg-BG"/>
@@ -8070,7 +8394,7 @@
           <w:lang w:val="bg-BG"/>
         </w:rPr>
       </w:pPr>
-      <w:bookmarkStart w:id="35" w:name="_Toc454573113"/>
+      <w:bookmarkStart w:id="35" w:name="_Toc454623363"/>
       <w:r>
         <w:rPr>
           <w:lang w:val="bg-BG"/>
@@ -8349,7 +8673,7 @@
           <w:lang w:val="bg-BG"/>
         </w:rPr>
       </w:pPr>
-      <w:bookmarkStart w:id="36" w:name="_Toc454573114"/>
+      <w:bookmarkStart w:id="36" w:name="_Toc454623364"/>
       <w:r>
         <w:rPr>
           <w:lang w:val="bg-BG"/>
@@ -8373,9 +8697,27 @@
         </w:rPr>
         <w:t xml:space="preserve">Да се изгради </w:t>
       </w:r>
-      <w:r>
-        <w:t>графичен потребителски интерфейс</w:t>
-      </w:r>
+      <w:proofErr w:type="spellStart"/>
+      <w:r>
+        <w:t>графичен</w:t>
+      </w:r>
+      <w:proofErr w:type="spellEnd"/>
+      <w:r>
+        <w:t xml:space="preserve"> </w:t>
+      </w:r>
+      <w:proofErr w:type="spellStart"/>
+      <w:r>
+        <w:t>потребителски</w:t>
+      </w:r>
+      <w:proofErr w:type="spellEnd"/>
+      <w:r>
+        <w:t xml:space="preserve"> </w:t>
+      </w:r>
+      <w:proofErr w:type="spellStart"/>
+      <w:r>
+        <w:t>интерфейс</w:t>
+      </w:r>
+      <w:proofErr w:type="spellEnd"/>
       <w:r>
         <w:rPr>
           <w:lang w:val="bg-BG"/>
@@ -8912,7 +9254,19 @@
         <w:rPr>
           <w:lang w:val="bg-BG"/>
         </w:rPr>
-        <w:t>– Изчистване на текущото дебъгване и започването му</w:t>
+        <w:t xml:space="preserve">– Изчистване на текущото дебъгване и </w:t>
+      </w:r>
+      <w:r>
+        <w:rPr>
+          <w:lang w:val="bg-BG"/>
+        </w:rPr>
+        <w:t>рестартирането</w:t>
+      </w:r>
+      <w:r>
+        <w:rPr>
+          <w:lang w:val="bg-BG"/>
+        </w:rPr>
+        <w:t xml:space="preserve"> му</w:t>
       </w:r>
     </w:p>
     <w:p>
@@ -8927,7 +9281,7 @@
           <w:lang w:val="bg-BG"/>
         </w:rPr>
       </w:pPr>
-      <w:bookmarkStart w:id="37" w:name="_Toc454573115"/>
+      <w:bookmarkStart w:id="37" w:name="_Toc454623365"/>
       <w:r>
         <w:rPr>
           <w:lang w:val="bg-BG"/>
@@ -8949,7 +9303,7 @@
           <w:lang w:val="bg-BG"/>
         </w:rPr>
       </w:pPr>
-      <w:bookmarkStart w:id="38" w:name="_Toc454573116"/>
+      <w:bookmarkStart w:id="38" w:name="_Toc454623366"/>
       <w:r>
         <w:rPr>
           <w:lang w:val="bg-BG"/>
@@ -8983,12 +9337,14 @@
           <w:lang w:val="bg-BG"/>
         </w:rPr>
       </w:pPr>
+      <w:bookmarkStart w:id="39" w:name="_Toc454623367"/>
       <w:r>
         <w:rPr>
           <w:lang w:val="bg-BG"/>
         </w:rPr>
         <w:t>Стохастични променливи</w:t>
       </w:r>
+      <w:bookmarkEnd w:id="39"/>
     </w:p>
     <w:p>
       <w:pPr>
@@ -9000,8 +9356,13 @@
         </w:rPr>
         <w:t xml:space="preserve">Стохастичните променливи в приложението са представени чрез интерфейса </w:t>
       </w:r>
-      <w:r>
-        <w:t xml:space="preserve">StochasticVariable </w:t>
+      <w:proofErr w:type="spellStart"/>
+      <w:r>
+        <w:t>StochasticVariable</w:t>
+      </w:r>
+      <w:proofErr w:type="spellEnd"/>
+      <w:r>
+        <w:t xml:space="preserve"> </w:t>
       </w:r>
       <w:r>
         <w:rPr>
@@ -9122,7 +9483,7 @@
           <w:lang w:val="bg-BG"/>
         </w:rPr>
       </w:pPr>
-      <w:bookmarkStart w:id="39" w:name="_Ref454573541"/>
+      <w:bookmarkStart w:id="40" w:name="_Ref454573541"/>
       <w:r>
         <w:t xml:space="preserve">Фигура </w:t>
       </w:r>
@@ -9145,7 +9506,7 @@
           <w:t>1</w:t>
         </w:r>
       </w:fldSimple>
-      <w:bookmarkEnd w:id="39"/>
+      <w:bookmarkEnd w:id="40"/>
       <w:r>
         <w:rPr>
           <w:lang w:val="bg-BG"/>
@@ -9160,17 +9521,36 @@
           <w:lang w:val="bg-BG"/>
         </w:rPr>
       </w:pPr>
-      <w:r>
-        <w:rPr>
-          <w:lang w:val="bg-BG"/>
-        </w:rPr>
-        <w:t xml:space="preserve">Стохастичните променливи задължително имат низов идентификатор, чрез който могат да бъдат реферирани от възли на калкулационното дърво. </w:t>
-      </w:r>
-      <w:r>
-        <w:rPr>
-          <w:lang w:val="bg-BG"/>
-        </w:rPr>
-        <w:t xml:space="preserve">Всяка стохастична променлива независимо от конкретната имплементация знае как да реализира единична стойност или серия от стойности с определена дължина. </w:t>
+      <w:proofErr w:type="spellStart"/>
+      <w:proofErr w:type="gramStart"/>
+      <w:r>
+        <w:rPr>
+          <w:b/>
+        </w:rPr>
+        <w:t>StochasticVariable</w:t>
+      </w:r>
+      <w:proofErr w:type="spellEnd"/>
+      <w:r>
+        <w:rPr>
+          <w:b/>
+        </w:rPr>
+        <w:t xml:space="preserve"> &lt;interface&gt;</w:t>
+      </w:r>
+      <w:r>
+        <w:t xml:space="preserve"> - </w:t>
+      </w:r>
+      <w:r>
+        <w:rPr>
+          <w:lang w:val="bg-BG"/>
+        </w:rPr>
+        <w:t>Дефинира поведението на стохастичните променливи.</w:t>
+      </w:r>
+      <w:proofErr w:type="gramEnd"/>
+      <w:r>
+        <w:rPr>
+          <w:lang w:val="bg-BG"/>
+        </w:rPr>
+        <w:t xml:space="preserve"> Всяка инстанция на променлива притежава низов идентификатор, чрез който може да бъде реферирана от възли на калкулационното дърво. Всяка имплементация на интерфейса трябва да реализира методите за извличане на единична стойност и генерирането на серия от стойности с определена дължина.</w:t>
       </w:r>
     </w:p>
     <w:p>
@@ -9180,51 +9560,43 @@
           <w:lang w:val="bg-BG"/>
         </w:rPr>
       </w:pPr>
-      <w:r>
-        <w:rPr>
-          <w:lang w:val="bg-BG"/>
-        </w:rPr>
-        <w:t>За случайността на реализацията се използва генератор на случайни числа</w:t>
-      </w:r>
-      <w:r>
-        <w:rPr>
-          <w:lang w:val="bg-BG"/>
-        </w:rPr>
-        <w:t>,</w:t>
-      </w:r>
-      <w:r>
-        <w:rPr>
-          <w:lang w:val="bg-BG"/>
-        </w:rPr>
-        <w:t xml:space="preserve"> чийто </w:t>
-      </w:r>
-      <w:r>
-        <w:t>seed</w:t>
-      </w:r>
-      <w:r>
-        <w:rPr>
-          <w:lang w:val="bg-BG"/>
-        </w:rPr>
-        <w:t xml:space="preserve"> може да бъде задаван с цел повторяемост на тестовите резултати.</w:t>
+      <w:proofErr w:type="spellStart"/>
+      <w:proofErr w:type="gramStart"/>
+      <w:r>
+        <w:rPr>
+          <w:b/>
+        </w:rPr>
+        <w:t>AbstractVariable</w:t>
+      </w:r>
+      <w:proofErr w:type="spellEnd"/>
+      <w:r>
+        <w:rPr>
+          <w:b/>
+        </w:rPr>
+        <w:t xml:space="preserve"> &lt;abstract&gt;</w:t>
+      </w:r>
+      <w:r>
+        <w:t xml:space="preserve"> - </w:t>
+      </w:r>
+      <w:r>
+        <w:rPr>
+          <w:lang w:val="bg-BG"/>
+        </w:rPr>
+        <w:t>Абстрактният клас за стохастична променлива събира в себе си обща функционалност на всички свои наследници.</w:t>
+      </w:r>
+      <w:proofErr w:type="gramEnd"/>
+      <w:r>
+        <w:rPr>
+          <w:lang w:val="bg-BG"/>
+        </w:rPr>
+        <w:t xml:space="preserve"> Общата функционалност се изразява в управлението на идентификатора на променливата, както и наличието на генератор на случайни числа. С цел повторяемост на тестовите резултати на генератор а може да бъде зададен </w:t>
+      </w:r>
+      <w:r>
+        <w:t>seed.</w:t>
       </w:r>
       <w:r>
         <w:t xml:space="preserve"> </w:t>
       </w:r>
-      <w:r>
-        <w:rPr>
-          <w:lang w:val="bg-BG"/>
-        </w:rPr>
-        <w:t xml:space="preserve">Генераторът се намира в абстрактния клас </w:t>
-      </w:r>
-      <w:r>
-        <w:t>AbstractVariable</w:t>
-      </w:r>
-      <w:r>
-        <w:rPr>
-          <w:lang w:val="bg-BG"/>
-        </w:rPr>
-        <w:t>, който е наследен от всички имплементации на интерфейса стохастична променлива.</w:t>
-      </w:r>
     </w:p>
     <w:p>
       <w:pPr>
@@ -9237,22 +9609,93 @@
         <w:rPr>
           <w:lang w:val="bg-BG"/>
         </w:rPr>
-        <w:t xml:space="preserve">Всяка имплементация на стохастична променлива поражда серии с определено статистическо разпределение, което се конфигурира от </w:t>
-      </w:r>
-    </w:p>
-    <w:p>
-      <w:pPr>
+        <w:lastRenderedPageBreak/>
+        <w:t>Всяка</w:t>
+      </w:r>
+      <w:r>
+        <w:t xml:space="preserve"> </w:t>
+      </w:r>
+      <w:r>
+        <w:rPr>
+          <w:lang w:val="bg-BG"/>
+        </w:rPr>
+        <w:t>конкретна</w:t>
+      </w:r>
+      <w:r>
+        <w:rPr>
+          <w:lang w:val="bg-BG"/>
+        </w:rPr>
+        <w:t xml:space="preserve"> имплементация на стохастична променлива поражда серии с определено статистическо разпределение, </w:t>
+      </w:r>
+      <w:r>
+        <w:rPr>
+          <w:lang w:val="bg-BG"/>
+        </w:rPr>
+        <w:t>чиито параметри са конфигурируеми.</w:t>
+      </w:r>
+      <w:r>
+        <w:rPr>
+          <w:lang w:val="bg-BG"/>
+        </w:rPr>
+        <w:t xml:space="preserve"> Поддържат се пет класа стохастични променливи</w:t>
+      </w:r>
+      <w:r>
+        <w:rPr>
+          <w:lang w:val="bg-BG"/>
+        </w:rPr>
+        <w:t xml:space="preserve"> съответстващи на пет различни типа статистическо разпределение</w:t>
+      </w:r>
+      <w:r>
+        <w:rPr>
+          <w:lang w:val="bg-BG"/>
+        </w:rPr>
+        <w:t>:</w:t>
+      </w:r>
+    </w:p>
+    <w:p>
+      <w:pPr>
+        <w:spacing w:after="0"/>
         <w:ind w:firstLine="567"/>
         <w:rPr>
           <w:lang w:val="bg-BG"/>
         </w:rPr>
       </w:pPr>
-      <w:r>
-        <w:rPr>
-          <w:lang w:val="bg-BG"/>
-        </w:rPr>
-        <w:lastRenderedPageBreak/>
-        <w:t>Поддържат се пет класа стохастични променливи:</w:t>
+      <w:proofErr w:type="spellStart"/>
+      <w:proofErr w:type="gramStart"/>
+      <w:r>
+        <w:rPr>
+          <w:b/>
+        </w:rPr>
+        <w:t>UniformVariable</w:t>
+      </w:r>
+      <w:proofErr w:type="spellEnd"/>
+      <w:r>
+        <w:t xml:space="preserve"> </w:t>
+      </w:r>
+      <w:r>
+        <w:rPr>
+          <w:lang w:val="bg-BG"/>
+        </w:rPr>
+        <w:t xml:space="preserve">– </w:t>
+      </w:r>
+      <w:r>
+        <w:rPr>
+          <w:lang w:val="bg-BG"/>
+        </w:rPr>
+        <w:t>Поражда серии с равномерно разпределение</w:t>
+      </w:r>
+      <w:r>
+        <w:t>.</w:t>
+      </w:r>
+      <w:proofErr w:type="gramEnd"/>
+      <w:r>
+        <w:t xml:space="preserve"> </w:t>
+      </w:r>
+      <w:r>
+        <w:rPr>
+          <w:lang w:val="bg-BG"/>
+        </w:rPr>
+        <w:t>Аргументи:</w:t>
       </w:r>
     </w:p>
     <w:p>
@@ -9260,29 +9703,22 @@
         <w:pStyle w:val="ListParagraph"/>
         <w:numPr>
           <w:ilvl w:val="0"/>
-          <w:numId w:val="34"/>
+          <w:numId w:val="35"/>
         </w:numPr>
       </w:pPr>
-      <w:r>
-        <w:t xml:space="preserve">UniformVariable – </w:t>
-      </w:r>
-      <w:r>
-        <w:rPr>
-          <w:lang w:val="bg-BG"/>
-        </w:rPr>
-        <w:t>Поражда серии с равномерно разпределение и стойности между конфигурираната долна</w:t>
-      </w:r>
-      <w:r>
-        <w:t xml:space="preserve"> (lowerBound)</w:t>
-      </w:r>
-      <w:r>
-        <w:rPr>
-          <w:lang w:val="bg-BG"/>
-        </w:rPr>
-        <w:t xml:space="preserve"> и горна граница</w:t>
-      </w:r>
-      <w:r>
-        <w:t xml:space="preserve"> (upperBound)</w:t>
+      <w:proofErr w:type="spellStart"/>
+      <w:r>
+        <w:t>lowerBound</w:t>
+      </w:r>
+      <w:proofErr w:type="spellEnd"/>
+      <w:r>
+        <w:t xml:space="preserve"> – </w:t>
+      </w:r>
+      <w:r>
+        <w:rPr>
+          <w:lang w:val="bg-BG"/>
+        </w:rPr>
+        <w:t>долна граница на стойностите</w:t>
       </w:r>
     </w:p>
     <w:p>
@@ -9290,35 +9726,53 @@
         <w:pStyle w:val="ListParagraph"/>
         <w:numPr>
           <w:ilvl w:val="0"/>
-          <w:numId w:val="34"/>
+          <w:numId w:val="35"/>
         </w:numPr>
       </w:pPr>
-      <w:r>
+      <w:proofErr w:type="spellStart"/>
+      <w:r>
+        <w:t>upperBound</w:t>
+      </w:r>
+      <w:proofErr w:type="spellEnd"/>
+      <w:r>
+        <w:rPr>
+          <w:lang w:val="bg-BG"/>
+        </w:rPr>
+        <w:t xml:space="preserve"> – горна граница на стойностите</w:t>
+      </w:r>
+    </w:p>
+    <w:p>
+      <w:pPr>
+        <w:spacing w:after="0"/>
+        <w:ind w:firstLine="567"/>
+        <w:rPr>
+          <w:lang w:val="bg-BG"/>
+        </w:rPr>
+      </w:pPr>
+      <w:proofErr w:type="spellStart"/>
+      <w:proofErr w:type="gramStart"/>
+      <w:r>
+        <w:rPr>
+          <w:b/>
+        </w:rPr>
         <w:t>GaussianVariable</w:t>
       </w:r>
-      <w:r>
-        <w:rPr>
-          <w:lang w:val="bg-BG"/>
-        </w:rPr>
-        <w:t xml:space="preserve"> – Поражда серии с нормално разпределение, които имат средна стойност (</w:t>
-      </w:r>
-      <w:r>
-        <w:t>mean)</w:t>
-      </w:r>
-      <w:r>
-        <w:rPr>
-          <w:lang w:val="bg-BG"/>
-        </w:rPr>
-        <w:t xml:space="preserve"> и отклонение</w:t>
-      </w:r>
-      <w:r>
-        <w:t xml:space="preserve"> (deviation)</w:t>
-      </w:r>
-      <w:r>
-        <w:rPr>
-          <w:lang w:val="bg-BG"/>
-        </w:rPr>
-        <w:t xml:space="preserve"> според конфигурацията</w:t>
+      <w:proofErr w:type="spellEnd"/>
+      <w:r>
+        <w:t xml:space="preserve"> </w:t>
+      </w:r>
+      <w:r>
+        <w:rPr>
+          <w:lang w:val="bg-BG"/>
+        </w:rPr>
+        <w:t>– Поражда серии с нормално разпределение.</w:t>
+      </w:r>
+      <w:proofErr w:type="gramEnd"/>
+      <w:r>
+        <w:rPr>
+          <w:lang w:val="bg-BG"/>
+        </w:rPr>
+        <w:t xml:space="preserve"> Аргументи:</w:t>
       </w:r>
     </w:p>
     <w:p>
@@ -9326,35 +9780,20 @@
         <w:pStyle w:val="ListParagraph"/>
         <w:numPr>
           <w:ilvl w:val="0"/>
-          <w:numId w:val="34"/>
+          <w:numId w:val="36"/>
         </w:numPr>
-      </w:pPr>
-      <w:r>
-        <w:t xml:space="preserve">LogNormalVariable – </w:t>
-      </w:r>
-      <w:r>
-        <w:rPr>
-          <w:lang w:val="bg-BG"/>
-        </w:rPr>
-        <w:t>Поражда серии с логнормално разпределение, които имат мащаб (</w:t>
-      </w:r>
-      <w:r>
-        <w:t>scale)</w:t>
-      </w:r>
-      <w:r>
-        <w:rPr>
-          <w:lang w:val="bg-BG"/>
-        </w:rPr>
-        <w:t xml:space="preserve"> и форма (</w:t>
-      </w:r>
-      <w:r>
-        <w:t>shape)</w:t>
-      </w:r>
-      <w:r>
-        <w:rPr>
-          <w:lang w:val="bg-BG"/>
-        </w:rPr>
-        <w:t xml:space="preserve"> според конфигурацията</w:t>
+        <w:rPr>
+          <w:lang w:val="bg-BG"/>
+        </w:rPr>
+      </w:pPr>
+      <w:r>
+        <w:t xml:space="preserve">mean </w:t>
+      </w:r>
+      <w:r>
+        <w:rPr>
+          <w:lang w:val="bg-BG"/>
+        </w:rPr>
+        <w:t>– средна стойност</w:t>
       </w:r>
     </w:p>
     <w:p>
@@ -9362,35 +9801,60 @@
         <w:pStyle w:val="ListParagraph"/>
         <w:numPr>
           <w:ilvl w:val="0"/>
-          <w:numId w:val="34"/>
+          <w:numId w:val="36"/>
         </w:numPr>
-      </w:pPr>
-      <w:r>
-        <w:t>GammaVariable</w:t>
-      </w:r>
-      <w:r>
-        <w:rPr>
-          <w:lang w:val="bg-BG"/>
-        </w:rPr>
-        <w:t xml:space="preserve"> - Поражда серии с гама разпределение, които имат мащаб (</w:t>
-      </w:r>
-      <w:r>
-        <w:t>scale)</w:t>
-      </w:r>
-      <w:r>
-        <w:rPr>
-          <w:lang w:val="bg-BG"/>
-        </w:rPr>
-        <w:t xml:space="preserve"> и форма (</w:t>
-      </w:r>
-      <w:r>
-        <w:t>shape)</w:t>
-      </w:r>
-      <w:r>
-        <w:rPr>
-          <w:lang w:val="bg-BG"/>
-        </w:rPr>
-        <w:t xml:space="preserve"> според конфигурацията</w:t>
+        <w:rPr>
+          <w:lang w:val="bg-BG"/>
+        </w:rPr>
+      </w:pPr>
+      <w:r>
+        <w:t xml:space="preserve">deviation </w:t>
+      </w:r>
+      <w:r>
+        <w:rPr>
+          <w:lang w:val="bg-BG"/>
+        </w:rPr>
+        <w:t>– стандартно отклонение</w:t>
+      </w:r>
+    </w:p>
+    <w:p>
+      <w:pPr>
+        <w:spacing w:after="0"/>
+        <w:ind w:firstLine="567"/>
+        <w:rPr>
+          <w:lang w:val="bg-BG"/>
+        </w:rPr>
+      </w:pPr>
+      <w:proofErr w:type="spellStart"/>
+      <w:proofErr w:type="gramStart"/>
+      <w:r>
+        <w:rPr>
+          <w:b/>
+        </w:rPr>
+        <w:t>LogNormalVariable</w:t>
+      </w:r>
+      <w:proofErr w:type="spellEnd"/>
+      <w:r>
+        <w:t xml:space="preserve"> – </w:t>
+      </w:r>
+      <w:r>
+        <w:rPr>
+          <w:lang w:val="bg-BG"/>
+        </w:rPr>
+        <w:t>Поражда серии с логнормално разпределение</w:t>
+      </w:r>
+      <w:r>
+        <w:rPr>
+          <w:lang w:val="bg-BG"/>
+        </w:rPr>
+        <w:t>.</w:t>
+      </w:r>
+      <w:proofErr w:type="gramEnd"/>
+      <w:r>
+        <w:rPr>
+          <w:lang w:val="bg-BG"/>
+        </w:rPr>
+        <w:t xml:space="preserve"> Аргументи:</w:t>
       </w:r>
     </w:p>
     <w:p>
@@ -9398,27 +9862,209 @@
         <w:pStyle w:val="ListParagraph"/>
         <w:numPr>
           <w:ilvl w:val="0"/>
-          <w:numId w:val="34"/>
+          <w:numId w:val="37"/>
         </w:numPr>
-      </w:pPr>
-      <w:r>
+        <w:rPr>
+          <w:lang w:val="bg-BG"/>
+        </w:rPr>
+      </w:pPr>
+      <w:r>
+        <w:t xml:space="preserve">scale </w:t>
+      </w:r>
+      <w:r>
+        <w:rPr>
+          <w:lang w:val="bg-BG"/>
+        </w:rPr>
+        <w:t>– мащаб</w:t>
+      </w:r>
+    </w:p>
+    <w:p>
+      <w:pPr>
+        <w:pStyle w:val="ListParagraph"/>
+        <w:numPr>
+          <w:ilvl w:val="0"/>
+          <w:numId w:val="37"/>
+        </w:numPr>
+        <w:rPr>
+          <w:lang w:val="bg-BG"/>
+        </w:rPr>
+      </w:pPr>
+      <w:r>
+        <w:t xml:space="preserve">shape – </w:t>
+      </w:r>
+      <w:r>
+        <w:rPr>
+          <w:lang w:val="bg-BG"/>
+        </w:rPr>
+        <w:t>форма</w:t>
+      </w:r>
+    </w:p>
+    <w:p>
+      <w:pPr>
+        <w:spacing w:after="0"/>
+        <w:ind w:firstLine="567"/>
+        <w:rPr>
+          <w:lang w:val="bg-BG"/>
+        </w:rPr>
+      </w:pPr>
+      <w:proofErr w:type="spellStart"/>
+      <w:proofErr w:type="gramStart"/>
+      <w:r>
+        <w:rPr>
+          <w:b/>
+        </w:rPr>
+        <w:t>GammaVariable</w:t>
+      </w:r>
+      <w:proofErr w:type="spellEnd"/>
+      <w:r>
+        <w:rPr>
+          <w:lang w:val="bg-BG"/>
+        </w:rPr>
+        <w:t xml:space="preserve"> </w:t>
+      </w:r>
+      <w:r>
+        <w:t xml:space="preserve">– </w:t>
+      </w:r>
+      <w:r>
+        <w:rPr>
+          <w:lang w:val="bg-BG"/>
+        </w:rPr>
+        <w:t xml:space="preserve">Поражда серии с </w:t>
+      </w:r>
+      <w:r>
+        <w:rPr>
+          <w:lang w:val="bg-BG"/>
+        </w:rPr>
+        <w:t xml:space="preserve">гама </w:t>
+      </w:r>
+      <w:r>
+        <w:rPr>
+          <w:lang w:val="bg-BG"/>
+        </w:rPr>
+        <w:t>разпределение.</w:t>
+      </w:r>
+      <w:proofErr w:type="gramEnd"/>
+      <w:r>
+        <w:rPr>
+          <w:lang w:val="bg-BG"/>
+        </w:rPr>
+        <w:t xml:space="preserve"> Аргументи:</w:t>
+      </w:r>
+    </w:p>
+    <w:p>
+      <w:pPr>
+        <w:pStyle w:val="ListParagraph"/>
+        <w:numPr>
+          <w:ilvl w:val="0"/>
+          <w:numId w:val="37"/>
+        </w:numPr>
+        <w:rPr>
+          <w:lang w:val="bg-BG"/>
+        </w:rPr>
+      </w:pPr>
+      <w:r>
+        <w:t xml:space="preserve">scale </w:t>
+      </w:r>
+      <w:r>
+        <w:rPr>
+          <w:lang w:val="bg-BG"/>
+        </w:rPr>
+        <w:t>– мащаб</w:t>
+      </w:r>
+    </w:p>
+    <w:p>
+      <w:pPr>
+        <w:pStyle w:val="ListParagraph"/>
+        <w:numPr>
+          <w:ilvl w:val="0"/>
+          <w:numId w:val="37"/>
+        </w:numPr>
+        <w:rPr>
+          <w:lang w:val="bg-BG"/>
+        </w:rPr>
+      </w:pPr>
+      <w:r>
+        <w:t xml:space="preserve">shape – </w:t>
+      </w:r>
+      <w:r>
+        <w:rPr>
+          <w:lang w:val="bg-BG"/>
+        </w:rPr>
+        <w:t>форма</w:t>
+      </w:r>
+    </w:p>
+    <w:p>
+      <w:pPr>
+        <w:spacing w:after="0"/>
+        <w:ind w:firstLine="567"/>
+        <w:rPr>
+          <w:lang w:val="bg-BG"/>
+        </w:rPr>
+      </w:pPr>
+      <w:proofErr w:type="spellStart"/>
+      <w:proofErr w:type="gramStart"/>
+      <w:r>
+        <w:rPr>
+          <w:b/>
+        </w:rPr>
         <w:t>ExponentialVariable</w:t>
       </w:r>
-      <w:r>
-        <w:rPr>
-          <w:lang w:val="bg-BG"/>
-        </w:rPr>
-        <w:t xml:space="preserve"> – Поражда серии с експоненциално разпределение, които имат ламбда (</w:t>
-      </w:r>
-      <w:r>
-        <w:t xml:space="preserve">lambda) </w:t>
-      </w:r>
-      <w:r>
-        <w:rPr>
-          <w:lang w:val="bg-BG"/>
-        </w:rPr>
-        <w:t>според конфигурацията</w:t>
-      </w:r>
+      <w:proofErr w:type="spellEnd"/>
+      <w:r>
+        <w:rPr>
+          <w:lang w:val="bg-BG"/>
+        </w:rPr>
+        <w:t xml:space="preserve"> – Поражда серии с експоненциално разпределение</w:t>
+      </w:r>
+      <w:r>
+        <w:rPr>
+          <w:lang w:val="bg-BG"/>
+        </w:rPr>
+        <w:t>.</w:t>
+      </w:r>
+      <w:proofErr w:type="gramEnd"/>
+      <w:r>
+        <w:rPr>
+          <w:lang w:val="bg-BG"/>
+        </w:rPr>
+        <w:t xml:space="preserve"> Аргумент</w:t>
+      </w:r>
+      <w:r>
+        <w:rPr>
+          <w:lang w:val="bg-BG"/>
+        </w:rPr>
+        <w:t>и</w:t>
+      </w:r>
+      <w:r>
+        <w:rPr>
+          <w:lang w:val="bg-BG"/>
+        </w:rPr>
+        <w:t>:</w:t>
+      </w:r>
+    </w:p>
+    <w:p>
+      <w:pPr>
+        <w:pStyle w:val="ListParagraph"/>
+        <w:numPr>
+          <w:ilvl w:val="0"/>
+          <w:numId w:val="38"/>
+        </w:numPr>
+      </w:pPr>
+      <w:r>
+        <w:t xml:space="preserve">lambda – </w:t>
+      </w:r>
+      <w:r>
+        <w:rPr>
+          <w:lang w:val="bg-BG"/>
+        </w:rPr>
+        <w:t>ламбда</w:t>
+      </w:r>
+    </w:p>
+    <w:p>
+      <w:pPr>
+        <w:pStyle w:val="ListParagraph"/>
+        <w:ind w:left="1287"/>
+      </w:pPr>
     </w:p>
     <w:p>
       <w:pPr>
@@ -9446,7 +10092,7 @@
           <w:lang w:val="bg-BG"/>
         </w:rPr>
       </w:pPr>
-      <w:bookmarkStart w:id="40" w:name="_Toc454573117"/>
+      <w:bookmarkStart w:id="41" w:name="_Toc454623368"/>
       <w:r>
         <w:rPr>
           <w:lang w:val="bg-BG"/>
@@ -9454,11 +10100,14 @@
         <w:lastRenderedPageBreak/>
         <w:t>Операционни възли</w:t>
       </w:r>
-      <w:bookmarkEnd w:id="40"/>
+      <w:bookmarkEnd w:id="41"/>
     </w:p>
     <w:p>
       <w:pPr>
         <w:ind w:firstLine="567"/>
+        <w:rPr>
+          <w:lang w:val="bg-BG"/>
+        </w:rPr>
       </w:pPr>
       <w:r>
         <w:rPr>
@@ -9494,7 +10143,63 @@
         <w:t xml:space="preserve"> </w:t>
       </w:r>
       <w:r>
-        <w:t>Composite pattern?</w:t>
+        <w:rPr>
+          <w:lang w:val="bg-BG"/>
+        </w:rPr>
+        <w:t xml:space="preserve">Йерархията на калкулационните възли е представена на </w:t>
+      </w:r>
+      <w:r>
+        <w:rPr>
+          <w:lang w:val="bg-BG"/>
+        </w:rPr>
+        <w:fldChar w:fldCharType="begin"/>
+      </w:r>
+      <w:r>
+        <w:rPr>
+          <w:lang w:val="bg-BG"/>
+        </w:rPr>
+        <w:instrText xml:space="preserve"> REF _Ref454622093 \h </w:instrText>
+      </w:r>
+      <w:r>
+        <w:rPr>
+          <w:lang w:val="bg-BG"/>
+        </w:rPr>
+      </w:r>
+      <w:r>
+        <w:rPr>
+          <w:lang w:val="bg-BG"/>
+        </w:rPr>
+        <w:fldChar w:fldCharType="separate"/>
+      </w:r>
+      <w:r>
+        <w:t xml:space="preserve">Фигура </w:t>
+      </w:r>
+      <w:r>
+        <w:rPr>
+          <w:noProof/>
+        </w:rPr>
+        <w:t>3.1</w:t>
+      </w:r>
+      <w:r>
+        <w:noBreakHyphen/>
+      </w:r>
+      <w:r>
+        <w:rPr>
+          <w:noProof/>
+        </w:rPr>
+        <w:t>2</w:t>
+      </w:r>
+      <w:r>
+        <w:rPr>
+          <w:lang w:val="bg-BG"/>
+        </w:rPr>
+        <w:fldChar w:fldCharType="end"/>
+      </w:r>
+      <w:r>
+        <w:rPr>
+          <w:lang w:val="bg-BG"/>
+        </w:rPr>
+        <w:t xml:space="preserve"> и е изградена според шаблона за проектиране композиция. Важно е да се отбележи, че за изчисляването на стойността на всеки от възлите се преизчисляват стойностите на всяко от неговите поддървета. Това позволява разглеждането на калкулационното дърво в неговата цялост чрез манипулация само на неговия корен.</w:t>
       </w:r>
     </w:p>
     <w:p>
@@ -9504,25 +10209,205 @@
           <w:ilvl w:val="3"/>
           <w:numId w:val="19"/>
         </w:numPr>
-        <w:rPr>
-          <w:lang w:val="bg-BG"/>
-        </w:rPr>
-      </w:pPr>
-      <w:bookmarkStart w:id="41" w:name="_Toc454573118"/>
-      <w:r>
-        <w:rPr>
-          <w:lang w:val="bg-BG"/>
-        </w:rPr>
-        <w:t>Безаргументни възли</w:t>
-      </w:r>
-      <w:bookmarkEnd w:id="41"/>
-    </w:p>
-    <w:p>
-      <w:pPr>
-        <w:rPr>
-          <w:lang w:val="bg-BG"/>
-        </w:rPr>
-      </w:pPr>
+        <w:spacing w:after="240"/>
+        <w:rPr>
+          <w:lang w:val="bg-BG"/>
+        </w:rPr>
+      </w:pPr>
+      <w:bookmarkStart w:id="42" w:name="_Toc454623369"/>
+      <w:r>
+        <w:rPr>
+          <w:lang w:val="bg-BG"/>
+        </w:rPr>
+        <w:t>Интерфейс и обща функционалност</w:t>
+      </w:r>
+      <w:bookmarkEnd w:id="42"/>
+    </w:p>
+    <w:p>
+      <w:pPr>
+        <w:spacing w:after="0"/>
+        <w:ind w:firstLine="567"/>
+        <w:rPr>
+          <w:lang w:val="bg-BG"/>
+        </w:rPr>
+      </w:pPr>
+      <w:proofErr w:type="gramStart"/>
+      <w:r>
+        <w:rPr>
+          <w:b/>
+        </w:rPr>
+        <w:t>Node &lt;interface&gt;</w:t>
+      </w:r>
+      <w:r>
+        <w:t xml:space="preserve"> - </w:t>
+      </w:r>
+      <w:r>
+        <w:rPr>
+          <w:lang w:val="bg-BG"/>
+        </w:rPr>
+        <w:t>Дефинира интерфейса на всички калкулационни възли.</w:t>
+      </w:r>
+      <w:proofErr w:type="gramEnd"/>
+      <w:r>
+        <w:rPr>
+          <w:lang w:val="bg-BG"/>
+        </w:rPr>
+        <w:t xml:space="preserve"> Всеки възел притежава низов идентификатор. Според нуждата може да се добави семантика във възела чрез свойствата „Роля” и „Описание”. </w:t>
+      </w:r>
+    </w:p>
+    <w:p>
+      <w:pPr>
+        <w:spacing w:after="0"/>
+        <w:ind w:firstLine="567"/>
+        <w:rPr>
+          <w:lang w:val="bg-BG"/>
+        </w:rPr>
+      </w:pPr>
+      <w:r>
+        <w:rPr>
+          <w:lang w:val="bg-BG"/>
+        </w:rPr>
+        <w:t>Ролята показва каква роля изпълнява текущият възел за своя родител. Пример може да се даде с децата „делимо” и „делител” за родителя „частно”.</w:t>
+      </w:r>
+    </w:p>
+    <w:p>
+      <w:pPr>
+        <w:spacing w:after="0"/>
+        <w:ind w:firstLine="567"/>
+        <w:rPr>
+          <w:lang w:val="bg-BG"/>
+        </w:rPr>
+      </w:pPr>
+      <w:r>
+        <w:rPr>
+          <w:lang w:val="bg-BG"/>
+        </w:rPr>
+        <w:t xml:space="preserve">Описанието предоставя възможност за добавяне на бележка към текущия възел, която  </w:t>
+      </w:r>
+      <w:r>
+        <w:rPr>
+          <w:lang w:val="bg-BG"/>
+        </w:rPr>
+        <w:t>е предназначена изключително за човека, който анализира калкулационното дърво.</w:t>
+      </w:r>
+    </w:p>
+    <w:p>
+      <w:pPr>
+        <w:ind w:firstLine="567"/>
+        <w:rPr>
+          <w:lang w:val="bg-BG"/>
+        </w:rPr>
+      </w:pPr>
+      <w:r>
+        <w:rPr>
+          <w:lang w:val="bg-BG"/>
+        </w:rPr>
+        <w:t>Всяка имплементация на изчислителен възел определя начина на пресмятане на стойността си. Симулационен контекст се предоставя на калкулационното дърво чрез аргумент</w:t>
+      </w:r>
+      <w:r>
+        <w:t xml:space="preserve"> </w:t>
+      </w:r>
+      <w:r>
+        <w:rPr>
+          <w:lang w:val="bg-BG"/>
+        </w:rPr>
+        <w:t xml:space="preserve">от класа </w:t>
+      </w:r>
+      <w:proofErr w:type="spellStart"/>
+      <w:r>
+        <w:t>SimulationContext</w:t>
+      </w:r>
+      <w:proofErr w:type="spellEnd"/>
+      <w:r>
+        <w:t>,</w:t>
+      </w:r>
+      <w:r>
+        <w:rPr>
+          <w:lang w:val="bg-BG"/>
+        </w:rPr>
+        <w:t xml:space="preserve"> </w:t>
+      </w:r>
+      <w:r>
+        <w:rPr>
+          <w:lang w:val="bg-BG"/>
+        </w:rPr>
+        <w:t>който е описан подробно в раздел 3.2.</w:t>
+      </w:r>
+    </w:p>
+    <w:p>
+      <w:pPr>
+        <w:ind w:firstLine="567"/>
+        <w:rPr>
+          <w:lang w:val="bg-BG"/>
+        </w:rPr>
+      </w:pPr>
+      <w:proofErr w:type="spellStart"/>
+      <w:proofErr w:type="gramStart"/>
+      <w:r>
+        <w:rPr>
+          <w:b/>
+        </w:rPr>
+        <w:t>AbstractNode</w:t>
+      </w:r>
+      <w:proofErr w:type="spellEnd"/>
+      <w:r>
+        <w:rPr>
+          <w:b/>
+        </w:rPr>
+        <w:t xml:space="preserve"> &lt;abstract&gt;</w:t>
+      </w:r>
+      <w:r>
+        <w:t xml:space="preserve"> - </w:t>
+      </w:r>
+      <w:r>
+        <w:rPr>
+          <w:lang w:val="bg-BG"/>
+        </w:rPr>
+        <w:t>Реализира общата функционалност на всички операционни възли.</w:t>
+      </w:r>
+      <w:proofErr w:type="gramEnd"/>
+      <w:r>
+        <w:rPr>
+          <w:lang w:val="bg-BG"/>
+        </w:rPr>
+        <w:t xml:space="preserve"> Отговаря за управлението на възловия идентификатор, ролята и описанието на възела. От важно значение за </w:t>
+      </w:r>
+      <w:r>
+        <w:rPr>
+          <w:lang w:val="bg-BG"/>
+        </w:rPr>
+        <w:t xml:space="preserve">производителността на </w:t>
+      </w:r>
+      <w:r>
+        <w:rPr>
+          <w:lang w:val="bg-BG"/>
+        </w:rPr>
+        <w:t xml:space="preserve">симулацията е свойството </w:t>
+      </w:r>
+      <w:r>
+        <w:rPr>
+          <w:lang w:val="bg-BG"/>
+        </w:rPr>
+        <w:t>„</w:t>
+      </w:r>
+      <w:r>
+        <w:rPr>
+          <w:lang w:val="bg-BG"/>
+        </w:rPr>
+        <w:t>възлов индекс</w:t>
+      </w:r>
+      <w:r>
+        <w:rPr>
+          <w:lang w:val="bg-BG"/>
+        </w:rPr>
+        <w:t>”</w:t>
+      </w:r>
+      <w:r>
+        <w:rPr>
+          <w:lang w:val="bg-BG"/>
+        </w:rPr>
+        <w:t>, което също се управлява от абстрактния възел, но е подробно описано в раздел 3.2.</w:t>
+      </w:r>
     </w:p>
     <w:p>
       <w:pPr>
@@ -9531,79 +10416,129 @@
           <w:ilvl w:val="3"/>
           <w:numId w:val="19"/>
         </w:numPr>
-        <w:rPr>
-          <w:lang w:val="bg-BG"/>
-        </w:rPr>
-      </w:pPr>
-      <w:bookmarkStart w:id="42" w:name="_Toc454573119"/>
-      <w:r>
-        <w:rPr>
-          <w:lang w:val="bg-BG"/>
-        </w:rPr>
-        <w:t>Едноаргументни възли</w:t>
-      </w:r>
-      <w:bookmarkEnd w:id="42"/>
-    </w:p>
-    <w:p>
-      <w:pPr>
-        <w:rPr>
-          <w:lang w:val="bg-BG"/>
-        </w:rPr>
-      </w:pPr>
-    </w:p>
-    <w:p>
-      <w:pPr>
-        <w:pStyle w:val="Heading4"/>
-        <w:numPr>
-          <w:ilvl w:val="3"/>
-          <w:numId w:val="19"/>
-        </w:numPr>
-        <w:rPr>
-          <w:lang w:val="bg-BG"/>
-        </w:rPr>
-      </w:pPr>
-      <w:bookmarkStart w:id="43" w:name="_Toc454573120"/>
-      <w:r>
-        <w:rPr>
-          <w:lang w:val="bg-BG"/>
-        </w:rPr>
-        <w:t>Двуаргументни възли</w:t>
+        <w:spacing w:after="240"/>
+        <w:rPr>
+          <w:lang w:val="bg-BG"/>
+        </w:rPr>
+      </w:pPr>
+      <w:bookmarkStart w:id="43" w:name="_Toc454623370"/>
+      <w:r>
+        <w:rPr>
+          <w:lang w:val="bg-BG"/>
+        </w:rPr>
+        <w:t>Безаргументни възли</w:t>
       </w:r>
       <w:bookmarkEnd w:id="43"/>
     </w:p>
     <w:p>
       <w:pPr>
-        <w:rPr>
-          <w:lang w:val="bg-BG"/>
-        </w:rPr>
-      </w:pPr>
-    </w:p>
-    <w:p>
-      <w:pPr>
-        <w:pStyle w:val="Heading4"/>
-        <w:numPr>
-          <w:ilvl w:val="3"/>
-          <w:numId w:val="19"/>
-        </w:numPr>
-        <w:rPr>
-          <w:lang w:val="bg-BG"/>
-        </w:rPr>
-      </w:pPr>
-      <w:bookmarkStart w:id="44" w:name="_Toc454573121"/>
-      <w:r>
-        <w:rPr>
-          <w:lang w:val="bg-BG"/>
-        </w:rPr>
-        <w:t>Многоаргументни възли</w:t>
-      </w:r>
-      <w:bookmarkEnd w:id="44"/>
-    </w:p>
-    <w:p>
-      <w:pPr>
-        <w:rPr>
-          <w:lang w:val="bg-BG"/>
-        </w:rPr>
-      </w:pPr>
+        <w:ind w:firstLine="567"/>
+        <w:rPr>
+          <w:lang w:val="bg-BG"/>
+        </w:rPr>
+      </w:pPr>
+      <w:r>
+        <w:rPr>
+          <w:lang w:val="bg-BG"/>
+        </w:rPr>
+        <w:t>Безаргументните възли са единствените листа в калкулационното дърво. Те могат да представляват константни стойности или да реферират стойността на стохастична променлива.</w:t>
+      </w:r>
+    </w:p>
+    <w:p>
+      <w:pPr>
+        <w:ind w:firstLine="567"/>
+        <w:rPr>
+          <w:lang w:val="bg-BG"/>
+        </w:rPr>
+      </w:pPr>
+      <w:proofErr w:type="spellStart"/>
+      <w:proofErr w:type="gramStart"/>
+      <w:r>
+        <w:t>ConstantNode</w:t>
+      </w:r>
+      <w:proofErr w:type="spellEnd"/>
+      <w:r>
+        <w:t xml:space="preserve"> – </w:t>
+      </w:r>
+      <w:r>
+        <w:rPr>
+          <w:lang w:val="bg-BG"/>
+        </w:rPr>
+        <w:t>Този възел има функционалност на константна стойност.</w:t>
+      </w:r>
+      <w:proofErr w:type="gramEnd"/>
+      <w:r>
+        <w:rPr>
+          <w:lang w:val="bg-BG"/>
+        </w:rPr>
+        <w:t xml:space="preserve"> Независимо от симулационния контекст винаги връща зададената стойност на свойството си </w:t>
+      </w:r>
+      <w:r>
+        <w:t>value.</w:t>
+      </w:r>
+      <w:r>
+        <w:rPr>
+          <w:lang w:val="bg-BG"/>
+        </w:rPr>
+        <w:t xml:space="preserve"> </w:t>
+      </w:r>
+    </w:p>
+    <w:p>
+      <w:pPr>
+        <w:ind w:firstLine="567"/>
+        <w:rPr>
+          <w:lang w:val="bg-BG"/>
+        </w:rPr>
+      </w:pPr>
+      <w:proofErr w:type="spellStart"/>
+      <w:proofErr w:type="gramStart"/>
+      <w:r>
+        <w:t>VariableNode</w:t>
+      </w:r>
+      <w:proofErr w:type="spellEnd"/>
+      <w:r>
+        <w:t xml:space="preserve"> –</w:t>
+      </w:r>
+      <w:r>
+        <w:t xml:space="preserve"> </w:t>
+      </w:r>
+      <w:r>
+        <w:rPr>
+          <w:lang w:val="bg-BG"/>
+        </w:rPr>
+        <w:t>Този възел реферира стойността на стохастична променлива.</w:t>
+      </w:r>
+      <w:proofErr w:type="gramEnd"/>
+      <w:r>
+        <w:rPr>
+          <w:lang w:val="bg-BG"/>
+        </w:rPr>
+        <w:t xml:space="preserve"> Свойството му </w:t>
+      </w:r>
+      <w:r>
+        <w:t xml:space="preserve">“name” </w:t>
+      </w:r>
+      <w:r>
+        <w:rPr>
+          <w:lang w:val="bg-BG"/>
+        </w:rPr>
+        <w:t xml:space="preserve">указва името на стохастичната променлива, чиято стойност трябва да се извлече от симулационния контекст. Свойството </w:t>
+      </w:r>
+      <w:r>
+        <w:rPr>
+          <w:lang w:val="bg-BG"/>
+        </w:rPr>
+        <w:t>„индекс на променлива” е от важно значение за производителността</w:t>
+      </w:r>
+      <w:r>
+        <w:t xml:space="preserve"> </w:t>
+      </w:r>
+      <w:r>
+        <w:rPr>
+          <w:lang w:val="bg-BG"/>
+        </w:rPr>
+        <w:t>на симулацията и е описано подробно в раздел 3.2.</w:t>
+      </w:r>
     </w:p>
     <w:p>
       <w:pPr>
@@ -9658,7 +10593,14 @@
         <w:rPr>
           <w:lang w:val="bg-BG"/>
         </w:rPr>
-      </w:pPr>
+        <w:sectPr>
+          <w:pgSz w:w="11906" w:h="16838"/>
+          <w:pgMar w:top="1417" w:right="1417" w:bottom="1417" w:left="1417" w:header="708" w:footer="708" w:gutter="0"/>
+          <w:cols w:space="708"/>
+          <w:docGrid w:linePitch="360"/>
+        </w:sectPr>
+      </w:pPr>
+      <w:bookmarkStart w:id="44" w:name="_Ref454622093"/>
       <w:r>
         <w:t xml:space="preserve">Фигура </w:t>
       </w:r>
@@ -9681,12 +10623,96 @@
           <w:t>2</w:t>
         </w:r>
       </w:fldSimple>
+      <w:bookmarkEnd w:id="44"/>
       <w:r>
         <w:rPr>
           <w:lang w:val="bg-BG"/>
         </w:rPr>
         <w:t xml:space="preserve"> Йерархия на операционните възли</w:t>
       </w:r>
+    </w:p>
+    <w:p>
+      <w:pPr>
+        <w:pStyle w:val="Heading4"/>
+        <w:numPr>
+          <w:ilvl w:val="3"/>
+          <w:numId w:val="19"/>
+        </w:numPr>
+        <w:rPr>
+          <w:lang w:val="bg-BG"/>
+        </w:rPr>
+      </w:pPr>
+      <w:bookmarkStart w:id="45" w:name="_Toc454623371"/>
+      <w:r>
+        <w:rPr>
+          <w:lang w:val="bg-BG"/>
+        </w:rPr>
+        <w:lastRenderedPageBreak/>
+        <w:t>Едноаргументни възли</w:t>
+      </w:r>
+      <w:bookmarkEnd w:id="45"/>
+    </w:p>
+    <w:p>
+      <w:pPr>
+        <w:rPr>
+          <w:lang w:val="bg-BG"/>
+        </w:rPr>
+      </w:pPr>
+    </w:p>
+    <w:p>
+      <w:pPr>
+        <w:pStyle w:val="Heading4"/>
+        <w:numPr>
+          <w:ilvl w:val="3"/>
+          <w:numId w:val="19"/>
+        </w:numPr>
+        <w:rPr>
+          <w:lang w:val="bg-BG"/>
+        </w:rPr>
+      </w:pPr>
+      <w:bookmarkStart w:id="46" w:name="_Toc454623372"/>
+      <w:r>
+        <w:rPr>
+          <w:lang w:val="bg-BG"/>
+        </w:rPr>
+        <w:t>Двуаргументни възли</w:t>
+      </w:r>
+      <w:bookmarkEnd w:id="46"/>
+    </w:p>
+    <w:p>
+      <w:pPr>
+        <w:rPr>
+          <w:lang w:val="bg-BG"/>
+        </w:rPr>
+      </w:pPr>
+    </w:p>
+    <w:p>
+      <w:pPr>
+        <w:pStyle w:val="Heading4"/>
+        <w:numPr>
+          <w:ilvl w:val="3"/>
+          <w:numId w:val="19"/>
+        </w:numPr>
+        <w:rPr>
+          <w:lang w:val="bg-BG"/>
+        </w:rPr>
+      </w:pPr>
+      <w:bookmarkStart w:id="47" w:name="_Toc454623373"/>
+      <w:r>
+        <w:rPr>
+          <w:lang w:val="bg-BG"/>
+        </w:rPr>
+        <w:t>Многоаргументни възли</w:t>
+      </w:r>
+      <w:bookmarkEnd w:id="47"/>
+    </w:p>
+    <w:p>
+      <w:pPr>
+        <w:pStyle w:val="Caption"/>
+        <w:rPr>
+          <w:lang w:val="bg-BG"/>
+        </w:rPr>
+      </w:pPr>
     </w:p>
     <w:sectPr>
       <w:pgSz w:w="11906" w:h="16838"/>
@@ -9770,13 +10796,13 @@
           <w:noProof/>
           <w:lang w:val="bg-BG"/>
         </w:rPr>
-        <w:t>Представяне на</w:t>
+        <w:t>Модел клиент</w:t>
       </w:r>
       <w:r>
         <w:rPr>
           <w:noProof/>
         </w:rPr>
-        <w:t xml:space="preserve"> алгебрични изрази</w:t>
+        <w:t xml:space="preserve"> - сървър</w:t>
       </w:r>
     </w:fldSimple>
     <w:r>
@@ -9787,7 +10813,7 @@
         <w:rPr>
           <w:noProof/>
         </w:rPr>
-        <w:t>4</w:t>
+        <w:t>8</w:t>
       </w:r>
     </w:fldSimple>
   </w:p>
@@ -9812,7 +10838,13 @@
       <w:rPr>
         <w:lang w:val="bg-BG"/>
       </w:rPr>
-      <w:t xml:space="preserve"> - </w:t>
+      <w:t xml:space="preserve"> </w:t>
+    </w:r>
+    <w:r>
+      <w:rPr>
+        <w:lang w:val="bg-BG"/>
+      </w:rPr>
+      <w:t xml:space="preserve">- </w:t>
     </w:r>
     <w:fldSimple w:instr=" STYLEREF  &quot;Heading 2&quot;  \* MERGEFORMAT ">
       <w:r>
@@ -9867,7 +10899,13 @@
       <w:rPr>
         <w:lang w:val="bg-BG"/>
       </w:rPr>
-      <w:t xml:space="preserve"> - </w:t>
+      <w:t xml:space="preserve"> </w:t>
+    </w:r>
+    <w:r>
+      <w:rPr>
+        <w:lang w:val="bg-BG"/>
+      </w:rPr>
+      <w:t xml:space="preserve">- </w:t>
     </w:r>
     <w:fldSimple w:instr=" STYLEREF  &quot;Heading 2&quot;  \* MERGEFORMAT ">
       <w:r>
@@ -9924,7 +10962,13 @@
       <w:rPr>
         <w:lang w:val="bg-BG"/>
       </w:rPr>
-      <w:t xml:space="preserve"> - </w:t>
+      <w:t xml:space="preserve"> </w:t>
+    </w:r>
+    <w:r>
+      <w:rPr>
+        <w:lang w:val="bg-BG"/>
+      </w:rPr>
+      <w:t xml:space="preserve">- </w:t>
     </w:r>
     <w:fldSimple w:instr=" STYLEREF  &quot;Heading 3&quot;  \* MERGEFORMAT ">
       <w:r>
@@ -9943,7 +10987,7 @@
         <w:rPr>
           <w:noProof/>
         </w:rPr>
-        <w:t>20</w:t>
+        <w:t>22</w:t>
       </w:r>
     </w:fldSimple>
   </w:p>
@@ -10393,6 +11437,119 @@
     </w:lvl>
   </w:abstractNum>
   <w:abstractNum w:abstractNumId="12">
+    <w:nsid w:val="042C2872"/>
+    <w:multiLevelType w:val="hybridMultilevel"/>
+    <w:tmpl w:val="D24A10D6"/>
+    <w:lvl w:ilvl="0" w:tplc="85CA3A82">
+      <w:start w:val="1"/>
+      <w:numFmt w:val="bullet"/>
+      <w:lvlText w:val="-"/>
+      <w:lvlJc w:val="left"/>
+      <w:pPr>
+        <w:ind w:left="1342" w:hanging="360"/>
+      </w:pPr>
+      <w:rPr>
+        <w:rFonts w:ascii="Times New Roman" w:hAnsi="Times New Roman" w:cs="Times New Roman" w:hint="default"/>
+      </w:rPr>
+    </w:lvl>
+    <w:lvl w:ilvl="1" w:tplc="04020003" w:tentative="1">
+      <w:start w:val="1"/>
+      <w:numFmt w:val="bullet"/>
+      <w:lvlText w:val="o"/>
+      <w:lvlJc w:val="left"/>
+      <w:pPr>
+        <w:ind w:left="2062" w:hanging="360"/>
+      </w:pPr>
+      <w:rPr>
+        <w:rFonts w:ascii="Courier New" w:hAnsi="Courier New" w:cs="Courier New" w:hint="default"/>
+      </w:rPr>
+    </w:lvl>
+    <w:lvl w:ilvl="2" w:tplc="04020005" w:tentative="1">
+      <w:start w:val="1"/>
+      <w:numFmt w:val="bullet"/>
+      <w:lvlText w:val=""/>
+      <w:lvlJc w:val="left"/>
+      <w:pPr>
+        <w:ind w:left="2782" w:hanging="360"/>
+      </w:pPr>
+      <w:rPr>
+        <w:rFonts w:ascii="Wingdings" w:hAnsi="Wingdings" w:hint="default"/>
+      </w:rPr>
+    </w:lvl>
+    <w:lvl w:ilvl="3" w:tplc="04020001" w:tentative="1">
+      <w:start w:val="1"/>
+      <w:numFmt w:val="bullet"/>
+      <w:lvlText w:val=""/>
+      <w:lvlJc w:val="left"/>
+      <w:pPr>
+        <w:ind w:left="3502" w:hanging="360"/>
+      </w:pPr>
+      <w:rPr>
+        <w:rFonts w:ascii="Symbol" w:hAnsi="Symbol" w:hint="default"/>
+      </w:rPr>
+    </w:lvl>
+    <w:lvl w:ilvl="4" w:tplc="04020003" w:tentative="1">
+      <w:start w:val="1"/>
+      <w:numFmt w:val="bullet"/>
+      <w:lvlText w:val="o"/>
+      <w:lvlJc w:val="left"/>
+      <w:pPr>
+        <w:ind w:left="4222" w:hanging="360"/>
+      </w:pPr>
+      <w:rPr>
+        <w:rFonts w:ascii="Courier New" w:hAnsi="Courier New" w:cs="Courier New" w:hint="default"/>
+      </w:rPr>
+    </w:lvl>
+    <w:lvl w:ilvl="5" w:tplc="04020005" w:tentative="1">
+      <w:start w:val="1"/>
+      <w:numFmt w:val="bullet"/>
+      <w:lvlText w:val=""/>
+      <w:lvlJc w:val="left"/>
+      <w:pPr>
+        <w:ind w:left="4942" w:hanging="360"/>
+      </w:pPr>
+      <w:rPr>
+        <w:rFonts w:ascii="Wingdings" w:hAnsi="Wingdings" w:hint="default"/>
+      </w:rPr>
+    </w:lvl>
+    <w:lvl w:ilvl="6" w:tplc="04020001" w:tentative="1">
+      <w:start w:val="1"/>
+      <w:numFmt w:val="bullet"/>
+      <w:lvlText w:val=""/>
+      <w:lvlJc w:val="left"/>
+      <w:pPr>
+        <w:ind w:left="5662" w:hanging="360"/>
+      </w:pPr>
+      <w:rPr>
+        <w:rFonts w:ascii="Symbol" w:hAnsi="Symbol" w:hint="default"/>
+      </w:rPr>
+    </w:lvl>
+    <w:lvl w:ilvl="7" w:tplc="04020003" w:tentative="1">
+      <w:start w:val="1"/>
+      <w:numFmt w:val="bullet"/>
+      <w:lvlText w:val="o"/>
+      <w:lvlJc w:val="left"/>
+      <w:pPr>
+        <w:ind w:left="6382" w:hanging="360"/>
+      </w:pPr>
+      <w:rPr>
+        <w:rFonts w:ascii="Courier New" w:hAnsi="Courier New" w:cs="Courier New" w:hint="default"/>
+      </w:rPr>
+    </w:lvl>
+    <w:lvl w:ilvl="8" w:tplc="04020005" w:tentative="1">
+      <w:start w:val="1"/>
+      <w:numFmt w:val="bullet"/>
+      <w:lvlText w:val=""/>
+      <w:lvlJc w:val="left"/>
+      <w:pPr>
+        <w:ind w:left="7102" w:hanging="360"/>
+      </w:pPr>
+      <w:rPr>
+        <w:rFonts w:ascii="Wingdings" w:hAnsi="Wingdings" w:hint="default"/>
+      </w:rPr>
+    </w:lvl>
+  </w:abstractNum>
+  <w:abstractNum w:abstractNumId="13">
     <w:nsid w:val="05BD5F0A"/>
     <w:multiLevelType w:val="hybridMultilevel"/>
     <w:tmpl w:val="9A38F736"/>
@@ -10505,7 +11662,120 @@
       </w:rPr>
     </w:lvl>
   </w:abstractNum>
-  <w:abstractNum w:abstractNumId="13">
+  <w:abstractNum w:abstractNumId="14">
+    <w:nsid w:val="08B9648D"/>
+    <w:multiLevelType w:val="hybridMultilevel"/>
+    <w:tmpl w:val="86340042"/>
+    <w:lvl w:ilvl="0" w:tplc="85CA3A82">
+      <w:start w:val="1"/>
+      <w:numFmt w:val="bullet"/>
+      <w:lvlText w:val="-"/>
+      <w:lvlJc w:val="left"/>
+      <w:pPr>
+        <w:ind w:left="1287" w:hanging="360"/>
+      </w:pPr>
+      <w:rPr>
+        <w:rFonts w:ascii="Times New Roman" w:hAnsi="Times New Roman" w:cs="Times New Roman" w:hint="default"/>
+      </w:rPr>
+    </w:lvl>
+    <w:lvl w:ilvl="1" w:tplc="04020003" w:tentative="1">
+      <w:start w:val="1"/>
+      <w:numFmt w:val="bullet"/>
+      <w:lvlText w:val="o"/>
+      <w:lvlJc w:val="left"/>
+      <w:pPr>
+        <w:ind w:left="2007" w:hanging="360"/>
+      </w:pPr>
+      <w:rPr>
+        <w:rFonts w:ascii="Courier New" w:hAnsi="Courier New" w:cs="Courier New" w:hint="default"/>
+      </w:rPr>
+    </w:lvl>
+    <w:lvl w:ilvl="2" w:tplc="04020005" w:tentative="1">
+      <w:start w:val="1"/>
+      <w:numFmt w:val="bullet"/>
+      <w:lvlText w:val=""/>
+      <w:lvlJc w:val="left"/>
+      <w:pPr>
+        <w:ind w:left="2727" w:hanging="360"/>
+      </w:pPr>
+      <w:rPr>
+        <w:rFonts w:ascii="Wingdings" w:hAnsi="Wingdings" w:hint="default"/>
+      </w:rPr>
+    </w:lvl>
+    <w:lvl w:ilvl="3" w:tplc="04020001" w:tentative="1">
+      <w:start w:val="1"/>
+      <w:numFmt w:val="bullet"/>
+      <w:lvlText w:val=""/>
+      <w:lvlJc w:val="left"/>
+      <w:pPr>
+        <w:ind w:left="3447" w:hanging="360"/>
+      </w:pPr>
+      <w:rPr>
+        <w:rFonts w:ascii="Symbol" w:hAnsi="Symbol" w:hint="default"/>
+      </w:rPr>
+    </w:lvl>
+    <w:lvl w:ilvl="4" w:tplc="04020003" w:tentative="1">
+      <w:start w:val="1"/>
+      <w:numFmt w:val="bullet"/>
+      <w:lvlText w:val="o"/>
+      <w:lvlJc w:val="left"/>
+      <w:pPr>
+        <w:ind w:left="4167" w:hanging="360"/>
+      </w:pPr>
+      <w:rPr>
+        <w:rFonts w:ascii="Courier New" w:hAnsi="Courier New" w:cs="Courier New" w:hint="default"/>
+      </w:rPr>
+    </w:lvl>
+    <w:lvl w:ilvl="5" w:tplc="04020005" w:tentative="1">
+      <w:start w:val="1"/>
+      <w:numFmt w:val="bullet"/>
+      <w:lvlText w:val=""/>
+      <w:lvlJc w:val="left"/>
+      <w:pPr>
+        <w:ind w:left="4887" w:hanging="360"/>
+      </w:pPr>
+      <w:rPr>
+        <w:rFonts w:ascii="Wingdings" w:hAnsi="Wingdings" w:hint="default"/>
+      </w:rPr>
+    </w:lvl>
+    <w:lvl w:ilvl="6" w:tplc="04020001" w:tentative="1">
+      <w:start w:val="1"/>
+      <w:numFmt w:val="bullet"/>
+      <w:lvlText w:val=""/>
+      <w:lvlJc w:val="left"/>
+      <w:pPr>
+        <w:ind w:left="5607" w:hanging="360"/>
+      </w:pPr>
+      <w:rPr>
+        <w:rFonts w:ascii="Symbol" w:hAnsi="Symbol" w:hint="default"/>
+      </w:rPr>
+    </w:lvl>
+    <w:lvl w:ilvl="7" w:tplc="04020003" w:tentative="1">
+      <w:start w:val="1"/>
+      <w:numFmt w:val="bullet"/>
+      <w:lvlText w:val="o"/>
+      <w:lvlJc w:val="left"/>
+      <w:pPr>
+        <w:ind w:left="6327" w:hanging="360"/>
+      </w:pPr>
+      <w:rPr>
+        <w:rFonts w:ascii="Courier New" w:hAnsi="Courier New" w:cs="Courier New" w:hint="default"/>
+      </w:rPr>
+    </w:lvl>
+    <w:lvl w:ilvl="8" w:tplc="04020005" w:tentative="1">
+      <w:start w:val="1"/>
+      <w:numFmt w:val="bullet"/>
+      <w:lvlText w:val=""/>
+      <w:lvlJc w:val="left"/>
+      <w:pPr>
+        <w:ind w:left="7047" w:hanging="360"/>
+      </w:pPr>
+      <w:rPr>
+        <w:rFonts w:ascii="Wingdings" w:hAnsi="Wingdings" w:hint="default"/>
+      </w:rPr>
+    </w:lvl>
+  </w:abstractNum>
+  <w:abstractNum w:abstractNumId="15">
     <w:nsid w:val="0A3E232C"/>
     <w:multiLevelType w:val="hybridMultilevel"/>
     <w:tmpl w:val="2CC61E20"/>
@@ -10591,7 +11861,7 @@
       </w:pPr>
     </w:lvl>
   </w:abstractNum>
-  <w:abstractNum w:abstractNumId="14">
+  <w:abstractNum w:abstractNumId="16">
     <w:nsid w:val="10152DC7"/>
     <w:multiLevelType w:val="hybridMultilevel"/>
     <w:tmpl w:val="5F8E4F6A"/>
@@ -10704,7 +11974,7 @@
       </w:rPr>
     </w:lvl>
   </w:abstractNum>
-  <w:abstractNum w:abstractNumId="15">
+  <w:abstractNum w:abstractNumId="17">
     <w:nsid w:val="10A37B19"/>
     <w:multiLevelType w:val="hybridMultilevel"/>
     <w:tmpl w:val="85DA83CC"/>
@@ -10790,7 +12060,7 @@
       </w:pPr>
     </w:lvl>
   </w:abstractNum>
-  <w:abstractNum w:abstractNumId="16">
+  <w:abstractNum w:abstractNumId="18">
     <w:nsid w:val="18DD7B8D"/>
     <w:multiLevelType w:val="hybridMultilevel"/>
     <w:tmpl w:val="49EC38A6"/>
@@ -10903,7 +12173,7 @@
       </w:rPr>
     </w:lvl>
   </w:abstractNum>
-  <w:abstractNum w:abstractNumId="17">
+  <w:abstractNum w:abstractNumId="19">
     <w:nsid w:val="1E735C90"/>
     <w:multiLevelType w:val="hybridMultilevel"/>
     <w:tmpl w:val="8AECEE0C"/>
@@ -11016,7 +12286,93 @@
       </w:rPr>
     </w:lvl>
   </w:abstractNum>
-  <w:abstractNum w:abstractNumId="18">
+  <w:abstractNum w:abstractNumId="20">
+    <w:nsid w:val="1EEA2DA1"/>
+    <w:multiLevelType w:val="multilevel"/>
+    <w:tmpl w:val="0402001F"/>
+    <w:lvl w:ilvl="0">
+      <w:start w:val="1"/>
+      <w:numFmt w:val="decimal"/>
+      <w:lvlText w:val="%1."/>
+      <w:lvlJc w:val="left"/>
+      <w:pPr>
+        <w:ind w:left="360" w:hanging="360"/>
+      </w:pPr>
+    </w:lvl>
+    <w:lvl w:ilvl="1">
+      <w:start w:val="1"/>
+      <w:numFmt w:val="decimal"/>
+      <w:lvlText w:val="%1.%2."/>
+      <w:lvlJc w:val="left"/>
+      <w:pPr>
+        <w:ind w:left="792" w:hanging="432"/>
+      </w:pPr>
+    </w:lvl>
+    <w:lvl w:ilvl="2">
+      <w:start w:val="1"/>
+      <w:numFmt w:val="decimal"/>
+      <w:lvlText w:val="%1.%2.%3."/>
+      <w:lvlJc w:val="left"/>
+      <w:pPr>
+        <w:ind w:left="1224" w:hanging="504"/>
+      </w:pPr>
+    </w:lvl>
+    <w:lvl w:ilvl="3">
+      <w:start w:val="1"/>
+      <w:numFmt w:val="decimal"/>
+      <w:lvlText w:val="%1.%2.%3.%4."/>
+      <w:lvlJc w:val="left"/>
+      <w:pPr>
+        <w:ind w:left="1728" w:hanging="648"/>
+      </w:pPr>
+    </w:lvl>
+    <w:lvl w:ilvl="4">
+      <w:start w:val="1"/>
+      <w:numFmt w:val="decimal"/>
+      <w:lvlText w:val="%1.%2.%3.%4.%5."/>
+      <w:lvlJc w:val="left"/>
+      <w:pPr>
+        <w:ind w:left="2232" w:hanging="792"/>
+      </w:pPr>
+    </w:lvl>
+    <w:lvl w:ilvl="5">
+      <w:start w:val="1"/>
+      <w:numFmt w:val="decimal"/>
+      <w:lvlText w:val="%1.%2.%3.%4.%5.%6."/>
+      <w:lvlJc w:val="left"/>
+      <w:pPr>
+        <w:ind w:left="2736" w:hanging="936"/>
+      </w:pPr>
+    </w:lvl>
+    <w:lvl w:ilvl="6">
+      <w:start w:val="1"/>
+      <w:numFmt w:val="decimal"/>
+      <w:lvlText w:val="%1.%2.%3.%4.%5.%6.%7."/>
+      <w:lvlJc w:val="left"/>
+      <w:pPr>
+        <w:ind w:left="3240" w:hanging="1080"/>
+      </w:pPr>
+    </w:lvl>
+    <w:lvl w:ilvl="7">
+      <w:start w:val="1"/>
+      <w:numFmt w:val="decimal"/>
+      <w:lvlText w:val="%1.%2.%3.%4.%5.%6.%7.%8."/>
+      <w:lvlJc w:val="left"/>
+      <w:pPr>
+        <w:ind w:left="3744" w:hanging="1224"/>
+      </w:pPr>
+    </w:lvl>
+    <w:lvl w:ilvl="8">
+      <w:start w:val="1"/>
+      <w:numFmt w:val="decimal"/>
+      <w:lvlText w:val="%1.%2.%3.%4.%5.%6.%7.%8.%9."/>
+      <w:lvlJc w:val="left"/>
+      <w:pPr>
+        <w:ind w:left="4320" w:hanging="1440"/>
+      </w:pPr>
+    </w:lvl>
+  </w:abstractNum>
+  <w:abstractNum w:abstractNumId="21">
     <w:nsid w:val="2988722D"/>
     <w:multiLevelType w:val="hybridMultilevel"/>
     <w:tmpl w:val="10E8FA04"/>
@@ -11129,7 +12485,93 @@
       </w:rPr>
     </w:lvl>
   </w:abstractNum>
-  <w:abstractNum w:abstractNumId="19">
+  <w:abstractNum w:abstractNumId="22">
+    <w:nsid w:val="337137D4"/>
+    <w:multiLevelType w:val="hybridMultilevel"/>
+    <w:tmpl w:val="14881C76"/>
+    <w:lvl w:ilvl="0" w:tplc="0402000F">
+      <w:start w:val="1"/>
+      <w:numFmt w:val="decimal"/>
+      <w:lvlText w:val="%1."/>
+      <w:lvlJc w:val="left"/>
+      <w:pPr>
+        <w:ind w:left="720" w:hanging="360"/>
+      </w:pPr>
+    </w:lvl>
+    <w:lvl w:ilvl="1" w:tplc="04020019" w:tentative="1">
+      <w:start w:val="1"/>
+      <w:numFmt w:val="lowerLetter"/>
+      <w:lvlText w:val="%2."/>
+      <w:lvlJc w:val="left"/>
+      <w:pPr>
+        <w:ind w:left="1440" w:hanging="360"/>
+      </w:pPr>
+    </w:lvl>
+    <w:lvl w:ilvl="2" w:tplc="0402001B" w:tentative="1">
+      <w:start w:val="1"/>
+      <w:numFmt w:val="lowerRoman"/>
+      <w:lvlText w:val="%3."/>
+      <w:lvlJc w:val="right"/>
+      <w:pPr>
+        <w:ind w:left="2160" w:hanging="180"/>
+      </w:pPr>
+    </w:lvl>
+    <w:lvl w:ilvl="3" w:tplc="0402000F" w:tentative="1">
+      <w:start w:val="1"/>
+      <w:numFmt w:val="decimal"/>
+      <w:lvlText w:val="%4."/>
+      <w:lvlJc w:val="left"/>
+      <w:pPr>
+        <w:ind w:left="2880" w:hanging="360"/>
+      </w:pPr>
+    </w:lvl>
+    <w:lvl w:ilvl="4" w:tplc="04020019" w:tentative="1">
+      <w:start w:val="1"/>
+      <w:numFmt w:val="lowerLetter"/>
+      <w:lvlText w:val="%5."/>
+      <w:lvlJc w:val="left"/>
+      <w:pPr>
+        <w:ind w:left="3600" w:hanging="360"/>
+      </w:pPr>
+    </w:lvl>
+    <w:lvl w:ilvl="5" w:tplc="0402001B" w:tentative="1">
+      <w:start w:val="1"/>
+      <w:numFmt w:val="lowerRoman"/>
+      <w:lvlText w:val="%6."/>
+      <w:lvlJc w:val="right"/>
+      <w:pPr>
+        <w:ind w:left="4320" w:hanging="180"/>
+      </w:pPr>
+    </w:lvl>
+    <w:lvl w:ilvl="6" w:tplc="0402000F" w:tentative="1">
+      <w:start w:val="1"/>
+      <w:numFmt w:val="decimal"/>
+      <w:lvlText w:val="%7."/>
+      <w:lvlJc w:val="left"/>
+      <w:pPr>
+        <w:ind w:left="5040" w:hanging="360"/>
+      </w:pPr>
+    </w:lvl>
+    <w:lvl w:ilvl="7" w:tplc="04020019" w:tentative="1">
+      <w:start w:val="1"/>
+      <w:numFmt w:val="lowerLetter"/>
+      <w:lvlText w:val="%8."/>
+      <w:lvlJc w:val="left"/>
+      <w:pPr>
+        <w:ind w:left="5760" w:hanging="360"/>
+      </w:pPr>
+    </w:lvl>
+    <w:lvl w:ilvl="8" w:tplc="0402001B" w:tentative="1">
+      <w:start w:val="1"/>
+      <w:numFmt w:val="lowerRoman"/>
+      <w:lvlText w:val="%9."/>
+      <w:lvlJc w:val="right"/>
+      <w:pPr>
+        <w:ind w:left="6480" w:hanging="180"/>
+      </w:pPr>
+    </w:lvl>
+  </w:abstractNum>
+  <w:abstractNum w:abstractNumId="23">
     <w:nsid w:val="383875EE"/>
     <w:multiLevelType w:val="hybridMultilevel"/>
     <w:tmpl w:val="D7963B38"/>
@@ -11215,7 +12657,7 @@
       </w:pPr>
     </w:lvl>
   </w:abstractNum>
-  <w:abstractNum w:abstractNumId="20">
+  <w:abstractNum w:abstractNumId="24">
     <w:nsid w:val="393038B5"/>
     <w:multiLevelType w:val="hybridMultilevel"/>
     <w:tmpl w:val="6E9CFA26"/>
@@ -11301,7 +12743,7 @@
       </w:pPr>
     </w:lvl>
   </w:abstractNum>
-  <w:abstractNum w:abstractNumId="21">
+  <w:abstractNum w:abstractNumId="25">
     <w:nsid w:val="47060545"/>
     <w:multiLevelType w:val="multilevel"/>
     <w:tmpl w:val="0402001F"/>
@@ -11387,7 +12829,7 @@
       </w:pPr>
     </w:lvl>
   </w:abstractNum>
-  <w:abstractNum w:abstractNumId="22">
+  <w:abstractNum w:abstractNumId="26">
     <w:nsid w:val="556C3ADF"/>
     <w:multiLevelType w:val="singleLevel"/>
     <w:tmpl w:val="556C3ADF"/>
@@ -11399,7 +12841,7 @@
       <w:lvlJc w:val="left"/>
     </w:lvl>
   </w:abstractNum>
-  <w:abstractNum w:abstractNumId="23">
+  <w:abstractNum w:abstractNumId="27">
     <w:nsid w:val="556C3C56"/>
     <w:multiLevelType w:val="multilevel"/>
     <w:tmpl w:val="A37AECC8"/>
@@ -11520,7 +12962,120 @@
       </w:rPr>
     </w:lvl>
   </w:abstractNum>
-  <w:abstractNum w:abstractNumId="24">
+  <w:abstractNum w:abstractNumId="28">
+    <w:nsid w:val="560668E0"/>
+    <w:multiLevelType w:val="hybridMultilevel"/>
+    <w:tmpl w:val="2C40E6EE"/>
+    <w:lvl w:ilvl="0" w:tplc="85CA3A82">
+      <w:start w:val="1"/>
+      <w:numFmt w:val="bullet"/>
+      <w:lvlText w:val="-"/>
+      <w:lvlJc w:val="left"/>
+      <w:pPr>
+        <w:ind w:left="1287" w:hanging="360"/>
+      </w:pPr>
+      <w:rPr>
+        <w:rFonts w:ascii="Times New Roman" w:hAnsi="Times New Roman" w:cs="Times New Roman" w:hint="default"/>
+      </w:rPr>
+    </w:lvl>
+    <w:lvl w:ilvl="1" w:tplc="04020003" w:tentative="1">
+      <w:start w:val="1"/>
+      <w:numFmt w:val="bullet"/>
+      <w:lvlText w:val="o"/>
+      <w:lvlJc w:val="left"/>
+      <w:pPr>
+        <w:ind w:left="2007" w:hanging="360"/>
+      </w:pPr>
+      <w:rPr>
+        <w:rFonts w:ascii="Courier New" w:hAnsi="Courier New" w:cs="Courier New" w:hint="default"/>
+      </w:rPr>
+    </w:lvl>
+    <w:lvl w:ilvl="2" w:tplc="04020005" w:tentative="1">
+      <w:start w:val="1"/>
+      <w:numFmt w:val="bullet"/>
+      <w:lvlText w:val=""/>
+      <w:lvlJc w:val="left"/>
+      <w:pPr>
+        <w:ind w:left="2727" w:hanging="360"/>
+      </w:pPr>
+      <w:rPr>
+        <w:rFonts w:ascii="Wingdings" w:hAnsi="Wingdings" w:hint="default"/>
+      </w:rPr>
+    </w:lvl>
+    <w:lvl w:ilvl="3" w:tplc="04020001" w:tentative="1">
+      <w:start w:val="1"/>
+      <w:numFmt w:val="bullet"/>
+      <w:lvlText w:val=""/>
+      <w:lvlJc w:val="left"/>
+      <w:pPr>
+        <w:ind w:left="3447" w:hanging="360"/>
+      </w:pPr>
+      <w:rPr>
+        <w:rFonts w:ascii="Symbol" w:hAnsi="Symbol" w:hint="default"/>
+      </w:rPr>
+    </w:lvl>
+    <w:lvl w:ilvl="4" w:tplc="04020003" w:tentative="1">
+      <w:start w:val="1"/>
+      <w:numFmt w:val="bullet"/>
+      <w:lvlText w:val="o"/>
+      <w:lvlJc w:val="left"/>
+      <w:pPr>
+        <w:ind w:left="4167" w:hanging="360"/>
+      </w:pPr>
+      <w:rPr>
+        <w:rFonts w:ascii="Courier New" w:hAnsi="Courier New" w:cs="Courier New" w:hint="default"/>
+      </w:rPr>
+    </w:lvl>
+    <w:lvl w:ilvl="5" w:tplc="04020005" w:tentative="1">
+      <w:start w:val="1"/>
+      <w:numFmt w:val="bullet"/>
+      <w:lvlText w:val=""/>
+      <w:lvlJc w:val="left"/>
+      <w:pPr>
+        <w:ind w:left="4887" w:hanging="360"/>
+      </w:pPr>
+      <w:rPr>
+        <w:rFonts w:ascii="Wingdings" w:hAnsi="Wingdings" w:hint="default"/>
+      </w:rPr>
+    </w:lvl>
+    <w:lvl w:ilvl="6" w:tplc="04020001" w:tentative="1">
+      <w:start w:val="1"/>
+      <w:numFmt w:val="bullet"/>
+      <w:lvlText w:val=""/>
+      <w:lvlJc w:val="left"/>
+      <w:pPr>
+        <w:ind w:left="5607" w:hanging="360"/>
+      </w:pPr>
+      <w:rPr>
+        <w:rFonts w:ascii="Symbol" w:hAnsi="Symbol" w:hint="default"/>
+      </w:rPr>
+    </w:lvl>
+    <w:lvl w:ilvl="7" w:tplc="04020003" w:tentative="1">
+      <w:start w:val="1"/>
+      <w:numFmt w:val="bullet"/>
+      <w:lvlText w:val="o"/>
+      <w:lvlJc w:val="left"/>
+      <w:pPr>
+        <w:ind w:left="6327" w:hanging="360"/>
+      </w:pPr>
+      <w:rPr>
+        <w:rFonts w:ascii="Courier New" w:hAnsi="Courier New" w:cs="Courier New" w:hint="default"/>
+      </w:rPr>
+    </w:lvl>
+    <w:lvl w:ilvl="8" w:tplc="04020005" w:tentative="1">
+      <w:start w:val="1"/>
+      <w:numFmt w:val="bullet"/>
+      <w:lvlText w:val=""/>
+      <w:lvlJc w:val="left"/>
+      <w:pPr>
+        <w:ind w:left="7047" w:hanging="360"/>
+      </w:pPr>
+      <w:rPr>
+        <w:rFonts w:ascii="Wingdings" w:hAnsi="Wingdings" w:hint="default"/>
+      </w:rPr>
+    </w:lvl>
+  </w:abstractNum>
+  <w:abstractNum w:abstractNumId="29">
     <w:nsid w:val="56084359"/>
     <w:multiLevelType w:val="multilevel"/>
     <w:tmpl w:val="0402001F"/>
@@ -11606,7 +13161,7 @@
       </w:pPr>
     </w:lvl>
   </w:abstractNum>
-  <w:abstractNum w:abstractNumId="25">
+  <w:abstractNum w:abstractNumId="30">
     <w:nsid w:val="58E50F88"/>
     <w:multiLevelType w:val="multilevel"/>
     <w:tmpl w:val="0402001F"/>
@@ -11692,7 +13247,120 @@
       </w:pPr>
     </w:lvl>
   </w:abstractNum>
-  <w:abstractNum w:abstractNumId="26">
+  <w:abstractNum w:abstractNumId="31">
+    <w:nsid w:val="599A3E75"/>
+    <w:multiLevelType w:val="hybridMultilevel"/>
+    <w:tmpl w:val="7D408670"/>
+    <w:lvl w:ilvl="0" w:tplc="85CA3A82">
+      <w:start w:val="1"/>
+      <w:numFmt w:val="bullet"/>
+      <w:lvlText w:val="-"/>
+      <w:lvlJc w:val="left"/>
+      <w:pPr>
+        <w:ind w:left="1287" w:hanging="360"/>
+      </w:pPr>
+      <w:rPr>
+        <w:rFonts w:ascii="Times New Roman" w:hAnsi="Times New Roman" w:cs="Times New Roman" w:hint="default"/>
+      </w:rPr>
+    </w:lvl>
+    <w:lvl w:ilvl="1" w:tplc="04020003" w:tentative="1">
+      <w:start w:val="1"/>
+      <w:numFmt w:val="bullet"/>
+      <w:lvlText w:val="o"/>
+      <w:lvlJc w:val="left"/>
+      <w:pPr>
+        <w:ind w:left="2007" w:hanging="360"/>
+      </w:pPr>
+      <w:rPr>
+        <w:rFonts w:ascii="Courier New" w:hAnsi="Courier New" w:cs="Courier New" w:hint="default"/>
+      </w:rPr>
+    </w:lvl>
+    <w:lvl w:ilvl="2" w:tplc="04020005" w:tentative="1">
+      <w:start w:val="1"/>
+      <w:numFmt w:val="bullet"/>
+      <w:lvlText w:val=""/>
+      <w:lvlJc w:val="left"/>
+      <w:pPr>
+        <w:ind w:left="2727" w:hanging="360"/>
+      </w:pPr>
+      <w:rPr>
+        <w:rFonts w:ascii="Wingdings" w:hAnsi="Wingdings" w:hint="default"/>
+      </w:rPr>
+    </w:lvl>
+    <w:lvl w:ilvl="3" w:tplc="04020001" w:tentative="1">
+      <w:start w:val="1"/>
+      <w:numFmt w:val="bullet"/>
+      <w:lvlText w:val=""/>
+      <w:lvlJc w:val="left"/>
+      <w:pPr>
+        <w:ind w:left="3447" w:hanging="360"/>
+      </w:pPr>
+      <w:rPr>
+        <w:rFonts w:ascii="Symbol" w:hAnsi="Symbol" w:hint="default"/>
+      </w:rPr>
+    </w:lvl>
+    <w:lvl w:ilvl="4" w:tplc="04020003" w:tentative="1">
+      <w:start w:val="1"/>
+      <w:numFmt w:val="bullet"/>
+      <w:lvlText w:val="o"/>
+      <w:lvlJc w:val="left"/>
+      <w:pPr>
+        <w:ind w:left="4167" w:hanging="360"/>
+      </w:pPr>
+      <w:rPr>
+        <w:rFonts w:ascii="Courier New" w:hAnsi="Courier New" w:cs="Courier New" w:hint="default"/>
+      </w:rPr>
+    </w:lvl>
+    <w:lvl w:ilvl="5" w:tplc="04020005" w:tentative="1">
+      <w:start w:val="1"/>
+      <w:numFmt w:val="bullet"/>
+      <w:lvlText w:val=""/>
+      <w:lvlJc w:val="left"/>
+      <w:pPr>
+        <w:ind w:left="4887" w:hanging="360"/>
+      </w:pPr>
+      <w:rPr>
+        <w:rFonts w:ascii="Wingdings" w:hAnsi="Wingdings" w:hint="default"/>
+      </w:rPr>
+    </w:lvl>
+    <w:lvl w:ilvl="6" w:tplc="04020001" w:tentative="1">
+      <w:start w:val="1"/>
+      <w:numFmt w:val="bullet"/>
+      <w:lvlText w:val=""/>
+      <w:lvlJc w:val="left"/>
+      <w:pPr>
+        <w:ind w:left="5607" w:hanging="360"/>
+      </w:pPr>
+      <w:rPr>
+        <w:rFonts w:ascii="Symbol" w:hAnsi="Symbol" w:hint="default"/>
+      </w:rPr>
+    </w:lvl>
+    <w:lvl w:ilvl="7" w:tplc="04020003" w:tentative="1">
+      <w:start w:val="1"/>
+      <w:numFmt w:val="bullet"/>
+      <w:lvlText w:val="o"/>
+      <w:lvlJc w:val="left"/>
+      <w:pPr>
+        <w:ind w:left="6327" w:hanging="360"/>
+      </w:pPr>
+      <w:rPr>
+        <w:rFonts w:ascii="Courier New" w:hAnsi="Courier New" w:cs="Courier New" w:hint="default"/>
+      </w:rPr>
+    </w:lvl>
+    <w:lvl w:ilvl="8" w:tplc="04020005" w:tentative="1">
+      <w:start w:val="1"/>
+      <w:numFmt w:val="bullet"/>
+      <w:lvlText w:val=""/>
+      <w:lvlJc w:val="left"/>
+      <w:pPr>
+        <w:ind w:left="7047" w:hanging="360"/>
+      </w:pPr>
+      <w:rPr>
+        <w:rFonts w:ascii="Wingdings" w:hAnsi="Wingdings" w:hint="default"/>
+      </w:rPr>
+    </w:lvl>
+  </w:abstractNum>
+  <w:abstractNum w:abstractNumId="32">
     <w:nsid w:val="59AA2AB5"/>
     <w:multiLevelType w:val="hybridMultilevel"/>
     <w:tmpl w:val="1DA83822"/>
@@ -11805,7 +13473,7 @@
       </w:rPr>
     </w:lvl>
   </w:abstractNum>
-  <w:abstractNum w:abstractNumId="27">
+  <w:abstractNum w:abstractNumId="33">
     <w:nsid w:val="6B613524"/>
     <w:multiLevelType w:val="multilevel"/>
     <w:tmpl w:val="0402001F"/>
@@ -11891,7 +13559,7 @@
       </w:pPr>
     </w:lvl>
   </w:abstractNum>
-  <w:abstractNum w:abstractNumId="28">
+  <w:abstractNum w:abstractNumId="34">
     <w:nsid w:val="6B683584"/>
     <w:multiLevelType w:val="hybridMultilevel"/>
     <w:tmpl w:val="8DD23CFE"/>
@@ -12004,7 +13672,7 @@
       </w:rPr>
     </w:lvl>
   </w:abstractNum>
-  <w:abstractNum w:abstractNumId="29">
+  <w:abstractNum w:abstractNumId="35">
     <w:nsid w:val="6DA2386D"/>
     <w:multiLevelType w:val="multilevel"/>
     <w:tmpl w:val="0402001F"/>
@@ -12090,7 +13758,7 @@
       </w:pPr>
     </w:lvl>
   </w:abstractNum>
-  <w:abstractNum w:abstractNumId="30">
+  <w:abstractNum w:abstractNumId="36">
     <w:nsid w:val="6DE825C3"/>
     <w:multiLevelType w:val="multilevel"/>
     <w:tmpl w:val="0402001F"/>
@@ -12176,7 +13844,7 @@
       </w:pPr>
     </w:lvl>
   </w:abstractNum>
-  <w:abstractNum w:abstractNumId="31">
+  <w:abstractNum w:abstractNumId="37">
     <w:nsid w:val="784C5CEA"/>
     <w:multiLevelType w:val="multilevel"/>
     <w:tmpl w:val="A37AECC8"/>
@@ -12297,7 +13965,7 @@
       </w:rPr>
     </w:lvl>
   </w:abstractNum>
-  <w:abstractNum w:abstractNumId="32">
+  <w:abstractNum w:abstractNumId="38">
     <w:nsid w:val="78674E7B"/>
     <w:multiLevelType w:val="hybridMultilevel"/>
     <w:tmpl w:val="F93407BC"/>
@@ -12383,7 +14051,7 @@
       </w:pPr>
     </w:lvl>
   </w:abstractNum>
-  <w:abstractNum w:abstractNumId="33">
+  <w:abstractNum w:abstractNumId="39">
     <w:nsid w:val="7E3C12B6"/>
     <w:multiLevelType w:val="multilevel"/>
     <w:tmpl w:val="0402001F"/>
@@ -12470,28 +14138,28 @@
     </w:lvl>
   </w:abstractNum>
   <w:num w:numId="1">
-    <w:abstractNumId w:val="23"/>
+    <w:abstractNumId w:val="27"/>
   </w:num>
   <w:num w:numId="2">
-    <w:abstractNumId w:val="22"/>
+    <w:abstractNumId w:val="26"/>
   </w:num>
   <w:num w:numId="3">
-    <w:abstractNumId w:val="13"/>
+    <w:abstractNumId w:val="15"/>
   </w:num>
   <w:num w:numId="4">
-    <w:abstractNumId w:val="32"/>
+    <w:abstractNumId w:val="38"/>
   </w:num>
   <w:num w:numId="5">
-    <w:abstractNumId w:val="31"/>
+    <w:abstractNumId w:val="37"/>
   </w:num>
   <w:num w:numId="6">
     <w:abstractNumId w:val="10"/>
   </w:num>
   <w:num w:numId="7">
-    <w:abstractNumId w:val="29"/>
+    <w:abstractNumId w:val="35"/>
   </w:num>
   <w:num w:numId="8">
-    <w:abstractNumId w:val="24"/>
+    <w:abstractNumId w:val="29"/>
   </w:num>
   <w:num w:numId="9">
     <w:abstractNumId w:val="9"/>
@@ -12524,52 +14192,70 @@
     <w:abstractNumId w:val="0"/>
   </w:num>
   <w:num w:numId="19">
+    <w:abstractNumId w:val="25"/>
+  </w:num>
+  <w:num w:numId="20">
+    <w:abstractNumId w:val="23"/>
+  </w:num>
+  <w:num w:numId="21">
+    <w:abstractNumId w:val="34"/>
+  </w:num>
+  <w:num w:numId="22">
+    <w:abstractNumId w:val="30"/>
+  </w:num>
+  <w:num w:numId="23">
+    <w:abstractNumId w:val="32"/>
+  </w:num>
+  <w:num w:numId="24">
+    <w:abstractNumId w:val="36"/>
+  </w:num>
+  <w:num w:numId="25">
+    <w:abstractNumId w:val="18"/>
+  </w:num>
+  <w:num w:numId="26">
     <w:abstractNumId w:val="21"/>
   </w:num>
-  <w:num w:numId="20">
+  <w:num w:numId="27">
+    <w:abstractNumId w:val="17"/>
+  </w:num>
+  <w:num w:numId="28">
     <w:abstractNumId w:val="19"/>
   </w:num>
-  <w:num w:numId="21">
-    <w:abstractNumId w:val="28"/>
-  </w:num>
-  <w:num w:numId="22">
-    <w:abstractNumId w:val="25"/>
-  </w:num>
-  <w:num w:numId="23">
-    <w:abstractNumId w:val="26"/>
-  </w:num>
-  <w:num w:numId="24">
-    <w:abstractNumId w:val="30"/>
-  </w:num>
-  <w:num w:numId="25">
+  <w:num w:numId="29">
     <w:abstractNumId w:val="16"/>
-  </w:num>
-  <w:num w:numId="26">
-    <w:abstractNumId w:val="18"/>
-  </w:num>
-  <w:num w:numId="27">
-    <w:abstractNumId w:val="15"/>
-  </w:num>
-  <w:num w:numId="28">
-    <w:abstractNumId w:val="17"/>
-  </w:num>
-  <w:num w:numId="29">
-    <w:abstractNumId w:val="14"/>
   </w:num>
   <w:num w:numId="30">
     <w:abstractNumId w:val="11"/>
   </w:num>
   <w:num w:numId="31">
-    <w:abstractNumId w:val="20"/>
+    <w:abstractNumId w:val="24"/>
   </w:num>
   <w:num w:numId="32">
-    <w:abstractNumId w:val="27"/>
+    <w:abstractNumId w:val="33"/>
   </w:num>
   <w:num w:numId="33">
-    <w:abstractNumId w:val="33"/>
+    <w:abstractNumId w:val="39"/>
   </w:num>
   <w:num w:numId="34">
+    <w:abstractNumId w:val="13"/>
+  </w:num>
+  <w:num w:numId="35">
     <w:abstractNumId w:val="12"/>
+  </w:num>
+  <w:num w:numId="36">
+    <w:abstractNumId w:val="31"/>
+  </w:num>
+  <w:num w:numId="37">
+    <w:abstractNumId w:val="14"/>
+  </w:num>
+  <w:num w:numId="38">
+    <w:abstractNumId w:val="28"/>
+  </w:num>
+  <w:num w:numId="39">
+    <w:abstractNumId w:val="22"/>
+  </w:num>
+  <w:num w:numId="40">
+    <w:abstractNumId w:val="20"/>
   </w:num>
 </w:numbering>
 </file>
@@ -13777,7 +15463,7 @@
 </file>
 
 <file path=customXml/itemProps1.xml><?xml version="1.0" encoding="utf-8"?>
-<ds:datastoreItem xmlns:ds="http://schemas.openxmlformats.org/officeDocument/2006/customXml" ds:itemID="{9CCC859E-D335-4E6C-8504-9268E722F39D}">
+<ds:datastoreItem xmlns:ds="http://schemas.openxmlformats.org/officeDocument/2006/customXml" ds:itemID="{0A87A416-8CF6-4854-A2DC-E27133D1A8F9}">
   <ds:schemaRefs>
     <ds:schemaRef ds:uri="http://schemas.openxmlformats.org/officeDocument/2006/bibliography"/>
   </ds:schemaRefs>

</xml_diff>

<commit_message>
Parallel access to data explained
</commit_message>
<xml_diff>
--- a/documentation/src/main/resources/Monte Carlo Simulation Debugger.docx
+++ b/documentation/src/main/resources/Monte Carlo Simulation Debugger.docx
@@ -4206,6 +4206,7 @@
     <w:p>
       <w:pPr>
         <w:keepNext/>
+        <w:spacing w:after="0"/>
       </w:pPr>
       <w:r>
         <w:rPr>
@@ -4596,6 +4597,7 @@
     <w:p>
       <w:pPr>
         <w:keepNext/>
+        <w:spacing w:after="0"/>
       </w:pPr>
       <w:r>
         <w:rPr>
@@ -4725,12 +4727,14 @@
     <w:p>
       <w:pPr>
         <w:keepNext/>
+        <w:spacing w:after="0"/>
       </w:pPr>
       <w:r>
         <w:rPr>
           <w:noProof/>
           <w:lang w:val="bg-BG" w:eastAsia="bg-BG" w:bidi="ar-SA"/>
         </w:rPr>
+        <w:lastRenderedPageBreak/>
         <w:drawing>
           <wp:inline distT="0" distB="0" distL="0" distR="0">
             <wp:extent cx="5760720" cy="3680460"/>
@@ -5099,6 +5103,7 @@
     <w:p>
       <w:pPr>
         <w:keepNext/>
+        <w:spacing w:after="0"/>
       </w:pPr>
       <w:r>
         <w:rPr>
@@ -5619,6 +5624,7 @@
     <w:p>
       <w:pPr>
         <w:keepNext/>
+        <w:spacing w:after="0"/>
       </w:pPr>
       <w:r>
         <w:rPr>
@@ -5939,6 +5945,7 @@
     <w:p>
       <w:pPr>
         <w:keepNext/>
+        <w:spacing w:after="0"/>
       </w:pPr>
       <w:r>
         <w:rPr>
@@ -6316,6 +6323,7 @@
     <w:p>
       <w:pPr>
         <w:keepNext/>
+        <w:spacing w:after="0"/>
       </w:pPr>
       <w:r>
         <w:rPr>
@@ -6532,6 +6540,7 @@
     <w:p>
       <w:pPr>
         <w:keepNext/>
+        <w:spacing w:after="0"/>
       </w:pPr>
       <w:r>
         <w:rPr>
@@ -6782,6 +6791,7 @@
     <w:p>
       <w:pPr>
         <w:keepNext/>
+        <w:spacing w:after="0"/>
       </w:pPr>
       <w:r>
         <w:rPr>
@@ -7073,6 +7083,7 @@
     <w:p>
       <w:pPr>
         <w:keepNext/>
+        <w:spacing w:after="0"/>
       </w:pPr>
       <w:r>
         <w:rPr>
@@ -7340,6 +7351,7 @@
     <w:p>
       <w:pPr>
         <w:keepNext/>
+        <w:spacing w:after="0"/>
       </w:pPr>
       <w:r>
         <w:rPr>
@@ -7642,6 +7654,7 @@
     <w:p>
       <w:pPr>
         <w:keepNext/>
+        <w:spacing w:after="0"/>
       </w:pPr>
       <w:r>
         <w:rPr>
@@ -7902,6 +7915,7 @@
     <w:p>
       <w:pPr>
         <w:keepNext/>
+        <w:spacing w:after="0"/>
       </w:pPr>
       <w:r>
         <w:rPr>
@@ -8251,6 +8265,7 @@
     <w:p>
       <w:pPr>
         <w:keepNext/>
+        <w:spacing w:after="0"/>
       </w:pPr>
       <w:r>
         <w:rPr>
@@ -8553,6 +8568,7 @@
     <w:p>
       <w:pPr>
         <w:keepNext/>
+        <w:spacing w:after="0"/>
       </w:pPr>
       <w:r>
         <w:rPr>
@@ -9794,6 +9810,7 @@
     <w:p>
       <w:pPr>
         <w:keepNext/>
+        <w:spacing w:after="0"/>
       </w:pPr>
       <w:r>
         <w:rPr>
@@ -9877,6 +9894,7 @@
     </w:p>
     <w:p>
       <w:pPr>
+        <w:spacing w:before="240"/>
         <w:ind w:firstLine="567"/>
         <w:rPr>
           <w:lang w:val="bg-BG"/>
@@ -10767,7 +10785,54 @@
         <w:rPr>
           <w:lang w:val="bg-BG"/>
         </w:rPr>
-        <w:t>, което също се управлява от абстрактния възел, но е подробно описано в раздел 3.2.</w:t>
+        <w:t>, което също се управлява от абстрактния възел, но е подробно описано в раздел</w:t>
+      </w:r>
+      <w:r>
+        <w:rPr>
+          <w:lang w:val="bg-BG"/>
+        </w:rPr>
+        <w:t xml:space="preserve"> </w:t>
+      </w:r>
+      <w:r>
+        <w:rPr>
+          <w:lang w:val="bg-BG"/>
+        </w:rPr>
+        <w:fldChar w:fldCharType="begin"/>
+      </w:r>
+      <w:r>
+        <w:rPr>
+          <w:lang w:val="bg-BG"/>
+        </w:rPr>
+        <w:instrText xml:space="preserve"> REF _Ref454643413 \r \h </w:instrText>
+      </w:r>
+      <w:r>
+        <w:rPr>
+          <w:lang w:val="bg-BG"/>
+        </w:rPr>
+      </w:r>
+      <w:r>
+        <w:rPr>
+          <w:lang w:val="bg-BG"/>
+        </w:rPr>
+        <w:fldChar w:fldCharType="separate"/>
+      </w:r>
+      <w:r>
+        <w:rPr>
+          <w:lang w:val="bg-BG"/>
+        </w:rPr>
+        <w:t>3.2.1</w:t>
+      </w:r>
+      <w:r>
+        <w:rPr>
+          <w:lang w:val="bg-BG"/>
+        </w:rPr>
+        <w:fldChar w:fldCharType="end"/>
+      </w:r>
+      <w:r>
+        <w:rPr>
+          <w:lang w:val="bg-BG"/>
+        </w:rPr>
+        <w:t>.</w:t>
       </w:r>
     </w:p>
     <w:p>
@@ -10904,12 +10969,60 @@
         <w:rPr>
           <w:lang w:val="bg-BG"/>
         </w:rPr>
-        <w:t>на симулацията и е описано подробно в раздел 3.2.</w:t>
+        <w:t>на симулацията и</w:t>
+      </w:r>
+      <w:r>
+        <w:rPr>
+          <w:lang w:val="bg-BG"/>
+        </w:rPr>
+        <w:t xml:space="preserve"> е описано подробно в раздел </w:t>
+      </w:r>
+      <w:r>
+        <w:rPr>
+          <w:lang w:val="bg-BG"/>
+        </w:rPr>
+        <w:fldChar w:fldCharType="begin"/>
+      </w:r>
+      <w:r>
+        <w:rPr>
+          <w:lang w:val="bg-BG"/>
+        </w:rPr>
+        <w:instrText xml:space="preserve"> REF _Ref454643413 \r \h </w:instrText>
+      </w:r>
+      <w:r>
+        <w:rPr>
+          <w:lang w:val="bg-BG"/>
+        </w:rPr>
+      </w:r>
+      <w:r>
+        <w:rPr>
+          <w:lang w:val="bg-BG"/>
+        </w:rPr>
+        <w:fldChar w:fldCharType="separate"/>
+      </w:r>
+      <w:r>
+        <w:rPr>
+          <w:lang w:val="bg-BG"/>
+        </w:rPr>
+        <w:t>3.2.1</w:t>
+      </w:r>
+      <w:r>
+        <w:rPr>
+          <w:lang w:val="bg-BG"/>
+        </w:rPr>
+        <w:fldChar w:fldCharType="end"/>
+      </w:r>
+      <w:r>
+        <w:rPr>
+          <w:lang w:val="bg-BG"/>
+        </w:rPr>
+        <w:t>.</w:t>
       </w:r>
     </w:p>
     <w:p>
       <w:pPr>
         <w:keepNext/>
+        <w:spacing w:after="0"/>
       </w:pPr>
       <w:r>
         <w:rPr>
@@ -12021,6 +12134,7 @@
     <w:p>
       <w:pPr>
         <w:keepNext/>
+        <w:spacing w:after="0"/>
       </w:pPr>
       <w:r>
         <w:rPr>
@@ -12815,9 +12929,6 @@
           <w:numId w:val="19"/>
         </w:numPr>
         <w:spacing w:before="0" w:after="240"/>
-        <w:rPr>
-          <w:lang w:val="bg-BG"/>
-        </w:rPr>
       </w:pPr>
       <w:bookmarkStart w:id="55" w:name="_Toc454632115"/>
       <w:r>
@@ -12828,6 +12939,409 @@
         <w:t>Сървърен модул</w:t>
       </w:r>
       <w:bookmarkEnd w:id="55"/>
+    </w:p>
+    <w:p>
+      <w:pPr>
+        <w:pStyle w:val="Heading3"/>
+        <w:numPr>
+          <w:ilvl w:val="2"/>
+          <w:numId w:val="19"/>
+        </w:numPr>
+        <w:spacing w:after="240"/>
+        <w:rPr>
+          <w:lang w:val="bg-BG"/>
+        </w:rPr>
+      </w:pPr>
+      <w:bookmarkStart w:id="56" w:name="_Ref454643413"/>
+      <w:r>
+        <w:rPr>
+          <w:lang w:val="bg-BG"/>
+        </w:rPr>
+        <w:t>Организация на достъпа до данни</w:t>
+      </w:r>
+      <w:bookmarkEnd w:id="56"/>
+    </w:p>
+    <w:p>
+      <w:pPr>
+        <w:ind w:firstLine="567"/>
+        <w:rPr>
+          <w:lang w:val="bg-BG"/>
+        </w:rPr>
+      </w:pPr>
+      <w:r>
+        <w:rPr>
+          <w:lang w:val="bg-BG"/>
+        </w:rPr>
+        <w:t xml:space="preserve">Както стохастичните променливи, които се явяват входни данни за симулацията, така и всеки калкулационен възел приема точно една стойност за всеки симулационен цикъл. Това позволява организирането на </w:t>
+      </w:r>
+      <w:r>
+        <w:rPr>
+          <w:lang w:val="bg-BG"/>
+        </w:rPr>
+        <w:t xml:space="preserve">реализираните серии на стохастичните променливи в двумерен масив с </w:t>
+      </w:r>
+      <w:r>
+        <w:t xml:space="preserve">N </w:t>
+      </w:r>
+      <w:r>
+        <w:rPr>
+          <w:lang w:val="bg-BG"/>
+        </w:rPr>
+        <w:t xml:space="preserve">реда и </w:t>
+      </w:r>
+      <w:r>
+        <w:t xml:space="preserve">M </w:t>
+      </w:r>
+      <w:r>
+        <w:rPr>
+          <w:lang w:val="bg-BG"/>
+        </w:rPr>
+        <w:t xml:space="preserve">стълба, където </w:t>
+      </w:r>
+      <w:r>
+        <w:t xml:space="preserve">N </w:t>
+      </w:r>
+      <w:r>
+        <w:rPr>
+          <w:lang w:val="bg-BG"/>
+        </w:rPr>
+        <w:t xml:space="preserve">е броя на променливите, а </w:t>
+      </w:r>
+      <w:r>
+        <w:t xml:space="preserve">M </w:t>
+      </w:r>
+      <w:r>
+        <w:rPr>
+          <w:lang w:val="bg-BG"/>
+        </w:rPr>
+        <w:t xml:space="preserve">е общия брой симулационни цикли. Аналогично, хранилището за съхраняване на стойностите на всеки калкулационен възел за всеки симулационен цикъл също може да бъде организирано по този начин в двумерен масив с </w:t>
+      </w:r>
+      <w:r>
+        <w:t xml:space="preserve">K </w:t>
+      </w:r>
+      <w:r>
+        <w:rPr>
+          <w:lang w:val="bg-BG"/>
+        </w:rPr>
+        <w:t xml:space="preserve">реда и </w:t>
+      </w:r>
+      <w:r>
+        <w:t xml:space="preserve">M </w:t>
+      </w:r>
+      <w:r>
+        <w:rPr>
+          <w:lang w:val="bg-BG"/>
+        </w:rPr>
+        <w:t xml:space="preserve">стълба, където </w:t>
+      </w:r>
+      <w:r>
+        <w:t xml:space="preserve">K </w:t>
+      </w:r>
+      <w:r>
+        <w:rPr>
+          <w:lang w:val="bg-BG"/>
+        </w:rPr>
+        <w:t xml:space="preserve">е броя на възлите в калкулационното дърво, а </w:t>
+      </w:r>
+      <w:r>
+        <w:t>M</w:t>
+      </w:r>
+      <w:r>
+        <w:rPr>
+          <w:lang w:val="bg-BG"/>
+        </w:rPr>
+        <w:t xml:space="preserve"> е общия брой симулационни цикли.</w:t>
+      </w:r>
+    </w:p>
+    <w:p>
+      <w:pPr>
+        <w:ind w:firstLine="567"/>
+        <w:rPr>
+          <w:lang w:val="bg-BG"/>
+        </w:rPr>
+      </w:pPr>
+      <w:r>
+        <w:rPr>
+          <w:lang w:val="bg-BG"/>
+        </w:rPr>
+        <w:t>Подобна организация на входните и изходните данни елиминира нуждата от линейно търсене на правилната позиция за четене и запис, защото позволява пряк индексен достъп.</w:t>
+      </w:r>
+      <w:r>
+        <w:rPr>
+          <w:lang w:val="bg-BG"/>
+        </w:rPr>
+        <w:t xml:space="preserve"> За постигането на индексен достъп е нужно на всеки изчислителен възел да бъде назначен индекс от матрицата с резултати. Аналогично, на всяка стохастична променлива </w:t>
+      </w:r>
+      <w:r>
+        <w:rPr>
+          <w:lang w:val="bg-BG"/>
+        </w:rPr>
+        <w:t>трябва</w:t>
+      </w:r>
+      <w:r>
+        <w:rPr>
+          <w:lang w:val="bg-BG"/>
+        </w:rPr>
+        <w:t xml:space="preserve"> бъде назначен индекс от матрицата с реализирани серии</w:t>
+      </w:r>
+      <w:r>
+        <w:rPr>
+          <w:lang w:val="bg-BG"/>
+        </w:rPr>
+        <w:t xml:space="preserve">. Този индекс на променливата трябва да бъде известен на всеки </w:t>
+      </w:r>
+      <w:proofErr w:type="spellStart"/>
+      <w:r>
+        <w:t>VariableNode</w:t>
+      </w:r>
+      <w:proofErr w:type="spellEnd"/>
+      <w:r>
+        <w:t xml:space="preserve">, </w:t>
+      </w:r>
+      <w:r>
+        <w:rPr>
+          <w:lang w:val="bg-BG"/>
+        </w:rPr>
+        <w:t>който я реферира.</w:t>
+      </w:r>
+      <w:r>
+        <w:rPr>
+          <w:lang w:val="bg-BG"/>
+        </w:rPr>
+        <w:t xml:space="preserve"> За резолвирането на индексите на възлите и променливите се грижат компонентите от раздел</w:t>
+      </w:r>
+      <w:r>
+        <w:rPr>
+          <w:lang w:val="bg-BG"/>
+        </w:rPr>
+        <w:t xml:space="preserve"> </w:t>
+      </w:r>
+      <w:r>
+        <w:rPr>
+          <w:lang w:val="bg-BG"/>
+        </w:rPr>
+        <w:fldChar w:fldCharType="begin"/>
+      </w:r>
+      <w:r>
+        <w:rPr>
+          <w:lang w:val="bg-BG"/>
+        </w:rPr>
+        <w:instrText xml:space="preserve"> REF _Ref454644149 \r \h </w:instrText>
+      </w:r>
+      <w:r>
+        <w:rPr>
+          <w:lang w:val="bg-BG"/>
+        </w:rPr>
+      </w:r>
+      <w:r>
+        <w:rPr>
+          <w:lang w:val="bg-BG"/>
+        </w:rPr>
+        <w:fldChar w:fldCharType="separate"/>
+      </w:r>
+      <w:r>
+        <w:rPr>
+          <w:lang w:val="bg-BG"/>
+        </w:rPr>
+        <w:t>3.2.2</w:t>
+      </w:r>
+      <w:r>
+        <w:rPr>
+          <w:lang w:val="bg-BG"/>
+        </w:rPr>
+        <w:fldChar w:fldCharType="end"/>
+      </w:r>
+      <w:r>
+        <w:rPr>
+          <w:lang w:val="bg-BG"/>
+        </w:rPr>
+        <w:t>.</w:t>
+      </w:r>
+    </w:p>
+    <w:p>
+      <w:pPr>
+        <w:ind w:firstLine="567"/>
+        <w:rPr>
+          <w:lang w:val="bg-BG"/>
+        </w:rPr>
+      </w:pPr>
+      <w:r>
+        <w:rPr>
+          <w:lang w:val="bg-BG"/>
+        </w:rPr>
+        <w:t>При гореописаната организация на достъпа до данни безпроблемно може да се реализира разпаралеляване на симулацията.</w:t>
+      </w:r>
+      <w:r>
+        <w:rPr>
+          <w:lang w:val="bg-BG"/>
+        </w:rPr>
+        <w:t xml:space="preserve"> На всяка нишка извършваща симулация се задава начален и краен номер на симулационен цикъл. Подходът е показан на </w:t>
+      </w:r>
+      <w:r>
+        <w:rPr>
+          <w:lang w:val="bg-BG"/>
+        </w:rPr>
+        <w:fldChar w:fldCharType="begin"/>
+      </w:r>
+      <w:r>
+        <w:rPr>
+          <w:lang w:val="bg-BG"/>
+        </w:rPr>
+        <w:instrText xml:space="preserve"> REF _Ref454643935 \h </w:instrText>
+      </w:r>
+      <w:r>
+        <w:rPr>
+          <w:lang w:val="bg-BG"/>
+        </w:rPr>
+      </w:r>
+      <w:r>
+        <w:rPr>
+          <w:lang w:val="bg-BG"/>
+        </w:rPr>
+        <w:fldChar w:fldCharType="separate"/>
+      </w:r>
+      <w:r>
+        <w:t xml:space="preserve">Фигура </w:t>
+      </w:r>
+      <w:r>
+        <w:rPr>
+          <w:noProof/>
+        </w:rPr>
+        <w:t>3.2</w:t>
+      </w:r>
+      <w:r>
+        <w:noBreakHyphen/>
+      </w:r>
+      <w:r>
+        <w:rPr>
+          <w:noProof/>
+        </w:rPr>
+        <w:t>1</w:t>
+      </w:r>
+      <w:r>
+        <w:rPr>
+          <w:lang w:val="bg-BG"/>
+        </w:rPr>
+        <w:fldChar w:fldCharType="end"/>
+      </w:r>
+      <w:r>
+        <w:rPr>
+          <w:lang w:val="bg-BG"/>
+        </w:rPr>
+        <w:t xml:space="preserve"> и чрез него се постига практически безконфликтен достъп до данните, понеже нишките четат и пишат единствено в стълбовете на матрицата, за които отговарят.  </w:t>
+      </w:r>
+    </w:p>
+    <w:p>
+      <w:pPr>
+        <w:keepNext/>
+        <w:spacing w:after="0"/>
+      </w:pPr>
+      <w:r>
+        <w:rPr>
+          <w:noProof/>
+          <w:lang w:val="bg-BG" w:eastAsia="bg-BG" w:bidi="ar-SA"/>
+        </w:rPr>
+        <w:drawing>
+          <wp:inline distT="0" distB="0" distL="0" distR="0">
+            <wp:extent cx="5759958" cy="3196742"/>
+            <wp:effectExtent l="19050" t="0" r="0" b="0"/>
+            <wp:docPr id="22" name="Picture 21" descr="Parallel access.png"/>
+            <wp:cNvGraphicFramePr>
+              <a:graphicFrameLocks xmlns:a="http://schemas.openxmlformats.org/drawingml/2006/main" noChangeAspect="1"/>
+            </wp:cNvGraphicFramePr>
+            <a:graphic xmlns:a="http://schemas.openxmlformats.org/drawingml/2006/main">
+              <a:graphicData uri="http://schemas.openxmlformats.org/drawingml/2006/picture">
+                <pic:pic xmlns:pic="http://schemas.openxmlformats.org/drawingml/2006/picture">
+                  <pic:nvPicPr>
+                    <pic:cNvPr id="0" name="Parallel access.png"/>
+                    <pic:cNvPicPr/>
+                  </pic:nvPicPr>
+                  <pic:blipFill>
+                    <a:blip r:embed="rId35" cstate="print"/>
+                    <a:stretch>
+                      <a:fillRect/>
+                    </a:stretch>
+                  </pic:blipFill>
+                  <pic:spPr>
+                    <a:xfrm>
+                      <a:off x="0" y="0"/>
+                      <a:ext cx="5760720" cy="3197165"/>
+                    </a:xfrm>
+                    <a:prstGeom prst="rect">
+                      <a:avLst/>
+                    </a:prstGeom>
+                  </pic:spPr>
+                </pic:pic>
+              </a:graphicData>
+            </a:graphic>
+          </wp:inline>
+        </w:drawing>
+      </w:r>
+    </w:p>
+    <w:p>
+      <w:pPr>
+        <w:pStyle w:val="Caption"/>
+        <w:rPr>
+          <w:lang w:val="bg-BG"/>
+        </w:rPr>
+        <w:sectPr>
+          <w:pgSz w:w="11906" w:h="16838"/>
+          <w:pgMar w:top="1417" w:right="1417" w:bottom="1417" w:left="1417" w:header="708" w:footer="708" w:gutter="0"/>
+          <w:cols w:space="708"/>
+          <w:docGrid w:linePitch="360"/>
+        </w:sectPr>
+      </w:pPr>
+      <w:bookmarkStart w:id="57" w:name="_Ref454643935"/>
+      <w:r>
+        <w:t xml:space="preserve">Фигура </w:t>
+      </w:r>
+      <w:fldSimple w:instr=" STYLEREF 2 \s ">
+        <w:r>
+          <w:rPr>
+            <w:noProof/>
+          </w:rPr>
+          <w:t>3.2</w:t>
+        </w:r>
+      </w:fldSimple>
+      <w:r>
+        <w:noBreakHyphen/>
+      </w:r>
+      <w:fldSimple w:instr=" SEQ Фигура \* ARABIC \s 2 ">
+        <w:r>
+          <w:rPr>
+            <w:noProof/>
+          </w:rPr>
+          <w:t>1</w:t>
+        </w:r>
+      </w:fldSimple>
+      <w:bookmarkEnd w:id="57"/>
+      <w:r>
+        <w:rPr>
+          <w:lang w:val="bg-BG"/>
+        </w:rPr>
+        <w:t xml:space="preserve"> Паралелно неконфликтно четене и запис в двумерен масив</w:t>
+      </w:r>
+    </w:p>
+    <w:p>
+      <w:pPr>
+        <w:pStyle w:val="Heading3"/>
+        <w:numPr>
+          <w:ilvl w:val="2"/>
+          <w:numId w:val="19"/>
+        </w:numPr>
+        <w:rPr>
+          <w:lang w:val="bg-BG"/>
+        </w:rPr>
+      </w:pPr>
+      <w:bookmarkStart w:id="58" w:name="_Ref454644149"/>
+      <w:r>
+        <w:rPr>
+          <w:lang w:val="bg-BG"/>
+        </w:rPr>
+        <w:lastRenderedPageBreak/>
+        <w:t>Обхождане на изчислителните дървета</w:t>
+      </w:r>
+      <w:bookmarkEnd w:id="58"/>
     </w:p>
     <w:sectPr>
       <w:pgSz w:w="11906" w:h="16838"/>
@@ -12953,13 +13467,7 @@
       <w:rPr>
         <w:lang w:val="bg-BG"/>
       </w:rPr>
-      <w:t xml:space="preserve"> </w:t>
-    </w:r>
-    <w:r>
-      <w:rPr>
-        <w:lang w:val="bg-BG"/>
-      </w:rPr>
-      <w:t xml:space="preserve">- </w:t>
+      <w:t xml:space="preserve"> - </w:t>
     </w:r>
     <w:fldSimple w:instr=" STYLEREF  &quot;Heading 2&quot;  \* MERGEFORMAT ">
       <w:r>
@@ -13014,13 +13522,7 @@
       <w:rPr>
         <w:lang w:val="bg-BG"/>
       </w:rPr>
-      <w:t xml:space="preserve"> </w:t>
-    </w:r>
-    <w:r>
-      <w:rPr>
-        <w:lang w:val="bg-BG"/>
-      </w:rPr>
-      <w:t xml:space="preserve">- </w:t>
+      <w:t xml:space="preserve"> - </w:t>
     </w:r>
     <w:fldSimple w:instr=" STYLEREF  &quot;Heading 2&quot;  \* MERGEFORMAT ">
       <w:r>
@@ -13077,20 +13579,14 @@
       <w:rPr>
         <w:lang w:val="bg-BG"/>
       </w:rPr>
-      <w:t xml:space="preserve"> </w:t>
-    </w:r>
-    <w:r>
-      <w:rPr>
-        <w:lang w:val="bg-BG"/>
-      </w:rPr>
-      <w:t xml:space="preserve">- </w:t>
+      <w:t xml:space="preserve"> - </w:t>
     </w:r>
     <w:fldSimple w:instr=" STYLEREF  &quot;Heading 3&quot;  \* MERGEFORMAT ">
       <w:r>
         <w:rPr>
           <w:noProof/>
         </w:rPr>
-        <w:t>Симулационна конфигурация</w:t>
+        <w:t>Организация на достъпа до данни</w:t>
       </w:r>
     </w:fldSimple>
     <w:r>
@@ -13890,6 +14386,92 @@
     </w:lvl>
   </w:abstractNum>
   <w:abstractNum w:abstractNumId="15">
+    <w:nsid w:val="09390E09"/>
+    <w:multiLevelType w:val="multilevel"/>
+    <w:tmpl w:val="0402001F"/>
+    <w:lvl w:ilvl="0">
+      <w:start w:val="1"/>
+      <w:numFmt w:val="decimal"/>
+      <w:lvlText w:val="%1."/>
+      <w:lvlJc w:val="left"/>
+      <w:pPr>
+        <w:ind w:left="360" w:hanging="360"/>
+      </w:pPr>
+    </w:lvl>
+    <w:lvl w:ilvl="1">
+      <w:start w:val="1"/>
+      <w:numFmt w:val="decimal"/>
+      <w:lvlText w:val="%1.%2."/>
+      <w:lvlJc w:val="left"/>
+      <w:pPr>
+        <w:ind w:left="792" w:hanging="432"/>
+      </w:pPr>
+    </w:lvl>
+    <w:lvl w:ilvl="2">
+      <w:start w:val="1"/>
+      <w:numFmt w:val="decimal"/>
+      <w:lvlText w:val="%1.%2.%3."/>
+      <w:lvlJc w:val="left"/>
+      <w:pPr>
+        <w:ind w:left="1224" w:hanging="504"/>
+      </w:pPr>
+    </w:lvl>
+    <w:lvl w:ilvl="3">
+      <w:start w:val="1"/>
+      <w:numFmt w:val="decimal"/>
+      <w:lvlText w:val="%1.%2.%3.%4."/>
+      <w:lvlJc w:val="left"/>
+      <w:pPr>
+        <w:ind w:left="1728" w:hanging="648"/>
+      </w:pPr>
+    </w:lvl>
+    <w:lvl w:ilvl="4">
+      <w:start w:val="1"/>
+      <w:numFmt w:val="decimal"/>
+      <w:lvlText w:val="%1.%2.%3.%4.%5."/>
+      <w:lvlJc w:val="left"/>
+      <w:pPr>
+        <w:ind w:left="2232" w:hanging="792"/>
+      </w:pPr>
+    </w:lvl>
+    <w:lvl w:ilvl="5">
+      <w:start w:val="1"/>
+      <w:numFmt w:val="decimal"/>
+      <w:lvlText w:val="%1.%2.%3.%4.%5.%6."/>
+      <w:lvlJc w:val="left"/>
+      <w:pPr>
+        <w:ind w:left="2736" w:hanging="936"/>
+      </w:pPr>
+    </w:lvl>
+    <w:lvl w:ilvl="6">
+      <w:start w:val="1"/>
+      <w:numFmt w:val="decimal"/>
+      <w:lvlText w:val="%1.%2.%3.%4.%5.%6.%7."/>
+      <w:lvlJc w:val="left"/>
+      <w:pPr>
+        <w:ind w:left="3240" w:hanging="1080"/>
+      </w:pPr>
+    </w:lvl>
+    <w:lvl w:ilvl="7">
+      <w:start w:val="1"/>
+      <w:numFmt w:val="decimal"/>
+      <w:lvlText w:val="%1.%2.%3.%4.%5.%6.%7.%8."/>
+      <w:lvlJc w:val="left"/>
+      <w:pPr>
+        <w:ind w:left="3744" w:hanging="1224"/>
+      </w:pPr>
+    </w:lvl>
+    <w:lvl w:ilvl="8">
+      <w:start w:val="1"/>
+      <w:numFmt w:val="decimal"/>
+      <w:lvlText w:val="%1.%2.%3.%4.%5.%6.%7.%8.%9."/>
+      <w:lvlJc w:val="left"/>
+      <w:pPr>
+        <w:ind w:left="4320" w:hanging="1440"/>
+      </w:pPr>
+    </w:lvl>
+  </w:abstractNum>
+  <w:abstractNum w:abstractNumId="16">
     <w:nsid w:val="0A3E232C"/>
     <w:multiLevelType w:val="hybridMultilevel"/>
     <w:tmpl w:val="2CC61E20"/>
@@ -13975,7 +14557,7 @@
       </w:pPr>
     </w:lvl>
   </w:abstractNum>
-  <w:abstractNum w:abstractNumId="16">
+  <w:abstractNum w:abstractNumId="17">
     <w:nsid w:val="10152DC7"/>
     <w:multiLevelType w:val="hybridMultilevel"/>
     <w:tmpl w:val="5F8E4F6A"/>
@@ -14088,7 +14670,7 @@
       </w:rPr>
     </w:lvl>
   </w:abstractNum>
-  <w:abstractNum w:abstractNumId="17">
+  <w:abstractNum w:abstractNumId="18">
     <w:nsid w:val="10A37B19"/>
     <w:multiLevelType w:val="hybridMultilevel"/>
     <w:tmpl w:val="85DA83CC"/>
@@ -14174,7 +14756,7 @@
       </w:pPr>
     </w:lvl>
   </w:abstractNum>
-  <w:abstractNum w:abstractNumId="18">
+  <w:abstractNum w:abstractNumId="19">
     <w:nsid w:val="18DD7B8D"/>
     <w:multiLevelType w:val="hybridMultilevel"/>
     <w:tmpl w:val="49EC38A6"/>
@@ -14287,7 +14869,7 @@
       </w:rPr>
     </w:lvl>
   </w:abstractNum>
-  <w:abstractNum w:abstractNumId="19">
+  <w:abstractNum w:abstractNumId="20">
     <w:nsid w:val="1E735C90"/>
     <w:multiLevelType w:val="hybridMultilevel"/>
     <w:tmpl w:val="8AECEE0C"/>
@@ -14400,7 +14982,7 @@
       </w:rPr>
     </w:lvl>
   </w:abstractNum>
-  <w:abstractNum w:abstractNumId="20">
+  <w:abstractNum w:abstractNumId="21">
     <w:nsid w:val="1EEA2DA1"/>
     <w:multiLevelType w:val="multilevel"/>
     <w:tmpl w:val="0402001F"/>
@@ -14486,7 +15068,7 @@
       </w:pPr>
     </w:lvl>
   </w:abstractNum>
-  <w:abstractNum w:abstractNumId="21">
+  <w:abstractNum w:abstractNumId="22">
     <w:nsid w:val="2988722D"/>
     <w:multiLevelType w:val="hybridMultilevel"/>
     <w:tmpl w:val="10E8FA04"/>
@@ -14599,7 +15181,7 @@
       </w:rPr>
     </w:lvl>
   </w:abstractNum>
-  <w:abstractNum w:abstractNumId="22">
+  <w:abstractNum w:abstractNumId="23">
     <w:nsid w:val="337137D4"/>
     <w:multiLevelType w:val="hybridMultilevel"/>
     <w:tmpl w:val="14881C76"/>
@@ -14685,7 +15267,7 @@
       </w:pPr>
     </w:lvl>
   </w:abstractNum>
-  <w:abstractNum w:abstractNumId="23">
+  <w:abstractNum w:abstractNumId="24">
     <w:nsid w:val="383875EE"/>
     <w:multiLevelType w:val="hybridMultilevel"/>
     <w:tmpl w:val="D7963B38"/>
@@ -14771,7 +15353,93 @@
       </w:pPr>
     </w:lvl>
   </w:abstractNum>
-  <w:abstractNum w:abstractNumId="24">
+  <w:abstractNum w:abstractNumId="25">
+    <w:nsid w:val="39163723"/>
+    <w:multiLevelType w:val="multilevel"/>
+    <w:tmpl w:val="0402001F"/>
+    <w:lvl w:ilvl="0">
+      <w:start w:val="1"/>
+      <w:numFmt w:val="decimal"/>
+      <w:lvlText w:val="%1."/>
+      <w:lvlJc w:val="left"/>
+      <w:pPr>
+        <w:ind w:left="360" w:hanging="360"/>
+      </w:pPr>
+    </w:lvl>
+    <w:lvl w:ilvl="1">
+      <w:start w:val="1"/>
+      <w:numFmt w:val="decimal"/>
+      <w:lvlText w:val="%1.%2."/>
+      <w:lvlJc w:val="left"/>
+      <w:pPr>
+        <w:ind w:left="792" w:hanging="432"/>
+      </w:pPr>
+    </w:lvl>
+    <w:lvl w:ilvl="2">
+      <w:start w:val="1"/>
+      <w:numFmt w:val="decimal"/>
+      <w:lvlText w:val="%1.%2.%3."/>
+      <w:lvlJc w:val="left"/>
+      <w:pPr>
+        <w:ind w:left="1224" w:hanging="504"/>
+      </w:pPr>
+    </w:lvl>
+    <w:lvl w:ilvl="3">
+      <w:start w:val="1"/>
+      <w:numFmt w:val="decimal"/>
+      <w:lvlText w:val="%1.%2.%3.%4."/>
+      <w:lvlJc w:val="left"/>
+      <w:pPr>
+        <w:ind w:left="1728" w:hanging="648"/>
+      </w:pPr>
+    </w:lvl>
+    <w:lvl w:ilvl="4">
+      <w:start w:val="1"/>
+      <w:numFmt w:val="decimal"/>
+      <w:lvlText w:val="%1.%2.%3.%4.%5."/>
+      <w:lvlJc w:val="left"/>
+      <w:pPr>
+        <w:ind w:left="2232" w:hanging="792"/>
+      </w:pPr>
+    </w:lvl>
+    <w:lvl w:ilvl="5">
+      <w:start w:val="1"/>
+      <w:numFmt w:val="decimal"/>
+      <w:lvlText w:val="%1.%2.%3.%4.%5.%6."/>
+      <w:lvlJc w:val="left"/>
+      <w:pPr>
+        <w:ind w:left="2736" w:hanging="936"/>
+      </w:pPr>
+    </w:lvl>
+    <w:lvl w:ilvl="6">
+      <w:start w:val="1"/>
+      <w:numFmt w:val="decimal"/>
+      <w:lvlText w:val="%1.%2.%3.%4.%5.%6.%7."/>
+      <w:lvlJc w:val="left"/>
+      <w:pPr>
+        <w:ind w:left="3240" w:hanging="1080"/>
+      </w:pPr>
+    </w:lvl>
+    <w:lvl w:ilvl="7">
+      <w:start w:val="1"/>
+      <w:numFmt w:val="decimal"/>
+      <w:lvlText w:val="%1.%2.%3.%4.%5.%6.%7.%8."/>
+      <w:lvlJc w:val="left"/>
+      <w:pPr>
+        <w:ind w:left="3744" w:hanging="1224"/>
+      </w:pPr>
+    </w:lvl>
+    <w:lvl w:ilvl="8">
+      <w:start w:val="1"/>
+      <w:numFmt w:val="decimal"/>
+      <w:lvlText w:val="%1.%2.%3.%4.%5.%6.%7.%8.%9."/>
+      <w:lvlJc w:val="left"/>
+      <w:pPr>
+        <w:ind w:left="4320" w:hanging="1440"/>
+      </w:pPr>
+    </w:lvl>
+  </w:abstractNum>
+  <w:abstractNum w:abstractNumId="26">
     <w:nsid w:val="393038B5"/>
     <w:multiLevelType w:val="hybridMultilevel"/>
     <w:tmpl w:val="6E9CFA26"/>
@@ -14857,7 +15525,7 @@
       </w:pPr>
     </w:lvl>
   </w:abstractNum>
-  <w:abstractNum w:abstractNumId="25">
+  <w:abstractNum w:abstractNumId="27">
     <w:nsid w:val="47060545"/>
     <w:multiLevelType w:val="multilevel"/>
     <w:tmpl w:val="0402001F"/>
@@ -14943,7 +15611,7 @@
       </w:pPr>
     </w:lvl>
   </w:abstractNum>
-  <w:abstractNum w:abstractNumId="26">
+  <w:abstractNum w:abstractNumId="28">
     <w:nsid w:val="556C3ADF"/>
     <w:multiLevelType w:val="singleLevel"/>
     <w:tmpl w:val="556C3ADF"/>
@@ -14955,7 +15623,7 @@
       <w:lvlJc w:val="left"/>
     </w:lvl>
   </w:abstractNum>
-  <w:abstractNum w:abstractNumId="27">
+  <w:abstractNum w:abstractNumId="29">
     <w:nsid w:val="556C3C56"/>
     <w:multiLevelType w:val="multilevel"/>
     <w:tmpl w:val="A37AECC8"/>
@@ -15076,7 +15744,7 @@
       </w:rPr>
     </w:lvl>
   </w:abstractNum>
-  <w:abstractNum w:abstractNumId="28">
+  <w:abstractNum w:abstractNumId="30">
     <w:nsid w:val="560668E0"/>
     <w:multiLevelType w:val="hybridMultilevel"/>
     <w:tmpl w:val="2C40E6EE"/>
@@ -15189,7 +15857,7 @@
       </w:rPr>
     </w:lvl>
   </w:abstractNum>
-  <w:abstractNum w:abstractNumId="29">
+  <w:abstractNum w:abstractNumId="31">
     <w:nsid w:val="56084359"/>
     <w:multiLevelType w:val="multilevel"/>
     <w:tmpl w:val="0402001F"/>
@@ -15275,7 +15943,7 @@
       </w:pPr>
     </w:lvl>
   </w:abstractNum>
-  <w:abstractNum w:abstractNumId="30">
+  <w:abstractNum w:abstractNumId="32">
     <w:nsid w:val="58E50F88"/>
     <w:multiLevelType w:val="multilevel"/>
     <w:tmpl w:val="0402001F"/>
@@ -15361,7 +16029,7 @@
       </w:pPr>
     </w:lvl>
   </w:abstractNum>
-  <w:abstractNum w:abstractNumId="31">
+  <w:abstractNum w:abstractNumId="33">
     <w:nsid w:val="599A3E75"/>
     <w:multiLevelType w:val="hybridMultilevel"/>
     <w:tmpl w:val="7D408670"/>
@@ -15474,7 +16142,7 @@
       </w:rPr>
     </w:lvl>
   </w:abstractNum>
-  <w:abstractNum w:abstractNumId="32">
+  <w:abstractNum w:abstractNumId="34">
     <w:nsid w:val="59AA2AB5"/>
     <w:multiLevelType w:val="hybridMultilevel"/>
     <w:tmpl w:val="1DA83822"/>
@@ -15587,7 +16255,7 @@
       </w:rPr>
     </w:lvl>
   </w:abstractNum>
-  <w:abstractNum w:abstractNumId="33">
+  <w:abstractNum w:abstractNumId="35">
     <w:nsid w:val="6B613524"/>
     <w:multiLevelType w:val="multilevel"/>
     <w:tmpl w:val="0402001F"/>
@@ -15673,7 +16341,7 @@
       </w:pPr>
     </w:lvl>
   </w:abstractNum>
-  <w:abstractNum w:abstractNumId="34">
+  <w:abstractNum w:abstractNumId="36">
     <w:nsid w:val="6B683584"/>
     <w:multiLevelType w:val="hybridMultilevel"/>
     <w:tmpl w:val="8DD23CFE"/>
@@ -15786,7 +16454,7 @@
       </w:rPr>
     </w:lvl>
   </w:abstractNum>
-  <w:abstractNum w:abstractNumId="35">
+  <w:abstractNum w:abstractNumId="37">
     <w:nsid w:val="6DA2386D"/>
     <w:multiLevelType w:val="multilevel"/>
     <w:tmpl w:val="0402001F"/>
@@ -15872,7 +16540,7 @@
       </w:pPr>
     </w:lvl>
   </w:abstractNum>
-  <w:abstractNum w:abstractNumId="36">
+  <w:abstractNum w:abstractNumId="38">
     <w:nsid w:val="6DE825C3"/>
     <w:multiLevelType w:val="multilevel"/>
     <w:tmpl w:val="0402001F"/>
@@ -15958,7 +16626,7 @@
       </w:pPr>
     </w:lvl>
   </w:abstractNum>
-  <w:abstractNum w:abstractNumId="37">
+  <w:abstractNum w:abstractNumId="39">
     <w:nsid w:val="784C5CEA"/>
     <w:multiLevelType w:val="multilevel"/>
     <w:tmpl w:val="A37AECC8"/>
@@ -16079,7 +16747,7 @@
       </w:rPr>
     </w:lvl>
   </w:abstractNum>
-  <w:abstractNum w:abstractNumId="38">
+  <w:abstractNum w:abstractNumId="40">
     <w:nsid w:val="78674E7B"/>
     <w:multiLevelType w:val="hybridMultilevel"/>
     <w:tmpl w:val="F93407BC"/>
@@ -16165,7 +16833,7 @@
       </w:pPr>
     </w:lvl>
   </w:abstractNum>
-  <w:abstractNum w:abstractNumId="39">
+  <w:abstractNum w:abstractNumId="41">
     <w:nsid w:val="7E3C12B6"/>
     <w:multiLevelType w:val="multilevel"/>
     <w:tmpl w:val="0402001F"/>
@@ -16252,28 +16920,28 @@
     </w:lvl>
   </w:abstractNum>
   <w:num w:numId="1">
-    <w:abstractNumId w:val="27"/>
+    <w:abstractNumId w:val="29"/>
   </w:num>
   <w:num w:numId="2">
-    <w:abstractNumId w:val="26"/>
+    <w:abstractNumId w:val="28"/>
   </w:num>
   <w:num w:numId="3">
-    <w:abstractNumId w:val="15"/>
+    <w:abstractNumId w:val="16"/>
   </w:num>
   <w:num w:numId="4">
-    <w:abstractNumId w:val="38"/>
+    <w:abstractNumId w:val="40"/>
   </w:num>
   <w:num w:numId="5">
-    <w:abstractNumId w:val="37"/>
+    <w:abstractNumId w:val="39"/>
   </w:num>
   <w:num w:numId="6">
     <w:abstractNumId w:val="10"/>
   </w:num>
   <w:num w:numId="7">
-    <w:abstractNumId w:val="35"/>
+    <w:abstractNumId w:val="37"/>
   </w:num>
   <w:num w:numId="8">
-    <w:abstractNumId w:val="29"/>
+    <w:abstractNumId w:val="31"/>
   </w:num>
   <w:num w:numId="9">
     <w:abstractNumId w:val="9"/>
@@ -16306,49 +16974,49 @@
     <w:abstractNumId w:val="0"/>
   </w:num>
   <w:num w:numId="19">
-    <w:abstractNumId w:val="25"/>
+    <w:abstractNumId w:val="27"/>
   </w:num>
   <w:num w:numId="20">
-    <w:abstractNumId w:val="23"/>
+    <w:abstractNumId w:val="24"/>
   </w:num>
   <w:num w:numId="21">
+    <w:abstractNumId w:val="36"/>
+  </w:num>
+  <w:num w:numId="22">
+    <w:abstractNumId w:val="32"/>
+  </w:num>
+  <w:num w:numId="23">
     <w:abstractNumId w:val="34"/>
   </w:num>
-  <w:num w:numId="22">
-    <w:abstractNumId w:val="30"/>
-  </w:num>
-  <w:num w:numId="23">
-    <w:abstractNumId w:val="32"/>
-  </w:num>
   <w:num w:numId="24">
-    <w:abstractNumId w:val="36"/>
+    <w:abstractNumId w:val="38"/>
   </w:num>
   <w:num w:numId="25">
+    <w:abstractNumId w:val="19"/>
+  </w:num>
+  <w:num w:numId="26">
+    <w:abstractNumId w:val="22"/>
+  </w:num>
+  <w:num w:numId="27">
     <w:abstractNumId w:val="18"/>
   </w:num>
-  <w:num w:numId="26">
-    <w:abstractNumId w:val="21"/>
-  </w:num>
-  <w:num w:numId="27">
-    <w:abstractNumId w:val="17"/>
-  </w:num>
   <w:num w:numId="28">
-    <w:abstractNumId w:val="19"/>
+    <w:abstractNumId w:val="20"/>
   </w:num>
   <w:num w:numId="29">
-    <w:abstractNumId w:val="16"/>
+    <w:abstractNumId w:val="17"/>
   </w:num>
   <w:num w:numId="30">
     <w:abstractNumId w:val="11"/>
   </w:num>
   <w:num w:numId="31">
-    <w:abstractNumId w:val="24"/>
+    <w:abstractNumId w:val="26"/>
   </w:num>
   <w:num w:numId="32">
-    <w:abstractNumId w:val="33"/>
+    <w:abstractNumId w:val="35"/>
   </w:num>
   <w:num w:numId="33">
-    <w:abstractNumId w:val="39"/>
+    <w:abstractNumId w:val="41"/>
   </w:num>
   <w:num w:numId="34">
     <w:abstractNumId w:val="13"/>
@@ -16357,19 +17025,25 @@
     <w:abstractNumId w:val="12"/>
   </w:num>
   <w:num w:numId="36">
-    <w:abstractNumId w:val="31"/>
+    <w:abstractNumId w:val="33"/>
   </w:num>
   <w:num w:numId="37">
     <w:abstractNumId w:val="14"/>
   </w:num>
   <w:num w:numId="38">
-    <w:abstractNumId w:val="28"/>
+    <w:abstractNumId w:val="30"/>
   </w:num>
   <w:num w:numId="39">
-    <w:abstractNumId w:val="22"/>
+    <w:abstractNumId w:val="23"/>
   </w:num>
   <w:num w:numId="40">
-    <w:abstractNumId w:val="20"/>
+    <w:abstractNumId w:val="21"/>
+  </w:num>
+  <w:num w:numId="41">
+    <w:abstractNumId w:val="25"/>
+  </w:num>
+  <w:num w:numId="42">
+    <w:abstractNumId w:val="15"/>
   </w:num>
 </w:numbering>
 </file>
@@ -17577,7 +18251,7 @@
 </file>
 
 <file path=customXml/itemProps1.xml><?xml version="1.0" encoding="utf-8"?>
-<ds:datastoreItem xmlns:ds="http://schemas.openxmlformats.org/officeDocument/2006/customXml" ds:itemID="{56805835-0D9C-4D4F-B149-CE40AD59C982}">
+<ds:datastoreItem xmlns:ds="http://schemas.openxmlformats.org/officeDocument/2006/customXml" ds:itemID="{F0480FD2-0181-4CAC-B2F6-B937B53DD8CF}">
   <ds:schemaRefs>
     <ds:schemaRef ds:uri="http://schemas.openxmlformats.org/officeDocument/2006/bibliography"/>
   </ds:schemaRefs>

</xml_diff>

<commit_message>
Variable sampling and tree handling explained
</commit_message>
<xml_diff>
--- a/documentation/src/main/resources/Monte Carlo Simulation Debugger.docx
+++ b/documentation/src/main/resources/Monte Carlo Simulation Debugger.docx
@@ -1179,7 +1179,7 @@
           <w:lang w:val="bg-BG" w:eastAsia="bg-BG" w:bidi="ar-SA"/>
         </w:rPr>
       </w:pPr>
-      <w:hyperlink w:anchor="_Toc454632084" w:history="1">
+      <w:hyperlink w:anchor="_Toc454649314" w:history="1">
         <w:r>
           <w:rPr>
             <w:rStyle w:val="Hyperlink"/>
@@ -1224,7 +1224,7 @@
             <w:noProof/>
             <w:webHidden/>
           </w:rPr>
-          <w:instrText xml:space="preserve"> PAGEREF _Toc454632084 \h </w:instrText>
+          <w:instrText xml:space="preserve"> PAGEREF _Toc454649314 \h </w:instrText>
         </w:r>
         <w:r>
           <w:rPr>
@@ -1269,7 +1269,7 @@
           <w:lang w:val="bg-BG" w:eastAsia="bg-BG" w:bidi="ar-SA"/>
         </w:rPr>
       </w:pPr>
-      <w:hyperlink w:anchor="_Toc454632085" w:history="1">
+      <w:hyperlink w:anchor="_Toc454649315" w:history="1">
         <w:r>
           <w:rPr>
             <w:rStyle w:val="Hyperlink"/>
@@ -1314,7 +1314,7 @@
             <w:noProof/>
             <w:webHidden/>
           </w:rPr>
-          <w:instrText xml:space="preserve"> PAGEREF _Toc454632085 \h </w:instrText>
+          <w:instrText xml:space="preserve"> PAGEREF _Toc454649315 \h </w:instrText>
         </w:r>
         <w:r>
           <w:rPr>
@@ -1359,7 +1359,7 @@
           <w:lang w:val="bg-BG" w:eastAsia="bg-BG" w:bidi="ar-SA"/>
         </w:rPr>
       </w:pPr>
-      <w:hyperlink w:anchor="_Toc454632086" w:history="1">
+      <w:hyperlink w:anchor="_Toc454649316" w:history="1">
         <w:r>
           <w:rPr>
             <w:rStyle w:val="Hyperlink"/>
@@ -1404,7 +1404,7 @@
             <w:noProof/>
             <w:webHidden/>
           </w:rPr>
-          <w:instrText xml:space="preserve"> PAGEREF _Toc454632086 \h </w:instrText>
+          <w:instrText xml:space="preserve"> PAGEREF _Toc454649316 \h </w:instrText>
         </w:r>
         <w:r>
           <w:rPr>
@@ -1449,7 +1449,7 @@
           <w:lang w:val="bg-BG" w:eastAsia="bg-BG" w:bidi="ar-SA"/>
         </w:rPr>
       </w:pPr>
-      <w:hyperlink w:anchor="_Toc454632087" w:history="1">
+      <w:hyperlink w:anchor="_Toc454649317" w:history="1">
         <w:r>
           <w:rPr>
             <w:rStyle w:val="Hyperlink"/>
@@ -1494,7 +1494,7 @@
             <w:noProof/>
             <w:webHidden/>
           </w:rPr>
-          <w:instrText xml:space="preserve"> PAGEREF _Toc454632087 \h </w:instrText>
+          <w:instrText xml:space="preserve"> PAGEREF _Toc454649317 \h </w:instrText>
         </w:r>
         <w:r>
           <w:rPr>
@@ -1539,7 +1539,7 @@
           <w:lang w:val="bg-BG" w:eastAsia="bg-BG" w:bidi="ar-SA"/>
         </w:rPr>
       </w:pPr>
-      <w:hyperlink w:anchor="_Toc454632088" w:history="1">
+      <w:hyperlink w:anchor="_Toc454649318" w:history="1">
         <w:r>
           <w:rPr>
             <w:rStyle w:val="Hyperlink"/>
@@ -1584,7 +1584,7 @@
             <w:noProof/>
             <w:webHidden/>
           </w:rPr>
-          <w:instrText xml:space="preserve"> PAGEREF _Toc454632088 \h </w:instrText>
+          <w:instrText xml:space="preserve"> PAGEREF _Toc454649318 \h </w:instrText>
         </w:r>
         <w:r>
           <w:rPr>
@@ -1629,7 +1629,7 @@
           <w:lang w:val="bg-BG" w:eastAsia="bg-BG" w:bidi="ar-SA"/>
         </w:rPr>
       </w:pPr>
-      <w:hyperlink w:anchor="_Toc454632089" w:history="1">
+      <w:hyperlink w:anchor="_Toc454649319" w:history="1">
         <w:r>
           <w:rPr>
             <w:rStyle w:val="Hyperlink"/>
@@ -1674,7 +1674,7 @@
             <w:noProof/>
             <w:webHidden/>
           </w:rPr>
-          <w:instrText xml:space="preserve"> PAGEREF _Toc454632089 \h </w:instrText>
+          <w:instrText xml:space="preserve"> PAGEREF _Toc454649319 \h </w:instrText>
         </w:r>
         <w:r>
           <w:rPr>
@@ -1719,7 +1719,7 @@
           <w:lang w:val="bg-BG" w:eastAsia="bg-BG" w:bidi="ar-SA"/>
         </w:rPr>
       </w:pPr>
-      <w:hyperlink w:anchor="_Toc454632090" w:history="1">
+      <w:hyperlink w:anchor="_Toc454649320" w:history="1">
         <w:r>
           <w:rPr>
             <w:rStyle w:val="Hyperlink"/>
@@ -1762,7 +1762,7 @@
             <w:noProof/>
             <w:webHidden/>
           </w:rPr>
-          <w:instrText xml:space="preserve"> PAGEREF _Toc454632090 \h </w:instrText>
+          <w:instrText xml:space="preserve"> PAGEREF _Toc454649320 \h </w:instrText>
         </w:r>
         <w:r>
           <w:rPr>
@@ -1807,7 +1807,7 @@
           <w:lang w:val="bg-BG" w:eastAsia="bg-BG" w:bidi="ar-SA"/>
         </w:rPr>
       </w:pPr>
-      <w:hyperlink w:anchor="_Toc454632091" w:history="1">
+      <w:hyperlink w:anchor="_Toc454649321" w:history="1">
         <w:r>
           <w:rPr>
             <w:rStyle w:val="Hyperlink"/>
@@ -1851,7 +1851,7 @@
             <w:noProof/>
             <w:webHidden/>
           </w:rPr>
-          <w:instrText xml:space="preserve"> PAGEREF _Toc454632091 \h </w:instrText>
+          <w:instrText xml:space="preserve"> PAGEREF _Toc454649321 \h </w:instrText>
         </w:r>
         <w:r>
           <w:rPr>
@@ -1896,7 +1896,7 @@
           <w:lang w:val="bg-BG" w:eastAsia="bg-BG" w:bidi="ar-SA"/>
         </w:rPr>
       </w:pPr>
-      <w:hyperlink w:anchor="_Toc454632092" w:history="1">
+      <w:hyperlink w:anchor="_Toc454649322" w:history="1">
         <w:r>
           <w:rPr>
             <w:rStyle w:val="Hyperlink"/>
@@ -1940,7 +1940,7 @@
             <w:noProof/>
             <w:webHidden/>
           </w:rPr>
-          <w:instrText xml:space="preserve"> PAGEREF _Toc454632092 \h </w:instrText>
+          <w:instrText xml:space="preserve"> PAGEREF _Toc454649322 \h </w:instrText>
         </w:r>
         <w:r>
           <w:rPr>
@@ -1985,7 +1985,7 @@
           <w:lang w:val="bg-BG" w:eastAsia="bg-BG" w:bidi="ar-SA"/>
         </w:rPr>
       </w:pPr>
-      <w:hyperlink w:anchor="_Toc454632093" w:history="1">
+      <w:hyperlink w:anchor="_Toc454649323" w:history="1">
         <w:r>
           <w:rPr>
             <w:rStyle w:val="Hyperlink"/>
@@ -2028,7 +2028,7 @@
             <w:noProof/>
             <w:webHidden/>
           </w:rPr>
-          <w:instrText xml:space="preserve"> PAGEREF _Toc454632093 \h </w:instrText>
+          <w:instrText xml:space="preserve"> PAGEREF _Toc454649323 \h </w:instrText>
         </w:r>
         <w:r>
           <w:rPr>
@@ -2073,7 +2073,7 @@
           <w:lang w:val="bg-BG" w:eastAsia="bg-BG" w:bidi="ar-SA"/>
         </w:rPr>
       </w:pPr>
-      <w:hyperlink w:anchor="_Toc454632094" w:history="1">
+      <w:hyperlink w:anchor="_Toc454649324" w:history="1">
         <w:r>
           <w:rPr>
             <w:rStyle w:val="Hyperlink"/>
@@ -2116,7 +2116,7 @@
             <w:noProof/>
             <w:webHidden/>
           </w:rPr>
-          <w:instrText xml:space="preserve"> PAGEREF _Toc454632094 \h </w:instrText>
+          <w:instrText xml:space="preserve"> PAGEREF _Toc454649324 \h </w:instrText>
         </w:r>
         <w:r>
           <w:rPr>
@@ -2161,7 +2161,7 @@
           <w:lang w:val="bg-BG" w:eastAsia="bg-BG" w:bidi="ar-SA"/>
         </w:rPr>
       </w:pPr>
-      <w:hyperlink w:anchor="_Toc454632095" w:history="1">
+      <w:hyperlink w:anchor="_Toc454649325" w:history="1">
         <w:r>
           <w:rPr>
             <w:rStyle w:val="Hyperlink"/>
@@ -2205,7 +2205,7 @@
             <w:noProof/>
             <w:webHidden/>
           </w:rPr>
-          <w:instrText xml:space="preserve"> PAGEREF _Toc454632095 \h </w:instrText>
+          <w:instrText xml:space="preserve"> PAGEREF _Toc454649325 \h </w:instrText>
         </w:r>
         <w:r>
           <w:rPr>
@@ -2250,7 +2250,7 @@
           <w:lang w:val="bg-BG" w:eastAsia="bg-BG" w:bidi="ar-SA"/>
         </w:rPr>
       </w:pPr>
-      <w:hyperlink w:anchor="_Toc454632096" w:history="1">
+      <w:hyperlink w:anchor="_Toc454649326" w:history="1">
         <w:r>
           <w:rPr>
             <w:rStyle w:val="Hyperlink"/>
@@ -2294,7 +2294,7 @@
             <w:noProof/>
             <w:webHidden/>
           </w:rPr>
-          <w:instrText xml:space="preserve"> PAGEREF _Toc454632096 \h </w:instrText>
+          <w:instrText xml:space="preserve"> PAGEREF _Toc454649326 \h </w:instrText>
         </w:r>
         <w:r>
           <w:rPr>
@@ -2339,7 +2339,7 @@
           <w:lang w:val="bg-BG" w:eastAsia="bg-BG" w:bidi="ar-SA"/>
         </w:rPr>
       </w:pPr>
-      <w:hyperlink w:anchor="_Toc454632097" w:history="1">
+      <w:hyperlink w:anchor="_Toc454649327" w:history="1">
         <w:r>
           <w:rPr>
             <w:rStyle w:val="Hyperlink"/>
@@ -2383,7 +2383,7 @@
             <w:noProof/>
             <w:webHidden/>
           </w:rPr>
-          <w:instrText xml:space="preserve"> PAGEREF _Toc454632097 \h </w:instrText>
+          <w:instrText xml:space="preserve"> PAGEREF _Toc454649327 \h </w:instrText>
         </w:r>
         <w:r>
           <w:rPr>
@@ -2428,7 +2428,7 @@
           <w:lang w:val="bg-BG" w:eastAsia="bg-BG" w:bidi="ar-SA"/>
         </w:rPr>
       </w:pPr>
-      <w:hyperlink w:anchor="_Toc454632098" w:history="1">
+      <w:hyperlink w:anchor="_Toc454649328" w:history="1">
         <w:r>
           <w:rPr>
             <w:rStyle w:val="Hyperlink"/>
@@ -2473,7 +2473,7 @@
             <w:noProof/>
             <w:webHidden/>
           </w:rPr>
-          <w:instrText xml:space="preserve"> PAGEREF _Toc454632098 \h </w:instrText>
+          <w:instrText xml:space="preserve"> PAGEREF _Toc454649328 \h </w:instrText>
         </w:r>
         <w:r>
           <w:rPr>
@@ -2518,7 +2518,7 @@
           <w:lang w:val="bg-BG" w:eastAsia="bg-BG" w:bidi="ar-SA"/>
         </w:rPr>
       </w:pPr>
-      <w:hyperlink w:anchor="_Toc454632099" w:history="1">
+      <w:hyperlink w:anchor="_Toc454649329" w:history="1">
         <w:r>
           <w:rPr>
             <w:rStyle w:val="Hyperlink"/>
@@ -2563,7 +2563,7 @@
             <w:noProof/>
             <w:webHidden/>
           </w:rPr>
-          <w:instrText xml:space="preserve"> PAGEREF _Toc454632099 \h </w:instrText>
+          <w:instrText xml:space="preserve"> PAGEREF _Toc454649329 \h </w:instrText>
         </w:r>
         <w:r>
           <w:rPr>
@@ -2608,7 +2608,7 @@
           <w:lang w:val="bg-BG" w:eastAsia="bg-BG" w:bidi="ar-SA"/>
         </w:rPr>
       </w:pPr>
-      <w:hyperlink w:anchor="_Toc454632100" w:history="1">
+      <w:hyperlink w:anchor="_Toc454649330" w:history="1">
         <w:r>
           <w:rPr>
             <w:rStyle w:val="Hyperlink"/>
@@ -2653,7 +2653,7 @@
             <w:noProof/>
             <w:webHidden/>
           </w:rPr>
-          <w:instrText xml:space="preserve"> PAGEREF _Toc454632100 \h </w:instrText>
+          <w:instrText xml:space="preserve"> PAGEREF _Toc454649330 \h </w:instrText>
         </w:r>
         <w:r>
           <w:rPr>
@@ -2698,7 +2698,7 @@
           <w:lang w:val="bg-BG" w:eastAsia="bg-BG" w:bidi="ar-SA"/>
         </w:rPr>
       </w:pPr>
-      <w:hyperlink w:anchor="_Toc454632101" w:history="1">
+      <w:hyperlink w:anchor="_Toc454649331" w:history="1">
         <w:r>
           <w:rPr>
             <w:rStyle w:val="Hyperlink"/>
@@ -2743,7 +2743,7 @@
             <w:noProof/>
             <w:webHidden/>
           </w:rPr>
-          <w:instrText xml:space="preserve"> PAGEREF _Toc454632101 \h </w:instrText>
+          <w:instrText xml:space="preserve"> PAGEREF _Toc454649331 \h </w:instrText>
         </w:r>
         <w:r>
           <w:rPr>
@@ -2788,7 +2788,7 @@
           <w:lang w:val="bg-BG" w:eastAsia="bg-BG" w:bidi="ar-SA"/>
         </w:rPr>
       </w:pPr>
-      <w:hyperlink w:anchor="_Toc454632102" w:history="1">
+      <w:hyperlink w:anchor="_Toc454649332" w:history="1">
         <w:r>
           <w:rPr>
             <w:rStyle w:val="Hyperlink"/>
@@ -2833,7 +2833,7 @@
             <w:noProof/>
             <w:webHidden/>
           </w:rPr>
-          <w:instrText xml:space="preserve"> PAGEREF _Toc454632102 \h </w:instrText>
+          <w:instrText xml:space="preserve"> PAGEREF _Toc454649332 \h </w:instrText>
         </w:r>
         <w:r>
           <w:rPr>
@@ -2878,7 +2878,7 @@
           <w:lang w:val="bg-BG" w:eastAsia="bg-BG" w:bidi="ar-SA"/>
         </w:rPr>
       </w:pPr>
-      <w:hyperlink w:anchor="_Toc454632103" w:history="1">
+      <w:hyperlink w:anchor="_Toc454649333" w:history="1">
         <w:r>
           <w:rPr>
             <w:rStyle w:val="Hyperlink"/>
@@ -2923,7 +2923,7 @@
             <w:noProof/>
             <w:webHidden/>
           </w:rPr>
-          <w:instrText xml:space="preserve"> PAGEREF _Toc454632103 \h </w:instrText>
+          <w:instrText xml:space="preserve"> PAGEREF _Toc454649333 \h </w:instrText>
         </w:r>
         <w:r>
           <w:rPr>
@@ -2968,7 +2968,7 @@
           <w:lang w:val="bg-BG" w:eastAsia="bg-BG" w:bidi="ar-SA"/>
         </w:rPr>
       </w:pPr>
-      <w:hyperlink w:anchor="_Toc454632104" w:history="1">
+      <w:hyperlink w:anchor="_Toc454649334" w:history="1">
         <w:r>
           <w:rPr>
             <w:rStyle w:val="Hyperlink"/>
@@ -3013,7 +3013,7 @@
             <w:noProof/>
             <w:webHidden/>
           </w:rPr>
-          <w:instrText xml:space="preserve"> PAGEREF _Toc454632104 \h </w:instrText>
+          <w:instrText xml:space="preserve"> PAGEREF _Toc454649334 \h </w:instrText>
         </w:r>
         <w:r>
           <w:rPr>
@@ -3058,7 +3058,7 @@
           <w:lang w:val="bg-BG" w:eastAsia="bg-BG" w:bidi="ar-SA"/>
         </w:rPr>
       </w:pPr>
-      <w:hyperlink w:anchor="_Toc454632105" w:history="1">
+      <w:hyperlink w:anchor="_Toc454649335" w:history="1">
         <w:r>
           <w:rPr>
             <w:rStyle w:val="Hyperlink"/>
@@ -3103,7 +3103,7 @@
             <w:noProof/>
             <w:webHidden/>
           </w:rPr>
-          <w:instrText xml:space="preserve"> PAGEREF _Toc454632105 \h </w:instrText>
+          <w:instrText xml:space="preserve"> PAGEREF _Toc454649335 \h </w:instrText>
         </w:r>
         <w:r>
           <w:rPr>
@@ -3148,7 +3148,7 @@
           <w:lang w:val="bg-BG" w:eastAsia="bg-BG" w:bidi="ar-SA"/>
         </w:rPr>
       </w:pPr>
-      <w:hyperlink w:anchor="_Toc454632106" w:history="1">
+      <w:hyperlink w:anchor="_Toc454649336" w:history="1">
         <w:r>
           <w:rPr>
             <w:rStyle w:val="Hyperlink"/>
@@ -3193,7 +3193,7 @@
             <w:noProof/>
             <w:webHidden/>
           </w:rPr>
-          <w:instrText xml:space="preserve"> PAGEREF _Toc454632106 \h </w:instrText>
+          <w:instrText xml:space="preserve"> PAGEREF _Toc454649336 \h </w:instrText>
         </w:r>
         <w:r>
           <w:rPr>
@@ -3238,7 +3238,7 @@
           <w:lang w:val="bg-BG" w:eastAsia="bg-BG" w:bidi="ar-SA"/>
         </w:rPr>
       </w:pPr>
-      <w:hyperlink w:anchor="_Toc454632107" w:history="1">
+      <w:hyperlink w:anchor="_Toc454649337" w:history="1">
         <w:r>
           <w:rPr>
             <w:rStyle w:val="Hyperlink"/>
@@ -3283,7 +3283,7 @@
             <w:noProof/>
             <w:webHidden/>
           </w:rPr>
-          <w:instrText xml:space="preserve"> PAGEREF _Toc454632107 \h </w:instrText>
+          <w:instrText xml:space="preserve"> PAGEREF _Toc454649337 \h </w:instrText>
         </w:r>
         <w:r>
           <w:rPr>
@@ -3328,7 +3328,7 @@
           <w:lang w:val="bg-BG" w:eastAsia="bg-BG" w:bidi="ar-SA"/>
         </w:rPr>
       </w:pPr>
-      <w:hyperlink w:anchor="_Toc454632108" w:history="1">
+      <w:hyperlink w:anchor="_Toc454649338" w:history="1">
         <w:r>
           <w:rPr>
             <w:rStyle w:val="Hyperlink"/>
@@ -3373,7 +3373,7 @@
             <w:noProof/>
             <w:webHidden/>
           </w:rPr>
-          <w:instrText xml:space="preserve"> PAGEREF _Toc454632108 \h </w:instrText>
+          <w:instrText xml:space="preserve"> PAGEREF _Toc454649338 \h </w:instrText>
         </w:r>
         <w:r>
           <w:rPr>
@@ -3418,7 +3418,7 @@
           <w:lang w:val="bg-BG" w:eastAsia="bg-BG" w:bidi="ar-SA"/>
         </w:rPr>
       </w:pPr>
-      <w:hyperlink w:anchor="_Toc454632109" w:history="1">
+      <w:hyperlink w:anchor="_Toc454649339" w:history="1">
         <w:r>
           <w:rPr>
             <w:rStyle w:val="Hyperlink"/>
@@ -3463,7 +3463,7 @@
             <w:noProof/>
             <w:webHidden/>
           </w:rPr>
-          <w:instrText xml:space="preserve"> PAGEREF _Toc454632109 \h </w:instrText>
+          <w:instrText xml:space="preserve"> PAGEREF _Toc454649339 \h </w:instrText>
         </w:r>
         <w:r>
           <w:rPr>
@@ -3508,7 +3508,7 @@
           <w:lang w:val="bg-BG" w:eastAsia="bg-BG" w:bidi="ar-SA"/>
         </w:rPr>
       </w:pPr>
-      <w:hyperlink w:anchor="_Toc454632110" w:history="1">
+      <w:hyperlink w:anchor="_Toc454649340" w:history="1">
         <w:r>
           <w:rPr>
             <w:rStyle w:val="Hyperlink"/>
@@ -3553,7 +3553,7 @@
             <w:noProof/>
             <w:webHidden/>
           </w:rPr>
-          <w:instrText xml:space="preserve"> PAGEREF _Toc454632110 \h </w:instrText>
+          <w:instrText xml:space="preserve"> PAGEREF _Toc454649340 \h </w:instrText>
         </w:r>
         <w:r>
           <w:rPr>
@@ -3598,7 +3598,7 @@
           <w:lang w:val="bg-BG" w:eastAsia="bg-BG" w:bidi="ar-SA"/>
         </w:rPr>
       </w:pPr>
-      <w:hyperlink w:anchor="_Toc454632111" w:history="1">
+      <w:hyperlink w:anchor="_Toc454649341" w:history="1">
         <w:r>
           <w:rPr>
             <w:rStyle w:val="Hyperlink"/>
@@ -3643,7 +3643,7 @@
             <w:noProof/>
             <w:webHidden/>
           </w:rPr>
-          <w:instrText xml:space="preserve"> PAGEREF _Toc454632111 \h </w:instrText>
+          <w:instrText xml:space="preserve"> PAGEREF _Toc454649341 \h </w:instrText>
         </w:r>
         <w:r>
           <w:rPr>
@@ -3688,7 +3688,7 @@
           <w:lang w:val="bg-BG" w:eastAsia="bg-BG" w:bidi="ar-SA"/>
         </w:rPr>
       </w:pPr>
-      <w:hyperlink w:anchor="_Toc454632112" w:history="1">
+      <w:hyperlink w:anchor="_Toc454649342" w:history="1">
         <w:r>
           <w:rPr>
             <w:rStyle w:val="Hyperlink"/>
@@ -3733,7 +3733,7 @@
             <w:noProof/>
             <w:webHidden/>
           </w:rPr>
-          <w:instrText xml:space="preserve"> PAGEREF _Toc454632112 \h </w:instrText>
+          <w:instrText xml:space="preserve"> PAGEREF _Toc454649342 \h </w:instrText>
         </w:r>
         <w:r>
           <w:rPr>
@@ -3778,7 +3778,7 @@
           <w:lang w:val="bg-BG" w:eastAsia="bg-BG" w:bidi="ar-SA"/>
         </w:rPr>
       </w:pPr>
-      <w:hyperlink w:anchor="_Toc454632113" w:history="1">
+      <w:hyperlink w:anchor="_Toc454649343" w:history="1">
         <w:r>
           <w:rPr>
             <w:rStyle w:val="Hyperlink"/>
@@ -3823,7 +3823,7 @@
             <w:noProof/>
             <w:webHidden/>
           </w:rPr>
-          <w:instrText xml:space="preserve"> PAGEREF _Toc454632113 \h </w:instrText>
+          <w:instrText xml:space="preserve"> PAGEREF _Toc454649343 \h </w:instrText>
         </w:r>
         <w:r>
           <w:rPr>
@@ -3868,7 +3868,7 @@
           <w:lang w:val="bg-BG" w:eastAsia="bg-BG" w:bidi="ar-SA"/>
         </w:rPr>
       </w:pPr>
-      <w:hyperlink w:anchor="_Toc454632114" w:history="1">
+      <w:hyperlink w:anchor="_Toc454649344" w:history="1">
         <w:r>
           <w:rPr>
             <w:rStyle w:val="Hyperlink"/>
@@ -3913,7 +3913,7 @@
             <w:noProof/>
             <w:webHidden/>
           </w:rPr>
-          <w:instrText xml:space="preserve"> PAGEREF _Toc454632114 \h </w:instrText>
+          <w:instrText xml:space="preserve"> PAGEREF _Toc454649344 \h </w:instrText>
         </w:r>
         <w:r>
           <w:rPr>
@@ -3958,12 +3958,11 @@
           <w:lang w:val="bg-BG" w:eastAsia="bg-BG" w:bidi="ar-SA"/>
         </w:rPr>
       </w:pPr>
-      <w:hyperlink w:anchor="_Toc454632115" w:history="1">
+      <w:hyperlink w:anchor="_Toc454649345" w:history="1">
         <w:r>
           <w:rPr>
             <w:rStyle w:val="Hyperlink"/>
             <w:noProof/>
-            <w:lang w:val="bg-BG"/>
           </w:rPr>
           <w:t>3.2.</w:t>
         </w:r>
@@ -4003,7 +4002,7 @@
             <w:noProof/>
             <w:webHidden/>
           </w:rPr>
-          <w:instrText xml:space="preserve"> PAGEREF _Toc454632115 \h </w:instrText>
+          <w:instrText xml:space="preserve"> PAGEREF _Toc454649345 \h </w:instrText>
         </w:r>
         <w:r>
           <w:rPr>
@@ -4024,6 +4023,455 @@
             <w:webHidden/>
           </w:rPr>
           <w:t>27</w:t>
+        </w:r>
+        <w:r>
+          <w:rPr>
+            <w:noProof/>
+            <w:webHidden/>
+          </w:rPr>
+          <w:fldChar w:fldCharType="end"/>
+        </w:r>
+      </w:hyperlink>
+    </w:p>
+    <w:p>
+      <w:pPr>
+        <w:pStyle w:val="TOC3"/>
+        <w:tabs>
+          <w:tab w:val="left" w:pos="1320"/>
+          <w:tab w:val="right" w:leader="dot" w:pos="9062"/>
+        </w:tabs>
+        <w:rPr>
+          <w:noProof/>
+          <w:sz w:val="22"/>
+          <w:szCs w:val="22"/>
+          <w:lang w:val="bg-BG" w:eastAsia="bg-BG" w:bidi="ar-SA"/>
+        </w:rPr>
+      </w:pPr>
+      <w:hyperlink w:anchor="_Toc454649346" w:history="1">
+        <w:r>
+          <w:rPr>
+            <w:rStyle w:val="Hyperlink"/>
+            <w:noProof/>
+            <w:lang w:val="bg-BG"/>
+          </w:rPr>
+          <w:t>3.2.1.</w:t>
+        </w:r>
+        <w:r>
+          <w:rPr>
+            <w:noProof/>
+            <w:sz w:val="22"/>
+            <w:szCs w:val="22"/>
+            <w:lang w:val="bg-BG" w:eastAsia="bg-BG" w:bidi="ar-SA"/>
+          </w:rPr>
+          <w:tab/>
+        </w:r>
+        <w:r>
+          <w:rPr>
+            <w:rStyle w:val="Hyperlink"/>
+            <w:noProof/>
+            <w:lang w:val="bg-BG"/>
+          </w:rPr>
+          <w:t>Организация на достъпа до данни</w:t>
+        </w:r>
+        <w:r>
+          <w:rPr>
+            <w:noProof/>
+            <w:webHidden/>
+          </w:rPr>
+          <w:tab/>
+        </w:r>
+        <w:r>
+          <w:rPr>
+            <w:noProof/>
+            <w:webHidden/>
+          </w:rPr>
+          <w:fldChar w:fldCharType="begin"/>
+        </w:r>
+        <w:r>
+          <w:rPr>
+            <w:noProof/>
+            <w:webHidden/>
+          </w:rPr>
+          <w:instrText xml:space="preserve"> PAGEREF _Toc454649346 \h </w:instrText>
+        </w:r>
+        <w:r>
+          <w:rPr>
+            <w:noProof/>
+            <w:webHidden/>
+          </w:rPr>
+        </w:r>
+        <w:r>
+          <w:rPr>
+            <w:noProof/>
+            <w:webHidden/>
+          </w:rPr>
+          <w:fldChar w:fldCharType="separate"/>
+        </w:r>
+        <w:r>
+          <w:rPr>
+            <w:noProof/>
+            <w:webHidden/>
+          </w:rPr>
+          <w:t>27</w:t>
+        </w:r>
+        <w:r>
+          <w:rPr>
+            <w:noProof/>
+            <w:webHidden/>
+          </w:rPr>
+          <w:fldChar w:fldCharType="end"/>
+        </w:r>
+      </w:hyperlink>
+    </w:p>
+    <w:p>
+      <w:pPr>
+        <w:pStyle w:val="TOC3"/>
+        <w:tabs>
+          <w:tab w:val="left" w:pos="1320"/>
+          <w:tab w:val="right" w:leader="dot" w:pos="9062"/>
+        </w:tabs>
+        <w:rPr>
+          <w:noProof/>
+          <w:sz w:val="22"/>
+          <w:szCs w:val="22"/>
+          <w:lang w:val="bg-BG" w:eastAsia="bg-BG" w:bidi="ar-SA"/>
+        </w:rPr>
+      </w:pPr>
+      <w:hyperlink w:anchor="_Toc454649347" w:history="1">
+        <w:r>
+          <w:rPr>
+            <w:rStyle w:val="Hyperlink"/>
+            <w:noProof/>
+          </w:rPr>
+          <w:t>3.2.2.</w:t>
+        </w:r>
+        <w:r>
+          <w:rPr>
+            <w:noProof/>
+            <w:sz w:val="22"/>
+            <w:szCs w:val="22"/>
+            <w:lang w:val="bg-BG" w:eastAsia="bg-BG" w:bidi="ar-SA"/>
+          </w:rPr>
+          <w:tab/>
+        </w:r>
+        <w:r>
+          <w:rPr>
+            <w:rStyle w:val="Hyperlink"/>
+            <w:noProof/>
+            <w:lang w:val="bg-BG"/>
+          </w:rPr>
+          <w:t>Реализация на променливите</w:t>
+        </w:r>
+        <w:r>
+          <w:rPr>
+            <w:noProof/>
+            <w:webHidden/>
+          </w:rPr>
+          <w:tab/>
+        </w:r>
+        <w:r>
+          <w:rPr>
+            <w:noProof/>
+            <w:webHidden/>
+          </w:rPr>
+          <w:fldChar w:fldCharType="begin"/>
+        </w:r>
+        <w:r>
+          <w:rPr>
+            <w:noProof/>
+            <w:webHidden/>
+          </w:rPr>
+          <w:instrText xml:space="preserve"> PAGEREF _Toc454649347 \h </w:instrText>
+        </w:r>
+        <w:r>
+          <w:rPr>
+            <w:noProof/>
+            <w:webHidden/>
+          </w:rPr>
+        </w:r>
+        <w:r>
+          <w:rPr>
+            <w:noProof/>
+            <w:webHidden/>
+          </w:rPr>
+          <w:fldChar w:fldCharType="separate"/>
+        </w:r>
+        <w:r>
+          <w:rPr>
+            <w:noProof/>
+            <w:webHidden/>
+          </w:rPr>
+          <w:t>28</w:t>
+        </w:r>
+        <w:r>
+          <w:rPr>
+            <w:noProof/>
+            <w:webHidden/>
+          </w:rPr>
+          <w:fldChar w:fldCharType="end"/>
+        </w:r>
+      </w:hyperlink>
+    </w:p>
+    <w:p>
+      <w:pPr>
+        <w:pStyle w:val="TOC3"/>
+        <w:tabs>
+          <w:tab w:val="left" w:pos="1320"/>
+          <w:tab w:val="right" w:leader="dot" w:pos="9062"/>
+        </w:tabs>
+        <w:rPr>
+          <w:noProof/>
+          <w:sz w:val="22"/>
+          <w:szCs w:val="22"/>
+          <w:lang w:val="bg-BG" w:eastAsia="bg-BG" w:bidi="ar-SA"/>
+        </w:rPr>
+      </w:pPr>
+      <w:hyperlink w:anchor="_Toc454649348" w:history="1">
+        <w:r>
+          <w:rPr>
+            <w:rStyle w:val="Hyperlink"/>
+            <w:noProof/>
+            <w:lang w:val="bg-BG"/>
+          </w:rPr>
+          <w:t>3.2.3.</w:t>
+        </w:r>
+        <w:r>
+          <w:rPr>
+            <w:noProof/>
+            <w:sz w:val="22"/>
+            <w:szCs w:val="22"/>
+            <w:lang w:val="bg-BG" w:eastAsia="bg-BG" w:bidi="ar-SA"/>
+          </w:rPr>
+          <w:tab/>
+        </w:r>
+        <w:r>
+          <w:rPr>
+            <w:rStyle w:val="Hyperlink"/>
+            <w:noProof/>
+            <w:lang w:val="bg-BG"/>
+          </w:rPr>
+          <w:t>Обхождане на изчислителните дървета</w:t>
+        </w:r>
+        <w:r>
+          <w:rPr>
+            <w:noProof/>
+            <w:webHidden/>
+          </w:rPr>
+          <w:tab/>
+        </w:r>
+        <w:r>
+          <w:rPr>
+            <w:noProof/>
+            <w:webHidden/>
+          </w:rPr>
+          <w:fldChar w:fldCharType="begin"/>
+        </w:r>
+        <w:r>
+          <w:rPr>
+            <w:noProof/>
+            <w:webHidden/>
+          </w:rPr>
+          <w:instrText xml:space="preserve"> PAGEREF _Toc454649348 \h </w:instrText>
+        </w:r>
+        <w:r>
+          <w:rPr>
+            <w:noProof/>
+            <w:webHidden/>
+          </w:rPr>
+        </w:r>
+        <w:r>
+          <w:rPr>
+            <w:noProof/>
+            <w:webHidden/>
+          </w:rPr>
+          <w:fldChar w:fldCharType="separate"/>
+        </w:r>
+        <w:r>
+          <w:rPr>
+            <w:noProof/>
+            <w:webHidden/>
+          </w:rPr>
+          <w:t>29</w:t>
+        </w:r>
+        <w:r>
+          <w:rPr>
+            <w:noProof/>
+            <w:webHidden/>
+          </w:rPr>
+          <w:fldChar w:fldCharType="end"/>
+        </w:r>
+      </w:hyperlink>
+    </w:p>
+    <w:p>
+      <w:pPr>
+        <w:pStyle w:val="TOC4"/>
+        <w:tabs>
+          <w:tab w:val="left" w:pos="1760"/>
+          <w:tab w:val="right" w:leader="dot" w:pos="9062"/>
+        </w:tabs>
+        <w:rPr>
+          <w:noProof/>
+          <w:sz w:val="22"/>
+          <w:szCs w:val="22"/>
+          <w:lang w:val="bg-BG" w:eastAsia="bg-BG" w:bidi="ar-SA"/>
+        </w:rPr>
+      </w:pPr>
+      <w:hyperlink w:anchor="_Toc454649349" w:history="1">
+        <w:r>
+          <w:rPr>
+            <w:rStyle w:val="Hyperlink"/>
+            <w:noProof/>
+            <w:lang w:val="bg-BG"/>
+          </w:rPr>
+          <w:t>3.2.3.1.</w:t>
+        </w:r>
+        <w:r>
+          <w:rPr>
+            <w:noProof/>
+            <w:sz w:val="22"/>
+            <w:szCs w:val="22"/>
+            <w:lang w:val="bg-BG" w:eastAsia="bg-BG" w:bidi="ar-SA"/>
+          </w:rPr>
+          <w:tab/>
+        </w:r>
+        <w:r>
+          <w:rPr>
+            <w:rStyle w:val="Hyperlink"/>
+            <w:noProof/>
+            <w:lang w:val="bg-BG"/>
+          </w:rPr>
+          <w:t>Възлов навигатор</w:t>
+        </w:r>
+        <w:r>
+          <w:rPr>
+            <w:noProof/>
+            <w:webHidden/>
+          </w:rPr>
+          <w:tab/>
+        </w:r>
+        <w:r>
+          <w:rPr>
+            <w:noProof/>
+            <w:webHidden/>
+          </w:rPr>
+          <w:fldChar w:fldCharType="begin"/>
+        </w:r>
+        <w:r>
+          <w:rPr>
+            <w:noProof/>
+            <w:webHidden/>
+          </w:rPr>
+          <w:instrText xml:space="preserve"> PAGEREF _Toc454649349 \h </w:instrText>
+        </w:r>
+        <w:r>
+          <w:rPr>
+            <w:noProof/>
+            <w:webHidden/>
+          </w:rPr>
+        </w:r>
+        <w:r>
+          <w:rPr>
+            <w:noProof/>
+            <w:webHidden/>
+          </w:rPr>
+          <w:fldChar w:fldCharType="separate"/>
+        </w:r>
+        <w:r>
+          <w:rPr>
+            <w:noProof/>
+            <w:webHidden/>
+          </w:rPr>
+          <w:t>29</w:t>
+        </w:r>
+        <w:r>
+          <w:rPr>
+            <w:noProof/>
+            <w:webHidden/>
+          </w:rPr>
+          <w:fldChar w:fldCharType="end"/>
+        </w:r>
+      </w:hyperlink>
+    </w:p>
+    <w:p>
+      <w:pPr>
+        <w:pStyle w:val="TOC4"/>
+        <w:tabs>
+          <w:tab w:val="left" w:pos="1760"/>
+          <w:tab w:val="right" w:leader="dot" w:pos="9062"/>
+        </w:tabs>
+        <w:rPr>
+          <w:noProof/>
+          <w:sz w:val="22"/>
+          <w:szCs w:val="22"/>
+          <w:lang w:val="bg-BG" w:eastAsia="bg-BG" w:bidi="ar-SA"/>
+        </w:rPr>
+      </w:pPr>
+      <w:hyperlink w:anchor="_Toc454649350" w:history="1">
+        <w:r>
+          <w:rPr>
+            <w:rStyle w:val="Hyperlink"/>
+            <w:noProof/>
+            <w:lang w:val="bg-BG"/>
+          </w:rPr>
+          <w:t>3.2.3.2.</w:t>
+        </w:r>
+        <w:r>
+          <w:rPr>
+            <w:noProof/>
+            <w:sz w:val="22"/>
+            <w:szCs w:val="22"/>
+            <w:lang w:val="bg-BG" w:eastAsia="bg-BG" w:bidi="ar-SA"/>
+          </w:rPr>
+          <w:tab/>
+        </w:r>
+        <w:r>
+          <w:rPr>
+            <w:rStyle w:val="Hyperlink"/>
+            <w:noProof/>
+            <w:lang w:val="bg-BG"/>
+          </w:rPr>
+          <w:t>Възлов манипулатор</w:t>
+        </w:r>
+        <w:r>
+          <w:rPr>
+            <w:noProof/>
+            <w:webHidden/>
+          </w:rPr>
+          <w:tab/>
+        </w:r>
+        <w:r>
+          <w:rPr>
+            <w:noProof/>
+            <w:webHidden/>
+          </w:rPr>
+          <w:fldChar w:fldCharType="begin"/>
+        </w:r>
+        <w:r>
+          <w:rPr>
+            <w:noProof/>
+            <w:webHidden/>
+          </w:rPr>
+          <w:instrText xml:space="preserve"> PAGEREF _Toc454649350 \h </w:instrText>
+        </w:r>
+        <w:r>
+          <w:rPr>
+            <w:noProof/>
+            <w:webHidden/>
+          </w:rPr>
+        </w:r>
+        <w:r>
+          <w:rPr>
+            <w:noProof/>
+            <w:webHidden/>
+          </w:rPr>
+          <w:fldChar w:fldCharType="separate"/>
+        </w:r>
+        <w:r>
+          <w:rPr>
+            <w:noProof/>
+            <w:webHidden/>
+          </w:rPr>
+          <w:t>30</w:t>
         </w:r>
         <w:r>
           <w:rPr>
@@ -4067,7 +4515,7 @@
           <w:lang w:val="bg-BG"/>
         </w:rPr>
       </w:pPr>
-      <w:bookmarkStart w:id="0" w:name="_Toc454632084"/>
+      <w:bookmarkStart w:id="0" w:name="_Toc454649314"/>
       <w:r>
         <w:rPr>
           <w:lang w:val="bg-BG"/>
@@ -4090,7 +4538,7 @@
         </w:rPr>
       </w:pPr>
       <w:bookmarkStart w:id="1" w:name="_Ref454551478"/>
-      <w:bookmarkStart w:id="2" w:name="_Toc454632085"/>
+      <w:bookmarkStart w:id="2" w:name="_Toc454649315"/>
       <w:r>
         <w:rPr>
           <w:lang w:val="bg-BG"/>
@@ -4333,7 +4781,7 @@
           <w:lang w:val="bg-BG"/>
         </w:rPr>
       </w:pPr>
-      <w:bookmarkStart w:id="5" w:name="_Toc454632086"/>
+      <w:bookmarkStart w:id="5" w:name="_Toc454649316"/>
       <w:r>
         <w:rPr>
           <w:lang w:val="bg-BG"/>
@@ -4865,7 +5313,7 @@
       </w:pPr>
       <w:bookmarkStart w:id="7" w:name="_Ref454545211"/>
       <w:bookmarkStart w:id="8" w:name="_Ref454545313"/>
-      <w:bookmarkStart w:id="9" w:name="_Toc454632087"/>
+      <w:bookmarkStart w:id="9" w:name="_Toc454649317"/>
       <w:r>
         <w:rPr>
           <w:lang w:val="bg-BG"/>
@@ -5038,7 +5486,19 @@
         <w:rPr>
           <w:lang w:val="bg-BG"/>
         </w:rPr>
-        <w:t>Монте Карло симулацията представлява итеративното преизчисляване на детерминистичния модел за множество извадки на стохастичните променливи от които той зависи. Често се извършват над 10000 преизчислявания с различни комбинации от реализации на променливите. След симулацията серията от получени стойности за изчисляваната величина се анализира с цел извличане на полезна информация за очаквана стойност и разпределение на неизвестната величина.</w:t>
+        <w:t>Монте Карло симулацията представлява итеративното преизчисляване на детерминистичния модел за множество извадки на стохастичните променливи</w:t>
+      </w:r>
+      <w:r>
+        <w:rPr>
+          <w:lang w:val="bg-BG"/>
+        </w:rPr>
+        <w:t>,</w:t>
+      </w:r>
+      <w:r>
+        <w:rPr>
+          <w:lang w:val="bg-BG"/>
+        </w:rPr>
+        <w:t xml:space="preserve"> от които той зависи. Често се извършват над 10000 преизчислявания с различни комбинации от реализации на променливите. След симулацията серията от получени стойности за изчисляваната величина се анализира с цел извличане на полезна информация за очаквана стойност и разпределение на неизвестната величина.</w:t>
       </w:r>
       <w:r>
         <w:rPr>
@@ -5202,7 +5662,7 @@
           <w:lang w:val="bg-BG"/>
         </w:rPr>
       </w:pPr>
-      <w:bookmarkStart w:id="11" w:name="_Toc454632088"/>
+      <w:bookmarkStart w:id="11" w:name="_Toc454649318"/>
       <w:r>
         <w:rPr>
           <w:lang w:val="bg-BG"/>
@@ -5722,7 +6182,7 @@
           <w:lang w:val="bg-BG"/>
         </w:rPr>
       </w:pPr>
-      <w:bookmarkStart w:id="13" w:name="_Toc454632089"/>
+      <w:bookmarkStart w:id="13" w:name="_Toc454649319"/>
       <w:r>
         <w:rPr>
           <w:lang w:val="bg-BG"/>
@@ -5747,7 +6207,7 @@
         </w:numPr>
         <w:spacing w:before="0" w:after="240"/>
       </w:pPr>
-      <w:bookmarkStart w:id="14" w:name="_Toc454632090"/>
+      <w:bookmarkStart w:id="14" w:name="_Toc454649320"/>
       <w:r>
         <w:t>Java</w:t>
       </w:r>
@@ -6194,7 +6654,7 @@
           <w:lang w:val="bg-BG"/>
         </w:rPr>
       </w:pPr>
-      <w:bookmarkStart w:id="17" w:name="_Toc454632091"/>
+      <w:bookmarkStart w:id="17" w:name="_Toc454649321"/>
       <w:r>
         <w:lastRenderedPageBreak/>
         <w:t>NetBeans</w:t>
@@ -6415,7 +6875,7 @@
           <w:lang w:val="bg-BG"/>
         </w:rPr>
       </w:pPr>
-      <w:bookmarkStart w:id="18" w:name="_Toc454632092"/>
+      <w:bookmarkStart w:id="18" w:name="_Toc454649322"/>
       <w:r>
         <w:t>JUnit</w:t>
       </w:r>
@@ -6646,7 +7106,7 @@
         </w:numPr>
         <w:spacing w:before="0" w:after="240"/>
       </w:pPr>
-      <w:bookmarkStart w:id="20" w:name="_Toc454632093"/>
+      <w:bookmarkStart w:id="20" w:name="_Toc454649323"/>
       <w:r>
         <w:lastRenderedPageBreak/>
         <w:t>Git</w:t>
@@ -6897,7 +7357,7 @@
         </w:numPr>
         <w:spacing w:before="0" w:after="240"/>
       </w:pPr>
-      <w:bookmarkStart w:id="22" w:name="_Toc454632094"/>
+      <w:bookmarkStart w:id="22" w:name="_Toc454649324"/>
       <w:r>
         <w:t xml:space="preserve">Apache </w:t>
       </w:r>
@@ -7177,7 +7637,7 @@
           <w:lang w:val="bg-BG"/>
         </w:rPr>
       </w:pPr>
-      <w:bookmarkStart w:id="24" w:name="_Toc454632095"/>
+      <w:bookmarkStart w:id="24" w:name="_Toc454649325"/>
       <w:r>
         <w:lastRenderedPageBreak/>
         <w:t>XML</w:t>
@@ -7454,7 +7914,7 @@
           <w:lang w:val="bg-BG"/>
         </w:rPr>
       </w:pPr>
-      <w:bookmarkStart w:id="26" w:name="_Toc454632096"/>
+      <w:bookmarkStart w:id="26" w:name="_Toc454649326"/>
       <w:r>
         <w:t>JAXB</w:t>
       </w:r>
@@ -7748,7 +8208,7 @@
           <w:lang w:val="bg-BG"/>
         </w:rPr>
       </w:pPr>
-      <w:bookmarkStart w:id="28" w:name="_Toc454632097"/>
+      <w:bookmarkStart w:id="28" w:name="_Toc454649327"/>
       <w:r>
         <w:lastRenderedPageBreak/>
         <w:t>Swing</w:t>
@@ -8020,7 +8480,7 @@
           <w:lang w:val="bg-BG"/>
         </w:rPr>
       </w:pPr>
-      <w:bookmarkStart w:id="30" w:name="_Toc454632098"/>
+      <w:bookmarkStart w:id="30" w:name="_Toc454649328"/>
       <w:r>
         <w:rPr>
           <w:lang w:val="bg-BG"/>
@@ -8041,7 +8501,7 @@
           <w:lang w:val="bg-BG"/>
         </w:rPr>
       </w:pPr>
-      <w:bookmarkStart w:id="31" w:name="_Toc454632099"/>
+      <w:bookmarkStart w:id="31" w:name="_Toc454649329"/>
       <w:r>
         <w:rPr>
           <w:lang w:val="bg-BG"/>
@@ -8669,7 +9129,7 @@
           <w:lang w:val="bg-BG"/>
         </w:rPr>
       </w:pPr>
-      <w:bookmarkStart w:id="34" w:name="_Toc454632100"/>
+      <w:bookmarkStart w:id="34" w:name="_Toc454649330"/>
       <w:r>
         <w:rPr>
           <w:lang w:val="bg-BG"/>
@@ -8771,7 +9231,7 @@
           <w:lang w:val="bg-BG"/>
         </w:rPr>
       </w:pPr>
-      <w:bookmarkStart w:id="35" w:name="_Toc454632101"/>
+      <w:bookmarkStart w:id="35" w:name="_Toc454649331"/>
       <w:r>
         <w:rPr>
           <w:lang w:val="bg-BG"/>
@@ -9050,7 +9510,7 @@
           <w:lang w:val="bg-BG"/>
         </w:rPr>
       </w:pPr>
-      <w:bookmarkStart w:id="36" w:name="_Toc454632102"/>
+      <w:bookmarkStart w:id="36" w:name="_Toc454649332"/>
       <w:r>
         <w:rPr>
           <w:lang w:val="bg-BG"/>
@@ -9658,7 +10118,7 @@
           <w:lang w:val="bg-BG"/>
         </w:rPr>
       </w:pPr>
-      <w:bookmarkStart w:id="37" w:name="_Toc454632103"/>
+      <w:bookmarkStart w:id="37" w:name="_Toc454649333"/>
       <w:r>
         <w:rPr>
           <w:lang w:val="bg-BG"/>
@@ -9680,7 +10140,7 @@
           <w:lang w:val="bg-BG"/>
         </w:rPr>
       </w:pPr>
-      <w:bookmarkStart w:id="38" w:name="_Toc454632104"/>
+      <w:bookmarkStart w:id="38" w:name="_Toc454649334"/>
       <w:r>
         <w:rPr>
           <w:lang w:val="bg-BG"/>
@@ -9714,7 +10174,7 @@
           <w:lang w:val="bg-BG"/>
         </w:rPr>
       </w:pPr>
-      <w:bookmarkStart w:id="39" w:name="_Toc454632105"/>
+      <w:bookmarkStart w:id="39" w:name="_Toc454649335"/>
       <w:r>
         <w:rPr>
           <w:lang w:val="bg-BG"/>
@@ -10471,7 +10931,7 @@
           <w:lang w:val="bg-BG"/>
         </w:rPr>
       </w:pPr>
-      <w:bookmarkStart w:id="41" w:name="_Toc454632106"/>
+      <w:bookmarkStart w:id="41" w:name="_Toc454649336"/>
       <w:r>
         <w:rPr>
           <w:lang w:val="bg-BG"/>
@@ -10593,7 +11053,7 @@
           <w:lang w:val="bg-BG"/>
         </w:rPr>
       </w:pPr>
-      <w:bookmarkStart w:id="42" w:name="_Toc454632107"/>
+      <w:bookmarkStart w:id="42" w:name="_Toc454649337"/>
       <w:r>
         <w:rPr>
           <w:lang w:val="bg-BG"/>
@@ -10710,7 +11170,54 @@
         <w:rPr>
           <w:lang w:val="bg-BG"/>
         </w:rPr>
-        <w:t>който е описан подробно в раздел 3.2.</w:t>
+        <w:t>който е описан подробно в раздел</w:t>
+      </w:r>
+      <w:r>
+        <w:rPr>
+          <w:lang w:val="bg-BG"/>
+        </w:rPr>
+        <w:t xml:space="preserve"> </w:t>
+      </w:r>
+      <w:r>
+        <w:rPr>
+          <w:lang w:val="bg-BG"/>
+        </w:rPr>
+        <w:fldChar w:fldCharType="begin"/>
+      </w:r>
+      <w:r>
+        <w:rPr>
+          <w:lang w:val="bg-BG"/>
+        </w:rPr>
+        <w:instrText xml:space="preserve"> REF _Ref454644232 \r \h </w:instrText>
+      </w:r>
+      <w:r>
+        <w:rPr>
+          <w:lang w:val="bg-BG"/>
+        </w:rPr>
+      </w:r>
+      <w:r>
+        <w:rPr>
+          <w:lang w:val="bg-BG"/>
+        </w:rPr>
+        <w:fldChar w:fldCharType="separate"/>
+      </w:r>
+      <w:r>
+        <w:rPr>
+          <w:lang w:val="bg-BG"/>
+        </w:rPr>
+        <w:t>3.2</w:t>
+      </w:r>
+      <w:r>
+        <w:rPr>
+          <w:lang w:val="bg-BG"/>
+        </w:rPr>
+        <w:fldChar w:fldCharType="end"/>
+      </w:r>
+      <w:r>
+        <w:rPr>
+          <w:lang w:val="bg-BG"/>
+        </w:rPr>
+        <w:t>.</w:t>
       </w:r>
     </w:p>
     <w:p>
@@ -10847,7 +11354,7 @@
           <w:lang w:val="bg-BG"/>
         </w:rPr>
       </w:pPr>
-      <w:bookmarkStart w:id="43" w:name="_Toc454632108"/>
+      <w:bookmarkStart w:id="43" w:name="_Toc454649338"/>
       <w:r>
         <w:rPr>
           <w:lang w:val="bg-BG"/>
@@ -11123,7 +11630,7 @@
           <w:lang w:val="bg-BG"/>
         </w:rPr>
       </w:pPr>
-      <w:bookmarkStart w:id="45" w:name="_Toc454632109"/>
+      <w:bookmarkStart w:id="45" w:name="_Toc454649339"/>
       <w:r>
         <w:rPr>
           <w:lang w:val="bg-BG"/>
@@ -11334,7 +11841,7 @@
           <w:lang w:val="bg-BG"/>
         </w:rPr>
       </w:pPr>
-      <w:bookmarkStart w:id="46" w:name="_Toc454632110"/>
+      <w:bookmarkStart w:id="46" w:name="_Toc454649340"/>
       <w:r>
         <w:rPr>
           <w:lang w:val="bg-BG"/>
@@ -11545,7 +12052,7 @@
           <w:lang w:val="bg-BG"/>
         </w:rPr>
       </w:pPr>
-      <w:bookmarkStart w:id="47" w:name="_Toc454632111"/>
+      <w:bookmarkStart w:id="47" w:name="_Toc454649341"/>
       <w:r>
         <w:rPr>
           <w:lang w:val="bg-BG"/>
@@ -11864,7 +12371,7 @@
         </w:rPr>
       </w:pPr>
       <w:bookmarkStart w:id="48" w:name="_Ref454630073"/>
-      <w:bookmarkStart w:id="49" w:name="_Toc454632112"/>
+      <w:bookmarkStart w:id="49" w:name="_Toc454649342"/>
       <w:r>
         <w:rPr>
           <w:lang w:val="bg-BG"/>
@@ -12234,7 +12741,7 @@
           <w:lang w:val="bg-BG"/>
         </w:rPr>
       </w:pPr>
-      <w:bookmarkStart w:id="51" w:name="_Toc454632113"/>
+      <w:bookmarkStart w:id="51" w:name="_Toc454649343"/>
       <w:r>
         <w:rPr>
           <w:lang w:val="bg-BG"/>
@@ -12570,7 +13077,7 @@
           <w:lang w:val="bg-BG"/>
         </w:rPr>
       </w:pPr>
-      <w:bookmarkStart w:id="53" w:name="_Toc454632114"/>
+      <w:bookmarkStart w:id="53" w:name="_Toc454649344"/>
       <w:r>
         <w:rPr>
           <w:lang w:val="bg-BG"/>
@@ -12930,7 +13437,8 @@
         </w:numPr>
         <w:spacing w:before="0" w:after="240"/>
       </w:pPr>
-      <w:bookmarkStart w:id="55" w:name="_Toc454632115"/>
+      <w:bookmarkStart w:id="55" w:name="_Ref454644232"/>
+      <w:bookmarkStart w:id="56" w:name="_Toc454649345"/>
       <w:r>
         <w:rPr>
           <w:lang w:val="bg-BG"/>
@@ -12939,6 +13447,7 @@
         <w:t>Сървърен модул</w:t>
       </w:r>
       <w:bookmarkEnd w:id="55"/>
+      <w:bookmarkEnd w:id="56"/>
     </w:p>
     <w:p>
       <w:pPr>
@@ -12952,14 +13461,16 @@
           <w:lang w:val="bg-BG"/>
         </w:rPr>
       </w:pPr>
-      <w:bookmarkStart w:id="56" w:name="_Ref454643413"/>
+      <w:bookmarkStart w:id="57" w:name="_Ref454643413"/>
+      <w:bookmarkStart w:id="58" w:name="_Toc454649346"/>
       <w:r>
         <w:rPr>
           <w:lang w:val="bg-BG"/>
         </w:rPr>
         <w:t>Организация на достъпа до данни</w:t>
       </w:r>
-      <w:bookmarkEnd w:id="56"/>
+      <w:bookmarkEnd w:id="57"/>
+      <w:bookmarkEnd w:id="58"/>
     </w:p>
     <w:p>
       <w:pPr>
@@ -13291,7 +13802,7 @@
           <w:docGrid w:linePitch="360"/>
         </w:sectPr>
       </w:pPr>
-      <w:bookmarkStart w:id="57" w:name="_Ref454643935"/>
+      <w:bookmarkStart w:id="59" w:name="_Ref454643935"/>
       <w:r>
         <w:t xml:space="preserve">Фигура </w:t>
       </w:r>
@@ -13314,7 +13825,7 @@
           <w:t>1</w:t>
         </w:r>
       </w:fldSimple>
-      <w:bookmarkEnd w:id="57"/>
+      <w:bookmarkEnd w:id="59"/>
       <w:r>
         <w:rPr>
           <w:lang w:val="bg-BG"/>
@@ -13329,11 +13840,283 @@
           <w:ilvl w:val="2"/>
           <w:numId w:val="19"/>
         </w:numPr>
-        <w:rPr>
-          <w:lang w:val="bg-BG"/>
-        </w:rPr>
-      </w:pPr>
-      <w:bookmarkStart w:id="58" w:name="_Ref454644149"/>
+        <w:spacing w:before="0" w:after="240"/>
+      </w:pPr>
+      <w:bookmarkStart w:id="60" w:name="_Ref454644149"/>
+      <w:bookmarkStart w:id="61" w:name="_Ref454648876"/>
+      <w:bookmarkStart w:id="62" w:name="_Toc454649347"/>
+      <w:r>
+        <w:rPr>
+          <w:lang w:val="bg-BG"/>
+        </w:rPr>
+        <w:lastRenderedPageBreak/>
+        <w:t>Реализация на променливите</w:t>
+      </w:r>
+      <w:bookmarkEnd w:id="61"/>
+      <w:bookmarkEnd w:id="62"/>
+    </w:p>
+    <w:p>
+      <w:pPr>
+        <w:ind w:firstLine="567"/>
+        <w:rPr>
+          <w:lang w:val="bg-BG"/>
+        </w:rPr>
+      </w:pPr>
+      <w:r>
+        <w:rPr>
+          <w:lang w:val="bg-BG"/>
+        </w:rPr>
+        <w:t xml:space="preserve"> </w:t>
+      </w:r>
+      <w:r>
+        <w:rPr>
+          <w:lang w:val="bg-BG"/>
+        </w:rPr>
+        <w:t>Преди началото на симулацията се извършва извличане на реализирани серии на всяка от стохастичните променливи, които се реферират от калкулационното дърво. Тези серии се създават и съхраняват от регистъра за извлечени стойности на променливите (</w:t>
+      </w:r>
+      <w:proofErr w:type="spellStart"/>
+      <w:r>
+        <w:t>SampledVariableRegistry</w:t>
+      </w:r>
+      <w:proofErr w:type="spellEnd"/>
+      <w:r>
+        <w:t xml:space="preserve">). </w:t>
+      </w:r>
+    </w:p>
+    <w:p>
+      <w:pPr>
+        <w:ind w:firstLine="567"/>
+        <w:rPr>
+          <w:lang w:val="bg-BG"/>
+        </w:rPr>
+      </w:pPr>
+      <w:proofErr w:type="spellStart"/>
+      <w:proofErr w:type="gramStart"/>
+      <w:r>
+        <w:rPr>
+          <w:b/>
+        </w:rPr>
+        <w:t>SampledVariableRegistry</w:t>
+      </w:r>
+      <w:proofErr w:type="spellEnd"/>
+      <w:r>
+        <w:rPr>
+          <w:lang w:val="bg-BG"/>
+        </w:rPr>
+        <w:t xml:space="preserve"> – За създаването на регистъра са нужни списък</w:t>
+      </w:r>
+      <w:r>
+        <w:rPr>
+          <w:lang w:val="bg-BG"/>
+        </w:rPr>
+        <w:t>ът</w:t>
+      </w:r>
+      <w:r>
+        <w:rPr>
+          <w:lang w:val="bg-BG"/>
+        </w:rPr>
+        <w:t xml:space="preserve"> от стохастични променливи</w:t>
+      </w:r>
+      <w:r>
+        <w:rPr>
+          <w:lang w:val="bg-BG"/>
+        </w:rPr>
+        <w:t xml:space="preserve"> получен от симулационната заявка</w:t>
+      </w:r>
+      <w:r>
+        <w:rPr>
+          <w:lang w:val="bg-BG"/>
+        </w:rPr>
+        <w:t xml:space="preserve"> и бро</w:t>
+      </w:r>
+      <w:r>
+        <w:rPr>
+          <w:lang w:val="bg-BG"/>
+        </w:rPr>
+        <w:t>ят</w:t>
+      </w:r>
+      <w:r>
+        <w:rPr>
+          <w:lang w:val="bg-BG"/>
+        </w:rPr>
+        <w:t xml:space="preserve"> симулационни цикли.</w:t>
+      </w:r>
+      <w:proofErr w:type="gramEnd"/>
+      <w:r>
+        <w:rPr>
+          <w:lang w:val="bg-BG"/>
+        </w:rPr>
+        <w:t xml:space="preserve"> Съхранението на извлечените серии се реализира съгласно организацията на достъп представена в раздел </w:t>
+      </w:r>
+      <w:r>
+        <w:rPr>
+          <w:lang w:val="bg-BG"/>
+        </w:rPr>
+        <w:fldChar w:fldCharType="begin"/>
+      </w:r>
+      <w:r>
+        <w:rPr>
+          <w:lang w:val="bg-BG"/>
+        </w:rPr>
+        <w:instrText xml:space="preserve"> REF _Ref454643413 \r \h </w:instrText>
+      </w:r>
+      <w:r>
+        <w:rPr>
+          <w:lang w:val="bg-BG"/>
+        </w:rPr>
+      </w:r>
+      <w:r>
+        <w:rPr>
+          <w:lang w:val="bg-BG"/>
+        </w:rPr>
+        <w:fldChar w:fldCharType="separate"/>
+      </w:r>
+      <w:r>
+        <w:rPr>
+          <w:lang w:val="bg-BG"/>
+        </w:rPr>
+        <w:t>3.2.1</w:t>
+      </w:r>
+      <w:r>
+        <w:rPr>
+          <w:lang w:val="bg-BG"/>
+        </w:rPr>
+        <w:fldChar w:fldCharType="end"/>
+      </w:r>
+      <w:r>
+        <w:rPr>
+          <w:lang w:val="bg-BG"/>
+        </w:rPr>
+        <w:t xml:space="preserve">. </w:t>
+      </w:r>
+    </w:p>
+    <w:p>
+      <w:pPr>
+        <w:ind w:firstLine="567"/>
+        <w:rPr>
+          <w:lang w:val="bg-BG"/>
+        </w:rPr>
+      </w:pPr>
+      <w:r>
+        <w:rPr>
+          <w:lang w:val="bg-BG"/>
+        </w:rPr>
+        <w:t xml:space="preserve">Процедурата по създаване на регистъра </w:t>
+      </w:r>
+      <w:r>
+        <w:rPr>
+          <w:lang w:val="bg-BG"/>
+        </w:rPr>
+        <w:t>започва с инициализиране на двумерния масив със съответните размери. Организира се указател, който съхранява асоциациите между стохастична променлива и индекса на нейния ред от матрицата. Матрицата се запълва със стойности като чрез стохастичната променлива се реализира серия с подходяща дължина, която се записва на съответния ред от матрицата.</w:t>
+      </w:r>
+    </w:p>
+    <w:p>
+      <w:pPr>
+        <w:keepNext/>
+        <w:spacing w:after="0"/>
+      </w:pPr>
+      <w:r>
+        <w:rPr>
+          <w:noProof/>
+          <w:lang w:val="bg-BG" w:eastAsia="bg-BG" w:bidi="ar-SA"/>
+        </w:rPr>
+        <w:drawing>
+          <wp:inline distT="0" distB="0" distL="0" distR="0">
+            <wp:extent cx="3948283" cy="3489350"/>
+            <wp:effectExtent l="19050" t="0" r="0" b="0"/>
+            <wp:docPr id="25" name="Picture 24" descr="Sampled variable registry.png"/>
+            <wp:cNvGraphicFramePr>
+              <a:graphicFrameLocks xmlns:a="http://schemas.openxmlformats.org/drawingml/2006/main" noChangeAspect="1"/>
+            </wp:cNvGraphicFramePr>
+            <a:graphic xmlns:a="http://schemas.openxmlformats.org/drawingml/2006/main">
+              <a:graphicData uri="http://schemas.openxmlformats.org/drawingml/2006/picture">
+                <pic:pic xmlns:pic="http://schemas.openxmlformats.org/drawingml/2006/picture">
+                  <pic:nvPicPr>
+                    <pic:cNvPr id="0" name="Sampled variable registry.png"/>
+                    <pic:cNvPicPr/>
+                  </pic:nvPicPr>
+                  <pic:blipFill>
+                    <a:blip r:embed="rId36" cstate="print"/>
+                    <a:stretch>
+                      <a:fillRect/>
+                    </a:stretch>
+                  </pic:blipFill>
+                  <pic:spPr>
+                    <a:xfrm>
+                      <a:off x="0" y="0"/>
+                      <a:ext cx="3952738" cy="3493287"/>
+                    </a:xfrm>
+                    <a:prstGeom prst="rect">
+                      <a:avLst/>
+                    </a:prstGeom>
+                  </pic:spPr>
+                </pic:pic>
+              </a:graphicData>
+            </a:graphic>
+          </wp:inline>
+        </w:drawing>
+      </w:r>
+    </w:p>
+    <w:p>
+      <w:pPr>
+        <w:pStyle w:val="Caption"/>
+        <w:rPr>
+          <w:lang w:val="bg-BG"/>
+        </w:rPr>
+      </w:pPr>
+      <w:r>
+        <w:t xml:space="preserve">Фигура </w:t>
+      </w:r>
+      <w:fldSimple w:instr=" STYLEREF 2 \s ">
+        <w:r>
+          <w:rPr>
+            <w:noProof/>
+          </w:rPr>
+          <w:t>3.2</w:t>
+        </w:r>
+      </w:fldSimple>
+      <w:r>
+        <w:noBreakHyphen/>
+      </w:r>
+      <w:fldSimple w:instr=" SEQ Фигура \* ARABIC \s 2 ">
+        <w:r>
+          <w:rPr>
+            <w:noProof/>
+          </w:rPr>
+          <w:t>2</w:t>
+        </w:r>
+      </w:fldSimple>
+      <w:r>
+        <w:rPr>
+          <w:lang w:val="bg-BG"/>
+        </w:rPr>
+        <w:t xml:space="preserve"> Класова диаграма на регистъра за извлечени стойности</w:t>
+      </w:r>
+    </w:p>
+    <w:p>
+      <w:pPr>
+        <w:ind w:firstLine="567"/>
+        <w:sectPr>
+          <w:pgSz w:w="11906" w:h="16838"/>
+          <w:pgMar w:top="1417" w:right="1417" w:bottom="1417" w:left="1417" w:header="708" w:footer="708" w:gutter="0"/>
+          <w:cols w:space="708"/>
+          <w:docGrid w:linePitch="360"/>
+        </w:sectPr>
+      </w:pPr>
+    </w:p>
+    <w:p>
+      <w:pPr>
+        <w:pStyle w:val="Heading3"/>
+        <w:numPr>
+          <w:ilvl w:val="2"/>
+          <w:numId w:val="19"/>
+        </w:numPr>
+        <w:spacing w:before="0" w:after="240"/>
+        <w:rPr>
+          <w:lang w:val="bg-BG"/>
+        </w:rPr>
+      </w:pPr>
+      <w:bookmarkStart w:id="63" w:name="_Toc454649348"/>
       <w:r>
         <w:rPr>
           <w:lang w:val="bg-BG"/>
@@ -13341,7 +14124,855 @@
         <w:lastRenderedPageBreak/>
         <w:t>Обхождане на изчислителните дървета</w:t>
       </w:r>
-      <w:bookmarkEnd w:id="58"/>
+      <w:bookmarkEnd w:id="60"/>
+      <w:bookmarkEnd w:id="63"/>
+    </w:p>
+    <w:p>
+      <w:pPr>
+        <w:ind w:firstLine="567"/>
+        <w:rPr>
+          <w:noProof/>
+          <w:lang w:val="bg-BG" w:eastAsia="bg-BG" w:bidi="ar-SA"/>
+        </w:rPr>
+      </w:pPr>
+      <w:r>
+        <w:rPr>
+          <w:lang w:val="bg-BG"/>
+        </w:rPr>
+        <w:t>Обхождането на изчислителните дървета</w:t>
+      </w:r>
+      <w:r>
+        <w:rPr>
+          <w:lang w:val="bg-BG"/>
+        </w:rPr>
+        <w:t xml:space="preserve"> е реализирано чрез използването на дизайнерския шаблон „посетител”. Постигнато е пълно разделение на обхождаща и обработваща логика, с което се елиминира повторяемостта на фрагменти от код.</w:t>
+      </w:r>
+      <w:r>
+        <w:rPr>
+          <w:lang w:val="bg-BG"/>
+        </w:rPr>
+        <w:t xml:space="preserve"> За обхождане на калкулационното дърво и извършване на операция върху възлите му са нужни два компонента – навигатор (</w:t>
+      </w:r>
+      <w:proofErr w:type="spellStart"/>
+      <w:r>
+        <w:t>NodeWalker</w:t>
+      </w:r>
+      <w:proofErr w:type="spellEnd"/>
+      <w:r>
+        <w:t>)</w:t>
+      </w:r>
+      <w:r>
+        <w:rPr>
+          <w:lang w:val="bg-BG"/>
+        </w:rPr>
+        <w:t xml:space="preserve"> и манипулатор (</w:t>
+      </w:r>
+      <w:proofErr w:type="spellStart"/>
+      <w:r>
+        <w:t>NodeHandler</w:t>
+      </w:r>
+      <w:proofErr w:type="spellEnd"/>
+      <w:r>
+        <w:rPr>
+          <w:lang w:val="bg-BG"/>
+        </w:rPr>
+        <w:t>)</w:t>
+      </w:r>
+      <w:r>
+        <w:t xml:space="preserve"> </w:t>
+      </w:r>
+      <w:r>
+        <w:rPr>
+          <w:lang w:val="bg-BG"/>
+        </w:rPr>
+        <w:t>на изчислителни възли.</w:t>
+      </w:r>
+      <w:r>
+        <w:rPr>
+          <w:noProof/>
+          <w:lang w:val="bg-BG" w:eastAsia="bg-BG" w:bidi="ar-SA"/>
+        </w:rPr>
+        <w:t xml:space="preserve"> </w:t>
+      </w:r>
+      <w:r>
+        <w:rPr>
+          <w:noProof/>
+          <w:lang w:val="bg-BG" w:eastAsia="bg-BG" w:bidi="ar-SA"/>
+        </w:rPr>
+        <w:t xml:space="preserve">Класовата диаграма на навигаторите и манипулаторите е представена на </w:t>
+      </w:r>
+      <w:r>
+        <w:rPr>
+          <w:noProof/>
+          <w:lang w:val="bg-BG" w:eastAsia="bg-BG" w:bidi="ar-SA"/>
+        </w:rPr>
+        <w:fldChar w:fldCharType="begin"/>
+      </w:r>
+      <w:r>
+        <w:rPr>
+          <w:noProof/>
+          <w:lang w:val="bg-BG" w:eastAsia="bg-BG" w:bidi="ar-SA"/>
+        </w:rPr>
+        <w:instrText xml:space="preserve"> REF _Ref454645238 \h </w:instrText>
+      </w:r>
+      <w:r>
+        <w:rPr>
+          <w:noProof/>
+          <w:lang w:val="bg-BG" w:eastAsia="bg-BG" w:bidi="ar-SA"/>
+        </w:rPr>
+      </w:r>
+      <w:r>
+        <w:rPr>
+          <w:noProof/>
+          <w:lang w:val="bg-BG" w:eastAsia="bg-BG" w:bidi="ar-SA"/>
+        </w:rPr>
+        <w:fldChar w:fldCharType="separate"/>
+      </w:r>
+      <w:r>
+        <w:t xml:space="preserve">Фигура </w:t>
+      </w:r>
+      <w:r>
+        <w:rPr>
+          <w:noProof/>
+        </w:rPr>
+        <w:t>3.2</w:t>
+      </w:r>
+      <w:r>
+        <w:noBreakHyphen/>
+      </w:r>
+      <w:r>
+        <w:rPr>
+          <w:noProof/>
+        </w:rPr>
+        <w:t>2</w:t>
+      </w:r>
+      <w:r>
+        <w:rPr>
+          <w:noProof/>
+          <w:lang w:val="bg-BG" w:eastAsia="bg-BG" w:bidi="ar-SA"/>
+        </w:rPr>
+        <w:fldChar w:fldCharType="end"/>
+      </w:r>
+      <w:r>
+        <w:rPr>
+          <w:noProof/>
+          <w:lang w:val="bg-BG" w:eastAsia="bg-BG" w:bidi="ar-SA"/>
+        </w:rPr>
+        <w:t>.</w:t>
+      </w:r>
+    </w:p>
+    <w:p>
+      <w:pPr>
+        <w:keepNext/>
+        <w:spacing w:after="0"/>
+      </w:pPr>
+      <w:r>
+        <w:rPr>
+          <w:noProof/>
+          <w:lang w:val="bg-BG" w:eastAsia="bg-BG" w:bidi="ar-SA"/>
+        </w:rPr>
+        <w:drawing>
+          <wp:inline distT="0" distB="0" distL="0" distR="0">
+            <wp:extent cx="5760568" cy="2835910"/>
+            <wp:effectExtent l="19050" t="0" r="0" b="0"/>
+            <wp:docPr id="24" name="Picture 22" descr="Node tree handling.png"/>
+            <wp:cNvGraphicFramePr>
+              <a:graphicFrameLocks xmlns:a="http://schemas.openxmlformats.org/drawingml/2006/main" noChangeAspect="1"/>
+            </wp:cNvGraphicFramePr>
+            <a:graphic xmlns:a="http://schemas.openxmlformats.org/drawingml/2006/main">
+              <a:graphicData uri="http://schemas.openxmlformats.org/drawingml/2006/picture">
+                <pic:pic xmlns:pic="http://schemas.openxmlformats.org/drawingml/2006/picture">
+                  <pic:nvPicPr>
+                    <pic:cNvPr id="0" name="Node tree handling.png"/>
+                    <pic:cNvPicPr/>
+                  </pic:nvPicPr>
+                  <pic:blipFill>
+                    <a:blip r:embed="rId37" cstate="print"/>
+                    <a:stretch>
+                      <a:fillRect/>
+                    </a:stretch>
+                  </pic:blipFill>
+                  <pic:spPr>
+                    <a:xfrm>
+                      <a:off x="0" y="0"/>
+                      <a:ext cx="5760568" cy="2835910"/>
+                    </a:xfrm>
+                    <a:prstGeom prst="rect">
+                      <a:avLst/>
+                    </a:prstGeom>
+                  </pic:spPr>
+                </pic:pic>
+              </a:graphicData>
+            </a:graphic>
+          </wp:inline>
+        </w:drawing>
+      </w:r>
+    </w:p>
+    <w:p>
+      <w:pPr>
+        <w:pStyle w:val="Caption"/>
+        <w:spacing w:after="0"/>
+        <w:rPr>
+          <w:lang w:val="bg-BG"/>
+        </w:rPr>
+      </w:pPr>
+      <w:bookmarkStart w:id="64" w:name="_Ref454645238"/>
+      <w:r>
+        <w:t xml:space="preserve">Фигура </w:t>
+      </w:r>
+      <w:fldSimple w:instr=" STYLEREF 2 \s ">
+        <w:r>
+          <w:rPr>
+            <w:noProof/>
+          </w:rPr>
+          <w:t>3.2</w:t>
+        </w:r>
+      </w:fldSimple>
+      <w:r>
+        <w:noBreakHyphen/>
+      </w:r>
+      <w:fldSimple w:instr=" SEQ Фигура \* ARABIC \s 2 ">
+        <w:r>
+          <w:rPr>
+            <w:noProof/>
+          </w:rPr>
+          <w:t>3</w:t>
+        </w:r>
+      </w:fldSimple>
+      <w:bookmarkEnd w:id="64"/>
+      <w:r>
+        <w:rPr>
+          <w:lang w:val="bg-BG"/>
+        </w:rPr>
+        <w:t xml:space="preserve"> Класова диаграма на възлови навигатори и манипулатори</w:t>
+      </w:r>
+    </w:p>
+    <w:p>
+      <w:pPr>
+        <w:pStyle w:val="Heading4"/>
+        <w:numPr>
+          <w:ilvl w:val="3"/>
+          <w:numId w:val="19"/>
+        </w:numPr>
+        <w:spacing w:after="240"/>
+        <w:rPr>
+          <w:lang w:val="bg-BG"/>
+        </w:rPr>
+      </w:pPr>
+      <w:bookmarkStart w:id="65" w:name="_Toc454649349"/>
+      <w:r>
+        <w:rPr>
+          <w:lang w:val="bg-BG"/>
+        </w:rPr>
+        <w:t>Възлов навигатор</w:t>
+      </w:r>
+      <w:bookmarkEnd w:id="65"/>
+    </w:p>
+    <w:p>
+      <w:pPr>
+        <w:ind w:firstLine="567"/>
+        <w:rPr>
+          <w:lang w:val="bg-BG"/>
+        </w:rPr>
+      </w:pPr>
+      <w:r>
+        <w:rPr>
+          <w:lang w:val="bg-BG"/>
+        </w:rPr>
+        <w:t xml:space="preserve">Възловият навигатор е клас, който „знае” как да обходи калкулационно дърво. Представен е в системата чрез интерфейса </w:t>
+      </w:r>
+      <w:proofErr w:type="spellStart"/>
+      <w:r>
+        <w:t>NodeWalker</w:t>
+      </w:r>
+      <w:proofErr w:type="spellEnd"/>
+      <w:r>
+        <w:rPr>
+          <w:lang w:val="bg-BG"/>
+        </w:rPr>
+        <w:t>.</w:t>
+      </w:r>
+      <w:r>
+        <w:rPr>
+          <w:lang w:val="bg-BG"/>
+        </w:rPr>
+        <w:t xml:space="preserve"> Навигаторът извършва единствено обхождаща логика и за да бъде полезен му е нужен възлов манипулатор, който да извърши операция върху обхожданите от навигатора възли.</w:t>
+      </w:r>
+    </w:p>
+    <w:p>
+      <w:pPr>
+        <w:ind w:firstLine="567"/>
+        <w:rPr>
+          <w:lang w:val="bg-BG"/>
+        </w:rPr>
+      </w:pPr>
+      <w:proofErr w:type="spellStart"/>
+      <w:r>
+        <w:rPr>
+          <w:b/>
+        </w:rPr>
+        <w:t>NodeWalker</w:t>
+      </w:r>
+      <w:proofErr w:type="spellEnd"/>
+      <w:r>
+        <w:rPr>
+          <w:b/>
+        </w:rPr>
+        <w:t xml:space="preserve"> &lt;interface&gt;</w:t>
+      </w:r>
+      <w:r>
+        <w:t xml:space="preserve"> </w:t>
+      </w:r>
+      <w:proofErr w:type="gramStart"/>
+      <w:r>
+        <w:rPr>
+          <w:lang w:val="bg-BG"/>
+        </w:rPr>
+        <w:t xml:space="preserve">- </w:t>
+      </w:r>
+      <w:r>
+        <w:t xml:space="preserve"> </w:t>
+      </w:r>
+      <w:r>
+        <w:rPr>
+          <w:lang w:val="bg-BG"/>
+        </w:rPr>
+        <w:t>Този</w:t>
+      </w:r>
+      <w:proofErr w:type="gramEnd"/>
+      <w:r>
+        <w:rPr>
+          <w:lang w:val="bg-BG"/>
+        </w:rPr>
+        <w:t xml:space="preserve"> интерфейс има единствен метод </w:t>
+      </w:r>
+      <w:r>
+        <w:t>walk,</w:t>
+      </w:r>
+      <w:r>
+        <w:rPr>
+          <w:lang w:val="bg-BG"/>
+        </w:rPr>
+        <w:t xml:space="preserve"> който приема параметър от тип </w:t>
+      </w:r>
+      <w:r>
+        <w:t xml:space="preserve">Node </w:t>
+      </w:r>
+      <w:r>
+        <w:rPr>
+          <w:lang w:val="bg-BG"/>
+        </w:rPr>
+        <w:t>(изчислителен възел) и не връща стойност.</w:t>
+      </w:r>
+    </w:p>
+    <w:p>
+      <w:pPr>
+        <w:ind w:firstLine="567"/>
+        <w:rPr>
+          <w:lang w:val="bg-BG"/>
+        </w:rPr>
+        <w:sectPr>
+          <w:pgSz w:w="11906" w:h="16838"/>
+          <w:pgMar w:top="1417" w:right="1417" w:bottom="1417" w:left="1417" w:header="708" w:footer="708" w:gutter="0"/>
+          <w:cols w:space="708"/>
+          <w:docGrid w:linePitch="360"/>
+        </w:sectPr>
+      </w:pPr>
+      <w:proofErr w:type="spellStart"/>
+      <w:proofErr w:type="gramStart"/>
+      <w:r>
+        <w:rPr>
+          <w:b/>
+        </w:rPr>
+        <w:t>ReflectiveNodeWalker</w:t>
+      </w:r>
+      <w:proofErr w:type="spellEnd"/>
+      <w:r>
+        <w:t xml:space="preserve"> – </w:t>
+      </w:r>
+      <w:r>
+        <w:rPr>
+          <w:lang w:val="bg-BG"/>
+        </w:rPr>
+        <w:t xml:space="preserve">Този клас имплементира интерфейса </w:t>
+      </w:r>
+      <w:proofErr w:type="spellStart"/>
+      <w:r>
+        <w:t>NodeWalker</w:t>
+      </w:r>
+      <w:proofErr w:type="spellEnd"/>
+      <w:r>
+        <w:t xml:space="preserve"> </w:t>
+      </w:r>
+      <w:r>
+        <w:rPr>
+          <w:lang w:val="bg-BG"/>
+        </w:rPr>
+        <w:t xml:space="preserve">и извършва рекурсивно обхождане на поддърветата на </w:t>
+      </w:r>
+      <w:r>
+        <w:rPr>
+          <w:lang w:val="bg-BG"/>
+        </w:rPr>
+        <w:t xml:space="preserve">изчислителния </w:t>
+      </w:r>
+      <w:r>
+        <w:rPr>
+          <w:lang w:val="bg-BG"/>
+        </w:rPr>
+        <w:t xml:space="preserve">възел, който </w:t>
+      </w:r>
+      <w:r>
+        <w:rPr>
+          <w:lang w:val="bg-BG"/>
+        </w:rPr>
+        <w:t>му е подаден</w:t>
+      </w:r>
+      <w:r>
+        <w:rPr>
+          <w:lang w:val="bg-BG"/>
+        </w:rPr>
+        <w:t>.</w:t>
+      </w:r>
+      <w:proofErr w:type="gramEnd"/>
+      <w:r>
+        <w:rPr>
+          <w:lang w:val="bg-BG"/>
+        </w:rPr>
+        <w:t xml:space="preserve"> Поддърветата се извличат чрез рефлекция поради липсата на методи за тяхното получаване в интерфейса </w:t>
+      </w:r>
+      <w:r>
+        <w:rPr>
+          <w:lang w:val="bg-BG"/>
+        </w:rPr>
+        <w:t>на изчислителните възли (</w:t>
+      </w:r>
+      <w:r>
+        <w:t>Node</w:t>
+      </w:r>
+      <w:r>
+        <w:rPr>
+          <w:lang w:val="bg-BG"/>
+        </w:rPr>
+        <w:t>)</w:t>
+      </w:r>
+      <w:r>
+        <w:t>.</w:t>
+      </w:r>
+      <w:r>
+        <w:rPr>
+          <w:lang w:val="bg-BG"/>
+        </w:rPr>
+        <w:t xml:space="preserve"> За прилагане на манипулираща логика при инстанцирането си получава възлов манипулатор, който да извърши операцията си върху всеки обходен от навигатора възел.</w:t>
+      </w:r>
+    </w:p>
+    <w:p>
+      <w:pPr>
+        <w:pStyle w:val="Heading4"/>
+        <w:numPr>
+          <w:ilvl w:val="3"/>
+          <w:numId w:val="19"/>
+        </w:numPr>
+        <w:spacing w:before="0" w:after="240"/>
+        <w:rPr>
+          <w:lang w:val="bg-BG"/>
+        </w:rPr>
+      </w:pPr>
+      <w:bookmarkStart w:id="66" w:name="_Toc454649350"/>
+      <w:r>
+        <w:rPr>
+          <w:lang w:val="bg-BG"/>
+        </w:rPr>
+        <w:lastRenderedPageBreak/>
+        <w:t>Възлов манипулатор</w:t>
+      </w:r>
+      <w:bookmarkEnd w:id="66"/>
+    </w:p>
+    <w:p>
+      <w:pPr>
+        <w:ind w:firstLine="567"/>
+        <w:rPr>
+          <w:lang w:val="bg-BG"/>
+        </w:rPr>
+      </w:pPr>
+      <w:r>
+        <w:rPr>
+          <w:lang w:val="bg-BG"/>
+        </w:rPr>
+        <w:t xml:space="preserve">Възловият манипулатор е класът, който знае каква операция е нужно да извърши върху подаденият му изчислителен възел. Представен е в системата чрез интерфейса </w:t>
+      </w:r>
+      <w:proofErr w:type="spellStart"/>
+      <w:r>
+        <w:t>NodeHandler</w:t>
+      </w:r>
+      <w:proofErr w:type="spellEnd"/>
+      <w:r>
+        <w:t xml:space="preserve">. </w:t>
+      </w:r>
+      <w:r>
+        <w:rPr>
+          <w:lang w:val="bg-BG"/>
+        </w:rPr>
+        <w:t>За да извърши операцията си върху всеки възел от изчислителното дърво, манипулаторът трябва да бъде извикван от възлов навигатор по време на обхождането на дървото.</w:t>
+      </w:r>
+    </w:p>
+    <w:p>
+      <w:pPr>
+        <w:ind w:firstLine="567"/>
+      </w:pPr>
+      <w:proofErr w:type="spellStart"/>
+      <w:r>
+        <w:rPr>
+          <w:b/>
+        </w:rPr>
+        <w:t>NodeHandler</w:t>
+      </w:r>
+      <w:proofErr w:type="spellEnd"/>
+      <w:r>
+        <w:rPr>
+          <w:b/>
+        </w:rPr>
+        <w:t xml:space="preserve"> &lt;interface&gt;</w:t>
+      </w:r>
+      <w:r>
+        <w:t xml:space="preserve"> </w:t>
+      </w:r>
+      <w:r>
+        <w:rPr>
+          <w:lang w:val="bg-BG"/>
+        </w:rPr>
+        <w:t xml:space="preserve">- </w:t>
+      </w:r>
+      <w:r>
+        <w:rPr>
+          <w:lang w:val="bg-BG"/>
+        </w:rPr>
+        <w:t xml:space="preserve">Този интерфейс има единствен метод </w:t>
+      </w:r>
+      <w:r>
+        <w:t>handle,</w:t>
+      </w:r>
+      <w:r>
+        <w:rPr>
+          <w:lang w:val="bg-BG"/>
+        </w:rPr>
+        <w:t xml:space="preserve"> който приема параметър от тип </w:t>
+      </w:r>
+      <w:r>
+        <w:t xml:space="preserve">Node </w:t>
+      </w:r>
+      <w:r>
+        <w:rPr>
+          <w:lang w:val="bg-BG"/>
+        </w:rPr>
+        <w:t>(изчислителен възел) и не връща стойност.</w:t>
+      </w:r>
+    </w:p>
+    <w:p>
+      <w:pPr>
+        <w:ind w:firstLine="567"/>
+        <w:rPr>
+          <w:lang w:val="bg-BG"/>
+        </w:rPr>
+      </w:pPr>
+      <w:proofErr w:type="spellStart"/>
+      <w:proofErr w:type="gramStart"/>
+      <w:r>
+        <w:rPr>
+          <w:b/>
+        </w:rPr>
+        <w:t>NodeCountingHandler</w:t>
+      </w:r>
+      <w:proofErr w:type="spellEnd"/>
+      <w:r>
+        <w:t xml:space="preserve"> – </w:t>
+      </w:r>
+      <w:r>
+        <w:rPr>
+          <w:lang w:val="bg-BG"/>
+        </w:rPr>
+        <w:t>Този манипулатор преброява възлите в калкулационното дърво.</w:t>
+      </w:r>
+      <w:proofErr w:type="gramEnd"/>
+      <w:r>
+        <w:rPr>
+          <w:lang w:val="bg-BG"/>
+        </w:rPr>
+        <w:t xml:space="preserve"> Използва се за </w:t>
+      </w:r>
+      <w:r>
+        <w:rPr>
+          <w:lang w:val="bg-BG"/>
+        </w:rPr>
+        <w:t>изчисляване</w:t>
+      </w:r>
+      <w:r>
+        <w:rPr>
+          <w:lang w:val="bg-BG"/>
+        </w:rPr>
+        <w:t xml:space="preserve"> на количеството работа, което трябва да се извърши, за да се оцени на колко нишки да бъде разделен общият брой симулационни цикли.</w:t>
+      </w:r>
+    </w:p>
+    <w:p>
+      <w:pPr>
+        <w:ind w:firstLine="567"/>
+        <w:rPr>
+          <w:lang w:val="bg-BG"/>
+        </w:rPr>
+      </w:pPr>
+      <w:proofErr w:type="spellStart"/>
+      <w:proofErr w:type="gramStart"/>
+      <w:r>
+        <w:rPr>
+          <w:b/>
+        </w:rPr>
+        <w:t>VariableIndexResolvingHandler</w:t>
+      </w:r>
+      <w:proofErr w:type="spellEnd"/>
+      <w:r>
+        <w:t xml:space="preserve"> – </w:t>
+      </w:r>
+      <w:r>
+        <w:rPr>
+          <w:lang w:val="bg-BG"/>
+        </w:rPr>
+        <w:t xml:space="preserve">Този </w:t>
+      </w:r>
+      <w:r>
+        <w:rPr>
+          <w:lang w:val="bg-BG"/>
+        </w:rPr>
+        <w:t xml:space="preserve">манипулатор при създаването си извлича указателя на стохастични променливи от регистъра за извлечени стойности на променливите представен в раздел </w:t>
+      </w:r>
+      <w:r>
+        <w:rPr>
+          <w:lang w:val="bg-BG"/>
+        </w:rPr>
+        <w:fldChar w:fldCharType="begin"/>
+      </w:r>
+      <w:r>
+        <w:rPr>
+          <w:lang w:val="bg-BG"/>
+        </w:rPr>
+        <w:instrText xml:space="preserve"> REF _Ref454648876 \r \h </w:instrText>
+      </w:r>
+      <w:r>
+        <w:rPr>
+          <w:lang w:val="bg-BG"/>
+        </w:rPr>
+      </w:r>
+      <w:r>
+        <w:rPr>
+          <w:lang w:val="bg-BG"/>
+        </w:rPr>
+        <w:fldChar w:fldCharType="separate"/>
+      </w:r>
+      <w:r>
+        <w:rPr>
+          <w:lang w:val="bg-BG"/>
+        </w:rPr>
+        <w:t>3.2.2</w:t>
+      </w:r>
+      <w:r>
+        <w:rPr>
+          <w:lang w:val="bg-BG"/>
+        </w:rPr>
+        <w:fldChar w:fldCharType="end"/>
+      </w:r>
+      <w:r>
+        <w:rPr>
+          <w:lang w:val="bg-BG"/>
+        </w:rPr>
+        <w:t>.</w:t>
+      </w:r>
+      <w:proofErr w:type="gramEnd"/>
+      <w:r>
+        <w:rPr>
+          <w:lang w:val="bg-BG"/>
+        </w:rPr>
+        <w:t xml:space="preserve"> </w:t>
+      </w:r>
+      <w:r>
+        <w:rPr>
+          <w:lang w:val="bg-BG"/>
+        </w:rPr>
+        <w:t xml:space="preserve">Извикването на манипулационния метод извършва промени само </w:t>
+      </w:r>
+      <w:r>
+        <w:rPr>
+          <w:lang w:val="bg-BG"/>
+        </w:rPr>
+        <w:t>ако текущият изчислителен възел представлява референция към променлива (</w:t>
+      </w:r>
+      <w:proofErr w:type="spellStart"/>
+      <w:r>
+        <w:t>VariableNode</w:t>
+      </w:r>
+      <w:proofErr w:type="spellEnd"/>
+      <w:r>
+        <w:t>)</w:t>
+      </w:r>
+      <w:r>
+        <w:rPr>
+          <w:lang w:val="bg-BG"/>
+        </w:rPr>
+        <w:t>.</w:t>
+      </w:r>
+      <w:r>
+        <w:rPr>
+          <w:lang w:val="bg-BG"/>
+        </w:rPr>
+        <w:t xml:space="preserve"> В такъв случай променливата се открива в указателя на стохастични променливи и нейният индекс се задава като </w:t>
+      </w:r>
+      <w:proofErr w:type="spellStart"/>
+      <w:r>
+        <w:t>variableIndex</w:t>
+      </w:r>
+      <w:proofErr w:type="spellEnd"/>
+      <w:r>
+        <w:t xml:space="preserve"> </w:t>
+      </w:r>
+      <w:r>
+        <w:rPr>
+          <w:lang w:val="bg-BG"/>
+        </w:rPr>
+        <w:t>на възела.</w:t>
+      </w:r>
+    </w:p>
+    <w:p>
+      <w:pPr>
+        <w:ind w:firstLine="567"/>
+        <w:rPr>
+          <w:lang w:val="bg-BG"/>
+        </w:rPr>
+      </w:pPr>
+      <w:proofErr w:type="spellStart"/>
+      <w:proofErr w:type="gramStart"/>
+      <w:r>
+        <w:rPr>
+          <w:b/>
+        </w:rPr>
+        <w:t>NodeIndexResolvingHandler</w:t>
+      </w:r>
+      <w:proofErr w:type="spellEnd"/>
+      <w:r>
+        <w:t xml:space="preserve"> – </w:t>
+      </w:r>
+      <w:r>
+        <w:rPr>
+          <w:lang w:val="bg-BG"/>
+        </w:rPr>
+        <w:t xml:space="preserve">Този манипулатор назначава индекс на всеки изчислителен възел съгласно организацията на достъп представена в раздел </w:t>
+      </w:r>
+      <w:r>
+        <w:rPr>
+          <w:lang w:val="bg-BG"/>
+        </w:rPr>
+        <w:fldChar w:fldCharType="begin"/>
+      </w:r>
+      <w:r>
+        <w:rPr>
+          <w:lang w:val="bg-BG"/>
+        </w:rPr>
+        <w:instrText xml:space="preserve"> REF _Ref454643413 \r \h </w:instrText>
+      </w:r>
+      <w:r>
+        <w:rPr>
+          <w:lang w:val="bg-BG"/>
+        </w:rPr>
+      </w:r>
+      <w:r>
+        <w:rPr>
+          <w:lang w:val="bg-BG"/>
+        </w:rPr>
+        <w:fldChar w:fldCharType="separate"/>
+      </w:r>
+      <w:r>
+        <w:rPr>
+          <w:lang w:val="bg-BG"/>
+        </w:rPr>
+        <w:t>3.2.1</w:t>
+      </w:r>
+      <w:r>
+        <w:rPr>
+          <w:lang w:val="bg-BG"/>
+        </w:rPr>
+        <w:fldChar w:fldCharType="end"/>
+      </w:r>
+      <w:r>
+        <w:rPr>
+          <w:lang w:val="bg-BG"/>
+        </w:rPr>
+        <w:t>.</w:t>
+      </w:r>
+      <w:proofErr w:type="gramEnd"/>
+      <w:r>
+        <w:rPr>
+          <w:lang w:val="bg-BG"/>
+        </w:rPr>
+        <w:t xml:space="preserve"> Освен установяването на правилния индекс за всеки възел от дървото, манипулатора изгражда индекс на възлите (</w:t>
+      </w:r>
+      <w:r>
+        <w:t>Map&lt;</w:t>
+      </w:r>
+      <w:proofErr w:type="spellStart"/>
+      <w:r>
+        <w:t>Integerm</w:t>
+      </w:r>
+      <w:proofErr w:type="spellEnd"/>
+      <w:r>
+        <w:t xml:space="preserve"> Node&gt;</w:t>
+      </w:r>
+      <w:r>
+        <w:rPr>
+          <w:lang w:val="bg-BG"/>
+        </w:rPr>
+        <w:t xml:space="preserve">), който може да бъде достъпен след края на обхождането. </w:t>
+      </w:r>
+    </w:p>
+    <w:p>
+      <w:pPr>
+        <w:ind w:firstLine="567"/>
+        <w:rPr>
+          <w:lang w:val="bg-BG"/>
+        </w:rPr>
+      </w:pPr>
+    </w:p>
+    <w:p>
+      <w:pPr>
+        <w:ind w:firstLine="567"/>
+        <w:rPr>
+          <w:lang w:val="bg-BG"/>
+        </w:rPr>
+      </w:pPr>
+      <w:proofErr w:type="spellStart"/>
+      <w:proofErr w:type="gramStart"/>
+      <w:r>
+        <w:rPr>
+          <w:b/>
+        </w:rPr>
+        <w:t>TreeUtilities</w:t>
+      </w:r>
+      <w:proofErr w:type="spellEnd"/>
+      <w:r>
+        <w:rPr>
+          <w:b/>
+        </w:rPr>
+        <w:t xml:space="preserve"> </w:t>
+      </w:r>
+      <w:r>
+        <w:rPr>
+          <w:b/>
+        </w:rPr>
+        <w:t xml:space="preserve">– </w:t>
+      </w:r>
+      <w:r>
+        <w:rPr>
+          <w:lang w:val="bg-BG"/>
+        </w:rPr>
+        <w:t>Това е клас, който предоставя статични методи за манипулация на калкулационни дървета, чието изпълнение и функционалност са базирани на възловия навигатор и манипулаторите описани по-горе.</w:t>
+      </w:r>
+      <w:proofErr w:type="gramEnd"/>
     </w:p>
     <w:sectPr>
       <w:pgSz w:w="11906" w:h="16838"/>
@@ -13425,13 +15056,13 @@
           <w:noProof/>
           <w:lang w:val="bg-BG"/>
         </w:rPr>
-        <w:t>Модел клиент</w:t>
+        <w:t>Представяне на</w:t>
       </w:r>
       <w:r>
         <w:rPr>
           <w:noProof/>
         </w:rPr>
-        <w:t xml:space="preserve"> - сървър</w:t>
+        <w:t xml:space="preserve"> алгебрични изрази</w:t>
       </w:r>
     </w:fldSimple>
     <w:r>
@@ -13442,7 +15073,7 @@
         <w:rPr>
           <w:noProof/>
         </w:rPr>
-        <w:t>9</w:t>
+        <w:t>5</w:t>
       </w:r>
     </w:fldSimple>
   </w:p>
@@ -13586,7 +15217,7 @@
         <w:rPr>
           <w:noProof/>
         </w:rPr>
-        <w:t>Организация на достъпа до данни</w:t>
+        <w:t>Обхождане на изчислителните дървета</w:t>
       </w:r>
     </w:fldSimple>
     <w:r>
@@ -13597,7 +15228,7 @@
         <w:rPr>
           <w:noProof/>
         </w:rPr>
-        <w:t>27</w:t>
+        <w:t>30</w:t>
       </w:r>
     </w:fldSimple>
   </w:p>
@@ -15069,6 +16700,92 @@
     </w:lvl>
   </w:abstractNum>
   <w:abstractNum w:abstractNumId="22">
+    <w:nsid w:val="21E33ACF"/>
+    <w:multiLevelType w:val="multilevel"/>
+    <w:tmpl w:val="0402001F"/>
+    <w:lvl w:ilvl="0">
+      <w:start w:val="1"/>
+      <w:numFmt w:val="decimal"/>
+      <w:lvlText w:val="%1."/>
+      <w:lvlJc w:val="left"/>
+      <w:pPr>
+        <w:ind w:left="360" w:hanging="360"/>
+      </w:pPr>
+    </w:lvl>
+    <w:lvl w:ilvl="1">
+      <w:start w:val="1"/>
+      <w:numFmt w:val="decimal"/>
+      <w:lvlText w:val="%1.%2."/>
+      <w:lvlJc w:val="left"/>
+      <w:pPr>
+        <w:ind w:left="792" w:hanging="432"/>
+      </w:pPr>
+    </w:lvl>
+    <w:lvl w:ilvl="2">
+      <w:start w:val="1"/>
+      <w:numFmt w:val="decimal"/>
+      <w:lvlText w:val="%1.%2.%3."/>
+      <w:lvlJc w:val="left"/>
+      <w:pPr>
+        <w:ind w:left="1224" w:hanging="504"/>
+      </w:pPr>
+    </w:lvl>
+    <w:lvl w:ilvl="3">
+      <w:start w:val="1"/>
+      <w:numFmt w:val="decimal"/>
+      <w:lvlText w:val="%1.%2.%3.%4."/>
+      <w:lvlJc w:val="left"/>
+      <w:pPr>
+        <w:ind w:left="1728" w:hanging="648"/>
+      </w:pPr>
+    </w:lvl>
+    <w:lvl w:ilvl="4">
+      <w:start w:val="1"/>
+      <w:numFmt w:val="decimal"/>
+      <w:lvlText w:val="%1.%2.%3.%4.%5."/>
+      <w:lvlJc w:val="left"/>
+      <w:pPr>
+        <w:ind w:left="2232" w:hanging="792"/>
+      </w:pPr>
+    </w:lvl>
+    <w:lvl w:ilvl="5">
+      <w:start w:val="1"/>
+      <w:numFmt w:val="decimal"/>
+      <w:lvlText w:val="%1.%2.%3.%4.%5.%6."/>
+      <w:lvlJc w:val="left"/>
+      <w:pPr>
+        <w:ind w:left="2736" w:hanging="936"/>
+      </w:pPr>
+    </w:lvl>
+    <w:lvl w:ilvl="6">
+      <w:start w:val="1"/>
+      <w:numFmt w:val="decimal"/>
+      <w:lvlText w:val="%1.%2.%3.%4.%5.%6.%7."/>
+      <w:lvlJc w:val="left"/>
+      <w:pPr>
+        <w:ind w:left="3240" w:hanging="1080"/>
+      </w:pPr>
+    </w:lvl>
+    <w:lvl w:ilvl="7">
+      <w:start w:val="1"/>
+      <w:numFmt w:val="decimal"/>
+      <w:lvlText w:val="%1.%2.%3.%4.%5.%6.%7.%8."/>
+      <w:lvlJc w:val="left"/>
+      <w:pPr>
+        <w:ind w:left="3744" w:hanging="1224"/>
+      </w:pPr>
+    </w:lvl>
+    <w:lvl w:ilvl="8">
+      <w:start w:val="1"/>
+      <w:numFmt w:val="decimal"/>
+      <w:lvlText w:val="%1.%2.%3.%4.%5.%6.%7.%8.%9."/>
+      <w:lvlJc w:val="left"/>
+      <w:pPr>
+        <w:ind w:left="4320" w:hanging="1440"/>
+      </w:pPr>
+    </w:lvl>
+  </w:abstractNum>
+  <w:abstractNum w:abstractNumId="23">
     <w:nsid w:val="2988722D"/>
     <w:multiLevelType w:val="hybridMultilevel"/>
     <w:tmpl w:val="10E8FA04"/>
@@ -15181,7 +16898,7 @@
       </w:rPr>
     </w:lvl>
   </w:abstractNum>
-  <w:abstractNum w:abstractNumId="23">
+  <w:abstractNum w:abstractNumId="24">
     <w:nsid w:val="337137D4"/>
     <w:multiLevelType w:val="hybridMultilevel"/>
     <w:tmpl w:val="14881C76"/>
@@ -15267,7 +16984,7 @@
       </w:pPr>
     </w:lvl>
   </w:abstractNum>
-  <w:abstractNum w:abstractNumId="24">
+  <w:abstractNum w:abstractNumId="25">
     <w:nsid w:val="383875EE"/>
     <w:multiLevelType w:val="hybridMultilevel"/>
     <w:tmpl w:val="D7963B38"/>
@@ -15353,7 +17070,7 @@
       </w:pPr>
     </w:lvl>
   </w:abstractNum>
-  <w:abstractNum w:abstractNumId="25">
+  <w:abstractNum w:abstractNumId="26">
     <w:nsid w:val="39163723"/>
     <w:multiLevelType w:val="multilevel"/>
     <w:tmpl w:val="0402001F"/>
@@ -15439,7 +17156,7 @@
       </w:pPr>
     </w:lvl>
   </w:abstractNum>
-  <w:abstractNum w:abstractNumId="26">
+  <w:abstractNum w:abstractNumId="27">
     <w:nsid w:val="393038B5"/>
     <w:multiLevelType w:val="hybridMultilevel"/>
     <w:tmpl w:val="6E9CFA26"/>
@@ -15525,7 +17242,7 @@
       </w:pPr>
     </w:lvl>
   </w:abstractNum>
-  <w:abstractNum w:abstractNumId="27">
+  <w:abstractNum w:abstractNumId="28">
     <w:nsid w:val="47060545"/>
     <w:multiLevelType w:val="multilevel"/>
     <w:tmpl w:val="0402001F"/>
@@ -15611,7 +17328,7 @@
       </w:pPr>
     </w:lvl>
   </w:abstractNum>
-  <w:abstractNum w:abstractNumId="28">
+  <w:abstractNum w:abstractNumId="29">
     <w:nsid w:val="556C3ADF"/>
     <w:multiLevelType w:val="singleLevel"/>
     <w:tmpl w:val="556C3ADF"/>
@@ -15623,7 +17340,7 @@
       <w:lvlJc w:val="left"/>
     </w:lvl>
   </w:abstractNum>
-  <w:abstractNum w:abstractNumId="29">
+  <w:abstractNum w:abstractNumId="30">
     <w:nsid w:val="556C3C56"/>
     <w:multiLevelType w:val="multilevel"/>
     <w:tmpl w:val="A37AECC8"/>
@@ -15744,7 +17461,7 @@
       </w:rPr>
     </w:lvl>
   </w:abstractNum>
-  <w:abstractNum w:abstractNumId="30">
+  <w:abstractNum w:abstractNumId="31">
     <w:nsid w:val="560668E0"/>
     <w:multiLevelType w:val="hybridMultilevel"/>
     <w:tmpl w:val="2C40E6EE"/>
@@ -15857,7 +17574,7 @@
       </w:rPr>
     </w:lvl>
   </w:abstractNum>
-  <w:abstractNum w:abstractNumId="31">
+  <w:abstractNum w:abstractNumId="32">
     <w:nsid w:val="56084359"/>
     <w:multiLevelType w:val="multilevel"/>
     <w:tmpl w:val="0402001F"/>
@@ -15943,7 +17660,7 @@
       </w:pPr>
     </w:lvl>
   </w:abstractNum>
-  <w:abstractNum w:abstractNumId="32">
+  <w:abstractNum w:abstractNumId="33">
     <w:nsid w:val="58E50F88"/>
     <w:multiLevelType w:val="multilevel"/>
     <w:tmpl w:val="0402001F"/>
@@ -16029,7 +17746,7 @@
       </w:pPr>
     </w:lvl>
   </w:abstractNum>
-  <w:abstractNum w:abstractNumId="33">
+  <w:abstractNum w:abstractNumId="34">
     <w:nsid w:val="599A3E75"/>
     <w:multiLevelType w:val="hybridMultilevel"/>
     <w:tmpl w:val="7D408670"/>
@@ -16142,7 +17859,7 @@
       </w:rPr>
     </w:lvl>
   </w:abstractNum>
-  <w:abstractNum w:abstractNumId="34">
+  <w:abstractNum w:abstractNumId="35">
     <w:nsid w:val="59AA2AB5"/>
     <w:multiLevelType w:val="hybridMultilevel"/>
     <w:tmpl w:val="1DA83822"/>
@@ -16255,7 +17972,7 @@
       </w:rPr>
     </w:lvl>
   </w:abstractNum>
-  <w:abstractNum w:abstractNumId="35">
+  <w:abstractNum w:abstractNumId="36">
     <w:nsid w:val="6B613524"/>
     <w:multiLevelType w:val="multilevel"/>
     <w:tmpl w:val="0402001F"/>
@@ -16341,7 +18058,7 @@
       </w:pPr>
     </w:lvl>
   </w:abstractNum>
-  <w:abstractNum w:abstractNumId="36">
+  <w:abstractNum w:abstractNumId="37">
     <w:nsid w:val="6B683584"/>
     <w:multiLevelType w:val="hybridMultilevel"/>
     <w:tmpl w:val="8DD23CFE"/>
@@ -16454,7 +18171,7 @@
       </w:rPr>
     </w:lvl>
   </w:abstractNum>
-  <w:abstractNum w:abstractNumId="37">
+  <w:abstractNum w:abstractNumId="38">
     <w:nsid w:val="6DA2386D"/>
     <w:multiLevelType w:val="multilevel"/>
     <w:tmpl w:val="0402001F"/>
@@ -16540,7 +18257,7 @@
       </w:pPr>
     </w:lvl>
   </w:abstractNum>
-  <w:abstractNum w:abstractNumId="38">
+  <w:abstractNum w:abstractNumId="39">
     <w:nsid w:val="6DE825C3"/>
     <w:multiLevelType w:val="multilevel"/>
     <w:tmpl w:val="0402001F"/>
@@ -16626,7 +18343,7 @@
       </w:pPr>
     </w:lvl>
   </w:abstractNum>
-  <w:abstractNum w:abstractNumId="39">
+  <w:abstractNum w:abstractNumId="40">
     <w:nsid w:val="784C5CEA"/>
     <w:multiLevelType w:val="multilevel"/>
     <w:tmpl w:val="A37AECC8"/>
@@ -16747,7 +18464,7 @@
       </w:rPr>
     </w:lvl>
   </w:abstractNum>
-  <w:abstractNum w:abstractNumId="40">
+  <w:abstractNum w:abstractNumId="41">
     <w:nsid w:val="78674E7B"/>
     <w:multiLevelType w:val="hybridMultilevel"/>
     <w:tmpl w:val="F93407BC"/>
@@ -16833,7 +18550,7 @@
       </w:pPr>
     </w:lvl>
   </w:abstractNum>
-  <w:abstractNum w:abstractNumId="41">
+  <w:abstractNum w:abstractNumId="42">
     <w:nsid w:val="7E3C12B6"/>
     <w:multiLevelType w:val="multilevel"/>
     <w:tmpl w:val="0402001F"/>
@@ -16920,28 +18637,28 @@
     </w:lvl>
   </w:abstractNum>
   <w:num w:numId="1">
-    <w:abstractNumId w:val="29"/>
+    <w:abstractNumId w:val="30"/>
   </w:num>
   <w:num w:numId="2">
-    <w:abstractNumId w:val="28"/>
+    <w:abstractNumId w:val="29"/>
   </w:num>
   <w:num w:numId="3">
     <w:abstractNumId w:val="16"/>
   </w:num>
   <w:num w:numId="4">
-    <w:abstractNumId w:val="40"/>
+    <w:abstractNumId w:val="41"/>
   </w:num>
   <w:num w:numId="5">
-    <w:abstractNumId w:val="39"/>
+    <w:abstractNumId w:val="40"/>
   </w:num>
   <w:num w:numId="6">
     <w:abstractNumId w:val="10"/>
   </w:num>
   <w:num w:numId="7">
-    <w:abstractNumId w:val="37"/>
+    <w:abstractNumId w:val="38"/>
   </w:num>
   <w:num w:numId="8">
-    <w:abstractNumId w:val="31"/>
+    <w:abstractNumId w:val="32"/>
   </w:num>
   <w:num w:numId="9">
     <w:abstractNumId w:val="9"/>
@@ -16974,28 +18691,28 @@
     <w:abstractNumId w:val="0"/>
   </w:num>
   <w:num w:numId="19">
-    <w:abstractNumId w:val="27"/>
+    <w:abstractNumId w:val="28"/>
   </w:num>
   <w:num w:numId="20">
-    <w:abstractNumId w:val="24"/>
+    <w:abstractNumId w:val="25"/>
   </w:num>
   <w:num w:numId="21">
-    <w:abstractNumId w:val="36"/>
+    <w:abstractNumId w:val="37"/>
   </w:num>
   <w:num w:numId="22">
-    <w:abstractNumId w:val="32"/>
+    <w:abstractNumId w:val="33"/>
   </w:num>
   <w:num w:numId="23">
-    <w:abstractNumId w:val="34"/>
+    <w:abstractNumId w:val="35"/>
   </w:num>
   <w:num w:numId="24">
-    <w:abstractNumId w:val="38"/>
+    <w:abstractNumId w:val="39"/>
   </w:num>
   <w:num w:numId="25">
     <w:abstractNumId w:val="19"/>
   </w:num>
   <w:num w:numId="26">
-    <w:abstractNumId w:val="22"/>
+    <w:abstractNumId w:val="23"/>
   </w:num>
   <w:num w:numId="27">
     <w:abstractNumId w:val="18"/>
@@ -17010,13 +18727,13 @@
     <w:abstractNumId w:val="11"/>
   </w:num>
   <w:num w:numId="31">
-    <w:abstractNumId w:val="26"/>
+    <w:abstractNumId w:val="27"/>
   </w:num>
   <w:num w:numId="32">
-    <w:abstractNumId w:val="35"/>
+    <w:abstractNumId w:val="36"/>
   </w:num>
   <w:num w:numId="33">
-    <w:abstractNumId w:val="41"/>
+    <w:abstractNumId w:val="42"/>
   </w:num>
   <w:num w:numId="34">
     <w:abstractNumId w:val="13"/>
@@ -17025,25 +18742,28 @@
     <w:abstractNumId w:val="12"/>
   </w:num>
   <w:num w:numId="36">
-    <w:abstractNumId w:val="33"/>
+    <w:abstractNumId w:val="34"/>
   </w:num>
   <w:num w:numId="37">
     <w:abstractNumId w:val="14"/>
   </w:num>
   <w:num w:numId="38">
-    <w:abstractNumId w:val="30"/>
+    <w:abstractNumId w:val="31"/>
   </w:num>
   <w:num w:numId="39">
-    <w:abstractNumId w:val="23"/>
+    <w:abstractNumId w:val="24"/>
   </w:num>
   <w:num w:numId="40">
     <w:abstractNumId w:val="21"/>
   </w:num>
   <w:num w:numId="41">
-    <w:abstractNumId w:val="25"/>
+    <w:abstractNumId w:val="26"/>
   </w:num>
   <w:num w:numId="42">
     <w:abstractNumId w:val="15"/>
+  </w:num>
+  <w:num w:numId="43">
+    <w:abstractNumId w:val="22"/>
   </w:num>
 </w:numbering>
 </file>
@@ -18251,7 +19971,7 @@
 </file>
 
 <file path=customXml/itemProps1.xml><?xml version="1.0" encoding="utf-8"?>
-<ds:datastoreItem xmlns:ds="http://schemas.openxmlformats.org/officeDocument/2006/customXml" ds:itemID="{F0480FD2-0181-4CAC-B2F6-B937B53DD8CF}">
+<ds:datastoreItem xmlns:ds="http://schemas.openxmlformats.org/officeDocument/2006/customXml" ds:itemID="{4291A78B-5FCA-4E37-A9EE-DC93A5226CE4}">
   <ds:schemaRefs>
     <ds:schemaRef ds:uri="http://schemas.openxmlformats.org/officeDocument/2006/bibliography"/>
   </ds:schemaRefs>

</xml_diff>

<commit_message>
Simulation context and value loggers description added to document
</commit_message>
<xml_diff>
--- a/documentation/src/main/resources/Monte Carlo Simulation Debugger.docx
+++ b/documentation/src/main/resources/Monte Carlo Simulation Debugger.docx
@@ -4862,8 +4862,8 @@
           <w:lang w:val="bg-BG"/>
         </w:rPr>
       </w:pPr>
-      <w:bookmarkStart w:id="3" w:name="_Ref454473131"/>
-      <w:bookmarkStart w:id="4" w:name="_Ref454473120"/>
+      <w:bookmarkStart w:id="3" w:name="_Ref454473120"/>
+      <w:bookmarkStart w:id="4" w:name="_Ref454473131"/>
       <w:r>
         <w:t xml:space="preserve">Фигура </w:t>
       </w:r>
@@ -4886,14 +4886,14 @@
           <w:t>1</w:t>
         </w:r>
       </w:fldSimple>
+      <w:bookmarkEnd w:id="4"/>
+      <w:r>
+        <w:rPr>
+          <w:lang w:val="bg-BG"/>
+        </w:rPr>
+        <w:t xml:space="preserve"> Дървовидно представяне на алгебрични изрази</w:t>
+      </w:r>
       <w:bookmarkEnd w:id="3"/>
-      <w:r>
-        <w:rPr>
-          <w:lang w:val="bg-BG"/>
-        </w:rPr>
-        <w:t xml:space="preserve"> Дървовидно представяне на алгебрични изрази</w:t>
-      </w:r>
-      <w:bookmarkEnd w:id="4"/>
     </w:p>
     <w:p>
       <w:pPr>
@@ -6719,8 +6719,8 @@
       <w:pPr>
         <w:pStyle w:val="Caption"/>
       </w:pPr>
-      <w:bookmarkStart w:id="16" w:name="_Ref454488960"/>
-      <w:bookmarkStart w:id="17" w:name="_Ref454488955"/>
+      <w:bookmarkStart w:id="16" w:name="_Ref454488955"/>
+      <w:bookmarkStart w:id="17" w:name="_Ref454488960"/>
       <w:r>
         <w:t xml:space="preserve">Фигура </w:t>
       </w:r>
@@ -6743,17 +6743,17 @@
           <w:t>1</w:t>
         </w:r>
       </w:fldSimple>
+      <w:bookmarkEnd w:id="17"/>
+      <w:r>
+        <w:rPr>
+          <w:lang w:val="bg-BG"/>
+        </w:rPr>
+        <w:t xml:space="preserve"> Структура на платформата </w:t>
+      </w:r>
+      <w:r>
+        <w:t>Java</w:t>
+      </w:r>
       <w:bookmarkEnd w:id="16"/>
-      <w:r>
-        <w:rPr>
-          <w:lang w:val="bg-BG"/>
-        </w:rPr>
-        <w:t xml:space="preserve"> Структура на платформата </w:t>
-      </w:r>
-      <w:r>
-        <w:t>Java</w:t>
-      </w:r>
-      <w:bookmarkEnd w:id="17"/>
     </w:p>
     <w:p>
       <w:pPr>
@@ -11366,6 +11366,41 @@
         <w:rPr>
           <w:lang w:val="bg-BG"/>
         </w:rPr>
+        <w:instrText xml:space="preserve"> REF _Ref454804477 \r \h </w:instrText>
+      </w:r>
+      <w:r>
+        <w:rPr>
+          <w:lang w:val="bg-BG"/>
+        </w:rPr>
+      </w:r>
+      <w:r>
+        <w:rPr>
+          <w:lang w:val="bg-BG"/>
+        </w:rPr>
+        <w:fldChar w:fldCharType="separate"/>
+      </w:r>
+      <w:r>
+        <w:rPr>
+          <w:lang w:val="bg-BG"/>
+        </w:rPr>
+        <w:t>3.2.4</w:t>
+      </w:r>
+      <w:r>
+        <w:rPr>
+          <w:lang w:val="bg-BG"/>
+        </w:rPr>
+        <w:fldChar w:fldCharType="end"/>
+      </w:r>
+      <w:r>
+        <w:rPr>
+          <w:lang w:val="bg-BG"/>
+        </w:rPr>
+        <w:fldChar w:fldCharType="begin"/>
+      </w:r>
+      <w:r>
+        <w:rPr>
+          <w:lang w:val="bg-BG"/>
+        </w:rPr>
         <w:instrText xml:space="preserve"> REF _Ref454644232 \r \h </w:instrText>
       </w:r>
       <w:r>
@@ -11378,12 +11413,6 @@
           <w:lang w:val="bg-BG"/>
         </w:rPr>
         <w:fldChar w:fldCharType="separate"/>
-      </w:r>
-      <w:r>
-        <w:rPr>
-          <w:lang w:val="bg-BG"/>
-        </w:rPr>
-        <w:t>3.2</w:t>
       </w:r>
       <w:r>
         <w:rPr>
@@ -13842,8 +13871,8 @@
         <w:spacing w:before="0" w:after="240"/>
       </w:pPr>
       <w:bookmarkStart w:id="61" w:name="_Ref454648876"/>
-      <w:bookmarkStart w:id="62" w:name="_Ref454644149"/>
-      <w:bookmarkStart w:id="63" w:name="_Toc454715826"/>
+      <w:bookmarkStart w:id="62" w:name="_Toc454715826"/>
+      <w:bookmarkStart w:id="63" w:name="_Ref454644149"/>
       <w:r>
         <w:rPr>
           <w:lang w:val="bg-BG"/>
@@ -13852,7 +13881,7 @@
         <w:t>Реализация на променливите</w:t>
       </w:r>
       <w:bookmarkEnd w:id="61"/>
-      <w:bookmarkEnd w:id="63"/>
+      <w:bookmarkEnd w:id="62"/>
     </w:p>
     <w:p>
       <w:pPr>
@@ -14102,6 +14131,7 @@
         </w:rPr>
       </w:pPr>
       <w:bookmarkStart w:id="64" w:name="_Toc454715827"/>
+      <w:bookmarkStart w:id="65" w:name="_Ref454806189"/>
       <w:r>
         <w:rPr>
           <w:lang w:val="bg-BG"/>
@@ -14109,8 +14139,9 @@
         <w:lastRenderedPageBreak/>
         <w:t>Обхождане на изчислителните дървета</w:t>
       </w:r>
-      <w:bookmarkEnd w:id="62"/>
+      <w:bookmarkEnd w:id="63"/>
       <w:bookmarkEnd w:id="64"/>
+      <w:bookmarkEnd w:id="65"/>
     </w:p>
     <w:p>
       <w:pPr>
@@ -14295,7 +14326,7 @@
           <w:lang w:val="bg-BG"/>
         </w:rPr>
       </w:pPr>
-      <w:bookmarkStart w:id="65" w:name="_Ref454645238"/>
+      <w:bookmarkStart w:id="66" w:name="_Ref454645238"/>
       <w:r>
         <w:t xml:space="preserve">Фигура </w:t>
       </w:r>
@@ -14318,7 +14349,7 @@
           <w:t>3</w:t>
         </w:r>
       </w:fldSimple>
-      <w:bookmarkEnd w:id="65"/>
+      <w:bookmarkEnd w:id="66"/>
       <w:r>
         <w:rPr>
           <w:lang w:val="bg-BG"/>
@@ -14338,14 +14369,14 @@
           <w:lang w:val="bg-BG"/>
         </w:rPr>
       </w:pPr>
-      <w:bookmarkStart w:id="66" w:name="_Toc454715828"/>
+      <w:bookmarkStart w:id="67" w:name="_Toc454715828"/>
       <w:r>
         <w:rPr>
           <w:lang w:val="bg-BG"/>
         </w:rPr>
         <w:t>Възлов навигатор</w:t>
       </w:r>
-      <w:bookmarkEnd w:id="66"/>
+      <w:bookmarkEnd w:id="67"/>
     </w:p>
     <w:p>
       <w:pPr>
@@ -14530,7 +14561,7 @@
           <w:lang w:val="bg-BG"/>
         </w:rPr>
       </w:pPr>
-      <w:bookmarkStart w:id="67" w:name="_Toc454715829"/>
+      <w:bookmarkStart w:id="68" w:name="_Toc454715829"/>
       <w:r>
         <w:rPr>
           <w:lang w:val="bg-BG"/>
@@ -14538,7 +14569,7 @@
         <w:lastRenderedPageBreak/>
         <w:t>Възлов манипулатор</w:t>
       </w:r>
-      <w:bookmarkEnd w:id="67"/>
+      <w:bookmarkEnd w:id="68"/>
     </w:p>
     <w:p>
       <w:pPr>
@@ -14835,6 +14866,12 @@
         <w:rPr>
           <w:lang w:val="bg-BG"/>
         </w:rPr>
+        <w:sectPr>
+          <w:pgSz w:w="11906" w:h="16838"/>
+          <w:pgMar w:top="1417" w:right="1417" w:bottom="1417" w:left="1417" w:header="708" w:footer="708" w:gutter="0"/>
+          <w:cols w:space="708"/>
+          <w:docGrid w:linePitch="360"/>
+        </w:sectPr>
       </w:pPr>
       <w:r>
         <w:rPr>
@@ -14853,6 +14890,930 @@
           <w:lang w:val="bg-BG"/>
         </w:rPr>
         <w:t>Това е клас, който предоставя статични методи за манипулация на калкулационни дървета, чието изпълнение и функционалност са базирани на възловия навигатор и манипулаторите описани по-горе.</w:t>
+      </w:r>
+    </w:p>
+    <w:p>
+      <w:pPr>
+        <w:pStyle w:val="Heading3"/>
+        <w:numPr>
+          <w:ilvl w:val="2"/>
+          <w:numId w:val="19"/>
+        </w:numPr>
+        <w:spacing w:before="0" w:after="240"/>
+        <w:rPr>
+          <w:lang w:val="bg-BG"/>
+        </w:rPr>
+      </w:pPr>
+      <w:bookmarkStart w:id="69" w:name="_Ref454804477"/>
+      <w:r>
+        <w:rPr>
+          <w:lang w:val="bg-BG"/>
+        </w:rPr>
+        <w:lastRenderedPageBreak/>
+        <w:t>Симулационен контекст</w:t>
+      </w:r>
+      <w:bookmarkEnd w:id="69"/>
+    </w:p>
+    <w:p>
+      <w:pPr>
+        <w:ind w:firstLine="567"/>
+        <w:rPr>
+          <w:lang w:val="bg-BG"/>
+        </w:rPr>
+      </w:pPr>
+      <w:r>
+        <w:rPr>
+          <w:lang w:val="bg-BG"/>
+        </w:rPr>
+        <w:t xml:space="preserve">Калкулационното дърво се нуждае от определен контекст за своето изчисление. </w:t>
+      </w:r>
+      <w:r>
+        <w:rPr>
+          <w:lang w:val="bg-BG"/>
+        </w:rPr>
+        <w:t>Елементи от този контекст са стойностите на стохастичните променливи за текущия симулационен цик</w:t>
+      </w:r>
+      <w:r>
+        <w:rPr>
+          <w:lang w:val="bg-BG"/>
+        </w:rPr>
+        <w:t xml:space="preserve">ъл. Симулационният контекст служи за доставяне на всички нужни компоненти на калкулационното дърво по време на симулацията. За описването и съхранението на резултатите на дървото са изградени логери на стойности, които са описани подробно в раздел </w:t>
+      </w:r>
+      <w:r>
+        <w:rPr>
+          <w:lang w:val="bg-BG"/>
+        </w:rPr>
+        <w:fldChar w:fldCharType="begin"/>
+      </w:r>
+      <w:r>
+        <w:rPr>
+          <w:lang w:val="bg-BG"/>
+        </w:rPr>
+        <w:instrText xml:space="preserve"> REF _Ref454804319 \r \h </w:instrText>
+      </w:r>
+      <w:r>
+        <w:rPr>
+          <w:lang w:val="bg-BG"/>
+        </w:rPr>
+      </w:r>
+      <w:r>
+        <w:rPr>
+          <w:lang w:val="bg-BG"/>
+        </w:rPr>
+        <w:fldChar w:fldCharType="separate"/>
+      </w:r>
+      <w:r>
+        <w:rPr>
+          <w:lang w:val="bg-BG"/>
+        </w:rPr>
+        <w:t>3.2.5</w:t>
+      </w:r>
+      <w:r>
+        <w:rPr>
+          <w:lang w:val="bg-BG"/>
+        </w:rPr>
+        <w:fldChar w:fldCharType="end"/>
+      </w:r>
+      <w:r>
+        <w:rPr>
+          <w:lang w:val="bg-BG"/>
+        </w:rPr>
+        <w:t>. Симулационният контекст предоставя достъп и до използвания логер на стойности, както и до информация кой е номера на текущия симулационен цикъл.</w:t>
+      </w:r>
+      <w:r>
+        <w:rPr>
+          <w:lang w:val="bg-BG"/>
+        </w:rPr>
+        <w:t xml:space="preserve"> Класовата диаграма на симулационния контекст е представена на </w:t>
+      </w:r>
+      <w:r>
+        <w:rPr>
+          <w:lang w:val="bg-BG"/>
+        </w:rPr>
+        <w:fldChar w:fldCharType="begin"/>
+      </w:r>
+      <w:r>
+        <w:rPr>
+          <w:lang w:val="bg-BG"/>
+        </w:rPr>
+        <w:instrText xml:space="preserve"> REF _Ref454804537 \h </w:instrText>
+      </w:r>
+      <w:r>
+        <w:rPr>
+          <w:lang w:val="bg-BG"/>
+        </w:rPr>
+      </w:r>
+      <w:r>
+        <w:rPr>
+          <w:lang w:val="bg-BG"/>
+        </w:rPr>
+        <w:fldChar w:fldCharType="separate"/>
+      </w:r>
+      <w:r>
+        <w:t xml:space="preserve">Фигура </w:t>
+      </w:r>
+      <w:r>
+        <w:rPr>
+          <w:noProof/>
+        </w:rPr>
+        <w:t>3.2</w:t>
+      </w:r>
+      <w:r>
+        <w:noBreakHyphen/>
+      </w:r>
+      <w:r>
+        <w:rPr>
+          <w:noProof/>
+        </w:rPr>
+        <w:t>4</w:t>
+      </w:r>
+      <w:r>
+        <w:rPr>
+          <w:lang w:val="bg-BG"/>
+        </w:rPr>
+        <w:fldChar w:fldCharType="end"/>
+      </w:r>
+      <w:r>
+        <w:rPr>
+          <w:lang w:val="bg-BG"/>
+        </w:rPr>
+        <w:t>.</w:t>
+      </w:r>
+    </w:p>
+    <w:p>
+      <w:pPr>
+        <w:ind w:firstLine="567"/>
+        <w:rPr>
+          <w:lang w:val="bg-BG"/>
+        </w:rPr>
+      </w:pPr>
+      <w:r>
+        <w:rPr>
+          <w:b/>
+        </w:rPr>
+        <w:t>SimulationContext &lt;interface&gt;</w:t>
+      </w:r>
+      <w:r>
+        <w:t xml:space="preserve"> - </w:t>
+      </w:r>
+      <w:r>
+        <w:rPr>
+          <w:lang w:val="bg-BG"/>
+        </w:rPr>
+        <w:t xml:space="preserve">Интерфейсът на </w:t>
+      </w:r>
+      <w:r>
+        <w:rPr>
+          <w:lang w:val="bg-BG"/>
+        </w:rPr>
+        <w:t>симулационния контекст е създаден за абстракция от реалната му имплементация. Дефинира методите, които ще бъдат достъпни на възлите от калкулационното дърво.</w:t>
+      </w:r>
+      <w:r>
+        <w:rPr>
+          <w:lang w:val="bg-BG"/>
+        </w:rPr>
+        <w:t xml:space="preserve"> Както е описано в раздел </w:t>
+      </w:r>
+      <w:r>
+        <w:rPr>
+          <w:lang w:val="bg-BG"/>
+        </w:rPr>
+        <w:fldChar w:fldCharType="begin"/>
+      </w:r>
+      <w:r>
+        <w:rPr>
+          <w:lang w:val="bg-BG"/>
+        </w:rPr>
+        <w:instrText xml:space="preserve"> REF _Ref454643413 \r \h </w:instrText>
+      </w:r>
+      <w:r>
+        <w:rPr>
+          <w:lang w:val="bg-BG"/>
+        </w:rPr>
+      </w:r>
+      <w:r>
+        <w:rPr>
+          <w:lang w:val="bg-BG"/>
+        </w:rPr>
+        <w:fldChar w:fldCharType="separate"/>
+      </w:r>
+      <w:r>
+        <w:rPr>
+          <w:lang w:val="bg-BG"/>
+        </w:rPr>
+        <w:t>3.2.1</w:t>
+      </w:r>
+      <w:r>
+        <w:rPr>
+          <w:lang w:val="bg-BG"/>
+        </w:rPr>
+        <w:fldChar w:fldCharType="end"/>
+      </w:r>
+      <w:r>
+        <w:rPr>
+          <w:lang w:val="bg-BG"/>
+        </w:rPr>
+        <w:t>, достъпът до стойностите на стохастичните променливи ще се извършва чрез предварително установения индекс</w:t>
+      </w:r>
+      <w:r>
+        <w:t xml:space="preserve"> </w:t>
+      </w:r>
+      <w:r>
+        <w:rPr>
+          <w:lang w:val="bg-BG"/>
+        </w:rPr>
+        <w:t>на променливата  (</w:t>
+      </w:r>
+      <w:r>
+        <w:t>variableIndex</w:t>
+      </w:r>
+      <w:r>
+        <w:rPr>
+          <w:lang w:val="bg-BG"/>
+        </w:rPr>
+        <w:t xml:space="preserve"> на </w:t>
+      </w:r>
+      <w:r>
+        <w:t>VariableNode</w:t>
+      </w:r>
+      <w:r>
+        <w:rPr>
+          <w:lang w:val="bg-BG"/>
+        </w:rPr>
+        <w:t>)</w:t>
+      </w:r>
+      <w:r>
+        <w:t>.</w:t>
+      </w:r>
+    </w:p>
+    <w:p>
+      <w:pPr>
+        <w:ind w:firstLine="567"/>
+        <w:rPr>
+          <w:lang w:val="bg-BG"/>
+        </w:rPr>
+      </w:pPr>
+      <w:r>
+        <w:rPr>
+          <w:b/>
+        </w:rPr>
+        <w:t>SimulationContextImpl</w:t>
+      </w:r>
+      <w:r>
+        <w:t xml:space="preserve"> – </w:t>
+      </w:r>
+      <w:r>
+        <w:rPr>
+          <w:lang w:val="bg-BG"/>
+        </w:rPr>
+        <w:t xml:space="preserve">Това е единствената текуща имплементация на интерфейса </w:t>
+      </w:r>
+      <w:r>
+        <w:t xml:space="preserve">SimulationContext. </w:t>
+      </w:r>
+      <w:r>
+        <w:rPr>
+          <w:lang w:val="bg-BG"/>
+        </w:rPr>
+        <w:t>За инстанцирането на контекста е нужен регистър за извлечени стойности на променливите (</w:t>
+      </w:r>
+      <w:r>
+        <w:t>SampledVariableRegistry</w:t>
+      </w:r>
+      <w:r>
+        <w:rPr>
+          <w:lang w:val="bg-BG"/>
+        </w:rPr>
+        <w:t xml:space="preserve">), описан в раздел </w:t>
+      </w:r>
+      <w:r>
+        <w:rPr>
+          <w:lang w:val="bg-BG"/>
+        </w:rPr>
+        <w:fldChar w:fldCharType="begin"/>
+      </w:r>
+      <w:r>
+        <w:rPr>
+          <w:lang w:val="bg-BG"/>
+        </w:rPr>
+        <w:instrText xml:space="preserve"> REF _Ref454648876 \r \h </w:instrText>
+      </w:r>
+      <w:r>
+        <w:rPr>
+          <w:lang w:val="bg-BG"/>
+        </w:rPr>
+      </w:r>
+      <w:r>
+        <w:rPr>
+          <w:lang w:val="bg-BG"/>
+        </w:rPr>
+        <w:fldChar w:fldCharType="separate"/>
+      </w:r>
+      <w:r>
+        <w:rPr>
+          <w:lang w:val="bg-BG"/>
+        </w:rPr>
+        <w:t>3.2.2</w:t>
+      </w:r>
+      <w:r>
+        <w:rPr>
+          <w:lang w:val="bg-BG"/>
+        </w:rPr>
+        <w:fldChar w:fldCharType="end"/>
+      </w:r>
+      <w:r>
+        <w:rPr>
+          <w:lang w:val="bg-BG"/>
+        </w:rPr>
+        <w:t>, както и логер на стойностите</w:t>
+      </w:r>
+      <w:r>
+        <w:t xml:space="preserve"> (ValueLogger)</w:t>
+      </w:r>
+      <w:r>
+        <w:rPr>
+          <w:lang w:val="bg-BG"/>
+        </w:rPr>
+        <w:t xml:space="preserve">, описан в раздел </w:t>
+      </w:r>
+      <w:r>
+        <w:fldChar w:fldCharType="begin"/>
+      </w:r>
+      <w:r>
+        <w:rPr>
+          <w:lang w:val="bg-BG"/>
+        </w:rPr>
+        <w:instrText xml:space="preserve"> REF _Ref454804319 \r \h </w:instrText>
+      </w:r>
+      <w:r>
+        <w:fldChar w:fldCharType="separate"/>
+      </w:r>
+      <w:r>
+        <w:rPr>
+          <w:lang w:val="bg-BG"/>
+        </w:rPr>
+        <w:t>3.2.5</w:t>
+      </w:r>
+      <w:r>
+        <w:fldChar w:fldCharType="end"/>
+      </w:r>
+      <w:r>
+        <w:t>.</w:t>
+      </w:r>
+      <w:r>
+        <w:t xml:space="preserve"> </w:t>
+      </w:r>
+      <w:r>
+        <w:rPr>
+          <w:lang w:val="bg-BG"/>
+        </w:rPr>
+        <w:t>Предвиден е и метод за установяване на номера на текущия симулационен цикъл.</w:t>
+      </w:r>
+    </w:p>
+    <w:p>
+      <w:pPr>
+        <w:keepNext/>
+        <w:spacing w:after="0"/>
+      </w:pPr>
+      <w:r>
+        <w:rPr>
+          <w:noProof/>
+          <w:lang w:val="bg-BG" w:eastAsia="bg-BG" w:bidi="ar-SA"/>
+        </w:rPr>
+        <w:drawing>
+          <wp:inline distT="0" distB="0" distL="0" distR="0">
+            <wp:extent cx="5760691" cy="2015490"/>
+            <wp:effectExtent l="19050" t="0" r="0" b="0"/>
+            <wp:docPr id="26" name="Picture 25" descr="Simulation context.png"/>
+            <wp:cNvGraphicFramePr>
+              <a:graphicFrameLocks xmlns:a="http://schemas.openxmlformats.org/drawingml/2006/main" noChangeAspect="1"/>
+            </wp:cNvGraphicFramePr>
+            <a:graphic xmlns:a="http://schemas.openxmlformats.org/drawingml/2006/main">
+              <a:graphicData uri="http://schemas.openxmlformats.org/drawingml/2006/picture">
+                <pic:pic xmlns:pic="http://schemas.openxmlformats.org/drawingml/2006/picture">
+                  <pic:nvPicPr>
+                    <pic:cNvPr id="0" name="Simulation context.png"/>
+                    <pic:cNvPicPr/>
+                  </pic:nvPicPr>
+                  <pic:blipFill>
+                    <a:blip r:embed="rId38" cstate="print"/>
+                    <a:stretch>
+                      <a:fillRect/>
+                    </a:stretch>
+                  </pic:blipFill>
+                  <pic:spPr>
+                    <a:xfrm>
+                      <a:off x="0" y="0"/>
+                      <a:ext cx="5760691" cy="2015490"/>
+                    </a:xfrm>
+                    <a:prstGeom prst="rect">
+                      <a:avLst/>
+                    </a:prstGeom>
+                  </pic:spPr>
+                </pic:pic>
+              </a:graphicData>
+            </a:graphic>
+          </wp:inline>
+        </w:drawing>
+      </w:r>
+    </w:p>
+    <w:p>
+      <w:pPr>
+        <w:pStyle w:val="Caption"/>
+        <w:rPr>
+          <w:lang w:val="bg-BG"/>
+        </w:rPr>
+      </w:pPr>
+      <w:bookmarkStart w:id="70" w:name="_Ref454804537"/>
+      <w:r>
+        <w:t xml:space="preserve">Фигура </w:t>
+      </w:r>
+      <w:fldSimple w:instr=" STYLEREF 2 \s ">
+        <w:r>
+          <w:rPr>
+            <w:noProof/>
+          </w:rPr>
+          <w:t>3.2</w:t>
+        </w:r>
+      </w:fldSimple>
+      <w:r>
+        <w:noBreakHyphen/>
+      </w:r>
+      <w:fldSimple w:instr=" SEQ Фигура \* ARABIC \s 2 ">
+        <w:r>
+          <w:rPr>
+            <w:noProof/>
+          </w:rPr>
+          <w:t>4</w:t>
+        </w:r>
+      </w:fldSimple>
+      <w:bookmarkEnd w:id="70"/>
+      <w:r>
+        <w:rPr>
+          <w:lang w:val="bg-BG"/>
+        </w:rPr>
+        <w:t xml:space="preserve"> Класова диаграма на симулационния контекст</w:t>
+      </w:r>
+    </w:p>
+    <w:p>
+      <w:pPr>
+        <w:rPr>
+          <w:lang w:val="bg-BG"/>
+        </w:rPr>
+        <w:sectPr>
+          <w:pgSz w:w="11906" w:h="16838"/>
+          <w:pgMar w:top="1417" w:right="1417" w:bottom="1417" w:left="1417" w:header="708" w:footer="708" w:gutter="0"/>
+          <w:cols w:space="708"/>
+          <w:docGrid w:linePitch="360"/>
+        </w:sectPr>
+      </w:pPr>
+    </w:p>
+    <w:p>
+      <w:pPr>
+        <w:pStyle w:val="Heading3"/>
+        <w:numPr>
+          <w:ilvl w:val="2"/>
+          <w:numId w:val="19"/>
+        </w:numPr>
+        <w:spacing w:before="0" w:after="240"/>
+        <w:rPr>
+          <w:lang w:val="bg-BG"/>
+        </w:rPr>
+      </w:pPr>
+      <w:bookmarkStart w:id="71" w:name="_Ref454804319"/>
+      <w:r>
+        <w:rPr>
+          <w:lang w:val="bg-BG"/>
+        </w:rPr>
+        <w:lastRenderedPageBreak/>
+        <w:t>Съхранение на резултати</w:t>
+      </w:r>
+      <w:bookmarkEnd w:id="71"/>
+    </w:p>
+    <w:p>
+      <w:pPr>
+        <w:ind w:firstLine="567"/>
+        <w:rPr>
+          <w:lang w:val="bg-BG"/>
+        </w:rPr>
+      </w:pPr>
+      <w:r>
+        <w:rPr>
+          <w:lang w:val="bg-BG"/>
+        </w:rPr>
+        <w:t xml:space="preserve">Съхранението на резултати по време на симулацията се извършва през интерфейса </w:t>
+      </w:r>
+      <w:r>
+        <w:t xml:space="preserve">ValueLogger </w:t>
+      </w:r>
+      <w:r>
+        <w:rPr>
+          <w:lang w:val="bg-BG"/>
+        </w:rPr>
+        <w:t xml:space="preserve">с помощта на неговите имплементации. Всеки изчислителен възел от калкулационното дърво след преизчисляването на стойността си извиква метода </w:t>
+      </w:r>
+      <w:r>
+        <w:t>logValue</w:t>
+      </w:r>
+      <w:r>
+        <w:rPr>
+          <w:lang w:val="bg-BG"/>
+        </w:rPr>
+        <w:t xml:space="preserve"> на </w:t>
+      </w:r>
+      <w:r>
+        <w:rPr>
+          <w:lang w:val="bg-BG"/>
+        </w:rPr>
+        <w:t>логера на стойности</w:t>
+      </w:r>
+      <w:r>
+        <w:rPr>
+          <w:lang w:val="bg-BG"/>
+        </w:rPr>
+        <w:t>. При извикването на метода, възелът</w:t>
+      </w:r>
+      <w:r>
+        <w:rPr>
+          <w:lang w:val="bg-BG"/>
+        </w:rPr>
+        <w:t xml:space="preserve"> подава като аргумент референция към себе си, преизчислената си стойност и симулационния си контекст.</w:t>
+      </w:r>
+      <w:r>
+        <w:rPr>
+          <w:lang w:val="bg-BG"/>
+        </w:rPr>
+        <w:t xml:space="preserve"> Класовата диаграма на логерите на стойности е представена на </w:t>
+      </w:r>
+      <w:r>
+        <w:rPr>
+          <w:lang w:val="bg-BG"/>
+        </w:rPr>
+        <w:fldChar w:fldCharType="begin"/>
+      </w:r>
+      <w:r>
+        <w:rPr>
+          <w:lang w:val="bg-BG"/>
+        </w:rPr>
+        <w:instrText xml:space="preserve"> REF _Ref454805465 \h </w:instrText>
+      </w:r>
+      <w:r>
+        <w:rPr>
+          <w:lang w:val="bg-BG"/>
+        </w:rPr>
+      </w:r>
+      <w:r>
+        <w:rPr>
+          <w:lang w:val="bg-BG"/>
+        </w:rPr>
+        <w:fldChar w:fldCharType="separate"/>
+      </w:r>
+      <w:r>
+        <w:t xml:space="preserve">Фигура </w:t>
+      </w:r>
+      <w:r>
+        <w:rPr>
+          <w:noProof/>
+        </w:rPr>
+        <w:t>3.2</w:t>
+      </w:r>
+      <w:r>
+        <w:noBreakHyphen/>
+      </w:r>
+      <w:r>
+        <w:rPr>
+          <w:noProof/>
+        </w:rPr>
+        <w:t>5</w:t>
+      </w:r>
+      <w:r>
+        <w:rPr>
+          <w:lang w:val="bg-BG"/>
+        </w:rPr>
+        <w:fldChar w:fldCharType="end"/>
+      </w:r>
+      <w:r>
+        <w:rPr>
+          <w:lang w:val="bg-BG"/>
+        </w:rPr>
+        <w:t>.</w:t>
+      </w:r>
+    </w:p>
+    <w:p>
+      <w:pPr>
+        <w:ind w:firstLine="567"/>
+        <w:rPr>
+          <w:lang w:val="bg-BG"/>
+        </w:rPr>
+      </w:pPr>
+      <w:r>
+        <w:t xml:space="preserve">ValueLogger &lt;interface&gt; - </w:t>
+      </w:r>
+      <w:r>
+        <w:rPr>
+          <w:lang w:val="bg-BG"/>
+        </w:rPr>
+        <w:t>Интерфейс</w:t>
+      </w:r>
+      <w:r>
+        <w:rPr>
+          <w:lang w:val="bg-BG"/>
+        </w:rPr>
+        <w:t>,</w:t>
+      </w:r>
+      <w:r>
+        <w:rPr>
+          <w:lang w:val="bg-BG"/>
+        </w:rPr>
+        <w:t xml:space="preserve"> който</w:t>
+      </w:r>
+      <w:r>
+        <w:rPr>
+          <w:lang w:val="bg-BG"/>
+        </w:rPr>
+        <w:t xml:space="preserve"> позволява абстракция от реалната имплементация на логер на стойности.</w:t>
+      </w:r>
+    </w:p>
+    <w:p>
+      <w:pPr>
+        <w:ind w:firstLine="567"/>
+        <w:rPr>
+          <w:lang w:val="bg-BG"/>
+        </w:rPr>
+      </w:pPr>
+      <w:r>
+        <w:t xml:space="preserve">MatrixValueLogger – </w:t>
+      </w:r>
+      <w:r>
+        <w:rPr>
+          <w:lang w:val="bg-BG"/>
+        </w:rPr>
+        <w:t xml:space="preserve">Този логер реализира организацията на достъпа до данни представена в </w:t>
+      </w:r>
+      <w:r>
+        <w:rPr>
+          <w:lang w:val="bg-BG"/>
+        </w:rPr>
+        <w:fldChar w:fldCharType="begin"/>
+      </w:r>
+      <w:r>
+        <w:rPr>
+          <w:lang w:val="bg-BG"/>
+        </w:rPr>
+        <w:instrText xml:space="preserve"> REF _Ref454643413 \r \h </w:instrText>
+      </w:r>
+      <w:r>
+        <w:rPr>
+          <w:lang w:val="bg-BG"/>
+        </w:rPr>
+      </w:r>
+      <w:r>
+        <w:rPr>
+          <w:lang w:val="bg-BG"/>
+        </w:rPr>
+        <w:fldChar w:fldCharType="separate"/>
+      </w:r>
+      <w:r>
+        <w:rPr>
+          <w:lang w:val="bg-BG"/>
+        </w:rPr>
+        <w:t>3.2.1</w:t>
+      </w:r>
+      <w:r>
+        <w:rPr>
+          <w:lang w:val="bg-BG"/>
+        </w:rPr>
+        <w:fldChar w:fldCharType="end"/>
+      </w:r>
+      <w:r>
+        <w:rPr>
+          <w:lang w:val="bg-BG"/>
+        </w:rPr>
+        <w:t xml:space="preserve">. При инстанцирането си създава двумерна матрица с нужната размерност за конкретния брой симулационни цикли и размер на калкулационното дърво. Използва и статичния метод на </w:t>
+      </w:r>
+      <w:r>
+        <w:t>TreeUtilities</w:t>
+      </w:r>
+      <w:r>
+        <w:rPr>
+          <w:lang w:val="bg-BG"/>
+        </w:rPr>
+        <w:t xml:space="preserve"> за резолвиране на индекса на възлите от дървото, който е представен в раздел </w:t>
+      </w:r>
+      <w:r>
+        <w:rPr>
+          <w:lang w:val="bg-BG"/>
+        </w:rPr>
+        <w:fldChar w:fldCharType="begin"/>
+      </w:r>
+      <w:r>
+        <w:rPr>
+          <w:lang w:val="bg-BG"/>
+        </w:rPr>
+        <w:instrText xml:space="preserve"> REF _Ref454806189 \r \h </w:instrText>
+      </w:r>
+      <w:r>
+        <w:rPr>
+          <w:lang w:val="bg-BG"/>
+        </w:rPr>
+      </w:r>
+      <w:r>
+        <w:rPr>
+          <w:lang w:val="bg-BG"/>
+        </w:rPr>
+        <w:fldChar w:fldCharType="separate"/>
+      </w:r>
+      <w:r>
+        <w:rPr>
+          <w:lang w:val="bg-BG"/>
+        </w:rPr>
+        <w:t>3.2.3</w:t>
+      </w:r>
+      <w:r>
+        <w:rPr>
+          <w:lang w:val="bg-BG"/>
+        </w:rPr>
+        <w:fldChar w:fldCharType="end"/>
+      </w:r>
+      <w:r>
+        <w:rPr>
+          <w:lang w:val="bg-BG"/>
+        </w:rPr>
+        <w:t>.</w:t>
+      </w:r>
+      <w:r>
+        <w:rPr>
+          <w:lang w:val="bg-BG"/>
+        </w:rPr>
+        <w:t xml:space="preserve"> При извикването на метода си </w:t>
+      </w:r>
+      <w:r>
+        <w:t xml:space="preserve">logValue, </w:t>
+      </w:r>
+      <w:r>
+        <w:rPr>
+          <w:lang w:val="bg-BG"/>
+        </w:rPr>
+        <w:t>логерър записва получената стойност в матрицата на ред посочен от индекса на възела и стълб съответстващ на номера на симулационния цикъл.</w:t>
+      </w:r>
+    </w:p>
+    <w:p>
+      <w:pPr>
+        <w:ind w:firstLine="567"/>
+        <w:rPr>
+          <w:lang w:val="bg-BG"/>
+        </w:rPr>
+      </w:pPr>
+      <w:r>
+        <w:t>LoggingValueLogge</w:t>
+      </w:r>
+      <w:r>
+        <w:t>r</w:t>
+      </w:r>
+      <w:r>
+        <w:t xml:space="preserve"> – </w:t>
+      </w:r>
+      <w:r>
+        <w:rPr>
+          <w:lang w:val="bg-BG"/>
+        </w:rPr>
+        <w:t xml:space="preserve">Този логер се използва основно за тестване и използва </w:t>
+      </w:r>
+      <w:r>
+        <w:t xml:space="preserve">Logger </w:t>
+      </w:r>
+      <w:r>
+        <w:rPr>
+          <w:lang w:val="bg-BG"/>
+        </w:rPr>
+        <w:t xml:space="preserve">на </w:t>
+      </w:r>
+      <w:r>
+        <w:rPr>
+          <w:lang w:val="bg-BG"/>
+        </w:rPr>
+        <w:t>slf4j</w:t>
+      </w:r>
+      <w:r>
+        <w:t xml:space="preserve"> </w:t>
+      </w:r>
+      <w:r>
+        <w:rPr>
+          <w:lang w:val="bg-BG"/>
+        </w:rPr>
+        <w:t>за записването на симулационните стойности.</w:t>
+      </w:r>
+    </w:p>
+    <w:p>
+      <w:pPr>
+        <w:ind w:firstLine="567"/>
+        <w:rPr>
+          <w:lang w:val="bg-BG"/>
+        </w:rPr>
+      </w:pPr>
+      <w:r>
+        <w:t xml:space="preserve">CompositeValueLogger – </w:t>
+      </w:r>
+      <w:r>
+        <w:rPr>
+          <w:lang w:val="bg-BG"/>
+        </w:rPr>
+        <w:t xml:space="preserve">Този логер на стойности има функционалността на контейнер от логери. При извикването на метода му </w:t>
+      </w:r>
+      <w:r>
+        <w:t xml:space="preserve">logValue, </w:t>
+      </w:r>
+      <w:r>
+        <w:rPr>
+          <w:lang w:val="bg-BG"/>
+        </w:rPr>
+        <w:t>той извиква съответния метод на всички съдържани в него логери. Това позволява едновременното записване на симулираните стойности от множество и разнотипни логери на стойности.</w:t>
+      </w:r>
+    </w:p>
+    <w:p>
+      <w:pPr>
+        <w:keepNext/>
+        <w:spacing w:after="0"/>
+        <w:jc w:val="center"/>
+      </w:pPr>
+      <w:r>
+        <w:rPr>
+          <w:noProof/>
+          <w:lang w:val="bg-BG" w:eastAsia="bg-BG" w:bidi="ar-SA"/>
+        </w:rPr>
+        <w:drawing>
+          <wp:inline distT="0" distB="0" distL="0" distR="0">
+            <wp:extent cx="5760424" cy="2951101"/>
+            <wp:effectExtent l="19050" t="0" r="0" b="0"/>
+            <wp:docPr id="28" name="Picture 22" descr="Value loggers.png"/>
+            <wp:cNvGraphicFramePr>
+              <a:graphicFrameLocks xmlns:a="http://schemas.openxmlformats.org/drawingml/2006/main" noChangeAspect="1"/>
+            </wp:cNvGraphicFramePr>
+            <a:graphic xmlns:a="http://schemas.openxmlformats.org/drawingml/2006/main">
+              <a:graphicData uri="http://schemas.openxmlformats.org/drawingml/2006/picture">
+                <pic:pic xmlns:pic="http://schemas.openxmlformats.org/drawingml/2006/picture">
+                  <pic:nvPicPr>
+                    <pic:cNvPr id="0" name="Value loggers.png"/>
+                    <pic:cNvPicPr/>
+                  </pic:nvPicPr>
+                  <pic:blipFill>
+                    <a:blip r:embed="rId39" cstate="print"/>
+                    <a:stretch>
+                      <a:fillRect/>
+                    </a:stretch>
+                  </pic:blipFill>
+                  <pic:spPr>
+                    <a:xfrm>
+                      <a:off x="0" y="0"/>
+                      <a:ext cx="5760424" cy="2951101"/>
+                    </a:xfrm>
+                    <a:prstGeom prst="rect">
+                      <a:avLst/>
+                    </a:prstGeom>
+                  </pic:spPr>
+                </pic:pic>
+              </a:graphicData>
+            </a:graphic>
+          </wp:inline>
+        </w:drawing>
+      </w:r>
+    </w:p>
+    <w:p>
+      <w:pPr>
+        <w:pStyle w:val="Caption"/>
+        <w:rPr>
+          <w:lang w:val="bg-BG"/>
+        </w:rPr>
+      </w:pPr>
+      <w:bookmarkStart w:id="72" w:name="_Ref454805465"/>
+      <w:r>
+        <w:t xml:space="preserve">Фигура </w:t>
+      </w:r>
+      <w:fldSimple w:instr=" STYLEREF 2 \s ">
+        <w:r>
+          <w:rPr>
+            <w:noProof/>
+          </w:rPr>
+          <w:t>3.2</w:t>
+        </w:r>
+      </w:fldSimple>
+      <w:r>
+        <w:noBreakHyphen/>
+      </w:r>
+      <w:fldSimple w:instr=" SEQ Фигура \* ARABIC \s 2 ">
+        <w:r>
+          <w:rPr>
+            <w:noProof/>
+          </w:rPr>
+          <w:t>5</w:t>
+        </w:r>
+      </w:fldSimple>
+      <w:bookmarkEnd w:id="72"/>
+      <w:r>
+        <w:rPr>
+          <w:lang w:val="bg-BG"/>
+        </w:rPr>
+        <w:t xml:space="preserve"> Класова диаграма на логерите на стойности</w:t>
       </w:r>
     </w:p>
     <w:sectPr>
@@ -14937,13 +15898,13 @@
           <w:noProof/>
           <w:lang w:val="bg-BG"/>
         </w:rPr>
-        <w:t>Представяне на</w:t>
+        <w:t>Модел клиент</w:t>
       </w:r>
       <w:r>
         <w:rPr>
           <w:noProof/>
         </w:rPr>
-        <w:t xml:space="preserve"> алгебрични изрази</w:t>
+        <w:t xml:space="preserve"> - сървър</w:t>
       </w:r>
     </w:fldSimple>
     <w:r>
@@ -14954,7 +15915,7 @@
         <w:rPr>
           <w:noProof/>
         </w:rPr>
-        <w:t>5</w:t>
+        <w:t>9</w:t>
       </w:r>
     </w:fldSimple>
   </w:p>
@@ -15084,7 +16045,7 @@
         <w:rPr>
           <w:noProof/>
         </w:rPr>
-        <w:t>Даннов модел</w:t>
+        <w:t>Сървърен модул</w:t>
       </w:r>
     </w:fldSimple>
     <w:r>
@@ -15098,7 +16059,7 @@
         <w:rPr>
           <w:noProof/>
         </w:rPr>
-        <w:t>Симулационна конфигурация</w:t>
+        <w:t>Съхранение на резултати</w:t>
       </w:r>
     </w:fldSimple>
     <w:r>
@@ -15109,7 +16070,7 @@
         <w:rPr>
           <w:noProof/>
         </w:rPr>
-        <w:t>26</w:t>
+        <w:t>32</w:t>
       </w:r>
     </w:fldSimple>
   </w:p>
@@ -15559,6 +16520,92 @@
     </w:lvl>
   </w:abstractNum>
   <w:abstractNum w:abstractNumId="12">
+    <w:nsid w:val="02EA0429"/>
+    <w:multiLevelType w:val="multilevel"/>
+    <w:tmpl w:val="0402001F"/>
+    <w:lvl w:ilvl="0">
+      <w:start w:val="1"/>
+      <w:numFmt w:val="decimal"/>
+      <w:lvlText w:val="%1."/>
+      <w:lvlJc w:val="left"/>
+      <w:pPr>
+        <w:ind w:left="360" w:hanging="360"/>
+      </w:pPr>
+    </w:lvl>
+    <w:lvl w:ilvl="1">
+      <w:start w:val="1"/>
+      <w:numFmt w:val="decimal"/>
+      <w:lvlText w:val="%1.%2."/>
+      <w:lvlJc w:val="left"/>
+      <w:pPr>
+        <w:ind w:left="792" w:hanging="432"/>
+      </w:pPr>
+    </w:lvl>
+    <w:lvl w:ilvl="2">
+      <w:start w:val="1"/>
+      <w:numFmt w:val="decimal"/>
+      <w:lvlText w:val="%1.%2.%3."/>
+      <w:lvlJc w:val="left"/>
+      <w:pPr>
+        <w:ind w:left="1224" w:hanging="504"/>
+      </w:pPr>
+    </w:lvl>
+    <w:lvl w:ilvl="3">
+      <w:start w:val="1"/>
+      <w:numFmt w:val="decimal"/>
+      <w:lvlText w:val="%1.%2.%3.%4."/>
+      <w:lvlJc w:val="left"/>
+      <w:pPr>
+        <w:ind w:left="1728" w:hanging="648"/>
+      </w:pPr>
+    </w:lvl>
+    <w:lvl w:ilvl="4">
+      <w:start w:val="1"/>
+      <w:numFmt w:val="decimal"/>
+      <w:lvlText w:val="%1.%2.%3.%4.%5."/>
+      <w:lvlJc w:val="left"/>
+      <w:pPr>
+        <w:ind w:left="2232" w:hanging="792"/>
+      </w:pPr>
+    </w:lvl>
+    <w:lvl w:ilvl="5">
+      <w:start w:val="1"/>
+      <w:numFmt w:val="decimal"/>
+      <w:lvlText w:val="%1.%2.%3.%4.%5.%6."/>
+      <w:lvlJc w:val="left"/>
+      <w:pPr>
+        <w:ind w:left="2736" w:hanging="936"/>
+      </w:pPr>
+    </w:lvl>
+    <w:lvl w:ilvl="6">
+      <w:start w:val="1"/>
+      <w:numFmt w:val="decimal"/>
+      <w:lvlText w:val="%1.%2.%3.%4.%5.%6.%7."/>
+      <w:lvlJc w:val="left"/>
+      <w:pPr>
+        <w:ind w:left="3240" w:hanging="1080"/>
+      </w:pPr>
+    </w:lvl>
+    <w:lvl w:ilvl="7">
+      <w:start w:val="1"/>
+      <w:numFmt w:val="decimal"/>
+      <w:lvlText w:val="%1.%2.%3.%4.%5.%6.%7.%8."/>
+      <w:lvlJc w:val="left"/>
+      <w:pPr>
+        <w:ind w:left="3744" w:hanging="1224"/>
+      </w:pPr>
+    </w:lvl>
+    <w:lvl w:ilvl="8">
+      <w:start w:val="1"/>
+      <w:numFmt w:val="decimal"/>
+      <w:lvlText w:val="%1.%2.%3.%4.%5.%6.%7.%8.%9."/>
+      <w:lvlJc w:val="left"/>
+      <w:pPr>
+        <w:ind w:left="4320" w:hanging="1440"/>
+      </w:pPr>
+    </w:lvl>
+  </w:abstractNum>
+  <w:abstractNum w:abstractNumId="13">
     <w:nsid w:val="042C2872"/>
     <w:multiLevelType w:val="hybridMultilevel"/>
     <w:tmpl w:val="D24A10D6"/>
@@ -15671,7 +16718,7 @@
       </w:rPr>
     </w:lvl>
   </w:abstractNum>
-  <w:abstractNum w:abstractNumId="13">
+  <w:abstractNum w:abstractNumId="14">
     <w:nsid w:val="05BD5F0A"/>
     <w:multiLevelType w:val="hybridMultilevel"/>
     <w:tmpl w:val="9A38F736"/>
@@ -15784,7 +16831,93 @@
       </w:rPr>
     </w:lvl>
   </w:abstractNum>
-  <w:abstractNum w:abstractNumId="14">
+  <w:abstractNum w:abstractNumId="15">
+    <w:nsid w:val="068B238B"/>
+    <w:multiLevelType w:val="hybridMultilevel"/>
+    <w:tmpl w:val="755A97DC"/>
+    <w:lvl w:ilvl="0" w:tplc="0402000F">
+      <w:start w:val="1"/>
+      <w:numFmt w:val="decimal"/>
+      <w:lvlText w:val="%1."/>
+      <w:lvlJc w:val="left"/>
+      <w:pPr>
+        <w:ind w:left="720" w:hanging="360"/>
+      </w:pPr>
+    </w:lvl>
+    <w:lvl w:ilvl="1" w:tplc="04020019" w:tentative="1">
+      <w:start w:val="1"/>
+      <w:numFmt w:val="lowerLetter"/>
+      <w:lvlText w:val="%2."/>
+      <w:lvlJc w:val="left"/>
+      <w:pPr>
+        <w:ind w:left="1440" w:hanging="360"/>
+      </w:pPr>
+    </w:lvl>
+    <w:lvl w:ilvl="2" w:tplc="0402001B" w:tentative="1">
+      <w:start w:val="1"/>
+      <w:numFmt w:val="lowerRoman"/>
+      <w:lvlText w:val="%3."/>
+      <w:lvlJc w:val="right"/>
+      <w:pPr>
+        <w:ind w:left="2160" w:hanging="180"/>
+      </w:pPr>
+    </w:lvl>
+    <w:lvl w:ilvl="3" w:tplc="0402000F" w:tentative="1">
+      <w:start w:val="1"/>
+      <w:numFmt w:val="decimal"/>
+      <w:lvlText w:val="%4."/>
+      <w:lvlJc w:val="left"/>
+      <w:pPr>
+        <w:ind w:left="2880" w:hanging="360"/>
+      </w:pPr>
+    </w:lvl>
+    <w:lvl w:ilvl="4" w:tplc="04020019" w:tentative="1">
+      <w:start w:val="1"/>
+      <w:numFmt w:val="lowerLetter"/>
+      <w:lvlText w:val="%5."/>
+      <w:lvlJc w:val="left"/>
+      <w:pPr>
+        <w:ind w:left="3600" w:hanging="360"/>
+      </w:pPr>
+    </w:lvl>
+    <w:lvl w:ilvl="5" w:tplc="0402001B" w:tentative="1">
+      <w:start w:val="1"/>
+      <w:numFmt w:val="lowerRoman"/>
+      <w:lvlText w:val="%6."/>
+      <w:lvlJc w:val="right"/>
+      <w:pPr>
+        <w:ind w:left="4320" w:hanging="180"/>
+      </w:pPr>
+    </w:lvl>
+    <w:lvl w:ilvl="6" w:tplc="0402000F" w:tentative="1">
+      <w:start w:val="1"/>
+      <w:numFmt w:val="decimal"/>
+      <w:lvlText w:val="%7."/>
+      <w:lvlJc w:val="left"/>
+      <w:pPr>
+        <w:ind w:left="5040" w:hanging="360"/>
+      </w:pPr>
+    </w:lvl>
+    <w:lvl w:ilvl="7" w:tplc="04020019" w:tentative="1">
+      <w:start w:val="1"/>
+      <w:numFmt w:val="lowerLetter"/>
+      <w:lvlText w:val="%8."/>
+      <w:lvlJc w:val="left"/>
+      <w:pPr>
+        <w:ind w:left="5760" w:hanging="360"/>
+      </w:pPr>
+    </w:lvl>
+    <w:lvl w:ilvl="8" w:tplc="0402001B" w:tentative="1">
+      <w:start w:val="1"/>
+      <w:numFmt w:val="lowerRoman"/>
+      <w:lvlText w:val="%9."/>
+      <w:lvlJc w:val="right"/>
+      <w:pPr>
+        <w:ind w:left="6480" w:hanging="180"/>
+      </w:pPr>
+    </w:lvl>
+  </w:abstractNum>
+  <w:abstractNum w:abstractNumId="16">
     <w:nsid w:val="08B9648D"/>
     <w:multiLevelType w:val="hybridMultilevel"/>
     <w:tmpl w:val="86340042"/>
@@ -15897,7 +17030,7 @@
       </w:rPr>
     </w:lvl>
   </w:abstractNum>
-  <w:abstractNum w:abstractNumId="15">
+  <w:abstractNum w:abstractNumId="17">
     <w:nsid w:val="09390E09"/>
     <w:multiLevelType w:val="multilevel"/>
     <w:tmpl w:val="0402001F"/>
@@ -15983,7 +17116,7 @@
       </w:pPr>
     </w:lvl>
   </w:abstractNum>
-  <w:abstractNum w:abstractNumId="16">
+  <w:abstractNum w:abstractNumId="18">
     <w:nsid w:val="0A3E232C"/>
     <w:multiLevelType w:val="hybridMultilevel"/>
     <w:tmpl w:val="2CC61E20"/>
@@ -16069,7 +17202,7 @@
       </w:pPr>
     </w:lvl>
   </w:abstractNum>
-  <w:abstractNum w:abstractNumId="17">
+  <w:abstractNum w:abstractNumId="19">
     <w:nsid w:val="10152DC7"/>
     <w:multiLevelType w:val="hybridMultilevel"/>
     <w:tmpl w:val="5F8E4F6A"/>
@@ -16182,7 +17315,7 @@
       </w:rPr>
     </w:lvl>
   </w:abstractNum>
-  <w:abstractNum w:abstractNumId="18">
+  <w:abstractNum w:abstractNumId="20">
     <w:nsid w:val="10A37B19"/>
     <w:multiLevelType w:val="hybridMultilevel"/>
     <w:tmpl w:val="85DA83CC"/>
@@ -16268,7 +17401,7 @@
       </w:pPr>
     </w:lvl>
   </w:abstractNum>
-  <w:abstractNum w:abstractNumId="19">
+  <w:abstractNum w:abstractNumId="21">
     <w:nsid w:val="18DD7B8D"/>
     <w:multiLevelType w:val="hybridMultilevel"/>
     <w:tmpl w:val="49EC38A6"/>
@@ -16381,7 +17514,7 @@
       </w:rPr>
     </w:lvl>
   </w:abstractNum>
-  <w:abstractNum w:abstractNumId="20">
+  <w:abstractNum w:abstractNumId="22">
     <w:nsid w:val="1E735C90"/>
     <w:multiLevelType w:val="hybridMultilevel"/>
     <w:tmpl w:val="8AECEE0C"/>
@@ -16494,7 +17627,7 @@
       </w:rPr>
     </w:lvl>
   </w:abstractNum>
-  <w:abstractNum w:abstractNumId="21">
+  <w:abstractNum w:abstractNumId="23">
     <w:nsid w:val="1EEA2DA1"/>
     <w:multiLevelType w:val="multilevel"/>
     <w:tmpl w:val="0402001F"/>
@@ -16580,7 +17713,7 @@
       </w:pPr>
     </w:lvl>
   </w:abstractNum>
-  <w:abstractNum w:abstractNumId="22">
+  <w:abstractNum w:abstractNumId="24">
     <w:nsid w:val="21E33ACF"/>
     <w:multiLevelType w:val="multilevel"/>
     <w:tmpl w:val="0402001F"/>
@@ -16666,7 +17799,7 @@
       </w:pPr>
     </w:lvl>
   </w:abstractNum>
-  <w:abstractNum w:abstractNumId="23">
+  <w:abstractNum w:abstractNumId="25">
     <w:nsid w:val="2988722D"/>
     <w:multiLevelType w:val="hybridMultilevel"/>
     <w:tmpl w:val="10E8FA04"/>
@@ -16779,7 +17912,7 @@
       </w:rPr>
     </w:lvl>
   </w:abstractNum>
-  <w:abstractNum w:abstractNumId="24">
+  <w:abstractNum w:abstractNumId="26">
     <w:nsid w:val="337137D4"/>
     <w:multiLevelType w:val="hybridMultilevel"/>
     <w:tmpl w:val="14881C76"/>
@@ -16865,7 +17998,7 @@
       </w:pPr>
     </w:lvl>
   </w:abstractNum>
-  <w:abstractNum w:abstractNumId="25">
+  <w:abstractNum w:abstractNumId="27">
     <w:nsid w:val="383875EE"/>
     <w:multiLevelType w:val="hybridMultilevel"/>
     <w:tmpl w:val="D7963B38"/>
@@ -16951,7 +18084,7 @@
       </w:pPr>
     </w:lvl>
   </w:abstractNum>
-  <w:abstractNum w:abstractNumId="26">
+  <w:abstractNum w:abstractNumId="28">
     <w:nsid w:val="39163723"/>
     <w:multiLevelType w:val="multilevel"/>
     <w:tmpl w:val="0402001F"/>
@@ -17037,7 +18170,7 @@
       </w:pPr>
     </w:lvl>
   </w:abstractNum>
-  <w:abstractNum w:abstractNumId="27">
+  <w:abstractNum w:abstractNumId="29">
     <w:nsid w:val="393038B5"/>
     <w:multiLevelType w:val="hybridMultilevel"/>
     <w:tmpl w:val="6E9CFA26"/>
@@ -17123,7 +18256,7 @@
       </w:pPr>
     </w:lvl>
   </w:abstractNum>
-  <w:abstractNum w:abstractNumId="28">
+  <w:abstractNum w:abstractNumId="30">
     <w:nsid w:val="47060545"/>
     <w:multiLevelType w:val="multilevel"/>
     <w:tmpl w:val="0402001F"/>
@@ -17209,7 +18342,7 @@
       </w:pPr>
     </w:lvl>
   </w:abstractNum>
-  <w:abstractNum w:abstractNumId="29">
+  <w:abstractNum w:abstractNumId="31">
     <w:nsid w:val="556C3ADF"/>
     <w:multiLevelType w:val="singleLevel"/>
     <w:tmpl w:val="556C3ADF"/>
@@ -17221,7 +18354,7 @@
       <w:lvlJc w:val="left"/>
     </w:lvl>
   </w:abstractNum>
-  <w:abstractNum w:abstractNumId="30">
+  <w:abstractNum w:abstractNumId="32">
     <w:nsid w:val="556C3C56"/>
     <w:multiLevelType w:val="multilevel"/>
     <w:tmpl w:val="A37AECC8"/>
@@ -17342,7 +18475,7 @@
       </w:rPr>
     </w:lvl>
   </w:abstractNum>
-  <w:abstractNum w:abstractNumId="31">
+  <w:abstractNum w:abstractNumId="33">
     <w:nsid w:val="560668E0"/>
     <w:multiLevelType w:val="hybridMultilevel"/>
     <w:tmpl w:val="2C40E6EE"/>
@@ -17455,7 +18588,7 @@
       </w:rPr>
     </w:lvl>
   </w:abstractNum>
-  <w:abstractNum w:abstractNumId="32">
+  <w:abstractNum w:abstractNumId="34">
     <w:nsid w:val="56084359"/>
     <w:multiLevelType w:val="multilevel"/>
     <w:tmpl w:val="0402001F"/>
@@ -17541,7 +18674,7 @@
       </w:pPr>
     </w:lvl>
   </w:abstractNum>
-  <w:abstractNum w:abstractNumId="33">
+  <w:abstractNum w:abstractNumId="35">
     <w:nsid w:val="58E50F88"/>
     <w:multiLevelType w:val="multilevel"/>
     <w:tmpl w:val="0402001F"/>
@@ -17627,7 +18760,7 @@
       </w:pPr>
     </w:lvl>
   </w:abstractNum>
-  <w:abstractNum w:abstractNumId="34">
+  <w:abstractNum w:abstractNumId="36">
     <w:nsid w:val="599A3E75"/>
     <w:multiLevelType w:val="hybridMultilevel"/>
     <w:tmpl w:val="7D408670"/>
@@ -17740,7 +18873,7 @@
       </w:rPr>
     </w:lvl>
   </w:abstractNum>
-  <w:abstractNum w:abstractNumId="35">
+  <w:abstractNum w:abstractNumId="37">
     <w:nsid w:val="59AA2AB5"/>
     <w:multiLevelType w:val="hybridMultilevel"/>
     <w:tmpl w:val="1DA83822"/>
@@ -17853,7 +18986,7 @@
       </w:rPr>
     </w:lvl>
   </w:abstractNum>
-  <w:abstractNum w:abstractNumId="36">
+  <w:abstractNum w:abstractNumId="38">
     <w:nsid w:val="6B613524"/>
     <w:multiLevelType w:val="multilevel"/>
     <w:tmpl w:val="0402001F"/>
@@ -17939,7 +19072,7 @@
       </w:pPr>
     </w:lvl>
   </w:abstractNum>
-  <w:abstractNum w:abstractNumId="37">
+  <w:abstractNum w:abstractNumId="39">
     <w:nsid w:val="6B683584"/>
     <w:multiLevelType w:val="hybridMultilevel"/>
     <w:tmpl w:val="8DD23CFE"/>
@@ -18052,7 +19185,7 @@
       </w:rPr>
     </w:lvl>
   </w:abstractNum>
-  <w:abstractNum w:abstractNumId="38">
+  <w:abstractNum w:abstractNumId="40">
     <w:nsid w:val="6DA2386D"/>
     <w:multiLevelType w:val="multilevel"/>
     <w:tmpl w:val="0402001F"/>
@@ -18138,7 +19271,7 @@
       </w:pPr>
     </w:lvl>
   </w:abstractNum>
-  <w:abstractNum w:abstractNumId="39">
+  <w:abstractNum w:abstractNumId="41">
     <w:nsid w:val="6DE825C3"/>
     <w:multiLevelType w:val="multilevel"/>
     <w:tmpl w:val="0402001F"/>
@@ -18224,7 +19357,7 @@
       </w:pPr>
     </w:lvl>
   </w:abstractNum>
-  <w:abstractNum w:abstractNumId="40">
+  <w:abstractNum w:abstractNumId="42">
     <w:nsid w:val="784C5CEA"/>
     <w:multiLevelType w:val="multilevel"/>
     <w:tmpl w:val="A37AECC8"/>
@@ -18345,7 +19478,7 @@
       </w:rPr>
     </w:lvl>
   </w:abstractNum>
-  <w:abstractNum w:abstractNumId="41">
+  <w:abstractNum w:abstractNumId="43">
     <w:nsid w:val="78674E7B"/>
     <w:multiLevelType w:val="hybridMultilevel"/>
     <w:tmpl w:val="F93407BC"/>
@@ -18431,7 +19564,93 @@
       </w:pPr>
     </w:lvl>
   </w:abstractNum>
-  <w:abstractNum w:abstractNumId="42">
+  <w:abstractNum w:abstractNumId="44">
+    <w:nsid w:val="793D622B"/>
+    <w:multiLevelType w:val="hybridMultilevel"/>
+    <w:tmpl w:val="A5286CD4"/>
+    <w:lvl w:ilvl="0" w:tplc="0402000F">
+      <w:start w:val="1"/>
+      <w:numFmt w:val="decimal"/>
+      <w:lvlText w:val="%1."/>
+      <w:lvlJc w:val="left"/>
+      <w:pPr>
+        <w:ind w:left="720" w:hanging="360"/>
+      </w:pPr>
+    </w:lvl>
+    <w:lvl w:ilvl="1" w:tplc="04020019" w:tentative="1">
+      <w:start w:val="1"/>
+      <w:numFmt w:val="lowerLetter"/>
+      <w:lvlText w:val="%2."/>
+      <w:lvlJc w:val="left"/>
+      <w:pPr>
+        <w:ind w:left="1440" w:hanging="360"/>
+      </w:pPr>
+    </w:lvl>
+    <w:lvl w:ilvl="2" w:tplc="0402001B" w:tentative="1">
+      <w:start w:val="1"/>
+      <w:numFmt w:val="lowerRoman"/>
+      <w:lvlText w:val="%3."/>
+      <w:lvlJc w:val="right"/>
+      <w:pPr>
+        <w:ind w:left="2160" w:hanging="180"/>
+      </w:pPr>
+    </w:lvl>
+    <w:lvl w:ilvl="3" w:tplc="0402000F" w:tentative="1">
+      <w:start w:val="1"/>
+      <w:numFmt w:val="decimal"/>
+      <w:lvlText w:val="%4."/>
+      <w:lvlJc w:val="left"/>
+      <w:pPr>
+        <w:ind w:left="2880" w:hanging="360"/>
+      </w:pPr>
+    </w:lvl>
+    <w:lvl w:ilvl="4" w:tplc="04020019" w:tentative="1">
+      <w:start w:val="1"/>
+      <w:numFmt w:val="lowerLetter"/>
+      <w:lvlText w:val="%5."/>
+      <w:lvlJc w:val="left"/>
+      <w:pPr>
+        <w:ind w:left="3600" w:hanging="360"/>
+      </w:pPr>
+    </w:lvl>
+    <w:lvl w:ilvl="5" w:tplc="0402001B" w:tentative="1">
+      <w:start w:val="1"/>
+      <w:numFmt w:val="lowerRoman"/>
+      <w:lvlText w:val="%6."/>
+      <w:lvlJc w:val="right"/>
+      <w:pPr>
+        <w:ind w:left="4320" w:hanging="180"/>
+      </w:pPr>
+    </w:lvl>
+    <w:lvl w:ilvl="6" w:tplc="0402000F" w:tentative="1">
+      <w:start w:val="1"/>
+      <w:numFmt w:val="decimal"/>
+      <w:lvlText w:val="%7."/>
+      <w:lvlJc w:val="left"/>
+      <w:pPr>
+        <w:ind w:left="5040" w:hanging="360"/>
+      </w:pPr>
+    </w:lvl>
+    <w:lvl w:ilvl="7" w:tplc="04020019" w:tentative="1">
+      <w:start w:val="1"/>
+      <w:numFmt w:val="lowerLetter"/>
+      <w:lvlText w:val="%8."/>
+      <w:lvlJc w:val="left"/>
+      <w:pPr>
+        <w:ind w:left="5760" w:hanging="360"/>
+      </w:pPr>
+    </w:lvl>
+    <w:lvl w:ilvl="8" w:tplc="0402001B" w:tentative="1">
+      <w:start w:val="1"/>
+      <w:numFmt w:val="lowerRoman"/>
+      <w:lvlText w:val="%9."/>
+      <w:lvlJc w:val="right"/>
+      <w:pPr>
+        <w:ind w:left="6480" w:hanging="180"/>
+      </w:pPr>
+    </w:lvl>
+  </w:abstractNum>
+  <w:abstractNum w:abstractNumId="45">
     <w:nsid w:val="7E3C12B6"/>
     <w:multiLevelType w:val="multilevel"/>
     <w:tmpl w:val="0402001F"/>
@@ -18518,28 +19737,28 @@
     </w:lvl>
   </w:abstractNum>
   <w:num w:numId="1">
-    <w:abstractNumId w:val="30"/>
+    <w:abstractNumId w:val="32"/>
   </w:num>
   <w:num w:numId="2">
-    <w:abstractNumId w:val="29"/>
+    <w:abstractNumId w:val="31"/>
   </w:num>
   <w:num w:numId="3">
-    <w:abstractNumId w:val="16"/>
+    <w:abstractNumId w:val="18"/>
   </w:num>
   <w:num w:numId="4">
-    <w:abstractNumId w:val="41"/>
+    <w:abstractNumId w:val="43"/>
   </w:num>
   <w:num w:numId="5">
-    <w:abstractNumId w:val="40"/>
+    <w:abstractNumId w:val="42"/>
   </w:num>
   <w:num w:numId="6">
     <w:abstractNumId w:val="10"/>
   </w:num>
   <w:num w:numId="7">
-    <w:abstractNumId w:val="38"/>
+    <w:abstractNumId w:val="40"/>
   </w:num>
   <w:num w:numId="8">
-    <w:abstractNumId w:val="32"/>
+    <w:abstractNumId w:val="34"/>
   </w:num>
   <w:num w:numId="9">
     <w:abstractNumId w:val="9"/>
@@ -18572,79 +19791,88 @@
     <w:abstractNumId w:val="0"/>
   </w:num>
   <w:num w:numId="19">
-    <w:abstractNumId w:val="28"/>
+    <w:abstractNumId w:val="30"/>
   </w:num>
   <w:num w:numId="20">
+    <w:abstractNumId w:val="27"/>
+  </w:num>
+  <w:num w:numId="21">
+    <w:abstractNumId w:val="39"/>
+  </w:num>
+  <w:num w:numId="22">
+    <w:abstractNumId w:val="35"/>
+  </w:num>
+  <w:num w:numId="23">
+    <w:abstractNumId w:val="37"/>
+  </w:num>
+  <w:num w:numId="24">
+    <w:abstractNumId w:val="41"/>
+  </w:num>
+  <w:num w:numId="25">
+    <w:abstractNumId w:val="21"/>
+  </w:num>
+  <w:num w:numId="26">
     <w:abstractNumId w:val="25"/>
   </w:num>
-  <w:num w:numId="21">
-    <w:abstractNumId w:val="37"/>
-  </w:num>
-  <w:num w:numId="22">
-    <w:abstractNumId w:val="33"/>
-  </w:num>
-  <w:num w:numId="23">
-    <w:abstractNumId w:val="35"/>
-  </w:num>
-  <w:num w:numId="24">
-    <w:abstractNumId w:val="39"/>
-  </w:num>
-  <w:num w:numId="25">
-    <w:abstractNumId w:val="19"/>
-  </w:num>
-  <w:num w:numId="26">
-    <w:abstractNumId w:val="23"/>
-  </w:num>
   <w:num w:numId="27">
-    <w:abstractNumId w:val="18"/>
+    <w:abstractNumId w:val="20"/>
   </w:num>
   <w:num w:numId="28">
-    <w:abstractNumId w:val="20"/>
+    <w:abstractNumId w:val="22"/>
   </w:num>
   <w:num w:numId="29">
-    <w:abstractNumId w:val="17"/>
+    <w:abstractNumId w:val="19"/>
   </w:num>
   <w:num w:numId="30">
     <w:abstractNumId w:val="11"/>
   </w:num>
   <w:num w:numId="31">
-    <w:abstractNumId w:val="27"/>
+    <w:abstractNumId w:val="29"/>
   </w:num>
   <w:num w:numId="32">
+    <w:abstractNumId w:val="38"/>
+  </w:num>
+  <w:num w:numId="33">
+    <w:abstractNumId w:val="45"/>
+  </w:num>
+  <w:num w:numId="34">
+    <w:abstractNumId w:val="14"/>
+  </w:num>
+  <w:num w:numId="35">
+    <w:abstractNumId w:val="13"/>
+  </w:num>
+  <w:num w:numId="36">
     <w:abstractNumId w:val="36"/>
   </w:num>
-  <w:num w:numId="33">
-    <w:abstractNumId w:val="42"/>
-  </w:num>
-  <w:num w:numId="34">
-    <w:abstractNumId w:val="13"/>
-  </w:num>
-  <w:num w:numId="35">
-    <w:abstractNumId w:val="12"/>
-  </w:num>
-  <w:num w:numId="36">
-    <w:abstractNumId w:val="34"/>
-  </w:num>
   <w:num w:numId="37">
-    <w:abstractNumId w:val="14"/>
+    <w:abstractNumId w:val="16"/>
   </w:num>
   <w:num w:numId="38">
-    <w:abstractNumId w:val="31"/>
+    <w:abstractNumId w:val="33"/>
   </w:num>
   <w:num w:numId="39">
+    <w:abstractNumId w:val="26"/>
+  </w:num>
+  <w:num w:numId="40">
+    <w:abstractNumId w:val="23"/>
+  </w:num>
+  <w:num w:numId="41">
+    <w:abstractNumId w:val="28"/>
+  </w:num>
+  <w:num w:numId="42">
+    <w:abstractNumId w:val="17"/>
+  </w:num>
+  <w:num w:numId="43">
     <w:abstractNumId w:val="24"/>
   </w:num>
-  <w:num w:numId="40">
-    <w:abstractNumId w:val="21"/>
+  <w:num w:numId="44">
+    <w:abstractNumId w:val="44"/>
   </w:num>
-  <w:num w:numId="41">
-    <w:abstractNumId w:val="26"/>
-  </w:num>
-  <w:num w:numId="42">
+  <w:num w:numId="45">
     <w:abstractNumId w:val="15"/>
   </w:num>
-  <w:num w:numId="43">
-    <w:abstractNumId w:val="22"/>
+  <w:num w:numId="46">
+    <w:abstractNumId w:val="12"/>
   </w:num>
 </w:numbering>
 </file>
@@ -19853,7 +21081,7 @@
 </file>
 
 <file path=customXml/itemProps1.xml><?xml version="1.0" encoding="utf-8"?>
-<ds:datastoreItem xmlns:ds="http://schemas.openxmlformats.org/officeDocument/2006/customXml" ds:itemID="{BA3D5130-6D13-4B56-BDFB-D5A7A327A23C}">
+<ds:datastoreItem xmlns:ds="http://schemas.openxmlformats.org/officeDocument/2006/customXml" ds:itemID="{E1DEAA63-943D-4EDB-9DA6-1470C3C45A2D}">
   <ds:schemaRefs>
     <ds:schemaRef ds:uri="http://schemas.openxmlformats.org/officeDocument/2006/bibliography"/>
   </ds:schemaRefs>

</xml_diff>

<commit_message>
Simulation service explained, activity diagram reworks
</commit_message>
<xml_diff>
--- a/documentation/src/main/resources/Monte Carlo Simulation Debugger.docx
+++ b/documentation/src/main/resources/Monte Carlo Simulation Debugger.docx
@@ -9558,7 +9558,13 @@
         <w:rPr>
           <w:lang w:val="bg-BG"/>
         </w:rPr>
-        <w:t>сервиз за извършване на Монте Карло симулации. Методът за симулация на сервиза да получава като параметър симулационна заявка и да връща като резултат симулационен отговор.</w:t>
+        <w:t>услуга</w:t>
+      </w:r>
+      <w:r>
+        <w:rPr>
+          <w:lang w:val="bg-BG"/>
+        </w:rPr>
+        <w:t xml:space="preserve"> за извършване на Монте Карло симулации. Методът за симулация на сервиза да получава като параметър симулационна заявка и да връща като резултат симулационен отговор.</w:t>
       </w:r>
     </w:p>
     <w:p>
@@ -12771,6 +12777,7 @@
         </w:rPr>
       </w:pPr>
       <w:bookmarkStart w:id="52" w:name="_Toc454715822"/>
+      <w:bookmarkStart w:id="53" w:name="_Ref454810865"/>
       <w:r>
         <w:rPr>
           <w:lang w:val="bg-BG"/>
@@ -12779,6 +12786,7 @@
         <w:t>Симулационна заявка</w:t>
       </w:r>
       <w:bookmarkEnd w:id="52"/>
+      <w:bookmarkEnd w:id="53"/>
     </w:p>
     <w:p>
       <w:pPr>
@@ -13053,7 +13061,7 @@
           <w:docGrid w:linePitch="360"/>
         </w:sectPr>
       </w:pPr>
-      <w:bookmarkStart w:id="53" w:name="_Ref454630669"/>
+      <w:bookmarkStart w:id="54" w:name="_Ref454630669"/>
       <w:r>
         <w:t xml:space="preserve">Фигура </w:t>
       </w:r>
@@ -13076,7 +13084,7 @@
           <w:t>4</w:t>
         </w:r>
       </w:fldSimple>
-      <w:bookmarkEnd w:id="53"/>
+      <w:bookmarkEnd w:id="54"/>
       <w:r>
         <w:rPr>
           <w:lang w:val="bg-BG"/>
@@ -13105,7 +13113,8 @@
           <w:lang w:val="bg-BG"/>
         </w:rPr>
       </w:pPr>
-      <w:bookmarkStart w:id="54" w:name="_Toc454715823"/>
+      <w:bookmarkStart w:id="55" w:name="_Toc454715823"/>
+      <w:bookmarkStart w:id="56" w:name="_Ref454810877"/>
       <w:r>
         <w:rPr>
           <w:lang w:val="bg-BG"/>
@@ -13113,7 +13122,8 @@
         <w:lastRenderedPageBreak/>
         <w:t>Симулационен резултат</w:t>
       </w:r>
-      <w:bookmarkEnd w:id="54"/>
+      <w:bookmarkEnd w:id="55"/>
+      <w:bookmarkEnd w:id="56"/>
     </w:p>
     <w:p>
       <w:pPr>
@@ -13420,7 +13430,7 @@
           <w:docGrid w:linePitch="360"/>
         </w:sectPr>
       </w:pPr>
-      <w:bookmarkStart w:id="55" w:name="_Ref454631654"/>
+      <w:bookmarkStart w:id="57" w:name="_Ref454631654"/>
       <w:r>
         <w:t xml:space="preserve">Фигура </w:t>
       </w:r>
@@ -13443,7 +13453,7 @@
           <w:t>5</w:t>
         </w:r>
       </w:fldSimple>
-      <w:bookmarkEnd w:id="55"/>
+      <w:bookmarkEnd w:id="57"/>
       <w:r>
         <w:rPr>
           <w:lang w:val="bg-BG"/>
@@ -13469,8 +13479,8 @@
         </w:numPr>
         <w:spacing w:before="0" w:after="240"/>
       </w:pPr>
-      <w:bookmarkStart w:id="56" w:name="_Ref454644232"/>
-      <w:bookmarkStart w:id="57" w:name="_Toc454715824"/>
+      <w:bookmarkStart w:id="58" w:name="_Ref454644232"/>
+      <w:bookmarkStart w:id="59" w:name="_Toc454715824"/>
       <w:r>
         <w:rPr>
           <w:lang w:val="bg-BG"/>
@@ -13478,8 +13488,8 @@
         <w:lastRenderedPageBreak/>
         <w:t>Сървърен модул</w:t>
       </w:r>
-      <w:bookmarkEnd w:id="56"/>
-      <w:bookmarkEnd w:id="57"/>
+      <w:bookmarkEnd w:id="58"/>
+      <w:bookmarkEnd w:id="59"/>
     </w:p>
     <w:p>
       <w:pPr>
@@ -13493,16 +13503,16 @@
           <w:lang w:val="bg-BG"/>
         </w:rPr>
       </w:pPr>
-      <w:bookmarkStart w:id="58" w:name="_Ref454643413"/>
-      <w:bookmarkStart w:id="59" w:name="_Toc454715825"/>
+      <w:bookmarkStart w:id="60" w:name="_Ref454643413"/>
+      <w:bookmarkStart w:id="61" w:name="_Toc454715825"/>
       <w:r>
         <w:rPr>
           <w:lang w:val="bg-BG"/>
         </w:rPr>
         <w:t>Организация на достъпа до данни</w:t>
       </w:r>
-      <w:bookmarkEnd w:id="58"/>
-      <w:bookmarkEnd w:id="59"/>
+      <w:bookmarkEnd w:id="60"/>
+      <w:bookmarkEnd w:id="61"/>
     </w:p>
     <w:p>
       <w:pPr>
@@ -13830,7 +13840,7 @@
           <w:docGrid w:linePitch="360"/>
         </w:sectPr>
       </w:pPr>
-      <w:bookmarkStart w:id="60" w:name="_Ref454643935"/>
+      <w:bookmarkStart w:id="62" w:name="_Ref454643935"/>
       <w:r>
         <w:t xml:space="preserve">Фигура </w:t>
       </w:r>
@@ -13853,7 +13863,7 @@
           <w:t>1</w:t>
         </w:r>
       </w:fldSimple>
-      <w:bookmarkEnd w:id="60"/>
+      <w:bookmarkEnd w:id="62"/>
       <w:r>
         <w:rPr>
           <w:lang w:val="bg-BG"/>
@@ -13870,9 +13880,9 @@
         </w:numPr>
         <w:spacing w:before="0" w:after="240"/>
       </w:pPr>
-      <w:bookmarkStart w:id="61" w:name="_Ref454648876"/>
-      <w:bookmarkStart w:id="62" w:name="_Toc454715826"/>
-      <w:bookmarkStart w:id="63" w:name="_Ref454644149"/>
+      <w:bookmarkStart w:id="63" w:name="_Ref454648876"/>
+      <w:bookmarkStart w:id="64" w:name="_Toc454715826"/>
+      <w:bookmarkStart w:id="65" w:name="_Ref454644149"/>
       <w:r>
         <w:rPr>
           <w:lang w:val="bg-BG"/>
@@ -13880,8 +13890,8 @@
         <w:lastRenderedPageBreak/>
         <w:t>Реализация на променливите</w:t>
       </w:r>
-      <w:bookmarkEnd w:id="61"/>
-      <w:bookmarkEnd w:id="62"/>
+      <w:bookmarkEnd w:id="63"/>
+      <w:bookmarkEnd w:id="64"/>
     </w:p>
     <w:p>
       <w:pPr>
@@ -14130,8 +14140,8 @@
           <w:lang w:val="bg-BG"/>
         </w:rPr>
       </w:pPr>
-      <w:bookmarkStart w:id="64" w:name="_Toc454715827"/>
-      <w:bookmarkStart w:id="65" w:name="_Ref454806189"/>
+      <w:bookmarkStart w:id="66" w:name="_Toc454715827"/>
+      <w:bookmarkStart w:id="67" w:name="_Ref454806189"/>
       <w:r>
         <w:rPr>
           <w:lang w:val="bg-BG"/>
@@ -14139,9 +14149,9 @@
         <w:lastRenderedPageBreak/>
         <w:t>Обхождане на изчислителните дървета</w:t>
       </w:r>
-      <w:bookmarkEnd w:id="63"/>
-      <w:bookmarkEnd w:id="64"/>
       <w:bookmarkEnd w:id="65"/>
+      <w:bookmarkEnd w:id="66"/>
+      <w:bookmarkEnd w:id="67"/>
     </w:p>
     <w:p>
       <w:pPr>
@@ -14326,7 +14336,7 @@
           <w:lang w:val="bg-BG"/>
         </w:rPr>
       </w:pPr>
-      <w:bookmarkStart w:id="66" w:name="_Ref454645238"/>
+      <w:bookmarkStart w:id="68" w:name="_Ref454645238"/>
       <w:r>
         <w:t xml:space="preserve">Фигура </w:t>
       </w:r>
@@ -14349,7 +14359,7 @@
           <w:t>3</w:t>
         </w:r>
       </w:fldSimple>
-      <w:bookmarkEnd w:id="66"/>
+      <w:bookmarkEnd w:id="68"/>
       <w:r>
         <w:rPr>
           <w:lang w:val="bg-BG"/>
@@ -14369,14 +14379,14 @@
           <w:lang w:val="bg-BG"/>
         </w:rPr>
       </w:pPr>
-      <w:bookmarkStart w:id="67" w:name="_Toc454715828"/>
+      <w:bookmarkStart w:id="69" w:name="_Toc454715828"/>
       <w:r>
         <w:rPr>
           <w:lang w:val="bg-BG"/>
         </w:rPr>
         <w:t>Възлов навигатор</w:t>
       </w:r>
-      <w:bookmarkEnd w:id="67"/>
+      <w:bookmarkEnd w:id="69"/>
     </w:p>
     <w:p>
       <w:pPr>
@@ -14561,7 +14571,7 @@
           <w:lang w:val="bg-BG"/>
         </w:rPr>
       </w:pPr>
-      <w:bookmarkStart w:id="68" w:name="_Toc454715829"/>
+      <w:bookmarkStart w:id="70" w:name="_Toc454715829"/>
       <w:r>
         <w:rPr>
           <w:lang w:val="bg-BG"/>
@@ -14569,7 +14579,7 @@
         <w:lastRenderedPageBreak/>
         <w:t>Възлов манипулатор</w:t>
       </w:r>
-      <w:bookmarkEnd w:id="68"/>
+      <w:bookmarkEnd w:id="70"/>
     </w:p>
     <w:p>
       <w:pPr>
@@ -14904,7 +14914,7 @@
           <w:lang w:val="bg-BG"/>
         </w:rPr>
       </w:pPr>
-      <w:bookmarkStart w:id="69" w:name="_Ref454804477"/>
+      <w:bookmarkStart w:id="71" w:name="_Ref454804477"/>
       <w:r>
         <w:rPr>
           <w:lang w:val="bg-BG"/>
@@ -14912,7 +14922,7 @@
         <w:lastRenderedPageBreak/>
         <w:t>Симулационен контекст</w:t>
       </w:r>
-      <w:bookmarkEnd w:id="69"/>
+      <w:bookmarkEnd w:id="71"/>
     </w:p>
     <w:p>
       <w:pPr>
@@ -15274,6 +15284,7 @@
       <w:pPr>
         <w:keepNext/>
         <w:spacing w:after="0"/>
+        <w:jc w:val="center"/>
       </w:pPr>
       <w:r>
         <w:rPr>
@@ -15324,7 +15335,7 @@
           <w:lang w:val="bg-BG"/>
         </w:rPr>
       </w:pPr>
-      <w:bookmarkStart w:id="70" w:name="_Ref454804537"/>
+      <w:bookmarkStart w:id="72" w:name="_Ref454804537"/>
       <w:r>
         <w:t xml:space="preserve">Фигура </w:t>
       </w:r>
@@ -15347,7 +15358,7 @@
           <w:t>4</w:t>
         </w:r>
       </w:fldSimple>
-      <w:bookmarkEnd w:id="70"/>
+      <w:bookmarkEnd w:id="72"/>
       <w:r>
         <w:rPr>
           <w:lang w:val="bg-BG"/>
@@ -15380,7 +15391,7 @@
           <w:lang w:val="bg-BG"/>
         </w:rPr>
       </w:pPr>
-      <w:bookmarkStart w:id="71" w:name="_Ref454804319"/>
+      <w:bookmarkStart w:id="73" w:name="_Ref454804319"/>
       <w:r>
         <w:rPr>
           <w:lang w:val="bg-BG"/>
@@ -15388,7 +15399,7 @@
         <w:lastRenderedPageBreak/>
         <w:t>Съхранение на резултати</w:t>
       </w:r>
-      <w:bookmarkEnd w:id="71"/>
+      <w:bookmarkEnd w:id="73"/>
     </w:p>
     <w:p>
       <w:pPr>
@@ -15784,8 +15795,14 @@
         <w:rPr>
           <w:lang w:val="bg-BG"/>
         </w:rPr>
-      </w:pPr>
-      <w:bookmarkStart w:id="72" w:name="_Ref454805465"/>
+        <w:sectPr>
+          <w:pgSz w:w="11906" w:h="16838"/>
+          <w:pgMar w:top="1417" w:right="1417" w:bottom="1417" w:left="1417" w:header="708" w:footer="708" w:gutter="0"/>
+          <w:cols w:space="708"/>
+          <w:docGrid w:linePitch="360"/>
+        </w:sectPr>
+      </w:pPr>
+      <w:bookmarkStart w:id="74" w:name="_Ref454805465"/>
       <w:r>
         <w:t xml:space="preserve">Фигура </w:t>
       </w:r>
@@ -15808,12 +15825,956 @@
           <w:t>5</w:t>
         </w:r>
       </w:fldSimple>
-      <w:bookmarkEnd w:id="72"/>
+      <w:bookmarkEnd w:id="74"/>
       <w:r>
         <w:rPr>
           <w:lang w:val="bg-BG"/>
         </w:rPr>
         <w:t xml:space="preserve"> Класова диаграма на логерите на стойности</w:t>
+      </w:r>
+    </w:p>
+    <w:p>
+      <w:pPr>
+        <w:pStyle w:val="Heading3"/>
+        <w:numPr>
+          <w:ilvl w:val="2"/>
+          <w:numId w:val="19"/>
+        </w:numPr>
+        <w:spacing w:before="0" w:after="240"/>
+        <w:rPr>
+          <w:lang w:val="bg-BG"/>
+        </w:rPr>
+      </w:pPr>
+      <w:r>
+        <w:rPr>
+          <w:lang w:val="bg-BG"/>
+        </w:rPr>
+        <w:lastRenderedPageBreak/>
+        <w:t>Симулационни мениджъри</w:t>
+      </w:r>
+    </w:p>
+    <w:p>
+      <w:pPr>
+        <w:ind w:firstLine="567"/>
+        <w:rPr>
+          <w:lang w:val="bg-BG"/>
+        </w:rPr>
+      </w:pPr>
+      <w:r>
+        <w:rPr>
+          <w:lang w:val="bg-BG"/>
+        </w:rPr>
+        <w:t xml:space="preserve">Изпълняването на симулационните цикли се управлява от симулационни мениджъри. </w:t>
+      </w:r>
+    </w:p>
+    <w:p>
+      <w:pPr>
+        <w:pStyle w:val="Heading4"/>
+        <w:numPr>
+          <w:ilvl w:val="3"/>
+          <w:numId w:val="19"/>
+        </w:numPr>
+        <w:rPr>
+          <w:lang w:val="bg-BG"/>
+        </w:rPr>
+      </w:pPr>
+      <w:r>
+        <w:rPr>
+          <w:lang w:val="bg-BG"/>
+        </w:rPr>
+        <w:t>Слушатели за приключване на симулация</w:t>
+      </w:r>
+    </w:p>
+    <w:p>
+      <w:pPr>
+        <w:rPr>
+          <w:lang w:val="bg-BG"/>
+        </w:rPr>
+      </w:pPr>
+    </w:p>
+    <w:p>
+      <w:pPr>
+        <w:rPr>
+          <w:lang w:val="bg-BG"/>
+        </w:rPr>
+      </w:pPr>
+    </w:p>
+    <w:p>
+      <w:pPr>
+        <w:pStyle w:val="Heading4"/>
+        <w:numPr>
+          <w:ilvl w:val="3"/>
+          <w:numId w:val="19"/>
+        </w:numPr>
+        <w:rPr>
+          <w:lang w:val="bg-BG"/>
+        </w:rPr>
+      </w:pPr>
+      <w:r>
+        <w:rPr>
+          <w:lang w:val="bg-BG"/>
+        </w:rPr>
+        <w:t>Абстрактен симулационен мениджър</w:t>
+      </w:r>
+    </w:p>
+    <w:p>
+      <w:pPr>
+        <w:rPr>
+          <w:lang w:val="bg-BG"/>
+        </w:rPr>
+      </w:pPr>
+    </w:p>
+    <w:p>
+      <w:pPr>
+        <w:rPr>
+          <w:lang w:val="bg-BG"/>
+        </w:rPr>
+      </w:pPr>
+    </w:p>
+    <w:p>
+      <w:pPr>
+        <w:pStyle w:val="Heading4"/>
+        <w:numPr>
+          <w:ilvl w:val="3"/>
+          <w:numId w:val="19"/>
+        </w:numPr>
+        <w:rPr>
+          <w:lang w:val="bg-BG"/>
+        </w:rPr>
+      </w:pPr>
+      <w:r>
+        <w:rPr>
+          <w:lang w:val="bg-BG"/>
+        </w:rPr>
+        <w:t>Еднонишков симулационен мениджър</w:t>
+      </w:r>
+    </w:p>
+    <w:p>
+      <w:pPr>
+        <w:rPr>
+          <w:lang w:val="bg-BG"/>
+        </w:rPr>
+      </w:pPr>
+    </w:p>
+    <w:p>
+      <w:pPr>
+        <w:rPr>
+          <w:lang w:val="bg-BG"/>
+        </w:rPr>
+      </w:pPr>
+    </w:p>
+    <w:p>
+      <w:pPr>
+        <w:pStyle w:val="Heading4"/>
+        <w:numPr>
+          <w:ilvl w:val="3"/>
+          <w:numId w:val="19"/>
+        </w:numPr>
+        <w:rPr>
+          <w:lang w:val="bg-BG"/>
+        </w:rPr>
+      </w:pPr>
+      <w:r>
+        <w:rPr>
+          <w:lang w:val="bg-BG"/>
+        </w:rPr>
+        <w:t>Паралелен симулационен мениджър</w:t>
+      </w:r>
+    </w:p>
+    <w:p>
+      <w:pPr>
+        <w:rPr>
+          <w:lang w:val="bg-BG"/>
+        </w:rPr>
+      </w:pPr>
+    </w:p>
+    <w:p>
+      <w:pPr>
+        <w:rPr>
+          <w:lang w:val="bg-BG"/>
+        </w:rPr>
+      </w:pPr>
+    </w:p>
+    <w:p>
+      <w:pPr>
+        <w:rPr>
+          <w:lang w:val="bg-BG"/>
+        </w:rPr>
+      </w:pPr>
+    </w:p>
+    <w:p>
+      <w:pPr>
+        <w:jc w:val="center"/>
+        <w:rPr>
+          <w:lang w:val="bg-BG"/>
+        </w:rPr>
+      </w:pPr>
+      <w:r>
+        <w:rPr>
+          <w:noProof/>
+          <w:lang w:val="bg-BG" w:eastAsia="bg-BG" w:bidi="ar-SA"/>
+        </w:rPr>
+        <w:drawing>
+          <wp:inline distT="0" distB="0" distL="0" distR="0">
+            <wp:extent cx="5760720" cy="3479165"/>
+            <wp:effectExtent l="19050" t="0" r="0" b="0"/>
+            <wp:docPr id="29" name="Picture 28" descr="Simulation management.png"/>
+            <wp:cNvGraphicFramePr>
+              <a:graphicFrameLocks xmlns:a="http://schemas.openxmlformats.org/drawingml/2006/main" noChangeAspect="1"/>
+            </wp:cNvGraphicFramePr>
+            <a:graphic xmlns:a="http://schemas.openxmlformats.org/drawingml/2006/main">
+              <a:graphicData uri="http://schemas.openxmlformats.org/drawingml/2006/picture">
+                <pic:pic xmlns:pic="http://schemas.openxmlformats.org/drawingml/2006/picture">
+                  <pic:nvPicPr>
+                    <pic:cNvPr id="0" name="Simulation management.png"/>
+                    <pic:cNvPicPr/>
+                  </pic:nvPicPr>
+                  <pic:blipFill>
+                    <a:blip r:embed="rId40" cstate="print"/>
+                    <a:stretch>
+                      <a:fillRect/>
+                    </a:stretch>
+                  </pic:blipFill>
+                  <pic:spPr>
+                    <a:xfrm>
+                      <a:off x="0" y="0"/>
+                      <a:ext cx="5760720" cy="3479165"/>
+                    </a:xfrm>
+                    <a:prstGeom prst="rect">
+                      <a:avLst/>
+                    </a:prstGeom>
+                  </pic:spPr>
+                </pic:pic>
+              </a:graphicData>
+            </a:graphic>
+          </wp:inline>
+        </w:drawing>
+      </w:r>
+    </w:p>
+    <w:p>
+      <w:pPr>
+        <w:rPr>
+          <w:lang w:val="bg-BG"/>
+        </w:rPr>
+      </w:pPr>
+    </w:p>
+    <w:p>
+      <w:pPr>
+        <w:rPr>
+          <w:lang w:val="bg-BG"/>
+        </w:rPr>
+        <w:sectPr>
+          <w:pgSz w:w="11906" w:h="16838"/>
+          <w:pgMar w:top="1417" w:right="1417" w:bottom="1417" w:left="1417" w:header="708" w:footer="708" w:gutter="0"/>
+          <w:cols w:space="708"/>
+          <w:docGrid w:linePitch="360"/>
+        </w:sectPr>
+      </w:pPr>
+    </w:p>
+    <w:p>
+      <w:pPr>
+        <w:pStyle w:val="Heading3"/>
+        <w:numPr>
+          <w:ilvl w:val="2"/>
+          <w:numId w:val="19"/>
+        </w:numPr>
+        <w:spacing w:before="0" w:after="240"/>
+        <w:rPr>
+          <w:lang w:val="bg-BG"/>
+        </w:rPr>
+      </w:pPr>
+      <w:r>
+        <w:rPr>
+          <w:lang w:val="bg-BG"/>
+        </w:rPr>
+        <w:lastRenderedPageBreak/>
+        <w:t xml:space="preserve">Симулационна </w:t>
+      </w:r>
+      <w:r>
+        <w:t xml:space="preserve">web </w:t>
+      </w:r>
+      <w:r>
+        <w:rPr>
+          <w:lang w:val="bg-BG"/>
+        </w:rPr>
+        <w:t>услуга</w:t>
+      </w:r>
+    </w:p>
+    <w:p>
+      <w:pPr>
+        <w:ind w:firstLine="567"/>
+        <w:rPr>
+          <w:lang w:val="bg-BG"/>
+        </w:rPr>
+      </w:pPr>
+      <w:r>
+        <w:rPr>
+          <w:lang w:val="bg-BG"/>
+        </w:rPr>
+        <w:t xml:space="preserve">Функционалността на симулационния сървър се достъпва чрез </w:t>
+      </w:r>
+      <w:r>
+        <w:t>web</w:t>
+      </w:r>
+      <w:r>
+        <w:rPr>
+          <w:lang w:val="bg-BG"/>
+        </w:rPr>
+        <w:t xml:space="preserve"> услуга. Обменът на обекти с услугата се извършва по протокола </w:t>
+      </w:r>
+      <w:r>
+        <w:t xml:space="preserve">SOAP </w:t>
+      </w:r>
+      <w:r>
+        <w:rPr>
+          <w:lang w:val="bg-BG"/>
+        </w:rPr>
+        <w:t>(</w:t>
+      </w:r>
+      <w:r>
+        <w:t>Simple Object Access Protocol</w:t>
+      </w:r>
+      <w:r>
+        <w:rPr>
+          <w:lang w:val="bg-BG"/>
+        </w:rPr>
+        <w:t>)</w:t>
+      </w:r>
+      <w:r>
+        <w:t xml:space="preserve">.  </w:t>
+      </w:r>
+      <w:r>
+        <w:rPr>
+          <w:lang w:val="bg-BG"/>
+        </w:rPr>
+        <w:t xml:space="preserve">Услугата е създадена с помощта на </w:t>
+      </w:r>
+      <w:r>
+        <w:rPr>
+          <w:lang w:val="bg-BG"/>
+        </w:rPr>
+        <w:t xml:space="preserve">JAX-WS </w:t>
+      </w:r>
+      <w:r>
+        <w:rPr>
+          <w:lang w:val="bg-BG"/>
+        </w:rPr>
+        <w:t xml:space="preserve">анотации и публикувана на </w:t>
+      </w:r>
+      <w:r>
+        <w:t>web</w:t>
+      </w:r>
+      <w:r>
+        <w:rPr>
+          <w:lang w:val="bg-BG"/>
+        </w:rPr>
+        <w:t xml:space="preserve"> сървър </w:t>
+      </w:r>
+      <w:r>
+        <w:t>Jetty</w:t>
+      </w:r>
+      <w:r>
+        <w:rPr>
+          <w:lang w:val="bg-BG"/>
+        </w:rPr>
+        <w:t>.</w:t>
+      </w:r>
+      <w:r>
+        <w:t xml:space="preserve"> </w:t>
+      </w:r>
+      <w:r>
+        <w:rPr>
+          <w:lang w:val="bg-BG"/>
+        </w:rPr>
+        <w:t xml:space="preserve">Диаграмата на класовете свързани със симулационната </w:t>
+      </w:r>
+      <w:r>
+        <w:t>web</w:t>
+      </w:r>
+      <w:r>
+        <w:rPr>
+          <w:lang w:val="bg-BG"/>
+        </w:rPr>
+        <w:t xml:space="preserve"> услига е представена на </w:t>
+      </w:r>
+      <w:r>
+        <w:rPr>
+          <w:lang w:val="bg-BG"/>
+        </w:rPr>
+        <w:fldChar w:fldCharType="begin"/>
+      </w:r>
+      <w:r>
+        <w:rPr>
+          <w:lang w:val="bg-BG"/>
+        </w:rPr>
+        <w:instrText xml:space="preserve"> REF _Ref454810474 \h </w:instrText>
+      </w:r>
+      <w:r>
+        <w:rPr>
+          <w:lang w:val="bg-BG"/>
+        </w:rPr>
+      </w:r>
+      <w:r>
+        <w:rPr>
+          <w:lang w:val="bg-BG"/>
+        </w:rPr>
+        <w:fldChar w:fldCharType="separate"/>
+      </w:r>
+      <w:r>
+        <w:t xml:space="preserve">Фигура </w:t>
+      </w:r>
+      <w:r>
+        <w:rPr>
+          <w:noProof/>
+        </w:rPr>
+        <w:t>3.2</w:t>
+      </w:r>
+      <w:r>
+        <w:noBreakHyphen/>
+      </w:r>
+      <w:r>
+        <w:rPr>
+          <w:noProof/>
+        </w:rPr>
+        <w:t>6</w:t>
+      </w:r>
+      <w:r>
+        <w:rPr>
+          <w:lang w:val="bg-BG"/>
+        </w:rPr>
+        <w:fldChar w:fldCharType="end"/>
+      </w:r>
+      <w:r>
+        <w:rPr>
+          <w:lang w:val="bg-BG"/>
+        </w:rPr>
+        <w:t xml:space="preserve">. </w:t>
+      </w:r>
+    </w:p>
+    <w:p>
+      <w:pPr>
+        <w:keepNext/>
+        <w:spacing w:after="0"/>
+        <w:jc w:val="center"/>
+      </w:pPr>
+      <w:r>
+        <w:rPr>
+          <w:noProof/>
+          <w:lang w:val="bg-BG" w:eastAsia="bg-BG" w:bidi="ar-SA"/>
+        </w:rPr>
+        <w:drawing>
+          <wp:inline distT="0" distB="0" distL="0" distR="0">
+            <wp:extent cx="5760720" cy="1651000"/>
+            <wp:effectExtent l="19050" t="0" r="0" b="0"/>
+            <wp:docPr id="33" name="Picture 32" descr="Simulation service.png"/>
+            <wp:cNvGraphicFramePr>
+              <a:graphicFrameLocks xmlns:a="http://schemas.openxmlformats.org/drawingml/2006/main" noChangeAspect="1"/>
+            </wp:cNvGraphicFramePr>
+            <a:graphic xmlns:a="http://schemas.openxmlformats.org/drawingml/2006/main">
+              <a:graphicData uri="http://schemas.openxmlformats.org/drawingml/2006/picture">
+                <pic:pic xmlns:pic="http://schemas.openxmlformats.org/drawingml/2006/picture">
+                  <pic:nvPicPr>
+                    <pic:cNvPr id="0" name="Simulation service.png"/>
+                    <pic:cNvPicPr/>
+                  </pic:nvPicPr>
+                  <pic:blipFill>
+                    <a:blip r:embed="rId41" cstate="print"/>
+                    <a:stretch>
+                      <a:fillRect/>
+                    </a:stretch>
+                  </pic:blipFill>
+                  <pic:spPr>
+                    <a:xfrm>
+                      <a:off x="0" y="0"/>
+                      <a:ext cx="5760720" cy="1651000"/>
+                    </a:xfrm>
+                    <a:prstGeom prst="rect">
+                      <a:avLst/>
+                    </a:prstGeom>
+                  </pic:spPr>
+                </pic:pic>
+              </a:graphicData>
+            </a:graphic>
+          </wp:inline>
+        </w:drawing>
+      </w:r>
+    </w:p>
+    <w:p>
+      <w:pPr>
+        <w:pStyle w:val="Caption"/>
+        <w:rPr>
+          <w:lang w:val="bg-BG"/>
+        </w:rPr>
+      </w:pPr>
+      <w:bookmarkStart w:id="75" w:name="_Ref454810474"/>
+      <w:r>
+        <w:t xml:space="preserve">Фигура </w:t>
+      </w:r>
+      <w:fldSimple w:instr=" STYLEREF 2 \s ">
+        <w:r>
+          <w:rPr>
+            <w:noProof/>
+          </w:rPr>
+          <w:t>3.2</w:t>
+        </w:r>
+      </w:fldSimple>
+      <w:r>
+        <w:noBreakHyphen/>
+      </w:r>
+      <w:fldSimple w:instr=" SEQ Фигура \* ARABIC \s 2 ">
+        <w:r>
+          <w:rPr>
+            <w:noProof/>
+          </w:rPr>
+          <w:t>6</w:t>
+        </w:r>
+      </w:fldSimple>
+      <w:bookmarkEnd w:id="75"/>
+      <w:r>
+        <w:t xml:space="preserve"> </w:t>
+      </w:r>
+      <w:r>
+        <w:rPr>
+          <w:lang w:val="bg-BG"/>
+        </w:rPr>
+        <w:t xml:space="preserve">Диаграма на класовете свързани със симулационната </w:t>
+      </w:r>
+      <w:r>
+        <w:t>web</w:t>
+      </w:r>
+      <w:r>
+        <w:rPr>
+          <w:lang w:val="bg-BG"/>
+        </w:rPr>
+        <w:t xml:space="preserve"> услуга</w:t>
+      </w:r>
+    </w:p>
+    <w:p>
+      <w:pPr>
+        <w:ind w:firstLine="567"/>
+      </w:pPr>
+      <w:r>
+        <w:rPr>
+          <w:b/>
+        </w:rPr>
+        <w:t>SimulationService</w:t>
+      </w:r>
+      <w:r>
+        <w:rPr>
+          <w:b/>
+          <w:lang w:val="bg-BG"/>
+        </w:rPr>
+        <w:t xml:space="preserve"> </w:t>
+      </w:r>
+      <w:r>
+        <w:rPr>
+          <w:b/>
+        </w:rPr>
+        <w:t>&lt;interface&gt;</w:t>
+      </w:r>
+      <w:r>
+        <w:t xml:space="preserve"> – </w:t>
+      </w:r>
+      <w:r>
+        <w:rPr>
+          <w:lang w:val="bg-BG"/>
+        </w:rPr>
+        <w:t xml:space="preserve">Позволява абстракция от реалната имплементация на </w:t>
+      </w:r>
+      <w:r>
+        <w:t>web</w:t>
+      </w:r>
+      <w:r>
+        <w:rPr>
+          <w:lang w:val="bg-BG"/>
+        </w:rPr>
+        <w:t xml:space="preserve"> услугата. Обявява единствен </w:t>
+      </w:r>
+      <w:r>
+        <w:t>web</w:t>
+      </w:r>
+      <w:r>
+        <w:rPr>
+          <w:lang w:val="bg-BG"/>
+        </w:rPr>
+        <w:t xml:space="preserve"> метод </w:t>
+      </w:r>
+      <w:r>
+        <w:t xml:space="preserve">simulate, </w:t>
+      </w:r>
+      <w:r>
+        <w:rPr>
+          <w:lang w:val="bg-BG"/>
+        </w:rPr>
+        <w:t xml:space="preserve">който приема като аргумент обект от класа </w:t>
+      </w:r>
+      <w:r>
+        <w:t>SimulationRequest (</w:t>
+      </w:r>
+      <w:r>
+        <w:rPr>
+          <w:lang w:val="bg-BG"/>
+        </w:rPr>
+        <w:t xml:space="preserve">описан в раздел </w:t>
+      </w:r>
+      <w:r>
+        <w:rPr>
+          <w:lang w:val="bg-BG"/>
+        </w:rPr>
+        <w:fldChar w:fldCharType="begin"/>
+      </w:r>
+      <w:r>
+        <w:rPr>
+          <w:lang w:val="bg-BG"/>
+        </w:rPr>
+        <w:instrText xml:space="preserve"> REF _Ref454810865 \r \h </w:instrText>
+      </w:r>
+      <w:r>
+        <w:rPr>
+          <w:lang w:val="bg-BG"/>
+        </w:rPr>
+      </w:r>
+      <w:r>
+        <w:rPr>
+          <w:lang w:val="bg-BG"/>
+        </w:rPr>
+        <w:fldChar w:fldCharType="separate"/>
+      </w:r>
+      <w:r>
+        <w:rPr>
+          <w:lang w:val="bg-BG"/>
+        </w:rPr>
+        <w:t>3.1.3.1</w:t>
+      </w:r>
+      <w:r>
+        <w:rPr>
+          <w:lang w:val="bg-BG"/>
+        </w:rPr>
+        <w:fldChar w:fldCharType="end"/>
+      </w:r>
+      <w:r>
+        <w:t xml:space="preserve">) </w:t>
+      </w:r>
+      <w:r>
+        <w:rPr>
+          <w:lang w:val="bg-BG"/>
+        </w:rPr>
+        <w:t xml:space="preserve">и връща като резултат обект от класа </w:t>
+      </w:r>
+      <w:r>
+        <w:t>SimulationResponse</w:t>
+      </w:r>
+      <w:r>
+        <w:rPr>
+          <w:lang w:val="bg-BG"/>
+        </w:rPr>
+        <w:t xml:space="preserve"> (описан в раздел </w:t>
+      </w:r>
+      <w:r>
+        <w:rPr>
+          <w:lang w:val="bg-BG"/>
+        </w:rPr>
+        <w:fldChar w:fldCharType="begin"/>
+      </w:r>
+      <w:r>
+        <w:rPr>
+          <w:lang w:val="bg-BG"/>
+        </w:rPr>
+        <w:instrText xml:space="preserve"> REF _Ref454810877 \r \h </w:instrText>
+      </w:r>
+      <w:r>
+        <w:rPr>
+          <w:lang w:val="bg-BG"/>
+        </w:rPr>
+      </w:r>
+      <w:r>
+        <w:rPr>
+          <w:lang w:val="bg-BG"/>
+        </w:rPr>
+        <w:fldChar w:fldCharType="separate"/>
+      </w:r>
+      <w:r>
+        <w:rPr>
+          <w:lang w:val="bg-BG"/>
+        </w:rPr>
+        <w:t>3.1.3.2</w:t>
+      </w:r>
+      <w:r>
+        <w:rPr>
+          <w:lang w:val="bg-BG"/>
+        </w:rPr>
+        <w:fldChar w:fldCharType="end"/>
+      </w:r>
+      <w:r>
+        <w:rPr>
+          <w:lang w:val="bg-BG"/>
+        </w:rPr>
+        <w:t>)</w:t>
+      </w:r>
+      <w:r>
+        <w:t>.</w:t>
+      </w:r>
+    </w:p>
+    <w:p>
+      <w:pPr>
+        <w:ind w:firstLine="567"/>
+        <w:rPr>
+          <w:lang w:val="bg-BG"/>
+        </w:rPr>
+      </w:pPr>
+      <w:r>
+        <w:rPr>
+          <w:b/>
+        </w:rPr>
+        <w:t>SimulationServiceImpl</w:t>
+      </w:r>
+      <w:r>
+        <w:t xml:space="preserve"> – </w:t>
+      </w:r>
+      <w:r>
+        <w:rPr>
+          <w:lang w:val="bg-BG"/>
+        </w:rPr>
+        <w:t xml:space="preserve">Единствената имплементация на интерфейса </w:t>
+      </w:r>
+      <w:r>
+        <w:t xml:space="preserve">SimulationService. </w:t>
+      </w:r>
+      <w:r>
+        <w:rPr>
+          <w:lang w:val="bg-BG"/>
+        </w:rPr>
+        <w:t xml:space="preserve">Създава паралелен симулационен мениджър, стартира го и след приключването на симулацията формира симулационен резултат и го връща. </w:t>
+      </w:r>
+      <w:r>
+        <w:rPr>
+          <w:lang w:val="bg-BG"/>
+        </w:rPr>
+        <w:t xml:space="preserve">Диаграмата на активностите на услугата е представена на </w:t>
+      </w:r>
+      <w:r>
+        <w:rPr>
+          <w:lang w:val="bg-BG"/>
+        </w:rPr>
+        <w:fldChar w:fldCharType="begin"/>
+      </w:r>
+      <w:r>
+        <w:rPr>
+          <w:lang w:val="bg-BG"/>
+        </w:rPr>
+        <w:instrText xml:space="preserve"> REF _Ref454811628 \h </w:instrText>
+      </w:r>
+      <w:r>
+        <w:rPr>
+          <w:lang w:val="bg-BG"/>
+        </w:rPr>
+      </w:r>
+      <w:r>
+        <w:rPr>
+          <w:lang w:val="bg-BG"/>
+        </w:rPr>
+        <w:fldChar w:fldCharType="separate"/>
+      </w:r>
+      <w:r>
+        <w:t xml:space="preserve">Фигура </w:t>
+      </w:r>
+      <w:r>
+        <w:rPr>
+          <w:noProof/>
+        </w:rPr>
+        <w:t>3.2</w:t>
+      </w:r>
+      <w:r>
+        <w:noBreakHyphen/>
+      </w:r>
+      <w:r>
+        <w:rPr>
+          <w:noProof/>
+        </w:rPr>
+        <w:t>7</w:t>
+      </w:r>
+      <w:r>
+        <w:rPr>
+          <w:lang w:val="bg-BG"/>
+        </w:rPr>
+        <w:fldChar w:fldCharType="end"/>
+      </w:r>
+      <w:r>
+        <w:rPr>
+          <w:lang w:val="bg-BG"/>
+        </w:rPr>
+        <w:t>.</w:t>
+      </w:r>
+    </w:p>
+    <w:p>
+      <w:pPr>
+        <w:keepNext/>
+        <w:spacing w:after="0"/>
+        <w:ind w:firstLine="567"/>
+        <w:jc w:val="center"/>
+      </w:pPr>
+      <w:r>
+        <w:rPr>
+          <w:noProof/>
+          <w:lang w:val="bg-BG" w:eastAsia="bg-BG" w:bidi="ar-SA"/>
+        </w:rPr>
+        <w:drawing>
+          <wp:inline distT="0" distB="0" distL="0" distR="0">
+            <wp:extent cx="2043836" cy="2546338"/>
+            <wp:effectExtent l="19050" t="0" r="0" b="0"/>
+            <wp:docPr id="34" name="Picture 33" descr="Simulation service activity diagram.png"/>
+            <wp:cNvGraphicFramePr>
+              <a:graphicFrameLocks xmlns:a="http://schemas.openxmlformats.org/drawingml/2006/main" noChangeAspect="1"/>
+            </wp:cNvGraphicFramePr>
+            <a:graphic xmlns:a="http://schemas.openxmlformats.org/drawingml/2006/main">
+              <a:graphicData uri="http://schemas.openxmlformats.org/drawingml/2006/picture">
+                <pic:pic xmlns:pic="http://schemas.openxmlformats.org/drawingml/2006/picture">
+                  <pic:nvPicPr>
+                    <pic:cNvPr id="0" name="Simulation service activity diagram.png"/>
+                    <pic:cNvPicPr/>
+                  </pic:nvPicPr>
+                  <pic:blipFill>
+                    <a:blip r:embed="rId42" cstate="print"/>
+                    <a:stretch>
+                      <a:fillRect/>
+                    </a:stretch>
+                  </pic:blipFill>
+                  <pic:spPr>
+                    <a:xfrm>
+                      <a:off x="0" y="0"/>
+                      <a:ext cx="2047087" cy="2550389"/>
+                    </a:xfrm>
+                    <a:prstGeom prst="rect">
+                      <a:avLst/>
+                    </a:prstGeom>
+                  </pic:spPr>
+                </pic:pic>
+              </a:graphicData>
+            </a:graphic>
+          </wp:inline>
+        </w:drawing>
+      </w:r>
+    </w:p>
+    <w:p>
+      <w:pPr>
+        <w:pStyle w:val="Caption"/>
+        <w:rPr>
+          <w:lang w:val="bg-BG"/>
+        </w:rPr>
+      </w:pPr>
+      <w:bookmarkStart w:id="76" w:name="_Ref454811628"/>
+      <w:r>
+        <w:t xml:space="preserve">Фигура </w:t>
+      </w:r>
+      <w:fldSimple w:instr=" STYLEREF 2 \s ">
+        <w:r>
+          <w:rPr>
+            <w:noProof/>
+          </w:rPr>
+          <w:t>3.2</w:t>
+        </w:r>
+      </w:fldSimple>
+      <w:r>
+        <w:noBreakHyphen/>
+      </w:r>
+      <w:fldSimple w:instr=" SEQ Фигура \* ARABIC \s 2 ">
+        <w:r>
+          <w:rPr>
+            <w:noProof/>
+          </w:rPr>
+          <w:t>7</w:t>
+        </w:r>
+      </w:fldSimple>
+      <w:bookmarkEnd w:id="76"/>
+      <w:r>
+        <w:rPr>
+          <w:lang w:val="bg-BG"/>
+        </w:rPr>
+        <w:t xml:space="preserve"> Диаграма на активностите на симулационната услуга</w:t>
+      </w:r>
+    </w:p>
+    <w:p>
+      <w:pPr>
+        <w:ind w:firstLine="567"/>
+        <w:rPr>
+          <w:lang w:val="bg-BG"/>
+        </w:rPr>
+        <w:sectPr>
+          <w:pgSz w:w="11906" w:h="16838"/>
+          <w:pgMar w:top="1417" w:right="1417" w:bottom="1417" w:left="1417" w:header="708" w:footer="708" w:gutter="0"/>
+          <w:cols w:space="708"/>
+          <w:docGrid w:linePitch="360"/>
+        </w:sectPr>
+      </w:pPr>
+      <w:r>
+        <w:rPr>
+          <w:b/>
+        </w:rPr>
+        <w:t>SimulationServicePublisher</w:t>
+      </w:r>
+      <w:r>
+        <w:t xml:space="preserve"> – </w:t>
+      </w:r>
+      <w:r>
+        <w:rPr>
+          <w:lang w:val="bg-BG"/>
+        </w:rPr>
+        <w:t>Този клас е създаден съгласно шаблона за дизайн сек (</w:t>
+      </w:r>
+      <w:r>
+        <w:t xml:space="preserve">Singleton). </w:t>
+      </w:r>
+      <w:r>
+        <w:rPr>
+          <w:lang w:val="bg-BG"/>
+        </w:rPr>
+        <w:t>Той управлява симулационната услуга като я публикува</w:t>
+      </w:r>
+      <w:r>
+        <w:rPr>
+          <w:lang w:val="bg-BG"/>
+        </w:rPr>
+        <w:t xml:space="preserve"> на предварително зададен </w:t>
+      </w:r>
+      <w:r>
+        <w:t>URL</w:t>
+      </w:r>
+      <w:r>
+        <w:rPr>
+          <w:lang w:val="bg-BG"/>
+        </w:rPr>
+        <w:t xml:space="preserve"> и спира</w:t>
+      </w:r>
+      <w:r>
+        <w:rPr>
+          <w:lang w:val="bg-BG"/>
+        </w:rPr>
+        <w:t xml:space="preserve"> при извикване на съответните методи</w:t>
+      </w:r>
+      <w:r>
+        <w:rPr>
+          <w:lang w:val="bg-BG"/>
+        </w:rPr>
+        <w:t xml:space="preserve">. </w:t>
+      </w:r>
+    </w:p>
+    <w:p>
+      <w:pPr>
+        <w:pStyle w:val="Heading2"/>
+        <w:numPr>
+          <w:ilvl w:val="1"/>
+          <w:numId w:val="19"/>
+        </w:numPr>
+        <w:rPr>
+          <w:lang w:val="bg-BG"/>
+        </w:rPr>
+      </w:pPr>
+      <w:r>
+        <w:rPr>
+          <w:lang w:val="bg-BG"/>
+        </w:rPr>
+        <w:lastRenderedPageBreak/>
+        <w:t>Клиентски модул</w:t>
       </w:r>
     </w:p>
     <w:sectPr>
@@ -16059,7 +17020,7 @@
         <w:rPr>
           <w:noProof/>
         </w:rPr>
-        <w:t>Съхранение на резултати</w:t>
+        <w:t>Симулационни мениджъри</w:t>
       </w:r>
     </w:fldSimple>
     <w:r>
@@ -16070,7 +17031,7 @@
         <w:rPr>
           <w:noProof/>
         </w:rPr>
-        <w:t>32</w:t>
+        <w:t>33</w:t>
       </w:r>
     </w:fldSimple>
   </w:p>
@@ -21081,7 +22042,7 @@
 </file>
 
 <file path=customXml/itemProps1.xml><?xml version="1.0" encoding="utf-8"?>
-<ds:datastoreItem xmlns:ds="http://schemas.openxmlformats.org/officeDocument/2006/customXml" ds:itemID="{E1DEAA63-943D-4EDB-9DA6-1470C3C45A2D}">
+<ds:datastoreItem xmlns:ds="http://schemas.openxmlformats.org/officeDocument/2006/customXml" ds:itemID="{D81AC979-F766-4FE2-9984-9FAEC6868398}">
   <ds:schemaRefs>
     <ds:schemaRef ds:uri="http://schemas.openxmlformats.org/officeDocument/2006/bibliography"/>
   </ds:schemaRefs>

</xml_diff>

<commit_message>
Simulation completion listeners and preparing simulation context added to document, simulation management class diagram broken up
</commit_message>
<xml_diff>
--- a/documentation/src/main/resources/Monte Carlo Simulation Debugger.docx
+++ b/documentation/src/main/resources/Monte Carlo Simulation Debugger.docx
@@ -1325,7 +1325,7 @@
           <w:lang w:val="bg-BG" w:eastAsia="bg-BG" w:bidi="ar-SA"/>
         </w:rPr>
       </w:pPr>
-      <w:hyperlink w:anchor="_Toc454715793" w:history="1">
+      <w:hyperlink w:anchor="_Toc454812139" w:history="1">
         <w:r>
           <w:rPr>
             <w:rStyle w:val="Hyperlink"/>
@@ -1370,7 +1370,7 @@
             <w:noProof/>
             <w:webHidden/>
           </w:rPr>
-          <w:instrText xml:space="preserve"> PAGEREF _Toc454715793 \h </w:instrText>
+          <w:instrText xml:space="preserve"> PAGEREF _Toc454812139 \h </w:instrText>
         </w:r>
         <w:r>
           <w:rPr>
@@ -1415,7 +1415,7 @@
           <w:lang w:val="bg-BG" w:eastAsia="bg-BG" w:bidi="ar-SA"/>
         </w:rPr>
       </w:pPr>
-      <w:hyperlink w:anchor="_Toc454715794" w:history="1">
+      <w:hyperlink w:anchor="_Toc454812140" w:history="1">
         <w:r>
           <w:rPr>
             <w:rStyle w:val="Hyperlink"/>
@@ -1460,7 +1460,7 @@
             <w:noProof/>
             <w:webHidden/>
           </w:rPr>
-          <w:instrText xml:space="preserve"> PAGEREF _Toc454715794 \h </w:instrText>
+          <w:instrText xml:space="preserve"> PAGEREF _Toc454812140 \h </w:instrText>
         </w:r>
         <w:r>
           <w:rPr>
@@ -1505,7 +1505,7 @@
           <w:lang w:val="bg-BG" w:eastAsia="bg-BG" w:bidi="ar-SA"/>
         </w:rPr>
       </w:pPr>
-      <w:hyperlink w:anchor="_Toc454715795" w:history="1">
+      <w:hyperlink w:anchor="_Toc454812141" w:history="1">
         <w:r>
           <w:rPr>
             <w:rStyle w:val="Hyperlink"/>
@@ -1550,7 +1550,7 @@
             <w:noProof/>
             <w:webHidden/>
           </w:rPr>
-          <w:instrText xml:space="preserve"> PAGEREF _Toc454715795 \h </w:instrText>
+          <w:instrText xml:space="preserve"> PAGEREF _Toc454812141 \h </w:instrText>
         </w:r>
         <w:r>
           <w:rPr>
@@ -1595,7 +1595,7 @@
           <w:lang w:val="bg-BG" w:eastAsia="bg-BG" w:bidi="ar-SA"/>
         </w:rPr>
       </w:pPr>
-      <w:hyperlink w:anchor="_Toc454715796" w:history="1">
+      <w:hyperlink w:anchor="_Toc454812142" w:history="1">
         <w:r>
           <w:rPr>
             <w:rStyle w:val="Hyperlink"/>
@@ -1640,7 +1640,7 @@
             <w:noProof/>
             <w:webHidden/>
           </w:rPr>
-          <w:instrText xml:space="preserve"> PAGEREF _Toc454715796 \h </w:instrText>
+          <w:instrText xml:space="preserve"> PAGEREF _Toc454812142 \h </w:instrText>
         </w:r>
         <w:r>
           <w:rPr>
@@ -1685,7 +1685,7 @@
           <w:lang w:val="bg-BG" w:eastAsia="bg-BG" w:bidi="ar-SA"/>
         </w:rPr>
       </w:pPr>
-      <w:hyperlink w:anchor="_Toc454715797" w:history="1">
+      <w:hyperlink w:anchor="_Toc454812143" w:history="1">
         <w:r>
           <w:rPr>
             <w:rStyle w:val="Hyperlink"/>
@@ -1730,7 +1730,7 @@
             <w:noProof/>
             <w:webHidden/>
           </w:rPr>
-          <w:instrText xml:space="preserve"> PAGEREF _Toc454715797 \h </w:instrText>
+          <w:instrText xml:space="preserve"> PAGEREF _Toc454812143 \h </w:instrText>
         </w:r>
         <w:r>
           <w:rPr>
@@ -1775,7 +1775,7 @@
           <w:lang w:val="bg-BG" w:eastAsia="bg-BG" w:bidi="ar-SA"/>
         </w:rPr>
       </w:pPr>
-      <w:hyperlink w:anchor="_Toc454715798" w:history="1">
+      <w:hyperlink w:anchor="_Toc454812144" w:history="1">
         <w:r>
           <w:rPr>
             <w:rStyle w:val="Hyperlink"/>
@@ -1820,7 +1820,7 @@
             <w:noProof/>
             <w:webHidden/>
           </w:rPr>
-          <w:instrText xml:space="preserve"> PAGEREF _Toc454715798 \h </w:instrText>
+          <w:instrText xml:space="preserve"> PAGEREF _Toc454812144 \h </w:instrText>
         </w:r>
         <w:r>
           <w:rPr>
@@ -1865,7 +1865,7 @@
           <w:lang w:val="bg-BG" w:eastAsia="bg-BG" w:bidi="ar-SA"/>
         </w:rPr>
       </w:pPr>
-      <w:hyperlink w:anchor="_Toc454715799" w:history="1">
+      <w:hyperlink w:anchor="_Toc454812145" w:history="1">
         <w:r>
           <w:rPr>
             <w:rStyle w:val="Hyperlink"/>
@@ -1908,7 +1908,7 @@
             <w:noProof/>
             <w:webHidden/>
           </w:rPr>
-          <w:instrText xml:space="preserve"> PAGEREF _Toc454715799 \h </w:instrText>
+          <w:instrText xml:space="preserve"> PAGEREF _Toc454812145 \h </w:instrText>
         </w:r>
         <w:r>
           <w:rPr>
@@ -1953,7 +1953,7 @@
           <w:lang w:val="bg-BG" w:eastAsia="bg-BG" w:bidi="ar-SA"/>
         </w:rPr>
       </w:pPr>
-      <w:hyperlink w:anchor="_Toc454715800" w:history="1">
+      <w:hyperlink w:anchor="_Toc454812146" w:history="1">
         <w:r>
           <w:rPr>
             <w:rStyle w:val="Hyperlink"/>
@@ -1997,7 +1997,7 @@
             <w:noProof/>
             <w:webHidden/>
           </w:rPr>
-          <w:instrText xml:space="preserve"> PAGEREF _Toc454715800 \h </w:instrText>
+          <w:instrText xml:space="preserve"> PAGEREF _Toc454812146 \h </w:instrText>
         </w:r>
         <w:r>
           <w:rPr>
@@ -2042,7 +2042,7 @@
           <w:lang w:val="bg-BG" w:eastAsia="bg-BG" w:bidi="ar-SA"/>
         </w:rPr>
       </w:pPr>
-      <w:hyperlink w:anchor="_Toc454715801" w:history="1">
+      <w:hyperlink w:anchor="_Toc454812147" w:history="1">
         <w:r>
           <w:rPr>
             <w:rStyle w:val="Hyperlink"/>
@@ -2086,7 +2086,7 @@
             <w:noProof/>
             <w:webHidden/>
           </w:rPr>
-          <w:instrText xml:space="preserve"> PAGEREF _Toc454715801 \h </w:instrText>
+          <w:instrText xml:space="preserve"> PAGEREF _Toc454812147 \h </w:instrText>
         </w:r>
         <w:r>
           <w:rPr>
@@ -2131,7 +2131,7 @@
           <w:lang w:val="bg-BG" w:eastAsia="bg-BG" w:bidi="ar-SA"/>
         </w:rPr>
       </w:pPr>
-      <w:hyperlink w:anchor="_Toc454715802" w:history="1">
+      <w:hyperlink w:anchor="_Toc454812148" w:history="1">
         <w:r>
           <w:rPr>
             <w:rStyle w:val="Hyperlink"/>
@@ -2174,7 +2174,7 @@
             <w:noProof/>
             <w:webHidden/>
           </w:rPr>
-          <w:instrText xml:space="preserve"> PAGEREF _Toc454715802 \h </w:instrText>
+          <w:instrText xml:space="preserve"> PAGEREF _Toc454812148 \h </w:instrText>
         </w:r>
         <w:r>
           <w:rPr>
@@ -2219,7 +2219,7 @@
           <w:lang w:val="bg-BG" w:eastAsia="bg-BG" w:bidi="ar-SA"/>
         </w:rPr>
       </w:pPr>
-      <w:hyperlink w:anchor="_Toc454715803" w:history="1">
+      <w:hyperlink w:anchor="_Toc454812149" w:history="1">
         <w:r>
           <w:rPr>
             <w:rStyle w:val="Hyperlink"/>
@@ -2262,7 +2262,7 @@
             <w:noProof/>
             <w:webHidden/>
           </w:rPr>
-          <w:instrText xml:space="preserve"> PAGEREF _Toc454715803 \h </w:instrText>
+          <w:instrText xml:space="preserve"> PAGEREF _Toc454812149 \h </w:instrText>
         </w:r>
         <w:r>
           <w:rPr>
@@ -2307,7 +2307,7 @@
           <w:lang w:val="bg-BG" w:eastAsia="bg-BG" w:bidi="ar-SA"/>
         </w:rPr>
       </w:pPr>
-      <w:hyperlink w:anchor="_Toc454715804" w:history="1">
+      <w:hyperlink w:anchor="_Toc454812150" w:history="1">
         <w:r>
           <w:rPr>
             <w:rStyle w:val="Hyperlink"/>
@@ -2351,7 +2351,7 @@
             <w:noProof/>
             <w:webHidden/>
           </w:rPr>
-          <w:instrText xml:space="preserve"> PAGEREF _Toc454715804 \h </w:instrText>
+          <w:instrText xml:space="preserve"> PAGEREF _Toc454812150 \h </w:instrText>
         </w:r>
         <w:r>
           <w:rPr>
@@ -2396,7 +2396,7 @@
           <w:lang w:val="bg-BG" w:eastAsia="bg-BG" w:bidi="ar-SA"/>
         </w:rPr>
       </w:pPr>
-      <w:hyperlink w:anchor="_Toc454715805" w:history="1">
+      <w:hyperlink w:anchor="_Toc454812151" w:history="1">
         <w:r>
           <w:rPr>
             <w:rStyle w:val="Hyperlink"/>
@@ -2440,7 +2440,7 @@
             <w:noProof/>
             <w:webHidden/>
           </w:rPr>
-          <w:instrText xml:space="preserve"> PAGEREF _Toc454715805 \h </w:instrText>
+          <w:instrText xml:space="preserve"> PAGEREF _Toc454812151 \h </w:instrText>
         </w:r>
         <w:r>
           <w:rPr>
@@ -2485,7 +2485,7 @@
           <w:lang w:val="bg-BG" w:eastAsia="bg-BG" w:bidi="ar-SA"/>
         </w:rPr>
       </w:pPr>
-      <w:hyperlink w:anchor="_Toc454715806" w:history="1">
+      <w:hyperlink w:anchor="_Toc454812152" w:history="1">
         <w:r>
           <w:rPr>
             <w:rStyle w:val="Hyperlink"/>
@@ -2529,7 +2529,7 @@
             <w:noProof/>
             <w:webHidden/>
           </w:rPr>
-          <w:instrText xml:space="preserve"> PAGEREF _Toc454715806 \h </w:instrText>
+          <w:instrText xml:space="preserve"> PAGEREF _Toc454812152 \h </w:instrText>
         </w:r>
         <w:r>
           <w:rPr>
@@ -2574,7 +2574,7 @@
           <w:lang w:val="bg-BG" w:eastAsia="bg-BG" w:bidi="ar-SA"/>
         </w:rPr>
       </w:pPr>
-      <w:hyperlink w:anchor="_Toc454715807" w:history="1">
+      <w:hyperlink w:anchor="_Toc454812153" w:history="1">
         <w:r>
           <w:rPr>
             <w:rStyle w:val="Hyperlink"/>
@@ -2619,7 +2619,7 @@
             <w:noProof/>
             <w:webHidden/>
           </w:rPr>
-          <w:instrText xml:space="preserve"> PAGEREF _Toc454715807 \h </w:instrText>
+          <w:instrText xml:space="preserve"> PAGEREF _Toc454812153 \h </w:instrText>
         </w:r>
         <w:r>
           <w:rPr>
@@ -2664,7 +2664,7 @@
           <w:lang w:val="bg-BG" w:eastAsia="bg-BG" w:bidi="ar-SA"/>
         </w:rPr>
       </w:pPr>
-      <w:hyperlink w:anchor="_Toc454715808" w:history="1">
+      <w:hyperlink w:anchor="_Toc454812154" w:history="1">
         <w:r>
           <w:rPr>
             <w:rStyle w:val="Hyperlink"/>
@@ -2709,7 +2709,7 @@
             <w:noProof/>
             <w:webHidden/>
           </w:rPr>
-          <w:instrText xml:space="preserve"> PAGEREF _Toc454715808 \h </w:instrText>
+          <w:instrText xml:space="preserve"> PAGEREF _Toc454812154 \h </w:instrText>
         </w:r>
         <w:r>
           <w:rPr>
@@ -2754,7 +2754,7 @@
           <w:lang w:val="bg-BG" w:eastAsia="bg-BG" w:bidi="ar-SA"/>
         </w:rPr>
       </w:pPr>
-      <w:hyperlink w:anchor="_Toc454715809" w:history="1">
+      <w:hyperlink w:anchor="_Toc454812155" w:history="1">
         <w:r>
           <w:rPr>
             <w:rStyle w:val="Hyperlink"/>
@@ -2799,7 +2799,7 @@
             <w:noProof/>
             <w:webHidden/>
           </w:rPr>
-          <w:instrText xml:space="preserve"> PAGEREF _Toc454715809 \h </w:instrText>
+          <w:instrText xml:space="preserve"> PAGEREF _Toc454812155 \h </w:instrText>
         </w:r>
         <w:r>
           <w:rPr>
@@ -2844,7 +2844,7 @@
           <w:lang w:val="bg-BG" w:eastAsia="bg-BG" w:bidi="ar-SA"/>
         </w:rPr>
       </w:pPr>
-      <w:hyperlink w:anchor="_Toc454715810" w:history="1">
+      <w:hyperlink w:anchor="_Toc454812156" w:history="1">
         <w:r>
           <w:rPr>
             <w:rStyle w:val="Hyperlink"/>
@@ -2889,7 +2889,7 @@
             <w:noProof/>
             <w:webHidden/>
           </w:rPr>
-          <w:instrText xml:space="preserve"> PAGEREF _Toc454715810 \h </w:instrText>
+          <w:instrText xml:space="preserve"> PAGEREF _Toc454812156 \h </w:instrText>
         </w:r>
         <w:r>
           <w:rPr>
@@ -2934,7 +2934,7 @@
           <w:lang w:val="bg-BG" w:eastAsia="bg-BG" w:bidi="ar-SA"/>
         </w:rPr>
       </w:pPr>
-      <w:hyperlink w:anchor="_Toc454715811" w:history="1">
+      <w:hyperlink w:anchor="_Toc454812157" w:history="1">
         <w:r>
           <w:rPr>
             <w:rStyle w:val="Hyperlink"/>
@@ -2979,7 +2979,7 @@
             <w:noProof/>
             <w:webHidden/>
           </w:rPr>
-          <w:instrText xml:space="preserve"> PAGEREF _Toc454715811 \h </w:instrText>
+          <w:instrText xml:space="preserve"> PAGEREF _Toc454812157 \h </w:instrText>
         </w:r>
         <w:r>
           <w:rPr>
@@ -3024,7 +3024,7 @@
           <w:lang w:val="bg-BG" w:eastAsia="bg-BG" w:bidi="ar-SA"/>
         </w:rPr>
       </w:pPr>
-      <w:hyperlink w:anchor="_Toc454715812" w:history="1">
+      <w:hyperlink w:anchor="_Toc454812158" w:history="1">
         <w:r>
           <w:rPr>
             <w:rStyle w:val="Hyperlink"/>
@@ -3069,7 +3069,7 @@
             <w:noProof/>
             <w:webHidden/>
           </w:rPr>
-          <w:instrText xml:space="preserve"> PAGEREF _Toc454715812 \h </w:instrText>
+          <w:instrText xml:space="preserve"> PAGEREF _Toc454812158 \h </w:instrText>
         </w:r>
         <w:r>
           <w:rPr>
@@ -3114,7 +3114,7 @@
           <w:lang w:val="bg-BG" w:eastAsia="bg-BG" w:bidi="ar-SA"/>
         </w:rPr>
       </w:pPr>
-      <w:hyperlink w:anchor="_Toc454715813" w:history="1">
+      <w:hyperlink w:anchor="_Toc454812159" w:history="1">
         <w:r>
           <w:rPr>
             <w:rStyle w:val="Hyperlink"/>
@@ -3159,7 +3159,7 @@
             <w:noProof/>
             <w:webHidden/>
           </w:rPr>
-          <w:instrText xml:space="preserve"> PAGEREF _Toc454715813 \h </w:instrText>
+          <w:instrText xml:space="preserve"> PAGEREF _Toc454812159 \h </w:instrText>
         </w:r>
         <w:r>
           <w:rPr>
@@ -3204,7 +3204,7 @@
           <w:lang w:val="bg-BG" w:eastAsia="bg-BG" w:bidi="ar-SA"/>
         </w:rPr>
       </w:pPr>
-      <w:hyperlink w:anchor="_Toc454715814" w:history="1">
+      <w:hyperlink w:anchor="_Toc454812160" w:history="1">
         <w:r>
           <w:rPr>
             <w:rStyle w:val="Hyperlink"/>
@@ -3249,7 +3249,7 @@
             <w:noProof/>
             <w:webHidden/>
           </w:rPr>
-          <w:instrText xml:space="preserve"> PAGEREF _Toc454715814 \h </w:instrText>
+          <w:instrText xml:space="preserve"> PAGEREF _Toc454812160 \h </w:instrText>
         </w:r>
         <w:r>
           <w:rPr>
@@ -3294,7 +3294,7 @@
           <w:lang w:val="bg-BG" w:eastAsia="bg-BG" w:bidi="ar-SA"/>
         </w:rPr>
       </w:pPr>
-      <w:hyperlink w:anchor="_Toc454715815" w:history="1">
+      <w:hyperlink w:anchor="_Toc454812161" w:history="1">
         <w:r>
           <w:rPr>
             <w:rStyle w:val="Hyperlink"/>
@@ -3339,7 +3339,7 @@
             <w:noProof/>
             <w:webHidden/>
           </w:rPr>
-          <w:instrText xml:space="preserve"> PAGEREF _Toc454715815 \h </w:instrText>
+          <w:instrText xml:space="preserve"> PAGEREF _Toc454812161 \h </w:instrText>
         </w:r>
         <w:r>
           <w:rPr>
@@ -3384,7 +3384,7 @@
           <w:lang w:val="bg-BG" w:eastAsia="bg-BG" w:bidi="ar-SA"/>
         </w:rPr>
       </w:pPr>
-      <w:hyperlink w:anchor="_Toc454715816" w:history="1">
+      <w:hyperlink w:anchor="_Toc454812162" w:history="1">
         <w:r>
           <w:rPr>
             <w:rStyle w:val="Hyperlink"/>
@@ -3429,7 +3429,7 @@
             <w:noProof/>
             <w:webHidden/>
           </w:rPr>
-          <w:instrText xml:space="preserve"> PAGEREF _Toc454715816 \h </w:instrText>
+          <w:instrText xml:space="preserve"> PAGEREF _Toc454812162 \h </w:instrText>
         </w:r>
         <w:r>
           <w:rPr>
@@ -3474,7 +3474,7 @@
           <w:lang w:val="bg-BG" w:eastAsia="bg-BG" w:bidi="ar-SA"/>
         </w:rPr>
       </w:pPr>
-      <w:hyperlink w:anchor="_Toc454715817" w:history="1">
+      <w:hyperlink w:anchor="_Toc454812163" w:history="1">
         <w:r>
           <w:rPr>
             <w:rStyle w:val="Hyperlink"/>
@@ -3519,7 +3519,7 @@
             <w:noProof/>
             <w:webHidden/>
           </w:rPr>
-          <w:instrText xml:space="preserve"> PAGEREF _Toc454715817 \h </w:instrText>
+          <w:instrText xml:space="preserve"> PAGEREF _Toc454812163 \h </w:instrText>
         </w:r>
         <w:r>
           <w:rPr>
@@ -3564,7 +3564,7 @@
           <w:lang w:val="bg-BG" w:eastAsia="bg-BG" w:bidi="ar-SA"/>
         </w:rPr>
       </w:pPr>
-      <w:hyperlink w:anchor="_Toc454715818" w:history="1">
+      <w:hyperlink w:anchor="_Toc454812164" w:history="1">
         <w:r>
           <w:rPr>
             <w:rStyle w:val="Hyperlink"/>
@@ -3609,7 +3609,7 @@
             <w:noProof/>
             <w:webHidden/>
           </w:rPr>
-          <w:instrText xml:space="preserve"> PAGEREF _Toc454715818 \h </w:instrText>
+          <w:instrText xml:space="preserve"> PAGEREF _Toc454812164 \h </w:instrText>
         </w:r>
         <w:r>
           <w:rPr>
@@ -3654,7 +3654,7 @@
           <w:lang w:val="bg-BG" w:eastAsia="bg-BG" w:bidi="ar-SA"/>
         </w:rPr>
       </w:pPr>
-      <w:hyperlink w:anchor="_Toc454715819" w:history="1">
+      <w:hyperlink w:anchor="_Toc454812165" w:history="1">
         <w:r>
           <w:rPr>
             <w:rStyle w:val="Hyperlink"/>
@@ -3699,7 +3699,7 @@
             <w:noProof/>
             <w:webHidden/>
           </w:rPr>
-          <w:instrText xml:space="preserve"> PAGEREF _Toc454715819 \h </w:instrText>
+          <w:instrText xml:space="preserve"> PAGEREF _Toc454812165 \h </w:instrText>
         </w:r>
         <w:r>
           <w:rPr>
@@ -3744,7 +3744,7 @@
           <w:lang w:val="bg-BG" w:eastAsia="bg-BG" w:bidi="ar-SA"/>
         </w:rPr>
       </w:pPr>
-      <w:hyperlink w:anchor="_Toc454715820" w:history="1">
+      <w:hyperlink w:anchor="_Toc454812166" w:history="1">
         <w:r>
           <w:rPr>
             <w:rStyle w:val="Hyperlink"/>
@@ -3789,7 +3789,7 @@
             <w:noProof/>
             <w:webHidden/>
           </w:rPr>
-          <w:instrText xml:space="preserve"> PAGEREF _Toc454715820 \h </w:instrText>
+          <w:instrText xml:space="preserve"> PAGEREF _Toc454812166 \h </w:instrText>
         </w:r>
         <w:r>
           <w:rPr>
@@ -3834,7 +3834,7 @@
           <w:lang w:val="bg-BG" w:eastAsia="bg-BG" w:bidi="ar-SA"/>
         </w:rPr>
       </w:pPr>
-      <w:hyperlink w:anchor="_Toc454715821" w:history="1">
+      <w:hyperlink w:anchor="_Toc454812167" w:history="1">
         <w:r>
           <w:rPr>
             <w:rStyle w:val="Hyperlink"/>
@@ -3879,7 +3879,7 @@
             <w:noProof/>
             <w:webHidden/>
           </w:rPr>
-          <w:instrText xml:space="preserve"> PAGEREF _Toc454715821 \h </w:instrText>
+          <w:instrText xml:space="preserve"> PAGEREF _Toc454812167 \h </w:instrText>
         </w:r>
         <w:r>
           <w:rPr>
@@ -3924,7 +3924,7 @@
           <w:lang w:val="bg-BG" w:eastAsia="bg-BG" w:bidi="ar-SA"/>
         </w:rPr>
       </w:pPr>
-      <w:hyperlink w:anchor="_Toc454715822" w:history="1">
+      <w:hyperlink w:anchor="_Toc454812168" w:history="1">
         <w:r>
           <w:rPr>
             <w:rStyle w:val="Hyperlink"/>
@@ -3969,7 +3969,7 @@
             <w:noProof/>
             <w:webHidden/>
           </w:rPr>
-          <w:instrText xml:space="preserve"> PAGEREF _Toc454715822 \h </w:instrText>
+          <w:instrText xml:space="preserve"> PAGEREF _Toc454812168 \h </w:instrText>
         </w:r>
         <w:r>
           <w:rPr>
@@ -4014,7 +4014,7 @@
           <w:lang w:val="bg-BG" w:eastAsia="bg-BG" w:bidi="ar-SA"/>
         </w:rPr>
       </w:pPr>
-      <w:hyperlink w:anchor="_Toc454715823" w:history="1">
+      <w:hyperlink w:anchor="_Toc454812169" w:history="1">
         <w:r>
           <w:rPr>
             <w:rStyle w:val="Hyperlink"/>
@@ -4059,7 +4059,7 @@
             <w:noProof/>
             <w:webHidden/>
           </w:rPr>
-          <w:instrText xml:space="preserve"> PAGEREF _Toc454715823 \h </w:instrText>
+          <w:instrText xml:space="preserve"> PAGEREF _Toc454812169 \h </w:instrText>
         </w:r>
         <w:r>
           <w:rPr>
@@ -4104,7 +4104,7 @@
           <w:lang w:val="bg-BG" w:eastAsia="bg-BG" w:bidi="ar-SA"/>
         </w:rPr>
       </w:pPr>
-      <w:hyperlink w:anchor="_Toc454715824" w:history="1">
+      <w:hyperlink w:anchor="_Toc454812170" w:history="1">
         <w:r>
           <w:rPr>
             <w:rStyle w:val="Hyperlink"/>
@@ -4148,7 +4148,7 @@
             <w:noProof/>
             <w:webHidden/>
           </w:rPr>
-          <w:instrText xml:space="preserve"> PAGEREF _Toc454715824 \h </w:instrText>
+          <w:instrText xml:space="preserve"> PAGEREF _Toc454812170 \h </w:instrText>
         </w:r>
         <w:r>
           <w:rPr>
@@ -4193,7 +4193,7 @@
           <w:lang w:val="bg-BG" w:eastAsia="bg-BG" w:bidi="ar-SA"/>
         </w:rPr>
       </w:pPr>
-      <w:hyperlink w:anchor="_Toc454715825" w:history="1">
+      <w:hyperlink w:anchor="_Toc454812171" w:history="1">
         <w:r>
           <w:rPr>
             <w:rStyle w:val="Hyperlink"/>
@@ -4238,7 +4238,7 @@
             <w:noProof/>
             <w:webHidden/>
           </w:rPr>
-          <w:instrText xml:space="preserve"> PAGEREF _Toc454715825 \h </w:instrText>
+          <w:instrText xml:space="preserve"> PAGEREF _Toc454812171 \h </w:instrText>
         </w:r>
         <w:r>
           <w:rPr>
@@ -4283,7 +4283,7 @@
           <w:lang w:val="bg-BG" w:eastAsia="bg-BG" w:bidi="ar-SA"/>
         </w:rPr>
       </w:pPr>
-      <w:hyperlink w:anchor="_Toc454715826" w:history="1">
+      <w:hyperlink w:anchor="_Toc454812172" w:history="1">
         <w:r>
           <w:rPr>
             <w:rStyle w:val="Hyperlink"/>
@@ -4327,7 +4327,7 @@
             <w:noProof/>
             <w:webHidden/>
           </w:rPr>
-          <w:instrText xml:space="preserve"> PAGEREF _Toc454715826 \h </w:instrText>
+          <w:instrText xml:space="preserve"> PAGEREF _Toc454812172 \h </w:instrText>
         </w:r>
         <w:r>
           <w:rPr>
@@ -4372,7 +4372,7 @@
           <w:lang w:val="bg-BG" w:eastAsia="bg-BG" w:bidi="ar-SA"/>
         </w:rPr>
       </w:pPr>
-      <w:hyperlink w:anchor="_Toc454715827" w:history="1">
+      <w:hyperlink w:anchor="_Toc454812173" w:history="1">
         <w:r>
           <w:rPr>
             <w:rStyle w:val="Hyperlink"/>
@@ -4417,7 +4417,7 @@
             <w:noProof/>
             <w:webHidden/>
           </w:rPr>
-          <w:instrText xml:space="preserve"> PAGEREF _Toc454715827 \h </w:instrText>
+          <w:instrText xml:space="preserve"> PAGEREF _Toc454812173 \h </w:instrText>
         </w:r>
         <w:r>
           <w:rPr>
@@ -4462,7 +4462,7 @@
           <w:lang w:val="bg-BG" w:eastAsia="bg-BG" w:bidi="ar-SA"/>
         </w:rPr>
       </w:pPr>
-      <w:hyperlink w:anchor="_Toc454715828" w:history="1">
+      <w:hyperlink w:anchor="_Toc454812174" w:history="1">
         <w:r>
           <w:rPr>
             <w:rStyle w:val="Hyperlink"/>
@@ -4507,7 +4507,7 @@
             <w:noProof/>
             <w:webHidden/>
           </w:rPr>
-          <w:instrText xml:space="preserve"> PAGEREF _Toc454715828 \h </w:instrText>
+          <w:instrText xml:space="preserve"> PAGEREF _Toc454812174 \h </w:instrText>
         </w:r>
         <w:r>
           <w:rPr>
@@ -4552,7 +4552,7 @@
           <w:lang w:val="bg-BG" w:eastAsia="bg-BG" w:bidi="ar-SA"/>
         </w:rPr>
       </w:pPr>
-      <w:hyperlink w:anchor="_Toc454715829" w:history="1">
+      <w:hyperlink w:anchor="_Toc454812175" w:history="1">
         <w:r>
           <w:rPr>
             <w:rStyle w:val="Hyperlink"/>
@@ -4597,7 +4597,7 @@
             <w:noProof/>
             <w:webHidden/>
           </w:rPr>
-          <w:instrText xml:space="preserve"> PAGEREF _Toc454715829 \h </w:instrText>
+          <w:instrText xml:space="preserve"> PAGEREF _Toc454812175 \h </w:instrText>
         </w:r>
         <w:r>
           <w:rPr>
@@ -4618,6 +4618,831 @@
             <w:webHidden/>
           </w:rPr>
           <w:t>30</w:t>
+        </w:r>
+        <w:r>
+          <w:rPr>
+            <w:noProof/>
+            <w:webHidden/>
+          </w:rPr>
+          <w:fldChar w:fldCharType="end"/>
+        </w:r>
+      </w:hyperlink>
+    </w:p>
+    <w:p>
+      <w:pPr>
+        <w:pStyle w:val="TOC3"/>
+        <w:tabs>
+          <w:tab w:val="left" w:pos="1320"/>
+          <w:tab w:val="right" w:leader="dot" w:pos="9062"/>
+        </w:tabs>
+        <w:rPr>
+          <w:noProof/>
+          <w:sz w:val="22"/>
+          <w:szCs w:val="22"/>
+          <w:lang w:val="bg-BG" w:eastAsia="bg-BG" w:bidi="ar-SA"/>
+        </w:rPr>
+      </w:pPr>
+      <w:hyperlink w:anchor="_Toc454812176" w:history="1">
+        <w:r>
+          <w:rPr>
+            <w:rStyle w:val="Hyperlink"/>
+            <w:noProof/>
+            <w:lang w:val="bg-BG"/>
+          </w:rPr>
+          <w:t>3.2.4.</w:t>
+        </w:r>
+        <w:r>
+          <w:rPr>
+            <w:noProof/>
+            <w:sz w:val="22"/>
+            <w:szCs w:val="22"/>
+            <w:lang w:val="bg-BG" w:eastAsia="bg-BG" w:bidi="ar-SA"/>
+          </w:rPr>
+          <w:tab/>
+        </w:r>
+        <w:r>
+          <w:rPr>
+            <w:rStyle w:val="Hyperlink"/>
+            <w:noProof/>
+            <w:lang w:val="bg-BG"/>
+          </w:rPr>
+          <w:t>Симулационен контекст</w:t>
+        </w:r>
+        <w:r>
+          <w:rPr>
+            <w:noProof/>
+            <w:webHidden/>
+          </w:rPr>
+          <w:tab/>
+        </w:r>
+        <w:r>
+          <w:rPr>
+            <w:noProof/>
+            <w:webHidden/>
+          </w:rPr>
+          <w:fldChar w:fldCharType="begin"/>
+        </w:r>
+        <w:r>
+          <w:rPr>
+            <w:noProof/>
+            <w:webHidden/>
+          </w:rPr>
+          <w:instrText xml:space="preserve"> PAGEREF _Toc454812176 \h </w:instrText>
+        </w:r>
+        <w:r>
+          <w:rPr>
+            <w:noProof/>
+            <w:webHidden/>
+          </w:rPr>
+        </w:r>
+        <w:r>
+          <w:rPr>
+            <w:noProof/>
+            <w:webHidden/>
+          </w:rPr>
+          <w:fldChar w:fldCharType="separate"/>
+        </w:r>
+        <w:r>
+          <w:rPr>
+            <w:noProof/>
+            <w:webHidden/>
+          </w:rPr>
+          <w:t>31</w:t>
+        </w:r>
+        <w:r>
+          <w:rPr>
+            <w:noProof/>
+            <w:webHidden/>
+          </w:rPr>
+          <w:fldChar w:fldCharType="end"/>
+        </w:r>
+      </w:hyperlink>
+    </w:p>
+    <w:p>
+      <w:pPr>
+        <w:pStyle w:val="TOC3"/>
+        <w:tabs>
+          <w:tab w:val="left" w:pos="1320"/>
+          <w:tab w:val="right" w:leader="dot" w:pos="9062"/>
+        </w:tabs>
+        <w:rPr>
+          <w:noProof/>
+          <w:sz w:val="22"/>
+          <w:szCs w:val="22"/>
+          <w:lang w:val="bg-BG" w:eastAsia="bg-BG" w:bidi="ar-SA"/>
+        </w:rPr>
+      </w:pPr>
+      <w:hyperlink w:anchor="_Toc454812177" w:history="1">
+        <w:r>
+          <w:rPr>
+            <w:rStyle w:val="Hyperlink"/>
+            <w:noProof/>
+            <w:lang w:val="bg-BG"/>
+          </w:rPr>
+          <w:t>3.2.5.</w:t>
+        </w:r>
+        <w:r>
+          <w:rPr>
+            <w:noProof/>
+            <w:sz w:val="22"/>
+            <w:szCs w:val="22"/>
+            <w:lang w:val="bg-BG" w:eastAsia="bg-BG" w:bidi="ar-SA"/>
+          </w:rPr>
+          <w:tab/>
+        </w:r>
+        <w:r>
+          <w:rPr>
+            <w:rStyle w:val="Hyperlink"/>
+            <w:noProof/>
+            <w:lang w:val="bg-BG"/>
+          </w:rPr>
+          <w:t>Съхранение на резултати</w:t>
+        </w:r>
+        <w:r>
+          <w:rPr>
+            <w:noProof/>
+            <w:webHidden/>
+          </w:rPr>
+          <w:tab/>
+        </w:r>
+        <w:r>
+          <w:rPr>
+            <w:noProof/>
+            <w:webHidden/>
+          </w:rPr>
+          <w:fldChar w:fldCharType="begin"/>
+        </w:r>
+        <w:r>
+          <w:rPr>
+            <w:noProof/>
+            <w:webHidden/>
+          </w:rPr>
+          <w:instrText xml:space="preserve"> PAGEREF _Toc454812177 \h </w:instrText>
+        </w:r>
+        <w:r>
+          <w:rPr>
+            <w:noProof/>
+            <w:webHidden/>
+          </w:rPr>
+        </w:r>
+        <w:r>
+          <w:rPr>
+            <w:noProof/>
+            <w:webHidden/>
+          </w:rPr>
+          <w:fldChar w:fldCharType="separate"/>
+        </w:r>
+        <w:r>
+          <w:rPr>
+            <w:noProof/>
+            <w:webHidden/>
+          </w:rPr>
+          <w:t>32</w:t>
+        </w:r>
+        <w:r>
+          <w:rPr>
+            <w:noProof/>
+            <w:webHidden/>
+          </w:rPr>
+          <w:fldChar w:fldCharType="end"/>
+        </w:r>
+      </w:hyperlink>
+    </w:p>
+    <w:p>
+      <w:pPr>
+        <w:pStyle w:val="TOC3"/>
+        <w:tabs>
+          <w:tab w:val="left" w:pos="1320"/>
+          <w:tab w:val="right" w:leader="dot" w:pos="9062"/>
+        </w:tabs>
+        <w:rPr>
+          <w:noProof/>
+          <w:sz w:val="22"/>
+          <w:szCs w:val="22"/>
+          <w:lang w:val="bg-BG" w:eastAsia="bg-BG" w:bidi="ar-SA"/>
+        </w:rPr>
+      </w:pPr>
+      <w:hyperlink w:anchor="_Toc454812178" w:history="1">
+        <w:r>
+          <w:rPr>
+            <w:rStyle w:val="Hyperlink"/>
+            <w:noProof/>
+            <w:lang w:val="bg-BG"/>
+          </w:rPr>
+          <w:t>3.2.6.</w:t>
+        </w:r>
+        <w:r>
+          <w:rPr>
+            <w:noProof/>
+            <w:sz w:val="22"/>
+            <w:szCs w:val="22"/>
+            <w:lang w:val="bg-BG" w:eastAsia="bg-BG" w:bidi="ar-SA"/>
+          </w:rPr>
+          <w:tab/>
+        </w:r>
+        <w:r>
+          <w:rPr>
+            <w:rStyle w:val="Hyperlink"/>
+            <w:noProof/>
+            <w:lang w:val="bg-BG"/>
+          </w:rPr>
+          <w:t>Симулационни мениджъри</w:t>
+        </w:r>
+        <w:r>
+          <w:rPr>
+            <w:noProof/>
+            <w:webHidden/>
+          </w:rPr>
+          <w:tab/>
+        </w:r>
+        <w:r>
+          <w:rPr>
+            <w:noProof/>
+            <w:webHidden/>
+          </w:rPr>
+          <w:fldChar w:fldCharType="begin"/>
+        </w:r>
+        <w:r>
+          <w:rPr>
+            <w:noProof/>
+            <w:webHidden/>
+          </w:rPr>
+          <w:instrText xml:space="preserve"> PAGEREF _Toc454812178 \h </w:instrText>
+        </w:r>
+        <w:r>
+          <w:rPr>
+            <w:noProof/>
+            <w:webHidden/>
+          </w:rPr>
+        </w:r>
+        <w:r>
+          <w:rPr>
+            <w:noProof/>
+            <w:webHidden/>
+          </w:rPr>
+          <w:fldChar w:fldCharType="separate"/>
+        </w:r>
+        <w:r>
+          <w:rPr>
+            <w:noProof/>
+            <w:webHidden/>
+          </w:rPr>
+          <w:t>33</w:t>
+        </w:r>
+        <w:r>
+          <w:rPr>
+            <w:noProof/>
+            <w:webHidden/>
+          </w:rPr>
+          <w:fldChar w:fldCharType="end"/>
+        </w:r>
+      </w:hyperlink>
+    </w:p>
+    <w:p>
+      <w:pPr>
+        <w:pStyle w:val="TOC4"/>
+        <w:tabs>
+          <w:tab w:val="left" w:pos="1760"/>
+          <w:tab w:val="right" w:leader="dot" w:pos="9062"/>
+        </w:tabs>
+        <w:rPr>
+          <w:noProof/>
+          <w:sz w:val="22"/>
+          <w:szCs w:val="22"/>
+          <w:lang w:val="bg-BG" w:eastAsia="bg-BG" w:bidi="ar-SA"/>
+        </w:rPr>
+      </w:pPr>
+      <w:hyperlink w:anchor="_Toc454812179" w:history="1">
+        <w:r>
+          <w:rPr>
+            <w:rStyle w:val="Hyperlink"/>
+            <w:noProof/>
+            <w:lang w:val="bg-BG"/>
+          </w:rPr>
+          <w:t>3.2.6.1.</w:t>
+        </w:r>
+        <w:r>
+          <w:rPr>
+            <w:noProof/>
+            <w:sz w:val="22"/>
+            <w:szCs w:val="22"/>
+            <w:lang w:val="bg-BG" w:eastAsia="bg-BG" w:bidi="ar-SA"/>
+          </w:rPr>
+          <w:tab/>
+        </w:r>
+        <w:r>
+          <w:rPr>
+            <w:rStyle w:val="Hyperlink"/>
+            <w:noProof/>
+            <w:lang w:val="bg-BG"/>
+          </w:rPr>
+          <w:t>Слушатели за приключване на симулация</w:t>
+        </w:r>
+        <w:r>
+          <w:rPr>
+            <w:noProof/>
+            <w:webHidden/>
+          </w:rPr>
+          <w:tab/>
+        </w:r>
+        <w:r>
+          <w:rPr>
+            <w:noProof/>
+            <w:webHidden/>
+          </w:rPr>
+          <w:fldChar w:fldCharType="begin"/>
+        </w:r>
+        <w:r>
+          <w:rPr>
+            <w:noProof/>
+            <w:webHidden/>
+          </w:rPr>
+          <w:instrText xml:space="preserve"> PAGEREF _Toc454812179 \h </w:instrText>
+        </w:r>
+        <w:r>
+          <w:rPr>
+            <w:noProof/>
+            <w:webHidden/>
+          </w:rPr>
+        </w:r>
+        <w:r>
+          <w:rPr>
+            <w:noProof/>
+            <w:webHidden/>
+          </w:rPr>
+          <w:fldChar w:fldCharType="separate"/>
+        </w:r>
+        <w:r>
+          <w:rPr>
+            <w:noProof/>
+            <w:webHidden/>
+          </w:rPr>
+          <w:t>33</w:t>
+        </w:r>
+        <w:r>
+          <w:rPr>
+            <w:noProof/>
+            <w:webHidden/>
+          </w:rPr>
+          <w:fldChar w:fldCharType="end"/>
+        </w:r>
+      </w:hyperlink>
+    </w:p>
+    <w:p>
+      <w:pPr>
+        <w:pStyle w:val="TOC4"/>
+        <w:tabs>
+          <w:tab w:val="left" w:pos="1760"/>
+          <w:tab w:val="right" w:leader="dot" w:pos="9062"/>
+        </w:tabs>
+        <w:rPr>
+          <w:noProof/>
+          <w:sz w:val="22"/>
+          <w:szCs w:val="22"/>
+          <w:lang w:val="bg-BG" w:eastAsia="bg-BG" w:bidi="ar-SA"/>
+        </w:rPr>
+      </w:pPr>
+      <w:hyperlink w:anchor="_Toc454812180" w:history="1">
+        <w:r>
+          <w:rPr>
+            <w:rStyle w:val="Hyperlink"/>
+            <w:noProof/>
+            <w:lang w:val="bg-BG"/>
+          </w:rPr>
+          <w:t>3.2.6.2.</w:t>
+        </w:r>
+        <w:r>
+          <w:rPr>
+            <w:noProof/>
+            <w:sz w:val="22"/>
+            <w:szCs w:val="22"/>
+            <w:lang w:val="bg-BG" w:eastAsia="bg-BG" w:bidi="ar-SA"/>
+          </w:rPr>
+          <w:tab/>
+        </w:r>
+        <w:r>
+          <w:rPr>
+            <w:rStyle w:val="Hyperlink"/>
+            <w:noProof/>
+            <w:lang w:val="bg-BG"/>
+          </w:rPr>
+          <w:t>Абстрактен симулационен мениджър</w:t>
+        </w:r>
+        <w:r>
+          <w:rPr>
+            <w:noProof/>
+            <w:webHidden/>
+          </w:rPr>
+          <w:tab/>
+        </w:r>
+        <w:r>
+          <w:rPr>
+            <w:noProof/>
+            <w:webHidden/>
+          </w:rPr>
+          <w:fldChar w:fldCharType="begin"/>
+        </w:r>
+        <w:r>
+          <w:rPr>
+            <w:noProof/>
+            <w:webHidden/>
+          </w:rPr>
+          <w:instrText xml:space="preserve"> PAGEREF _Toc454812180 \h </w:instrText>
+        </w:r>
+        <w:r>
+          <w:rPr>
+            <w:noProof/>
+            <w:webHidden/>
+          </w:rPr>
+        </w:r>
+        <w:r>
+          <w:rPr>
+            <w:noProof/>
+            <w:webHidden/>
+          </w:rPr>
+          <w:fldChar w:fldCharType="separate"/>
+        </w:r>
+        <w:r>
+          <w:rPr>
+            <w:noProof/>
+            <w:webHidden/>
+          </w:rPr>
+          <w:t>33</w:t>
+        </w:r>
+        <w:r>
+          <w:rPr>
+            <w:noProof/>
+            <w:webHidden/>
+          </w:rPr>
+          <w:fldChar w:fldCharType="end"/>
+        </w:r>
+      </w:hyperlink>
+    </w:p>
+    <w:p>
+      <w:pPr>
+        <w:pStyle w:val="TOC4"/>
+        <w:tabs>
+          <w:tab w:val="left" w:pos="1760"/>
+          <w:tab w:val="right" w:leader="dot" w:pos="9062"/>
+        </w:tabs>
+        <w:rPr>
+          <w:noProof/>
+          <w:sz w:val="22"/>
+          <w:szCs w:val="22"/>
+          <w:lang w:val="bg-BG" w:eastAsia="bg-BG" w:bidi="ar-SA"/>
+        </w:rPr>
+      </w:pPr>
+      <w:hyperlink w:anchor="_Toc454812181" w:history="1">
+        <w:r>
+          <w:rPr>
+            <w:rStyle w:val="Hyperlink"/>
+            <w:noProof/>
+            <w:lang w:val="bg-BG"/>
+          </w:rPr>
+          <w:t>3.2.6.3.</w:t>
+        </w:r>
+        <w:r>
+          <w:rPr>
+            <w:noProof/>
+            <w:sz w:val="22"/>
+            <w:szCs w:val="22"/>
+            <w:lang w:val="bg-BG" w:eastAsia="bg-BG" w:bidi="ar-SA"/>
+          </w:rPr>
+          <w:tab/>
+        </w:r>
+        <w:r>
+          <w:rPr>
+            <w:rStyle w:val="Hyperlink"/>
+            <w:noProof/>
+            <w:lang w:val="bg-BG"/>
+          </w:rPr>
+          <w:t>Еднонишков симулационен мениджър</w:t>
+        </w:r>
+        <w:r>
+          <w:rPr>
+            <w:noProof/>
+            <w:webHidden/>
+          </w:rPr>
+          <w:tab/>
+        </w:r>
+        <w:r>
+          <w:rPr>
+            <w:noProof/>
+            <w:webHidden/>
+          </w:rPr>
+          <w:fldChar w:fldCharType="begin"/>
+        </w:r>
+        <w:r>
+          <w:rPr>
+            <w:noProof/>
+            <w:webHidden/>
+          </w:rPr>
+          <w:instrText xml:space="preserve"> PAGEREF _Toc454812181 \h </w:instrText>
+        </w:r>
+        <w:r>
+          <w:rPr>
+            <w:noProof/>
+            <w:webHidden/>
+          </w:rPr>
+        </w:r>
+        <w:r>
+          <w:rPr>
+            <w:noProof/>
+            <w:webHidden/>
+          </w:rPr>
+          <w:fldChar w:fldCharType="separate"/>
+        </w:r>
+        <w:r>
+          <w:rPr>
+            <w:noProof/>
+            <w:webHidden/>
+          </w:rPr>
+          <w:t>33</w:t>
+        </w:r>
+        <w:r>
+          <w:rPr>
+            <w:noProof/>
+            <w:webHidden/>
+          </w:rPr>
+          <w:fldChar w:fldCharType="end"/>
+        </w:r>
+      </w:hyperlink>
+    </w:p>
+    <w:p>
+      <w:pPr>
+        <w:pStyle w:val="TOC4"/>
+        <w:tabs>
+          <w:tab w:val="left" w:pos="1760"/>
+          <w:tab w:val="right" w:leader="dot" w:pos="9062"/>
+        </w:tabs>
+        <w:rPr>
+          <w:noProof/>
+          <w:sz w:val="22"/>
+          <w:szCs w:val="22"/>
+          <w:lang w:val="bg-BG" w:eastAsia="bg-BG" w:bidi="ar-SA"/>
+        </w:rPr>
+      </w:pPr>
+      <w:hyperlink w:anchor="_Toc454812182" w:history="1">
+        <w:r>
+          <w:rPr>
+            <w:rStyle w:val="Hyperlink"/>
+            <w:noProof/>
+            <w:lang w:val="bg-BG"/>
+          </w:rPr>
+          <w:t>3.2.6.4.</w:t>
+        </w:r>
+        <w:r>
+          <w:rPr>
+            <w:noProof/>
+            <w:sz w:val="22"/>
+            <w:szCs w:val="22"/>
+            <w:lang w:val="bg-BG" w:eastAsia="bg-BG" w:bidi="ar-SA"/>
+          </w:rPr>
+          <w:tab/>
+        </w:r>
+        <w:r>
+          <w:rPr>
+            <w:rStyle w:val="Hyperlink"/>
+            <w:noProof/>
+            <w:lang w:val="bg-BG"/>
+          </w:rPr>
+          <w:t>Паралелен симулационен мениджър</w:t>
+        </w:r>
+        <w:r>
+          <w:rPr>
+            <w:noProof/>
+            <w:webHidden/>
+          </w:rPr>
+          <w:tab/>
+        </w:r>
+        <w:r>
+          <w:rPr>
+            <w:noProof/>
+            <w:webHidden/>
+          </w:rPr>
+          <w:fldChar w:fldCharType="begin"/>
+        </w:r>
+        <w:r>
+          <w:rPr>
+            <w:noProof/>
+            <w:webHidden/>
+          </w:rPr>
+          <w:instrText xml:space="preserve"> PAGEREF _Toc454812182 \h </w:instrText>
+        </w:r>
+        <w:r>
+          <w:rPr>
+            <w:noProof/>
+            <w:webHidden/>
+          </w:rPr>
+        </w:r>
+        <w:r>
+          <w:rPr>
+            <w:noProof/>
+            <w:webHidden/>
+          </w:rPr>
+          <w:fldChar w:fldCharType="separate"/>
+        </w:r>
+        <w:r>
+          <w:rPr>
+            <w:noProof/>
+            <w:webHidden/>
+          </w:rPr>
+          <w:t>33</w:t>
+        </w:r>
+        <w:r>
+          <w:rPr>
+            <w:noProof/>
+            <w:webHidden/>
+          </w:rPr>
+          <w:fldChar w:fldCharType="end"/>
+        </w:r>
+      </w:hyperlink>
+    </w:p>
+    <w:p>
+      <w:pPr>
+        <w:pStyle w:val="TOC3"/>
+        <w:tabs>
+          <w:tab w:val="left" w:pos="1320"/>
+          <w:tab w:val="right" w:leader="dot" w:pos="9062"/>
+        </w:tabs>
+        <w:rPr>
+          <w:noProof/>
+          <w:sz w:val="22"/>
+          <w:szCs w:val="22"/>
+          <w:lang w:val="bg-BG" w:eastAsia="bg-BG" w:bidi="ar-SA"/>
+        </w:rPr>
+      </w:pPr>
+      <w:hyperlink w:anchor="_Toc454812183" w:history="1">
+        <w:r>
+          <w:rPr>
+            <w:rStyle w:val="Hyperlink"/>
+            <w:noProof/>
+            <w:lang w:val="bg-BG"/>
+          </w:rPr>
+          <w:t>3.2.7.</w:t>
+        </w:r>
+        <w:r>
+          <w:rPr>
+            <w:noProof/>
+            <w:sz w:val="22"/>
+            <w:szCs w:val="22"/>
+            <w:lang w:val="bg-BG" w:eastAsia="bg-BG" w:bidi="ar-SA"/>
+          </w:rPr>
+          <w:tab/>
+        </w:r>
+        <w:r>
+          <w:rPr>
+            <w:rStyle w:val="Hyperlink"/>
+            <w:noProof/>
+            <w:lang w:val="bg-BG"/>
+          </w:rPr>
+          <w:t xml:space="preserve">Симулационна </w:t>
+        </w:r>
+        <w:r>
+          <w:rPr>
+            <w:rStyle w:val="Hyperlink"/>
+            <w:noProof/>
+          </w:rPr>
+          <w:t xml:space="preserve">web </w:t>
+        </w:r>
+        <w:r>
+          <w:rPr>
+            <w:rStyle w:val="Hyperlink"/>
+            <w:noProof/>
+            <w:lang w:val="bg-BG"/>
+          </w:rPr>
+          <w:t>услуга</w:t>
+        </w:r>
+        <w:r>
+          <w:rPr>
+            <w:noProof/>
+            <w:webHidden/>
+          </w:rPr>
+          <w:tab/>
+        </w:r>
+        <w:r>
+          <w:rPr>
+            <w:noProof/>
+            <w:webHidden/>
+          </w:rPr>
+          <w:fldChar w:fldCharType="begin"/>
+        </w:r>
+        <w:r>
+          <w:rPr>
+            <w:noProof/>
+            <w:webHidden/>
+          </w:rPr>
+          <w:instrText xml:space="preserve"> PAGEREF _Toc454812183 \h </w:instrText>
+        </w:r>
+        <w:r>
+          <w:rPr>
+            <w:noProof/>
+            <w:webHidden/>
+          </w:rPr>
+        </w:r>
+        <w:r>
+          <w:rPr>
+            <w:noProof/>
+            <w:webHidden/>
+          </w:rPr>
+          <w:fldChar w:fldCharType="separate"/>
+        </w:r>
+        <w:r>
+          <w:rPr>
+            <w:noProof/>
+            <w:webHidden/>
+          </w:rPr>
+          <w:t>34</w:t>
+        </w:r>
+        <w:r>
+          <w:rPr>
+            <w:noProof/>
+            <w:webHidden/>
+          </w:rPr>
+          <w:fldChar w:fldCharType="end"/>
+        </w:r>
+      </w:hyperlink>
+    </w:p>
+    <w:p>
+      <w:pPr>
+        <w:pStyle w:val="TOC2"/>
+        <w:tabs>
+          <w:tab w:val="left" w:pos="880"/>
+          <w:tab w:val="right" w:leader="dot" w:pos="9062"/>
+        </w:tabs>
+        <w:rPr>
+          <w:noProof/>
+          <w:sz w:val="22"/>
+          <w:szCs w:val="22"/>
+          <w:lang w:val="bg-BG" w:eastAsia="bg-BG" w:bidi="ar-SA"/>
+        </w:rPr>
+      </w:pPr>
+      <w:hyperlink w:anchor="_Toc454812184" w:history="1">
+        <w:r>
+          <w:rPr>
+            <w:rStyle w:val="Hyperlink"/>
+            <w:noProof/>
+            <w:lang w:val="bg-BG"/>
+          </w:rPr>
+          <w:t>3.3.</w:t>
+        </w:r>
+        <w:r>
+          <w:rPr>
+            <w:noProof/>
+            <w:sz w:val="22"/>
+            <w:szCs w:val="22"/>
+            <w:lang w:val="bg-BG" w:eastAsia="bg-BG" w:bidi="ar-SA"/>
+          </w:rPr>
+          <w:tab/>
+        </w:r>
+        <w:r>
+          <w:rPr>
+            <w:rStyle w:val="Hyperlink"/>
+            <w:noProof/>
+            <w:lang w:val="bg-BG"/>
+          </w:rPr>
+          <w:t>Клиентски модул</w:t>
+        </w:r>
+        <w:r>
+          <w:rPr>
+            <w:noProof/>
+            <w:webHidden/>
+          </w:rPr>
+          <w:tab/>
+        </w:r>
+        <w:r>
+          <w:rPr>
+            <w:noProof/>
+            <w:webHidden/>
+          </w:rPr>
+          <w:fldChar w:fldCharType="begin"/>
+        </w:r>
+        <w:r>
+          <w:rPr>
+            <w:noProof/>
+            <w:webHidden/>
+          </w:rPr>
+          <w:instrText xml:space="preserve"> PAGEREF _Toc454812184 \h </w:instrText>
+        </w:r>
+        <w:r>
+          <w:rPr>
+            <w:noProof/>
+            <w:webHidden/>
+          </w:rPr>
+        </w:r>
+        <w:r>
+          <w:rPr>
+            <w:noProof/>
+            <w:webHidden/>
+          </w:rPr>
+          <w:fldChar w:fldCharType="separate"/>
+        </w:r>
+        <w:r>
+          <w:rPr>
+            <w:noProof/>
+            <w:webHidden/>
+          </w:rPr>
+          <w:t>35</w:t>
         </w:r>
         <w:r>
           <w:rPr>
@@ -4659,7 +5484,6 @@
           <w:lang w:val="bg-BG"/>
         </w:rPr>
       </w:pPr>
-      <w:bookmarkStart w:id="0" w:name="_Toc454715793"/>
       <w:r>
         <w:rPr>
           <w:lang w:val="bg-BG"/>
@@ -4667,6 +5491,7 @@
         <w:lastRenderedPageBreak/>
         <w:t xml:space="preserve"> </w:t>
       </w:r>
+      <w:bookmarkStart w:id="0" w:name="_Toc454812139"/>
       <w:r>
         <w:rPr>
           <w:lang w:val="bg-BG"/>
@@ -4694,7 +5519,7 @@
         </w:rPr>
       </w:pPr>
       <w:bookmarkStart w:id="1" w:name="_Ref454551478"/>
-      <w:bookmarkStart w:id="2" w:name="_Toc454715794"/>
+      <w:bookmarkStart w:id="2" w:name="_Toc454812140"/>
       <w:r>
         <w:rPr>
           <w:lang w:val="bg-BG"/>
@@ -4938,7 +5763,7 @@
           <w:lang w:val="bg-BG"/>
         </w:rPr>
       </w:pPr>
-      <w:bookmarkStart w:id="5" w:name="_Toc454715795"/>
+      <w:bookmarkStart w:id="5" w:name="_Toc454812141"/>
       <w:r>
         <w:rPr>
           <w:lang w:val="bg-BG"/>
@@ -5581,7 +6406,7 @@
       </w:pPr>
       <w:bookmarkStart w:id="8" w:name="_Ref454545211"/>
       <w:bookmarkStart w:id="9" w:name="_Ref454545313"/>
-      <w:bookmarkStart w:id="10" w:name="_Toc454715796"/>
+      <w:bookmarkStart w:id="10" w:name="_Toc454812142"/>
       <w:r>
         <w:rPr>
           <w:lang w:val="bg-BG"/>
@@ -5931,7 +6756,7 @@
           <w:lang w:val="bg-BG"/>
         </w:rPr>
       </w:pPr>
-      <w:bookmarkStart w:id="12" w:name="_Toc454715797"/>
+      <w:bookmarkStart w:id="12" w:name="_Toc454812143"/>
       <w:r>
         <w:rPr>
           <w:lang w:val="bg-BG"/>
@@ -6452,7 +7277,7 @@
           <w:lang w:val="bg-BG"/>
         </w:rPr>
       </w:pPr>
-      <w:bookmarkStart w:id="14" w:name="_Toc454715798"/>
+      <w:bookmarkStart w:id="14" w:name="_Toc454812144"/>
       <w:r>
         <w:rPr>
           <w:lang w:val="bg-BG"/>
@@ -6477,7 +7302,7 @@
         </w:numPr>
         <w:spacing w:before="0" w:after="240"/>
       </w:pPr>
-      <w:bookmarkStart w:id="15" w:name="_Toc454715799"/>
+      <w:bookmarkStart w:id="15" w:name="_Toc454812145"/>
       <w:r>
         <w:t>Java</w:t>
       </w:r>
@@ -6920,7 +7745,7 @@
           <w:lang w:val="bg-BG"/>
         </w:rPr>
       </w:pPr>
-      <w:bookmarkStart w:id="18" w:name="_Toc454715800"/>
+      <w:bookmarkStart w:id="18" w:name="_Toc454812146"/>
       <w:r>
         <w:lastRenderedPageBreak/>
         <w:t>NetBeans</w:t>
@@ -7142,7 +7967,7 @@
           <w:lang w:val="bg-BG"/>
         </w:rPr>
       </w:pPr>
-      <w:bookmarkStart w:id="19" w:name="_Toc454715801"/>
+      <w:bookmarkStart w:id="19" w:name="_Toc454812147"/>
       <w:r>
         <w:t>JUnit</w:t>
       </w:r>
@@ -7367,7 +8192,7 @@
         </w:numPr>
         <w:spacing w:before="0" w:after="240"/>
       </w:pPr>
-      <w:bookmarkStart w:id="21" w:name="_Toc454715802"/>
+      <w:bookmarkStart w:id="21" w:name="_Toc454812148"/>
       <w:r>
         <w:lastRenderedPageBreak/>
         <w:t>Git</w:t>
@@ -7617,7 +8442,7 @@
         </w:numPr>
         <w:spacing w:before="0" w:after="240"/>
       </w:pPr>
-      <w:bookmarkStart w:id="23" w:name="_Toc454715803"/>
+      <w:bookmarkStart w:id="23" w:name="_Toc454812149"/>
       <w:r>
         <w:t xml:space="preserve">Apache </w:t>
       </w:r>
@@ -7882,7 +8707,7 @@
           <w:lang w:val="bg-BG"/>
         </w:rPr>
       </w:pPr>
-      <w:bookmarkStart w:id="25" w:name="_Toc454715804"/>
+      <w:bookmarkStart w:id="25" w:name="_Toc454812150"/>
       <w:r>
         <w:lastRenderedPageBreak/>
         <w:t>XML</w:t>
@@ -8150,7 +8975,7 @@
           <w:lang w:val="bg-BG"/>
         </w:rPr>
       </w:pPr>
-      <w:bookmarkStart w:id="27" w:name="_Toc454715805"/>
+      <w:bookmarkStart w:id="27" w:name="_Toc454812151"/>
       <w:r>
         <w:t>JAXB</w:t>
       </w:r>
@@ -8438,7 +9263,7 @@
           <w:lang w:val="bg-BG"/>
         </w:rPr>
       </w:pPr>
-      <w:bookmarkStart w:id="29" w:name="_Toc454715806"/>
+      <w:bookmarkStart w:id="29" w:name="_Toc454812152"/>
       <w:r>
         <w:lastRenderedPageBreak/>
         <w:t>Swing</w:t>
@@ -8711,7 +9536,7 @@
           <w:lang w:val="bg-BG"/>
         </w:rPr>
       </w:pPr>
-      <w:bookmarkStart w:id="31" w:name="_Toc454715807"/>
+      <w:bookmarkStart w:id="31" w:name="_Toc454812153"/>
       <w:r>
         <w:rPr>
           <w:lang w:val="bg-BG"/>
@@ -8732,7 +9557,7 @@
           <w:lang w:val="bg-BG"/>
         </w:rPr>
       </w:pPr>
-      <w:bookmarkStart w:id="32" w:name="_Toc454715808"/>
+      <w:bookmarkStart w:id="32" w:name="_Toc454812154"/>
       <w:r>
         <w:rPr>
           <w:lang w:val="bg-BG"/>
@@ -9421,7 +10246,7 @@
           <w:lang w:val="bg-BG"/>
         </w:rPr>
       </w:pPr>
-      <w:bookmarkStart w:id="35" w:name="_Toc454715809"/>
+      <w:bookmarkStart w:id="35" w:name="_Toc454812155"/>
       <w:r>
         <w:rPr>
           <w:lang w:val="bg-BG"/>
@@ -9529,7 +10354,7 @@
           <w:lang w:val="bg-BG"/>
         </w:rPr>
       </w:pPr>
-      <w:bookmarkStart w:id="36" w:name="_Toc454715810"/>
+      <w:bookmarkStart w:id="36" w:name="_Toc454812156"/>
       <w:r>
         <w:rPr>
           <w:lang w:val="bg-BG"/>
@@ -9814,7 +10639,7 @@
           <w:lang w:val="bg-BG"/>
         </w:rPr>
       </w:pPr>
-      <w:bookmarkStart w:id="37" w:name="_Toc454715811"/>
+      <w:bookmarkStart w:id="37" w:name="_Toc454812157"/>
       <w:r>
         <w:rPr>
           <w:lang w:val="bg-BG"/>
@@ -10405,7 +11230,7 @@
           <w:lang w:val="bg-BG"/>
         </w:rPr>
       </w:pPr>
-      <w:bookmarkStart w:id="38" w:name="_Toc454715812"/>
+      <w:bookmarkStart w:id="38" w:name="_Toc454812158"/>
       <w:r>
         <w:rPr>
           <w:lang w:val="bg-BG"/>
@@ -10427,7 +11252,7 @@
           <w:lang w:val="bg-BG"/>
         </w:rPr>
       </w:pPr>
-      <w:bookmarkStart w:id="39" w:name="_Toc454715813"/>
+      <w:bookmarkStart w:id="39" w:name="_Toc454812159"/>
       <w:r>
         <w:rPr>
           <w:lang w:val="bg-BG"/>
@@ -10461,7 +11286,7 @@
           <w:lang w:val="bg-BG"/>
         </w:rPr>
       </w:pPr>
-      <w:bookmarkStart w:id="40" w:name="_Toc454715814"/>
+      <w:bookmarkStart w:id="40" w:name="_Toc454812160"/>
       <w:r>
         <w:rPr>
           <w:lang w:val="bg-BG"/>
@@ -11128,7 +11953,7 @@
           <w:lang w:val="bg-BG"/>
         </w:rPr>
       </w:pPr>
-      <w:bookmarkStart w:id="42" w:name="_Toc454715815"/>
+      <w:bookmarkStart w:id="42" w:name="_Toc454812161"/>
       <w:r>
         <w:rPr>
           <w:lang w:val="bg-BG"/>
@@ -11250,7 +12075,7 @@
           <w:lang w:val="bg-BG"/>
         </w:rPr>
       </w:pPr>
-      <w:bookmarkStart w:id="43" w:name="_Toc454715816"/>
+      <w:bookmarkStart w:id="43" w:name="_Toc454812162"/>
       <w:r>
         <w:rPr>
           <w:lang w:val="bg-BG"/>
@@ -11551,7 +12376,8 @@
           <w:lang w:val="bg-BG"/>
         </w:rPr>
       </w:pPr>
-      <w:bookmarkStart w:id="44" w:name="_Toc454715817"/>
+      <w:bookmarkStart w:id="44" w:name="_Toc454812163"/>
+      <w:bookmarkStart w:id="45" w:name="_Ref454815015"/>
       <w:r>
         <w:rPr>
           <w:lang w:val="bg-BG"/>
@@ -11559,6 +12385,7 @@
         <w:t>Безаргументни възли</w:t>
       </w:r>
       <w:bookmarkEnd w:id="44"/>
+      <w:bookmarkEnd w:id="45"/>
     </w:p>
     <w:p>
       <w:pPr>
@@ -11765,7 +12592,7 @@
           <w:docGrid w:linePitch="360"/>
         </w:sectPr>
       </w:pPr>
-      <w:bookmarkStart w:id="45" w:name="_Ref454622093"/>
+      <w:bookmarkStart w:id="46" w:name="_Ref454622093"/>
       <w:r>
         <w:t xml:space="preserve">Фигура </w:t>
       </w:r>
@@ -11788,7 +12615,7 @@
           <w:t>2</w:t>
         </w:r>
       </w:fldSimple>
-      <w:bookmarkEnd w:id="45"/>
+      <w:bookmarkEnd w:id="46"/>
       <w:r>
         <w:rPr>
           <w:lang w:val="bg-BG"/>
@@ -11808,7 +12635,7 @@
           <w:lang w:val="bg-BG"/>
         </w:rPr>
       </w:pPr>
-      <w:bookmarkStart w:id="46" w:name="_Toc454715818"/>
+      <w:bookmarkStart w:id="47" w:name="_Toc454812164"/>
       <w:r>
         <w:rPr>
           <w:lang w:val="bg-BG"/>
@@ -11816,7 +12643,7 @@
         <w:lastRenderedPageBreak/>
         <w:t>Едноаргументни възли</w:t>
       </w:r>
-      <w:bookmarkEnd w:id="46"/>
+      <w:bookmarkEnd w:id="47"/>
     </w:p>
     <w:p>
       <w:pPr>
@@ -11991,14 +12818,14 @@
           <w:lang w:val="bg-BG"/>
         </w:rPr>
       </w:pPr>
-      <w:bookmarkStart w:id="47" w:name="_Toc454715819"/>
+      <w:bookmarkStart w:id="48" w:name="_Toc454812165"/>
       <w:r>
         <w:rPr>
           <w:lang w:val="bg-BG"/>
         </w:rPr>
         <w:t>Двуаргументни възли</w:t>
       </w:r>
-      <w:bookmarkEnd w:id="47"/>
+      <w:bookmarkEnd w:id="48"/>
     </w:p>
     <w:p>
       <w:pPr>
@@ -12184,14 +13011,14 @@
           <w:lang w:val="bg-BG"/>
         </w:rPr>
       </w:pPr>
-      <w:bookmarkStart w:id="48" w:name="_Toc454715820"/>
+      <w:bookmarkStart w:id="49" w:name="_Toc454812166"/>
       <w:r>
         <w:rPr>
           <w:lang w:val="bg-BG"/>
         </w:rPr>
         <w:t>Многоаргументни възли</w:t>
       </w:r>
-      <w:bookmarkEnd w:id="48"/>
+      <w:bookmarkEnd w:id="49"/>
     </w:p>
     <w:p>
       <w:pPr>
@@ -12446,8 +13273,8 @@
           <w:lang w:val="bg-BG"/>
         </w:rPr>
       </w:pPr>
-      <w:bookmarkStart w:id="49" w:name="_Ref454630073"/>
-      <w:bookmarkStart w:id="50" w:name="_Toc454715821"/>
+      <w:bookmarkStart w:id="50" w:name="_Ref454630073"/>
+      <w:bookmarkStart w:id="51" w:name="_Toc454812167"/>
       <w:r>
         <w:rPr>
           <w:lang w:val="bg-BG"/>
@@ -12455,8 +13282,8 @@
         <w:lastRenderedPageBreak/>
         <w:t>Симулационна конфигурация</w:t>
       </w:r>
-      <w:bookmarkEnd w:id="49"/>
       <w:bookmarkEnd w:id="50"/>
+      <w:bookmarkEnd w:id="51"/>
     </w:p>
     <w:p>
       <w:pPr>
@@ -12733,7 +13560,7 @@
           <w:docGrid w:linePitch="360"/>
         </w:sectPr>
       </w:pPr>
-      <w:bookmarkStart w:id="51" w:name="_Ref454629747"/>
+      <w:bookmarkStart w:id="52" w:name="_Ref454629747"/>
       <w:r>
         <w:t xml:space="preserve">Фигура </w:t>
       </w:r>
@@ -12756,7 +13583,7 @@
           <w:t>3</w:t>
         </w:r>
       </w:fldSimple>
-      <w:bookmarkEnd w:id="51"/>
+      <w:bookmarkEnd w:id="52"/>
       <w:r>
         <w:rPr>
           <w:lang w:val="bg-BG"/>
@@ -12776,8 +13603,8 @@
           <w:lang w:val="bg-BG"/>
         </w:rPr>
       </w:pPr>
-      <w:bookmarkStart w:id="52" w:name="_Toc454715822"/>
       <w:bookmarkStart w:id="53" w:name="_Ref454810865"/>
+      <w:bookmarkStart w:id="54" w:name="_Toc454812168"/>
       <w:r>
         <w:rPr>
           <w:lang w:val="bg-BG"/>
@@ -12785,8 +13612,8 @@
         <w:lastRenderedPageBreak/>
         <w:t>Симулационна заявка</w:t>
       </w:r>
-      <w:bookmarkEnd w:id="52"/>
       <w:bookmarkEnd w:id="53"/>
+      <w:bookmarkEnd w:id="54"/>
     </w:p>
     <w:p>
       <w:pPr>
@@ -13061,7 +13888,7 @@
           <w:docGrid w:linePitch="360"/>
         </w:sectPr>
       </w:pPr>
-      <w:bookmarkStart w:id="54" w:name="_Ref454630669"/>
+      <w:bookmarkStart w:id="55" w:name="_Ref454630669"/>
       <w:r>
         <w:t xml:space="preserve">Фигура </w:t>
       </w:r>
@@ -13084,7 +13911,7 @@
           <w:t>4</w:t>
         </w:r>
       </w:fldSimple>
-      <w:bookmarkEnd w:id="54"/>
+      <w:bookmarkEnd w:id="55"/>
       <w:r>
         <w:rPr>
           <w:lang w:val="bg-BG"/>
@@ -13113,8 +13940,8 @@
           <w:lang w:val="bg-BG"/>
         </w:rPr>
       </w:pPr>
-      <w:bookmarkStart w:id="55" w:name="_Toc454715823"/>
       <w:bookmarkStart w:id="56" w:name="_Ref454810877"/>
+      <w:bookmarkStart w:id="57" w:name="_Toc454812169"/>
       <w:r>
         <w:rPr>
           <w:lang w:val="bg-BG"/>
@@ -13122,8 +13949,8 @@
         <w:lastRenderedPageBreak/>
         <w:t>Симулационен резултат</w:t>
       </w:r>
-      <w:bookmarkEnd w:id="55"/>
       <w:bookmarkEnd w:id="56"/>
+      <w:bookmarkEnd w:id="57"/>
     </w:p>
     <w:p>
       <w:pPr>
@@ -13430,7 +14257,7 @@
           <w:docGrid w:linePitch="360"/>
         </w:sectPr>
       </w:pPr>
-      <w:bookmarkStart w:id="57" w:name="_Ref454631654"/>
+      <w:bookmarkStart w:id="58" w:name="_Ref454631654"/>
       <w:r>
         <w:t xml:space="preserve">Фигура </w:t>
       </w:r>
@@ -13453,7 +14280,7 @@
           <w:t>5</w:t>
         </w:r>
       </w:fldSimple>
-      <w:bookmarkEnd w:id="57"/>
+      <w:bookmarkEnd w:id="58"/>
       <w:r>
         <w:rPr>
           <w:lang w:val="bg-BG"/>
@@ -13479,8 +14306,8 @@
         </w:numPr>
         <w:spacing w:before="0" w:after="240"/>
       </w:pPr>
-      <w:bookmarkStart w:id="58" w:name="_Ref454644232"/>
-      <w:bookmarkStart w:id="59" w:name="_Toc454715824"/>
+      <w:bookmarkStart w:id="59" w:name="_Ref454644232"/>
+      <w:bookmarkStart w:id="60" w:name="_Toc454812170"/>
       <w:r>
         <w:rPr>
           <w:lang w:val="bg-BG"/>
@@ -13488,8 +14315,8 @@
         <w:lastRenderedPageBreak/>
         <w:t>Сървърен модул</w:t>
       </w:r>
-      <w:bookmarkEnd w:id="58"/>
       <w:bookmarkEnd w:id="59"/>
+      <w:bookmarkEnd w:id="60"/>
     </w:p>
     <w:p>
       <w:pPr>
@@ -13503,16 +14330,16 @@
           <w:lang w:val="bg-BG"/>
         </w:rPr>
       </w:pPr>
-      <w:bookmarkStart w:id="60" w:name="_Ref454643413"/>
-      <w:bookmarkStart w:id="61" w:name="_Toc454715825"/>
+      <w:bookmarkStart w:id="61" w:name="_Ref454643413"/>
+      <w:bookmarkStart w:id="62" w:name="_Toc454812171"/>
       <w:r>
         <w:rPr>
           <w:lang w:val="bg-BG"/>
         </w:rPr>
         <w:t>Организация на достъпа до данни</w:t>
       </w:r>
-      <w:bookmarkEnd w:id="60"/>
       <w:bookmarkEnd w:id="61"/>
+      <w:bookmarkEnd w:id="62"/>
     </w:p>
     <w:p>
       <w:pPr>
@@ -13840,7 +14667,7 @@
           <w:docGrid w:linePitch="360"/>
         </w:sectPr>
       </w:pPr>
-      <w:bookmarkStart w:id="62" w:name="_Ref454643935"/>
+      <w:bookmarkStart w:id="63" w:name="_Ref454643935"/>
       <w:r>
         <w:t xml:space="preserve">Фигура </w:t>
       </w:r>
@@ -13863,7 +14690,7 @@
           <w:t>1</w:t>
         </w:r>
       </w:fldSimple>
-      <w:bookmarkEnd w:id="62"/>
+      <w:bookmarkEnd w:id="63"/>
       <w:r>
         <w:rPr>
           <w:lang w:val="bg-BG"/>
@@ -13880,9 +14707,9 @@
         </w:numPr>
         <w:spacing w:before="0" w:after="240"/>
       </w:pPr>
-      <w:bookmarkStart w:id="63" w:name="_Ref454648876"/>
-      <w:bookmarkStart w:id="64" w:name="_Toc454715826"/>
+      <w:bookmarkStart w:id="64" w:name="_Ref454648876"/>
       <w:bookmarkStart w:id="65" w:name="_Ref454644149"/>
+      <w:bookmarkStart w:id="66" w:name="_Toc454812172"/>
       <w:r>
         <w:rPr>
           <w:lang w:val="bg-BG"/>
@@ -13890,8 +14717,8 @@
         <w:lastRenderedPageBreak/>
         <w:t>Реализация на променливите</w:t>
       </w:r>
-      <w:bookmarkEnd w:id="63"/>
       <w:bookmarkEnd w:id="64"/>
+      <w:bookmarkEnd w:id="66"/>
     </w:p>
     <w:p>
       <w:pPr>
@@ -14140,8 +14967,8 @@
           <w:lang w:val="bg-BG"/>
         </w:rPr>
       </w:pPr>
-      <w:bookmarkStart w:id="66" w:name="_Toc454715827"/>
       <w:bookmarkStart w:id="67" w:name="_Ref454806189"/>
+      <w:bookmarkStart w:id="68" w:name="_Toc454812173"/>
       <w:r>
         <w:rPr>
           <w:lang w:val="bg-BG"/>
@@ -14150,8 +14977,8 @@
         <w:t>Обхождане на изчислителните дървета</w:t>
       </w:r>
       <w:bookmarkEnd w:id="65"/>
-      <w:bookmarkEnd w:id="66"/>
       <w:bookmarkEnd w:id="67"/>
+      <w:bookmarkEnd w:id="68"/>
     </w:p>
     <w:p>
       <w:pPr>
@@ -14336,7 +15163,7 @@
           <w:lang w:val="bg-BG"/>
         </w:rPr>
       </w:pPr>
-      <w:bookmarkStart w:id="68" w:name="_Ref454645238"/>
+      <w:bookmarkStart w:id="69" w:name="_Ref454645238"/>
       <w:r>
         <w:t xml:space="preserve">Фигура </w:t>
       </w:r>
@@ -14359,7 +15186,7 @@
           <w:t>3</w:t>
         </w:r>
       </w:fldSimple>
-      <w:bookmarkEnd w:id="68"/>
+      <w:bookmarkEnd w:id="69"/>
       <w:r>
         <w:rPr>
           <w:lang w:val="bg-BG"/>
@@ -14379,14 +15206,14 @@
           <w:lang w:val="bg-BG"/>
         </w:rPr>
       </w:pPr>
-      <w:bookmarkStart w:id="69" w:name="_Toc454715828"/>
+      <w:bookmarkStart w:id="70" w:name="_Toc454812174"/>
       <w:r>
         <w:rPr>
           <w:lang w:val="bg-BG"/>
         </w:rPr>
         <w:t>Възлов навигатор</w:t>
       </w:r>
-      <w:bookmarkEnd w:id="69"/>
+      <w:bookmarkEnd w:id="70"/>
     </w:p>
     <w:p>
       <w:pPr>
@@ -14571,7 +15398,7 @@
           <w:lang w:val="bg-BG"/>
         </w:rPr>
       </w:pPr>
-      <w:bookmarkStart w:id="70" w:name="_Toc454715829"/>
+      <w:bookmarkStart w:id="71" w:name="_Toc454812175"/>
       <w:r>
         <w:rPr>
           <w:lang w:val="bg-BG"/>
@@ -14579,7 +15406,7 @@
         <w:lastRenderedPageBreak/>
         <w:t>Възлов манипулатор</w:t>
       </w:r>
-      <w:bookmarkEnd w:id="70"/>
+      <w:bookmarkEnd w:id="71"/>
     </w:p>
     <w:p>
       <w:pPr>
@@ -14914,7 +15741,8 @@
           <w:lang w:val="bg-BG"/>
         </w:rPr>
       </w:pPr>
-      <w:bookmarkStart w:id="71" w:name="_Ref454804477"/>
+      <w:bookmarkStart w:id="72" w:name="_Ref454804477"/>
+      <w:bookmarkStart w:id="73" w:name="_Toc454812176"/>
       <w:r>
         <w:rPr>
           <w:lang w:val="bg-BG"/>
@@ -14922,7 +15750,8 @@
         <w:lastRenderedPageBreak/>
         <w:t>Симулационен контекст</w:t>
       </w:r>
-      <w:bookmarkEnd w:id="71"/>
+      <w:bookmarkEnd w:id="72"/>
+      <w:bookmarkEnd w:id="73"/>
     </w:p>
     <w:p>
       <w:pPr>
@@ -15335,7 +16164,7 @@
           <w:lang w:val="bg-BG"/>
         </w:rPr>
       </w:pPr>
-      <w:bookmarkStart w:id="72" w:name="_Ref454804537"/>
+      <w:bookmarkStart w:id="74" w:name="_Ref454804537"/>
       <w:r>
         <w:t xml:space="preserve">Фигура </w:t>
       </w:r>
@@ -15358,7 +16187,7 @@
           <w:t>4</w:t>
         </w:r>
       </w:fldSimple>
-      <w:bookmarkEnd w:id="72"/>
+      <w:bookmarkEnd w:id="74"/>
       <w:r>
         <w:rPr>
           <w:lang w:val="bg-BG"/>
@@ -15391,7 +16220,8 @@
           <w:lang w:val="bg-BG"/>
         </w:rPr>
       </w:pPr>
-      <w:bookmarkStart w:id="73" w:name="_Ref454804319"/>
+      <w:bookmarkStart w:id="75" w:name="_Ref454804319"/>
+      <w:bookmarkStart w:id="76" w:name="_Toc454812177"/>
       <w:r>
         <w:rPr>
           <w:lang w:val="bg-BG"/>
@@ -15399,7 +16229,8 @@
         <w:lastRenderedPageBreak/>
         <w:t>Съхранение на резултати</w:t>
       </w:r>
-      <w:bookmarkEnd w:id="73"/>
+      <w:bookmarkEnd w:id="75"/>
+      <w:bookmarkEnd w:id="76"/>
     </w:p>
     <w:p>
       <w:pPr>
@@ -15542,7 +16373,19 @@
         <w:rPr>
           <w:lang w:val="bg-BG"/>
         </w:rPr>
-        <w:t xml:space="preserve"> позволява абстракция от реалната имплементация на логер на стойности.</w:t>
+        <w:t xml:space="preserve"> </w:t>
+      </w:r>
+      <w:r>
+        <w:rPr>
+          <w:lang w:val="bg-BG"/>
+        </w:rPr>
+        <w:t>осигурява</w:t>
+      </w:r>
+      <w:r>
+        <w:rPr>
+          <w:lang w:val="bg-BG"/>
+        </w:rPr>
+        <w:t xml:space="preserve"> абстракция от реалната имплементация на логер на стойности.</w:t>
       </w:r>
     </w:p>
     <w:p>
@@ -15802,7 +16645,7 @@
           <w:docGrid w:linePitch="360"/>
         </w:sectPr>
       </w:pPr>
-      <w:bookmarkStart w:id="74" w:name="_Ref454805465"/>
+      <w:bookmarkStart w:id="77" w:name="_Ref454805465"/>
       <w:r>
         <w:t xml:space="preserve">Фигура </w:t>
       </w:r>
@@ -15825,7 +16668,7 @@
           <w:t>5</w:t>
         </w:r>
       </w:fldSimple>
-      <w:bookmarkEnd w:id="74"/>
+      <w:bookmarkEnd w:id="77"/>
       <w:r>
         <w:rPr>
           <w:lang w:val="bg-BG"/>
@@ -15845,6 +16688,7 @@
           <w:lang w:val="bg-BG"/>
         </w:rPr>
       </w:pPr>
+      <w:bookmarkStart w:id="78" w:name="_Toc454812178"/>
       <w:r>
         <w:rPr>
           <w:lang w:val="bg-BG"/>
@@ -15852,6 +16696,7 @@
         <w:lastRenderedPageBreak/>
         <w:t>Симулационни мениджъри</w:t>
       </w:r>
+      <w:bookmarkEnd w:id="78"/>
     </w:p>
     <w:p>
       <w:pPr>
@@ -15864,7 +16709,25 @@
         <w:rPr>
           <w:lang w:val="bg-BG"/>
         </w:rPr>
-        <w:t xml:space="preserve">Изпълняването на симулационните цикли се управлява от симулационни мениджъри. </w:t>
+        <w:t>Изпълняването на симулационните цикли се управлява от симулационни мениджъри.</w:t>
+      </w:r>
+      <w:r>
+        <w:rPr>
+          <w:lang w:val="bg-BG"/>
+        </w:rPr>
+        <w:t xml:space="preserve"> Има два типа мениджъри – еднонишков и паралелен. Еднонишковият </w:t>
+      </w:r>
+      <w:r>
+        <w:rPr>
+          <w:lang w:val="bg-BG"/>
+        </w:rPr>
+        <w:t xml:space="preserve"> </w:t>
+      </w:r>
+      <w:r>
+        <w:rPr>
+          <w:lang w:val="bg-BG"/>
+        </w:rPr>
+        <w:t xml:space="preserve">изпълнява в своята нишка всички симулационни цикли, които са му зададени. Паралелният мениджър разпределя симулационните цикли върху множество от еднонишкови мениджъри и изчаква приключването им.  </w:t>
       </w:r>
     </w:p>
     <w:p>
@@ -15874,30 +16737,295 @@
           <w:ilvl w:val="3"/>
           <w:numId w:val="19"/>
         </w:numPr>
-        <w:rPr>
-          <w:lang w:val="bg-BG"/>
-        </w:rPr>
-      </w:pPr>
+        <w:spacing w:before="0" w:after="240"/>
+        <w:rPr>
+          <w:lang w:val="bg-BG"/>
+        </w:rPr>
+      </w:pPr>
+      <w:bookmarkStart w:id="79" w:name="_Toc454812179"/>
       <w:r>
         <w:rPr>
           <w:lang w:val="bg-BG"/>
         </w:rPr>
         <w:t>Слушатели за приключване на симулация</w:t>
       </w:r>
-    </w:p>
-    <w:p>
-      <w:pPr>
-        <w:rPr>
-          <w:lang w:val="bg-BG"/>
-        </w:rPr>
-      </w:pPr>
-    </w:p>
-    <w:p>
-      <w:pPr>
-        <w:rPr>
-          <w:lang w:val="bg-BG"/>
-        </w:rPr>
-      </w:pPr>
+      <w:bookmarkEnd w:id="79"/>
+    </w:p>
+    <w:p>
+      <w:pPr>
+        <w:ind w:firstLine="567"/>
+        <w:rPr>
+          <w:lang w:val="bg-BG"/>
+        </w:rPr>
+      </w:pPr>
+      <w:r>
+        <w:rPr>
+          <w:lang w:val="bg-BG"/>
+        </w:rPr>
+        <w:t xml:space="preserve">Слушателите за приключване на симулация имат важна роля в синхронизацията </w:t>
+      </w:r>
+      <w:r>
+        <w:rPr>
+          <w:lang w:val="bg-BG"/>
+        </w:rPr>
+        <w:t>след приключване на даден симулационен мениджър</w:t>
+      </w:r>
+      <w:r>
+        <w:rPr>
+          <w:lang w:val="bg-BG"/>
+        </w:rPr>
+        <w:t xml:space="preserve">. Класовата им диаграма е представена на </w:t>
+      </w:r>
+      <w:r>
+        <w:rPr>
+          <w:lang w:val="bg-BG"/>
+        </w:rPr>
+        <w:fldChar w:fldCharType="begin"/>
+      </w:r>
+      <w:r>
+        <w:rPr>
+          <w:lang w:val="bg-BG"/>
+        </w:rPr>
+        <w:instrText xml:space="preserve"> REF _Ref454812522 \h </w:instrText>
+      </w:r>
+      <w:r>
+        <w:rPr>
+          <w:lang w:val="bg-BG"/>
+        </w:rPr>
+      </w:r>
+      <w:r>
+        <w:rPr>
+          <w:lang w:val="bg-BG"/>
+        </w:rPr>
+        <w:fldChar w:fldCharType="separate"/>
+      </w:r>
+      <w:r>
+        <w:t xml:space="preserve">Фигура </w:t>
+      </w:r>
+      <w:r>
+        <w:rPr>
+          <w:noProof/>
+        </w:rPr>
+        <w:t>3.2</w:t>
+      </w:r>
+      <w:r>
+        <w:noBreakHyphen/>
+      </w:r>
+      <w:r>
+        <w:rPr>
+          <w:noProof/>
+        </w:rPr>
+        <w:t>6</w:t>
+      </w:r>
+      <w:r>
+        <w:rPr>
+          <w:lang w:val="bg-BG"/>
+        </w:rPr>
+        <w:fldChar w:fldCharType="end"/>
+      </w:r>
+      <w:r>
+        <w:rPr>
+          <w:lang w:val="bg-BG"/>
+        </w:rPr>
+        <w:t>.</w:t>
+      </w:r>
+    </w:p>
+    <w:p>
+      <w:pPr>
+        <w:ind w:firstLine="567"/>
+        <w:rPr>
+          <w:lang w:val="bg-BG"/>
+        </w:rPr>
+      </w:pPr>
+      <w:r>
+        <w:t xml:space="preserve">SimulationCompletionListener &lt;interface&gt; - </w:t>
+      </w:r>
+      <w:r>
+        <w:rPr>
+          <w:lang w:val="bg-BG"/>
+        </w:rPr>
+        <w:t xml:space="preserve">Интерфейс, който осигурява абстракция от реалната имплементация на слушател. </w:t>
+      </w:r>
+      <w:r>
+        <w:rPr>
+          <w:lang w:val="bg-BG"/>
+        </w:rPr>
+        <w:t>Като аргумент на метода си получава симулационния мениджър, който е приключил.</w:t>
+      </w:r>
+    </w:p>
+    <w:p>
+      <w:pPr>
+        <w:ind w:firstLine="567"/>
+      </w:pPr>
+      <w:r>
+        <w:t xml:space="preserve">LatchLoweringCompletionListener – </w:t>
+      </w:r>
+      <w:r>
+        <w:rPr>
+          <w:lang w:val="bg-BG"/>
+        </w:rPr>
+        <w:t xml:space="preserve">Този слушател получава при създаването си </w:t>
+      </w:r>
+      <w:r>
+        <w:rPr>
+          <w:lang w:val="bg-BG"/>
+        </w:rPr>
+        <w:t>брояч</w:t>
+      </w:r>
+      <w:r>
+        <w:rPr>
+          <w:lang w:val="bg-BG"/>
+        </w:rPr>
+        <w:t xml:space="preserve"> (</w:t>
+      </w:r>
+      <w:r>
+        <w:t>CountDownLatch</w:t>
+      </w:r>
+      <w:r>
+        <w:rPr>
+          <w:lang w:val="bg-BG"/>
+        </w:rPr>
+        <w:t>)</w:t>
+      </w:r>
+      <w:r>
+        <w:t>.</w:t>
+      </w:r>
+      <w:r>
+        <w:rPr>
+          <w:lang w:val="bg-BG"/>
+        </w:rPr>
+        <w:t xml:space="preserve"> При всяко уведомление на слушателя стойността на брояча се декр</w:t>
+      </w:r>
+      <w:r>
+        <w:rPr>
+          <w:lang w:val="bg-BG"/>
+        </w:rPr>
+        <w:t>е</w:t>
+      </w:r>
+      <w:r>
+        <w:rPr>
+          <w:lang w:val="bg-BG"/>
+        </w:rPr>
+        <w:t>ментира.</w:t>
+      </w:r>
+      <w:r>
+        <w:t xml:space="preserve"> </w:t>
+      </w:r>
+    </w:p>
+    <w:p>
+      <w:pPr>
+        <w:ind w:firstLine="567"/>
+      </w:pPr>
+      <w:r>
+        <w:t xml:space="preserve">CompositeCompletionListener – </w:t>
+      </w:r>
+      <w:r>
+        <w:rPr>
+          <w:lang w:val="bg-BG"/>
+        </w:rPr>
+        <w:t xml:space="preserve">Този слушател има функционалността на контейнер от слушатели. При извикването на метода му </w:t>
+      </w:r>
+      <w:r>
+        <w:t xml:space="preserve">notify, </w:t>
+      </w:r>
+      <w:r>
+        <w:rPr>
+          <w:lang w:val="bg-BG"/>
+        </w:rPr>
+        <w:t>той уведомява всички съдържани в него слушатели.</w:t>
+      </w:r>
+    </w:p>
+    <w:p>
+      <w:pPr>
+        <w:keepNext/>
+        <w:spacing w:after="0"/>
+        <w:jc w:val="center"/>
+      </w:pPr>
+      <w:r>
+        <w:rPr>
+          <w:noProof/>
+          <w:lang w:val="bg-BG" w:eastAsia="bg-BG" w:bidi="ar-SA"/>
+        </w:rPr>
+        <w:drawing>
+          <wp:inline distT="0" distB="0" distL="0" distR="0">
+            <wp:extent cx="4775657" cy="2889504"/>
+            <wp:effectExtent l="19050" t="0" r="5893" b="0"/>
+            <wp:docPr id="35" name="Picture 34" descr="Completion listeners.png"/>
+            <wp:cNvGraphicFramePr>
+              <a:graphicFrameLocks xmlns:a="http://schemas.openxmlformats.org/drawingml/2006/main" noChangeAspect="1"/>
+            </wp:cNvGraphicFramePr>
+            <a:graphic xmlns:a="http://schemas.openxmlformats.org/drawingml/2006/main">
+              <a:graphicData uri="http://schemas.openxmlformats.org/drawingml/2006/picture">
+                <pic:pic xmlns:pic="http://schemas.openxmlformats.org/drawingml/2006/picture">
+                  <pic:nvPicPr>
+                    <pic:cNvPr id="0" name="Completion listeners.png"/>
+                    <pic:cNvPicPr/>
+                  </pic:nvPicPr>
+                  <pic:blipFill>
+                    <a:blip r:embed="rId40" cstate="print"/>
+                    <a:stretch>
+                      <a:fillRect/>
+                    </a:stretch>
+                  </pic:blipFill>
+                  <pic:spPr>
+                    <a:xfrm>
+                      <a:off x="0" y="0"/>
+                      <a:ext cx="4785424" cy="2895413"/>
+                    </a:xfrm>
+                    <a:prstGeom prst="rect">
+                      <a:avLst/>
+                    </a:prstGeom>
+                  </pic:spPr>
+                </pic:pic>
+              </a:graphicData>
+            </a:graphic>
+          </wp:inline>
+        </w:drawing>
+      </w:r>
+    </w:p>
+    <w:p>
+      <w:pPr>
+        <w:pStyle w:val="Caption"/>
+        <w:rPr>
+          <w:lang w:val="bg-BG"/>
+        </w:rPr>
+        <w:sectPr>
+          <w:pgSz w:w="11906" w:h="16838"/>
+          <w:pgMar w:top="1417" w:right="1417" w:bottom="1417" w:left="1417" w:header="708" w:footer="708" w:gutter="0"/>
+          <w:cols w:space="708"/>
+          <w:docGrid w:linePitch="360"/>
+        </w:sectPr>
+      </w:pPr>
+      <w:bookmarkStart w:id="80" w:name="_Ref454812522"/>
+      <w:r>
+        <w:t xml:space="preserve">Фигура </w:t>
+      </w:r>
+      <w:fldSimple w:instr=" STYLEREF 2 \s ">
+        <w:r>
+          <w:rPr>
+            <w:noProof/>
+          </w:rPr>
+          <w:t>3.2</w:t>
+        </w:r>
+      </w:fldSimple>
+      <w:r>
+        <w:noBreakHyphen/>
+      </w:r>
+      <w:fldSimple w:instr=" SEQ Фигура \* ARABIC \s 2 ">
+        <w:r>
+          <w:rPr>
+            <w:noProof/>
+          </w:rPr>
+          <w:t>6</w:t>
+        </w:r>
+      </w:fldSimple>
+      <w:bookmarkEnd w:id="80"/>
+      <w:r>
+        <w:rPr>
+          <w:lang w:val="bg-BG"/>
+        </w:rPr>
+        <w:t xml:space="preserve"> Класова диаграма на слушателите за приключване на симулация</w:t>
+      </w:r>
     </w:p>
     <w:p>
       <w:pPr>
@@ -15906,29 +17034,565 @@
           <w:ilvl w:val="3"/>
           <w:numId w:val="19"/>
         </w:numPr>
-        <w:rPr>
-          <w:lang w:val="bg-BG"/>
-        </w:rPr>
-      </w:pPr>
-      <w:r>
-        <w:rPr>
-          <w:lang w:val="bg-BG"/>
-        </w:rPr>
-        <w:t>Абстрактен симулационен мениджър</w:t>
-      </w:r>
-    </w:p>
-    <w:p>
-      <w:pPr>
-        <w:rPr>
-          <w:lang w:val="bg-BG"/>
-        </w:rPr>
-      </w:pPr>
-    </w:p>
-    <w:p>
-      <w:pPr>
-        <w:rPr>
-          <w:lang w:val="bg-BG"/>
-        </w:rPr>
+        <w:spacing w:before="0" w:after="240"/>
+        <w:rPr>
+          <w:lang w:val="bg-BG"/>
+        </w:rPr>
+      </w:pPr>
+      <w:bookmarkStart w:id="81" w:name="_Toc454812180"/>
+      <w:r>
+        <w:rPr>
+          <w:lang w:val="bg-BG"/>
+        </w:rPr>
+        <w:lastRenderedPageBreak/>
+        <w:t>Подготовка на симулационния контекст</w:t>
+      </w:r>
+    </w:p>
+    <w:p>
+      <w:pPr>
+        <w:ind w:firstLine="567"/>
+        <w:rPr>
+          <w:lang w:val="bg-BG"/>
+        </w:rPr>
+      </w:pPr>
+      <w:r>
+        <w:rPr>
+          <w:lang w:val="bg-BG"/>
+        </w:rPr>
+        <w:t xml:space="preserve">Подготовката на симулационния контекст се състои в две основни направления. Представянето на тези дейности като диаграма на активностите е показано на </w:t>
+      </w:r>
+      <w:r>
+        <w:rPr>
+          <w:lang w:val="bg-BG"/>
+        </w:rPr>
+        <w:fldChar w:fldCharType="begin"/>
+      </w:r>
+      <w:r>
+        <w:rPr>
+          <w:lang w:val="bg-BG"/>
+        </w:rPr>
+        <w:instrText xml:space="preserve"> REF _Ref454814450 \h </w:instrText>
+      </w:r>
+      <w:r>
+        <w:rPr>
+          <w:lang w:val="bg-BG"/>
+        </w:rPr>
+      </w:r>
+      <w:r>
+        <w:rPr>
+          <w:lang w:val="bg-BG"/>
+        </w:rPr>
+        <w:fldChar w:fldCharType="separate"/>
+      </w:r>
+      <w:r>
+        <w:t xml:space="preserve">Фигура </w:t>
+      </w:r>
+      <w:r>
+        <w:rPr>
+          <w:noProof/>
+        </w:rPr>
+        <w:t>3.2</w:t>
+      </w:r>
+      <w:r>
+        <w:noBreakHyphen/>
+      </w:r>
+      <w:r>
+        <w:rPr>
+          <w:noProof/>
+        </w:rPr>
+        <w:t>7</w:t>
+      </w:r>
+      <w:r>
+        <w:rPr>
+          <w:lang w:val="bg-BG"/>
+        </w:rPr>
+        <w:fldChar w:fldCharType="end"/>
+      </w:r>
+      <w:r>
+        <w:rPr>
+          <w:lang w:val="bg-BG"/>
+        </w:rPr>
+        <w:t>.</w:t>
+      </w:r>
+    </w:p>
+    <w:p>
+      <w:pPr>
+        <w:keepNext/>
+        <w:spacing w:after="0"/>
+        <w:jc w:val="center"/>
+      </w:pPr>
+      <w:r>
+        <w:rPr>
+          <w:lang w:val="bg-BG"/>
+        </w:rPr>
+        <w:drawing>
+          <wp:inline distT="0" distB="0" distL="0" distR="0">
+            <wp:extent cx="4197169" cy="4133088"/>
+            <wp:effectExtent l="19050" t="0" r="0" b="0"/>
+            <wp:docPr id="40" name="Picture 38" descr="Preparing simulation activity diagram.png"/>
+            <wp:cNvGraphicFramePr>
+              <a:graphicFrameLocks xmlns:a="http://schemas.openxmlformats.org/drawingml/2006/main" noChangeAspect="1"/>
+            </wp:cNvGraphicFramePr>
+            <a:graphic xmlns:a="http://schemas.openxmlformats.org/drawingml/2006/main">
+              <a:graphicData uri="http://schemas.openxmlformats.org/drawingml/2006/picture">
+                <pic:pic xmlns:pic="http://schemas.openxmlformats.org/drawingml/2006/picture">
+                  <pic:nvPicPr>
+                    <pic:cNvPr id="0" name="Preparing simulation activity diagram.png"/>
+                    <pic:cNvPicPr/>
+                  </pic:nvPicPr>
+                  <pic:blipFill>
+                    <a:blip r:embed="rId41" cstate="print"/>
+                    <a:stretch>
+                      <a:fillRect/>
+                    </a:stretch>
+                  </pic:blipFill>
+                  <pic:spPr>
+                    <a:xfrm>
+                      <a:off x="0" y="0"/>
+                      <a:ext cx="4198013" cy="4133919"/>
+                    </a:xfrm>
+                    <a:prstGeom prst="rect">
+                      <a:avLst/>
+                    </a:prstGeom>
+                  </pic:spPr>
+                </pic:pic>
+              </a:graphicData>
+            </a:graphic>
+          </wp:inline>
+        </w:drawing>
+      </w:r>
+    </w:p>
+    <w:p>
+      <w:pPr>
+        <w:pStyle w:val="Caption"/>
+        <w:rPr>
+          <w:lang w:val="bg-BG"/>
+        </w:rPr>
+      </w:pPr>
+      <w:bookmarkStart w:id="82" w:name="_Ref454814450"/>
+      <w:r>
+        <w:t xml:space="preserve">Фигура </w:t>
+      </w:r>
+      <w:fldSimple w:instr=" STYLEREF 2 \s ">
+        <w:r>
+          <w:rPr>
+            <w:noProof/>
+          </w:rPr>
+          <w:t>3.2</w:t>
+        </w:r>
+      </w:fldSimple>
+      <w:r>
+        <w:noBreakHyphen/>
+      </w:r>
+      <w:fldSimple w:instr=" SEQ Фигура \* ARABIC \s 2 ">
+        <w:r>
+          <w:rPr>
+            <w:noProof/>
+          </w:rPr>
+          <w:t>7</w:t>
+        </w:r>
+      </w:fldSimple>
+      <w:bookmarkEnd w:id="82"/>
+      <w:r>
+        <w:rPr>
+          <w:lang w:val="bg-BG"/>
+        </w:rPr>
+        <w:t xml:space="preserve"> Подготовка на симулационния контекст </w:t>
+      </w:r>
+    </w:p>
+    <w:p>
+      <w:pPr>
+        <w:ind w:firstLine="567"/>
+        <w:rPr>
+          <w:lang w:val="bg-BG"/>
+        </w:rPr>
+      </w:pPr>
+      <w:r>
+        <w:rPr>
+          <w:b/>
+          <w:lang w:val="bg-BG"/>
+        </w:rPr>
+        <w:t>Подготовка за четене на стойностите на стохастичните променливи</w:t>
+      </w:r>
+      <w:r>
+        <w:rPr>
+          <w:lang w:val="bg-BG"/>
+        </w:rPr>
+        <w:t xml:space="preserve"> - Първата част от подготовката започва с извличането на реализирани серии за всяка от стохастичните променливи</w:t>
+      </w:r>
+      <w:r>
+        <w:rPr>
+          <w:lang w:val="bg-BG"/>
+        </w:rPr>
+        <w:t>,</w:t>
+      </w:r>
+      <w:r>
+        <w:rPr>
+          <w:lang w:val="bg-BG"/>
+        </w:rPr>
+        <w:t xml:space="preserve"> както е описано в раздел </w:t>
+      </w:r>
+      <w:r>
+        <w:rPr>
+          <w:lang w:val="bg-BG"/>
+        </w:rPr>
+        <w:fldChar w:fldCharType="begin"/>
+      </w:r>
+      <w:r>
+        <w:rPr>
+          <w:lang w:val="bg-BG"/>
+        </w:rPr>
+        <w:instrText xml:space="preserve"> REF _Ref454648876 \r \h </w:instrText>
+      </w:r>
+      <w:r>
+        <w:rPr>
+          <w:lang w:val="bg-BG"/>
+        </w:rPr>
+      </w:r>
+      <w:r>
+        <w:rPr>
+          <w:lang w:val="bg-BG"/>
+        </w:rPr>
+        <w:fldChar w:fldCharType="separate"/>
+      </w:r>
+      <w:r>
+        <w:rPr>
+          <w:lang w:val="bg-BG"/>
+        </w:rPr>
+        <w:t>3.2.2</w:t>
+      </w:r>
+      <w:r>
+        <w:rPr>
+          <w:lang w:val="bg-BG"/>
+        </w:rPr>
+        <w:fldChar w:fldCharType="end"/>
+      </w:r>
+      <w:r>
+        <w:rPr>
+          <w:lang w:val="bg-BG"/>
+        </w:rPr>
+        <w:t xml:space="preserve">. Следва установяване на правилния индекс във всеки </w:t>
+      </w:r>
+      <w:r>
+        <w:t>VariableNode (</w:t>
+      </w:r>
+      <w:r>
+        <w:rPr>
+          <w:lang w:val="bg-BG"/>
+        </w:rPr>
+        <w:t xml:space="preserve">описан в раздел </w:t>
+      </w:r>
+      <w:r>
+        <w:rPr>
+          <w:lang w:val="bg-BG"/>
+        </w:rPr>
+        <w:fldChar w:fldCharType="begin"/>
+      </w:r>
+      <w:r>
+        <w:rPr>
+          <w:lang w:val="bg-BG"/>
+        </w:rPr>
+        <w:instrText xml:space="preserve"> REF _Ref454815015 \r \h </w:instrText>
+      </w:r>
+      <w:r>
+        <w:rPr>
+          <w:lang w:val="bg-BG"/>
+        </w:rPr>
+      </w:r>
+      <w:r>
+        <w:rPr>
+          <w:lang w:val="bg-BG"/>
+        </w:rPr>
+        <w:fldChar w:fldCharType="separate"/>
+      </w:r>
+      <w:r>
+        <w:rPr>
+          <w:lang w:val="bg-BG"/>
+        </w:rPr>
+        <w:t>3.1.2.2</w:t>
+      </w:r>
+      <w:r>
+        <w:rPr>
+          <w:lang w:val="bg-BG"/>
+        </w:rPr>
+        <w:fldChar w:fldCharType="end"/>
+      </w:r>
+      <w:r>
+        <w:t>)</w:t>
+      </w:r>
+      <w:r>
+        <w:rPr>
+          <w:lang w:val="bg-BG"/>
+        </w:rPr>
+        <w:t xml:space="preserve"> чрез използването на съответния </w:t>
+      </w:r>
+      <w:r>
+        <w:rPr>
+          <w:lang w:val="bg-BG"/>
+        </w:rPr>
+        <w:t>стат</w:t>
+      </w:r>
+      <w:r>
+        <w:rPr>
+          <w:lang w:val="bg-BG"/>
+        </w:rPr>
+        <w:t xml:space="preserve">ичен метод на </w:t>
+      </w:r>
+      <w:r>
+        <w:t xml:space="preserve">TreeUtilities </w:t>
+      </w:r>
+      <w:r>
+        <w:rPr>
+          <w:lang w:val="bg-BG"/>
+        </w:rPr>
+        <w:t xml:space="preserve">(описан в раздел </w:t>
+      </w:r>
+      <w:r>
+        <w:rPr>
+          <w:lang w:val="bg-BG"/>
+        </w:rPr>
+        <w:fldChar w:fldCharType="begin"/>
+      </w:r>
+      <w:r>
+        <w:rPr>
+          <w:lang w:val="bg-BG"/>
+        </w:rPr>
+        <w:instrText xml:space="preserve"> REF _Ref454806189 \r \h </w:instrText>
+      </w:r>
+      <w:r>
+        <w:rPr>
+          <w:lang w:val="bg-BG"/>
+        </w:rPr>
+      </w:r>
+      <w:r>
+        <w:rPr>
+          <w:lang w:val="bg-BG"/>
+        </w:rPr>
+        <w:fldChar w:fldCharType="separate"/>
+      </w:r>
+      <w:r>
+        <w:rPr>
+          <w:lang w:val="bg-BG"/>
+        </w:rPr>
+        <w:t>3.2.3</w:t>
+      </w:r>
+      <w:r>
+        <w:rPr>
+          <w:lang w:val="bg-BG"/>
+        </w:rPr>
+        <w:fldChar w:fldCharType="end"/>
+      </w:r>
+      <w:r>
+        <w:rPr>
+          <w:lang w:val="bg-BG"/>
+        </w:rPr>
+        <w:t>) .</w:t>
+      </w:r>
+    </w:p>
+    <w:p>
+      <w:pPr>
+        <w:ind w:firstLine="567"/>
+        <w:rPr>
+          <w:lang w:val="bg-BG"/>
+        </w:rPr>
+      </w:pPr>
+      <w:r>
+        <w:rPr>
+          <w:b/>
+          <w:lang w:val="bg-BG"/>
+        </w:rPr>
+        <w:t>Подготовка за запис на симулираните стойности</w:t>
+      </w:r>
+      <w:r>
+        <w:rPr>
+          <w:lang w:val="bg-BG"/>
+        </w:rPr>
+        <w:t xml:space="preserve"> </w:t>
+      </w:r>
+      <w:r>
+        <w:rPr>
+          <w:lang w:val="bg-BG"/>
+        </w:rPr>
+        <w:t>–</w:t>
+      </w:r>
+      <w:r>
+        <w:rPr>
+          <w:lang w:val="bg-BG"/>
+        </w:rPr>
+        <w:t xml:space="preserve"> </w:t>
+      </w:r>
+      <w:r>
+        <w:rPr>
+          <w:lang w:val="bg-BG"/>
+        </w:rPr>
+        <w:t xml:space="preserve">Втората част от подготовката се състои в създаването на </w:t>
+      </w:r>
+      <w:r>
+        <w:t xml:space="preserve">MatrixValueLogger </w:t>
+      </w:r>
+      <w:r>
+        <w:rPr>
+          <w:lang w:val="bg-BG"/>
+        </w:rPr>
+        <w:t xml:space="preserve">(описан в </w:t>
+      </w:r>
+      <w:r>
+        <w:rPr>
+          <w:lang w:val="bg-BG"/>
+        </w:rPr>
+        <w:fldChar w:fldCharType="begin"/>
+      </w:r>
+      <w:r>
+        <w:rPr>
+          <w:lang w:val="bg-BG"/>
+        </w:rPr>
+        <w:instrText xml:space="preserve"> REF _Ref454804319 \r \h </w:instrText>
+      </w:r>
+      <w:r>
+        <w:rPr>
+          <w:lang w:val="bg-BG"/>
+        </w:rPr>
+      </w:r>
+      <w:r>
+        <w:rPr>
+          <w:lang w:val="bg-BG"/>
+        </w:rPr>
+        <w:fldChar w:fldCharType="separate"/>
+      </w:r>
+      <w:r>
+        <w:rPr>
+          <w:lang w:val="bg-BG"/>
+        </w:rPr>
+        <w:t>3.2.5</w:t>
+      </w:r>
+      <w:r>
+        <w:rPr>
+          <w:lang w:val="bg-BG"/>
+        </w:rPr>
+        <w:fldChar w:fldCharType="end"/>
+      </w:r>
+      <w:r>
+        <w:rPr>
+          <w:lang w:val="bg-BG"/>
+        </w:rPr>
+        <w:t xml:space="preserve">), който реализира организацията на достъпа описана в раздел </w:t>
+      </w:r>
+      <w:r>
+        <w:rPr>
+          <w:lang w:val="bg-BG"/>
+        </w:rPr>
+        <w:fldChar w:fldCharType="begin"/>
+      </w:r>
+      <w:r>
+        <w:rPr>
+          <w:lang w:val="bg-BG"/>
+        </w:rPr>
+        <w:instrText xml:space="preserve"> REF _Ref454643413 \r \h </w:instrText>
+      </w:r>
+      <w:r>
+        <w:rPr>
+          <w:lang w:val="bg-BG"/>
+        </w:rPr>
+      </w:r>
+      <w:r>
+        <w:rPr>
+          <w:lang w:val="bg-BG"/>
+        </w:rPr>
+        <w:fldChar w:fldCharType="separate"/>
+      </w:r>
+      <w:r>
+        <w:rPr>
+          <w:lang w:val="bg-BG"/>
+        </w:rPr>
+        <w:t>3.2.1</w:t>
+      </w:r>
+      <w:r>
+        <w:rPr>
+          <w:lang w:val="bg-BG"/>
+        </w:rPr>
+        <w:fldChar w:fldCharType="end"/>
+      </w:r>
+      <w:r>
+        <w:rPr>
+          <w:lang w:val="bg-BG"/>
+        </w:rPr>
+        <w:t xml:space="preserve"> и установява правилния индекс във всеки калкулационен възел от дървото  чрез използването на съответния </w:t>
+      </w:r>
+      <w:r>
+        <w:rPr>
+          <w:lang w:val="bg-BG"/>
+        </w:rPr>
+        <w:t>стат</w:t>
+      </w:r>
+      <w:r>
+        <w:rPr>
+          <w:lang w:val="bg-BG"/>
+        </w:rPr>
+        <w:t xml:space="preserve">ичен метод на </w:t>
+      </w:r>
+      <w:r>
+        <w:t xml:space="preserve">TreeUtilities </w:t>
+      </w:r>
+      <w:r>
+        <w:rPr>
+          <w:lang w:val="bg-BG"/>
+        </w:rPr>
+        <w:t xml:space="preserve">(описан в раздел </w:t>
+      </w:r>
+      <w:r>
+        <w:rPr>
+          <w:lang w:val="bg-BG"/>
+        </w:rPr>
+        <w:fldChar w:fldCharType="begin"/>
+      </w:r>
+      <w:r>
+        <w:rPr>
+          <w:lang w:val="bg-BG"/>
+        </w:rPr>
+        <w:instrText xml:space="preserve"> REF _Ref454806189 \r \h </w:instrText>
+      </w:r>
+      <w:r>
+        <w:rPr>
+          <w:lang w:val="bg-BG"/>
+        </w:rPr>
+      </w:r>
+      <w:r>
+        <w:rPr>
+          <w:lang w:val="bg-BG"/>
+        </w:rPr>
+        <w:fldChar w:fldCharType="separate"/>
+      </w:r>
+      <w:r>
+        <w:rPr>
+          <w:lang w:val="bg-BG"/>
+        </w:rPr>
+        <w:t>3.2.3</w:t>
+      </w:r>
+      <w:r>
+        <w:rPr>
+          <w:lang w:val="bg-BG"/>
+        </w:rPr>
+        <w:fldChar w:fldCharType="end"/>
+      </w:r>
+      <w:r>
+        <w:rPr>
+          <w:lang w:val="bg-BG"/>
+        </w:rPr>
+        <w:t>) .</w:t>
+      </w:r>
+    </w:p>
+    <w:p>
+      <w:pPr>
+        <w:ind w:firstLine="567"/>
+        <w:rPr>
+          <w:lang w:val="bg-BG"/>
+        </w:rPr>
+        <w:sectPr>
+          <w:pgSz w:w="11906" w:h="16838"/>
+          <w:pgMar w:top="1417" w:right="1417" w:bottom="1417" w:left="1417" w:header="708" w:footer="708" w:gutter="0"/>
+          <w:cols w:space="708"/>
+          <w:docGrid w:linePitch="360"/>
+        </w:sectPr>
       </w:pPr>
     </w:p>
     <w:p>
@@ -15938,87 +17602,43 @@
           <w:ilvl w:val="3"/>
           <w:numId w:val="19"/>
         </w:numPr>
-        <w:rPr>
-          <w:lang w:val="bg-BG"/>
-        </w:rPr>
-      </w:pPr>
-      <w:r>
-        <w:rPr>
-          <w:lang w:val="bg-BG"/>
-        </w:rPr>
-        <w:t>Еднонишков симулационен мениджър</w:t>
-      </w:r>
-    </w:p>
-    <w:p>
-      <w:pPr>
-        <w:rPr>
-          <w:lang w:val="bg-BG"/>
-        </w:rPr>
-      </w:pPr>
-    </w:p>
-    <w:p>
-      <w:pPr>
-        <w:rPr>
-          <w:lang w:val="bg-BG"/>
-        </w:rPr>
-      </w:pPr>
-    </w:p>
-    <w:p>
-      <w:pPr>
-        <w:pStyle w:val="Heading4"/>
-        <w:numPr>
-          <w:ilvl w:val="3"/>
-          <w:numId w:val="19"/>
-        </w:numPr>
-        <w:rPr>
-          <w:lang w:val="bg-BG"/>
-        </w:rPr>
-      </w:pPr>
-      <w:r>
-        <w:rPr>
-          <w:lang w:val="bg-BG"/>
-        </w:rPr>
-        <w:t>Паралелен симулационен мениджър</w:t>
-      </w:r>
-    </w:p>
-    <w:p>
-      <w:pPr>
-        <w:rPr>
-          <w:lang w:val="bg-BG"/>
-        </w:rPr>
-      </w:pPr>
-    </w:p>
-    <w:p>
-      <w:pPr>
-        <w:rPr>
-          <w:lang w:val="bg-BG"/>
-        </w:rPr>
-      </w:pPr>
-    </w:p>
-    <w:p>
-      <w:pPr>
-        <w:rPr>
-          <w:lang w:val="bg-BG"/>
-        </w:rPr>
-      </w:pPr>
-    </w:p>
-    <w:p>
-      <w:pPr>
-        <w:jc w:val="center"/>
-        <w:rPr>
-          <w:lang w:val="bg-BG"/>
-        </w:rPr>
-      </w:pPr>
-      <w:r>
-        <w:rPr>
-          <w:noProof/>
-          <w:lang w:val="bg-BG" w:eastAsia="bg-BG" w:bidi="ar-SA"/>
+        <w:spacing w:before="0" w:after="240"/>
+        <w:rPr>
+          <w:lang w:val="bg-BG"/>
+        </w:rPr>
+      </w:pPr>
+      <w:r>
+        <w:rPr>
+          <w:lang w:val="bg-BG"/>
+        </w:rPr>
+        <w:lastRenderedPageBreak/>
+        <w:t>Абстрактен симулационен мениджър</w:t>
+      </w:r>
+      <w:bookmarkEnd w:id="81"/>
+    </w:p>
+    <w:p>
+      <w:pPr>
+        <w:ind w:firstLine="567"/>
+        <w:rPr>
+          <w:lang w:val="bg-BG"/>
+        </w:rPr>
+      </w:pPr>
+    </w:p>
+    <w:p>
+      <w:pPr>
+        <w:rPr>
+          <w:lang w:val="bg-BG"/>
+        </w:rPr>
+      </w:pPr>
+      <w:r>
+        <w:rPr>
+          <w:lang w:val="bg-BG"/>
         </w:rPr>
         <w:drawing>
           <wp:inline distT="0" distB="0" distL="0" distR="0">
-            <wp:extent cx="5760720" cy="3479165"/>
+            <wp:extent cx="5091460" cy="3479165"/>
             <wp:effectExtent l="19050" t="0" r="0" b="0"/>
-            <wp:docPr id="29" name="Picture 28" descr="Simulation management.png"/>
+            <wp:docPr id="36" name="Picture 28" descr="Simulation management.png"/>
             <wp:cNvGraphicFramePr>
               <a:graphicFrameLocks xmlns:a="http://schemas.openxmlformats.org/drawingml/2006/main" noChangeAspect="1"/>
             </wp:cNvGraphicFramePr>
@@ -16030,7 +17650,7 @@
                     <pic:cNvPicPr/>
                   </pic:nvPicPr>
                   <pic:blipFill>
-                    <a:blip r:embed="rId40" cstate="print"/>
+                    <a:blip r:embed="rId42" cstate="print"/>
                     <a:stretch>
                       <a:fillRect/>
                     </a:stretch>
@@ -16038,7 +17658,7 @@
                   <pic:spPr>
                     <a:xfrm>
                       <a:off x="0" y="0"/>
-                      <a:ext cx="5760720" cy="3479165"/>
+                      <a:ext cx="5091460" cy="3479165"/>
                     </a:xfrm>
                     <a:prstGeom prst="rect">
                       <a:avLst/>
@@ -16073,6 +17693,200 @@
     </w:p>
     <w:p>
       <w:pPr>
+        <w:pStyle w:val="Heading4"/>
+        <w:numPr>
+          <w:ilvl w:val="3"/>
+          <w:numId w:val="19"/>
+        </w:numPr>
+        <w:spacing w:before="0" w:after="240"/>
+        <w:rPr>
+          <w:lang w:val="bg-BG"/>
+        </w:rPr>
+      </w:pPr>
+      <w:bookmarkStart w:id="83" w:name="_Toc454812181"/>
+      <w:r>
+        <w:rPr>
+          <w:lang w:val="bg-BG"/>
+        </w:rPr>
+        <w:lastRenderedPageBreak/>
+        <w:t>Еднонишков симулационен мениджър</w:t>
+      </w:r>
+      <w:bookmarkEnd w:id="83"/>
+    </w:p>
+    <w:p>
+      <w:pPr>
+        <w:rPr>
+          <w:lang w:val="bg-BG"/>
+        </w:rPr>
+      </w:pPr>
+    </w:p>
+    <w:p>
+      <w:pPr>
+        <w:rPr>
+          <w:lang w:val="bg-BG"/>
+        </w:rPr>
+        <w:sectPr>
+          <w:pgSz w:w="11906" w:h="16838"/>
+          <w:pgMar w:top="1417" w:right="1417" w:bottom="1417" w:left="1417" w:header="708" w:footer="708" w:gutter="0"/>
+          <w:cols w:space="708"/>
+          <w:docGrid w:linePitch="360"/>
+        </w:sectPr>
+      </w:pPr>
+      <w:r>
+        <w:rPr>
+          <w:noProof/>
+          <w:lang w:val="bg-BG" w:eastAsia="bg-BG" w:bidi="ar-SA"/>
+        </w:rPr>
+        <w:drawing>
+          <wp:inline distT="0" distB="0" distL="0" distR="0">
+            <wp:extent cx="2984482" cy="5296535"/>
+            <wp:effectExtent l="19050" t="0" r="6368" b="0"/>
+            <wp:docPr id="37" name="Picture 36" descr="Parallel simulation activity diagram.png"/>
+            <wp:cNvGraphicFramePr>
+              <a:graphicFrameLocks xmlns:a="http://schemas.openxmlformats.org/drawingml/2006/main" noChangeAspect="1"/>
+            </wp:cNvGraphicFramePr>
+            <a:graphic xmlns:a="http://schemas.openxmlformats.org/drawingml/2006/main">
+              <a:graphicData uri="http://schemas.openxmlformats.org/drawingml/2006/picture">
+                <pic:pic xmlns:pic="http://schemas.openxmlformats.org/drawingml/2006/picture">
+                  <pic:nvPicPr>
+                    <pic:cNvPr id="0" name="Parallel simulation activity diagram.png"/>
+                    <pic:cNvPicPr/>
+                  </pic:nvPicPr>
+                  <pic:blipFill>
+                    <a:blip r:embed="rId43" cstate="print"/>
+                    <a:stretch>
+                      <a:fillRect/>
+                    </a:stretch>
+                  </pic:blipFill>
+                  <pic:spPr>
+                    <a:xfrm>
+                      <a:off x="0" y="0"/>
+                      <a:ext cx="2984482" cy="5296535"/>
+                    </a:xfrm>
+                    <a:prstGeom prst="rect">
+                      <a:avLst/>
+                    </a:prstGeom>
+                  </pic:spPr>
+                </pic:pic>
+              </a:graphicData>
+            </a:graphic>
+          </wp:inline>
+        </w:drawing>
+      </w:r>
+    </w:p>
+    <w:p>
+      <w:pPr>
+        <w:pStyle w:val="Heading4"/>
+        <w:numPr>
+          <w:ilvl w:val="3"/>
+          <w:numId w:val="19"/>
+        </w:numPr>
+        <w:spacing w:before="0" w:after="240"/>
+        <w:rPr>
+          <w:lang w:val="bg-BG"/>
+        </w:rPr>
+      </w:pPr>
+      <w:bookmarkStart w:id="84" w:name="_Toc454812182"/>
+      <w:r>
+        <w:rPr>
+          <w:lang w:val="bg-BG"/>
+        </w:rPr>
+        <w:lastRenderedPageBreak/>
+        <w:t>Паралелен симулационен мениджър</w:t>
+      </w:r>
+      <w:bookmarkEnd w:id="84"/>
+    </w:p>
+    <w:p>
+      <w:pPr>
+        <w:rPr>
+          <w:lang w:val="bg-BG"/>
+        </w:rPr>
+      </w:pPr>
+    </w:p>
+    <w:p>
+      <w:pPr>
+        <w:rPr>
+          <w:lang w:val="bg-BG"/>
+        </w:rPr>
+      </w:pPr>
+      <w:r>
+        <w:rPr>
+          <w:lang w:val="bg-BG"/>
+        </w:rPr>
+        <w:drawing>
+          <wp:inline distT="0" distB="0" distL="0" distR="0">
+            <wp:extent cx="5760720" cy="5296535"/>
+            <wp:effectExtent l="19050" t="0" r="0" b="0"/>
+            <wp:docPr id="38" name="Picture 36" descr="Parallel simulation activity diagram.png"/>
+            <wp:cNvGraphicFramePr>
+              <a:graphicFrameLocks xmlns:a="http://schemas.openxmlformats.org/drawingml/2006/main" noChangeAspect="1"/>
+            </wp:cNvGraphicFramePr>
+            <a:graphic xmlns:a="http://schemas.openxmlformats.org/drawingml/2006/main">
+              <a:graphicData uri="http://schemas.openxmlformats.org/drawingml/2006/picture">
+                <pic:pic xmlns:pic="http://schemas.openxmlformats.org/drawingml/2006/picture">
+                  <pic:nvPicPr>
+                    <pic:cNvPr id="0" name="Parallel simulation activity diagram.png"/>
+                    <pic:cNvPicPr/>
+                  </pic:nvPicPr>
+                  <pic:blipFill>
+                    <a:blip r:embed="rId44" cstate="print"/>
+                    <a:stretch>
+                      <a:fillRect/>
+                    </a:stretch>
+                  </pic:blipFill>
+                  <pic:spPr>
+                    <a:xfrm>
+                      <a:off x="0" y="0"/>
+                      <a:ext cx="5760720" cy="5296535"/>
+                    </a:xfrm>
+                    <a:prstGeom prst="rect">
+                      <a:avLst/>
+                    </a:prstGeom>
+                  </pic:spPr>
+                </pic:pic>
+              </a:graphicData>
+            </a:graphic>
+          </wp:inline>
+        </w:drawing>
+      </w:r>
+    </w:p>
+    <w:p>
+      <w:pPr>
+        <w:rPr>
+          <w:lang w:val="bg-BG"/>
+        </w:rPr>
+      </w:pPr>
+    </w:p>
+    <w:p>
+      <w:pPr>
+        <w:jc w:val="center"/>
+        <w:rPr>
+          <w:lang w:val="bg-BG"/>
+        </w:rPr>
+      </w:pPr>
+    </w:p>
+    <w:p>
+      <w:pPr>
+        <w:rPr>
+          <w:lang w:val="bg-BG"/>
+        </w:rPr>
+      </w:pPr>
+    </w:p>
+    <w:p>
+      <w:pPr>
+        <w:rPr>
+          <w:lang w:val="bg-BG"/>
+        </w:rPr>
+        <w:sectPr>
+          <w:pgSz w:w="11906" w:h="16838"/>
+          <w:pgMar w:top="1417" w:right="1417" w:bottom="1417" w:left="1417" w:header="708" w:footer="708" w:gutter="0"/>
+          <w:cols w:space="708"/>
+          <w:docGrid w:linePitch="360"/>
+        </w:sectPr>
+      </w:pPr>
+    </w:p>
+    <w:p>
+      <w:pPr>
         <w:pStyle w:val="Heading3"/>
         <w:numPr>
           <w:ilvl w:val="2"/>
@@ -16083,6 +17897,7 @@
           <w:lang w:val="bg-BG"/>
         </w:rPr>
       </w:pPr>
+      <w:bookmarkStart w:id="85" w:name="_Toc454812183"/>
       <w:r>
         <w:rPr>
           <w:lang w:val="bg-BG"/>
@@ -16099,6 +17914,7 @@
         </w:rPr>
         <w:t>услуга</w:t>
       </w:r>
+      <w:bookmarkEnd w:id="85"/>
     </w:p>
     <w:p>
       <w:pPr>
@@ -16278,7 +18094,7 @@
                     <pic:cNvPicPr/>
                   </pic:nvPicPr>
                   <pic:blipFill>
-                    <a:blip r:embed="rId41" cstate="print"/>
+                    <a:blip r:embed="rId45" cstate="print"/>
                     <a:stretch>
                       <a:fillRect/>
                     </a:stretch>
@@ -16306,7 +18122,7 @@
           <w:lang w:val="bg-BG"/>
         </w:rPr>
       </w:pPr>
-      <w:bookmarkStart w:id="75" w:name="_Ref454810474"/>
+      <w:bookmarkStart w:id="86" w:name="_Ref454810474"/>
       <w:r>
         <w:t xml:space="preserve">Фигура </w:t>
       </w:r>
@@ -16326,10 +18142,10 @@
           <w:rPr>
             <w:noProof/>
           </w:rPr>
-          <w:t>6</w:t>
+          <w:t>8</w:t>
         </w:r>
       </w:fldSimple>
-      <w:bookmarkEnd w:id="75"/>
+      <w:bookmarkEnd w:id="86"/>
       <w:r>
         <w:t xml:space="preserve"> </w:t>
       </w:r>
@@ -16634,7 +18450,7 @@
                     <pic:cNvPicPr/>
                   </pic:nvPicPr>
                   <pic:blipFill>
-                    <a:blip r:embed="rId42" cstate="print"/>
+                    <a:blip r:embed="rId46" cstate="print"/>
                     <a:stretch>
                       <a:fillRect/>
                     </a:stretch>
@@ -16662,7 +18478,7 @@
           <w:lang w:val="bg-BG"/>
         </w:rPr>
       </w:pPr>
-      <w:bookmarkStart w:id="76" w:name="_Ref454811628"/>
+      <w:bookmarkStart w:id="87" w:name="_Ref454811628"/>
       <w:r>
         <w:t xml:space="preserve">Фигура </w:t>
       </w:r>
@@ -16682,10 +18498,10 @@
           <w:rPr>
             <w:noProof/>
           </w:rPr>
-          <w:t>7</w:t>
+          <w:t>9</w:t>
         </w:r>
       </w:fldSimple>
-      <w:bookmarkEnd w:id="76"/>
+      <w:bookmarkEnd w:id="87"/>
       <w:r>
         <w:rPr>
           <w:lang w:val="bg-BG"/>
@@ -16769,6 +18585,7 @@
           <w:lang w:val="bg-BG"/>
         </w:rPr>
       </w:pPr>
+      <w:bookmarkStart w:id="88" w:name="_Toc454812184"/>
       <w:r>
         <w:rPr>
           <w:lang w:val="bg-BG"/>
@@ -16776,6 +18593,7 @@
         <w:lastRenderedPageBreak/>
         <w:t>Клиентски модул</w:t>
       </w:r>
+      <w:bookmarkEnd w:id="88"/>
     </w:p>
     <w:sectPr>
       <w:pgSz w:w="11906" w:h="16838"/>
@@ -17031,7 +18849,7 @@
         <w:rPr>
           <w:noProof/>
         </w:rPr>
-        <w:t>33</w:t>
+        <w:t>35</w:t>
       </w:r>
     </w:fldSimple>
   </w:p>
@@ -22042,7 +23860,7 @@
 </file>
 
 <file path=customXml/itemProps1.xml><?xml version="1.0" encoding="utf-8"?>
-<ds:datastoreItem xmlns:ds="http://schemas.openxmlformats.org/officeDocument/2006/customXml" ds:itemID="{D81AC979-F766-4FE2-9984-9FAEC6868398}">
+<ds:datastoreItem xmlns:ds="http://schemas.openxmlformats.org/officeDocument/2006/customXml" ds:itemID="{4C206D16-8DCB-4F7E-8BBB-26274C09C31D}">
   <ds:schemaRefs>
     <ds:schemaRef ds:uri="http://schemas.openxmlformats.org/officeDocument/2006/bibliography"/>
   </ds:schemaRefs>

</xml_diff>

<commit_message>
Simulation managers explained and thus the documentation for the server module is completed!
</commit_message>
<xml_diff>
--- a/documentation/src/main/resources/Monte Carlo Simulation Debugger.docx
+++ b/documentation/src/main/resources/Monte Carlo Simulation Debugger.docx
@@ -7312,6 +7312,7 @@
       <w:pPr>
         <w:ind w:firstLine="567"/>
       </w:pPr>
+      <w:proofErr w:type="gramStart"/>
       <w:r>
         <w:t>Java</w:t>
       </w:r>
@@ -7358,7 +7359,11 @@
         <w:t>JVM</w:t>
       </w:r>
       <w:r>
-        <w:t xml:space="preserve">. </w:t>
+        <w:t>.</w:t>
+      </w:r>
+      <w:proofErr w:type="gramEnd"/>
+      <w:r>
+        <w:t xml:space="preserve"> </w:t>
       </w:r>
       <w:r>
         <w:rPr>
@@ -7980,6 +7985,7 @@
           <w:lang w:val="bg-BG"/>
         </w:rPr>
       </w:pPr>
+      <w:proofErr w:type="gramStart"/>
       <w:r>
         <w:t>JUnit</w:t>
       </w:r>
@@ -7990,7 +7996,11 @@
         <w:t xml:space="preserve"> е софтуерна рамка за компонентно тестване за езика </w:t>
       </w:r>
       <w:r>
-        <w:t xml:space="preserve">Java. </w:t>
+        <w:t>Java.</w:t>
+      </w:r>
+      <w:proofErr w:type="gramEnd"/>
+      <w:r>
+        <w:t xml:space="preserve"> </w:t>
       </w:r>
       <w:r>
         <w:rPr>
@@ -8051,6 +8061,7 @@
         </w:rPr>
         <w:fldChar w:fldCharType="separate"/>
       </w:r>
+      <w:proofErr w:type="gramStart"/>
       <w:r>
         <w:t xml:space="preserve">Фигура </w:t>
       </w:r>
@@ -8081,6 +8092,7 @@
         </w:rPr>
         <w:t xml:space="preserve"> показва примерни резултати от тестване на проект.</w:t>
       </w:r>
+      <w:proofErr w:type="gramEnd"/>
     </w:p>
     <w:p>
       <w:pPr>
@@ -8203,6 +8215,7 @@
       <w:pPr>
         <w:ind w:firstLine="567"/>
       </w:pPr>
+      <w:proofErr w:type="gramStart"/>
       <w:r>
         <w:t>Git</w:t>
       </w:r>
@@ -8218,6 +8231,7 @@
         </w:rPr>
         <w:t xml:space="preserve"> широко използвана в софтуерната разработка.</w:t>
       </w:r>
+      <w:proofErr w:type="gramEnd"/>
       <w:r>
         <w:rPr>
           <w:lang w:val="bg-BG"/>
@@ -8459,6 +8473,7 @@
           <w:lang w:val="bg-BG"/>
         </w:rPr>
       </w:pPr>
+      <w:proofErr w:type="gramStart"/>
       <w:r>
         <w:t xml:space="preserve">Maven </w:t>
       </w:r>
@@ -8475,7 +8490,14 @@
         <w:rPr>
           <w:lang w:val="bg-BG"/>
         </w:rPr>
-        <w:t xml:space="preserve">проекти. </w:t>
+        <w:t>проекти.</w:t>
+      </w:r>
+      <w:proofErr w:type="gramEnd"/>
+      <w:r>
+        <w:rPr>
+          <w:lang w:val="bg-BG"/>
+        </w:rPr>
+        <w:t xml:space="preserve"> </w:t>
       </w:r>
       <w:r>
         <w:rPr>
@@ -8510,6 +8532,7 @@
         </w:rPr>
         <w:t xml:space="preserve"> в основната директория на проекта. </w:t>
       </w:r>
+      <w:proofErr w:type="gramStart"/>
       <w:r>
         <w:t xml:space="preserve">Maven </w:t>
       </w:r>
@@ -8526,7 +8549,14 @@
         <w:rPr>
           <w:lang w:val="bg-BG"/>
         </w:rPr>
-        <w:t xml:space="preserve">библиотеки и приставки от множество хранилища като ги запазва в локален кеш от изтеглени артефакти. Втората основна функция на </w:t>
+        <w:t>библиотеки и приставки от множество хранилища като ги запазва в локален кеш от изтеглени артефакти.</w:t>
+      </w:r>
+      <w:proofErr w:type="gramEnd"/>
+      <w:r>
+        <w:rPr>
+          <w:lang w:val="bg-BG"/>
+        </w:rPr>
+        <w:t xml:space="preserve"> Втората основна функция на </w:t>
       </w:r>
       <w:r>
         <w:t>Maven</w:t>
@@ -8721,6 +8751,7 @@
           <w:lang w:val="bg-BG"/>
         </w:rPr>
       </w:pPr>
+      <w:proofErr w:type="gramStart"/>
       <w:r>
         <w:t xml:space="preserve">XML </w:t>
       </w:r>
@@ -8728,7 +8759,14 @@
         <w:rPr>
           <w:lang w:val="bg-BG"/>
         </w:rPr>
-        <w:t xml:space="preserve">е маркиращ език, който дефинира правила за създаване на документи във формат подходящ за четене от хора и компютри. Въпреки че дизайна на </w:t>
+        <w:t>е маркиращ език, който дефинира правила за създаване на документи във формат подходящ за четене от хора и компютри.</w:t>
+      </w:r>
+      <w:proofErr w:type="gramEnd"/>
+      <w:r>
+        <w:rPr>
+          <w:lang w:val="bg-BG"/>
+        </w:rPr>
+        <w:t xml:space="preserve"> Въпреки че дизайна на </w:t>
       </w:r>
       <w:r>
         <w:t xml:space="preserve">XML </w:t>
@@ -8757,6 +8795,7 @@
         </w:rPr>
         <w:t xml:space="preserve"> </w:t>
       </w:r>
+      <w:proofErr w:type="gramStart"/>
       <w:r>
         <w:t xml:space="preserve">XML </w:t>
       </w:r>
@@ -8775,6 +8814,7 @@
         </w:rPr>
         <w:t xml:space="preserve"> сервизи.</w:t>
       </w:r>
+      <w:proofErr w:type="gramEnd"/>
       <w:r>
         <w:rPr>
           <w:lang w:val="bg-BG"/>
@@ -8988,6 +9028,7 @@
           <w:lang w:val="bg-BG"/>
         </w:rPr>
       </w:pPr>
+      <w:proofErr w:type="gramStart"/>
       <w:r>
         <w:t xml:space="preserve">JAXB </w:t>
       </w:r>
@@ -9042,12 +9083,14 @@
         </w:rPr>
         <w:t>представяния.</w:t>
       </w:r>
+      <w:proofErr w:type="gramEnd"/>
       <w:r>
         <w:rPr>
           <w:lang w:val="bg-BG"/>
         </w:rPr>
         <w:t xml:space="preserve"> </w:t>
       </w:r>
+      <w:proofErr w:type="gramStart"/>
       <w:r>
         <w:t xml:space="preserve">JAXB </w:t>
       </w:r>
@@ -9067,7 +9110,11 @@
         <w:t xml:space="preserve"> приложението, които ще се пакетират в </w:t>
       </w:r>
       <w:r>
-        <w:t xml:space="preserve">XML. </w:t>
+        <w:t>XML.</w:t>
+      </w:r>
+      <w:proofErr w:type="gramEnd"/>
+      <w:r>
+        <w:t xml:space="preserve"> </w:t>
       </w:r>
       <w:r>
         <w:rPr>
@@ -11387,7 +11434,7 @@
         </w:rPr>
         <w:drawing>
           <wp:inline distT="0" distB="0" distL="0" distR="0">
-            <wp:extent cx="5760720" cy="3425825"/>
+            <wp:extent cx="5760622" cy="3425825"/>
             <wp:effectExtent l="19050" t="0" r="0" b="0"/>
             <wp:docPr id="20" name="Picture 19" descr="Variables hierarchy.png"/>
             <wp:cNvGraphicFramePr>
@@ -11409,7 +11456,7 @@
                   <pic:spPr>
                     <a:xfrm>
                       <a:off x="0" y="0"/>
-                      <a:ext cx="5760720" cy="3425825"/>
+                      <a:ext cx="5760622" cy="3425825"/>
                     </a:xfrm>
                     <a:prstGeom prst="rect">
                       <a:avLst/>
@@ -11468,6 +11515,7 @@
           <w:lang w:val="bg-BG"/>
         </w:rPr>
       </w:pPr>
+      <w:proofErr w:type="gramStart"/>
       <w:r>
         <w:rPr>
           <w:b/>
@@ -11481,7 +11529,14 @@
         <w:rPr>
           <w:lang w:val="bg-BG"/>
         </w:rPr>
-        <w:t>Дефинира поведението на стохастичните променливи. Всяка инстанция на променлива притежава низов идентификатор, чрез който може да бъде реферирана от възли на калкулационното дърво. Всяка имплементация на интерфейса трябва да реализира методите за извличане на единична стойност и генерирането на серия от стойности с определена дължина.</w:t>
+        <w:t>Дефинира поведението на стохастичните променливи.</w:t>
+      </w:r>
+      <w:proofErr w:type="gramEnd"/>
+      <w:r>
+        <w:rPr>
+          <w:lang w:val="bg-BG"/>
+        </w:rPr>
+        <w:t xml:space="preserve"> Всяка инстанция на променлива притежава низов идентификатор, чрез който може да бъде реферирана от възли на калкулационното дърво. Всяка имплементация на интерфейса трябва да реализира методите за извличане на единична стойност и генерирането на серия от стойности с определена дължина.</w:t>
       </w:r>
     </w:p>
     <w:p>
@@ -11491,6 +11546,7 @@
           <w:lang w:val="bg-BG"/>
         </w:rPr>
       </w:pPr>
+      <w:proofErr w:type="gramStart"/>
       <w:r>
         <w:rPr>
           <w:b/>
@@ -11504,7 +11560,14 @@
         <w:rPr>
           <w:lang w:val="bg-BG"/>
         </w:rPr>
-        <w:t xml:space="preserve">Абстрактният клас за стохастична променлива събира в себе си обща функционалност на всички свои наследници. Общата функционалност се изразява в управлението на идентификатора на променливата, както и наличието на генератор на случайни числа. С цел повторяемост на тестовите резултати на генератор а може да бъде зададен </w:t>
+        <w:t>Абстрактният клас за стохастична променлива събира в себе си обща функционалност на всички свои наследници.</w:t>
+      </w:r>
+      <w:proofErr w:type="gramEnd"/>
+      <w:r>
+        <w:rPr>
+          <w:lang w:val="bg-BG"/>
+        </w:rPr>
+        <w:t xml:space="preserve"> Общата функционалност се изразява в управлението на идентификатора на променливата, както и наличието на генератор на случайни числа. С цел повторяемост на тестовите резултати на генератор а може да бъде зададен </w:t>
       </w:r>
       <w:r>
         <w:t>seed.</w:t>
@@ -11575,6 +11638,7 @@
           <w:lang w:val="bg-BG"/>
         </w:rPr>
       </w:pPr>
+      <w:proofErr w:type="gramStart"/>
       <w:r>
         <w:rPr>
           <w:b/>
@@ -11597,7 +11661,11 @@
         <w:t>Поражда серии с равномерно разпределение</w:t>
       </w:r>
       <w:r>
-        <w:t xml:space="preserve">. </w:t>
+        <w:t>.</w:t>
+      </w:r>
+      <w:proofErr w:type="gramEnd"/>
+      <w:r>
+        <w:t xml:space="preserve"> </w:t>
       </w:r>
       <w:r>
         <w:rPr>
@@ -11650,6 +11718,7 @@
           <w:lang w:val="bg-BG"/>
         </w:rPr>
       </w:pPr>
+      <w:proofErr w:type="gramStart"/>
       <w:r>
         <w:rPr>
           <w:b/>
@@ -11663,7 +11732,14 @@
         <w:rPr>
           <w:lang w:val="bg-BG"/>
         </w:rPr>
-        <w:t>– Поражда серии с нормално разпределение. Аргументи:</w:t>
+        <w:t>– Поражда серии с нормално разпределение.</w:t>
+      </w:r>
+      <w:proofErr w:type="gramEnd"/>
+      <w:r>
+        <w:rPr>
+          <w:lang w:val="bg-BG"/>
+        </w:rPr>
+        <w:t xml:space="preserve"> Аргументи:</w:t>
       </w:r>
     </w:p>
     <w:p>
@@ -11716,6 +11792,7 @@
           <w:lang w:val="bg-BG"/>
         </w:rPr>
       </w:pPr>
+      <w:proofErr w:type="gramStart"/>
       <w:r>
         <w:rPr>
           <w:b/>
@@ -11735,7 +11812,14 @@
         <w:rPr>
           <w:lang w:val="bg-BG"/>
         </w:rPr>
-        <w:t>. Аргументи:</w:t>
+        <w:t>.</w:t>
+      </w:r>
+      <w:proofErr w:type="gramEnd"/>
+      <w:r>
+        <w:rPr>
+          <w:lang w:val="bg-BG"/>
+        </w:rPr>
+        <w:t xml:space="preserve"> Аргументи:</w:t>
       </w:r>
     </w:p>
     <w:p>
@@ -11788,6 +11872,7 @@
           <w:lang w:val="bg-BG"/>
         </w:rPr>
       </w:pPr>
+      <w:proofErr w:type="gramStart"/>
       <w:r>
         <w:rPr>
           <w:b/>
@@ -11819,7 +11904,14 @@
         <w:rPr>
           <w:lang w:val="bg-BG"/>
         </w:rPr>
-        <w:t>разпределение. Аргументи:</w:t>
+        <w:t>разпределение.</w:t>
+      </w:r>
+      <w:proofErr w:type="gramEnd"/>
+      <w:r>
+        <w:rPr>
+          <w:lang w:val="bg-BG"/>
+        </w:rPr>
+        <w:t xml:space="preserve"> Аргументи:</w:t>
       </w:r>
     </w:p>
     <w:p>
@@ -11872,6 +11964,7 @@
           <w:lang w:val="bg-BG"/>
         </w:rPr>
       </w:pPr>
+      <w:proofErr w:type="gramStart"/>
       <w:r>
         <w:rPr>
           <w:b/>
@@ -11888,7 +11981,14 @@
         <w:rPr>
           <w:lang w:val="bg-BG"/>
         </w:rPr>
-        <w:t>. Аргумент</w:t>
+        <w:t>.</w:t>
+      </w:r>
+      <w:proofErr w:type="gramEnd"/>
+      <w:r>
+        <w:rPr>
+          <w:lang w:val="bg-BG"/>
+        </w:rPr>
+        <w:t xml:space="preserve"> Аргумент</w:t>
       </w:r>
       <w:r>
         <w:rPr>
@@ -12092,6 +12192,7 @@
           <w:lang w:val="bg-BG"/>
         </w:rPr>
       </w:pPr>
+      <w:proofErr w:type="gramStart"/>
       <w:r>
         <w:rPr>
           <w:b/>
@@ -12105,7 +12206,14 @@
         <w:rPr>
           <w:lang w:val="bg-BG"/>
         </w:rPr>
-        <w:t xml:space="preserve">Дефинира интерфейса на всички калкулационни възли. Всеки възел притежава низов идентификатор. Според нуждата може да се добави семантика във възела чрез свойствата „Роля” и „Описание”. </w:t>
+        <w:t>Дефинира интерфейса на всички калкулационни възли.</w:t>
+      </w:r>
+      <w:proofErr w:type="gramEnd"/>
+      <w:r>
+        <w:rPr>
+          <w:lang w:val="bg-BG"/>
+        </w:rPr>
+        <w:t xml:space="preserve"> Всеки възел притежава низов идентификатор. Според нуждата може да се добави семантика във възела чрез свойствата „Роля” и „Описание”. </w:t>
       </w:r>
     </w:p>
     <w:p>
@@ -12265,6 +12373,7 @@
           <w:lang w:val="bg-BG"/>
         </w:rPr>
       </w:pPr>
+      <w:proofErr w:type="gramStart"/>
       <w:r>
         <w:rPr>
           <w:b/>
@@ -12278,7 +12387,14 @@
         <w:rPr>
           <w:lang w:val="bg-BG"/>
         </w:rPr>
-        <w:t xml:space="preserve">Реализира общата функционалност на всички операционни възли. Отговаря за управлението на възловия идентификатор, ролята и описанието на възела. От важно значение за </w:t>
+        <w:t>Реализира общата функционалност на всички операционни възли.</w:t>
+      </w:r>
+      <w:proofErr w:type="gramEnd"/>
+      <w:r>
+        <w:rPr>
+          <w:lang w:val="bg-BG"/>
+        </w:rPr>
+        <w:t xml:space="preserve"> Отговаря за управлението на възловия идентификатор, ролята и описанието на възела. От важно значение за </w:t>
       </w:r>
       <w:r>
         <w:rPr>
@@ -12408,6 +12524,7 @@
           <w:lang w:val="bg-BG"/>
         </w:rPr>
       </w:pPr>
+      <w:proofErr w:type="gramStart"/>
       <w:r>
         <w:rPr>
           <w:b/>
@@ -12421,7 +12538,14 @@
         <w:rPr>
           <w:lang w:val="bg-BG"/>
         </w:rPr>
-        <w:t xml:space="preserve">Този възел има функционалност на константна стойност. Независимо от симулационния контекст винаги връща зададената стойност на свойството си </w:t>
+        <w:t>Този възел има функционалност на константна стойност.</w:t>
+      </w:r>
+      <w:proofErr w:type="gramEnd"/>
+      <w:r>
+        <w:rPr>
+          <w:lang w:val="bg-BG"/>
+        </w:rPr>
+        <w:t xml:space="preserve"> Независимо от симулационния контекст винаги връща зададената стойност на свойството си </w:t>
       </w:r>
       <w:r>
         <w:t>value.</w:t>
@@ -12440,6 +12564,7 @@
           <w:lang w:val="bg-BG"/>
         </w:rPr>
       </w:pPr>
+      <w:proofErr w:type="gramStart"/>
       <w:r>
         <w:rPr>
           <w:b/>
@@ -12456,7 +12581,14 @@
         <w:rPr>
           <w:lang w:val="bg-BG"/>
         </w:rPr>
-        <w:t xml:space="preserve">Този възел реферира стойността на стохастична променлива. Свойството му </w:t>
+        <w:t>Този възел реферира стойността на стохастична променлива.</w:t>
+      </w:r>
+      <w:proofErr w:type="gramEnd"/>
+      <w:r>
+        <w:rPr>
+          <w:lang w:val="bg-BG"/>
+        </w:rPr>
+        <w:t xml:space="preserve"> Свойството му </w:t>
       </w:r>
       <w:r>
         <w:t xml:space="preserve">“name” </w:t>
@@ -12652,6 +12784,7 @@
           <w:lang w:val="bg-BG"/>
         </w:rPr>
       </w:pPr>
+      <w:proofErr w:type="gramStart"/>
       <w:r>
         <w:rPr>
           <w:b/>
@@ -12665,7 +12798,14 @@
         <w:rPr>
           <w:lang w:val="bg-BG"/>
         </w:rPr>
-        <w:t>Базов клас за всички едноаргументни калкулационни възли. Съдържа функционалност за управление на аргумента.</w:t>
+        <w:t>Базов клас за всички едноаргументни калкулационни възли.</w:t>
+      </w:r>
+      <w:proofErr w:type="gramEnd"/>
+      <w:r>
+        <w:rPr>
+          <w:lang w:val="bg-BG"/>
+        </w:rPr>
+        <w:t xml:space="preserve"> Съдържа функционалност за управление на аргумента.</w:t>
       </w:r>
     </w:p>
     <w:p>
@@ -12834,6 +12974,7 @@
           <w:lang w:val="bg-BG"/>
         </w:rPr>
       </w:pPr>
+      <w:proofErr w:type="gramStart"/>
       <w:r>
         <w:rPr>
           <w:b/>
@@ -12849,6 +12990,7 @@
         </w:rPr>
         <w:t>Базов клас за всички двуаргументни възли, съдържа масив от два калкулационни възела, които се управляват от наследниците.</w:t>
       </w:r>
+      <w:proofErr w:type="gramEnd"/>
     </w:p>
     <w:p>
       <w:pPr>
@@ -13027,6 +13169,7 @@
           <w:lang w:val="bg-BG"/>
         </w:rPr>
       </w:pPr>
+      <w:proofErr w:type="gramStart"/>
       <w:r>
         <w:rPr>
           <w:b/>
@@ -13043,7 +13186,14 @@
         <w:rPr>
           <w:lang w:val="bg-BG"/>
         </w:rPr>
-        <w:t>Базов клас за всички многоаргументни възли. Съдържа списък от калкулационни възли, върху които да бъде изпълнена груповата операция определена от конкретния наследник.</w:t>
+        <w:t>Базов клас за всички многоаргументни възли.</w:t>
+      </w:r>
+      <w:proofErr w:type="gramEnd"/>
+      <w:r>
+        <w:rPr>
+          <w:lang w:val="bg-BG"/>
+        </w:rPr>
+        <w:t xml:space="preserve"> Съдържа списък от калкулационни възли, върху които да бъде изпълнена груповата операция определена от конкретния наследник.</w:t>
       </w:r>
     </w:p>
     <w:p>
@@ -13752,6 +13902,7 @@
         </w:rPr>
         <w:t xml:space="preserve"> </w:t>
       </w:r>
+      <w:proofErr w:type="gramStart"/>
       <w:r>
         <w:t xml:space="preserve">XML </w:t>
       </w:r>
@@ -13826,6 +13977,7 @@
         </w:rPr>
         <w:t>.</w:t>
       </w:r>
+      <w:proofErr w:type="gramEnd"/>
     </w:p>
     <w:p>
       <w:pPr>
@@ -14127,6 +14279,7 @@
         </w:rPr>
         <w:t xml:space="preserve">по един за всеки възел от калкулационното дърво. </w:t>
       </w:r>
+      <w:proofErr w:type="gramStart"/>
       <w:r>
         <w:t xml:space="preserve">XML </w:t>
       </w:r>
@@ -14195,6 +14348,7 @@
         </w:rPr>
         <w:t>.</w:t>
       </w:r>
+      <w:proofErr w:type="gramEnd"/>
     </w:p>
     <w:p>
       <w:pPr>
@@ -14750,6 +14904,7 @@
           <w:lang w:val="bg-BG"/>
         </w:rPr>
       </w:pPr>
+      <w:proofErr w:type="gramStart"/>
       <w:r>
         <w:rPr>
           <w:b/>
@@ -14796,7 +14951,14 @@
         <w:rPr>
           <w:lang w:val="bg-BG"/>
         </w:rPr>
-        <w:t xml:space="preserve"> симулационни цикли. Съхранението на извлечените серии се реализира съгласно организацията на достъп представена в раздел </w:t>
+        <w:t xml:space="preserve"> симулационни цикли.</w:t>
+      </w:r>
+      <w:proofErr w:type="gramEnd"/>
+      <w:r>
+        <w:rPr>
+          <w:lang w:val="bg-BG"/>
+        </w:rPr>
+        <w:t xml:space="preserve"> Съхранението на извлечените серии се реализира съгласно организацията на достъп представена в раздел </w:t>
       </w:r>
       <w:r>
         <w:rPr>
@@ -15260,6 +15422,7 @@
       <w:r>
         <w:t xml:space="preserve"> </w:t>
       </w:r>
+      <w:proofErr w:type="gramStart"/>
       <w:r>
         <w:rPr>
           <w:lang w:val="bg-BG"/>
@@ -15273,7 +15436,14 @@
         <w:rPr>
           <w:lang w:val="bg-BG"/>
         </w:rPr>
-        <w:t xml:space="preserve">Този интерфейс има единствен метод </w:t>
+        <w:t>Този</w:t>
+      </w:r>
+      <w:proofErr w:type="gramEnd"/>
+      <w:r>
+        <w:rPr>
+          <w:lang w:val="bg-BG"/>
+        </w:rPr>
+        <w:t xml:space="preserve"> интерфейс има единствен метод </w:t>
       </w:r>
       <w:r>
         <w:t>walk,</w:t>
@@ -15307,6 +15477,7 @@
           <w:docGrid w:linePitch="360"/>
         </w:sectPr>
       </w:pPr>
+      <w:proofErr w:type="gramStart"/>
       <w:r>
         <w:rPr>
           <w:b/>
@@ -15355,6 +15526,7 @@
         </w:rPr>
         <w:t>.</w:t>
       </w:r>
+      <w:proofErr w:type="gramEnd"/>
       <w:r>
         <w:rPr>
           <w:lang w:val="bg-BG"/>
@@ -15482,6 +15654,7 @@
           <w:lang w:val="bg-BG"/>
         </w:rPr>
       </w:pPr>
+      <w:proofErr w:type="gramStart"/>
       <w:r>
         <w:rPr>
           <w:b/>
@@ -15495,7 +15668,14 @@
         <w:rPr>
           <w:lang w:val="bg-BG"/>
         </w:rPr>
-        <w:t xml:space="preserve">Този манипулатор преброява възлите в калкулационното дърво. Използва се за </w:t>
+        <w:t>Този манипулатор преброява възлите в калкулационното дърво.</w:t>
+      </w:r>
+      <w:proofErr w:type="gramEnd"/>
+      <w:r>
+        <w:rPr>
+          <w:lang w:val="bg-BG"/>
+        </w:rPr>
+        <w:t xml:space="preserve"> Използва се за </w:t>
       </w:r>
       <w:r>
         <w:rPr>
@@ -15517,6 +15697,7 @@
           <w:lang w:val="bg-BG"/>
         </w:rPr>
       </w:pPr>
+      <w:proofErr w:type="gramStart"/>
       <w:r>
         <w:rPr>
           <w:b/>
@@ -15577,7 +15758,14 @@
         <w:rPr>
           <w:lang w:val="bg-BG"/>
         </w:rPr>
-        <w:t xml:space="preserve">. </w:t>
+        <w:t>.</w:t>
+      </w:r>
+      <w:proofErr w:type="gramEnd"/>
+      <w:r>
+        <w:rPr>
+          <w:lang w:val="bg-BG"/>
+        </w:rPr>
+        <w:t xml:space="preserve"> </w:t>
       </w:r>
       <w:r>
         <w:rPr>
@@ -15623,6 +15811,7 @@
           <w:lang w:val="bg-BG"/>
         </w:rPr>
       </w:pPr>
+      <w:proofErr w:type="gramStart"/>
       <w:r>
         <w:rPr>
           <w:b/>
@@ -15677,7 +15866,14 @@
         <w:rPr>
           <w:lang w:val="bg-BG"/>
         </w:rPr>
-        <w:t>. Освен установяването на правилния индекс за всеки възел от дървото, манипулатора изгражда индекс на възлите (</w:t>
+        <w:t>.</w:t>
+      </w:r>
+      <w:proofErr w:type="gramEnd"/>
+      <w:r>
+        <w:rPr>
+          <w:lang w:val="bg-BG"/>
+        </w:rPr>
+        <w:t xml:space="preserve"> Освен установяването на правилния индекс за всеки възел от дървото, манипулатора изгражда индекс на възлите (</w:t>
       </w:r>
       <w:r>
         <w:t>Map&lt;Integerm Node&gt;</w:t>
@@ -15710,6 +15906,7 @@
           <w:docGrid w:linePitch="360"/>
         </w:sectPr>
       </w:pPr>
+      <w:proofErr w:type="gramStart"/>
       <w:r>
         <w:rPr>
           <w:b/>
@@ -15728,6 +15925,7 @@
         </w:rPr>
         <w:t>Това е клас, който предоставя статични методи за манипулация на калкулационни дървета, чието изпълнение и функционалност са базирани на възловия навигатор и манипулаторите описани по-горе.</w:t>
       </w:r>
+      <w:proofErr w:type="gramEnd"/>
     </w:p>
     <w:p>
       <w:pPr>
@@ -15886,6 +16084,7 @@
           <w:lang w:val="bg-BG"/>
         </w:rPr>
       </w:pPr>
+      <w:proofErr w:type="gramStart"/>
       <w:r>
         <w:rPr>
           <w:b/>
@@ -15905,7 +16104,14 @@
         <w:rPr>
           <w:lang w:val="bg-BG"/>
         </w:rPr>
-        <w:t>симулационния контекст е създаден за абстракция от реалната му имплементация. Дефинира методите, които ще бъдат достъпни на възлите от калкулационното дърво.</w:t>
+        <w:t>симулационния контекст е създаден за абстракция от реалната му имплементация.</w:t>
+      </w:r>
+      <w:proofErr w:type="gramEnd"/>
+      <w:r>
+        <w:rPr>
+          <w:lang w:val="bg-BG"/>
+        </w:rPr>
+        <w:t xml:space="preserve"> Дефинира методите, които ще бъдат достъпни на възлите от калкулационното дърво.</w:t>
       </w:r>
       <w:r>
         <w:rPr>
@@ -15992,6 +16198,7 @@
           <w:lang w:val="bg-BG"/>
         </w:rPr>
       </w:pPr>
+      <w:proofErr w:type="gramStart"/>
       <w:r>
         <w:rPr>
           <w:b/>
@@ -16008,7 +16215,11 @@
         <w:t xml:space="preserve">Това е единствената текуща имплементация на интерфейса </w:t>
       </w:r>
       <w:r>
-        <w:t xml:space="preserve">SimulationContext. </w:t>
+        <w:t>SimulationContext.</w:t>
+      </w:r>
+      <w:proofErr w:type="gramEnd"/>
+      <w:r>
+        <w:t xml:space="preserve"> </w:t>
       </w:r>
       <w:r>
         <w:rPr>
@@ -16348,6 +16559,7 @@
           <w:lang w:val="bg-BG"/>
         </w:rPr>
       </w:pPr>
+      <w:proofErr w:type="gramStart"/>
       <w:r>
         <w:t xml:space="preserve">ValueLogger &lt;interface&gt; - </w:t>
       </w:r>
@@ -16387,6 +16599,7 @@
         </w:rPr>
         <w:t xml:space="preserve"> абстракция от реалната имплементация на логер на стойности.</w:t>
       </w:r>
+      <w:proofErr w:type="gramEnd"/>
     </w:p>
     <w:p>
       <w:pPr>
@@ -16395,6 +16608,7 @@
           <w:lang w:val="bg-BG"/>
         </w:rPr>
       </w:pPr>
+      <w:proofErr w:type="gramStart"/>
       <w:r>
         <w:t xml:space="preserve">MatrixValueLogger – </w:t>
       </w:r>
@@ -16443,7 +16657,14 @@
         <w:rPr>
           <w:lang w:val="bg-BG"/>
         </w:rPr>
-        <w:t xml:space="preserve">. При инстанцирането си създава двумерна матрица с нужната размерност за конкретния брой симулационни цикли и размер на калкулационното дърво. Използва и статичния метод на </w:t>
+        <w:t>.</w:t>
+      </w:r>
+      <w:proofErr w:type="gramEnd"/>
+      <w:r>
+        <w:rPr>
+          <w:lang w:val="bg-BG"/>
+        </w:rPr>
+        <w:t xml:space="preserve"> При инстанцирането си създава двумерна матрица с нужната размерност за конкретния брой симулационни цикли и размер на калкулационното дърво. Използва и статичния метод на </w:t>
       </w:r>
       <w:r>
         <w:t>TreeUtilities</w:t>
@@ -16518,6 +16739,7 @@
           <w:lang w:val="bg-BG"/>
         </w:rPr>
       </w:pPr>
+      <w:proofErr w:type="gramStart"/>
       <w:r>
         <w:t>LoggingValueLogge</w:t>
       </w:r>
@@ -16557,6 +16779,7 @@
         </w:rPr>
         <w:t>за записването на симулационните стойности.</w:t>
       </w:r>
+      <w:proofErr w:type="gramEnd"/>
     </w:p>
     <w:p>
       <w:pPr>
@@ -16565,6 +16788,7 @@
           <w:lang w:val="bg-BG"/>
         </w:rPr>
       </w:pPr>
+      <w:proofErr w:type="gramStart"/>
       <w:r>
         <w:t xml:space="preserve">CompositeValueLogger – </w:t>
       </w:r>
@@ -16572,7 +16796,14 @@
         <w:rPr>
           <w:lang w:val="bg-BG"/>
         </w:rPr>
-        <w:t xml:space="preserve">Този логер на стойности има функционалността на контейнер от логери. При извикването на метода му </w:t>
+        <w:t>Този логер на стойности има функционалността на контейнер от логери.</w:t>
+      </w:r>
+      <w:proofErr w:type="gramEnd"/>
+      <w:r>
+        <w:rPr>
+          <w:lang w:val="bg-BG"/>
+        </w:rPr>
+        <w:t xml:space="preserve"> При извикването на метода му </w:t>
       </w:r>
       <w:r>
         <w:t xml:space="preserve">logValue, </w:t>
@@ -16743,6 +16974,8 @@
         </w:rPr>
       </w:pPr>
       <w:bookmarkStart w:id="79" w:name="_Toc454812179"/>
+      <w:bookmarkStart w:id="80" w:name="_Ref454817641"/>
+      <w:bookmarkStart w:id="81" w:name="_Ref454818535"/>
       <w:r>
         <w:rPr>
           <w:lang w:val="bg-BG"/>
@@ -16750,6 +16983,8 @@
         <w:t>Слушатели за приключване на симулация</w:t>
       </w:r>
       <w:bookmarkEnd w:id="79"/>
+      <w:bookmarkEnd w:id="80"/>
+      <w:bookmarkEnd w:id="81"/>
     </w:p>
     <w:p>
       <w:pPr>
@@ -16837,6 +17072,7 @@
           <w:lang w:val="bg-BG"/>
         </w:rPr>
       </w:pPr>
+      <w:proofErr w:type="gramStart"/>
       <w:r>
         <w:t xml:space="preserve">SimulationCompletionListener &lt;interface&gt; - </w:t>
       </w:r>
@@ -16844,7 +17080,14 @@
         <w:rPr>
           <w:lang w:val="bg-BG"/>
         </w:rPr>
-        <w:t xml:space="preserve">Интерфейс, който осигурява абстракция от реалната имплементация на слушател. </w:t>
+        <w:t>Интерфейс, който осигурява абстракция от реалната имплементация на слушател.</w:t>
+      </w:r>
+      <w:proofErr w:type="gramEnd"/>
+      <w:r>
+        <w:rPr>
+          <w:lang w:val="bg-BG"/>
+        </w:rPr>
+        <w:t xml:space="preserve"> </w:t>
       </w:r>
       <w:r>
         <w:rPr>
@@ -16857,6 +17100,7 @@
       <w:pPr>
         <w:ind w:firstLine="567"/>
       </w:pPr>
+      <w:proofErr w:type="gramStart"/>
       <w:r>
         <w:t xml:space="preserve">LatchLoweringCompletionListener – </w:t>
       </w:r>
@@ -16890,6 +17134,7 @@
       <w:r>
         <w:t>.</w:t>
       </w:r>
+      <w:proofErr w:type="gramEnd"/>
       <w:r>
         <w:rPr>
           <w:lang w:val="bg-BG"/>
@@ -16916,6 +17161,7 @@
       <w:pPr>
         <w:ind w:firstLine="567"/>
       </w:pPr>
+      <w:proofErr w:type="gramStart"/>
       <w:r>
         <w:t xml:space="preserve">CompositeCompletionListener – </w:t>
       </w:r>
@@ -16923,7 +17169,14 @@
         <w:rPr>
           <w:lang w:val="bg-BG"/>
         </w:rPr>
-        <w:t xml:space="preserve">Този слушател има функционалността на контейнер от слушатели. При извикването на метода му </w:t>
+        <w:t>Този слушател има функционалността на контейнер от слушатели.</w:t>
+      </w:r>
+      <w:proofErr w:type="gramEnd"/>
+      <w:r>
+        <w:rPr>
+          <w:lang w:val="bg-BG"/>
+        </w:rPr>
+        <w:t xml:space="preserve"> При извикването на метода му </w:t>
       </w:r>
       <w:r>
         <w:t xml:space="preserve">notify, </w:t>
@@ -16996,7 +17249,7 @@
           <w:docGrid w:linePitch="360"/>
         </w:sectPr>
       </w:pPr>
-      <w:bookmarkStart w:id="80" w:name="_Ref454812522"/>
+      <w:bookmarkStart w:id="82" w:name="_Ref454812522"/>
       <w:r>
         <w:t xml:space="preserve">Фигура </w:t>
       </w:r>
@@ -17019,7 +17272,7 @@
           <w:t>6</w:t>
         </w:r>
       </w:fldSimple>
-      <w:bookmarkEnd w:id="80"/>
+      <w:bookmarkEnd w:id="82"/>
       <w:r>
         <w:rPr>
           <w:lang w:val="bg-BG"/>
@@ -17039,7 +17292,8 @@
           <w:lang w:val="bg-BG"/>
         </w:rPr>
       </w:pPr>
-      <w:bookmarkStart w:id="81" w:name="_Toc454812180"/>
+      <w:bookmarkStart w:id="83" w:name="_Toc454812180"/>
+      <w:bookmarkStart w:id="84" w:name="_Ref454817144"/>
       <w:r>
         <w:rPr>
           <w:lang w:val="bg-BG"/>
@@ -17047,6 +17301,7 @@
         <w:lastRenderedPageBreak/>
         <w:t>Подготовка на симулационния контекст</w:t>
       </w:r>
+      <w:bookmarkEnd w:id="84"/>
     </w:p>
     <w:p>
       <w:pPr>
@@ -17169,7 +17424,7 @@
           <w:lang w:val="bg-BG"/>
         </w:rPr>
       </w:pPr>
-      <w:bookmarkStart w:id="82" w:name="_Ref454814450"/>
+      <w:bookmarkStart w:id="85" w:name="_Ref454814450"/>
       <w:r>
         <w:t xml:space="preserve">Фигура </w:t>
       </w:r>
@@ -17192,7 +17447,7 @@
           <w:t>7</w:t>
         </w:r>
       </w:fldSimple>
-      <w:bookmarkEnd w:id="82"/>
+      <w:bookmarkEnd w:id="85"/>
       <w:r>
         <w:rPr>
           <w:lang w:val="bg-BG"/>
@@ -17614,7 +17869,7 @@
         <w:lastRenderedPageBreak/>
         <w:t>Абстрактен симулационен мениджър</w:t>
       </w:r>
-      <w:bookmarkEnd w:id="81"/>
+      <w:bookmarkEnd w:id="83"/>
     </w:p>
     <w:p>
       <w:pPr>
@@ -17623,12 +17878,89 @@
           <w:lang w:val="bg-BG"/>
         </w:rPr>
       </w:pPr>
-    </w:p>
-    <w:p>
-      <w:pPr>
-        <w:rPr>
-          <w:lang w:val="bg-BG"/>
-        </w:rPr>
+      <w:r>
+        <w:rPr>
+          <w:lang w:val="bg-BG"/>
+        </w:rPr>
+        <w:t xml:space="preserve">Общата функционалност между двата </w:t>
+      </w:r>
+      <w:r>
+        <w:rPr>
+          <w:lang w:val="bg-BG"/>
+        </w:rPr>
+        <w:t>типа</w:t>
+      </w:r>
+      <w:r>
+        <w:rPr>
+          <w:lang w:val="bg-BG"/>
+        </w:rPr>
+        <w:t xml:space="preserve"> симулационни мениджъри (еднонишков и паралелен) е изнесена в абстрактен клас, който е базов за тях. Класовата диаграма на </w:t>
+      </w:r>
+      <w:r>
+        <w:rPr>
+          <w:lang w:val="bg-BG"/>
+        </w:rPr>
+        <w:t xml:space="preserve">симулационните мениджъри е представена на </w:t>
+      </w:r>
+      <w:r>
+        <w:rPr>
+          <w:lang w:val="bg-BG"/>
+        </w:rPr>
+        <w:fldChar w:fldCharType="begin"/>
+      </w:r>
+      <w:r>
+        <w:rPr>
+          <w:lang w:val="bg-BG"/>
+        </w:rPr>
+        <w:instrText xml:space="preserve"> REF _Ref454816348 \h </w:instrText>
+      </w:r>
+      <w:r>
+        <w:rPr>
+          <w:lang w:val="bg-BG"/>
+        </w:rPr>
+      </w:r>
+      <w:r>
+        <w:rPr>
+          <w:lang w:val="bg-BG"/>
+        </w:rPr>
+        <w:fldChar w:fldCharType="separate"/>
+      </w:r>
+      <w:r>
+        <w:t xml:space="preserve">Фигура </w:t>
+      </w:r>
+      <w:r>
+        <w:rPr>
+          <w:noProof/>
+        </w:rPr>
+        <w:t>3.2</w:t>
+      </w:r>
+      <w:r>
+        <w:noBreakHyphen/>
+      </w:r>
+      <w:r>
+        <w:rPr>
+          <w:noProof/>
+        </w:rPr>
+        <w:t>8</w:t>
+      </w:r>
+      <w:r>
+        <w:rPr>
+          <w:lang w:val="bg-BG"/>
+        </w:rPr>
+        <w:fldChar w:fldCharType="end"/>
+      </w:r>
+      <w:r>
+        <w:rPr>
+          <w:lang w:val="bg-BG"/>
+        </w:rPr>
+        <w:t>.</w:t>
+      </w:r>
+    </w:p>
+    <w:p>
+      <w:pPr>
+        <w:keepNext/>
+        <w:spacing w:after="0"/>
+        <w:jc w:val="center"/>
       </w:pPr>
       <w:r>
         <w:rPr>
@@ -17636,7 +17968,7 @@
         </w:rPr>
         <w:drawing>
           <wp:inline distT="0" distB="0" distL="0" distR="0">
-            <wp:extent cx="5091460" cy="3479165"/>
+            <wp:extent cx="5566664" cy="3479165"/>
             <wp:effectExtent l="19050" t="0" r="0" b="0"/>
             <wp:docPr id="36" name="Picture 28" descr="Simulation management.png"/>
             <wp:cNvGraphicFramePr>
@@ -17658,7 +17990,7 @@
                   <pic:spPr>
                     <a:xfrm>
                       <a:off x="0" y="0"/>
-                      <a:ext cx="5091460" cy="3479165"/>
+                      <a:ext cx="5566664" cy="3479165"/>
                     </a:xfrm>
                     <a:prstGeom prst="rect">
                       <a:avLst/>
@@ -17673,13 +18005,333 @@
     </w:p>
     <w:p>
       <w:pPr>
-        <w:rPr>
-          <w:lang w:val="bg-BG"/>
-        </w:rPr>
-      </w:pPr>
-    </w:p>
-    <w:p>
-      <w:pPr>
+        <w:pStyle w:val="Caption"/>
+        <w:rPr>
+          <w:lang w:val="bg-BG"/>
+        </w:rPr>
+      </w:pPr>
+      <w:bookmarkStart w:id="86" w:name="_Ref454816348"/>
+      <w:r>
+        <w:t xml:space="preserve">Фигура </w:t>
+      </w:r>
+      <w:fldSimple w:instr=" STYLEREF 2 \s ">
+        <w:r>
+          <w:rPr>
+            <w:noProof/>
+          </w:rPr>
+          <w:t>3.2</w:t>
+        </w:r>
+      </w:fldSimple>
+      <w:r>
+        <w:noBreakHyphen/>
+      </w:r>
+      <w:fldSimple w:instr=" SEQ Фигура \* ARABIC \s 2 ">
+        <w:r>
+          <w:rPr>
+            <w:noProof/>
+          </w:rPr>
+          <w:t>8</w:t>
+        </w:r>
+      </w:fldSimple>
+      <w:bookmarkEnd w:id="86"/>
+      <w:r>
+        <w:rPr>
+          <w:lang w:val="bg-BG"/>
+        </w:rPr>
+        <w:t xml:space="preserve"> Класова диаграма на симулационните мениджъри</w:t>
+      </w:r>
+    </w:p>
+    <w:p>
+      <w:pPr>
+        <w:ind w:firstLine="567"/>
+      </w:pPr>
+      <w:r>
+        <w:rPr>
+          <w:lang w:val="bg-BG"/>
+        </w:rPr>
+        <w:t>Интерфейсът на симулационните мениджъри (</w:t>
+      </w:r>
+      <w:r>
+        <w:rPr>
+          <w:b/>
+        </w:rPr>
+        <w:t>SimulationManager</w:t>
+      </w:r>
+      <w:r>
+        <w:rPr>
+          <w:lang w:val="bg-BG"/>
+        </w:rPr>
+        <w:t>) предоставя методи за стартиране на симулация</w:t>
+      </w:r>
+      <w:r>
+        <w:t xml:space="preserve"> (run)</w:t>
+      </w:r>
+      <w:r>
+        <w:rPr>
+          <w:lang w:val="bg-BG"/>
+        </w:rPr>
+        <w:t>, за изчакването на нейното приключване</w:t>
+      </w:r>
+      <w:r>
+        <w:t xml:space="preserve"> (await)</w:t>
+      </w:r>
+      <w:r>
+        <w:rPr>
+          <w:lang w:val="bg-BG"/>
+        </w:rPr>
+        <w:t>, както и за получаване на резултатите от симулацията чрез резултантната матрица (</w:t>
+      </w:r>
+      <w:r>
+        <w:t>getValueRegistry</w:t>
+      </w:r>
+      <w:r>
+        <w:rPr>
+          <w:lang w:val="bg-BG"/>
+        </w:rPr>
+        <w:t>) и указател на калкулационните възли</w:t>
+      </w:r>
+      <w:r>
+        <w:t xml:space="preserve"> (getNodeIndex).</w:t>
+      </w:r>
+    </w:p>
+    <w:p>
+      <w:pPr>
+        <w:ind w:firstLine="567"/>
+        <w:rPr>
+          <w:lang w:val="bg-BG"/>
+        </w:rPr>
+      </w:pPr>
+      <w:r>
+        <w:rPr>
+          <w:lang w:val="bg-BG"/>
+        </w:rPr>
+        <w:t>Симулационен мениджър може да бъде създаден по два начина</w:t>
+      </w:r>
+      <w:r>
+        <w:rPr>
+          <w:lang w:val="bg-BG"/>
+        </w:rPr>
+        <w:t>,</w:t>
+      </w:r>
+      <w:r>
+        <w:rPr>
+          <w:lang w:val="bg-BG"/>
+        </w:rPr>
+        <w:t xml:space="preserve"> в зависимост от това дали симулационният контекст е вече подготвен</w:t>
+      </w:r>
+      <w:r>
+        <w:rPr>
+          <w:lang w:val="bg-BG"/>
+        </w:rPr>
+        <w:t>.</w:t>
+      </w:r>
+      <w:r>
+        <w:rPr>
+          <w:lang w:val="bg-BG"/>
+        </w:rPr>
+        <w:t xml:space="preserve"> </w:t>
+      </w:r>
+      <w:r>
+        <w:rPr>
+          <w:lang w:val="bg-BG"/>
+        </w:rPr>
+        <w:t xml:space="preserve">При </w:t>
+      </w:r>
+      <w:r>
+        <w:rPr>
+          <w:lang w:val="bg-BG"/>
+        </w:rPr>
+        <w:t>извик</w:t>
+      </w:r>
+      <w:r>
+        <w:rPr>
+          <w:lang w:val="bg-BG"/>
+        </w:rPr>
+        <w:t>ване на</w:t>
+      </w:r>
+      <w:r>
+        <w:rPr>
+          <w:lang w:val="bg-BG"/>
+        </w:rPr>
+        <w:t xml:space="preserve"> конструктор</w:t>
+      </w:r>
+      <w:r>
+        <w:rPr>
+          <w:lang w:val="bg-BG"/>
+        </w:rPr>
+        <w:t>а</w:t>
+      </w:r>
+      <w:r>
+        <w:rPr>
+          <w:lang w:val="bg-BG"/>
+        </w:rPr>
+        <w:t>, който получава като параметър симулационен контекст, се пропуска подготовката на контекст. В противен случай се извършват стъпките</w:t>
+      </w:r>
+      <w:r>
+        <w:rPr>
+          <w:lang w:val="bg-BG"/>
+        </w:rPr>
+        <w:t>,</w:t>
+      </w:r>
+      <w:r>
+        <w:rPr>
+          <w:lang w:val="bg-BG"/>
+        </w:rPr>
+        <w:t xml:space="preserve"> описани в раздел </w:t>
+      </w:r>
+      <w:r>
+        <w:rPr>
+          <w:lang w:val="bg-BG"/>
+        </w:rPr>
+        <w:fldChar w:fldCharType="begin"/>
+      </w:r>
+      <w:r>
+        <w:rPr>
+          <w:lang w:val="bg-BG"/>
+        </w:rPr>
+        <w:instrText xml:space="preserve"> REF _Ref454817144 \r \h </w:instrText>
+      </w:r>
+      <w:r>
+        <w:rPr>
+          <w:lang w:val="bg-BG"/>
+        </w:rPr>
+      </w:r>
+      <w:r>
+        <w:rPr>
+          <w:lang w:val="bg-BG"/>
+        </w:rPr>
+        <w:fldChar w:fldCharType="separate"/>
+      </w:r>
+      <w:r>
+        <w:rPr>
+          <w:lang w:val="bg-BG"/>
+        </w:rPr>
+        <w:t>3.2.6.2</w:t>
+      </w:r>
+      <w:r>
+        <w:rPr>
+          <w:lang w:val="bg-BG"/>
+        </w:rPr>
+        <w:fldChar w:fldCharType="end"/>
+      </w:r>
+      <w:r>
+        <w:rPr>
+          <w:lang w:val="bg-BG"/>
+        </w:rPr>
+        <w:t>.</w:t>
+      </w:r>
+    </w:p>
+    <w:p>
+      <w:pPr>
+        <w:ind w:firstLine="567"/>
+        <w:rPr>
+          <w:lang w:val="bg-BG"/>
+        </w:rPr>
+      </w:pPr>
+      <w:r>
+        <w:rPr>
+          <w:lang w:val="bg-BG"/>
+        </w:rPr>
+        <w:t>Синхронизацията на симулацията се постига чрез използване на брояч (</w:t>
+      </w:r>
+      <w:r>
+        <w:t>CountDownLatch)</w:t>
+      </w:r>
+      <w:r>
+        <w:rPr>
+          <w:lang w:val="bg-BG"/>
+        </w:rPr>
+        <w:t xml:space="preserve"> при извикване на метода </w:t>
+      </w:r>
+      <w:r>
+        <w:t>run</w:t>
+      </w:r>
+      <w:r>
+        <w:rPr>
+          <w:lang w:val="bg-BG"/>
+        </w:rPr>
+        <w:t xml:space="preserve">, който блокира извикалите метода </w:t>
+      </w:r>
+      <w:r>
+        <w:t>await</w:t>
+      </w:r>
+      <w:r>
+        <w:rPr>
+          <w:lang w:val="bg-BG"/>
+        </w:rPr>
+        <w:t xml:space="preserve"> до </w:t>
+      </w:r>
+      <w:r>
+        <w:rPr>
+          <w:lang w:val="bg-BG"/>
+        </w:rPr>
+        <w:t>връщането му в нулева стойност</w:t>
+      </w:r>
+      <w:r>
+        <w:rPr>
+          <w:lang w:val="bg-BG"/>
+        </w:rPr>
+        <w:t>.</w:t>
+      </w:r>
+    </w:p>
+    <w:p>
+      <w:pPr>
+        <w:ind w:firstLine="567"/>
+        <w:rPr>
+          <w:lang w:val="bg-BG"/>
+        </w:rPr>
+      </w:pPr>
+      <w:r>
+        <w:rPr>
+          <w:lang w:val="bg-BG"/>
+        </w:rPr>
+        <w:t xml:space="preserve">При приключване на симулацията си, мениджърът уведомява своя слушател за приключване на симулацията, описан в раздел </w:t>
+      </w:r>
+      <w:r>
+        <w:rPr>
+          <w:lang w:val="bg-BG"/>
+        </w:rPr>
+        <w:fldChar w:fldCharType="begin"/>
+      </w:r>
+      <w:r>
+        <w:rPr>
+          <w:lang w:val="bg-BG"/>
+        </w:rPr>
+        <w:instrText xml:space="preserve"> REF _Ref454817641 \r \h </w:instrText>
+      </w:r>
+      <w:r>
+        <w:rPr>
+          <w:lang w:val="bg-BG"/>
+        </w:rPr>
+      </w:r>
+      <w:r>
+        <w:rPr>
+          <w:lang w:val="bg-BG"/>
+        </w:rPr>
+        <w:fldChar w:fldCharType="separate"/>
+      </w:r>
+      <w:r>
+        <w:rPr>
+          <w:lang w:val="bg-BG"/>
+        </w:rPr>
+        <w:t>3.2.6.1</w:t>
+      </w:r>
+      <w:r>
+        <w:rPr>
+          <w:lang w:val="bg-BG"/>
+        </w:rPr>
+        <w:fldChar w:fldCharType="end"/>
+      </w:r>
+      <w:r>
+        <w:rPr>
+          <w:lang w:val="bg-BG"/>
+        </w:rPr>
+        <w:t>.</w:t>
+      </w:r>
+    </w:p>
+    <w:p>
+      <w:pPr>
+        <w:ind w:firstLine="567"/>
         <w:rPr>
           <w:lang w:val="bg-BG"/>
         </w:rPr>
@@ -17703,7 +18355,7 @@
           <w:lang w:val="bg-BG"/>
         </w:rPr>
       </w:pPr>
-      <w:bookmarkStart w:id="83" w:name="_Toc454812181"/>
+      <w:bookmarkStart w:id="87" w:name="_Toc454812181"/>
       <w:r>
         <w:rPr>
           <w:lang w:val="bg-BG"/>
@@ -17711,26 +18363,134 @@
         <w:lastRenderedPageBreak/>
         <w:t>Еднонишков симулационен мениджър</w:t>
       </w:r>
-      <w:bookmarkEnd w:id="83"/>
-    </w:p>
-    <w:p>
-      <w:pPr>
-        <w:rPr>
-          <w:lang w:val="bg-BG"/>
-        </w:rPr>
-      </w:pPr>
-    </w:p>
-    <w:p>
-      <w:pPr>
-        <w:rPr>
-          <w:lang w:val="bg-BG"/>
-        </w:rPr>
-        <w:sectPr>
-          <w:pgSz w:w="11906" w:h="16838"/>
-          <w:pgMar w:top="1417" w:right="1417" w:bottom="1417" w:left="1417" w:header="708" w:footer="708" w:gutter="0"/>
-          <w:cols w:space="708"/>
-          <w:docGrid w:linePitch="360"/>
-        </w:sectPr>
+      <w:bookmarkEnd w:id="87"/>
+    </w:p>
+    <w:p>
+      <w:pPr>
+        <w:ind w:firstLine="567"/>
+        <w:rPr>
+          <w:lang w:val="bg-BG"/>
+        </w:rPr>
+      </w:pPr>
+      <w:r>
+        <w:rPr>
+          <w:lang w:val="bg-BG"/>
+        </w:rPr>
+        <w:t xml:space="preserve">Еднонишковият симулационен мениджър извършва всички зададени му симулационни цикли в текущата си нишка. </w:t>
+      </w:r>
+      <w:r>
+        <w:rPr>
+          <w:lang w:val="bg-BG"/>
+        </w:rPr>
+        <w:t xml:space="preserve">На </w:t>
+      </w:r>
+      <w:r>
+        <w:rPr>
+          <w:lang w:val="bg-BG"/>
+        </w:rPr>
+        <w:fldChar w:fldCharType="begin"/>
+      </w:r>
+      <w:r>
+        <w:rPr>
+          <w:lang w:val="bg-BG"/>
+        </w:rPr>
+        <w:instrText xml:space="preserve"> REF _Ref454818013 \h </w:instrText>
+      </w:r>
+      <w:r>
+        <w:rPr>
+          <w:lang w:val="bg-BG"/>
+        </w:rPr>
+      </w:r>
+      <w:r>
+        <w:rPr>
+          <w:lang w:val="bg-BG"/>
+        </w:rPr>
+        <w:fldChar w:fldCharType="separate"/>
+      </w:r>
+      <w:r>
+        <w:t xml:space="preserve">Фигура </w:t>
+      </w:r>
+      <w:r>
+        <w:rPr>
+          <w:noProof/>
+        </w:rPr>
+        <w:t>3.2</w:t>
+      </w:r>
+      <w:r>
+        <w:noBreakHyphen/>
+      </w:r>
+      <w:r>
+        <w:rPr>
+          <w:noProof/>
+        </w:rPr>
+        <w:t>9</w:t>
+      </w:r>
+      <w:r>
+        <w:rPr>
+          <w:lang w:val="bg-BG"/>
+        </w:rPr>
+        <w:fldChar w:fldCharType="end"/>
+      </w:r>
+      <w:r>
+        <w:rPr>
+          <w:lang w:val="bg-BG"/>
+        </w:rPr>
+        <w:t xml:space="preserve"> е представен алгоритъмът на работа на еднонишковия симулационен мениджър.</w:t>
+      </w:r>
+      <w:r>
+        <w:rPr>
+          <w:lang w:val="bg-BG"/>
+        </w:rPr>
+        <w:t xml:space="preserve"> Синхронизиращият брояч се инициализира със стойност </w:t>
+      </w:r>
+      <w:r>
+        <w:rPr>
+          <w:lang w:val="bg-BG"/>
+        </w:rPr>
+        <w:t>едно</w:t>
+      </w:r>
+      <w:r>
+        <w:rPr>
+          <w:lang w:val="bg-BG"/>
+        </w:rPr>
+        <w:t xml:space="preserve">, а при приключване на симулацията се </w:t>
+      </w:r>
+      <w:r>
+        <w:rPr>
+          <w:lang w:val="bg-BG"/>
+        </w:rPr>
+        <w:t>връща в</w:t>
+      </w:r>
+      <w:r>
+        <w:rPr>
+          <w:lang w:val="bg-BG"/>
+        </w:rPr>
+        <w:t xml:space="preserve"> </w:t>
+      </w:r>
+      <w:r>
+        <w:rPr>
+          <w:lang w:val="bg-BG"/>
+        </w:rPr>
+        <w:t>нула</w:t>
+      </w:r>
+      <w:r>
+        <w:rPr>
+          <w:lang w:val="bg-BG"/>
+        </w:rPr>
+        <w:t>.</w:t>
+      </w:r>
+      <w:r>
+        <w:rPr>
+          <w:lang w:val="bg-BG"/>
+        </w:rPr>
+        <w:t xml:space="preserve"> </w:t>
+      </w:r>
+    </w:p>
+    <w:p>
+      <w:pPr>
+        <w:keepNext/>
+        <w:spacing w:after="0"/>
+        <w:jc w:val="center"/>
       </w:pPr>
       <w:r>
         <w:rPr>
@@ -17739,8 +18499,8 @@
         </w:rPr>
         <w:drawing>
           <wp:inline distT="0" distB="0" distL="0" distR="0">
-            <wp:extent cx="2984482" cy="5296535"/>
-            <wp:effectExtent l="19050" t="0" r="6368" b="0"/>
+            <wp:extent cx="2629273" cy="3642969"/>
+            <wp:effectExtent l="19050" t="0" r="0" b="0"/>
             <wp:docPr id="37" name="Picture 36" descr="Parallel simulation activity diagram.png"/>
             <wp:cNvGraphicFramePr>
               <a:graphicFrameLocks xmlns:a="http://schemas.openxmlformats.org/drawingml/2006/main" noChangeAspect="1"/>
@@ -17761,7 +18521,7 @@
                   <pic:spPr>
                     <a:xfrm>
                       <a:off x="0" y="0"/>
-                      <a:ext cx="2984482" cy="5296535"/>
+                      <a:ext cx="2629437" cy="3643197"/>
                     </a:xfrm>
                     <a:prstGeom prst="rect">
                       <a:avLst/>
@@ -17776,6 +18536,50 @@
     </w:p>
     <w:p>
       <w:pPr>
+        <w:pStyle w:val="Caption"/>
+        <w:rPr>
+          <w:lang w:val="bg-BG"/>
+        </w:rPr>
+        <w:sectPr>
+          <w:pgSz w:w="11906" w:h="16838"/>
+          <w:pgMar w:top="1417" w:right="1417" w:bottom="1417" w:left="1417" w:header="708" w:footer="708" w:gutter="0"/>
+          <w:cols w:space="708"/>
+          <w:docGrid w:linePitch="360"/>
+        </w:sectPr>
+      </w:pPr>
+      <w:bookmarkStart w:id="88" w:name="_Ref454818013"/>
+      <w:r>
+        <w:t xml:space="preserve">Фигура </w:t>
+      </w:r>
+      <w:fldSimple w:instr=" STYLEREF 2 \s ">
+        <w:r>
+          <w:rPr>
+            <w:noProof/>
+          </w:rPr>
+          <w:t>3.2</w:t>
+        </w:r>
+      </w:fldSimple>
+      <w:r>
+        <w:noBreakHyphen/>
+      </w:r>
+      <w:fldSimple w:instr=" SEQ Фигура \* ARABIC \s 2 ">
+        <w:r>
+          <w:rPr>
+            <w:noProof/>
+          </w:rPr>
+          <w:t>9</w:t>
+        </w:r>
+      </w:fldSimple>
+      <w:bookmarkEnd w:id="88"/>
+      <w:r>
+        <w:rPr>
+          <w:lang w:val="bg-BG"/>
+        </w:rPr>
+        <w:t xml:space="preserve"> Алгоритъм на работа на еднонишковия симулационен мениджър</w:t>
+      </w:r>
+    </w:p>
+    <w:p>
+      <w:pPr>
         <w:pStyle w:val="Heading4"/>
         <w:numPr>
           <w:ilvl w:val="3"/>
@@ -17786,7 +18590,7 @@
           <w:lang w:val="bg-BG"/>
         </w:rPr>
       </w:pPr>
-      <w:bookmarkStart w:id="84" w:name="_Toc454812182"/>
+      <w:bookmarkStart w:id="89" w:name="_Toc454812182"/>
       <w:r>
         <w:rPr>
           <w:lang w:val="bg-BG"/>
@@ -17794,20 +18598,179 @@
         <w:lastRenderedPageBreak/>
         <w:t>Паралелен симулационен мениджър</w:t>
       </w:r>
-      <w:bookmarkEnd w:id="84"/>
-    </w:p>
-    <w:p>
-      <w:pPr>
-        <w:rPr>
-          <w:lang w:val="bg-BG"/>
-        </w:rPr>
-      </w:pPr>
-    </w:p>
-    <w:p>
-      <w:pPr>
-        <w:rPr>
-          <w:lang w:val="bg-BG"/>
-        </w:rPr>
+      <w:bookmarkEnd w:id="89"/>
+    </w:p>
+    <w:p>
+      <w:pPr>
+        <w:ind w:firstLine="567"/>
+        <w:rPr>
+          <w:lang w:val="bg-BG"/>
+        </w:rPr>
+      </w:pPr>
+      <w:r>
+        <w:rPr>
+          <w:lang w:val="bg-BG"/>
+        </w:rPr>
+        <w:t>Паралелният симулационен мениджър реализира паралелна симулация с помощта на множество еднонишкови симулационни мениджъри.</w:t>
+      </w:r>
+      <w:r>
+        <w:rPr>
+          <w:lang w:val="bg-BG"/>
+        </w:rPr>
+        <w:t xml:space="preserve"> Алгоритъмът на работа е представен на </w:t>
+      </w:r>
+      <w:r>
+        <w:rPr>
+          <w:lang w:val="bg-BG"/>
+        </w:rPr>
+        <w:fldChar w:fldCharType="begin"/>
+      </w:r>
+      <w:r>
+        <w:rPr>
+          <w:lang w:val="bg-BG"/>
+        </w:rPr>
+        <w:instrText xml:space="preserve"> REF _Ref454818861 \h </w:instrText>
+      </w:r>
+      <w:r>
+        <w:rPr>
+          <w:lang w:val="bg-BG"/>
+        </w:rPr>
+      </w:r>
+      <w:r>
+        <w:rPr>
+          <w:lang w:val="bg-BG"/>
+        </w:rPr>
+        <w:fldChar w:fldCharType="separate"/>
+      </w:r>
+      <w:r>
+        <w:t xml:space="preserve">Фигура </w:t>
+      </w:r>
+      <w:r>
+        <w:rPr>
+          <w:noProof/>
+        </w:rPr>
+        <w:t>3.2</w:t>
+      </w:r>
+      <w:r>
+        <w:noBreakHyphen/>
+      </w:r>
+      <w:r>
+        <w:rPr>
+          <w:noProof/>
+        </w:rPr>
+        <w:t>10</w:t>
+      </w:r>
+      <w:r>
+        <w:rPr>
+          <w:lang w:val="bg-BG"/>
+        </w:rPr>
+        <w:fldChar w:fldCharType="end"/>
+      </w:r>
+      <w:r>
+        <w:rPr>
+          <w:lang w:val="bg-BG"/>
+        </w:rPr>
+        <w:t>.</w:t>
+      </w:r>
+    </w:p>
+    <w:p>
+      <w:pPr>
+        <w:ind w:firstLine="567"/>
+        <w:rPr>
+          <w:lang w:val="bg-BG"/>
+        </w:rPr>
+      </w:pPr>
+      <w:r>
+        <w:rPr>
+          <w:lang w:val="bg-BG"/>
+        </w:rPr>
+        <w:t>При стартиране на симулацията се прави оценка на работата, която предстои да бъде извършена. Общата работа се изчислява като произведение между броя калкулационни възли в дървото и броя на симулационните цикли. Според конфигурацията за максимална натовареност на нишка се прави оценка какъв брой еднонишнови симулационни мениджъри са нужни, така че натовареността на никой от тях да не превиши максималната.</w:t>
+      </w:r>
+    </w:p>
+    <w:p>
+      <w:pPr>
+        <w:ind w:firstLine="567"/>
+        <w:rPr>
+          <w:lang w:val="bg-BG"/>
+        </w:rPr>
+      </w:pPr>
+      <w:r>
+        <w:rPr>
+          <w:lang w:val="bg-BG"/>
+        </w:rPr>
+        <w:t xml:space="preserve">След предварителната оценка синхронизиращият брояч се инициализира със стойност, която е равна на броя нужни еднонишкови мениджъри. Създава </w:t>
+      </w:r>
+      <w:r>
+        <w:t>LatchLoweringCompletionManager</w:t>
+      </w:r>
+      <w:r>
+        <w:rPr>
+          <w:lang w:val="bg-BG"/>
+        </w:rPr>
+        <w:t>,</w:t>
+      </w:r>
+      <w:r>
+        <w:t xml:space="preserve"> </w:t>
+      </w:r>
+      <w:r>
+        <w:rPr>
+          <w:lang w:val="bg-BG"/>
+        </w:rPr>
+        <w:t xml:space="preserve">описан в раздел </w:t>
+      </w:r>
+      <w:r>
+        <w:rPr>
+          <w:lang w:val="bg-BG"/>
+        </w:rPr>
+        <w:fldChar w:fldCharType="begin"/>
+      </w:r>
+      <w:r>
+        <w:rPr>
+          <w:lang w:val="bg-BG"/>
+        </w:rPr>
+        <w:instrText xml:space="preserve"> REF _Ref454818535 \r \h </w:instrText>
+      </w:r>
+      <w:r>
+        <w:rPr>
+          <w:lang w:val="bg-BG"/>
+        </w:rPr>
+      </w:r>
+      <w:r>
+        <w:rPr>
+          <w:lang w:val="bg-BG"/>
+        </w:rPr>
+        <w:fldChar w:fldCharType="separate"/>
+      </w:r>
+      <w:r>
+        <w:rPr>
+          <w:lang w:val="bg-BG"/>
+        </w:rPr>
+        <w:t>3.2.6.1</w:t>
+      </w:r>
+      <w:r>
+        <w:rPr>
+          <w:lang w:val="bg-BG"/>
+        </w:rPr>
+        <w:fldChar w:fldCharType="end"/>
+      </w:r>
+      <w:r>
+        <w:rPr>
+          <w:lang w:val="bg-BG"/>
+        </w:rPr>
+        <w:t xml:space="preserve"> като му се подава синхронизиращият брояч. Този слушател се уведомява от създадените еднонишковите мениджъри. Симулационните цикли се разпределят равномерно между еднонишковите мениджъри и те се стартират. При приключването на всеки от тях, стойността на синхронизиращия</w:t>
+      </w:r>
+      <w:r>
+        <w:rPr>
+          <w:lang w:val="bg-BG"/>
+        </w:rPr>
+        <w:t xml:space="preserve"> брояч се декрементира като стига стойност нула при завършване на последния работещ мениджър.</w:t>
+      </w:r>
+    </w:p>
+    <w:p>
+      <w:pPr>
+        <w:keepNext/>
+        <w:spacing w:after="0"/>
+        <w:jc w:val="center"/>
       </w:pPr>
       <w:r>
         <w:rPr>
@@ -17815,8 +18778,8 @@
         </w:rPr>
         <w:drawing>
           <wp:inline distT="0" distB="0" distL="0" distR="0">
-            <wp:extent cx="5760720" cy="5296535"/>
-            <wp:effectExtent l="19050" t="0" r="0" b="0"/>
+            <wp:extent cx="4582829" cy="4213555"/>
+            <wp:effectExtent l="19050" t="0" r="8221" b="0"/>
             <wp:docPr id="38" name="Picture 36" descr="Parallel simulation activity diagram.png"/>
             <wp:cNvGraphicFramePr>
               <a:graphicFrameLocks xmlns:a="http://schemas.openxmlformats.org/drawingml/2006/main" noChangeAspect="1"/>
@@ -17837,7 +18800,7 @@
                   <pic:spPr>
                     <a:xfrm>
                       <a:off x="0" y="0"/>
-                      <a:ext cx="5760720" cy="5296535"/>
+                      <a:ext cx="4583435" cy="4214112"/>
                     </a:xfrm>
                     <a:prstGeom prst="rect">
                       <a:avLst/>
@@ -17852,28 +18815,7 @@
     </w:p>
     <w:p>
       <w:pPr>
-        <w:rPr>
-          <w:lang w:val="bg-BG"/>
-        </w:rPr>
-      </w:pPr>
-    </w:p>
-    <w:p>
-      <w:pPr>
-        <w:jc w:val="center"/>
-        <w:rPr>
-          <w:lang w:val="bg-BG"/>
-        </w:rPr>
-      </w:pPr>
-    </w:p>
-    <w:p>
-      <w:pPr>
-        <w:rPr>
-          <w:lang w:val="bg-BG"/>
-        </w:rPr>
-      </w:pPr>
-    </w:p>
-    <w:p>
-      <w:pPr>
+        <w:pStyle w:val="Caption"/>
         <w:rPr>
           <w:lang w:val="bg-BG"/>
         </w:rPr>
@@ -17884,6 +18826,36 @@
           <w:docGrid w:linePitch="360"/>
         </w:sectPr>
       </w:pPr>
+      <w:bookmarkStart w:id="90" w:name="_Ref454818861"/>
+      <w:r>
+        <w:t xml:space="preserve">Фигура </w:t>
+      </w:r>
+      <w:fldSimple w:instr=" STYLEREF 2 \s ">
+        <w:r>
+          <w:rPr>
+            <w:noProof/>
+          </w:rPr>
+          <w:t>3.2</w:t>
+        </w:r>
+      </w:fldSimple>
+      <w:r>
+        <w:noBreakHyphen/>
+      </w:r>
+      <w:fldSimple w:instr=" SEQ Фигура \* ARABIC \s 2 ">
+        <w:r>
+          <w:rPr>
+            <w:noProof/>
+          </w:rPr>
+          <w:t>10</w:t>
+        </w:r>
+      </w:fldSimple>
+      <w:bookmarkEnd w:id="90"/>
+      <w:r>
+        <w:rPr>
+          <w:lang w:val="bg-BG"/>
+        </w:rPr>
+        <w:t xml:space="preserve"> Алгоритъм на работа на паралелен симулационен мениджър</w:t>
+      </w:r>
     </w:p>
     <w:p>
       <w:pPr>
@@ -17897,7 +18869,7 @@
           <w:lang w:val="bg-BG"/>
         </w:rPr>
       </w:pPr>
-      <w:bookmarkStart w:id="85" w:name="_Toc454812183"/>
+      <w:bookmarkStart w:id="91" w:name="_Toc454812183"/>
       <w:r>
         <w:rPr>
           <w:lang w:val="bg-BG"/>
@@ -17914,7 +18886,7 @@
         </w:rPr>
         <w:t>услуга</w:t>
       </w:r>
-      <w:bookmarkEnd w:id="85"/>
+      <w:bookmarkEnd w:id="91"/>
     </w:p>
     <w:p>
       <w:pPr>
@@ -18122,7 +19094,7 @@
           <w:lang w:val="bg-BG"/>
         </w:rPr>
       </w:pPr>
-      <w:bookmarkStart w:id="86" w:name="_Ref454810474"/>
+      <w:bookmarkStart w:id="92" w:name="_Ref454810474"/>
       <w:r>
         <w:t xml:space="preserve">Фигура </w:t>
       </w:r>
@@ -18142,10 +19114,10 @@
           <w:rPr>
             <w:noProof/>
           </w:rPr>
-          <w:t>8</w:t>
+          <w:t>11</w:t>
         </w:r>
       </w:fldSimple>
-      <w:bookmarkEnd w:id="86"/>
+      <w:bookmarkEnd w:id="92"/>
       <w:r>
         <w:t xml:space="preserve"> </w:t>
       </w:r>
@@ -18169,6 +19141,7 @@
       <w:pPr>
         <w:ind w:firstLine="567"/>
       </w:pPr>
+      <w:proofErr w:type="gramStart"/>
       <w:r>
         <w:rPr>
           <w:b/>
@@ -18204,7 +19177,14 @@
         <w:rPr>
           <w:lang w:val="bg-BG"/>
         </w:rPr>
-        <w:t xml:space="preserve"> услугата. Обявява единствен </w:t>
+        <w:t xml:space="preserve"> услугата.</w:t>
+      </w:r>
+      <w:proofErr w:type="gramEnd"/>
+      <w:r>
+        <w:rPr>
+          <w:lang w:val="bg-BG"/>
+        </w:rPr>
+        <w:t xml:space="preserve"> Обявява единствен </w:t>
       </w:r>
       <w:r>
         <w:t>web</w:t>
@@ -18338,6 +19318,7 @@
           <w:lang w:val="bg-BG"/>
         </w:rPr>
       </w:pPr>
+      <w:proofErr w:type="gramStart"/>
       <w:r>
         <w:rPr>
           <w:b/>
@@ -18354,7 +19335,11 @@
         <w:t xml:space="preserve">Единствената имплементация на интерфейса </w:t>
       </w:r>
       <w:r>
-        <w:t xml:space="preserve">SimulationService. </w:t>
+        <w:t>SimulationService.</w:t>
+      </w:r>
+      <w:proofErr w:type="gramEnd"/>
+      <w:r>
+        <w:t xml:space="preserve"> </w:t>
       </w:r>
       <w:r>
         <w:rPr>
@@ -18478,7 +19463,7 @@
           <w:lang w:val="bg-BG"/>
         </w:rPr>
       </w:pPr>
-      <w:bookmarkStart w:id="87" w:name="_Ref454811628"/>
+      <w:bookmarkStart w:id="93" w:name="_Ref454811628"/>
       <w:r>
         <w:t xml:space="preserve">Фигура </w:t>
       </w:r>
@@ -18498,10 +19483,10 @@
           <w:rPr>
             <w:noProof/>
           </w:rPr>
-          <w:t>9</w:t>
+          <w:t>12</w:t>
         </w:r>
       </w:fldSimple>
-      <w:bookmarkEnd w:id="87"/>
+      <w:bookmarkEnd w:id="93"/>
       <w:r>
         <w:rPr>
           <w:lang w:val="bg-BG"/>
@@ -18522,6 +19507,7 @@
           <w:docGrid w:linePitch="360"/>
         </w:sectPr>
       </w:pPr>
+      <w:proofErr w:type="gramStart"/>
       <w:r>
         <w:rPr>
           <w:b/>
@@ -18538,7 +19524,11 @@
         <w:t>Този клас е създаден съгласно шаблона за дизайн сек (</w:t>
       </w:r>
       <w:r>
-        <w:t xml:space="preserve">Singleton). </w:t>
+        <w:t>Singleton).</w:t>
+      </w:r>
+      <w:proofErr w:type="gramEnd"/>
+      <w:r>
+        <w:t xml:space="preserve"> </w:t>
       </w:r>
       <w:r>
         <w:rPr>
@@ -18585,7 +19575,7 @@
           <w:lang w:val="bg-BG"/>
         </w:rPr>
       </w:pPr>
-      <w:bookmarkStart w:id="88" w:name="_Toc454812184"/>
+      <w:bookmarkStart w:id="94" w:name="_Toc454812184"/>
       <w:r>
         <w:rPr>
           <w:lang w:val="bg-BG"/>
@@ -18593,7 +19583,7 @@
         <w:lastRenderedPageBreak/>
         <w:t>Клиентски модул</w:t>
       </w:r>
-      <w:bookmarkEnd w:id="88"/>
+      <w:bookmarkEnd w:id="94"/>
     </w:p>
     <w:sectPr>
       <w:pgSz w:w="11906" w:h="16838"/>
@@ -18849,7 +19839,7 @@
         <w:rPr>
           <w:noProof/>
         </w:rPr>
-        <w:t>35</w:t>
+        <w:t>37</w:t>
       </w:r>
     </w:fldSimple>
   </w:p>
@@ -23860,7 +24850,7 @@
 </file>
 
 <file path=customXml/itemProps1.xml><?xml version="1.0" encoding="utf-8"?>
-<ds:datastoreItem xmlns:ds="http://schemas.openxmlformats.org/officeDocument/2006/customXml" ds:itemID="{4C206D16-8DCB-4F7E-8BBB-26274C09C31D}">
+<ds:datastoreItem xmlns:ds="http://schemas.openxmlformats.org/officeDocument/2006/customXml" ds:itemID="{7EE3B9C0-088C-4398-9450-767C572AE1C4}">
   <ds:schemaRefs>
     <ds:schemaRef ds:uri="http://schemas.openxmlformats.org/officeDocument/2006/bibliography"/>
   </ds:schemaRefs>

</xml_diff>

<commit_message>
Client documentation started, map of GUI added, debugged node explained
</commit_message>
<xml_diff>
--- a/documentation/src/main/resources/Monte Carlo Simulation Debugger.docx
+++ b/documentation/src/main/resources/Monte Carlo Simulation Debugger.docx
@@ -62,7 +62,35 @@
         <w:rPr>
           <w:rStyle w:val="SubtitleChar"/>
         </w:rPr>
-        <w:t>Разработка на система за извършване и анализ на Монте Карло симулации</w:t>
+        <w:t xml:space="preserve">Разработка на система </w:t>
+      </w:r>
+      <w:proofErr w:type="spellStart"/>
+      <w:r>
+        <w:rPr>
+          <w:rStyle w:val="SubtitleChar"/>
+        </w:rPr>
+        <w:t>за</w:t>
+      </w:r>
+      <w:proofErr w:type="spellEnd"/>
+      <w:r>
+        <w:rPr>
+          <w:rStyle w:val="SubtitleChar"/>
+        </w:rPr>
+        <w:t xml:space="preserve"> </w:t>
+      </w:r>
+      <w:proofErr w:type="spellStart"/>
+      <w:r>
+        <w:rPr>
+          <w:rStyle w:val="SubtitleChar"/>
+        </w:rPr>
+        <w:t>извършване</w:t>
+      </w:r>
+      <w:proofErr w:type="spellEnd"/>
+      <w:r>
+        <w:rPr>
+          <w:rStyle w:val="SubtitleChar"/>
+        </w:rPr>
+        <w:t xml:space="preserve"> и анализ на Монте Карло симулации</w:t>
       </w:r>
     </w:p>
     <w:p>
@@ -746,7 +774,71 @@
           <w:rFonts w:ascii="Times New Roman" w:eastAsia="SimSun" w:hAnsi="Times New Roman" w:cs="Times New Roman"/>
           <w:lang w:bidi="ar-SA"/>
         </w:rPr>
-        <w:t xml:space="preserve"> сървърен модул за извършване на симулации</w:t>
+        <w:t xml:space="preserve"> </w:t>
+      </w:r>
+      <w:proofErr w:type="spellStart"/>
+      <w:r>
+        <w:rPr>
+          <w:rFonts w:ascii="Times New Roman" w:eastAsia="SimSun" w:hAnsi="Times New Roman" w:cs="Times New Roman"/>
+          <w:lang w:bidi="ar-SA"/>
+        </w:rPr>
+        <w:t>сървърен</w:t>
+      </w:r>
+      <w:proofErr w:type="spellEnd"/>
+      <w:r>
+        <w:rPr>
+          <w:rFonts w:ascii="Times New Roman" w:eastAsia="SimSun" w:hAnsi="Times New Roman" w:cs="Times New Roman"/>
+          <w:lang w:bidi="ar-SA"/>
+        </w:rPr>
+        <w:t xml:space="preserve"> </w:t>
+      </w:r>
+      <w:proofErr w:type="spellStart"/>
+      <w:r>
+        <w:rPr>
+          <w:rFonts w:ascii="Times New Roman" w:eastAsia="SimSun" w:hAnsi="Times New Roman" w:cs="Times New Roman"/>
+          <w:lang w:bidi="ar-SA"/>
+        </w:rPr>
+        <w:t>модул</w:t>
+      </w:r>
+      <w:proofErr w:type="spellEnd"/>
+      <w:r>
+        <w:rPr>
+          <w:rFonts w:ascii="Times New Roman" w:eastAsia="SimSun" w:hAnsi="Times New Roman" w:cs="Times New Roman"/>
+          <w:lang w:bidi="ar-SA"/>
+        </w:rPr>
+        <w:t xml:space="preserve"> </w:t>
+      </w:r>
+      <w:proofErr w:type="spellStart"/>
+      <w:r>
+        <w:rPr>
+          <w:rFonts w:ascii="Times New Roman" w:eastAsia="SimSun" w:hAnsi="Times New Roman" w:cs="Times New Roman"/>
+          <w:lang w:bidi="ar-SA"/>
+        </w:rPr>
+        <w:t>за</w:t>
+      </w:r>
+      <w:proofErr w:type="spellEnd"/>
+      <w:r>
+        <w:rPr>
+          <w:rFonts w:ascii="Times New Roman" w:eastAsia="SimSun" w:hAnsi="Times New Roman" w:cs="Times New Roman"/>
+          <w:lang w:bidi="ar-SA"/>
+        </w:rPr>
+        <w:t xml:space="preserve"> </w:t>
+      </w:r>
+      <w:proofErr w:type="spellStart"/>
+      <w:r>
+        <w:rPr>
+          <w:rFonts w:ascii="Times New Roman" w:eastAsia="SimSun" w:hAnsi="Times New Roman" w:cs="Times New Roman"/>
+          <w:lang w:bidi="ar-SA"/>
+        </w:rPr>
+        <w:t>извършване</w:t>
+      </w:r>
+      <w:proofErr w:type="spellEnd"/>
+      <w:r>
+        <w:rPr>
+          <w:rFonts w:ascii="Times New Roman" w:eastAsia="SimSun" w:hAnsi="Times New Roman" w:cs="Times New Roman"/>
+          <w:lang w:bidi="ar-SA"/>
+        </w:rPr>
+        <w:t xml:space="preserve"> на симулации</w:t>
       </w:r>
       <w:r>
         <w:rPr>
@@ -1325,7 +1417,7 @@
           <w:lang w:val="bg-BG" w:eastAsia="bg-BG" w:bidi="ar-SA"/>
         </w:rPr>
       </w:pPr>
-      <w:hyperlink w:anchor="_Toc454812139" w:history="1">
+      <w:hyperlink w:anchor="_Toc454832312" w:history="1">
         <w:r>
           <w:rPr>
             <w:rStyle w:val="Hyperlink"/>
@@ -1370,7 +1462,7 @@
             <w:noProof/>
             <w:webHidden/>
           </w:rPr>
-          <w:instrText xml:space="preserve"> PAGEREF _Toc454812139 \h </w:instrText>
+          <w:instrText xml:space="preserve"> PAGEREF _Toc454832312 \h </w:instrText>
         </w:r>
         <w:r>
           <w:rPr>
@@ -1415,7 +1507,7 @@
           <w:lang w:val="bg-BG" w:eastAsia="bg-BG" w:bidi="ar-SA"/>
         </w:rPr>
       </w:pPr>
-      <w:hyperlink w:anchor="_Toc454812140" w:history="1">
+      <w:hyperlink w:anchor="_Toc454832313" w:history="1">
         <w:r>
           <w:rPr>
             <w:rStyle w:val="Hyperlink"/>
@@ -1460,7 +1552,7 @@
             <w:noProof/>
             <w:webHidden/>
           </w:rPr>
-          <w:instrText xml:space="preserve"> PAGEREF _Toc454812140 \h </w:instrText>
+          <w:instrText xml:space="preserve"> PAGEREF _Toc454832313 \h </w:instrText>
         </w:r>
         <w:r>
           <w:rPr>
@@ -1505,7 +1597,7 @@
           <w:lang w:val="bg-BG" w:eastAsia="bg-BG" w:bidi="ar-SA"/>
         </w:rPr>
       </w:pPr>
-      <w:hyperlink w:anchor="_Toc454812141" w:history="1">
+      <w:hyperlink w:anchor="_Toc454832314" w:history="1">
         <w:r>
           <w:rPr>
             <w:rStyle w:val="Hyperlink"/>
@@ -1550,7 +1642,7 @@
             <w:noProof/>
             <w:webHidden/>
           </w:rPr>
-          <w:instrText xml:space="preserve"> PAGEREF _Toc454812141 \h </w:instrText>
+          <w:instrText xml:space="preserve"> PAGEREF _Toc454832314 \h </w:instrText>
         </w:r>
         <w:r>
           <w:rPr>
@@ -1595,7 +1687,7 @@
           <w:lang w:val="bg-BG" w:eastAsia="bg-BG" w:bidi="ar-SA"/>
         </w:rPr>
       </w:pPr>
-      <w:hyperlink w:anchor="_Toc454812142" w:history="1">
+      <w:hyperlink w:anchor="_Toc454832315" w:history="1">
         <w:r>
           <w:rPr>
             <w:rStyle w:val="Hyperlink"/>
@@ -1640,7 +1732,7 @@
             <w:noProof/>
             <w:webHidden/>
           </w:rPr>
-          <w:instrText xml:space="preserve"> PAGEREF _Toc454812142 \h </w:instrText>
+          <w:instrText xml:space="preserve"> PAGEREF _Toc454832315 \h </w:instrText>
         </w:r>
         <w:r>
           <w:rPr>
@@ -1685,7 +1777,7 @@
           <w:lang w:val="bg-BG" w:eastAsia="bg-BG" w:bidi="ar-SA"/>
         </w:rPr>
       </w:pPr>
-      <w:hyperlink w:anchor="_Toc454812143" w:history="1">
+      <w:hyperlink w:anchor="_Toc454832316" w:history="1">
         <w:r>
           <w:rPr>
             <w:rStyle w:val="Hyperlink"/>
@@ -1730,7 +1822,7 @@
             <w:noProof/>
             <w:webHidden/>
           </w:rPr>
-          <w:instrText xml:space="preserve"> PAGEREF _Toc454812143 \h </w:instrText>
+          <w:instrText xml:space="preserve"> PAGEREF _Toc454832316 \h </w:instrText>
         </w:r>
         <w:r>
           <w:rPr>
@@ -1775,7 +1867,7 @@
           <w:lang w:val="bg-BG" w:eastAsia="bg-BG" w:bidi="ar-SA"/>
         </w:rPr>
       </w:pPr>
-      <w:hyperlink w:anchor="_Toc454812144" w:history="1">
+      <w:hyperlink w:anchor="_Toc454832317" w:history="1">
         <w:r>
           <w:rPr>
             <w:rStyle w:val="Hyperlink"/>
@@ -1820,7 +1912,7 @@
             <w:noProof/>
             <w:webHidden/>
           </w:rPr>
-          <w:instrText xml:space="preserve"> PAGEREF _Toc454812144 \h </w:instrText>
+          <w:instrText xml:space="preserve"> PAGEREF _Toc454832317 \h </w:instrText>
         </w:r>
         <w:r>
           <w:rPr>
@@ -1865,7 +1957,7 @@
           <w:lang w:val="bg-BG" w:eastAsia="bg-BG" w:bidi="ar-SA"/>
         </w:rPr>
       </w:pPr>
-      <w:hyperlink w:anchor="_Toc454812145" w:history="1">
+      <w:hyperlink w:anchor="_Toc454832318" w:history="1">
         <w:r>
           <w:rPr>
             <w:rStyle w:val="Hyperlink"/>
@@ -1908,7 +2000,7 @@
             <w:noProof/>
             <w:webHidden/>
           </w:rPr>
-          <w:instrText xml:space="preserve"> PAGEREF _Toc454812145 \h </w:instrText>
+          <w:instrText xml:space="preserve"> PAGEREF _Toc454832318 \h </w:instrText>
         </w:r>
         <w:r>
           <w:rPr>
@@ -1953,7 +2045,7 @@
           <w:lang w:val="bg-BG" w:eastAsia="bg-BG" w:bidi="ar-SA"/>
         </w:rPr>
       </w:pPr>
-      <w:hyperlink w:anchor="_Toc454812146" w:history="1">
+      <w:hyperlink w:anchor="_Toc454832319" w:history="1">
         <w:r>
           <w:rPr>
             <w:rStyle w:val="Hyperlink"/>
@@ -1997,7 +2089,7 @@
             <w:noProof/>
             <w:webHidden/>
           </w:rPr>
-          <w:instrText xml:space="preserve"> PAGEREF _Toc454812146 \h </w:instrText>
+          <w:instrText xml:space="preserve"> PAGEREF _Toc454832319 \h </w:instrText>
         </w:r>
         <w:r>
           <w:rPr>
@@ -2042,7 +2134,7 @@
           <w:lang w:val="bg-BG" w:eastAsia="bg-BG" w:bidi="ar-SA"/>
         </w:rPr>
       </w:pPr>
-      <w:hyperlink w:anchor="_Toc454812147" w:history="1">
+      <w:hyperlink w:anchor="_Toc454832320" w:history="1">
         <w:r>
           <w:rPr>
             <w:rStyle w:val="Hyperlink"/>
@@ -2086,7 +2178,7 @@
             <w:noProof/>
             <w:webHidden/>
           </w:rPr>
-          <w:instrText xml:space="preserve"> PAGEREF _Toc454812147 \h </w:instrText>
+          <w:instrText xml:space="preserve"> PAGEREF _Toc454832320 \h </w:instrText>
         </w:r>
         <w:r>
           <w:rPr>
@@ -2131,7 +2223,7 @@
           <w:lang w:val="bg-BG" w:eastAsia="bg-BG" w:bidi="ar-SA"/>
         </w:rPr>
       </w:pPr>
-      <w:hyperlink w:anchor="_Toc454812148" w:history="1">
+      <w:hyperlink w:anchor="_Toc454832321" w:history="1">
         <w:r>
           <w:rPr>
             <w:rStyle w:val="Hyperlink"/>
@@ -2174,7 +2266,7 @@
             <w:noProof/>
             <w:webHidden/>
           </w:rPr>
-          <w:instrText xml:space="preserve"> PAGEREF _Toc454812148 \h </w:instrText>
+          <w:instrText xml:space="preserve"> PAGEREF _Toc454832321 \h </w:instrText>
         </w:r>
         <w:r>
           <w:rPr>
@@ -2219,7 +2311,7 @@
           <w:lang w:val="bg-BG" w:eastAsia="bg-BG" w:bidi="ar-SA"/>
         </w:rPr>
       </w:pPr>
-      <w:hyperlink w:anchor="_Toc454812149" w:history="1">
+      <w:hyperlink w:anchor="_Toc454832322" w:history="1">
         <w:r>
           <w:rPr>
             <w:rStyle w:val="Hyperlink"/>
@@ -2262,7 +2354,7 @@
             <w:noProof/>
             <w:webHidden/>
           </w:rPr>
-          <w:instrText xml:space="preserve"> PAGEREF _Toc454812149 \h </w:instrText>
+          <w:instrText xml:space="preserve"> PAGEREF _Toc454832322 \h </w:instrText>
         </w:r>
         <w:r>
           <w:rPr>
@@ -2307,7 +2399,7 @@
           <w:lang w:val="bg-BG" w:eastAsia="bg-BG" w:bidi="ar-SA"/>
         </w:rPr>
       </w:pPr>
-      <w:hyperlink w:anchor="_Toc454812150" w:history="1">
+      <w:hyperlink w:anchor="_Toc454832323" w:history="1">
         <w:r>
           <w:rPr>
             <w:rStyle w:val="Hyperlink"/>
@@ -2351,7 +2443,7 @@
             <w:noProof/>
             <w:webHidden/>
           </w:rPr>
-          <w:instrText xml:space="preserve"> PAGEREF _Toc454812150 \h </w:instrText>
+          <w:instrText xml:space="preserve"> PAGEREF _Toc454832323 \h </w:instrText>
         </w:r>
         <w:r>
           <w:rPr>
@@ -2396,7 +2488,7 @@
           <w:lang w:val="bg-BG" w:eastAsia="bg-BG" w:bidi="ar-SA"/>
         </w:rPr>
       </w:pPr>
-      <w:hyperlink w:anchor="_Toc454812151" w:history="1">
+      <w:hyperlink w:anchor="_Toc454832324" w:history="1">
         <w:r>
           <w:rPr>
             <w:rStyle w:val="Hyperlink"/>
@@ -2440,7 +2532,7 @@
             <w:noProof/>
             <w:webHidden/>
           </w:rPr>
-          <w:instrText xml:space="preserve"> PAGEREF _Toc454812151 \h </w:instrText>
+          <w:instrText xml:space="preserve"> PAGEREF _Toc454832324 \h </w:instrText>
         </w:r>
         <w:r>
           <w:rPr>
@@ -2485,7 +2577,7 @@
           <w:lang w:val="bg-BG" w:eastAsia="bg-BG" w:bidi="ar-SA"/>
         </w:rPr>
       </w:pPr>
-      <w:hyperlink w:anchor="_Toc454812152" w:history="1">
+      <w:hyperlink w:anchor="_Toc454832325" w:history="1">
         <w:r>
           <w:rPr>
             <w:rStyle w:val="Hyperlink"/>
@@ -2529,7 +2621,7 @@
             <w:noProof/>
             <w:webHidden/>
           </w:rPr>
-          <w:instrText xml:space="preserve"> PAGEREF _Toc454812152 \h </w:instrText>
+          <w:instrText xml:space="preserve"> PAGEREF _Toc454832325 \h </w:instrText>
         </w:r>
         <w:r>
           <w:rPr>
@@ -2574,7 +2666,7 @@
           <w:lang w:val="bg-BG" w:eastAsia="bg-BG" w:bidi="ar-SA"/>
         </w:rPr>
       </w:pPr>
-      <w:hyperlink w:anchor="_Toc454812153" w:history="1">
+      <w:hyperlink w:anchor="_Toc454832326" w:history="1">
         <w:r>
           <w:rPr>
             <w:rStyle w:val="Hyperlink"/>
@@ -2619,7 +2711,7 @@
             <w:noProof/>
             <w:webHidden/>
           </w:rPr>
-          <w:instrText xml:space="preserve"> PAGEREF _Toc454812153 \h </w:instrText>
+          <w:instrText xml:space="preserve"> PAGEREF _Toc454832326 \h </w:instrText>
         </w:r>
         <w:r>
           <w:rPr>
@@ -2664,7 +2756,7 @@
           <w:lang w:val="bg-BG" w:eastAsia="bg-BG" w:bidi="ar-SA"/>
         </w:rPr>
       </w:pPr>
-      <w:hyperlink w:anchor="_Toc454812154" w:history="1">
+      <w:hyperlink w:anchor="_Toc454832327" w:history="1">
         <w:r>
           <w:rPr>
             <w:rStyle w:val="Hyperlink"/>
@@ -2709,7 +2801,7 @@
             <w:noProof/>
             <w:webHidden/>
           </w:rPr>
-          <w:instrText xml:space="preserve"> PAGEREF _Toc454812154 \h </w:instrText>
+          <w:instrText xml:space="preserve"> PAGEREF _Toc454832327 \h </w:instrText>
         </w:r>
         <w:r>
           <w:rPr>
@@ -2754,7 +2846,7 @@
           <w:lang w:val="bg-BG" w:eastAsia="bg-BG" w:bidi="ar-SA"/>
         </w:rPr>
       </w:pPr>
-      <w:hyperlink w:anchor="_Toc454812155" w:history="1">
+      <w:hyperlink w:anchor="_Toc454832328" w:history="1">
         <w:r>
           <w:rPr>
             <w:rStyle w:val="Hyperlink"/>
@@ -2799,7 +2891,7 @@
             <w:noProof/>
             <w:webHidden/>
           </w:rPr>
-          <w:instrText xml:space="preserve"> PAGEREF _Toc454812155 \h </w:instrText>
+          <w:instrText xml:space="preserve"> PAGEREF _Toc454832328 \h </w:instrText>
         </w:r>
         <w:r>
           <w:rPr>
@@ -2844,7 +2936,7 @@
           <w:lang w:val="bg-BG" w:eastAsia="bg-BG" w:bidi="ar-SA"/>
         </w:rPr>
       </w:pPr>
-      <w:hyperlink w:anchor="_Toc454812156" w:history="1">
+      <w:hyperlink w:anchor="_Toc454832329" w:history="1">
         <w:r>
           <w:rPr>
             <w:rStyle w:val="Hyperlink"/>
@@ -2889,7 +2981,7 @@
             <w:noProof/>
             <w:webHidden/>
           </w:rPr>
-          <w:instrText xml:space="preserve"> PAGEREF _Toc454812156 \h </w:instrText>
+          <w:instrText xml:space="preserve"> PAGEREF _Toc454832329 \h </w:instrText>
         </w:r>
         <w:r>
           <w:rPr>
@@ -2934,7 +3026,7 @@
           <w:lang w:val="bg-BG" w:eastAsia="bg-BG" w:bidi="ar-SA"/>
         </w:rPr>
       </w:pPr>
-      <w:hyperlink w:anchor="_Toc454812157" w:history="1">
+      <w:hyperlink w:anchor="_Toc454832330" w:history="1">
         <w:r>
           <w:rPr>
             <w:rStyle w:val="Hyperlink"/>
@@ -2979,7 +3071,7 @@
             <w:noProof/>
             <w:webHidden/>
           </w:rPr>
-          <w:instrText xml:space="preserve"> PAGEREF _Toc454812157 \h </w:instrText>
+          <w:instrText xml:space="preserve"> PAGEREF _Toc454832330 \h </w:instrText>
         </w:r>
         <w:r>
           <w:rPr>
@@ -3024,7 +3116,7 @@
           <w:lang w:val="bg-BG" w:eastAsia="bg-BG" w:bidi="ar-SA"/>
         </w:rPr>
       </w:pPr>
-      <w:hyperlink w:anchor="_Toc454812158" w:history="1">
+      <w:hyperlink w:anchor="_Toc454832331" w:history="1">
         <w:r>
           <w:rPr>
             <w:rStyle w:val="Hyperlink"/>
@@ -3069,7 +3161,7 @@
             <w:noProof/>
             <w:webHidden/>
           </w:rPr>
-          <w:instrText xml:space="preserve"> PAGEREF _Toc454812158 \h </w:instrText>
+          <w:instrText xml:space="preserve"> PAGEREF _Toc454832331 \h </w:instrText>
         </w:r>
         <w:r>
           <w:rPr>
@@ -3114,7 +3206,7 @@
           <w:lang w:val="bg-BG" w:eastAsia="bg-BG" w:bidi="ar-SA"/>
         </w:rPr>
       </w:pPr>
-      <w:hyperlink w:anchor="_Toc454812159" w:history="1">
+      <w:hyperlink w:anchor="_Toc454832332" w:history="1">
         <w:r>
           <w:rPr>
             <w:rStyle w:val="Hyperlink"/>
@@ -3159,7 +3251,7 @@
             <w:noProof/>
             <w:webHidden/>
           </w:rPr>
-          <w:instrText xml:space="preserve"> PAGEREF _Toc454812159 \h </w:instrText>
+          <w:instrText xml:space="preserve"> PAGEREF _Toc454832332 \h </w:instrText>
         </w:r>
         <w:r>
           <w:rPr>
@@ -3204,7 +3296,7 @@
           <w:lang w:val="bg-BG" w:eastAsia="bg-BG" w:bidi="ar-SA"/>
         </w:rPr>
       </w:pPr>
-      <w:hyperlink w:anchor="_Toc454812160" w:history="1">
+      <w:hyperlink w:anchor="_Toc454832333" w:history="1">
         <w:r>
           <w:rPr>
             <w:rStyle w:val="Hyperlink"/>
@@ -3249,7 +3341,7 @@
             <w:noProof/>
             <w:webHidden/>
           </w:rPr>
-          <w:instrText xml:space="preserve"> PAGEREF _Toc454812160 \h </w:instrText>
+          <w:instrText xml:space="preserve"> PAGEREF _Toc454832333 \h </w:instrText>
         </w:r>
         <w:r>
           <w:rPr>
@@ -3294,7 +3386,7 @@
           <w:lang w:val="bg-BG" w:eastAsia="bg-BG" w:bidi="ar-SA"/>
         </w:rPr>
       </w:pPr>
-      <w:hyperlink w:anchor="_Toc454812161" w:history="1">
+      <w:hyperlink w:anchor="_Toc454832334" w:history="1">
         <w:r>
           <w:rPr>
             <w:rStyle w:val="Hyperlink"/>
@@ -3339,7 +3431,7 @@
             <w:noProof/>
             <w:webHidden/>
           </w:rPr>
-          <w:instrText xml:space="preserve"> PAGEREF _Toc454812161 \h </w:instrText>
+          <w:instrText xml:space="preserve"> PAGEREF _Toc454832334 \h </w:instrText>
         </w:r>
         <w:r>
           <w:rPr>
@@ -3384,7 +3476,7 @@
           <w:lang w:val="bg-BG" w:eastAsia="bg-BG" w:bidi="ar-SA"/>
         </w:rPr>
       </w:pPr>
-      <w:hyperlink w:anchor="_Toc454812162" w:history="1">
+      <w:hyperlink w:anchor="_Toc454832335" w:history="1">
         <w:r>
           <w:rPr>
             <w:rStyle w:val="Hyperlink"/>
@@ -3429,7 +3521,7 @@
             <w:noProof/>
             <w:webHidden/>
           </w:rPr>
-          <w:instrText xml:space="preserve"> PAGEREF _Toc454812162 \h </w:instrText>
+          <w:instrText xml:space="preserve"> PAGEREF _Toc454832335 \h </w:instrText>
         </w:r>
         <w:r>
           <w:rPr>
@@ -3474,7 +3566,7 @@
           <w:lang w:val="bg-BG" w:eastAsia="bg-BG" w:bidi="ar-SA"/>
         </w:rPr>
       </w:pPr>
-      <w:hyperlink w:anchor="_Toc454812163" w:history="1">
+      <w:hyperlink w:anchor="_Toc454832336" w:history="1">
         <w:r>
           <w:rPr>
             <w:rStyle w:val="Hyperlink"/>
@@ -3519,7 +3611,7 @@
             <w:noProof/>
             <w:webHidden/>
           </w:rPr>
-          <w:instrText xml:space="preserve"> PAGEREF _Toc454812163 \h </w:instrText>
+          <w:instrText xml:space="preserve"> PAGEREF _Toc454832336 \h </w:instrText>
         </w:r>
         <w:r>
           <w:rPr>
@@ -3564,7 +3656,7 @@
           <w:lang w:val="bg-BG" w:eastAsia="bg-BG" w:bidi="ar-SA"/>
         </w:rPr>
       </w:pPr>
-      <w:hyperlink w:anchor="_Toc454812164" w:history="1">
+      <w:hyperlink w:anchor="_Toc454832337" w:history="1">
         <w:r>
           <w:rPr>
             <w:rStyle w:val="Hyperlink"/>
@@ -3609,7 +3701,7 @@
             <w:noProof/>
             <w:webHidden/>
           </w:rPr>
-          <w:instrText xml:space="preserve"> PAGEREF _Toc454812164 \h </w:instrText>
+          <w:instrText xml:space="preserve"> PAGEREF _Toc454832337 \h </w:instrText>
         </w:r>
         <w:r>
           <w:rPr>
@@ -3654,7 +3746,7 @@
           <w:lang w:val="bg-BG" w:eastAsia="bg-BG" w:bidi="ar-SA"/>
         </w:rPr>
       </w:pPr>
-      <w:hyperlink w:anchor="_Toc454812165" w:history="1">
+      <w:hyperlink w:anchor="_Toc454832338" w:history="1">
         <w:r>
           <w:rPr>
             <w:rStyle w:val="Hyperlink"/>
@@ -3699,7 +3791,7 @@
             <w:noProof/>
             <w:webHidden/>
           </w:rPr>
-          <w:instrText xml:space="preserve"> PAGEREF _Toc454812165 \h </w:instrText>
+          <w:instrText xml:space="preserve"> PAGEREF _Toc454832338 \h </w:instrText>
         </w:r>
         <w:r>
           <w:rPr>
@@ -3744,7 +3836,7 @@
           <w:lang w:val="bg-BG" w:eastAsia="bg-BG" w:bidi="ar-SA"/>
         </w:rPr>
       </w:pPr>
-      <w:hyperlink w:anchor="_Toc454812166" w:history="1">
+      <w:hyperlink w:anchor="_Toc454832339" w:history="1">
         <w:r>
           <w:rPr>
             <w:rStyle w:val="Hyperlink"/>
@@ -3789,7 +3881,7 @@
             <w:noProof/>
             <w:webHidden/>
           </w:rPr>
-          <w:instrText xml:space="preserve"> PAGEREF _Toc454812166 \h </w:instrText>
+          <w:instrText xml:space="preserve"> PAGEREF _Toc454832339 \h </w:instrText>
         </w:r>
         <w:r>
           <w:rPr>
@@ -3834,7 +3926,7 @@
           <w:lang w:val="bg-BG" w:eastAsia="bg-BG" w:bidi="ar-SA"/>
         </w:rPr>
       </w:pPr>
-      <w:hyperlink w:anchor="_Toc454812167" w:history="1">
+      <w:hyperlink w:anchor="_Toc454832340" w:history="1">
         <w:r>
           <w:rPr>
             <w:rStyle w:val="Hyperlink"/>
@@ -3879,7 +3971,7 @@
             <w:noProof/>
             <w:webHidden/>
           </w:rPr>
-          <w:instrText xml:space="preserve"> PAGEREF _Toc454812167 \h </w:instrText>
+          <w:instrText xml:space="preserve"> PAGEREF _Toc454832340 \h </w:instrText>
         </w:r>
         <w:r>
           <w:rPr>
@@ -3924,7 +4016,7 @@
           <w:lang w:val="bg-BG" w:eastAsia="bg-BG" w:bidi="ar-SA"/>
         </w:rPr>
       </w:pPr>
-      <w:hyperlink w:anchor="_Toc454812168" w:history="1">
+      <w:hyperlink w:anchor="_Toc454832341" w:history="1">
         <w:r>
           <w:rPr>
             <w:rStyle w:val="Hyperlink"/>
@@ -3969,7 +4061,7 @@
             <w:noProof/>
             <w:webHidden/>
           </w:rPr>
-          <w:instrText xml:space="preserve"> PAGEREF _Toc454812168 \h </w:instrText>
+          <w:instrText xml:space="preserve"> PAGEREF _Toc454832341 \h </w:instrText>
         </w:r>
         <w:r>
           <w:rPr>
@@ -4014,7 +4106,7 @@
           <w:lang w:val="bg-BG" w:eastAsia="bg-BG" w:bidi="ar-SA"/>
         </w:rPr>
       </w:pPr>
-      <w:hyperlink w:anchor="_Toc454812169" w:history="1">
+      <w:hyperlink w:anchor="_Toc454832342" w:history="1">
         <w:r>
           <w:rPr>
             <w:rStyle w:val="Hyperlink"/>
@@ -4059,7 +4151,7 @@
             <w:noProof/>
             <w:webHidden/>
           </w:rPr>
-          <w:instrText xml:space="preserve"> PAGEREF _Toc454812169 \h </w:instrText>
+          <w:instrText xml:space="preserve"> PAGEREF _Toc454832342 \h </w:instrText>
         </w:r>
         <w:r>
           <w:rPr>
@@ -4104,7 +4196,7 @@
           <w:lang w:val="bg-BG" w:eastAsia="bg-BG" w:bidi="ar-SA"/>
         </w:rPr>
       </w:pPr>
-      <w:hyperlink w:anchor="_Toc454812170" w:history="1">
+      <w:hyperlink w:anchor="_Toc454832343" w:history="1">
         <w:r>
           <w:rPr>
             <w:rStyle w:val="Hyperlink"/>
@@ -4148,7 +4240,7 @@
             <w:noProof/>
             <w:webHidden/>
           </w:rPr>
-          <w:instrText xml:space="preserve"> PAGEREF _Toc454812170 \h </w:instrText>
+          <w:instrText xml:space="preserve"> PAGEREF _Toc454832343 \h </w:instrText>
         </w:r>
         <w:r>
           <w:rPr>
@@ -4193,7 +4285,7 @@
           <w:lang w:val="bg-BG" w:eastAsia="bg-BG" w:bidi="ar-SA"/>
         </w:rPr>
       </w:pPr>
-      <w:hyperlink w:anchor="_Toc454812171" w:history="1">
+      <w:hyperlink w:anchor="_Toc454832344" w:history="1">
         <w:r>
           <w:rPr>
             <w:rStyle w:val="Hyperlink"/>
@@ -4238,7 +4330,7 @@
             <w:noProof/>
             <w:webHidden/>
           </w:rPr>
-          <w:instrText xml:space="preserve"> PAGEREF _Toc454812171 \h </w:instrText>
+          <w:instrText xml:space="preserve"> PAGEREF _Toc454832344 \h </w:instrText>
         </w:r>
         <w:r>
           <w:rPr>
@@ -4283,7 +4375,7 @@
           <w:lang w:val="bg-BG" w:eastAsia="bg-BG" w:bidi="ar-SA"/>
         </w:rPr>
       </w:pPr>
-      <w:hyperlink w:anchor="_Toc454812172" w:history="1">
+      <w:hyperlink w:anchor="_Toc454832345" w:history="1">
         <w:r>
           <w:rPr>
             <w:rStyle w:val="Hyperlink"/>
@@ -4327,7 +4419,7 @@
             <w:noProof/>
             <w:webHidden/>
           </w:rPr>
-          <w:instrText xml:space="preserve"> PAGEREF _Toc454812172 \h </w:instrText>
+          <w:instrText xml:space="preserve"> PAGEREF _Toc454832345 \h </w:instrText>
         </w:r>
         <w:r>
           <w:rPr>
@@ -4372,7 +4464,7 @@
           <w:lang w:val="bg-BG" w:eastAsia="bg-BG" w:bidi="ar-SA"/>
         </w:rPr>
       </w:pPr>
-      <w:hyperlink w:anchor="_Toc454812173" w:history="1">
+      <w:hyperlink w:anchor="_Toc454832346" w:history="1">
         <w:r>
           <w:rPr>
             <w:rStyle w:val="Hyperlink"/>
@@ -4417,7 +4509,7 @@
             <w:noProof/>
             <w:webHidden/>
           </w:rPr>
-          <w:instrText xml:space="preserve"> PAGEREF _Toc454812173 \h </w:instrText>
+          <w:instrText xml:space="preserve"> PAGEREF _Toc454832346 \h </w:instrText>
         </w:r>
         <w:r>
           <w:rPr>
@@ -4462,7 +4554,7 @@
           <w:lang w:val="bg-BG" w:eastAsia="bg-BG" w:bidi="ar-SA"/>
         </w:rPr>
       </w:pPr>
-      <w:hyperlink w:anchor="_Toc454812174" w:history="1">
+      <w:hyperlink w:anchor="_Toc454832347" w:history="1">
         <w:r>
           <w:rPr>
             <w:rStyle w:val="Hyperlink"/>
@@ -4507,7 +4599,7 @@
             <w:noProof/>
             <w:webHidden/>
           </w:rPr>
-          <w:instrText xml:space="preserve"> PAGEREF _Toc454812174 \h </w:instrText>
+          <w:instrText xml:space="preserve"> PAGEREF _Toc454832347 \h </w:instrText>
         </w:r>
         <w:r>
           <w:rPr>
@@ -4552,7 +4644,7 @@
           <w:lang w:val="bg-BG" w:eastAsia="bg-BG" w:bidi="ar-SA"/>
         </w:rPr>
       </w:pPr>
-      <w:hyperlink w:anchor="_Toc454812175" w:history="1">
+      <w:hyperlink w:anchor="_Toc454832348" w:history="1">
         <w:r>
           <w:rPr>
             <w:rStyle w:val="Hyperlink"/>
@@ -4597,7 +4689,7 @@
             <w:noProof/>
             <w:webHidden/>
           </w:rPr>
-          <w:instrText xml:space="preserve"> PAGEREF _Toc454812175 \h </w:instrText>
+          <w:instrText xml:space="preserve"> PAGEREF _Toc454832348 \h </w:instrText>
         </w:r>
         <w:r>
           <w:rPr>
@@ -4642,7 +4734,7 @@
           <w:lang w:val="bg-BG" w:eastAsia="bg-BG" w:bidi="ar-SA"/>
         </w:rPr>
       </w:pPr>
-      <w:hyperlink w:anchor="_Toc454812176" w:history="1">
+      <w:hyperlink w:anchor="_Toc454832349" w:history="1">
         <w:r>
           <w:rPr>
             <w:rStyle w:val="Hyperlink"/>
@@ -4687,7 +4779,7 @@
             <w:noProof/>
             <w:webHidden/>
           </w:rPr>
-          <w:instrText xml:space="preserve"> PAGEREF _Toc454812176 \h </w:instrText>
+          <w:instrText xml:space="preserve"> PAGEREF _Toc454832349 \h </w:instrText>
         </w:r>
         <w:r>
           <w:rPr>
@@ -4732,7 +4824,7 @@
           <w:lang w:val="bg-BG" w:eastAsia="bg-BG" w:bidi="ar-SA"/>
         </w:rPr>
       </w:pPr>
-      <w:hyperlink w:anchor="_Toc454812177" w:history="1">
+      <w:hyperlink w:anchor="_Toc454832350" w:history="1">
         <w:r>
           <w:rPr>
             <w:rStyle w:val="Hyperlink"/>
@@ -4777,7 +4869,7 @@
             <w:noProof/>
             <w:webHidden/>
           </w:rPr>
-          <w:instrText xml:space="preserve"> PAGEREF _Toc454812177 \h </w:instrText>
+          <w:instrText xml:space="preserve"> PAGEREF _Toc454832350 \h </w:instrText>
         </w:r>
         <w:r>
           <w:rPr>
@@ -4822,7 +4914,7 @@
           <w:lang w:val="bg-BG" w:eastAsia="bg-BG" w:bidi="ar-SA"/>
         </w:rPr>
       </w:pPr>
-      <w:hyperlink w:anchor="_Toc454812178" w:history="1">
+      <w:hyperlink w:anchor="_Toc454832351" w:history="1">
         <w:r>
           <w:rPr>
             <w:rStyle w:val="Hyperlink"/>
@@ -4867,7 +4959,7 @@
             <w:noProof/>
             <w:webHidden/>
           </w:rPr>
-          <w:instrText xml:space="preserve"> PAGEREF _Toc454812178 \h </w:instrText>
+          <w:instrText xml:space="preserve"> PAGEREF _Toc454832351 \h </w:instrText>
         </w:r>
         <w:r>
           <w:rPr>
@@ -4912,7 +5004,7 @@
           <w:lang w:val="bg-BG" w:eastAsia="bg-BG" w:bidi="ar-SA"/>
         </w:rPr>
       </w:pPr>
-      <w:hyperlink w:anchor="_Toc454812179" w:history="1">
+      <w:hyperlink w:anchor="_Toc454832352" w:history="1">
         <w:r>
           <w:rPr>
             <w:rStyle w:val="Hyperlink"/>
@@ -4957,7 +5049,7 @@
             <w:noProof/>
             <w:webHidden/>
           </w:rPr>
-          <w:instrText xml:space="preserve"> PAGEREF _Toc454812179 \h </w:instrText>
+          <w:instrText xml:space="preserve"> PAGEREF _Toc454832352 \h </w:instrText>
         </w:r>
         <w:r>
           <w:rPr>
@@ -5002,7 +5094,7 @@
           <w:lang w:val="bg-BG" w:eastAsia="bg-BG" w:bidi="ar-SA"/>
         </w:rPr>
       </w:pPr>
-      <w:hyperlink w:anchor="_Toc454812180" w:history="1">
+      <w:hyperlink w:anchor="_Toc454832353" w:history="1">
         <w:r>
           <w:rPr>
             <w:rStyle w:val="Hyperlink"/>
@@ -5026,7 +5118,7 @@
             <w:noProof/>
             <w:lang w:val="bg-BG"/>
           </w:rPr>
-          <w:t>Абстрактен симулационен мениджър</w:t>
+          <w:t>Подготовка на симулационния контекст</w:t>
         </w:r>
         <w:r>
           <w:rPr>
@@ -5047,7 +5139,7 @@
             <w:noProof/>
             <w:webHidden/>
           </w:rPr>
-          <w:instrText xml:space="preserve"> PAGEREF _Toc454812180 \h </w:instrText>
+          <w:instrText xml:space="preserve"> PAGEREF _Toc454832353 \h </w:instrText>
         </w:r>
         <w:r>
           <w:rPr>
@@ -5067,7 +5159,7 @@
             <w:noProof/>
             <w:webHidden/>
           </w:rPr>
-          <w:t>33</w:t>
+          <w:t>34</w:t>
         </w:r>
         <w:r>
           <w:rPr>
@@ -5092,7 +5184,7 @@
           <w:lang w:val="bg-BG" w:eastAsia="bg-BG" w:bidi="ar-SA"/>
         </w:rPr>
       </w:pPr>
-      <w:hyperlink w:anchor="_Toc454812181" w:history="1">
+      <w:hyperlink w:anchor="_Toc454832354" w:history="1">
         <w:r>
           <w:rPr>
             <w:rStyle w:val="Hyperlink"/>
@@ -5116,7 +5208,7 @@
             <w:noProof/>
             <w:lang w:val="bg-BG"/>
           </w:rPr>
-          <w:t>Еднонишков симулационен мениджър</w:t>
+          <w:t>Абстрактен симулационен мениджър</w:t>
         </w:r>
         <w:r>
           <w:rPr>
@@ -5137,7 +5229,7 @@
             <w:noProof/>
             <w:webHidden/>
           </w:rPr>
-          <w:instrText xml:space="preserve"> PAGEREF _Toc454812181 \h </w:instrText>
+          <w:instrText xml:space="preserve"> PAGEREF _Toc454832354 \h </w:instrText>
         </w:r>
         <w:r>
           <w:rPr>
@@ -5157,7 +5249,7 @@
             <w:noProof/>
             <w:webHidden/>
           </w:rPr>
-          <w:t>33</w:t>
+          <w:t>35</w:t>
         </w:r>
         <w:r>
           <w:rPr>
@@ -5182,7 +5274,7 @@
           <w:lang w:val="bg-BG" w:eastAsia="bg-BG" w:bidi="ar-SA"/>
         </w:rPr>
       </w:pPr>
-      <w:hyperlink w:anchor="_Toc454812182" w:history="1">
+      <w:hyperlink w:anchor="_Toc454832355" w:history="1">
         <w:r>
           <w:rPr>
             <w:rStyle w:val="Hyperlink"/>
@@ -5206,6 +5298,96 @@
             <w:noProof/>
             <w:lang w:val="bg-BG"/>
           </w:rPr>
+          <w:t>Еднонишков симулационен мениджър</w:t>
+        </w:r>
+        <w:r>
+          <w:rPr>
+            <w:noProof/>
+            <w:webHidden/>
+          </w:rPr>
+          <w:tab/>
+        </w:r>
+        <w:r>
+          <w:rPr>
+            <w:noProof/>
+            <w:webHidden/>
+          </w:rPr>
+          <w:fldChar w:fldCharType="begin"/>
+        </w:r>
+        <w:r>
+          <w:rPr>
+            <w:noProof/>
+            <w:webHidden/>
+          </w:rPr>
+          <w:instrText xml:space="preserve"> PAGEREF _Toc454832355 \h </w:instrText>
+        </w:r>
+        <w:r>
+          <w:rPr>
+            <w:noProof/>
+            <w:webHidden/>
+          </w:rPr>
+        </w:r>
+        <w:r>
+          <w:rPr>
+            <w:noProof/>
+            <w:webHidden/>
+          </w:rPr>
+          <w:fldChar w:fldCharType="separate"/>
+        </w:r>
+        <w:r>
+          <w:rPr>
+            <w:noProof/>
+            <w:webHidden/>
+          </w:rPr>
+          <w:t>36</w:t>
+        </w:r>
+        <w:r>
+          <w:rPr>
+            <w:noProof/>
+            <w:webHidden/>
+          </w:rPr>
+          <w:fldChar w:fldCharType="end"/>
+        </w:r>
+      </w:hyperlink>
+    </w:p>
+    <w:p>
+      <w:pPr>
+        <w:pStyle w:val="TOC4"/>
+        <w:tabs>
+          <w:tab w:val="left" w:pos="1760"/>
+          <w:tab w:val="right" w:leader="dot" w:pos="9062"/>
+        </w:tabs>
+        <w:rPr>
+          <w:noProof/>
+          <w:sz w:val="22"/>
+          <w:szCs w:val="22"/>
+          <w:lang w:val="bg-BG" w:eastAsia="bg-BG" w:bidi="ar-SA"/>
+        </w:rPr>
+      </w:pPr>
+      <w:hyperlink w:anchor="_Toc454832356" w:history="1">
+        <w:r>
+          <w:rPr>
+            <w:rStyle w:val="Hyperlink"/>
+            <w:noProof/>
+            <w:lang w:val="bg-BG"/>
+          </w:rPr>
+          <w:t>3.2.6.5.</w:t>
+        </w:r>
+        <w:r>
+          <w:rPr>
+            <w:noProof/>
+            <w:sz w:val="22"/>
+            <w:szCs w:val="22"/>
+            <w:lang w:val="bg-BG" w:eastAsia="bg-BG" w:bidi="ar-SA"/>
+          </w:rPr>
+          <w:tab/>
+        </w:r>
+        <w:r>
+          <w:rPr>
+            <w:rStyle w:val="Hyperlink"/>
+            <w:noProof/>
+            <w:lang w:val="bg-BG"/>
+          </w:rPr>
           <w:t>Паралелен симулационен мениджър</w:t>
         </w:r>
         <w:r>
@@ -5227,7 +5409,7 @@
             <w:noProof/>
             <w:webHidden/>
           </w:rPr>
-          <w:instrText xml:space="preserve"> PAGEREF _Toc454812182 \h </w:instrText>
+          <w:instrText xml:space="preserve"> PAGEREF _Toc454832356 \h </w:instrText>
         </w:r>
         <w:r>
           <w:rPr>
@@ -5247,7 +5429,7 @@
             <w:noProof/>
             <w:webHidden/>
           </w:rPr>
-          <w:t>33</w:t>
+          <w:t>37</w:t>
         </w:r>
         <w:r>
           <w:rPr>
@@ -5272,7 +5454,7 @@
           <w:lang w:val="bg-BG" w:eastAsia="bg-BG" w:bidi="ar-SA"/>
         </w:rPr>
       </w:pPr>
-      <w:hyperlink w:anchor="_Toc454812183" w:history="1">
+      <w:hyperlink w:anchor="_Toc454832357" w:history="1">
         <w:r>
           <w:rPr>
             <w:rStyle w:val="Hyperlink"/>
@@ -5332,7 +5514,7 @@
             <w:noProof/>
             <w:webHidden/>
           </w:rPr>
-          <w:instrText xml:space="preserve"> PAGEREF _Toc454812183 \h </w:instrText>
+          <w:instrText xml:space="preserve"> PAGEREF _Toc454832357 \h </w:instrText>
         </w:r>
         <w:r>
           <w:rPr>
@@ -5352,7 +5534,7 @@
             <w:noProof/>
             <w:webHidden/>
           </w:rPr>
-          <w:t>34</w:t>
+          <w:t>38</w:t>
         </w:r>
         <w:r>
           <w:rPr>
@@ -5377,7 +5559,7 @@
           <w:lang w:val="bg-BG" w:eastAsia="bg-BG" w:bidi="ar-SA"/>
         </w:rPr>
       </w:pPr>
-      <w:hyperlink w:anchor="_Toc454812184" w:history="1">
+      <w:hyperlink w:anchor="_Toc454832358" w:history="1">
         <w:r>
           <w:rPr>
             <w:rStyle w:val="Hyperlink"/>
@@ -5422,7 +5604,7 @@
             <w:noProof/>
             <w:webHidden/>
           </w:rPr>
-          <w:instrText xml:space="preserve"> PAGEREF _Toc454812184 \h </w:instrText>
+          <w:instrText xml:space="preserve"> PAGEREF _Toc454832358 \h </w:instrText>
         </w:r>
         <w:r>
           <w:rPr>
@@ -5442,7 +5624,187 @@
             <w:noProof/>
             <w:webHidden/>
           </w:rPr>
-          <w:t>35</w:t>
+          <w:t>39</w:t>
+        </w:r>
+        <w:r>
+          <w:rPr>
+            <w:noProof/>
+            <w:webHidden/>
+          </w:rPr>
+          <w:fldChar w:fldCharType="end"/>
+        </w:r>
+      </w:hyperlink>
+    </w:p>
+    <w:p>
+      <w:pPr>
+        <w:pStyle w:val="TOC3"/>
+        <w:tabs>
+          <w:tab w:val="left" w:pos="1320"/>
+          <w:tab w:val="right" w:leader="dot" w:pos="9062"/>
+        </w:tabs>
+        <w:rPr>
+          <w:noProof/>
+          <w:sz w:val="22"/>
+          <w:szCs w:val="22"/>
+          <w:lang w:val="bg-BG" w:eastAsia="bg-BG" w:bidi="ar-SA"/>
+        </w:rPr>
+      </w:pPr>
+      <w:hyperlink w:anchor="_Toc454832359" w:history="1">
+        <w:r>
+          <w:rPr>
+            <w:rStyle w:val="Hyperlink"/>
+            <w:noProof/>
+            <w:lang w:val="bg-BG"/>
+          </w:rPr>
+          <w:t>3.3.1.</w:t>
+        </w:r>
+        <w:r>
+          <w:rPr>
+            <w:noProof/>
+            <w:sz w:val="22"/>
+            <w:szCs w:val="22"/>
+            <w:lang w:val="bg-BG" w:eastAsia="bg-BG" w:bidi="ar-SA"/>
+          </w:rPr>
+          <w:tab/>
+        </w:r>
+        <w:r>
+          <w:rPr>
+            <w:rStyle w:val="Hyperlink"/>
+            <w:noProof/>
+            <w:lang w:val="bg-BG"/>
+          </w:rPr>
+          <w:t>Карта на графичния интерфейс</w:t>
+        </w:r>
+        <w:r>
+          <w:rPr>
+            <w:noProof/>
+            <w:webHidden/>
+          </w:rPr>
+          <w:tab/>
+        </w:r>
+        <w:r>
+          <w:rPr>
+            <w:noProof/>
+            <w:webHidden/>
+          </w:rPr>
+          <w:fldChar w:fldCharType="begin"/>
+        </w:r>
+        <w:r>
+          <w:rPr>
+            <w:noProof/>
+            <w:webHidden/>
+          </w:rPr>
+          <w:instrText xml:space="preserve"> PAGEREF _Toc454832359 \h </w:instrText>
+        </w:r>
+        <w:r>
+          <w:rPr>
+            <w:noProof/>
+            <w:webHidden/>
+          </w:rPr>
+        </w:r>
+        <w:r>
+          <w:rPr>
+            <w:noProof/>
+            <w:webHidden/>
+          </w:rPr>
+          <w:fldChar w:fldCharType="separate"/>
+        </w:r>
+        <w:r>
+          <w:rPr>
+            <w:noProof/>
+            <w:webHidden/>
+          </w:rPr>
+          <w:t>39</w:t>
+        </w:r>
+        <w:r>
+          <w:rPr>
+            <w:noProof/>
+            <w:webHidden/>
+          </w:rPr>
+          <w:fldChar w:fldCharType="end"/>
+        </w:r>
+      </w:hyperlink>
+    </w:p>
+    <w:p>
+      <w:pPr>
+        <w:pStyle w:val="TOC3"/>
+        <w:tabs>
+          <w:tab w:val="left" w:pos="1320"/>
+          <w:tab w:val="right" w:leader="dot" w:pos="9062"/>
+        </w:tabs>
+        <w:rPr>
+          <w:noProof/>
+          <w:sz w:val="22"/>
+          <w:szCs w:val="22"/>
+          <w:lang w:val="bg-BG" w:eastAsia="bg-BG" w:bidi="ar-SA"/>
+        </w:rPr>
+      </w:pPr>
+      <w:hyperlink w:anchor="_Toc454832360" w:history="1">
+        <w:r>
+          <w:rPr>
+            <w:rStyle w:val="Hyperlink"/>
+            <w:noProof/>
+            <w:lang w:val="bg-BG"/>
+          </w:rPr>
+          <w:t>3.3.2.</w:t>
+        </w:r>
+        <w:r>
+          <w:rPr>
+            <w:noProof/>
+            <w:sz w:val="22"/>
+            <w:szCs w:val="22"/>
+            <w:lang w:val="bg-BG" w:eastAsia="bg-BG" w:bidi="ar-SA"/>
+          </w:rPr>
+          <w:tab/>
+        </w:r>
+        <w:r>
+          <w:rPr>
+            <w:rStyle w:val="Hyperlink"/>
+            <w:noProof/>
+            <w:lang w:val="bg-BG"/>
+          </w:rPr>
+          <w:t>Дебъгван възел</w:t>
+        </w:r>
+        <w:r>
+          <w:rPr>
+            <w:noProof/>
+            <w:webHidden/>
+          </w:rPr>
+          <w:tab/>
+        </w:r>
+        <w:r>
+          <w:rPr>
+            <w:noProof/>
+            <w:webHidden/>
+          </w:rPr>
+          <w:fldChar w:fldCharType="begin"/>
+        </w:r>
+        <w:r>
+          <w:rPr>
+            <w:noProof/>
+            <w:webHidden/>
+          </w:rPr>
+          <w:instrText xml:space="preserve"> PAGEREF _Toc454832360 \h </w:instrText>
+        </w:r>
+        <w:r>
+          <w:rPr>
+            <w:noProof/>
+            <w:webHidden/>
+          </w:rPr>
+        </w:r>
+        <w:r>
+          <w:rPr>
+            <w:noProof/>
+            <w:webHidden/>
+          </w:rPr>
+          <w:fldChar w:fldCharType="separate"/>
+        </w:r>
+        <w:r>
+          <w:rPr>
+            <w:noProof/>
+            <w:webHidden/>
+          </w:rPr>
+          <w:t>39</w:t>
         </w:r>
         <w:r>
           <w:rPr>
@@ -5491,7 +5853,7 @@
         <w:lastRenderedPageBreak/>
         <w:t xml:space="preserve"> </w:t>
       </w:r>
-      <w:bookmarkStart w:id="0" w:name="_Toc454812139"/>
+      <w:bookmarkStart w:id="0" w:name="_Toc454832312"/>
       <w:r>
         <w:rPr>
           <w:lang w:val="bg-BG"/>
@@ -5519,7 +5881,7 @@
         </w:rPr>
       </w:pPr>
       <w:bookmarkStart w:id="1" w:name="_Ref454551478"/>
-      <w:bookmarkStart w:id="2" w:name="_Toc454812140"/>
+      <w:bookmarkStart w:id="2" w:name="_Toc454832313"/>
       <w:r>
         <w:rPr>
           <w:lang w:val="bg-BG"/>
@@ -5763,7 +6125,7 @@
           <w:lang w:val="bg-BG"/>
         </w:rPr>
       </w:pPr>
-      <w:bookmarkStart w:id="5" w:name="_Toc454812141"/>
+      <w:bookmarkStart w:id="5" w:name="_Toc454832314"/>
       <w:r>
         <w:rPr>
           <w:lang w:val="bg-BG"/>
@@ -6406,7 +6768,7 @@
       </w:pPr>
       <w:bookmarkStart w:id="8" w:name="_Ref454545211"/>
       <w:bookmarkStart w:id="9" w:name="_Ref454545313"/>
-      <w:bookmarkStart w:id="10" w:name="_Toc454812142"/>
+      <w:bookmarkStart w:id="10" w:name="_Toc454832315"/>
       <w:r>
         <w:rPr>
           <w:lang w:val="bg-BG"/>
@@ -6756,7 +7118,7 @@
           <w:lang w:val="bg-BG"/>
         </w:rPr>
       </w:pPr>
-      <w:bookmarkStart w:id="12" w:name="_Toc454812143"/>
+      <w:bookmarkStart w:id="12" w:name="_Toc454832316"/>
       <w:r>
         <w:rPr>
           <w:lang w:val="bg-BG"/>
@@ -7277,7 +7639,7 @@
           <w:lang w:val="bg-BG"/>
         </w:rPr>
       </w:pPr>
-      <w:bookmarkStart w:id="14" w:name="_Toc454812144"/>
+      <w:bookmarkStart w:id="14" w:name="_Toc454832317"/>
       <w:r>
         <w:rPr>
           <w:lang w:val="bg-BG"/>
@@ -7302,7 +7664,7 @@
         </w:numPr>
         <w:spacing w:before="0" w:after="240"/>
       </w:pPr>
-      <w:bookmarkStart w:id="15" w:name="_Toc454812145"/>
+      <w:bookmarkStart w:id="15" w:name="_Toc454832318"/>
       <w:r>
         <w:t>Java</w:t>
       </w:r>
@@ -7750,7 +8112,7 @@
           <w:lang w:val="bg-BG"/>
         </w:rPr>
       </w:pPr>
-      <w:bookmarkStart w:id="18" w:name="_Toc454812146"/>
+      <w:bookmarkStart w:id="18" w:name="_Toc454832319"/>
       <w:r>
         <w:lastRenderedPageBreak/>
         <w:t>NetBeans</w:t>
@@ -7972,7 +8334,7 @@
           <w:lang w:val="bg-BG"/>
         </w:rPr>
       </w:pPr>
-      <w:bookmarkStart w:id="19" w:name="_Toc454812147"/>
+      <w:bookmarkStart w:id="19" w:name="_Toc454832320"/>
       <w:r>
         <w:t>JUnit</w:t>
       </w:r>
@@ -8204,7 +8566,7 @@
         </w:numPr>
         <w:spacing w:before="0" w:after="240"/>
       </w:pPr>
-      <w:bookmarkStart w:id="21" w:name="_Toc454812148"/>
+      <w:bookmarkStart w:id="21" w:name="_Toc454832321"/>
       <w:r>
         <w:lastRenderedPageBreak/>
         <w:t>Git</w:t>
@@ -8456,7 +8818,7 @@
         </w:numPr>
         <w:spacing w:before="0" w:after="240"/>
       </w:pPr>
-      <w:bookmarkStart w:id="23" w:name="_Toc454812149"/>
+      <w:bookmarkStart w:id="23" w:name="_Toc454832322"/>
       <w:r>
         <w:t xml:space="preserve">Apache </w:t>
       </w:r>
@@ -8737,7 +9099,7 @@
           <w:lang w:val="bg-BG"/>
         </w:rPr>
       </w:pPr>
-      <w:bookmarkStart w:id="25" w:name="_Toc454812150"/>
+      <w:bookmarkStart w:id="25" w:name="_Toc454832323"/>
       <w:r>
         <w:lastRenderedPageBreak/>
         <w:t>XML</w:t>
@@ -9015,7 +9377,7 @@
           <w:lang w:val="bg-BG"/>
         </w:rPr>
       </w:pPr>
-      <w:bookmarkStart w:id="27" w:name="_Toc454812151"/>
+      <w:bookmarkStart w:id="27" w:name="_Toc454832324"/>
       <w:r>
         <w:t>JAXB</w:t>
       </w:r>
@@ -9310,7 +9672,7 @@
           <w:lang w:val="bg-BG"/>
         </w:rPr>
       </w:pPr>
-      <w:bookmarkStart w:id="29" w:name="_Toc454812152"/>
+      <w:bookmarkStart w:id="29" w:name="_Toc454832325"/>
       <w:r>
         <w:lastRenderedPageBreak/>
         <w:t>Swing</w:t>
@@ -9583,7 +9945,7 @@
           <w:lang w:val="bg-BG"/>
         </w:rPr>
       </w:pPr>
-      <w:bookmarkStart w:id="31" w:name="_Toc454812153"/>
+      <w:bookmarkStart w:id="31" w:name="_Toc454832326"/>
       <w:r>
         <w:rPr>
           <w:lang w:val="bg-BG"/>
@@ -9604,7 +9966,7 @@
           <w:lang w:val="bg-BG"/>
         </w:rPr>
       </w:pPr>
-      <w:bookmarkStart w:id="32" w:name="_Toc454812154"/>
+      <w:bookmarkStart w:id="32" w:name="_Toc454832327"/>
       <w:r>
         <w:rPr>
           <w:lang w:val="bg-BG"/>
@@ -10293,7 +10655,7 @@
           <w:lang w:val="bg-BG"/>
         </w:rPr>
       </w:pPr>
-      <w:bookmarkStart w:id="35" w:name="_Toc454812155"/>
+      <w:bookmarkStart w:id="35" w:name="_Toc454832328"/>
       <w:r>
         <w:rPr>
           <w:lang w:val="bg-BG"/>
@@ -10401,7 +10763,7 @@
           <w:lang w:val="bg-BG"/>
         </w:rPr>
       </w:pPr>
-      <w:bookmarkStart w:id="36" w:name="_Toc454812156"/>
+      <w:bookmarkStart w:id="36" w:name="_Toc454832329"/>
       <w:r>
         <w:rPr>
           <w:lang w:val="bg-BG"/>
@@ -10686,7 +11048,7 @@
           <w:lang w:val="bg-BG"/>
         </w:rPr>
       </w:pPr>
-      <w:bookmarkStart w:id="37" w:name="_Toc454812157"/>
+      <w:bookmarkStart w:id="37" w:name="_Toc454832330"/>
       <w:r>
         <w:rPr>
           <w:lang w:val="bg-BG"/>
@@ -10710,9 +11072,27 @@
         </w:rPr>
         <w:t xml:space="preserve">Да се изгради </w:t>
       </w:r>
-      <w:r>
-        <w:t>графичен потребителски интерфейс</w:t>
-      </w:r>
+      <w:proofErr w:type="spellStart"/>
+      <w:r>
+        <w:t>графичен</w:t>
+      </w:r>
+      <w:proofErr w:type="spellEnd"/>
+      <w:r>
+        <w:t xml:space="preserve"> </w:t>
+      </w:r>
+      <w:proofErr w:type="spellStart"/>
+      <w:r>
+        <w:t>потребителски</w:t>
+      </w:r>
+      <w:proofErr w:type="spellEnd"/>
+      <w:r>
+        <w:t xml:space="preserve"> </w:t>
+      </w:r>
+      <w:proofErr w:type="spellStart"/>
+      <w:r>
+        <w:t>интерфейс</w:t>
+      </w:r>
+      <w:proofErr w:type="spellEnd"/>
       <w:r>
         <w:rPr>
           <w:lang w:val="bg-BG"/>
@@ -11277,7 +11657,7 @@
           <w:lang w:val="bg-BG"/>
         </w:rPr>
       </w:pPr>
-      <w:bookmarkStart w:id="38" w:name="_Toc454812158"/>
+      <w:bookmarkStart w:id="38" w:name="_Toc454832331"/>
       <w:r>
         <w:rPr>
           <w:lang w:val="bg-BG"/>
@@ -11299,7 +11679,7 @@
           <w:lang w:val="bg-BG"/>
         </w:rPr>
       </w:pPr>
-      <w:bookmarkStart w:id="39" w:name="_Toc454812159"/>
+      <w:bookmarkStart w:id="39" w:name="_Toc454832332"/>
       <w:r>
         <w:rPr>
           <w:lang w:val="bg-BG"/>
@@ -11333,7 +11713,7 @@
           <w:lang w:val="bg-BG"/>
         </w:rPr>
       </w:pPr>
-      <w:bookmarkStart w:id="40" w:name="_Toc454812160"/>
+      <w:bookmarkStart w:id="40" w:name="_Toc454832333"/>
       <w:r>
         <w:rPr>
           <w:lang w:val="bg-BG"/>
@@ -11352,8 +11732,13 @@
         </w:rPr>
         <w:t xml:space="preserve">Стохастичните променливи в приложението са представени чрез интерфейса </w:t>
       </w:r>
-      <w:r>
-        <w:t xml:space="preserve">StochasticVariable </w:t>
+      <w:proofErr w:type="spellStart"/>
+      <w:r>
+        <w:t>StochasticVariable</w:t>
+      </w:r>
+      <w:proofErr w:type="spellEnd"/>
+      <w:r>
+        <w:t xml:space="preserve"> </w:t>
       </w:r>
       <w:r>
         <w:rPr>
@@ -11515,12 +11900,20 @@
           <w:lang w:val="bg-BG"/>
         </w:rPr>
       </w:pPr>
+      <w:proofErr w:type="spellStart"/>
       <w:proofErr w:type="gramStart"/>
       <w:r>
         <w:rPr>
           <w:b/>
         </w:rPr>
-        <w:t>StochasticVariable &lt;interface&gt;</w:t>
+        <w:t>StochasticVariable</w:t>
+      </w:r>
+      <w:proofErr w:type="spellEnd"/>
+      <w:r>
+        <w:rPr>
+          <w:b/>
+        </w:rPr>
+        <w:t xml:space="preserve"> &lt;interface&gt;</w:t>
       </w:r>
       <w:r>
         <w:t xml:space="preserve"> - </w:t>
@@ -11546,12 +11939,20 @@
           <w:lang w:val="bg-BG"/>
         </w:rPr>
       </w:pPr>
+      <w:proofErr w:type="spellStart"/>
       <w:proofErr w:type="gramStart"/>
       <w:r>
         <w:rPr>
           <w:b/>
         </w:rPr>
-        <w:t>AbstractVariable &lt;abstract&gt;</w:t>
+        <w:t>AbstractVariable</w:t>
+      </w:r>
+      <w:proofErr w:type="spellEnd"/>
+      <w:r>
+        <w:rPr>
+          <w:b/>
+        </w:rPr>
+        <w:t xml:space="preserve"> &lt;abstract&gt;</w:t>
       </w:r>
       <w:r>
         <w:t xml:space="preserve"> - </w:t>
@@ -11638,6 +12039,7 @@
           <w:lang w:val="bg-BG"/>
         </w:rPr>
       </w:pPr>
+      <w:proofErr w:type="spellStart"/>
       <w:proofErr w:type="gramStart"/>
       <w:r>
         <w:rPr>
@@ -11645,6 +12047,7 @@
         </w:rPr>
         <w:t>UniformVariable</w:t>
       </w:r>
+      <w:proofErr w:type="spellEnd"/>
       <w:r>
         <w:t xml:space="preserve"> </w:t>
       </w:r>
@@ -11682,8 +12085,13 @@
           <w:numId w:val="35"/>
         </w:numPr>
       </w:pPr>
-      <w:r>
-        <w:t xml:space="preserve">lowerBound – </w:t>
+      <w:proofErr w:type="spellStart"/>
+      <w:r>
+        <w:t>lowerBound</w:t>
+      </w:r>
+      <w:proofErr w:type="spellEnd"/>
+      <w:r>
+        <w:t xml:space="preserve"> – </w:t>
       </w:r>
       <w:r>
         <w:rPr>
@@ -11700,9 +12108,11 @@
           <w:numId w:val="35"/>
         </w:numPr>
       </w:pPr>
+      <w:proofErr w:type="spellStart"/>
       <w:r>
         <w:t>upperBound</w:t>
       </w:r>
+      <w:proofErr w:type="spellEnd"/>
       <w:r>
         <w:rPr>
           <w:lang w:val="bg-BG"/>
@@ -11718,6 +12128,7 @@
           <w:lang w:val="bg-BG"/>
         </w:rPr>
       </w:pPr>
+      <w:proofErr w:type="spellStart"/>
       <w:proofErr w:type="gramStart"/>
       <w:r>
         <w:rPr>
@@ -11725,6 +12136,7 @@
         </w:rPr>
         <w:t>GaussianVariable</w:t>
       </w:r>
+      <w:proofErr w:type="spellEnd"/>
       <w:r>
         <w:t xml:space="preserve"> </w:t>
       </w:r>
@@ -11792,6 +12204,7 @@
           <w:lang w:val="bg-BG"/>
         </w:rPr>
       </w:pPr>
+      <w:proofErr w:type="spellStart"/>
       <w:proofErr w:type="gramStart"/>
       <w:r>
         <w:rPr>
@@ -11799,6 +12212,7 @@
         </w:rPr>
         <w:t>LogNormalVariable</w:t>
       </w:r>
+      <w:proofErr w:type="spellEnd"/>
       <w:r>
         <w:t xml:space="preserve"> – </w:t>
       </w:r>
@@ -11872,6 +12286,7 @@
           <w:lang w:val="bg-BG"/>
         </w:rPr>
       </w:pPr>
+      <w:proofErr w:type="spellStart"/>
       <w:proofErr w:type="gramStart"/>
       <w:r>
         <w:rPr>
@@ -11879,6 +12294,7 @@
         </w:rPr>
         <w:t>GammaVariable</w:t>
       </w:r>
+      <w:proofErr w:type="spellEnd"/>
       <w:r>
         <w:rPr>
           <w:lang w:val="bg-BG"/>
@@ -11964,6 +12380,7 @@
           <w:lang w:val="bg-BG"/>
         </w:rPr>
       </w:pPr>
+      <w:proofErr w:type="spellStart"/>
       <w:proofErr w:type="gramStart"/>
       <w:r>
         <w:rPr>
@@ -11971,6 +12388,7 @@
         </w:rPr>
         <w:t>ExponentialVariable</w:t>
       </w:r>
+      <w:proofErr w:type="spellEnd"/>
       <w:r>
         <w:rPr>
           <w:lang w:val="bg-BG"/>
@@ -12053,7 +12471,7 @@
           <w:lang w:val="bg-BG"/>
         </w:rPr>
       </w:pPr>
-      <w:bookmarkStart w:id="42" w:name="_Toc454812161"/>
+      <w:bookmarkStart w:id="42" w:name="_Toc454832334"/>
       <w:r>
         <w:rPr>
           <w:lang w:val="bg-BG"/>
@@ -12175,7 +12593,7 @@
           <w:lang w:val="bg-BG"/>
         </w:rPr>
       </w:pPr>
-      <w:bookmarkStart w:id="43" w:name="_Toc454812162"/>
+      <w:bookmarkStart w:id="43" w:name="_Toc454832335"/>
       <w:r>
         <w:rPr>
           <w:lang w:val="bg-BG"/>
@@ -12274,8 +12692,13 @@
         </w:rPr>
         <w:t xml:space="preserve">от класа </w:t>
       </w:r>
-      <w:r>
-        <w:t>SimulationContext,</w:t>
+      <w:proofErr w:type="spellStart"/>
+      <w:r>
+        <w:t>SimulationContext</w:t>
+      </w:r>
+      <w:proofErr w:type="spellEnd"/>
+      <w:r>
+        <w:t>,</w:t>
       </w:r>
       <w:r>
         <w:rPr>
@@ -12351,12 +12774,6 @@
         <w:rPr>
           <w:lang w:val="bg-BG"/>
         </w:rPr>
-        <w:fldChar w:fldCharType="separate"/>
-      </w:r>
-      <w:r>
-        <w:rPr>
-          <w:lang w:val="bg-BG"/>
-        </w:rPr>
         <w:fldChar w:fldCharType="end"/>
       </w:r>
       <w:r>
@@ -12373,12 +12790,20 @@
           <w:lang w:val="bg-BG"/>
         </w:rPr>
       </w:pPr>
+      <w:proofErr w:type="spellStart"/>
       <w:proofErr w:type="gramStart"/>
       <w:r>
         <w:rPr>
           <w:b/>
         </w:rPr>
-        <w:t>AbstractNode &lt;abstract&gt;</w:t>
+        <w:t>AbstractNode</w:t>
+      </w:r>
+      <w:proofErr w:type="spellEnd"/>
+      <w:r>
+        <w:rPr>
+          <w:b/>
+        </w:rPr>
+        <w:t xml:space="preserve"> &lt;abstract&gt;</w:t>
       </w:r>
       <w:r>
         <w:t xml:space="preserve"> - </w:t>
@@ -12492,8 +12917,8 @@
           <w:lang w:val="bg-BG"/>
         </w:rPr>
       </w:pPr>
-      <w:bookmarkStart w:id="44" w:name="_Toc454812163"/>
-      <w:bookmarkStart w:id="45" w:name="_Ref454815015"/>
+      <w:bookmarkStart w:id="44" w:name="_Ref454815015"/>
+      <w:bookmarkStart w:id="45" w:name="_Toc454832336"/>
       <w:r>
         <w:rPr>
           <w:lang w:val="bg-BG"/>
@@ -12524,6 +12949,7 @@
           <w:lang w:val="bg-BG"/>
         </w:rPr>
       </w:pPr>
+      <w:proofErr w:type="spellStart"/>
       <w:proofErr w:type="gramStart"/>
       <w:r>
         <w:rPr>
@@ -12531,6 +12957,7 @@
         </w:rPr>
         <w:t>ConstantNode</w:t>
       </w:r>
+      <w:proofErr w:type="spellEnd"/>
       <w:r>
         <w:t xml:space="preserve"> – </w:t>
       </w:r>
@@ -12564,6 +12991,7 @@
           <w:lang w:val="bg-BG"/>
         </w:rPr>
       </w:pPr>
+      <w:proofErr w:type="spellStart"/>
       <w:proofErr w:type="gramStart"/>
       <w:r>
         <w:rPr>
@@ -12571,6 +12999,7 @@
         </w:rPr>
         <w:t>VariableNode</w:t>
       </w:r>
+      <w:proofErr w:type="spellEnd"/>
       <w:r>
         <w:t xml:space="preserve"> –</w:t>
       </w:r>
@@ -12767,7 +13196,7 @@
           <w:lang w:val="bg-BG"/>
         </w:rPr>
       </w:pPr>
-      <w:bookmarkStart w:id="47" w:name="_Toc454812164"/>
+      <w:bookmarkStart w:id="47" w:name="_Toc454832337"/>
       <w:r>
         <w:rPr>
           <w:lang w:val="bg-BG"/>
@@ -12784,12 +13213,20 @@
           <w:lang w:val="bg-BG"/>
         </w:rPr>
       </w:pPr>
+      <w:proofErr w:type="spellStart"/>
       <w:proofErr w:type="gramStart"/>
       <w:r>
         <w:rPr>
           <w:b/>
         </w:rPr>
-        <w:t>AbstractUnaryNode &lt;abstract&gt;</w:t>
+        <w:t>AbstractUnaryNode</w:t>
+      </w:r>
+      <w:proofErr w:type="spellEnd"/>
+      <w:r>
+        <w:rPr>
+          <w:b/>
+        </w:rPr>
+        <w:t xml:space="preserve"> &lt;abstract&gt;</w:t>
       </w:r>
       <w:r>
         <w:t xml:space="preserve"> - </w:t>
@@ -12815,12 +13252,14 @@
           <w:lang w:val="bg-BG"/>
         </w:rPr>
       </w:pPr>
+      <w:proofErr w:type="spellStart"/>
       <w:r>
         <w:rPr>
           <w:b/>
         </w:rPr>
         <w:t>AbsoluteNode</w:t>
       </w:r>
+      <w:proofErr w:type="spellEnd"/>
       <w:r>
         <w:t xml:space="preserve"> – </w:t>
       </w:r>
@@ -12838,12 +13277,14 @@
           <w:lang w:val="bg-BG"/>
         </w:rPr>
       </w:pPr>
+      <w:proofErr w:type="spellStart"/>
       <w:r>
         <w:rPr>
           <w:b/>
         </w:rPr>
         <w:t>CosineNode</w:t>
       </w:r>
+      <w:proofErr w:type="spellEnd"/>
       <w:r>
         <w:t xml:space="preserve"> – </w:t>
       </w:r>
@@ -12861,12 +13302,14 @@
           <w:lang w:val="bg-BG"/>
         </w:rPr>
       </w:pPr>
+      <w:proofErr w:type="spellStart"/>
       <w:r>
         <w:rPr>
           <w:b/>
         </w:rPr>
         <w:t>CotangentNode</w:t>
       </w:r>
+      <w:proofErr w:type="spellEnd"/>
       <w:r>
         <w:t xml:space="preserve"> –</w:t>
       </w:r>
@@ -12884,12 +13327,14 @@
           <w:lang w:val="bg-BG"/>
         </w:rPr>
       </w:pPr>
+      <w:proofErr w:type="spellStart"/>
       <w:r>
         <w:rPr>
           <w:b/>
         </w:rPr>
         <w:t>InvertNode</w:t>
       </w:r>
+      <w:proofErr w:type="spellEnd"/>
       <w:r>
         <w:t xml:space="preserve"> – </w:t>
       </w:r>
@@ -12907,12 +13352,14 @@
           <w:lang w:val="bg-BG"/>
         </w:rPr>
       </w:pPr>
+      <w:proofErr w:type="spellStart"/>
       <w:r>
         <w:rPr>
           <w:b/>
         </w:rPr>
         <w:t>SineNode</w:t>
       </w:r>
+      <w:proofErr w:type="spellEnd"/>
       <w:r>
         <w:t xml:space="preserve"> – </w:t>
       </w:r>
@@ -12930,12 +13377,14 @@
           <w:lang w:val="bg-BG"/>
         </w:rPr>
       </w:pPr>
+      <w:proofErr w:type="spellStart"/>
       <w:r>
         <w:rPr>
           <w:b/>
         </w:rPr>
         <w:t>TangentNode</w:t>
       </w:r>
+      <w:proofErr w:type="spellEnd"/>
       <w:r>
         <w:t xml:space="preserve"> – </w:t>
       </w:r>
@@ -12958,7 +13407,7 @@
           <w:lang w:val="bg-BG"/>
         </w:rPr>
       </w:pPr>
-      <w:bookmarkStart w:id="48" w:name="_Toc454812165"/>
+      <w:bookmarkStart w:id="48" w:name="_Toc454832338"/>
       <w:r>
         <w:rPr>
           <w:lang w:val="bg-BG"/>
@@ -12974,12 +13423,20 @@
           <w:lang w:val="bg-BG"/>
         </w:rPr>
       </w:pPr>
+      <w:proofErr w:type="spellStart"/>
       <w:proofErr w:type="gramStart"/>
       <w:r>
         <w:rPr>
           <w:b/>
         </w:rPr>
-        <w:t>AbstractBinaryNode &lt;abstract&gt;</w:t>
+        <w:t>AbstractBinaryNode</w:t>
+      </w:r>
+      <w:proofErr w:type="spellEnd"/>
+      <w:r>
+        <w:rPr>
+          <w:b/>
+        </w:rPr>
+        <w:t xml:space="preserve"> &lt;abstract&gt;</w:t>
       </w:r>
       <w:r>
         <w:t xml:space="preserve"> - </w:t>
@@ -12996,12 +13453,14 @@
       <w:pPr>
         <w:ind w:firstLine="567"/>
       </w:pPr>
+      <w:proofErr w:type="spellStart"/>
       <w:r>
         <w:rPr>
           <w:b/>
         </w:rPr>
         <w:t>DivisionNode</w:t>
       </w:r>
+      <w:proofErr w:type="spellEnd"/>
       <w:r>
         <w:t xml:space="preserve"> – </w:t>
       </w:r>
@@ -13040,12 +13499,14 @@
       <w:pPr>
         <w:ind w:firstLine="567"/>
       </w:pPr>
+      <w:proofErr w:type="spellStart"/>
       <w:r>
         <w:rPr>
           <w:b/>
         </w:rPr>
         <w:t>ExponentiationNode</w:t>
       </w:r>
+      <w:proofErr w:type="spellEnd"/>
       <w:r>
         <w:t xml:space="preserve"> – </w:t>
       </w:r>
@@ -13072,12 +13533,14 @@
       <w:pPr>
         <w:ind w:firstLine="567"/>
       </w:pPr>
+      <w:proofErr w:type="spellStart"/>
       <w:r>
         <w:rPr>
           <w:b/>
         </w:rPr>
         <w:t>LogarithmNode</w:t>
       </w:r>
+      <w:proofErr w:type="spellEnd"/>
       <w:r>
         <w:t xml:space="preserve"> – </w:t>
       </w:r>
@@ -13107,12 +13570,14 @@
           <w:lang w:val="bg-BG"/>
         </w:rPr>
       </w:pPr>
+      <w:proofErr w:type="spellStart"/>
       <w:r>
         <w:rPr>
           <w:b/>
         </w:rPr>
         <w:t>RootNode</w:t>
       </w:r>
+      <w:proofErr w:type="spellEnd"/>
       <w:r>
         <w:t xml:space="preserve"> – </w:t>
       </w:r>
@@ -13153,7 +13618,7 @@
           <w:lang w:val="bg-BG"/>
         </w:rPr>
       </w:pPr>
-      <w:bookmarkStart w:id="49" w:name="_Toc454812166"/>
+      <w:bookmarkStart w:id="49" w:name="_Toc454832339"/>
       <w:r>
         <w:rPr>
           <w:lang w:val="bg-BG"/>
@@ -13169,17 +13634,25 @@
           <w:lang w:val="bg-BG"/>
         </w:rPr>
       </w:pPr>
+      <w:proofErr w:type="spellStart"/>
       <w:proofErr w:type="gramStart"/>
       <w:r>
         <w:rPr>
           <w:b/>
         </w:rPr>
-        <w:t>AbstractGroupNode &lt;abstract&gt;</w:t>
-      </w:r>
+        <w:t>AbstractGroupNode</w:t>
+      </w:r>
+      <w:proofErr w:type="spellEnd"/>
       <w:r>
         <w:rPr>
           <w:b/>
         </w:rPr>
+        <w:t xml:space="preserve"> &lt;abstract&gt;</w:t>
+      </w:r>
+      <w:r>
+        <w:rPr>
+          <w:b/>
+        </w:rPr>
         <w:t xml:space="preserve"> - </w:t>
       </w:r>
       <w:r>
@@ -13203,15 +13676,23 @@
           <w:lang w:val="bg-BG"/>
         </w:rPr>
       </w:pPr>
+      <w:proofErr w:type="spellStart"/>
       <w:r>
         <w:rPr>
           <w:b/>
         </w:rPr>
-        <w:t>AverageNode –</w:t>
-      </w:r>
+        <w:t>AverageNode</w:t>
+      </w:r>
+      <w:proofErr w:type="spellEnd"/>
       <w:r>
         <w:rPr>
           <w:b/>
+        </w:rPr>
+        <w:t xml:space="preserve"> –</w:t>
+      </w:r>
+      <w:r>
+        <w:rPr>
+          <w:b/>
           <w:lang w:val="bg-BG"/>
         </w:rPr>
         <w:t xml:space="preserve"> </w:t>
@@ -13248,15 +13729,23 @@
           <w:lang w:val="bg-BG"/>
         </w:rPr>
       </w:pPr>
+      <w:proofErr w:type="spellStart"/>
       <w:r>
         <w:rPr>
           <w:b/>
         </w:rPr>
-        <w:t>MinNode –</w:t>
-      </w:r>
+        <w:t>MinNode</w:t>
+      </w:r>
+      <w:proofErr w:type="spellEnd"/>
       <w:r>
         <w:rPr>
           <w:b/>
+        </w:rPr>
+        <w:t xml:space="preserve"> –</w:t>
+      </w:r>
+      <w:r>
+        <w:rPr>
+          <w:b/>
           <w:lang w:val="bg-BG"/>
         </w:rPr>
         <w:t xml:space="preserve"> </w:t>
@@ -13294,15 +13783,23 @@
           <w:lang w:val="bg-BG"/>
         </w:rPr>
       </w:pPr>
+      <w:proofErr w:type="spellStart"/>
       <w:r>
         <w:rPr>
           <w:b/>
         </w:rPr>
-        <w:t>MaxNode –</w:t>
-      </w:r>
+        <w:t>MaxNode</w:t>
+      </w:r>
+      <w:proofErr w:type="spellEnd"/>
       <w:r>
         <w:rPr>
           <w:b/>
+        </w:rPr>
+        <w:t xml:space="preserve"> –</w:t>
+      </w:r>
+      <w:r>
+        <w:rPr>
+          <w:b/>
           <w:lang w:val="bg-BG"/>
         </w:rPr>
         <w:t xml:space="preserve"> </w:t>
@@ -13334,11 +13831,19 @@
           <w:lang w:val="bg-BG"/>
         </w:rPr>
       </w:pPr>
+      <w:proofErr w:type="spellStart"/>
       <w:r>
         <w:rPr>
           <w:b/>
         </w:rPr>
-        <w:t>SumNode –</w:t>
+        <w:t>SumNode</w:t>
+      </w:r>
+      <w:proofErr w:type="spellEnd"/>
+      <w:r>
+        <w:rPr>
+          <w:b/>
+        </w:rPr>
+        <w:t xml:space="preserve"> –</w:t>
       </w:r>
       <w:r>
         <w:rPr>
@@ -13379,11 +13884,19 @@
           <w:docGrid w:linePitch="360"/>
         </w:sectPr>
       </w:pPr>
+      <w:proofErr w:type="spellStart"/>
       <w:r>
         <w:rPr>
           <w:b/>
         </w:rPr>
-        <w:t>ProductNode –</w:t>
+        <w:t>ProductNode</w:t>
+      </w:r>
+      <w:proofErr w:type="spellEnd"/>
+      <w:r>
+        <w:rPr>
+          <w:b/>
+        </w:rPr>
+        <w:t xml:space="preserve"> –</w:t>
       </w:r>
       <w:r>
         <w:rPr>
@@ -13424,7 +13937,7 @@
         </w:rPr>
       </w:pPr>
       <w:bookmarkStart w:id="50" w:name="_Ref454630073"/>
-      <w:bookmarkStart w:id="51" w:name="_Toc454812167"/>
+      <w:bookmarkStart w:id="51" w:name="_Toc454832340"/>
       <w:r>
         <w:rPr>
           <w:lang w:val="bg-BG"/>
@@ -13517,7 +14030,21 @@
         <w:rPr>
           <w:b/>
         </w:rPr>
-        <w:t xml:space="preserve"> (SimulationProperties)</w:t>
+        <w:t xml:space="preserve"> (</w:t>
+      </w:r>
+      <w:proofErr w:type="spellStart"/>
+      <w:r>
+        <w:rPr>
+          <w:b/>
+        </w:rPr>
+        <w:t>SimulationProperties</w:t>
+      </w:r>
+      <w:proofErr w:type="spellEnd"/>
+      <w:r>
+        <w:rPr>
+          <w:b/>
+        </w:rPr>
+        <w:t>)</w:t>
       </w:r>
       <w:r>
         <w:rPr>
@@ -13525,8 +14052,13 @@
         </w:rPr>
         <w:t xml:space="preserve"> – Общите свойства на симулацията се дефинират в класа </w:t>
       </w:r>
-      <w:r>
-        <w:t xml:space="preserve">SimulationProperties. </w:t>
+      <w:proofErr w:type="spellStart"/>
+      <w:r>
+        <w:t>SimulationProperties</w:t>
+      </w:r>
+      <w:proofErr w:type="spellEnd"/>
+      <w:r>
+        <w:t xml:space="preserve">. </w:t>
       </w:r>
       <w:r>
         <w:rPr>
@@ -13553,7 +14085,15 @@
         <w:t xml:space="preserve"> на симулацията могат да бъдат зададени за улесняване на потребителя при управление на множество симулации. Броят симулационни цикли, които да се изпълнят, се задава чрез свойството </w:t>
       </w:r>
       <w:r>
-        <w:t>“simulationRuns”</w:t>
+        <w:t>“</w:t>
+      </w:r>
+      <w:proofErr w:type="spellStart"/>
+      <w:r>
+        <w:t>simulationRuns</w:t>
+      </w:r>
+      <w:proofErr w:type="spellEnd"/>
+      <w:r>
+        <w:t>”</w:t>
       </w:r>
       <w:r>
         <w:t>.</w:t>
@@ -13587,12 +14127,14 @@
         </w:rPr>
         <w:t>променливи (</w:t>
       </w:r>
+      <w:proofErr w:type="spellStart"/>
       <w:r>
         <w:rPr>
           <w:b/>
         </w:rPr>
         <w:t>StochasticVariableRegistry</w:t>
       </w:r>
+      <w:proofErr w:type="spellEnd"/>
       <w:r>
         <w:rPr>
           <w:b/>
@@ -13609,8 +14151,13 @@
         </w:rPr>
         <w:t xml:space="preserve">– Класът </w:t>
       </w:r>
-      <w:r>
-        <w:t xml:space="preserve">StochasticVariableRegistry </w:t>
+      <w:proofErr w:type="spellStart"/>
+      <w:r>
+        <w:t>StochasticVariableRegistry</w:t>
+      </w:r>
+      <w:proofErr w:type="spellEnd"/>
+      <w:r>
+        <w:t xml:space="preserve"> </w:t>
       </w:r>
       <w:r>
         <w:rPr>
@@ -13619,7 +14166,15 @@
         <w:t xml:space="preserve">съдържа списък на всички реферирани в калкулационното дърво стохастични променливи </w:t>
       </w:r>
       <w:r>
-        <w:t xml:space="preserve">(StochasticVariable). </w:t>
+        <w:t>(</w:t>
+      </w:r>
+      <w:proofErr w:type="spellStart"/>
+      <w:r>
+        <w:t>StochasticVariable</w:t>
+      </w:r>
+      <w:proofErr w:type="spellEnd"/>
+      <w:r>
+        <w:t xml:space="preserve">). </w:t>
       </w:r>
       <w:r>
         <w:rPr>
@@ -13754,7 +14309,7 @@
         </w:rPr>
       </w:pPr>
       <w:bookmarkStart w:id="53" w:name="_Ref454810865"/>
-      <w:bookmarkStart w:id="54" w:name="_Toc454812168"/>
+      <w:bookmarkStart w:id="54" w:name="_Toc454832341"/>
       <w:r>
         <w:rPr>
           <w:lang w:val="bg-BG"/>
@@ -14093,7 +14648,7 @@
         </w:rPr>
       </w:pPr>
       <w:bookmarkStart w:id="56" w:name="_Ref454810877"/>
-      <w:bookmarkStart w:id="57" w:name="_Toc454812169"/>
+      <w:bookmarkStart w:id="57" w:name="_Toc454832342"/>
       <w:r>
         <w:rPr>
           <w:lang w:val="bg-BG"/>
@@ -14111,6 +14666,7 @@
           <w:lang w:val="bg-BG"/>
         </w:rPr>
       </w:pPr>
+      <w:proofErr w:type="spellStart"/>
       <w:r>
         <w:rPr>
           <w:b/>
@@ -14123,6 +14679,7 @@
         </w:rPr>
         <w:t>Values</w:t>
       </w:r>
+      <w:proofErr w:type="spellEnd"/>
       <w:r>
         <w:t xml:space="preserve"> – </w:t>
       </w:r>
@@ -14270,8 +14827,13 @@
         </w:rPr>
         <w:t xml:space="preserve">и списък от </w:t>
       </w:r>
-      <w:r>
-        <w:t xml:space="preserve">NodeValues – </w:t>
+      <w:proofErr w:type="spellStart"/>
+      <w:r>
+        <w:t>NodeValues</w:t>
+      </w:r>
+      <w:proofErr w:type="spellEnd"/>
+      <w:r>
+        <w:t xml:space="preserve"> – </w:t>
       </w:r>
       <w:r>
         <w:rPr>
@@ -14461,7 +15023,7 @@
         <w:spacing w:before="0" w:after="240"/>
       </w:pPr>
       <w:bookmarkStart w:id="59" w:name="_Ref454644232"/>
-      <w:bookmarkStart w:id="60" w:name="_Toc454812170"/>
+      <w:bookmarkStart w:id="60" w:name="_Toc454832343"/>
       <w:r>
         <w:rPr>
           <w:lang w:val="bg-BG"/>
@@ -14485,7 +15047,7 @@
         </w:rPr>
       </w:pPr>
       <w:bookmarkStart w:id="61" w:name="_Ref454643413"/>
-      <w:bookmarkStart w:id="62" w:name="_Toc454812171"/>
+      <w:bookmarkStart w:id="62" w:name="_Toc454832344"/>
       <w:r>
         <w:rPr>
           <w:lang w:val="bg-BG"/>
@@ -14624,8 +15186,13 @@
         </w:rPr>
         <w:t xml:space="preserve">. Този индекс на променливата трябва да бъде известен на всеки </w:t>
       </w:r>
-      <w:r>
-        <w:t xml:space="preserve">VariableNode, </w:t>
+      <w:proofErr w:type="spellStart"/>
+      <w:r>
+        <w:t>VariableNode</w:t>
+      </w:r>
+      <w:proofErr w:type="spellEnd"/>
+      <w:r>
+        <w:t xml:space="preserve">, </w:t>
       </w:r>
       <w:r>
         <w:rPr>
@@ -14863,7 +15430,7 @@
       </w:pPr>
       <w:bookmarkStart w:id="64" w:name="_Ref454648876"/>
       <w:bookmarkStart w:id="65" w:name="_Ref454644149"/>
-      <w:bookmarkStart w:id="66" w:name="_Toc454812172"/>
+      <w:bookmarkStart w:id="66" w:name="_Toc454832345"/>
       <w:r>
         <w:rPr>
           <w:lang w:val="bg-BG"/>
@@ -14893,8 +15460,13 @@
         </w:rPr>
         <w:t>Преди началото на симулацията се извършва извличане на реализирани серии на всяка от стохастичните променливи, които се реферират от калкулационното дърво. Тези серии се създават и съхраняват от регистъра за извлечени стойности на променливите (</w:t>
       </w:r>
-      <w:r>
-        <w:t xml:space="preserve">SampledVariableRegistry). </w:t>
+      <w:proofErr w:type="spellStart"/>
+      <w:r>
+        <w:t>SampledVariableRegistry</w:t>
+      </w:r>
+      <w:proofErr w:type="spellEnd"/>
+      <w:r>
+        <w:t xml:space="preserve">). </w:t>
       </w:r>
     </w:p>
     <w:p>
@@ -14904,6 +15476,7 @@
           <w:lang w:val="bg-BG"/>
         </w:rPr>
       </w:pPr>
+      <w:proofErr w:type="spellStart"/>
       <w:proofErr w:type="gramStart"/>
       <w:r>
         <w:rPr>
@@ -14911,6 +15484,7 @@
         </w:rPr>
         <w:t>SampledVariableRegistry</w:t>
       </w:r>
+      <w:proofErr w:type="spellEnd"/>
       <w:r>
         <w:rPr>
           <w:lang w:val="bg-BG"/>
@@ -15130,7 +15704,7 @@
         </w:rPr>
       </w:pPr>
       <w:bookmarkStart w:id="67" w:name="_Ref454806189"/>
-      <w:bookmarkStart w:id="68" w:name="_Toc454812173"/>
+      <w:bookmarkStart w:id="68" w:name="_Toc454832346"/>
       <w:r>
         <w:rPr>
           <w:lang w:val="bg-BG"/>
@@ -15168,8 +15742,13 @@
         </w:rPr>
         <w:t xml:space="preserve"> За обхождане на калкулационното дърво и извършване на операция върху възлите му са нужни два компонента – навигатор (</w:t>
       </w:r>
-      <w:r>
-        <w:t>NodeWalker)</w:t>
+      <w:proofErr w:type="spellStart"/>
+      <w:r>
+        <w:t>NodeWalker</w:t>
+      </w:r>
+      <w:proofErr w:type="spellEnd"/>
+      <w:r>
+        <w:t>)</w:t>
       </w:r>
       <w:r>
         <w:rPr>
@@ -15177,9 +15756,11 @@
         </w:rPr>
         <w:t xml:space="preserve"> и манипулатор (</w:t>
       </w:r>
+      <w:proofErr w:type="spellStart"/>
       <w:r>
         <w:t>NodeHandler</w:t>
       </w:r>
+      <w:proofErr w:type="spellEnd"/>
       <w:r>
         <w:rPr>
           <w:lang w:val="bg-BG"/>
@@ -15368,7 +15949,7 @@
           <w:lang w:val="bg-BG"/>
         </w:rPr>
       </w:pPr>
-      <w:bookmarkStart w:id="70" w:name="_Toc454812174"/>
+      <w:bookmarkStart w:id="70" w:name="_Toc454832347"/>
       <w:r>
         <w:rPr>
           <w:lang w:val="bg-BG"/>
@@ -15390,9 +15971,11 @@
         </w:rPr>
         <w:t xml:space="preserve">Възловият навигатор е клас, който „знае” как да обходи калкулационно дърво. Представен е в системата чрез интерфейса </w:t>
       </w:r>
+      <w:proofErr w:type="spellStart"/>
       <w:r>
         <w:t>NodeWalker</w:t>
       </w:r>
+      <w:proofErr w:type="spellEnd"/>
       <w:r>
         <w:rPr>
           <w:lang w:val="bg-BG"/>
@@ -15413,11 +15996,19 @@
           <w:lang w:val="bg-BG"/>
         </w:rPr>
       </w:pPr>
+      <w:proofErr w:type="spellStart"/>
       <w:r>
         <w:rPr>
           <w:b/>
         </w:rPr>
-        <w:t>NodeWalker &lt;interface&gt;</w:t>
+        <w:t>NodeWalker</w:t>
+      </w:r>
+      <w:proofErr w:type="spellEnd"/>
+      <w:r>
+        <w:rPr>
+          <w:b/>
+        </w:rPr>
+        <w:t xml:space="preserve"> &lt;interface&gt;</w:t>
       </w:r>
       <w:r>
         <w:t xml:space="preserve"> </w:t>
@@ -15477,6 +16068,7 @@
           <w:docGrid w:linePitch="360"/>
         </w:sectPr>
       </w:pPr>
+      <w:proofErr w:type="spellStart"/>
       <w:proofErr w:type="gramStart"/>
       <w:r>
         <w:rPr>
@@ -15484,6 +16076,7 @@
         </w:rPr>
         <w:t>ReflectiveNodeWalker</w:t>
       </w:r>
+      <w:proofErr w:type="spellEnd"/>
       <w:r>
         <w:t xml:space="preserve"> – </w:t>
       </w:r>
@@ -15493,8 +16086,13 @@
         </w:rPr>
         <w:t xml:space="preserve">Този клас имплементира интерфейса </w:t>
       </w:r>
-      <w:r>
-        <w:t xml:space="preserve">NodeWalker </w:t>
+      <w:proofErr w:type="spellStart"/>
+      <w:r>
+        <w:t>NodeWalker</w:t>
+      </w:r>
+      <w:proofErr w:type="spellEnd"/>
+      <w:r>
+        <w:t xml:space="preserve"> </w:t>
       </w:r>
       <w:r>
         <w:rPr>
@@ -15570,7 +16168,7 @@
           <w:lang w:val="bg-BG"/>
         </w:rPr>
       </w:pPr>
-      <w:bookmarkStart w:id="71" w:name="_Toc454812175"/>
+      <w:bookmarkStart w:id="71" w:name="_Toc454832348"/>
       <w:r>
         <w:rPr>
           <w:lang w:val="bg-BG"/>
@@ -15593,8 +16191,13 @@
         </w:rPr>
         <w:t xml:space="preserve">Възловият манипулатор е класът, който знае каква операция е нужно да извърши върху подаденият му изчислителен възел. Представен е в системата чрез интерфейса </w:t>
       </w:r>
-      <w:r>
-        <w:t xml:space="preserve">NodeHandler. </w:t>
+      <w:proofErr w:type="spellStart"/>
+      <w:r>
+        <w:t>NodeHandler</w:t>
+      </w:r>
+      <w:proofErr w:type="spellEnd"/>
+      <w:r>
+        <w:t xml:space="preserve">. </w:t>
       </w:r>
       <w:r>
         <w:rPr>
@@ -15607,11 +16210,19 @@
       <w:pPr>
         <w:ind w:firstLine="567"/>
       </w:pPr>
+      <w:proofErr w:type="spellStart"/>
       <w:r>
         <w:rPr>
           <w:b/>
         </w:rPr>
-        <w:t>NodeHandler &lt;interface&gt;</w:t>
+        <w:t>NodeHandler</w:t>
+      </w:r>
+      <w:proofErr w:type="spellEnd"/>
+      <w:r>
+        <w:rPr>
+          <w:b/>
+        </w:rPr>
+        <w:t xml:space="preserve"> &lt;interface&gt;</w:t>
       </w:r>
       <w:r>
         <w:t xml:space="preserve"> </w:t>
@@ -15654,6 +16265,7 @@
           <w:lang w:val="bg-BG"/>
         </w:rPr>
       </w:pPr>
+      <w:proofErr w:type="spellStart"/>
       <w:proofErr w:type="gramStart"/>
       <w:r>
         <w:rPr>
@@ -15661,6 +16273,7 @@
         </w:rPr>
         <w:t>NodeCountingHandler</w:t>
       </w:r>
+      <w:proofErr w:type="spellEnd"/>
       <w:r>
         <w:t xml:space="preserve"> – </w:t>
       </w:r>
@@ -15697,6 +16310,7 @@
           <w:lang w:val="bg-BG"/>
         </w:rPr>
       </w:pPr>
+      <w:proofErr w:type="spellStart"/>
       <w:proofErr w:type="gramStart"/>
       <w:r>
         <w:rPr>
@@ -15704,6 +16318,7 @@
         </w:rPr>
         <w:t>VariableIndexResolvingHandler</w:t>
       </w:r>
+      <w:proofErr w:type="spellEnd"/>
       <w:r>
         <w:t xml:space="preserve"> – </w:t>
       </w:r>
@@ -15779,8 +16394,13 @@
         </w:rPr>
         <w:t>ако текущият изчислителен възел представлява референция към променлива (</w:t>
       </w:r>
-      <w:r>
-        <w:t>VariableNode)</w:t>
+      <w:proofErr w:type="spellStart"/>
+      <w:r>
+        <w:t>VariableNode</w:t>
+      </w:r>
+      <w:proofErr w:type="spellEnd"/>
+      <w:r>
+        <w:t>)</w:t>
       </w:r>
       <w:r>
         <w:rPr>
@@ -15794,8 +16414,13 @@
         </w:rPr>
         <w:t xml:space="preserve"> В такъв случай променливата се открива в указателя на стохастични променливи и нейният индекс се задава като </w:t>
       </w:r>
-      <w:r>
-        <w:t xml:space="preserve">variableIndex </w:t>
+      <w:proofErr w:type="spellStart"/>
+      <w:r>
+        <w:t>variableIndex</w:t>
+      </w:r>
+      <w:proofErr w:type="spellEnd"/>
+      <w:r>
+        <w:t xml:space="preserve"> </w:t>
       </w:r>
       <w:r>
         <w:rPr>
@@ -15811,6 +16436,7 @@
           <w:lang w:val="bg-BG"/>
         </w:rPr>
       </w:pPr>
+      <w:proofErr w:type="spellStart"/>
       <w:proofErr w:type="gramStart"/>
       <w:r>
         <w:rPr>
@@ -15818,6 +16444,7 @@
         </w:rPr>
         <w:t>NodeIndexResolvingHandler</w:t>
       </w:r>
+      <w:proofErr w:type="spellEnd"/>
       <w:r>
         <w:t xml:space="preserve"> – </w:t>
       </w:r>
@@ -15876,7 +16503,15 @@
         <w:t xml:space="preserve"> Освен установяването на правилния индекс за всеки възел от дървото, манипулатора изгражда индекс на възлите (</w:t>
       </w:r>
       <w:r>
-        <w:t>Map&lt;Integerm Node&gt;</w:t>
+        <w:t>Map&lt;</w:t>
+      </w:r>
+      <w:proofErr w:type="spellStart"/>
+      <w:r>
+        <w:t>Integerm</w:t>
+      </w:r>
+      <w:proofErr w:type="spellEnd"/>
+      <w:r>
+        <w:t xml:space="preserve"> Node&gt;</w:t>
       </w:r>
       <w:r>
         <w:rPr>
@@ -15906,12 +16541,20 @@
           <w:docGrid w:linePitch="360"/>
         </w:sectPr>
       </w:pPr>
+      <w:proofErr w:type="spellStart"/>
       <w:proofErr w:type="gramStart"/>
       <w:r>
         <w:rPr>
           <w:b/>
         </w:rPr>
-        <w:t xml:space="preserve">TreeUtilities </w:t>
+        <w:t>TreeUtilities</w:t>
+      </w:r>
+      <w:proofErr w:type="spellEnd"/>
+      <w:r>
+        <w:rPr>
+          <w:b/>
+        </w:rPr>
+        <w:t xml:space="preserve"> </w:t>
       </w:r>
       <w:r>
         <w:rPr>
@@ -15940,7 +16583,7 @@
         </w:rPr>
       </w:pPr>
       <w:bookmarkStart w:id="72" w:name="_Ref454804477"/>
-      <w:bookmarkStart w:id="73" w:name="_Toc454812176"/>
+      <w:bookmarkStart w:id="73" w:name="_Toc454832349"/>
       <w:r>
         <w:rPr>
           <w:lang w:val="bg-BG"/>
@@ -16084,12 +16727,20 @@
           <w:lang w:val="bg-BG"/>
         </w:rPr>
       </w:pPr>
+      <w:proofErr w:type="spellStart"/>
       <w:proofErr w:type="gramStart"/>
       <w:r>
         <w:rPr>
           <w:b/>
         </w:rPr>
-        <w:t>SimulationContext &lt;interface&gt;</w:t>
+        <w:t>SimulationContext</w:t>
+      </w:r>
+      <w:proofErr w:type="spellEnd"/>
+      <w:r>
+        <w:rPr>
+          <w:b/>
+        </w:rPr>
+        <w:t xml:space="preserve"> &lt;interface&gt;</w:t>
       </w:r>
       <w:r>
         <w:t xml:space="preserve"> - </w:t>
@@ -16169,18 +16820,22 @@
         </w:rPr>
         <w:t>на променливата  (</w:t>
       </w:r>
+      <w:proofErr w:type="spellStart"/>
       <w:r>
         <w:t>variableIndex</w:t>
       </w:r>
+      <w:proofErr w:type="spellEnd"/>
       <w:r>
         <w:rPr>
           <w:lang w:val="bg-BG"/>
         </w:rPr>
         <w:t xml:space="preserve"> на </w:t>
       </w:r>
+      <w:proofErr w:type="spellStart"/>
       <w:r>
         <w:t>VariableNode</w:t>
       </w:r>
+      <w:proofErr w:type="spellEnd"/>
       <w:r>
         <w:rPr>
           <w:lang w:val="bg-BG"/>
@@ -16198,6 +16853,7 @@
           <w:lang w:val="bg-BG"/>
         </w:rPr>
       </w:pPr>
+      <w:proofErr w:type="spellStart"/>
       <w:proofErr w:type="gramStart"/>
       <w:r>
         <w:rPr>
@@ -16205,6 +16861,7 @@
         </w:rPr>
         <w:t>SimulationContextImpl</w:t>
       </w:r>
+      <w:proofErr w:type="spellEnd"/>
       <w:r>
         <w:t xml:space="preserve"> – </w:t>
       </w:r>
@@ -16214,8 +16871,13 @@
         </w:rPr>
         <w:t xml:space="preserve">Това е единствената текуща имплементация на интерфейса </w:t>
       </w:r>
-      <w:r>
-        <w:t>SimulationContext.</w:t>
+      <w:proofErr w:type="spellStart"/>
+      <w:r>
+        <w:t>SimulationContext</w:t>
+      </w:r>
+      <w:proofErr w:type="spellEnd"/>
+      <w:r>
+        <w:t>.</w:t>
       </w:r>
       <w:proofErr w:type="gramEnd"/>
       <w:r>
@@ -16227,9 +16889,11 @@
         </w:rPr>
         <w:t>За инстанцирането на контекста е нужен регистър за извлечени стойности на променливите (</w:t>
       </w:r>
+      <w:proofErr w:type="spellStart"/>
       <w:r>
         <w:t>SampledVariableRegistry</w:t>
       </w:r>
+      <w:proofErr w:type="spellEnd"/>
       <w:r>
         <w:rPr>
           <w:lang w:val="bg-BG"/>
@@ -16278,7 +16942,15 @@
         <w:t>, както и логер на стойностите</w:t>
       </w:r>
       <w:r>
-        <w:t xml:space="preserve"> (ValueLogger)</w:t>
+        <w:t xml:space="preserve"> (</w:t>
+      </w:r>
+      <w:proofErr w:type="spellStart"/>
+      <w:r>
+        <w:t>ValueLogger</w:t>
+      </w:r>
+      <w:proofErr w:type="spellEnd"/>
+      <w:r>
+        <w:t>)</w:t>
       </w:r>
       <w:r>
         <w:rPr>
@@ -16432,7 +17104,7 @@
         </w:rPr>
       </w:pPr>
       <w:bookmarkStart w:id="75" w:name="_Ref454804319"/>
-      <w:bookmarkStart w:id="76" w:name="_Toc454812177"/>
+      <w:bookmarkStart w:id="76" w:name="_Toc454832350"/>
       <w:r>
         <w:rPr>
           <w:lang w:val="bg-BG"/>
@@ -16456,8 +17128,13 @@
         </w:rPr>
         <w:t xml:space="preserve">Съхранението на резултати по време на симулацията се извършва през интерфейса </w:t>
       </w:r>
-      <w:r>
-        <w:t xml:space="preserve">ValueLogger </w:t>
+      <w:proofErr w:type="spellStart"/>
+      <w:r>
+        <w:t>ValueLogger</w:t>
+      </w:r>
+      <w:proofErr w:type="spellEnd"/>
+      <w:r>
+        <w:t xml:space="preserve"> </w:t>
       </w:r>
       <w:r>
         <w:rPr>
@@ -16465,9 +17142,11 @@
         </w:rPr>
         <w:t xml:space="preserve">с помощта на неговите имплементации. Всеки изчислителен възел от калкулационното дърво след преизчисляването на стойността си извиква метода </w:t>
       </w:r>
+      <w:proofErr w:type="spellStart"/>
       <w:r>
         <w:t>logValue</w:t>
       </w:r>
+      <w:proofErr w:type="spellEnd"/>
       <w:r>
         <w:rPr>
           <w:lang w:val="bg-BG"/>
@@ -16559,9 +17238,14 @@
           <w:lang w:val="bg-BG"/>
         </w:rPr>
       </w:pPr>
+      <w:proofErr w:type="spellStart"/>
       <w:proofErr w:type="gramStart"/>
       <w:r>
-        <w:t xml:space="preserve">ValueLogger &lt;interface&gt; - </w:t>
+        <w:t>ValueLogger</w:t>
+      </w:r>
+      <w:proofErr w:type="spellEnd"/>
+      <w:r>
+        <w:t xml:space="preserve"> &lt;interface&gt; - </w:t>
       </w:r>
       <w:r>
         <w:rPr>
@@ -16608,9 +17292,14 @@
           <w:lang w:val="bg-BG"/>
         </w:rPr>
       </w:pPr>
+      <w:proofErr w:type="spellStart"/>
       <w:proofErr w:type="gramStart"/>
       <w:r>
-        <w:t xml:space="preserve">MatrixValueLogger – </w:t>
+        <w:t>MatrixValueLogger</w:t>
+      </w:r>
+      <w:proofErr w:type="spellEnd"/>
+      <w:r>
+        <w:t xml:space="preserve"> – </w:t>
       </w:r>
       <w:r>
         <w:rPr>
@@ -16666,9 +17355,11 @@
         </w:rPr>
         <w:t xml:space="preserve"> При инстанцирането си създава двумерна матрица с нужната размерност за конкретния брой симулационни цикли и размер на калкулационното дърво. Използва и статичния метод на </w:t>
       </w:r>
+      <w:proofErr w:type="spellStart"/>
       <w:r>
         <w:t>TreeUtilities</w:t>
       </w:r>
+      <w:proofErr w:type="spellEnd"/>
       <w:r>
         <w:rPr>
           <w:lang w:val="bg-BG"/>
@@ -16722,8 +17413,13 @@
         </w:rPr>
         <w:t xml:space="preserve"> При извикването на метода си </w:t>
       </w:r>
-      <w:r>
-        <w:t xml:space="preserve">logValue, </w:t>
+      <w:proofErr w:type="spellStart"/>
+      <w:r>
+        <w:t>logValue</w:t>
+      </w:r>
+      <w:proofErr w:type="spellEnd"/>
+      <w:r>
+        <w:t xml:space="preserve">, </w:t>
       </w:r>
       <w:r>
         <w:rPr>
@@ -16739,6 +17435,7 @@
           <w:lang w:val="bg-BG"/>
         </w:rPr>
       </w:pPr>
+      <w:proofErr w:type="spellStart"/>
       <w:proofErr w:type="gramStart"/>
       <w:r>
         <w:t>LoggingValueLogge</w:t>
@@ -16746,6 +17443,7 @@
       <w:r>
         <w:t>r</w:t>
       </w:r>
+      <w:proofErr w:type="spellEnd"/>
       <w:r>
         <w:t xml:space="preserve"> – </w:t>
       </w:r>
@@ -16788,9 +17486,14 @@
           <w:lang w:val="bg-BG"/>
         </w:rPr>
       </w:pPr>
+      <w:proofErr w:type="spellStart"/>
       <w:proofErr w:type="gramStart"/>
       <w:r>
-        <w:t xml:space="preserve">CompositeValueLogger – </w:t>
+        <w:t>CompositeValueLogger</w:t>
+      </w:r>
+      <w:proofErr w:type="spellEnd"/>
+      <w:r>
+        <w:t xml:space="preserve"> – </w:t>
       </w:r>
       <w:r>
         <w:rPr>
@@ -16805,8 +17508,13 @@
         </w:rPr>
         <w:t xml:space="preserve"> При извикването на метода му </w:t>
       </w:r>
-      <w:r>
-        <w:t xml:space="preserve">logValue, </w:t>
+      <w:proofErr w:type="spellStart"/>
+      <w:r>
+        <w:t>logValue</w:t>
+      </w:r>
+      <w:proofErr w:type="spellEnd"/>
+      <w:r>
+        <w:t xml:space="preserve">, </w:t>
       </w:r>
       <w:r>
         <w:rPr>
@@ -16919,7 +17627,7 @@
           <w:lang w:val="bg-BG"/>
         </w:rPr>
       </w:pPr>
-      <w:bookmarkStart w:id="78" w:name="_Toc454812178"/>
+      <w:bookmarkStart w:id="78" w:name="_Toc454832351"/>
       <w:r>
         <w:rPr>
           <w:lang w:val="bg-BG"/>
@@ -16973,9 +17681,9 @@
           <w:lang w:val="bg-BG"/>
         </w:rPr>
       </w:pPr>
-      <w:bookmarkStart w:id="79" w:name="_Toc454812179"/>
-      <w:bookmarkStart w:id="80" w:name="_Ref454817641"/>
-      <w:bookmarkStart w:id="81" w:name="_Ref454818535"/>
+      <w:bookmarkStart w:id="79" w:name="_Ref454817641"/>
+      <w:bookmarkStart w:id="80" w:name="_Ref454818535"/>
+      <w:bookmarkStart w:id="81" w:name="_Toc454832352"/>
       <w:r>
         <w:rPr>
           <w:lang w:val="bg-BG"/>
@@ -17072,9 +17780,14 @@
           <w:lang w:val="bg-BG"/>
         </w:rPr>
       </w:pPr>
+      <w:proofErr w:type="spellStart"/>
       <w:proofErr w:type="gramStart"/>
       <w:r>
-        <w:t xml:space="preserve">SimulationCompletionListener &lt;interface&gt; - </w:t>
+        <w:t>SimulationCompletionListener</w:t>
+      </w:r>
+      <w:proofErr w:type="spellEnd"/>
+      <w:r>
+        <w:t xml:space="preserve"> &lt;interface&gt; - </w:t>
       </w:r>
       <w:r>
         <w:rPr>
@@ -17100,9 +17813,14 @@
       <w:pPr>
         <w:ind w:firstLine="567"/>
       </w:pPr>
+      <w:proofErr w:type="spellStart"/>
       <w:proofErr w:type="gramStart"/>
       <w:r>
-        <w:t xml:space="preserve">LatchLoweringCompletionListener – </w:t>
+        <w:t>LatchLoweringCompletionListener</w:t>
+      </w:r>
+      <w:proofErr w:type="spellEnd"/>
+      <w:r>
+        <w:t xml:space="preserve"> – </w:t>
       </w:r>
       <w:r>
         <w:rPr>
@@ -17122,9 +17840,11 @@
         </w:rPr>
         <w:t xml:space="preserve"> (</w:t>
       </w:r>
+      <w:proofErr w:type="spellStart"/>
       <w:r>
         <w:t>CountDownLatch</w:t>
       </w:r>
+      <w:proofErr w:type="spellEnd"/>
       <w:r>
         <w:rPr>
           <w:lang w:val="bg-BG"/>
@@ -17161,9 +17881,14 @@
       <w:pPr>
         <w:ind w:firstLine="567"/>
       </w:pPr>
+      <w:proofErr w:type="spellStart"/>
       <w:proofErr w:type="gramStart"/>
       <w:r>
-        <w:t xml:space="preserve">CompositeCompletionListener – </w:t>
+        <w:t>CompositeCompletionListener</w:t>
+      </w:r>
+      <w:proofErr w:type="spellEnd"/>
+      <w:r>
+        <w:t xml:space="preserve"> – </w:t>
       </w:r>
       <w:r>
         <w:rPr>
@@ -17292,8 +18017,8 @@
           <w:lang w:val="bg-BG"/>
         </w:rPr>
       </w:pPr>
-      <w:bookmarkStart w:id="83" w:name="_Toc454812180"/>
-      <w:bookmarkStart w:id="84" w:name="_Ref454817144"/>
+      <w:bookmarkStart w:id="83" w:name="_Ref454817144"/>
+      <w:bookmarkStart w:id="84" w:name="_Toc454832353"/>
       <w:r>
         <w:rPr>
           <w:lang w:val="bg-BG"/>
@@ -17301,6 +18026,7 @@
         <w:lastRenderedPageBreak/>
         <w:t>Подготовка на симулационния контекст</w:t>
       </w:r>
+      <w:bookmarkEnd w:id="83"/>
       <w:bookmarkEnd w:id="84"/>
     </w:p>
     <w:p>
@@ -17378,7 +18104,8 @@
       </w:pPr>
       <w:r>
         <w:rPr>
-          <w:lang w:val="bg-BG"/>
+          <w:noProof/>
+          <w:lang w:val="bg-BG" w:eastAsia="bg-BG" w:bidi="ar-SA"/>
         </w:rPr>
         <w:drawing>
           <wp:inline distT="0" distB="0" distL="0" distR="0">
@@ -17528,8 +18255,13 @@
         </w:rPr>
         <w:t xml:space="preserve">. Следва установяване на правилния индекс във всеки </w:t>
       </w:r>
-      <w:r>
-        <w:t>VariableNode (</w:t>
+      <w:proofErr w:type="spellStart"/>
+      <w:r>
+        <w:t>VariableNode</w:t>
+      </w:r>
+      <w:proofErr w:type="spellEnd"/>
+      <w:r>
+        <w:t xml:space="preserve"> (</w:t>
       </w:r>
       <w:r>
         <w:rPr>
@@ -17593,8 +18325,13 @@
         </w:rPr>
         <w:t xml:space="preserve">ичен метод на </w:t>
       </w:r>
-      <w:r>
-        <w:t xml:space="preserve">TreeUtilities </w:t>
+      <w:proofErr w:type="spellStart"/>
+      <w:r>
+        <w:t>TreeUtilities</w:t>
+      </w:r>
+      <w:proofErr w:type="spellEnd"/>
+      <w:r>
+        <w:t xml:space="preserve"> </w:t>
       </w:r>
       <w:r>
         <w:rPr>
@@ -17682,8 +18419,13 @@
         </w:rPr>
         <w:t xml:space="preserve">Втората част от подготовката се състои в създаването на </w:t>
       </w:r>
-      <w:r>
-        <w:t xml:space="preserve">MatrixValueLogger </w:t>
+      <w:proofErr w:type="spellStart"/>
+      <w:r>
+        <w:t>MatrixValueLogger</w:t>
+      </w:r>
+      <w:proofErr w:type="spellEnd"/>
+      <w:r>
+        <w:t xml:space="preserve"> </w:t>
       </w:r>
       <w:r>
         <w:rPr>
@@ -17785,8 +18527,13 @@
         </w:rPr>
         <w:t xml:space="preserve">ичен метод на </w:t>
       </w:r>
-      <w:r>
-        <w:t xml:space="preserve">TreeUtilities </w:t>
+      <w:proofErr w:type="spellStart"/>
+      <w:r>
+        <w:t>TreeUtilities</w:t>
+      </w:r>
+      <w:proofErr w:type="spellEnd"/>
+      <w:r>
+        <w:t xml:space="preserve"> </w:t>
       </w:r>
       <w:r>
         <w:rPr>
@@ -17862,6 +18609,7 @@
           <w:lang w:val="bg-BG"/>
         </w:rPr>
       </w:pPr>
+      <w:bookmarkStart w:id="86" w:name="_Toc454832354"/>
       <w:r>
         <w:rPr>
           <w:lang w:val="bg-BG"/>
@@ -17869,7 +18617,7 @@
         <w:lastRenderedPageBreak/>
         <w:t>Абстрактен симулационен мениджър</w:t>
       </w:r>
-      <w:bookmarkEnd w:id="83"/>
+      <w:bookmarkEnd w:id="86"/>
     </w:p>
     <w:p>
       <w:pPr>
@@ -17964,7 +18712,8 @@
       </w:pPr>
       <w:r>
         <w:rPr>
-          <w:lang w:val="bg-BG"/>
+          <w:noProof/>
+          <w:lang w:val="bg-BG" w:eastAsia="bg-BG" w:bidi="ar-SA"/>
         </w:rPr>
         <w:drawing>
           <wp:inline distT="0" distB="0" distL="0" distR="0">
@@ -18010,7 +18759,7 @@
           <w:lang w:val="bg-BG"/>
         </w:rPr>
       </w:pPr>
-      <w:bookmarkStart w:id="86" w:name="_Ref454816348"/>
+      <w:bookmarkStart w:id="87" w:name="_Ref454816348"/>
       <w:r>
         <w:t xml:space="preserve">Фигура </w:t>
       </w:r>
@@ -18033,7 +18782,7 @@
           <w:t>8</w:t>
         </w:r>
       </w:fldSimple>
-      <w:bookmarkEnd w:id="86"/>
+      <w:bookmarkEnd w:id="87"/>
       <w:r>
         <w:rPr>
           <w:lang w:val="bg-BG"/>
@@ -18051,12 +18800,14 @@
         </w:rPr>
         <w:t>Интерфейсът на симулационните мениджъри (</w:t>
       </w:r>
+      <w:proofErr w:type="spellStart"/>
       <w:r>
         <w:rPr>
           <w:b/>
         </w:rPr>
         <w:t>SimulationManager</w:t>
       </w:r>
+      <w:proofErr w:type="spellEnd"/>
       <w:r>
         <w:rPr>
           <w:lang w:val="bg-BG"/>
@@ -18081,9 +18832,11 @@
         </w:rPr>
         <w:t>, както и за получаване на резултатите от симулацията чрез резултантната матрица (</w:t>
       </w:r>
+      <w:proofErr w:type="spellStart"/>
       <w:r>
         <w:t>getValueRegistry</w:t>
       </w:r>
+      <w:proofErr w:type="spellEnd"/>
       <w:r>
         <w:rPr>
           <w:lang w:val="bg-BG"/>
@@ -18091,7 +18844,15 @@
         <w:t>) и указател на калкулационните възли</w:t>
       </w:r>
       <w:r>
-        <w:t xml:space="preserve"> (getNodeIndex).</w:t>
+        <w:t xml:space="preserve"> (</w:t>
+      </w:r>
+      <w:proofErr w:type="spellStart"/>
+      <w:r>
+        <w:t>getNodeIndex</w:t>
+      </w:r>
+      <w:proofErr w:type="spellEnd"/>
+      <w:r>
+        <w:t>).</w:t>
       </w:r>
     </w:p>
     <w:p>
@@ -18234,8 +18995,13 @@
         </w:rPr>
         <w:t>Синхронизацията на симулацията се постига чрез използване на брояч (</w:t>
       </w:r>
-      <w:r>
-        <w:t>CountDownLatch)</w:t>
+      <w:proofErr w:type="spellStart"/>
+      <w:r>
+        <w:t>CountDownLatch</w:t>
+      </w:r>
+      <w:proofErr w:type="spellEnd"/>
+      <w:r>
+        <w:t>)</w:t>
       </w:r>
       <w:r>
         <w:rPr>
@@ -18355,7 +19121,7 @@
           <w:lang w:val="bg-BG"/>
         </w:rPr>
       </w:pPr>
-      <w:bookmarkStart w:id="87" w:name="_Toc454812181"/>
+      <w:bookmarkStart w:id="88" w:name="_Toc454832355"/>
       <w:r>
         <w:rPr>
           <w:lang w:val="bg-BG"/>
@@ -18363,7 +19129,7 @@
         <w:lastRenderedPageBreak/>
         <w:t>Еднонишков симулационен мениджър</w:t>
       </w:r>
-      <w:bookmarkEnd w:id="87"/>
+      <w:bookmarkEnd w:id="88"/>
     </w:p>
     <w:p>
       <w:pPr>
@@ -18547,7 +19313,7 @@
           <w:docGrid w:linePitch="360"/>
         </w:sectPr>
       </w:pPr>
-      <w:bookmarkStart w:id="88" w:name="_Ref454818013"/>
+      <w:bookmarkStart w:id="89" w:name="_Ref454818013"/>
       <w:r>
         <w:t xml:space="preserve">Фигура </w:t>
       </w:r>
@@ -18570,7 +19336,7 @@
           <w:t>9</w:t>
         </w:r>
       </w:fldSimple>
-      <w:bookmarkEnd w:id="88"/>
+      <w:bookmarkEnd w:id="89"/>
       <w:r>
         <w:rPr>
           <w:lang w:val="bg-BG"/>
@@ -18590,7 +19356,7 @@
           <w:lang w:val="bg-BG"/>
         </w:rPr>
       </w:pPr>
-      <w:bookmarkStart w:id="89" w:name="_Toc454812182"/>
+      <w:bookmarkStart w:id="90" w:name="_Toc454832356"/>
       <w:r>
         <w:rPr>
           <w:lang w:val="bg-BG"/>
@@ -18598,7 +19364,7 @@
         <w:lastRenderedPageBreak/>
         <w:t>Паралелен симулационен мениджър</w:t>
       </w:r>
-      <w:bookmarkEnd w:id="89"/>
+      <w:bookmarkEnd w:id="90"/>
     </w:p>
     <w:p>
       <w:pPr>
@@ -18700,9 +19466,11 @@
         </w:rPr>
         <w:t xml:space="preserve">След предварителната оценка синхронизиращият брояч се инициализира със стойност, която е равна на броя нужни еднонишкови мениджъри. Създава </w:t>
       </w:r>
+      <w:proofErr w:type="spellStart"/>
       <w:r>
         <w:t>LatchLoweringCompletionManager</w:t>
       </w:r>
+      <w:proofErr w:type="spellEnd"/>
       <w:r>
         <w:rPr>
           <w:lang w:val="bg-BG"/>
@@ -18774,7 +19542,8 @@
       </w:pPr>
       <w:r>
         <w:rPr>
-          <w:lang w:val="bg-BG"/>
+          <w:noProof/>
+          <w:lang w:val="bg-BG" w:eastAsia="bg-BG" w:bidi="ar-SA"/>
         </w:rPr>
         <w:drawing>
           <wp:inline distT="0" distB="0" distL="0" distR="0">
@@ -18826,7 +19595,7 @@
           <w:docGrid w:linePitch="360"/>
         </w:sectPr>
       </w:pPr>
-      <w:bookmarkStart w:id="90" w:name="_Ref454818861"/>
+      <w:bookmarkStart w:id="91" w:name="_Ref454818861"/>
       <w:r>
         <w:t xml:space="preserve">Фигура </w:t>
       </w:r>
@@ -18849,7 +19618,7 @@
           <w:t>10</w:t>
         </w:r>
       </w:fldSimple>
-      <w:bookmarkEnd w:id="90"/>
+      <w:bookmarkEnd w:id="91"/>
       <w:r>
         <w:rPr>
           <w:lang w:val="bg-BG"/>
@@ -18869,7 +19638,7 @@
           <w:lang w:val="bg-BG"/>
         </w:rPr>
       </w:pPr>
-      <w:bookmarkStart w:id="91" w:name="_Toc454812183"/>
+      <w:bookmarkStart w:id="92" w:name="_Toc454832357"/>
       <w:r>
         <w:rPr>
           <w:lang w:val="bg-BG"/>
@@ -18886,7 +19655,7 @@
         </w:rPr>
         <w:t>услуга</w:t>
       </w:r>
-      <w:bookmarkEnd w:id="91"/>
+      <w:bookmarkEnd w:id="92"/>
     </w:p>
     <w:p>
       <w:pPr>
@@ -19094,7 +19863,7 @@
           <w:lang w:val="bg-BG"/>
         </w:rPr>
       </w:pPr>
-      <w:bookmarkStart w:id="92" w:name="_Ref454810474"/>
+      <w:bookmarkStart w:id="93" w:name="_Ref454810474"/>
       <w:r>
         <w:t xml:space="preserve">Фигура </w:t>
       </w:r>
@@ -19117,7 +19886,7 @@
           <w:t>11</w:t>
         </w:r>
       </w:fldSimple>
-      <w:bookmarkEnd w:id="92"/>
+      <w:bookmarkEnd w:id="93"/>
       <w:r>
         <w:t xml:space="preserve"> </w:t>
       </w:r>
@@ -19141,6 +19910,7 @@
       <w:pPr>
         <w:ind w:firstLine="567"/>
       </w:pPr>
+      <w:proofErr w:type="spellStart"/>
       <w:proofErr w:type="gramStart"/>
       <w:r>
         <w:rPr>
@@ -19148,6 +19918,7 @@
         </w:rPr>
         <w:t>SimulationService</w:t>
       </w:r>
+      <w:proofErr w:type="spellEnd"/>
       <w:r>
         <w:rPr>
           <w:b/>
@@ -19204,8 +19975,13 @@
         </w:rPr>
         <w:t xml:space="preserve">който приема като аргумент обект от класа </w:t>
       </w:r>
-      <w:r>
-        <w:t>SimulationRequest (</w:t>
+      <w:proofErr w:type="spellStart"/>
+      <w:r>
+        <w:t>SimulationRequest</w:t>
+      </w:r>
+      <w:proofErr w:type="spellEnd"/>
+      <w:r>
+        <w:t xml:space="preserve"> (</w:t>
       </w:r>
       <w:r>
         <w:rPr>
@@ -19257,9 +20033,11 @@
         </w:rPr>
         <w:t xml:space="preserve">и връща като резултат обект от класа </w:t>
       </w:r>
+      <w:proofErr w:type="spellStart"/>
       <w:r>
         <w:t>SimulationResponse</w:t>
       </w:r>
+      <w:proofErr w:type="spellEnd"/>
       <w:r>
         <w:rPr>
           <w:lang w:val="bg-BG"/>
@@ -19318,6 +20096,7 @@
           <w:lang w:val="bg-BG"/>
         </w:rPr>
       </w:pPr>
+      <w:proofErr w:type="spellStart"/>
       <w:proofErr w:type="gramStart"/>
       <w:r>
         <w:rPr>
@@ -19325,6 +20104,7 @@
         </w:rPr>
         <w:t>SimulationServiceImpl</w:t>
       </w:r>
+      <w:proofErr w:type="spellEnd"/>
       <w:r>
         <w:t xml:space="preserve"> – </w:t>
       </w:r>
@@ -19334,8 +20114,13 @@
         </w:rPr>
         <w:t xml:space="preserve">Единствената имплементация на интерфейса </w:t>
       </w:r>
-      <w:r>
-        <w:t>SimulationService.</w:t>
+      <w:proofErr w:type="spellStart"/>
+      <w:r>
+        <w:t>SimulationService</w:t>
+      </w:r>
+      <w:proofErr w:type="spellEnd"/>
+      <w:r>
+        <w:t>.</w:t>
       </w:r>
       <w:proofErr w:type="gramEnd"/>
       <w:r>
@@ -19463,7 +20248,7 @@
           <w:lang w:val="bg-BG"/>
         </w:rPr>
       </w:pPr>
-      <w:bookmarkStart w:id="93" w:name="_Ref454811628"/>
+      <w:bookmarkStart w:id="94" w:name="_Ref454811628"/>
       <w:r>
         <w:t xml:space="preserve">Фигура </w:t>
       </w:r>
@@ -19486,7 +20271,7 @@
           <w:t>12</w:t>
         </w:r>
       </w:fldSimple>
-      <w:bookmarkEnd w:id="93"/>
+      <w:bookmarkEnd w:id="94"/>
       <w:r>
         <w:rPr>
           <w:lang w:val="bg-BG"/>
@@ -19507,6 +20292,7 @@
           <w:docGrid w:linePitch="360"/>
         </w:sectPr>
       </w:pPr>
+      <w:proofErr w:type="spellStart"/>
       <w:proofErr w:type="gramStart"/>
       <w:r>
         <w:rPr>
@@ -19514,6 +20300,7 @@
         </w:rPr>
         <w:t>SimulationServicePublisher</w:t>
       </w:r>
+      <w:proofErr w:type="spellEnd"/>
       <w:r>
         <w:t xml:space="preserve"> – </w:t>
       </w:r>
@@ -19571,11 +20358,12 @@
           <w:ilvl w:val="1"/>
           <w:numId w:val="19"/>
         </w:numPr>
-        <w:rPr>
-          <w:lang w:val="bg-BG"/>
-        </w:rPr>
-      </w:pPr>
-      <w:bookmarkStart w:id="94" w:name="_Toc454812184"/>
+        <w:spacing w:before="0" w:after="240"/>
+        <w:rPr>
+          <w:lang w:val="bg-BG"/>
+        </w:rPr>
+      </w:pPr>
+      <w:bookmarkStart w:id="95" w:name="_Toc454832358"/>
       <w:r>
         <w:rPr>
           <w:lang w:val="bg-BG"/>
@@ -19583,7 +20371,462 @@
         <w:lastRenderedPageBreak/>
         <w:t>Клиентски модул</w:t>
       </w:r>
-      <w:bookmarkEnd w:id="94"/>
+      <w:bookmarkEnd w:id="95"/>
+    </w:p>
+    <w:p>
+      <w:pPr>
+        <w:pStyle w:val="Heading3"/>
+        <w:numPr>
+          <w:ilvl w:val="2"/>
+          <w:numId w:val="19"/>
+        </w:numPr>
+        <w:rPr>
+          <w:lang w:val="bg-BG"/>
+        </w:rPr>
+      </w:pPr>
+      <w:bookmarkStart w:id="96" w:name="_Toc454832359"/>
+      <w:r>
+        <w:rPr>
+          <w:lang w:val="bg-BG"/>
+        </w:rPr>
+        <w:t>Карта на графичния интерфейс</w:t>
+      </w:r>
+      <w:bookmarkEnd w:id="96"/>
+    </w:p>
+    <w:p>
+      <w:pPr>
+        <w:ind w:firstLine="567"/>
+        <w:rPr>
+          <w:lang w:val="bg-BG"/>
+        </w:rPr>
+      </w:pPr>
+      <w:r>
+        <w:rPr>
+          <w:lang w:val="bg-BG"/>
+        </w:rPr>
+        <w:t xml:space="preserve">С цел запознаване с графичния потребителски интерфейс на </w:t>
+      </w:r>
+      <w:r>
+        <w:rPr>
+          <w:lang w:val="bg-BG"/>
+        </w:rPr>
+        <w:fldChar w:fldCharType="begin"/>
+      </w:r>
+      <w:r>
+        <w:rPr>
+          <w:lang w:val="bg-BG"/>
+        </w:rPr>
+        <w:instrText xml:space="preserve"> REF _Ref454831262 \h </w:instrText>
+      </w:r>
+      <w:r>
+        <w:rPr>
+          <w:lang w:val="bg-BG"/>
+        </w:rPr>
+      </w:r>
+      <w:r>
+        <w:rPr>
+          <w:lang w:val="bg-BG"/>
+        </w:rPr>
+        <w:fldChar w:fldCharType="separate"/>
+      </w:r>
+      <w:r>
+        <w:t xml:space="preserve">Фигура </w:t>
+      </w:r>
+      <w:r>
+        <w:rPr>
+          <w:noProof/>
+        </w:rPr>
+        <w:t>3.3</w:t>
+      </w:r>
+      <w:r>
+        <w:noBreakHyphen/>
+      </w:r>
+      <w:r>
+        <w:rPr>
+          <w:noProof/>
+        </w:rPr>
+        <w:t>1</w:t>
+      </w:r>
+      <w:r>
+        <w:rPr>
+          <w:lang w:val="bg-BG"/>
+        </w:rPr>
+        <w:fldChar w:fldCharType="end"/>
+      </w:r>
+      <w:r>
+        <w:rPr>
+          <w:lang w:val="bg-BG"/>
+        </w:rPr>
+        <w:t xml:space="preserve"> е представена картина от приложението, върху която основните панели са означени и номерирани.</w:t>
+      </w:r>
+      <w:r>
+        <w:rPr>
+          <w:lang w:val="bg-BG"/>
+        </w:rPr>
+        <w:t xml:space="preserve"> </w:t>
+      </w:r>
+    </w:p>
+    <w:p>
+      <w:pPr>
+        <w:spacing w:after="0"/>
+        <w:ind w:firstLine="567"/>
+        <w:rPr>
+          <w:lang w:val="bg-BG"/>
+        </w:rPr>
+      </w:pPr>
+      <w:r>
+        <w:rPr>
+          <w:lang w:val="bg-BG"/>
+        </w:rPr>
+        <w:t>1 – Основно меню на приложението</w:t>
+      </w:r>
+    </w:p>
+    <w:p>
+      <w:pPr>
+        <w:spacing w:after="0"/>
+        <w:ind w:firstLine="567"/>
+        <w:rPr>
+          <w:lang w:val="bg-BG"/>
+        </w:rPr>
+      </w:pPr>
+      <w:r>
+        <w:rPr>
+          <w:lang w:val="bg-BG"/>
+        </w:rPr>
+        <w:t>2 – Панел за визуализация на статистика за селектирания връх</w:t>
+      </w:r>
+    </w:p>
+    <w:p>
+      <w:pPr>
+        <w:spacing w:after="0"/>
+        <w:ind w:firstLine="567"/>
+        <w:rPr>
+          <w:lang w:val="bg-BG"/>
+        </w:rPr>
+      </w:pPr>
+      <w:r>
+        <w:rPr>
+          <w:lang w:val="bg-BG"/>
+        </w:rPr>
+        <w:t>3 – Панел за дебъгване на калкулационното дърво</w:t>
+      </w:r>
+    </w:p>
+    <w:p>
+      <w:pPr>
+        <w:ind w:firstLine="567"/>
+        <w:rPr>
+          <w:lang w:val="bg-BG"/>
+        </w:rPr>
+      </w:pPr>
+      <w:r>
+        <w:rPr>
+          <w:lang w:val="bg-BG"/>
+        </w:rPr>
+        <w:t>4 – Панел за избор на симулационен цикъл</w:t>
+      </w:r>
+    </w:p>
+    <w:p>
+      <w:pPr>
+        <w:keepNext/>
+        <w:spacing w:after="0"/>
+        <w:jc w:val="center"/>
+      </w:pPr>
+      <w:r>
+        <w:rPr>
+          <w:noProof/>
+          <w:lang w:val="bg-BG" w:eastAsia="bg-BG" w:bidi="ar-SA"/>
+        </w:rPr>
+        <w:drawing>
+          <wp:inline distT="0" distB="0" distL="0" distR="0">
+            <wp:extent cx="5760720" cy="3594576"/>
+            <wp:effectExtent l="19050" t="0" r="0" b="0"/>
+            <wp:docPr id="27" name="Picture 26" descr="map.png"/>
+            <wp:cNvGraphicFramePr>
+              <a:graphicFrameLocks xmlns:a="http://schemas.openxmlformats.org/drawingml/2006/main" noChangeAspect="1"/>
+            </wp:cNvGraphicFramePr>
+            <a:graphic xmlns:a="http://schemas.openxmlformats.org/drawingml/2006/main">
+              <a:graphicData uri="http://schemas.openxmlformats.org/drawingml/2006/picture">
+                <pic:pic xmlns:pic="http://schemas.openxmlformats.org/drawingml/2006/picture">
+                  <pic:nvPicPr>
+                    <pic:cNvPr id="0" name="map.png"/>
+                    <pic:cNvPicPr/>
+                  </pic:nvPicPr>
+                  <pic:blipFill>
+                    <a:blip r:embed="rId47" cstate="print"/>
+                    <a:stretch>
+                      <a:fillRect/>
+                    </a:stretch>
+                  </pic:blipFill>
+                  <pic:spPr>
+                    <a:xfrm>
+                      <a:off x="0" y="0"/>
+                      <a:ext cx="5760720" cy="3594576"/>
+                    </a:xfrm>
+                    <a:prstGeom prst="rect">
+                      <a:avLst/>
+                    </a:prstGeom>
+                  </pic:spPr>
+                </pic:pic>
+              </a:graphicData>
+            </a:graphic>
+          </wp:inline>
+        </w:drawing>
+      </w:r>
+    </w:p>
+    <w:p>
+      <w:pPr>
+        <w:pStyle w:val="Caption"/>
+        <w:rPr>
+          <w:lang w:val="bg-BG"/>
+        </w:rPr>
+      </w:pPr>
+      <w:bookmarkStart w:id="97" w:name="_Ref454831262"/>
+      <w:r>
+        <w:t xml:space="preserve">Фигура </w:t>
+      </w:r>
+      <w:fldSimple w:instr=" STYLEREF 2 \s ">
+        <w:r>
+          <w:rPr>
+            <w:noProof/>
+          </w:rPr>
+          <w:t>3.3</w:t>
+        </w:r>
+      </w:fldSimple>
+      <w:r>
+        <w:noBreakHyphen/>
+      </w:r>
+      <w:fldSimple w:instr=" SEQ Фигура \* ARABIC \s 2 ">
+        <w:r>
+          <w:rPr>
+            <w:noProof/>
+          </w:rPr>
+          <w:t>1</w:t>
+        </w:r>
+      </w:fldSimple>
+      <w:bookmarkEnd w:id="97"/>
+      <w:r>
+        <w:rPr>
+          <w:lang w:val="bg-BG"/>
+        </w:rPr>
+        <w:t xml:space="preserve"> Карта на графичния интерфейс</w:t>
+      </w:r>
+    </w:p>
+    <w:p>
+      <w:pPr>
+        <w:pStyle w:val="Heading3"/>
+        <w:numPr>
+          <w:ilvl w:val="2"/>
+          <w:numId w:val="19"/>
+        </w:numPr>
+        <w:spacing w:before="0" w:after="240"/>
+        <w:rPr>
+          <w:lang w:val="bg-BG"/>
+        </w:rPr>
+      </w:pPr>
+      <w:bookmarkStart w:id="98" w:name="_Toc454832360"/>
+      <w:r>
+        <w:rPr>
+          <w:lang w:val="bg-BG"/>
+        </w:rPr>
+        <w:t>Дебъгван възел</w:t>
+      </w:r>
+      <w:bookmarkEnd w:id="98"/>
+    </w:p>
+    <w:p>
+      <w:pPr>
+        <w:ind w:firstLine="567"/>
+        <w:rPr>
+          <w:lang w:val="bg-BG"/>
+        </w:rPr>
+      </w:pPr>
+      <w:r>
+        <w:rPr>
+          <w:lang w:val="bg-BG"/>
+        </w:rPr>
+        <w:t xml:space="preserve">С цел добавяне на дебъгваща логика е нужно показване или скриване на стойността </w:t>
+      </w:r>
+      <w:r>
+        <w:rPr>
+          <w:lang w:val="bg-BG"/>
+        </w:rPr>
+        <w:t xml:space="preserve">на определени възли в панела за дебъгване. За целта възлите от данновия модел са обвити в клас </w:t>
+      </w:r>
+      <w:proofErr w:type="spellStart"/>
+      <w:r>
+        <w:t>DebuggedNode</w:t>
+      </w:r>
+      <w:proofErr w:type="spellEnd"/>
+      <w:r>
+        <w:rPr>
+          <w:lang w:val="bg-BG"/>
+        </w:rPr>
+        <w:t xml:space="preserve"> (</w:t>
+      </w:r>
+      <w:r>
+        <w:rPr>
+          <w:lang w:val="bg-BG"/>
+        </w:rPr>
+        <w:fldChar w:fldCharType="begin"/>
+      </w:r>
+      <w:r>
+        <w:rPr>
+          <w:lang w:val="bg-BG"/>
+        </w:rPr>
+        <w:instrText xml:space="preserve"> REF _Ref454832282 \h </w:instrText>
+      </w:r>
+      <w:r>
+        <w:rPr>
+          <w:lang w:val="bg-BG"/>
+        </w:rPr>
+      </w:r>
+      <w:r>
+        <w:rPr>
+          <w:lang w:val="bg-BG"/>
+        </w:rPr>
+        <w:fldChar w:fldCharType="separate"/>
+      </w:r>
+      <w:r>
+        <w:t xml:space="preserve">Фигура </w:t>
+      </w:r>
+      <w:r>
+        <w:rPr>
+          <w:noProof/>
+        </w:rPr>
+        <w:t>3.3</w:t>
+      </w:r>
+      <w:r>
+        <w:noBreakHyphen/>
+      </w:r>
+      <w:r>
+        <w:rPr>
+          <w:noProof/>
+        </w:rPr>
+        <w:t>2</w:t>
+      </w:r>
+      <w:r>
+        <w:rPr>
+          <w:lang w:val="bg-BG"/>
+        </w:rPr>
+        <w:fldChar w:fldCharType="end"/>
+      </w:r>
+      <w:r>
+        <w:rPr>
+          <w:lang w:val="bg-BG"/>
+        </w:rPr>
+        <w:t>)</w:t>
+      </w:r>
+      <w:r>
+        <w:t xml:space="preserve">, </w:t>
+      </w:r>
+      <w:r>
+        <w:rPr>
+          <w:lang w:val="bg-BG"/>
+        </w:rPr>
+        <w:t>в който е добавена и булева променлива, показваща дали стойността на възела да бъде визуализирана.</w:t>
+      </w:r>
+    </w:p>
+    <w:p>
+      <w:pPr>
+        <w:keepNext/>
+        <w:spacing w:after="0"/>
+        <w:ind w:firstLine="567"/>
+        <w:jc w:val="center"/>
+      </w:pPr>
+      <w:r>
+        <w:rPr>
+          <w:noProof/>
+          <w:lang w:val="bg-BG" w:eastAsia="bg-BG" w:bidi="ar-SA"/>
+        </w:rPr>
+        <w:drawing>
+          <wp:inline distT="0" distB="0" distL="0" distR="0">
+            <wp:extent cx="2438858" cy="922433"/>
+            <wp:effectExtent l="19050" t="0" r="0" b="0"/>
+            <wp:docPr id="29" name="Picture 28" descr="DebuggedNode.png"/>
+            <wp:cNvGraphicFramePr>
+              <a:graphicFrameLocks xmlns:a="http://schemas.openxmlformats.org/drawingml/2006/main" noChangeAspect="1"/>
+            </wp:cNvGraphicFramePr>
+            <a:graphic xmlns:a="http://schemas.openxmlformats.org/drawingml/2006/main">
+              <a:graphicData uri="http://schemas.openxmlformats.org/drawingml/2006/picture">
+                <pic:pic xmlns:pic="http://schemas.openxmlformats.org/drawingml/2006/picture">
+                  <pic:nvPicPr>
+                    <pic:cNvPr id="0" name="DebuggedNode.png"/>
+                    <pic:cNvPicPr/>
+                  </pic:nvPicPr>
+                  <pic:blipFill>
+                    <a:blip r:embed="rId48" cstate="print"/>
+                    <a:stretch>
+                      <a:fillRect/>
+                    </a:stretch>
+                  </pic:blipFill>
+                  <pic:spPr>
+                    <a:xfrm>
+                      <a:off x="0" y="0"/>
+                      <a:ext cx="2440648" cy="923110"/>
+                    </a:xfrm>
+                    <a:prstGeom prst="rect">
+                      <a:avLst/>
+                    </a:prstGeom>
+                  </pic:spPr>
+                </pic:pic>
+              </a:graphicData>
+            </a:graphic>
+          </wp:inline>
+        </w:drawing>
+      </w:r>
+    </w:p>
+    <w:p>
+      <w:pPr>
+        <w:pStyle w:val="Caption"/>
+        <w:rPr>
+          <w:lang w:val="bg-BG"/>
+        </w:rPr>
+        <w:sectPr>
+          <w:pgSz w:w="11906" w:h="16838"/>
+          <w:pgMar w:top="1417" w:right="1417" w:bottom="1417" w:left="1417" w:header="708" w:footer="708" w:gutter="0"/>
+          <w:cols w:space="708"/>
+          <w:docGrid w:linePitch="360"/>
+        </w:sectPr>
+      </w:pPr>
+      <w:bookmarkStart w:id="99" w:name="_Ref454832282"/>
+      <w:r>
+        <w:t xml:space="preserve">Фигура </w:t>
+      </w:r>
+      <w:fldSimple w:instr=" STYLEREF 2 \s ">
+        <w:r>
+          <w:rPr>
+            <w:noProof/>
+          </w:rPr>
+          <w:t>3.3</w:t>
+        </w:r>
+      </w:fldSimple>
+      <w:r>
+        <w:noBreakHyphen/>
+      </w:r>
+      <w:fldSimple w:instr=" SEQ Фигура \* ARABIC \s 2 ">
+        <w:r>
+          <w:rPr>
+            <w:noProof/>
+          </w:rPr>
+          <w:t>2</w:t>
+        </w:r>
+      </w:fldSimple>
+      <w:bookmarkEnd w:id="99"/>
+      <w:r>
+        <w:t xml:space="preserve"> </w:t>
+      </w:r>
+      <w:r>
+        <w:rPr>
+          <w:lang w:val="bg-BG"/>
+        </w:rPr>
+        <w:t>Дебъгван възел, обвиващ калкулационен възел</w:t>
+      </w:r>
+    </w:p>
+    <w:p>
+      <w:pPr>
+        <w:rPr>
+          <w:lang w:val="bg-BG"/>
+        </w:rPr>
+      </w:pPr>
     </w:p>
     <w:sectPr>
       <w:pgSz w:w="11906" w:h="16838"/>
@@ -19709,7 +20952,13 @@
       <w:rPr>
         <w:lang w:val="bg-BG"/>
       </w:rPr>
-      <w:t xml:space="preserve"> - </w:t>
+      <w:t xml:space="preserve"> </w:t>
+    </w:r>
+    <w:r>
+      <w:rPr>
+        <w:lang w:val="bg-BG"/>
+      </w:rPr>
+      <w:t xml:space="preserve">- </w:t>
     </w:r>
     <w:fldSimple w:instr=" STYLEREF  &quot;Heading 2&quot;  \* MERGEFORMAT ">
       <w:r>
@@ -19764,7 +21013,13 @@
       <w:rPr>
         <w:lang w:val="bg-BG"/>
       </w:rPr>
-      <w:t xml:space="preserve"> - </w:t>
+      <w:t xml:space="preserve"> </w:t>
+    </w:r>
+    <w:r>
+      <w:rPr>
+        <w:lang w:val="bg-BG"/>
+      </w:rPr>
+      <w:t xml:space="preserve">- </w:t>
     </w:r>
     <w:fldSimple w:instr=" STYLEREF  &quot;Heading 2&quot;  \* MERGEFORMAT ">
       <w:r>
@@ -19814,21 +21069,27 @@
         <w:rPr>
           <w:noProof/>
         </w:rPr>
-        <w:t>Сървърен модул</w:t>
+        <w:t>Клиентски модул</w:t>
       </w:r>
     </w:fldSimple>
     <w:r>
       <w:rPr>
         <w:lang w:val="bg-BG"/>
       </w:rPr>
-      <w:t xml:space="preserve"> - </w:t>
+      <w:t xml:space="preserve"> </w:t>
+    </w:r>
+    <w:r>
+      <w:rPr>
+        <w:lang w:val="bg-BG"/>
+      </w:rPr>
+      <w:t xml:space="preserve">- </w:t>
     </w:r>
     <w:fldSimple w:instr=" STYLEREF  &quot;Heading 3&quot;  \* MERGEFORMAT ">
       <w:r>
         <w:rPr>
           <w:noProof/>
         </w:rPr>
-        <w:t>Симулационни мениджъри</w:t>
+        <w:t>Дебъгван възел</w:t>
       </w:r>
     </w:fldSimple>
     <w:r>
@@ -19839,7 +21100,7 @@
         <w:rPr>
           <w:noProof/>
         </w:rPr>
-        <w:t>37</w:t>
+        <w:t>40</w:t>
       </w:r>
     </w:fldSimple>
   </w:p>
@@ -24850,7 +26111,7 @@
 </file>
 
 <file path=customXml/itemProps1.xml><?xml version="1.0" encoding="utf-8"?>
-<ds:datastoreItem xmlns:ds="http://schemas.openxmlformats.org/officeDocument/2006/customXml" ds:itemID="{7EE3B9C0-088C-4398-9450-767C572AE1C4}">
+<ds:datastoreItem xmlns:ds="http://schemas.openxmlformats.org/officeDocument/2006/customXml" ds:itemID="{49DC3346-D449-46D9-9BEA-59DB03CD0A4B}">
   <ds:schemaRefs>
     <ds:schemaRef ds:uri="http://schemas.openxmlformats.org/officeDocument/2006/bibliography"/>
   </ds:schemaRefs>

</xml_diff>

<commit_message>
Statistics view description added
</commit_message>
<xml_diff>
--- a/documentation/src/main/resources/Monte Carlo Simulation Debugger.docx
+++ b/documentation/src/main/resources/Monte Carlo Simulation Debugger.docx
@@ -6227,8 +6227,8 @@
           <w:lang w:val="bg-BG"/>
         </w:rPr>
       </w:pPr>
-      <w:bookmarkStart w:id="3" w:name="_Ref454473120"/>
-      <w:bookmarkStart w:id="4" w:name="_Ref454473131"/>
+      <w:bookmarkStart w:id="3" w:name="_Ref454473131"/>
+      <w:bookmarkStart w:id="4" w:name="_Ref454473120"/>
       <w:r>
         <w:t xml:space="preserve">Фигура </w:t>
       </w:r>
@@ -6251,14 +6251,14 @@
           <w:t>1</w:t>
         </w:r>
       </w:fldSimple>
+      <w:bookmarkEnd w:id="3"/>
+      <w:r>
+        <w:rPr>
+          <w:lang w:val="bg-BG"/>
+        </w:rPr>
+        <w:t xml:space="preserve"> Дървовидно представяне на алгебрични изрази</w:t>
+      </w:r>
       <w:bookmarkEnd w:id="4"/>
-      <w:r>
-        <w:rPr>
-          <w:lang w:val="bg-BG"/>
-        </w:rPr>
-        <w:t xml:space="preserve"> Дървовидно представяне на алгебрични изрази</w:t>
-      </w:r>
-      <w:bookmarkEnd w:id="3"/>
     </w:p>
     <w:p>
       <w:pPr>
@@ -7852,7 +7852,6 @@
       <w:pPr>
         <w:ind w:firstLine="567"/>
       </w:pPr>
-      <w:proofErr w:type="gramStart"/>
       <w:r>
         <w:t>Java</w:t>
       </w:r>
@@ -7899,11 +7898,7 @@
         <w:t>JVM</w:t>
       </w:r>
       <w:r>
-        <w:t>.</w:t>
-      </w:r>
-      <w:proofErr w:type="gramEnd"/>
-      <w:r>
-        <w:t xml:space="preserve"> </w:t>
+        <w:t xml:space="preserve">. </w:t>
       </w:r>
       <w:r>
         <w:rPr>
@@ -8089,8 +8084,8 @@
       <w:pPr>
         <w:pStyle w:val="Caption"/>
       </w:pPr>
-      <w:bookmarkStart w:id="16" w:name="_Ref454488955"/>
-      <w:bookmarkStart w:id="17" w:name="_Ref454488960"/>
+      <w:bookmarkStart w:id="16" w:name="_Ref454488960"/>
+      <w:bookmarkStart w:id="17" w:name="_Ref454488955"/>
       <w:r>
         <w:t xml:space="preserve">Фигура </w:t>
       </w:r>
@@ -8113,17 +8108,17 @@
           <w:t>1</w:t>
         </w:r>
       </w:fldSimple>
+      <w:bookmarkEnd w:id="16"/>
+      <w:r>
+        <w:rPr>
+          <w:lang w:val="bg-BG"/>
+        </w:rPr>
+        <w:t xml:space="preserve"> Структура на платформата </w:t>
+      </w:r>
+      <w:r>
+        <w:t>Java</w:t>
+      </w:r>
       <w:bookmarkEnd w:id="17"/>
-      <w:r>
-        <w:rPr>
-          <w:lang w:val="bg-BG"/>
-        </w:rPr>
-        <w:t xml:space="preserve"> Структура на платформата </w:t>
-      </w:r>
-      <w:r>
-        <w:t>Java</w:t>
-      </w:r>
-      <w:bookmarkEnd w:id="16"/>
     </w:p>
     <w:p>
       <w:pPr>
@@ -8525,7 +8520,6 @@
           <w:lang w:val="bg-BG"/>
         </w:rPr>
       </w:pPr>
-      <w:proofErr w:type="gramStart"/>
       <w:r>
         <w:t>JUnit</w:t>
       </w:r>
@@ -8536,52 +8530,48 @@
         <w:t xml:space="preserve"> е софтуерна рамка за компонентно тестване за езика </w:t>
       </w:r>
       <w:r>
-        <w:t>Java.</w:t>
-      </w:r>
-      <w:proofErr w:type="gramEnd"/>
-      <w:r>
+        <w:t xml:space="preserve">Java. </w:t>
+      </w:r>
+      <w:r>
+        <w:rPr>
+          <w:lang w:val="bg-BG"/>
+        </w:rPr>
+        <w:t xml:space="preserve">Тестването е неизменна част от всеки софтуерен проект и валидира правилното поведение на произведения код. При автоматичното тестване по време на билд на проекта се постига идентифициране на софтуерни регресии в следствие от промяна на сорс кода. Поддържането на широк </w:t>
+      </w:r>
+      <w:r>
+        <w:rPr>
+          <w:lang w:val="bg-BG"/>
+        </w:rPr>
+        <w:t>набор от тестове</w:t>
+      </w:r>
+      <w:r>
+        <w:rPr>
+          <w:lang w:val="bg-BG"/>
+        </w:rPr>
+        <w:t xml:space="preserve"> чрез създаване на тест за всеки добавен компонент</w:t>
+      </w:r>
+      <w:r>
+        <w:rPr>
+          <w:lang w:val="bg-BG"/>
+        </w:rPr>
+        <w:t xml:space="preserve"> позволява разширяване </w:t>
+      </w:r>
+      <w:r>
+        <w:rPr>
+          <w:lang w:val="bg-BG"/>
+        </w:rPr>
+        <w:t>на проекта без ръчно тестване на съществуващи модули.</w:t>
+      </w:r>
+      <w:r>
+        <w:rPr>
+          <w:lang w:val="bg-BG"/>
+        </w:rPr>
         <w:t xml:space="preserve"> </w:t>
       </w:r>
       <w:r>
         <w:rPr>
           <w:lang w:val="bg-BG"/>
         </w:rPr>
-        <w:t xml:space="preserve">Тестването е неизменна част от всеки софтуерен проект и валидира правилното поведение на произведения код. При автоматичното тестване по време на билд на проекта се постига идентифициране на софтуерни регресии в следствие от промяна на сорс кода. Поддържането на широк </w:t>
-      </w:r>
-      <w:r>
-        <w:rPr>
-          <w:lang w:val="bg-BG"/>
-        </w:rPr>
-        <w:t>набор от тестове</w:t>
-      </w:r>
-      <w:r>
-        <w:rPr>
-          <w:lang w:val="bg-BG"/>
-        </w:rPr>
-        <w:t xml:space="preserve"> чрез създаване на тест за всеки добавен компонент</w:t>
-      </w:r>
-      <w:r>
-        <w:rPr>
-          <w:lang w:val="bg-BG"/>
-        </w:rPr>
-        <w:t xml:space="preserve"> позволява разширяване </w:t>
-      </w:r>
-      <w:r>
-        <w:rPr>
-          <w:lang w:val="bg-BG"/>
-        </w:rPr>
-        <w:t>на проекта без ръчно тестване на съществуващи модули.</w:t>
-      </w:r>
-      <w:r>
-        <w:rPr>
-          <w:lang w:val="bg-BG"/>
-        </w:rPr>
-        <w:t xml:space="preserve"> </w:t>
-      </w:r>
-      <w:r>
-        <w:rPr>
-          <w:lang w:val="bg-BG"/>
-        </w:rPr>
         <w:fldChar w:fldCharType="begin"/>
       </w:r>
       <w:r>
@@ -8601,7 +8591,6 @@
         </w:rPr>
         <w:fldChar w:fldCharType="separate"/>
       </w:r>
-      <w:proofErr w:type="gramStart"/>
       <w:r>
         <w:t xml:space="preserve">Фигура </w:t>
       </w:r>
@@ -8632,7 +8621,6 @@
         </w:rPr>
         <w:t xml:space="preserve"> показва примерни резултати от тестване на проект.</w:t>
       </w:r>
-      <w:proofErr w:type="gramEnd"/>
     </w:p>
     <w:p>
       <w:pPr>
@@ -8755,7 +8743,6 @@
       <w:pPr>
         <w:ind w:firstLine="567"/>
       </w:pPr>
-      <w:proofErr w:type="gramStart"/>
       <w:r>
         <w:t>Git</w:t>
       </w:r>
@@ -8771,7 +8758,6 @@
         </w:rPr>
         <w:t xml:space="preserve"> широко използвана в софтуерната разработка.</w:t>
       </w:r>
-      <w:proofErr w:type="gramEnd"/>
       <w:r>
         <w:rPr>
           <w:lang w:val="bg-BG"/>
@@ -9013,7 +8999,6 @@
           <w:lang w:val="bg-BG"/>
         </w:rPr>
       </w:pPr>
-      <w:proofErr w:type="gramStart"/>
       <w:r>
         <w:t xml:space="preserve">Maven </w:t>
       </w:r>
@@ -9030,37 +9015,30 @@
         <w:rPr>
           <w:lang w:val="bg-BG"/>
         </w:rPr>
-        <w:t>проекти.</w:t>
-      </w:r>
-      <w:proofErr w:type="gramEnd"/>
-      <w:r>
-        <w:rPr>
-          <w:lang w:val="bg-BG"/>
-        </w:rPr>
+        <w:t xml:space="preserve">проекти. </w:t>
+      </w:r>
+      <w:r>
+        <w:rPr>
+          <w:lang w:val="bg-BG"/>
+        </w:rPr>
+        <w:t xml:space="preserve">Той се конфигурира чрез </w:t>
+      </w:r>
+      <w:r>
+        <w:t>Project Object Model</w:t>
+      </w:r>
+      <w:r>
+        <w:rPr>
+          <w:lang w:val="bg-BG"/>
+        </w:rPr>
+        <w:t xml:space="preserve"> запазен в файл</w:t>
+      </w:r>
+      <w:r>
         <w:t xml:space="preserve"> </w:t>
       </w:r>
       <w:r>
         <w:rPr>
           <w:lang w:val="bg-BG"/>
         </w:rPr>
-        <w:t xml:space="preserve">Той се конфигурира чрез </w:t>
-      </w:r>
-      <w:r>
-        <w:t>Project Object Model</w:t>
-      </w:r>
-      <w:r>
-        <w:rPr>
-          <w:lang w:val="bg-BG"/>
-        </w:rPr>
-        <w:t xml:space="preserve"> запазен в файл</w:t>
-      </w:r>
-      <w:r>
-        <w:t xml:space="preserve"> </w:t>
-      </w:r>
-      <w:r>
-        <w:rPr>
-          <w:lang w:val="bg-BG"/>
-        </w:rPr>
         <w:t xml:space="preserve">с името </w:t>
       </w:r>
       <w:r>
@@ -9072,7 +9050,6 @@
         </w:rPr>
         <w:t xml:space="preserve"> в основната директория на проекта. </w:t>
       </w:r>
-      <w:proofErr w:type="gramStart"/>
       <w:r>
         <w:t xml:space="preserve">Maven </w:t>
       </w:r>
@@ -9089,14 +9066,7 @@
         <w:rPr>
           <w:lang w:val="bg-BG"/>
         </w:rPr>
-        <w:t>библиотеки и приставки от множество хранилища като ги запазва в локален кеш от изтеглени артефакти.</w:t>
-      </w:r>
-      <w:proofErr w:type="gramEnd"/>
-      <w:r>
-        <w:rPr>
-          <w:lang w:val="bg-BG"/>
-        </w:rPr>
-        <w:t xml:space="preserve"> Втората основна функция на </w:t>
+        <w:t xml:space="preserve">библиотеки и приставки от множество хранилища като ги запазва в локален кеш от изтеглени артефакти. Втората основна функция на </w:t>
       </w:r>
       <w:r>
         <w:t>Maven</w:t>
@@ -9291,7 +9261,6 @@
           <w:lang w:val="bg-BG"/>
         </w:rPr>
       </w:pPr>
-      <w:proofErr w:type="gramStart"/>
       <w:r>
         <w:t xml:space="preserve">XML </w:t>
       </w:r>
@@ -9299,14 +9268,7 @@
         <w:rPr>
           <w:lang w:val="bg-BG"/>
         </w:rPr>
-        <w:t>е маркиращ език, който дефинира правила за създаване на документи във формат подходящ за четене от хора и компютри.</w:t>
-      </w:r>
-      <w:proofErr w:type="gramEnd"/>
-      <w:r>
-        <w:rPr>
-          <w:lang w:val="bg-BG"/>
-        </w:rPr>
-        <w:t xml:space="preserve"> Въпреки че дизайна на </w:t>
+        <w:t xml:space="preserve">е маркиращ език, който дефинира правила за създаване на документи във формат подходящ за четене от хора и компютри. Въпреки че дизайна на </w:t>
       </w:r>
       <w:r>
         <w:t xml:space="preserve">XML </w:t>
@@ -9335,7 +9297,6 @@
         </w:rPr>
         <w:t xml:space="preserve"> </w:t>
       </w:r>
-      <w:proofErr w:type="gramStart"/>
       <w:r>
         <w:t xml:space="preserve">XML </w:t>
       </w:r>
@@ -9354,7 +9315,6 @@
         </w:rPr>
         <w:t xml:space="preserve"> сервизи.</w:t>
       </w:r>
-      <w:proofErr w:type="gramEnd"/>
       <w:r>
         <w:rPr>
           <w:lang w:val="bg-BG"/>
@@ -9568,7 +9528,6 @@
           <w:lang w:val="bg-BG"/>
         </w:rPr>
       </w:pPr>
-      <w:proofErr w:type="gramStart"/>
       <w:r>
         <w:t xml:space="preserve">JAXB </w:t>
       </w:r>
@@ -9623,14 +9582,12 @@
         </w:rPr>
         <w:t>представяния.</w:t>
       </w:r>
-      <w:proofErr w:type="gramEnd"/>
       <w:r>
         <w:rPr>
           <w:lang w:val="bg-BG"/>
         </w:rPr>
         <w:t xml:space="preserve"> </w:t>
       </w:r>
-      <w:proofErr w:type="gramStart"/>
       <w:r>
         <w:t xml:space="preserve">JAXB </w:t>
       </w:r>
@@ -9650,11 +9607,7 @@
         <w:t xml:space="preserve"> приложението, които ще се пакетират в </w:t>
       </w:r>
       <w:r>
-        <w:t>XML.</w:t>
-      </w:r>
-      <w:proofErr w:type="gramEnd"/>
-      <w:r>
-        <w:t xml:space="preserve"> </w:t>
+        <w:t xml:space="preserve">XML. </w:t>
       </w:r>
       <w:r>
         <w:rPr>
@@ -12055,7 +12008,6 @@
           <w:lang w:val="bg-BG"/>
         </w:rPr>
       </w:pPr>
-      <w:proofErr w:type="gramStart"/>
       <w:r>
         <w:rPr>
           <w:b/>
@@ -12069,14 +12021,7 @@
         <w:rPr>
           <w:lang w:val="bg-BG"/>
         </w:rPr>
-        <w:t>Дефинира поведението на стохастичните променливи.</w:t>
-      </w:r>
-      <w:proofErr w:type="gramEnd"/>
-      <w:r>
-        <w:rPr>
-          <w:lang w:val="bg-BG"/>
-        </w:rPr>
-        <w:t xml:space="preserve"> Всяка инстанция на променлива притежава низов идентификатор, чрез който може да бъде реферирана от възли на калкулационното дърво. Всяка имплементация на интерфейса трябва да реализира методите за извличане на единична стойност и генерирането на серия от стойности с определена дължина.</w:t>
+        <w:t>Дефинира поведението на стохастичните променливи. Всяка инстанция на променлива притежава низов идентификатор, чрез който може да бъде реферирана от възли на калкулационното дърво. Всяка имплементация на интерфейса трябва да реализира методите за извличане на единична стойност и генерирането на серия от стойности с определена дължина.</w:t>
       </w:r>
     </w:p>
     <w:p>
@@ -12086,7 +12031,6 @@
           <w:lang w:val="bg-BG"/>
         </w:rPr>
       </w:pPr>
-      <w:proofErr w:type="gramStart"/>
       <w:r>
         <w:rPr>
           <w:b/>
@@ -12100,14 +12044,7 @@
         <w:rPr>
           <w:lang w:val="bg-BG"/>
         </w:rPr>
-        <w:t>Абстрактният клас за стохастична променлива събира в себе си обща функционалност на всички свои наследници.</w:t>
-      </w:r>
-      <w:proofErr w:type="gramEnd"/>
-      <w:r>
-        <w:rPr>
-          <w:lang w:val="bg-BG"/>
-        </w:rPr>
-        <w:t xml:space="preserve"> Общата функционалност се изразява в управлението на идентификатора на променливата, както и наличието на генератор на случайни числа. С цел повторяемост на тестовите резултати на генератор а може да бъде зададен </w:t>
+        <w:t xml:space="preserve">Абстрактният клас за стохастична променлива събира в себе си обща функционалност на всички свои наследници. Общата функционалност се изразява в управлението на идентификатора на променливата, както и наличието на генератор на случайни числа. С цел повторяемост на тестовите резултати на генератор а може да бъде зададен </w:t>
       </w:r>
       <w:r>
         <w:t>seed.</w:t>
@@ -12178,7 +12115,6 @@
           <w:lang w:val="bg-BG"/>
         </w:rPr>
       </w:pPr>
-      <w:proofErr w:type="gramStart"/>
       <w:r>
         <w:rPr>
           <w:b/>
@@ -12201,11 +12137,7 @@
         <w:t>Поражда серии с равномерно разпределение</w:t>
       </w:r>
       <w:r>
-        <w:t>.</w:t>
-      </w:r>
-      <w:proofErr w:type="gramEnd"/>
-      <w:r>
-        <w:t xml:space="preserve"> </w:t>
+        <w:t xml:space="preserve">. </w:t>
       </w:r>
       <w:r>
         <w:rPr>
@@ -12258,7 +12190,6 @@
           <w:lang w:val="bg-BG"/>
         </w:rPr>
       </w:pPr>
-      <w:proofErr w:type="gramStart"/>
       <w:r>
         <w:rPr>
           <w:b/>
@@ -12272,14 +12203,7 @@
         <w:rPr>
           <w:lang w:val="bg-BG"/>
         </w:rPr>
-        <w:t>– Поражда серии с нормално разпределение.</w:t>
-      </w:r>
-      <w:proofErr w:type="gramEnd"/>
-      <w:r>
-        <w:rPr>
-          <w:lang w:val="bg-BG"/>
-        </w:rPr>
-        <w:t xml:space="preserve"> Аргументи:</w:t>
+        <w:t>– Поражда серии с нормално разпределение. Аргументи:</w:t>
       </w:r>
     </w:p>
     <w:p>
@@ -12332,7 +12256,6 @@
           <w:lang w:val="bg-BG"/>
         </w:rPr>
       </w:pPr>
-      <w:proofErr w:type="gramStart"/>
       <w:r>
         <w:rPr>
           <w:b/>
@@ -12352,14 +12275,7 @@
         <w:rPr>
           <w:lang w:val="bg-BG"/>
         </w:rPr>
-        <w:t>.</w:t>
-      </w:r>
-      <w:proofErr w:type="gramEnd"/>
-      <w:r>
-        <w:rPr>
-          <w:lang w:val="bg-BG"/>
-        </w:rPr>
-        <w:t xml:space="preserve"> Аргументи:</w:t>
+        <w:t>. Аргументи:</w:t>
       </w:r>
     </w:p>
     <w:p>
@@ -12412,7 +12328,6 @@
           <w:lang w:val="bg-BG"/>
         </w:rPr>
       </w:pPr>
-      <w:proofErr w:type="gramStart"/>
       <w:r>
         <w:rPr>
           <w:b/>
@@ -12444,14 +12359,7 @@
         <w:rPr>
           <w:lang w:val="bg-BG"/>
         </w:rPr>
-        <w:t>разпределение.</w:t>
-      </w:r>
-      <w:proofErr w:type="gramEnd"/>
-      <w:r>
-        <w:rPr>
-          <w:lang w:val="bg-BG"/>
-        </w:rPr>
-        <w:t xml:space="preserve"> Аргументи:</w:t>
+        <w:t>разпределение. Аргументи:</w:t>
       </w:r>
     </w:p>
     <w:p>
@@ -12504,7 +12412,6 @@
           <w:lang w:val="bg-BG"/>
         </w:rPr>
       </w:pPr>
-      <w:proofErr w:type="gramStart"/>
       <w:r>
         <w:rPr>
           <w:b/>
@@ -12521,14 +12428,7 @@
         <w:rPr>
           <w:lang w:val="bg-BG"/>
         </w:rPr>
-        <w:t>.</w:t>
-      </w:r>
-      <w:proofErr w:type="gramEnd"/>
-      <w:r>
-        <w:rPr>
-          <w:lang w:val="bg-BG"/>
-        </w:rPr>
-        <w:t xml:space="preserve"> Аргумент</w:t>
+        <w:t>. Аргумент</w:t>
       </w:r>
       <w:r>
         <w:rPr>
@@ -12734,7 +12634,6 @@
           <w:lang w:val="bg-BG"/>
         </w:rPr>
       </w:pPr>
-      <w:proofErr w:type="gramStart"/>
       <w:r>
         <w:rPr>
           <w:b/>
@@ -12748,14 +12647,7 @@
         <w:rPr>
           <w:lang w:val="bg-BG"/>
         </w:rPr>
-        <w:t>Дефинира интерфейса на всички калкулационни възли.</w:t>
-      </w:r>
-      <w:proofErr w:type="gramEnd"/>
-      <w:r>
-        <w:rPr>
-          <w:lang w:val="bg-BG"/>
-        </w:rPr>
-        <w:t xml:space="preserve"> Всеки възел притежава низов идентификатор. Според нуждата може да се добави семантика във възела чрез свойствата „Роля” и „Описание”. </w:t>
+        <w:t xml:space="preserve">Дефинира интерфейса на всички калкулационни възли. Всеки възел притежава низов идентификатор. Според нуждата може да се добави семантика във възела чрез свойствата „Роля” и „Описание”. </w:t>
       </w:r>
     </w:p>
     <w:p>
@@ -12921,7 +12813,6 @@
           <w:lang w:val="bg-BG"/>
         </w:rPr>
       </w:pPr>
-      <w:proofErr w:type="gramStart"/>
       <w:r>
         <w:rPr>
           <w:b/>
@@ -12935,14 +12826,7 @@
         <w:rPr>
           <w:lang w:val="bg-BG"/>
         </w:rPr>
-        <w:t>Реализира общата функционалност на всички операционни възли.</w:t>
-      </w:r>
-      <w:proofErr w:type="gramEnd"/>
-      <w:r>
-        <w:rPr>
-          <w:lang w:val="bg-BG"/>
-        </w:rPr>
-        <w:t xml:space="preserve"> Отговаря за управлението на възловия идентификатор, ролята и описанието на възела. От важно значение за </w:t>
+        <w:t xml:space="preserve">Реализира общата функционалност на всички операционни възли. Отговаря за управлението на възловия идентификатор, ролята и описанието на възела. От важно значение за </w:t>
       </w:r>
       <w:r>
         <w:rPr>
@@ -13072,7 +12956,6 @@
           <w:lang w:val="bg-BG"/>
         </w:rPr>
       </w:pPr>
-      <w:proofErr w:type="gramStart"/>
       <w:r>
         <w:rPr>
           <w:b/>
@@ -13086,14 +12969,7 @@
         <w:rPr>
           <w:lang w:val="bg-BG"/>
         </w:rPr>
-        <w:t>Този възел има функционалност на константна стойност.</w:t>
-      </w:r>
-      <w:proofErr w:type="gramEnd"/>
-      <w:r>
-        <w:rPr>
-          <w:lang w:val="bg-BG"/>
-        </w:rPr>
-        <w:t xml:space="preserve"> Независимо от симулационния контекст винаги връща зададената стойност на свойството си </w:t>
+        <w:t xml:space="preserve">Този възел има функционалност на константна стойност. Независимо от симулационния контекст винаги връща зададената стойност на свойството си </w:t>
       </w:r>
       <w:r>
         <w:t>value.</w:t>
@@ -13112,7 +12988,6 @@
           <w:lang w:val="bg-BG"/>
         </w:rPr>
       </w:pPr>
-      <w:proofErr w:type="gramStart"/>
       <w:r>
         <w:rPr>
           <w:b/>
@@ -13129,14 +13004,7 @@
         <w:rPr>
           <w:lang w:val="bg-BG"/>
         </w:rPr>
-        <w:t>Този възел реферира стойността на стохастична променлива.</w:t>
-      </w:r>
-      <w:proofErr w:type="gramEnd"/>
-      <w:r>
-        <w:rPr>
-          <w:lang w:val="bg-BG"/>
-        </w:rPr>
-        <w:t xml:space="preserve"> Свойството му </w:t>
+        <w:t xml:space="preserve">Този възел реферира стойността на стохастична променлива. Свойството му </w:t>
       </w:r>
       <w:r>
         <w:t xml:space="preserve">“name” </w:t>
@@ -13332,7 +13200,6 @@
           <w:lang w:val="bg-BG"/>
         </w:rPr>
       </w:pPr>
-      <w:proofErr w:type="gramStart"/>
       <w:r>
         <w:rPr>
           <w:b/>
@@ -13346,14 +13213,7 @@
         <w:rPr>
           <w:lang w:val="bg-BG"/>
         </w:rPr>
-        <w:t>Базов клас за всички едноаргументни калкулационни възли.</w:t>
-      </w:r>
-      <w:proofErr w:type="gramEnd"/>
-      <w:r>
-        <w:rPr>
-          <w:lang w:val="bg-BG"/>
-        </w:rPr>
-        <w:t xml:space="preserve"> Съдържа функционалност за управление на аргумента.</w:t>
+        <w:t>Базов клас за всички едноаргументни калкулационни възли. Съдържа функционалност за управление на аргумента.</w:t>
       </w:r>
     </w:p>
     <w:p>
@@ -13522,7 +13382,6 @@
           <w:lang w:val="bg-BG"/>
         </w:rPr>
       </w:pPr>
-      <w:proofErr w:type="gramStart"/>
       <w:r>
         <w:rPr>
           <w:b/>
@@ -13538,7 +13397,6 @@
         </w:rPr>
         <w:t>Базов клас за всички двуаргументни възли, съдържа масив от два калкулационни възела, които се управляват от наследниците.</w:t>
       </w:r>
-      <w:proofErr w:type="gramEnd"/>
     </w:p>
     <w:p>
       <w:pPr>
@@ -13717,7 +13575,6 @@
           <w:lang w:val="bg-BG"/>
         </w:rPr>
       </w:pPr>
-      <w:proofErr w:type="gramStart"/>
       <w:r>
         <w:rPr>
           <w:b/>
@@ -13734,14 +13591,7 @@
         <w:rPr>
           <w:lang w:val="bg-BG"/>
         </w:rPr>
-        <w:t>Базов клас за всички многоаргументни възли.</w:t>
-      </w:r>
-      <w:proofErr w:type="gramEnd"/>
-      <w:r>
-        <w:rPr>
-          <w:lang w:val="bg-BG"/>
-        </w:rPr>
-        <w:t xml:space="preserve"> Съдържа списък от калкулационни възли, върху които да бъде изпълнена груповата операция определена от конкретния наследник.</w:t>
+        <w:t>Базов клас за всички многоаргументни възли. Съдържа списък от калкулационни възли, върху които да бъде изпълнена груповата операция определена от конкретния наследник.</w:t>
       </w:r>
     </w:p>
     <w:p>
@@ -14450,7 +14300,6 @@
         </w:rPr>
         <w:t xml:space="preserve"> </w:t>
       </w:r>
-      <w:proofErr w:type="gramStart"/>
       <w:r>
         <w:t xml:space="preserve">XML </w:t>
       </w:r>
@@ -14525,7 +14374,6 @@
         </w:rPr>
         <w:t>.</w:t>
       </w:r>
-      <w:proofErr w:type="gramEnd"/>
     </w:p>
     <w:p>
       <w:pPr>
@@ -14827,7 +14675,6 @@
         </w:rPr>
         <w:t xml:space="preserve">по един за всеки възел от калкулационното дърво. </w:t>
       </w:r>
-      <w:proofErr w:type="gramStart"/>
       <w:r>
         <w:t xml:space="preserve">NodeValues </w:t>
       </w:r>
@@ -14835,16 +14682,8 @@
         <w:rPr>
           <w:lang w:val="bg-BG"/>
         </w:rPr>
-        <w:t>съдържа идентификатора на възела и масив със симулираните му стойности.</w:t>
-      </w:r>
-      <w:proofErr w:type="gramEnd"/>
-      <w:r>
-        <w:rPr>
-          <w:lang w:val="bg-BG"/>
-        </w:rPr>
-        <w:t xml:space="preserve"> </w:t>
-      </w:r>
-      <w:proofErr w:type="gramStart"/>
+        <w:t xml:space="preserve">съдържа идентификатора на възела и масив със симулираните му стойности. </w:t>
+      </w:r>
       <w:r>
         <w:t xml:space="preserve">XML </w:t>
       </w:r>
@@ -14913,7 +14752,6 @@
         </w:rPr>
         <w:t>.</w:t>
       </w:r>
-      <w:proofErr w:type="gramEnd"/>
     </w:p>
     <w:p>
       <w:pPr>
@@ -15427,8 +15265,8 @@
         <w:spacing w:before="0" w:after="240"/>
       </w:pPr>
       <w:bookmarkStart w:id="65" w:name="_Ref454648876"/>
-      <w:bookmarkStart w:id="66" w:name="_Ref454644149"/>
-      <w:bookmarkStart w:id="67" w:name="_Toc454837669"/>
+      <w:bookmarkStart w:id="66" w:name="_Toc454837669"/>
+      <w:bookmarkStart w:id="67" w:name="_Ref454644149"/>
       <w:r>
         <w:rPr>
           <w:lang w:val="bg-BG"/>
@@ -15437,7 +15275,7 @@
         <w:t>Реализация на променливите</w:t>
       </w:r>
       <w:bookmarkEnd w:id="65"/>
-      <w:bookmarkEnd w:id="67"/>
+      <w:bookmarkEnd w:id="66"/>
     </w:p>
     <w:p>
       <w:pPr>
@@ -15469,7 +15307,6 @@
           <w:lang w:val="bg-BG"/>
         </w:rPr>
       </w:pPr>
-      <w:proofErr w:type="gramStart"/>
       <w:r>
         <w:rPr>
           <w:b/>
@@ -15516,14 +15353,7 @@
         <w:rPr>
           <w:lang w:val="bg-BG"/>
         </w:rPr>
-        <w:t xml:space="preserve"> симулационни цикли.</w:t>
-      </w:r>
-      <w:proofErr w:type="gramEnd"/>
-      <w:r>
-        <w:rPr>
-          <w:lang w:val="bg-BG"/>
-        </w:rPr>
-        <w:t xml:space="preserve"> Съхранението на извлечените серии се реализира съгласно организацията на достъп представена в раздел </w:t>
+        <w:t xml:space="preserve"> симулационни цикли. Съхранението на извлечените серии се реализира съгласно организацията на достъп представена в раздел </w:t>
       </w:r>
       <w:r>
         <w:rPr>
@@ -15703,7 +15533,7 @@
         <w:lastRenderedPageBreak/>
         <w:t>Обхождане на изчислителните дървета</w:t>
       </w:r>
-      <w:bookmarkEnd w:id="66"/>
+      <w:bookmarkEnd w:id="67"/>
       <w:bookmarkEnd w:id="68"/>
       <w:bookmarkEnd w:id="69"/>
     </w:p>
@@ -15987,7 +15817,6 @@
       <w:r>
         <w:t xml:space="preserve"> </w:t>
       </w:r>
-      <w:proofErr w:type="gramStart"/>
       <w:r>
         <w:rPr>
           <w:lang w:val="bg-BG"/>
@@ -16001,14 +15830,7 @@
         <w:rPr>
           <w:lang w:val="bg-BG"/>
         </w:rPr>
-        <w:t>Този</w:t>
-      </w:r>
-      <w:proofErr w:type="gramEnd"/>
-      <w:r>
-        <w:rPr>
-          <w:lang w:val="bg-BG"/>
-        </w:rPr>
-        <w:t xml:space="preserve"> интерфейс има единствен метод </w:t>
+        <w:t xml:space="preserve">Този интерфейс има единствен метод </w:t>
       </w:r>
       <w:r>
         <w:t>walk,</w:t>
@@ -16042,7 +15864,6 @@
           <w:docGrid w:linePitch="360"/>
         </w:sectPr>
       </w:pPr>
-      <w:proofErr w:type="gramStart"/>
       <w:r>
         <w:rPr>
           <w:b/>
@@ -16091,7 +15912,6 @@
         </w:rPr>
         <w:t>.</w:t>
       </w:r>
-      <w:proofErr w:type="gramEnd"/>
       <w:r>
         <w:rPr>
           <w:lang w:val="bg-BG"/>
@@ -16219,7 +16039,6 @@
           <w:lang w:val="bg-BG"/>
         </w:rPr>
       </w:pPr>
-      <w:proofErr w:type="gramStart"/>
       <w:r>
         <w:rPr>
           <w:b/>
@@ -16233,14 +16052,7 @@
         <w:rPr>
           <w:lang w:val="bg-BG"/>
         </w:rPr>
-        <w:t>Този манипулатор преброява възлите в калкулационното дърво.</w:t>
-      </w:r>
-      <w:proofErr w:type="gramEnd"/>
-      <w:r>
-        <w:rPr>
-          <w:lang w:val="bg-BG"/>
-        </w:rPr>
-        <w:t xml:space="preserve"> Използва се за </w:t>
+        <w:t xml:space="preserve">Този манипулатор преброява възлите в калкулационното дърво. Използва се за </w:t>
       </w:r>
       <w:r>
         <w:rPr>
@@ -16262,7 +16074,6 @@
           <w:lang w:val="bg-BG"/>
         </w:rPr>
       </w:pPr>
-      <w:proofErr w:type="gramStart"/>
       <w:r>
         <w:rPr>
           <w:b/>
@@ -16323,36 +16134,29 @@
         <w:rPr>
           <w:lang w:val="bg-BG"/>
         </w:rPr>
+        <w:t xml:space="preserve">. </w:t>
+      </w:r>
+      <w:r>
+        <w:rPr>
+          <w:lang w:val="bg-BG"/>
+        </w:rPr>
+        <w:t xml:space="preserve">Извикването на манипулационния метод извършва промени само </w:t>
+      </w:r>
+      <w:r>
+        <w:rPr>
+          <w:lang w:val="bg-BG"/>
+        </w:rPr>
+        <w:t>ако текущият изчислителен възел представлява референция към променлива (</w:t>
+      </w:r>
+      <w:r>
+        <w:t>VariableNode)</w:t>
+      </w:r>
+      <w:r>
+        <w:rPr>
+          <w:lang w:val="bg-BG"/>
+        </w:rPr>
         <w:t>.</w:t>
       </w:r>
-      <w:proofErr w:type="gramEnd"/>
-      <w:r>
-        <w:rPr>
-          <w:lang w:val="bg-BG"/>
-        </w:rPr>
-        <w:t xml:space="preserve"> </w:t>
-      </w:r>
-      <w:r>
-        <w:rPr>
-          <w:lang w:val="bg-BG"/>
-        </w:rPr>
-        <w:t xml:space="preserve">Извикването на манипулационния метод извършва промени само </w:t>
-      </w:r>
-      <w:r>
-        <w:rPr>
-          <w:lang w:val="bg-BG"/>
-        </w:rPr>
-        <w:t>ако текущият изчислителен възел представлява референция към променлива (</w:t>
-      </w:r>
-      <w:r>
-        <w:t>VariableNode)</w:t>
-      </w:r>
-      <w:r>
-        <w:rPr>
-          <w:lang w:val="bg-BG"/>
-        </w:rPr>
-        <w:t>.</w:t>
-      </w:r>
       <w:r>
         <w:rPr>
           <w:lang w:val="bg-BG"/>
@@ -16376,7 +16180,6 @@
           <w:lang w:val="bg-BG"/>
         </w:rPr>
       </w:pPr>
-      <w:proofErr w:type="gramStart"/>
       <w:r>
         <w:rPr>
           <w:b/>
@@ -16431,14 +16234,7 @@
         <w:rPr>
           <w:lang w:val="bg-BG"/>
         </w:rPr>
-        <w:t>.</w:t>
-      </w:r>
-      <w:proofErr w:type="gramEnd"/>
-      <w:r>
-        <w:rPr>
-          <w:lang w:val="bg-BG"/>
-        </w:rPr>
-        <w:t xml:space="preserve"> Освен установяването на правилния индекс за всеки възел от дървото, манипулатора изгражда индекс на възлите (</w:t>
+        <w:t>. Освен установяването на правилния индекс за всеки възел от дървото, манипулатора изгражда индекс на възлите (</w:t>
       </w:r>
       <w:r>
         <w:t>Map&lt;Integerm Node&gt;</w:t>
@@ -16471,7 +16267,6 @@
           <w:docGrid w:linePitch="360"/>
         </w:sectPr>
       </w:pPr>
-      <w:proofErr w:type="gramStart"/>
       <w:r>
         <w:rPr>
           <w:b/>
@@ -16490,7 +16285,6 @@
         </w:rPr>
         <w:t>Това е клас, който предоставя статични методи за манипулация на калкулационни дървета, чието изпълнение и функционалност са базирани на възловия навигатор и манипулаторите описани по-горе.</w:t>
       </w:r>
-      <w:proofErr w:type="gramEnd"/>
     </w:p>
     <w:p>
       <w:pPr>
@@ -16649,7 +16443,6 @@
           <w:lang w:val="bg-BG"/>
         </w:rPr>
       </w:pPr>
-      <w:proofErr w:type="gramStart"/>
       <w:r>
         <w:rPr>
           <w:b/>
@@ -16669,14 +16462,7 @@
         <w:rPr>
           <w:lang w:val="bg-BG"/>
         </w:rPr>
-        <w:t>симулационния контекст е създаден за абстракция от реалната му имплементация.</w:t>
-      </w:r>
-      <w:proofErr w:type="gramEnd"/>
-      <w:r>
-        <w:rPr>
-          <w:lang w:val="bg-BG"/>
-        </w:rPr>
-        <w:t xml:space="preserve"> Дефинира методите, които ще бъдат достъпни на възлите от калкулационното дърво.</w:t>
+        <w:t>симулационния контекст е създаден за абстракция от реалната му имплементация. Дефинира методите, които ще бъдат достъпни на възлите от калкулационното дърво.</w:t>
       </w:r>
       <w:r>
         <w:rPr>
@@ -16763,7 +16549,6 @@
           <w:lang w:val="bg-BG"/>
         </w:rPr>
       </w:pPr>
-      <w:proofErr w:type="gramStart"/>
       <w:r>
         <w:rPr>
           <w:b/>
@@ -16780,11 +16565,7 @@
         <w:t xml:space="preserve">Това е единствената текуща имплементация на интерфейса </w:t>
       </w:r>
       <w:r>
-        <w:t>SimulationContext.</w:t>
-      </w:r>
-      <w:proofErr w:type="gramEnd"/>
-      <w:r>
-        <w:t xml:space="preserve"> </w:t>
+        <w:t xml:space="preserve">SimulationContext. </w:t>
       </w:r>
       <w:r>
         <w:rPr>
@@ -17124,7 +16905,6 @@
           <w:lang w:val="bg-BG"/>
         </w:rPr>
       </w:pPr>
-      <w:proofErr w:type="gramStart"/>
       <w:r>
         <w:t xml:space="preserve">ValueLogger &lt;interface&gt; - </w:t>
       </w:r>
@@ -17164,7 +16944,6 @@
         </w:rPr>
         <w:t xml:space="preserve"> абстракция от реалната имплементация на логер на стойности.</w:t>
       </w:r>
-      <w:proofErr w:type="gramEnd"/>
     </w:p>
     <w:p>
       <w:pPr>
@@ -17173,7 +16952,6 @@
           <w:lang w:val="bg-BG"/>
         </w:rPr>
       </w:pPr>
-      <w:proofErr w:type="gramStart"/>
       <w:r>
         <w:t xml:space="preserve">MatrixValueLogger – </w:t>
       </w:r>
@@ -17222,65 +17000,58 @@
         <w:rPr>
           <w:lang w:val="bg-BG"/>
         </w:rPr>
+        <w:t xml:space="preserve">. При инстанцирането си създава двумерна матрица с нужната размерност за конкретния брой симулационни цикли и размер на калкулационното дърво. Използва и статичния метод на </w:t>
+      </w:r>
+      <w:r>
+        <w:t>TreeUtilities</w:t>
+      </w:r>
+      <w:r>
+        <w:rPr>
+          <w:lang w:val="bg-BG"/>
+        </w:rPr>
+        <w:t xml:space="preserve"> за резолвиране на индекса на възлите от дървото, който е представен в раздел </w:t>
+      </w:r>
+      <w:r>
+        <w:rPr>
+          <w:lang w:val="bg-BG"/>
+        </w:rPr>
+        <w:fldChar w:fldCharType="begin"/>
+      </w:r>
+      <w:r>
+        <w:rPr>
+          <w:lang w:val="bg-BG"/>
+        </w:rPr>
+        <w:instrText xml:space="preserve"> REF _Ref454806189 \r \h </w:instrText>
+      </w:r>
+      <w:r>
+        <w:rPr>
+          <w:lang w:val="bg-BG"/>
+        </w:rPr>
+      </w:r>
+      <w:r>
+        <w:rPr>
+          <w:lang w:val="bg-BG"/>
+        </w:rPr>
+        <w:fldChar w:fldCharType="separate"/>
+      </w:r>
+      <w:r>
+        <w:rPr>
+          <w:lang w:val="bg-BG"/>
+        </w:rPr>
+        <w:t>3.2.3</w:t>
+      </w:r>
+      <w:r>
+        <w:rPr>
+          <w:lang w:val="bg-BG"/>
+        </w:rPr>
+        <w:fldChar w:fldCharType="end"/>
+      </w:r>
+      <w:r>
+        <w:rPr>
+          <w:lang w:val="bg-BG"/>
+        </w:rPr>
         <w:t>.</w:t>
       </w:r>
-      <w:proofErr w:type="gramEnd"/>
-      <w:r>
-        <w:rPr>
-          <w:lang w:val="bg-BG"/>
-        </w:rPr>
-        <w:t xml:space="preserve"> При инстанцирането си създава двумерна матрица с нужната размерност за конкретния брой симулационни цикли и размер на калкулационното дърво. Използва и статичния метод на </w:t>
-      </w:r>
-      <w:r>
-        <w:t>TreeUtilities</w:t>
-      </w:r>
-      <w:r>
-        <w:rPr>
-          <w:lang w:val="bg-BG"/>
-        </w:rPr>
-        <w:t xml:space="preserve"> за резолвиране на индекса на възлите от дървото, който е представен в раздел </w:t>
-      </w:r>
-      <w:r>
-        <w:rPr>
-          <w:lang w:val="bg-BG"/>
-        </w:rPr>
-        <w:fldChar w:fldCharType="begin"/>
-      </w:r>
-      <w:r>
-        <w:rPr>
-          <w:lang w:val="bg-BG"/>
-        </w:rPr>
-        <w:instrText xml:space="preserve"> REF _Ref454806189 \r \h </w:instrText>
-      </w:r>
-      <w:r>
-        <w:rPr>
-          <w:lang w:val="bg-BG"/>
-        </w:rPr>
-      </w:r>
-      <w:r>
-        <w:rPr>
-          <w:lang w:val="bg-BG"/>
-        </w:rPr>
-        <w:fldChar w:fldCharType="separate"/>
-      </w:r>
-      <w:r>
-        <w:rPr>
-          <w:lang w:val="bg-BG"/>
-        </w:rPr>
-        <w:t>3.2.3</w:t>
-      </w:r>
-      <w:r>
-        <w:rPr>
-          <w:lang w:val="bg-BG"/>
-        </w:rPr>
-        <w:fldChar w:fldCharType="end"/>
-      </w:r>
-      <w:r>
-        <w:rPr>
-          <w:lang w:val="bg-BG"/>
-        </w:rPr>
-        <w:t>.</w:t>
-      </w:r>
       <w:r>
         <w:rPr>
           <w:lang w:val="bg-BG"/>
@@ -17304,7 +17075,6 @@
           <w:lang w:val="bg-BG"/>
         </w:rPr>
       </w:pPr>
-      <w:proofErr w:type="gramStart"/>
       <w:r>
         <w:t>LoggingValueLogge</w:t>
       </w:r>
@@ -17344,7 +17114,6 @@
         </w:rPr>
         <w:t>за записването на симулационните стойности.</w:t>
       </w:r>
-      <w:proofErr w:type="gramEnd"/>
     </w:p>
     <w:p>
       <w:pPr>
@@ -17353,7 +17122,6 @@
           <w:lang w:val="bg-BG"/>
         </w:rPr>
       </w:pPr>
-      <w:proofErr w:type="gramStart"/>
       <w:r>
         <w:t xml:space="preserve">CompositeValueLogger – </w:t>
       </w:r>
@@ -17361,14 +17129,7 @@
         <w:rPr>
           <w:lang w:val="bg-BG"/>
         </w:rPr>
-        <w:t>Този логер на стойности има функционалността на контейнер от логери.</w:t>
-      </w:r>
-      <w:proofErr w:type="gramEnd"/>
-      <w:r>
-        <w:rPr>
-          <w:lang w:val="bg-BG"/>
-        </w:rPr>
-        <w:t xml:space="preserve"> При извикването на метода му </w:t>
+        <w:t xml:space="preserve">Този логер на стойности има функционалността на контейнер от логери. При извикването на метода му </w:t>
       </w:r>
       <w:r>
         <w:t xml:space="preserve">logValue, </w:t>
@@ -17637,7 +17398,6 @@
           <w:lang w:val="bg-BG"/>
         </w:rPr>
       </w:pPr>
-      <w:proofErr w:type="gramStart"/>
       <w:r>
         <w:t xml:space="preserve">SimulationCompletionListener &lt;interface&gt; - </w:t>
       </w:r>
@@ -17645,88 +17405,78 @@
         <w:rPr>
           <w:lang w:val="bg-BG"/>
         </w:rPr>
-        <w:t>Интерфейс, който осигурява абстракция от реалната имплементация на слушател.</w:t>
-      </w:r>
-      <w:proofErr w:type="gramEnd"/>
-      <w:r>
-        <w:rPr>
-          <w:lang w:val="bg-BG"/>
-        </w:rPr>
+        <w:t xml:space="preserve">Интерфейс, който осигурява абстракция от реалната имплементация на слушател. </w:t>
+      </w:r>
+      <w:r>
+        <w:rPr>
+          <w:lang w:val="bg-BG"/>
+        </w:rPr>
+        <w:t>Като аргумент на метода си получава симулационния мениджър, който е приключил.</w:t>
+      </w:r>
+    </w:p>
+    <w:p>
+      <w:pPr>
+        <w:ind w:firstLine="567"/>
+      </w:pPr>
+      <w:r>
+        <w:t xml:space="preserve">LatchLoweringCompletionListener – </w:t>
+      </w:r>
+      <w:r>
+        <w:rPr>
+          <w:lang w:val="bg-BG"/>
+        </w:rPr>
+        <w:t xml:space="preserve">Този слушател получава при създаването си </w:t>
+      </w:r>
+      <w:r>
+        <w:rPr>
+          <w:lang w:val="bg-BG"/>
+        </w:rPr>
+        <w:t>брояч</w:t>
+      </w:r>
+      <w:r>
+        <w:rPr>
+          <w:lang w:val="bg-BG"/>
+        </w:rPr>
+        <w:t xml:space="preserve"> (</w:t>
+      </w:r>
+      <w:r>
+        <w:t>CountDownLatch</w:t>
+      </w:r>
+      <w:r>
+        <w:rPr>
+          <w:lang w:val="bg-BG"/>
+        </w:rPr>
+        <w:t>)</w:t>
+      </w:r>
+      <w:r>
+        <w:t>.</w:t>
+      </w:r>
+      <w:r>
+        <w:rPr>
+          <w:lang w:val="bg-BG"/>
+        </w:rPr>
+        <w:t xml:space="preserve"> При всяко уведомление на слушателя стойността на брояча се декр</w:t>
+      </w:r>
+      <w:r>
+        <w:rPr>
+          <w:lang w:val="bg-BG"/>
+        </w:rPr>
+        <w:t>е</w:t>
+      </w:r>
+      <w:r>
+        <w:rPr>
+          <w:lang w:val="bg-BG"/>
+        </w:rPr>
+        <w:t>ментира.</w:t>
+      </w:r>
+      <w:r>
         <w:t xml:space="preserve"> </w:t>
       </w:r>
-      <w:r>
-        <w:rPr>
-          <w:lang w:val="bg-BG"/>
-        </w:rPr>
-        <w:t>Като аргумент на метода си получава симулационния мениджър, който е приключил.</w:t>
-      </w:r>
     </w:p>
     <w:p>
       <w:pPr>
         <w:ind w:firstLine="567"/>
       </w:pPr>
-      <w:proofErr w:type="gramStart"/>
-      <w:r>
-        <w:t xml:space="preserve">LatchLoweringCompletionListener – </w:t>
-      </w:r>
-      <w:r>
-        <w:rPr>
-          <w:lang w:val="bg-BG"/>
-        </w:rPr>
-        <w:t xml:space="preserve">Този слушател получава при създаването си </w:t>
-      </w:r>
-      <w:r>
-        <w:rPr>
-          <w:lang w:val="bg-BG"/>
-        </w:rPr>
-        <w:t>брояч</w:t>
-      </w:r>
-      <w:r>
-        <w:rPr>
-          <w:lang w:val="bg-BG"/>
-        </w:rPr>
-        <w:t xml:space="preserve"> (</w:t>
-      </w:r>
-      <w:r>
-        <w:t>CountDownLatch</w:t>
-      </w:r>
-      <w:r>
-        <w:rPr>
-          <w:lang w:val="bg-BG"/>
-        </w:rPr>
-        <w:t>)</w:t>
-      </w:r>
-      <w:r>
-        <w:t>.</w:t>
-      </w:r>
-      <w:proofErr w:type="gramEnd"/>
-      <w:r>
-        <w:rPr>
-          <w:lang w:val="bg-BG"/>
-        </w:rPr>
-        <w:t xml:space="preserve"> При всяко уведомление на слушателя стойността на брояча се декр</w:t>
-      </w:r>
-      <w:r>
-        <w:rPr>
-          <w:lang w:val="bg-BG"/>
-        </w:rPr>
-        <w:t>е</w:t>
-      </w:r>
-      <w:r>
-        <w:rPr>
-          <w:lang w:val="bg-BG"/>
-        </w:rPr>
-        <w:t>ментира.</w:t>
-      </w:r>
-      <w:r>
-        <w:t xml:space="preserve"> </w:t>
-      </w:r>
-    </w:p>
-    <w:p>
-      <w:pPr>
-        <w:ind w:firstLine="567"/>
-      </w:pPr>
-      <w:proofErr w:type="gramStart"/>
       <w:r>
         <w:t xml:space="preserve">CompositeCompletionListener – </w:t>
       </w:r>
@@ -17734,14 +17484,7 @@
         <w:rPr>
           <w:lang w:val="bg-BG"/>
         </w:rPr>
-        <w:t>Този слушател има функционалността на контейнер от слушатели.</w:t>
-      </w:r>
-      <w:proofErr w:type="gramEnd"/>
-      <w:r>
-        <w:rPr>
-          <w:lang w:val="bg-BG"/>
-        </w:rPr>
-        <w:t xml:space="preserve"> При извикването на метода му </w:t>
+        <w:t xml:space="preserve">Този слушател има функционалността на контейнер от слушатели. При извикването на метода му </w:t>
       </w:r>
       <w:r>
         <w:t xml:space="preserve">notify, </w:t>
@@ -19711,7 +19454,6 @@
       <w:pPr>
         <w:ind w:firstLine="567"/>
       </w:pPr>
-      <w:proofErr w:type="gramStart"/>
       <w:r>
         <w:rPr>
           <w:b/>
@@ -19747,14 +19489,7 @@
         <w:rPr>
           <w:lang w:val="bg-BG"/>
         </w:rPr>
-        <w:t xml:space="preserve"> услугата.</w:t>
-      </w:r>
-      <w:proofErr w:type="gramEnd"/>
-      <w:r>
-        <w:rPr>
-          <w:lang w:val="bg-BG"/>
-        </w:rPr>
-        <w:t xml:space="preserve"> Обявява единствен </w:t>
+        <w:t xml:space="preserve"> услугата. Обявява единствен </w:t>
       </w:r>
       <w:r>
         <w:t>web</w:t>
@@ -19888,7 +19623,6 @@
           <w:lang w:val="bg-BG"/>
         </w:rPr>
       </w:pPr>
-      <w:proofErr w:type="gramStart"/>
       <w:r>
         <w:rPr>
           <w:b/>
@@ -19905,11 +19639,7 @@
         <w:t xml:space="preserve">Единствената имплементация на интерфейса </w:t>
       </w:r>
       <w:r>
-        <w:t>SimulationService.</w:t>
-      </w:r>
-      <w:proofErr w:type="gramEnd"/>
-      <w:r>
-        <w:t xml:space="preserve"> </w:t>
+        <w:t xml:space="preserve">SimulationService. </w:t>
       </w:r>
       <w:r>
         <w:rPr>
@@ -20077,7 +19807,6 @@
           <w:docGrid w:linePitch="360"/>
         </w:sectPr>
       </w:pPr>
-      <w:proofErr w:type="gramStart"/>
       <w:r>
         <w:rPr>
           <w:b/>
@@ -20094,11 +19823,7 @@
         <w:t>Този клас е създаден съгласно шаблона за дизайн сек (</w:t>
       </w:r>
       <w:r>
-        <w:t>Singleton).</w:t>
-      </w:r>
-      <w:proofErr w:type="gramEnd"/>
-      <w:r>
-        <w:t xml:space="preserve"> </w:t>
+        <w:t xml:space="preserve">Singleton). </w:t>
       </w:r>
       <w:r>
         <w:rPr>
@@ -21328,14 +21053,12 @@
           <w:lang w:val="bg-BG"/>
         </w:rPr>
       </w:pPr>
-      <w:proofErr w:type="gramStart"/>
       <w:r>
         <w:rPr>
           <w:b/>
         </w:rPr>
         <w:t>currentSimulation</w:t>
       </w:r>
-      <w:proofErr w:type="gramEnd"/>
       <w:r>
         <w:t xml:space="preserve"> – </w:t>
       </w:r>
@@ -21715,14 +21438,12 @@
           <w:lang w:val="bg-BG"/>
         </w:rPr>
       </w:pPr>
-      <w:proofErr w:type="gramStart"/>
       <w:r>
         <w:rPr>
           <w:b/>
         </w:rPr>
         <w:t>currentlyDebuggedNode</w:t>
       </w:r>
-      <w:proofErr w:type="gramEnd"/>
       <w:r>
         <w:t xml:space="preserve"> – </w:t>
       </w:r>
@@ -21828,6 +21549,12 @@
         <w:rPr>
           <w:lang w:val="bg-BG"/>
         </w:rPr>
+        <w:sectPr>
+          <w:pgSz w:w="11906" w:h="16838"/>
+          <w:pgMar w:top="1417" w:right="1417" w:bottom="1417" w:left="1417" w:header="708" w:footer="708" w:gutter="0"/>
+          <w:cols w:space="708"/>
+          <w:docGrid w:linePitch="360"/>
+        </w:sectPr>
       </w:pPr>
       <w:bookmarkStart w:id="108" w:name="_Ref454836825"/>
       <w:r>
@@ -21858,6 +21585,415 @@
           <w:lang w:val="bg-BG"/>
         </w:rPr>
         <w:t xml:space="preserve"> Клас диаграма на контекста на дебъгване</w:t>
+      </w:r>
+    </w:p>
+    <w:p>
+      <w:pPr>
+        <w:pStyle w:val="Heading3"/>
+        <w:numPr>
+          <w:ilvl w:val="2"/>
+          <w:numId w:val="19"/>
+        </w:numPr>
+        <w:spacing w:before="0" w:after="240"/>
+        <w:rPr>
+          <w:lang w:val="bg-BG"/>
+        </w:rPr>
+      </w:pPr>
+      <w:r>
+        <w:rPr>
+          <w:lang w:val="bg-BG"/>
+        </w:rPr>
+        <w:lastRenderedPageBreak/>
+        <w:t>Изглед</w:t>
+      </w:r>
+      <w:r>
+        <w:rPr>
+          <w:lang w:val="bg-BG"/>
+        </w:rPr>
+        <w:t xml:space="preserve"> за възлова статистика</w:t>
+      </w:r>
+    </w:p>
+    <w:p>
+      <w:pPr>
+        <w:ind w:firstLine="567"/>
+        <w:rPr>
+          <w:lang w:val="bg-BG"/>
+        </w:rPr>
+      </w:pPr>
+      <w:r>
+        <w:rPr>
+          <w:lang w:val="bg-BG"/>
+        </w:rPr>
+        <w:t>За визуализацията на статистическата информация (</w:t>
+      </w:r>
+      <w:r>
+        <w:t xml:space="preserve">NodeStatistics, </w:t>
+      </w:r>
+      <w:r>
+        <w:rPr>
+          <w:lang w:val="bg-BG"/>
+        </w:rPr>
+        <w:t xml:space="preserve">раздел </w:t>
+      </w:r>
+      <w:r>
+        <w:rPr>
+          <w:lang w:val="bg-BG"/>
+        </w:rPr>
+        <w:fldChar w:fldCharType="begin"/>
+      </w:r>
+      <w:r>
+        <w:rPr>
+          <w:lang w:val="bg-BG"/>
+        </w:rPr>
+        <w:instrText xml:space="preserve"> REF _Ref454836471 \r \h </w:instrText>
+      </w:r>
+      <w:r>
+        <w:rPr>
+          <w:lang w:val="bg-BG"/>
+        </w:rPr>
+      </w:r>
+      <w:r>
+        <w:rPr>
+          <w:lang w:val="bg-BG"/>
+        </w:rPr>
+        <w:fldChar w:fldCharType="separate"/>
+      </w:r>
+      <w:r>
+        <w:rPr>
+          <w:lang w:val="bg-BG"/>
+        </w:rPr>
+        <w:t>3.3.3</w:t>
+      </w:r>
+      <w:r>
+        <w:rPr>
+          <w:lang w:val="bg-BG"/>
+        </w:rPr>
+        <w:fldChar w:fldCharType="end"/>
+      </w:r>
+      <w:r>
+        <w:rPr>
+          <w:lang w:val="bg-BG"/>
+        </w:rPr>
+        <w:t xml:space="preserve">) за избран възел е създаден </w:t>
+      </w:r>
+      <w:r>
+        <w:rPr>
+          <w:lang w:val="bg-BG"/>
+        </w:rPr>
+        <w:t xml:space="preserve">изгледът за възлова статистика. На </w:t>
+      </w:r>
+      <w:r>
+        <w:rPr>
+          <w:lang w:val="bg-BG"/>
+        </w:rPr>
+        <w:fldChar w:fldCharType="begin"/>
+      </w:r>
+      <w:r>
+        <w:rPr>
+          <w:lang w:val="bg-BG"/>
+        </w:rPr>
+        <w:instrText xml:space="preserve"> REF _Ref454882097 \h </w:instrText>
+      </w:r>
+      <w:r>
+        <w:rPr>
+          <w:lang w:val="bg-BG"/>
+        </w:rPr>
+      </w:r>
+      <w:r>
+        <w:rPr>
+          <w:lang w:val="bg-BG"/>
+        </w:rPr>
+        <w:fldChar w:fldCharType="separate"/>
+      </w:r>
+      <w:r>
+        <w:t xml:space="preserve">Фигура </w:t>
+      </w:r>
+      <w:r>
+        <w:rPr>
+          <w:noProof/>
+        </w:rPr>
+        <w:t>3.3</w:t>
+      </w:r>
+      <w:r>
+        <w:noBreakHyphen/>
+      </w:r>
+      <w:r>
+        <w:rPr>
+          <w:noProof/>
+        </w:rPr>
+        <w:t>5</w:t>
+      </w:r>
+      <w:r>
+        <w:rPr>
+          <w:lang w:val="bg-BG"/>
+        </w:rPr>
+        <w:fldChar w:fldCharType="end"/>
+      </w:r>
+      <w:r>
+        <w:rPr>
+          <w:lang w:val="bg-BG"/>
+        </w:rPr>
+        <w:t xml:space="preserve"> е представена класовата диаграма на изгледа, а </w:t>
+      </w:r>
+      <w:r>
+        <w:rPr>
+          <w:lang w:val="bg-BG"/>
+        </w:rPr>
+        <w:t>преглед на екрана</w:t>
+      </w:r>
+      <w:r>
+        <w:rPr>
+          <w:lang w:val="bg-BG"/>
+        </w:rPr>
+        <w:t xml:space="preserve"> е показан на </w:t>
+      </w:r>
+      <w:r>
+        <w:rPr>
+          <w:lang w:val="bg-BG"/>
+        </w:rPr>
+        <w:fldChar w:fldCharType="begin"/>
+      </w:r>
+      <w:r>
+        <w:rPr>
+          <w:lang w:val="bg-BG"/>
+        </w:rPr>
+        <w:instrText xml:space="preserve"> REF _Ref454882204 \h </w:instrText>
+      </w:r>
+      <w:r>
+        <w:rPr>
+          <w:lang w:val="bg-BG"/>
+        </w:rPr>
+      </w:r>
+      <w:r>
+        <w:rPr>
+          <w:lang w:val="bg-BG"/>
+        </w:rPr>
+        <w:fldChar w:fldCharType="separate"/>
+      </w:r>
+      <w:r>
+        <w:t xml:space="preserve">Фигура </w:t>
+      </w:r>
+      <w:r>
+        <w:rPr>
+          <w:noProof/>
+        </w:rPr>
+        <w:t>3.3</w:t>
+      </w:r>
+      <w:r>
+        <w:noBreakHyphen/>
+      </w:r>
+      <w:r>
+        <w:rPr>
+          <w:noProof/>
+        </w:rPr>
+        <w:t>6</w:t>
+      </w:r>
+      <w:r>
+        <w:rPr>
+          <w:lang w:val="bg-BG"/>
+        </w:rPr>
+        <w:fldChar w:fldCharType="end"/>
+      </w:r>
+      <w:r>
+        <w:rPr>
+          <w:lang w:val="bg-BG"/>
+        </w:rPr>
+        <w:t>. Панелът съдържа статистическа информация за средна, минимална и максимална наблюдавана стойност. Представена е и графика на стойностите на избрания възел през всеки от симулационните цикли. Добавена е и хистограма на разпредел</w:t>
+      </w:r>
+      <w:r>
+        <w:rPr>
+          <w:lang w:val="bg-BG"/>
+        </w:rPr>
+        <w:t>ението на стойностите на възела</w:t>
+      </w:r>
+      <w:r>
+        <w:rPr>
+          <w:lang w:val="bg-BG"/>
+        </w:rPr>
+        <w:t>.</w:t>
+      </w:r>
+    </w:p>
+    <w:p>
+      <w:pPr>
+        <w:keepNext/>
+        <w:spacing w:after="0"/>
+        <w:ind w:firstLine="567"/>
+        <w:jc w:val="center"/>
+      </w:pPr>
+      <w:r>
+        <w:rPr>
+          <w:noProof/>
+          <w:lang w:val="bg-BG" w:eastAsia="bg-BG" w:bidi="ar-SA"/>
+        </w:rPr>
+        <w:drawing>
+          <wp:inline distT="0" distB="0" distL="0" distR="0">
+            <wp:extent cx="2825278" cy="1499616"/>
+            <wp:effectExtent l="19050" t="0" r="0" b="0"/>
+            <wp:docPr id="32" name="Picture 31" descr="Statistics view.png"/>
+            <wp:cNvGraphicFramePr>
+              <a:graphicFrameLocks xmlns:a="http://schemas.openxmlformats.org/drawingml/2006/main" noChangeAspect="1"/>
+            </wp:cNvGraphicFramePr>
+            <a:graphic xmlns:a="http://schemas.openxmlformats.org/drawingml/2006/main">
+              <a:graphicData uri="http://schemas.openxmlformats.org/drawingml/2006/picture">
+                <pic:pic xmlns:pic="http://schemas.openxmlformats.org/drawingml/2006/picture">
+                  <pic:nvPicPr>
+                    <pic:cNvPr id="0" name="Statistics view.png"/>
+                    <pic:cNvPicPr/>
+                  </pic:nvPicPr>
+                  <pic:blipFill>
+                    <a:blip r:embed="rId51" cstate="print"/>
+                    <a:stretch>
+                      <a:fillRect/>
+                    </a:stretch>
+                  </pic:blipFill>
+                  <pic:spPr>
+                    <a:xfrm>
+                      <a:off x="0" y="0"/>
+                      <a:ext cx="2835450" cy="1505015"/>
+                    </a:xfrm>
+                    <a:prstGeom prst="rect">
+                      <a:avLst/>
+                    </a:prstGeom>
+                  </pic:spPr>
+                </pic:pic>
+              </a:graphicData>
+            </a:graphic>
+          </wp:inline>
+        </w:drawing>
+      </w:r>
+    </w:p>
+    <w:p>
+      <w:pPr>
+        <w:pStyle w:val="Caption"/>
+        <w:rPr>
+          <w:lang w:val="bg-BG"/>
+        </w:rPr>
+      </w:pPr>
+      <w:bookmarkStart w:id="109" w:name="_Ref454882097"/>
+      <w:r>
+        <w:t xml:space="preserve">Фигура </w:t>
+      </w:r>
+      <w:fldSimple w:instr=" STYLEREF 2 \s ">
+        <w:r>
+          <w:rPr>
+            <w:noProof/>
+          </w:rPr>
+          <w:t>3.3</w:t>
+        </w:r>
+      </w:fldSimple>
+      <w:r>
+        <w:noBreakHyphen/>
+      </w:r>
+      <w:fldSimple w:instr=" SEQ Фигура \* ARABIC \s 2 ">
+        <w:r>
+          <w:rPr>
+            <w:noProof/>
+          </w:rPr>
+          <w:t>5</w:t>
+        </w:r>
+      </w:fldSimple>
+      <w:bookmarkEnd w:id="109"/>
+      <w:r>
+        <w:rPr>
+          <w:lang w:val="bg-BG"/>
+        </w:rPr>
+        <w:t xml:space="preserve"> Класова диаграма на панела за възлова статистика</w:t>
+      </w:r>
+    </w:p>
+    <w:p>
+      <w:pPr>
+        <w:keepNext/>
+        <w:spacing w:after="0"/>
+        <w:ind w:firstLine="567"/>
+        <w:jc w:val="center"/>
+      </w:pPr>
+      <w:r>
+        <w:rPr>
+          <w:noProof/>
+          <w:lang w:val="bg-BG" w:eastAsia="bg-BG" w:bidi="ar-SA"/>
+        </w:rPr>
+        <w:drawing>
+          <wp:inline distT="0" distB="0" distL="0" distR="0">
+            <wp:extent cx="2727311" cy="4550054"/>
+            <wp:effectExtent l="19050" t="0" r="0" b="0"/>
+            <wp:docPr id="23" name="Picture 22" descr="Statistics view.png"/>
+            <wp:cNvGraphicFramePr>
+              <a:graphicFrameLocks xmlns:a="http://schemas.openxmlformats.org/drawingml/2006/main" noChangeAspect="1"/>
+            </wp:cNvGraphicFramePr>
+            <a:graphic xmlns:a="http://schemas.openxmlformats.org/drawingml/2006/main">
+              <a:graphicData uri="http://schemas.openxmlformats.org/drawingml/2006/picture">
+                <pic:pic xmlns:pic="http://schemas.openxmlformats.org/drawingml/2006/picture">
+                  <pic:nvPicPr>
+                    <pic:cNvPr id="0" name="Statistics view.png"/>
+                    <pic:cNvPicPr/>
+                  </pic:nvPicPr>
+                  <pic:blipFill>
+                    <a:blip r:embed="rId52" cstate="print"/>
+                    <a:stretch>
+                      <a:fillRect/>
+                    </a:stretch>
+                  </pic:blipFill>
+                  <pic:spPr>
+                    <a:xfrm>
+                      <a:off x="0" y="0"/>
+                      <a:ext cx="2727986" cy="4551179"/>
+                    </a:xfrm>
+                    <a:prstGeom prst="rect">
+                      <a:avLst/>
+                    </a:prstGeom>
+                  </pic:spPr>
+                </pic:pic>
+              </a:graphicData>
+            </a:graphic>
+          </wp:inline>
+        </w:drawing>
+      </w:r>
+    </w:p>
+    <w:p>
+      <w:pPr>
+        <w:pStyle w:val="Caption"/>
+      </w:pPr>
+      <w:bookmarkStart w:id="110" w:name="_Ref454882204"/>
+      <w:r>
+        <w:t xml:space="preserve">Фигура </w:t>
+      </w:r>
+      <w:fldSimple w:instr=" STYLEREF 2 \s ">
+        <w:r>
+          <w:rPr>
+            <w:noProof/>
+          </w:rPr>
+          <w:t>3.3</w:t>
+        </w:r>
+      </w:fldSimple>
+      <w:r>
+        <w:noBreakHyphen/>
+      </w:r>
+      <w:fldSimple w:instr=" SEQ Фигура \* ARABIC \s 2 ">
+        <w:r>
+          <w:rPr>
+            <w:noProof/>
+          </w:rPr>
+          <w:t>6</w:t>
+        </w:r>
+      </w:fldSimple>
+      <w:bookmarkEnd w:id="110"/>
+      <w:r>
+        <w:rPr>
+          <w:lang w:val="bg-BG"/>
+        </w:rPr>
+        <w:t xml:space="preserve"> </w:t>
+      </w:r>
+      <w:r>
+        <w:rPr>
+          <w:lang w:val="bg-BG"/>
+        </w:rPr>
+        <w:t>Преглед</w:t>
+      </w:r>
+      <w:r>
+        <w:rPr>
+          <w:lang w:val="bg-BG"/>
+        </w:rPr>
+        <w:t xml:space="preserve"> на панела за възлова статистика</w:t>
       </w:r>
     </w:p>
     <w:sectPr>
@@ -22103,7 +22239,7 @@
         <w:rPr>
           <w:noProof/>
         </w:rPr>
-        <w:t>Контекст на дебъгване</w:t>
+        <w:t>Изглед за възлова статистика</w:t>
       </w:r>
     </w:fldSimple>
     <w:r>
@@ -22114,7 +22250,7 @@
         <w:rPr>
           <w:noProof/>
         </w:rPr>
-        <w:t>41</w:t>
+        <w:t>42</w:t>
       </w:r>
     </w:fldSimple>
   </w:p>
@@ -23161,6 +23297,92 @@
     </w:lvl>
   </w:abstractNum>
   <w:abstractNum w:abstractNumId="18">
+    <w:nsid w:val="09AA7CDC"/>
+    <w:multiLevelType w:val="hybridMultilevel"/>
+    <w:tmpl w:val="9A6E07E6"/>
+    <w:lvl w:ilvl="0" w:tplc="0402000F">
+      <w:start w:val="1"/>
+      <w:numFmt w:val="decimal"/>
+      <w:lvlText w:val="%1."/>
+      <w:lvlJc w:val="left"/>
+      <w:pPr>
+        <w:ind w:left="720" w:hanging="360"/>
+      </w:pPr>
+    </w:lvl>
+    <w:lvl w:ilvl="1" w:tplc="04020019" w:tentative="1">
+      <w:start w:val="1"/>
+      <w:numFmt w:val="lowerLetter"/>
+      <w:lvlText w:val="%2."/>
+      <w:lvlJc w:val="left"/>
+      <w:pPr>
+        <w:ind w:left="1440" w:hanging="360"/>
+      </w:pPr>
+    </w:lvl>
+    <w:lvl w:ilvl="2" w:tplc="0402001B" w:tentative="1">
+      <w:start w:val="1"/>
+      <w:numFmt w:val="lowerRoman"/>
+      <w:lvlText w:val="%3."/>
+      <w:lvlJc w:val="right"/>
+      <w:pPr>
+        <w:ind w:left="2160" w:hanging="180"/>
+      </w:pPr>
+    </w:lvl>
+    <w:lvl w:ilvl="3" w:tplc="0402000F" w:tentative="1">
+      <w:start w:val="1"/>
+      <w:numFmt w:val="decimal"/>
+      <w:lvlText w:val="%4."/>
+      <w:lvlJc w:val="left"/>
+      <w:pPr>
+        <w:ind w:left="2880" w:hanging="360"/>
+      </w:pPr>
+    </w:lvl>
+    <w:lvl w:ilvl="4" w:tplc="04020019" w:tentative="1">
+      <w:start w:val="1"/>
+      <w:numFmt w:val="lowerLetter"/>
+      <w:lvlText w:val="%5."/>
+      <w:lvlJc w:val="left"/>
+      <w:pPr>
+        <w:ind w:left="3600" w:hanging="360"/>
+      </w:pPr>
+    </w:lvl>
+    <w:lvl w:ilvl="5" w:tplc="0402001B" w:tentative="1">
+      <w:start w:val="1"/>
+      <w:numFmt w:val="lowerRoman"/>
+      <w:lvlText w:val="%6."/>
+      <w:lvlJc w:val="right"/>
+      <w:pPr>
+        <w:ind w:left="4320" w:hanging="180"/>
+      </w:pPr>
+    </w:lvl>
+    <w:lvl w:ilvl="6" w:tplc="0402000F" w:tentative="1">
+      <w:start w:val="1"/>
+      <w:numFmt w:val="decimal"/>
+      <w:lvlText w:val="%7."/>
+      <w:lvlJc w:val="left"/>
+      <w:pPr>
+        <w:ind w:left="5040" w:hanging="360"/>
+      </w:pPr>
+    </w:lvl>
+    <w:lvl w:ilvl="7" w:tplc="04020019" w:tentative="1">
+      <w:start w:val="1"/>
+      <w:numFmt w:val="lowerLetter"/>
+      <w:lvlText w:val="%8."/>
+      <w:lvlJc w:val="left"/>
+      <w:pPr>
+        <w:ind w:left="5760" w:hanging="360"/>
+      </w:pPr>
+    </w:lvl>
+    <w:lvl w:ilvl="8" w:tplc="0402001B" w:tentative="1">
+      <w:start w:val="1"/>
+      <w:numFmt w:val="lowerRoman"/>
+      <w:lvlText w:val="%9."/>
+      <w:lvlJc w:val="right"/>
+      <w:pPr>
+        <w:ind w:left="6480" w:hanging="180"/>
+      </w:pPr>
+    </w:lvl>
+  </w:abstractNum>
+  <w:abstractNum w:abstractNumId="19">
     <w:nsid w:val="0A3E232C"/>
     <w:multiLevelType w:val="hybridMultilevel"/>
     <w:tmpl w:val="2CC61E20"/>
@@ -23246,7 +23468,7 @@
       </w:pPr>
     </w:lvl>
   </w:abstractNum>
-  <w:abstractNum w:abstractNumId="19">
+  <w:abstractNum w:abstractNumId="20">
     <w:nsid w:val="10152DC7"/>
     <w:multiLevelType w:val="hybridMultilevel"/>
     <w:tmpl w:val="5F8E4F6A"/>
@@ -23359,7 +23581,7 @@
       </w:rPr>
     </w:lvl>
   </w:abstractNum>
-  <w:abstractNum w:abstractNumId="20">
+  <w:abstractNum w:abstractNumId="21">
     <w:nsid w:val="10A37B19"/>
     <w:multiLevelType w:val="hybridMultilevel"/>
     <w:tmpl w:val="85DA83CC"/>
@@ -23445,7 +23667,7 @@
       </w:pPr>
     </w:lvl>
   </w:abstractNum>
-  <w:abstractNum w:abstractNumId="21">
+  <w:abstractNum w:abstractNumId="22">
     <w:nsid w:val="18DD7B8D"/>
     <w:multiLevelType w:val="hybridMultilevel"/>
     <w:tmpl w:val="49EC38A6"/>
@@ -23558,7 +23780,7 @@
       </w:rPr>
     </w:lvl>
   </w:abstractNum>
-  <w:abstractNum w:abstractNumId="22">
+  <w:abstractNum w:abstractNumId="23">
     <w:nsid w:val="1E735C90"/>
     <w:multiLevelType w:val="hybridMultilevel"/>
     <w:tmpl w:val="8AECEE0C"/>
@@ -23671,7 +23893,7 @@
       </w:rPr>
     </w:lvl>
   </w:abstractNum>
-  <w:abstractNum w:abstractNumId="23">
+  <w:abstractNum w:abstractNumId="24">
     <w:nsid w:val="1EEA2DA1"/>
     <w:multiLevelType w:val="multilevel"/>
     <w:tmpl w:val="0402001F"/>
@@ -23757,7 +23979,7 @@
       </w:pPr>
     </w:lvl>
   </w:abstractNum>
-  <w:abstractNum w:abstractNumId="24">
+  <w:abstractNum w:abstractNumId="25">
     <w:nsid w:val="21E33ACF"/>
     <w:multiLevelType w:val="multilevel"/>
     <w:tmpl w:val="0402001F"/>
@@ -23843,7 +24065,7 @@
       </w:pPr>
     </w:lvl>
   </w:abstractNum>
-  <w:abstractNum w:abstractNumId="25">
+  <w:abstractNum w:abstractNumId="26">
     <w:nsid w:val="2988722D"/>
     <w:multiLevelType w:val="hybridMultilevel"/>
     <w:tmpl w:val="10E8FA04"/>
@@ -23956,7 +24178,7 @@
       </w:rPr>
     </w:lvl>
   </w:abstractNum>
-  <w:abstractNum w:abstractNumId="26">
+  <w:abstractNum w:abstractNumId="27">
     <w:nsid w:val="337137D4"/>
     <w:multiLevelType w:val="hybridMultilevel"/>
     <w:tmpl w:val="14881C76"/>
@@ -24042,7 +24264,7 @@
       </w:pPr>
     </w:lvl>
   </w:abstractNum>
-  <w:abstractNum w:abstractNumId="27">
+  <w:abstractNum w:abstractNumId="28">
     <w:nsid w:val="383875EE"/>
     <w:multiLevelType w:val="hybridMultilevel"/>
     <w:tmpl w:val="D7963B38"/>
@@ -24128,7 +24350,7 @@
       </w:pPr>
     </w:lvl>
   </w:abstractNum>
-  <w:abstractNum w:abstractNumId="28">
+  <w:abstractNum w:abstractNumId="29">
     <w:nsid w:val="39163723"/>
     <w:multiLevelType w:val="multilevel"/>
     <w:tmpl w:val="0402001F"/>
@@ -24214,7 +24436,7 @@
       </w:pPr>
     </w:lvl>
   </w:abstractNum>
-  <w:abstractNum w:abstractNumId="29">
+  <w:abstractNum w:abstractNumId="30">
     <w:nsid w:val="393038B5"/>
     <w:multiLevelType w:val="hybridMultilevel"/>
     <w:tmpl w:val="6E9CFA26"/>
@@ -24300,7 +24522,7 @@
       </w:pPr>
     </w:lvl>
   </w:abstractNum>
-  <w:abstractNum w:abstractNumId="30">
+  <w:abstractNum w:abstractNumId="31">
     <w:nsid w:val="47060545"/>
     <w:multiLevelType w:val="multilevel"/>
     <w:tmpl w:val="0402001F"/>
@@ -24386,7 +24608,7 @@
       </w:pPr>
     </w:lvl>
   </w:abstractNum>
-  <w:abstractNum w:abstractNumId="31">
+  <w:abstractNum w:abstractNumId="32">
     <w:nsid w:val="556C3ADF"/>
     <w:multiLevelType w:val="singleLevel"/>
     <w:tmpl w:val="556C3ADF"/>
@@ -24398,7 +24620,7 @@
       <w:lvlJc w:val="left"/>
     </w:lvl>
   </w:abstractNum>
-  <w:abstractNum w:abstractNumId="32">
+  <w:abstractNum w:abstractNumId="33">
     <w:nsid w:val="556C3C56"/>
     <w:multiLevelType w:val="multilevel"/>
     <w:tmpl w:val="A37AECC8"/>
@@ -24519,7 +24741,7 @@
       </w:rPr>
     </w:lvl>
   </w:abstractNum>
-  <w:abstractNum w:abstractNumId="33">
+  <w:abstractNum w:abstractNumId="34">
     <w:nsid w:val="560668E0"/>
     <w:multiLevelType w:val="hybridMultilevel"/>
     <w:tmpl w:val="2C40E6EE"/>
@@ -24632,7 +24854,7 @@
       </w:rPr>
     </w:lvl>
   </w:abstractNum>
-  <w:abstractNum w:abstractNumId="34">
+  <w:abstractNum w:abstractNumId="35">
     <w:nsid w:val="56084359"/>
     <w:multiLevelType w:val="multilevel"/>
     <w:tmpl w:val="0402001F"/>
@@ -24718,7 +24940,7 @@
       </w:pPr>
     </w:lvl>
   </w:abstractNum>
-  <w:abstractNum w:abstractNumId="35">
+  <w:abstractNum w:abstractNumId="36">
     <w:nsid w:val="58E50F88"/>
     <w:multiLevelType w:val="multilevel"/>
     <w:tmpl w:val="0402001F"/>
@@ -24804,7 +25026,7 @@
       </w:pPr>
     </w:lvl>
   </w:abstractNum>
-  <w:abstractNum w:abstractNumId="36">
+  <w:abstractNum w:abstractNumId="37">
     <w:nsid w:val="599A3E75"/>
     <w:multiLevelType w:val="hybridMultilevel"/>
     <w:tmpl w:val="7D408670"/>
@@ -24917,7 +25139,7 @@
       </w:rPr>
     </w:lvl>
   </w:abstractNum>
-  <w:abstractNum w:abstractNumId="37">
+  <w:abstractNum w:abstractNumId="38">
     <w:nsid w:val="59AA2AB5"/>
     <w:multiLevelType w:val="hybridMultilevel"/>
     <w:tmpl w:val="1DA83822"/>
@@ -25030,7 +25252,7 @@
       </w:rPr>
     </w:lvl>
   </w:abstractNum>
-  <w:abstractNum w:abstractNumId="38">
+  <w:abstractNum w:abstractNumId="39">
     <w:nsid w:val="6B613524"/>
     <w:multiLevelType w:val="multilevel"/>
     <w:tmpl w:val="0402001F"/>
@@ -25116,7 +25338,7 @@
       </w:pPr>
     </w:lvl>
   </w:abstractNum>
-  <w:abstractNum w:abstractNumId="39">
+  <w:abstractNum w:abstractNumId="40">
     <w:nsid w:val="6B683584"/>
     <w:multiLevelType w:val="hybridMultilevel"/>
     <w:tmpl w:val="8DD23CFE"/>
@@ -25229,7 +25451,7 @@
       </w:rPr>
     </w:lvl>
   </w:abstractNum>
-  <w:abstractNum w:abstractNumId="40">
+  <w:abstractNum w:abstractNumId="41">
     <w:nsid w:val="6DA2386D"/>
     <w:multiLevelType w:val="multilevel"/>
     <w:tmpl w:val="0402001F"/>
@@ -25315,7 +25537,7 @@
       </w:pPr>
     </w:lvl>
   </w:abstractNum>
-  <w:abstractNum w:abstractNumId="41">
+  <w:abstractNum w:abstractNumId="42">
     <w:nsid w:val="6DE825C3"/>
     <w:multiLevelType w:val="multilevel"/>
     <w:tmpl w:val="0402001F"/>
@@ -25401,7 +25623,7 @@
       </w:pPr>
     </w:lvl>
   </w:abstractNum>
-  <w:abstractNum w:abstractNumId="42">
+  <w:abstractNum w:abstractNumId="43">
     <w:nsid w:val="784C5CEA"/>
     <w:multiLevelType w:val="multilevel"/>
     <w:tmpl w:val="A37AECC8"/>
@@ -25522,7 +25744,7 @@
       </w:rPr>
     </w:lvl>
   </w:abstractNum>
-  <w:abstractNum w:abstractNumId="43">
+  <w:abstractNum w:abstractNumId="44">
     <w:nsid w:val="78674E7B"/>
     <w:multiLevelType w:val="hybridMultilevel"/>
     <w:tmpl w:val="F93407BC"/>
@@ -25608,7 +25830,7 @@
       </w:pPr>
     </w:lvl>
   </w:abstractNum>
-  <w:abstractNum w:abstractNumId="44">
+  <w:abstractNum w:abstractNumId="45">
     <w:nsid w:val="793D622B"/>
     <w:multiLevelType w:val="hybridMultilevel"/>
     <w:tmpl w:val="A5286CD4"/>
@@ -25694,7 +25916,7 @@
       </w:pPr>
     </w:lvl>
   </w:abstractNum>
-  <w:abstractNum w:abstractNumId="45">
+  <w:abstractNum w:abstractNumId="46">
     <w:nsid w:val="7D2715BA"/>
     <w:multiLevelType w:val="hybridMultilevel"/>
     <w:tmpl w:val="B63E03A8"/>
@@ -25807,7 +26029,7 @@
       </w:rPr>
     </w:lvl>
   </w:abstractNum>
-  <w:abstractNum w:abstractNumId="46">
+  <w:abstractNum w:abstractNumId="47">
     <w:nsid w:val="7E3C12B6"/>
     <w:multiLevelType w:val="multilevel"/>
     <w:tmpl w:val="0402001F"/>
@@ -25894,28 +26116,28 @@
     </w:lvl>
   </w:abstractNum>
   <w:num w:numId="1">
+    <w:abstractNumId w:val="33"/>
+  </w:num>
+  <w:num w:numId="2">
     <w:abstractNumId w:val="32"/>
   </w:num>
-  <w:num w:numId="2">
-    <w:abstractNumId w:val="31"/>
-  </w:num>
   <w:num w:numId="3">
-    <w:abstractNumId w:val="18"/>
+    <w:abstractNumId w:val="19"/>
   </w:num>
   <w:num w:numId="4">
-    <w:abstractNumId w:val="43"/>
+    <w:abstractNumId w:val="44"/>
   </w:num>
   <w:num w:numId="5">
-    <w:abstractNumId w:val="42"/>
+    <w:abstractNumId w:val="43"/>
   </w:num>
   <w:num w:numId="6">
     <w:abstractNumId w:val="10"/>
   </w:num>
   <w:num w:numId="7">
-    <w:abstractNumId w:val="40"/>
+    <w:abstractNumId w:val="41"/>
   </w:num>
   <w:num w:numId="8">
-    <w:abstractNumId w:val="34"/>
+    <w:abstractNumId w:val="35"/>
   </w:num>
   <w:num w:numId="9">
     <w:abstractNumId w:val="9"/>
@@ -25948,49 +26170,49 @@
     <w:abstractNumId w:val="0"/>
   </w:num>
   <w:num w:numId="19">
-    <w:abstractNumId w:val="30"/>
+    <w:abstractNumId w:val="31"/>
   </w:num>
   <w:num w:numId="20">
-    <w:abstractNumId w:val="27"/>
+    <w:abstractNumId w:val="28"/>
   </w:num>
   <w:num w:numId="21">
-    <w:abstractNumId w:val="39"/>
+    <w:abstractNumId w:val="40"/>
   </w:num>
   <w:num w:numId="22">
-    <w:abstractNumId w:val="35"/>
+    <w:abstractNumId w:val="36"/>
   </w:num>
   <w:num w:numId="23">
-    <w:abstractNumId w:val="37"/>
+    <w:abstractNumId w:val="38"/>
   </w:num>
   <w:num w:numId="24">
-    <w:abstractNumId w:val="41"/>
+    <w:abstractNumId w:val="42"/>
   </w:num>
   <w:num w:numId="25">
+    <w:abstractNumId w:val="22"/>
+  </w:num>
+  <w:num w:numId="26">
+    <w:abstractNumId w:val="26"/>
+  </w:num>
+  <w:num w:numId="27">
     <w:abstractNumId w:val="21"/>
   </w:num>
-  <w:num w:numId="26">
-    <w:abstractNumId w:val="25"/>
-  </w:num>
-  <w:num w:numId="27">
-    <w:abstractNumId w:val="20"/>
-  </w:num>
   <w:num w:numId="28">
-    <w:abstractNumId w:val="22"/>
+    <w:abstractNumId w:val="23"/>
   </w:num>
   <w:num w:numId="29">
-    <w:abstractNumId w:val="19"/>
+    <w:abstractNumId w:val="20"/>
   </w:num>
   <w:num w:numId="30">
     <w:abstractNumId w:val="11"/>
   </w:num>
   <w:num w:numId="31">
-    <w:abstractNumId w:val="29"/>
+    <w:abstractNumId w:val="30"/>
   </w:num>
   <w:num w:numId="32">
-    <w:abstractNumId w:val="38"/>
+    <w:abstractNumId w:val="39"/>
   </w:num>
   <w:num w:numId="33">
-    <w:abstractNumId w:val="46"/>
+    <w:abstractNumId w:val="47"/>
   </w:num>
   <w:num w:numId="34">
     <w:abstractNumId w:val="14"/>
@@ -25999,31 +26221,31 @@
     <w:abstractNumId w:val="13"/>
   </w:num>
   <w:num w:numId="36">
-    <w:abstractNumId w:val="36"/>
+    <w:abstractNumId w:val="37"/>
   </w:num>
   <w:num w:numId="37">
     <w:abstractNumId w:val="16"/>
   </w:num>
   <w:num w:numId="38">
-    <w:abstractNumId w:val="33"/>
+    <w:abstractNumId w:val="34"/>
   </w:num>
   <w:num w:numId="39">
-    <w:abstractNumId w:val="26"/>
+    <w:abstractNumId w:val="27"/>
   </w:num>
   <w:num w:numId="40">
-    <w:abstractNumId w:val="23"/>
+    <w:abstractNumId w:val="24"/>
   </w:num>
   <w:num w:numId="41">
-    <w:abstractNumId w:val="28"/>
+    <w:abstractNumId w:val="29"/>
   </w:num>
   <w:num w:numId="42">
     <w:abstractNumId w:val="17"/>
   </w:num>
   <w:num w:numId="43">
-    <w:abstractNumId w:val="24"/>
+    <w:abstractNumId w:val="25"/>
   </w:num>
   <w:num w:numId="44">
-    <w:abstractNumId w:val="44"/>
+    <w:abstractNumId w:val="45"/>
   </w:num>
   <w:num w:numId="45">
     <w:abstractNumId w:val="15"/>
@@ -26032,7 +26254,10 @@
     <w:abstractNumId w:val="12"/>
   </w:num>
   <w:num w:numId="47">
-    <w:abstractNumId w:val="45"/>
+    <w:abstractNumId w:val="46"/>
+  </w:num>
+  <w:num w:numId="48">
+    <w:abstractNumId w:val="18"/>
   </w:num>
 </w:numbering>
 </file>
@@ -27241,7 +27466,7 @@
 </file>
 
 <file path=customXml/itemProps1.xml><?xml version="1.0" encoding="utf-8"?>
-<ds:datastoreItem xmlns:ds="http://schemas.openxmlformats.org/officeDocument/2006/customXml" ds:itemID="{97AB39B7-AE7E-4CB1-AC8F-4756A49BD626}">
+<ds:datastoreItem xmlns:ds="http://schemas.openxmlformats.org/officeDocument/2006/customXml" ds:itemID="{81AC368D-D882-4A1A-ACDC-494052C252A5}">
   <ds:schemaRefs>
     <ds:schemaRef ds:uri="http://schemas.openxmlformats.org/officeDocument/2006/bibliography"/>
   </ds:schemaRefs>

</xml_diff>

<commit_message>
Debugging view doc WIP
</commit_message>
<xml_diff>
--- a/documentation/src/main/resources/Monte Carlo Simulation Debugger.docx
+++ b/documentation/src/main/resources/Monte Carlo Simulation Debugger.docx
@@ -1325,7 +1325,7 @@
           <w:lang w:val="bg-BG" w:eastAsia="bg-BG" w:bidi="ar-SA"/>
         </w:rPr>
       </w:pPr>
-      <w:hyperlink w:anchor="_Toc454837636" w:history="1">
+      <w:hyperlink w:anchor="_Toc454882804" w:history="1">
         <w:r>
           <w:rPr>
             <w:rStyle w:val="Hyperlink"/>
@@ -1370,7 +1370,7 @@
             <w:noProof/>
             <w:webHidden/>
           </w:rPr>
-          <w:instrText xml:space="preserve"> PAGEREF _Toc454837636 \h </w:instrText>
+          <w:instrText xml:space="preserve"> PAGEREF _Toc454882804 \h </w:instrText>
         </w:r>
         <w:r>
           <w:rPr>
@@ -1415,7 +1415,7 @@
           <w:lang w:val="bg-BG" w:eastAsia="bg-BG" w:bidi="ar-SA"/>
         </w:rPr>
       </w:pPr>
-      <w:hyperlink w:anchor="_Toc454837637" w:history="1">
+      <w:hyperlink w:anchor="_Toc454882805" w:history="1">
         <w:r>
           <w:rPr>
             <w:rStyle w:val="Hyperlink"/>
@@ -1460,7 +1460,7 @@
             <w:noProof/>
             <w:webHidden/>
           </w:rPr>
-          <w:instrText xml:space="preserve"> PAGEREF _Toc454837637 \h </w:instrText>
+          <w:instrText xml:space="preserve"> PAGEREF _Toc454882805 \h </w:instrText>
         </w:r>
         <w:r>
           <w:rPr>
@@ -1505,7 +1505,7 @@
           <w:lang w:val="bg-BG" w:eastAsia="bg-BG" w:bidi="ar-SA"/>
         </w:rPr>
       </w:pPr>
-      <w:hyperlink w:anchor="_Toc454837638" w:history="1">
+      <w:hyperlink w:anchor="_Toc454882806" w:history="1">
         <w:r>
           <w:rPr>
             <w:rStyle w:val="Hyperlink"/>
@@ -1550,7 +1550,7 @@
             <w:noProof/>
             <w:webHidden/>
           </w:rPr>
-          <w:instrText xml:space="preserve"> PAGEREF _Toc454837638 \h </w:instrText>
+          <w:instrText xml:space="preserve"> PAGEREF _Toc454882806 \h </w:instrText>
         </w:r>
         <w:r>
           <w:rPr>
@@ -1595,7 +1595,7 @@
           <w:lang w:val="bg-BG" w:eastAsia="bg-BG" w:bidi="ar-SA"/>
         </w:rPr>
       </w:pPr>
-      <w:hyperlink w:anchor="_Toc454837639" w:history="1">
+      <w:hyperlink w:anchor="_Toc454882807" w:history="1">
         <w:r>
           <w:rPr>
             <w:rStyle w:val="Hyperlink"/>
@@ -1640,7 +1640,7 @@
             <w:noProof/>
             <w:webHidden/>
           </w:rPr>
-          <w:instrText xml:space="preserve"> PAGEREF _Toc454837639 \h </w:instrText>
+          <w:instrText xml:space="preserve"> PAGEREF _Toc454882807 \h </w:instrText>
         </w:r>
         <w:r>
           <w:rPr>
@@ -1685,7 +1685,7 @@
           <w:lang w:val="bg-BG" w:eastAsia="bg-BG" w:bidi="ar-SA"/>
         </w:rPr>
       </w:pPr>
-      <w:hyperlink w:anchor="_Toc454837640" w:history="1">
+      <w:hyperlink w:anchor="_Toc454882808" w:history="1">
         <w:r>
           <w:rPr>
             <w:rStyle w:val="Hyperlink"/>
@@ -1730,7 +1730,7 @@
             <w:noProof/>
             <w:webHidden/>
           </w:rPr>
-          <w:instrText xml:space="preserve"> PAGEREF _Toc454837640 \h </w:instrText>
+          <w:instrText xml:space="preserve"> PAGEREF _Toc454882808 \h </w:instrText>
         </w:r>
         <w:r>
           <w:rPr>
@@ -1775,7 +1775,7 @@
           <w:lang w:val="bg-BG" w:eastAsia="bg-BG" w:bidi="ar-SA"/>
         </w:rPr>
       </w:pPr>
-      <w:hyperlink w:anchor="_Toc454837641" w:history="1">
+      <w:hyperlink w:anchor="_Toc454882809" w:history="1">
         <w:r>
           <w:rPr>
             <w:rStyle w:val="Hyperlink"/>
@@ -1820,7 +1820,7 @@
             <w:noProof/>
             <w:webHidden/>
           </w:rPr>
-          <w:instrText xml:space="preserve"> PAGEREF _Toc454837641 \h </w:instrText>
+          <w:instrText xml:space="preserve"> PAGEREF _Toc454882809 \h </w:instrText>
         </w:r>
         <w:r>
           <w:rPr>
@@ -1865,7 +1865,7 @@
           <w:lang w:val="bg-BG" w:eastAsia="bg-BG" w:bidi="ar-SA"/>
         </w:rPr>
       </w:pPr>
-      <w:hyperlink w:anchor="_Toc454837642" w:history="1">
+      <w:hyperlink w:anchor="_Toc454882810" w:history="1">
         <w:r>
           <w:rPr>
             <w:rStyle w:val="Hyperlink"/>
@@ -1908,7 +1908,7 @@
             <w:noProof/>
             <w:webHidden/>
           </w:rPr>
-          <w:instrText xml:space="preserve"> PAGEREF _Toc454837642 \h </w:instrText>
+          <w:instrText xml:space="preserve"> PAGEREF _Toc454882810 \h </w:instrText>
         </w:r>
         <w:r>
           <w:rPr>
@@ -1953,7 +1953,7 @@
           <w:lang w:val="bg-BG" w:eastAsia="bg-BG" w:bidi="ar-SA"/>
         </w:rPr>
       </w:pPr>
-      <w:hyperlink w:anchor="_Toc454837643" w:history="1">
+      <w:hyperlink w:anchor="_Toc454882811" w:history="1">
         <w:r>
           <w:rPr>
             <w:rStyle w:val="Hyperlink"/>
@@ -1997,7 +1997,7 @@
             <w:noProof/>
             <w:webHidden/>
           </w:rPr>
-          <w:instrText xml:space="preserve"> PAGEREF _Toc454837643 \h </w:instrText>
+          <w:instrText xml:space="preserve"> PAGEREF _Toc454882811 \h </w:instrText>
         </w:r>
         <w:r>
           <w:rPr>
@@ -2042,7 +2042,7 @@
           <w:lang w:val="bg-BG" w:eastAsia="bg-BG" w:bidi="ar-SA"/>
         </w:rPr>
       </w:pPr>
-      <w:hyperlink w:anchor="_Toc454837644" w:history="1">
+      <w:hyperlink w:anchor="_Toc454882812" w:history="1">
         <w:r>
           <w:rPr>
             <w:rStyle w:val="Hyperlink"/>
@@ -2086,7 +2086,7 @@
             <w:noProof/>
             <w:webHidden/>
           </w:rPr>
-          <w:instrText xml:space="preserve"> PAGEREF _Toc454837644 \h </w:instrText>
+          <w:instrText xml:space="preserve"> PAGEREF _Toc454882812 \h </w:instrText>
         </w:r>
         <w:r>
           <w:rPr>
@@ -2131,7 +2131,7 @@
           <w:lang w:val="bg-BG" w:eastAsia="bg-BG" w:bidi="ar-SA"/>
         </w:rPr>
       </w:pPr>
-      <w:hyperlink w:anchor="_Toc454837645" w:history="1">
+      <w:hyperlink w:anchor="_Toc454882813" w:history="1">
         <w:r>
           <w:rPr>
             <w:rStyle w:val="Hyperlink"/>
@@ -2174,7 +2174,7 @@
             <w:noProof/>
             <w:webHidden/>
           </w:rPr>
-          <w:instrText xml:space="preserve"> PAGEREF _Toc454837645 \h </w:instrText>
+          <w:instrText xml:space="preserve"> PAGEREF _Toc454882813 \h </w:instrText>
         </w:r>
         <w:r>
           <w:rPr>
@@ -2219,7 +2219,7 @@
           <w:lang w:val="bg-BG" w:eastAsia="bg-BG" w:bidi="ar-SA"/>
         </w:rPr>
       </w:pPr>
-      <w:hyperlink w:anchor="_Toc454837646" w:history="1">
+      <w:hyperlink w:anchor="_Toc454882814" w:history="1">
         <w:r>
           <w:rPr>
             <w:rStyle w:val="Hyperlink"/>
@@ -2262,7 +2262,7 @@
             <w:noProof/>
             <w:webHidden/>
           </w:rPr>
-          <w:instrText xml:space="preserve"> PAGEREF _Toc454837646 \h </w:instrText>
+          <w:instrText xml:space="preserve"> PAGEREF _Toc454882814 \h </w:instrText>
         </w:r>
         <w:r>
           <w:rPr>
@@ -2307,7 +2307,7 @@
           <w:lang w:val="bg-BG" w:eastAsia="bg-BG" w:bidi="ar-SA"/>
         </w:rPr>
       </w:pPr>
-      <w:hyperlink w:anchor="_Toc454837647" w:history="1">
+      <w:hyperlink w:anchor="_Toc454882815" w:history="1">
         <w:r>
           <w:rPr>
             <w:rStyle w:val="Hyperlink"/>
@@ -2351,7 +2351,7 @@
             <w:noProof/>
             <w:webHidden/>
           </w:rPr>
-          <w:instrText xml:space="preserve"> PAGEREF _Toc454837647 \h </w:instrText>
+          <w:instrText xml:space="preserve"> PAGEREF _Toc454882815 \h </w:instrText>
         </w:r>
         <w:r>
           <w:rPr>
@@ -2396,7 +2396,7 @@
           <w:lang w:val="bg-BG" w:eastAsia="bg-BG" w:bidi="ar-SA"/>
         </w:rPr>
       </w:pPr>
-      <w:hyperlink w:anchor="_Toc454837648" w:history="1">
+      <w:hyperlink w:anchor="_Toc454882816" w:history="1">
         <w:r>
           <w:rPr>
             <w:rStyle w:val="Hyperlink"/>
@@ -2440,7 +2440,7 @@
             <w:noProof/>
             <w:webHidden/>
           </w:rPr>
-          <w:instrText xml:space="preserve"> PAGEREF _Toc454837648 \h </w:instrText>
+          <w:instrText xml:space="preserve"> PAGEREF _Toc454882816 \h </w:instrText>
         </w:r>
         <w:r>
           <w:rPr>
@@ -2485,7 +2485,7 @@
           <w:lang w:val="bg-BG" w:eastAsia="bg-BG" w:bidi="ar-SA"/>
         </w:rPr>
       </w:pPr>
-      <w:hyperlink w:anchor="_Toc454837649" w:history="1">
+      <w:hyperlink w:anchor="_Toc454882817" w:history="1">
         <w:r>
           <w:rPr>
             <w:rStyle w:val="Hyperlink"/>
@@ -2529,7 +2529,7 @@
             <w:noProof/>
             <w:webHidden/>
           </w:rPr>
-          <w:instrText xml:space="preserve"> PAGEREF _Toc454837649 \h </w:instrText>
+          <w:instrText xml:space="preserve"> PAGEREF _Toc454882817 \h </w:instrText>
         </w:r>
         <w:r>
           <w:rPr>
@@ -2574,7 +2574,7 @@
           <w:lang w:val="bg-BG" w:eastAsia="bg-BG" w:bidi="ar-SA"/>
         </w:rPr>
       </w:pPr>
-      <w:hyperlink w:anchor="_Toc454837650" w:history="1">
+      <w:hyperlink w:anchor="_Toc454882818" w:history="1">
         <w:r>
           <w:rPr>
             <w:rStyle w:val="Hyperlink"/>
@@ -2619,7 +2619,7 @@
             <w:noProof/>
             <w:webHidden/>
           </w:rPr>
-          <w:instrText xml:space="preserve"> PAGEREF _Toc454837650 \h </w:instrText>
+          <w:instrText xml:space="preserve"> PAGEREF _Toc454882818 \h </w:instrText>
         </w:r>
         <w:r>
           <w:rPr>
@@ -2664,7 +2664,7 @@
           <w:lang w:val="bg-BG" w:eastAsia="bg-BG" w:bidi="ar-SA"/>
         </w:rPr>
       </w:pPr>
-      <w:hyperlink w:anchor="_Toc454837651" w:history="1">
+      <w:hyperlink w:anchor="_Toc454882819" w:history="1">
         <w:r>
           <w:rPr>
             <w:rStyle w:val="Hyperlink"/>
@@ -2709,7 +2709,7 @@
             <w:noProof/>
             <w:webHidden/>
           </w:rPr>
-          <w:instrText xml:space="preserve"> PAGEREF _Toc454837651 \h </w:instrText>
+          <w:instrText xml:space="preserve"> PAGEREF _Toc454882819 \h </w:instrText>
         </w:r>
         <w:r>
           <w:rPr>
@@ -2754,7 +2754,7 @@
           <w:lang w:val="bg-BG" w:eastAsia="bg-BG" w:bidi="ar-SA"/>
         </w:rPr>
       </w:pPr>
-      <w:hyperlink w:anchor="_Toc454837652" w:history="1">
+      <w:hyperlink w:anchor="_Toc454882820" w:history="1">
         <w:r>
           <w:rPr>
             <w:rStyle w:val="Hyperlink"/>
@@ -2799,7 +2799,7 @@
             <w:noProof/>
             <w:webHidden/>
           </w:rPr>
-          <w:instrText xml:space="preserve"> PAGEREF _Toc454837652 \h </w:instrText>
+          <w:instrText xml:space="preserve"> PAGEREF _Toc454882820 \h </w:instrText>
         </w:r>
         <w:r>
           <w:rPr>
@@ -2844,7 +2844,7 @@
           <w:lang w:val="bg-BG" w:eastAsia="bg-BG" w:bidi="ar-SA"/>
         </w:rPr>
       </w:pPr>
-      <w:hyperlink w:anchor="_Toc454837653" w:history="1">
+      <w:hyperlink w:anchor="_Toc454882821" w:history="1">
         <w:r>
           <w:rPr>
             <w:rStyle w:val="Hyperlink"/>
@@ -2889,7 +2889,7 @@
             <w:noProof/>
             <w:webHidden/>
           </w:rPr>
-          <w:instrText xml:space="preserve"> PAGEREF _Toc454837653 \h </w:instrText>
+          <w:instrText xml:space="preserve"> PAGEREF _Toc454882821 \h </w:instrText>
         </w:r>
         <w:r>
           <w:rPr>
@@ -2934,7 +2934,7 @@
           <w:lang w:val="bg-BG" w:eastAsia="bg-BG" w:bidi="ar-SA"/>
         </w:rPr>
       </w:pPr>
-      <w:hyperlink w:anchor="_Toc454837654" w:history="1">
+      <w:hyperlink w:anchor="_Toc454882822" w:history="1">
         <w:r>
           <w:rPr>
             <w:rStyle w:val="Hyperlink"/>
@@ -2979,7 +2979,7 @@
             <w:noProof/>
             <w:webHidden/>
           </w:rPr>
-          <w:instrText xml:space="preserve"> PAGEREF _Toc454837654 \h </w:instrText>
+          <w:instrText xml:space="preserve"> PAGEREF _Toc454882822 \h </w:instrText>
         </w:r>
         <w:r>
           <w:rPr>
@@ -3024,7 +3024,7 @@
           <w:lang w:val="bg-BG" w:eastAsia="bg-BG" w:bidi="ar-SA"/>
         </w:rPr>
       </w:pPr>
-      <w:hyperlink w:anchor="_Toc454837655" w:history="1">
+      <w:hyperlink w:anchor="_Toc454882823" w:history="1">
         <w:r>
           <w:rPr>
             <w:rStyle w:val="Hyperlink"/>
@@ -3069,7 +3069,7 @@
             <w:noProof/>
             <w:webHidden/>
           </w:rPr>
-          <w:instrText xml:space="preserve"> PAGEREF _Toc454837655 \h </w:instrText>
+          <w:instrText xml:space="preserve"> PAGEREF _Toc454882823 \h </w:instrText>
         </w:r>
         <w:r>
           <w:rPr>
@@ -3114,7 +3114,7 @@
           <w:lang w:val="bg-BG" w:eastAsia="bg-BG" w:bidi="ar-SA"/>
         </w:rPr>
       </w:pPr>
-      <w:hyperlink w:anchor="_Toc454837656" w:history="1">
+      <w:hyperlink w:anchor="_Toc454882824" w:history="1">
         <w:r>
           <w:rPr>
             <w:rStyle w:val="Hyperlink"/>
@@ -3159,7 +3159,7 @@
             <w:noProof/>
             <w:webHidden/>
           </w:rPr>
-          <w:instrText xml:space="preserve"> PAGEREF _Toc454837656 \h </w:instrText>
+          <w:instrText xml:space="preserve"> PAGEREF _Toc454882824 \h </w:instrText>
         </w:r>
         <w:r>
           <w:rPr>
@@ -3204,7 +3204,7 @@
           <w:lang w:val="bg-BG" w:eastAsia="bg-BG" w:bidi="ar-SA"/>
         </w:rPr>
       </w:pPr>
-      <w:hyperlink w:anchor="_Toc454837657" w:history="1">
+      <w:hyperlink w:anchor="_Toc454882825" w:history="1">
         <w:r>
           <w:rPr>
             <w:rStyle w:val="Hyperlink"/>
@@ -3249,7 +3249,7 @@
             <w:noProof/>
             <w:webHidden/>
           </w:rPr>
-          <w:instrText xml:space="preserve"> PAGEREF _Toc454837657 \h </w:instrText>
+          <w:instrText xml:space="preserve"> PAGEREF _Toc454882825 \h </w:instrText>
         </w:r>
         <w:r>
           <w:rPr>
@@ -3294,7 +3294,7 @@
           <w:lang w:val="bg-BG" w:eastAsia="bg-BG" w:bidi="ar-SA"/>
         </w:rPr>
       </w:pPr>
-      <w:hyperlink w:anchor="_Toc454837658" w:history="1">
+      <w:hyperlink w:anchor="_Toc454882826" w:history="1">
         <w:r>
           <w:rPr>
             <w:rStyle w:val="Hyperlink"/>
@@ -3339,7 +3339,7 @@
             <w:noProof/>
             <w:webHidden/>
           </w:rPr>
-          <w:instrText xml:space="preserve"> PAGEREF _Toc454837658 \h </w:instrText>
+          <w:instrText xml:space="preserve"> PAGEREF _Toc454882826 \h </w:instrText>
         </w:r>
         <w:r>
           <w:rPr>
@@ -3384,7 +3384,7 @@
           <w:lang w:val="bg-BG" w:eastAsia="bg-BG" w:bidi="ar-SA"/>
         </w:rPr>
       </w:pPr>
-      <w:hyperlink w:anchor="_Toc454837659" w:history="1">
+      <w:hyperlink w:anchor="_Toc454882827" w:history="1">
         <w:r>
           <w:rPr>
             <w:rStyle w:val="Hyperlink"/>
@@ -3429,7 +3429,7 @@
             <w:noProof/>
             <w:webHidden/>
           </w:rPr>
-          <w:instrText xml:space="preserve"> PAGEREF _Toc454837659 \h </w:instrText>
+          <w:instrText xml:space="preserve"> PAGEREF _Toc454882827 \h </w:instrText>
         </w:r>
         <w:r>
           <w:rPr>
@@ -3474,7 +3474,7 @@
           <w:lang w:val="bg-BG" w:eastAsia="bg-BG" w:bidi="ar-SA"/>
         </w:rPr>
       </w:pPr>
-      <w:hyperlink w:anchor="_Toc454837660" w:history="1">
+      <w:hyperlink w:anchor="_Toc454882828" w:history="1">
         <w:r>
           <w:rPr>
             <w:rStyle w:val="Hyperlink"/>
@@ -3519,7 +3519,7 @@
             <w:noProof/>
             <w:webHidden/>
           </w:rPr>
-          <w:instrText xml:space="preserve"> PAGEREF _Toc454837660 \h </w:instrText>
+          <w:instrText xml:space="preserve"> PAGEREF _Toc454882828 \h </w:instrText>
         </w:r>
         <w:r>
           <w:rPr>
@@ -3564,7 +3564,7 @@
           <w:lang w:val="bg-BG" w:eastAsia="bg-BG" w:bidi="ar-SA"/>
         </w:rPr>
       </w:pPr>
-      <w:hyperlink w:anchor="_Toc454837661" w:history="1">
+      <w:hyperlink w:anchor="_Toc454882829" w:history="1">
         <w:r>
           <w:rPr>
             <w:rStyle w:val="Hyperlink"/>
@@ -3609,7 +3609,7 @@
             <w:noProof/>
             <w:webHidden/>
           </w:rPr>
-          <w:instrText xml:space="preserve"> PAGEREF _Toc454837661 \h </w:instrText>
+          <w:instrText xml:space="preserve"> PAGEREF _Toc454882829 \h </w:instrText>
         </w:r>
         <w:r>
           <w:rPr>
@@ -3654,7 +3654,7 @@
           <w:lang w:val="bg-BG" w:eastAsia="bg-BG" w:bidi="ar-SA"/>
         </w:rPr>
       </w:pPr>
-      <w:hyperlink w:anchor="_Toc454837662" w:history="1">
+      <w:hyperlink w:anchor="_Toc454882830" w:history="1">
         <w:r>
           <w:rPr>
             <w:rStyle w:val="Hyperlink"/>
@@ -3699,7 +3699,7 @@
             <w:noProof/>
             <w:webHidden/>
           </w:rPr>
-          <w:instrText xml:space="preserve"> PAGEREF _Toc454837662 \h </w:instrText>
+          <w:instrText xml:space="preserve"> PAGEREF _Toc454882830 \h </w:instrText>
         </w:r>
         <w:r>
           <w:rPr>
@@ -3744,7 +3744,7 @@
           <w:lang w:val="bg-BG" w:eastAsia="bg-BG" w:bidi="ar-SA"/>
         </w:rPr>
       </w:pPr>
-      <w:hyperlink w:anchor="_Toc454837663" w:history="1">
+      <w:hyperlink w:anchor="_Toc454882831" w:history="1">
         <w:r>
           <w:rPr>
             <w:rStyle w:val="Hyperlink"/>
@@ -3789,7 +3789,7 @@
             <w:noProof/>
             <w:webHidden/>
           </w:rPr>
-          <w:instrText xml:space="preserve"> PAGEREF _Toc454837663 \h </w:instrText>
+          <w:instrText xml:space="preserve"> PAGEREF _Toc454882831 \h </w:instrText>
         </w:r>
         <w:r>
           <w:rPr>
@@ -3834,7 +3834,7 @@
           <w:lang w:val="bg-BG" w:eastAsia="bg-BG" w:bidi="ar-SA"/>
         </w:rPr>
       </w:pPr>
-      <w:hyperlink w:anchor="_Toc454837664" w:history="1">
+      <w:hyperlink w:anchor="_Toc454882832" w:history="1">
         <w:r>
           <w:rPr>
             <w:rStyle w:val="Hyperlink"/>
@@ -3879,7 +3879,7 @@
             <w:noProof/>
             <w:webHidden/>
           </w:rPr>
-          <w:instrText xml:space="preserve"> PAGEREF _Toc454837664 \h </w:instrText>
+          <w:instrText xml:space="preserve"> PAGEREF _Toc454882832 \h </w:instrText>
         </w:r>
         <w:r>
           <w:rPr>
@@ -3924,7 +3924,7 @@
           <w:lang w:val="bg-BG" w:eastAsia="bg-BG" w:bidi="ar-SA"/>
         </w:rPr>
       </w:pPr>
-      <w:hyperlink w:anchor="_Toc454837665" w:history="1">
+      <w:hyperlink w:anchor="_Toc454882833" w:history="1">
         <w:r>
           <w:rPr>
             <w:rStyle w:val="Hyperlink"/>
@@ -3969,7 +3969,7 @@
             <w:noProof/>
             <w:webHidden/>
           </w:rPr>
-          <w:instrText xml:space="preserve"> PAGEREF _Toc454837665 \h </w:instrText>
+          <w:instrText xml:space="preserve"> PAGEREF _Toc454882833 \h </w:instrText>
         </w:r>
         <w:r>
           <w:rPr>
@@ -4014,7 +4014,7 @@
           <w:lang w:val="bg-BG" w:eastAsia="bg-BG" w:bidi="ar-SA"/>
         </w:rPr>
       </w:pPr>
-      <w:hyperlink w:anchor="_Toc454837666" w:history="1">
+      <w:hyperlink w:anchor="_Toc454882834" w:history="1">
         <w:r>
           <w:rPr>
             <w:rStyle w:val="Hyperlink"/>
@@ -4059,7 +4059,7 @@
             <w:noProof/>
             <w:webHidden/>
           </w:rPr>
-          <w:instrText xml:space="preserve"> PAGEREF _Toc454837666 \h </w:instrText>
+          <w:instrText xml:space="preserve"> PAGEREF _Toc454882834 \h </w:instrText>
         </w:r>
         <w:r>
           <w:rPr>
@@ -4104,7 +4104,7 @@
           <w:lang w:val="bg-BG" w:eastAsia="bg-BG" w:bidi="ar-SA"/>
         </w:rPr>
       </w:pPr>
-      <w:hyperlink w:anchor="_Toc454837667" w:history="1">
+      <w:hyperlink w:anchor="_Toc454882835" w:history="1">
         <w:r>
           <w:rPr>
             <w:rStyle w:val="Hyperlink"/>
@@ -4148,7 +4148,7 @@
             <w:noProof/>
             <w:webHidden/>
           </w:rPr>
-          <w:instrText xml:space="preserve"> PAGEREF _Toc454837667 \h </w:instrText>
+          <w:instrText xml:space="preserve"> PAGEREF _Toc454882835 \h </w:instrText>
         </w:r>
         <w:r>
           <w:rPr>
@@ -4193,7 +4193,7 @@
           <w:lang w:val="bg-BG" w:eastAsia="bg-BG" w:bidi="ar-SA"/>
         </w:rPr>
       </w:pPr>
-      <w:hyperlink w:anchor="_Toc454837668" w:history="1">
+      <w:hyperlink w:anchor="_Toc454882836" w:history="1">
         <w:r>
           <w:rPr>
             <w:rStyle w:val="Hyperlink"/>
@@ -4238,7 +4238,7 @@
             <w:noProof/>
             <w:webHidden/>
           </w:rPr>
-          <w:instrText xml:space="preserve"> PAGEREF _Toc454837668 \h </w:instrText>
+          <w:instrText xml:space="preserve"> PAGEREF _Toc454882836 \h </w:instrText>
         </w:r>
         <w:r>
           <w:rPr>
@@ -4283,7 +4283,7 @@
           <w:lang w:val="bg-BG" w:eastAsia="bg-BG" w:bidi="ar-SA"/>
         </w:rPr>
       </w:pPr>
-      <w:hyperlink w:anchor="_Toc454837669" w:history="1">
+      <w:hyperlink w:anchor="_Toc454882837" w:history="1">
         <w:r>
           <w:rPr>
             <w:rStyle w:val="Hyperlink"/>
@@ -4327,7 +4327,7 @@
             <w:noProof/>
             <w:webHidden/>
           </w:rPr>
-          <w:instrText xml:space="preserve"> PAGEREF _Toc454837669 \h </w:instrText>
+          <w:instrText xml:space="preserve"> PAGEREF _Toc454882837 \h </w:instrText>
         </w:r>
         <w:r>
           <w:rPr>
@@ -4372,7 +4372,7 @@
           <w:lang w:val="bg-BG" w:eastAsia="bg-BG" w:bidi="ar-SA"/>
         </w:rPr>
       </w:pPr>
-      <w:hyperlink w:anchor="_Toc454837670" w:history="1">
+      <w:hyperlink w:anchor="_Toc454882838" w:history="1">
         <w:r>
           <w:rPr>
             <w:rStyle w:val="Hyperlink"/>
@@ -4417,7 +4417,7 @@
             <w:noProof/>
             <w:webHidden/>
           </w:rPr>
-          <w:instrText xml:space="preserve"> PAGEREF _Toc454837670 \h </w:instrText>
+          <w:instrText xml:space="preserve"> PAGEREF _Toc454882838 \h </w:instrText>
         </w:r>
         <w:r>
           <w:rPr>
@@ -4462,7 +4462,7 @@
           <w:lang w:val="bg-BG" w:eastAsia="bg-BG" w:bidi="ar-SA"/>
         </w:rPr>
       </w:pPr>
-      <w:hyperlink w:anchor="_Toc454837671" w:history="1">
+      <w:hyperlink w:anchor="_Toc454882839" w:history="1">
         <w:r>
           <w:rPr>
             <w:rStyle w:val="Hyperlink"/>
@@ -4507,7 +4507,7 @@
             <w:noProof/>
             <w:webHidden/>
           </w:rPr>
-          <w:instrText xml:space="preserve"> PAGEREF _Toc454837671 \h </w:instrText>
+          <w:instrText xml:space="preserve"> PAGEREF _Toc454882839 \h </w:instrText>
         </w:r>
         <w:r>
           <w:rPr>
@@ -4552,7 +4552,7 @@
           <w:lang w:val="bg-BG" w:eastAsia="bg-BG" w:bidi="ar-SA"/>
         </w:rPr>
       </w:pPr>
-      <w:hyperlink w:anchor="_Toc454837672" w:history="1">
+      <w:hyperlink w:anchor="_Toc454882840" w:history="1">
         <w:r>
           <w:rPr>
             <w:rStyle w:val="Hyperlink"/>
@@ -4597,7 +4597,7 @@
             <w:noProof/>
             <w:webHidden/>
           </w:rPr>
-          <w:instrText xml:space="preserve"> PAGEREF _Toc454837672 \h </w:instrText>
+          <w:instrText xml:space="preserve"> PAGEREF _Toc454882840 \h </w:instrText>
         </w:r>
         <w:r>
           <w:rPr>
@@ -4642,7 +4642,7 @@
           <w:lang w:val="bg-BG" w:eastAsia="bg-BG" w:bidi="ar-SA"/>
         </w:rPr>
       </w:pPr>
-      <w:hyperlink w:anchor="_Toc454837673" w:history="1">
+      <w:hyperlink w:anchor="_Toc454882841" w:history="1">
         <w:r>
           <w:rPr>
             <w:rStyle w:val="Hyperlink"/>
@@ -4687,7 +4687,7 @@
             <w:noProof/>
             <w:webHidden/>
           </w:rPr>
-          <w:instrText xml:space="preserve"> PAGEREF _Toc454837673 \h </w:instrText>
+          <w:instrText xml:space="preserve"> PAGEREF _Toc454882841 \h </w:instrText>
         </w:r>
         <w:r>
           <w:rPr>
@@ -4732,7 +4732,7 @@
           <w:lang w:val="bg-BG" w:eastAsia="bg-BG" w:bidi="ar-SA"/>
         </w:rPr>
       </w:pPr>
-      <w:hyperlink w:anchor="_Toc454837674" w:history="1">
+      <w:hyperlink w:anchor="_Toc454882842" w:history="1">
         <w:r>
           <w:rPr>
             <w:rStyle w:val="Hyperlink"/>
@@ -4777,7 +4777,7 @@
             <w:noProof/>
             <w:webHidden/>
           </w:rPr>
-          <w:instrText xml:space="preserve"> PAGEREF _Toc454837674 \h </w:instrText>
+          <w:instrText xml:space="preserve"> PAGEREF _Toc454882842 \h </w:instrText>
         </w:r>
         <w:r>
           <w:rPr>
@@ -4822,7 +4822,7 @@
           <w:lang w:val="bg-BG" w:eastAsia="bg-BG" w:bidi="ar-SA"/>
         </w:rPr>
       </w:pPr>
-      <w:hyperlink w:anchor="_Toc454837675" w:history="1">
+      <w:hyperlink w:anchor="_Toc454882843" w:history="1">
         <w:r>
           <w:rPr>
             <w:rStyle w:val="Hyperlink"/>
@@ -4867,7 +4867,7 @@
             <w:noProof/>
             <w:webHidden/>
           </w:rPr>
-          <w:instrText xml:space="preserve"> PAGEREF _Toc454837675 \h </w:instrText>
+          <w:instrText xml:space="preserve"> PAGEREF _Toc454882843 \h </w:instrText>
         </w:r>
         <w:r>
           <w:rPr>
@@ -4912,7 +4912,7 @@
           <w:lang w:val="bg-BG" w:eastAsia="bg-BG" w:bidi="ar-SA"/>
         </w:rPr>
       </w:pPr>
-      <w:hyperlink w:anchor="_Toc454837676" w:history="1">
+      <w:hyperlink w:anchor="_Toc454882844" w:history="1">
         <w:r>
           <w:rPr>
             <w:rStyle w:val="Hyperlink"/>
@@ -4957,7 +4957,7 @@
             <w:noProof/>
             <w:webHidden/>
           </w:rPr>
-          <w:instrText xml:space="preserve"> PAGEREF _Toc454837676 \h </w:instrText>
+          <w:instrText xml:space="preserve"> PAGEREF _Toc454882844 \h </w:instrText>
         </w:r>
         <w:r>
           <w:rPr>
@@ -5002,7 +5002,7 @@
           <w:lang w:val="bg-BG" w:eastAsia="bg-BG" w:bidi="ar-SA"/>
         </w:rPr>
       </w:pPr>
-      <w:hyperlink w:anchor="_Toc454837677" w:history="1">
+      <w:hyperlink w:anchor="_Toc454882845" w:history="1">
         <w:r>
           <w:rPr>
             <w:rStyle w:val="Hyperlink"/>
@@ -5047,7 +5047,7 @@
             <w:noProof/>
             <w:webHidden/>
           </w:rPr>
-          <w:instrText xml:space="preserve"> PAGEREF _Toc454837677 \h </w:instrText>
+          <w:instrText xml:space="preserve"> PAGEREF _Toc454882845 \h </w:instrText>
         </w:r>
         <w:r>
           <w:rPr>
@@ -5092,7 +5092,7 @@
           <w:lang w:val="bg-BG" w:eastAsia="bg-BG" w:bidi="ar-SA"/>
         </w:rPr>
       </w:pPr>
-      <w:hyperlink w:anchor="_Toc454837678" w:history="1">
+      <w:hyperlink w:anchor="_Toc454882846" w:history="1">
         <w:r>
           <w:rPr>
             <w:rStyle w:val="Hyperlink"/>
@@ -5137,7 +5137,7 @@
             <w:noProof/>
             <w:webHidden/>
           </w:rPr>
-          <w:instrText xml:space="preserve"> PAGEREF _Toc454837678 \h </w:instrText>
+          <w:instrText xml:space="preserve"> PAGEREF _Toc454882846 \h </w:instrText>
         </w:r>
         <w:r>
           <w:rPr>
@@ -5182,7 +5182,7 @@
           <w:lang w:val="bg-BG" w:eastAsia="bg-BG" w:bidi="ar-SA"/>
         </w:rPr>
       </w:pPr>
-      <w:hyperlink w:anchor="_Toc454837679" w:history="1">
+      <w:hyperlink w:anchor="_Toc454882847" w:history="1">
         <w:r>
           <w:rPr>
             <w:rStyle w:val="Hyperlink"/>
@@ -5227,7 +5227,7 @@
             <w:noProof/>
             <w:webHidden/>
           </w:rPr>
-          <w:instrText xml:space="preserve"> PAGEREF _Toc454837679 \h </w:instrText>
+          <w:instrText xml:space="preserve"> PAGEREF _Toc454882847 \h </w:instrText>
         </w:r>
         <w:r>
           <w:rPr>
@@ -5272,7 +5272,7 @@
           <w:lang w:val="bg-BG" w:eastAsia="bg-BG" w:bidi="ar-SA"/>
         </w:rPr>
       </w:pPr>
-      <w:hyperlink w:anchor="_Toc454837680" w:history="1">
+      <w:hyperlink w:anchor="_Toc454882848" w:history="1">
         <w:r>
           <w:rPr>
             <w:rStyle w:val="Hyperlink"/>
@@ -5317,7 +5317,7 @@
             <w:noProof/>
             <w:webHidden/>
           </w:rPr>
-          <w:instrText xml:space="preserve"> PAGEREF _Toc454837680 \h </w:instrText>
+          <w:instrText xml:space="preserve"> PAGEREF _Toc454882848 \h </w:instrText>
         </w:r>
         <w:r>
           <w:rPr>
@@ -5362,7 +5362,7 @@
           <w:lang w:val="bg-BG" w:eastAsia="bg-BG" w:bidi="ar-SA"/>
         </w:rPr>
       </w:pPr>
-      <w:hyperlink w:anchor="_Toc454837681" w:history="1">
+      <w:hyperlink w:anchor="_Toc454882849" w:history="1">
         <w:r>
           <w:rPr>
             <w:rStyle w:val="Hyperlink"/>
@@ -5422,7 +5422,7 @@
             <w:noProof/>
             <w:webHidden/>
           </w:rPr>
-          <w:instrText xml:space="preserve"> PAGEREF _Toc454837681 \h </w:instrText>
+          <w:instrText xml:space="preserve"> PAGEREF _Toc454882849 \h </w:instrText>
         </w:r>
         <w:r>
           <w:rPr>
@@ -5467,7 +5467,7 @@
           <w:lang w:val="bg-BG" w:eastAsia="bg-BG" w:bidi="ar-SA"/>
         </w:rPr>
       </w:pPr>
-      <w:hyperlink w:anchor="_Toc454837682" w:history="1">
+      <w:hyperlink w:anchor="_Toc454882850" w:history="1">
         <w:r>
           <w:rPr>
             <w:rStyle w:val="Hyperlink"/>
@@ -5512,7 +5512,7 @@
             <w:noProof/>
             <w:webHidden/>
           </w:rPr>
-          <w:instrText xml:space="preserve"> PAGEREF _Toc454837682 \h </w:instrText>
+          <w:instrText xml:space="preserve"> PAGEREF _Toc454882850 \h </w:instrText>
         </w:r>
         <w:r>
           <w:rPr>
@@ -5557,7 +5557,7 @@
           <w:lang w:val="bg-BG" w:eastAsia="bg-BG" w:bidi="ar-SA"/>
         </w:rPr>
       </w:pPr>
-      <w:hyperlink w:anchor="_Toc454837683" w:history="1">
+      <w:hyperlink w:anchor="_Toc454882851" w:history="1">
         <w:r>
           <w:rPr>
             <w:rStyle w:val="Hyperlink"/>
@@ -5602,7 +5602,7 @@
             <w:noProof/>
             <w:webHidden/>
           </w:rPr>
-          <w:instrText xml:space="preserve"> PAGEREF _Toc454837683 \h </w:instrText>
+          <w:instrText xml:space="preserve"> PAGEREF _Toc454882851 \h </w:instrText>
         </w:r>
         <w:r>
           <w:rPr>
@@ -5647,7 +5647,7 @@
           <w:lang w:val="bg-BG" w:eastAsia="bg-BG" w:bidi="ar-SA"/>
         </w:rPr>
       </w:pPr>
-      <w:hyperlink w:anchor="_Toc454837684" w:history="1">
+      <w:hyperlink w:anchor="_Toc454882852" w:history="1">
         <w:r>
           <w:rPr>
             <w:rStyle w:val="Hyperlink"/>
@@ -5692,7 +5692,7 @@
             <w:noProof/>
             <w:webHidden/>
           </w:rPr>
-          <w:instrText xml:space="preserve"> PAGEREF _Toc454837684 \h </w:instrText>
+          <w:instrText xml:space="preserve"> PAGEREF _Toc454882852 \h </w:instrText>
         </w:r>
         <w:r>
           <w:rPr>
@@ -5737,7 +5737,7 @@
           <w:lang w:val="bg-BG" w:eastAsia="bg-BG" w:bidi="ar-SA"/>
         </w:rPr>
       </w:pPr>
-      <w:hyperlink w:anchor="_Toc454837685" w:history="1">
+      <w:hyperlink w:anchor="_Toc454882853" w:history="1">
         <w:r>
           <w:rPr>
             <w:rStyle w:val="Hyperlink"/>
@@ -5782,7 +5782,7 @@
             <w:noProof/>
             <w:webHidden/>
           </w:rPr>
-          <w:instrText xml:space="preserve"> PAGEREF _Toc454837685 \h </w:instrText>
+          <w:instrText xml:space="preserve"> PAGEREF _Toc454882853 \h </w:instrText>
         </w:r>
         <w:r>
           <w:rPr>
@@ -5827,7 +5827,7 @@
           <w:lang w:val="bg-BG" w:eastAsia="bg-BG" w:bidi="ar-SA"/>
         </w:rPr>
       </w:pPr>
-      <w:hyperlink w:anchor="_Toc454837686" w:history="1">
+      <w:hyperlink w:anchor="_Toc454882854" w:history="1">
         <w:r>
           <w:rPr>
             <w:rStyle w:val="Hyperlink"/>
@@ -5872,7 +5872,7 @@
             <w:noProof/>
             <w:webHidden/>
           </w:rPr>
-          <w:instrText xml:space="preserve"> PAGEREF _Toc454837686 \h </w:instrText>
+          <w:instrText xml:space="preserve"> PAGEREF _Toc454882854 \h </w:instrText>
         </w:r>
         <w:r>
           <w:rPr>
@@ -5917,7 +5917,7 @@
           <w:lang w:val="bg-BG" w:eastAsia="bg-BG" w:bidi="ar-SA"/>
         </w:rPr>
       </w:pPr>
-      <w:hyperlink w:anchor="_Toc454837687" w:history="1">
+      <w:hyperlink w:anchor="_Toc454882855" w:history="1">
         <w:r>
           <w:rPr>
             <w:rStyle w:val="Hyperlink"/>
@@ -5962,7 +5962,7 @@
             <w:noProof/>
             <w:webHidden/>
           </w:rPr>
-          <w:instrText xml:space="preserve"> PAGEREF _Toc454837687 \h </w:instrText>
+          <w:instrText xml:space="preserve"> PAGEREF _Toc454882855 \h </w:instrText>
         </w:r>
         <w:r>
           <w:rPr>
@@ -5983,6 +5983,186 @@
             <w:webHidden/>
           </w:rPr>
           <w:t>41</w:t>
+        </w:r>
+        <w:r>
+          <w:rPr>
+            <w:noProof/>
+            <w:webHidden/>
+          </w:rPr>
+          <w:fldChar w:fldCharType="end"/>
+        </w:r>
+      </w:hyperlink>
+    </w:p>
+    <w:p>
+      <w:pPr>
+        <w:pStyle w:val="TOC3"/>
+        <w:tabs>
+          <w:tab w:val="left" w:pos="1320"/>
+          <w:tab w:val="right" w:leader="dot" w:pos="9062"/>
+        </w:tabs>
+        <w:rPr>
+          <w:noProof/>
+          <w:sz w:val="22"/>
+          <w:szCs w:val="22"/>
+          <w:lang w:val="bg-BG" w:eastAsia="bg-BG" w:bidi="ar-SA"/>
+        </w:rPr>
+      </w:pPr>
+      <w:hyperlink w:anchor="_Toc454882856" w:history="1">
+        <w:r>
+          <w:rPr>
+            <w:rStyle w:val="Hyperlink"/>
+            <w:noProof/>
+            <w:lang w:val="bg-BG"/>
+          </w:rPr>
+          <w:t>3.3.6.</w:t>
+        </w:r>
+        <w:r>
+          <w:rPr>
+            <w:noProof/>
+            <w:sz w:val="22"/>
+            <w:szCs w:val="22"/>
+            <w:lang w:val="bg-BG" w:eastAsia="bg-BG" w:bidi="ar-SA"/>
+          </w:rPr>
+          <w:tab/>
+        </w:r>
+        <w:r>
+          <w:rPr>
+            <w:rStyle w:val="Hyperlink"/>
+            <w:noProof/>
+            <w:lang w:val="bg-BG"/>
+          </w:rPr>
+          <w:t>Изглед за възлова статистика</w:t>
+        </w:r>
+        <w:r>
+          <w:rPr>
+            <w:noProof/>
+            <w:webHidden/>
+          </w:rPr>
+          <w:tab/>
+        </w:r>
+        <w:r>
+          <w:rPr>
+            <w:noProof/>
+            <w:webHidden/>
+          </w:rPr>
+          <w:fldChar w:fldCharType="begin"/>
+        </w:r>
+        <w:r>
+          <w:rPr>
+            <w:noProof/>
+            <w:webHidden/>
+          </w:rPr>
+          <w:instrText xml:space="preserve"> PAGEREF _Toc454882856 \h </w:instrText>
+        </w:r>
+        <w:r>
+          <w:rPr>
+            <w:noProof/>
+            <w:webHidden/>
+          </w:rPr>
+        </w:r>
+        <w:r>
+          <w:rPr>
+            <w:noProof/>
+            <w:webHidden/>
+          </w:rPr>
+          <w:fldChar w:fldCharType="separate"/>
+        </w:r>
+        <w:r>
+          <w:rPr>
+            <w:noProof/>
+            <w:webHidden/>
+          </w:rPr>
+          <w:t>42</w:t>
+        </w:r>
+        <w:r>
+          <w:rPr>
+            <w:noProof/>
+            <w:webHidden/>
+          </w:rPr>
+          <w:fldChar w:fldCharType="end"/>
+        </w:r>
+      </w:hyperlink>
+    </w:p>
+    <w:p>
+      <w:pPr>
+        <w:pStyle w:val="TOC3"/>
+        <w:tabs>
+          <w:tab w:val="left" w:pos="1320"/>
+          <w:tab w:val="right" w:leader="dot" w:pos="9062"/>
+        </w:tabs>
+        <w:rPr>
+          <w:noProof/>
+          <w:sz w:val="22"/>
+          <w:szCs w:val="22"/>
+          <w:lang w:val="bg-BG" w:eastAsia="bg-BG" w:bidi="ar-SA"/>
+        </w:rPr>
+      </w:pPr>
+      <w:hyperlink w:anchor="_Toc454882857" w:history="1">
+        <w:r>
+          <w:rPr>
+            <w:rStyle w:val="Hyperlink"/>
+            <w:noProof/>
+            <w:lang w:val="bg-BG"/>
+          </w:rPr>
+          <w:t>3.3.7.</w:t>
+        </w:r>
+        <w:r>
+          <w:rPr>
+            <w:noProof/>
+            <w:sz w:val="22"/>
+            <w:szCs w:val="22"/>
+            <w:lang w:val="bg-BG" w:eastAsia="bg-BG" w:bidi="ar-SA"/>
+          </w:rPr>
+          <w:tab/>
+        </w:r>
+        <w:r>
+          <w:rPr>
+            <w:rStyle w:val="Hyperlink"/>
+            <w:noProof/>
+            <w:lang w:val="bg-BG"/>
+          </w:rPr>
+          <w:t>Изглед за дебъгване</w:t>
+        </w:r>
+        <w:r>
+          <w:rPr>
+            <w:noProof/>
+            <w:webHidden/>
+          </w:rPr>
+          <w:tab/>
+        </w:r>
+        <w:r>
+          <w:rPr>
+            <w:noProof/>
+            <w:webHidden/>
+          </w:rPr>
+          <w:fldChar w:fldCharType="begin"/>
+        </w:r>
+        <w:r>
+          <w:rPr>
+            <w:noProof/>
+            <w:webHidden/>
+          </w:rPr>
+          <w:instrText xml:space="preserve"> PAGEREF _Toc454882857 \h </w:instrText>
+        </w:r>
+        <w:r>
+          <w:rPr>
+            <w:noProof/>
+            <w:webHidden/>
+          </w:rPr>
+        </w:r>
+        <w:r>
+          <w:rPr>
+            <w:noProof/>
+            <w:webHidden/>
+          </w:rPr>
+          <w:fldChar w:fldCharType="separate"/>
+        </w:r>
+        <w:r>
+          <w:rPr>
+            <w:noProof/>
+            <w:webHidden/>
+          </w:rPr>
+          <w:t>43</w:t>
         </w:r>
         <w:r>
           <w:rPr>
@@ -6031,7 +6211,7 @@
         <w:lastRenderedPageBreak/>
         <w:t xml:space="preserve"> </w:t>
       </w:r>
-      <w:bookmarkStart w:id="0" w:name="_Toc454837636"/>
+      <w:bookmarkStart w:id="0" w:name="_Toc454882804"/>
       <w:r>
         <w:rPr>
           <w:lang w:val="bg-BG"/>
@@ -6059,7 +6239,7 @@
         </w:rPr>
       </w:pPr>
       <w:bookmarkStart w:id="1" w:name="_Ref454551478"/>
-      <w:bookmarkStart w:id="2" w:name="_Toc454837637"/>
+      <w:bookmarkStart w:id="2" w:name="_Toc454882805"/>
       <w:r>
         <w:rPr>
           <w:lang w:val="bg-BG"/>
@@ -6303,7 +6483,7 @@
           <w:lang w:val="bg-BG"/>
         </w:rPr>
       </w:pPr>
-      <w:bookmarkStart w:id="5" w:name="_Toc454837638"/>
+      <w:bookmarkStart w:id="5" w:name="_Toc454882806"/>
       <w:r>
         <w:rPr>
           <w:lang w:val="bg-BG"/>
@@ -6946,7 +7126,7 @@
       </w:pPr>
       <w:bookmarkStart w:id="8" w:name="_Ref454545211"/>
       <w:bookmarkStart w:id="9" w:name="_Ref454545313"/>
-      <w:bookmarkStart w:id="10" w:name="_Toc454837639"/>
+      <w:bookmarkStart w:id="10" w:name="_Toc454882807"/>
       <w:r>
         <w:rPr>
           <w:lang w:val="bg-BG"/>
@@ -7296,7 +7476,7 @@
           <w:lang w:val="bg-BG"/>
         </w:rPr>
       </w:pPr>
-      <w:bookmarkStart w:id="12" w:name="_Toc454837640"/>
+      <w:bookmarkStart w:id="12" w:name="_Toc454882808"/>
       <w:r>
         <w:rPr>
           <w:lang w:val="bg-BG"/>
@@ -7817,7 +7997,7 @@
           <w:lang w:val="bg-BG"/>
         </w:rPr>
       </w:pPr>
-      <w:bookmarkStart w:id="14" w:name="_Toc454837641"/>
+      <w:bookmarkStart w:id="14" w:name="_Toc454882809"/>
       <w:r>
         <w:rPr>
           <w:lang w:val="bg-BG"/>
@@ -7842,7 +8022,7 @@
         </w:numPr>
         <w:spacing w:before="0" w:after="240"/>
       </w:pPr>
-      <w:bookmarkStart w:id="15" w:name="_Toc454837642"/>
+      <w:bookmarkStart w:id="15" w:name="_Toc454882810"/>
       <w:r>
         <w:t>Java</w:t>
       </w:r>
@@ -7852,6 +8032,7 @@
       <w:pPr>
         <w:ind w:firstLine="567"/>
       </w:pPr>
+      <w:proofErr w:type="gramStart"/>
       <w:r>
         <w:t>Java</w:t>
       </w:r>
@@ -7898,7 +8079,11 @@
         <w:t>JVM</w:t>
       </w:r>
       <w:r>
-        <w:t xml:space="preserve">. </w:t>
+        <w:t>.</w:t>
+      </w:r>
+      <w:proofErr w:type="gramEnd"/>
+      <w:r>
+        <w:t xml:space="preserve"> </w:t>
       </w:r>
       <w:r>
         <w:rPr>
@@ -8285,7 +8470,7 @@
           <w:lang w:val="bg-BG"/>
         </w:rPr>
       </w:pPr>
-      <w:bookmarkStart w:id="18" w:name="_Toc454837643"/>
+      <w:bookmarkStart w:id="18" w:name="_Toc454882811"/>
       <w:r>
         <w:lastRenderedPageBreak/>
         <w:t>NetBeans</w:t>
@@ -8507,7 +8692,7 @@
           <w:lang w:val="bg-BG"/>
         </w:rPr>
       </w:pPr>
-      <w:bookmarkStart w:id="19" w:name="_Toc454837644"/>
+      <w:bookmarkStart w:id="19" w:name="_Toc454882812"/>
       <w:r>
         <w:t>JUnit</w:t>
       </w:r>
@@ -8520,6 +8705,7 @@
           <w:lang w:val="bg-BG"/>
         </w:rPr>
       </w:pPr>
+      <w:proofErr w:type="gramStart"/>
       <w:r>
         <w:t>JUnit</w:t>
       </w:r>
@@ -8530,7 +8716,11 @@
         <w:t xml:space="preserve"> е софтуерна рамка за компонентно тестване за езика </w:t>
       </w:r>
       <w:r>
-        <w:t xml:space="preserve">Java. </w:t>
+        <w:t>Java.</w:t>
+      </w:r>
+      <w:proofErr w:type="gramEnd"/>
+      <w:r>
+        <w:t xml:space="preserve"> </w:t>
       </w:r>
       <w:r>
         <w:rPr>
@@ -8591,6 +8781,7 @@
         </w:rPr>
         <w:fldChar w:fldCharType="separate"/>
       </w:r>
+      <w:proofErr w:type="gramStart"/>
       <w:r>
         <w:t xml:space="preserve">Фигура </w:t>
       </w:r>
@@ -8621,6 +8812,7 @@
         </w:rPr>
         <w:t xml:space="preserve"> показва примерни резултати от тестване на проект.</w:t>
       </w:r>
+      <w:proofErr w:type="gramEnd"/>
     </w:p>
     <w:p>
       <w:pPr>
@@ -8732,7 +8924,7 @@
         </w:numPr>
         <w:spacing w:before="0" w:after="240"/>
       </w:pPr>
-      <w:bookmarkStart w:id="21" w:name="_Toc454837645"/>
+      <w:bookmarkStart w:id="21" w:name="_Toc454882813"/>
       <w:r>
         <w:lastRenderedPageBreak/>
         <w:t>Git</w:t>
@@ -8743,6 +8935,7 @@
       <w:pPr>
         <w:ind w:firstLine="567"/>
       </w:pPr>
+      <w:proofErr w:type="gramStart"/>
       <w:r>
         <w:t>Git</w:t>
       </w:r>
@@ -8758,6 +8951,7 @@
         </w:rPr>
         <w:t xml:space="preserve"> широко използвана в софтуерната разработка.</w:t>
       </w:r>
+      <w:proofErr w:type="gramEnd"/>
       <w:r>
         <w:rPr>
           <w:lang w:val="bg-BG"/>
@@ -8982,7 +9176,7 @@
         </w:numPr>
         <w:spacing w:before="0" w:after="240"/>
       </w:pPr>
-      <w:bookmarkStart w:id="23" w:name="_Toc454837646"/>
+      <w:bookmarkStart w:id="23" w:name="_Toc454882814"/>
       <w:r>
         <w:t xml:space="preserve">Apache </w:t>
       </w:r>
@@ -8999,6 +9193,7 @@
           <w:lang w:val="bg-BG"/>
         </w:rPr>
       </w:pPr>
+      <w:proofErr w:type="gramStart"/>
       <w:r>
         <w:t xml:space="preserve">Maven </w:t>
       </w:r>
@@ -9015,7 +9210,14 @@
         <w:rPr>
           <w:lang w:val="bg-BG"/>
         </w:rPr>
-        <w:t xml:space="preserve">проекти. </w:t>
+        <w:t>проекти.</w:t>
+      </w:r>
+      <w:proofErr w:type="gramEnd"/>
+      <w:r>
+        <w:rPr>
+          <w:lang w:val="bg-BG"/>
+        </w:rPr>
+        <w:t xml:space="preserve"> </w:t>
       </w:r>
       <w:r>
         <w:rPr>
@@ -9050,6 +9252,7 @@
         </w:rPr>
         <w:t xml:space="preserve"> в основната директория на проекта. </w:t>
       </w:r>
+      <w:proofErr w:type="gramStart"/>
       <w:r>
         <w:t xml:space="preserve">Maven </w:t>
       </w:r>
@@ -9066,7 +9269,14 @@
         <w:rPr>
           <w:lang w:val="bg-BG"/>
         </w:rPr>
-        <w:t xml:space="preserve">библиотеки и приставки от множество хранилища като ги запазва в локален кеш от изтеглени артефакти. Втората основна функция на </w:t>
+        <w:t>библиотеки и приставки от множество хранилища като ги запазва в локален кеш от изтеглени артефакти.</w:t>
+      </w:r>
+      <w:proofErr w:type="gramEnd"/>
+      <w:r>
+        <w:rPr>
+          <w:lang w:val="bg-BG"/>
+        </w:rPr>
+        <w:t xml:space="preserve"> Втората основна функция на </w:t>
       </w:r>
       <w:r>
         <w:t>Maven</w:t>
@@ -9247,7 +9457,7 @@
           <w:lang w:val="bg-BG"/>
         </w:rPr>
       </w:pPr>
-      <w:bookmarkStart w:id="25" w:name="_Toc454837647"/>
+      <w:bookmarkStart w:id="25" w:name="_Toc454882815"/>
       <w:r>
         <w:lastRenderedPageBreak/>
         <w:t>XML</w:t>
@@ -9261,6 +9471,7 @@
           <w:lang w:val="bg-BG"/>
         </w:rPr>
       </w:pPr>
+      <w:proofErr w:type="gramStart"/>
       <w:r>
         <w:t xml:space="preserve">XML </w:t>
       </w:r>
@@ -9268,7 +9479,14 @@
         <w:rPr>
           <w:lang w:val="bg-BG"/>
         </w:rPr>
-        <w:t xml:space="preserve">е маркиращ език, който дефинира правила за създаване на документи във формат подходящ за четене от хора и компютри. Въпреки че дизайна на </w:t>
+        <w:t>е маркиращ език, който дефинира правила за създаване на документи във формат подходящ за четене от хора и компютри.</w:t>
+      </w:r>
+      <w:proofErr w:type="gramEnd"/>
+      <w:r>
+        <w:rPr>
+          <w:lang w:val="bg-BG"/>
+        </w:rPr>
+        <w:t xml:space="preserve"> Въпреки че дизайна на </w:t>
       </w:r>
       <w:r>
         <w:t xml:space="preserve">XML </w:t>
@@ -9297,6 +9515,7 @@
         </w:rPr>
         <w:t xml:space="preserve"> </w:t>
       </w:r>
+      <w:proofErr w:type="gramStart"/>
       <w:r>
         <w:t xml:space="preserve">XML </w:t>
       </w:r>
@@ -9315,6 +9534,7 @@
         </w:rPr>
         <w:t xml:space="preserve"> сервизи.</w:t>
       </w:r>
+      <w:proofErr w:type="gramEnd"/>
       <w:r>
         <w:rPr>
           <w:lang w:val="bg-BG"/>
@@ -9515,7 +9735,7 @@
           <w:lang w:val="bg-BG"/>
         </w:rPr>
       </w:pPr>
-      <w:bookmarkStart w:id="27" w:name="_Toc454837648"/>
+      <w:bookmarkStart w:id="27" w:name="_Toc454882816"/>
       <w:r>
         <w:t>JAXB</w:t>
       </w:r>
@@ -9528,6 +9748,7 @@
           <w:lang w:val="bg-BG"/>
         </w:rPr>
       </w:pPr>
+      <w:proofErr w:type="gramStart"/>
       <w:r>
         <w:t xml:space="preserve">JAXB </w:t>
       </w:r>
@@ -9582,12 +9803,14 @@
         </w:rPr>
         <w:t>представяния.</w:t>
       </w:r>
+      <w:proofErr w:type="gramEnd"/>
       <w:r>
         <w:rPr>
           <w:lang w:val="bg-BG"/>
         </w:rPr>
         <w:t xml:space="preserve"> </w:t>
       </w:r>
+      <w:proofErr w:type="gramStart"/>
       <w:r>
         <w:t xml:space="preserve">JAXB </w:t>
       </w:r>
@@ -9607,7 +9830,11 @@
         <w:t xml:space="preserve"> приложението, които ще се пакетират в </w:t>
       </w:r>
       <w:r>
-        <w:t xml:space="preserve">XML. </w:t>
+        <w:t>XML.</w:t>
+      </w:r>
+      <w:proofErr w:type="gramEnd"/>
+      <w:r>
+        <w:t xml:space="preserve"> </w:t>
       </w:r>
       <w:r>
         <w:rPr>
@@ -9803,7 +10030,7 @@
           <w:lang w:val="bg-BG"/>
         </w:rPr>
       </w:pPr>
-      <w:bookmarkStart w:id="29" w:name="_Toc454837649"/>
+      <w:bookmarkStart w:id="29" w:name="_Toc454882817"/>
       <w:r>
         <w:lastRenderedPageBreak/>
         <w:t>Swing</w:t>
@@ -10076,7 +10303,7 @@
           <w:lang w:val="bg-BG"/>
         </w:rPr>
       </w:pPr>
-      <w:bookmarkStart w:id="31" w:name="_Toc454837650"/>
+      <w:bookmarkStart w:id="31" w:name="_Toc454882818"/>
       <w:r>
         <w:rPr>
           <w:lang w:val="bg-BG"/>
@@ -10097,7 +10324,7 @@
           <w:lang w:val="bg-BG"/>
         </w:rPr>
       </w:pPr>
-      <w:bookmarkStart w:id="32" w:name="_Toc454837651"/>
+      <w:bookmarkStart w:id="32" w:name="_Toc454882819"/>
       <w:r>
         <w:rPr>
           <w:lang w:val="bg-BG"/>
@@ -10786,7 +11013,7 @@
           <w:lang w:val="bg-BG"/>
         </w:rPr>
       </w:pPr>
-      <w:bookmarkStart w:id="35" w:name="_Toc454837652"/>
+      <w:bookmarkStart w:id="35" w:name="_Toc454882820"/>
       <w:r>
         <w:rPr>
           <w:lang w:val="bg-BG"/>
@@ -10894,7 +11121,7 @@
           <w:lang w:val="bg-BG"/>
         </w:rPr>
       </w:pPr>
-      <w:bookmarkStart w:id="36" w:name="_Toc454837653"/>
+      <w:bookmarkStart w:id="36" w:name="_Toc454882821"/>
       <w:r>
         <w:rPr>
           <w:lang w:val="bg-BG"/>
@@ -11179,7 +11406,7 @@
           <w:lang w:val="bg-BG"/>
         </w:rPr>
       </w:pPr>
-      <w:bookmarkStart w:id="37" w:name="_Toc454837654"/>
+      <w:bookmarkStart w:id="37" w:name="_Toc454882822"/>
       <w:r>
         <w:rPr>
           <w:lang w:val="bg-BG"/>
@@ -11770,7 +11997,7 @@
           <w:lang w:val="bg-BG"/>
         </w:rPr>
       </w:pPr>
-      <w:bookmarkStart w:id="38" w:name="_Toc454837655"/>
+      <w:bookmarkStart w:id="38" w:name="_Toc454882823"/>
       <w:r>
         <w:rPr>
           <w:lang w:val="bg-BG"/>
@@ -11792,7 +12019,7 @@
           <w:lang w:val="bg-BG"/>
         </w:rPr>
       </w:pPr>
-      <w:bookmarkStart w:id="39" w:name="_Toc454837656"/>
+      <w:bookmarkStart w:id="39" w:name="_Toc454882824"/>
       <w:r>
         <w:rPr>
           <w:lang w:val="bg-BG"/>
@@ -11826,7 +12053,7 @@
           <w:lang w:val="bg-BG"/>
         </w:rPr>
       </w:pPr>
-      <w:bookmarkStart w:id="40" w:name="_Toc454837657"/>
+      <w:bookmarkStart w:id="40" w:name="_Toc454882825"/>
       <w:r>
         <w:rPr>
           <w:lang w:val="bg-BG"/>
@@ -12008,6 +12235,7 @@
           <w:lang w:val="bg-BG"/>
         </w:rPr>
       </w:pPr>
+      <w:proofErr w:type="gramStart"/>
       <w:r>
         <w:rPr>
           <w:b/>
@@ -12021,7 +12249,14 @@
         <w:rPr>
           <w:lang w:val="bg-BG"/>
         </w:rPr>
-        <w:t>Дефинира поведението на стохастичните променливи. Всяка инстанция на променлива притежава низов идентификатор, чрез който може да бъде реферирана от възли на калкулационното дърво. Всяка имплементация на интерфейса трябва да реализира методите за извличане на единична стойност и генерирането на серия от стойности с определена дължина.</w:t>
+        <w:t>Дефинира поведението на стохастичните променливи.</w:t>
+      </w:r>
+      <w:proofErr w:type="gramEnd"/>
+      <w:r>
+        <w:rPr>
+          <w:lang w:val="bg-BG"/>
+        </w:rPr>
+        <w:t xml:space="preserve"> Всяка инстанция на променлива притежава низов идентификатор, чрез който може да бъде реферирана от възли на калкулационното дърво. Всяка имплементация на интерфейса трябва да реализира методите за извличане на единична стойност и генерирането на серия от стойности с определена дължина.</w:t>
       </w:r>
     </w:p>
     <w:p>
@@ -12031,6 +12266,7 @@
           <w:lang w:val="bg-BG"/>
         </w:rPr>
       </w:pPr>
+      <w:proofErr w:type="gramStart"/>
       <w:r>
         <w:rPr>
           <w:b/>
@@ -12044,7 +12280,14 @@
         <w:rPr>
           <w:lang w:val="bg-BG"/>
         </w:rPr>
-        <w:t xml:space="preserve">Абстрактният клас за стохастична променлива събира в себе си обща функционалност на всички свои наследници. Общата функционалност се изразява в управлението на идентификатора на променливата, както и наличието на генератор на случайни числа. С цел повторяемост на тестовите резултати на генератор а може да бъде зададен </w:t>
+        <w:t>Абстрактният клас за стохастична променлива събира в себе си обща функционалност на всички свои наследници.</w:t>
+      </w:r>
+      <w:proofErr w:type="gramEnd"/>
+      <w:r>
+        <w:rPr>
+          <w:lang w:val="bg-BG"/>
+        </w:rPr>
+        <w:t xml:space="preserve"> Общата функционалност се изразява в управлението на идентификатора на променливата, както и наличието на генератор на случайни числа. С цел повторяемост на тестовите резултати на генератор а може да бъде зададен </w:t>
       </w:r>
       <w:r>
         <w:t>seed.</w:t>
@@ -12115,6 +12358,7 @@
           <w:lang w:val="bg-BG"/>
         </w:rPr>
       </w:pPr>
+      <w:proofErr w:type="gramStart"/>
       <w:r>
         <w:rPr>
           <w:b/>
@@ -12137,7 +12381,11 @@
         <w:t>Поражда серии с равномерно разпределение</w:t>
       </w:r>
       <w:r>
-        <w:t xml:space="preserve">. </w:t>
+        <w:t>.</w:t>
+      </w:r>
+      <w:proofErr w:type="gramEnd"/>
+      <w:r>
+        <w:t xml:space="preserve"> </w:t>
       </w:r>
       <w:r>
         <w:rPr>
@@ -12190,6 +12438,7 @@
           <w:lang w:val="bg-BG"/>
         </w:rPr>
       </w:pPr>
+      <w:proofErr w:type="gramStart"/>
       <w:r>
         <w:rPr>
           <w:b/>
@@ -12203,7 +12452,14 @@
         <w:rPr>
           <w:lang w:val="bg-BG"/>
         </w:rPr>
-        <w:t>– Поражда серии с нормално разпределение. Аргументи:</w:t>
+        <w:t>– Поражда серии с нормално разпределение.</w:t>
+      </w:r>
+      <w:proofErr w:type="gramEnd"/>
+      <w:r>
+        <w:rPr>
+          <w:lang w:val="bg-BG"/>
+        </w:rPr>
+        <w:t xml:space="preserve"> Аргументи:</w:t>
       </w:r>
     </w:p>
     <w:p>
@@ -12256,6 +12512,7 @@
           <w:lang w:val="bg-BG"/>
         </w:rPr>
       </w:pPr>
+      <w:proofErr w:type="gramStart"/>
       <w:r>
         <w:rPr>
           <w:b/>
@@ -12275,7 +12532,14 @@
         <w:rPr>
           <w:lang w:val="bg-BG"/>
         </w:rPr>
-        <w:t>. Аргументи:</w:t>
+        <w:t>.</w:t>
+      </w:r>
+      <w:proofErr w:type="gramEnd"/>
+      <w:r>
+        <w:rPr>
+          <w:lang w:val="bg-BG"/>
+        </w:rPr>
+        <w:t xml:space="preserve"> Аргументи:</w:t>
       </w:r>
     </w:p>
     <w:p>
@@ -12328,6 +12592,7 @@
           <w:lang w:val="bg-BG"/>
         </w:rPr>
       </w:pPr>
+      <w:proofErr w:type="gramStart"/>
       <w:r>
         <w:rPr>
           <w:b/>
@@ -12359,7 +12624,14 @@
         <w:rPr>
           <w:lang w:val="bg-BG"/>
         </w:rPr>
-        <w:t>разпределение. Аргументи:</w:t>
+        <w:t>разпределение.</w:t>
+      </w:r>
+      <w:proofErr w:type="gramEnd"/>
+      <w:r>
+        <w:rPr>
+          <w:lang w:val="bg-BG"/>
+        </w:rPr>
+        <w:t xml:space="preserve"> Аргументи:</w:t>
       </w:r>
     </w:p>
     <w:p>
@@ -12412,6 +12684,7 @@
           <w:lang w:val="bg-BG"/>
         </w:rPr>
       </w:pPr>
+      <w:proofErr w:type="gramStart"/>
       <w:r>
         <w:rPr>
           <w:b/>
@@ -12428,7 +12701,14 @@
         <w:rPr>
           <w:lang w:val="bg-BG"/>
         </w:rPr>
-        <w:t>. Аргумент</w:t>
+        <w:t>.</w:t>
+      </w:r>
+      <w:proofErr w:type="gramEnd"/>
+      <w:r>
+        <w:rPr>
+          <w:lang w:val="bg-BG"/>
+        </w:rPr>
+        <w:t xml:space="preserve"> Аргумент</w:t>
       </w:r>
       <w:r>
         <w:rPr>
@@ -12494,7 +12774,7 @@
         </w:rPr>
       </w:pPr>
       <w:bookmarkStart w:id="42" w:name="_Ref454834234"/>
-      <w:bookmarkStart w:id="43" w:name="_Toc454837658"/>
+      <w:bookmarkStart w:id="43" w:name="_Toc454882826"/>
       <w:r>
         <w:rPr>
           <w:lang w:val="bg-BG"/>
@@ -12617,7 +12897,7 @@
           <w:lang w:val="bg-BG"/>
         </w:rPr>
       </w:pPr>
-      <w:bookmarkStart w:id="44" w:name="_Toc454837659"/>
+      <w:bookmarkStart w:id="44" w:name="_Toc454882827"/>
       <w:r>
         <w:rPr>
           <w:lang w:val="bg-BG"/>
@@ -12634,6 +12914,7 @@
           <w:lang w:val="bg-BG"/>
         </w:rPr>
       </w:pPr>
+      <w:proofErr w:type="gramStart"/>
       <w:r>
         <w:rPr>
           <w:b/>
@@ -12647,7 +12928,14 @@
         <w:rPr>
           <w:lang w:val="bg-BG"/>
         </w:rPr>
-        <w:t xml:space="preserve">Дефинира интерфейса на всички калкулационни възли. Всеки възел притежава низов идентификатор. Според нуждата може да се добави семантика във възела чрез свойствата „Роля” и „Описание”. </w:t>
+        <w:t>Дефинира интерфейса на всички калкулационни възли.</w:t>
+      </w:r>
+      <w:proofErr w:type="gramEnd"/>
+      <w:r>
+        <w:rPr>
+          <w:lang w:val="bg-BG"/>
+        </w:rPr>
+        <w:t xml:space="preserve"> Всеки възел притежава низов идентификатор. Според нуждата може да се добави семантика във възела чрез свойствата „Роля” и „Описание”. </w:t>
       </w:r>
     </w:p>
     <w:p>
@@ -12813,6 +13101,7 @@
           <w:lang w:val="bg-BG"/>
         </w:rPr>
       </w:pPr>
+      <w:proofErr w:type="gramStart"/>
       <w:r>
         <w:rPr>
           <w:b/>
@@ -12826,7 +13115,14 @@
         <w:rPr>
           <w:lang w:val="bg-BG"/>
         </w:rPr>
-        <w:t xml:space="preserve">Реализира общата функционалност на всички операционни възли. Отговаря за управлението на възловия идентификатор, ролята и описанието на възела. От важно значение за </w:t>
+        <w:t>Реализира общата функционалност на всички операционни възли.</w:t>
+      </w:r>
+      <w:proofErr w:type="gramEnd"/>
+      <w:r>
+        <w:rPr>
+          <w:lang w:val="bg-BG"/>
+        </w:rPr>
+        <w:t xml:space="preserve"> Отговаря за управлението на възловия идентификатор, ролята и описанието на възела. От важно значение за </w:t>
       </w:r>
       <w:r>
         <w:rPr>
@@ -12925,7 +13221,7 @@
         </w:rPr>
       </w:pPr>
       <w:bookmarkStart w:id="45" w:name="_Ref454815015"/>
-      <w:bookmarkStart w:id="46" w:name="_Toc454837660"/>
+      <w:bookmarkStart w:id="46" w:name="_Toc454882828"/>
       <w:r>
         <w:rPr>
           <w:lang w:val="bg-BG"/>
@@ -12956,6 +13252,7 @@
           <w:lang w:val="bg-BG"/>
         </w:rPr>
       </w:pPr>
+      <w:proofErr w:type="gramStart"/>
       <w:r>
         <w:rPr>
           <w:b/>
@@ -12969,7 +13266,14 @@
         <w:rPr>
           <w:lang w:val="bg-BG"/>
         </w:rPr>
-        <w:t xml:space="preserve">Този възел има функционалност на константна стойност. Независимо от симулационния контекст винаги връща зададената стойност на свойството си </w:t>
+        <w:t>Този възел има функционалност на константна стойност.</w:t>
+      </w:r>
+      <w:proofErr w:type="gramEnd"/>
+      <w:r>
+        <w:rPr>
+          <w:lang w:val="bg-BG"/>
+        </w:rPr>
+        <w:t xml:space="preserve"> Независимо от симулационния контекст винаги връща зададената стойност на свойството си </w:t>
       </w:r>
       <w:r>
         <w:t>value.</w:t>
@@ -12988,6 +13292,7 @@
           <w:lang w:val="bg-BG"/>
         </w:rPr>
       </w:pPr>
+      <w:proofErr w:type="gramStart"/>
       <w:r>
         <w:rPr>
           <w:b/>
@@ -13004,7 +13309,14 @@
         <w:rPr>
           <w:lang w:val="bg-BG"/>
         </w:rPr>
-        <w:t xml:space="preserve">Този възел реферира стойността на стохастична променлива. Свойството му </w:t>
+        <w:t>Този възел реферира стойността на стохастична променлива.</w:t>
+      </w:r>
+      <w:proofErr w:type="gramEnd"/>
+      <w:r>
+        <w:rPr>
+          <w:lang w:val="bg-BG"/>
+        </w:rPr>
+        <w:t xml:space="preserve"> Свойството му </w:t>
       </w:r>
       <w:r>
         <w:t xml:space="preserve">“name” </w:t>
@@ -13183,7 +13495,7 @@
           <w:lang w:val="bg-BG"/>
         </w:rPr>
       </w:pPr>
-      <w:bookmarkStart w:id="48" w:name="_Toc454837661"/>
+      <w:bookmarkStart w:id="48" w:name="_Toc454882829"/>
       <w:r>
         <w:rPr>
           <w:lang w:val="bg-BG"/>
@@ -13200,6 +13512,7 @@
           <w:lang w:val="bg-BG"/>
         </w:rPr>
       </w:pPr>
+      <w:proofErr w:type="gramStart"/>
       <w:r>
         <w:rPr>
           <w:b/>
@@ -13213,7 +13526,14 @@
         <w:rPr>
           <w:lang w:val="bg-BG"/>
         </w:rPr>
-        <w:t>Базов клас за всички едноаргументни калкулационни възли. Съдържа функционалност за управление на аргумента.</w:t>
+        <w:t>Базов клас за всички едноаргументни калкулационни възли.</w:t>
+      </w:r>
+      <w:proofErr w:type="gramEnd"/>
+      <w:r>
+        <w:rPr>
+          <w:lang w:val="bg-BG"/>
+        </w:rPr>
+        <w:t xml:space="preserve"> Съдържа функционалност за управление на аргумента.</w:t>
       </w:r>
     </w:p>
     <w:p>
@@ -13366,7 +13686,7 @@
           <w:lang w:val="bg-BG"/>
         </w:rPr>
       </w:pPr>
-      <w:bookmarkStart w:id="49" w:name="_Toc454837662"/>
+      <w:bookmarkStart w:id="49" w:name="_Toc454882830"/>
       <w:r>
         <w:rPr>
           <w:lang w:val="bg-BG"/>
@@ -13382,6 +13702,7 @@
           <w:lang w:val="bg-BG"/>
         </w:rPr>
       </w:pPr>
+      <w:proofErr w:type="gramStart"/>
       <w:r>
         <w:rPr>
           <w:b/>
@@ -13397,6 +13718,7 @@
         </w:rPr>
         <w:t>Базов клас за всички двуаргументни възли, съдържа масив от два калкулационни възела, които се управляват от наследниците.</w:t>
       </w:r>
+      <w:proofErr w:type="gramEnd"/>
     </w:p>
     <w:p>
       <w:pPr>
@@ -13559,7 +13881,7 @@
           <w:lang w:val="bg-BG"/>
         </w:rPr>
       </w:pPr>
-      <w:bookmarkStart w:id="50" w:name="_Toc454837663"/>
+      <w:bookmarkStart w:id="50" w:name="_Toc454882831"/>
       <w:r>
         <w:rPr>
           <w:lang w:val="bg-BG"/>
@@ -13575,6 +13897,7 @@
           <w:lang w:val="bg-BG"/>
         </w:rPr>
       </w:pPr>
+      <w:proofErr w:type="gramStart"/>
       <w:r>
         <w:rPr>
           <w:b/>
@@ -13591,7 +13914,14 @@
         <w:rPr>
           <w:lang w:val="bg-BG"/>
         </w:rPr>
-        <w:t>Базов клас за всички многоаргументни възли. Съдържа списък от калкулационни възли, върху които да бъде изпълнена груповата операция определена от конкретния наследник.</w:t>
+        <w:t>Базов клас за всички многоаргументни възли.</w:t>
+      </w:r>
+      <w:proofErr w:type="gramEnd"/>
+      <w:r>
+        <w:rPr>
+          <w:lang w:val="bg-BG"/>
+        </w:rPr>
+        <w:t xml:space="preserve"> Съдържа списък от калкулационни възли, върху които да бъде изпълнена груповата операция определена от конкретния наследник.</w:t>
       </w:r>
     </w:p>
     <w:p>
@@ -13822,7 +14152,7 @@
         </w:rPr>
       </w:pPr>
       <w:bookmarkStart w:id="51" w:name="_Ref454630073"/>
-      <w:bookmarkStart w:id="52" w:name="_Toc454837664"/>
+      <w:bookmarkStart w:id="52" w:name="_Toc454882832"/>
       <w:r>
         <w:rPr>
           <w:lang w:val="bg-BG"/>
@@ -14152,7 +14482,7 @@
         </w:rPr>
       </w:pPr>
       <w:bookmarkStart w:id="54" w:name="_Ref454810865"/>
-      <w:bookmarkStart w:id="55" w:name="_Toc454837665"/>
+      <w:bookmarkStart w:id="55" w:name="_Toc454882833"/>
       <w:r>
         <w:rPr>
           <w:lang w:val="bg-BG"/>
@@ -14300,6 +14630,7 @@
         </w:rPr>
         <w:t xml:space="preserve"> </w:t>
       </w:r>
+      <w:proofErr w:type="gramStart"/>
       <w:r>
         <w:t xml:space="preserve">XML </w:t>
       </w:r>
@@ -14374,6 +14705,7 @@
         </w:rPr>
         <w:t>.</w:t>
       </w:r>
+      <w:proofErr w:type="gramEnd"/>
     </w:p>
     <w:p>
       <w:pPr>
@@ -14489,7 +14821,7 @@
         </w:rPr>
       </w:pPr>
       <w:bookmarkStart w:id="57" w:name="_Ref454810877"/>
-      <w:bookmarkStart w:id="58" w:name="_Toc454837666"/>
+      <w:bookmarkStart w:id="58" w:name="_Toc454882834"/>
       <w:r>
         <w:rPr>
           <w:lang w:val="bg-BG"/>
@@ -14675,6 +15007,7 @@
         </w:rPr>
         <w:t xml:space="preserve">по един за всеки възел от калкулационното дърво. </w:t>
       </w:r>
+      <w:proofErr w:type="gramStart"/>
       <w:r>
         <w:t xml:space="preserve">NodeValues </w:t>
       </w:r>
@@ -14682,8 +15015,16 @@
         <w:rPr>
           <w:lang w:val="bg-BG"/>
         </w:rPr>
-        <w:t xml:space="preserve">съдържа идентификатора на възела и масив със симулираните му стойности. </w:t>
-      </w:r>
+        <w:t>съдържа идентификатора на възела и масив със симулираните му стойности.</w:t>
+      </w:r>
+      <w:proofErr w:type="gramEnd"/>
+      <w:r>
+        <w:rPr>
+          <w:lang w:val="bg-BG"/>
+        </w:rPr>
+        <w:t xml:space="preserve"> </w:t>
+      </w:r>
+      <w:proofErr w:type="gramStart"/>
       <w:r>
         <w:t xml:space="preserve">XML </w:t>
       </w:r>
@@ -14752,6 +15093,7 @@
         </w:rPr>
         <w:t>.</w:t>
       </w:r>
+      <w:proofErr w:type="gramEnd"/>
     </w:p>
     <w:p>
       <w:pPr>
@@ -14864,7 +15206,7 @@
         <w:spacing w:before="0" w:after="240"/>
       </w:pPr>
       <w:bookmarkStart w:id="60" w:name="_Ref454644232"/>
-      <w:bookmarkStart w:id="61" w:name="_Toc454837667"/>
+      <w:bookmarkStart w:id="61" w:name="_Toc454882835"/>
       <w:r>
         <w:rPr>
           <w:lang w:val="bg-BG"/>
@@ -14888,7 +15230,7 @@
         </w:rPr>
       </w:pPr>
       <w:bookmarkStart w:id="62" w:name="_Ref454643413"/>
-      <w:bookmarkStart w:id="63" w:name="_Toc454837668"/>
+      <w:bookmarkStart w:id="63" w:name="_Toc454882836"/>
       <w:r>
         <w:rPr>
           <w:lang w:val="bg-BG"/>
@@ -15265,8 +15607,8 @@
         <w:spacing w:before="0" w:after="240"/>
       </w:pPr>
       <w:bookmarkStart w:id="65" w:name="_Ref454648876"/>
-      <w:bookmarkStart w:id="66" w:name="_Toc454837669"/>
-      <w:bookmarkStart w:id="67" w:name="_Ref454644149"/>
+      <w:bookmarkStart w:id="66" w:name="_Ref454644149"/>
+      <w:bookmarkStart w:id="67" w:name="_Toc454882837"/>
       <w:r>
         <w:rPr>
           <w:lang w:val="bg-BG"/>
@@ -15275,7 +15617,7 @@
         <w:t>Реализация на променливите</w:t>
       </w:r>
       <w:bookmarkEnd w:id="65"/>
-      <w:bookmarkEnd w:id="66"/>
+      <w:bookmarkEnd w:id="67"/>
     </w:p>
     <w:p>
       <w:pPr>
@@ -15307,6 +15649,7 @@
           <w:lang w:val="bg-BG"/>
         </w:rPr>
       </w:pPr>
+      <w:proofErr w:type="gramStart"/>
       <w:r>
         <w:rPr>
           <w:b/>
@@ -15353,7 +15696,14 @@
         <w:rPr>
           <w:lang w:val="bg-BG"/>
         </w:rPr>
-        <w:t xml:space="preserve"> симулационни цикли. Съхранението на извлечените серии се реализира съгласно организацията на достъп представена в раздел </w:t>
+        <w:t xml:space="preserve"> симулационни цикли.</w:t>
+      </w:r>
+      <w:proofErr w:type="gramEnd"/>
+      <w:r>
+        <w:rPr>
+          <w:lang w:val="bg-BG"/>
+        </w:rPr>
+        <w:t xml:space="preserve"> Съхранението на извлечените серии се реализира съгласно организацията на достъп представена в раздел </w:t>
       </w:r>
       <w:r>
         <w:rPr>
@@ -15525,7 +15875,7 @@
         </w:rPr>
       </w:pPr>
       <w:bookmarkStart w:id="68" w:name="_Ref454806189"/>
-      <w:bookmarkStart w:id="69" w:name="_Toc454837670"/>
+      <w:bookmarkStart w:id="69" w:name="_Toc454882838"/>
       <w:r>
         <w:rPr>
           <w:lang w:val="bg-BG"/>
@@ -15533,7 +15883,7 @@
         <w:lastRenderedPageBreak/>
         <w:t>Обхождане на изчислителните дървета</w:t>
       </w:r>
-      <w:bookmarkEnd w:id="67"/>
+      <w:bookmarkEnd w:id="66"/>
       <w:bookmarkEnd w:id="68"/>
       <w:bookmarkEnd w:id="69"/>
     </w:p>
@@ -15763,7 +16113,7 @@
           <w:lang w:val="bg-BG"/>
         </w:rPr>
       </w:pPr>
-      <w:bookmarkStart w:id="71" w:name="_Toc454837671"/>
+      <w:bookmarkStart w:id="71" w:name="_Toc454882839"/>
       <w:r>
         <w:rPr>
           <w:lang w:val="bg-BG"/>
@@ -15817,6 +16167,7 @@
       <w:r>
         <w:t xml:space="preserve"> </w:t>
       </w:r>
+      <w:proofErr w:type="gramStart"/>
       <w:r>
         <w:rPr>
           <w:lang w:val="bg-BG"/>
@@ -15830,7 +16181,14 @@
         <w:rPr>
           <w:lang w:val="bg-BG"/>
         </w:rPr>
-        <w:t xml:space="preserve">Този интерфейс има единствен метод </w:t>
+        <w:t>Този</w:t>
+      </w:r>
+      <w:proofErr w:type="gramEnd"/>
+      <w:r>
+        <w:rPr>
+          <w:lang w:val="bg-BG"/>
+        </w:rPr>
+        <w:t xml:space="preserve"> интерфейс има единствен метод </w:t>
       </w:r>
       <w:r>
         <w:t>walk,</w:t>
@@ -15864,6 +16222,7 @@
           <w:docGrid w:linePitch="360"/>
         </w:sectPr>
       </w:pPr>
+      <w:proofErr w:type="gramStart"/>
       <w:r>
         <w:rPr>
           <w:b/>
@@ -15912,6 +16271,7 @@
         </w:rPr>
         <w:t>.</w:t>
       </w:r>
+      <w:proofErr w:type="gramEnd"/>
       <w:r>
         <w:rPr>
           <w:lang w:val="bg-BG"/>
@@ -15955,7 +16315,7 @@
           <w:lang w:val="bg-BG"/>
         </w:rPr>
       </w:pPr>
-      <w:bookmarkStart w:id="72" w:name="_Toc454837672"/>
+      <w:bookmarkStart w:id="72" w:name="_Toc454882840"/>
       <w:r>
         <w:rPr>
           <w:lang w:val="bg-BG"/>
@@ -16039,6 +16399,7 @@
           <w:lang w:val="bg-BG"/>
         </w:rPr>
       </w:pPr>
+      <w:proofErr w:type="gramStart"/>
       <w:r>
         <w:rPr>
           <w:b/>
@@ -16052,7 +16413,14 @@
         <w:rPr>
           <w:lang w:val="bg-BG"/>
         </w:rPr>
-        <w:t xml:space="preserve">Този манипулатор преброява възлите в калкулационното дърво. Използва се за </w:t>
+        <w:t>Този манипулатор преброява възлите в калкулационното дърво.</w:t>
+      </w:r>
+      <w:proofErr w:type="gramEnd"/>
+      <w:r>
+        <w:rPr>
+          <w:lang w:val="bg-BG"/>
+        </w:rPr>
+        <w:t xml:space="preserve"> Използва се за </w:t>
       </w:r>
       <w:r>
         <w:rPr>
@@ -16074,6 +16442,7 @@
           <w:lang w:val="bg-BG"/>
         </w:rPr>
       </w:pPr>
+      <w:proofErr w:type="gramStart"/>
       <w:r>
         <w:rPr>
           <w:b/>
@@ -16134,7 +16503,14 @@
         <w:rPr>
           <w:lang w:val="bg-BG"/>
         </w:rPr>
-        <w:t xml:space="preserve">. </w:t>
+        <w:t>.</w:t>
+      </w:r>
+      <w:proofErr w:type="gramEnd"/>
+      <w:r>
+        <w:rPr>
+          <w:lang w:val="bg-BG"/>
+        </w:rPr>
+        <w:t xml:space="preserve"> </w:t>
       </w:r>
       <w:r>
         <w:rPr>
@@ -16180,6 +16556,7 @@
           <w:lang w:val="bg-BG"/>
         </w:rPr>
       </w:pPr>
+      <w:proofErr w:type="gramStart"/>
       <w:r>
         <w:rPr>
           <w:b/>
@@ -16234,7 +16611,14 @@
         <w:rPr>
           <w:lang w:val="bg-BG"/>
         </w:rPr>
-        <w:t>. Освен установяването на правилния индекс за всеки възел от дървото, манипулатора изгражда индекс на възлите (</w:t>
+        <w:t>.</w:t>
+      </w:r>
+      <w:proofErr w:type="gramEnd"/>
+      <w:r>
+        <w:rPr>
+          <w:lang w:val="bg-BG"/>
+        </w:rPr>
+        <w:t xml:space="preserve"> Освен установяването на правилния индекс за всеки възел от дървото, манипулатора изгражда индекс на възлите (</w:t>
       </w:r>
       <w:r>
         <w:t>Map&lt;Integerm Node&gt;</w:t>
@@ -16267,6 +16651,7 @@
           <w:docGrid w:linePitch="360"/>
         </w:sectPr>
       </w:pPr>
+      <w:proofErr w:type="gramStart"/>
       <w:r>
         <w:rPr>
           <w:b/>
@@ -16285,6 +16670,7 @@
         </w:rPr>
         <w:t>Това е клас, който предоставя статични методи за манипулация на калкулационни дървета, чието изпълнение и функционалност са базирани на възловия навигатор и манипулаторите описани по-горе.</w:t>
       </w:r>
+      <w:proofErr w:type="gramEnd"/>
     </w:p>
     <w:p>
       <w:pPr>
@@ -16299,7 +16685,7 @@
         </w:rPr>
       </w:pPr>
       <w:bookmarkStart w:id="73" w:name="_Ref454804477"/>
-      <w:bookmarkStart w:id="74" w:name="_Toc454837673"/>
+      <w:bookmarkStart w:id="74" w:name="_Toc454882841"/>
       <w:r>
         <w:rPr>
           <w:lang w:val="bg-BG"/>
@@ -16443,6 +16829,7 @@
           <w:lang w:val="bg-BG"/>
         </w:rPr>
       </w:pPr>
+      <w:proofErr w:type="gramStart"/>
       <w:r>
         <w:rPr>
           <w:b/>
@@ -16462,7 +16849,14 @@
         <w:rPr>
           <w:lang w:val="bg-BG"/>
         </w:rPr>
-        <w:t>симулационния контекст е създаден за абстракция от реалната му имплементация. Дефинира методите, които ще бъдат достъпни на възлите от калкулационното дърво.</w:t>
+        <w:t>симулационния контекст е създаден за абстракция от реалната му имплементация.</w:t>
+      </w:r>
+      <w:proofErr w:type="gramEnd"/>
+      <w:r>
+        <w:rPr>
+          <w:lang w:val="bg-BG"/>
+        </w:rPr>
+        <w:t xml:space="preserve"> Дефинира методите, които ще бъдат достъпни на възлите от калкулационното дърво.</w:t>
       </w:r>
       <w:r>
         <w:rPr>
@@ -16549,6 +16943,7 @@
           <w:lang w:val="bg-BG"/>
         </w:rPr>
       </w:pPr>
+      <w:proofErr w:type="gramStart"/>
       <w:r>
         <w:rPr>
           <w:b/>
@@ -16565,7 +16960,11 @@
         <w:t xml:space="preserve">Това е единствената текуща имплементация на интерфейса </w:t>
       </w:r>
       <w:r>
-        <w:t xml:space="preserve">SimulationContext. </w:t>
+        <w:t>SimulationContext.</w:t>
+      </w:r>
+      <w:proofErr w:type="gramEnd"/>
+      <w:r>
+        <w:t xml:space="preserve"> </w:t>
       </w:r>
       <w:r>
         <w:rPr>
@@ -16778,7 +17177,7 @@
         </w:rPr>
       </w:pPr>
       <w:bookmarkStart w:id="76" w:name="_Ref454804319"/>
-      <w:bookmarkStart w:id="77" w:name="_Toc454837674"/>
+      <w:bookmarkStart w:id="77" w:name="_Toc454882842"/>
       <w:r>
         <w:rPr>
           <w:lang w:val="bg-BG"/>
@@ -16905,6 +17304,7 @@
           <w:lang w:val="bg-BG"/>
         </w:rPr>
       </w:pPr>
+      <w:proofErr w:type="gramStart"/>
       <w:r>
         <w:t xml:space="preserve">ValueLogger &lt;interface&gt; - </w:t>
       </w:r>
@@ -16944,6 +17344,7 @@
         </w:rPr>
         <w:t xml:space="preserve"> абстракция от реалната имплементация на логер на стойности.</w:t>
       </w:r>
+      <w:proofErr w:type="gramEnd"/>
     </w:p>
     <w:p>
       <w:pPr>
@@ -16952,6 +17353,7 @@
           <w:lang w:val="bg-BG"/>
         </w:rPr>
       </w:pPr>
+      <w:proofErr w:type="gramStart"/>
       <w:r>
         <w:t xml:space="preserve">MatrixValueLogger – </w:t>
       </w:r>
@@ -17000,7 +17402,14 @@
         <w:rPr>
           <w:lang w:val="bg-BG"/>
         </w:rPr>
-        <w:t xml:space="preserve">. При инстанцирането си създава двумерна матрица с нужната размерност за конкретния брой симулационни цикли и размер на калкулационното дърво. Използва и статичния метод на </w:t>
+        <w:t>.</w:t>
+      </w:r>
+      <w:proofErr w:type="gramEnd"/>
+      <w:r>
+        <w:rPr>
+          <w:lang w:val="bg-BG"/>
+        </w:rPr>
+        <w:t xml:space="preserve"> При инстанцирането си създава двумерна матрица с нужната размерност за конкретния брой симулационни цикли и размер на калкулационното дърво. Използва и статичния метод на </w:t>
       </w:r>
       <w:r>
         <w:t>TreeUtilities</w:t>
@@ -17075,6 +17484,7 @@
           <w:lang w:val="bg-BG"/>
         </w:rPr>
       </w:pPr>
+      <w:proofErr w:type="gramStart"/>
       <w:r>
         <w:t>LoggingValueLogge</w:t>
       </w:r>
@@ -17114,6 +17524,7 @@
         </w:rPr>
         <w:t>за записването на симулационните стойности.</w:t>
       </w:r>
+      <w:proofErr w:type="gramEnd"/>
     </w:p>
     <w:p>
       <w:pPr>
@@ -17122,6 +17533,7 @@
           <w:lang w:val="bg-BG"/>
         </w:rPr>
       </w:pPr>
+      <w:proofErr w:type="gramStart"/>
       <w:r>
         <w:t xml:space="preserve">CompositeValueLogger – </w:t>
       </w:r>
@@ -17129,7 +17541,14 @@
         <w:rPr>
           <w:lang w:val="bg-BG"/>
         </w:rPr>
-        <w:t xml:space="preserve">Този логер на стойности има функционалността на контейнер от логери. При извикването на метода му </w:t>
+        <w:t>Този логер на стойности има функционалността на контейнер от логери.</w:t>
+      </w:r>
+      <w:proofErr w:type="gramEnd"/>
+      <w:r>
+        <w:rPr>
+          <w:lang w:val="bg-BG"/>
+        </w:rPr>
+        <w:t xml:space="preserve"> При извикването на метода му </w:t>
       </w:r>
       <w:r>
         <w:t xml:space="preserve">logValue, </w:t>
@@ -17245,7 +17664,7 @@
           <w:lang w:val="bg-BG"/>
         </w:rPr>
       </w:pPr>
-      <w:bookmarkStart w:id="79" w:name="_Toc454837675"/>
+      <w:bookmarkStart w:id="79" w:name="_Toc454882843"/>
       <w:r>
         <w:rPr>
           <w:lang w:val="bg-BG"/>
@@ -17301,7 +17720,7 @@
       </w:pPr>
       <w:bookmarkStart w:id="80" w:name="_Ref454817641"/>
       <w:bookmarkStart w:id="81" w:name="_Ref454818535"/>
-      <w:bookmarkStart w:id="82" w:name="_Toc454837676"/>
+      <w:bookmarkStart w:id="82" w:name="_Toc454882844"/>
       <w:r>
         <w:rPr>
           <w:lang w:val="bg-BG"/>
@@ -17398,6 +17817,7 @@
           <w:lang w:val="bg-BG"/>
         </w:rPr>
       </w:pPr>
+      <w:proofErr w:type="gramStart"/>
       <w:r>
         <w:t xml:space="preserve">SimulationCompletionListener &lt;interface&gt; - </w:t>
       </w:r>
@@ -17405,7 +17825,14 @@
         <w:rPr>
           <w:lang w:val="bg-BG"/>
         </w:rPr>
-        <w:t xml:space="preserve">Интерфейс, който осигурява абстракция от реалната имплементация на слушател. </w:t>
+        <w:t>Интерфейс, който осигурява абстракция от реалната имплементация на слушател.</w:t>
+      </w:r>
+      <w:proofErr w:type="gramEnd"/>
+      <w:r>
+        <w:rPr>
+          <w:lang w:val="bg-BG"/>
+        </w:rPr>
+        <w:t xml:space="preserve"> </w:t>
       </w:r>
       <w:r>
         <w:rPr>
@@ -17418,6 +17845,7 @@
       <w:pPr>
         <w:ind w:firstLine="567"/>
       </w:pPr>
+      <w:proofErr w:type="gramStart"/>
       <w:r>
         <w:t xml:space="preserve">LatchLoweringCompletionListener – </w:t>
       </w:r>
@@ -17451,6 +17879,7 @@
       <w:r>
         <w:t>.</w:t>
       </w:r>
+      <w:proofErr w:type="gramEnd"/>
       <w:r>
         <w:rPr>
           <w:lang w:val="bg-BG"/>
@@ -17477,6 +17906,7 @@
       <w:pPr>
         <w:ind w:firstLine="567"/>
       </w:pPr>
+      <w:proofErr w:type="gramStart"/>
       <w:r>
         <w:t xml:space="preserve">CompositeCompletionListener – </w:t>
       </w:r>
@@ -17484,7 +17914,14 @@
         <w:rPr>
           <w:lang w:val="bg-BG"/>
         </w:rPr>
-        <w:t xml:space="preserve">Този слушател има функционалността на контейнер от слушатели. При извикването на метода му </w:t>
+        <w:t>Този слушател има функционалността на контейнер от слушатели.</w:t>
+      </w:r>
+      <w:proofErr w:type="gramEnd"/>
+      <w:r>
+        <w:rPr>
+          <w:lang w:val="bg-BG"/>
+        </w:rPr>
+        <w:t xml:space="preserve"> При извикването на метода му </w:t>
       </w:r>
       <w:r>
         <w:t xml:space="preserve">notify, </w:t>
@@ -17601,7 +18038,7 @@
         </w:rPr>
       </w:pPr>
       <w:bookmarkStart w:id="84" w:name="_Ref454817144"/>
-      <w:bookmarkStart w:id="85" w:name="_Toc454837677"/>
+      <w:bookmarkStart w:id="85" w:name="_Toc454882845"/>
       <w:r>
         <w:rPr>
           <w:lang w:val="bg-BG"/>
@@ -18172,7 +18609,7 @@
           <w:lang w:val="bg-BG"/>
         </w:rPr>
       </w:pPr>
-      <w:bookmarkStart w:id="87" w:name="_Toc454837678"/>
+      <w:bookmarkStart w:id="87" w:name="_Toc454882846"/>
       <w:r>
         <w:rPr>
           <w:lang w:val="bg-BG"/>
@@ -18667,7 +19104,7 @@
           <w:lang w:val="bg-BG"/>
         </w:rPr>
       </w:pPr>
-      <w:bookmarkStart w:id="89" w:name="_Toc454837679"/>
+      <w:bookmarkStart w:id="89" w:name="_Toc454882847"/>
       <w:r>
         <w:rPr>
           <w:lang w:val="bg-BG"/>
@@ -18902,7 +19339,7 @@
           <w:lang w:val="bg-BG"/>
         </w:rPr>
       </w:pPr>
-      <w:bookmarkStart w:id="91" w:name="_Toc454837680"/>
+      <w:bookmarkStart w:id="91" w:name="_Toc454882848"/>
       <w:r>
         <w:rPr>
           <w:lang w:val="bg-BG"/>
@@ -19182,7 +19619,7 @@
           <w:lang w:val="bg-BG"/>
         </w:rPr>
       </w:pPr>
-      <w:bookmarkStart w:id="93" w:name="_Toc454837681"/>
+      <w:bookmarkStart w:id="93" w:name="_Toc454882849"/>
       <w:r>
         <w:rPr>
           <w:lang w:val="bg-BG"/>
@@ -19454,6 +19891,7 @@
       <w:pPr>
         <w:ind w:firstLine="567"/>
       </w:pPr>
+      <w:proofErr w:type="gramStart"/>
       <w:r>
         <w:rPr>
           <w:b/>
@@ -19489,7 +19927,14 @@
         <w:rPr>
           <w:lang w:val="bg-BG"/>
         </w:rPr>
-        <w:t xml:space="preserve"> услугата. Обявява единствен </w:t>
+        <w:t xml:space="preserve"> услугата.</w:t>
+      </w:r>
+      <w:proofErr w:type="gramEnd"/>
+      <w:r>
+        <w:rPr>
+          <w:lang w:val="bg-BG"/>
+        </w:rPr>
+        <w:t xml:space="preserve"> Обявява единствен </w:t>
       </w:r>
       <w:r>
         <w:t>web</w:t>
@@ -19623,6 +20068,7 @@
           <w:lang w:val="bg-BG"/>
         </w:rPr>
       </w:pPr>
+      <w:proofErr w:type="gramStart"/>
       <w:r>
         <w:rPr>
           <w:b/>
@@ -19639,7 +20085,11 @@
         <w:t xml:space="preserve">Единствената имплементация на интерфейса </w:t>
       </w:r>
       <w:r>
-        <w:t xml:space="preserve">SimulationService. </w:t>
+        <w:t>SimulationService.</w:t>
+      </w:r>
+      <w:proofErr w:type="gramEnd"/>
+      <w:r>
+        <w:t xml:space="preserve"> </w:t>
       </w:r>
       <w:r>
         <w:rPr>
@@ -19807,6 +20257,7 @@
           <w:docGrid w:linePitch="360"/>
         </w:sectPr>
       </w:pPr>
+      <w:proofErr w:type="gramStart"/>
       <w:r>
         <w:rPr>
           <w:b/>
@@ -19823,7 +20274,11 @@
         <w:t>Този клас е създаден съгласно шаблона за дизайн сек (</w:t>
       </w:r>
       <w:r>
-        <w:t xml:space="preserve">Singleton). </w:t>
+        <w:t>Singleton).</w:t>
+      </w:r>
+      <w:proofErr w:type="gramEnd"/>
+      <w:r>
+        <w:t xml:space="preserve"> </w:t>
       </w:r>
       <w:r>
         <w:rPr>
@@ -19871,7 +20326,7 @@
           <w:lang w:val="bg-BG"/>
         </w:rPr>
       </w:pPr>
-      <w:bookmarkStart w:id="96" w:name="_Toc454837682"/>
+      <w:bookmarkStart w:id="96" w:name="_Toc454882850"/>
       <w:r>
         <w:rPr>
           <w:lang w:val="bg-BG"/>
@@ -19893,7 +20348,7 @@
           <w:lang w:val="bg-BG"/>
         </w:rPr>
       </w:pPr>
-      <w:bookmarkStart w:id="97" w:name="_Toc454837683"/>
+      <w:bookmarkStart w:id="97" w:name="_Toc454882851"/>
       <w:r>
         <w:rPr>
           <w:lang w:val="bg-BG"/>
@@ -20133,7 +20588,7 @@
         </w:rPr>
       </w:pPr>
       <w:bookmarkStart w:id="99" w:name="_Ref454834468"/>
-      <w:bookmarkStart w:id="100" w:name="_Toc454837684"/>
+      <w:bookmarkStart w:id="100" w:name="_Toc454882852"/>
       <w:r>
         <w:rPr>
           <w:lang w:val="bg-BG"/>
@@ -20343,7 +20798,7 @@
         </w:rPr>
       </w:pPr>
       <w:bookmarkStart w:id="102" w:name="_Ref454836471"/>
-      <w:bookmarkStart w:id="103" w:name="_Toc454837685"/>
+      <w:bookmarkStart w:id="103" w:name="_Toc454882853"/>
       <w:r>
         <w:rPr>
           <w:lang w:val="bg-BG"/>
@@ -20613,7 +21068,7 @@
         </w:rPr>
       </w:pPr>
       <w:bookmarkStart w:id="105" w:name="_Ref454836566"/>
-      <w:bookmarkStart w:id="106" w:name="_Toc454837686"/>
+      <w:bookmarkStart w:id="106" w:name="_Toc454882854"/>
       <w:r>
         <w:rPr>
           <w:lang w:val="bg-BG"/>
@@ -20932,7 +21387,7 @@
           <w:lang w:val="bg-BG"/>
         </w:rPr>
       </w:pPr>
-      <w:bookmarkStart w:id="107" w:name="_Toc454837687"/>
+      <w:bookmarkStart w:id="107" w:name="_Toc454882855"/>
       <w:r>
         <w:rPr>
           <w:lang w:val="bg-BG"/>
@@ -21053,12 +21508,14 @@
           <w:lang w:val="bg-BG"/>
         </w:rPr>
       </w:pPr>
+      <w:proofErr w:type="gramStart"/>
       <w:r>
         <w:rPr>
           <w:b/>
         </w:rPr>
         <w:t>currentSimulation</w:t>
       </w:r>
+      <w:proofErr w:type="gramEnd"/>
       <w:r>
         <w:t xml:space="preserve"> – </w:t>
       </w:r>
@@ -21438,12 +21895,14 @@
           <w:lang w:val="bg-BG"/>
         </w:rPr>
       </w:pPr>
+      <w:proofErr w:type="gramStart"/>
       <w:r>
         <w:rPr>
           <w:b/>
         </w:rPr>
         <w:t>currentlyDebuggedNode</w:t>
       </w:r>
+      <w:proofErr w:type="gramEnd"/>
       <w:r>
         <w:t xml:space="preserve"> – </w:t>
       </w:r>
@@ -21599,6 +22058,7 @@
           <w:lang w:val="bg-BG"/>
         </w:rPr>
       </w:pPr>
+      <w:bookmarkStart w:id="109" w:name="_Toc454882856"/>
       <w:r>
         <w:rPr>
           <w:lang w:val="bg-BG"/>
@@ -21612,6 +22072,7 @@
         </w:rPr>
         <w:t xml:space="preserve"> за възлова статистика</w:t>
       </w:r>
+      <w:bookmarkEnd w:id="109"/>
     </w:p>
     <w:p>
       <w:pPr>
@@ -21869,7 +22330,7 @@
           <w:lang w:val="bg-BG"/>
         </w:rPr>
       </w:pPr>
-      <w:bookmarkStart w:id="109" w:name="_Ref454882097"/>
+      <w:bookmarkStart w:id="110" w:name="_Ref454882097"/>
       <w:r>
         <w:t xml:space="preserve">Фигура </w:t>
       </w:r>
@@ -21892,12 +22353,24 @@
           <w:t>5</w:t>
         </w:r>
       </w:fldSimple>
-      <w:bookmarkEnd w:id="109"/>
-      <w:r>
-        <w:rPr>
-          <w:lang w:val="bg-BG"/>
-        </w:rPr>
-        <w:t xml:space="preserve"> Класова диаграма на панела за възлова статистика</w:t>
+      <w:bookmarkEnd w:id="110"/>
+      <w:r>
+        <w:rPr>
+          <w:lang w:val="bg-BG"/>
+        </w:rPr>
+        <w:t xml:space="preserve"> Класова диаграма на </w:t>
+      </w:r>
+      <w:r>
+        <w:rPr>
+          <w:lang w:val="bg-BG"/>
+        </w:rPr>
+        <w:t>изгледа</w:t>
+      </w:r>
+      <w:r>
+        <w:rPr>
+          <w:lang w:val="bg-BG"/>
+        </w:rPr>
+        <w:t xml:space="preserve"> за възлова статистика</w:t>
       </w:r>
     </w:p>
     <w:p>
@@ -21952,8 +22425,17 @@
     <w:p>
       <w:pPr>
         <w:pStyle w:val="Caption"/>
-      </w:pPr>
-      <w:bookmarkStart w:id="110" w:name="_Ref454882204"/>
+        <w:rPr>
+          <w:lang w:val="bg-BG"/>
+        </w:rPr>
+        <w:sectPr>
+          <w:pgSz w:w="11906" w:h="16838"/>
+          <w:pgMar w:top="1417" w:right="1417" w:bottom="1417" w:left="1417" w:header="708" w:footer="708" w:gutter="0"/>
+          <w:cols w:space="708"/>
+          <w:docGrid w:linePitch="360"/>
+        </w:sectPr>
+      </w:pPr>
+      <w:bookmarkStart w:id="111" w:name="_Ref454882204"/>
       <w:r>
         <w:t xml:space="preserve">Фигура </w:t>
       </w:r>
@@ -21976,7 +22458,7 @@
           <w:t>6</w:t>
         </w:r>
       </w:fldSimple>
-      <w:bookmarkEnd w:id="110"/>
+      <w:bookmarkEnd w:id="111"/>
       <w:r>
         <w:rPr>
           <w:lang w:val="bg-BG"/>
@@ -21993,7 +22475,193 @@
         <w:rPr>
           <w:lang w:val="bg-BG"/>
         </w:rPr>
-        <w:t xml:space="preserve"> на панела за възлова статистика</w:t>
+        <w:t xml:space="preserve"> на </w:t>
+      </w:r>
+      <w:r>
+        <w:rPr>
+          <w:lang w:val="bg-BG"/>
+        </w:rPr>
+        <w:t>изгледа</w:t>
+      </w:r>
+      <w:r>
+        <w:rPr>
+          <w:lang w:val="bg-BG"/>
+        </w:rPr>
+        <w:t xml:space="preserve"> за възлова статистика</w:t>
+      </w:r>
+    </w:p>
+    <w:p>
+      <w:pPr>
+        <w:pStyle w:val="Heading3"/>
+        <w:numPr>
+          <w:ilvl w:val="2"/>
+          <w:numId w:val="19"/>
+        </w:numPr>
+        <w:spacing w:before="0" w:after="240"/>
+        <w:rPr>
+          <w:lang w:val="bg-BG"/>
+        </w:rPr>
+      </w:pPr>
+      <w:bookmarkStart w:id="112" w:name="_Toc454882857"/>
+      <w:r>
+        <w:rPr>
+          <w:lang w:val="bg-BG"/>
+        </w:rPr>
+        <w:lastRenderedPageBreak/>
+        <w:t>Изглед за дебъгване</w:t>
+      </w:r>
+      <w:bookmarkEnd w:id="112"/>
+    </w:p>
+    <w:p>
+      <w:pPr>
+        <w:ind w:firstLine="567"/>
+        <w:rPr>
+          <w:lang w:val="bg-BG"/>
+        </w:rPr>
+      </w:pPr>
+      <w:r>
+        <w:rPr>
+          <w:lang w:val="bg-BG"/>
+        </w:rPr>
+        <w:t>За визуализацията на калкулационното дърво и дебъгването на състоянието му в избрания симулационен цикъл е създаден изгледът за дебъгване.</w:t>
+      </w:r>
+    </w:p>
+    <w:p>
+      <w:pPr>
+        <w:rPr>
+          <w:lang w:val="bg-BG"/>
+        </w:rPr>
+      </w:pPr>
+      <w:r>
+        <w:rPr>
+          <w:noProof/>
+          <w:lang w:val="bg-BG" w:eastAsia="bg-BG" w:bidi="ar-SA"/>
+        </w:rPr>
+        <w:drawing>
+          <wp:inline distT="0" distB="0" distL="0" distR="0">
+            <wp:extent cx="5760720" cy="2780030"/>
+            <wp:effectExtent l="19050" t="0" r="0" b="0"/>
+            <wp:docPr id="41" name="Picture 40" descr="Debugging view.png"/>
+            <wp:cNvGraphicFramePr>
+              <a:graphicFrameLocks xmlns:a="http://schemas.openxmlformats.org/drawingml/2006/main" noChangeAspect="1"/>
+            </wp:cNvGraphicFramePr>
+            <a:graphic xmlns:a="http://schemas.openxmlformats.org/drawingml/2006/main">
+              <a:graphicData uri="http://schemas.openxmlformats.org/drawingml/2006/picture">
+                <pic:pic xmlns:pic="http://schemas.openxmlformats.org/drawingml/2006/picture">
+                  <pic:nvPicPr>
+                    <pic:cNvPr id="0" name="Debugging view.png"/>
+                    <pic:cNvPicPr/>
+                  </pic:nvPicPr>
+                  <pic:blipFill>
+                    <a:blip r:embed="rId53" cstate="print"/>
+                    <a:stretch>
+                      <a:fillRect/>
+                    </a:stretch>
+                  </pic:blipFill>
+                  <pic:spPr>
+                    <a:xfrm>
+                      <a:off x="0" y="0"/>
+                      <a:ext cx="5760720" cy="2780030"/>
+                    </a:xfrm>
+                    <a:prstGeom prst="rect">
+                      <a:avLst/>
+                    </a:prstGeom>
+                  </pic:spPr>
+                </pic:pic>
+              </a:graphicData>
+            </a:graphic>
+          </wp:inline>
+        </w:drawing>
+      </w:r>
+    </w:p>
+    <w:p>
+      <w:pPr>
+        <w:keepNext/>
+        <w:spacing w:after="0"/>
+        <w:jc w:val="center"/>
+      </w:pPr>
+      <w:r>
+        <w:rPr>
+          <w:noProof/>
+          <w:lang w:val="bg-BG" w:eastAsia="bg-BG" w:bidi="ar-SA"/>
+        </w:rPr>
+        <w:drawing>
+          <wp:inline distT="0" distB="0" distL="0" distR="0">
+            <wp:extent cx="3494048" cy="3758919"/>
+            <wp:effectExtent l="19050" t="0" r="0" b="0"/>
+            <wp:docPr id="39" name="Picture 38" descr="Debugging view.png"/>
+            <wp:cNvGraphicFramePr>
+              <a:graphicFrameLocks xmlns:a="http://schemas.openxmlformats.org/drawingml/2006/main" noChangeAspect="1"/>
+            </wp:cNvGraphicFramePr>
+            <a:graphic xmlns:a="http://schemas.openxmlformats.org/drawingml/2006/main">
+              <a:graphicData uri="http://schemas.openxmlformats.org/drawingml/2006/picture">
+                <pic:pic xmlns:pic="http://schemas.openxmlformats.org/drawingml/2006/picture">
+                  <pic:nvPicPr>
+                    <pic:cNvPr id="0" name="Debugging view.png"/>
+                    <pic:cNvPicPr/>
+                  </pic:nvPicPr>
+                  <pic:blipFill>
+                    <a:blip r:embed="rId54" cstate="print"/>
+                    <a:stretch>
+                      <a:fillRect/>
+                    </a:stretch>
+                  </pic:blipFill>
+                  <pic:spPr>
+                    <a:xfrm>
+                      <a:off x="0" y="0"/>
+                      <a:ext cx="3494048" cy="3758919"/>
+                    </a:xfrm>
+                    <a:prstGeom prst="rect">
+                      <a:avLst/>
+                    </a:prstGeom>
+                  </pic:spPr>
+                </pic:pic>
+              </a:graphicData>
+            </a:graphic>
+          </wp:inline>
+        </w:drawing>
+      </w:r>
+    </w:p>
+    <w:p>
+      <w:pPr>
+        <w:pStyle w:val="Caption"/>
+        <w:rPr>
+          <w:lang w:val="bg-BG"/>
+        </w:rPr>
+      </w:pPr>
+      <w:r>
+        <w:t xml:space="preserve">Фигура </w:t>
+      </w:r>
+      <w:fldSimple w:instr=" STYLEREF 2 \s ">
+        <w:r>
+          <w:rPr>
+            <w:noProof/>
+          </w:rPr>
+          <w:t>3.3</w:t>
+        </w:r>
+      </w:fldSimple>
+      <w:r>
+        <w:noBreakHyphen/>
+      </w:r>
+      <w:fldSimple w:instr=" SEQ Фигура \* ARABIC \s 2 ">
+        <w:r>
+          <w:rPr>
+            <w:noProof/>
+          </w:rPr>
+          <w:t>7</w:t>
+        </w:r>
+      </w:fldSimple>
+      <w:r>
+        <w:rPr>
+          <w:lang w:val="bg-BG"/>
+        </w:rPr>
+        <w:t xml:space="preserve"> Преглед на </w:t>
+      </w:r>
+      <w:r>
+        <w:rPr>
+          <w:lang w:val="bg-BG"/>
+        </w:rPr>
+        <w:t>изгледа за дебъгване</w:t>
       </w:r>
     </w:p>
     <w:sectPr>
@@ -22239,7 +22907,7 @@
         <w:rPr>
           <w:noProof/>
         </w:rPr>
-        <w:t>Изглед за възлова статистика</w:t>
+        <w:t>Изглед за дебъгване</w:t>
       </w:r>
     </w:fldSimple>
     <w:r>
@@ -22250,7 +22918,7 @@
         <w:rPr>
           <w:noProof/>
         </w:rPr>
-        <w:t>42</w:t>
+        <w:t>43</w:t>
       </w:r>
     </w:fldSimple>
   </w:p>
@@ -27466,7 +28134,7 @@
 </file>
 
 <file path=customXml/itemProps1.xml><?xml version="1.0" encoding="utf-8"?>
-<ds:datastoreItem xmlns:ds="http://schemas.openxmlformats.org/officeDocument/2006/customXml" ds:itemID="{81AC368D-D882-4A1A-ACDC-494052C252A5}">
+<ds:datastoreItem xmlns:ds="http://schemas.openxmlformats.org/officeDocument/2006/customXml" ds:itemID="{E30DEBFA-6EA5-496E-A6FD-8FD4DCF8942C}">
   <ds:schemaRefs>
     <ds:schemaRef ds:uri="http://schemas.openxmlformats.org/officeDocument/2006/bibliography"/>
   </ds:schemaRefs>

</xml_diff>

<commit_message>
Node rendering and selection controllers explained
</commit_message>
<xml_diff>
--- a/documentation/src/main/resources/Monte Carlo Simulation Debugger.docx
+++ b/documentation/src/main/resources/Monte Carlo Simulation Debugger.docx
@@ -1325,7 +1325,7 @@
           <w:lang w:val="bg-BG" w:eastAsia="bg-BG" w:bidi="ar-SA"/>
         </w:rPr>
       </w:pPr>
-      <w:hyperlink w:anchor="_Toc454882804" w:history="1">
+      <w:hyperlink w:anchor="_Toc454889127" w:history="1">
         <w:r>
           <w:rPr>
             <w:rStyle w:val="Hyperlink"/>
@@ -1370,7 +1370,7 @@
             <w:noProof/>
             <w:webHidden/>
           </w:rPr>
-          <w:instrText xml:space="preserve"> PAGEREF _Toc454882804 \h </w:instrText>
+          <w:instrText xml:space="preserve"> PAGEREF _Toc454889127 \h </w:instrText>
         </w:r>
         <w:r>
           <w:rPr>
@@ -1415,7 +1415,7 @@
           <w:lang w:val="bg-BG" w:eastAsia="bg-BG" w:bidi="ar-SA"/>
         </w:rPr>
       </w:pPr>
-      <w:hyperlink w:anchor="_Toc454882805" w:history="1">
+      <w:hyperlink w:anchor="_Toc454889128" w:history="1">
         <w:r>
           <w:rPr>
             <w:rStyle w:val="Hyperlink"/>
@@ -1460,7 +1460,7 @@
             <w:noProof/>
             <w:webHidden/>
           </w:rPr>
-          <w:instrText xml:space="preserve"> PAGEREF _Toc454882805 \h </w:instrText>
+          <w:instrText xml:space="preserve"> PAGEREF _Toc454889128 \h </w:instrText>
         </w:r>
         <w:r>
           <w:rPr>
@@ -1505,7 +1505,7 @@
           <w:lang w:val="bg-BG" w:eastAsia="bg-BG" w:bidi="ar-SA"/>
         </w:rPr>
       </w:pPr>
-      <w:hyperlink w:anchor="_Toc454882806" w:history="1">
+      <w:hyperlink w:anchor="_Toc454889129" w:history="1">
         <w:r>
           <w:rPr>
             <w:rStyle w:val="Hyperlink"/>
@@ -1550,7 +1550,7 @@
             <w:noProof/>
             <w:webHidden/>
           </w:rPr>
-          <w:instrText xml:space="preserve"> PAGEREF _Toc454882806 \h </w:instrText>
+          <w:instrText xml:space="preserve"> PAGEREF _Toc454889129 \h </w:instrText>
         </w:r>
         <w:r>
           <w:rPr>
@@ -1595,7 +1595,7 @@
           <w:lang w:val="bg-BG" w:eastAsia="bg-BG" w:bidi="ar-SA"/>
         </w:rPr>
       </w:pPr>
-      <w:hyperlink w:anchor="_Toc454882807" w:history="1">
+      <w:hyperlink w:anchor="_Toc454889130" w:history="1">
         <w:r>
           <w:rPr>
             <w:rStyle w:val="Hyperlink"/>
@@ -1640,7 +1640,7 @@
             <w:noProof/>
             <w:webHidden/>
           </w:rPr>
-          <w:instrText xml:space="preserve"> PAGEREF _Toc454882807 \h </w:instrText>
+          <w:instrText xml:space="preserve"> PAGEREF _Toc454889130 \h </w:instrText>
         </w:r>
         <w:r>
           <w:rPr>
@@ -1685,7 +1685,7 @@
           <w:lang w:val="bg-BG" w:eastAsia="bg-BG" w:bidi="ar-SA"/>
         </w:rPr>
       </w:pPr>
-      <w:hyperlink w:anchor="_Toc454882808" w:history="1">
+      <w:hyperlink w:anchor="_Toc454889131" w:history="1">
         <w:r>
           <w:rPr>
             <w:rStyle w:val="Hyperlink"/>
@@ -1730,7 +1730,7 @@
             <w:noProof/>
             <w:webHidden/>
           </w:rPr>
-          <w:instrText xml:space="preserve"> PAGEREF _Toc454882808 \h </w:instrText>
+          <w:instrText xml:space="preserve"> PAGEREF _Toc454889131 \h </w:instrText>
         </w:r>
         <w:r>
           <w:rPr>
@@ -1775,7 +1775,7 @@
           <w:lang w:val="bg-BG" w:eastAsia="bg-BG" w:bidi="ar-SA"/>
         </w:rPr>
       </w:pPr>
-      <w:hyperlink w:anchor="_Toc454882809" w:history="1">
+      <w:hyperlink w:anchor="_Toc454889132" w:history="1">
         <w:r>
           <w:rPr>
             <w:rStyle w:val="Hyperlink"/>
@@ -1820,7 +1820,7 @@
             <w:noProof/>
             <w:webHidden/>
           </w:rPr>
-          <w:instrText xml:space="preserve"> PAGEREF _Toc454882809 \h </w:instrText>
+          <w:instrText xml:space="preserve"> PAGEREF _Toc454889132 \h </w:instrText>
         </w:r>
         <w:r>
           <w:rPr>
@@ -1865,7 +1865,7 @@
           <w:lang w:val="bg-BG" w:eastAsia="bg-BG" w:bidi="ar-SA"/>
         </w:rPr>
       </w:pPr>
-      <w:hyperlink w:anchor="_Toc454882810" w:history="1">
+      <w:hyperlink w:anchor="_Toc454889133" w:history="1">
         <w:r>
           <w:rPr>
             <w:rStyle w:val="Hyperlink"/>
@@ -1908,7 +1908,7 @@
             <w:noProof/>
             <w:webHidden/>
           </w:rPr>
-          <w:instrText xml:space="preserve"> PAGEREF _Toc454882810 \h </w:instrText>
+          <w:instrText xml:space="preserve"> PAGEREF _Toc454889133 \h </w:instrText>
         </w:r>
         <w:r>
           <w:rPr>
@@ -1953,7 +1953,7 @@
           <w:lang w:val="bg-BG" w:eastAsia="bg-BG" w:bidi="ar-SA"/>
         </w:rPr>
       </w:pPr>
-      <w:hyperlink w:anchor="_Toc454882811" w:history="1">
+      <w:hyperlink w:anchor="_Toc454889134" w:history="1">
         <w:r>
           <w:rPr>
             <w:rStyle w:val="Hyperlink"/>
@@ -1997,7 +1997,7 @@
             <w:noProof/>
             <w:webHidden/>
           </w:rPr>
-          <w:instrText xml:space="preserve"> PAGEREF _Toc454882811 \h </w:instrText>
+          <w:instrText xml:space="preserve"> PAGEREF _Toc454889134 \h </w:instrText>
         </w:r>
         <w:r>
           <w:rPr>
@@ -2042,7 +2042,7 @@
           <w:lang w:val="bg-BG" w:eastAsia="bg-BG" w:bidi="ar-SA"/>
         </w:rPr>
       </w:pPr>
-      <w:hyperlink w:anchor="_Toc454882812" w:history="1">
+      <w:hyperlink w:anchor="_Toc454889135" w:history="1">
         <w:r>
           <w:rPr>
             <w:rStyle w:val="Hyperlink"/>
@@ -2086,7 +2086,7 @@
             <w:noProof/>
             <w:webHidden/>
           </w:rPr>
-          <w:instrText xml:space="preserve"> PAGEREF _Toc454882812 \h </w:instrText>
+          <w:instrText xml:space="preserve"> PAGEREF _Toc454889135 \h </w:instrText>
         </w:r>
         <w:r>
           <w:rPr>
@@ -2131,7 +2131,7 @@
           <w:lang w:val="bg-BG" w:eastAsia="bg-BG" w:bidi="ar-SA"/>
         </w:rPr>
       </w:pPr>
-      <w:hyperlink w:anchor="_Toc454882813" w:history="1">
+      <w:hyperlink w:anchor="_Toc454889136" w:history="1">
         <w:r>
           <w:rPr>
             <w:rStyle w:val="Hyperlink"/>
@@ -2174,7 +2174,7 @@
             <w:noProof/>
             <w:webHidden/>
           </w:rPr>
-          <w:instrText xml:space="preserve"> PAGEREF _Toc454882813 \h </w:instrText>
+          <w:instrText xml:space="preserve"> PAGEREF _Toc454889136 \h </w:instrText>
         </w:r>
         <w:r>
           <w:rPr>
@@ -2219,7 +2219,7 @@
           <w:lang w:val="bg-BG" w:eastAsia="bg-BG" w:bidi="ar-SA"/>
         </w:rPr>
       </w:pPr>
-      <w:hyperlink w:anchor="_Toc454882814" w:history="1">
+      <w:hyperlink w:anchor="_Toc454889137" w:history="1">
         <w:r>
           <w:rPr>
             <w:rStyle w:val="Hyperlink"/>
@@ -2262,7 +2262,7 @@
             <w:noProof/>
             <w:webHidden/>
           </w:rPr>
-          <w:instrText xml:space="preserve"> PAGEREF _Toc454882814 \h </w:instrText>
+          <w:instrText xml:space="preserve"> PAGEREF _Toc454889137 \h </w:instrText>
         </w:r>
         <w:r>
           <w:rPr>
@@ -2307,7 +2307,7 @@
           <w:lang w:val="bg-BG" w:eastAsia="bg-BG" w:bidi="ar-SA"/>
         </w:rPr>
       </w:pPr>
-      <w:hyperlink w:anchor="_Toc454882815" w:history="1">
+      <w:hyperlink w:anchor="_Toc454889138" w:history="1">
         <w:r>
           <w:rPr>
             <w:rStyle w:val="Hyperlink"/>
@@ -2351,7 +2351,7 @@
             <w:noProof/>
             <w:webHidden/>
           </w:rPr>
-          <w:instrText xml:space="preserve"> PAGEREF _Toc454882815 \h </w:instrText>
+          <w:instrText xml:space="preserve"> PAGEREF _Toc454889138 \h </w:instrText>
         </w:r>
         <w:r>
           <w:rPr>
@@ -2396,7 +2396,7 @@
           <w:lang w:val="bg-BG" w:eastAsia="bg-BG" w:bidi="ar-SA"/>
         </w:rPr>
       </w:pPr>
-      <w:hyperlink w:anchor="_Toc454882816" w:history="1">
+      <w:hyperlink w:anchor="_Toc454889139" w:history="1">
         <w:r>
           <w:rPr>
             <w:rStyle w:val="Hyperlink"/>
@@ -2440,7 +2440,7 @@
             <w:noProof/>
             <w:webHidden/>
           </w:rPr>
-          <w:instrText xml:space="preserve"> PAGEREF _Toc454882816 \h </w:instrText>
+          <w:instrText xml:space="preserve"> PAGEREF _Toc454889139 \h </w:instrText>
         </w:r>
         <w:r>
           <w:rPr>
@@ -2485,7 +2485,7 @@
           <w:lang w:val="bg-BG" w:eastAsia="bg-BG" w:bidi="ar-SA"/>
         </w:rPr>
       </w:pPr>
-      <w:hyperlink w:anchor="_Toc454882817" w:history="1">
+      <w:hyperlink w:anchor="_Toc454889140" w:history="1">
         <w:r>
           <w:rPr>
             <w:rStyle w:val="Hyperlink"/>
@@ -2529,7 +2529,7 @@
             <w:noProof/>
             <w:webHidden/>
           </w:rPr>
-          <w:instrText xml:space="preserve"> PAGEREF _Toc454882817 \h </w:instrText>
+          <w:instrText xml:space="preserve"> PAGEREF _Toc454889140 \h </w:instrText>
         </w:r>
         <w:r>
           <w:rPr>
@@ -2574,7 +2574,7 @@
           <w:lang w:val="bg-BG" w:eastAsia="bg-BG" w:bidi="ar-SA"/>
         </w:rPr>
       </w:pPr>
-      <w:hyperlink w:anchor="_Toc454882818" w:history="1">
+      <w:hyperlink w:anchor="_Toc454889141" w:history="1">
         <w:r>
           <w:rPr>
             <w:rStyle w:val="Hyperlink"/>
@@ -2619,7 +2619,7 @@
             <w:noProof/>
             <w:webHidden/>
           </w:rPr>
-          <w:instrText xml:space="preserve"> PAGEREF _Toc454882818 \h </w:instrText>
+          <w:instrText xml:space="preserve"> PAGEREF _Toc454889141 \h </w:instrText>
         </w:r>
         <w:r>
           <w:rPr>
@@ -2664,7 +2664,7 @@
           <w:lang w:val="bg-BG" w:eastAsia="bg-BG" w:bidi="ar-SA"/>
         </w:rPr>
       </w:pPr>
-      <w:hyperlink w:anchor="_Toc454882819" w:history="1">
+      <w:hyperlink w:anchor="_Toc454889142" w:history="1">
         <w:r>
           <w:rPr>
             <w:rStyle w:val="Hyperlink"/>
@@ -2709,7 +2709,7 @@
             <w:noProof/>
             <w:webHidden/>
           </w:rPr>
-          <w:instrText xml:space="preserve"> PAGEREF _Toc454882819 \h </w:instrText>
+          <w:instrText xml:space="preserve"> PAGEREF _Toc454889142 \h </w:instrText>
         </w:r>
         <w:r>
           <w:rPr>
@@ -2754,7 +2754,7 @@
           <w:lang w:val="bg-BG" w:eastAsia="bg-BG" w:bidi="ar-SA"/>
         </w:rPr>
       </w:pPr>
-      <w:hyperlink w:anchor="_Toc454882820" w:history="1">
+      <w:hyperlink w:anchor="_Toc454889143" w:history="1">
         <w:r>
           <w:rPr>
             <w:rStyle w:val="Hyperlink"/>
@@ -2799,7 +2799,7 @@
             <w:noProof/>
             <w:webHidden/>
           </w:rPr>
-          <w:instrText xml:space="preserve"> PAGEREF _Toc454882820 \h </w:instrText>
+          <w:instrText xml:space="preserve"> PAGEREF _Toc454889143 \h </w:instrText>
         </w:r>
         <w:r>
           <w:rPr>
@@ -2844,7 +2844,7 @@
           <w:lang w:val="bg-BG" w:eastAsia="bg-BG" w:bidi="ar-SA"/>
         </w:rPr>
       </w:pPr>
-      <w:hyperlink w:anchor="_Toc454882821" w:history="1">
+      <w:hyperlink w:anchor="_Toc454889144" w:history="1">
         <w:r>
           <w:rPr>
             <w:rStyle w:val="Hyperlink"/>
@@ -2889,7 +2889,7 @@
             <w:noProof/>
             <w:webHidden/>
           </w:rPr>
-          <w:instrText xml:space="preserve"> PAGEREF _Toc454882821 \h </w:instrText>
+          <w:instrText xml:space="preserve"> PAGEREF _Toc454889144 \h </w:instrText>
         </w:r>
         <w:r>
           <w:rPr>
@@ -2934,7 +2934,7 @@
           <w:lang w:val="bg-BG" w:eastAsia="bg-BG" w:bidi="ar-SA"/>
         </w:rPr>
       </w:pPr>
-      <w:hyperlink w:anchor="_Toc454882822" w:history="1">
+      <w:hyperlink w:anchor="_Toc454889145" w:history="1">
         <w:r>
           <w:rPr>
             <w:rStyle w:val="Hyperlink"/>
@@ -2979,7 +2979,7 @@
             <w:noProof/>
             <w:webHidden/>
           </w:rPr>
-          <w:instrText xml:space="preserve"> PAGEREF _Toc454882822 \h </w:instrText>
+          <w:instrText xml:space="preserve"> PAGEREF _Toc454889145 \h </w:instrText>
         </w:r>
         <w:r>
           <w:rPr>
@@ -3024,7 +3024,7 @@
           <w:lang w:val="bg-BG" w:eastAsia="bg-BG" w:bidi="ar-SA"/>
         </w:rPr>
       </w:pPr>
-      <w:hyperlink w:anchor="_Toc454882823" w:history="1">
+      <w:hyperlink w:anchor="_Toc454889146" w:history="1">
         <w:r>
           <w:rPr>
             <w:rStyle w:val="Hyperlink"/>
@@ -3069,7 +3069,7 @@
             <w:noProof/>
             <w:webHidden/>
           </w:rPr>
-          <w:instrText xml:space="preserve"> PAGEREF _Toc454882823 \h </w:instrText>
+          <w:instrText xml:space="preserve"> PAGEREF _Toc454889146 \h </w:instrText>
         </w:r>
         <w:r>
           <w:rPr>
@@ -3114,7 +3114,7 @@
           <w:lang w:val="bg-BG" w:eastAsia="bg-BG" w:bidi="ar-SA"/>
         </w:rPr>
       </w:pPr>
-      <w:hyperlink w:anchor="_Toc454882824" w:history="1">
+      <w:hyperlink w:anchor="_Toc454889147" w:history="1">
         <w:r>
           <w:rPr>
             <w:rStyle w:val="Hyperlink"/>
@@ -3159,7 +3159,7 @@
             <w:noProof/>
             <w:webHidden/>
           </w:rPr>
-          <w:instrText xml:space="preserve"> PAGEREF _Toc454882824 \h </w:instrText>
+          <w:instrText xml:space="preserve"> PAGEREF _Toc454889147 \h </w:instrText>
         </w:r>
         <w:r>
           <w:rPr>
@@ -3204,7 +3204,7 @@
           <w:lang w:val="bg-BG" w:eastAsia="bg-BG" w:bidi="ar-SA"/>
         </w:rPr>
       </w:pPr>
-      <w:hyperlink w:anchor="_Toc454882825" w:history="1">
+      <w:hyperlink w:anchor="_Toc454889148" w:history="1">
         <w:r>
           <w:rPr>
             <w:rStyle w:val="Hyperlink"/>
@@ -3249,7 +3249,7 @@
             <w:noProof/>
             <w:webHidden/>
           </w:rPr>
-          <w:instrText xml:space="preserve"> PAGEREF _Toc454882825 \h </w:instrText>
+          <w:instrText xml:space="preserve"> PAGEREF _Toc454889148 \h </w:instrText>
         </w:r>
         <w:r>
           <w:rPr>
@@ -3294,7 +3294,7 @@
           <w:lang w:val="bg-BG" w:eastAsia="bg-BG" w:bidi="ar-SA"/>
         </w:rPr>
       </w:pPr>
-      <w:hyperlink w:anchor="_Toc454882826" w:history="1">
+      <w:hyperlink w:anchor="_Toc454889149" w:history="1">
         <w:r>
           <w:rPr>
             <w:rStyle w:val="Hyperlink"/>
@@ -3339,7 +3339,7 @@
             <w:noProof/>
             <w:webHidden/>
           </w:rPr>
-          <w:instrText xml:space="preserve"> PAGEREF _Toc454882826 \h </w:instrText>
+          <w:instrText xml:space="preserve"> PAGEREF _Toc454889149 \h </w:instrText>
         </w:r>
         <w:r>
           <w:rPr>
@@ -3384,7 +3384,7 @@
           <w:lang w:val="bg-BG" w:eastAsia="bg-BG" w:bidi="ar-SA"/>
         </w:rPr>
       </w:pPr>
-      <w:hyperlink w:anchor="_Toc454882827" w:history="1">
+      <w:hyperlink w:anchor="_Toc454889150" w:history="1">
         <w:r>
           <w:rPr>
             <w:rStyle w:val="Hyperlink"/>
@@ -3429,7 +3429,7 @@
             <w:noProof/>
             <w:webHidden/>
           </w:rPr>
-          <w:instrText xml:space="preserve"> PAGEREF _Toc454882827 \h </w:instrText>
+          <w:instrText xml:space="preserve"> PAGEREF _Toc454889150 \h </w:instrText>
         </w:r>
         <w:r>
           <w:rPr>
@@ -3474,7 +3474,7 @@
           <w:lang w:val="bg-BG" w:eastAsia="bg-BG" w:bidi="ar-SA"/>
         </w:rPr>
       </w:pPr>
-      <w:hyperlink w:anchor="_Toc454882828" w:history="1">
+      <w:hyperlink w:anchor="_Toc454889151" w:history="1">
         <w:r>
           <w:rPr>
             <w:rStyle w:val="Hyperlink"/>
@@ -3519,7 +3519,7 @@
             <w:noProof/>
             <w:webHidden/>
           </w:rPr>
-          <w:instrText xml:space="preserve"> PAGEREF _Toc454882828 \h </w:instrText>
+          <w:instrText xml:space="preserve"> PAGEREF _Toc454889151 \h </w:instrText>
         </w:r>
         <w:r>
           <w:rPr>
@@ -3564,7 +3564,7 @@
           <w:lang w:val="bg-BG" w:eastAsia="bg-BG" w:bidi="ar-SA"/>
         </w:rPr>
       </w:pPr>
-      <w:hyperlink w:anchor="_Toc454882829" w:history="1">
+      <w:hyperlink w:anchor="_Toc454889152" w:history="1">
         <w:r>
           <w:rPr>
             <w:rStyle w:val="Hyperlink"/>
@@ -3609,7 +3609,7 @@
             <w:noProof/>
             <w:webHidden/>
           </w:rPr>
-          <w:instrText xml:space="preserve"> PAGEREF _Toc454882829 \h </w:instrText>
+          <w:instrText xml:space="preserve"> PAGEREF _Toc454889152 \h </w:instrText>
         </w:r>
         <w:r>
           <w:rPr>
@@ -3654,7 +3654,7 @@
           <w:lang w:val="bg-BG" w:eastAsia="bg-BG" w:bidi="ar-SA"/>
         </w:rPr>
       </w:pPr>
-      <w:hyperlink w:anchor="_Toc454882830" w:history="1">
+      <w:hyperlink w:anchor="_Toc454889153" w:history="1">
         <w:r>
           <w:rPr>
             <w:rStyle w:val="Hyperlink"/>
@@ -3699,7 +3699,7 @@
             <w:noProof/>
             <w:webHidden/>
           </w:rPr>
-          <w:instrText xml:space="preserve"> PAGEREF _Toc454882830 \h </w:instrText>
+          <w:instrText xml:space="preserve"> PAGEREF _Toc454889153 \h </w:instrText>
         </w:r>
         <w:r>
           <w:rPr>
@@ -3744,7 +3744,7 @@
           <w:lang w:val="bg-BG" w:eastAsia="bg-BG" w:bidi="ar-SA"/>
         </w:rPr>
       </w:pPr>
-      <w:hyperlink w:anchor="_Toc454882831" w:history="1">
+      <w:hyperlink w:anchor="_Toc454889154" w:history="1">
         <w:r>
           <w:rPr>
             <w:rStyle w:val="Hyperlink"/>
@@ -3789,7 +3789,7 @@
             <w:noProof/>
             <w:webHidden/>
           </w:rPr>
-          <w:instrText xml:space="preserve"> PAGEREF _Toc454882831 \h </w:instrText>
+          <w:instrText xml:space="preserve"> PAGEREF _Toc454889154 \h </w:instrText>
         </w:r>
         <w:r>
           <w:rPr>
@@ -3834,7 +3834,7 @@
           <w:lang w:val="bg-BG" w:eastAsia="bg-BG" w:bidi="ar-SA"/>
         </w:rPr>
       </w:pPr>
-      <w:hyperlink w:anchor="_Toc454882832" w:history="1">
+      <w:hyperlink w:anchor="_Toc454889155" w:history="1">
         <w:r>
           <w:rPr>
             <w:rStyle w:val="Hyperlink"/>
@@ -3879,7 +3879,7 @@
             <w:noProof/>
             <w:webHidden/>
           </w:rPr>
-          <w:instrText xml:space="preserve"> PAGEREF _Toc454882832 \h </w:instrText>
+          <w:instrText xml:space="preserve"> PAGEREF _Toc454889155 \h </w:instrText>
         </w:r>
         <w:r>
           <w:rPr>
@@ -3924,7 +3924,7 @@
           <w:lang w:val="bg-BG" w:eastAsia="bg-BG" w:bidi="ar-SA"/>
         </w:rPr>
       </w:pPr>
-      <w:hyperlink w:anchor="_Toc454882833" w:history="1">
+      <w:hyperlink w:anchor="_Toc454889156" w:history="1">
         <w:r>
           <w:rPr>
             <w:rStyle w:val="Hyperlink"/>
@@ -3969,7 +3969,7 @@
             <w:noProof/>
             <w:webHidden/>
           </w:rPr>
-          <w:instrText xml:space="preserve"> PAGEREF _Toc454882833 \h </w:instrText>
+          <w:instrText xml:space="preserve"> PAGEREF _Toc454889156 \h </w:instrText>
         </w:r>
         <w:r>
           <w:rPr>
@@ -4014,7 +4014,7 @@
           <w:lang w:val="bg-BG" w:eastAsia="bg-BG" w:bidi="ar-SA"/>
         </w:rPr>
       </w:pPr>
-      <w:hyperlink w:anchor="_Toc454882834" w:history="1">
+      <w:hyperlink w:anchor="_Toc454889157" w:history="1">
         <w:r>
           <w:rPr>
             <w:rStyle w:val="Hyperlink"/>
@@ -4059,7 +4059,7 @@
             <w:noProof/>
             <w:webHidden/>
           </w:rPr>
-          <w:instrText xml:space="preserve"> PAGEREF _Toc454882834 \h </w:instrText>
+          <w:instrText xml:space="preserve"> PAGEREF _Toc454889157 \h </w:instrText>
         </w:r>
         <w:r>
           <w:rPr>
@@ -4104,7 +4104,7 @@
           <w:lang w:val="bg-BG" w:eastAsia="bg-BG" w:bidi="ar-SA"/>
         </w:rPr>
       </w:pPr>
-      <w:hyperlink w:anchor="_Toc454882835" w:history="1">
+      <w:hyperlink w:anchor="_Toc454889158" w:history="1">
         <w:r>
           <w:rPr>
             <w:rStyle w:val="Hyperlink"/>
@@ -4148,7 +4148,7 @@
             <w:noProof/>
             <w:webHidden/>
           </w:rPr>
-          <w:instrText xml:space="preserve"> PAGEREF _Toc454882835 \h </w:instrText>
+          <w:instrText xml:space="preserve"> PAGEREF _Toc454889158 \h </w:instrText>
         </w:r>
         <w:r>
           <w:rPr>
@@ -4193,7 +4193,7 @@
           <w:lang w:val="bg-BG" w:eastAsia="bg-BG" w:bidi="ar-SA"/>
         </w:rPr>
       </w:pPr>
-      <w:hyperlink w:anchor="_Toc454882836" w:history="1">
+      <w:hyperlink w:anchor="_Toc454889159" w:history="1">
         <w:r>
           <w:rPr>
             <w:rStyle w:val="Hyperlink"/>
@@ -4238,7 +4238,7 @@
             <w:noProof/>
             <w:webHidden/>
           </w:rPr>
-          <w:instrText xml:space="preserve"> PAGEREF _Toc454882836 \h </w:instrText>
+          <w:instrText xml:space="preserve"> PAGEREF _Toc454889159 \h </w:instrText>
         </w:r>
         <w:r>
           <w:rPr>
@@ -4283,7 +4283,7 @@
           <w:lang w:val="bg-BG" w:eastAsia="bg-BG" w:bidi="ar-SA"/>
         </w:rPr>
       </w:pPr>
-      <w:hyperlink w:anchor="_Toc454882837" w:history="1">
+      <w:hyperlink w:anchor="_Toc454889160" w:history="1">
         <w:r>
           <w:rPr>
             <w:rStyle w:val="Hyperlink"/>
@@ -4327,7 +4327,7 @@
             <w:noProof/>
             <w:webHidden/>
           </w:rPr>
-          <w:instrText xml:space="preserve"> PAGEREF _Toc454882837 \h </w:instrText>
+          <w:instrText xml:space="preserve"> PAGEREF _Toc454889160 \h </w:instrText>
         </w:r>
         <w:r>
           <w:rPr>
@@ -4372,7 +4372,7 @@
           <w:lang w:val="bg-BG" w:eastAsia="bg-BG" w:bidi="ar-SA"/>
         </w:rPr>
       </w:pPr>
-      <w:hyperlink w:anchor="_Toc454882838" w:history="1">
+      <w:hyperlink w:anchor="_Toc454889161" w:history="1">
         <w:r>
           <w:rPr>
             <w:rStyle w:val="Hyperlink"/>
@@ -4417,7 +4417,7 @@
             <w:noProof/>
             <w:webHidden/>
           </w:rPr>
-          <w:instrText xml:space="preserve"> PAGEREF _Toc454882838 \h </w:instrText>
+          <w:instrText xml:space="preserve"> PAGEREF _Toc454889161 \h </w:instrText>
         </w:r>
         <w:r>
           <w:rPr>
@@ -4462,7 +4462,7 @@
           <w:lang w:val="bg-BG" w:eastAsia="bg-BG" w:bidi="ar-SA"/>
         </w:rPr>
       </w:pPr>
-      <w:hyperlink w:anchor="_Toc454882839" w:history="1">
+      <w:hyperlink w:anchor="_Toc454889162" w:history="1">
         <w:r>
           <w:rPr>
             <w:rStyle w:val="Hyperlink"/>
@@ -4507,7 +4507,7 @@
             <w:noProof/>
             <w:webHidden/>
           </w:rPr>
-          <w:instrText xml:space="preserve"> PAGEREF _Toc454882839 \h </w:instrText>
+          <w:instrText xml:space="preserve"> PAGEREF _Toc454889162 \h </w:instrText>
         </w:r>
         <w:r>
           <w:rPr>
@@ -4552,7 +4552,7 @@
           <w:lang w:val="bg-BG" w:eastAsia="bg-BG" w:bidi="ar-SA"/>
         </w:rPr>
       </w:pPr>
-      <w:hyperlink w:anchor="_Toc454882840" w:history="1">
+      <w:hyperlink w:anchor="_Toc454889163" w:history="1">
         <w:r>
           <w:rPr>
             <w:rStyle w:val="Hyperlink"/>
@@ -4597,7 +4597,7 @@
             <w:noProof/>
             <w:webHidden/>
           </w:rPr>
-          <w:instrText xml:space="preserve"> PAGEREF _Toc454882840 \h </w:instrText>
+          <w:instrText xml:space="preserve"> PAGEREF _Toc454889163 \h </w:instrText>
         </w:r>
         <w:r>
           <w:rPr>
@@ -4642,7 +4642,7 @@
           <w:lang w:val="bg-BG" w:eastAsia="bg-BG" w:bidi="ar-SA"/>
         </w:rPr>
       </w:pPr>
-      <w:hyperlink w:anchor="_Toc454882841" w:history="1">
+      <w:hyperlink w:anchor="_Toc454889164" w:history="1">
         <w:r>
           <w:rPr>
             <w:rStyle w:val="Hyperlink"/>
@@ -4687,7 +4687,7 @@
             <w:noProof/>
             <w:webHidden/>
           </w:rPr>
-          <w:instrText xml:space="preserve"> PAGEREF _Toc454882841 \h </w:instrText>
+          <w:instrText xml:space="preserve"> PAGEREF _Toc454889164 \h </w:instrText>
         </w:r>
         <w:r>
           <w:rPr>
@@ -4732,7 +4732,7 @@
           <w:lang w:val="bg-BG" w:eastAsia="bg-BG" w:bidi="ar-SA"/>
         </w:rPr>
       </w:pPr>
-      <w:hyperlink w:anchor="_Toc454882842" w:history="1">
+      <w:hyperlink w:anchor="_Toc454889165" w:history="1">
         <w:r>
           <w:rPr>
             <w:rStyle w:val="Hyperlink"/>
@@ -4777,7 +4777,7 @@
             <w:noProof/>
             <w:webHidden/>
           </w:rPr>
-          <w:instrText xml:space="preserve"> PAGEREF _Toc454882842 \h </w:instrText>
+          <w:instrText xml:space="preserve"> PAGEREF _Toc454889165 \h </w:instrText>
         </w:r>
         <w:r>
           <w:rPr>
@@ -4822,7 +4822,7 @@
           <w:lang w:val="bg-BG" w:eastAsia="bg-BG" w:bidi="ar-SA"/>
         </w:rPr>
       </w:pPr>
-      <w:hyperlink w:anchor="_Toc454882843" w:history="1">
+      <w:hyperlink w:anchor="_Toc454889166" w:history="1">
         <w:r>
           <w:rPr>
             <w:rStyle w:val="Hyperlink"/>
@@ -4867,7 +4867,7 @@
             <w:noProof/>
             <w:webHidden/>
           </w:rPr>
-          <w:instrText xml:space="preserve"> PAGEREF _Toc454882843 \h </w:instrText>
+          <w:instrText xml:space="preserve"> PAGEREF _Toc454889166 \h </w:instrText>
         </w:r>
         <w:r>
           <w:rPr>
@@ -4912,7 +4912,7 @@
           <w:lang w:val="bg-BG" w:eastAsia="bg-BG" w:bidi="ar-SA"/>
         </w:rPr>
       </w:pPr>
-      <w:hyperlink w:anchor="_Toc454882844" w:history="1">
+      <w:hyperlink w:anchor="_Toc454889167" w:history="1">
         <w:r>
           <w:rPr>
             <w:rStyle w:val="Hyperlink"/>
@@ -4957,7 +4957,7 @@
             <w:noProof/>
             <w:webHidden/>
           </w:rPr>
-          <w:instrText xml:space="preserve"> PAGEREF _Toc454882844 \h </w:instrText>
+          <w:instrText xml:space="preserve"> PAGEREF _Toc454889167 \h </w:instrText>
         </w:r>
         <w:r>
           <w:rPr>
@@ -5002,7 +5002,7 @@
           <w:lang w:val="bg-BG" w:eastAsia="bg-BG" w:bidi="ar-SA"/>
         </w:rPr>
       </w:pPr>
-      <w:hyperlink w:anchor="_Toc454882845" w:history="1">
+      <w:hyperlink w:anchor="_Toc454889168" w:history="1">
         <w:r>
           <w:rPr>
             <w:rStyle w:val="Hyperlink"/>
@@ -5047,7 +5047,7 @@
             <w:noProof/>
             <w:webHidden/>
           </w:rPr>
-          <w:instrText xml:space="preserve"> PAGEREF _Toc454882845 \h </w:instrText>
+          <w:instrText xml:space="preserve"> PAGEREF _Toc454889168 \h </w:instrText>
         </w:r>
         <w:r>
           <w:rPr>
@@ -5092,7 +5092,7 @@
           <w:lang w:val="bg-BG" w:eastAsia="bg-BG" w:bidi="ar-SA"/>
         </w:rPr>
       </w:pPr>
-      <w:hyperlink w:anchor="_Toc454882846" w:history="1">
+      <w:hyperlink w:anchor="_Toc454889169" w:history="1">
         <w:r>
           <w:rPr>
             <w:rStyle w:val="Hyperlink"/>
@@ -5137,7 +5137,7 @@
             <w:noProof/>
             <w:webHidden/>
           </w:rPr>
-          <w:instrText xml:space="preserve"> PAGEREF _Toc454882846 \h </w:instrText>
+          <w:instrText xml:space="preserve"> PAGEREF _Toc454889169 \h </w:instrText>
         </w:r>
         <w:r>
           <w:rPr>
@@ -5182,7 +5182,7 @@
           <w:lang w:val="bg-BG" w:eastAsia="bg-BG" w:bidi="ar-SA"/>
         </w:rPr>
       </w:pPr>
-      <w:hyperlink w:anchor="_Toc454882847" w:history="1">
+      <w:hyperlink w:anchor="_Toc454889170" w:history="1">
         <w:r>
           <w:rPr>
             <w:rStyle w:val="Hyperlink"/>
@@ -5227,7 +5227,7 @@
             <w:noProof/>
             <w:webHidden/>
           </w:rPr>
-          <w:instrText xml:space="preserve"> PAGEREF _Toc454882847 \h </w:instrText>
+          <w:instrText xml:space="preserve"> PAGEREF _Toc454889170 \h </w:instrText>
         </w:r>
         <w:r>
           <w:rPr>
@@ -5272,7 +5272,7 @@
           <w:lang w:val="bg-BG" w:eastAsia="bg-BG" w:bidi="ar-SA"/>
         </w:rPr>
       </w:pPr>
-      <w:hyperlink w:anchor="_Toc454882848" w:history="1">
+      <w:hyperlink w:anchor="_Toc454889171" w:history="1">
         <w:r>
           <w:rPr>
             <w:rStyle w:val="Hyperlink"/>
@@ -5317,7 +5317,7 @@
             <w:noProof/>
             <w:webHidden/>
           </w:rPr>
-          <w:instrText xml:space="preserve"> PAGEREF _Toc454882848 \h </w:instrText>
+          <w:instrText xml:space="preserve"> PAGEREF _Toc454889171 \h </w:instrText>
         </w:r>
         <w:r>
           <w:rPr>
@@ -5362,7 +5362,7 @@
           <w:lang w:val="bg-BG" w:eastAsia="bg-BG" w:bidi="ar-SA"/>
         </w:rPr>
       </w:pPr>
-      <w:hyperlink w:anchor="_Toc454882849" w:history="1">
+      <w:hyperlink w:anchor="_Toc454889172" w:history="1">
         <w:r>
           <w:rPr>
             <w:rStyle w:val="Hyperlink"/>
@@ -5422,7 +5422,7 @@
             <w:noProof/>
             <w:webHidden/>
           </w:rPr>
-          <w:instrText xml:space="preserve"> PAGEREF _Toc454882849 \h </w:instrText>
+          <w:instrText xml:space="preserve"> PAGEREF _Toc454889172 \h </w:instrText>
         </w:r>
         <w:r>
           <w:rPr>
@@ -5467,7 +5467,7 @@
           <w:lang w:val="bg-BG" w:eastAsia="bg-BG" w:bidi="ar-SA"/>
         </w:rPr>
       </w:pPr>
-      <w:hyperlink w:anchor="_Toc454882850" w:history="1">
+      <w:hyperlink w:anchor="_Toc454889173" w:history="1">
         <w:r>
           <w:rPr>
             <w:rStyle w:val="Hyperlink"/>
@@ -5512,7 +5512,7 @@
             <w:noProof/>
             <w:webHidden/>
           </w:rPr>
-          <w:instrText xml:space="preserve"> PAGEREF _Toc454882850 \h </w:instrText>
+          <w:instrText xml:space="preserve"> PAGEREF _Toc454889173 \h </w:instrText>
         </w:r>
         <w:r>
           <w:rPr>
@@ -5557,7 +5557,7 @@
           <w:lang w:val="bg-BG" w:eastAsia="bg-BG" w:bidi="ar-SA"/>
         </w:rPr>
       </w:pPr>
-      <w:hyperlink w:anchor="_Toc454882851" w:history="1">
+      <w:hyperlink w:anchor="_Toc454889174" w:history="1">
         <w:r>
           <w:rPr>
             <w:rStyle w:val="Hyperlink"/>
@@ -5602,7 +5602,7 @@
             <w:noProof/>
             <w:webHidden/>
           </w:rPr>
-          <w:instrText xml:space="preserve"> PAGEREF _Toc454882851 \h </w:instrText>
+          <w:instrText xml:space="preserve"> PAGEREF _Toc454889174 \h </w:instrText>
         </w:r>
         <w:r>
           <w:rPr>
@@ -5647,7 +5647,7 @@
           <w:lang w:val="bg-BG" w:eastAsia="bg-BG" w:bidi="ar-SA"/>
         </w:rPr>
       </w:pPr>
-      <w:hyperlink w:anchor="_Toc454882852" w:history="1">
+      <w:hyperlink w:anchor="_Toc454889175" w:history="1">
         <w:r>
           <w:rPr>
             <w:rStyle w:val="Hyperlink"/>
@@ -5692,7 +5692,7 @@
             <w:noProof/>
             <w:webHidden/>
           </w:rPr>
-          <w:instrText xml:space="preserve"> PAGEREF _Toc454882852 \h </w:instrText>
+          <w:instrText xml:space="preserve"> PAGEREF _Toc454889175 \h </w:instrText>
         </w:r>
         <w:r>
           <w:rPr>
@@ -5737,7 +5737,7 @@
           <w:lang w:val="bg-BG" w:eastAsia="bg-BG" w:bidi="ar-SA"/>
         </w:rPr>
       </w:pPr>
-      <w:hyperlink w:anchor="_Toc454882853" w:history="1">
+      <w:hyperlink w:anchor="_Toc454889176" w:history="1">
         <w:r>
           <w:rPr>
             <w:rStyle w:val="Hyperlink"/>
@@ -5782,7 +5782,7 @@
             <w:noProof/>
             <w:webHidden/>
           </w:rPr>
-          <w:instrText xml:space="preserve"> PAGEREF _Toc454882853 \h </w:instrText>
+          <w:instrText xml:space="preserve"> PAGEREF _Toc454889176 \h </w:instrText>
         </w:r>
         <w:r>
           <w:rPr>
@@ -5827,7 +5827,7 @@
           <w:lang w:val="bg-BG" w:eastAsia="bg-BG" w:bidi="ar-SA"/>
         </w:rPr>
       </w:pPr>
-      <w:hyperlink w:anchor="_Toc454882854" w:history="1">
+      <w:hyperlink w:anchor="_Toc454889177" w:history="1">
         <w:r>
           <w:rPr>
             <w:rStyle w:val="Hyperlink"/>
@@ -5872,7 +5872,7 @@
             <w:noProof/>
             <w:webHidden/>
           </w:rPr>
-          <w:instrText xml:space="preserve"> PAGEREF _Toc454882854 \h </w:instrText>
+          <w:instrText xml:space="preserve"> PAGEREF _Toc454889177 \h </w:instrText>
         </w:r>
         <w:r>
           <w:rPr>
@@ -5917,7 +5917,7 @@
           <w:lang w:val="bg-BG" w:eastAsia="bg-BG" w:bidi="ar-SA"/>
         </w:rPr>
       </w:pPr>
-      <w:hyperlink w:anchor="_Toc454882855" w:history="1">
+      <w:hyperlink w:anchor="_Toc454889178" w:history="1">
         <w:r>
           <w:rPr>
             <w:rStyle w:val="Hyperlink"/>
@@ -5962,7 +5962,7 @@
             <w:noProof/>
             <w:webHidden/>
           </w:rPr>
-          <w:instrText xml:space="preserve"> PAGEREF _Toc454882855 \h </w:instrText>
+          <w:instrText xml:space="preserve"> PAGEREF _Toc454889178 \h </w:instrText>
         </w:r>
         <w:r>
           <w:rPr>
@@ -6007,7 +6007,7 @@
           <w:lang w:val="bg-BG" w:eastAsia="bg-BG" w:bidi="ar-SA"/>
         </w:rPr>
       </w:pPr>
-      <w:hyperlink w:anchor="_Toc454882856" w:history="1">
+      <w:hyperlink w:anchor="_Toc454889179" w:history="1">
         <w:r>
           <w:rPr>
             <w:rStyle w:val="Hyperlink"/>
@@ -6052,7 +6052,7 @@
             <w:noProof/>
             <w:webHidden/>
           </w:rPr>
-          <w:instrText xml:space="preserve"> PAGEREF _Toc454882856 \h </w:instrText>
+          <w:instrText xml:space="preserve"> PAGEREF _Toc454889179 \h </w:instrText>
         </w:r>
         <w:r>
           <w:rPr>
@@ -6097,7 +6097,7 @@
           <w:lang w:val="bg-BG" w:eastAsia="bg-BG" w:bidi="ar-SA"/>
         </w:rPr>
       </w:pPr>
-      <w:hyperlink w:anchor="_Toc454882857" w:history="1">
+      <w:hyperlink w:anchor="_Toc454889180" w:history="1">
         <w:r>
           <w:rPr>
             <w:rStyle w:val="Hyperlink"/>
@@ -6142,7 +6142,7 @@
             <w:noProof/>
             <w:webHidden/>
           </w:rPr>
-          <w:instrText xml:space="preserve"> PAGEREF _Toc454882857 \h </w:instrText>
+          <w:instrText xml:space="preserve"> PAGEREF _Toc454889180 \h </w:instrText>
         </w:r>
         <w:r>
           <w:rPr>
@@ -6163,6 +6163,186 @@
             <w:webHidden/>
           </w:rPr>
           <w:t>43</w:t>
+        </w:r>
+        <w:r>
+          <w:rPr>
+            <w:noProof/>
+            <w:webHidden/>
+          </w:rPr>
+          <w:fldChar w:fldCharType="end"/>
+        </w:r>
+      </w:hyperlink>
+    </w:p>
+    <w:p>
+      <w:pPr>
+        <w:pStyle w:val="TOC4"/>
+        <w:tabs>
+          <w:tab w:val="left" w:pos="1760"/>
+          <w:tab w:val="right" w:leader="dot" w:pos="9062"/>
+        </w:tabs>
+        <w:rPr>
+          <w:noProof/>
+          <w:sz w:val="22"/>
+          <w:szCs w:val="22"/>
+          <w:lang w:val="bg-BG" w:eastAsia="bg-BG" w:bidi="ar-SA"/>
+        </w:rPr>
+      </w:pPr>
+      <w:hyperlink w:anchor="_Toc454889181" w:history="1">
+        <w:r>
+          <w:rPr>
+            <w:rStyle w:val="Hyperlink"/>
+            <w:noProof/>
+            <w:lang w:val="bg-BG"/>
+          </w:rPr>
+          <w:t>3.3.7.1.</w:t>
+        </w:r>
+        <w:r>
+          <w:rPr>
+            <w:noProof/>
+            <w:sz w:val="22"/>
+            <w:szCs w:val="22"/>
+            <w:lang w:val="bg-BG" w:eastAsia="bg-BG" w:bidi="ar-SA"/>
+          </w:rPr>
+          <w:tab/>
+        </w:r>
+        <w:r>
+          <w:rPr>
+            <w:rStyle w:val="Hyperlink"/>
+            <w:noProof/>
+            <w:lang w:val="bg-BG"/>
+          </w:rPr>
+          <w:t>Контролер на възловата селекция</w:t>
+        </w:r>
+        <w:r>
+          <w:rPr>
+            <w:noProof/>
+            <w:webHidden/>
+          </w:rPr>
+          <w:tab/>
+        </w:r>
+        <w:r>
+          <w:rPr>
+            <w:noProof/>
+            <w:webHidden/>
+          </w:rPr>
+          <w:fldChar w:fldCharType="begin"/>
+        </w:r>
+        <w:r>
+          <w:rPr>
+            <w:noProof/>
+            <w:webHidden/>
+          </w:rPr>
+          <w:instrText xml:space="preserve"> PAGEREF _Toc454889181 \h </w:instrText>
+        </w:r>
+        <w:r>
+          <w:rPr>
+            <w:noProof/>
+            <w:webHidden/>
+          </w:rPr>
+        </w:r>
+        <w:r>
+          <w:rPr>
+            <w:noProof/>
+            <w:webHidden/>
+          </w:rPr>
+          <w:fldChar w:fldCharType="separate"/>
+        </w:r>
+        <w:r>
+          <w:rPr>
+            <w:noProof/>
+            <w:webHidden/>
+          </w:rPr>
+          <w:t>44</w:t>
+        </w:r>
+        <w:r>
+          <w:rPr>
+            <w:noProof/>
+            <w:webHidden/>
+          </w:rPr>
+          <w:fldChar w:fldCharType="end"/>
+        </w:r>
+      </w:hyperlink>
+    </w:p>
+    <w:p>
+      <w:pPr>
+        <w:pStyle w:val="TOC4"/>
+        <w:tabs>
+          <w:tab w:val="left" w:pos="1760"/>
+          <w:tab w:val="right" w:leader="dot" w:pos="9062"/>
+        </w:tabs>
+        <w:rPr>
+          <w:noProof/>
+          <w:sz w:val="22"/>
+          <w:szCs w:val="22"/>
+          <w:lang w:val="bg-BG" w:eastAsia="bg-BG" w:bidi="ar-SA"/>
+        </w:rPr>
+      </w:pPr>
+      <w:hyperlink w:anchor="_Toc454889182" w:history="1">
+        <w:r>
+          <w:rPr>
+            <w:rStyle w:val="Hyperlink"/>
+            <w:noProof/>
+            <w:lang w:val="bg-BG"/>
+          </w:rPr>
+          <w:t>3.3.7.2.</w:t>
+        </w:r>
+        <w:r>
+          <w:rPr>
+            <w:noProof/>
+            <w:sz w:val="22"/>
+            <w:szCs w:val="22"/>
+            <w:lang w:val="bg-BG" w:eastAsia="bg-BG" w:bidi="ar-SA"/>
+          </w:rPr>
+          <w:tab/>
+        </w:r>
+        <w:r>
+          <w:rPr>
+            <w:rStyle w:val="Hyperlink"/>
+            <w:noProof/>
+            <w:lang w:val="bg-BG"/>
+          </w:rPr>
+          <w:t>Възлови визуализатори</w:t>
+        </w:r>
+        <w:r>
+          <w:rPr>
+            <w:noProof/>
+            <w:webHidden/>
+          </w:rPr>
+          <w:tab/>
+        </w:r>
+        <w:r>
+          <w:rPr>
+            <w:noProof/>
+            <w:webHidden/>
+          </w:rPr>
+          <w:fldChar w:fldCharType="begin"/>
+        </w:r>
+        <w:r>
+          <w:rPr>
+            <w:noProof/>
+            <w:webHidden/>
+          </w:rPr>
+          <w:instrText xml:space="preserve"> PAGEREF _Toc454889182 \h </w:instrText>
+        </w:r>
+        <w:r>
+          <w:rPr>
+            <w:noProof/>
+            <w:webHidden/>
+          </w:rPr>
+        </w:r>
+        <w:r>
+          <w:rPr>
+            <w:noProof/>
+            <w:webHidden/>
+          </w:rPr>
+          <w:fldChar w:fldCharType="separate"/>
+        </w:r>
+        <w:r>
+          <w:rPr>
+            <w:noProof/>
+            <w:webHidden/>
+          </w:rPr>
+          <w:t>45</w:t>
         </w:r>
         <w:r>
           <w:rPr>
@@ -6211,7 +6391,7 @@
         <w:lastRenderedPageBreak/>
         <w:t xml:space="preserve"> </w:t>
       </w:r>
-      <w:bookmarkStart w:id="0" w:name="_Toc454882804"/>
+      <w:bookmarkStart w:id="0" w:name="_Toc454889127"/>
       <w:r>
         <w:rPr>
           <w:lang w:val="bg-BG"/>
@@ -6239,7 +6419,7 @@
         </w:rPr>
       </w:pPr>
       <w:bookmarkStart w:id="1" w:name="_Ref454551478"/>
-      <w:bookmarkStart w:id="2" w:name="_Toc454882805"/>
+      <w:bookmarkStart w:id="2" w:name="_Toc454889128"/>
       <w:r>
         <w:rPr>
           <w:lang w:val="bg-BG"/>
@@ -6407,8 +6587,8 @@
           <w:lang w:val="bg-BG"/>
         </w:rPr>
       </w:pPr>
-      <w:bookmarkStart w:id="3" w:name="_Ref454473131"/>
-      <w:bookmarkStart w:id="4" w:name="_Ref454473120"/>
+      <w:bookmarkStart w:id="3" w:name="_Ref454473120"/>
+      <w:bookmarkStart w:id="4" w:name="_Ref454473131"/>
       <w:r>
         <w:t xml:space="preserve">Фигура </w:t>
       </w:r>
@@ -6431,14 +6611,14 @@
           <w:t>1</w:t>
         </w:r>
       </w:fldSimple>
+      <w:bookmarkEnd w:id="4"/>
+      <w:r>
+        <w:rPr>
+          <w:lang w:val="bg-BG"/>
+        </w:rPr>
+        <w:t xml:space="preserve"> Дървовидно представяне на алгебрични изрази</w:t>
+      </w:r>
       <w:bookmarkEnd w:id="3"/>
-      <w:r>
-        <w:rPr>
-          <w:lang w:val="bg-BG"/>
-        </w:rPr>
-        <w:t xml:space="preserve"> Дървовидно представяне на алгебрични изрази</w:t>
-      </w:r>
-      <w:bookmarkEnd w:id="4"/>
     </w:p>
     <w:p>
       <w:pPr>
@@ -6483,7 +6663,7 @@
           <w:lang w:val="bg-BG"/>
         </w:rPr>
       </w:pPr>
-      <w:bookmarkStart w:id="5" w:name="_Toc454882806"/>
+      <w:bookmarkStart w:id="5" w:name="_Toc454889129"/>
       <w:r>
         <w:rPr>
           <w:lang w:val="bg-BG"/>
@@ -7126,7 +7306,7 @@
       </w:pPr>
       <w:bookmarkStart w:id="8" w:name="_Ref454545211"/>
       <w:bookmarkStart w:id="9" w:name="_Ref454545313"/>
-      <w:bookmarkStart w:id="10" w:name="_Toc454882807"/>
+      <w:bookmarkStart w:id="10" w:name="_Toc454889130"/>
       <w:r>
         <w:rPr>
           <w:lang w:val="bg-BG"/>
@@ -7476,7 +7656,7 @@
           <w:lang w:val="bg-BG"/>
         </w:rPr>
       </w:pPr>
-      <w:bookmarkStart w:id="12" w:name="_Toc454882808"/>
+      <w:bookmarkStart w:id="12" w:name="_Toc454889131"/>
       <w:r>
         <w:rPr>
           <w:lang w:val="bg-BG"/>
@@ -7997,7 +8177,7 @@
           <w:lang w:val="bg-BG"/>
         </w:rPr>
       </w:pPr>
-      <w:bookmarkStart w:id="14" w:name="_Toc454882809"/>
+      <w:bookmarkStart w:id="14" w:name="_Toc454889132"/>
       <w:r>
         <w:rPr>
           <w:lang w:val="bg-BG"/>
@@ -8022,7 +8202,7 @@
         </w:numPr>
         <w:spacing w:before="0" w:after="240"/>
       </w:pPr>
-      <w:bookmarkStart w:id="15" w:name="_Toc454882810"/>
+      <w:bookmarkStart w:id="15" w:name="_Toc454889133"/>
       <w:r>
         <w:t>Java</w:t>
       </w:r>
@@ -8269,8 +8449,8 @@
       <w:pPr>
         <w:pStyle w:val="Caption"/>
       </w:pPr>
-      <w:bookmarkStart w:id="16" w:name="_Ref454488960"/>
-      <w:bookmarkStart w:id="17" w:name="_Ref454488955"/>
+      <w:bookmarkStart w:id="16" w:name="_Ref454488955"/>
+      <w:bookmarkStart w:id="17" w:name="_Ref454488960"/>
       <w:r>
         <w:t xml:space="preserve">Фигура </w:t>
       </w:r>
@@ -8293,17 +8473,17 @@
           <w:t>1</w:t>
         </w:r>
       </w:fldSimple>
+      <w:bookmarkEnd w:id="17"/>
+      <w:r>
+        <w:rPr>
+          <w:lang w:val="bg-BG"/>
+        </w:rPr>
+        <w:t xml:space="preserve"> Структура на платформата </w:t>
+      </w:r>
+      <w:r>
+        <w:t>Java</w:t>
+      </w:r>
       <w:bookmarkEnd w:id="16"/>
-      <w:r>
-        <w:rPr>
-          <w:lang w:val="bg-BG"/>
-        </w:rPr>
-        <w:t xml:space="preserve"> Структура на платформата </w:t>
-      </w:r>
-      <w:r>
-        <w:t>Java</w:t>
-      </w:r>
-      <w:bookmarkEnd w:id="17"/>
     </w:p>
     <w:p>
       <w:pPr>
@@ -8470,7 +8650,7 @@
           <w:lang w:val="bg-BG"/>
         </w:rPr>
       </w:pPr>
-      <w:bookmarkStart w:id="18" w:name="_Toc454882811"/>
+      <w:bookmarkStart w:id="18" w:name="_Toc454889134"/>
       <w:r>
         <w:lastRenderedPageBreak/>
         <w:t>NetBeans</w:t>
@@ -8692,7 +8872,7 @@
           <w:lang w:val="bg-BG"/>
         </w:rPr>
       </w:pPr>
-      <w:bookmarkStart w:id="19" w:name="_Toc454882812"/>
+      <w:bookmarkStart w:id="19" w:name="_Toc454889135"/>
       <w:r>
         <w:t>JUnit</w:t>
       </w:r>
@@ -8924,7 +9104,7 @@
         </w:numPr>
         <w:spacing w:before="0" w:after="240"/>
       </w:pPr>
-      <w:bookmarkStart w:id="21" w:name="_Toc454882813"/>
+      <w:bookmarkStart w:id="21" w:name="_Toc454889136"/>
       <w:r>
         <w:lastRenderedPageBreak/>
         <w:t>Git</w:t>
@@ -9176,7 +9356,7 @@
         </w:numPr>
         <w:spacing w:before="0" w:after="240"/>
       </w:pPr>
-      <w:bookmarkStart w:id="23" w:name="_Toc454882814"/>
+      <w:bookmarkStart w:id="23" w:name="_Toc454889137"/>
       <w:r>
         <w:t xml:space="preserve">Apache </w:t>
       </w:r>
@@ -9457,7 +9637,7 @@
           <w:lang w:val="bg-BG"/>
         </w:rPr>
       </w:pPr>
-      <w:bookmarkStart w:id="25" w:name="_Toc454882815"/>
+      <w:bookmarkStart w:id="25" w:name="_Toc454889138"/>
       <w:r>
         <w:lastRenderedPageBreak/>
         <w:t>XML</w:t>
@@ -9735,7 +9915,7 @@
           <w:lang w:val="bg-BG"/>
         </w:rPr>
       </w:pPr>
-      <w:bookmarkStart w:id="27" w:name="_Toc454882816"/>
+      <w:bookmarkStart w:id="27" w:name="_Toc454889139"/>
       <w:r>
         <w:t>JAXB</w:t>
       </w:r>
@@ -10030,7 +10210,7 @@
           <w:lang w:val="bg-BG"/>
         </w:rPr>
       </w:pPr>
-      <w:bookmarkStart w:id="29" w:name="_Toc454882817"/>
+      <w:bookmarkStart w:id="29" w:name="_Toc454889140"/>
       <w:r>
         <w:lastRenderedPageBreak/>
         <w:t>Swing</w:t>
@@ -10303,7 +10483,7 @@
           <w:lang w:val="bg-BG"/>
         </w:rPr>
       </w:pPr>
-      <w:bookmarkStart w:id="31" w:name="_Toc454882818"/>
+      <w:bookmarkStart w:id="31" w:name="_Toc454889141"/>
       <w:r>
         <w:rPr>
           <w:lang w:val="bg-BG"/>
@@ -10324,7 +10504,7 @@
           <w:lang w:val="bg-BG"/>
         </w:rPr>
       </w:pPr>
-      <w:bookmarkStart w:id="32" w:name="_Toc454882819"/>
+      <w:bookmarkStart w:id="32" w:name="_Toc454889142"/>
       <w:r>
         <w:rPr>
           <w:lang w:val="bg-BG"/>
@@ -11013,7 +11193,7 @@
           <w:lang w:val="bg-BG"/>
         </w:rPr>
       </w:pPr>
-      <w:bookmarkStart w:id="35" w:name="_Toc454882820"/>
+      <w:bookmarkStart w:id="35" w:name="_Toc454889143"/>
       <w:r>
         <w:rPr>
           <w:lang w:val="bg-BG"/>
@@ -11121,7 +11301,7 @@
           <w:lang w:val="bg-BG"/>
         </w:rPr>
       </w:pPr>
-      <w:bookmarkStart w:id="36" w:name="_Toc454882821"/>
+      <w:bookmarkStart w:id="36" w:name="_Toc454889144"/>
       <w:r>
         <w:rPr>
           <w:lang w:val="bg-BG"/>
@@ -11406,7 +11586,7 @@
           <w:lang w:val="bg-BG"/>
         </w:rPr>
       </w:pPr>
-      <w:bookmarkStart w:id="37" w:name="_Toc454882822"/>
+      <w:bookmarkStart w:id="37" w:name="_Toc454889145"/>
       <w:r>
         <w:rPr>
           <w:lang w:val="bg-BG"/>
@@ -11997,7 +12177,7 @@
           <w:lang w:val="bg-BG"/>
         </w:rPr>
       </w:pPr>
-      <w:bookmarkStart w:id="38" w:name="_Toc454882823"/>
+      <w:bookmarkStart w:id="38" w:name="_Toc454889146"/>
       <w:r>
         <w:rPr>
           <w:lang w:val="bg-BG"/>
@@ -12019,7 +12199,7 @@
           <w:lang w:val="bg-BG"/>
         </w:rPr>
       </w:pPr>
-      <w:bookmarkStart w:id="39" w:name="_Toc454882824"/>
+      <w:bookmarkStart w:id="39" w:name="_Toc454889147"/>
       <w:r>
         <w:rPr>
           <w:lang w:val="bg-BG"/>
@@ -12053,7 +12233,7 @@
           <w:lang w:val="bg-BG"/>
         </w:rPr>
       </w:pPr>
-      <w:bookmarkStart w:id="40" w:name="_Toc454882825"/>
+      <w:bookmarkStart w:id="40" w:name="_Toc454889148"/>
       <w:r>
         <w:rPr>
           <w:lang w:val="bg-BG"/>
@@ -12774,7 +12954,7 @@
         </w:rPr>
       </w:pPr>
       <w:bookmarkStart w:id="42" w:name="_Ref454834234"/>
-      <w:bookmarkStart w:id="43" w:name="_Toc454882826"/>
+      <w:bookmarkStart w:id="43" w:name="_Toc454889149"/>
       <w:r>
         <w:rPr>
           <w:lang w:val="bg-BG"/>
@@ -12897,7 +13077,7 @@
           <w:lang w:val="bg-BG"/>
         </w:rPr>
       </w:pPr>
-      <w:bookmarkStart w:id="44" w:name="_Toc454882827"/>
+      <w:bookmarkStart w:id="44" w:name="_Toc454889150"/>
       <w:r>
         <w:rPr>
           <w:lang w:val="bg-BG"/>
@@ -13221,7 +13401,7 @@
         </w:rPr>
       </w:pPr>
       <w:bookmarkStart w:id="45" w:name="_Ref454815015"/>
-      <w:bookmarkStart w:id="46" w:name="_Toc454882828"/>
+      <w:bookmarkStart w:id="46" w:name="_Toc454889151"/>
       <w:r>
         <w:rPr>
           <w:lang w:val="bg-BG"/>
@@ -13495,7 +13675,7 @@
           <w:lang w:val="bg-BG"/>
         </w:rPr>
       </w:pPr>
-      <w:bookmarkStart w:id="48" w:name="_Toc454882829"/>
+      <w:bookmarkStart w:id="48" w:name="_Toc454889152"/>
       <w:r>
         <w:rPr>
           <w:lang w:val="bg-BG"/>
@@ -13686,7 +13866,7 @@
           <w:lang w:val="bg-BG"/>
         </w:rPr>
       </w:pPr>
-      <w:bookmarkStart w:id="49" w:name="_Toc454882830"/>
+      <w:bookmarkStart w:id="49" w:name="_Toc454889153"/>
       <w:r>
         <w:rPr>
           <w:lang w:val="bg-BG"/>
@@ -13881,7 +14061,7 @@
           <w:lang w:val="bg-BG"/>
         </w:rPr>
       </w:pPr>
-      <w:bookmarkStart w:id="50" w:name="_Toc454882831"/>
+      <w:bookmarkStart w:id="50" w:name="_Toc454889154"/>
       <w:r>
         <w:rPr>
           <w:lang w:val="bg-BG"/>
@@ -14152,7 +14332,7 @@
         </w:rPr>
       </w:pPr>
       <w:bookmarkStart w:id="51" w:name="_Ref454630073"/>
-      <w:bookmarkStart w:id="52" w:name="_Toc454882832"/>
+      <w:bookmarkStart w:id="52" w:name="_Toc454889155"/>
       <w:r>
         <w:rPr>
           <w:lang w:val="bg-BG"/>
@@ -14482,7 +14662,7 @@
         </w:rPr>
       </w:pPr>
       <w:bookmarkStart w:id="54" w:name="_Ref454810865"/>
-      <w:bookmarkStart w:id="55" w:name="_Toc454882833"/>
+      <w:bookmarkStart w:id="55" w:name="_Toc454889156"/>
       <w:r>
         <w:rPr>
           <w:lang w:val="bg-BG"/>
@@ -14821,7 +15001,7 @@
         </w:rPr>
       </w:pPr>
       <w:bookmarkStart w:id="57" w:name="_Ref454810877"/>
-      <w:bookmarkStart w:id="58" w:name="_Toc454882834"/>
+      <w:bookmarkStart w:id="58" w:name="_Toc454889157"/>
       <w:r>
         <w:rPr>
           <w:lang w:val="bg-BG"/>
@@ -15206,7 +15386,7 @@
         <w:spacing w:before="0" w:after="240"/>
       </w:pPr>
       <w:bookmarkStart w:id="60" w:name="_Ref454644232"/>
-      <w:bookmarkStart w:id="61" w:name="_Toc454882835"/>
+      <w:bookmarkStart w:id="61" w:name="_Toc454889158"/>
       <w:r>
         <w:rPr>
           <w:lang w:val="bg-BG"/>
@@ -15230,7 +15410,7 @@
         </w:rPr>
       </w:pPr>
       <w:bookmarkStart w:id="62" w:name="_Ref454643413"/>
-      <w:bookmarkStart w:id="63" w:name="_Toc454882836"/>
+      <w:bookmarkStart w:id="63" w:name="_Toc454889159"/>
       <w:r>
         <w:rPr>
           <w:lang w:val="bg-BG"/>
@@ -15608,7 +15788,7 @@
       </w:pPr>
       <w:bookmarkStart w:id="65" w:name="_Ref454648876"/>
       <w:bookmarkStart w:id="66" w:name="_Ref454644149"/>
-      <w:bookmarkStart w:id="67" w:name="_Toc454882837"/>
+      <w:bookmarkStart w:id="67" w:name="_Toc454889160"/>
       <w:r>
         <w:rPr>
           <w:lang w:val="bg-BG"/>
@@ -15875,7 +16055,7 @@
         </w:rPr>
       </w:pPr>
       <w:bookmarkStart w:id="68" w:name="_Ref454806189"/>
-      <w:bookmarkStart w:id="69" w:name="_Toc454882838"/>
+      <w:bookmarkStart w:id="69" w:name="_Toc454889161"/>
       <w:r>
         <w:rPr>
           <w:lang w:val="bg-BG"/>
@@ -16113,7 +16293,7 @@
           <w:lang w:val="bg-BG"/>
         </w:rPr>
       </w:pPr>
-      <w:bookmarkStart w:id="71" w:name="_Toc454882839"/>
+      <w:bookmarkStart w:id="71" w:name="_Toc454889162"/>
       <w:r>
         <w:rPr>
           <w:lang w:val="bg-BG"/>
@@ -16315,7 +16495,7 @@
           <w:lang w:val="bg-BG"/>
         </w:rPr>
       </w:pPr>
-      <w:bookmarkStart w:id="72" w:name="_Toc454882840"/>
+      <w:bookmarkStart w:id="72" w:name="_Toc454889163"/>
       <w:r>
         <w:rPr>
           <w:lang w:val="bg-BG"/>
@@ -16685,7 +16865,7 @@
         </w:rPr>
       </w:pPr>
       <w:bookmarkStart w:id="73" w:name="_Ref454804477"/>
-      <w:bookmarkStart w:id="74" w:name="_Toc454882841"/>
+      <w:bookmarkStart w:id="74" w:name="_Toc454889164"/>
       <w:r>
         <w:rPr>
           <w:lang w:val="bg-BG"/>
@@ -17177,7 +17357,7 @@
         </w:rPr>
       </w:pPr>
       <w:bookmarkStart w:id="76" w:name="_Ref454804319"/>
-      <w:bookmarkStart w:id="77" w:name="_Toc454882842"/>
+      <w:bookmarkStart w:id="77" w:name="_Toc454889165"/>
       <w:r>
         <w:rPr>
           <w:lang w:val="bg-BG"/>
@@ -17664,7 +17844,7 @@
           <w:lang w:val="bg-BG"/>
         </w:rPr>
       </w:pPr>
-      <w:bookmarkStart w:id="79" w:name="_Toc454882843"/>
+      <w:bookmarkStart w:id="79" w:name="_Toc454889166"/>
       <w:r>
         <w:rPr>
           <w:lang w:val="bg-BG"/>
@@ -17720,7 +17900,7 @@
       </w:pPr>
       <w:bookmarkStart w:id="80" w:name="_Ref454817641"/>
       <w:bookmarkStart w:id="81" w:name="_Ref454818535"/>
-      <w:bookmarkStart w:id="82" w:name="_Toc454882844"/>
+      <w:bookmarkStart w:id="82" w:name="_Toc454889167"/>
       <w:r>
         <w:rPr>
           <w:lang w:val="bg-BG"/>
@@ -18038,7 +18218,7 @@
         </w:rPr>
       </w:pPr>
       <w:bookmarkStart w:id="84" w:name="_Ref454817144"/>
-      <w:bookmarkStart w:id="85" w:name="_Toc454882845"/>
+      <w:bookmarkStart w:id="85" w:name="_Toc454889168"/>
       <w:r>
         <w:rPr>
           <w:lang w:val="bg-BG"/>
@@ -18609,7 +18789,7 @@
           <w:lang w:val="bg-BG"/>
         </w:rPr>
       </w:pPr>
-      <w:bookmarkStart w:id="87" w:name="_Toc454882846"/>
+      <w:bookmarkStart w:id="87" w:name="_Toc454889169"/>
       <w:r>
         <w:rPr>
           <w:lang w:val="bg-BG"/>
@@ -19104,7 +19284,7 @@
           <w:lang w:val="bg-BG"/>
         </w:rPr>
       </w:pPr>
-      <w:bookmarkStart w:id="89" w:name="_Toc454882847"/>
+      <w:bookmarkStart w:id="89" w:name="_Toc454889170"/>
       <w:r>
         <w:rPr>
           <w:lang w:val="bg-BG"/>
@@ -19339,7 +19519,7 @@
           <w:lang w:val="bg-BG"/>
         </w:rPr>
       </w:pPr>
-      <w:bookmarkStart w:id="91" w:name="_Toc454882848"/>
+      <w:bookmarkStart w:id="91" w:name="_Toc454889171"/>
       <w:r>
         <w:rPr>
           <w:lang w:val="bg-BG"/>
@@ -19619,7 +19799,7 @@
           <w:lang w:val="bg-BG"/>
         </w:rPr>
       </w:pPr>
-      <w:bookmarkStart w:id="93" w:name="_Toc454882849"/>
+      <w:bookmarkStart w:id="93" w:name="_Toc454889172"/>
       <w:r>
         <w:rPr>
           <w:lang w:val="bg-BG"/>
@@ -20326,7 +20506,7 @@
           <w:lang w:val="bg-BG"/>
         </w:rPr>
       </w:pPr>
-      <w:bookmarkStart w:id="96" w:name="_Toc454882850"/>
+      <w:bookmarkStart w:id="96" w:name="_Toc454889173"/>
       <w:r>
         <w:rPr>
           <w:lang w:val="bg-BG"/>
@@ -20348,7 +20528,7 @@
           <w:lang w:val="bg-BG"/>
         </w:rPr>
       </w:pPr>
-      <w:bookmarkStart w:id="97" w:name="_Toc454882851"/>
+      <w:bookmarkStart w:id="97" w:name="_Toc454889174"/>
       <w:r>
         <w:rPr>
           <w:lang w:val="bg-BG"/>
@@ -20588,7 +20768,7 @@
         </w:rPr>
       </w:pPr>
       <w:bookmarkStart w:id="99" w:name="_Ref454834468"/>
-      <w:bookmarkStart w:id="100" w:name="_Toc454882852"/>
+      <w:bookmarkStart w:id="100" w:name="_Toc454889175"/>
       <w:r>
         <w:rPr>
           <w:lang w:val="bg-BG"/>
@@ -20798,7 +20978,7 @@
         </w:rPr>
       </w:pPr>
       <w:bookmarkStart w:id="102" w:name="_Ref454836471"/>
-      <w:bookmarkStart w:id="103" w:name="_Toc454882853"/>
+      <w:bookmarkStart w:id="103" w:name="_Toc454889176"/>
       <w:r>
         <w:rPr>
           <w:lang w:val="bg-BG"/>
@@ -21068,7 +21248,7 @@
         </w:rPr>
       </w:pPr>
       <w:bookmarkStart w:id="105" w:name="_Ref454836566"/>
-      <w:bookmarkStart w:id="106" w:name="_Toc454882854"/>
+      <w:bookmarkStart w:id="106" w:name="_Toc454889177"/>
       <w:r>
         <w:rPr>
           <w:lang w:val="bg-BG"/>
@@ -21387,7 +21567,8 @@
           <w:lang w:val="bg-BG"/>
         </w:rPr>
       </w:pPr>
-      <w:bookmarkStart w:id="107" w:name="_Toc454882855"/>
+      <w:bookmarkStart w:id="107" w:name="_Ref454888349"/>
+      <w:bookmarkStart w:id="108" w:name="_Toc454889178"/>
       <w:r>
         <w:rPr>
           <w:lang w:val="bg-BG"/>
@@ -21396,6 +21577,7 @@
         <w:t>Контекст на дебъгване</w:t>
       </w:r>
       <w:bookmarkEnd w:id="107"/>
+      <w:bookmarkEnd w:id="108"/>
     </w:p>
     <w:p>
       <w:pPr>
@@ -22015,7 +22197,7 @@
           <w:docGrid w:linePitch="360"/>
         </w:sectPr>
       </w:pPr>
-      <w:bookmarkStart w:id="108" w:name="_Ref454836825"/>
+      <w:bookmarkStart w:id="109" w:name="_Ref454836825"/>
       <w:r>
         <w:t xml:space="preserve">Фигура </w:t>
       </w:r>
@@ -22038,7 +22220,7 @@
           <w:t>4</w:t>
         </w:r>
       </w:fldSimple>
-      <w:bookmarkEnd w:id="108"/>
+      <w:bookmarkEnd w:id="109"/>
       <w:r>
         <w:rPr>
           <w:lang w:val="bg-BG"/>
@@ -22058,7 +22240,8 @@
           <w:lang w:val="bg-BG"/>
         </w:rPr>
       </w:pPr>
-      <w:bookmarkStart w:id="109" w:name="_Toc454882856"/>
+      <w:bookmarkStart w:id="110" w:name="_Ref454887681"/>
+      <w:bookmarkStart w:id="111" w:name="_Toc454889179"/>
       <w:r>
         <w:rPr>
           <w:lang w:val="bg-BG"/>
@@ -22072,7 +22255,8 @@
         </w:rPr>
         <w:t xml:space="preserve"> за възлова статистика</w:t>
       </w:r>
-      <w:bookmarkEnd w:id="109"/>
+      <w:bookmarkEnd w:id="110"/>
+      <w:bookmarkEnd w:id="111"/>
     </w:p>
     <w:p>
       <w:pPr>
@@ -22330,7 +22514,7 @@
           <w:lang w:val="bg-BG"/>
         </w:rPr>
       </w:pPr>
-      <w:bookmarkStart w:id="110" w:name="_Ref454882097"/>
+      <w:bookmarkStart w:id="112" w:name="_Ref454882097"/>
       <w:r>
         <w:t xml:space="preserve">Фигура </w:t>
       </w:r>
@@ -22353,7 +22537,7 @@
           <w:t>5</w:t>
         </w:r>
       </w:fldSimple>
-      <w:bookmarkEnd w:id="110"/>
+      <w:bookmarkEnd w:id="112"/>
       <w:r>
         <w:rPr>
           <w:lang w:val="bg-BG"/>
@@ -22435,7 +22619,7 @@
           <w:docGrid w:linePitch="360"/>
         </w:sectPr>
       </w:pPr>
-      <w:bookmarkStart w:id="111" w:name="_Ref454882204"/>
+      <w:bookmarkStart w:id="113" w:name="_Ref454882204"/>
       <w:r>
         <w:t xml:space="preserve">Фигура </w:t>
       </w:r>
@@ -22458,7 +22642,7 @@
           <w:t>6</w:t>
         </w:r>
       </w:fldSimple>
-      <w:bookmarkEnd w:id="111"/>
+      <w:bookmarkEnd w:id="113"/>
       <w:r>
         <w:rPr>
           <w:lang w:val="bg-BG"/>
@@ -22502,7 +22686,7 @@
           <w:lang w:val="bg-BG"/>
         </w:rPr>
       </w:pPr>
-      <w:bookmarkStart w:id="112" w:name="_Toc454882857"/>
+      <w:bookmarkStart w:id="114" w:name="_Toc454889180"/>
       <w:r>
         <w:rPr>
           <w:lang w:val="bg-BG"/>
@@ -22510,7 +22694,7 @@
         <w:lastRenderedPageBreak/>
         <w:t>Изглед за дебъгване</w:t>
       </w:r>
-      <w:bookmarkEnd w:id="112"/>
+      <w:bookmarkEnd w:id="114"/>
     </w:p>
     <w:p>
       <w:pPr>
@@ -22523,14 +22707,153 @@
         <w:rPr>
           <w:lang w:val="bg-BG"/>
         </w:rPr>
-        <w:t>За визуализацията на калкулационното дърво и дебъгването на състоянието му в избрания симулационен цикъл е създаден изгледът за дебъгване.</w:t>
-      </w:r>
-    </w:p>
-    <w:p>
-      <w:pPr>
-        <w:rPr>
-          <w:lang w:val="bg-BG"/>
-        </w:rPr>
+        <w:t>За визуализацията на калкулационното дърво и дебъгването на състоянието му в избрания симулационен цикъл е създаден изгледът за дебъгване</w:t>
+      </w:r>
+      <w:r>
+        <w:rPr>
+          <w:lang w:val="bg-BG"/>
+        </w:rPr>
+        <w:t xml:space="preserve"> представен на </w:t>
+      </w:r>
+      <w:r>
+        <w:rPr>
+          <w:lang w:val="bg-BG"/>
+        </w:rPr>
+        <w:fldChar w:fldCharType="begin"/>
+      </w:r>
+      <w:r>
+        <w:rPr>
+          <w:lang w:val="bg-BG"/>
+        </w:rPr>
+        <w:instrText xml:space="preserve"> REF _Ref454885931 \h </w:instrText>
+      </w:r>
+      <w:r>
+        <w:rPr>
+          <w:lang w:val="bg-BG"/>
+        </w:rPr>
+      </w:r>
+      <w:r>
+        <w:rPr>
+          <w:lang w:val="bg-BG"/>
+        </w:rPr>
+        <w:fldChar w:fldCharType="separate"/>
+      </w:r>
+      <w:r>
+        <w:t xml:space="preserve">Фигура </w:t>
+      </w:r>
+      <w:r>
+        <w:rPr>
+          <w:noProof/>
+        </w:rPr>
+        <w:t>3.3</w:t>
+      </w:r>
+      <w:r>
+        <w:noBreakHyphen/>
+      </w:r>
+      <w:r>
+        <w:rPr>
+          <w:noProof/>
+        </w:rPr>
+        <w:t>7</w:t>
+      </w:r>
+      <w:r>
+        <w:rPr>
+          <w:lang w:val="bg-BG"/>
+        </w:rPr>
+        <w:fldChar w:fldCharType="end"/>
+      </w:r>
+      <w:r>
+        <w:rPr>
+          <w:lang w:val="bg-BG"/>
+        </w:rPr>
+        <w:t>.</w:t>
+      </w:r>
+      <w:r>
+        <w:rPr>
+          <w:lang w:val="bg-BG"/>
+        </w:rPr>
+        <w:t xml:space="preserve"> Панелът съдържа визуализация на</w:t>
+      </w:r>
+      <w:r>
+        <w:rPr>
+          <w:lang w:val="bg-BG"/>
+        </w:rPr>
+        <w:t xml:space="preserve"> адаптираното</w:t>
+      </w:r>
+      <w:r>
+        <w:rPr>
+          <w:lang w:val="bg-BG"/>
+        </w:rPr>
+        <w:t xml:space="preserve"> калкулационното дърво</w:t>
+      </w:r>
+      <w:r>
+        <w:rPr>
+          <w:lang w:val="bg-BG"/>
+        </w:rPr>
+        <w:t xml:space="preserve"> (раздел </w:t>
+      </w:r>
+      <w:r>
+        <w:rPr>
+          <w:lang w:val="bg-BG"/>
+        </w:rPr>
+        <w:fldChar w:fldCharType="begin"/>
+      </w:r>
+      <w:r>
+        <w:rPr>
+          <w:lang w:val="bg-BG"/>
+        </w:rPr>
+        <w:instrText xml:space="preserve"> REF _Ref454836566 \r \h </w:instrText>
+      </w:r>
+      <w:r>
+        <w:rPr>
+          <w:lang w:val="bg-BG"/>
+        </w:rPr>
+      </w:r>
+      <w:r>
+        <w:rPr>
+          <w:lang w:val="bg-BG"/>
+        </w:rPr>
+        <w:fldChar w:fldCharType="separate"/>
+      </w:r>
+      <w:r>
+        <w:rPr>
+          <w:lang w:val="bg-BG"/>
+        </w:rPr>
+        <w:t>3.3.4</w:t>
+      </w:r>
+      <w:r>
+        <w:rPr>
+          <w:lang w:val="bg-BG"/>
+        </w:rPr>
+        <w:fldChar w:fldCharType="end"/>
+      </w:r>
+      <w:r>
+        <w:rPr>
+          <w:lang w:val="bg-BG"/>
+        </w:rPr>
+        <w:t>)</w:t>
+      </w:r>
+      <w:r>
+        <w:rPr>
+          <w:lang w:val="bg-BG"/>
+        </w:rPr>
+        <w:t xml:space="preserve"> чрез използването на </w:t>
+      </w:r>
+      <w:r>
+        <w:t>JTree (swing)</w:t>
+      </w:r>
+      <w:r>
+        <w:rPr>
+          <w:lang w:val="bg-BG"/>
+        </w:rPr>
+        <w:t>, както и четири бутона за управление на дебъгването.</w:t>
+      </w:r>
+    </w:p>
+    <w:p>
+      <w:pPr>
+        <w:keepNext/>
+        <w:spacing w:after="0"/>
+        <w:jc w:val="center"/>
       </w:pPr>
       <w:r>
         <w:rPr>
@@ -22539,9 +22862,9 @@
         </w:rPr>
         <w:drawing>
           <wp:inline distT="0" distB="0" distL="0" distR="0">
-            <wp:extent cx="5760720" cy="2780030"/>
-            <wp:effectExtent l="19050" t="0" r="0" b="0"/>
-            <wp:docPr id="41" name="Picture 40" descr="Debugging view.png"/>
+            <wp:extent cx="4664621" cy="5018228"/>
+            <wp:effectExtent l="19050" t="0" r="2629" b="0"/>
+            <wp:docPr id="43" name="Picture 38" descr="Debugging view.png"/>
             <wp:cNvGraphicFramePr>
               <a:graphicFrameLocks xmlns:a="http://schemas.openxmlformats.org/drawingml/2006/main" noChangeAspect="1"/>
             </wp:cNvGraphicFramePr>
@@ -22561,7 +22884,7 @@
                   <pic:spPr>
                     <a:xfrm>
                       <a:off x="0" y="0"/>
-                      <a:ext cx="5760720" cy="2780030"/>
+                      <a:ext cx="4670174" cy="5024202"/>
                     </a:xfrm>
                     <a:prstGeom prst="rect">
                       <a:avLst/>
@@ -22576,6 +22899,168 @@
     </w:p>
     <w:p>
       <w:pPr>
+        <w:pStyle w:val="Caption"/>
+        <w:rPr>
+          <w:lang w:val="bg-BG"/>
+        </w:rPr>
+      </w:pPr>
+      <w:bookmarkStart w:id="115" w:name="_Ref454885931"/>
+      <w:r>
+        <w:t xml:space="preserve">Фигура </w:t>
+      </w:r>
+      <w:fldSimple w:instr=" STYLEREF 2 \s ">
+        <w:r>
+          <w:rPr>
+            <w:noProof/>
+          </w:rPr>
+          <w:t>3.3</w:t>
+        </w:r>
+      </w:fldSimple>
+      <w:r>
+        <w:noBreakHyphen/>
+      </w:r>
+      <w:fldSimple w:instr=" SEQ Фигура \* ARABIC \s 2 ">
+        <w:r>
+          <w:rPr>
+            <w:noProof/>
+          </w:rPr>
+          <w:t>7</w:t>
+        </w:r>
+      </w:fldSimple>
+      <w:bookmarkEnd w:id="115"/>
+      <w:r>
+        <w:rPr>
+          <w:lang w:val="bg-BG"/>
+        </w:rPr>
+        <w:t xml:space="preserve"> Преглед на изгледа за дебъгване</w:t>
+      </w:r>
+    </w:p>
+    <w:p>
+      <w:pPr>
+        <w:ind w:firstLine="567"/>
+        <w:rPr>
+          <w:lang w:val="bg-BG"/>
+        </w:rPr>
+      </w:pPr>
+    </w:p>
+    <w:p>
+      <w:pPr>
+        <w:keepNext/>
+        <w:ind w:firstLine="567"/>
+        <w:rPr>
+          <w:lang w:val="bg-BG"/>
+        </w:rPr>
+      </w:pPr>
+      <w:r>
+        <w:rPr>
+          <w:lang w:val="bg-BG"/>
+        </w:rPr>
+        <w:lastRenderedPageBreak/>
+        <w:t xml:space="preserve">На </w:t>
+      </w:r>
+      <w:r>
+        <w:rPr>
+          <w:lang w:val="bg-BG"/>
+        </w:rPr>
+        <w:fldChar w:fldCharType="begin"/>
+      </w:r>
+      <w:r>
+        <w:rPr>
+          <w:lang w:val="bg-BG"/>
+        </w:rPr>
+        <w:instrText xml:space="preserve"> REF _Ref454887477 \h </w:instrText>
+      </w:r>
+      <w:r>
+        <w:rPr>
+          <w:lang w:val="bg-BG"/>
+        </w:rPr>
+      </w:r>
+      <w:r>
+        <w:rPr>
+          <w:lang w:val="bg-BG"/>
+        </w:rPr>
+        <w:fldChar w:fldCharType="separate"/>
+      </w:r>
+      <w:r>
+        <w:t xml:space="preserve">Фигура </w:t>
+      </w:r>
+      <w:r>
+        <w:rPr>
+          <w:noProof/>
+        </w:rPr>
+        <w:t>3.3</w:t>
+      </w:r>
+      <w:r>
+        <w:noBreakHyphen/>
+      </w:r>
+      <w:r>
+        <w:rPr>
+          <w:noProof/>
+        </w:rPr>
+        <w:t>8</w:t>
+      </w:r>
+      <w:r>
+        <w:rPr>
+          <w:lang w:val="bg-BG"/>
+        </w:rPr>
+        <w:fldChar w:fldCharType="end"/>
+      </w:r>
+      <w:r>
+        <w:rPr>
+          <w:lang w:val="bg-BG"/>
+        </w:rPr>
+        <w:t xml:space="preserve"> е представена класовата диаграма на изгледа за дебъгване. Всеки от бутоните му се управлява от свой контролер. Използва се и контролер на възловата селекция, който управлява изгледа за възлова статистика (раздел </w:t>
+      </w:r>
+      <w:r>
+        <w:rPr>
+          <w:lang w:val="bg-BG"/>
+        </w:rPr>
+        <w:fldChar w:fldCharType="begin"/>
+      </w:r>
+      <w:r>
+        <w:rPr>
+          <w:lang w:val="bg-BG"/>
+        </w:rPr>
+        <w:instrText xml:space="preserve"> REF _Ref454887681 \r \h </w:instrText>
+      </w:r>
+      <w:r>
+        <w:rPr>
+          <w:lang w:val="bg-BG"/>
+        </w:rPr>
+      </w:r>
+      <w:r>
+        <w:rPr>
+          <w:lang w:val="bg-BG"/>
+        </w:rPr>
+        <w:fldChar w:fldCharType="separate"/>
+      </w:r>
+      <w:r>
+        <w:rPr>
+          <w:lang w:val="bg-BG"/>
+        </w:rPr>
+        <w:t>3.3.6</w:t>
+      </w:r>
+      <w:r>
+        <w:rPr>
+          <w:lang w:val="bg-BG"/>
+        </w:rPr>
+        <w:fldChar w:fldCharType="end"/>
+      </w:r>
+      <w:r>
+        <w:rPr>
+          <w:lang w:val="bg-BG"/>
+        </w:rPr>
+        <w:t>).</w:t>
+      </w:r>
+      <w:r>
+        <w:rPr>
+          <w:lang w:val="bg-BG"/>
+        </w:rPr>
+        <w:t xml:space="preserve"> За управление на изобразяването на отделните възли са създадени възлови визуализатори.</w:t>
+      </w:r>
+    </w:p>
+    <w:p>
+      <w:pPr>
         <w:keepNext/>
         <w:spacing w:after="0"/>
         <w:jc w:val="center"/>
@@ -22587,9 +23072,9 @@
         </w:rPr>
         <w:drawing>
           <wp:inline distT="0" distB="0" distL="0" distR="0">
-            <wp:extent cx="3494048" cy="3758919"/>
+            <wp:extent cx="5760720" cy="5260975"/>
             <wp:effectExtent l="19050" t="0" r="0" b="0"/>
-            <wp:docPr id="39" name="Picture 38" descr="Debugging view.png"/>
+            <wp:docPr id="42" name="Picture 41" descr="Debugging view.png"/>
             <wp:cNvGraphicFramePr>
               <a:graphicFrameLocks xmlns:a="http://schemas.openxmlformats.org/drawingml/2006/main" noChangeAspect="1"/>
             </wp:cNvGraphicFramePr>
@@ -22609,7 +23094,7 @@
                   <pic:spPr>
                     <a:xfrm>
                       <a:off x="0" y="0"/>
-                      <a:ext cx="3494048" cy="3758919"/>
+                      <a:ext cx="5760720" cy="5260975"/>
                     </a:xfrm>
                     <a:prstGeom prst="rect">
                       <a:avLst/>
@@ -22629,6 +23114,7 @@
           <w:lang w:val="bg-BG"/>
         </w:rPr>
       </w:pPr>
+      <w:bookmarkStart w:id="116" w:name="_Ref454887477"/>
       <w:r>
         <w:t xml:space="preserve">Фигура </w:t>
       </w:r>
@@ -22648,20 +23134,372 @@
           <w:rPr>
             <w:noProof/>
           </w:rPr>
-          <w:t>7</w:t>
+          <w:t>8</w:t>
         </w:r>
       </w:fldSimple>
-      <w:r>
-        <w:rPr>
-          <w:lang w:val="bg-BG"/>
-        </w:rPr>
-        <w:t xml:space="preserve"> Преглед на </w:t>
-      </w:r>
-      <w:r>
-        <w:rPr>
-          <w:lang w:val="bg-BG"/>
-        </w:rPr>
-        <w:t>изгледа за дебъгване</w:t>
+      <w:bookmarkEnd w:id="116"/>
+      <w:r>
+        <w:rPr>
+          <w:lang w:val="bg-BG"/>
+        </w:rPr>
+        <w:t xml:space="preserve"> Класова диаграма на изгледа за дебъгване</w:t>
+      </w:r>
+    </w:p>
+    <w:p>
+      <w:pPr>
+        <w:pStyle w:val="Heading4"/>
+        <w:numPr>
+          <w:ilvl w:val="3"/>
+          <w:numId w:val="19"/>
+        </w:numPr>
+        <w:spacing w:after="240"/>
+        <w:rPr>
+          <w:lang w:val="bg-BG"/>
+        </w:rPr>
+      </w:pPr>
+      <w:bookmarkStart w:id="117" w:name="_Toc454889181"/>
+      <w:r>
+        <w:rPr>
+          <w:lang w:val="bg-BG"/>
+        </w:rPr>
+        <w:t>Контролер на възловата селекция</w:t>
+      </w:r>
+      <w:bookmarkEnd w:id="117"/>
+    </w:p>
+    <w:p>
+      <w:pPr>
+        <w:ind w:firstLine="567"/>
+        <w:rPr>
+          <w:lang w:val="bg-BG"/>
+        </w:rPr>
+      </w:pPr>
+      <w:r>
+        <w:rPr>
+          <w:lang w:val="bg-BG"/>
+        </w:rPr>
+        <w:t xml:space="preserve">Контролерът на възловата селекция обработва събития от тип </w:t>
+      </w:r>
+      <w:r>
+        <w:t>TreeSelectionEvent</w:t>
+      </w:r>
+      <w:r>
+        <w:rPr>
+          <w:lang w:val="bg-BG"/>
+        </w:rPr>
+        <w:t>. Отговаря за установяването на правилния възел в полето за текущо селектиран възел (</w:t>
+      </w:r>
+      <w:r>
+        <w:t>selectedNode</w:t>
+      </w:r>
+      <w:r>
+        <w:rPr>
+          <w:lang w:val="bg-BG"/>
+        </w:rPr>
+        <w:t>)</w:t>
+      </w:r>
+      <w:r>
+        <w:t xml:space="preserve"> </w:t>
+      </w:r>
+      <w:r>
+        <w:rPr>
+          <w:lang w:val="bg-BG"/>
+        </w:rPr>
+        <w:t>на конте</w:t>
+      </w:r>
+      <w:r>
+        <w:rPr>
+          <w:lang w:val="bg-BG"/>
+        </w:rPr>
+        <w:t xml:space="preserve">кста на дебъгване (раздел </w:t>
+      </w:r>
+      <w:r>
+        <w:rPr>
+          <w:lang w:val="bg-BG"/>
+        </w:rPr>
+        <w:fldChar w:fldCharType="begin"/>
+      </w:r>
+      <w:r>
+        <w:rPr>
+          <w:lang w:val="bg-BG"/>
+        </w:rPr>
+        <w:instrText xml:space="preserve"> REF _Ref454888349 \r \h </w:instrText>
+      </w:r>
+      <w:r>
+        <w:rPr>
+          <w:lang w:val="bg-BG"/>
+        </w:rPr>
+      </w:r>
+      <w:r>
+        <w:rPr>
+          <w:lang w:val="bg-BG"/>
+        </w:rPr>
+        <w:fldChar w:fldCharType="separate"/>
+      </w:r>
+      <w:r>
+        <w:rPr>
+          <w:lang w:val="bg-BG"/>
+        </w:rPr>
+        <w:t>3.3.5</w:t>
+      </w:r>
+      <w:r>
+        <w:rPr>
+          <w:lang w:val="bg-BG"/>
+        </w:rPr>
+        <w:fldChar w:fldCharType="end"/>
+      </w:r>
+      <w:r>
+        <w:rPr>
+          <w:lang w:val="bg-BG"/>
+        </w:rPr>
+        <w:t>). След обновяването на контекста се извиква метода за обновяване на изгледа за възлова статистика с цел прерисуването му.</w:t>
+      </w:r>
+    </w:p>
+    <w:p>
+      <w:pPr>
+        <w:ind w:firstLine="567"/>
+        <w:rPr>
+          <w:lang w:val="bg-BG"/>
+        </w:rPr>
+        <w:sectPr>
+          <w:pgSz w:w="11906" w:h="16838"/>
+          <w:pgMar w:top="1417" w:right="1417" w:bottom="1417" w:left="1417" w:header="708" w:footer="708" w:gutter="0"/>
+          <w:cols w:space="708"/>
+          <w:docGrid w:linePitch="360"/>
+        </w:sectPr>
+      </w:pPr>
+      <w:r>
+        <w:rPr>
+          <w:lang w:val="bg-BG"/>
+        </w:rPr>
+        <w:t xml:space="preserve"> </w:t>
+      </w:r>
+    </w:p>
+    <w:p>
+      <w:pPr>
+        <w:pStyle w:val="Heading4"/>
+        <w:numPr>
+          <w:ilvl w:val="3"/>
+          <w:numId w:val="19"/>
+        </w:numPr>
+        <w:spacing w:before="0" w:after="240"/>
+        <w:rPr>
+          <w:lang w:val="bg-BG"/>
+        </w:rPr>
+      </w:pPr>
+      <w:bookmarkStart w:id="118" w:name="_Toc454889182"/>
+      <w:r>
+        <w:rPr>
+          <w:lang w:val="bg-BG"/>
+        </w:rPr>
+        <w:lastRenderedPageBreak/>
+        <w:t>Възлови визуализатори</w:t>
+      </w:r>
+      <w:bookmarkEnd w:id="118"/>
+    </w:p>
+    <w:p>
+      <w:pPr>
+        <w:ind w:firstLine="567"/>
+        <w:rPr>
+          <w:lang w:val="bg-BG"/>
+        </w:rPr>
+      </w:pPr>
+      <w:r>
+        <w:rPr>
+          <w:lang w:val="bg-BG"/>
+        </w:rPr>
+        <w:t>Възловите визуализатори управляват начина на изобразяване на възлите от калкулационното дърво.</w:t>
+      </w:r>
+    </w:p>
+    <w:p>
+      <w:pPr>
+        <w:ind w:firstLine="567"/>
+      </w:pPr>
+      <w:proofErr w:type="gramStart"/>
+      <w:r>
+        <w:rPr>
+          <w:b/>
+        </w:rPr>
+        <w:t>AbstractNodeRenderer</w:t>
+      </w:r>
+      <w:r>
+        <w:t xml:space="preserve"> –</w:t>
+      </w:r>
+      <w:r>
+        <w:t xml:space="preserve"> </w:t>
+      </w:r>
+      <w:r>
+        <w:rPr>
+          <w:lang w:val="bg-BG"/>
+        </w:rPr>
+        <w:t>Базов визуализатор, чиято функционалност се използва за изобразяването на всички видове възли и разширява от наследниците му.</w:t>
+      </w:r>
+      <w:proofErr w:type="gramEnd"/>
+      <w:r>
+        <w:rPr>
+          <w:lang w:val="bg-BG"/>
+        </w:rPr>
+        <w:t xml:space="preserve"> </w:t>
+      </w:r>
+      <w:r>
+        <w:t xml:space="preserve"> </w:t>
+      </w:r>
+    </w:p>
+    <w:p>
+      <w:pPr>
+        <w:ind w:firstLine="567"/>
+        <w:rPr>
+          <w:lang w:val="bg-BG"/>
+        </w:rPr>
+      </w:pPr>
+      <w:proofErr w:type="gramStart"/>
+      <w:r>
+        <w:rPr>
+          <w:b/>
+        </w:rPr>
+        <w:t>VariableNodeRenderer</w:t>
+      </w:r>
+      <w:r>
+        <w:t xml:space="preserve"> – </w:t>
+      </w:r>
+      <w:r>
+        <w:rPr>
+          <w:lang w:val="bg-BG"/>
+        </w:rPr>
+        <w:t>Визуализатор на възли рефериращи стохастични променливи.</w:t>
+      </w:r>
+      <w:proofErr w:type="gramEnd"/>
+      <w:r>
+        <w:rPr>
+          <w:lang w:val="bg-BG"/>
+        </w:rPr>
+        <w:t xml:space="preserve"> Изобразява и името на стохастичната променлива освен данните от абстрактния визуализатор.</w:t>
+      </w:r>
+    </w:p>
+    <w:p>
+      <w:pPr>
+        <w:ind w:firstLine="567"/>
+        <w:rPr>
+          <w:lang w:val="bg-BG"/>
+        </w:rPr>
+      </w:pPr>
+      <w:r>
+        <w:rPr>
+          <w:b/>
+        </w:rPr>
+        <w:t>NodeRendererResolver</w:t>
+      </w:r>
+      <w:r>
+        <w:t xml:space="preserve"> </w:t>
+      </w:r>
+      <w:proofErr w:type="gramStart"/>
+      <w:r>
+        <w:t>–</w:t>
+      </w:r>
+      <w:r>
+        <w:rPr>
+          <w:lang w:val="bg-BG"/>
+        </w:rPr>
+        <w:t xml:space="preserve"> </w:t>
+      </w:r>
+      <w:r>
+        <w:t xml:space="preserve"> </w:t>
+      </w:r>
+      <w:r>
+        <w:rPr>
+          <w:lang w:val="bg-BG"/>
+        </w:rPr>
+        <w:t>Намира</w:t>
+      </w:r>
+      <w:proofErr w:type="gramEnd"/>
+      <w:r>
+        <w:rPr>
+          <w:lang w:val="bg-BG"/>
+        </w:rPr>
+        <w:t xml:space="preserve"> подходящ възлов визуализатор според класа на текущо изобразявания възел. Ако не е добавен специфичен визуализатор за конкретния клас се използва абстрактният възлов визуализатор.</w:t>
+      </w:r>
+    </w:p>
+    <w:p>
+      <w:pPr>
+        <w:keepNext/>
+        <w:spacing w:after="0"/>
+        <w:jc w:val="center"/>
+      </w:pPr>
+      <w:r>
+        <w:rPr>
+          <w:noProof/>
+          <w:lang w:val="bg-BG" w:eastAsia="bg-BG" w:bidi="ar-SA"/>
+        </w:rPr>
+        <w:drawing>
+          <wp:inline distT="0" distB="0" distL="0" distR="0">
+            <wp:extent cx="5760720" cy="4425315"/>
+            <wp:effectExtent l="19050" t="0" r="0" b="0"/>
+            <wp:docPr id="45" name="Picture 44" descr="Node rendering.png"/>
+            <wp:cNvGraphicFramePr>
+              <a:graphicFrameLocks xmlns:a="http://schemas.openxmlformats.org/drawingml/2006/main" noChangeAspect="1"/>
+            </wp:cNvGraphicFramePr>
+            <a:graphic xmlns:a="http://schemas.openxmlformats.org/drawingml/2006/main">
+              <a:graphicData uri="http://schemas.openxmlformats.org/drawingml/2006/picture">
+                <pic:pic xmlns:pic="http://schemas.openxmlformats.org/drawingml/2006/picture">
+                  <pic:nvPicPr>
+                    <pic:cNvPr id="0" name="Node rendering.png"/>
+                    <pic:cNvPicPr/>
+                  </pic:nvPicPr>
+                  <pic:blipFill>
+                    <a:blip r:embed="rId55" cstate="print"/>
+                    <a:stretch>
+                      <a:fillRect/>
+                    </a:stretch>
+                  </pic:blipFill>
+                  <pic:spPr>
+                    <a:xfrm>
+                      <a:off x="0" y="0"/>
+                      <a:ext cx="5760720" cy="4425315"/>
+                    </a:xfrm>
+                    <a:prstGeom prst="rect">
+                      <a:avLst/>
+                    </a:prstGeom>
+                  </pic:spPr>
+                </pic:pic>
+              </a:graphicData>
+            </a:graphic>
+          </wp:inline>
+        </w:drawing>
+      </w:r>
+    </w:p>
+    <w:p>
+      <w:pPr>
+        <w:pStyle w:val="Caption"/>
+        <w:rPr>
+          <w:lang w:val="bg-BG"/>
+        </w:rPr>
+      </w:pPr>
+      <w:r>
+        <w:t xml:space="preserve">Фигура </w:t>
+      </w:r>
+      <w:fldSimple w:instr=" STYLEREF 2 \s ">
+        <w:r>
+          <w:rPr>
+            <w:noProof/>
+          </w:rPr>
+          <w:t>3.3</w:t>
+        </w:r>
+      </w:fldSimple>
+      <w:r>
+        <w:noBreakHyphen/>
+      </w:r>
+      <w:fldSimple w:instr=" SEQ Фигура \* ARABIC \s 2 ">
+        <w:r>
+          <w:rPr>
+            <w:noProof/>
+          </w:rPr>
+          <w:t>9</w:t>
+        </w:r>
+      </w:fldSimple>
+      <w:r>
+        <w:rPr>
+          <w:lang w:val="bg-BG"/>
+        </w:rPr>
+        <w:t xml:space="preserve"> Класова диаграма на възловите визуализатори</w:t>
       </w:r>
     </w:p>
     <w:sectPr>
@@ -22918,7 +23756,7 @@
         <w:rPr>
           <w:noProof/>
         </w:rPr>
-        <w:t>43</w:t>
+        <w:t>45</w:t>
       </w:r>
     </w:fldSimple>
   </w:p>
@@ -28134,7 +28972,7 @@
 </file>
 
 <file path=customXml/itemProps1.xml><?xml version="1.0" encoding="utf-8"?>
-<ds:datastoreItem xmlns:ds="http://schemas.openxmlformats.org/officeDocument/2006/customXml" ds:itemID="{E30DEBFA-6EA5-496E-A6FD-8FD4DCF8942C}">
+<ds:datastoreItem xmlns:ds="http://schemas.openxmlformats.org/officeDocument/2006/customXml" ds:itemID="{C1789523-F2CA-4049-8308-8C08B053A9EE}">
   <ds:schemaRefs>
     <ds:schemaRef ds:uri="http://schemas.openxmlformats.org/officeDocument/2006/bibliography"/>
   </ds:schemaRefs>

</xml_diff>

<commit_message>
Debug controllers demo screenshots added
</commit_message>
<xml_diff>
--- a/documentation/src/main/resources/Monte Carlo Simulation Debugger.docx
+++ b/documentation/src/main/resources/Monte Carlo Simulation Debugger.docx
@@ -23341,6 +23341,12 @@
         <w:t xml:space="preserve"> </w:t>
       </w:r>
       <w:r>
+        <w:rPr>
+          <w:lang w:val="bg-BG"/>
+        </w:rPr>
+        <w:t>Показва типа на възела, стойността му ако тя е видима, ролята и описанието ако са налични. Оцветява текущо селектирания възел и текущо дебъгвания възел в специфични цветове за лесното им идентифициране.</w:t>
+      </w:r>
+      <w:r>
         <w:t xml:space="preserve"> </w:t>
       </w:r>
     </w:p>
@@ -23472,6 +23478,12 @@
         <w:rPr>
           <w:lang w:val="bg-BG"/>
         </w:rPr>
+        <w:sectPr>
+          <w:pgSz w:w="11906" w:h="16838"/>
+          <w:pgMar w:top="1417" w:right="1417" w:bottom="1417" w:left="1417" w:header="708" w:footer="708" w:gutter="0"/>
+          <w:cols w:space="708"/>
+          <w:docGrid w:linePitch="360"/>
+        </w:sectPr>
       </w:pPr>
       <w:r>
         <w:t xml:space="preserve">Фигура </w:t>
@@ -23500,6 +23512,361 @@
           <w:lang w:val="bg-BG"/>
         </w:rPr>
         <w:t xml:space="preserve"> Класова диаграма на възловите визуализатори</w:t>
+      </w:r>
+    </w:p>
+    <w:p>
+      <w:pPr>
+        <w:pStyle w:val="Heading4"/>
+        <w:numPr>
+          <w:ilvl w:val="3"/>
+          <w:numId w:val="19"/>
+        </w:numPr>
+        <w:spacing w:before="0" w:after="240"/>
+        <w:rPr>
+          <w:lang w:val="bg-BG"/>
+        </w:rPr>
+      </w:pPr>
+      <w:r>
+        <w:rPr>
+          <w:lang w:val="bg-BG"/>
+        </w:rPr>
+        <w:lastRenderedPageBreak/>
+        <w:t>Абстрактен дебъг контролер</w:t>
+      </w:r>
+    </w:p>
+    <w:p>
+      <w:pPr>
+        <w:rPr>
+          <w:lang w:val="bg-BG"/>
+        </w:rPr>
+      </w:pPr>
+    </w:p>
+    <w:p/>
+    <w:p/>
+    <w:p>
+      <w:pPr>
+        <w:pStyle w:val="Heading4"/>
+        <w:numPr>
+          <w:ilvl w:val="3"/>
+          <w:numId w:val="19"/>
+        </w:numPr>
+        <w:spacing w:before="0" w:after="240"/>
+      </w:pPr>
+      <w:r>
+        <w:rPr>
+          <w:lang w:val="bg-BG"/>
+        </w:rPr>
+        <w:t>Рестартиращ дебъг контролер (</w:t>
+      </w:r>
+      <w:r>
+        <w:t>reset)</w:t>
+      </w:r>
+    </w:p>
+    <w:p>
+      <w:pPr>
+        <w:rPr>
+          <w:lang w:val="bg-BG"/>
+        </w:rPr>
+      </w:pPr>
+    </w:p>
+    <w:p>
+      <w:pPr>
+        <w:rPr>
+          <w:lang w:val="bg-BG"/>
+        </w:rPr>
+        <w:sectPr>
+          <w:pgSz w:w="11906" w:h="16838"/>
+          <w:pgMar w:top="1417" w:right="1417" w:bottom="1417" w:left="1417" w:header="708" w:footer="708" w:gutter="0"/>
+          <w:cols w:space="708"/>
+          <w:docGrid w:linePitch="360"/>
+        </w:sectPr>
+      </w:pPr>
+      <w:r>
+        <w:rPr>
+          <w:noProof/>
+          <w:lang w:val="bg-BG" w:eastAsia="bg-BG" w:bidi="ar-SA"/>
+        </w:rPr>
+        <w:drawing>
+          <wp:inline distT="0" distB="0" distL="0" distR="0">
+            <wp:extent cx="5760720" cy="1933575"/>
+            <wp:effectExtent l="19050" t="0" r="0" b="0"/>
+            <wp:docPr id="46" name="Picture 45" descr="Reset.png"/>
+            <wp:cNvGraphicFramePr>
+              <a:graphicFrameLocks xmlns:a="http://schemas.openxmlformats.org/drawingml/2006/main" noChangeAspect="1"/>
+            </wp:cNvGraphicFramePr>
+            <a:graphic xmlns:a="http://schemas.openxmlformats.org/drawingml/2006/main">
+              <a:graphicData uri="http://schemas.openxmlformats.org/drawingml/2006/picture">
+                <pic:pic xmlns:pic="http://schemas.openxmlformats.org/drawingml/2006/picture">
+                  <pic:nvPicPr>
+                    <pic:cNvPr id="0" name="Reset.png"/>
+                    <pic:cNvPicPr/>
+                  </pic:nvPicPr>
+                  <pic:blipFill>
+                    <a:blip r:embed="rId56" cstate="print"/>
+                    <a:stretch>
+                      <a:fillRect/>
+                    </a:stretch>
+                  </pic:blipFill>
+                  <pic:spPr>
+                    <a:xfrm>
+                      <a:off x="0" y="0"/>
+                      <a:ext cx="5760720" cy="1933575"/>
+                    </a:xfrm>
+                    <a:prstGeom prst="rect">
+                      <a:avLst/>
+                    </a:prstGeom>
+                  </pic:spPr>
+                </pic:pic>
+              </a:graphicData>
+            </a:graphic>
+          </wp:inline>
+        </w:drawing>
+      </w:r>
+    </w:p>
+    <w:p>
+      <w:pPr>
+        <w:pStyle w:val="Heading4"/>
+        <w:numPr>
+          <w:ilvl w:val="3"/>
+          <w:numId w:val="19"/>
+        </w:numPr>
+        <w:spacing w:before="0" w:after="240"/>
+      </w:pPr>
+      <w:r>
+        <w:rPr>
+          <w:lang w:val="bg-BG"/>
+        </w:rPr>
+        <w:lastRenderedPageBreak/>
+        <w:t>Престъпващ дебъг контролер (</w:t>
+      </w:r>
+      <w:r>
+        <w:t>Step over</w:t>
+      </w:r>
+      <w:r>
+        <w:rPr>
+          <w:lang w:val="bg-BG"/>
+        </w:rPr>
+        <w:t>)</w:t>
+      </w:r>
+    </w:p>
+    <w:p>
+      <w:pPr>
+        <w:rPr>
+          <w:lang w:val="bg-BG"/>
+        </w:rPr>
+      </w:pPr>
+    </w:p>
+    <w:p>
+      <w:pPr>
+        <w:rPr>
+          <w:lang w:val="bg-BG"/>
+        </w:rPr>
+        <w:sectPr>
+          <w:pgSz w:w="11906" w:h="16838"/>
+          <w:pgMar w:top="1417" w:right="1417" w:bottom="1417" w:left="1417" w:header="708" w:footer="708" w:gutter="0"/>
+          <w:cols w:space="708"/>
+          <w:docGrid w:linePitch="360"/>
+        </w:sectPr>
+      </w:pPr>
+      <w:r>
+        <w:rPr>
+          <w:noProof/>
+          <w:lang w:val="bg-BG" w:eastAsia="bg-BG" w:bidi="ar-SA"/>
+        </w:rPr>
+        <w:drawing>
+          <wp:inline distT="0" distB="0" distL="0" distR="0">
+            <wp:extent cx="5760720" cy="1966595"/>
+            <wp:effectExtent l="19050" t="0" r="0" b="0"/>
+            <wp:docPr id="47" name="Picture 46" descr="StepOver.png"/>
+            <wp:cNvGraphicFramePr>
+              <a:graphicFrameLocks xmlns:a="http://schemas.openxmlformats.org/drawingml/2006/main" noChangeAspect="1"/>
+            </wp:cNvGraphicFramePr>
+            <a:graphic xmlns:a="http://schemas.openxmlformats.org/drawingml/2006/main">
+              <a:graphicData uri="http://schemas.openxmlformats.org/drawingml/2006/picture">
+                <pic:pic xmlns:pic="http://schemas.openxmlformats.org/drawingml/2006/picture">
+                  <pic:nvPicPr>
+                    <pic:cNvPr id="0" name="StepOver.png"/>
+                    <pic:cNvPicPr/>
+                  </pic:nvPicPr>
+                  <pic:blipFill>
+                    <a:blip r:embed="rId57" cstate="print"/>
+                    <a:stretch>
+                      <a:fillRect/>
+                    </a:stretch>
+                  </pic:blipFill>
+                  <pic:spPr>
+                    <a:xfrm>
+                      <a:off x="0" y="0"/>
+                      <a:ext cx="5760720" cy="1966595"/>
+                    </a:xfrm>
+                    <a:prstGeom prst="rect">
+                      <a:avLst/>
+                    </a:prstGeom>
+                  </pic:spPr>
+                </pic:pic>
+              </a:graphicData>
+            </a:graphic>
+          </wp:inline>
+        </w:drawing>
+      </w:r>
+    </w:p>
+    <w:p>
+      <w:pPr>
+        <w:pStyle w:val="Heading4"/>
+        <w:numPr>
+          <w:ilvl w:val="3"/>
+          <w:numId w:val="19"/>
+        </w:numPr>
+        <w:spacing w:before="0" w:after="240"/>
+        <w:rPr>
+          <w:lang w:val="bg-BG"/>
+        </w:rPr>
+      </w:pPr>
+      <w:r>
+        <w:rPr>
+          <w:lang w:val="bg-BG"/>
+        </w:rPr>
+        <w:lastRenderedPageBreak/>
+        <w:t xml:space="preserve">Потъващ дебъг контролер </w:t>
+      </w:r>
+      <w:r>
+        <w:t>(Step into)</w:t>
+      </w:r>
+    </w:p>
+    <w:p>
+      <w:pPr>
+        <w:rPr>
+          <w:lang w:val="bg-BG"/>
+        </w:rPr>
+      </w:pPr>
+    </w:p>
+    <w:p>
+      <w:pPr>
+        <w:rPr>
+          <w:lang w:val="bg-BG"/>
+        </w:rPr>
+        <w:sectPr>
+          <w:pgSz w:w="11906" w:h="16838"/>
+          <w:pgMar w:top="1417" w:right="1417" w:bottom="1417" w:left="1417" w:header="708" w:footer="708" w:gutter="0"/>
+          <w:cols w:space="708"/>
+          <w:docGrid w:linePitch="360"/>
+        </w:sectPr>
+      </w:pPr>
+      <w:r>
+        <w:rPr>
+          <w:noProof/>
+          <w:lang w:val="bg-BG" w:eastAsia="bg-BG" w:bidi="ar-SA"/>
+        </w:rPr>
+        <w:drawing>
+          <wp:inline distT="0" distB="0" distL="0" distR="0">
+            <wp:extent cx="5760720" cy="2192020"/>
+            <wp:effectExtent l="19050" t="0" r="0" b="0"/>
+            <wp:docPr id="48" name="Picture 47" descr="StepInto.png"/>
+            <wp:cNvGraphicFramePr>
+              <a:graphicFrameLocks xmlns:a="http://schemas.openxmlformats.org/drawingml/2006/main" noChangeAspect="1"/>
+            </wp:cNvGraphicFramePr>
+            <a:graphic xmlns:a="http://schemas.openxmlformats.org/drawingml/2006/main">
+              <a:graphicData uri="http://schemas.openxmlformats.org/drawingml/2006/picture">
+                <pic:pic xmlns:pic="http://schemas.openxmlformats.org/drawingml/2006/picture">
+                  <pic:nvPicPr>
+                    <pic:cNvPr id="0" name="StepInto.png"/>
+                    <pic:cNvPicPr/>
+                  </pic:nvPicPr>
+                  <pic:blipFill>
+                    <a:blip r:embed="rId58" cstate="print"/>
+                    <a:stretch>
+                      <a:fillRect/>
+                    </a:stretch>
+                  </pic:blipFill>
+                  <pic:spPr>
+                    <a:xfrm>
+                      <a:off x="0" y="0"/>
+                      <a:ext cx="5760720" cy="2192020"/>
+                    </a:xfrm>
+                    <a:prstGeom prst="rect">
+                      <a:avLst/>
+                    </a:prstGeom>
+                  </pic:spPr>
+                </pic:pic>
+              </a:graphicData>
+            </a:graphic>
+          </wp:inline>
+        </w:drawing>
+      </w:r>
+    </w:p>
+    <w:p>
+      <w:pPr>
+        <w:pStyle w:val="Heading4"/>
+        <w:numPr>
+          <w:ilvl w:val="3"/>
+          <w:numId w:val="19"/>
+        </w:numPr>
+        <w:spacing w:before="0" w:after="240"/>
+      </w:pPr>
+      <w:r>
+        <w:rPr>
+          <w:lang w:val="bg-BG"/>
+        </w:rPr>
+        <w:lastRenderedPageBreak/>
+        <w:t xml:space="preserve">Изплуващ дебъг контролер </w:t>
+      </w:r>
+      <w:r>
+        <w:t>(Step out)</w:t>
+      </w:r>
+    </w:p>
+    <w:p>
+      <w:pPr>
+        <w:rPr>
+          <w:lang w:val="bg-BG"/>
+        </w:rPr>
+      </w:pPr>
+    </w:p>
+    <w:p>
+      <w:pPr>
+        <w:rPr>
+          <w:lang w:val="bg-BG"/>
+        </w:rPr>
+      </w:pPr>
+      <w:r>
+        <w:rPr>
+          <w:noProof/>
+          <w:lang w:val="bg-BG" w:eastAsia="bg-BG" w:bidi="ar-SA"/>
+        </w:rPr>
+        <w:drawing>
+          <wp:inline distT="0" distB="0" distL="0" distR="0">
+            <wp:extent cx="5760720" cy="1982470"/>
+            <wp:effectExtent l="19050" t="0" r="0" b="0"/>
+            <wp:docPr id="49" name="Picture 48" descr="StepOut.png"/>
+            <wp:cNvGraphicFramePr>
+              <a:graphicFrameLocks xmlns:a="http://schemas.openxmlformats.org/drawingml/2006/main" noChangeAspect="1"/>
+            </wp:cNvGraphicFramePr>
+            <a:graphic xmlns:a="http://schemas.openxmlformats.org/drawingml/2006/main">
+              <a:graphicData uri="http://schemas.openxmlformats.org/drawingml/2006/picture">
+                <pic:pic xmlns:pic="http://schemas.openxmlformats.org/drawingml/2006/picture">
+                  <pic:nvPicPr>
+                    <pic:cNvPr id="0" name="StepOut.png"/>
+                    <pic:cNvPicPr/>
+                  </pic:nvPicPr>
+                  <pic:blipFill>
+                    <a:blip r:embed="rId59" cstate="print"/>
+                    <a:stretch>
+                      <a:fillRect/>
+                    </a:stretch>
+                  </pic:blipFill>
+                  <pic:spPr>
+                    <a:xfrm>
+                      <a:off x="0" y="0"/>
+                      <a:ext cx="5760720" cy="1982470"/>
+                    </a:xfrm>
+                    <a:prstGeom prst="rect">
+                      <a:avLst/>
+                    </a:prstGeom>
+                  </pic:spPr>
+                </pic:pic>
+              </a:graphicData>
+            </a:graphic>
+          </wp:inline>
+        </w:drawing>
       </w:r>
     </w:p>
     <w:sectPr>
@@ -23756,7 +24123,7 @@
         <w:rPr>
           <w:noProof/>
         </w:rPr>
-        <w:t>45</w:t>
+        <w:t>48</w:t>
       </w:r>
     </w:fldSimple>
   </w:p>
@@ -28972,7 +29339,7 @@
 </file>
 
 <file path=customXml/itemProps1.xml><?xml version="1.0" encoding="utf-8"?>
-<ds:datastoreItem xmlns:ds="http://schemas.openxmlformats.org/officeDocument/2006/customXml" ds:itemID="{C1789523-F2CA-4049-8308-8C08B053A9EE}">
+<ds:datastoreItem xmlns:ds="http://schemas.openxmlformats.org/officeDocument/2006/customXml" ds:itemID="{982E06A2-E838-4A80-9C1C-B31AC194A06D}">
   <ds:schemaRefs>
     <ds:schemaRef ds:uri="http://schemas.openxmlformats.org/officeDocument/2006/bibliography"/>
   </ds:schemaRefs>

</xml_diff>

<commit_message>
Debug controllers doc completed, actual controllers hierarchy slightly modified
</commit_message>
<xml_diff>
--- a/documentation/src/main/resources/Monte Carlo Simulation Debugger.docx
+++ b/documentation/src/main/resources/Monte Carlo Simulation Debugger.docx
@@ -15787,8 +15787,8 @@
         <w:spacing w:before="0" w:after="240"/>
       </w:pPr>
       <w:bookmarkStart w:id="65" w:name="_Ref454648876"/>
-      <w:bookmarkStart w:id="66" w:name="_Ref454644149"/>
-      <w:bookmarkStart w:id="67" w:name="_Toc454889160"/>
+      <w:bookmarkStart w:id="66" w:name="_Toc454889160"/>
+      <w:bookmarkStart w:id="67" w:name="_Ref454644149"/>
       <w:r>
         <w:rPr>
           <w:lang w:val="bg-BG"/>
@@ -15797,7 +15797,7 @@
         <w:t>Реализация на променливите</w:t>
       </w:r>
       <w:bookmarkEnd w:id="65"/>
-      <w:bookmarkEnd w:id="67"/>
+      <w:bookmarkEnd w:id="66"/>
     </w:p>
     <w:p>
       <w:pPr>
@@ -16063,7 +16063,7 @@
         <w:lastRenderedPageBreak/>
         <w:t>Обхождане на изчислителните дървета</w:t>
       </w:r>
-      <w:bookmarkEnd w:id="66"/>
+      <w:bookmarkEnd w:id="67"/>
       <w:bookmarkEnd w:id="68"/>
       <w:bookmarkEnd w:id="69"/>
     </w:p>
@@ -22862,8 +22862,8 @@
         </w:rPr>
         <w:drawing>
           <wp:inline distT="0" distB="0" distL="0" distR="0">
-            <wp:extent cx="4664621" cy="5018228"/>
-            <wp:effectExtent l="19050" t="0" r="2629" b="0"/>
+            <wp:extent cx="3202680" cy="3445459"/>
+            <wp:effectExtent l="19050" t="0" r="0" b="0"/>
             <wp:docPr id="43" name="Picture 38" descr="Debugging view.png"/>
             <wp:cNvGraphicFramePr>
               <a:graphicFrameLocks xmlns:a="http://schemas.openxmlformats.org/drawingml/2006/main" noChangeAspect="1"/>
@@ -22884,7 +22884,7 @@
                   <pic:spPr>
                     <a:xfrm>
                       <a:off x="0" y="0"/>
-                      <a:ext cx="4670174" cy="5024202"/>
+                      <a:ext cx="3219815" cy="3463893"/>
                     </a:xfrm>
                     <a:prstGeom prst="rect">
                       <a:avLst/>
@@ -22937,14 +22937,6 @@
     </w:p>
     <w:p>
       <w:pPr>
-        <w:ind w:firstLine="567"/>
-        <w:rPr>
-          <w:lang w:val="bg-BG"/>
-        </w:rPr>
-      </w:pPr>
-    </w:p>
-    <w:p>
-      <w:pPr>
         <w:keepNext/>
         <w:ind w:firstLine="567"/>
         <w:rPr>
@@ -22955,7 +22947,6 @@
         <w:rPr>
           <w:lang w:val="bg-BG"/>
         </w:rPr>
-        <w:lastRenderedPageBreak/>
         <w:t xml:space="preserve">На </w:t>
       </w:r>
       <w:r>
@@ -23009,7 +23000,19 @@
         <w:rPr>
           <w:lang w:val="bg-BG"/>
         </w:rPr>
-        <w:t xml:space="preserve"> е представена класовата диаграма на изгледа за дебъгване. Всеки от бутоните му се управлява от свой контролер. Използва се и контролер на възловата селекция, който управлява изгледа за възлова статистика (раздел </w:t>
+        <w:t xml:space="preserve"> е представена класовата диаграма на изгледа за дебъгване. Всеки от бутоните му се управлява от свой контролер. </w:t>
+      </w:r>
+      <w:r>
+        <w:rPr>
+          <w:lang w:val="bg-BG"/>
+        </w:rPr>
+        <w:t xml:space="preserve">Контролерите на дебъгването са представени в този раздел и са закачени за съответстващия им бутон. </w:t>
+      </w:r>
+      <w:r>
+        <w:rPr>
+          <w:lang w:val="bg-BG"/>
+        </w:rPr>
+        <w:t xml:space="preserve">Използва се и контролер на възловата селекция, който управлява изгледа за възлова статистика (раздел </w:t>
       </w:r>
       <w:r>
         <w:rPr>
@@ -23072,7 +23075,7 @@
         </w:rPr>
         <w:drawing>
           <wp:inline distT="0" distB="0" distL="0" distR="0">
-            <wp:extent cx="5760720" cy="5260975"/>
+            <wp:extent cx="5760720" cy="1984297"/>
             <wp:effectExtent l="19050" t="0" r="0" b="0"/>
             <wp:docPr id="42" name="Picture 41" descr="Debugging view.png"/>
             <wp:cNvGraphicFramePr>
@@ -23094,7 +23097,7 @@
                   <pic:spPr>
                     <a:xfrm>
                       <a:off x="0" y="0"/>
-                      <a:ext cx="5760720" cy="5260975"/>
+                      <a:ext cx="5760720" cy="1984297"/>
                     </a:xfrm>
                     <a:prstGeom prst="rect">
                       <a:avLst/>
@@ -23113,153 +23116,6 @@
         <w:rPr>
           <w:lang w:val="bg-BG"/>
         </w:rPr>
-      </w:pPr>
-      <w:bookmarkStart w:id="116" w:name="_Ref454887477"/>
-      <w:r>
-        <w:t xml:space="preserve">Фигура </w:t>
-      </w:r>
-      <w:fldSimple w:instr=" STYLEREF 2 \s ">
-        <w:r>
-          <w:rPr>
-            <w:noProof/>
-          </w:rPr>
-          <w:t>3.3</w:t>
-        </w:r>
-      </w:fldSimple>
-      <w:r>
-        <w:noBreakHyphen/>
-      </w:r>
-      <w:fldSimple w:instr=" SEQ Фигура \* ARABIC \s 2 ">
-        <w:r>
-          <w:rPr>
-            <w:noProof/>
-          </w:rPr>
-          <w:t>8</w:t>
-        </w:r>
-      </w:fldSimple>
-      <w:bookmarkEnd w:id="116"/>
-      <w:r>
-        <w:rPr>
-          <w:lang w:val="bg-BG"/>
-        </w:rPr>
-        <w:t xml:space="preserve"> Класова диаграма на изгледа за дебъгване</w:t>
-      </w:r>
-    </w:p>
-    <w:p>
-      <w:pPr>
-        <w:pStyle w:val="Heading4"/>
-        <w:numPr>
-          <w:ilvl w:val="3"/>
-          <w:numId w:val="19"/>
-        </w:numPr>
-        <w:spacing w:after="240"/>
-        <w:rPr>
-          <w:lang w:val="bg-BG"/>
-        </w:rPr>
-      </w:pPr>
-      <w:bookmarkStart w:id="117" w:name="_Toc454889181"/>
-      <w:r>
-        <w:rPr>
-          <w:lang w:val="bg-BG"/>
-        </w:rPr>
-        <w:t>Контролер на възловата селекция</w:t>
-      </w:r>
-      <w:bookmarkEnd w:id="117"/>
-    </w:p>
-    <w:p>
-      <w:pPr>
-        <w:ind w:firstLine="567"/>
-        <w:rPr>
-          <w:lang w:val="bg-BG"/>
-        </w:rPr>
-      </w:pPr>
-      <w:r>
-        <w:rPr>
-          <w:lang w:val="bg-BG"/>
-        </w:rPr>
-        <w:t xml:space="preserve">Контролерът на възловата селекция обработва събития от тип </w:t>
-      </w:r>
-      <w:r>
-        <w:t>TreeSelectionEvent</w:t>
-      </w:r>
-      <w:r>
-        <w:rPr>
-          <w:lang w:val="bg-BG"/>
-        </w:rPr>
-        <w:t>. Отговаря за установяването на правилния възел в полето за текущо селектиран възел (</w:t>
-      </w:r>
-      <w:r>
-        <w:t>selectedNode</w:t>
-      </w:r>
-      <w:r>
-        <w:rPr>
-          <w:lang w:val="bg-BG"/>
-        </w:rPr>
-        <w:t>)</w:t>
-      </w:r>
-      <w:r>
-        <w:t xml:space="preserve"> </w:t>
-      </w:r>
-      <w:r>
-        <w:rPr>
-          <w:lang w:val="bg-BG"/>
-        </w:rPr>
-        <w:t>на конте</w:t>
-      </w:r>
-      <w:r>
-        <w:rPr>
-          <w:lang w:val="bg-BG"/>
-        </w:rPr>
-        <w:t xml:space="preserve">кста на дебъгване (раздел </w:t>
-      </w:r>
-      <w:r>
-        <w:rPr>
-          <w:lang w:val="bg-BG"/>
-        </w:rPr>
-        <w:fldChar w:fldCharType="begin"/>
-      </w:r>
-      <w:r>
-        <w:rPr>
-          <w:lang w:val="bg-BG"/>
-        </w:rPr>
-        <w:instrText xml:space="preserve"> REF _Ref454888349 \r \h </w:instrText>
-      </w:r>
-      <w:r>
-        <w:rPr>
-          <w:lang w:val="bg-BG"/>
-        </w:rPr>
-      </w:r>
-      <w:r>
-        <w:rPr>
-          <w:lang w:val="bg-BG"/>
-        </w:rPr>
-        <w:fldChar w:fldCharType="separate"/>
-      </w:r>
-      <w:r>
-        <w:rPr>
-          <w:lang w:val="bg-BG"/>
-        </w:rPr>
-        <w:t>3.3.5</w:t>
-      </w:r>
-      <w:r>
-        <w:rPr>
-          <w:lang w:val="bg-BG"/>
-        </w:rPr>
-        <w:fldChar w:fldCharType="end"/>
-      </w:r>
-      <w:r>
-        <w:rPr>
-          <w:lang w:val="bg-BG"/>
-        </w:rPr>
-        <w:t>). След обновяването на контекста се извиква метода за обновяване на изгледа за възлова статистика с цел прерисуването му.</w:t>
-      </w:r>
-    </w:p>
-    <w:p>
-      <w:pPr>
-        <w:ind w:firstLine="567"/>
-        <w:rPr>
-          <w:lang w:val="bg-BG"/>
-        </w:rPr>
         <w:sectPr>
           <w:pgSz w:w="11906" w:h="16838"/>
           <w:pgMar w:top="1417" w:right="1417" w:bottom="1417" w:left="1417" w:header="708" w:footer="708" w:gutter="0"/>
@@ -23267,11 +23123,35 @@
           <w:docGrid w:linePitch="360"/>
         </w:sectPr>
       </w:pPr>
-      <w:r>
-        <w:rPr>
-          <w:lang w:val="bg-BG"/>
-        </w:rPr>
-        <w:t xml:space="preserve"> </w:t>
+      <w:bookmarkStart w:id="116" w:name="_Ref454887477"/>
+      <w:r>
+        <w:t xml:space="preserve">Фигура </w:t>
+      </w:r>
+      <w:fldSimple w:instr=" STYLEREF 2 \s ">
+        <w:r>
+          <w:rPr>
+            <w:noProof/>
+          </w:rPr>
+          <w:t>3.3</w:t>
+        </w:r>
+      </w:fldSimple>
+      <w:r>
+        <w:noBreakHyphen/>
+      </w:r>
+      <w:fldSimple w:instr=" SEQ Фигура \* ARABIC \s 2 ">
+        <w:r>
+          <w:rPr>
+            <w:noProof/>
+          </w:rPr>
+          <w:t>8</w:t>
+        </w:r>
+      </w:fldSimple>
+      <w:bookmarkEnd w:id="116"/>
+      <w:r>
+        <w:rPr>
+          <w:lang w:val="bg-BG"/>
+        </w:rPr>
+        <w:t xml:space="preserve"> Класова диаграма на изгледа за дебъгване</w:t>
       </w:r>
     </w:p>
     <w:p>
@@ -23286,7 +23166,7 @@
           <w:lang w:val="bg-BG"/>
         </w:rPr>
       </w:pPr>
-      <w:bookmarkStart w:id="118" w:name="_Toc454889182"/>
+      <w:bookmarkStart w:id="117" w:name="_Toc454889182"/>
       <w:r>
         <w:rPr>
           <w:lang w:val="bg-BG"/>
@@ -23294,7 +23174,7 @@
         <w:lastRenderedPageBreak/>
         <w:t>Възлови визуализатори</w:t>
       </w:r>
-      <w:bookmarkEnd w:id="118"/>
+      <w:bookmarkEnd w:id="117"/>
     </w:p>
     <w:p>
       <w:pPr>
@@ -23521,28 +23401,150 @@
           <w:ilvl w:val="3"/>
           <w:numId w:val="19"/>
         </w:numPr>
-        <w:spacing w:before="0" w:after="240"/>
-        <w:rPr>
-          <w:lang w:val="bg-BG"/>
-        </w:rPr>
-      </w:pPr>
+        <w:spacing w:after="240"/>
+        <w:rPr>
+          <w:lang w:val="bg-BG"/>
+        </w:rPr>
+      </w:pPr>
+      <w:bookmarkStart w:id="118" w:name="_Toc454889181"/>
       <w:r>
         <w:rPr>
           <w:lang w:val="bg-BG"/>
         </w:rPr>
         <w:lastRenderedPageBreak/>
-        <w:t>Абстрактен дебъг контролер</w:t>
-      </w:r>
-    </w:p>
-    <w:p>
-      <w:pPr>
-        <w:rPr>
-          <w:lang w:val="bg-BG"/>
-        </w:rPr>
-      </w:pPr>
-    </w:p>
-    <w:p/>
-    <w:p/>
+        <w:t>Контролер на възловата селекция</w:t>
+      </w:r>
+      <w:bookmarkEnd w:id="118"/>
+    </w:p>
+    <w:p>
+      <w:pPr>
+        <w:ind w:firstLine="567"/>
+        <w:rPr>
+          <w:lang w:val="bg-BG"/>
+        </w:rPr>
+      </w:pPr>
+      <w:r>
+        <w:rPr>
+          <w:lang w:val="bg-BG"/>
+        </w:rPr>
+        <w:t xml:space="preserve">Контролерът на възловата селекция обработва събития от тип </w:t>
+      </w:r>
+      <w:r>
+        <w:t>TreeSelectionEvent</w:t>
+      </w:r>
+      <w:r>
+        <w:rPr>
+          <w:lang w:val="bg-BG"/>
+        </w:rPr>
+        <w:t>. Отговаря за установяването на правилния възел в полето за текущо селектиран възел (</w:t>
+      </w:r>
+      <w:r>
+        <w:t>selectedNode</w:t>
+      </w:r>
+      <w:r>
+        <w:rPr>
+          <w:lang w:val="bg-BG"/>
+        </w:rPr>
+        <w:t>)</w:t>
+      </w:r>
+      <w:r>
+        <w:t xml:space="preserve"> </w:t>
+      </w:r>
+      <w:r>
+        <w:rPr>
+          <w:lang w:val="bg-BG"/>
+        </w:rPr>
+        <w:t>на конте</w:t>
+      </w:r>
+      <w:r>
+        <w:rPr>
+          <w:lang w:val="bg-BG"/>
+        </w:rPr>
+        <w:t xml:space="preserve">кста на дебъгване (раздел </w:t>
+      </w:r>
+      <w:r>
+        <w:rPr>
+          <w:lang w:val="bg-BG"/>
+        </w:rPr>
+        <w:fldChar w:fldCharType="begin"/>
+      </w:r>
+      <w:r>
+        <w:rPr>
+          <w:lang w:val="bg-BG"/>
+        </w:rPr>
+        <w:instrText xml:space="preserve"> REF _Ref454888349 \r \h </w:instrText>
+      </w:r>
+      <w:r>
+        <w:rPr>
+          <w:lang w:val="bg-BG"/>
+        </w:rPr>
+      </w:r>
+      <w:r>
+        <w:rPr>
+          <w:lang w:val="bg-BG"/>
+        </w:rPr>
+        <w:fldChar w:fldCharType="separate"/>
+      </w:r>
+      <w:r>
+        <w:rPr>
+          <w:lang w:val="bg-BG"/>
+        </w:rPr>
+        <w:t>3.3.5</w:t>
+      </w:r>
+      <w:r>
+        <w:rPr>
+          <w:lang w:val="bg-BG"/>
+        </w:rPr>
+        <w:fldChar w:fldCharType="end"/>
+      </w:r>
+      <w:r>
+        <w:rPr>
+          <w:lang w:val="bg-BG"/>
+        </w:rPr>
+        <w:t xml:space="preserve">). След обновяването на контекста се извиква метода за обновяване на изгледа за възлова статистика (раздел </w:t>
+      </w:r>
+      <w:r>
+        <w:rPr>
+          <w:lang w:val="bg-BG"/>
+        </w:rPr>
+        <w:fldChar w:fldCharType="begin"/>
+      </w:r>
+      <w:r>
+        <w:rPr>
+          <w:lang w:val="bg-BG"/>
+        </w:rPr>
+        <w:instrText xml:space="preserve"> REF _Ref454887681 \r \h </w:instrText>
+      </w:r>
+      <w:r>
+        <w:rPr>
+          <w:lang w:val="bg-BG"/>
+        </w:rPr>
+      </w:r>
+      <w:r>
+        <w:rPr>
+          <w:lang w:val="bg-BG"/>
+        </w:rPr>
+        <w:fldChar w:fldCharType="separate"/>
+      </w:r>
+      <w:r>
+        <w:rPr>
+          <w:lang w:val="bg-BG"/>
+        </w:rPr>
+        <w:t>3.3.6</w:t>
+      </w:r>
+      <w:r>
+        <w:rPr>
+          <w:lang w:val="bg-BG"/>
+        </w:rPr>
+        <w:fldChar w:fldCharType="end"/>
+      </w:r>
+      <w:r>
+        <w:rPr>
+          <w:lang w:val="bg-BG"/>
+        </w:rPr>
+        <w:t>) с цел прерисуването му.</w:t>
+      </w:r>
+    </w:p>
     <w:p>
       <w:pPr>
         <w:pStyle w:val="Heading4"/>
@@ -23551,35 +23553,259 @@
           <w:numId w:val="19"/>
         </w:numPr>
         <w:spacing w:before="0" w:after="240"/>
-      </w:pPr>
-      <w:r>
-        <w:rPr>
-          <w:lang w:val="bg-BG"/>
-        </w:rPr>
-        <w:t>Рестартиращ дебъг контролер (</w:t>
-      </w:r>
-      <w:r>
-        <w:t>reset)</w:t>
-      </w:r>
-    </w:p>
-    <w:p>
-      <w:pPr>
-        <w:rPr>
-          <w:lang w:val="bg-BG"/>
-        </w:rPr>
-      </w:pPr>
-    </w:p>
-    <w:p>
-      <w:pPr>
-        <w:rPr>
-          <w:lang w:val="bg-BG"/>
-        </w:rPr>
-        <w:sectPr>
-          <w:pgSz w:w="11906" w:h="16838"/>
-          <w:pgMar w:top="1417" w:right="1417" w:bottom="1417" w:left="1417" w:header="708" w:footer="708" w:gutter="0"/>
-          <w:cols w:space="708"/>
-          <w:docGrid w:linePitch="360"/>
-        </w:sectPr>
+        <w:rPr>
+          <w:lang w:val="bg-BG"/>
+        </w:rPr>
+      </w:pPr>
+      <w:r>
+        <w:rPr>
+          <w:lang w:val="bg-BG"/>
+        </w:rPr>
+        <w:t>Абстрактен дебъг контролер</w:t>
+      </w:r>
+    </w:p>
+    <w:p>
+      <w:pPr>
+        <w:ind w:firstLine="567"/>
+        <w:rPr>
+          <w:lang w:val="bg-BG"/>
+        </w:rPr>
+      </w:pPr>
+      <w:r>
+        <w:rPr>
+          <w:lang w:val="bg-BG"/>
+        </w:rPr>
+        <w:t xml:space="preserve">Йерархията на дебъг контролерите е представена на </w:t>
+      </w:r>
+      <w:r>
+        <w:rPr>
+          <w:lang w:val="bg-BG"/>
+        </w:rPr>
+        <w:fldChar w:fldCharType="begin"/>
+      </w:r>
+      <w:r>
+        <w:rPr>
+          <w:lang w:val="bg-BG"/>
+        </w:rPr>
+        <w:instrText xml:space="preserve"> REF _Ref454898036 \h </w:instrText>
+      </w:r>
+      <w:r>
+        <w:rPr>
+          <w:lang w:val="bg-BG"/>
+        </w:rPr>
+      </w:r>
+      <w:r>
+        <w:rPr>
+          <w:lang w:val="bg-BG"/>
+        </w:rPr>
+        <w:fldChar w:fldCharType="separate"/>
+      </w:r>
+      <w:r>
+        <w:t xml:space="preserve">Фигура </w:t>
+      </w:r>
+      <w:r>
+        <w:rPr>
+          <w:noProof/>
+        </w:rPr>
+        <w:t>3.3</w:t>
+      </w:r>
+      <w:r>
+        <w:noBreakHyphen/>
+      </w:r>
+      <w:r>
+        <w:rPr>
+          <w:noProof/>
+        </w:rPr>
+        <w:t>10</w:t>
+      </w:r>
+      <w:r>
+        <w:rPr>
+          <w:lang w:val="bg-BG"/>
+        </w:rPr>
+        <w:fldChar w:fldCharType="end"/>
+      </w:r>
+      <w:r>
+        <w:rPr>
+          <w:lang w:val="bg-BG"/>
+        </w:rPr>
+        <w:t xml:space="preserve">. </w:t>
+      </w:r>
+      <w:r>
+        <w:rPr>
+          <w:lang w:val="bg-BG"/>
+        </w:rPr>
+        <w:t xml:space="preserve">Абстрактният дебъг контролер </w:t>
+      </w:r>
+      <w:r>
+        <w:rPr>
+          <w:lang w:val="bg-BG"/>
+        </w:rPr>
+        <w:t xml:space="preserve">имплементира </w:t>
+      </w:r>
+      <w:r>
+        <w:rPr>
+          <w:lang w:val="bg-BG"/>
+        </w:rPr>
+        <w:t xml:space="preserve">интерфейса </w:t>
+      </w:r>
+      <w:r>
+        <w:t>ActionListener</w:t>
+      </w:r>
+      <w:r>
+        <w:rPr>
+          <w:lang w:val="bg-BG"/>
+        </w:rPr>
+        <w:t xml:space="preserve"> и съдържа следните методи:</w:t>
+      </w:r>
+    </w:p>
+    <w:p>
+      <w:pPr>
+        <w:ind w:firstLine="567"/>
+      </w:pPr>
+      <w:proofErr w:type="gramStart"/>
+      <w:r>
+        <w:rPr>
+          <w:b/>
+        </w:rPr>
+        <w:t>hook</w:t>
+      </w:r>
+      <w:proofErr w:type="gramEnd"/>
+      <w:r>
+        <w:t xml:space="preserve"> – </w:t>
+      </w:r>
+      <w:r>
+        <w:rPr>
+          <w:lang w:val="bg-BG"/>
+        </w:rPr>
+        <w:t>Абстрактен метод, чрез имплементирането на който контролерите могат да се закачат към правилния бутон от изгледа за дебъгване</w:t>
+      </w:r>
+      <w:r>
+        <w:t xml:space="preserve"> </w:t>
+      </w:r>
+    </w:p>
+    <w:p>
+      <w:pPr>
+        <w:ind w:firstLine="567"/>
+        <w:rPr>
+          <w:lang w:val="bg-BG"/>
+        </w:rPr>
+      </w:pPr>
+      <w:proofErr w:type="gramStart"/>
+      <w:r>
+        <w:rPr>
+          <w:b/>
+        </w:rPr>
+        <w:t>handle</w:t>
+      </w:r>
+      <w:proofErr w:type="gramEnd"/>
+      <w:r>
+        <w:t xml:space="preserve"> – </w:t>
+      </w:r>
+      <w:r>
+        <w:rPr>
+          <w:lang w:val="bg-BG"/>
+        </w:rPr>
+        <w:t xml:space="preserve">Абстрактен метод, който се предефинира в наследниците и след изпълнението си връща обект от класа </w:t>
+      </w:r>
+      <w:r>
+        <w:t>DefaultMutableTreeNode</w:t>
+      </w:r>
+      <w:r>
+        <w:rPr>
+          <w:lang w:val="bg-BG"/>
+        </w:rPr>
+        <w:t xml:space="preserve"> – корен на промененото от контролера поддърво</w:t>
+      </w:r>
+    </w:p>
+    <w:p>
+      <w:pPr>
+        <w:ind w:firstLine="567"/>
+      </w:pPr>
+      <w:proofErr w:type="gramStart"/>
+      <w:r>
+        <w:rPr>
+          <w:b/>
+        </w:rPr>
+        <w:t>actionPerformed</w:t>
+      </w:r>
+      <w:proofErr w:type="gramEnd"/>
+      <w:r>
+        <w:t xml:space="preserve"> – </w:t>
+      </w:r>
+      <w:r>
+        <w:rPr>
+          <w:lang w:val="bg-BG"/>
+        </w:rPr>
+        <w:t xml:space="preserve">Обработва полученото събитие като извиква метода </w:t>
+      </w:r>
+      <w:r>
+        <w:t>handle</w:t>
+      </w:r>
+      <w:r>
+        <w:rPr>
+          <w:lang w:val="bg-BG"/>
+        </w:rPr>
+        <w:t xml:space="preserve"> и след приключването му ако е променен моделът се извиква методът </w:t>
+      </w:r>
+      <w:r>
+        <w:t>after</w:t>
+      </w:r>
+    </w:p>
+    <w:p>
+      <w:pPr>
+        <w:ind w:firstLine="567"/>
+        <w:rPr>
+          <w:lang w:val="bg-BG"/>
+        </w:rPr>
+      </w:pPr>
+      <w:proofErr w:type="gramStart"/>
+      <w:r>
+        <w:rPr>
+          <w:b/>
+        </w:rPr>
+        <w:t>after</w:t>
+      </w:r>
+      <w:proofErr w:type="gramEnd"/>
+      <w:r>
+        <w:t xml:space="preserve"> – </w:t>
+      </w:r>
+      <w:r>
+        <w:rPr>
+          <w:lang w:val="bg-BG"/>
+        </w:rPr>
+        <w:t>Извършва нужните операции за обновяване на визуализацията на калкулационното дърво като запазва структурата на дървото (свити и разгънати възли)</w:t>
+      </w:r>
+    </w:p>
+    <w:p>
+      <w:pPr>
+        <w:ind w:firstLine="567"/>
+        <w:rPr>
+          <w:lang w:val="bg-BG"/>
+        </w:rPr>
+      </w:pPr>
+      <w:proofErr w:type="gramStart"/>
+      <w:r>
+        <w:rPr>
+          <w:b/>
+        </w:rPr>
+        <w:t>debugChildren</w:t>
+      </w:r>
+      <w:proofErr w:type="gramEnd"/>
+      <w:r>
+        <w:t xml:space="preserve"> – </w:t>
+      </w:r>
+      <w:r>
+        <w:rPr>
+          <w:lang w:val="bg-BG"/>
+        </w:rPr>
+        <w:t>Реализира обхождане на поддърво и маркира всички негови възли като дебъгнати, с което стойностите им се визуализират при следващото прерисуване на калкулационното дърво</w:t>
+      </w:r>
+    </w:p>
+    <w:p>
+      <w:pPr>
+        <w:keepNext/>
+        <w:spacing w:after="0"/>
+        <w:jc w:val="center"/>
       </w:pPr>
       <w:r>
         <w:rPr>
@@ -23588,9 +23814,9 @@
         </w:rPr>
         <w:drawing>
           <wp:inline distT="0" distB="0" distL="0" distR="0">
-            <wp:extent cx="5760720" cy="1933575"/>
+            <wp:extent cx="5760413" cy="3001010"/>
             <wp:effectExtent l="19050" t="0" r="0" b="0"/>
-            <wp:docPr id="46" name="Picture 45" descr="Reset.png"/>
+            <wp:docPr id="50" name="Picture 49" descr="Debug controllers.png"/>
             <wp:cNvGraphicFramePr>
               <a:graphicFrameLocks xmlns:a="http://schemas.openxmlformats.org/drawingml/2006/main" noChangeAspect="1"/>
             </wp:cNvGraphicFramePr>
@@ -23598,7 +23824,7 @@
               <a:graphicData uri="http://schemas.openxmlformats.org/drawingml/2006/picture">
                 <pic:pic xmlns:pic="http://schemas.openxmlformats.org/drawingml/2006/picture">
                   <pic:nvPicPr>
-                    <pic:cNvPr id="0" name="Reset.png"/>
+                    <pic:cNvPr id="0" name="Debug controllers.png"/>
                     <pic:cNvPicPr/>
                   </pic:nvPicPr>
                   <pic:blipFill>
@@ -23610,7 +23836,7 @@
                   <pic:spPr>
                     <a:xfrm>
                       <a:off x="0" y="0"/>
-                      <a:ext cx="5760720" cy="1933575"/>
+                      <a:ext cx="5760413" cy="3001010"/>
                     </a:xfrm>
                     <a:prstGeom prst="rect">
                       <a:avLst/>
@@ -23625,18 +23851,238 @@
     </w:p>
     <w:p>
       <w:pPr>
+        <w:pStyle w:val="Caption"/>
+        <w:rPr>
+          <w:lang w:val="bg-BG"/>
+        </w:rPr>
+      </w:pPr>
+      <w:bookmarkStart w:id="119" w:name="_Ref454898036"/>
+      <w:r>
+        <w:t xml:space="preserve">Фигура </w:t>
+      </w:r>
+      <w:fldSimple w:instr=" STYLEREF 2 \s ">
+        <w:r>
+          <w:rPr>
+            <w:noProof/>
+          </w:rPr>
+          <w:t>3.3</w:t>
+        </w:r>
+      </w:fldSimple>
+      <w:r>
+        <w:noBreakHyphen/>
+      </w:r>
+      <w:fldSimple w:instr=" SEQ Фигура \* ARABIC \s 2 ">
+        <w:r>
+          <w:rPr>
+            <w:noProof/>
+          </w:rPr>
+          <w:t>10</w:t>
+        </w:r>
+      </w:fldSimple>
+      <w:bookmarkEnd w:id="119"/>
+      <w:r>
+        <w:rPr>
+          <w:lang w:val="bg-BG"/>
+        </w:rPr>
+        <w:t xml:space="preserve"> Йерархия на дебъг контролерите</w:t>
+      </w:r>
+    </w:p>
+    <w:p>
+      <w:pPr>
         <w:pStyle w:val="Heading4"/>
         <w:numPr>
           <w:ilvl w:val="3"/>
           <w:numId w:val="19"/>
         </w:numPr>
         <w:spacing w:before="0" w:after="240"/>
+        <w:rPr>
+          <w:lang w:val="bg-BG"/>
+        </w:rPr>
       </w:pPr>
       <w:r>
         <w:rPr>
           <w:lang w:val="bg-BG"/>
         </w:rPr>
         <w:lastRenderedPageBreak/>
+        <w:t xml:space="preserve">Потъващ дебъг контролер </w:t>
+      </w:r>
+      <w:r>
+        <w:t>(Step into)</w:t>
+      </w:r>
+    </w:p>
+    <w:p>
+      <w:pPr>
+        <w:ind w:firstLine="567"/>
+        <w:rPr>
+          <w:lang w:val="bg-BG"/>
+        </w:rPr>
+      </w:pPr>
+      <w:r>
+        <w:rPr>
+          <w:lang w:val="bg-BG"/>
+        </w:rPr>
+        <w:t xml:space="preserve">Потъващият дебъг контролер разширява поддървото на текущо дебъгвания възел (ако такова е налично) и установява първото му дете като дебъгван възел. Демонстрация на действието на контролера е представена на </w:t>
+      </w:r>
+      <w:r>
+        <w:rPr>
+          <w:lang w:val="bg-BG"/>
+        </w:rPr>
+        <w:fldChar w:fldCharType="begin"/>
+      </w:r>
+      <w:r>
+        <w:rPr>
+          <w:lang w:val="bg-BG"/>
+        </w:rPr>
+        <w:instrText xml:space="preserve"> REF _Ref454898276 \h </w:instrText>
+      </w:r>
+      <w:r>
+        <w:rPr>
+          <w:lang w:val="bg-BG"/>
+        </w:rPr>
+      </w:r>
+      <w:r>
+        <w:rPr>
+          <w:lang w:val="bg-BG"/>
+        </w:rPr>
+        <w:fldChar w:fldCharType="separate"/>
+      </w:r>
+      <w:r>
+        <w:t xml:space="preserve">Фигура </w:t>
+      </w:r>
+      <w:r>
+        <w:rPr>
+          <w:noProof/>
+        </w:rPr>
+        <w:t>3.3</w:t>
+      </w:r>
+      <w:r>
+        <w:noBreakHyphen/>
+      </w:r>
+      <w:r>
+        <w:rPr>
+          <w:noProof/>
+        </w:rPr>
+        <w:t>11</w:t>
+      </w:r>
+      <w:r>
+        <w:rPr>
+          <w:lang w:val="bg-BG"/>
+        </w:rPr>
+        <w:fldChar w:fldCharType="end"/>
+      </w:r>
+      <w:r>
+        <w:rPr>
+          <w:lang w:val="bg-BG"/>
+        </w:rPr>
+        <w:t>.</w:t>
+      </w:r>
+    </w:p>
+    <w:p>
+      <w:pPr>
+        <w:keepNext/>
+        <w:spacing w:after="0"/>
+        <w:jc w:val="center"/>
+      </w:pPr>
+      <w:r>
+        <w:rPr>
+          <w:noProof/>
+          <w:lang w:val="bg-BG" w:eastAsia="bg-BG" w:bidi="ar-SA"/>
+        </w:rPr>
+        <w:drawing>
+          <wp:inline distT="0" distB="0" distL="0" distR="0">
+            <wp:extent cx="5760720" cy="2192020"/>
+            <wp:effectExtent l="19050" t="0" r="0" b="0"/>
+            <wp:docPr id="51" name="Picture 50" descr="StepInto.png"/>
+            <wp:cNvGraphicFramePr>
+              <a:graphicFrameLocks xmlns:a="http://schemas.openxmlformats.org/drawingml/2006/main" noChangeAspect="1"/>
+            </wp:cNvGraphicFramePr>
+            <a:graphic xmlns:a="http://schemas.openxmlformats.org/drawingml/2006/main">
+              <a:graphicData uri="http://schemas.openxmlformats.org/drawingml/2006/picture">
+                <pic:pic xmlns:pic="http://schemas.openxmlformats.org/drawingml/2006/picture">
+                  <pic:nvPicPr>
+                    <pic:cNvPr id="0" name="StepInto.png"/>
+                    <pic:cNvPicPr/>
+                  </pic:nvPicPr>
+                  <pic:blipFill>
+                    <a:blip r:embed="rId57" cstate="print"/>
+                    <a:stretch>
+                      <a:fillRect/>
+                    </a:stretch>
+                  </pic:blipFill>
+                  <pic:spPr>
+                    <a:xfrm>
+                      <a:off x="0" y="0"/>
+                      <a:ext cx="5760720" cy="2192020"/>
+                    </a:xfrm>
+                    <a:prstGeom prst="rect">
+                      <a:avLst/>
+                    </a:prstGeom>
+                  </pic:spPr>
+                </pic:pic>
+              </a:graphicData>
+            </a:graphic>
+          </wp:inline>
+        </w:drawing>
+      </w:r>
+    </w:p>
+    <w:p>
+      <w:pPr>
+        <w:pStyle w:val="Caption"/>
+        <w:rPr>
+          <w:lang w:val="bg-BG"/>
+        </w:rPr>
+      </w:pPr>
+      <w:bookmarkStart w:id="120" w:name="_Ref454898276"/>
+      <w:r>
+        <w:t xml:space="preserve">Фигура </w:t>
+      </w:r>
+      <w:fldSimple w:instr=" STYLEREF 2 \s ">
+        <w:r>
+          <w:rPr>
+            <w:noProof/>
+          </w:rPr>
+          <w:t>3.3</w:t>
+        </w:r>
+      </w:fldSimple>
+      <w:r>
+        <w:noBreakHyphen/>
+      </w:r>
+      <w:fldSimple w:instr=" SEQ Фигура \* ARABIC \s 2 ">
+        <w:r>
+          <w:rPr>
+            <w:noProof/>
+          </w:rPr>
+          <w:t>11</w:t>
+        </w:r>
+      </w:fldSimple>
+      <w:bookmarkEnd w:id="120"/>
+      <w:r>
+        <w:rPr>
+          <w:lang w:val="bg-BG"/>
+        </w:rPr>
+        <w:t xml:space="preserve"> Демонстрация на действието на потъващия дебъг контролер</w:t>
+      </w:r>
+    </w:p>
+    <w:p>
+      <w:pPr>
+        <w:rPr>
+          <w:lang w:val="bg-BG"/>
+        </w:rPr>
+      </w:pPr>
+    </w:p>
+    <w:p>
+      <w:pPr>
+        <w:pStyle w:val="Heading4"/>
+        <w:numPr>
+          <w:ilvl w:val="3"/>
+          <w:numId w:val="19"/>
+        </w:numPr>
+        <w:spacing w:before="0" w:after="240"/>
+      </w:pPr>
+      <w:r>
+        <w:rPr>
+          <w:lang w:val="bg-BG"/>
+        </w:rPr>
         <w:t>Престъпващ дебъг контролер (</w:t>
       </w:r>
       <w:r>
@@ -23651,22 +24097,126 @@
     </w:p>
     <w:p>
       <w:pPr>
-        <w:rPr>
-          <w:lang w:val="bg-BG"/>
-        </w:rPr>
-      </w:pPr>
-    </w:p>
-    <w:p>
-      <w:pPr>
-        <w:rPr>
-          <w:lang w:val="bg-BG"/>
-        </w:rPr>
-        <w:sectPr>
-          <w:pgSz w:w="11906" w:h="16838"/>
-          <w:pgMar w:top="1417" w:right="1417" w:bottom="1417" w:left="1417" w:header="708" w:footer="708" w:gutter="0"/>
-          <w:cols w:space="708"/>
-          <w:docGrid w:linePitch="360"/>
-        </w:sectPr>
+        <w:ind w:firstLine="567"/>
+        <w:rPr>
+          <w:lang w:val="bg-BG"/>
+        </w:rPr>
+      </w:pPr>
+      <w:r>
+        <w:rPr>
+          <w:lang w:val="bg-BG"/>
+        </w:rPr>
+        <w:t>Престъпващият дебъг контролер маркира поддървото на текущо дебъгвания възел като вече дебъгнато. Като текущо дебъгван възел се установява следващият брат (</w:t>
+      </w:r>
+      <w:r>
+        <w:t xml:space="preserve">sibling) </w:t>
+      </w:r>
+      <w:r>
+        <w:rPr>
+          <w:lang w:val="bg-BG"/>
+        </w:rPr>
+        <w:t>на възела</w:t>
+      </w:r>
+      <w:r>
+        <w:rPr>
+          <w:lang w:val="bg-BG"/>
+        </w:rPr>
+        <w:t>,</w:t>
+      </w:r>
+      <w:r>
+        <w:rPr>
+          <w:lang w:val="bg-BG"/>
+        </w:rPr>
+        <w:t xml:space="preserve"> ако такъв е наличен</w:t>
+      </w:r>
+      <w:r>
+        <w:rPr>
+          <w:lang w:val="bg-BG"/>
+        </w:rPr>
+        <w:t>,</w:t>
+      </w:r>
+      <w:r>
+        <w:rPr>
+          <w:lang w:val="bg-BG"/>
+        </w:rPr>
+        <w:t xml:space="preserve"> или</w:t>
+      </w:r>
+      <w:r>
+        <w:rPr>
+          <w:lang w:val="bg-BG"/>
+        </w:rPr>
+        <w:t xml:space="preserve"> в противен случай -</w:t>
+      </w:r>
+      <w:r>
+        <w:rPr>
+          <w:lang w:val="bg-BG"/>
+        </w:rPr>
+        <w:t xml:space="preserve"> неговият родител.</w:t>
+      </w:r>
+      <w:r>
+        <w:rPr>
+          <w:lang w:val="bg-BG"/>
+        </w:rPr>
+        <w:t xml:space="preserve"> Демонстрация на действието на контролера е представена на </w:t>
+      </w:r>
+      <w:r>
+        <w:rPr>
+          <w:lang w:val="bg-BG"/>
+        </w:rPr>
+        <w:fldChar w:fldCharType="begin"/>
+      </w:r>
+      <w:r>
+        <w:rPr>
+          <w:lang w:val="bg-BG"/>
+        </w:rPr>
+        <w:instrText xml:space="preserve"> REF _Ref454898504 \h </w:instrText>
+      </w:r>
+      <w:r>
+        <w:rPr>
+          <w:lang w:val="bg-BG"/>
+        </w:rPr>
+      </w:r>
+      <w:r>
+        <w:rPr>
+          <w:lang w:val="bg-BG"/>
+        </w:rPr>
+        <w:fldChar w:fldCharType="separate"/>
+      </w:r>
+      <w:r>
+        <w:t xml:space="preserve">Фигура </w:t>
+      </w:r>
+      <w:r>
+        <w:rPr>
+          <w:noProof/>
+        </w:rPr>
+        <w:t>3.3</w:t>
+      </w:r>
+      <w:r>
+        <w:noBreakHyphen/>
+      </w:r>
+      <w:r>
+        <w:rPr>
+          <w:noProof/>
+        </w:rPr>
+        <w:t>12</w:t>
+      </w:r>
+      <w:r>
+        <w:rPr>
+          <w:lang w:val="bg-BG"/>
+        </w:rPr>
+        <w:fldChar w:fldCharType="end"/>
+      </w:r>
+      <w:r>
+        <w:rPr>
+          <w:lang w:val="bg-BG"/>
+        </w:rPr>
+        <w:t>.</w:t>
+      </w:r>
+    </w:p>
+    <w:p>
+      <w:pPr>
+        <w:keepNext/>
+        <w:spacing w:after="0"/>
       </w:pPr>
       <w:r>
         <w:rPr>
@@ -23677,7 +24227,7 @@
           <wp:inline distT="0" distB="0" distL="0" distR="0">
             <wp:extent cx="5760720" cy="1966595"/>
             <wp:effectExtent l="19050" t="0" r="0" b="0"/>
-            <wp:docPr id="47" name="Picture 46" descr="StepOver.png"/>
+            <wp:docPr id="52" name="Picture 51" descr="StepOver.png"/>
             <wp:cNvGraphicFramePr>
               <a:graphicFrameLocks xmlns:a="http://schemas.openxmlformats.org/drawingml/2006/main" noChangeAspect="1"/>
             </wp:cNvGraphicFramePr>
@@ -23689,7 +24239,7 @@
                     <pic:cNvPicPr/>
                   </pic:nvPicPr>
                   <pic:blipFill>
-                    <a:blip r:embed="rId57" cstate="print"/>
+                    <a:blip r:embed="rId58" cstate="print"/>
                     <a:stretch>
                       <a:fillRect/>
                     </a:stretch>
@@ -23712,96 +24262,56 @@
     </w:p>
     <w:p>
       <w:pPr>
+        <w:pStyle w:val="Caption"/>
+        <w:rPr>
+          <w:lang w:val="bg-BG"/>
+        </w:rPr>
+        <w:sectPr>
+          <w:pgSz w:w="11906" w:h="16838"/>
+          <w:pgMar w:top="1417" w:right="1417" w:bottom="1417" w:left="1417" w:header="708" w:footer="708" w:gutter="0"/>
+          <w:cols w:space="708"/>
+          <w:docGrid w:linePitch="360"/>
+        </w:sectPr>
+      </w:pPr>
+      <w:bookmarkStart w:id="121" w:name="_Ref454898504"/>
+      <w:r>
+        <w:t xml:space="preserve">Фигура </w:t>
+      </w:r>
+      <w:fldSimple w:instr=" STYLEREF 2 \s ">
+        <w:r>
+          <w:rPr>
+            <w:noProof/>
+          </w:rPr>
+          <w:t>3.3</w:t>
+        </w:r>
+      </w:fldSimple>
+      <w:r>
+        <w:noBreakHyphen/>
+      </w:r>
+      <w:fldSimple w:instr=" SEQ Фигура \* ARABIC \s 2 ">
+        <w:r>
+          <w:rPr>
+            <w:noProof/>
+          </w:rPr>
+          <w:t>12</w:t>
+        </w:r>
+      </w:fldSimple>
+      <w:bookmarkEnd w:id="121"/>
+      <w:r>
+        <w:rPr>
+          <w:lang w:val="bg-BG"/>
+        </w:rPr>
+        <w:t xml:space="preserve"> Демонстрация на действието на престъпващия дебъг контролер</w:t>
+      </w:r>
+    </w:p>
+    <w:p>
+      <w:pPr>
         <w:pStyle w:val="Heading4"/>
         <w:numPr>
           <w:ilvl w:val="3"/>
           <w:numId w:val="19"/>
         </w:numPr>
         <w:spacing w:before="0" w:after="240"/>
-        <w:rPr>
-          <w:lang w:val="bg-BG"/>
-        </w:rPr>
-      </w:pPr>
-      <w:r>
-        <w:rPr>
-          <w:lang w:val="bg-BG"/>
-        </w:rPr>
-        <w:lastRenderedPageBreak/>
-        <w:t xml:space="preserve">Потъващ дебъг контролер </w:t>
-      </w:r>
-      <w:r>
-        <w:t>(Step into)</w:t>
-      </w:r>
-    </w:p>
-    <w:p>
-      <w:pPr>
-        <w:rPr>
-          <w:lang w:val="bg-BG"/>
-        </w:rPr>
-      </w:pPr>
-    </w:p>
-    <w:p>
-      <w:pPr>
-        <w:rPr>
-          <w:lang w:val="bg-BG"/>
-        </w:rPr>
-        <w:sectPr>
-          <w:pgSz w:w="11906" w:h="16838"/>
-          <w:pgMar w:top="1417" w:right="1417" w:bottom="1417" w:left="1417" w:header="708" w:footer="708" w:gutter="0"/>
-          <w:cols w:space="708"/>
-          <w:docGrid w:linePitch="360"/>
-        </w:sectPr>
-      </w:pPr>
-      <w:r>
-        <w:rPr>
-          <w:noProof/>
-          <w:lang w:val="bg-BG" w:eastAsia="bg-BG" w:bidi="ar-SA"/>
-        </w:rPr>
-        <w:drawing>
-          <wp:inline distT="0" distB="0" distL="0" distR="0">
-            <wp:extent cx="5760720" cy="2192020"/>
-            <wp:effectExtent l="19050" t="0" r="0" b="0"/>
-            <wp:docPr id="48" name="Picture 47" descr="StepInto.png"/>
-            <wp:cNvGraphicFramePr>
-              <a:graphicFrameLocks xmlns:a="http://schemas.openxmlformats.org/drawingml/2006/main" noChangeAspect="1"/>
-            </wp:cNvGraphicFramePr>
-            <a:graphic xmlns:a="http://schemas.openxmlformats.org/drawingml/2006/main">
-              <a:graphicData uri="http://schemas.openxmlformats.org/drawingml/2006/picture">
-                <pic:pic xmlns:pic="http://schemas.openxmlformats.org/drawingml/2006/picture">
-                  <pic:nvPicPr>
-                    <pic:cNvPr id="0" name="StepInto.png"/>
-                    <pic:cNvPicPr/>
-                  </pic:nvPicPr>
-                  <pic:blipFill>
-                    <a:blip r:embed="rId58" cstate="print"/>
-                    <a:stretch>
-                      <a:fillRect/>
-                    </a:stretch>
-                  </pic:blipFill>
-                  <pic:spPr>
-                    <a:xfrm>
-                      <a:off x="0" y="0"/>
-                      <a:ext cx="5760720" cy="2192020"/>
-                    </a:xfrm>
-                    <a:prstGeom prst="rect">
-                      <a:avLst/>
-                    </a:prstGeom>
-                  </pic:spPr>
-                </pic:pic>
-              </a:graphicData>
-            </a:graphic>
-          </wp:inline>
-        </w:drawing>
-      </w:r>
-    </w:p>
-    <w:p>
-      <w:pPr>
-        <w:pStyle w:val="Heading4"/>
-        <w:numPr>
-          <w:ilvl w:val="3"/>
-          <w:numId w:val="19"/>
-        </w:numPr>
-        <w:spacing w:before="0" w:after="240"/>
       </w:pPr>
       <w:r>
         <w:rPr>
@@ -23816,16 +24326,153 @@
     </w:p>
     <w:p>
       <w:pPr>
-        <w:rPr>
-          <w:lang w:val="bg-BG"/>
-        </w:rPr>
-      </w:pPr>
-    </w:p>
-    <w:p>
-      <w:pPr>
-        <w:rPr>
-          <w:lang w:val="bg-BG"/>
-        </w:rPr>
+        <w:ind w:firstLine="567"/>
+        <w:rPr>
+          <w:lang w:val="bg-BG"/>
+        </w:rPr>
+      </w:pPr>
+      <w:r>
+        <w:rPr>
+          <w:lang w:val="bg-BG"/>
+        </w:rPr>
+        <w:t xml:space="preserve">Изплуващият дебъг контролер маркира </w:t>
+      </w:r>
+      <w:r>
+        <w:rPr>
+          <w:lang w:val="bg-BG"/>
+        </w:rPr>
+        <w:t>п</w:t>
+      </w:r>
+      <w:r>
+        <w:rPr>
+          <w:lang w:val="bg-BG"/>
+        </w:rPr>
+        <w:t>оддърв</w:t>
+      </w:r>
+      <w:r>
+        <w:rPr>
+          <w:lang w:val="bg-BG"/>
+        </w:rPr>
+        <w:t>о</w:t>
+      </w:r>
+      <w:r>
+        <w:rPr>
+          <w:lang w:val="bg-BG"/>
+        </w:rPr>
+        <w:t>т</w:t>
+      </w:r>
+      <w:r>
+        <w:rPr>
+          <w:lang w:val="bg-BG"/>
+        </w:rPr>
+        <w:t>о</w:t>
+      </w:r>
+      <w:r>
+        <w:rPr>
+          <w:lang w:val="bg-BG"/>
+        </w:rPr>
+        <w:t xml:space="preserve"> на родителя на текущо дебъгвания възел като вече дебъгнат</w:t>
+      </w:r>
+      <w:r>
+        <w:rPr>
+          <w:lang w:val="bg-BG"/>
+        </w:rPr>
+        <w:t>о</w:t>
+      </w:r>
+      <w:r>
+        <w:rPr>
+          <w:lang w:val="bg-BG"/>
+        </w:rPr>
+        <w:t xml:space="preserve">. </w:t>
+      </w:r>
+      <w:r>
+        <w:rPr>
+          <w:lang w:val="bg-BG"/>
+        </w:rPr>
+        <w:t>Родителят се установява и к</w:t>
+      </w:r>
+      <w:r>
+        <w:rPr>
+          <w:lang w:val="bg-BG"/>
+        </w:rPr>
+        <w:t>ато текущо дебъгван възел</w:t>
+      </w:r>
+      <w:r>
+        <w:rPr>
+          <w:lang w:val="bg-BG"/>
+        </w:rPr>
+        <w:t xml:space="preserve">. </w:t>
+      </w:r>
+      <w:r>
+        <w:rPr>
+          <w:lang w:val="bg-BG"/>
+        </w:rPr>
+        <w:t>Демонстрация на действието на контролера е представена на</w:t>
+      </w:r>
+      <w:r>
+        <w:rPr>
+          <w:lang w:val="bg-BG"/>
+        </w:rPr>
+        <w:t xml:space="preserve"> </w:t>
+      </w:r>
+      <w:r>
+        <w:rPr>
+          <w:lang w:val="bg-BG"/>
+        </w:rPr>
+        <w:fldChar w:fldCharType="begin"/>
+      </w:r>
+      <w:r>
+        <w:rPr>
+          <w:lang w:val="bg-BG"/>
+        </w:rPr>
+        <w:instrText xml:space="preserve"> REF _Ref454898699 \h </w:instrText>
+      </w:r>
+      <w:r>
+        <w:rPr>
+          <w:lang w:val="bg-BG"/>
+        </w:rPr>
+      </w:r>
+      <w:r>
+        <w:rPr>
+          <w:lang w:val="bg-BG"/>
+        </w:rPr>
+        <w:fldChar w:fldCharType="separate"/>
+      </w:r>
+      <w:r>
+        <w:t xml:space="preserve">Фигура </w:t>
+      </w:r>
+      <w:r>
+        <w:rPr>
+          <w:noProof/>
+        </w:rPr>
+        <w:t>3.3</w:t>
+      </w:r>
+      <w:r>
+        <w:noBreakHyphen/>
+      </w:r>
+      <w:r>
+        <w:rPr>
+          <w:noProof/>
+        </w:rPr>
+        <w:t>13</w:t>
+      </w:r>
+      <w:r>
+        <w:rPr>
+          <w:lang w:val="bg-BG"/>
+        </w:rPr>
+        <w:fldChar w:fldCharType="end"/>
+      </w:r>
+      <w:r>
+        <w:rPr>
+          <w:lang w:val="bg-BG"/>
+        </w:rPr>
+        <w:t>.</w:t>
+      </w:r>
+    </w:p>
+    <w:p>
+      <w:pPr>
+        <w:keepNext/>
+        <w:spacing w:after="0"/>
       </w:pPr>
       <w:r>
         <w:rPr>
@@ -23836,7 +24483,7 @@
           <wp:inline distT="0" distB="0" distL="0" distR="0">
             <wp:extent cx="5760720" cy="1982470"/>
             <wp:effectExtent l="19050" t="0" r="0" b="0"/>
-            <wp:docPr id="49" name="Picture 48" descr="StepOut.png"/>
+            <wp:docPr id="53" name="Picture 52" descr="StepOut.png"/>
             <wp:cNvGraphicFramePr>
               <a:graphicFrameLocks xmlns:a="http://schemas.openxmlformats.org/drawingml/2006/main" noChangeAspect="1"/>
             </wp:cNvGraphicFramePr>
@@ -23869,6 +24516,229 @@
         </w:drawing>
       </w:r>
     </w:p>
+    <w:p>
+      <w:pPr>
+        <w:pStyle w:val="Caption"/>
+        <w:rPr>
+          <w:lang w:val="bg-BG"/>
+        </w:rPr>
+      </w:pPr>
+      <w:bookmarkStart w:id="122" w:name="_Ref454898699"/>
+      <w:r>
+        <w:t xml:space="preserve">Фигура </w:t>
+      </w:r>
+      <w:fldSimple w:instr=" STYLEREF 2 \s ">
+        <w:r>
+          <w:rPr>
+            <w:noProof/>
+          </w:rPr>
+          <w:t>3.3</w:t>
+        </w:r>
+      </w:fldSimple>
+      <w:r>
+        <w:noBreakHyphen/>
+      </w:r>
+      <w:fldSimple w:instr=" SEQ Фигура \* ARABIC \s 2 ">
+        <w:r>
+          <w:rPr>
+            <w:noProof/>
+          </w:rPr>
+          <w:t>13</w:t>
+        </w:r>
+      </w:fldSimple>
+      <w:bookmarkEnd w:id="122"/>
+      <w:r>
+        <w:rPr>
+          <w:lang w:val="bg-BG"/>
+        </w:rPr>
+        <w:t xml:space="preserve"> Демонстрация на действието на изплуващия дебъг контролер</w:t>
+      </w:r>
+    </w:p>
+    <w:p>
+      <w:pPr>
+        <w:rPr>
+          <w:lang w:val="bg-BG"/>
+        </w:rPr>
+      </w:pPr>
+    </w:p>
+    <w:p>
+      <w:pPr>
+        <w:pStyle w:val="Heading4"/>
+        <w:numPr>
+          <w:ilvl w:val="3"/>
+          <w:numId w:val="19"/>
+        </w:numPr>
+        <w:spacing w:before="0" w:after="240"/>
+      </w:pPr>
+      <w:r>
+        <w:rPr>
+          <w:lang w:val="bg-BG"/>
+        </w:rPr>
+        <w:t>Рестартиращ дебъг контролер (</w:t>
+      </w:r>
+      <w:r>
+        <w:t>R</w:t>
+      </w:r>
+      <w:r>
+        <w:t>eset)</w:t>
+      </w:r>
+    </w:p>
+    <w:p>
+      <w:pPr>
+        <w:ind w:firstLine="567"/>
+        <w:rPr>
+          <w:lang w:val="bg-BG"/>
+        </w:rPr>
+      </w:pPr>
+      <w:r>
+        <w:rPr>
+          <w:lang w:val="bg-BG"/>
+        </w:rPr>
+        <w:t xml:space="preserve">Рестартиращият дебъг контролер маркира цялото калкулационно дърво като недебъгнато и установява корена на дървото като текущо дебъгван възел. Демонстрация на действието на контролера е представена на </w:t>
+      </w:r>
+      <w:r>
+        <w:rPr>
+          <w:lang w:val="bg-BG"/>
+        </w:rPr>
+        <w:fldChar w:fldCharType="begin"/>
+      </w:r>
+      <w:r>
+        <w:rPr>
+          <w:lang w:val="bg-BG"/>
+        </w:rPr>
+        <w:instrText xml:space="preserve"> REF _Ref454899091 \h </w:instrText>
+      </w:r>
+      <w:r>
+        <w:rPr>
+          <w:lang w:val="bg-BG"/>
+        </w:rPr>
+      </w:r>
+      <w:r>
+        <w:rPr>
+          <w:lang w:val="bg-BG"/>
+        </w:rPr>
+        <w:fldChar w:fldCharType="separate"/>
+      </w:r>
+      <w:r>
+        <w:t xml:space="preserve">Фигура </w:t>
+      </w:r>
+      <w:r>
+        <w:rPr>
+          <w:noProof/>
+        </w:rPr>
+        <w:t>3.3</w:t>
+      </w:r>
+      <w:r>
+        <w:noBreakHyphen/>
+      </w:r>
+      <w:r>
+        <w:rPr>
+          <w:noProof/>
+        </w:rPr>
+        <w:t>14</w:t>
+      </w:r>
+      <w:r>
+        <w:rPr>
+          <w:lang w:val="bg-BG"/>
+        </w:rPr>
+        <w:fldChar w:fldCharType="end"/>
+      </w:r>
+      <w:r>
+        <w:rPr>
+          <w:lang w:val="bg-BG"/>
+        </w:rPr>
+        <w:t>.</w:t>
+      </w:r>
+    </w:p>
+    <w:p>
+      <w:pPr>
+        <w:keepNext/>
+        <w:spacing w:after="0"/>
+        <w:jc w:val="center"/>
+      </w:pPr>
+      <w:r>
+        <w:rPr>
+          <w:noProof/>
+          <w:lang w:val="bg-BG" w:eastAsia="bg-BG" w:bidi="ar-SA"/>
+        </w:rPr>
+        <w:drawing>
+          <wp:inline distT="0" distB="0" distL="0" distR="0">
+            <wp:extent cx="5760720" cy="1933575"/>
+            <wp:effectExtent l="19050" t="0" r="0" b="0"/>
+            <wp:docPr id="39" name="Picture 38" descr="Reset.png"/>
+            <wp:cNvGraphicFramePr>
+              <a:graphicFrameLocks xmlns:a="http://schemas.openxmlformats.org/drawingml/2006/main" noChangeAspect="1"/>
+            </wp:cNvGraphicFramePr>
+            <a:graphic xmlns:a="http://schemas.openxmlformats.org/drawingml/2006/main">
+              <a:graphicData uri="http://schemas.openxmlformats.org/drawingml/2006/picture">
+                <pic:pic xmlns:pic="http://schemas.openxmlformats.org/drawingml/2006/picture">
+                  <pic:nvPicPr>
+                    <pic:cNvPr id="0" name="Reset.png"/>
+                    <pic:cNvPicPr/>
+                  </pic:nvPicPr>
+                  <pic:blipFill>
+                    <a:blip r:embed="rId60" cstate="print"/>
+                    <a:stretch>
+                      <a:fillRect/>
+                    </a:stretch>
+                  </pic:blipFill>
+                  <pic:spPr>
+                    <a:xfrm>
+                      <a:off x="0" y="0"/>
+                      <a:ext cx="5760720" cy="1933575"/>
+                    </a:xfrm>
+                    <a:prstGeom prst="rect">
+                      <a:avLst/>
+                    </a:prstGeom>
+                  </pic:spPr>
+                </pic:pic>
+              </a:graphicData>
+            </a:graphic>
+          </wp:inline>
+        </w:drawing>
+      </w:r>
+    </w:p>
+    <w:p>
+      <w:pPr>
+        <w:pStyle w:val="Caption"/>
+      </w:pPr>
+      <w:bookmarkStart w:id="123" w:name="_Ref454899091"/>
+      <w:r>
+        <w:t xml:space="preserve">Фигура </w:t>
+      </w:r>
+      <w:fldSimple w:instr=" STYLEREF 2 \s ">
+        <w:r>
+          <w:rPr>
+            <w:noProof/>
+          </w:rPr>
+          <w:t>3.3</w:t>
+        </w:r>
+      </w:fldSimple>
+      <w:r>
+        <w:noBreakHyphen/>
+      </w:r>
+      <w:fldSimple w:instr=" SEQ Фигура \* ARABIC \s 2 ">
+        <w:r>
+          <w:rPr>
+            <w:noProof/>
+          </w:rPr>
+          <w:t>14</w:t>
+        </w:r>
+      </w:fldSimple>
+      <w:bookmarkEnd w:id="123"/>
+      <w:r>
+        <w:rPr>
+          <w:lang w:val="bg-BG"/>
+        </w:rPr>
+        <w:t xml:space="preserve"> </w:t>
+      </w:r>
+      <w:r>
+        <w:rPr>
+          <w:lang w:val="bg-BG"/>
+        </w:rPr>
+        <w:t>Демонстрация на действието на рестартиращия дебъг контролер</w:t>
+      </w:r>
+    </w:p>
     <w:sectPr>
       <w:pgSz w:w="11906" w:h="16838"/>
       <w:pgMar w:top="1417" w:right="1417" w:bottom="1417" w:left="1417" w:header="708" w:footer="708" w:gutter="0"/>
@@ -24123,7 +24993,7 @@
         <w:rPr>
           <w:noProof/>
         </w:rPr>
-        <w:t>48</w:t>
+        <w:t>47</w:t>
       </w:r>
     </w:fldSimple>
   </w:p>
@@ -26138,6 +27008,92 @@
     </w:lvl>
   </w:abstractNum>
   <w:abstractNum w:abstractNumId="28">
+    <w:nsid w:val="37200A1A"/>
+    <w:multiLevelType w:val="multilevel"/>
+    <w:tmpl w:val="0402001F"/>
+    <w:lvl w:ilvl="0">
+      <w:start w:val="1"/>
+      <w:numFmt w:val="decimal"/>
+      <w:lvlText w:val="%1."/>
+      <w:lvlJc w:val="left"/>
+      <w:pPr>
+        <w:ind w:left="360" w:hanging="360"/>
+      </w:pPr>
+    </w:lvl>
+    <w:lvl w:ilvl="1">
+      <w:start w:val="1"/>
+      <w:numFmt w:val="decimal"/>
+      <w:lvlText w:val="%1.%2."/>
+      <w:lvlJc w:val="left"/>
+      <w:pPr>
+        <w:ind w:left="792" w:hanging="432"/>
+      </w:pPr>
+    </w:lvl>
+    <w:lvl w:ilvl="2">
+      <w:start w:val="1"/>
+      <w:numFmt w:val="decimal"/>
+      <w:lvlText w:val="%1.%2.%3."/>
+      <w:lvlJc w:val="left"/>
+      <w:pPr>
+        <w:ind w:left="1224" w:hanging="504"/>
+      </w:pPr>
+    </w:lvl>
+    <w:lvl w:ilvl="3">
+      <w:start w:val="1"/>
+      <w:numFmt w:val="decimal"/>
+      <w:lvlText w:val="%1.%2.%3.%4."/>
+      <w:lvlJc w:val="left"/>
+      <w:pPr>
+        <w:ind w:left="1728" w:hanging="648"/>
+      </w:pPr>
+    </w:lvl>
+    <w:lvl w:ilvl="4">
+      <w:start w:val="1"/>
+      <w:numFmt w:val="decimal"/>
+      <w:lvlText w:val="%1.%2.%3.%4.%5."/>
+      <w:lvlJc w:val="left"/>
+      <w:pPr>
+        <w:ind w:left="2232" w:hanging="792"/>
+      </w:pPr>
+    </w:lvl>
+    <w:lvl w:ilvl="5">
+      <w:start w:val="1"/>
+      <w:numFmt w:val="decimal"/>
+      <w:lvlText w:val="%1.%2.%3.%4.%5.%6."/>
+      <w:lvlJc w:val="left"/>
+      <w:pPr>
+        <w:ind w:left="2736" w:hanging="936"/>
+      </w:pPr>
+    </w:lvl>
+    <w:lvl w:ilvl="6">
+      <w:start w:val="1"/>
+      <w:numFmt w:val="decimal"/>
+      <w:lvlText w:val="%1.%2.%3.%4.%5.%6.%7."/>
+      <w:lvlJc w:val="left"/>
+      <w:pPr>
+        <w:ind w:left="3240" w:hanging="1080"/>
+      </w:pPr>
+    </w:lvl>
+    <w:lvl w:ilvl="7">
+      <w:start w:val="1"/>
+      <w:numFmt w:val="decimal"/>
+      <w:lvlText w:val="%1.%2.%3.%4.%5.%6.%7.%8."/>
+      <w:lvlJc w:val="left"/>
+      <w:pPr>
+        <w:ind w:left="3744" w:hanging="1224"/>
+      </w:pPr>
+    </w:lvl>
+    <w:lvl w:ilvl="8">
+      <w:start w:val="1"/>
+      <w:numFmt w:val="decimal"/>
+      <w:lvlText w:val="%1.%2.%3.%4.%5.%6.%7.%8.%9."/>
+      <w:lvlJc w:val="left"/>
+      <w:pPr>
+        <w:ind w:left="4320" w:hanging="1440"/>
+      </w:pPr>
+    </w:lvl>
+  </w:abstractNum>
+  <w:abstractNum w:abstractNumId="29">
     <w:nsid w:val="383875EE"/>
     <w:multiLevelType w:val="hybridMultilevel"/>
     <w:tmpl w:val="D7963B38"/>
@@ -26223,7 +27179,7 @@
       </w:pPr>
     </w:lvl>
   </w:abstractNum>
-  <w:abstractNum w:abstractNumId="29">
+  <w:abstractNum w:abstractNumId="30">
     <w:nsid w:val="39163723"/>
     <w:multiLevelType w:val="multilevel"/>
     <w:tmpl w:val="0402001F"/>
@@ -26309,7 +27265,7 @@
       </w:pPr>
     </w:lvl>
   </w:abstractNum>
-  <w:abstractNum w:abstractNumId="30">
+  <w:abstractNum w:abstractNumId="31">
     <w:nsid w:val="393038B5"/>
     <w:multiLevelType w:val="hybridMultilevel"/>
     <w:tmpl w:val="6E9CFA26"/>
@@ -26395,7 +27351,93 @@
       </w:pPr>
     </w:lvl>
   </w:abstractNum>
-  <w:abstractNum w:abstractNumId="31">
+  <w:abstractNum w:abstractNumId="32">
+    <w:nsid w:val="3FBB33D2"/>
+    <w:multiLevelType w:val="multilevel"/>
+    <w:tmpl w:val="0402001F"/>
+    <w:lvl w:ilvl="0">
+      <w:start w:val="1"/>
+      <w:numFmt w:val="decimal"/>
+      <w:lvlText w:val="%1."/>
+      <w:lvlJc w:val="left"/>
+      <w:pPr>
+        <w:ind w:left="360" w:hanging="360"/>
+      </w:pPr>
+    </w:lvl>
+    <w:lvl w:ilvl="1">
+      <w:start w:val="1"/>
+      <w:numFmt w:val="decimal"/>
+      <w:lvlText w:val="%1.%2."/>
+      <w:lvlJc w:val="left"/>
+      <w:pPr>
+        <w:ind w:left="792" w:hanging="432"/>
+      </w:pPr>
+    </w:lvl>
+    <w:lvl w:ilvl="2">
+      <w:start w:val="1"/>
+      <w:numFmt w:val="decimal"/>
+      <w:lvlText w:val="%1.%2.%3."/>
+      <w:lvlJc w:val="left"/>
+      <w:pPr>
+        <w:ind w:left="1224" w:hanging="504"/>
+      </w:pPr>
+    </w:lvl>
+    <w:lvl w:ilvl="3">
+      <w:start w:val="1"/>
+      <w:numFmt w:val="decimal"/>
+      <w:lvlText w:val="%1.%2.%3.%4."/>
+      <w:lvlJc w:val="left"/>
+      <w:pPr>
+        <w:ind w:left="1728" w:hanging="648"/>
+      </w:pPr>
+    </w:lvl>
+    <w:lvl w:ilvl="4">
+      <w:start w:val="1"/>
+      <w:numFmt w:val="decimal"/>
+      <w:lvlText w:val="%1.%2.%3.%4.%5."/>
+      <w:lvlJc w:val="left"/>
+      <w:pPr>
+        <w:ind w:left="2232" w:hanging="792"/>
+      </w:pPr>
+    </w:lvl>
+    <w:lvl w:ilvl="5">
+      <w:start w:val="1"/>
+      <w:numFmt w:val="decimal"/>
+      <w:lvlText w:val="%1.%2.%3.%4.%5.%6."/>
+      <w:lvlJc w:val="left"/>
+      <w:pPr>
+        <w:ind w:left="2736" w:hanging="936"/>
+      </w:pPr>
+    </w:lvl>
+    <w:lvl w:ilvl="6">
+      <w:start w:val="1"/>
+      <w:numFmt w:val="decimal"/>
+      <w:lvlText w:val="%1.%2.%3.%4.%5.%6.%7."/>
+      <w:lvlJc w:val="left"/>
+      <w:pPr>
+        <w:ind w:left="3240" w:hanging="1080"/>
+      </w:pPr>
+    </w:lvl>
+    <w:lvl w:ilvl="7">
+      <w:start w:val="1"/>
+      <w:numFmt w:val="decimal"/>
+      <w:lvlText w:val="%1.%2.%3.%4.%5.%6.%7.%8."/>
+      <w:lvlJc w:val="left"/>
+      <w:pPr>
+        <w:ind w:left="3744" w:hanging="1224"/>
+      </w:pPr>
+    </w:lvl>
+    <w:lvl w:ilvl="8">
+      <w:start w:val="1"/>
+      <w:numFmt w:val="decimal"/>
+      <w:lvlText w:val="%1.%2.%3.%4.%5.%6.%7.%8.%9."/>
+      <w:lvlJc w:val="left"/>
+      <w:pPr>
+        <w:ind w:left="4320" w:hanging="1440"/>
+      </w:pPr>
+    </w:lvl>
+  </w:abstractNum>
+  <w:abstractNum w:abstractNumId="33">
     <w:nsid w:val="47060545"/>
     <w:multiLevelType w:val="multilevel"/>
     <w:tmpl w:val="0402001F"/>
@@ -26481,7 +27523,7 @@
       </w:pPr>
     </w:lvl>
   </w:abstractNum>
-  <w:abstractNum w:abstractNumId="32">
+  <w:abstractNum w:abstractNumId="34">
     <w:nsid w:val="556C3ADF"/>
     <w:multiLevelType w:val="singleLevel"/>
     <w:tmpl w:val="556C3ADF"/>
@@ -26493,7 +27535,7 @@
       <w:lvlJc w:val="left"/>
     </w:lvl>
   </w:abstractNum>
-  <w:abstractNum w:abstractNumId="33">
+  <w:abstractNum w:abstractNumId="35">
     <w:nsid w:val="556C3C56"/>
     <w:multiLevelType w:val="multilevel"/>
     <w:tmpl w:val="A37AECC8"/>
@@ -26614,7 +27656,7 @@
       </w:rPr>
     </w:lvl>
   </w:abstractNum>
-  <w:abstractNum w:abstractNumId="34">
+  <w:abstractNum w:abstractNumId="36">
     <w:nsid w:val="560668E0"/>
     <w:multiLevelType w:val="hybridMultilevel"/>
     <w:tmpl w:val="2C40E6EE"/>
@@ -26727,7 +27769,7 @@
       </w:rPr>
     </w:lvl>
   </w:abstractNum>
-  <w:abstractNum w:abstractNumId="35">
+  <w:abstractNum w:abstractNumId="37">
     <w:nsid w:val="56084359"/>
     <w:multiLevelType w:val="multilevel"/>
     <w:tmpl w:val="0402001F"/>
@@ -26813,7 +27855,7 @@
       </w:pPr>
     </w:lvl>
   </w:abstractNum>
-  <w:abstractNum w:abstractNumId="36">
+  <w:abstractNum w:abstractNumId="38">
     <w:nsid w:val="58E50F88"/>
     <w:multiLevelType w:val="multilevel"/>
     <w:tmpl w:val="0402001F"/>
@@ -26899,7 +27941,7 @@
       </w:pPr>
     </w:lvl>
   </w:abstractNum>
-  <w:abstractNum w:abstractNumId="37">
+  <w:abstractNum w:abstractNumId="39">
     <w:nsid w:val="599A3E75"/>
     <w:multiLevelType w:val="hybridMultilevel"/>
     <w:tmpl w:val="7D408670"/>
@@ -27012,7 +28054,7 @@
       </w:rPr>
     </w:lvl>
   </w:abstractNum>
-  <w:abstractNum w:abstractNumId="38">
+  <w:abstractNum w:abstractNumId="40">
     <w:nsid w:val="59AA2AB5"/>
     <w:multiLevelType w:val="hybridMultilevel"/>
     <w:tmpl w:val="1DA83822"/>
@@ -27125,7 +28167,7 @@
       </w:rPr>
     </w:lvl>
   </w:abstractNum>
-  <w:abstractNum w:abstractNumId="39">
+  <w:abstractNum w:abstractNumId="41">
     <w:nsid w:val="6B613524"/>
     <w:multiLevelType w:val="multilevel"/>
     <w:tmpl w:val="0402001F"/>
@@ -27211,7 +28253,7 @@
       </w:pPr>
     </w:lvl>
   </w:abstractNum>
-  <w:abstractNum w:abstractNumId="40">
+  <w:abstractNum w:abstractNumId="42">
     <w:nsid w:val="6B683584"/>
     <w:multiLevelType w:val="hybridMultilevel"/>
     <w:tmpl w:val="8DD23CFE"/>
@@ -27324,7 +28366,7 @@
       </w:rPr>
     </w:lvl>
   </w:abstractNum>
-  <w:abstractNum w:abstractNumId="41">
+  <w:abstractNum w:abstractNumId="43">
     <w:nsid w:val="6DA2386D"/>
     <w:multiLevelType w:val="multilevel"/>
     <w:tmpl w:val="0402001F"/>
@@ -27410,7 +28452,7 @@
       </w:pPr>
     </w:lvl>
   </w:abstractNum>
-  <w:abstractNum w:abstractNumId="42">
+  <w:abstractNum w:abstractNumId="44">
     <w:nsid w:val="6DE825C3"/>
     <w:multiLevelType w:val="multilevel"/>
     <w:tmpl w:val="0402001F"/>
@@ -27496,7 +28538,7 @@
       </w:pPr>
     </w:lvl>
   </w:abstractNum>
-  <w:abstractNum w:abstractNumId="43">
+  <w:abstractNum w:abstractNumId="45">
     <w:nsid w:val="784C5CEA"/>
     <w:multiLevelType w:val="multilevel"/>
     <w:tmpl w:val="A37AECC8"/>
@@ -27617,7 +28659,7 @@
       </w:rPr>
     </w:lvl>
   </w:abstractNum>
-  <w:abstractNum w:abstractNumId="44">
+  <w:abstractNum w:abstractNumId="46">
     <w:nsid w:val="78674E7B"/>
     <w:multiLevelType w:val="hybridMultilevel"/>
     <w:tmpl w:val="F93407BC"/>
@@ -27703,7 +28745,7 @@
       </w:pPr>
     </w:lvl>
   </w:abstractNum>
-  <w:abstractNum w:abstractNumId="45">
+  <w:abstractNum w:abstractNumId="47">
     <w:nsid w:val="793D622B"/>
     <w:multiLevelType w:val="hybridMultilevel"/>
     <w:tmpl w:val="A5286CD4"/>
@@ -27789,7 +28831,7 @@
       </w:pPr>
     </w:lvl>
   </w:abstractNum>
-  <w:abstractNum w:abstractNumId="46">
+  <w:abstractNum w:abstractNumId="48">
     <w:nsid w:val="7D2715BA"/>
     <w:multiLevelType w:val="hybridMultilevel"/>
     <w:tmpl w:val="B63E03A8"/>
@@ -27902,7 +28944,7 @@
       </w:rPr>
     </w:lvl>
   </w:abstractNum>
-  <w:abstractNum w:abstractNumId="47">
+  <w:abstractNum w:abstractNumId="49">
     <w:nsid w:val="7E3C12B6"/>
     <w:multiLevelType w:val="multilevel"/>
     <w:tmpl w:val="0402001F"/>
@@ -27989,28 +29031,28 @@
     </w:lvl>
   </w:abstractNum>
   <w:num w:numId="1">
-    <w:abstractNumId w:val="33"/>
+    <w:abstractNumId w:val="35"/>
   </w:num>
   <w:num w:numId="2">
-    <w:abstractNumId w:val="32"/>
+    <w:abstractNumId w:val="34"/>
   </w:num>
   <w:num w:numId="3">
     <w:abstractNumId w:val="19"/>
   </w:num>
   <w:num w:numId="4">
-    <w:abstractNumId w:val="44"/>
+    <w:abstractNumId w:val="46"/>
   </w:num>
   <w:num w:numId="5">
-    <w:abstractNumId w:val="43"/>
+    <w:abstractNumId w:val="45"/>
   </w:num>
   <w:num w:numId="6">
     <w:abstractNumId w:val="10"/>
   </w:num>
   <w:num w:numId="7">
-    <w:abstractNumId w:val="41"/>
+    <w:abstractNumId w:val="43"/>
   </w:num>
   <w:num w:numId="8">
-    <w:abstractNumId w:val="35"/>
+    <w:abstractNumId w:val="37"/>
   </w:num>
   <w:num w:numId="9">
     <w:abstractNumId w:val="9"/>
@@ -28043,22 +29085,22 @@
     <w:abstractNumId w:val="0"/>
   </w:num>
   <w:num w:numId="19">
-    <w:abstractNumId w:val="31"/>
+    <w:abstractNumId w:val="33"/>
   </w:num>
   <w:num w:numId="20">
-    <w:abstractNumId w:val="28"/>
+    <w:abstractNumId w:val="29"/>
   </w:num>
   <w:num w:numId="21">
+    <w:abstractNumId w:val="42"/>
+  </w:num>
+  <w:num w:numId="22">
+    <w:abstractNumId w:val="38"/>
+  </w:num>
+  <w:num w:numId="23">
     <w:abstractNumId w:val="40"/>
   </w:num>
-  <w:num w:numId="22">
-    <w:abstractNumId w:val="36"/>
-  </w:num>
-  <w:num w:numId="23">
-    <w:abstractNumId w:val="38"/>
-  </w:num>
   <w:num w:numId="24">
-    <w:abstractNumId w:val="42"/>
+    <w:abstractNumId w:val="44"/>
   </w:num>
   <w:num w:numId="25">
     <w:abstractNumId w:val="22"/>
@@ -28079,13 +29121,13 @@
     <w:abstractNumId w:val="11"/>
   </w:num>
   <w:num w:numId="31">
-    <w:abstractNumId w:val="30"/>
+    <w:abstractNumId w:val="31"/>
   </w:num>
   <w:num w:numId="32">
-    <w:abstractNumId w:val="39"/>
+    <w:abstractNumId w:val="41"/>
   </w:num>
   <w:num w:numId="33">
-    <w:abstractNumId w:val="47"/>
+    <w:abstractNumId w:val="49"/>
   </w:num>
   <w:num w:numId="34">
     <w:abstractNumId w:val="14"/>
@@ -28094,13 +29136,13 @@
     <w:abstractNumId w:val="13"/>
   </w:num>
   <w:num w:numId="36">
-    <w:abstractNumId w:val="37"/>
+    <w:abstractNumId w:val="39"/>
   </w:num>
   <w:num w:numId="37">
     <w:abstractNumId w:val="16"/>
   </w:num>
   <w:num w:numId="38">
-    <w:abstractNumId w:val="34"/>
+    <w:abstractNumId w:val="36"/>
   </w:num>
   <w:num w:numId="39">
     <w:abstractNumId w:val="27"/>
@@ -28109,7 +29151,7 @@
     <w:abstractNumId w:val="24"/>
   </w:num>
   <w:num w:numId="41">
-    <w:abstractNumId w:val="29"/>
+    <w:abstractNumId w:val="30"/>
   </w:num>
   <w:num w:numId="42">
     <w:abstractNumId w:val="17"/>
@@ -28118,7 +29160,7 @@
     <w:abstractNumId w:val="25"/>
   </w:num>
   <w:num w:numId="44">
-    <w:abstractNumId w:val="45"/>
+    <w:abstractNumId w:val="47"/>
   </w:num>
   <w:num w:numId="45">
     <w:abstractNumId w:val="15"/>
@@ -28127,10 +29169,16 @@
     <w:abstractNumId w:val="12"/>
   </w:num>
   <w:num w:numId="47">
-    <w:abstractNumId w:val="46"/>
+    <w:abstractNumId w:val="48"/>
   </w:num>
   <w:num w:numId="48">
     <w:abstractNumId w:val="18"/>
+  </w:num>
+  <w:num w:numId="49">
+    <w:abstractNumId w:val="32"/>
+  </w:num>
+  <w:num w:numId="50">
+    <w:abstractNumId w:val="28"/>
   </w:num>
 </w:numbering>
 </file>
@@ -29339,7 +30387,7 @@
 </file>
 
 <file path=customXml/itemProps1.xml><?xml version="1.0" encoding="utf-8"?>
-<ds:datastoreItem xmlns:ds="http://schemas.openxmlformats.org/officeDocument/2006/customXml" ds:itemID="{982E06A2-E838-4A80-9C1C-B31AC194A06D}">
+<ds:datastoreItem xmlns:ds="http://schemas.openxmlformats.org/officeDocument/2006/customXml" ds:itemID="{E7FDD1F9-E35B-41ED-AEF8-D421CB5F0392}">
   <ds:schemaRefs>
     <ds:schemaRef ds:uri="http://schemas.openxmlformats.org/officeDocument/2006/bibliography"/>
   </ds:schemaRefs>

</xml_diff>

<commit_message>
Simulation performance statistics created
</commit_message>
<xml_diff>
--- a/documentation/src/main/resources/Monte Carlo Simulation Debugger.docx
+++ b/documentation/src/main/resources/Monte Carlo Simulation Debugger.docx
@@ -1325,7 +1325,7 @@
           <w:lang w:val="bg-BG" w:eastAsia="bg-BG" w:bidi="ar-SA"/>
         </w:rPr>
       </w:pPr>
-      <w:hyperlink w:anchor="_Toc454906752" w:history="1">
+      <w:hyperlink w:anchor="_Toc454975618" w:history="1">
         <w:r>
           <w:rPr>
             <w:rStyle w:val="Hyperlink"/>
@@ -1370,7 +1370,7 @@
             <w:noProof/>
             <w:webHidden/>
           </w:rPr>
-          <w:instrText xml:space="preserve"> PAGEREF _Toc454906752 \h </w:instrText>
+          <w:instrText xml:space="preserve"> PAGEREF _Toc454975618 \h </w:instrText>
         </w:r>
         <w:r>
           <w:rPr>
@@ -1390,7 +1390,7 @@
             <w:noProof/>
             <w:webHidden/>
           </w:rPr>
-          <w:t>5</w:t>
+          <w:t>6</w:t>
         </w:r>
         <w:r>
           <w:rPr>
@@ -1415,7 +1415,7 @@
           <w:lang w:val="bg-BG" w:eastAsia="bg-BG" w:bidi="ar-SA"/>
         </w:rPr>
       </w:pPr>
-      <w:hyperlink w:anchor="_Toc454906753" w:history="1">
+      <w:hyperlink w:anchor="_Toc454975619" w:history="1">
         <w:r>
           <w:rPr>
             <w:rStyle w:val="Hyperlink"/>
@@ -1460,7 +1460,7 @@
             <w:noProof/>
             <w:webHidden/>
           </w:rPr>
-          <w:instrText xml:space="preserve"> PAGEREF _Toc454906753 \h </w:instrText>
+          <w:instrText xml:space="preserve"> PAGEREF _Toc454975619 \h </w:instrText>
         </w:r>
         <w:r>
           <w:rPr>
@@ -1480,7 +1480,7 @@
             <w:noProof/>
             <w:webHidden/>
           </w:rPr>
-          <w:t>5</w:t>
+          <w:t>6</w:t>
         </w:r>
         <w:r>
           <w:rPr>
@@ -1505,7 +1505,7 @@
           <w:lang w:val="bg-BG" w:eastAsia="bg-BG" w:bidi="ar-SA"/>
         </w:rPr>
       </w:pPr>
-      <w:hyperlink w:anchor="_Toc454906754" w:history="1">
+      <w:hyperlink w:anchor="_Toc454975620" w:history="1">
         <w:r>
           <w:rPr>
             <w:rStyle w:val="Hyperlink"/>
@@ -1550,7 +1550,7 @@
             <w:noProof/>
             <w:webHidden/>
           </w:rPr>
-          <w:instrText xml:space="preserve"> PAGEREF _Toc454906754 \h </w:instrText>
+          <w:instrText xml:space="preserve"> PAGEREF _Toc454975620 \h </w:instrText>
         </w:r>
         <w:r>
           <w:rPr>
@@ -1570,7 +1570,7 @@
             <w:noProof/>
             <w:webHidden/>
           </w:rPr>
-          <w:t>6</w:t>
+          <w:t>7</w:t>
         </w:r>
         <w:r>
           <w:rPr>
@@ -1595,7 +1595,7 @@
           <w:lang w:val="bg-BG" w:eastAsia="bg-BG" w:bidi="ar-SA"/>
         </w:rPr>
       </w:pPr>
-      <w:hyperlink w:anchor="_Toc454906755" w:history="1">
+      <w:hyperlink w:anchor="_Toc454975621" w:history="1">
         <w:r>
           <w:rPr>
             <w:rStyle w:val="Hyperlink"/>
@@ -1640,7 +1640,7 @@
             <w:noProof/>
             <w:webHidden/>
           </w:rPr>
-          <w:instrText xml:space="preserve"> PAGEREF _Toc454906755 \h </w:instrText>
+          <w:instrText xml:space="preserve"> PAGEREF _Toc454975621 \h </w:instrText>
         </w:r>
         <w:r>
           <w:rPr>
@@ -1660,7 +1660,7 @@
             <w:noProof/>
             <w:webHidden/>
           </w:rPr>
-          <w:t>8</w:t>
+          <w:t>9</w:t>
         </w:r>
         <w:r>
           <w:rPr>
@@ -1685,7 +1685,7 @@
           <w:lang w:val="bg-BG" w:eastAsia="bg-BG" w:bidi="ar-SA"/>
         </w:rPr>
       </w:pPr>
-      <w:hyperlink w:anchor="_Toc454906756" w:history="1">
+      <w:hyperlink w:anchor="_Toc454975622" w:history="1">
         <w:r>
           <w:rPr>
             <w:rStyle w:val="Hyperlink"/>
@@ -1730,7 +1730,7 @@
             <w:noProof/>
             <w:webHidden/>
           </w:rPr>
-          <w:instrText xml:space="preserve"> PAGEREF _Toc454906756 \h </w:instrText>
+          <w:instrText xml:space="preserve"> PAGEREF _Toc454975622 \h </w:instrText>
         </w:r>
         <w:r>
           <w:rPr>
@@ -1750,7 +1750,7 @@
             <w:noProof/>
             <w:webHidden/>
           </w:rPr>
-          <w:t>9</w:t>
+          <w:t>10</w:t>
         </w:r>
         <w:r>
           <w:rPr>
@@ -1775,7 +1775,7 @@
           <w:lang w:val="bg-BG" w:eastAsia="bg-BG" w:bidi="ar-SA"/>
         </w:rPr>
       </w:pPr>
-      <w:hyperlink w:anchor="_Toc454906757" w:history="1">
+      <w:hyperlink w:anchor="_Toc454975623" w:history="1">
         <w:r>
           <w:rPr>
             <w:rStyle w:val="Hyperlink"/>
@@ -1820,7 +1820,7 @@
             <w:noProof/>
             <w:webHidden/>
           </w:rPr>
-          <w:instrText xml:space="preserve"> PAGEREF _Toc454906757 \h </w:instrText>
+          <w:instrText xml:space="preserve"> PAGEREF _Toc454975623 \h </w:instrText>
         </w:r>
         <w:r>
           <w:rPr>
@@ -1840,7 +1840,7 @@
             <w:noProof/>
             <w:webHidden/>
           </w:rPr>
-          <w:t>10</w:t>
+          <w:t>11</w:t>
         </w:r>
         <w:r>
           <w:rPr>
@@ -1865,7 +1865,7 @@
           <w:lang w:val="bg-BG" w:eastAsia="bg-BG" w:bidi="ar-SA"/>
         </w:rPr>
       </w:pPr>
-      <w:hyperlink w:anchor="_Toc454906758" w:history="1">
+      <w:hyperlink w:anchor="_Toc454975624" w:history="1">
         <w:r>
           <w:rPr>
             <w:rStyle w:val="Hyperlink"/>
@@ -1908,7 +1908,7 @@
             <w:noProof/>
             <w:webHidden/>
           </w:rPr>
-          <w:instrText xml:space="preserve"> PAGEREF _Toc454906758 \h </w:instrText>
+          <w:instrText xml:space="preserve"> PAGEREF _Toc454975624 \h </w:instrText>
         </w:r>
         <w:r>
           <w:rPr>
@@ -1928,7 +1928,7 @@
             <w:noProof/>
             <w:webHidden/>
           </w:rPr>
-          <w:t>10</w:t>
+          <w:t>11</w:t>
         </w:r>
         <w:r>
           <w:rPr>
@@ -1953,7 +1953,7 @@
           <w:lang w:val="bg-BG" w:eastAsia="bg-BG" w:bidi="ar-SA"/>
         </w:rPr>
       </w:pPr>
-      <w:hyperlink w:anchor="_Toc454906759" w:history="1">
+      <w:hyperlink w:anchor="_Toc454975625" w:history="1">
         <w:r>
           <w:rPr>
             <w:rStyle w:val="Hyperlink"/>
@@ -1997,7 +1997,7 @@
             <w:noProof/>
             <w:webHidden/>
           </w:rPr>
-          <w:instrText xml:space="preserve"> PAGEREF _Toc454906759 \h </w:instrText>
+          <w:instrText xml:space="preserve"> PAGEREF _Toc454975625 \h </w:instrText>
         </w:r>
         <w:r>
           <w:rPr>
@@ -2017,7 +2017,7 @@
             <w:noProof/>
             <w:webHidden/>
           </w:rPr>
-          <w:t>11</w:t>
+          <w:t>12</w:t>
         </w:r>
         <w:r>
           <w:rPr>
@@ -2042,7 +2042,7 @@
           <w:lang w:val="bg-BG" w:eastAsia="bg-BG" w:bidi="ar-SA"/>
         </w:rPr>
       </w:pPr>
-      <w:hyperlink w:anchor="_Toc454906760" w:history="1">
+      <w:hyperlink w:anchor="_Toc454975626" w:history="1">
         <w:r>
           <w:rPr>
             <w:rStyle w:val="Hyperlink"/>
@@ -2086,7 +2086,7 @@
             <w:noProof/>
             <w:webHidden/>
           </w:rPr>
-          <w:instrText xml:space="preserve"> PAGEREF _Toc454906760 \h </w:instrText>
+          <w:instrText xml:space="preserve"> PAGEREF _Toc454975626 \h </w:instrText>
         </w:r>
         <w:r>
           <w:rPr>
@@ -2106,7 +2106,7 @@
             <w:noProof/>
             <w:webHidden/>
           </w:rPr>
-          <w:t>11</w:t>
+          <w:t>12</w:t>
         </w:r>
         <w:r>
           <w:rPr>
@@ -2131,7 +2131,7 @@
           <w:lang w:val="bg-BG" w:eastAsia="bg-BG" w:bidi="ar-SA"/>
         </w:rPr>
       </w:pPr>
-      <w:hyperlink w:anchor="_Toc454906761" w:history="1">
+      <w:hyperlink w:anchor="_Toc454975627" w:history="1">
         <w:r>
           <w:rPr>
             <w:rStyle w:val="Hyperlink"/>
@@ -2174,7 +2174,7 @@
             <w:noProof/>
             <w:webHidden/>
           </w:rPr>
-          <w:instrText xml:space="preserve"> PAGEREF _Toc454906761 \h </w:instrText>
+          <w:instrText xml:space="preserve"> PAGEREF _Toc454975627 \h </w:instrText>
         </w:r>
         <w:r>
           <w:rPr>
@@ -2194,7 +2194,7 @@
             <w:noProof/>
             <w:webHidden/>
           </w:rPr>
-          <w:t>12</w:t>
+          <w:t>13</w:t>
         </w:r>
         <w:r>
           <w:rPr>
@@ -2219,7 +2219,7 @@
           <w:lang w:val="bg-BG" w:eastAsia="bg-BG" w:bidi="ar-SA"/>
         </w:rPr>
       </w:pPr>
-      <w:hyperlink w:anchor="_Toc454906762" w:history="1">
+      <w:hyperlink w:anchor="_Toc454975628" w:history="1">
         <w:r>
           <w:rPr>
             <w:rStyle w:val="Hyperlink"/>
@@ -2262,7 +2262,7 @@
             <w:noProof/>
             <w:webHidden/>
           </w:rPr>
-          <w:instrText xml:space="preserve"> PAGEREF _Toc454906762 \h </w:instrText>
+          <w:instrText xml:space="preserve"> PAGEREF _Toc454975628 \h </w:instrText>
         </w:r>
         <w:r>
           <w:rPr>
@@ -2282,7 +2282,7 @@
             <w:noProof/>
             <w:webHidden/>
           </w:rPr>
-          <w:t>12</w:t>
+          <w:t>13</w:t>
         </w:r>
         <w:r>
           <w:rPr>
@@ -2307,7 +2307,7 @@
           <w:lang w:val="bg-BG" w:eastAsia="bg-BG" w:bidi="ar-SA"/>
         </w:rPr>
       </w:pPr>
-      <w:hyperlink w:anchor="_Toc454906763" w:history="1">
+      <w:hyperlink w:anchor="_Toc454975629" w:history="1">
         <w:r>
           <w:rPr>
             <w:rStyle w:val="Hyperlink"/>
@@ -2351,7 +2351,7 @@
             <w:noProof/>
             <w:webHidden/>
           </w:rPr>
-          <w:instrText xml:space="preserve"> PAGEREF _Toc454906763 \h </w:instrText>
+          <w:instrText xml:space="preserve"> PAGEREF _Toc454975629 \h </w:instrText>
         </w:r>
         <w:r>
           <w:rPr>
@@ -2371,7 +2371,7 @@
             <w:noProof/>
             <w:webHidden/>
           </w:rPr>
-          <w:t>13</w:t>
+          <w:t>14</w:t>
         </w:r>
         <w:r>
           <w:rPr>
@@ -2396,7 +2396,7 @@
           <w:lang w:val="bg-BG" w:eastAsia="bg-BG" w:bidi="ar-SA"/>
         </w:rPr>
       </w:pPr>
-      <w:hyperlink w:anchor="_Toc454906764" w:history="1">
+      <w:hyperlink w:anchor="_Toc454975630" w:history="1">
         <w:r>
           <w:rPr>
             <w:rStyle w:val="Hyperlink"/>
@@ -2440,7 +2440,7 @@
             <w:noProof/>
             <w:webHidden/>
           </w:rPr>
-          <w:instrText xml:space="preserve"> PAGEREF _Toc454906764 \h </w:instrText>
+          <w:instrText xml:space="preserve"> PAGEREF _Toc454975630 \h </w:instrText>
         </w:r>
         <w:r>
           <w:rPr>
@@ -2460,7 +2460,7 @@
             <w:noProof/>
             <w:webHidden/>
           </w:rPr>
-          <w:t>13</w:t>
+          <w:t>14</w:t>
         </w:r>
         <w:r>
           <w:rPr>
@@ -2485,7 +2485,7 @@
           <w:lang w:val="bg-BG" w:eastAsia="bg-BG" w:bidi="ar-SA"/>
         </w:rPr>
       </w:pPr>
-      <w:hyperlink w:anchor="_Toc454906765" w:history="1">
+      <w:hyperlink w:anchor="_Toc454975631" w:history="1">
         <w:r>
           <w:rPr>
             <w:rStyle w:val="Hyperlink"/>
@@ -2529,7 +2529,7 @@
             <w:noProof/>
             <w:webHidden/>
           </w:rPr>
-          <w:instrText xml:space="preserve"> PAGEREF _Toc454906765 \h </w:instrText>
+          <w:instrText xml:space="preserve"> PAGEREF _Toc454975631 \h </w:instrText>
         </w:r>
         <w:r>
           <w:rPr>
@@ -2549,7 +2549,7 @@
             <w:noProof/>
             <w:webHidden/>
           </w:rPr>
-          <w:t>14</w:t>
+          <w:t>15</w:t>
         </w:r>
         <w:r>
           <w:rPr>
@@ -2574,7 +2574,7 @@
           <w:lang w:val="bg-BG" w:eastAsia="bg-BG" w:bidi="ar-SA"/>
         </w:rPr>
       </w:pPr>
-      <w:hyperlink w:anchor="_Toc454906766" w:history="1">
+      <w:hyperlink w:anchor="_Toc454975632" w:history="1">
         <w:r>
           <w:rPr>
             <w:rStyle w:val="Hyperlink"/>
@@ -2619,7 +2619,7 @@
             <w:noProof/>
             <w:webHidden/>
           </w:rPr>
-          <w:instrText xml:space="preserve"> PAGEREF _Toc454906766 \h </w:instrText>
+          <w:instrText xml:space="preserve"> PAGEREF _Toc454975632 \h </w:instrText>
         </w:r>
         <w:r>
           <w:rPr>
@@ -2639,7 +2639,7 @@
             <w:noProof/>
             <w:webHidden/>
           </w:rPr>
-          <w:t>15</w:t>
+          <w:t>16</w:t>
         </w:r>
         <w:r>
           <w:rPr>
@@ -2664,7 +2664,7 @@
           <w:lang w:val="bg-BG" w:eastAsia="bg-BG" w:bidi="ar-SA"/>
         </w:rPr>
       </w:pPr>
-      <w:hyperlink w:anchor="_Toc454906767" w:history="1">
+      <w:hyperlink w:anchor="_Toc454975633" w:history="1">
         <w:r>
           <w:rPr>
             <w:rStyle w:val="Hyperlink"/>
@@ -2709,7 +2709,7 @@
             <w:noProof/>
             <w:webHidden/>
           </w:rPr>
-          <w:instrText xml:space="preserve"> PAGEREF _Toc454906767 \h </w:instrText>
+          <w:instrText xml:space="preserve"> PAGEREF _Toc454975633 \h </w:instrText>
         </w:r>
         <w:r>
           <w:rPr>
@@ -2729,7 +2729,7 @@
             <w:noProof/>
             <w:webHidden/>
           </w:rPr>
-          <w:t>15</w:t>
+          <w:t>16</w:t>
         </w:r>
         <w:r>
           <w:rPr>
@@ -2754,7 +2754,7 @@
           <w:lang w:val="bg-BG" w:eastAsia="bg-BG" w:bidi="ar-SA"/>
         </w:rPr>
       </w:pPr>
-      <w:hyperlink w:anchor="_Toc454906768" w:history="1">
+      <w:hyperlink w:anchor="_Toc454975634" w:history="1">
         <w:r>
           <w:rPr>
             <w:rStyle w:val="Hyperlink"/>
@@ -2799,7 +2799,7 @@
             <w:noProof/>
             <w:webHidden/>
           </w:rPr>
-          <w:instrText xml:space="preserve"> PAGEREF _Toc454906768 \h </w:instrText>
+          <w:instrText xml:space="preserve"> PAGEREF _Toc454975634 \h </w:instrText>
         </w:r>
         <w:r>
           <w:rPr>
@@ -2819,7 +2819,7 @@
             <w:noProof/>
             <w:webHidden/>
           </w:rPr>
-          <w:t>17</w:t>
+          <w:t>18</w:t>
         </w:r>
         <w:r>
           <w:rPr>
@@ -2844,7 +2844,7 @@
           <w:lang w:val="bg-BG" w:eastAsia="bg-BG" w:bidi="ar-SA"/>
         </w:rPr>
       </w:pPr>
-      <w:hyperlink w:anchor="_Toc454906769" w:history="1">
+      <w:hyperlink w:anchor="_Toc454975635" w:history="1">
         <w:r>
           <w:rPr>
             <w:rStyle w:val="Hyperlink"/>
@@ -2889,7 +2889,7 @@
             <w:noProof/>
             <w:webHidden/>
           </w:rPr>
-          <w:instrText xml:space="preserve"> PAGEREF _Toc454906769 \h </w:instrText>
+          <w:instrText xml:space="preserve"> PAGEREF _Toc454975635 \h </w:instrText>
         </w:r>
         <w:r>
           <w:rPr>
@@ -2909,7 +2909,7 @@
             <w:noProof/>
             <w:webHidden/>
           </w:rPr>
-          <w:t>17</w:t>
+          <w:t>18</w:t>
         </w:r>
         <w:r>
           <w:rPr>
@@ -2934,7 +2934,7 @@
           <w:lang w:val="bg-BG" w:eastAsia="bg-BG" w:bidi="ar-SA"/>
         </w:rPr>
       </w:pPr>
-      <w:hyperlink w:anchor="_Toc454906770" w:history="1">
+      <w:hyperlink w:anchor="_Toc454975636" w:history="1">
         <w:r>
           <w:rPr>
             <w:rStyle w:val="Hyperlink"/>
@@ -2979,7 +2979,7 @@
             <w:noProof/>
             <w:webHidden/>
           </w:rPr>
-          <w:instrText xml:space="preserve"> PAGEREF _Toc454906770 \h </w:instrText>
+          <w:instrText xml:space="preserve"> PAGEREF _Toc454975636 \h </w:instrText>
         </w:r>
         <w:r>
           <w:rPr>
@@ -2999,7 +2999,7 @@
             <w:noProof/>
             <w:webHidden/>
           </w:rPr>
-          <w:t>18</w:t>
+          <w:t>19</w:t>
         </w:r>
         <w:r>
           <w:rPr>
@@ -3024,7 +3024,7 @@
           <w:lang w:val="bg-BG" w:eastAsia="bg-BG" w:bidi="ar-SA"/>
         </w:rPr>
       </w:pPr>
-      <w:hyperlink w:anchor="_Toc454906771" w:history="1">
+      <w:hyperlink w:anchor="_Toc454975637" w:history="1">
         <w:r>
           <w:rPr>
             <w:rStyle w:val="Hyperlink"/>
@@ -3069,7 +3069,7 @@
             <w:noProof/>
             <w:webHidden/>
           </w:rPr>
-          <w:instrText xml:space="preserve"> PAGEREF _Toc454906771 \h </w:instrText>
+          <w:instrText xml:space="preserve"> PAGEREF _Toc454975637 \h </w:instrText>
         </w:r>
         <w:r>
           <w:rPr>
@@ -3089,7 +3089,7 @@
             <w:noProof/>
             <w:webHidden/>
           </w:rPr>
-          <w:t>19</w:t>
+          <w:t>20</w:t>
         </w:r>
         <w:r>
           <w:rPr>
@@ -3114,7 +3114,7 @@
           <w:lang w:val="bg-BG" w:eastAsia="bg-BG" w:bidi="ar-SA"/>
         </w:rPr>
       </w:pPr>
-      <w:hyperlink w:anchor="_Toc454906772" w:history="1">
+      <w:hyperlink w:anchor="_Toc454975638" w:history="1">
         <w:r>
           <w:rPr>
             <w:rStyle w:val="Hyperlink"/>
@@ -3159,7 +3159,7 @@
             <w:noProof/>
             <w:webHidden/>
           </w:rPr>
-          <w:instrText xml:space="preserve"> PAGEREF _Toc454906772 \h </w:instrText>
+          <w:instrText xml:space="preserve"> PAGEREF _Toc454975638 \h </w:instrText>
         </w:r>
         <w:r>
           <w:rPr>
@@ -3179,7 +3179,7 @@
             <w:noProof/>
             <w:webHidden/>
           </w:rPr>
-          <w:t>19</w:t>
+          <w:t>20</w:t>
         </w:r>
         <w:r>
           <w:rPr>
@@ -3204,7 +3204,7 @@
           <w:lang w:val="bg-BG" w:eastAsia="bg-BG" w:bidi="ar-SA"/>
         </w:rPr>
       </w:pPr>
-      <w:hyperlink w:anchor="_Toc454906773" w:history="1">
+      <w:hyperlink w:anchor="_Toc454975639" w:history="1">
         <w:r>
           <w:rPr>
             <w:rStyle w:val="Hyperlink"/>
@@ -3249,7 +3249,7 @@
             <w:noProof/>
             <w:webHidden/>
           </w:rPr>
-          <w:instrText xml:space="preserve"> PAGEREF _Toc454906773 \h </w:instrText>
+          <w:instrText xml:space="preserve"> PAGEREF _Toc454975639 \h </w:instrText>
         </w:r>
         <w:r>
           <w:rPr>
@@ -3269,7 +3269,7 @@
             <w:noProof/>
             <w:webHidden/>
           </w:rPr>
-          <w:t>19</w:t>
+          <w:t>20</w:t>
         </w:r>
         <w:r>
           <w:rPr>
@@ -3294,7 +3294,7 @@
           <w:lang w:val="bg-BG" w:eastAsia="bg-BG" w:bidi="ar-SA"/>
         </w:rPr>
       </w:pPr>
-      <w:hyperlink w:anchor="_Toc454906774" w:history="1">
+      <w:hyperlink w:anchor="_Toc454975640" w:history="1">
         <w:r>
           <w:rPr>
             <w:rStyle w:val="Hyperlink"/>
@@ -3339,7 +3339,7 @@
             <w:noProof/>
             <w:webHidden/>
           </w:rPr>
-          <w:instrText xml:space="preserve"> PAGEREF _Toc454906774 \h </w:instrText>
+          <w:instrText xml:space="preserve"> PAGEREF _Toc454975640 \h </w:instrText>
         </w:r>
         <w:r>
           <w:rPr>
@@ -3359,7 +3359,7 @@
             <w:noProof/>
             <w:webHidden/>
           </w:rPr>
-          <w:t>21</w:t>
+          <w:t>22</w:t>
         </w:r>
         <w:r>
           <w:rPr>
@@ -3384,7 +3384,7 @@
           <w:lang w:val="bg-BG" w:eastAsia="bg-BG" w:bidi="ar-SA"/>
         </w:rPr>
       </w:pPr>
-      <w:hyperlink w:anchor="_Toc454906775" w:history="1">
+      <w:hyperlink w:anchor="_Toc454975641" w:history="1">
         <w:r>
           <w:rPr>
             <w:rStyle w:val="Hyperlink"/>
@@ -3429,7 +3429,7 @@
             <w:noProof/>
             <w:webHidden/>
           </w:rPr>
-          <w:instrText xml:space="preserve"> PAGEREF _Toc454906775 \h </w:instrText>
+          <w:instrText xml:space="preserve"> PAGEREF _Toc454975641 \h </w:instrText>
         </w:r>
         <w:r>
           <w:rPr>
@@ -3449,7 +3449,7 @@
             <w:noProof/>
             <w:webHidden/>
           </w:rPr>
-          <w:t>21</w:t>
+          <w:t>22</w:t>
         </w:r>
         <w:r>
           <w:rPr>
@@ -3474,7 +3474,7 @@
           <w:lang w:val="bg-BG" w:eastAsia="bg-BG" w:bidi="ar-SA"/>
         </w:rPr>
       </w:pPr>
-      <w:hyperlink w:anchor="_Toc454906776" w:history="1">
+      <w:hyperlink w:anchor="_Toc454975642" w:history="1">
         <w:r>
           <w:rPr>
             <w:rStyle w:val="Hyperlink"/>
@@ -3519,7 +3519,7 @@
             <w:noProof/>
             <w:webHidden/>
           </w:rPr>
-          <w:instrText xml:space="preserve"> PAGEREF _Toc454906776 \h </w:instrText>
+          <w:instrText xml:space="preserve"> PAGEREF _Toc454975642 \h </w:instrText>
         </w:r>
         <w:r>
           <w:rPr>
@@ -3539,7 +3539,7 @@
             <w:noProof/>
             <w:webHidden/>
           </w:rPr>
-          <w:t>21</w:t>
+          <w:t>22</w:t>
         </w:r>
         <w:r>
           <w:rPr>
@@ -3564,7 +3564,7 @@
           <w:lang w:val="bg-BG" w:eastAsia="bg-BG" w:bidi="ar-SA"/>
         </w:rPr>
       </w:pPr>
-      <w:hyperlink w:anchor="_Toc454906777" w:history="1">
+      <w:hyperlink w:anchor="_Toc454975643" w:history="1">
         <w:r>
           <w:rPr>
             <w:rStyle w:val="Hyperlink"/>
@@ -3609,7 +3609,7 @@
             <w:noProof/>
             <w:webHidden/>
           </w:rPr>
-          <w:instrText xml:space="preserve"> PAGEREF _Toc454906777 \h </w:instrText>
+          <w:instrText xml:space="preserve"> PAGEREF _Toc454975643 \h </w:instrText>
         </w:r>
         <w:r>
           <w:rPr>
@@ -3629,7 +3629,7 @@
             <w:noProof/>
             <w:webHidden/>
           </w:rPr>
-          <w:t>23</w:t>
+          <w:t>24</w:t>
         </w:r>
         <w:r>
           <w:rPr>
@@ -3654,7 +3654,7 @@
           <w:lang w:val="bg-BG" w:eastAsia="bg-BG" w:bidi="ar-SA"/>
         </w:rPr>
       </w:pPr>
-      <w:hyperlink w:anchor="_Toc454906778" w:history="1">
+      <w:hyperlink w:anchor="_Toc454975644" w:history="1">
         <w:r>
           <w:rPr>
             <w:rStyle w:val="Hyperlink"/>
@@ -3699,7 +3699,7 @@
             <w:noProof/>
             <w:webHidden/>
           </w:rPr>
-          <w:instrText xml:space="preserve"> PAGEREF _Toc454906778 \h </w:instrText>
+          <w:instrText xml:space="preserve"> PAGEREF _Toc454975644 \h </w:instrText>
         </w:r>
         <w:r>
           <w:rPr>
@@ -3719,7 +3719,7 @@
             <w:noProof/>
             <w:webHidden/>
           </w:rPr>
-          <w:t>23</w:t>
+          <w:t>24</w:t>
         </w:r>
         <w:r>
           <w:rPr>
@@ -3744,7 +3744,7 @@
           <w:lang w:val="bg-BG" w:eastAsia="bg-BG" w:bidi="ar-SA"/>
         </w:rPr>
       </w:pPr>
-      <w:hyperlink w:anchor="_Toc454906779" w:history="1">
+      <w:hyperlink w:anchor="_Toc454975645" w:history="1">
         <w:r>
           <w:rPr>
             <w:rStyle w:val="Hyperlink"/>
@@ -3789,7 +3789,7 @@
             <w:noProof/>
             <w:webHidden/>
           </w:rPr>
-          <w:instrText xml:space="preserve"> PAGEREF _Toc454906779 \h </w:instrText>
+          <w:instrText xml:space="preserve"> PAGEREF _Toc454975645 \h </w:instrText>
         </w:r>
         <w:r>
           <w:rPr>
@@ -3809,7 +3809,7 @@
             <w:noProof/>
             <w:webHidden/>
           </w:rPr>
-          <w:t>23</w:t>
+          <w:t>24</w:t>
         </w:r>
         <w:r>
           <w:rPr>
@@ -3834,7 +3834,7 @@
           <w:lang w:val="bg-BG" w:eastAsia="bg-BG" w:bidi="ar-SA"/>
         </w:rPr>
       </w:pPr>
-      <w:hyperlink w:anchor="_Toc454906780" w:history="1">
+      <w:hyperlink w:anchor="_Toc454975646" w:history="1">
         <w:r>
           <w:rPr>
             <w:rStyle w:val="Hyperlink"/>
@@ -3879,7 +3879,7 @@
             <w:noProof/>
             <w:webHidden/>
           </w:rPr>
-          <w:instrText xml:space="preserve"> PAGEREF _Toc454906780 \h </w:instrText>
+          <w:instrText xml:space="preserve"> PAGEREF _Toc454975646 \h </w:instrText>
         </w:r>
         <w:r>
           <w:rPr>
@@ -3899,7 +3899,7 @@
             <w:noProof/>
             <w:webHidden/>
           </w:rPr>
-          <w:t>24</w:t>
+          <w:t>25</w:t>
         </w:r>
         <w:r>
           <w:rPr>
@@ -3924,7 +3924,7 @@
           <w:lang w:val="bg-BG" w:eastAsia="bg-BG" w:bidi="ar-SA"/>
         </w:rPr>
       </w:pPr>
-      <w:hyperlink w:anchor="_Toc454906781" w:history="1">
+      <w:hyperlink w:anchor="_Toc454975647" w:history="1">
         <w:r>
           <w:rPr>
             <w:rStyle w:val="Hyperlink"/>
@@ -3969,7 +3969,7 @@
             <w:noProof/>
             <w:webHidden/>
           </w:rPr>
-          <w:instrText xml:space="preserve"> PAGEREF _Toc454906781 \h </w:instrText>
+          <w:instrText xml:space="preserve"> PAGEREF _Toc454975647 \h </w:instrText>
         </w:r>
         <w:r>
           <w:rPr>
@@ -3989,7 +3989,7 @@
             <w:noProof/>
             <w:webHidden/>
           </w:rPr>
-          <w:t>25</w:t>
+          <w:t>26</w:t>
         </w:r>
         <w:r>
           <w:rPr>
@@ -4014,7 +4014,7 @@
           <w:lang w:val="bg-BG" w:eastAsia="bg-BG" w:bidi="ar-SA"/>
         </w:rPr>
       </w:pPr>
-      <w:hyperlink w:anchor="_Toc454906782" w:history="1">
+      <w:hyperlink w:anchor="_Toc454975648" w:history="1">
         <w:r>
           <w:rPr>
             <w:rStyle w:val="Hyperlink"/>
@@ -4059,7 +4059,7 @@
             <w:noProof/>
             <w:webHidden/>
           </w:rPr>
-          <w:instrText xml:space="preserve"> PAGEREF _Toc454906782 \h </w:instrText>
+          <w:instrText xml:space="preserve"> PAGEREF _Toc454975648 \h </w:instrText>
         </w:r>
         <w:r>
           <w:rPr>
@@ -4079,7 +4079,7 @@
             <w:noProof/>
             <w:webHidden/>
           </w:rPr>
-          <w:t>26</w:t>
+          <w:t>27</w:t>
         </w:r>
         <w:r>
           <w:rPr>
@@ -4104,7 +4104,7 @@
           <w:lang w:val="bg-BG" w:eastAsia="bg-BG" w:bidi="ar-SA"/>
         </w:rPr>
       </w:pPr>
-      <w:hyperlink w:anchor="_Toc454906783" w:history="1">
+      <w:hyperlink w:anchor="_Toc454975649" w:history="1">
         <w:r>
           <w:rPr>
             <w:rStyle w:val="Hyperlink"/>
@@ -4148,7 +4148,7 @@
             <w:noProof/>
             <w:webHidden/>
           </w:rPr>
-          <w:instrText xml:space="preserve"> PAGEREF _Toc454906783 \h </w:instrText>
+          <w:instrText xml:space="preserve"> PAGEREF _Toc454975649 \h </w:instrText>
         </w:r>
         <w:r>
           <w:rPr>
@@ -4168,7 +4168,7 @@
             <w:noProof/>
             <w:webHidden/>
           </w:rPr>
-          <w:t>27</w:t>
+          <w:t>28</w:t>
         </w:r>
         <w:r>
           <w:rPr>
@@ -4193,7 +4193,7 @@
           <w:lang w:val="bg-BG" w:eastAsia="bg-BG" w:bidi="ar-SA"/>
         </w:rPr>
       </w:pPr>
-      <w:hyperlink w:anchor="_Toc454906784" w:history="1">
+      <w:hyperlink w:anchor="_Toc454975650" w:history="1">
         <w:r>
           <w:rPr>
             <w:rStyle w:val="Hyperlink"/>
@@ -4238,7 +4238,7 @@
             <w:noProof/>
             <w:webHidden/>
           </w:rPr>
-          <w:instrText xml:space="preserve"> PAGEREF _Toc454906784 \h </w:instrText>
+          <w:instrText xml:space="preserve"> PAGEREF _Toc454975650 \h </w:instrText>
         </w:r>
         <w:r>
           <w:rPr>
@@ -4258,7 +4258,7 @@
             <w:noProof/>
             <w:webHidden/>
           </w:rPr>
-          <w:t>27</w:t>
+          <w:t>28</w:t>
         </w:r>
         <w:r>
           <w:rPr>
@@ -4283,7 +4283,7 @@
           <w:lang w:val="bg-BG" w:eastAsia="bg-BG" w:bidi="ar-SA"/>
         </w:rPr>
       </w:pPr>
-      <w:hyperlink w:anchor="_Toc454906785" w:history="1">
+      <w:hyperlink w:anchor="_Toc454975651" w:history="1">
         <w:r>
           <w:rPr>
             <w:rStyle w:val="Hyperlink"/>
@@ -4327,7 +4327,7 @@
             <w:noProof/>
             <w:webHidden/>
           </w:rPr>
-          <w:instrText xml:space="preserve"> PAGEREF _Toc454906785 \h </w:instrText>
+          <w:instrText xml:space="preserve"> PAGEREF _Toc454975651 \h </w:instrText>
         </w:r>
         <w:r>
           <w:rPr>
@@ -4347,7 +4347,7 @@
             <w:noProof/>
             <w:webHidden/>
           </w:rPr>
-          <w:t>28</w:t>
+          <w:t>29</w:t>
         </w:r>
         <w:r>
           <w:rPr>
@@ -4372,7 +4372,7 @@
           <w:lang w:val="bg-BG" w:eastAsia="bg-BG" w:bidi="ar-SA"/>
         </w:rPr>
       </w:pPr>
-      <w:hyperlink w:anchor="_Toc454906786" w:history="1">
+      <w:hyperlink w:anchor="_Toc454975652" w:history="1">
         <w:r>
           <w:rPr>
             <w:rStyle w:val="Hyperlink"/>
@@ -4417,7 +4417,7 @@
             <w:noProof/>
             <w:webHidden/>
           </w:rPr>
-          <w:instrText xml:space="preserve"> PAGEREF _Toc454906786 \h </w:instrText>
+          <w:instrText xml:space="preserve"> PAGEREF _Toc454975652 \h </w:instrText>
         </w:r>
         <w:r>
           <w:rPr>
@@ -4437,7 +4437,7 @@
             <w:noProof/>
             <w:webHidden/>
           </w:rPr>
-          <w:t>29</w:t>
+          <w:t>30</w:t>
         </w:r>
         <w:r>
           <w:rPr>
@@ -4462,7 +4462,7 @@
           <w:lang w:val="bg-BG" w:eastAsia="bg-BG" w:bidi="ar-SA"/>
         </w:rPr>
       </w:pPr>
-      <w:hyperlink w:anchor="_Toc454906787" w:history="1">
+      <w:hyperlink w:anchor="_Toc454975653" w:history="1">
         <w:r>
           <w:rPr>
             <w:rStyle w:val="Hyperlink"/>
@@ -4507,7 +4507,7 @@
             <w:noProof/>
             <w:webHidden/>
           </w:rPr>
-          <w:instrText xml:space="preserve"> PAGEREF _Toc454906787 \h </w:instrText>
+          <w:instrText xml:space="preserve"> PAGEREF _Toc454975653 \h </w:instrText>
         </w:r>
         <w:r>
           <w:rPr>
@@ -4527,7 +4527,7 @@
             <w:noProof/>
             <w:webHidden/>
           </w:rPr>
-          <w:t>29</w:t>
+          <w:t>30</w:t>
         </w:r>
         <w:r>
           <w:rPr>
@@ -4552,7 +4552,7 @@
           <w:lang w:val="bg-BG" w:eastAsia="bg-BG" w:bidi="ar-SA"/>
         </w:rPr>
       </w:pPr>
-      <w:hyperlink w:anchor="_Toc454906788" w:history="1">
+      <w:hyperlink w:anchor="_Toc454975654" w:history="1">
         <w:r>
           <w:rPr>
             <w:rStyle w:val="Hyperlink"/>
@@ -4597,7 +4597,7 @@
             <w:noProof/>
             <w:webHidden/>
           </w:rPr>
-          <w:instrText xml:space="preserve"> PAGEREF _Toc454906788 \h </w:instrText>
+          <w:instrText xml:space="preserve"> PAGEREF _Toc454975654 \h </w:instrText>
         </w:r>
         <w:r>
           <w:rPr>
@@ -4617,7 +4617,7 @@
             <w:noProof/>
             <w:webHidden/>
           </w:rPr>
-          <w:t>30</w:t>
+          <w:t>31</w:t>
         </w:r>
         <w:r>
           <w:rPr>
@@ -4642,7 +4642,7 @@
           <w:lang w:val="bg-BG" w:eastAsia="bg-BG" w:bidi="ar-SA"/>
         </w:rPr>
       </w:pPr>
-      <w:hyperlink w:anchor="_Toc454906789" w:history="1">
+      <w:hyperlink w:anchor="_Toc454975655" w:history="1">
         <w:r>
           <w:rPr>
             <w:rStyle w:val="Hyperlink"/>
@@ -4687,7 +4687,7 @@
             <w:noProof/>
             <w:webHidden/>
           </w:rPr>
-          <w:instrText xml:space="preserve"> PAGEREF _Toc454906789 \h </w:instrText>
+          <w:instrText xml:space="preserve"> PAGEREF _Toc454975655 \h </w:instrText>
         </w:r>
         <w:r>
           <w:rPr>
@@ -4707,7 +4707,7 @@
             <w:noProof/>
             <w:webHidden/>
           </w:rPr>
-          <w:t>31</w:t>
+          <w:t>32</w:t>
         </w:r>
         <w:r>
           <w:rPr>
@@ -4732,7 +4732,7 @@
           <w:lang w:val="bg-BG" w:eastAsia="bg-BG" w:bidi="ar-SA"/>
         </w:rPr>
       </w:pPr>
-      <w:hyperlink w:anchor="_Toc454906790" w:history="1">
+      <w:hyperlink w:anchor="_Toc454975656" w:history="1">
         <w:r>
           <w:rPr>
             <w:rStyle w:val="Hyperlink"/>
@@ -4777,7 +4777,7 @@
             <w:noProof/>
             <w:webHidden/>
           </w:rPr>
-          <w:instrText xml:space="preserve"> PAGEREF _Toc454906790 \h </w:instrText>
+          <w:instrText xml:space="preserve"> PAGEREF _Toc454975656 \h </w:instrText>
         </w:r>
         <w:r>
           <w:rPr>
@@ -4797,7 +4797,7 @@
             <w:noProof/>
             <w:webHidden/>
           </w:rPr>
-          <w:t>32</w:t>
+          <w:t>33</w:t>
         </w:r>
         <w:r>
           <w:rPr>
@@ -4822,7 +4822,7 @@
           <w:lang w:val="bg-BG" w:eastAsia="bg-BG" w:bidi="ar-SA"/>
         </w:rPr>
       </w:pPr>
-      <w:hyperlink w:anchor="_Toc454906791" w:history="1">
+      <w:hyperlink w:anchor="_Toc454975657" w:history="1">
         <w:r>
           <w:rPr>
             <w:rStyle w:val="Hyperlink"/>
@@ -4867,7 +4867,7 @@
             <w:noProof/>
             <w:webHidden/>
           </w:rPr>
-          <w:instrText xml:space="preserve"> PAGEREF _Toc454906791 \h </w:instrText>
+          <w:instrText xml:space="preserve"> PAGEREF _Toc454975657 \h </w:instrText>
         </w:r>
         <w:r>
           <w:rPr>
@@ -4887,7 +4887,7 @@
             <w:noProof/>
             <w:webHidden/>
           </w:rPr>
-          <w:t>33</w:t>
+          <w:t>34</w:t>
         </w:r>
         <w:r>
           <w:rPr>
@@ -4912,7 +4912,7 @@
           <w:lang w:val="bg-BG" w:eastAsia="bg-BG" w:bidi="ar-SA"/>
         </w:rPr>
       </w:pPr>
-      <w:hyperlink w:anchor="_Toc454906792" w:history="1">
+      <w:hyperlink w:anchor="_Toc454975658" w:history="1">
         <w:r>
           <w:rPr>
             <w:rStyle w:val="Hyperlink"/>
@@ -4957,7 +4957,7 @@
             <w:noProof/>
             <w:webHidden/>
           </w:rPr>
-          <w:instrText xml:space="preserve"> PAGEREF _Toc454906792 \h </w:instrText>
+          <w:instrText xml:space="preserve"> PAGEREF _Toc454975658 \h </w:instrText>
         </w:r>
         <w:r>
           <w:rPr>
@@ -4977,7 +4977,7 @@
             <w:noProof/>
             <w:webHidden/>
           </w:rPr>
-          <w:t>33</w:t>
+          <w:t>34</w:t>
         </w:r>
         <w:r>
           <w:rPr>
@@ -5002,7 +5002,7 @@
           <w:lang w:val="bg-BG" w:eastAsia="bg-BG" w:bidi="ar-SA"/>
         </w:rPr>
       </w:pPr>
-      <w:hyperlink w:anchor="_Toc454906793" w:history="1">
+      <w:hyperlink w:anchor="_Toc454975659" w:history="1">
         <w:r>
           <w:rPr>
             <w:rStyle w:val="Hyperlink"/>
@@ -5047,7 +5047,7 @@
             <w:noProof/>
             <w:webHidden/>
           </w:rPr>
-          <w:instrText xml:space="preserve"> PAGEREF _Toc454906793 \h </w:instrText>
+          <w:instrText xml:space="preserve"> PAGEREF _Toc454975659 \h </w:instrText>
         </w:r>
         <w:r>
           <w:rPr>
@@ -5067,7 +5067,7 @@
             <w:noProof/>
             <w:webHidden/>
           </w:rPr>
-          <w:t>34</w:t>
+          <w:t>35</w:t>
         </w:r>
         <w:r>
           <w:rPr>
@@ -5092,7 +5092,7 @@
           <w:lang w:val="bg-BG" w:eastAsia="bg-BG" w:bidi="ar-SA"/>
         </w:rPr>
       </w:pPr>
-      <w:hyperlink w:anchor="_Toc454906794" w:history="1">
+      <w:hyperlink w:anchor="_Toc454975660" w:history="1">
         <w:r>
           <w:rPr>
             <w:rStyle w:val="Hyperlink"/>
@@ -5137,7 +5137,7 @@
             <w:noProof/>
             <w:webHidden/>
           </w:rPr>
-          <w:instrText xml:space="preserve"> PAGEREF _Toc454906794 \h </w:instrText>
+          <w:instrText xml:space="preserve"> PAGEREF _Toc454975660 \h </w:instrText>
         </w:r>
         <w:r>
           <w:rPr>
@@ -5157,7 +5157,7 @@
             <w:noProof/>
             <w:webHidden/>
           </w:rPr>
-          <w:t>35</w:t>
+          <w:t>36</w:t>
         </w:r>
         <w:r>
           <w:rPr>
@@ -5182,7 +5182,7 @@
           <w:lang w:val="bg-BG" w:eastAsia="bg-BG" w:bidi="ar-SA"/>
         </w:rPr>
       </w:pPr>
-      <w:hyperlink w:anchor="_Toc454906795" w:history="1">
+      <w:hyperlink w:anchor="_Toc454975661" w:history="1">
         <w:r>
           <w:rPr>
             <w:rStyle w:val="Hyperlink"/>
@@ -5227,7 +5227,7 @@
             <w:noProof/>
             <w:webHidden/>
           </w:rPr>
-          <w:instrText xml:space="preserve"> PAGEREF _Toc454906795 \h </w:instrText>
+          <w:instrText xml:space="preserve"> PAGEREF _Toc454975661 \h </w:instrText>
         </w:r>
         <w:r>
           <w:rPr>
@@ -5247,7 +5247,7 @@
             <w:noProof/>
             <w:webHidden/>
           </w:rPr>
-          <w:t>36</w:t>
+          <w:t>37</w:t>
         </w:r>
         <w:r>
           <w:rPr>
@@ -5272,7 +5272,7 @@
           <w:lang w:val="bg-BG" w:eastAsia="bg-BG" w:bidi="ar-SA"/>
         </w:rPr>
       </w:pPr>
-      <w:hyperlink w:anchor="_Toc454906796" w:history="1">
+      <w:hyperlink w:anchor="_Toc454975662" w:history="1">
         <w:r>
           <w:rPr>
             <w:rStyle w:val="Hyperlink"/>
@@ -5317,7 +5317,7 @@
             <w:noProof/>
             <w:webHidden/>
           </w:rPr>
-          <w:instrText xml:space="preserve"> PAGEREF _Toc454906796 \h </w:instrText>
+          <w:instrText xml:space="preserve"> PAGEREF _Toc454975662 \h </w:instrText>
         </w:r>
         <w:r>
           <w:rPr>
@@ -5337,7 +5337,7 @@
             <w:noProof/>
             <w:webHidden/>
           </w:rPr>
-          <w:t>37</w:t>
+          <w:t>38</w:t>
         </w:r>
         <w:r>
           <w:rPr>
@@ -5362,7 +5362,7 @@
           <w:lang w:val="bg-BG" w:eastAsia="bg-BG" w:bidi="ar-SA"/>
         </w:rPr>
       </w:pPr>
-      <w:hyperlink w:anchor="_Toc454906797" w:history="1">
+      <w:hyperlink w:anchor="_Toc454975663" w:history="1">
         <w:r>
           <w:rPr>
             <w:rStyle w:val="Hyperlink"/>
@@ -5422,7 +5422,7 @@
             <w:noProof/>
             <w:webHidden/>
           </w:rPr>
-          <w:instrText xml:space="preserve"> PAGEREF _Toc454906797 \h </w:instrText>
+          <w:instrText xml:space="preserve"> PAGEREF _Toc454975663 \h </w:instrText>
         </w:r>
         <w:r>
           <w:rPr>
@@ -5442,7 +5442,7 @@
             <w:noProof/>
             <w:webHidden/>
           </w:rPr>
-          <w:t>38</w:t>
+          <w:t>39</w:t>
         </w:r>
         <w:r>
           <w:rPr>
@@ -5467,7 +5467,7 @@
           <w:lang w:val="bg-BG" w:eastAsia="bg-BG" w:bidi="ar-SA"/>
         </w:rPr>
       </w:pPr>
-      <w:hyperlink w:anchor="_Toc454906798" w:history="1">
+      <w:hyperlink w:anchor="_Toc454975664" w:history="1">
         <w:r>
           <w:rPr>
             <w:rStyle w:val="Hyperlink"/>
@@ -5512,7 +5512,7 @@
             <w:noProof/>
             <w:webHidden/>
           </w:rPr>
-          <w:instrText xml:space="preserve"> PAGEREF _Toc454906798 \h </w:instrText>
+          <w:instrText xml:space="preserve"> PAGEREF _Toc454975664 \h </w:instrText>
         </w:r>
         <w:r>
           <w:rPr>
@@ -5532,7 +5532,7 @@
             <w:noProof/>
             <w:webHidden/>
           </w:rPr>
-          <w:t>39</w:t>
+          <w:t>40</w:t>
         </w:r>
         <w:r>
           <w:rPr>
@@ -5557,7 +5557,7 @@
           <w:lang w:val="bg-BG" w:eastAsia="bg-BG" w:bidi="ar-SA"/>
         </w:rPr>
       </w:pPr>
-      <w:hyperlink w:anchor="_Toc454906799" w:history="1">
+      <w:hyperlink w:anchor="_Toc454975665" w:history="1">
         <w:r>
           <w:rPr>
             <w:rStyle w:val="Hyperlink"/>
@@ -5602,7 +5602,7 @@
             <w:noProof/>
             <w:webHidden/>
           </w:rPr>
-          <w:instrText xml:space="preserve"> PAGEREF _Toc454906799 \h </w:instrText>
+          <w:instrText xml:space="preserve"> PAGEREF _Toc454975665 \h </w:instrText>
         </w:r>
         <w:r>
           <w:rPr>
@@ -5622,7 +5622,7 @@
             <w:noProof/>
             <w:webHidden/>
           </w:rPr>
-          <w:t>39</w:t>
+          <w:t>40</w:t>
         </w:r>
         <w:r>
           <w:rPr>
@@ -5647,7 +5647,7 @@
           <w:lang w:val="bg-BG" w:eastAsia="bg-BG" w:bidi="ar-SA"/>
         </w:rPr>
       </w:pPr>
-      <w:hyperlink w:anchor="_Toc454906800" w:history="1">
+      <w:hyperlink w:anchor="_Toc454975666" w:history="1">
         <w:r>
           <w:rPr>
             <w:rStyle w:val="Hyperlink"/>
@@ -5692,7 +5692,7 @@
             <w:noProof/>
             <w:webHidden/>
           </w:rPr>
-          <w:instrText xml:space="preserve"> PAGEREF _Toc454906800 \h </w:instrText>
+          <w:instrText xml:space="preserve"> PAGEREF _Toc454975666 \h </w:instrText>
         </w:r>
         <w:r>
           <w:rPr>
@@ -5712,7 +5712,7 @@
             <w:noProof/>
             <w:webHidden/>
           </w:rPr>
-          <w:t>39</w:t>
+          <w:t>40</w:t>
         </w:r>
         <w:r>
           <w:rPr>
@@ -5737,7 +5737,7 @@
           <w:lang w:val="bg-BG" w:eastAsia="bg-BG" w:bidi="ar-SA"/>
         </w:rPr>
       </w:pPr>
-      <w:hyperlink w:anchor="_Toc454906801" w:history="1">
+      <w:hyperlink w:anchor="_Toc454975667" w:history="1">
         <w:r>
           <w:rPr>
             <w:rStyle w:val="Hyperlink"/>
@@ -5782,7 +5782,7 @@
             <w:noProof/>
             <w:webHidden/>
           </w:rPr>
-          <w:instrText xml:space="preserve"> PAGEREF _Toc454906801 \h </w:instrText>
+          <w:instrText xml:space="preserve"> PAGEREF _Toc454975667 \h </w:instrText>
         </w:r>
         <w:r>
           <w:rPr>
@@ -5802,7 +5802,7 @@
             <w:noProof/>
             <w:webHidden/>
           </w:rPr>
-          <w:t>40</w:t>
+          <w:t>41</w:t>
         </w:r>
         <w:r>
           <w:rPr>
@@ -5827,7 +5827,7 @@
           <w:lang w:val="bg-BG" w:eastAsia="bg-BG" w:bidi="ar-SA"/>
         </w:rPr>
       </w:pPr>
-      <w:hyperlink w:anchor="_Toc454906802" w:history="1">
+      <w:hyperlink w:anchor="_Toc454975668" w:history="1">
         <w:r>
           <w:rPr>
             <w:rStyle w:val="Hyperlink"/>
@@ -5872,7 +5872,7 @@
             <w:noProof/>
             <w:webHidden/>
           </w:rPr>
-          <w:instrText xml:space="preserve"> PAGEREF _Toc454906802 \h </w:instrText>
+          <w:instrText xml:space="preserve"> PAGEREF _Toc454975668 \h </w:instrText>
         </w:r>
         <w:r>
           <w:rPr>
@@ -5892,7 +5892,7 @@
             <w:noProof/>
             <w:webHidden/>
           </w:rPr>
-          <w:t>40</w:t>
+          <w:t>41</w:t>
         </w:r>
         <w:r>
           <w:rPr>
@@ -5917,7 +5917,7 @@
           <w:lang w:val="bg-BG" w:eastAsia="bg-BG" w:bidi="ar-SA"/>
         </w:rPr>
       </w:pPr>
-      <w:hyperlink w:anchor="_Toc454906803" w:history="1">
+      <w:hyperlink w:anchor="_Toc454975669" w:history="1">
         <w:r>
           <w:rPr>
             <w:rStyle w:val="Hyperlink"/>
@@ -5962,7 +5962,7 @@
             <w:noProof/>
             <w:webHidden/>
           </w:rPr>
-          <w:instrText xml:space="preserve"> PAGEREF _Toc454906803 \h </w:instrText>
+          <w:instrText xml:space="preserve"> PAGEREF _Toc454975669 \h </w:instrText>
         </w:r>
         <w:r>
           <w:rPr>
@@ -5982,7 +5982,7 @@
             <w:noProof/>
             <w:webHidden/>
           </w:rPr>
-          <w:t>41</w:t>
+          <w:t>42</w:t>
         </w:r>
         <w:r>
           <w:rPr>
@@ -6007,7 +6007,7 @@
           <w:lang w:val="bg-BG" w:eastAsia="bg-BG" w:bidi="ar-SA"/>
         </w:rPr>
       </w:pPr>
-      <w:hyperlink w:anchor="_Toc454906804" w:history="1">
+      <w:hyperlink w:anchor="_Toc454975670" w:history="1">
         <w:r>
           <w:rPr>
             <w:rStyle w:val="Hyperlink"/>
@@ -6052,7 +6052,7 @@
             <w:noProof/>
             <w:webHidden/>
           </w:rPr>
-          <w:instrText xml:space="preserve"> PAGEREF _Toc454906804 \h </w:instrText>
+          <w:instrText xml:space="preserve"> PAGEREF _Toc454975670 \h </w:instrText>
         </w:r>
         <w:r>
           <w:rPr>
@@ -6072,7 +6072,7 @@
             <w:noProof/>
             <w:webHidden/>
           </w:rPr>
-          <w:t>42</w:t>
+          <w:t>43</w:t>
         </w:r>
         <w:r>
           <w:rPr>
@@ -6097,7 +6097,7 @@
           <w:lang w:val="bg-BG" w:eastAsia="bg-BG" w:bidi="ar-SA"/>
         </w:rPr>
       </w:pPr>
-      <w:hyperlink w:anchor="_Toc454906805" w:history="1">
+      <w:hyperlink w:anchor="_Toc454975671" w:history="1">
         <w:r>
           <w:rPr>
             <w:rStyle w:val="Hyperlink"/>
@@ -6142,7 +6142,7 @@
             <w:noProof/>
             <w:webHidden/>
           </w:rPr>
-          <w:instrText xml:space="preserve"> PAGEREF _Toc454906805 \h </w:instrText>
+          <w:instrText xml:space="preserve"> PAGEREF _Toc454975671 \h </w:instrText>
         </w:r>
         <w:r>
           <w:rPr>
@@ -6162,7 +6162,7 @@
             <w:noProof/>
             <w:webHidden/>
           </w:rPr>
-          <w:t>43</w:t>
+          <w:t>44</w:t>
         </w:r>
         <w:r>
           <w:rPr>
@@ -6187,7 +6187,7 @@
           <w:lang w:val="bg-BG" w:eastAsia="bg-BG" w:bidi="ar-SA"/>
         </w:rPr>
       </w:pPr>
-      <w:hyperlink w:anchor="_Toc454906806" w:history="1">
+      <w:hyperlink w:anchor="_Toc454975672" w:history="1">
         <w:r>
           <w:rPr>
             <w:rStyle w:val="Hyperlink"/>
@@ -6232,7 +6232,7 @@
             <w:noProof/>
             <w:webHidden/>
           </w:rPr>
-          <w:instrText xml:space="preserve"> PAGEREF _Toc454906806 \h </w:instrText>
+          <w:instrText xml:space="preserve"> PAGEREF _Toc454975672 \h </w:instrText>
         </w:r>
         <w:r>
           <w:rPr>
@@ -6252,7 +6252,7 @@
             <w:noProof/>
             <w:webHidden/>
           </w:rPr>
-          <w:t>44</w:t>
+          <w:t>45</w:t>
         </w:r>
         <w:r>
           <w:rPr>
@@ -6277,7 +6277,7 @@
           <w:lang w:val="bg-BG" w:eastAsia="bg-BG" w:bidi="ar-SA"/>
         </w:rPr>
       </w:pPr>
-      <w:hyperlink w:anchor="_Toc454906807" w:history="1">
+      <w:hyperlink w:anchor="_Toc454975673" w:history="1">
         <w:r>
           <w:rPr>
             <w:rStyle w:val="Hyperlink"/>
@@ -6322,7 +6322,7 @@
             <w:noProof/>
             <w:webHidden/>
           </w:rPr>
-          <w:instrText xml:space="preserve"> PAGEREF _Toc454906807 \h </w:instrText>
+          <w:instrText xml:space="preserve"> PAGEREF _Toc454975673 \h </w:instrText>
         </w:r>
         <w:r>
           <w:rPr>
@@ -6342,7 +6342,7 @@
             <w:noProof/>
             <w:webHidden/>
           </w:rPr>
-          <w:t>45</w:t>
+          <w:t>46</w:t>
         </w:r>
         <w:r>
           <w:rPr>
@@ -6367,7 +6367,7 @@
           <w:lang w:val="bg-BG" w:eastAsia="bg-BG" w:bidi="ar-SA"/>
         </w:rPr>
       </w:pPr>
-      <w:hyperlink w:anchor="_Toc454906808" w:history="1">
+      <w:hyperlink w:anchor="_Toc454975674" w:history="1">
         <w:r>
           <w:rPr>
             <w:rStyle w:val="Hyperlink"/>
@@ -6412,7 +6412,7 @@
             <w:noProof/>
             <w:webHidden/>
           </w:rPr>
-          <w:instrText xml:space="preserve"> PAGEREF _Toc454906808 \h </w:instrText>
+          <w:instrText xml:space="preserve"> PAGEREF _Toc454975674 \h </w:instrText>
         </w:r>
         <w:r>
           <w:rPr>
@@ -6432,7 +6432,7 @@
             <w:noProof/>
             <w:webHidden/>
           </w:rPr>
-          <w:t>45</w:t>
+          <w:t>46</w:t>
         </w:r>
         <w:r>
           <w:rPr>
@@ -6457,7 +6457,7 @@
           <w:lang w:val="bg-BG" w:eastAsia="bg-BG" w:bidi="ar-SA"/>
         </w:rPr>
       </w:pPr>
-      <w:hyperlink w:anchor="_Toc454906809" w:history="1">
+      <w:hyperlink w:anchor="_Toc454975675" w:history="1">
         <w:r>
           <w:rPr>
             <w:rStyle w:val="Hyperlink"/>
@@ -6509,7 +6509,7 @@
             <w:noProof/>
             <w:webHidden/>
           </w:rPr>
-          <w:instrText xml:space="preserve"> PAGEREF _Toc454906809 \h </w:instrText>
+          <w:instrText xml:space="preserve"> PAGEREF _Toc454975675 \h </w:instrText>
         </w:r>
         <w:r>
           <w:rPr>
@@ -6529,7 +6529,7 @@
             <w:noProof/>
             <w:webHidden/>
           </w:rPr>
-          <w:t>46</w:t>
+          <w:t>47</w:t>
         </w:r>
         <w:r>
           <w:rPr>
@@ -6554,7 +6554,7 @@
           <w:lang w:val="bg-BG" w:eastAsia="bg-BG" w:bidi="ar-SA"/>
         </w:rPr>
       </w:pPr>
-      <w:hyperlink w:anchor="_Toc454906810" w:history="1">
+      <w:hyperlink w:anchor="_Toc454975676" w:history="1">
         <w:r>
           <w:rPr>
             <w:rStyle w:val="Hyperlink"/>
@@ -6613,7 +6613,7 @@
             <w:noProof/>
             <w:webHidden/>
           </w:rPr>
-          <w:instrText xml:space="preserve"> PAGEREF _Toc454906810 \h </w:instrText>
+          <w:instrText xml:space="preserve"> PAGEREF _Toc454975676 \h </w:instrText>
         </w:r>
         <w:r>
           <w:rPr>
@@ -6633,7 +6633,7 @@
             <w:noProof/>
             <w:webHidden/>
           </w:rPr>
-          <w:t>46</w:t>
+          <w:t>47</w:t>
         </w:r>
         <w:r>
           <w:rPr>
@@ -6658,7 +6658,7 @@
           <w:lang w:val="bg-BG" w:eastAsia="bg-BG" w:bidi="ar-SA"/>
         </w:rPr>
       </w:pPr>
-      <w:hyperlink w:anchor="_Toc454906811" w:history="1">
+      <w:hyperlink w:anchor="_Toc454975677" w:history="1">
         <w:r>
           <w:rPr>
             <w:rStyle w:val="Hyperlink"/>
@@ -6709,7 +6709,7 @@
             <w:noProof/>
             <w:webHidden/>
           </w:rPr>
-          <w:instrText xml:space="preserve"> PAGEREF _Toc454906811 \h </w:instrText>
+          <w:instrText xml:space="preserve"> PAGEREF _Toc454975677 \h </w:instrText>
         </w:r>
         <w:r>
           <w:rPr>
@@ -6729,7 +6729,7 @@
             <w:noProof/>
             <w:webHidden/>
           </w:rPr>
-          <w:t>47</w:t>
+          <w:t>48</w:t>
         </w:r>
         <w:r>
           <w:rPr>
@@ -6754,7 +6754,7 @@
           <w:lang w:val="bg-BG" w:eastAsia="bg-BG" w:bidi="ar-SA"/>
         </w:rPr>
       </w:pPr>
-      <w:hyperlink w:anchor="_Toc454906812" w:history="1">
+      <w:hyperlink w:anchor="_Toc454975678" w:history="1">
         <w:r>
           <w:rPr>
             <w:rStyle w:val="Hyperlink"/>
@@ -6805,7 +6805,7 @@
             <w:noProof/>
             <w:webHidden/>
           </w:rPr>
-          <w:instrText xml:space="preserve"> PAGEREF _Toc454906812 \h </w:instrText>
+          <w:instrText xml:space="preserve"> PAGEREF _Toc454975678 \h </w:instrText>
         </w:r>
         <w:r>
           <w:rPr>
@@ -6825,7 +6825,7 @@
             <w:noProof/>
             <w:webHidden/>
           </w:rPr>
-          <w:t>47</w:t>
+          <w:t>48</w:t>
         </w:r>
         <w:r>
           <w:rPr>
@@ -6850,7 +6850,7 @@
           <w:lang w:val="bg-BG" w:eastAsia="bg-BG" w:bidi="ar-SA"/>
         </w:rPr>
       </w:pPr>
-      <w:hyperlink w:anchor="_Toc454906813" w:history="1">
+      <w:hyperlink w:anchor="_Toc454975679" w:history="1">
         <w:r>
           <w:rPr>
             <w:rStyle w:val="Hyperlink"/>
@@ -6895,7 +6895,7 @@
             <w:noProof/>
             <w:webHidden/>
           </w:rPr>
-          <w:instrText xml:space="preserve"> PAGEREF _Toc454906813 \h </w:instrText>
+          <w:instrText xml:space="preserve"> PAGEREF _Toc454975679 \h </w:instrText>
         </w:r>
         <w:r>
           <w:rPr>
@@ -6915,7 +6915,7 @@
             <w:noProof/>
             <w:webHidden/>
           </w:rPr>
-          <w:t>48</w:t>
+          <w:t>49</w:t>
         </w:r>
         <w:r>
           <w:rPr>
@@ -6940,7 +6940,7 @@
           <w:lang w:val="bg-BG" w:eastAsia="bg-BG" w:bidi="ar-SA"/>
         </w:rPr>
       </w:pPr>
-      <w:hyperlink w:anchor="_Toc454906814" w:history="1">
+      <w:hyperlink w:anchor="_Toc454975680" w:history="1">
         <w:r>
           <w:rPr>
             <w:rStyle w:val="Hyperlink"/>
@@ -6985,7 +6985,7 @@
             <w:noProof/>
             <w:webHidden/>
           </w:rPr>
-          <w:instrText xml:space="preserve"> PAGEREF _Toc454906814 \h </w:instrText>
+          <w:instrText xml:space="preserve"> PAGEREF _Toc454975680 \h </w:instrText>
         </w:r>
         <w:r>
           <w:rPr>
@@ -7005,7 +7005,7 @@
             <w:noProof/>
             <w:webHidden/>
           </w:rPr>
-          <w:t>49</w:t>
+          <w:t>50</w:t>
         </w:r>
         <w:r>
           <w:rPr>
@@ -7030,7 +7030,7 @@
           <w:lang w:val="bg-BG" w:eastAsia="bg-BG" w:bidi="ar-SA"/>
         </w:rPr>
       </w:pPr>
-      <w:hyperlink w:anchor="_Toc454906815" w:history="1">
+      <w:hyperlink w:anchor="_Toc454975681" w:history="1">
         <w:r>
           <w:rPr>
             <w:rStyle w:val="Hyperlink"/>
@@ -7075,7 +7075,7 @@
             <w:noProof/>
             <w:webHidden/>
           </w:rPr>
-          <w:instrText xml:space="preserve"> PAGEREF _Toc454906815 \h </w:instrText>
+          <w:instrText xml:space="preserve"> PAGEREF _Toc454975681 \h </w:instrText>
         </w:r>
         <w:r>
           <w:rPr>
@@ -7095,7 +7095,187 @@
             <w:noProof/>
             <w:webHidden/>
           </w:rPr>
-          <w:t>50</w:t>
+          <w:t>51</w:t>
+        </w:r>
+        <w:r>
+          <w:rPr>
+            <w:noProof/>
+            <w:webHidden/>
+          </w:rPr>
+          <w:fldChar w:fldCharType="end"/>
+        </w:r>
+      </w:hyperlink>
+    </w:p>
+    <w:p>
+      <w:pPr>
+        <w:pStyle w:val="TOC1"/>
+        <w:tabs>
+          <w:tab w:val="left" w:pos="480"/>
+          <w:tab w:val="right" w:leader="dot" w:pos="9062"/>
+        </w:tabs>
+        <w:rPr>
+          <w:noProof/>
+          <w:sz w:val="22"/>
+          <w:szCs w:val="22"/>
+          <w:lang w:val="bg-BG" w:eastAsia="bg-BG" w:bidi="ar-SA"/>
+        </w:rPr>
+      </w:pPr>
+      <w:hyperlink w:anchor="_Toc454975682" w:history="1">
+        <w:r>
+          <w:rPr>
+            <w:rStyle w:val="Hyperlink"/>
+            <w:noProof/>
+            <w:lang w:val="bg-BG"/>
+          </w:rPr>
+          <w:t>4.</w:t>
+        </w:r>
+        <w:r>
+          <w:rPr>
+            <w:noProof/>
+            <w:sz w:val="22"/>
+            <w:szCs w:val="22"/>
+            <w:lang w:val="bg-BG" w:eastAsia="bg-BG" w:bidi="ar-SA"/>
+          </w:rPr>
+          <w:tab/>
+        </w:r>
+        <w:r>
+          <w:rPr>
+            <w:rStyle w:val="Hyperlink"/>
+            <w:noProof/>
+            <w:lang w:val="bg-BG"/>
+          </w:rPr>
+          <w:t>Ръководство за изпозлване</w:t>
+        </w:r>
+        <w:r>
+          <w:rPr>
+            <w:noProof/>
+            <w:webHidden/>
+          </w:rPr>
+          <w:tab/>
+        </w:r>
+        <w:r>
+          <w:rPr>
+            <w:noProof/>
+            <w:webHidden/>
+          </w:rPr>
+          <w:fldChar w:fldCharType="begin"/>
+        </w:r>
+        <w:r>
+          <w:rPr>
+            <w:noProof/>
+            <w:webHidden/>
+          </w:rPr>
+          <w:instrText xml:space="preserve"> PAGEREF _Toc454975682 \h </w:instrText>
+        </w:r>
+        <w:r>
+          <w:rPr>
+            <w:noProof/>
+            <w:webHidden/>
+          </w:rPr>
+        </w:r>
+        <w:r>
+          <w:rPr>
+            <w:noProof/>
+            <w:webHidden/>
+          </w:rPr>
+          <w:fldChar w:fldCharType="separate"/>
+        </w:r>
+        <w:r>
+          <w:rPr>
+            <w:noProof/>
+            <w:webHidden/>
+          </w:rPr>
+          <w:t>52</w:t>
+        </w:r>
+        <w:r>
+          <w:rPr>
+            <w:noProof/>
+            <w:webHidden/>
+          </w:rPr>
+          <w:fldChar w:fldCharType="end"/>
+        </w:r>
+      </w:hyperlink>
+    </w:p>
+    <w:p>
+      <w:pPr>
+        <w:pStyle w:val="TOC2"/>
+        <w:tabs>
+          <w:tab w:val="left" w:pos="880"/>
+          <w:tab w:val="right" w:leader="dot" w:pos="9062"/>
+        </w:tabs>
+        <w:rPr>
+          <w:noProof/>
+          <w:sz w:val="22"/>
+          <w:szCs w:val="22"/>
+          <w:lang w:val="bg-BG" w:eastAsia="bg-BG" w:bidi="ar-SA"/>
+        </w:rPr>
+      </w:pPr>
+      <w:hyperlink w:anchor="_Toc454975683" w:history="1">
+        <w:r>
+          <w:rPr>
+            <w:rStyle w:val="Hyperlink"/>
+            <w:noProof/>
+            <w:lang w:val="bg-BG"/>
+          </w:rPr>
+          <w:t>4.1.</w:t>
+        </w:r>
+        <w:r>
+          <w:rPr>
+            <w:noProof/>
+            <w:sz w:val="22"/>
+            <w:szCs w:val="22"/>
+            <w:lang w:val="bg-BG" w:eastAsia="bg-BG" w:bidi="ar-SA"/>
+          </w:rPr>
+          <w:tab/>
+        </w:r>
+        <w:r>
+          <w:rPr>
+            <w:rStyle w:val="Hyperlink"/>
+            <w:noProof/>
+            <w:lang w:val="bg-BG"/>
+          </w:rPr>
+          <w:t>Ръководство за програмиста</w:t>
+        </w:r>
+        <w:r>
+          <w:rPr>
+            <w:noProof/>
+            <w:webHidden/>
+          </w:rPr>
+          <w:tab/>
+        </w:r>
+        <w:r>
+          <w:rPr>
+            <w:noProof/>
+            <w:webHidden/>
+          </w:rPr>
+          <w:fldChar w:fldCharType="begin"/>
+        </w:r>
+        <w:r>
+          <w:rPr>
+            <w:noProof/>
+            <w:webHidden/>
+          </w:rPr>
+          <w:instrText xml:space="preserve"> PAGEREF _Toc454975683 \h </w:instrText>
+        </w:r>
+        <w:r>
+          <w:rPr>
+            <w:noProof/>
+            <w:webHidden/>
+          </w:rPr>
+        </w:r>
+        <w:r>
+          <w:rPr>
+            <w:noProof/>
+            <w:webHidden/>
+          </w:rPr>
+          <w:fldChar w:fldCharType="separate"/>
+        </w:r>
+        <w:r>
+          <w:rPr>
+            <w:noProof/>
+            <w:webHidden/>
+          </w:rPr>
+          <w:t>52</w:t>
         </w:r>
         <w:r>
           <w:rPr>
@@ -7144,7 +7324,7 @@
         <w:lastRenderedPageBreak/>
         <w:t xml:space="preserve"> </w:t>
       </w:r>
-      <w:bookmarkStart w:id="0" w:name="_Toc454906752"/>
+      <w:bookmarkStart w:id="0" w:name="_Toc454975618"/>
       <w:r>
         <w:rPr>
           <w:lang w:val="bg-BG"/>
@@ -7172,7 +7352,7 @@
         </w:rPr>
       </w:pPr>
       <w:bookmarkStart w:id="1" w:name="_Ref454551478"/>
-      <w:bookmarkStart w:id="2" w:name="_Toc454906753"/>
+      <w:bookmarkStart w:id="2" w:name="_Toc454975619"/>
       <w:r>
         <w:rPr>
           <w:lang w:val="bg-BG"/>
@@ -7340,8 +7520,8 @@
           <w:lang w:val="bg-BG"/>
         </w:rPr>
       </w:pPr>
-      <w:bookmarkStart w:id="3" w:name="_Ref454473120"/>
-      <w:bookmarkStart w:id="4" w:name="_Ref454473131"/>
+      <w:bookmarkStart w:id="3" w:name="_Ref454473131"/>
+      <w:bookmarkStart w:id="4" w:name="_Ref454473120"/>
       <w:r>
         <w:t xml:space="preserve">Фигура </w:t>
       </w:r>
@@ -7364,14 +7544,14 @@
           <w:t>1</w:t>
         </w:r>
       </w:fldSimple>
+      <w:bookmarkEnd w:id="3"/>
+      <w:r>
+        <w:rPr>
+          <w:lang w:val="bg-BG"/>
+        </w:rPr>
+        <w:t xml:space="preserve"> Дървовидно представяне на алгебрични изрази</w:t>
+      </w:r>
       <w:bookmarkEnd w:id="4"/>
-      <w:r>
-        <w:rPr>
-          <w:lang w:val="bg-BG"/>
-        </w:rPr>
-        <w:t xml:space="preserve"> Дървовидно представяне на алгебрични изрази</w:t>
-      </w:r>
-      <w:bookmarkEnd w:id="3"/>
     </w:p>
     <w:p>
       <w:pPr>
@@ -7416,7 +7596,7 @@
           <w:lang w:val="bg-BG"/>
         </w:rPr>
       </w:pPr>
-      <w:bookmarkStart w:id="5" w:name="_Toc454906754"/>
+      <w:bookmarkStart w:id="5" w:name="_Toc454975620"/>
       <w:r>
         <w:rPr>
           <w:lang w:val="bg-BG"/>
@@ -8059,7 +8239,7 @@
       </w:pPr>
       <w:bookmarkStart w:id="8" w:name="_Ref454545211"/>
       <w:bookmarkStart w:id="9" w:name="_Ref454545313"/>
-      <w:bookmarkStart w:id="10" w:name="_Toc454906755"/>
+      <w:bookmarkStart w:id="10" w:name="_Toc454975621"/>
       <w:r>
         <w:rPr>
           <w:lang w:val="bg-BG"/>
@@ -8409,7 +8589,7 @@
           <w:lang w:val="bg-BG"/>
         </w:rPr>
       </w:pPr>
-      <w:bookmarkStart w:id="12" w:name="_Toc454906756"/>
+      <w:bookmarkStart w:id="12" w:name="_Toc454975622"/>
       <w:r>
         <w:rPr>
           <w:lang w:val="bg-BG"/>
@@ -8930,7 +9110,7 @@
           <w:lang w:val="bg-BG"/>
         </w:rPr>
       </w:pPr>
-      <w:bookmarkStart w:id="14" w:name="_Toc454906757"/>
+      <w:bookmarkStart w:id="14" w:name="_Toc454975623"/>
       <w:r>
         <w:rPr>
           <w:lang w:val="bg-BG"/>
@@ -8955,7 +9135,7 @@
         </w:numPr>
         <w:spacing w:before="0" w:after="240"/>
       </w:pPr>
-      <w:bookmarkStart w:id="15" w:name="_Toc454906758"/>
+      <w:bookmarkStart w:id="15" w:name="_Toc454975624"/>
       <w:r>
         <w:t>Java</w:t>
       </w:r>
@@ -9202,8 +9382,8 @@
       <w:pPr>
         <w:pStyle w:val="Caption"/>
       </w:pPr>
-      <w:bookmarkStart w:id="16" w:name="_Ref454488955"/>
-      <w:bookmarkStart w:id="17" w:name="_Ref454488960"/>
+      <w:bookmarkStart w:id="16" w:name="_Ref454488960"/>
+      <w:bookmarkStart w:id="17" w:name="_Ref454488955"/>
       <w:r>
         <w:t xml:space="preserve">Фигура </w:t>
       </w:r>
@@ -9226,17 +9406,17 @@
           <w:t>1</w:t>
         </w:r>
       </w:fldSimple>
+      <w:bookmarkEnd w:id="16"/>
+      <w:r>
+        <w:rPr>
+          <w:lang w:val="bg-BG"/>
+        </w:rPr>
+        <w:t xml:space="preserve"> Структура на платформата </w:t>
+      </w:r>
+      <w:r>
+        <w:t>Java</w:t>
+      </w:r>
       <w:bookmarkEnd w:id="17"/>
-      <w:r>
-        <w:rPr>
-          <w:lang w:val="bg-BG"/>
-        </w:rPr>
-        <w:t xml:space="preserve"> Структура на платформата </w:t>
-      </w:r>
-      <w:r>
-        <w:t>Java</w:t>
-      </w:r>
-      <w:bookmarkEnd w:id="16"/>
     </w:p>
     <w:p>
       <w:pPr>
@@ -9403,7 +9583,7 @@
           <w:lang w:val="bg-BG"/>
         </w:rPr>
       </w:pPr>
-      <w:bookmarkStart w:id="18" w:name="_Toc454906759"/>
+      <w:bookmarkStart w:id="18" w:name="_Toc454975625"/>
       <w:r>
         <w:lastRenderedPageBreak/>
         <w:t>NetBeans</w:t>
@@ -9625,7 +9805,7 @@
           <w:lang w:val="bg-BG"/>
         </w:rPr>
       </w:pPr>
-      <w:bookmarkStart w:id="19" w:name="_Toc454906760"/>
+      <w:bookmarkStart w:id="19" w:name="_Toc454975626"/>
       <w:r>
         <w:t>JUnit</w:t>
       </w:r>
@@ -9857,7 +10037,7 @@
         </w:numPr>
         <w:spacing w:before="0" w:after="240"/>
       </w:pPr>
-      <w:bookmarkStart w:id="21" w:name="_Toc454906761"/>
+      <w:bookmarkStart w:id="21" w:name="_Toc454975627"/>
       <w:r>
         <w:lastRenderedPageBreak/>
         <w:t>Git</w:t>
@@ -10109,7 +10289,7 @@
         </w:numPr>
         <w:spacing w:before="0" w:after="240"/>
       </w:pPr>
-      <w:bookmarkStart w:id="23" w:name="_Toc454906762"/>
+      <w:bookmarkStart w:id="23" w:name="_Toc454975628"/>
       <w:r>
         <w:t xml:space="preserve">Apache </w:t>
       </w:r>
@@ -10390,7 +10570,7 @@
           <w:lang w:val="bg-BG"/>
         </w:rPr>
       </w:pPr>
-      <w:bookmarkStart w:id="25" w:name="_Toc454906763"/>
+      <w:bookmarkStart w:id="25" w:name="_Toc454975629"/>
       <w:r>
         <w:lastRenderedPageBreak/>
         <w:t>XML</w:t>
@@ -10668,7 +10848,7 @@
           <w:lang w:val="bg-BG"/>
         </w:rPr>
       </w:pPr>
-      <w:bookmarkStart w:id="27" w:name="_Toc454906764"/>
+      <w:bookmarkStart w:id="27" w:name="_Toc454975630"/>
       <w:r>
         <w:t>JAXB</w:t>
       </w:r>
@@ -10963,7 +11143,7 @@
           <w:lang w:val="bg-BG"/>
         </w:rPr>
       </w:pPr>
-      <w:bookmarkStart w:id="29" w:name="_Toc454906765"/>
+      <w:bookmarkStart w:id="29" w:name="_Toc454975631"/>
       <w:r>
         <w:lastRenderedPageBreak/>
         <w:t>Swing</w:t>
@@ -11236,7 +11416,7 @@
           <w:lang w:val="bg-BG"/>
         </w:rPr>
       </w:pPr>
-      <w:bookmarkStart w:id="31" w:name="_Toc454906766"/>
+      <w:bookmarkStart w:id="31" w:name="_Toc454975632"/>
       <w:r>
         <w:rPr>
           <w:lang w:val="bg-BG"/>
@@ -11257,7 +11437,7 @@
           <w:lang w:val="bg-BG"/>
         </w:rPr>
       </w:pPr>
-      <w:bookmarkStart w:id="32" w:name="_Toc454906767"/>
+      <w:bookmarkStart w:id="32" w:name="_Toc454975633"/>
       <w:r>
         <w:rPr>
           <w:lang w:val="bg-BG"/>
@@ -11946,7 +12126,7 @@
           <w:lang w:val="bg-BG"/>
         </w:rPr>
       </w:pPr>
-      <w:bookmarkStart w:id="35" w:name="_Toc454906768"/>
+      <w:bookmarkStart w:id="35" w:name="_Toc454975634"/>
       <w:r>
         <w:rPr>
           <w:lang w:val="bg-BG"/>
@@ -12206,7 +12386,7 @@
           <w:lang w:val="bg-BG"/>
         </w:rPr>
       </w:pPr>
-      <w:bookmarkStart w:id="37" w:name="_Toc454906769"/>
+      <w:bookmarkStart w:id="37" w:name="_Toc454975635"/>
       <w:r>
         <w:rPr>
           <w:lang w:val="bg-BG"/>
@@ -12493,7 +12673,7 @@
           <w:lang w:val="bg-BG"/>
         </w:rPr>
       </w:pPr>
-      <w:bookmarkStart w:id="38" w:name="_Toc454906770"/>
+      <w:bookmarkStart w:id="38" w:name="_Toc454975636"/>
       <w:r>
         <w:rPr>
           <w:lang w:val="bg-BG"/>
@@ -13084,7 +13264,7 @@
           <w:lang w:val="bg-BG"/>
         </w:rPr>
       </w:pPr>
-      <w:bookmarkStart w:id="39" w:name="_Toc454906771"/>
+      <w:bookmarkStart w:id="39" w:name="_Toc454975637"/>
       <w:r>
         <w:rPr>
           <w:lang w:val="bg-BG"/>
@@ -13106,7 +13286,7 @@
           <w:lang w:val="bg-BG"/>
         </w:rPr>
       </w:pPr>
-      <w:bookmarkStart w:id="40" w:name="_Toc454906772"/>
+      <w:bookmarkStart w:id="40" w:name="_Toc454975638"/>
       <w:r>
         <w:rPr>
           <w:lang w:val="bg-BG"/>
@@ -13140,7 +13320,7 @@
           <w:lang w:val="bg-BG"/>
         </w:rPr>
       </w:pPr>
-      <w:bookmarkStart w:id="41" w:name="_Toc454906773"/>
+      <w:bookmarkStart w:id="41" w:name="_Toc454975639"/>
       <w:r>
         <w:rPr>
           <w:lang w:val="bg-BG"/>
@@ -13861,7 +14041,7 @@
         </w:rPr>
       </w:pPr>
       <w:bookmarkStart w:id="43" w:name="_Ref454834234"/>
-      <w:bookmarkStart w:id="44" w:name="_Toc454906774"/>
+      <w:bookmarkStart w:id="44" w:name="_Toc454975640"/>
       <w:r>
         <w:rPr>
           <w:lang w:val="bg-BG"/>
@@ -13984,7 +14164,7 @@
           <w:lang w:val="bg-BG"/>
         </w:rPr>
       </w:pPr>
-      <w:bookmarkStart w:id="45" w:name="_Toc454906775"/>
+      <w:bookmarkStart w:id="45" w:name="_Toc454975641"/>
       <w:r>
         <w:rPr>
           <w:lang w:val="bg-BG"/>
@@ -14308,7 +14488,7 @@
         </w:rPr>
       </w:pPr>
       <w:bookmarkStart w:id="46" w:name="_Ref454815015"/>
-      <w:bookmarkStart w:id="47" w:name="_Toc454906776"/>
+      <w:bookmarkStart w:id="47" w:name="_Toc454975642"/>
       <w:r>
         <w:rPr>
           <w:lang w:val="bg-BG"/>
@@ -14582,7 +14762,7 @@
           <w:lang w:val="bg-BG"/>
         </w:rPr>
       </w:pPr>
-      <w:bookmarkStart w:id="49" w:name="_Toc454906777"/>
+      <w:bookmarkStart w:id="49" w:name="_Toc454975643"/>
       <w:r>
         <w:rPr>
           <w:lang w:val="bg-BG"/>
@@ -14773,7 +14953,7 @@
           <w:lang w:val="bg-BG"/>
         </w:rPr>
       </w:pPr>
-      <w:bookmarkStart w:id="50" w:name="_Toc454906778"/>
+      <w:bookmarkStart w:id="50" w:name="_Toc454975644"/>
       <w:r>
         <w:rPr>
           <w:lang w:val="bg-BG"/>
@@ -14968,7 +15148,7 @@
           <w:lang w:val="bg-BG"/>
         </w:rPr>
       </w:pPr>
-      <w:bookmarkStart w:id="51" w:name="_Toc454906779"/>
+      <w:bookmarkStart w:id="51" w:name="_Toc454975645"/>
       <w:r>
         <w:rPr>
           <w:lang w:val="bg-BG"/>
@@ -15239,7 +15419,7 @@
         </w:rPr>
       </w:pPr>
       <w:bookmarkStart w:id="52" w:name="_Ref454630073"/>
-      <w:bookmarkStart w:id="53" w:name="_Toc454906780"/>
+      <w:bookmarkStart w:id="53" w:name="_Toc454975646"/>
       <w:r>
         <w:rPr>
           <w:lang w:val="bg-BG"/>
@@ -15569,7 +15749,7 @@
         </w:rPr>
       </w:pPr>
       <w:bookmarkStart w:id="55" w:name="_Ref454810865"/>
-      <w:bookmarkStart w:id="56" w:name="_Toc454906781"/>
+      <w:bookmarkStart w:id="56" w:name="_Toc454975647"/>
       <w:r>
         <w:rPr>
           <w:lang w:val="bg-BG"/>
@@ -15908,7 +16088,7 @@
         </w:rPr>
       </w:pPr>
       <w:bookmarkStart w:id="58" w:name="_Ref454810877"/>
-      <w:bookmarkStart w:id="59" w:name="_Toc454906782"/>
+      <w:bookmarkStart w:id="59" w:name="_Toc454975648"/>
       <w:r>
         <w:rPr>
           <w:lang w:val="bg-BG"/>
@@ -16293,7 +16473,7 @@
         <w:spacing w:before="0" w:after="240"/>
       </w:pPr>
       <w:bookmarkStart w:id="61" w:name="_Ref454644232"/>
-      <w:bookmarkStart w:id="62" w:name="_Toc454906783"/>
+      <w:bookmarkStart w:id="62" w:name="_Toc454975649"/>
       <w:r>
         <w:rPr>
           <w:lang w:val="bg-BG"/>
@@ -16317,7 +16497,7 @@
         </w:rPr>
       </w:pPr>
       <w:bookmarkStart w:id="63" w:name="_Ref454643413"/>
-      <w:bookmarkStart w:id="64" w:name="_Toc454906784"/>
+      <w:bookmarkStart w:id="64" w:name="_Toc454975650"/>
       <w:r>
         <w:rPr>
           <w:lang w:val="bg-BG"/>
@@ -16694,8 +16874,8 @@
         <w:spacing w:before="0" w:after="240"/>
       </w:pPr>
       <w:bookmarkStart w:id="66" w:name="_Ref454648876"/>
-      <w:bookmarkStart w:id="67" w:name="_Ref454644149"/>
-      <w:bookmarkStart w:id="68" w:name="_Toc454906785"/>
+      <w:bookmarkStart w:id="67" w:name="_Toc454975651"/>
+      <w:bookmarkStart w:id="68" w:name="_Ref454644149"/>
       <w:r>
         <w:rPr>
           <w:lang w:val="bg-BG"/>
@@ -16704,7 +16884,7 @@
         <w:t>Реализация на променливите</w:t>
       </w:r>
       <w:bookmarkEnd w:id="66"/>
-      <w:bookmarkEnd w:id="68"/>
+      <w:bookmarkEnd w:id="67"/>
     </w:p>
     <w:p>
       <w:pPr>
@@ -16962,7 +17142,7 @@
         </w:rPr>
       </w:pPr>
       <w:bookmarkStart w:id="69" w:name="_Ref454806189"/>
-      <w:bookmarkStart w:id="70" w:name="_Toc454906786"/>
+      <w:bookmarkStart w:id="70" w:name="_Toc454975652"/>
       <w:r>
         <w:rPr>
           <w:lang w:val="bg-BG"/>
@@ -16970,7 +17150,7 @@
         <w:lastRenderedPageBreak/>
         <w:t>Обхождане на изчислителните дървета</w:t>
       </w:r>
-      <w:bookmarkEnd w:id="67"/>
+      <w:bookmarkEnd w:id="68"/>
       <w:bookmarkEnd w:id="69"/>
       <w:bookmarkEnd w:id="70"/>
     </w:p>
@@ -17200,7 +17380,7 @@
           <w:lang w:val="bg-BG"/>
         </w:rPr>
       </w:pPr>
-      <w:bookmarkStart w:id="72" w:name="_Toc454906787"/>
+      <w:bookmarkStart w:id="72" w:name="_Toc454975653"/>
       <w:r>
         <w:rPr>
           <w:lang w:val="bg-BG"/>
@@ -17402,7 +17582,7 @@
           <w:lang w:val="bg-BG"/>
         </w:rPr>
       </w:pPr>
-      <w:bookmarkStart w:id="73" w:name="_Toc454906788"/>
+      <w:bookmarkStart w:id="73" w:name="_Toc454975654"/>
       <w:r>
         <w:rPr>
           <w:lang w:val="bg-BG"/>
@@ -17772,7 +17952,7 @@
         </w:rPr>
       </w:pPr>
       <w:bookmarkStart w:id="74" w:name="_Ref454804477"/>
-      <w:bookmarkStart w:id="75" w:name="_Toc454906789"/>
+      <w:bookmarkStart w:id="75" w:name="_Toc454975655"/>
       <w:r>
         <w:rPr>
           <w:lang w:val="bg-BG"/>
@@ -18264,7 +18444,7 @@
         </w:rPr>
       </w:pPr>
       <w:bookmarkStart w:id="77" w:name="_Ref454804319"/>
-      <w:bookmarkStart w:id="78" w:name="_Toc454906790"/>
+      <w:bookmarkStart w:id="78" w:name="_Toc454975656"/>
       <w:r>
         <w:rPr>
           <w:lang w:val="bg-BG"/>
@@ -18751,7 +18931,7 @@
           <w:lang w:val="bg-BG"/>
         </w:rPr>
       </w:pPr>
-      <w:bookmarkStart w:id="80" w:name="_Toc454906791"/>
+      <w:bookmarkStart w:id="80" w:name="_Toc454975657"/>
       <w:r>
         <w:rPr>
           <w:lang w:val="bg-BG"/>
@@ -18807,7 +18987,7 @@
       </w:pPr>
       <w:bookmarkStart w:id="81" w:name="_Ref454817641"/>
       <w:bookmarkStart w:id="82" w:name="_Ref454818535"/>
-      <w:bookmarkStart w:id="83" w:name="_Toc454906792"/>
+      <w:bookmarkStart w:id="83" w:name="_Toc454975658"/>
       <w:r>
         <w:rPr>
           <w:lang w:val="bg-BG"/>
@@ -19125,7 +19305,7 @@
         </w:rPr>
       </w:pPr>
       <w:bookmarkStart w:id="85" w:name="_Ref454817144"/>
-      <w:bookmarkStart w:id="86" w:name="_Toc454906793"/>
+      <w:bookmarkStart w:id="86" w:name="_Toc454975659"/>
       <w:r>
         <w:rPr>
           <w:lang w:val="bg-BG"/>
@@ -19696,7 +19876,7 @@
           <w:lang w:val="bg-BG"/>
         </w:rPr>
       </w:pPr>
-      <w:bookmarkStart w:id="88" w:name="_Toc454906794"/>
+      <w:bookmarkStart w:id="88" w:name="_Toc454975660"/>
       <w:r>
         <w:rPr>
           <w:lang w:val="bg-BG"/>
@@ -20191,7 +20371,7 @@
           <w:lang w:val="bg-BG"/>
         </w:rPr>
       </w:pPr>
-      <w:bookmarkStart w:id="90" w:name="_Toc454906795"/>
+      <w:bookmarkStart w:id="90" w:name="_Toc454975661"/>
       <w:r>
         <w:rPr>
           <w:lang w:val="bg-BG"/>
@@ -20426,7 +20606,7 @@
           <w:lang w:val="bg-BG"/>
         </w:rPr>
       </w:pPr>
-      <w:bookmarkStart w:id="92" w:name="_Toc454906796"/>
+      <w:bookmarkStart w:id="92" w:name="_Toc454975662"/>
       <w:r>
         <w:rPr>
           <w:lang w:val="bg-BG"/>
@@ -20707,7 +20887,7 @@
         </w:rPr>
       </w:pPr>
       <w:bookmarkStart w:id="94" w:name="_Ref454904918"/>
-      <w:bookmarkStart w:id="95" w:name="_Toc454906797"/>
+      <w:bookmarkStart w:id="95" w:name="_Toc454975663"/>
       <w:r>
         <w:rPr>
           <w:lang w:val="bg-BG"/>
@@ -21415,7 +21595,7 @@
           <w:lang w:val="bg-BG"/>
         </w:rPr>
       </w:pPr>
-      <w:bookmarkStart w:id="98" w:name="_Toc454906798"/>
+      <w:bookmarkStart w:id="98" w:name="_Toc454975664"/>
       <w:r>
         <w:rPr>
           <w:lang w:val="bg-BG"/>
@@ -21437,7 +21617,7 @@
           <w:lang w:val="bg-BG"/>
         </w:rPr>
       </w:pPr>
-      <w:bookmarkStart w:id="99" w:name="_Toc454906799"/>
+      <w:bookmarkStart w:id="99" w:name="_Toc454975665"/>
       <w:r>
         <w:rPr>
           <w:lang w:val="bg-BG"/>
@@ -21677,7 +21857,7 @@
         </w:rPr>
       </w:pPr>
       <w:bookmarkStart w:id="101" w:name="_Ref454834468"/>
-      <w:bookmarkStart w:id="102" w:name="_Toc454906800"/>
+      <w:bookmarkStart w:id="102" w:name="_Toc454975666"/>
       <w:r>
         <w:rPr>
           <w:lang w:val="bg-BG"/>
@@ -21887,7 +22067,7 @@
         </w:rPr>
       </w:pPr>
       <w:bookmarkStart w:id="104" w:name="_Ref454836471"/>
-      <w:bookmarkStart w:id="105" w:name="_Toc454906801"/>
+      <w:bookmarkStart w:id="105" w:name="_Toc454975667"/>
       <w:r>
         <w:rPr>
           <w:lang w:val="bg-BG"/>
@@ -22164,7 +22344,7 @@
         </w:rPr>
       </w:pPr>
       <w:bookmarkStart w:id="107" w:name="_Ref454836566"/>
-      <w:bookmarkStart w:id="108" w:name="_Toc454906802"/>
+      <w:bookmarkStart w:id="108" w:name="_Toc454975668"/>
       <w:r>
         <w:rPr>
           <w:lang w:val="bg-BG"/>
@@ -22484,7 +22664,7 @@
         </w:rPr>
       </w:pPr>
       <w:bookmarkStart w:id="109" w:name="_Ref454888349"/>
-      <w:bookmarkStart w:id="110" w:name="_Toc454906803"/>
+      <w:bookmarkStart w:id="110" w:name="_Toc454975669"/>
       <w:r>
         <w:rPr>
           <w:lang w:val="bg-BG"/>
@@ -23157,7 +23337,7 @@
         </w:rPr>
       </w:pPr>
       <w:bookmarkStart w:id="112" w:name="_Ref454887681"/>
-      <w:bookmarkStart w:id="113" w:name="_Toc454906804"/>
+      <w:bookmarkStart w:id="113" w:name="_Toc454975670"/>
       <w:r>
         <w:rPr>
           <w:lang w:val="bg-BG"/>
@@ -23603,7 +23783,7 @@
         </w:rPr>
       </w:pPr>
       <w:bookmarkStart w:id="116" w:name="_Ref454901011"/>
-      <w:bookmarkStart w:id="117" w:name="_Toc454906805"/>
+      <w:bookmarkStart w:id="117" w:name="_Toc454975671"/>
       <w:r>
         <w:rPr>
           <w:lang w:val="bg-BG"/>
@@ -24084,7 +24264,7 @@
           <w:lang w:val="bg-BG"/>
         </w:rPr>
       </w:pPr>
-      <w:bookmarkStart w:id="120" w:name="_Toc454906806"/>
+      <w:bookmarkStart w:id="120" w:name="_Toc454975672"/>
       <w:r>
         <w:rPr>
           <w:lang w:val="bg-BG"/>
@@ -24324,7 +24504,7 @@
           <w:lang w:val="bg-BG"/>
         </w:rPr>
       </w:pPr>
-      <w:bookmarkStart w:id="121" w:name="_Toc454906807"/>
+      <w:bookmarkStart w:id="121" w:name="_Toc454975673"/>
       <w:r>
         <w:rPr>
           <w:lang w:val="bg-BG"/>
@@ -24475,7 +24655,7 @@
           <w:lang w:val="bg-BG"/>
         </w:rPr>
       </w:pPr>
-      <w:bookmarkStart w:id="122" w:name="_Toc454906808"/>
+      <w:bookmarkStart w:id="122" w:name="_Toc454975674"/>
       <w:r>
         <w:rPr>
           <w:lang w:val="bg-BG"/>
@@ -24819,7 +24999,7 @@
           <w:lang w:val="bg-BG"/>
         </w:rPr>
       </w:pPr>
-      <w:bookmarkStart w:id="124" w:name="_Toc454906809"/>
+      <w:bookmarkStart w:id="124" w:name="_Toc454975675"/>
       <w:r>
         <w:rPr>
           <w:lang w:val="bg-BG"/>
@@ -25001,7 +25181,7 @@
         </w:numPr>
         <w:spacing w:before="0" w:after="240"/>
       </w:pPr>
-      <w:bookmarkStart w:id="126" w:name="_Toc454906810"/>
+      <w:bookmarkStart w:id="126" w:name="_Toc454975676"/>
       <w:r>
         <w:rPr>
           <w:lang w:val="bg-BG"/>
@@ -25237,7 +25417,7 @@
         </w:numPr>
         <w:spacing w:before="0" w:after="240"/>
       </w:pPr>
-      <w:bookmarkStart w:id="128" w:name="_Toc454906811"/>
+      <w:bookmarkStart w:id="128" w:name="_Toc454975677"/>
       <w:r>
         <w:rPr>
           <w:lang w:val="bg-BG"/>
@@ -25497,7 +25677,7 @@
         <w:spacing w:before="0" w:after="240"/>
       </w:pPr>
       <w:bookmarkStart w:id="130" w:name="_Ref454900906"/>
-      <w:bookmarkStart w:id="131" w:name="_Toc454906812"/>
+      <w:bookmarkStart w:id="131" w:name="_Toc454975678"/>
       <w:r>
         <w:rPr>
           <w:lang w:val="bg-BG"/>
@@ -25696,7 +25876,7 @@
           <w:docGrid w:linePitch="360"/>
         </w:sectPr>
       </w:pPr>
-      <w:bookmarkStart w:id="133" w:name="_Toc454906813"/>
+      <w:bookmarkStart w:id="133" w:name="_Toc454975679"/>
       <w:r>
         <w:rPr>
           <w:lang w:val="bg-BG"/>
@@ -26224,7 +26404,7 @@
           <w:lang w:val="bg-BG"/>
         </w:rPr>
       </w:pPr>
-      <w:bookmarkStart w:id="136" w:name="_Toc454906814"/>
+      <w:bookmarkStart w:id="136" w:name="_Toc454975680"/>
       <w:r>
         <w:rPr>
           <w:lang w:val="bg-BG"/>
@@ -27239,7 +27419,7 @@
           <w:lang w:val="bg-BG"/>
         </w:rPr>
       </w:pPr>
-      <w:bookmarkStart w:id="139" w:name="_Toc454906815"/>
+      <w:bookmarkStart w:id="139" w:name="_Toc454975681"/>
       <w:r>
         <w:rPr>
           <w:lang w:val="bg-BG"/>
@@ -27689,6 +27869,12 @@
         <w:rPr>
           <w:lang w:val="bg-BG"/>
         </w:rPr>
+        <w:sectPr>
+          <w:pgSz w:w="11906" w:h="16838"/>
+          <w:pgMar w:top="1417" w:right="1417" w:bottom="1417" w:left="1417" w:header="708" w:footer="708" w:gutter="0"/>
+          <w:cols w:space="708"/>
+          <w:docGrid w:linePitch="360"/>
+        </w:sectPr>
       </w:pPr>
       <w:bookmarkStart w:id="141" w:name="_Ref454906305"/>
       <w:r>
@@ -27719,6 +27905,262 @@
           <w:lang w:val="bg-BG"/>
         </w:rPr>
         <w:t xml:space="preserve"> Основни състояния на приложението</w:t>
+      </w:r>
+    </w:p>
+    <w:p>
+      <w:pPr>
+        <w:pStyle w:val="Heading1"/>
+        <w:numPr>
+          <w:ilvl w:val="0"/>
+          <w:numId w:val="2"/>
+        </w:numPr>
+        <w:spacing w:before="0" w:after="240"/>
+        <w:rPr>
+          <w:lang w:val="bg-BG"/>
+        </w:rPr>
+      </w:pPr>
+      <w:bookmarkStart w:id="142" w:name="_Toc454975682"/>
+      <w:r>
+        <w:rPr>
+          <w:lang w:val="bg-BG"/>
+        </w:rPr>
+        <w:lastRenderedPageBreak/>
+        <w:t>Ръководство за изпозлване</w:t>
+      </w:r>
+      <w:bookmarkEnd w:id="142"/>
+    </w:p>
+    <w:p>
+      <w:pPr>
+        <w:pStyle w:val="Heading2"/>
+        <w:numPr>
+          <w:ilvl w:val="1"/>
+          <w:numId w:val="2"/>
+        </w:numPr>
+        <w:spacing w:before="0" w:after="240"/>
+        <w:rPr>
+          <w:lang w:val="bg-BG"/>
+        </w:rPr>
+      </w:pPr>
+      <w:bookmarkStart w:id="143" w:name="_Toc454975683"/>
+      <w:r>
+        <w:rPr>
+          <w:lang w:val="bg-BG"/>
+        </w:rPr>
+        <w:t>Ръководство за програмиста</w:t>
+      </w:r>
+      <w:bookmarkEnd w:id="143"/>
+    </w:p>
+    <w:p>
+      <w:pPr>
+        <w:rPr>
+          <w:lang w:val="bg-BG"/>
+        </w:rPr>
+        <w:sectPr>
+          <w:footerReference w:type="default" r:id="rId68"/>
+          <w:pgSz w:w="11906" w:h="16838"/>
+          <w:pgMar w:top="1417" w:right="1417" w:bottom="1417" w:left="1417" w:header="708" w:footer="708" w:gutter="0"/>
+          <w:cols w:space="708"/>
+          <w:docGrid w:linePitch="360"/>
+        </w:sectPr>
+      </w:pPr>
+    </w:p>
+    <w:p>
+      <w:pPr>
+        <w:pStyle w:val="Heading2"/>
+        <w:numPr>
+          <w:ilvl w:val="1"/>
+          <w:numId w:val="2"/>
+        </w:numPr>
+        <w:spacing w:before="0" w:after="240"/>
+        <w:rPr>
+          <w:lang w:val="bg-BG"/>
+        </w:rPr>
+      </w:pPr>
+      <w:r>
+        <w:rPr>
+          <w:lang w:val="bg-BG"/>
+        </w:rPr>
+        <w:lastRenderedPageBreak/>
+        <w:t>Ръководство за потребителя</w:t>
+      </w:r>
+    </w:p>
+    <w:p>
+      <w:pPr>
+        <w:rPr>
+          <w:lang w:val="bg-BG"/>
+        </w:rPr>
+        <w:sectPr>
+          <w:pgSz w:w="11906" w:h="16838"/>
+          <w:pgMar w:top="1417" w:right="1417" w:bottom="1417" w:left="1417" w:header="708" w:footer="708" w:gutter="0"/>
+          <w:cols w:space="708"/>
+          <w:docGrid w:linePitch="360"/>
+        </w:sectPr>
+      </w:pPr>
+    </w:p>
+    <w:p>
+      <w:pPr>
+        <w:pStyle w:val="Heading1"/>
+        <w:numPr>
+          <w:ilvl w:val="0"/>
+          <w:numId w:val="2"/>
+        </w:numPr>
+        <w:spacing w:before="0" w:after="240"/>
+        <w:rPr>
+          <w:lang w:val="bg-BG"/>
+        </w:rPr>
+      </w:pPr>
+      <w:r>
+        <w:rPr>
+          <w:lang w:val="bg-BG"/>
+        </w:rPr>
+        <w:lastRenderedPageBreak/>
+        <w:t>Заключение</w:t>
+      </w:r>
+    </w:p>
+    <w:p>
+      <w:pPr>
+        <w:pStyle w:val="Heading2"/>
+        <w:numPr>
+          <w:ilvl w:val="1"/>
+          <w:numId w:val="2"/>
+        </w:numPr>
+        <w:spacing w:before="0" w:after="240"/>
+        <w:rPr>
+          <w:lang w:val="bg-BG"/>
+        </w:rPr>
+      </w:pPr>
+      <w:r>
+        <w:rPr>
+          <w:lang w:val="bg-BG"/>
+        </w:rPr>
+        <w:t>Тестване</w:t>
+      </w:r>
+    </w:p>
+    <w:p>
+      <w:pPr>
+        <w:pStyle w:val="Heading3"/>
+        <w:numPr>
+          <w:ilvl w:val="2"/>
+          <w:numId w:val="2"/>
+        </w:numPr>
+        <w:spacing w:before="0" w:after="240"/>
+        <w:rPr>
+          <w:lang w:val="bg-BG"/>
+        </w:rPr>
+      </w:pPr>
+      <w:r>
+        <w:rPr>
+          <w:lang w:val="bg-BG"/>
+        </w:rPr>
+        <w:t>Компонентни тестове</w:t>
+      </w:r>
+    </w:p>
+    <w:p>
+      <w:pPr>
+        <w:rPr>
+          <w:lang w:val="bg-BG"/>
+        </w:rPr>
+        <w:sectPr>
+          <w:pgSz w:w="11906" w:h="16838"/>
+          <w:pgMar w:top="1417" w:right="1417" w:bottom="1417" w:left="1417" w:header="708" w:footer="708" w:gutter="0"/>
+          <w:cols w:space="708"/>
+          <w:docGrid w:linePitch="360"/>
+        </w:sectPr>
+      </w:pPr>
+    </w:p>
+    <w:p>
+      <w:pPr>
+        <w:pStyle w:val="Heading3"/>
+        <w:numPr>
+          <w:ilvl w:val="2"/>
+          <w:numId w:val="2"/>
+        </w:numPr>
+        <w:spacing w:before="0" w:after="240"/>
+        <w:rPr>
+          <w:lang w:val="bg-BG"/>
+        </w:rPr>
+        <w:sectPr>
+          <w:pgSz w:w="11906" w:h="16838"/>
+          <w:pgMar w:top="1417" w:right="1417" w:bottom="1417" w:left="1417" w:header="708" w:footer="708" w:gutter="0"/>
+          <w:cols w:space="708"/>
+          <w:docGrid w:linePitch="360"/>
+        </w:sectPr>
+      </w:pPr>
+      <w:r>
+        <w:rPr>
+          <w:lang w:val="bg-BG"/>
+        </w:rPr>
+        <w:lastRenderedPageBreak/>
+        <w:t>Скорост на симулацията</w:t>
+      </w:r>
+    </w:p>
+    <w:p>
+      <w:pPr>
+        <w:pStyle w:val="Heading3"/>
+        <w:numPr>
+          <w:ilvl w:val="2"/>
+          <w:numId w:val="2"/>
+        </w:numPr>
+        <w:rPr>
+          <w:lang w:val="bg-BG"/>
+        </w:rPr>
+      </w:pPr>
+      <w:r>
+        <w:rPr>
+          <w:lang w:val="bg-BG"/>
+        </w:rPr>
+        <w:lastRenderedPageBreak/>
+        <w:t xml:space="preserve">Скорост на </w:t>
+      </w:r>
+      <w:r>
+        <w:t xml:space="preserve">XML </w:t>
+      </w:r>
+      <w:r>
+        <w:rPr>
+          <w:lang w:val="bg-BG"/>
+        </w:rPr>
+        <w:t>пакетирането</w:t>
+      </w:r>
+    </w:p>
+    <w:p>
+      <w:pPr>
+        <w:rPr>
+          <w:lang w:val="bg-BG"/>
+        </w:rPr>
+        <w:sectPr>
+          <w:pgSz w:w="11906" w:h="16838"/>
+          <w:pgMar w:top="1417" w:right="1417" w:bottom="1417" w:left="1417" w:header="708" w:footer="708" w:gutter="0"/>
+          <w:cols w:space="708"/>
+          <w:docGrid w:linePitch="360"/>
+        </w:sectPr>
+      </w:pPr>
+    </w:p>
+    <w:p>
+      <w:pPr>
+        <w:pStyle w:val="Heading3"/>
+        <w:numPr>
+          <w:ilvl w:val="2"/>
+          <w:numId w:val="2"/>
+        </w:numPr>
+        <w:rPr>
+          <w:lang w:val="bg-BG"/>
+        </w:rPr>
+      </w:pPr>
+      <w:r>
+        <w:rPr>
+          <w:lang w:val="bg-BG"/>
+        </w:rPr>
+        <w:lastRenderedPageBreak/>
+        <w:t xml:space="preserve">Размер на </w:t>
+      </w:r>
+      <w:r>
+        <w:t xml:space="preserve">симулационните XML </w:t>
+      </w:r>
+      <w:r>
+        <w:rPr>
+          <w:lang w:val="bg-BG"/>
+        </w:rPr>
+        <w:t>файлове</w:t>
       </w:r>
     </w:p>
     <w:sectPr>
@@ -27770,7 +28212,7 @@
         <w:rPr>
           <w:noProof/>
         </w:rPr>
-        <w:t>4</w:t>
+        <w:t>5</w:t>
       </w:r>
     </w:fldSimple>
   </w:p>
@@ -27803,13 +28245,13 @@
           <w:noProof/>
           <w:lang w:val="bg-BG"/>
         </w:rPr>
-        <w:t>Модел клиент</w:t>
+        <w:t>Представяне на</w:t>
       </w:r>
       <w:r>
         <w:rPr>
           <w:noProof/>
         </w:rPr>
-        <w:t xml:space="preserve"> - сървър</w:t>
+        <w:t xml:space="preserve"> алгебрични изрази</w:t>
       </w:r>
     </w:fldSimple>
     <w:r>
@@ -27820,7 +28262,7 @@
         <w:rPr>
           <w:noProof/>
         </w:rPr>
-        <w:t>9</w:t>
+        <w:t>6</w:t>
       </w:r>
     </w:fldSimple>
   </w:p>
@@ -27875,7 +28317,7 @@
         <w:rPr>
           <w:noProof/>
         </w:rPr>
-        <w:t>14</w:t>
+        <w:t>15</w:t>
       </w:r>
     </w:fldSimple>
   </w:p>
@@ -27918,7 +28360,7 @@
         <w:rPr>
           <w:noProof/>
         </w:rPr>
-        <w:t>18</w:t>
+        <w:t>19</w:t>
       </w:r>
     </w:fldSimple>
   </w:p>
@@ -27975,7 +28417,50 @@
         <w:rPr>
           <w:noProof/>
         </w:rPr>
-        <w:t>50</w:t>
+        <w:t>51</w:t>
+      </w:r>
+    </w:fldSimple>
+  </w:p>
+</w:ftr>
+</file>
+
+<file path=word/footer6.xml><?xml version="1.0" encoding="utf-8"?>
+<w:ftr xmlns:ve="http://schemas.openxmlformats.org/markup-compatibility/2006" xmlns:o="urn:schemas-microsoft-com:office:office" xmlns:r="http://schemas.openxmlformats.org/officeDocument/2006/relationships" xmlns:m="http://schemas.openxmlformats.org/officeDocument/2006/math" xmlns:v="urn:schemas-microsoft-com:vml" xmlns:wp="http://schemas.openxmlformats.org/drawingml/2006/wordprocessingDrawing" xmlns:w10="urn:schemas-microsoft-com:office:word" xmlns:w="http://schemas.openxmlformats.org/wordprocessingml/2006/main" xmlns:wne="http://schemas.microsoft.com/office/word/2006/wordml">
+  <w:p>
+    <w:pPr>
+      <w:pStyle w:val="Footer"/>
+    </w:pPr>
+    <w:fldSimple w:instr=" STYLEREF  &quot;Heading 1&quot;  \* MERGEFORMAT ">
+      <w:r>
+        <w:rPr>
+          <w:noProof/>
+        </w:rPr>
+        <w:t>Заключение</w:t>
+      </w:r>
+    </w:fldSimple>
+    <w:r>
+      <w:rPr>
+        <w:lang w:val="bg-BG"/>
+      </w:rPr>
+      <w:t xml:space="preserve"> - </w:t>
+    </w:r>
+    <w:fldSimple w:instr=" STYLEREF  &quot;Heading 2&quot;  \* MERGEFORMAT ">
+      <w:r>
+        <w:rPr>
+          <w:noProof/>
+        </w:rPr>
+        <w:t>Тестване</w:t>
+      </w:r>
+    </w:fldSimple>
+    <w:r>
+      <w:ptab w:relativeTo="margin" w:alignment="right" w:leader="none"/>
+    </w:r>
+    <w:fldSimple w:instr=" PAGE  \* Arabic  \* MERGEFORMAT ">
+      <w:r>
+        <w:rPr>
+          <w:noProof/>
+        </w:rPr>
+        <w:t>54</w:t>
       </w:r>
     </w:fldSimple>
   </w:p>
@@ -28267,6 +28752,92 @@
     </w:lvl>
   </w:abstractNum>
   <w:abstractNum w:abstractNumId="2">
+    <w:nsid w:val="0F8A5516"/>
+    <w:multiLevelType w:val="hybridMultilevel"/>
+    <w:tmpl w:val="CDD86422"/>
+    <w:lvl w:ilvl="0" w:tplc="0402000F">
+      <w:start w:val="1"/>
+      <w:numFmt w:val="decimal"/>
+      <w:lvlText w:val="%1."/>
+      <w:lvlJc w:val="left"/>
+      <w:pPr>
+        <w:ind w:left="720" w:hanging="360"/>
+      </w:pPr>
+    </w:lvl>
+    <w:lvl w:ilvl="1" w:tplc="04020019" w:tentative="1">
+      <w:start w:val="1"/>
+      <w:numFmt w:val="lowerLetter"/>
+      <w:lvlText w:val="%2."/>
+      <w:lvlJc w:val="left"/>
+      <w:pPr>
+        <w:ind w:left="1440" w:hanging="360"/>
+      </w:pPr>
+    </w:lvl>
+    <w:lvl w:ilvl="2" w:tplc="0402001B" w:tentative="1">
+      <w:start w:val="1"/>
+      <w:numFmt w:val="lowerRoman"/>
+      <w:lvlText w:val="%3."/>
+      <w:lvlJc w:val="right"/>
+      <w:pPr>
+        <w:ind w:left="2160" w:hanging="180"/>
+      </w:pPr>
+    </w:lvl>
+    <w:lvl w:ilvl="3" w:tplc="0402000F" w:tentative="1">
+      <w:start w:val="1"/>
+      <w:numFmt w:val="decimal"/>
+      <w:lvlText w:val="%4."/>
+      <w:lvlJc w:val="left"/>
+      <w:pPr>
+        <w:ind w:left="2880" w:hanging="360"/>
+      </w:pPr>
+    </w:lvl>
+    <w:lvl w:ilvl="4" w:tplc="04020019" w:tentative="1">
+      <w:start w:val="1"/>
+      <w:numFmt w:val="lowerLetter"/>
+      <w:lvlText w:val="%5."/>
+      <w:lvlJc w:val="left"/>
+      <w:pPr>
+        <w:ind w:left="3600" w:hanging="360"/>
+      </w:pPr>
+    </w:lvl>
+    <w:lvl w:ilvl="5" w:tplc="0402001B" w:tentative="1">
+      <w:start w:val="1"/>
+      <w:numFmt w:val="lowerRoman"/>
+      <w:lvlText w:val="%6."/>
+      <w:lvlJc w:val="right"/>
+      <w:pPr>
+        <w:ind w:left="4320" w:hanging="180"/>
+      </w:pPr>
+    </w:lvl>
+    <w:lvl w:ilvl="6" w:tplc="0402000F" w:tentative="1">
+      <w:start w:val="1"/>
+      <w:numFmt w:val="decimal"/>
+      <w:lvlText w:val="%7."/>
+      <w:lvlJc w:val="left"/>
+      <w:pPr>
+        <w:ind w:left="5040" w:hanging="360"/>
+      </w:pPr>
+    </w:lvl>
+    <w:lvl w:ilvl="7" w:tplc="04020019" w:tentative="1">
+      <w:start w:val="1"/>
+      <w:numFmt w:val="lowerLetter"/>
+      <w:lvlText w:val="%8."/>
+      <w:lvlJc w:val="left"/>
+      <w:pPr>
+        <w:ind w:left="5760" w:hanging="360"/>
+      </w:pPr>
+    </w:lvl>
+    <w:lvl w:ilvl="8" w:tplc="0402001B" w:tentative="1">
+      <w:start w:val="1"/>
+      <w:numFmt w:val="lowerRoman"/>
+      <w:lvlText w:val="%9."/>
+      <w:lvlJc w:val="right"/>
+      <w:pPr>
+        <w:ind w:left="6480" w:hanging="180"/>
+      </w:pPr>
+    </w:lvl>
+  </w:abstractNum>
+  <w:abstractNum w:abstractNumId="3">
     <w:nsid w:val="10152DC7"/>
     <w:multiLevelType w:val="hybridMultilevel"/>
     <w:tmpl w:val="5F8E4F6A"/>
@@ -28379,7 +28950,7 @@
       </w:rPr>
     </w:lvl>
   </w:abstractNum>
-  <w:abstractNum w:abstractNumId="3">
+  <w:abstractNum w:abstractNumId="4">
     <w:nsid w:val="18DD7B8D"/>
     <w:multiLevelType w:val="hybridMultilevel"/>
     <w:tmpl w:val="49EC38A6"/>
@@ -28492,7 +29063,7 @@
       </w:rPr>
     </w:lvl>
   </w:abstractNum>
-  <w:abstractNum w:abstractNumId="4">
+  <w:abstractNum w:abstractNumId="5">
     <w:nsid w:val="2988722D"/>
     <w:multiLevelType w:val="hybridMultilevel"/>
     <w:tmpl w:val="10E8FA04"/>
@@ -28605,7 +29176,7 @@
       </w:rPr>
     </w:lvl>
   </w:abstractNum>
-  <w:abstractNum w:abstractNumId="5">
+  <w:abstractNum w:abstractNumId="6">
     <w:nsid w:val="47060545"/>
     <w:multiLevelType w:val="multilevel"/>
     <w:tmpl w:val="0402001F"/>
@@ -28691,7 +29262,7 @@
       </w:pPr>
     </w:lvl>
   </w:abstractNum>
-  <w:abstractNum w:abstractNumId="6">
+  <w:abstractNum w:abstractNumId="7">
     <w:nsid w:val="560668E0"/>
     <w:multiLevelType w:val="hybridMultilevel"/>
     <w:tmpl w:val="2C40E6EE"/>
@@ -28804,7 +29375,7 @@
       </w:rPr>
     </w:lvl>
   </w:abstractNum>
-  <w:abstractNum w:abstractNumId="7">
+  <w:abstractNum w:abstractNumId="8">
     <w:nsid w:val="599A3E75"/>
     <w:multiLevelType w:val="hybridMultilevel"/>
     <w:tmpl w:val="7D408670"/>
@@ -28917,7 +29488,7 @@
       </w:rPr>
     </w:lvl>
   </w:abstractNum>
-  <w:abstractNum w:abstractNumId="8">
+  <w:abstractNum w:abstractNumId="9">
     <w:nsid w:val="59AA2AB5"/>
     <w:multiLevelType w:val="hybridMultilevel"/>
     <w:tmpl w:val="1DA83822"/>
@@ -29030,7 +29601,7 @@
       </w:rPr>
     </w:lvl>
   </w:abstractNum>
-  <w:abstractNum w:abstractNumId="9">
+  <w:abstractNum w:abstractNumId="10">
     <w:nsid w:val="6B683584"/>
     <w:multiLevelType w:val="hybridMultilevel"/>
     <w:tmpl w:val="8DD23CFE"/>
@@ -29143,7 +29714,7 @@
       </w:rPr>
     </w:lvl>
   </w:abstractNum>
-  <w:abstractNum w:abstractNumId="10">
+  <w:abstractNum w:abstractNumId="11">
     <w:nsid w:val="6DA2386D"/>
     <w:multiLevelType w:val="multilevel"/>
     <w:tmpl w:val="0402001F"/>
@@ -29229,7 +29800,7 @@
       </w:pPr>
     </w:lvl>
   </w:abstractNum>
-  <w:abstractNum w:abstractNumId="11">
+  <w:abstractNum w:abstractNumId="12">
     <w:nsid w:val="6FC36A6F"/>
     <w:multiLevelType w:val="hybridMultilevel"/>
     <w:tmpl w:val="CF964BE6"/>
@@ -29342,7 +29913,7 @@
       </w:rPr>
     </w:lvl>
   </w:abstractNum>
-  <w:abstractNum w:abstractNumId="12">
+  <w:abstractNum w:abstractNumId="13">
     <w:nsid w:val="7D2715BA"/>
     <w:multiLevelType w:val="hybridMultilevel"/>
     <w:tmpl w:val="B63E03A8"/>
@@ -29456,43 +30027,46 @@
     </w:lvl>
   </w:abstractNum>
   <w:num w:numId="1">
+    <w:abstractNumId w:val="11"/>
+  </w:num>
+  <w:num w:numId="2">
+    <w:abstractNumId w:val="6"/>
+  </w:num>
+  <w:num w:numId="3">
     <w:abstractNumId w:val="10"/>
   </w:num>
-  <w:num w:numId="2">
+  <w:num w:numId="4">
+    <w:abstractNumId w:val="9"/>
+  </w:num>
+  <w:num w:numId="5">
+    <w:abstractNumId w:val="4"/>
+  </w:num>
+  <w:num w:numId="6">
     <w:abstractNumId w:val="5"/>
   </w:num>
-  <w:num w:numId="3">
-    <w:abstractNumId w:val="9"/>
-  </w:num>
-  <w:num w:numId="4">
-    <w:abstractNumId w:val="8"/>
-  </w:num>
-  <w:num w:numId="5">
+  <w:num w:numId="7">
     <w:abstractNumId w:val="3"/>
-  </w:num>
-  <w:num w:numId="6">
-    <w:abstractNumId w:val="4"/>
-  </w:num>
-  <w:num w:numId="7">
-    <w:abstractNumId w:val="2"/>
   </w:num>
   <w:num w:numId="8">
     <w:abstractNumId w:val="0"/>
   </w:num>
   <w:num w:numId="9">
-    <w:abstractNumId w:val="7"/>
+    <w:abstractNumId w:val="8"/>
   </w:num>
   <w:num w:numId="10">
     <w:abstractNumId w:val="1"/>
   </w:num>
   <w:num w:numId="11">
-    <w:abstractNumId w:val="6"/>
+    <w:abstractNumId w:val="7"/>
   </w:num>
   <w:num w:numId="12">
+    <w:abstractNumId w:val="13"/>
+  </w:num>
+  <w:num w:numId="13">
     <w:abstractNumId w:val="12"/>
   </w:num>
-  <w:num w:numId="13">
-    <w:abstractNumId w:val="11"/>
+  <w:num w:numId="14">
+    <w:abstractNumId w:val="2"/>
   </w:num>
   <w:numIdMacAtCleanup w:val="13"/>
 </w:numbering>
@@ -30702,7 +31276,7 @@
 </file>
 
 <file path=customXml/itemProps1.xml><?xml version="1.0" encoding="utf-8"?>
-<ds:datastoreItem xmlns:ds="http://schemas.openxmlformats.org/officeDocument/2006/customXml" ds:itemID="{0A020ADD-F126-4730-BB82-2C847ECC5276}">
+<ds:datastoreItem xmlns:ds="http://schemas.openxmlformats.org/officeDocument/2006/customXml" ds:itemID="{880D8A00-77E4-460F-B1B0-63587C5FC169}">
   <ds:schemaRefs>
     <ds:schemaRef ds:uri="http://schemas.openxmlformats.org/officeDocument/2006/bibliography"/>
   </ds:schemaRefs>

</xml_diff>

<commit_message>
Performance tests moved, test description added to document
</commit_message>
<xml_diff>
--- a/documentation/src/main/resources/Monte Carlo Simulation Debugger.docx
+++ b/documentation/src/main/resources/Monte Carlo Simulation Debugger.docx
@@ -18110,13 +18110,25 @@
         <w:rPr>
           <w:lang w:val="bg-BG"/>
         </w:rPr>
-        <w:t xml:space="preserve">Интерфейсът на </w:t>
-      </w:r>
-      <w:r>
-        <w:rPr>
-          <w:lang w:val="bg-BG"/>
-        </w:rPr>
-        <w:t>симулационния контекст е създаден за абстракция от реалната му имплементация.</w:t>
+        <w:t xml:space="preserve">Интерфейсът </w:t>
+      </w:r>
+      <w:r>
+        <w:rPr>
+          <w:lang w:val="bg-BG"/>
+        </w:rPr>
+        <w:t xml:space="preserve">е създаден за </w:t>
+      </w:r>
+      <w:r>
+        <w:rPr>
+          <w:lang w:val="bg-BG"/>
+        </w:rPr>
+        <w:t>скриване на реалната имплементация на контекст</w:t>
+      </w:r>
+      <w:r>
+        <w:rPr>
+          <w:lang w:val="bg-BG"/>
+        </w:rPr>
+        <w:t>.</w:t>
       </w:r>
       <w:proofErr w:type="gramEnd"/>
       <w:r>
@@ -20372,6 +20384,7 @@
         </w:rPr>
       </w:pPr>
       <w:bookmarkStart w:id="90" w:name="_Toc454975661"/>
+      <w:bookmarkStart w:id="91" w:name="_Ref455000599"/>
       <w:r>
         <w:rPr>
           <w:lang w:val="bg-BG"/>
@@ -20380,6 +20393,7 @@
         <w:t>Еднонишков симулационен мениджър</w:t>
       </w:r>
       <w:bookmarkEnd w:id="90"/>
+      <w:bookmarkEnd w:id="91"/>
     </w:p>
     <w:p>
       <w:pPr>
@@ -20563,7 +20577,7 @@
           <w:docGrid w:linePitch="360"/>
         </w:sectPr>
       </w:pPr>
-      <w:bookmarkStart w:id="91" w:name="_Ref454818013"/>
+      <w:bookmarkStart w:id="92" w:name="_Ref454818013"/>
       <w:r>
         <w:t xml:space="preserve">Фигура </w:t>
       </w:r>
@@ -20586,7 +20600,7 @@
           <w:t>9</w:t>
         </w:r>
       </w:fldSimple>
-      <w:bookmarkEnd w:id="91"/>
+      <w:bookmarkEnd w:id="92"/>
       <w:r>
         <w:rPr>
           <w:lang w:val="bg-BG"/>
@@ -20606,7 +20620,8 @@
           <w:lang w:val="bg-BG"/>
         </w:rPr>
       </w:pPr>
-      <w:bookmarkStart w:id="92" w:name="_Toc454975662"/>
+      <w:bookmarkStart w:id="93" w:name="_Toc454975662"/>
+      <w:bookmarkStart w:id="94" w:name="_Ref455000582"/>
       <w:r>
         <w:rPr>
           <w:lang w:val="bg-BG"/>
@@ -20614,7 +20629,8 @@
         <w:lastRenderedPageBreak/>
         <w:t>Паралелен симулационен мениджър</w:t>
       </w:r>
-      <w:bookmarkEnd w:id="92"/>
+      <w:bookmarkEnd w:id="93"/>
+      <w:bookmarkEnd w:id="94"/>
     </w:p>
     <w:p>
       <w:pPr>
@@ -20843,7 +20859,7 @@
           <w:docGrid w:linePitch="360"/>
         </w:sectPr>
       </w:pPr>
-      <w:bookmarkStart w:id="93" w:name="_Ref454818861"/>
+      <w:bookmarkStart w:id="95" w:name="_Ref454818861"/>
       <w:r>
         <w:t xml:space="preserve">Фигура </w:t>
       </w:r>
@@ -20866,7 +20882,7 @@
           <w:t>10</w:t>
         </w:r>
       </w:fldSimple>
-      <w:bookmarkEnd w:id="93"/>
+      <w:bookmarkEnd w:id="95"/>
       <w:r>
         <w:rPr>
           <w:lang w:val="bg-BG"/>
@@ -20886,8 +20902,8 @@
           <w:lang w:val="bg-BG"/>
         </w:rPr>
       </w:pPr>
-      <w:bookmarkStart w:id="94" w:name="_Ref454904918"/>
-      <w:bookmarkStart w:id="95" w:name="_Toc454975663"/>
+      <w:bookmarkStart w:id="96" w:name="_Ref454904918"/>
+      <w:bookmarkStart w:id="97" w:name="_Toc454975663"/>
       <w:r>
         <w:rPr>
           <w:lang w:val="bg-BG"/>
@@ -20904,8 +20920,8 @@
         </w:rPr>
         <w:t>услуга</w:t>
       </w:r>
-      <w:bookmarkEnd w:id="94"/>
-      <w:bookmarkEnd w:id="95"/>
+      <w:bookmarkEnd w:id="96"/>
+      <w:bookmarkEnd w:id="97"/>
     </w:p>
     <w:p>
       <w:pPr>
@@ -21113,7 +21129,7 @@
           <w:lang w:val="bg-BG"/>
         </w:rPr>
       </w:pPr>
-      <w:bookmarkStart w:id="96" w:name="_Ref454810474"/>
+      <w:bookmarkStart w:id="98" w:name="_Ref454810474"/>
       <w:r>
         <w:t xml:space="preserve">Фигура </w:t>
       </w:r>
@@ -21136,7 +21152,7 @@
           <w:t>11</w:t>
         </w:r>
       </w:fldSimple>
-      <w:bookmarkEnd w:id="96"/>
+      <w:bookmarkEnd w:id="98"/>
       <w:r>
         <w:t xml:space="preserve"> </w:t>
       </w:r>
@@ -21482,7 +21498,7 @@
           <w:lang w:val="bg-BG"/>
         </w:rPr>
       </w:pPr>
-      <w:bookmarkStart w:id="97" w:name="_Ref454811628"/>
+      <w:bookmarkStart w:id="99" w:name="_Ref454811628"/>
       <w:r>
         <w:t xml:space="preserve">Фигура </w:t>
       </w:r>
@@ -21505,7 +21521,7 @@
           <w:t>12</w:t>
         </w:r>
       </w:fldSimple>
-      <w:bookmarkEnd w:id="97"/>
+      <w:bookmarkEnd w:id="99"/>
       <w:r>
         <w:rPr>
           <w:lang w:val="bg-BG"/>
@@ -21595,7 +21611,7 @@
           <w:lang w:val="bg-BG"/>
         </w:rPr>
       </w:pPr>
-      <w:bookmarkStart w:id="98" w:name="_Toc454975664"/>
+      <w:bookmarkStart w:id="100" w:name="_Toc454975664"/>
       <w:r>
         <w:rPr>
           <w:lang w:val="bg-BG"/>
@@ -21603,7 +21619,7 @@
         <w:lastRenderedPageBreak/>
         <w:t>Клиентски модул</w:t>
       </w:r>
-      <w:bookmarkEnd w:id="98"/>
+      <w:bookmarkEnd w:id="100"/>
     </w:p>
     <w:p>
       <w:pPr>
@@ -21617,14 +21633,14 @@
           <w:lang w:val="bg-BG"/>
         </w:rPr>
       </w:pPr>
-      <w:bookmarkStart w:id="99" w:name="_Toc454975665"/>
+      <w:bookmarkStart w:id="101" w:name="_Toc454975665"/>
       <w:r>
         <w:rPr>
           <w:lang w:val="bg-BG"/>
         </w:rPr>
         <w:t>Карта на графичния интерфейс</w:t>
       </w:r>
-      <w:bookmarkEnd w:id="99"/>
+      <w:bookmarkEnd w:id="101"/>
     </w:p>
     <w:p>
       <w:pPr>
@@ -21813,7 +21829,7 @@
           <w:lang w:val="bg-BG"/>
         </w:rPr>
       </w:pPr>
-      <w:bookmarkStart w:id="100" w:name="_Ref454831262"/>
+      <w:bookmarkStart w:id="102" w:name="_Ref454831262"/>
       <w:r>
         <w:t xml:space="preserve">Фигура </w:t>
       </w:r>
@@ -21836,7 +21852,7 @@
           <w:t>1</w:t>
         </w:r>
       </w:fldSimple>
-      <w:bookmarkEnd w:id="100"/>
+      <w:bookmarkEnd w:id="102"/>
       <w:r>
         <w:rPr>
           <w:lang w:val="bg-BG"/>
@@ -21856,16 +21872,16 @@
           <w:lang w:val="bg-BG"/>
         </w:rPr>
       </w:pPr>
-      <w:bookmarkStart w:id="101" w:name="_Ref454834468"/>
-      <w:bookmarkStart w:id="102" w:name="_Toc454975666"/>
+      <w:bookmarkStart w:id="103" w:name="_Ref454834468"/>
+      <w:bookmarkStart w:id="104" w:name="_Toc454975666"/>
       <w:r>
         <w:rPr>
           <w:lang w:val="bg-BG"/>
         </w:rPr>
         <w:t>Дебъгван възел</w:t>
       </w:r>
-      <w:bookmarkEnd w:id="101"/>
-      <w:bookmarkEnd w:id="102"/>
+      <w:bookmarkEnd w:id="103"/>
+      <w:bookmarkEnd w:id="104"/>
     </w:p>
     <w:p>
       <w:pPr>
@@ -22020,7 +22036,7 @@
           <w:docGrid w:linePitch="360"/>
         </w:sectPr>
       </w:pPr>
-      <w:bookmarkStart w:id="103" w:name="_Ref454832282"/>
+      <w:bookmarkStart w:id="105" w:name="_Ref454832282"/>
       <w:r>
         <w:t xml:space="preserve">Фигура </w:t>
       </w:r>
@@ -22043,7 +22059,7 @@
           <w:t>2</w:t>
         </w:r>
       </w:fldSimple>
-      <w:bookmarkEnd w:id="103"/>
+      <w:bookmarkEnd w:id="105"/>
       <w:r>
         <w:t xml:space="preserve"> </w:t>
       </w:r>
@@ -22066,8 +22082,8 @@
           <w:lang w:val="bg-BG"/>
         </w:rPr>
       </w:pPr>
-      <w:bookmarkStart w:id="104" w:name="_Ref454836471"/>
-      <w:bookmarkStart w:id="105" w:name="_Toc454975667"/>
+      <w:bookmarkStart w:id="106" w:name="_Ref454836471"/>
+      <w:bookmarkStart w:id="107" w:name="_Toc454975667"/>
       <w:r>
         <w:rPr>
           <w:lang w:val="bg-BG"/>
@@ -22075,8 +22091,8 @@
         <w:lastRenderedPageBreak/>
         <w:t>Възлова статистика</w:t>
       </w:r>
-      <w:bookmarkEnd w:id="104"/>
-      <w:bookmarkEnd w:id="105"/>
+      <w:bookmarkEnd w:id="106"/>
+      <w:bookmarkEnd w:id="107"/>
     </w:p>
     <w:p>
       <w:pPr>
@@ -22284,7 +22300,7 @@
           <w:lang w:val="bg-BG"/>
         </w:rPr>
       </w:pPr>
-      <w:bookmarkStart w:id="106" w:name="_Ref454833151"/>
+      <w:bookmarkStart w:id="108" w:name="_Ref454833151"/>
       <w:r>
         <w:t xml:space="preserve">Фигура </w:t>
       </w:r>
@@ -22307,7 +22323,7 @@
           <w:t>3</w:t>
         </w:r>
       </w:fldSimple>
-      <w:bookmarkEnd w:id="106"/>
+      <w:bookmarkEnd w:id="108"/>
       <w:r>
         <w:t xml:space="preserve"> </w:t>
       </w:r>
@@ -22343,8 +22359,8 @@
           <w:lang w:val="bg-BG"/>
         </w:rPr>
       </w:pPr>
-      <w:bookmarkStart w:id="107" w:name="_Ref454836566"/>
-      <w:bookmarkStart w:id="108" w:name="_Toc454975668"/>
+      <w:bookmarkStart w:id="109" w:name="_Ref454836566"/>
+      <w:bookmarkStart w:id="110" w:name="_Toc454975668"/>
       <w:r>
         <w:rPr>
           <w:lang w:val="bg-BG"/>
@@ -22357,8 +22373,8 @@
         </w:rPr>
         <w:t xml:space="preserve"> за визуализация</w:t>
       </w:r>
-      <w:bookmarkEnd w:id="107"/>
-      <w:bookmarkEnd w:id="108"/>
+      <w:bookmarkEnd w:id="109"/>
+      <w:bookmarkEnd w:id="110"/>
     </w:p>
     <w:p>
       <w:pPr>
@@ -22663,8 +22679,8 @@
           <w:lang w:val="bg-BG"/>
         </w:rPr>
       </w:pPr>
-      <w:bookmarkStart w:id="109" w:name="_Ref454888349"/>
-      <w:bookmarkStart w:id="110" w:name="_Toc454975669"/>
+      <w:bookmarkStart w:id="111" w:name="_Ref454888349"/>
+      <w:bookmarkStart w:id="112" w:name="_Toc454975669"/>
       <w:r>
         <w:rPr>
           <w:lang w:val="bg-BG"/>
@@ -22672,8 +22688,8 @@
         <w:lastRenderedPageBreak/>
         <w:t>Контекст на дебъгване</w:t>
       </w:r>
-      <w:bookmarkEnd w:id="109"/>
-      <w:bookmarkEnd w:id="110"/>
+      <w:bookmarkEnd w:id="111"/>
+      <w:bookmarkEnd w:id="112"/>
     </w:p>
     <w:p>
       <w:pPr>
@@ -23293,7 +23309,7 @@
           <w:docGrid w:linePitch="360"/>
         </w:sectPr>
       </w:pPr>
-      <w:bookmarkStart w:id="111" w:name="_Ref454836825"/>
+      <w:bookmarkStart w:id="113" w:name="_Ref454836825"/>
       <w:r>
         <w:t xml:space="preserve">Фигура </w:t>
       </w:r>
@@ -23316,7 +23332,7 @@
           <w:t>4</w:t>
         </w:r>
       </w:fldSimple>
-      <w:bookmarkEnd w:id="111"/>
+      <w:bookmarkEnd w:id="113"/>
       <w:r>
         <w:rPr>
           <w:lang w:val="bg-BG"/>
@@ -23336,8 +23352,8 @@
           <w:lang w:val="bg-BG"/>
         </w:rPr>
       </w:pPr>
-      <w:bookmarkStart w:id="112" w:name="_Ref454887681"/>
-      <w:bookmarkStart w:id="113" w:name="_Toc454975670"/>
+      <w:bookmarkStart w:id="114" w:name="_Ref454887681"/>
+      <w:bookmarkStart w:id="115" w:name="_Toc454975670"/>
       <w:r>
         <w:rPr>
           <w:lang w:val="bg-BG"/>
@@ -23351,8 +23367,8 @@
         </w:rPr>
         <w:t xml:space="preserve"> за възлова статистика</w:t>
       </w:r>
-      <w:bookmarkEnd w:id="112"/>
-      <w:bookmarkEnd w:id="113"/>
+      <w:bookmarkEnd w:id="114"/>
+      <w:bookmarkEnd w:id="115"/>
     </w:p>
     <w:p>
       <w:pPr>
@@ -23610,7 +23626,7 @@
           <w:lang w:val="bg-BG"/>
         </w:rPr>
       </w:pPr>
-      <w:bookmarkStart w:id="114" w:name="_Ref454882097"/>
+      <w:bookmarkStart w:id="116" w:name="_Ref454882097"/>
       <w:r>
         <w:t xml:space="preserve">Фигура </w:t>
       </w:r>
@@ -23633,7 +23649,7 @@
           <w:t>5</w:t>
         </w:r>
       </w:fldSimple>
-      <w:bookmarkEnd w:id="114"/>
+      <w:bookmarkEnd w:id="116"/>
       <w:r>
         <w:rPr>
           <w:lang w:val="bg-BG"/>
@@ -23715,7 +23731,7 @@
           <w:docGrid w:linePitch="360"/>
         </w:sectPr>
       </w:pPr>
-      <w:bookmarkStart w:id="115" w:name="_Ref454882204"/>
+      <w:bookmarkStart w:id="117" w:name="_Ref454882204"/>
       <w:r>
         <w:t xml:space="preserve">Фигура </w:t>
       </w:r>
@@ -23738,7 +23754,7 @@
           <w:t>6</w:t>
         </w:r>
       </w:fldSimple>
-      <w:bookmarkEnd w:id="115"/>
+      <w:bookmarkEnd w:id="117"/>
       <w:r>
         <w:rPr>
           <w:lang w:val="bg-BG"/>
@@ -23782,8 +23798,8 @@
           <w:lang w:val="bg-BG"/>
         </w:rPr>
       </w:pPr>
-      <w:bookmarkStart w:id="116" w:name="_Ref454901011"/>
-      <w:bookmarkStart w:id="117" w:name="_Toc454975671"/>
+      <w:bookmarkStart w:id="118" w:name="_Ref454901011"/>
+      <w:bookmarkStart w:id="119" w:name="_Toc454975671"/>
       <w:r>
         <w:rPr>
           <w:lang w:val="bg-BG"/>
@@ -23791,8 +23807,8 @@
         <w:lastRenderedPageBreak/>
         <w:t>Изглед за дебъгване</w:t>
       </w:r>
-      <w:bookmarkEnd w:id="116"/>
-      <w:bookmarkEnd w:id="117"/>
+      <w:bookmarkEnd w:id="118"/>
+      <w:bookmarkEnd w:id="119"/>
     </w:p>
     <w:p>
       <w:pPr>
@@ -24002,7 +24018,7 @@
           <w:lang w:val="bg-BG"/>
         </w:rPr>
       </w:pPr>
-      <w:bookmarkStart w:id="118" w:name="_Ref454885931"/>
+      <w:bookmarkStart w:id="120" w:name="_Ref454885931"/>
       <w:r>
         <w:t xml:space="preserve">Фигура </w:t>
       </w:r>
@@ -24025,7 +24041,7 @@
           <w:t>7</w:t>
         </w:r>
       </w:fldSimple>
-      <w:bookmarkEnd w:id="118"/>
+      <w:bookmarkEnd w:id="120"/>
       <w:r>
         <w:rPr>
           <w:lang w:val="bg-BG"/>
@@ -24221,7 +24237,7 @@
           <w:docGrid w:linePitch="360"/>
         </w:sectPr>
       </w:pPr>
-      <w:bookmarkStart w:id="119" w:name="_Ref454887477"/>
+      <w:bookmarkStart w:id="121" w:name="_Ref454887477"/>
       <w:r>
         <w:t xml:space="preserve">Фигура </w:t>
       </w:r>
@@ -24244,7 +24260,7 @@
           <w:t>8</w:t>
         </w:r>
       </w:fldSimple>
-      <w:bookmarkEnd w:id="119"/>
+      <w:bookmarkEnd w:id="121"/>
       <w:r>
         <w:rPr>
           <w:lang w:val="bg-BG"/>
@@ -24264,7 +24280,7 @@
           <w:lang w:val="bg-BG"/>
         </w:rPr>
       </w:pPr>
-      <w:bookmarkStart w:id="120" w:name="_Toc454975672"/>
+      <w:bookmarkStart w:id="122" w:name="_Toc454975672"/>
       <w:r>
         <w:rPr>
           <w:lang w:val="bg-BG"/>
@@ -24272,7 +24288,7 @@
         <w:lastRenderedPageBreak/>
         <w:t>Възлови визуализатори</w:t>
       </w:r>
-      <w:bookmarkEnd w:id="120"/>
+      <w:bookmarkEnd w:id="122"/>
     </w:p>
     <w:p>
       <w:pPr>
@@ -24504,7 +24520,7 @@
           <w:lang w:val="bg-BG"/>
         </w:rPr>
       </w:pPr>
-      <w:bookmarkStart w:id="121" w:name="_Toc454975673"/>
+      <w:bookmarkStart w:id="123" w:name="_Toc454975673"/>
       <w:r>
         <w:rPr>
           <w:lang w:val="bg-BG"/>
@@ -24512,7 +24528,7 @@
         <w:lastRenderedPageBreak/>
         <w:t>Контролер на възловата селекция</w:t>
       </w:r>
-      <w:bookmarkEnd w:id="121"/>
+      <w:bookmarkEnd w:id="123"/>
     </w:p>
     <w:p>
       <w:pPr>
@@ -24655,14 +24671,14 @@
           <w:lang w:val="bg-BG"/>
         </w:rPr>
       </w:pPr>
-      <w:bookmarkStart w:id="122" w:name="_Toc454975674"/>
+      <w:bookmarkStart w:id="124" w:name="_Toc454975674"/>
       <w:r>
         <w:rPr>
           <w:lang w:val="bg-BG"/>
         </w:rPr>
         <w:t>Абстрактен дебъг контролер</w:t>
       </w:r>
-      <w:bookmarkEnd w:id="122"/>
+      <w:bookmarkEnd w:id="124"/>
     </w:p>
     <w:p>
       <w:pPr>
@@ -24956,7 +24972,7 @@
           <w:lang w:val="bg-BG"/>
         </w:rPr>
       </w:pPr>
-      <w:bookmarkStart w:id="123" w:name="_Ref454898036"/>
+      <w:bookmarkStart w:id="125" w:name="_Ref454898036"/>
       <w:r>
         <w:t xml:space="preserve">Фигура </w:t>
       </w:r>
@@ -24979,7 +24995,7 @@
           <w:t>10</w:t>
         </w:r>
       </w:fldSimple>
-      <w:bookmarkEnd w:id="123"/>
+      <w:bookmarkEnd w:id="125"/>
       <w:r>
         <w:rPr>
           <w:lang w:val="bg-BG"/>
@@ -24999,7 +25015,7 @@
           <w:lang w:val="bg-BG"/>
         </w:rPr>
       </w:pPr>
-      <w:bookmarkStart w:id="124" w:name="_Toc454975675"/>
+      <w:bookmarkStart w:id="126" w:name="_Toc454975675"/>
       <w:r>
         <w:rPr>
           <w:lang w:val="bg-BG"/>
@@ -25010,7 +25026,7 @@
       <w:r>
         <w:t>(Step into)</w:t>
       </w:r>
-      <w:bookmarkEnd w:id="124"/>
+      <w:bookmarkEnd w:id="126"/>
     </w:p>
     <w:p>
       <w:pPr>
@@ -25134,7 +25150,7 @@
           <w:lang w:val="bg-BG"/>
         </w:rPr>
       </w:pPr>
-      <w:bookmarkStart w:id="125" w:name="_Ref454898276"/>
+      <w:bookmarkStart w:id="127" w:name="_Ref454898276"/>
       <w:r>
         <w:t xml:space="preserve">Фигура </w:t>
       </w:r>
@@ -25157,7 +25173,7 @@
           <w:t>11</w:t>
         </w:r>
       </w:fldSimple>
-      <w:bookmarkEnd w:id="125"/>
+      <w:bookmarkEnd w:id="127"/>
       <w:r>
         <w:rPr>
           <w:lang w:val="bg-BG"/>
@@ -25181,7 +25197,7 @@
         </w:numPr>
         <w:spacing w:before="0" w:after="240"/>
       </w:pPr>
-      <w:bookmarkStart w:id="126" w:name="_Toc454975676"/>
+      <w:bookmarkStart w:id="128" w:name="_Toc454975676"/>
       <w:r>
         <w:rPr>
           <w:lang w:val="bg-BG"/>
@@ -25197,7 +25213,7 @@
         </w:rPr>
         <w:t>)</w:t>
       </w:r>
-      <w:bookmarkEnd w:id="126"/>
+      <w:bookmarkEnd w:id="128"/>
     </w:p>
     <w:p>
       <w:pPr>
@@ -25377,7 +25393,7 @@
           <w:docGrid w:linePitch="360"/>
         </w:sectPr>
       </w:pPr>
-      <w:bookmarkStart w:id="127" w:name="_Ref454898504"/>
+      <w:bookmarkStart w:id="129" w:name="_Ref454898504"/>
       <w:r>
         <w:t xml:space="preserve">Фигура </w:t>
       </w:r>
@@ -25400,7 +25416,7 @@
           <w:t>12</w:t>
         </w:r>
       </w:fldSimple>
-      <w:bookmarkEnd w:id="127"/>
+      <w:bookmarkEnd w:id="129"/>
       <w:r>
         <w:rPr>
           <w:lang w:val="bg-BG"/>
@@ -25417,7 +25433,7 @@
         </w:numPr>
         <w:spacing w:before="0" w:after="240"/>
       </w:pPr>
-      <w:bookmarkStart w:id="128" w:name="_Toc454975677"/>
+      <w:bookmarkStart w:id="130" w:name="_Toc454975677"/>
       <w:r>
         <w:rPr>
           <w:lang w:val="bg-BG"/>
@@ -25428,7 +25444,7 @@
       <w:r>
         <w:t>(Step out)</w:t>
       </w:r>
-      <w:bookmarkEnd w:id="128"/>
+      <w:bookmarkEnd w:id="130"/>
     </w:p>
     <w:p>
       <w:pPr>
@@ -25629,7 +25645,7 @@
           <w:lang w:val="bg-BG"/>
         </w:rPr>
       </w:pPr>
-      <w:bookmarkStart w:id="129" w:name="_Ref454898699"/>
+      <w:bookmarkStart w:id="131" w:name="_Ref454898699"/>
       <w:r>
         <w:t xml:space="preserve">Фигура </w:t>
       </w:r>
@@ -25652,7 +25668,7 @@
           <w:t>13</w:t>
         </w:r>
       </w:fldSimple>
-      <w:bookmarkEnd w:id="129"/>
+      <w:bookmarkEnd w:id="131"/>
       <w:r>
         <w:rPr>
           <w:lang w:val="bg-BG"/>
@@ -25676,8 +25692,8 @@
         </w:numPr>
         <w:spacing w:before="0" w:after="240"/>
       </w:pPr>
-      <w:bookmarkStart w:id="130" w:name="_Ref454900906"/>
-      <w:bookmarkStart w:id="131" w:name="_Toc454975678"/>
+      <w:bookmarkStart w:id="132" w:name="_Ref454900906"/>
+      <w:bookmarkStart w:id="133" w:name="_Toc454975678"/>
       <w:r>
         <w:rPr>
           <w:lang w:val="bg-BG"/>
@@ -25690,8 +25706,8 @@
       <w:r>
         <w:t>eset)</w:t>
       </w:r>
-      <w:bookmarkEnd w:id="130"/>
-      <w:bookmarkEnd w:id="131"/>
+      <w:bookmarkEnd w:id="132"/>
+      <w:bookmarkEnd w:id="133"/>
     </w:p>
     <w:p>
       <w:pPr>
@@ -25821,7 +25837,7 @@
           <w:docGrid w:linePitch="360"/>
         </w:sectPr>
       </w:pPr>
-      <w:bookmarkStart w:id="132" w:name="_Ref454899091"/>
+      <w:bookmarkStart w:id="134" w:name="_Ref454899091"/>
       <w:r>
         <w:t xml:space="preserve">Фигура </w:t>
       </w:r>
@@ -25844,7 +25860,7 @@
           <w:t>14</w:t>
         </w:r>
       </w:fldSimple>
-      <w:bookmarkEnd w:id="132"/>
+      <w:bookmarkEnd w:id="134"/>
       <w:r>
         <w:rPr>
           <w:lang w:val="bg-BG"/>
@@ -25876,7 +25892,7 @@
           <w:docGrid w:linePitch="360"/>
         </w:sectPr>
       </w:pPr>
-      <w:bookmarkStart w:id="133" w:name="_Toc454975679"/>
+      <w:bookmarkStart w:id="135" w:name="_Toc454975679"/>
       <w:r>
         <w:rPr>
           <w:lang w:val="bg-BG"/>
@@ -25884,7 +25900,7 @@
         <w:lastRenderedPageBreak/>
         <w:t>Изглед за избор на симулационен цикъл</w:t>
       </w:r>
-      <w:bookmarkEnd w:id="133"/>
+      <w:bookmarkEnd w:id="135"/>
     </w:p>
     <w:p>
       <w:pPr>
@@ -26267,7 +26283,7 @@
           <w:docGrid w:linePitch="360"/>
         </w:sectPr>
       </w:pPr>
-      <w:bookmarkStart w:id="134" w:name="_Ref454901155"/>
+      <w:bookmarkStart w:id="136" w:name="_Ref454901155"/>
       <w:r>
         <w:t xml:space="preserve">Фигура </w:t>
       </w:r>
@@ -26290,7 +26306,7 @@
           <w:t>15</w:t>
         </w:r>
       </w:fldSimple>
-      <w:bookmarkEnd w:id="134"/>
+      <w:bookmarkEnd w:id="136"/>
       <w:r>
         <w:rPr>
           <w:lang w:val="bg-BG"/>
@@ -26361,7 +26377,7 @@
           <w:docGrid w:linePitch="360"/>
         </w:sectPr>
       </w:pPr>
-      <w:bookmarkStart w:id="135" w:name="_Ref454901085"/>
+      <w:bookmarkStart w:id="137" w:name="_Ref454901085"/>
       <w:r>
         <w:t xml:space="preserve">Фигура </w:t>
       </w:r>
@@ -26384,7 +26400,7 @@
           <w:t>16</w:t>
         </w:r>
       </w:fldSimple>
-      <w:bookmarkEnd w:id="135"/>
+      <w:bookmarkEnd w:id="137"/>
       <w:r>
         <w:rPr>
           <w:lang w:val="bg-BG"/>
@@ -26404,7 +26420,7 @@
           <w:lang w:val="bg-BG"/>
         </w:rPr>
       </w:pPr>
-      <w:bookmarkStart w:id="136" w:name="_Toc454975680"/>
+      <w:bookmarkStart w:id="138" w:name="_Toc454975680"/>
       <w:r>
         <w:rPr>
           <w:lang w:val="bg-BG"/>
@@ -26412,7 +26428,7 @@
         <w:lastRenderedPageBreak/>
         <w:t>Основно меню</w:t>
       </w:r>
-      <w:bookmarkEnd w:id="136"/>
+      <w:bookmarkEnd w:id="138"/>
     </w:p>
     <w:p>
       <w:pPr>
@@ -26759,7 +26775,7 @@
           <w:lang w:val="bg-BG"/>
         </w:rPr>
       </w:pPr>
-      <w:bookmarkStart w:id="137" w:name="_Ref454902848"/>
+      <w:bookmarkStart w:id="139" w:name="_Ref454902848"/>
       <w:r>
         <w:t xml:space="preserve">Фигура </w:t>
       </w:r>
@@ -26782,7 +26798,7 @@
           <w:t>17</w:t>
         </w:r>
       </w:fldSimple>
-      <w:bookmarkEnd w:id="137"/>
+      <w:bookmarkEnd w:id="139"/>
       <w:r>
         <w:rPr>
           <w:lang w:val="bg-BG"/>
@@ -27376,7 +27392,7 @@
           <w:docGrid w:linePitch="360"/>
         </w:sectPr>
       </w:pPr>
-      <w:bookmarkStart w:id="138" w:name="_Ref454904838"/>
+      <w:bookmarkStart w:id="140" w:name="_Ref454904838"/>
       <w:r>
         <w:t xml:space="preserve">Фигура </w:t>
       </w:r>
@@ -27399,7 +27415,7 @@
           <w:t>18</w:t>
         </w:r>
       </w:fldSimple>
-      <w:bookmarkEnd w:id="138"/>
+      <w:bookmarkEnd w:id="140"/>
       <w:r>
         <w:rPr>
           <w:lang w:val="bg-BG"/>
@@ -27419,7 +27435,7 @@
           <w:lang w:val="bg-BG"/>
         </w:rPr>
       </w:pPr>
-      <w:bookmarkStart w:id="139" w:name="_Toc454975681"/>
+      <w:bookmarkStart w:id="141" w:name="_Toc454975681"/>
       <w:r>
         <w:rPr>
           <w:lang w:val="bg-BG"/>
@@ -27427,7 +27443,7 @@
         <w:lastRenderedPageBreak/>
         <w:t>Симулационна рамка и основни състояния</w:t>
       </w:r>
-      <w:bookmarkEnd w:id="139"/>
+      <w:bookmarkEnd w:id="141"/>
     </w:p>
     <w:p>
       <w:pPr>
@@ -27592,7 +27608,7 @@
           <w:lang w:val="bg-BG"/>
         </w:rPr>
       </w:pPr>
-      <w:bookmarkStart w:id="140" w:name="_Ref454906816"/>
+      <w:bookmarkStart w:id="142" w:name="_Ref454906816"/>
       <w:r>
         <w:t xml:space="preserve">Фигура </w:t>
       </w:r>
@@ -27615,7 +27631,7 @@
           <w:t>19</w:t>
         </w:r>
       </w:fldSimple>
-      <w:bookmarkEnd w:id="140"/>
+      <w:bookmarkEnd w:id="142"/>
       <w:r>
         <w:rPr>
           <w:lang w:val="bg-BG"/>
@@ -27876,7 +27892,7 @@
           <w:docGrid w:linePitch="360"/>
         </w:sectPr>
       </w:pPr>
-      <w:bookmarkStart w:id="141" w:name="_Ref454906305"/>
+      <w:bookmarkStart w:id="143" w:name="_Ref454906305"/>
       <w:r>
         <w:t xml:space="preserve">Фигура </w:t>
       </w:r>
@@ -27899,7 +27915,7 @@
           <w:t>20</w:t>
         </w:r>
       </w:fldSimple>
-      <w:bookmarkEnd w:id="141"/>
+      <w:bookmarkEnd w:id="143"/>
       <w:r>
         <w:rPr>
           <w:lang w:val="bg-BG"/>
@@ -27919,7 +27935,7 @@
           <w:lang w:val="bg-BG"/>
         </w:rPr>
       </w:pPr>
-      <w:bookmarkStart w:id="142" w:name="_Toc454975682"/>
+      <w:bookmarkStart w:id="144" w:name="_Toc454975682"/>
       <w:r>
         <w:rPr>
           <w:lang w:val="bg-BG"/>
@@ -27927,7 +27943,7 @@
         <w:lastRenderedPageBreak/>
         <w:t>Ръководство за изпозлване</w:t>
       </w:r>
-      <w:bookmarkEnd w:id="142"/>
+      <w:bookmarkEnd w:id="144"/>
     </w:p>
     <w:p>
       <w:pPr>
@@ -27941,14 +27957,14 @@
           <w:lang w:val="bg-BG"/>
         </w:rPr>
       </w:pPr>
-      <w:bookmarkStart w:id="143" w:name="_Toc454975683"/>
+      <w:bookmarkStart w:id="145" w:name="_Toc454975683"/>
       <w:r>
         <w:rPr>
           <w:lang w:val="bg-BG"/>
         </w:rPr>
         <w:t>Ръководство за програмиста</w:t>
       </w:r>
-      <w:bookmarkEnd w:id="143"/>
+      <w:bookmarkEnd w:id="145"/>
     </w:p>
     <w:p>
       <w:pPr>
@@ -28052,8 +28068,484 @@
         <w:rPr>
           <w:lang w:val="bg-BG"/>
         </w:rPr>
-        <w:t>Компонентни тестове</w:t>
-      </w:r>
+        <w:t>Компонентни и интеграционни тестове</w:t>
+      </w:r>
+    </w:p>
+    <w:p>
+      <w:pPr>
+        <w:pStyle w:val="ListParagraph"/>
+        <w:numPr>
+          <w:ilvl w:val="0"/>
+          <w:numId w:val="15"/>
+        </w:numPr>
+        <w:rPr>
+          <w:lang w:val="bg-BG"/>
+        </w:rPr>
+      </w:pPr>
+      <w:r>
+        <w:rPr>
+          <w:lang w:val="bg-BG"/>
+        </w:rPr>
+        <w:t>Проверка на правилното</w:t>
+      </w:r>
+      <w:r>
+        <w:rPr>
+          <w:lang w:val="bg-BG"/>
+        </w:rPr>
+        <w:t xml:space="preserve"> пакетиране и разпакетиране на симулационните заявки и резултати</w:t>
+      </w:r>
+      <w:r>
+        <w:rPr>
+          <w:lang w:val="bg-BG"/>
+        </w:rPr>
+        <w:t xml:space="preserve"> (раздел </w:t>
+      </w:r>
+      <w:r>
+        <w:rPr>
+          <w:lang w:val="bg-BG"/>
+        </w:rPr>
+        <w:fldChar w:fldCharType="begin"/>
+      </w:r>
+      <w:r>
+        <w:rPr>
+          <w:lang w:val="bg-BG"/>
+        </w:rPr>
+        <w:instrText xml:space="preserve"> REF _Ref454630073 \r \h </w:instrText>
+      </w:r>
+      <w:r>
+        <w:rPr>
+          <w:lang w:val="bg-BG"/>
+        </w:rPr>
+      </w:r>
+      <w:r>
+        <w:rPr>
+          <w:lang w:val="bg-BG"/>
+        </w:rPr>
+        <w:fldChar w:fldCharType="separate"/>
+      </w:r>
+      <w:r>
+        <w:rPr>
+          <w:lang w:val="bg-BG"/>
+        </w:rPr>
+        <w:t>3.1.3</w:t>
+      </w:r>
+      <w:r>
+        <w:rPr>
+          <w:lang w:val="bg-BG"/>
+        </w:rPr>
+        <w:fldChar w:fldCharType="end"/>
+      </w:r>
+      <w:r>
+        <w:rPr>
+          <w:lang w:val="bg-BG"/>
+        </w:rPr>
+        <w:t>)</w:t>
+      </w:r>
+      <w:r>
+        <w:rPr>
+          <w:lang w:val="bg-BG"/>
+        </w:rPr>
+        <w:t xml:space="preserve"> от </w:t>
+      </w:r>
+      <w:r>
+        <w:t>JAXB</w:t>
+      </w:r>
+      <w:r>
+        <w:rPr>
+          <w:lang w:val="bg-BG"/>
+        </w:rPr>
+        <w:t xml:space="preserve">. Тестови обекти се пакетират в </w:t>
+      </w:r>
+      <w:r>
+        <w:t xml:space="preserve">XML </w:t>
+      </w:r>
+      <w:r>
+        <w:rPr>
+          <w:lang w:val="bg-BG"/>
+        </w:rPr>
+        <w:t>файл, който след записването се разпакетира. Полученият от разпакетирането обект се сравнява с изходния чрез проверка на всичките им компоненти.</w:t>
+      </w:r>
+    </w:p>
+    <w:p>
+      <w:pPr>
+        <w:pStyle w:val="ListParagraph"/>
+        <w:ind w:left="1287"/>
+        <w:rPr>
+          <w:lang w:val="bg-BG"/>
+        </w:rPr>
+      </w:pPr>
+    </w:p>
+    <w:p>
+      <w:pPr>
+        <w:pStyle w:val="ListParagraph"/>
+        <w:numPr>
+          <w:ilvl w:val="0"/>
+          <w:numId w:val="15"/>
+        </w:numPr>
+        <w:rPr>
+          <w:lang w:val="bg-BG"/>
+        </w:rPr>
+      </w:pPr>
+      <w:r>
+        <w:rPr>
+          <w:lang w:val="bg-BG"/>
+        </w:rPr>
+        <w:t>Тестване</w:t>
+      </w:r>
+      <w:r>
+        <w:rPr>
+          <w:lang w:val="bg-BG"/>
+        </w:rPr>
+        <w:t xml:space="preserve"> на корект</w:t>
+      </w:r>
+      <w:r>
+        <w:rPr>
+          <w:lang w:val="bg-BG"/>
+        </w:rPr>
+        <w:t>ността на</w:t>
+      </w:r>
+      <w:r>
+        <w:rPr>
+          <w:lang w:val="bg-BG"/>
+        </w:rPr>
+        <w:t xml:space="preserve"> разпределяне</w:t>
+      </w:r>
+      <w:r>
+        <w:rPr>
+          <w:lang w:val="bg-BG"/>
+        </w:rPr>
+        <w:t>то</w:t>
+      </w:r>
+      <w:r>
+        <w:rPr>
+          <w:lang w:val="bg-BG"/>
+        </w:rPr>
+        <w:t xml:space="preserve"> на </w:t>
+      </w:r>
+      <w:r>
+        <w:rPr>
+          <w:lang w:val="bg-BG"/>
+        </w:rPr>
+        <w:t xml:space="preserve">работата при разпаралеляване на симулацията. При множество конфигурации на натоварването се проверява броят на еднонишковите симулационни мениджъри (раздел </w:t>
+      </w:r>
+      <w:r>
+        <w:rPr>
+          <w:lang w:val="bg-BG"/>
+        </w:rPr>
+        <w:fldChar w:fldCharType="begin"/>
+      </w:r>
+      <w:r>
+        <w:rPr>
+          <w:lang w:val="bg-BG"/>
+        </w:rPr>
+        <w:instrText xml:space="preserve"> REF _Ref455000599 \r \h </w:instrText>
+      </w:r>
+      <w:r>
+        <w:rPr>
+          <w:lang w:val="bg-BG"/>
+        </w:rPr>
+      </w:r>
+      <w:r>
+        <w:rPr>
+          <w:lang w:val="bg-BG"/>
+        </w:rPr>
+        <w:fldChar w:fldCharType="separate"/>
+      </w:r>
+      <w:r>
+        <w:rPr>
+          <w:lang w:val="bg-BG"/>
+        </w:rPr>
+        <w:t>3.2.6.4</w:t>
+      </w:r>
+      <w:r>
+        <w:rPr>
+          <w:lang w:val="bg-BG"/>
+        </w:rPr>
+        <w:fldChar w:fldCharType="end"/>
+      </w:r>
+      <w:r>
+        <w:rPr>
+          <w:lang w:val="bg-BG"/>
+        </w:rPr>
+        <w:t xml:space="preserve">), които биха били стартирани от паралелния симулационен мениджър (раздел </w:t>
+      </w:r>
+      <w:r>
+        <w:rPr>
+          <w:lang w:val="bg-BG"/>
+        </w:rPr>
+        <w:fldChar w:fldCharType="begin"/>
+      </w:r>
+      <w:r>
+        <w:rPr>
+          <w:lang w:val="bg-BG"/>
+        </w:rPr>
+        <w:instrText xml:space="preserve"> REF _Ref455000582 \r \h </w:instrText>
+      </w:r>
+      <w:r>
+        <w:rPr>
+          <w:lang w:val="bg-BG"/>
+        </w:rPr>
+      </w:r>
+      <w:r>
+        <w:rPr>
+          <w:lang w:val="bg-BG"/>
+        </w:rPr>
+        <w:fldChar w:fldCharType="separate"/>
+      </w:r>
+      <w:r>
+        <w:rPr>
+          <w:lang w:val="bg-BG"/>
+        </w:rPr>
+        <w:t>3.2.6.5</w:t>
+      </w:r>
+      <w:r>
+        <w:rPr>
+          <w:lang w:val="bg-BG"/>
+        </w:rPr>
+        <w:fldChar w:fldCharType="end"/>
+      </w:r>
+      <w:r>
+        <w:rPr>
+          <w:lang w:val="bg-BG"/>
+        </w:rPr>
+        <w:t>).</w:t>
+      </w:r>
+      <w:r>
+        <w:rPr>
+          <w:lang w:val="bg-BG"/>
+        </w:rPr>
+        <w:t xml:space="preserve"> </w:t>
+      </w:r>
+    </w:p>
+    <w:p>
+      <w:pPr>
+        <w:pStyle w:val="ListParagraph"/>
+        <w:ind w:left="1287"/>
+        <w:rPr>
+          <w:lang w:val="bg-BG"/>
+        </w:rPr>
+      </w:pPr>
+    </w:p>
+    <w:p>
+      <w:pPr>
+        <w:pStyle w:val="ListParagraph"/>
+        <w:numPr>
+          <w:ilvl w:val="0"/>
+          <w:numId w:val="15"/>
+        </w:numPr>
+        <w:rPr>
+          <w:lang w:val="bg-BG"/>
+        </w:rPr>
+      </w:pPr>
+      <w:r>
+        <w:rPr>
+          <w:lang w:val="bg-BG"/>
+        </w:rPr>
+        <w:t>Проверка на пълнотата</w:t>
+      </w:r>
+      <w:r>
+        <w:rPr>
+          <w:lang w:val="bg-BG"/>
+        </w:rPr>
+        <w:t xml:space="preserve"> на записваните в матрицата с резултати (раздел </w:t>
+      </w:r>
+      <w:r>
+        <w:rPr>
+          <w:lang w:val="bg-BG"/>
+        </w:rPr>
+        <w:fldChar w:fldCharType="begin"/>
+      </w:r>
+      <w:r>
+        <w:rPr>
+          <w:lang w:val="bg-BG"/>
+        </w:rPr>
+        <w:instrText xml:space="preserve"> REF _Ref454643413 \r \h </w:instrText>
+      </w:r>
+      <w:r>
+        <w:rPr>
+          <w:lang w:val="bg-BG"/>
+        </w:rPr>
+      </w:r>
+      <w:r>
+        <w:rPr>
+          <w:lang w:val="bg-BG"/>
+        </w:rPr>
+        <w:fldChar w:fldCharType="separate"/>
+      </w:r>
+      <w:r>
+        <w:rPr>
+          <w:lang w:val="bg-BG"/>
+        </w:rPr>
+        <w:t>3.2.1</w:t>
+      </w:r>
+      <w:r>
+        <w:rPr>
+          <w:lang w:val="bg-BG"/>
+        </w:rPr>
+        <w:fldChar w:fldCharType="end"/>
+      </w:r>
+      <w:r>
+        <w:rPr>
+          <w:lang w:val="bg-BG"/>
+        </w:rPr>
+        <w:t>) стойности при паралелна симулация.</w:t>
+      </w:r>
+      <w:r>
+        <w:rPr>
+          <w:lang w:val="bg-BG"/>
+        </w:rPr>
+        <w:t xml:space="preserve"> Проверка се извършва за броя и стойността на симулираните стойности при симулация на калкулационно дърво съставено от един константен възел.</w:t>
+      </w:r>
+    </w:p>
+    <w:p>
+      <w:pPr>
+        <w:pStyle w:val="ListParagraph"/>
+        <w:rPr>
+          <w:lang w:val="bg-BG"/>
+        </w:rPr>
+      </w:pPr>
+    </w:p>
+    <w:p>
+      <w:pPr>
+        <w:pStyle w:val="ListParagraph"/>
+        <w:numPr>
+          <w:ilvl w:val="0"/>
+          <w:numId w:val="15"/>
+        </w:numPr>
+        <w:rPr>
+          <w:lang w:val="bg-BG"/>
+        </w:rPr>
+      </w:pPr>
+      <w:r>
+        <w:rPr>
+          <w:lang w:val="bg-BG"/>
+        </w:rPr>
+        <w:t xml:space="preserve">Интеграционен тест, който стартира </w:t>
+      </w:r>
+      <w:r>
+        <w:t xml:space="preserve">web </w:t>
+      </w:r>
+      <w:r>
+        <w:rPr>
+          <w:lang w:val="bg-BG"/>
+        </w:rPr>
+        <w:t xml:space="preserve">услугата и </w:t>
+      </w:r>
+      <w:r>
+        <w:rPr>
+          <w:lang w:val="bg-BG"/>
+        </w:rPr>
+        <w:t>ѝ</w:t>
+      </w:r>
+      <w:r>
+        <w:rPr>
+          <w:lang w:val="bg-BG"/>
+        </w:rPr>
+        <w:t xml:space="preserve"> изпраща заявка за симулация. След получаването на симулационния резултат се проверява наличието и броят на записаните симулирани стойности.</w:t>
+      </w:r>
+      <w:r>
+        <w:rPr>
+          <w:lang w:val="bg-BG"/>
+        </w:rPr>
+        <w:t xml:space="preserve"> След приключване на теста услугата се спира.</w:t>
+      </w:r>
+    </w:p>
+    <w:p>
+      <w:pPr>
+        <w:pStyle w:val="ListParagraph"/>
+        <w:rPr>
+          <w:lang w:val="bg-BG"/>
+        </w:rPr>
+      </w:pPr>
+    </w:p>
+    <w:p>
+      <w:pPr>
+        <w:pStyle w:val="ListParagraph"/>
+        <w:numPr>
+          <w:ilvl w:val="0"/>
+          <w:numId w:val="15"/>
+        </w:numPr>
+        <w:rPr>
+          <w:lang w:val="bg-BG"/>
+        </w:rPr>
+      </w:pPr>
+      <w:r>
+        <w:rPr>
+          <w:lang w:val="bg-BG"/>
+        </w:rPr>
+        <w:t>Тест, който отпечатва в конзолата форматирана информация за продължителността на симулацията при множество конфигурации. Компонентите на всяка конфигурация са размер на калкулационното дърво и брой симулационни цикли.</w:t>
+      </w:r>
+    </w:p>
+    <w:p>
+      <w:pPr>
+        <w:pStyle w:val="ListParagraph"/>
+        <w:rPr>
+          <w:lang w:val="bg-BG"/>
+        </w:rPr>
+      </w:pPr>
+    </w:p>
+    <w:p>
+      <w:pPr>
+        <w:pStyle w:val="ListParagraph"/>
+        <w:numPr>
+          <w:ilvl w:val="0"/>
+          <w:numId w:val="15"/>
+        </w:numPr>
+        <w:rPr>
+          <w:lang w:val="bg-BG"/>
+        </w:rPr>
+      </w:pPr>
+      <w:r>
+        <w:rPr>
+          <w:lang w:val="bg-BG"/>
+        </w:rPr>
+        <w:t xml:space="preserve">Тест, който отпечатва в конзолата форматирана информация за размера на пакетирания симулационен резултат и времето нужно </w:t>
+      </w:r>
+      <w:r>
+        <w:rPr>
+          <w:lang w:val="bg-BG"/>
+        </w:rPr>
+        <w:t>пакетирането му. Калкулационното дърво е с размер 1000 възела, а броят на симулационните цикли варира.</w:t>
+      </w:r>
+    </w:p>
+    <w:p/>
+    <w:p>
+      <w:pPr>
+        <w:sectPr>
+          <w:footerReference w:type="default" r:id="rId69"/>
+          <w:pgSz w:w="11906" w:h="16838"/>
+          <w:pgMar w:top="1417" w:right="1417" w:bottom="1417" w:left="1417" w:header="708" w:footer="708" w:gutter="0"/>
+          <w:cols w:space="708"/>
+          <w:docGrid w:linePitch="360"/>
+        </w:sectPr>
+      </w:pPr>
+    </w:p>
+    <w:p>
+      <w:pPr>
+        <w:pStyle w:val="Heading3"/>
+        <w:numPr>
+          <w:ilvl w:val="2"/>
+          <w:numId w:val="2"/>
+        </w:numPr>
+        <w:spacing w:before="0" w:after="240"/>
+        <w:rPr>
+          <w:lang w:val="bg-BG"/>
+        </w:rPr>
+      </w:pPr>
+      <w:r>
+        <w:rPr>
+          <w:lang w:val="bg-BG"/>
+        </w:rPr>
+        <w:lastRenderedPageBreak/>
+        <w:t>Скорост на симулация</w:t>
+      </w:r>
+    </w:p>
+    <w:p>
+      <w:pPr>
+        <w:rPr>
+          <w:lang w:val="bg-BG"/>
+        </w:rPr>
+      </w:pPr>
     </w:p>
     <w:p>
       <w:pPr>
@@ -28079,6 +28571,48 @@
         <w:rPr>
           <w:lang w:val="bg-BG"/>
         </w:rPr>
+      </w:pPr>
+      <w:r>
+        <w:rPr>
+          <w:lang w:val="bg-BG"/>
+        </w:rPr>
+        <w:lastRenderedPageBreak/>
+        <w:t xml:space="preserve">Скорост </w:t>
+      </w:r>
+      <w:r>
+        <w:rPr>
+          <w:lang w:val="bg-BG"/>
+        </w:rPr>
+        <w:t xml:space="preserve">на пакетиране и размер </w:t>
+      </w:r>
+      <w:r>
+        <w:rPr>
+          <w:lang w:val="bg-BG"/>
+        </w:rPr>
+        <w:t xml:space="preserve">на </w:t>
+      </w:r>
+      <w:r>
+        <w:t xml:space="preserve">XML </w:t>
+      </w:r>
+      <w:r>
+        <w:rPr>
+          <w:lang w:val="bg-BG"/>
+        </w:rPr>
+        <w:t>резултатите</w:t>
+      </w:r>
+    </w:p>
+    <w:p>
+      <w:pPr>
+        <w:rPr>
+          <w:lang w:val="bg-BG"/>
+        </w:rPr>
+      </w:pPr>
+    </w:p>
+    <w:p>
+      <w:pPr>
+        <w:rPr>
+          <w:lang w:val="bg-BG"/>
+        </w:rPr>
         <w:sectPr>
           <w:pgSz w:w="11906" w:h="16838"/>
           <w:pgMar w:top="1417" w:right="1417" w:bottom="1417" w:left="1417" w:header="708" w:footer="708" w:gutter="0"/>
@@ -28086,82 +28620,14 @@
           <w:docGrid w:linePitch="360"/>
         </w:sectPr>
       </w:pPr>
-      <w:r>
-        <w:rPr>
-          <w:lang w:val="bg-BG"/>
-        </w:rPr>
-        <w:lastRenderedPageBreak/>
-        <w:t>Скорост на симулацията</w:t>
-      </w:r>
     </w:p>
     <w:p>
       <w:pPr>
         <w:pStyle w:val="Heading3"/>
-        <w:numPr>
-          <w:ilvl w:val="2"/>
-          <w:numId w:val="2"/>
-        </w:numPr>
-        <w:rPr>
-          <w:lang w:val="bg-BG"/>
-        </w:rPr>
-      </w:pPr>
-      <w:r>
-        <w:rPr>
-          <w:lang w:val="bg-BG"/>
-        </w:rPr>
-        <w:lastRenderedPageBreak/>
-        <w:t xml:space="preserve">Скорост на </w:t>
-      </w:r>
-      <w:r>
-        <w:t xml:space="preserve">XML </w:t>
-      </w:r>
-      <w:r>
-        <w:rPr>
-          <w:lang w:val="bg-BG"/>
-        </w:rPr>
-        <w:t>пакетирането</w:t>
-      </w:r>
-    </w:p>
-    <w:p>
-      <w:pPr>
-        <w:rPr>
-          <w:lang w:val="bg-BG"/>
-        </w:rPr>
-        <w:sectPr>
-          <w:pgSz w:w="11906" w:h="16838"/>
-          <w:pgMar w:top="1417" w:right="1417" w:bottom="1417" w:left="1417" w:header="708" w:footer="708" w:gutter="0"/>
-          <w:cols w:space="708"/>
-          <w:docGrid w:linePitch="360"/>
-        </w:sectPr>
-      </w:pPr>
-    </w:p>
-    <w:p>
-      <w:pPr>
-        <w:pStyle w:val="Heading3"/>
-        <w:numPr>
-          <w:ilvl w:val="2"/>
-          <w:numId w:val="2"/>
-        </w:numPr>
-        <w:rPr>
-          <w:lang w:val="bg-BG"/>
-        </w:rPr>
-      </w:pPr>
-      <w:r>
-        <w:rPr>
-          <w:lang w:val="bg-BG"/>
-        </w:rPr>
-        <w:lastRenderedPageBreak/>
-        <w:t xml:space="preserve">Размер на </w:t>
-      </w:r>
-      <w:r>
-        <w:t xml:space="preserve">симулационните XML </w:t>
-      </w:r>
-      <w:r>
-        <w:rPr>
-          <w:lang w:val="bg-BG"/>
-        </w:rPr>
-        <w:t>файлове</w:t>
-      </w:r>
+        <w:rPr>
+          <w:lang w:val="bg-BG"/>
+        </w:rPr>
+      </w:pPr>
     </w:p>
     <w:sectPr>
       <w:pgSz w:w="11906" w:h="16838"/>
@@ -28245,13 +28711,13 @@
           <w:noProof/>
           <w:lang w:val="bg-BG"/>
         </w:rPr>
-        <w:t>Представяне на</w:t>
+        <w:t>Модел клиент</w:t>
       </w:r>
       <w:r>
         <w:rPr>
           <w:noProof/>
         </w:rPr>
-        <w:t xml:space="preserve"> алгебрични изрази</w:t>
+        <w:t xml:space="preserve"> - сървър</w:t>
       </w:r>
     </w:fldSimple>
     <w:r>
@@ -28262,7 +28728,7 @@
         <w:rPr>
           <w:noProof/>
         </w:rPr>
-        <w:t>6</w:t>
+        <w:t>10</w:t>
       </w:r>
     </w:fldSimple>
   </w:p>
@@ -28435,7 +28901,7 @@
         <w:rPr>
           <w:noProof/>
         </w:rPr>
-        <w:t>Заключение</w:t>
+        <w:t>Ръководство за изпозлване</w:t>
       </w:r>
     </w:fldSimple>
     <w:r>
@@ -28449,7 +28915,7 @@
         <w:rPr>
           <w:noProof/>
         </w:rPr>
-        <w:t>Тестване</w:t>
+        <w:t>Ръководство за програмиста</w:t>
       </w:r>
     </w:fldSimple>
     <w:r>
@@ -28460,7 +28926,65 @@
         <w:rPr>
           <w:noProof/>
         </w:rPr>
-        <w:t>54</w:t>
+        <w:t>52</w:t>
+      </w:r>
+    </w:fldSimple>
+  </w:p>
+</w:ftr>
+</file>
+
+<file path=word/footer7.xml><?xml version="1.0" encoding="utf-8"?>
+<w:ftr xmlns:ve="http://schemas.openxmlformats.org/markup-compatibility/2006" xmlns:o="urn:schemas-microsoft-com:office:office" xmlns:r="http://schemas.openxmlformats.org/officeDocument/2006/relationships" xmlns:m="http://schemas.openxmlformats.org/officeDocument/2006/math" xmlns:v="urn:schemas-microsoft-com:vml" xmlns:wp="http://schemas.openxmlformats.org/drawingml/2006/wordprocessingDrawing" xmlns:w10="urn:schemas-microsoft-com:office:word" xmlns:w="http://schemas.openxmlformats.org/wordprocessingml/2006/main" xmlns:wne="http://schemas.microsoft.com/office/word/2006/wordml">
+  <w:p>
+    <w:pPr>
+      <w:pStyle w:val="Footer"/>
+    </w:pPr>
+    <w:fldSimple w:instr=" STYLEREF  &quot;Heading 1&quot;  \* MERGEFORMAT ">
+      <w:r>
+        <w:rPr>
+          <w:noProof/>
+        </w:rPr>
+        <w:t>Заключение</w:t>
+      </w:r>
+    </w:fldSimple>
+    <w:r>
+      <w:rPr>
+        <w:lang w:val="bg-BG"/>
+      </w:rPr>
+      <w:t xml:space="preserve"> - </w:t>
+    </w:r>
+    <w:fldSimple w:instr=" STYLEREF  &quot;Heading 2&quot;  \* MERGEFORMAT ">
+      <w:r>
+        <w:rPr>
+          <w:noProof/>
+        </w:rPr>
+        <w:t>Тестване</w:t>
+      </w:r>
+    </w:fldSimple>
+    <w:r>
+      <w:rPr>
+        <w:lang w:val="bg-BG"/>
+      </w:rPr>
+      <w:t xml:space="preserve"> - </w:t>
+    </w:r>
+    <w:fldSimple w:instr=" STYLEREF  &quot;Heading 3&quot;  \* MERGEFORMAT ">
+      <w:r>
+        <w:rPr>
+          <w:noProof/>
+          <w:lang w:val="bg-BG"/>
+        </w:rPr>
+        <w:t>Скорост на пакетиране и размер на XML резултатите</w:t>
+      </w:r>
+    </w:fldSimple>
+    <w:r>
+      <w:ptab w:relativeTo="margin" w:alignment="right" w:leader="none"/>
+    </w:r>
+    <w:fldSimple w:instr=" PAGE  \* Arabic  \* MERGEFORMAT ">
+      <w:r>
+        <w:rPr>
+          <w:noProof/>
+        </w:rPr>
+        <w:t>56</w:t>
       </w:r>
     </w:fldSimple>
   </w:p>
@@ -28639,9 +29163,9 @@
     </w:lvl>
   </w:abstractNum>
   <w:abstractNum w:abstractNumId="1">
-    <w:nsid w:val="08B9648D"/>
+    <w:nsid w:val="08A607E3"/>
     <w:multiLevelType w:val="hybridMultilevel"/>
-    <w:tmpl w:val="86340042"/>
+    <w:tmpl w:val="6EDA3904"/>
     <w:lvl w:ilvl="0" w:tplc="85CA3A82">
       <w:start w:val="1"/>
       <w:numFmt w:val="bullet"/>
@@ -28752,6 +29276,119 @@
     </w:lvl>
   </w:abstractNum>
   <w:abstractNum w:abstractNumId="2">
+    <w:nsid w:val="08B9648D"/>
+    <w:multiLevelType w:val="hybridMultilevel"/>
+    <w:tmpl w:val="86340042"/>
+    <w:lvl w:ilvl="0" w:tplc="85CA3A82">
+      <w:start w:val="1"/>
+      <w:numFmt w:val="bullet"/>
+      <w:lvlText w:val="-"/>
+      <w:lvlJc w:val="left"/>
+      <w:pPr>
+        <w:ind w:left="1287" w:hanging="360"/>
+      </w:pPr>
+      <w:rPr>
+        <w:rFonts w:ascii="Times New Roman" w:hAnsi="Times New Roman" w:cs="Times New Roman" w:hint="default"/>
+      </w:rPr>
+    </w:lvl>
+    <w:lvl w:ilvl="1" w:tplc="04020003" w:tentative="1">
+      <w:start w:val="1"/>
+      <w:numFmt w:val="bullet"/>
+      <w:lvlText w:val="o"/>
+      <w:lvlJc w:val="left"/>
+      <w:pPr>
+        <w:ind w:left="2007" w:hanging="360"/>
+      </w:pPr>
+      <w:rPr>
+        <w:rFonts w:ascii="Courier New" w:hAnsi="Courier New" w:cs="Courier New" w:hint="default"/>
+      </w:rPr>
+    </w:lvl>
+    <w:lvl w:ilvl="2" w:tplc="04020005" w:tentative="1">
+      <w:start w:val="1"/>
+      <w:numFmt w:val="bullet"/>
+      <w:lvlText w:val=""/>
+      <w:lvlJc w:val="left"/>
+      <w:pPr>
+        <w:ind w:left="2727" w:hanging="360"/>
+      </w:pPr>
+      <w:rPr>
+        <w:rFonts w:ascii="Wingdings" w:hAnsi="Wingdings" w:hint="default"/>
+      </w:rPr>
+    </w:lvl>
+    <w:lvl w:ilvl="3" w:tplc="04020001" w:tentative="1">
+      <w:start w:val="1"/>
+      <w:numFmt w:val="bullet"/>
+      <w:lvlText w:val=""/>
+      <w:lvlJc w:val="left"/>
+      <w:pPr>
+        <w:ind w:left="3447" w:hanging="360"/>
+      </w:pPr>
+      <w:rPr>
+        <w:rFonts w:ascii="Symbol" w:hAnsi="Symbol" w:hint="default"/>
+      </w:rPr>
+    </w:lvl>
+    <w:lvl w:ilvl="4" w:tplc="04020003" w:tentative="1">
+      <w:start w:val="1"/>
+      <w:numFmt w:val="bullet"/>
+      <w:lvlText w:val="o"/>
+      <w:lvlJc w:val="left"/>
+      <w:pPr>
+        <w:ind w:left="4167" w:hanging="360"/>
+      </w:pPr>
+      <w:rPr>
+        <w:rFonts w:ascii="Courier New" w:hAnsi="Courier New" w:cs="Courier New" w:hint="default"/>
+      </w:rPr>
+    </w:lvl>
+    <w:lvl w:ilvl="5" w:tplc="04020005" w:tentative="1">
+      <w:start w:val="1"/>
+      <w:numFmt w:val="bullet"/>
+      <w:lvlText w:val=""/>
+      <w:lvlJc w:val="left"/>
+      <w:pPr>
+        <w:ind w:left="4887" w:hanging="360"/>
+      </w:pPr>
+      <w:rPr>
+        <w:rFonts w:ascii="Wingdings" w:hAnsi="Wingdings" w:hint="default"/>
+      </w:rPr>
+    </w:lvl>
+    <w:lvl w:ilvl="6" w:tplc="04020001" w:tentative="1">
+      <w:start w:val="1"/>
+      <w:numFmt w:val="bullet"/>
+      <w:lvlText w:val=""/>
+      <w:lvlJc w:val="left"/>
+      <w:pPr>
+        <w:ind w:left="5607" w:hanging="360"/>
+      </w:pPr>
+      <w:rPr>
+        <w:rFonts w:ascii="Symbol" w:hAnsi="Symbol" w:hint="default"/>
+      </w:rPr>
+    </w:lvl>
+    <w:lvl w:ilvl="7" w:tplc="04020003" w:tentative="1">
+      <w:start w:val="1"/>
+      <w:numFmt w:val="bullet"/>
+      <w:lvlText w:val="o"/>
+      <w:lvlJc w:val="left"/>
+      <w:pPr>
+        <w:ind w:left="6327" w:hanging="360"/>
+      </w:pPr>
+      <w:rPr>
+        <w:rFonts w:ascii="Courier New" w:hAnsi="Courier New" w:cs="Courier New" w:hint="default"/>
+      </w:rPr>
+    </w:lvl>
+    <w:lvl w:ilvl="8" w:tplc="04020005" w:tentative="1">
+      <w:start w:val="1"/>
+      <w:numFmt w:val="bullet"/>
+      <w:lvlText w:val=""/>
+      <w:lvlJc w:val="left"/>
+      <w:pPr>
+        <w:ind w:left="7047" w:hanging="360"/>
+      </w:pPr>
+      <w:rPr>
+        <w:rFonts w:ascii="Wingdings" w:hAnsi="Wingdings" w:hint="default"/>
+      </w:rPr>
+    </w:lvl>
+  </w:abstractNum>
+  <w:abstractNum w:abstractNumId="3">
     <w:nsid w:val="0F8A5516"/>
     <w:multiLevelType w:val="hybridMultilevel"/>
     <w:tmpl w:val="CDD86422"/>
@@ -28837,7 +29474,7 @@
       </w:pPr>
     </w:lvl>
   </w:abstractNum>
-  <w:abstractNum w:abstractNumId="3">
+  <w:abstractNum w:abstractNumId="4">
     <w:nsid w:val="10152DC7"/>
     <w:multiLevelType w:val="hybridMultilevel"/>
     <w:tmpl w:val="5F8E4F6A"/>
@@ -28950,7 +29587,7 @@
       </w:rPr>
     </w:lvl>
   </w:abstractNum>
-  <w:abstractNum w:abstractNumId="4">
+  <w:abstractNum w:abstractNumId="5">
     <w:nsid w:val="18DD7B8D"/>
     <w:multiLevelType w:val="hybridMultilevel"/>
     <w:tmpl w:val="49EC38A6"/>
@@ -29063,7 +29700,7 @@
       </w:rPr>
     </w:lvl>
   </w:abstractNum>
-  <w:abstractNum w:abstractNumId="5">
+  <w:abstractNum w:abstractNumId="6">
     <w:nsid w:val="2988722D"/>
     <w:multiLevelType w:val="hybridMultilevel"/>
     <w:tmpl w:val="10E8FA04"/>
@@ -29176,7 +29813,7 @@
       </w:rPr>
     </w:lvl>
   </w:abstractNum>
-  <w:abstractNum w:abstractNumId="6">
+  <w:abstractNum w:abstractNumId="7">
     <w:nsid w:val="47060545"/>
     <w:multiLevelType w:val="multilevel"/>
     <w:tmpl w:val="0402001F"/>
@@ -29262,7 +29899,7 @@
       </w:pPr>
     </w:lvl>
   </w:abstractNum>
-  <w:abstractNum w:abstractNumId="7">
+  <w:abstractNum w:abstractNumId="8">
     <w:nsid w:val="560668E0"/>
     <w:multiLevelType w:val="hybridMultilevel"/>
     <w:tmpl w:val="2C40E6EE"/>
@@ -29375,7 +30012,7 @@
       </w:rPr>
     </w:lvl>
   </w:abstractNum>
-  <w:abstractNum w:abstractNumId="8">
+  <w:abstractNum w:abstractNumId="9">
     <w:nsid w:val="599A3E75"/>
     <w:multiLevelType w:val="hybridMultilevel"/>
     <w:tmpl w:val="7D408670"/>
@@ -29488,7 +30125,7 @@
       </w:rPr>
     </w:lvl>
   </w:abstractNum>
-  <w:abstractNum w:abstractNumId="9">
+  <w:abstractNum w:abstractNumId="10">
     <w:nsid w:val="59AA2AB5"/>
     <w:multiLevelType w:val="hybridMultilevel"/>
     <w:tmpl w:val="1DA83822"/>
@@ -29601,7 +30238,7 @@
       </w:rPr>
     </w:lvl>
   </w:abstractNum>
-  <w:abstractNum w:abstractNumId="10">
+  <w:abstractNum w:abstractNumId="11">
     <w:nsid w:val="6B683584"/>
     <w:multiLevelType w:val="hybridMultilevel"/>
     <w:tmpl w:val="8DD23CFE"/>
@@ -29714,7 +30351,7 @@
       </w:rPr>
     </w:lvl>
   </w:abstractNum>
-  <w:abstractNum w:abstractNumId="11">
+  <w:abstractNum w:abstractNumId="12">
     <w:nsid w:val="6DA2386D"/>
     <w:multiLevelType w:val="multilevel"/>
     <w:tmpl w:val="0402001F"/>
@@ -29800,7 +30437,7 @@
       </w:pPr>
     </w:lvl>
   </w:abstractNum>
-  <w:abstractNum w:abstractNumId="12">
+  <w:abstractNum w:abstractNumId="13">
     <w:nsid w:val="6FC36A6F"/>
     <w:multiLevelType w:val="hybridMultilevel"/>
     <w:tmpl w:val="CF964BE6"/>
@@ -29913,7 +30550,7 @@
       </w:rPr>
     </w:lvl>
   </w:abstractNum>
-  <w:abstractNum w:abstractNumId="13">
+  <w:abstractNum w:abstractNumId="14">
     <w:nsid w:val="7D2715BA"/>
     <w:multiLevelType w:val="hybridMultilevel"/>
     <w:tmpl w:val="B63E03A8"/>
@@ -30027,46 +30664,49 @@
     </w:lvl>
   </w:abstractNum>
   <w:num w:numId="1">
+    <w:abstractNumId w:val="12"/>
+  </w:num>
+  <w:num w:numId="2">
+    <w:abstractNumId w:val="7"/>
+  </w:num>
+  <w:num w:numId="3">
     <w:abstractNumId w:val="11"/>
   </w:num>
-  <w:num w:numId="2">
+  <w:num w:numId="4">
+    <w:abstractNumId w:val="10"/>
+  </w:num>
+  <w:num w:numId="5">
+    <w:abstractNumId w:val="5"/>
+  </w:num>
+  <w:num w:numId="6">
     <w:abstractNumId w:val="6"/>
   </w:num>
-  <w:num w:numId="3">
-    <w:abstractNumId w:val="10"/>
-  </w:num>
-  <w:num w:numId="4">
-    <w:abstractNumId w:val="9"/>
-  </w:num>
-  <w:num w:numId="5">
+  <w:num w:numId="7">
     <w:abstractNumId w:val="4"/>
-  </w:num>
-  <w:num w:numId="6">
-    <w:abstractNumId w:val="5"/>
-  </w:num>
-  <w:num w:numId="7">
-    <w:abstractNumId w:val="3"/>
   </w:num>
   <w:num w:numId="8">
     <w:abstractNumId w:val="0"/>
   </w:num>
   <w:num w:numId="9">
+    <w:abstractNumId w:val="9"/>
+  </w:num>
+  <w:num w:numId="10">
+    <w:abstractNumId w:val="2"/>
+  </w:num>
+  <w:num w:numId="11">
     <w:abstractNumId w:val="8"/>
   </w:num>
-  <w:num w:numId="10">
-    <w:abstractNumId w:val="1"/>
+  <w:num w:numId="12">
+    <w:abstractNumId w:val="14"/>
   </w:num>
-  <w:num w:numId="11">
-    <w:abstractNumId w:val="7"/>
-  </w:num>
-  <w:num w:numId="12">
+  <w:num w:numId="13">
     <w:abstractNumId w:val="13"/>
   </w:num>
-  <w:num w:numId="13">
-    <w:abstractNumId w:val="12"/>
+  <w:num w:numId="14">
+    <w:abstractNumId w:val="3"/>
   </w:num>
-  <w:num w:numId="14">
-    <w:abstractNumId w:val="2"/>
+  <w:num w:numId="15">
+    <w:abstractNumId w:val="1"/>
   </w:num>
   <w:numIdMacAtCleanup w:val="13"/>
 </w:numbering>
@@ -31276,7 +31916,7 @@
 </file>
 
 <file path=customXml/itemProps1.xml><?xml version="1.0" encoding="utf-8"?>
-<ds:datastoreItem xmlns:ds="http://schemas.openxmlformats.org/officeDocument/2006/customXml" ds:itemID="{880D8A00-77E4-460F-B1B0-63587C5FC169}">
+<ds:datastoreItem xmlns:ds="http://schemas.openxmlformats.org/officeDocument/2006/customXml" ds:itemID="{3F1D282B-2A91-4912-BC43-E8E47FA3FD2D}">
   <ds:schemaRefs>
     <ds:schemaRef ds:uri="http://schemas.openxmlformats.org/officeDocument/2006/bibliography"/>
   </ds:schemaRefs>

</xml_diff>

<commit_message>
Main documentation resources folder cleanup
</commit_message>
<xml_diff>
--- a/documentation/src/main/resources/Monte Carlo Simulation Debugger.docx
+++ b/documentation/src/main/resources/Monte Carlo Simulation Debugger.docx
@@ -28542,13 +28542,7 @@
     </w:p>
     <w:p>
       <w:pPr>
-        <w:rPr>
-          <w:lang w:val="bg-BG"/>
-        </w:rPr>
-      </w:pPr>
-    </w:p>
-    <w:p>
-      <w:pPr>
+        <w:ind w:firstLine="567"/>
         <w:rPr>
           <w:lang w:val="bg-BG"/>
         </w:rPr>
@@ -28559,6 +28553,12 @@
           <w:docGrid w:linePitch="360"/>
         </w:sectPr>
       </w:pPr>
+      <w:r>
+        <w:rPr>
+          <w:lang w:val="bg-BG"/>
+        </w:rPr>
+        <w:t>На</w:t>
+      </w:r>
     </w:p>
     <w:p>
       <w:pPr>
@@ -28915,7 +28915,7 @@
         <w:rPr>
           <w:noProof/>
         </w:rPr>
-        <w:t>Ръководство за програмиста</w:t>
+        <w:t>Ръководство за потребителя</w:t>
       </w:r>
     </w:fldSimple>
     <w:r>
@@ -28926,7 +28926,7 @@
         <w:rPr>
           <w:noProof/>
         </w:rPr>
-        <w:t>52</w:t>
+        <w:t>53</w:t>
       </w:r>
     </w:fldSimple>
   </w:p>
@@ -28973,7 +28973,7 @@
           <w:noProof/>
           <w:lang w:val="bg-BG"/>
         </w:rPr>
-        <w:t>Скорост на пакетиране и размер на XML резултатите</w:t>
+        <w:t>Скорост на симулация</w:t>
       </w:r>
     </w:fldSimple>
     <w:r>
@@ -28984,7 +28984,7 @@
         <w:rPr>
           <w:noProof/>
         </w:rPr>
-        <w:t>56</w:t>
+        <w:t>55</w:t>
       </w:r>
     </w:fldSimple>
   </w:p>
@@ -31916,7 +31916,7 @@
 </file>
 
 <file path=customXml/itemProps1.xml><?xml version="1.0" encoding="utf-8"?>
-<ds:datastoreItem xmlns:ds="http://schemas.openxmlformats.org/officeDocument/2006/customXml" ds:itemID="{3F1D282B-2A91-4912-BC43-E8E47FA3FD2D}">
+<ds:datastoreItem xmlns:ds="http://schemas.openxmlformats.org/officeDocument/2006/customXml" ds:itemID="{40FD98BC-EB22-4BA5-8774-8D3A6255CA3E}">
   <ds:schemaRefs>
     <ds:schemaRef ds:uri="http://schemas.openxmlformats.org/officeDocument/2006/bibliography"/>
   </ds:schemaRefs>

</xml_diff>

<commit_message>
Response sizes graphics added
</commit_message>
<xml_diff>
--- a/documentation/src/main/resources/Monte Carlo Simulation Debugger.docx
+++ b/documentation/src/main/resources/Monte Carlo Simulation Debugger.docx
@@ -9145,6 +9145,7 @@
       <w:pPr>
         <w:ind w:firstLine="567"/>
       </w:pPr>
+      <w:proofErr w:type="gramStart"/>
       <w:r>
         <w:t>Java</w:t>
       </w:r>
@@ -9191,7 +9192,11 @@
         <w:t>JVM</w:t>
       </w:r>
       <w:r>
-        <w:t xml:space="preserve">. </w:t>
+        <w:t>.</w:t>
+      </w:r>
+      <w:proofErr w:type="gramEnd"/>
+      <w:r>
+        <w:t xml:space="preserve"> </w:t>
       </w:r>
       <w:r>
         <w:rPr>
@@ -9813,6 +9818,7 @@
           <w:lang w:val="bg-BG"/>
         </w:rPr>
       </w:pPr>
+      <w:proofErr w:type="gramStart"/>
       <w:r>
         <w:t>JUnit</w:t>
       </w:r>
@@ -9823,7 +9829,11 @@
         <w:t xml:space="preserve"> е софтуерна рамка за компонентно тестване за езика </w:t>
       </w:r>
       <w:r>
-        <w:t xml:space="preserve">Java. </w:t>
+        <w:t>Java.</w:t>
+      </w:r>
+      <w:proofErr w:type="gramEnd"/>
+      <w:r>
+        <w:t xml:space="preserve"> </w:t>
       </w:r>
       <w:r>
         <w:rPr>
@@ -9884,6 +9894,7 @@
         </w:rPr>
         <w:fldChar w:fldCharType="separate"/>
       </w:r>
+      <w:proofErr w:type="gramStart"/>
       <w:r>
         <w:t xml:space="preserve">Фигура </w:t>
       </w:r>
@@ -9914,6 +9925,7 @@
         </w:rPr>
         <w:t xml:space="preserve"> показва примерни резултати от тестване на проект.</w:t>
       </w:r>
+      <w:proofErr w:type="gramEnd"/>
     </w:p>
     <w:p>
       <w:pPr>
@@ -10036,6 +10048,7 @@
       <w:pPr>
         <w:ind w:firstLine="567"/>
       </w:pPr>
+      <w:proofErr w:type="gramStart"/>
       <w:r>
         <w:t>Git</w:t>
       </w:r>
@@ -10051,6 +10064,7 @@
         </w:rPr>
         <w:t xml:space="preserve"> широко използвана в софтуерната разработка.</w:t>
       </w:r>
+      <w:proofErr w:type="gramEnd"/>
       <w:r>
         <w:rPr>
           <w:lang w:val="bg-BG"/>
@@ -10292,6 +10306,7 @@
           <w:lang w:val="bg-BG"/>
         </w:rPr>
       </w:pPr>
+      <w:proofErr w:type="gramStart"/>
       <w:r>
         <w:t xml:space="preserve">Maven </w:t>
       </w:r>
@@ -10308,7 +10323,14 @@
         <w:rPr>
           <w:lang w:val="bg-BG"/>
         </w:rPr>
-        <w:t xml:space="preserve">проекти. </w:t>
+        <w:t>проекти.</w:t>
+      </w:r>
+      <w:proofErr w:type="gramEnd"/>
+      <w:r>
+        <w:rPr>
+          <w:lang w:val="bg-BG"/>
+        </w:rPr>
+        <w:t xml:space="preserve"> </w:t>
       </w:r>
       <w:r>
         <w:rPr>
@@ -10343,6 +10365,7 @@
         </w:rPr>
         <w:t xml:space="preserve"> в основната директория на проекта. </w:t>
       </w:r>
+      <w:proofErr w:type="gramStart"/>
       <w:r>
         <w:t xml:space="preserve">Maven </w:t>
       </w:r>
@@ -10359,7 +10382,14 @@
         <w:rPr>
           <w:lang w:val="bg-BG"/>
         </w:rPr>
-        <w:t xml:space="preserve">библиотеки и приставки от множество хранилища като ги запазва в локален кеш от изтеглени артефакти. Втората основна функция на </w:t>
+        <w:t>библиотеки и приставки от множество хранилища като ги запазва в локален кеш от изтеглени артефакти.</w:t>
+      </w:r>
+      <w:proofErr w:type="gramEnd"/>
+      <w:r>
+        <w:rPr>
+          <w:lang w:val="bg-BG"/>
+        </w:rPr>
+        <w:t xml:space="preserve"> Втората основна функция на </w:t>
       </w:r>
       <w:r>
         <w:t>Maven</w:t>
@@ -10554,6 +10584,7 @@
           <w:lang w:val="bg-BG"/>
         </w:rPr>
       </w:pPr>
+      <w:proofErr w:type="gramStart"/>
       <w:r>
         <w:t xml:space="preserve">XML </w:t>
       </w:r>
@@ -10561,7 +10592,14 @@
         <w:rPr>
           <w:lang w:val="bg-BG"/>
         </w:rPr>
-        <w:t xml:space="preserve">е маркиращ език, който дефинира правила за създаване на документи във формат подходящ за четене от хора и компютри. Въпреки че дизайна на </w:t>
+        <w:t>е маркиращ език, който дефинира правила за създаване на документи във формат подходящ за четене от хора и компютри.</w:t>
+      </w:r>
+      <w:proofErr w:type="gramEnd"/>
+      <w:r>
+        <w:rPr>
+          <w:lang w:val="bg-BG"/>
+        </w:rPr>
+        <w:t xml:space="preserve"> Въпреки че дизайна на </w:t>
       </w:r>
       <w:r>
         <w:t xml:space="preserve">XML </w:t>
@@ -10590,6 +10628,7 @@
         </w:rPr>
         <w:t xml:space="preserve"> </w:t>
       </w:r>
+      <w:proofErr w:type="gramStart"/>
       <w:r>
         <w:t xml:space="preserve">XML </w:t>
       </w:r>
@@ -10608,6 +10647,7 @@
         </w:rPr>
         <w:t xml:space="preserve"> сервизи.</w:t>
       </w:r>
+      <w:proofErr w:type="gramEnd"/>
       <w:r>
         <w:rPr>
           <w:lang w:val="bg-BG"/>
@@ -10821,6 +10861,7 @@
           <w:lang w:val="bg-BG"/>
         </w:rPr>
       </w:pPr>
+      <w:proofErr w:type="gramStart"/>
       <w:r>
         <w:t xml:space="preserve">JAXB </w:t>
       </w:r>
@@ -10875,12 +10916,14 @@
         </w:rPr>
         <w:t>представяния.</w:t>
       </w:r>
+      <w:proofErr w:type="gramEnd"/>
       <w:r>
         <w:rPr>
           <w:lang w:val="bg-BG"/>
         </w:rPr>
         <w:t xml:space="preserve"> </w:t>
       </w:r>
+      <w:proofErr w:type="gramStart"/>
       <w:r>
         <w:t xml:space="preserve">JAXB </w:t>
       </w:r>
@@ -10900,7 +10943,11 @@
         <w:t xml:space="preserve"> приложението, които ще се пакетират в </w:t>
       </w:r>
       <w:r>
-        <w:t xml:space="preserve">XML. </w:t>
+        <w:t>XML.</w:t>
+      </w:r>
+      <w:proofErr w:type="gramEnd"/>
+      <w:r>
+        <w:t xml:space="preserve"> </w:t>
       </w:r>
       <w:r>
         <w:rPr>
@@ -13455,6 +13502,7 @@
           <w:lang w:val="bg-BG"/>
         </w:rPr>
       </w:pPr>
+      <w:proofErr w:type="gramStart"/>
       <w:r>
         <w:rPr>
           <w:b/>
@@ -13468,7 +13516,14 @@
         <w:rPr>
           <w:lang w:val="bg-BG"/>
         </w:rPr>
-        <w:t>Дефинира поведението на стохастичните променливи. Всяка инстанция на променлива притежава низов идентификатор, чрез който може да бъде реферирана от възли на калкулационното дърво. Всяка имплементация на интерфейса трябва да реализира методите за извличане на единична стойност и генерирането на серия от стойности с определена дължина.</w:t>
+        <w:t>Дефинира поведението на стохастичните променливи.</w:t>
+      </w:r>
+      <w:proofErr w:type="gramEnd"/>
+      <w:r>
+        <w:rPr>
+          <w:lang w:val="bg-BG"/>
+        </w:rPr>
+        <w:t xml:space="preserve"> Всяка инстанция на променлива притежава низов идентификатор, чрез който може да бъде реферирана от възли на калкулационното дърво. Всяка имплементация на интерфейса трябва да реализира методите за извличане на единична стойност и генерирането на серия от стойности с определена дължина.</w:t>
       </w:r>
     </w:p>
     <w:p>
@@ -13478,6 +13533,7 @@
           <w:lang w:val="bg-BG"/>
         </w:rPr>
       </w:pPr>
+      <w:proofErr w:type="gramStart"/>
       <w:r>
         <w:rPr>
           <w:b/>
@@ -13491,7 +13547,14 @@
         <w:rPr>
           <w:lang w:val="bg-BG"/>
         </w:rPr>
-        <w:t xml:space="preserve">Абстрактният клас за стохастична променлива събира в себе си обща функционалност на всички свои наследници. Общата функционалност се изразява в управлението на идентификатора на променливата, както и наличието на генератор на случайни числа. С цел повторяемост на тестовите резултати на генератор а може да бъде зададен </w:t>
+        <w:t>Абстрактният клас за стохастична променлива събира в себе си обща функционалност на всички свои наследници.</w:t>
+      </w:r>
+      <w:proofErr w:type="gramEnd"/>
+      <w:r>
+        <w:rPr>
+          <w:lang w:val="bg-BG"/>
+        </w:rPr>
+        <w:t xml:space="preserve"> Общата функционалност се изразява в управлението на идентификатора на променливата, както и наличието на генератор на случайни числа. С цел повторяемост на тестовите резултати на генератор а може да бъде зададен </w:t>
       </w:r>
       <w:r>
         <w:t>seed.</w:t>
@@ -13562,6 +13625,7 @@
           <w:lang w:val="bg-BG"/>
         </w:rPr>
       </w:pPr>
+      <w:proofErr w:type="gramStart"/>
       <w:r>
         <w:rPr>
           <w:b/>
@@ -13584,7 +13648,11 @@
         <w:t>Поражда серии с равномерно разпределение</w:t>
       </w:r>
       <w:r>
-        <w:t xml:space="preserve">. </w:t>
+        <w:t>.</w:t>
+      </w:r>
+      <w:proofErr w:type="gramEnd"/>
+      <w:r>
+        <w:t xml:space="preserve"> </w:t>
       </w:r>
       <w:r>
         <w:rPr>
@@ -13637,6 +13705,7 @@
           <w:lang w:val="bg-BG"/>
         </w:rPr>
       </w:pPr>
+      <w:proofErr w:type="gramStart"/>
       <w:r>
         <w:rPr>
           <w:b/>
@@ -13650,7 +13719,14 @@
         <w:rPr>
           <w:lang w:val="bg-BG"/>
         </w:rPr>
-        <w:t>– Поражда серии с нормално разпределение. Аргументи:</w:t>
+        <w:t>– Поражда серии с нормално разпределение.</w:t>
+      </w:r>
+      <w:proofErr w:type="gramEnd"/>
+      <w:r>
+        <w:rPr>
+          <w:lang w:val="bg-BG"/>
+        </w:rPr>
+        <w:t xml:space="preserve"> Аргументи:</w:t>
       </w:r>
     </w:p>
     <w:p>
@@ -13703,6 +13779,7 @@
           <w:lang w:val="bg-BG"/>
         </w:rPr>
       </w:pPr>
+      <w:proofErr w:type="gramStart"/>
       <w:r>
         <w:rPr>
           <w:b/>
@@ -13722,7 +13799,14 @@
         <w:rPr>
           <w:lang w:val="bg-BG"/>
         </w:rPr>
-        <w:t>. Аргументи:</w:t>
+        <w:t>.</w:t>
+      </w:r>
+      <w:proofErr w:type="gramEnd"/>
+      <w:r>
+        <w:rPr>
+          <w:lang w:val="bg-BG"/>
+        </w:rPr>
+        <w:t xml:space="preserve"> Аргументи:</w:t>
       </w:r>
     </w:p>
     <w:p>
@@ -13775,6 +13859,7 @@
           <w:lang w:val="bg-BG"/>
         </w:rPr>
       </w:pPr>
+      <w:proofErr w:type="gramStart"/>
       <w:r>
         <w:rPr>
           <w:b/>
@@ -13806,7 +13891,14 @@
         <w:rPr>
           <w:lang w:val="bg-BG"/>
         </w:rPr>
-        <w:t>разпределение. Аргументи:</w:t>
+        <w:t>разпределение.</w:t>
+      </w:r>
+      <w:proofErr w:type="gramEnd"/>
+      <w:r>
+        <w:rPr>
+          <w:lang w:val="bg-BG"/>
+        </w:rPr>
+        <w:t xml:space="preserve"> Аргументи:</w:t>
       </w:r>
     </w:p>
     <w:p>
@@ -13859,6 +13951,7 @@
           <w:lang w:val="bg-BG"/>
         </w:rPr>
       </w:pPr>
+      <w:proofErr w:type="gramStart"/>
       <w:r>
         <w:rPr>
           <w:b/>
@@ -13875,7 +13968,14 @@
         <w:rPr>
           <w:lang w:val="bg-BG"/>
         </w:rPr>
-        <w:t>. Аргумент</w:t>
+        <w:t>.</w:t>
+      </w:r>
+      <w:proofErr w:type="gramEnd"/>
+      <w:r>
+        <w:rPr>
+          <w:lang w:val="bg-BG"/>
+        </w:rPr>
+        <w:t xml:space="preserve"> Аргумент</w:t>
       </w:r>
       <w:r>
         <w:rPr>
@@ -14081,6 +14181,7 @@
           <w:lang w:val="bg-BG"/>
         </w:rPr>
       </w:pPr>
+      <w:proofErr w:type="gramStart"/>
       <w:r>
         <w:rPr>
           <w:b/>
@@ -14094,7 +14195,14 @@
         <w:rPr>
           <w:lang w:val="bg-BG"/>
         </w:rPr>
-        <w:t xml:space="preserve">Дефинира интерфейса на всички калкулационни възли. Всеки възел притежава низов идентификатор. Според нуждата може да се добави семантика във възела чрез свойствата „Роля” и „Описание”. </w:t>
+        <w:t>Дефинира интерфейса на всички калкулационни възли.</w:t>
+      </w:r>
+      <w:proofErr w:type="gramEnd"/>
+      <w:r>
+        <w:rPr>
+          <w:lang w:val="bg-BG"/>
+        </w:rPr>
+        <w:t xml:space="preserve"> Всеки възел притежава низов идентификатор. Според нуждата може да се добави семантика във възела чрез свойствата „Роля” и „Описание”. </w:t>
       </w:r>
     </w:p>
     <w:p>
@@ -14260,6 +14368,7 @@
           <w:lang w:val="bg-BG"/>
         </w:rPr>
       </w:pPr>
+      <w:proofErr w:type="gramStart"/>
       <w:r>
         <w:rPr>
           <w:b/>
@@ -14273,7 +14382,14 @@
         <w:rPr>
           <w:lang w:val="bg-BG"/>
         </w:rPr>
-        <w:t xml:space="preserve">Реализира общата функционалност на всички операционни възли. Отговаря за управлението на възловия идентификатор, ролята и описанието на възела. От важно значение за </w:t>
+        <w:t>Реализира общата функционалност на всички операционни възли.</w:t>
+      </w:r>
+      <w:proofErr w:type="gramEnd"/>
+      <w:r>
+        <w:rPr>
+          <w:lang w:val="bg-BG"/>
+        </w:rPr>
+        <w:t xml:space="preserve"> Отговаря за управлението на възловия идентификатор, ролята и описанието на възела. От важно значение за </w:t>
       </w:r>
       <w:r>
         <w:rPr>
@@ -14403,6 +14519,7 @@
           <w:lang w:val="bg-BG"/>
         </w:rPr>
       </w:pPr>
+      <w:proofErr w:type="gramStart"/>
       <w:r>
         <w:rPr>
           <w:b/>
@@ -14416,7 +14533,14 @@
         <w:rPr>
           <w:lang w:val="bg-BG"/>
         </w:rPr>
-        <w:t xml:space="preserve">Този възел има функционалност на константна стойност. Независимо от симулационния контекст винаги връща зададената стойност на свойството си </w:t>
+        <w:t>Този възел има функционалност на константна стойност.</w:t>
+      </w:r>
+      <w:proofErr w:type="gramEnd"/>
+      <w:r>
+        <w:rPr>
+          <w:lang w:val="bg-BG"/>
+        </w:rPr>
+        <w:t xml:space="preserve"> Независимо от симулационния контекст винаги връща зададената стойност на свойството си </w:t>
       </w:r>
       <w:r>
         <w:t>value.</w:t>
@@ -14435,6 +14559,7 @@
           <w:lang w:val="bg-BG"/>
         </w:rPr>
       </w:pPr>
+      <w:proofErr w:type="gramStart"/>
       <w:r>
         <w:rPr>
           <w:b/>
@@ -14451,7 +14576,14 @@
         <w:rPr>
           <w:lang w:val="bg-BG"/>
         </w:rPr>
-        <w:t xml:space="preserve">Този възел реферира стойността на стохастична променлива. Свойството му </w:t>
+        <w:t>Този възел реферира стойността на стохастична променлива.</w:t>
+      </w:r>
+      <w:proofErr w:type="gramEnd"/>
+      <w:r>
+        <w:rPr>
+          <w:lang w:val="bg-BG"/>
+        </w:rPr>
+        <w:t xml:space="preserve"> Свойството му </w:t>
       </w:r>
       <w:r>
         <w:t xml:space="preserve">“name” </w:t>
@@ -14647,6 +14779,7 @@
           <w:lang w:val="bg-BG"/>
         </w:rPr>
       </w:pPr>
+      <w:proofErr w:type="gramStart"/>
       <w:r>
         <w:rPr>
           <w:b/>
@@ -14660,7 +14793,14 @@
         <w:rPr>
           <w:lang w:val="bg-BG"/>
         </w:rPr>
-        <w:t>Базов клас за всички едноаргументни калкулационни възли. Съдържа функционалност за управление на аргумента.</w:t>
+        <w:t>Базов клас за всички едноаргументни калкулационни възли.</w:t>
+      </w:r>
+      <w:proofErr w:type="gramEnd"/>
+      <w:r>
+        <w:rPr>
+          <w:lang w:val="bg-BG"/>
+        </w:rPr>
+        <w:t xml:space="preserve"> Съдържа функционалност за управление на аргумента.</w:t>
       </w:r>
     </w:p>
     <w:p>
@@ -14829,6 +14969,7 @@
           <w:lang w:val="bg-BG"/>
         </w:rPr>
       </w:pPr>
+      <w:proofErr w:type="gramStart"/>
       <w:r>
         <w:rPr>
           <w:b/>
@@ -14844,6 +14985,7 @@
         </w:rPr>
         <w:t>Базов клас за всички двуаргументни възли, съдържа масив от два калкулационни възела, които се управляват от наследниците.</w:t>
       </w:r>
+      <w:proofErr w:type="gramEnd"/>
     </w:p>
     <w:p>
       <w:pPr>
@@ -15022,6 +15164,7 @@
           <w:lang w:val="bg-BG"/>
         </w:rPr>
       </w:pPr>
+      <w:proofErr w:type="gramStart"/>
       <w:r>
         <w:rPr>
           <w:b/>
@@ -15038,7 +15181,14 @@
         <w:rPr>
           <w:lang w:val="bg-BG"/>
         </w:rPr>
-        <w:t>Базов клас за всички многоаргументни възли. Съдържа списък от калкулационни възли, върху които да бъде изпълнена груповата операция определена от конкретния наследник.</w:t>
+        <w:t>Базов клас за всички многоаргументни възли.</w:t>
+      </w:r>
+      <w:proofErr w:type="gramEnd"/>
+      <w:r>
+        <w:rPr>
+          <w:lang w:val="bg-BG"/>
+        </w:rPr>
+        <w:t xml:space="preserve"> Съдържа списък от калкулационни възли, върху които да бъде изпълнена груповата операция определена от конкретния наследник.</w:t>
       </w:r>
     </w:p>
     <w:p>
@@ -15747,6 +15897,7 @@
         </w:rPr>
         <w:t xml:space="preserve"> </w:t>
       </w:r>
+      <w:proofErr w:type="gramStart"/>
       <w:r>
         <w:t xml:space="preserve">XML </w:t>
       </w:r>
@@ -15821,6 +15972,7 @@
         </w:rPr>
         <w:t>.</w:t>
       </w:r>
+      <w:proofErr w:type="gramEnd"/>
     </w:p>
     <w:p>
       <w:pPr>
@@ -16122,6 +16274,7 @@
         </w:rPr>
         <w:t xml:space="preserve">по един за всеки възел от калкулационното дърво. </w:t>
       </w:r>
+      <w:proofErr w:type="gramStart"/>
       <w:r>
         <w:t xml:space="preserve">NodeValues </w:t>
       </w:r>
@@ -16129,8 +16282,16 @@
         <w:rPr>
           <w:lang w:val="bg-BG"/>
         </w:rPr>
-        <w:t xml:space="preserve">съдържа идентификатора на възела и масив със симулираните му стойности. </w:t>
-      </w:r>
+        <w:t>съдържа идентификатора на възела и масив със симулираните му стойности.</w:t>
+      </w:r>
+      <w:proofErr w:type="gramEnd"/>
+      <w:r>
+        <w:rPr>
+          <w:lang w:val="bg-BG"/>
+        </w:rPr>
+        <w:t xml:space="preserve"> </w:t>
+      </w:r>
+      <w:proofErr w:type="gramStart"/>
       <w:r>
         <w:t xml:space="preserve">XML </w:t>
       </w:r>
@@ -16199,6 +16360,7 @@
         </w:rPr>
         <w:t>.</w:t>
       </w:r>
+      <w:proofErr w:type="gramEnd"/>
     </w:p>
     <w:p>
       <w:pPr>
@@ -16754,6 +16916,7 @@
           <w:lang w:val="bg-BG"/>
         </w:rPr>
       </w:pPr>
+      <w:proofErr w:type="gramStart"/>
       <w:r>
         <w:rPr>
           <w:b/>
@@ -16800,7 +16963,14 @@
         <w:rPr>
           <w:lang w:val="bg-BG"/>
         </w:rPr>
-        <w:t xml:space="preserve"> симулационни цикли. Съхранението на извлечените серии се реализира съгласно организацията на достъп представена в раздел </w:t>
+        <w:t xml:space="preserve"> симулационни цикли.</w:t>
+      </w:r>
+      <w:proofErr w:type="gramEnd"/>
+      <w:r>
+        <w:rPr>
+          <w:lang w:val="bg-BG"/>
+        </w:rPr>
+        <w:t xml:space="preserve"> Съхранението на извлечените серии се реализира съгласно организацията на достъп представена в раздел </w:t>
       </w:r>
       <w:r>
         <w:rPr>
@@ -17264,6 +17434,7 @@
       <w:r>
         <w:t xml:space="preserve"> </w:t>
       </w:r>
+      <w:proofErr w:type="gramStart"/>
       <w:r>
         <w:rPr>
           <w:lang w:val="bg-BG"/>
@@ -17277,7 +17448,14 @@
         <w:rPr>
           <w:lang w:val="bg-BG"/>
         </w:rPr>
-        <w:t xml:space="preserve">Този интерфейс има единствен метод </w:t>
+        <w:t>Този</w:t>
+      </w:r>
+      <w:proofErr w:type="gramEnd"/>
+      <w:r>
+        <w:rPr>
+          <w:lang w:val="bg-BG"/>
+        </w:rPr>
+        <w:t xml:space="preserve"> интерфейс има единствен метод </w:t>
       </w:r>
       <w:r>
         <w:t>walk,</w:t>
@@ -17311,6 +17489,7 @@
           <w:docGrid w:linePitch="360"/>
         </w:sectPr>
       </w:pPr>
+      <w:proofErr w:type="gramStart"/>
       <w:r>
         <w:rPr>
           <w:b/>
@@ -17359,6 +17538,7 @@
         </w:rPr>
         <w:t>.</w:t>
       </w:r>
+      <w:proofErr w:type="gramEnd"/>
       <w:r>
         <w:rPr>
           <w:lang w:val="bg-BG"/>
@@ -17486,6 +17666,7 @@
           <w:lang w:val="bg-BG"/>
         </w:rPr>
       </w:pPr>
+      <w:proofErr w:type="gramStart"/>
       <w:r>
         <w:rPr>
           <w:b/>
@@ -17499,7 +17680,14 @@
         <w:rPr>
           <w:lang w:val="bg-BG"/>
         </w:rPr>
-        <w:t xml:space="preserve">Този манипулатор преброява възлите в калкулационното дърво. Използва се за </w:t>
+        <w:t>Този манипулатор преброява възлите в калкулационното дърво.</w:t>
+      </w:r>
+      <w:proofErr w:type="gramEnd"/>
+      <w:r>
+        <w:rPr>
+          <w:lang w:val="bg-BG"/>
+        </w:rPr>
+        <w:t xml:space="preserve"> Използва се за </w:t>
       </w:r>
       <w:r>
         <w:rPr>
@@ -17521,6 +17709,7 @@
           <w:lang w:val="bg-BG"/>
         </w:rPr>
       </w:pPr>
+      <w:proofErr w:type="gramStart"/>
       <w:r>
         <w:rPr>
           <w:b/>
@@ -17581,7 +17770,14 @@
         <w:rPr>
           <w:lang w:val="bg-BG"/>
         </w:rPr>
-        <w:t xml:space="preserve">. </w:t>
+        <w:t>.</w:t>
+      </w:r>
+      <w:proofErr w:type="gramEnd"/>
+      <w:r>
+        <w:rPr>
+          <w:lang w:val="bg-BG"/>
+        </w:rPr>
+        <w:t xml:space="preserve"> </w:t>
       </w:r>
       <w:r>
         <w:rPr>
@@ -17627,6 +17823,7 @@
           <w:lang w:val="bg-BG"/>
         </w:rPr>
       </w:pPr>
+      <w:proofErr w:type="gramStart"/>
       <w:r>
         <w:rPr>
           <w:b/>
@@ -17681,7 +17878,14 @@
         <w:rPr>
           <w:lang w:val="bg-BG"/>
         </w:rPr>
-        <w:t>. Освен установяването на правилния индекс за всеки възел от дървото, манипулатора изгражда индекс на възлите (</w:t>
+        <w:t>.</w:t>
+      </w:r>
+      <w:proofErr w:type="gramEnd"/>
+      <w:r>
+        <w:rPr>
+          <w:lang w:val="bg-BG"/>
+        </w:rPr>
+        <w:t xml:space="preserve"> Освен установяването на правилния индекс за всеки възел от дървото, манипулатора изгражда индекс на възлите (</w:t>
       </w:r>
       <w:r>
         <w:t>Map&lt;Integerm Node&gt;</w:t>
@@ -17714,6 +17918,7 @@
           <w:docGrid w:linePitch="360"/>
         </w:sectPr>
       </w:pPr>
+      <w:proofErr w:type="gramStart"/>
       <w:r>
         <w:rPr>
           <w:b/>
@@ -17732,6 +17937,7 @@
         </w:rPr>
         <w:t>Това е клас, който предоставя статични методи за манипулация на калкулационни дървета, чието изпълнение и функционалност са базирани на възловия навигатор и манипулаторите описани по-горе.</w:t>
       </w:r>
+      <w:proofErr w:type="gramEnd"/>
     </w:p>
     <w:p>
       <w:pPr>
@@ -17890,6 +18096,7 @@
           <w:lang w:val="bg-BG"/>
         </w:rPr>
       </w:pPr>
+      <w:proofErr w:type="gramStart"/>
       <w:r>
         <w:rPr>
           <w:b/>
@@ -17921,7 +18128,14 @@
         <w:rPr>
           <w:lang w:val="bg-BG"/>
         </w:rPr>
-        <w:t>. Дефинира методите, които ще бъдат достъпни на възлите от калкулационното дърво.</w:t>
+        <w:t>.</w:t>
+      </w:r>
+      <w:proofErr w:type="gramEnd"/>
+      <w:r>
+        <w:rPr>
+          <w:lang w:val="bg-BG"/>
+        </w:rPr>
+        <w:t xml:space="preserve"> Дефинира методите, които ще бъдат достъпни на възлите от калкулационното дърво.</w:t>
       </w:r>
       <w:r>
         <w:rPr>
@@ -18008,6 +18222,7 @@
           <w:lang w:val="bg-BG"/>
         </w:rPr>
       </w:pPr>
+      <w:proofErr w:type="gramStart"/>
       <w:r>
         <w:rPr>
           <w:b/>
@@ -18024,7 +18239,11 @@
         <w:t xml:space="preserve">Това е единствената текуща имплементация на интерфейса </w:t>
       </w:r>
       <w:r>
-        <w:t xml:space="preserve">SimulationContext. </w:t>
+        <w:t>SimulationContext.</w:t>
+      </w:r>
+      <w:proofErr w:type="gramEnd"/>
+      <w:r>
+        <w:t xml:space="preserve"> </w:t>
       </w:r>
       <w:r>
         <w:rPr>
@@ -18364,6 +18583,7 @@
           <w:lang w:val="bg-BG"/>
         </w:rPr>
       </w:pPr>
+      <w:proofErr w:type="gramStart"/>
       <w:r>
         <w:t xml:space="preserve">ValueLogger &lt;interface&gt; - </w:t>
       </w:r>
@@ -18403,6 +18623,7 @@
         </w:rPr>
         <w:t xml:space="preserve"> абстракция от реалната имплементация на логер на стойности.</w:t>
       </w:r>
+      <w:proofErr w:type="gramEnd"/>
     </w:p>
     <w:p>
       <w:pPr>
@@ -18411,6 +18632,7 @@
           <w:lang w:val="bg-BG"/>
         </w:rPr>
       </w:pPr>
+      <w:proofErr w:type="gramStart"/>
       <w:r>
         <w:t xml:space="preserve">MatrixValueLogger – </w:t>
       </w:r>
@@ -18459,7 +18681,14 @@
         <w:rPr>
           <w:lang w:val="bg-BG"/>
         </w:rPr>
-        <w:t xml:space="preserve">. При инстанцирането си създава двумерна матрица с нужната размерност за конкретния брой симулационни цикли и размер на калкулационното дърво. Използва и статичния метод на </w:t>
+        <w:t>.</w:t>
+      </w:r>
+      <w:proofErr w:type="gramEnd"/>
+      <w:r>
+        <w:rPr>
+          <w:lang w:val="bg-BG"/>
+        </w:rPr>
+        <w:t xml:space="preserve"> При инстанцирането си създава двумерна матрица с нужната размерност за конкретния брой симулационни цикли и размер на калкулационното дърво. Използва и статичния метод на </w:t>
       </w:r>
       <w:r>
         <w:t>TreeUtilities</w:t>
@@ -18534,6 +18763,7 @@
           <w:lang w:val="bg-BG"/>
         </w:rPr>
       </w:pPr>
+      <w:proofErr w:type="gramStart"/>
       <w:r>
         <w:t>LoggingValueLogge</w:t>
       </w:r>
@@ -18573,6 +18803,7 @@
         </w:rPr>
         <w:t>за записването на симулационните стойности.</w:t>
       </w:r>
+      <w:proofErr w:type="gramEnd"/>
     </w:p>
     <w:p>
       <w:pPr>
@@ -18581,6 +18812,7 @@
           <w:lang w:val="bg-BG"/>
         </w:rPr>
       </w:pPr>
+      <w:proofErr w:type="gramStart"/>
       <w:r>
         <w:t xml:space="preserve">CompositeValueLogger – </w:t>
       </w:r>
@@ -18588,7 +18820,14 @@
         <w:rPr>
           <w:lang w:val="bg-BG"/>
         </w:rPr>
-        <w:t xml:space="preserve">Този логер на стойности има функционалността на контейнер от логери. При извикването на метода му </w:t>
+        <w:t>Този логер на стойности има функционалността на контейнер от логери.</w:t>
+      </w:r>
+      <w:proofErr w:type="gramEnd"/>
+      <w:r>
+        <w:rPr>
+          <w:lang w:val="bg-BG"/>
+        </w:rPr>
+        <w:t xml:space="preserve"> При извикването на метода му </w:t>
       </w:r>
       <w:r>
         <w:t xml:space="preserve">logValue, </w:t>
@@ -18857,6 +19096,7 @@
           <w:lang w:val="bg-BG"/>
         </w:rPr>
       </w:pPr>
+      <w:proofErr w:type="gramStart"/>
       <w:r>
         <w:t xml:space="preserve">SimulationCompletionListener &lt;interface&gt; - </w:t>
       </w:r>
@@ -18864,7 +19104,14 @@
         <w:rPr>
           <w:lang w:val="bg-BG"/>
         </w:rPr>
-        <w:t xml:space="preserve">Интерфейс, който осигурява абстракция от реалната имплементация на слушател. </w:t>
+        <w:t>Интерфейс, който осигурява абстракция от реалната имплементация на слушател.</w:t>
+      </w:r>
+      <w:proofErr w:type="gramEnd"/>
+      <w:r>
+        <w:rPr>
+          <w:lang w:val="bg-BG"/>
+        </w:rPr>
+        <w:t xml:space="preserve"> </w:t>
       </w:r>
       <w:r>
         <w:rPr>
@@ -18877,6 +19124,7 @@
       <w:pPr>
         <w:ind w:firstLine="567"/>
       </w:pPr>
+      <w:proofErr w:type="gramStart"/>
       <w:r>
         <w:t xml:space="preserve">LatchLoweringCompletionListener – </w:t>
       </w:r>
@@ -18910,6 +19158,7 @@
       <w:r>
         <w:t>.</w:t>
       </w:r>
+      <w:proofErr w:type="gramEnd"/>
       <w:r>
         <w:rPr>
           <w:lang w:val="bg-BG"/>
@@ -18936,6 +19185,7 @@
       <w:pPr>
         <w:ind w:firstLine="567"/>
       </w:pPr>
+      <w:proofErr w:type="gramStart"/>
       <w:r>
         <w:t xml:space="preserve">CompositeCompletionListener – </w:t>
       </w:r>
@@ -18943,7 +19193,14 @@
         <w:rPr>
           <w:lang w:val="bg-BG"/>
         </w:rPr>
-        <w:t xml:space="preserve">Този слушател има функционалността на контейнер от слушатели. При извикването на метода му </w:t>
+        <w:t>Този слушател има функционалността на контейнер от слушатели.</w:t>
+      </w:r>
+      <w:proofErr w:type="gramEnd"/>
+      <w:r>
+        <w:rPr>
+          <w:lang w:val="bg-BG"/>
+        </w:rPr>
+        <w:t xml:space="preserve"> При извикването на метода му </w:t>
       </w:r>
       <w:r>
         <w:t xml:space="preserve">notify, </w:t>
@@ -20921,6 +21178,7 @@
       <w:pPr>
         <w:ind w:firstLine="567"/>
       </w:pPr>
+      <w:proofErr w:type="gramStart"/>
       <w:r>
         <w:rPr>
           <w:b/>
@@ -20956,7 +21214,14 @@
         <w:rPr>
           <w:lang w:val="bg-BG"/>
         </w:rPr>
-        <w:t xml:space="preserve"> услугата. Обявява единствен </w:t>
+        <w:t xml:space="preserve"> услугата.</w:t>
+      </w:r>
+      <w:proofErr w:type="gramEnd"/>
+      <w:r>
+        <w:rPr>
+          <w:lang w:val="bg-BG"/>
+        </w:rPr>
+        <w:t xml:space="preserve"> Обявява единствен </w:t>
       </w:r>
       <w:r>
         <w:t>web</w:t>
@@ -21090,6 +21355,7 @@
           <w:lang w:val="bg-BG"/>
         </w:rPr>
       </w:pPr>
+      <w:proofErr w:type="gramStart"/>
       <w:r>
         <w:rPr>
           <w:b/>
@@ -21106,7 +21372,11 @@
         <w:t xml:space="preserve">Единствената имплементация на интерфейса </w:t>
       </w:r>
       <w:r>
-        <w:t xml:space="preserve">SimulationService. </w:t>
+        <w:t>SimulationService.</w:t>
+      </w:r>
+      <w:proofErr w:type="gramEnd"/>
+      <w:r>
+        <w:t xml:space="preserve"> </w:t>
       </w:r>
       <w:r>
         <w:rPr>
@@ -21274,6 +21544,7 @@
           <w:docGrid w:linePitch="360"/>
         </w:sectPr>
       </w:pPr>
+      <w:proofErr w:type="gramStart"/>
       <w:r>
         <w:rPr>
           <w:b/>
@@ -21290,7 +21561,11 @@
         <w:t>Този клас е създаден съгласно шаблона за дизайн сек (</w:t>
       </w:r>
       <w:r>
-        <w:t xml:space="preserve">Singleton). </w:t>
+        <w:t>Singleton).</w:t>
+      </w:r>
+      <w:proofErr w:type="gramEnd"/>
+      <w:r>
+        <w:t xml:space="preserve"> </w:t>
       </w:r>
       <w:r>
         <w:rPr>
@@ -22529,12 +22804,14 @@
           <w:lang w:val="bg-BG"/>
         </w:rPr>
       </w:pPr>
+      <w:proofErr w:type="gramStart"/>
       <w:r>
         <w:rPr>
           <w:b/>
         </w:rPr>
         <w:t>currentSimulation</w:t>
       </w:r>
+      <w:proofErr w:type="gramEnd"/>
       <w:r>
         <w:t xml:space="preserve"> – </w:t>
       </w:r>
@@ -22914,12 +23191,14 @@
           <w:lang w:val="bg-BG"/>
         </w:rPr>
       </w:pPr>
+      <w:proofErr w:type="gramStart"/>
       <w:r>
         <w:rPr>
           <w:b/>
         </w:rPr>
         <w:t>currentlyDebuggedNode</w:t>
       </w:r>
+      <w:proofErr w:type="gramEnd"/>
       <w:r>
         <w:t xml:space="preserve"> – </w:t>
       </w:r>
@@ -24031,6 +24310,7 @@
       <w:pPr>
         <w:ind w:firstLine="567"/>
       </w:pPr>
+      <w:proofErr w:type="gramStart"/>
       <w:r>
         <w:rPr>
           <w:b/>
@@ -24047,7 +24327,14 @@
         <w:rPr>
           <w:lang w:val="bg-BG"/>
         </w:rPr>
-        <w:t xml:space="preserve">Базов визуализатор, чиято функционалност се използва за изобразяването на всички видове възли и разширява от наследниците му. </w:t>
+        <w:t>Базов визуализатор, чиято функционалност се използва за изобразяването на всички видове възли и разширява от наследниците му.</w:t>
+      </w:r>
+      <w:proofErr w:type="gramEnd"/>
+      <w:r>
+        <w:rPr>
+          <w:lang w:val="bg-BG"/>
+        </w:rPr>
+        <w:t xml:space="preserve"> </w:t>
       </w:r>
       <w:r>
         <w:rPr>
@@ -24066,6 +24353,7 @@
           <w:lang w:val="bg-BG"/>
         </w:rPr>
       </w:pPr>
+      <w:proofErr w:type="gramStart"/>
       <w:r>
         <w:rPr>
           <w:b/>
@@ -24079,7 +24367,14 @@
         <w:rPr>
           <w:lang w:val="bg-BG"/>
         </w:rPr>
-        <w:t>Визуализатор на възли рефериращи стохастични променливи. Изобразява и името на стохастичната променлива освен данните от абстрактния визуализатор.</w:t>
+        <w:t>Визуализатор на възли рефериращи стохастични променливи.</w:t>
+      </w:r>
+      <w:proofErr w:type="gramEnd"/>
+      <w:r>
+        <w:rPr>
+          <w:lang w:val="bg-BG"/>
+        </w:rPr>
+        <w:t xml:space="preserve"> Изобразява и името на стохастичната променлива освен данните от абстрактния визуализатор.</w:t>
       </w:r>
     </w:p>
     <w:p>
@@ -24096,22 +24391,33 @@
         <w:t>NodeRendererResolver</w:t>
       </w:r>
       <w:r>
-        <w:t xml:space="preserve"> –</w:t>
-      </w:r>
-      <w:r>
-        <w:rPr>
-          <w:lang w:val="bg-BG"/>
-        </w:rPr>
         <w:t xml:space="preserve"> </w:t>
       </w:r>
-      <w:r>
+      <w:proofErr w:type="gramStart"/>
+      <w:r>
+        <w:t>–</w:t>
+      </w:r>
+      <w:r>
+        <w:rPr>
+          <w:lang w:val="bg-BG"/>
+        </w:rPr>
         <w:t xml:space="preserve"> </w:t>
       </w:r>
       <w:r>
-        <w:rPr>
-          <w:lang w:val="bg-BG"/>
-        </w:rPr>
-        <w:t>Намира подходящ възлов визуализатор според класа на текущо изобразявания възел. Ако не е добавен специфичен визуализатор за конкретния клас се използва абстрактният възлов визуализатор.</w:t>
+        <w:t xml:space="preserve"> </w:t>
+      </w:r>
+      <w:r>
+        <w:rPr>
+          <w:lang w:val="bg-BG"/>
+        </w:rPr>
+        <w:t>Намира</w:t>
+      </w:r>
+      <w:proofErr w:type="gramEnd"/>
+      <w:r>
+        <w:rPr>
+          <w:lang w:val="bg-BG"/>
+        </w:rPr>
+        <w:t xml:space="preserve"> подходящ възлов визуализатор според класа на текущо изобразявания възел. Ако не е добавен специфичен визуализатор за конкретния клас се използва абстрактният възлов визуализатор.</w:t>
       </w:r>
     </w:p>
     <w:p>
@@ -24474,12 +24780,14 @@
       <w:pPr>
         <w:ind w:firstLine="567"/>
       </w:pPr>
+      <w:proofErr w:type="gramStart"/>
       <w:r>
         <w:rPr>
           <w:b/>
         </w:rPr>
         <w:t>hook</w:t>
       </w:r>
+      <w:proofErr w:type="gramEnd"/>
       <w:r>
         <w:t xml:space="preserve"> – </w:t>
       </w:r>
@@ -24500,12 +24808,14 @@
           <w:lang w:val="bg-BG"/>
         </w:rPr>
       </w:pPr>
+      <w:proofErr w:type="gramStart"/>
       <w:r>
         <w:rPr>
           <w:b/>
         </w:rPr>
         <w:t>handle</w:t>
       </w:r>
+      <w:proofErr w:type="gramEnd"/>
       <w:r>
         <w:t xml:space="preserve"> – </w:t>
       </w:r>
@@ -24529,12 +24839,14 @@
       <w:pPr>
         <w:ind w:firstLine="567"/>
       </w:pPr>
+      <w:proofErr w:type="gramStart"/>
       <w:r>
         <w:rPr>
           <w:b/>
         </w:rPr>
         <w:t>actionPerformed</w:t>
       </w:r>
+      <w:proofErr w:type="gramEnd"/>
       <w:r>
         <w:t xml:space="preserve"> – </w:t>
       </w:r>
@@ -24564,12 +24876,14 @@
           <w:lang w:val="bg-BG"/>
         </w:rPr>
       </w:pPr>
+      <w:proofErr w:type="gramStart"/>
       <w:r>
         <w:rPr>
           <w:b/>
         </w:rPr>
         <w:t>after</w:t>
       </w:r>
+      <w:proofErr w:type="gramEnd"/>
       <w:r>
         <w:t xml:space="preserve"> – </w:t>
       </w:r>
@@ -24587,12 +24901,14 @@
           <w:lang w:val="bg-BG"/>
         </w:rPr>
       </w:pPr>
+      <w:proofErr w:type="gramStart"/>
       <w:r>
         <w:rPr>
           <w:b/>
         </w:rPr>
         <w:t>debugChildren</w:t>
       </w:r>
+      <w:proofErr w:type="gramEnd"/>
       <w:r>
         <w:t xml:space="preserve"> – </w:t>
       </w:r>
@@ -25734,6 +26050,7 @@
           <w:lang w:val="bg-BG"/>
         </w:rPr>
       </w:pPr>
+      <w:proofErr w:type="gramStart"/>
       <w:r>
         <w:rPr>
           <w:b/>
@@ -25747,7 +26064,14 @@
         <w:rPr>
           <w:lang w:val="bg-BG"/>
         </w:rPr>
-        <w:t xml:space="preserve">Това е слушателят за промяна на селекцията, който е закачен за списъка на изгледа за избор на симулационен цикъл. При настъпване на събитие слушателят установява новоизбрания симулационен цикъл в контекста на дебъгване (раздел </w:t>
+        <w:t>Това е слушателят за промяна на селекцията, който е закачен за списъка на изгледа за избор на симулационен цикъл.</w:t>
+      </w:r>
+      <w:proofErr w:type="gramEnd"/>
+      <w:r>
+        <w:rPr>
+          <w:lang w:val="bg-BG"/>
+        </w:rPr>
+        <w:t xml:space="preserve"> При настъпване на събитие слушателят установява новоизбрания симулационен цикъл в контекста на дебъгване (раздел </w:t>
       </w:r>
       <w:r>
         <w:rPr>
@@ -26647,6 +26971,7 @@
           <w:lang w:val="bg-BG"/>
         </w:rPr>
       </w:pPr>
+      <w:proofErr w:type="gramStart"/>
       <w:r>
         <w:rPr>
           <w:b/>
@@ -26682,7 +27007,14 @@
         <w:rPr>
           <w:lang w:val="bg-BG"/>
         </w:rPr>
-        <w:t xml:space="preserve">). </w:t>
+        <w:t>).</w:t>
+      </w:r>
+      <w:proofErr w:type="gramEnd"/>
+      <w:r>
+        <w:rPr>
+          <w:lang w:val="bg-BG"/>
+        </w:rPr>
+        <w:t xml:space="preserve"> </w:t>
       </w:r>
       <w:r>
         <w:rPr>
@@ -26714,6 +27046,7 @@
           <w:lang w:val="bg-BG"/>
         </w:rPr>
       </w:pPr>
+      <w:proofErr w:type="gramStart"/>
       <w:r>
         <w:rPr>
           <w:b/>
@@ -26755,7 +27088,14 @@
         <w:rPr>
           <w:lang w:val="bg-BG"/>
         </w:rPr>
-        <w:t xml:space="preserve">. </w:t>
+        <w:t>.</w:t>
+      </w:r>
+      <w:proofErr w:type="gramEnd"/>
+      <w:r>
+        <w:rPr>
+          <w:lang w:val="bg-BG"/>
+        </w:rPr>
+        <w:t xml:space="preserve"> </w:t>
       </w:r>
       <w:r>
         <w:rPr>
@@ -26896,6 +27236,7 @@
           <w:lang w:val="bg-BG"/>
         </w:rPr>
       </w:pPr>
+      <w:proofErr w:type="gramStart"/>
       <w:r>
         <w:rPr>
           <w:b/>
@@ -26934,7 +27275,11 @@
         <w:t>)</w:t>
       </w:r>
       <w:r>
-        <w:t xml:space="preserve">. </w:t>
+        <w:t>.</w:t>
+      </w:r>
+      <w:proofErr w:type="gramEnd"/>
+      <w:r>
+        <w:t xml:space="preserve"> </w:t>
       </w:r>
       <w:r>
         <w:rPr>
@@ -28536,7 +28881,37 @@
                 <w:szCs w:val="22"/>
                 <w:lang w:val="bg-BG" w:eastAsia="bg-BG" w:bidi="ar-SA"/>
               </w:rPr>
-              <w:t>Average time [ms]</w:t>
+              <w:t>Средно време</w:t>
+            </w:r>
+            <w:r>
+              <w:rPr>
+                <w:rFonts w:eastAsia="Times New Roman"/>
+                <w:b/>
+                <w:sz w:val="22"/>
+                <w:szCs w:val="22"/>
+                <w:lang w:val="bg-BG" w:eastAsia="bg-BG" w:bidi="ar-SA"/>
+              </w:rPr>
+              <w:t xml:space="preserve"> [</w:t>
+            </w:r>
+            <w:r>
+              <w:rPr>
+                <w:rFonts w:eastAsia="Times New Roman"/>
+                <w:b/>
+                <w:sz w:val="22"/>
+                <w:szCs w:val="22"/>
+                <w:lang w:val="bg-BG" w:eastAsia="bg-BG" w:bidi="ar-SA"/>
+              </w:rPr>
+              <w:t>мс</w:t>
+            </w:r>
+            <w:r>
+              <w:rPr>
+                <w:rFonts w:eastAsia="Times New Roman"/>
+                <w:b/>
+                <w:sz w:val="22"/>
+                <w:szCs w:val="22"/>
+                <w:lang w:val="bg-BG" w:eastAsia="bg-BG" w:bidi="ar-SA"/>
+              </w:rPr>
+              <w:t>]</w:t>
             </w:r>
           </w:p>
         </w:tc>
@@ -28575,7 +28950,7 @@
                 <w:szCs w:val="22"/>
                 <w:lang w:val="bg-BG" w:eastAsia="bg-BG" w:bidi="ar-SA"/>
               </w:rPr>
-              <w:t>Simulation runs</w:t>
+              <w:t>Симулационни цикли</w:t>
             </w:r>
           </w:p>
         </w:tc>
@@ -29033,7 +29408,7 @@
                 <w:szCs w:val="22"/>
                 <w:lang w:val="bg-BG" w:eastAsia="bg-BG" w:bidi="ar-SA"/>
               </w:rPr>
-              <w:t>Tree size</w:t>
+              <w:t>Размер на дървото</w:t>
             </w:r>
           </w:p>
         </w:tc>
@@ -33583,6 +33958,2672 @@
     </w:p>
     <w:p>
       <w:pPr>
+        <w:pStyle w:val="Caption"/>
+        <w:keepNext/>
+        <w:spacing w:after="0"/>
+        <w:rPr>
+          <w:lang w:val="bg-BG"/>
+        </w:rPr>
+      </w:pPr>
+      <w:r>
+        <w:t xml:space="preserve">Таблица </w:t>
+      </w:r>
+      <w:fldSimple w:instr=" STYLEREF 2 \s ">
+        <w:r>
+          <w:rPr>
+            <w:noProof/>
+          </w:rPr>
+          <w:t>5.1</w:t>
+        </w:r>
+      </w:fldSimple>
+      <w:r>
+        <w:noBreakHyphen/>
+      </w:r>
+      <w:fldSimple w:instr=" SEQ Таблица \* ARABIC \s 2 ">
+        <w:r>
+          <w:rPr>
+            <w:noProof/>
+          </w:rPr>
+          <w:t>2</w:t>
+        </w:r>
+      </w:fldSimple>
+      <w:r>
+        <w:rPr>
+          <w:lang w:val="bg-BG"/>
+        </w:rPr>
+        <w:t xml:space="preserve"> </w:t>
+      </w:r>
+    </w:p>
+    <w:tbl>
+      <w:tblPr>
+        <w:tblW w:w="8417" w:type="dxa"/>
+        <w:jc w:val="center"/>
+        <w:tblInd w:w="-461" w:type="dxa"/>
+        <w:tblCellMar>
+          <w:left w:w="70" w:type="dxa"/>
+          <w:right w:w="70" w:type="dxa"/>
+        </w:tblCellMar>
+        <w:tblLook w:val="04A0"/>
+      </w:tblPr>
+      <w:tblGrid>
+        <w:gridCol w:w="2516"/>
+        <w:gridCol w:w="2977"/>
+        <w:gridCol w:w="2924"/>
+      </w:tblGrid>
+      <w:tr>
+        <w:trPr>
+          <w:trHeight w:val="300"/>
+          <w:jc w:val="center"/>
+        </w:trPr>
+        <w:tc>
+          <w:tcPr>
+            <w:tcW w:w="2516" w:type="dxa"/>
+            <w:tcBorders>
+              <w:top w:val="single" w:sz="4" w:space="0" w:color="auto"/>
+              <w:left w:val="single" w:sz="4" w:space="0" w:color="auto"/>
+              <w:bottom w:val="single" w:sz="4" w:space="0" w:color="auto"/>
+              <w:right w:val="single" w:sz="4" w:space="0" w:color="auto"/>
+            </w:tcBorders>
+            <w:shd w:val="clear" w:color="auto" w:fill="auto"/>
+            <w:noWrap/>
+            <w:vAlign w:val="bottom"/>
+            <w:hideMark/>
+          </w:tcPr>
+          <w:p>
+            <w:pPr>
+              <w:spacing w:after="0" w:line="240" w:lineRule="auto"/>
+              <w:jc w:val="center"/>
+              <w:rPr>
+                <w:rFonts w:eastAsia="Times New Roman" w:cstheme="minorHAnsi"/>
+                <w:b/>
+                <w:color w:val="000000"/>
+                <w:sz w:val="22"/>
+                <w:szCs w:val="22"/>
+                <w:lang w:val="bg-BG" w:eastAsia="bg-BG" w:bidi="ar-SA"/>
+              </w:rPr>
+            </w:pPr>
+            <w:r>
+              <w:rPr>
+                <w:rFonts w:eastAsia="Times New Roman" w:cstheme="minorHAnsi"/>
+                <w:b/>
+                <w:color w:val="000000"/>
+                <w:sz w:val="22"/>
+                <w:szCs w:val="22"/>
+                <w:lang w:val="bg-BG" w:eastAsia="bg-BG" w:bidi="ar-SA"/>
+              </w:rPr>
+              <w:t>Симулационни цикли</w:t>
+            </w:r>
+          </w:p>
+        </w:tc>
+        <w:tc>
+          <w:tcPr>
+            <w:tcW w:w="2977" w:type="dxa"/>
+            <w:tcBorders>
+              <w:top w:val="single" w:sz="4" w:space="0" w:color="auto"/>
+              <w:left w:val="nil"/>
+              <w:bottom w:val="single" w:sz="4" w:space="0" w:color="auto"/>
+              <w:right w:val="single" w:sz="4" w:space="0" w:color="auto"/>
+            </w:tcBorders>
+            <w:shd w:val="clear" w:color="auto" w:fill="auto"/>
+            <w:noWrap/>
+            <w:vAlign w:val="bottom"/>
+            <w:hideMark/>
+          </w:tcPr>
+          <w:p>
+            <w:pPr>
+              <w:spacing w:after="0" w:line="240" w:lineRule="auto"/>
+              <w:jc w:val="center"/>
+              <w:rPr>
+                <w:rFonts w:eastAsia="Times New Roman" w:cstheme="minorHAnsi"/>
+                <w:b/>
+                <w:color w:val="000000"/>
+                <w:sz w:val="22"/>
+                <w:szCs w:val="22"/>
+                <w:lang w:val="bg-BG" w:eastAsia="bg-BG" w:bidi="ar-SA"/>
+              </w:rPr>
+            </w:pPr>
+            <w:r>
+              <w:rPr>
+                <w:rFonts w:eastAsia="Times New Roman" w:cstheme="minorHAnsi"/>
+                <w:b/>
+                <w:color w:val="000000"/>
+                <w:sz w:val="22"/>
+                <w:szCs w:val="22"/>
+                <w:lang w:val="bg-BG" w:eastAsia="bg-BG" w:bidi="ar-SA"/>
+              </w:rPr>
+              <w:t>Време за пакетиране</w:t>
+            </w:r>
+            <w:r>
+              <w:rPr>
+                <w:rFonts w:eastAsia="Times New Roman" w:cstheme="minorHAnsi"/>
+                <w:b/>
+                <w:color w:val="000000"/>
+                <w:sz w:val="22"/>
+                <w:szCs w:val="22"/>
+                <w:lang w:val="bg-BG" w:eastAsia="bg-BG" w:bidi="ar-SA"/>
+              </w:rPr>
+              <w:t xml:space="preserve"> [</w:t>
+            </w:r>
+            <w:r>
+              <w:rPr>
+                <w:rFonts w:eastAsia="Times New Roman" w:cstheme="minorHAnsi"/>
+                <w:b/>
+                <w:color w:val="000000"/>
+                <w:sz w:val="22"/>
+                <w:szCs w:val="22"/>
+                <w:lang w:val="bg-BG" w:eastAsia="bg-BG" w:bidi="ar-SA"/>
+              </w:rPr>
+              <w:t>мс</w:t>
+            </w:r>
+            <w:r>
+              <w:rPr>
+                <w:rFonts w:eastAsia="Times New Roman" w:cstheme="minorHAnsi"/>
+                <w:b/>
+                <w:color w:val="000000"/>
+                <w:sz w:val="22"/>
+                <w:szCs w:val="22"/>
+                <w:lang w:val="bg-BG" w:eastAsia="bg-BG" w:bidi="ar-SA"/>
+              </w:rPr>
+              <w:t>]</w:t>
+            </w:r>
+          </w:p>
+        </w:tc>
+        <w:tc>
+          <w:tcPr>
+            <w:tcW w:w="2924" w:type="dxa"/>
+            <w:tcBorders>
+              <w:top w:val="single" w:sz="4" w:space="0" w:color="auto"/>
+              <w:left w:val="nil"/>
+              <w:bottom w:val="single" w:sz="4" w:space="0" w:color="auto"/>
+              <w:right w:val="single" w:sz="4" w:space="0" w:color="auto"/>
+            </w:tcBorders>
+            <w:shd w:val="clear" w:color="auto" w:fill="auto"/>
+            <w:noWrap/>
+            <w:vAlign w:val="bottom"/>
+            <w:hideMark/>
+          </w:tcPr>
+          <w:p>
+            <w:pPr>
+              <w:spacing w:after="0" w:line="240" w:lineRule="auto"/>
+              <w:jc w:val="center"/>
+              <w:rPr>
+                <w:rFonts w:eastAsia="Times New Roman" w:cstheme="minorHAnsi"/>
+                <w:b/>
+                <w:color w:val="000000"/>
+                <w:sz w:val="22"/>
+                <w:szCs w:val="22"/>
+                <w:lang w:val="bg-BG" w:eastAsia="bg-BG" w:bidi="ar-SA"/>
+              </w:rPr>
+            </w:pPr>
+            <w:r>
+              <w:rPr>
+                <w:rFonts w:eastAsia="Times New Roman" w:cstheme="minorHAnsi"/>
+                <w:b/>
+                <w:color w:val="000000"/>
+                <w:sz w:val="22"/>
+                <w:szCs w:val="22"/>
+                <w:lang w:val="bg-BG" w:eastAsia="bg-BG" w:bidi="ar-SA"/>
+              </w:rPr>
+              <w:t>Размер на XML файл</w:t>
+            </w:r>
+            <w:r>
+              <w:rPr>
+                <w:rFonts w:eastAsia="Times New Roman" w:cstheme="minorHAnsi"/>
+                <w:b/>
+                <w:color w:val="000000"/>
+                <w:sz w:val="22"/>
+                <w:szCs w:val="22"/>
+                <w:lang w:val="bg-BG" w:eastAsia="bg-BG" w:bidi="ar-SA"/>
+              </w:rPr>
+              <w:t xml:space="preserve"> [MB]</w:t>
+            </w:r>
+          </w:p>
+        </w:tc>
+      </w:tr>
+      <w:tr>
+        <w:trPr>
+          <w:trHeight w:val="300"/>
+          <w:jc w:val="center"/>
+        </w:trPr>
+        <w:tc>
+          <w:tcPr>
+            <w:tcW w:w="2516" w:type="dxa"/>
+            <w:tcBorders>
+              <w:top w:val="nil"/>
+              <w:left w:val="single" w:sz="4" w:space="0" w:color="auto"/>
+              <w:bottom w:val="single" w:sz="4" w:space="0" w:color="auto"/>
+              <w:right w:val="single" w:sz="4" w:space="0" w:color="auto"/>
+            </w:tcBorders>
+            <w:shd w:val="clear" w:color="auto" w:fill="auto"/>
+            <w:noWrap/>
+            <w:vAlign w:val="bottom"/>
+            <w:hideMark/>
+          </w:tcPr>
+          <w:p>
+            <w:pPr>
+              <w:spacing w:after="0" w:line="240" w:lineRule="auto"/>
+              <w:jc w:val="right"/>
+              <w:rPr>
+                <w:rFonts w:eastAsia="Times New Roman" w:cstheme="minorHAnsi"/>
+                <w:color w:val="000000"/>
+                <w:sz w:val="22"/>
+                <w:szCs w:val="22"/>
+                <w:lang w:val="bg-BG" w:eastAsia="bg-BG" w:bidi="ar-SA"/>
+              </w:rPr>
+            </w:pPr>
+            <w:r>
+              <w:rPr>
+                <w:rFonts w:eastAsia="Times New Roman" w:cstheme="minorHAnsi"/>
+                <w:color w:val="000000"/>
+                <w:sz w:val="22"/>
+                <w:szCs w:val="22"/>
+                <w:lang w:val="bg-BG" w:eastAsia="bg-BG" w:bidi="ar-SA"/>
+              </w:rPr>
+              <w:t>1000</w:t>
+            </w:r>
+          </w:p>
+        </w:tc>
+        <w:tc>
+          <w:tcPr>
+            <w:tcW w:w="2977" w:type="dxa"/>
+            <w:tcBorders>
+              <w:top w:val="nil"/>
+              <w:left w:val="nil"/>
+              <w:bottom w:val="single" w:sz="4" w:space="0" w:color="auto"/>
+              <w:right w:val="single" w:sz="4" w:space="0" w:color="auto"/>
+            </w:tcBorders>
+            <w:shd w:val="clear" w:color="auto" w:fill="auto"/>
+            <w:noWrap/>
+            <w:vAlign w:val="bottom"/>
+            <w:hideMark/>
+          </w:tcPr>
+          <w:p>
+            <w:pPr>
+              <w:spacing w:after="0" w:line="240" w:lineRule="auto"/>
+              <w:jc w:val="right"/>
+              <w:rPr>
+                <w:rFonts w:eastAsia="Times New Roman" w:cstheme="minorHAnsi"/>
+                <w:color w:val="000000"/>
+                <w:sz w:val="22"/>
+                <w:szCs w:val="22"/>
+                <w:lang w:val="bg-BG" w:eastAsia="bg-BG" w:bidi="ar-SA"/>
+              </w:rPr>
+            </w:pPr>
+            <w:r>
+              <w:rPr>
+                <w:rFonts w:eastAsia="Times New Roman" w:cstheme="minorHAnsi"/>
+                <w:color w:val="000000"/>
+                <w:sz w:val="22"/>
+                <w:szCs w:val="22"/>
+                <w:lang w:val="bg-BG" w:eastAsia="bg-BG" w:bidi="ar-SA"/>
+              </w:rPr>
+              <w:t>609</w:t>
+            </w:r>
+          </w:p>
+        </w:tc>
+        <w:tc>
+          <w:tcPr>
+            <w:tcW w:w="2924" w:type="dxa"/>
+            <w:tcBorders>
+              <w:top w:val="nil"/>
+              <w:left w:val="nil"/>
+              <w:bottom w:val="single" w:sz="4" w:space="0" w:color="auto"/>
+              <w:right w:val="single" w:sz="4" w:space="0" w:color="auto"/>
+            </w:tcBorders>
+            <w:shd w:val="clear" w:color="auto" w:fill="auto"/>
+            <w:noWrap/>
+            <w:vAlign w:val="bottom"/>
+            <w:hideMark/>
+          </w:tcPr>
+          <w:p>
+            <w:pPr>
+              <w:spacing w:after="0" w:line="240" w:lineRule="auto"/>
+              <w:jc w:val="right"/>
+              <w:rPr>
+                <w:rFonts w:eastAsia="Times New Roman" w:cstheme="minorHAnsi"/>
+                <w:color w:val="000000"/>
+                <w:sz w:val="22"/>
+                <w:szCs w:val="22"/>
+                <w:lang w:val="bg-BG" w:eastAsia="bg-BG" w:bidi="ar-SA"/>
+              </w:rPr>
+            </w:pPr>
+            <w:r>
+              <w:rPr>
+                <w:rFonts w:eastAsia="Times New Roman" w:cstheme="minorHAnsi"/>
+                <w:color w:val="000000"/>
+                <w:sz w:val="22"/>
+                <w:szCs w:val="22"/>
+                <w:lang w:val="bg-BG" w:eastAsia="bg-BG" w:bidi="ar-SA"/>
+              </w:rPr>
+              <w:t>36</w:t>
+            </w:r>
+          </w:p>
+        </w:tc>
+      </w:tr>
+      <w:tr>
+        <w:trPr>
+          <w:trHeight w:val="300"/>
+          <w:jc w:val="center"/>
+        </w:trPr>
+        <w:tc>
+          <w:tcPr>
+            <w:tcW w:w="2516" w:type="dxa"/>
+            <w:tcBorders>
+              <w:top w:val="nil"/>
+              <w:left w:val="single" w:sz="4" w:space="0" w:color="auto"/>
+              <w:bottom w:val="single" w:sz="4" w:space="0" w:color="auto"/>
+              <w:right w:val="single" w:sz="4" w:space="0" w:color="auto"/>
+            </w:tcBorders>
+            <w:shd w:val="clear" w:color="auto" w:fill="auto"/>
+            <w:noWrap/>
+            <w:vAlign w:val="bottom"/>
+            <w:hideMark/>
+          </w:tcPr>
+          <w:p>
+            <w:pPr>
+              <w:spacing w:after="0" w:line="240" w:lineRule="auto"/>
+              <w:jc w:val="right"/>
+              <w:rPr>
+                <w:rFonts w:eastAsia="Times New Roman" w:cstheme="minorHAnsi"/>
+                <w:color w:val="000000"/>
+                <w:sz w:val="22"/>
+                <w:szCs w:val="22"/>
+                <w:lang w:val="bg-BG" w:eastAsia="bg-BG" w:bidi="ar-SA"/>
+              </w:rPr>
+            </w:pPr>
+            <w:r>
+              <w:rPr>
+                <w:rFonts w:eastAsia="Times New Roman" w:cstheme="minorHAnsi"/>
+                <w:color w:val="000000"/>
+                <w:sz w:val="22"/>
+                <w:szCs w:val="22"/>
+                <w:lang w:val="bg-BG" w:eastAsia="bg-BG" w:bidi="ar-SA"/>
+              </w:rPr>
+              <w:t>2000</w:t>
+            </w:r>
+          </w:p>
+        </w:tc>
+        <w:tc>
+          <w:tcPr>
+            <w:tcW w:w="2977" w:type="dxa"/>
+            <w:tcBorders>
+              <w:top w:val="nil"/>
+              <w:left w:val="nil"/>
+              <w:bottom w:val="single" w:sz="4" w:space="0" w:color="auto"/>
+              <w:right w:val="single" w:sz="4" w:space="0" w:color="auto"/>
+            </w:tcBorders>
+            <w:shd w:val="clear" w:color="auto" w:fill="auto"/>
+            <w:noWrap/>
+            <w:vAlign w:val="bottom"/>
+            <w:hideMark/>
+          </w:tcPr>
+          <w:p>
+            <w:pPr>
+              <w:spacing w:after="0" w:line="240" w:lineRule="auto"/>
+              <w:jc w:val="right"/>
+              <w:rPr>
+                <w:rFonts w:eastAsia="Times New Roman" w:cstheme="minorHAnsi"/>
+                <w:color w:val="000000"/>
+                <w:sz w:val="22"/>
+                <w:szCs w:val="22"/>
+                <w:lang w:val="bg-BG" w:eastAsia="bg-BG" w:bidi="ar-SA"/>
+              </w:rPr>
+            </w:pPr>
+            <w:r>
+              <w:rPr>
+                <w:rFonts w:eastAsia="Times New Roman" w:cstheme="minorHAnsi"/>
+                <w:color w:val="000000"/>
+                <w:sz w:val="22"/>
+                <w:szCs w:val="22"/>
+                <w:lang w:val="bg-BG" w:eastAsia="bg-BG" w:bidi="ar-SA"/>
+              </w:rPr>
+              <w:t>1013</w:t>
+            </w:r>
+          </w:p>
+        </w:tc>
+        <w:tc>
+          <w:tcPr>
+            <w:tcW w:w="2924" w:type="dxa"/>
+            <w:tcBorders>
+              <w:top w:val="nil"/>
+              <w:left w:val="nil"/>
+              <w:bottom w:val="single" w:sz="4" w:space="0" w:color="auto"/>
+              <w:right w:val="single" w:sz="4" w:space="0" w:color="auto"/>
+            </w:tcBorders>
+            <w:shd w:val="clear" w:color="auto" w:fill="auto"/>
+            <w:noWrap/>
+            <w:vAlign w:val="bottom"/>
+            <w:hideMark/>
+          </w:tcPr>
+          <w:p>
+            <w:pPr>
+              <w:spacing w:after="0" w:line="240" w:lineRule="auto"/>
+              <w:jc w:val="right"/>
+              <w:rPr>
+                <w:rFonts w:eastAsia="Times New Roman" w:cstheme="minorHAnsi"/>
+                <w:color w:val="000000"/>
+                <w:sz w:val="22"/>
+                <w:szCs w:val="22"/>
+                <w:lang w:val="bg-BG" w:eastAsia="bg-BG" w:bidi="ar-SA"/>
+              </w:rPr>
+            </w:pPr>
+            <w:r>
+              <w:rPr>
+                <w:rFonts w:eastAsia="Times New Roman" w:cstheme="minorHAnsi"/>
+                <w:color w:val="000000"/>
+                <w:sz w:val="22"/>
+                <w:szCs w:val="22"/>
+                <w:lang w:val="bg-BG" w:eastAsia="bg-BG" w:bidi="ar-SA"/>
+              </w:rPr>
+              <w:t>73</w:t>
+            </w:r>
+          </w:p>
+        </w:tc>
+      </w:tr>
+      <w:tr>
+        <w:trPr>
+          <w:trHeight w:val="300"/>
+          <w:jc w:val="center"/>
+        </w:trPr>
+        <w:tc>
+          <w:tcPr>
+            <w:tcW w:w="2516" w:type="dxa"/>
+            <w:tcBorders>
+              <w:top w:val="nil"/>
+              <w:left w:val="single" w:sz="4" w:space="0" w:color="auto"/>
+              <w:bottom w:val="single" w:sz="4" w:space="0" w:color="auto"/>
+              <w:right w:val="single" w:sz="4" w:space="0" w:color="auto"/>
+            </w:tcBorders>
+            <w:shd w:val="clear" w:color="auto" w:fill="auto"/>
+            <w:noWrap/>
+            <w:vAlign w:val="bottom"/>
+            <w:hideMark/>
+          </w:tcPr>
+          <w:p>
+            <w:pPr>
+              <w:spacing w:after="0" w:line="240" w:lineRule="auto"/>
+              <w:jc w:val="right"/>
+              <w:rPr>
+                <w:rFonts w:eastAsia="Times New Roman" w:cstheme="minorHAnsi"/>
+                <w:color w:val="000000"/>
+                <w:sz w:val="22"/>
+                <w:szCs w:val="22"/>
+                <w:lang w:val="bg-BG" w:eastAsia="bg-BG" w:bidi="ar-SA"/>
+              </w:rPr>
+            </w:pPr>
+            <w:r>
+              <w:rPr>
+                <w:rFonts w:eastAsia="Times New Roman" w:cstheme="minorHAnsi"/>
+                <w:color w:val="000000"/>
+                <w:sz w:val="22"/>
+                <w:szCs w:val="22"/>
+                <w:lang w:val="bg-BG" w:eastAsia="bg-BG" w:bidi="ar-SA"/>
+              </w:rPr>
+              <w:t>3000</w:t>
+            </w:r>
+          </w:p>
+        </w:tc>
+        <w:tc>
+          <w:tcPr>
+            <w:tcW w:w="2977" w:type="dxa"/>
+            <w:tcBorders>
+              <w:top w:val="nil"/>
+              <w:left w:val="nil"/>
+              <w:bottom w:val="single" w:sz="4" w:space="0" w:color="auto"/>
+              <w:right w:val="single" w:sz="4" w:space="0" w:color="auto"/>
+            </w:tcBorders>
+            <w:shd w:val="clear" w:color="auto" w:fill="auto"/>
+            <w:noWrap/>
+            <w:vAlign w:val="bottom"/>
+            <w:hideMark/>
+          </w:tcPr>
+          <w:p>
+            <w:pPr>
+              <w:spacing w:after="0" w:line="240" w:lineRule="auto"/>
+              <w:jc w:val="right"/>
+              <w:rPr>
+                <w:rFonts w:eastAsia="Times New Roman" w:cstheme="minorHAnsi"/>
+                <w:color w:val="000000"/>
+                <w:sz w:val="22"/>
+                <w:szCs w:val="22"/>
+                <w:lang w:val="bg-BG" w:eastAsia="bg-BG" w:bidi="ar-SA"/>
+              </w:rPr>
+            </w:pPr>
+            <w:r>
+              <w:rPr>
+                <w:rFonts w:eastAsia="Times New Roman" w:cstheme="minorHAnsi"/>
+                <w:color w:val="000000"/>
+                <w:sz w:val="22"/>
+                <w:szCs w:val="22"/>
+                <w:lang w:val="bg-BG" w:eastAsia="bg-BG" w:bidi="ar-SA"/>
+              </w:rPr>
+              <w:t>1510</w:t>
+            </w:r>
+          </w:p>
+        </w:tc>
+        <w:tc>
+          <w:tcPr>
+            <w:tcW w:w="2924" w:type="dxa"/>
+            <w:tcBorders>
+              <w:top w:val="nil"/>
+              <w:left w:val="nil"/>
+              <w:bottom w:val="single" w:sz="4" w:space="0" w:color="auto"/>
+              <w:right w:val="single" w:sz="4" w:space="0" w:color="auto"/>
+            </w:tcBorders>
+            <w:shd w:val="clear" w:color="auto" w:fill="auto"/>
+            <w:noWrap/>
+            <w:vAlign w:val="bottom"/>
+            <w:hideMark/>
+          </w:tcPr>
+          <w:p>
+            <w:pPr>
+              <w:spacing w:after="0" w:line="240" w:lineRule="auto"/>
+              <w:jc w:val="right"/>
+              <w:rPr>
+                <w:rFonts w:eastAsia="Times New Roman" w:cstheme="minorHAnsi"/>
+                <w:color w:val="000000"/>
+                <w:sz w:val="22"/>
+                <w:szCs w:val="22"/>
+                <w:lang w:val="bg-BG" w:eastAsia="bg-BG" w:bidi="ar-SA"/>
+              </w:rPr>
+            </w:pPr>
+            <w:r>
+              <w:rPr>
+                <w:rFonts w:eastAsia="Times New Roman" w:cstheme="minorHAnsi"/>
+                <w:color w:val="000000"/>
+                <w:sz w:val="22"/>
+                <w:szCs w:val="22"/>
+                <w:lang w:val="bg-BG" w:eastAsia="bg-BG" w:bidi="ar-SA"/>
+              </w:rPr>
+              <w:t>109</w:t>
+            </w:r>
+          </w:p>
+        </w:tc>
+      </w:tr>
+      <w:tr>
+        <w:trPr>
+          <w:trHeight w:val="300"/>
+          <w:jc w:val="center"/>
+        </w:trPr>
+        <w:tc>
+          <w:tcPr>
+            <w:tcW w:w="2516" w:type="dxa"/>
+            <w:tcBorders>
+              <w:top w:val="nil"/>
+              <w:left w:val="single" w:sz="4" w:space="0" w:color="auto"/>
+              <w:bottom w:val="single" w:sz="4" w:space="0" w:color="auto"/>
+              <w:right w:val="single" w:sz="4" w:space="0" w:color="auto"/>
+            </w:tcBorders>
+            <w:shd w:val="clear" w:color="auto" w:fill="auto"/>
+            <w:noWrap/>
+            <w:vAlign w:val="bottom"/>
+            <w:hideMark/>
+          </w:tcPr>
+          <w:p>
+            <w:pPr>
+              <w:spacing w:after="0" w:line="240" w:lineRule="auto"/>
+              <w:jc w:val="right"/>
+              <w:rPr>
+                <w:rFonts w:eastAsia="Times New Roman" w:cstheme="minorHAnsi"/>
+                <w:color w:val="000000"/>
+                <w:sz w:val="22"/>
+                <w:szCs w:val="22"/>
+                <w:lang w:val="bg-BG" w:eastAsia="bg-BG" w:bidi="ar-SA"/>
+              </w:rPr>
+            </w:pPr>
+            <w:r>
+              <w:rPr>
+                <w:rFonts w:eastAsia="Times New Roman" w:cstheme="minorHAnsi"/>
+                <w:color w:val="000000"/>
+                <w:sz w:val="22"/>
+                <w:szCs w:val="22"/>
+                <w:lang w:val="bg-BG" w:eastAsia="bg-BG" w:bidi="ar-SA"/>
+              </w:rPr>
+              <w:t>4000</w:t>
+            </w:r>
+          </w:p>
+        </w:tc>
+        <w:tc>
+          <w:tcPr>
+            <w:tcW w:w="2977" w:type="dxa"/>
+            <w:tcBorders>
+              <w:top w:val="nil"/>
+              <w:left w:val="nil"/>
+              <w:bottom w:val="single" w:sz="4" w:space="0" w:color="auto"/>
+              <w:right w:val="single" w:sz="4" w:space="0" w:color="auto"/>
+            </w:tcBorders>
+            <w:shd w:val="clear" w:color="auto" w:fill="auto"/>
+            <w:noWrap/>
+            <w:vAlign w:val="bottom"/>
+            <w:hideMark/>
+          </w:tcPr>
+          <w:p>
+            <w:pPr>
+              <w:spacing w:after="0" w:line="240" w:lineRule="auto"/>
+              <w:jc w:val="right"/>
+              <w:rPr>
+                <w:rFonts w:eastAsia="Times New Roman" w:cstheme="minorHAnsi"/>
+                <w:color w:val="000000"/>
+                <w:sz w:val="22"/>
+                <w:szCs w:val="22"/>
+                <w:lang w:val="bg-BG" w:eastAsia="bg-BG" w:bidi="ar-SA"/>
+              </w:rPr>
+            </w:pPr>
+            <w:r>
+              <w:rPr>
+                <w:rFonts w:eastAsia="Times New Roman" w:cstheme="minorHAnsi"/>
+                <w:color w:val="000000"/>
+                <w:sz w:val="22"/>
+                <w:szCs w:val="22"/>
+                <w:lang w:val="bg-BG" w:eastAsia="bg-BG" w:bidi="ar-SA"/>
+              </w:rPr>
+              <w:t>2022</w:t>
+            </w:r>
+          </w:p>
+        </w:tc>
+        <w:tc>
+          <w:tcPr>
+            <w:tcW w:w="2924" w:type="dxa"/>
+            <w:tcBorders>
+              <w:top w:val="nil"/>
+              <w:left w:val="nil"/>
+              <w:bottom w:val="single" w:sz="4" w:space="0" w:color="auto"/>
+              <w:right w:val="single" w:sz="4" w:space="0" w:color="auto"/>
+            </w:tcBorders>
+            <w:shd w:val="clear" w:color="auto" w:fill="auto"/>
+            <w:noWrap/>
+            <w:vAlign w:val="bottom"/>
+            <w:hideMark/>
+          </w:tcPr>
+          <w:p>
+            <w:pPr>
+              <w:spacing w:after="0" w:line="240" w:lineRule="auto"/>
+              <w:jc w:val="right"/>
+              <w:rPr>
+                <w:rFonts w:eastAsia="Times New Roman" w:cstheme="minorHAnsi"/>
+                <w:color w:val="000000"/>
+                <w:sz w:val="22"/>
+                <w:szCs w:val="22"/>
+                <w:lang w:val="bg-BG" w:eastAsia="bg-BG" w:bidi="ar-SA"/>
+              </w:rPr>
+            </w:pPr>
+            <w:r>
+              <w:rPr>
+                <w:rFonts w:eastAsia="Times New Roman" w:cstheme="minorHAnsi"/>
+                <w:color w:val="000000"/>
+                <w:sz w:val="22"/>
+                <w:szCs w:val="22"/>
+                <w:lang w:val="bg-BG" w:eastAsia="bg-BG" w:bidi="ar-SA"/>
+              </w:rPr>
+              <w:t>146</w:t>
+            </w:r>
+          </w:p>
+        </w:tc>
+      </w:tr>
+      <w:tr>
+        <w:trPr>
+          <w:trHeight w:val="300"/>
+          <w:jc w:val="center"/>
+        </w:trPr>
+        <w:tc>
+          <w:tcPr>
+            <w:tcW w:w="2516" w:type="dxa"/>
+            <w:tcBorders>
+              <w:top w:val="nil"/>
+              <w:left w:val="single" w:sz="4" w:space="0" w:color="auto"/>
+              <w:bottom w:val="single" w:sz="4" w:space="0" w:color="auto"/>
+              <w:right w:val="single" w:sz="4" w:space="0" w:color="auto"/>
+            </w:tcBorders>
+            <w:shd w:val="clear" w:color="auto" w:fill="auto"/>
+            <w:noWrap/>
+            <w:vAlign w:val="bottom"/>
+            <w:hideMark/>
+          </w:tcPr>
+          <w:p>
+            <w:pPr>
+              <w:spacing w:after="0" w:line="240" w:lineRule="auto"/>
+              <w:jc w:val="right"/>
+              <w:rPr>
+                <w:rFonts w:eastAsia="Times New Roman" w:cstheme="minorHAnsi"/>
+                <w:color w:val="000000"/>
+                <w:sz w:val="22"/>
+                <w:szCs w:val="22"/>
+                <w:lang w:val="bg-BG" w:eastAsia="bg-BG" w:bidi="ar-SA"/>
+              </w:rPr>
+            </w:pPr>
+            <w:r>
+              <w:rPr>
+                <w:rFonts w:eastAsia="Times New Roman" w:cstheme="minorHAnsi"/>
+                <w:color w:val="000000"/>
+                <w:sz w:val="22"/>
+                <w:szCs w:val="22"/>
+                <w:lang w:val="bg-BG" w:eastAsia="bg-BG" w:bidi="ar-SA"/>
+              </w:rPr>
+              <w:t>5000</w:t>
+            </w:r>
+          </w:p>
+        </w:tc>
+        <w:tc>
+          <w:tcPr>
+            <w:tcW w:w="2977" w:type="dxa"/>
+            <w:tcBorders>
+              <w:top w:val="nil"/>
+              <w:left w:val="nil"/>
+              <w:bottom w:val="single" w:sz="4" w:space="0" w:color="auto"/>
+              <w:right w:val="single" w:sz="4" w:space="0" w:color="auto"/>
+            </w:tcBorders>
+            <w:shd w:val="clear" w:color="auto" w:fill="auto"/>
+            <w:noWrap/>
+            <w:vAlign w:val="bottom"/>
+            <w:hideMark/>
+          </w:tcPr>
+          <w:p>
+            <w:pPr>
+              <w:spacing w:after="0" w:line="240" w:lineRule="auto"/>
+              <w:jc w:val="right"/>
+              <w:rPr>
+                <w:rFonts w:eastAsia="Times New Roman" w:cstheme="minorHAnsi"/>
+                <w:color w:val="000000"/>
+                <w:sz w:val="22"/>
+                <w:szCs w:val="22"/>
+                <w:lang w:val="bg-BG" w:eastAsia="bg-BG" w:bidi="ar-SA"/>
+              </w:rPr>
+            </w:pPr>
+            <w:r>
+              <w:rPr>
+                <w:rFonts w:eastAsia="Times New Roman" w:cstheme="minorHAnsi"/>
+                <w:color w:val="000000"/>
+                <w:sz w:val="22"/>
+                <w:szCs w:val="22"/>
+                <w:lang w:val="bg-BG" w:eastAsia="bg-BG" w:bidi="ar-SA"/>
+              </w:rPr>
+              <w:t>2514</w:t>
+            </w:r>
+          </w:p>
+        </w:tc>
+        <w:tc>
+          <w:tcPr>
+            <w:tcW w:w="2924" w:type="dxa"/>
+            <w:tcBorders>
+              <w:top w:val="nil"/>
+              <w:left w:val="nil"/>
+              <w:bottom w:val="single" w:sz="4" w:space="0" w:color="auto"/>
+              <w:right w:val="single" w:sz="4" w:space="0" w:color="auto"/>
+            </w:tcBorders>
+            <w:shd w:val="clear" w:color="auto" w:fill="auto"/>
+            <w:noWrap/>
+            <w:vAlign w:val="bottom"/>
+            <w:hideMark/>
+          </w:tcPr>
+          <w:p>
+            <w:pPr>
+              <w:spacing w:after="0" w:line="240" w:lineRule="auto"/>
+              <w:jc w:val="right"/>
+              <w:rPr>
+                <w:rFonts w:eastAsia="Times New Roman" w:cstheme="minorHAnsi"/>
+                <w:color w:val="000000"/>
+                <w:sz w:val="22"/>
+                <w:szCs w:val="22"/>
+                <w:lang w:val="bg-BG" w:eastAsia="bg-BG" w:bidi="ar-SA"/>
+              </w:rPr>
+            </w:pPr>
+            <w:r>
+              <w:rPr>
+                <w:rFonts w:eastAsia="Times New Roman" w:cstheme="minorHAnsi"/>
+                <w:color w:val="000000"/>
+                <w:sz w:val="22"/>
+                <w:szCs w:val="22"/>
+                <w:lang w:val="bg-BG" w:eastAsia="bg-BG" w:bidi="ar-SA"/>
+              </w:rPr>
+              <w:t>182</w:t>
+            </w:r>
+          </w:p>
+        </w:tc>
+      </w:tr>
+      <w:tr>
+        <w:trPr>
+          <w:trHeight w:val="300"/>
+          <w:jc w:val="center"/>
+        </w:trPr>
+        <w:tc>
+          <w:tcPr>
+            <w:tcW w:w="2516" w:type="dxa"/>
+            <w:tcBorders>
+              <w:top w:val="nil"/>
+              <w:left w:val="single" w:sz="4" w:space="0" w:color="auto"/>
+              <w:bottom w:val="single" w:sz="4" w:space="0" w:color="auto"/>
+              <w:right w:val="single" w:sz="4" w:space="0" w:color="auto"/>
+            </w:tcBorders>
+            <w:shd w:val="clear" w:color="auto" w:fill="auto"/>
+            <w:noWrap/>
+            <w:vAlign w:val="bottom"/>
+            <w:hideMark/>
+          </w:tcPr>
+          <w:p>
+            <w:pPr>
+              <w:spacing w:after="0" w:line="240" w:lineRule="auto"/>
+              <w:jc w:val="right"/>
+              <w:rPr>
+                <w:rFonts w:eastAsia="Times New Roman" w:cstheme="minorHAnsi"/>
+                <w:color w:val="000000"/>
+                <w:sz w:val="22"/>
+                <w:szCs w:val="22"/>
+                <w:lang w:val="bg-BG" w:eastAsia="bg-BG" w:bidi="ar-SA"/>
+              </w:rPr>
+            </w:pPr>
+            <w:r>
+              <w:rPr>
+                <w:rFonts w:eastAsia="Times New Roman" w:cstheme="minorHAnsi"/>
+                <w:color w:val="000000"/>
+                <w:sz w:val="22"/>
+                <w:szCs w:val="22"/>
+                <w:lang w:val="bg-BG" w:eastAsia="bg-BG" w:bidi="ar-SA"/>
+              </w:rPr>
+              <w:t>6000</w:t>
+            </w:r>
+          </w:p>
+        </w:tc>
+        <w:tc>
+          <w:tcPr>
+            <w:tcW w:w="2977" w:type="dxa"/>
+            <w:tcBorders>
+              <w:top w:val="nil"/>
+              <w:left w:val="nil"/>
+              <w:bottom w:val="single" w:sz="4" w:space="0" w:color="auto"/>
+              <w:right w:val="single" w:sz="4" w:space="0" w:color="auto"/>
+            </w:tcBorders>
+            <w:shd w:val="clear" w:color="auto" w:fill="auto"/>
+            <w:noWrap/>
+            <w:vAlign w:val="bottom"/>
+            <w:hideMark/>
+          </w:tcPr>
+          <w:p>
+            <w:pPr>
+              <w:spacing w:after="0" w:line="240" w:lineRule="auto"/>
+              <w:jc w:val="right"/>
+              <w:rPr>
+                <w:rFonts w:eastAsia="Times New Roman" w:cstheme="minorHAnsi"/>
+                <w:color w:val="000000"/>
+                <w:sz w:val="22"/>
+                <w:szCs w:val="22"/>
+                <w:lang w:val="bg-BG" w:eastAsia="bg-BG" w:bidi="ar-SA"/>
+              </w:rPr>
+            </w:pPr>
+            <w:r>
+              <w:rPr>
+                <w:rFonts w:eastAsia="Times New Roman" w:cstheme="minorHAnsi"/>
+                <w:color w:val="000000"/>
+                <w:sz w:val="22"/>
+                <w:szCs w:val="22"/>
+                <w:lang w:val="bg-BG" w:eastAsia="bg-BG" w:bidi="ar-SA"/>
+              </w:rPr>
+              <w:t>3057</w:t>
+            </w:r>
+          </w:p>
+        </w:tc>
+        <w:tc>
+          <w:tcPr>
+            <w:tcW w:w="2924" w:type="dxa"/>
+            <w:tcBorders>
+              <w:top w:val="nil"/>
+              <w:left w:val="nil"/>
+              <w:bottom w:val="single" w:sz="4" w:space="0" w:color="auto"/>
+              <w:right w:val="single" w:sz="4" w:space="0" w:color="auto"/>
+            </w:tcBorders>
+            <w:shd w:val="clear" w:color="auto" w:fill="auto"/>
+            <w:noWrap/>
+            <w:vAlign w:val="bottom"/>
+            <w:hideMark/>
+          </w:tcPr>
+          <w:p>
+            <w:pPr>
+              <w:spacing w:after="0" w:line="240" w:lineRule="auto"/>
+              <w:jc w:val="right"/>
+              <w:rPr>
+                <w:rFonts w:eastAsia="Times New Roman" w:cstheme="minorHAnsi"/>
+                <w:color w:val="000000"/>
+                <w:sz w:val="22"/>
+                <w:szCs w:val="22"/>
+                <w:lang w:val="bg-BG" w:eastAsia="bg-BG" w:bidi="ar-SA"/>
+              </w:rPr>
+            </w:pPr>
+            <w:r>
+              <w:rPr>
+                <w:rFonts w:eastAsia="Times New Roman" w:cstheme="minorHAnsi"/>
+                <w:color w:val="000000"/>
+                <w:sz w:val="22"/>
+                <w:szCs w:val="22"/>
+                <w:lang w:val="bg-BG" w:eastAsia="bg-BG" w:bidi="ar-SA"/>
+              </w:rPr>
+              <w:t>219</w:t>
+            </w:r>
+          </w:p>
+        </w:tc>
+      </w:tr>
+      <w:tr>
+        <w:trPr>
+          <w:trHeight w:val="300"/>
+          <w:jc w:val="center"/>
+        </w:trPr>
+        <w:tc>
+          <w:tcPr>
+            <w:tcW w:w="2516" w:type="dxa"/>
+            <w:tcBorders>
+              <w:top w:val="nil"/>
+              <w:left w:val="single" w:sz="4" w:space="0" w:color="auto"/>
+              <w:bottom w:val="single" w:sz="4" w:space="0" w:color="auto"/>
+              <w:right w:val="single" w:sz="4" w:space="0" w:color="auto"/>
+            </w:tcBorders>
+            <w:shd w:val="clear" w:color="auto" w:fill="auto"/>
+            <w:noWrap/>
+            <w:vAlign w:val="bottom"/>
+            <w:hideMark/>
+          </w:tcPr>
+          <w:p>
+            <w:pPr>
+              <w:spacing w:after="0" w:line="240" w:lineRule="auto"/>
+              <w:jc w:val="right"/>
+              <w:rPr>
+                <w:rFonts w:eastAsia="Times New Roman" w:cstheme="minorHAnsi"/>
+                <w:color w:val="000000"/>
+                <w:sz w:val="22"/>
+                <w:szCs w:val="22"/>
+                <w:lang w:val="bg-BG" w:eastAsia="bg-BG" w:bidi="ar-SA"/>
+              </w:rPr>
+            </w:pPr>
+            <w:r>
+              <w:rPr>
+                <w:rFonts w:eastAsia="Times New Roman" w:cstheme="minorHAnsi"/>
+                <w:color w:val="000000"/>
+                <w:sz w:val="22"/>
+                <w:szCs w:val="22"/>
+                <w:lang w:val="bg-BG" w:eastAsia="bg-BG" w:bidi="ar-SA"/>
+              </w:rPr>
+              <w:t>7000</w:t>
+            </w:r>
+          </w:p>
+        </w:tc>
+        <w:tc>
+          <w:tcPr>
+            <w:tcW w:w="2977" w:type="dxa"/>
+            <w:tcBorders>
+              <w:top w:val="nil"/>
+              <w:left w:val="nil"/>
+              <w:bottom w:val="single" w:sz="4" w:space="0" w:color="auto"/>
+              <w:right w:val="single" w:sz="4" w:space="0" w:color="auto"/>
+            </w:tcBorders>
+            <w:shd w:val="clear" w:color="auto" w:fill="auto"/>
+            <w:noWrap/>
+            <w:vAlign w:val="bottom"/>
+            <w:hideMark/>
+          </w:tcPr>
+          <w:p>
+            <w:pPr>
+              <w:spacing w:after="0" w:line="240" w:lineRule="auto"/>
+              <w:jc w:val="right"/>
+              <w:rPr>
+                <w:rFonts w:eastAsia="Times New Roman" w:cstheme="minorHAnsi"/>
+                <w:color w:val="000000"/>
+                <w:sz w:val="22"/>
+                <w:szCs w:val="22"/>
+                <w:lang w:val="bg-BG" w:eastAsia="bg-BG" w:bidi="ar-SA"/>
+              </w:rPr>
+            </w:pPr>
+            <w:r>
+              <w:rPr>
+                <w:rFonts w:eastAsia="Times New Roman" w:cstheme="minorHAnsi"/>
+                <w:color w:val="000000"/>
+                <w:sz w:val="22"/>
+                <w:szCs w:val="22"/>
+                <w:lang w:val="bg-BG" w:eastAsia="bg-BG" w:bidi="ar-SA"/>
+              </w:rPr>
+              <w:t>3507</w:t>
+            </w:r>
+          </w:p>
+        </w:tc>
+        <w:tc>
+          <w:tcPr>
+            <w:tcW w:w="2924" w:type="dxa"/>
+            <w:tcBorders>
+              <w:top w:val="nil"/>
+              <w:left w:val="nil"/>
+              <w:bottom w:val="single" w:sz="4" w:space="0" w:color="auto"/>
+              <w:right w:val="single" w:sz="4" w:space="0" w:color="auto"/>
+            </w:tcBorders>
+            <w:shd w:val="clear" w:color="auto" w:fill="auto"/>
+            <w:noWrap/>
+            <w:vAlign w:val="bottom"/>
+            <w:hideMark/>
+          </w:tcPr>
+          <w:p>
+            <w:pPr>
+              <w:spacing w:after="0" w:line="240" w:lineRule="auto"/>
+              <w:jc w:val="right"/>
+              <w:rPr>
+                <w:rFonts w:eastAsia="Times New Roman" w:cstheme="minorHAnsi"/>
+                <w:color w:val="000000"/>
+                <w:sz w:val="22"/>
+                <w:szCs w:val="22"/>
+                <w:lang w:val="bg-BG" w:eastAsia="bg-BG" w:bidi="ar-SA"/>
+              </w:rPr>
+            </w:pPr>
+            <w:r>
+              <w:rPr>
+                <w:rFonts w:eastAsia="Times New Roman" w:cstheme="minorHAnsi"/>
+                <w:color w:val="000000"/>
+                <w:sz w:val="22"/>
+                <w:szCs w:val="22"/>
+                <w:lang w:val="bg-BG" w:eastAsia="bg-BG" w:bidi="ar-SA"/>
+              </w:rPr>
+              <w:t>255</w:t>
+            </w:r>
+          </w:p>
+        </w:tc>
+      </w:tr>
+      <w:tr>
+        <w:trPr>
+          <w:trHeight w:val="300"/>
+          <w:jc w:val="center"/>
+        </w:trPr>
+        <w:tc>
+          <w:tcPr>
+            <w:tcW w:w="2516" w:type="dxa"/>
+            <w:tcBorders>
+              <w:top w:val="nil"/>
+              <w:left w:val="single" w:sz="4" w:space="0" w:color="auto"/>
+              <w:bottom w:val="single" w:sz="4" w:space="0" w:color="auto"/>
+              <w:right w:val="single" w:sz="4" w:space="0" w:color="auto"/>
+            </w:tcBorders>
+            <w:shd w:val="clear" w:color="auto" w:fill="auto"/>
+            <w:noWrap/>
+            <w:vAlign w:val="bottom"/>
+            <w:hideMark/>
+          </w:tcPr>
+          <w:p>
+            <w:pPr>
+              <w:spacing w:after="0" w:line="240" w:lineRule="auto"/>
+              <w:jc w:val="right"/>
+              <w:rPr>
+                <w:rFonts w:eastAsia="Times New Roman" w:cstheme="minorHAnsi"/>
+                <w:color w:val="000000"/>
+                <w:sz w:val="22"/>
+                <w:szCs w:val="22"/>
+                <w:lang w:val="bg-BG" w:eastAsia="bg-BG" w:bidi="ar-SA"/>
+              </w:rPr>
+            </w:pPr>
+            <w:r>
+              <w:rPr>
+                <w:rFonts w:eastAsia="Times New Roman" w:cstheme="minorHAnsi"/>
+                <w:color w:val="000000"/>
+                <w:sz w:val="22"/>
+                <w:szCs w:val="22"/>
+                <w:lang w:val="bg-BG" w:eastAsia="bg-BG" w:bidi="ar-SA"/>
+              </w:rPr>
+              <w:t>8000</w:t>
+            </w:r>
+          </w:p>
+        </w:tc>
+        <w:tc>
+          <w:tcPr>
+            <w:tcW w:w="2977" w:type="dxa"/>
+            <w:tcBorders>
+              <w:top w:val="nil"/>
+              <w:left w:val="nil"/>
+              <w:bottom w:val="single" w:sz="4" w:space="0" w:color="auto"/>
+              <w:right w:val="single" w:sz="4" w:space="0" w:color="auto"/>
+            </w:tcBorders>
+            <w:shd w:val="clear" w:color="auto" w:fill="auto"/>
+            <w:noWrap/>
+            <w:vAlign w:val="bottom"/>
+            <w:hideMark/>
+          </w:tcPr>
+          <w:p>
+            <w:pPr>
+              <w:spacing w:after="0" w:line="240" w:lineRule="auto"/>
+              <w:jc w:val="right"/>
+              <w:rPr>
+                <w:rFonts w:eastAsia="Times New Roman" w:cstheme="minorHAnsi"/>
+                <w:color w:val="000000"/>
+                <w:sz w:val="22"/>
+                <w:szCs w:val="22"/>
+                <w:lang w:val="bg-BG" w:eastAsia="bg-BG" w:bidi="ar-SA"/>
+              </w:rPr>
+            </w:pPr>
+            <w:r>
+              <w:rPr>
+                <w:rFonts w:eastAsia="Times New Roman" w:cstheme="minorHAnsi"/>
+                <w:color w:val="000000"/>
+                <w:sz w:val="22"/>
+                <w:szCs w:val="22"/>
+                <w:lang w:val="bg-BG" w:eastAsia="bg-BG" w:bidi="ar-SA"/>
+              </w:rPr>
+              <w:t>4013</w:t>
+            </w:r>
+          </w:p>
+        </w:tc>
+        <w:tc>
+          <w:tcPr>
+            <w:tcW w:w="2924" w:type="dxa"/>
+            <w:tcBorders>
+              <w:top w:val="nil"/>
+              <w:left w:val="nil"/>
+              <w:bottom w:val="single" w:sz="4" w:space="0" w:color="auto"/>
+              <w:right w:val="single" w:sz="4" w:space="0" w:color="auto"/>
+            </w:tcBorders>
+            <w:shd w:val="clear" w:color="auto" w:fill="auto"/>
+            <w:noWrap/>
+            <w:vAlign w:val="bottom"/>
+            <w:hideMark/>
+          </w:tcPr>
+          <w:p>
+            <w:pPr>
+              <w:spacing w:after="0" w:line="240" w:lineRule="auto"/>
+              <w:jc w:val="right"/>
+              <w:rPr>
+                <w:rFonts w:eastAsia="Times New Roman" w:cstheme="minorHAnsi"/>
+                <w:color w:val="000000"/>
+                <w:sz w:val="22"/>
+                <w:szCs w:val="22"/>
+                <w:lang w:val="bg-BG" w:eastAsia="bg-BG" w:bidi="ar-SA"/>
+              </w:rPr>
+            </w:pPr>
+            <w:r>
+              <w:rPr>
+                <w:rFonts w:eastAsia="Times New Roman" w:cstheme="minorHAnsi"/>
+                <w:color w:val="000000"/>
+                <w:sz w:val="22"/>
+                <w:szCs w:val="22"/>
+                <w:lang w:val="bg-BG" w:eastAsia="bg-BG" w:bidi="ar-SA"/>
+              </w:rPr>
+              <w:t>292</w:t>
+            </w:r>
+          </w:p>
+        </w:tc>
+      </w:tr>
+      <w:tr>
+        <w:trPr>
+          <w:trHeight w:val="300"/>
+          <w:jc w:val="center"/>
+        </w:trPr>
+        <w:tc>
+          <w:tcPr>
+            <w:tcW w:w="2516" w:type="dxa"/>
+            <w:tcBorders>
+              <w:top w:val="nil"/>
+              <w:left w:val="single" w:sz="4" w:space="0" w:color="auto"/>
+              <w:bottom w:val="single" w:sz="4" w:space="0" w:color="auto"/>
+              <w:right w:val="single" w:sz="4" w:space="0" w:color="auto"/>
+            </w:tcBorders>
+            <w:shd w:val="clear" w:color="auto" w:fill="auto"/>
+            <w:noWrap/>
+            <w:vAlign w:val="bottom"/>
+            <w:hideMark/>
+          </w:tcPr>
+          <w:p>
+            <w:pPr>
+              <w:spacing w:after="0" w:line="240" w:lineRule="auto"/>
+              <w:jc w:val="right"/>
+              <w:rPr>
+                <w:rFonts w:eastAsia="Times New Roman" w:cstheme="minorHAnsi"/>
+                <w:color w:val="000000"/>
+                <w:sz w:val="22"/>
+                <w:szCs w:val="22"/>
+                <w:lang w:val="bg-BG" w:eastAsia="bg-BG" w:bidi="ar-SA"/>
+              </w:rPr>
+            </w:pPr>
+            <w:r>
+              <w:rPr>
+                <w:rFonts w:eastAsia="Times New Roman" w:cstheme="minorHAnsi"/>
+                <w:color w:val="000000"/>
+                <w:sz w:val="22"/>
+                <w:szCs w:val="22"/>
+                <w:lang w:val="bg-BG" w:eastAsia="bg-BG" w:bidi="ar-SA"/>
+              </w:rPr>
+              <w:t>9000</w:t>
+            </w:r>
+          </w:p>
+        </w:tc>
+        <w:tc>
+          <w:tcPr>
+            <w:tcW w:w="2977" w:type="dxa"/>
+            <w:tcBorders>
+              <w:top w:val="nil"/>
+              <w:left w:val="nil"/>
+              <w:bottom w:val="single" w:sz="4" w:space="0" w:color="auto"/>
+              <w:right w:val="single" w:sz="4" w:space="0" w:color="auto"/>
+            </w:tcBorders>
+            <w:shd w:val="clear" w:color="auto" w:fill="auto"/>
+            <w:noWrap/>
+            <w:vAlign w:val="bottom"/>
+            <w:hideMark/>
+          </w:tcPr>
+          <w:p>
+            <w:pPr>
+              <w:spacing w:after="0" w:line="240" w:lineRule="auto"/>
+              <w:jc w:val="right"/>
+              <w:rPr>
+                <w:rFonts w:eastAsia="Times New Roman" w:cstheme="minorHAnsi"/>
+                <w:color w:val="000000"/>
+                <w:sz w:val="22"/>
+                <w:szCs w:val="22"/>
+                <w:lang w:val="bg-BG" w:eastAsia="bg-BG" w:bidi="ar-SA"/>
+              </w:rPr>
+            </w:pPr>
+            <w:r>
+              <w:rPr>
+                <w:rFonts w:eastAsia="Times New Roman" w:cstheme="minorHAnsi"/>
+                <w:color w:val="000000"/>
+                <w:sz w:val="22"/>
+                <w:szCs w:val="22"/>
+                <w:lang w:val="bg-BG" w:eastAsia="bg-BG" w:bidi="ar-SA"/>
+              </w:rPr>
+              <w:t>4591</w:t>
+            </w:r>
+          </w:p>
+        </w:tc>
+        <w:tc>
+          <w:tcPr>
+            <w:tcW w:w="2924" w:type="dxa"/>
+            <w:tcBorders>
+              <w:top w:val="nil"/>
+              <w:left w:val="nil"/>
+              <w:bottom w:val="single" w:sz="4" w:space="0" w:color="auto"/>
+              <w:right w:val="single" w:sz="4" w:space="0" w:color="auto"/>
+            </w:tcBorders>
+            <w:shd w:val="clear" w:color="auto" w:fill="auto"/>
+            <w:noWrap/>
+            <w:vAlign w:val="bottom"/>
+            <w:hideMark/>
+          </w:tcPr>
+          <w:p>
+            <w:pPr>
+              <w:spacing w:after="0" w:line="240" w:lineRule="auto"/>
+              <w:jc w:val="right"/>
+              <w:rPr>
+                <w:rFonts w:eastAsia="Times New Roman" w:cstheme="minorHAnsi"/>
+                <w:color w:val="000000"/>
+                <w:sz w:val="22"/>
+                <w:szCs w:val="22"/>
+                <w:lang w:val="bg-BG" w:eastAsia="bg-BG" w:bidi="ar-SA"/>
+              </w:rPr>
+            </w:pPr>
+            <w:r>
+              <w:rPr>
+                <w:rFonts w:eastAsia="Times New Roman" w:cstheme="minorHAnsi"/>
+                <w:color w:val="000000"/>
+                <w:sz w:val="22"/>
+                <w:szCs w:val="22"/>
+                <w:lang w:val="bg-BG" w:eastAsia="bg-BG" w:bidi="ar-SA"/>
+              </w:rPr>
+              <w:t>328</w:t>
+            </w:r>
+          </w:p>
+        </w:tc>
+      </w:tr>
+      <w:tr>
+        <w:trPr>
+          <w:trHeight w:val="300"/>
+          <w:jc w:val="center"/>
+        </w:trPr>
+        <w:tc>
+          <w:tcPr>
+            <w:tcW w:w="2516" w:type="dxa"/>
+            <w:tcBorders>
+              <w:top w:val="nil"/>
+              <w:left w:val="single" w:sz="4" w:space="0" w:color="auto"/>
+              <w:bottom w:val="single" w:sz="4" w:space="0" w:color="auto"/>
+              <w:right w:val="single" w:sz="4" w:space="0" w:color="auto"/>
+            </w:tcBorders>
+            <w:shd w:val="clear" w:color="auto" w:fill="auto"/>
+            <w:noWrap/>
+            <w:vAlign w:val="bottom"/>
+            <w:hideMark/>
+          </w:tcPr>
+          <w:p>
+            <w:pPr>
+              <w:spacing w:after="0" w:line="240" w:lineRule="auto"/>
+              <w:jc w:val="right"/>
+              <w:rPr>
+                <w:rFonts w:eastAsia="Times New Roman" w:cstheme="minorHAnsi"/>
+                <w:color w:val="000000"/>
+                <w:sz w:val="22"/>
+                <w:szCs w:val="22"/>
+                <w:lang w:val="bg-BG" w:eastAsia="bg-BG" w:bidi="ar-SA"/>
+              </w:rPr>
+            </w:pPr>
+            <w:r>
+              <w:rPr>
+                <w:rFonts w:eastAsia="Times New Roman" w:cstheme="minorHAnsi"/>
+                <w:color w:val="000000"/>
+                <w:sz w:val="22"/>
+                <w:szCs w:val="22"/>
+                <w:lang w:val="bg-BG" w:eastAsia="bg-BG" w:bidi="ar-SA"/>
+              </w:rPr>
+              <w:t>10000</w:t>
+            </w:r>
+          </w:p>
+        </w:tc>
+        <w:tc>
+          <w:tcPr>
+            <w:tcW w:w="2977" w:type="dxa"/>
+            <w:tcBorders>
+              <w:top w:val="nil"/>
+              <w:left w:val="nil"/>
+              <w:bottom w:val="single" w:sz="4" w:space="0" w:color="auto"/>
+              <w:right w:val="single" w:sz="4" w:space="0" w:color="auto"/>
+            </w:tcBorders>
+            <w:shd w:val="clear" w:color="auto" w:fill="auto"/>
+            <w:noWrap/>
+            <w:vAlign w:val="bottom"/>
+            <w:hideMark/>
+          </w:tcPr>
+          <w:p>
+            <w:pPr>
+              <w:spacing w:after="0" w:line="240" w:lineRule="auto"/>
+              <w:jc w:val="right"/>
+              <w:rPr>
+                <w:rFonts w:eastAsia="Times New Roman" w:cstheme="minorHAnsi"/>
+                <w:color w:val="000000"/>
+                <w:sz w:val="22"/>
+                <w:szCs w:val="22"/>
+                <w:lang w:val="bg-BG" w:eastAsia="bg-BG" w:bidi="ar-SA"/>
+              </w:rPr>
+            </w:pPr>
+            <w:r>
+              <w:rPr>
+                <w:rFonts w:eastAsia="Times New Roman" w:cstheme="minorHAnsi"/>
+                <w:color w:val="000000"/>
+                <w:sz w:val="22"/>
+                <w:szCs w:val="22"/>
+                <w:lang w:val="bg-BG" w:eastAsia="bg-BG" w:bidi="ar-SA"/>
+              </w:rPr>
+              <w:t>5038</w:t>
+            </w:r>
+          </w:p>
+        </w:tc>
+        <w:tc>
+          <w:tcPr>
+            <w:tcW w:w="2924" w:type="dxa"/>
+            <w:tcBorders>
+              <w:top w:val="nil"/>
+              <w:left w:val="nil"/>
+              <w:bottom w:val="single" w:sz="4" w:space="0" w:color="auto"/>
+              <w:right w:val="single" w:sz="4" w:space="0" w:color="auto"/>
+            </w:tcBorders>
+            <w:shd w:val="clear" w:color="auto" w:fill="auto"/>
+            <w:noWrap/>
+            <w:vAlign w:val="bottom"/>
+            <w:hideMark/>
+          </w:tcPr>
+          <w:p>
+            <w:pPr>
+              <w:spacing w:after="0" w:line="240" w:lineRule="auto"/>
+              <w:jc w:val="right"/>
+              <w:rPr>
+                <w:rFonts w:eastAsia="Times New Roman" w:cstheme="minorHAnsi"/>
+                <w:color w:val="000000"/>
+                <w:sz w:val="22"/>
+                <w:szCs w:val="22"/>
+                <w:lang w:val="bg-BG" w:eastAsia="bg-BG" w:bidi="ar-SA"/>
+              </w:rPr>
+            </w:pPr>
+            <w:r>
+              <w:rPr>
+                <w:rFonts w:eastAsia="Times New Roman" w:cstheme="minorHAnsi"/>
+                <w:color w:val="000000"/>
+                <w:sz w:val="22"/>
+                <w:szCs w:val="22"/>
+                <w:lang w:val="bg-BG" w:eastAsia="bg-BG" w:bidi="ar-SA"/>
+              </w:rPr>
+              <w:t>364</w:t>
+            </w:r>
+          </w:p>
+        </w:tc>
+      </w:tr>
+      <w:tr>
+        <w:trPr>
+          <w:trHeight w:val="300"/>
+          <w:jc w:val="center"/>
+        </w:trPr>
+        <w:tc>
+          <w:tcPr>
+            <w:tcW w:w="2516" w:type="dxa"/>
+            <w:tcBorders>
+              <w:top w:val="nil"/>
+              <w:left w:val="single" w:sz="4" w:space="0" w:color="auto"/>
+              <w:bottom w:val="single" w:sz="4" w:space="0" w:color="auto"/>
+              <w:right w:val="single" w:sz="4" w:space="0" w:color="auto"/>
+            </w:tcBorders>
+            <w:shd w:val="clear" w:color="auto" w:fill="auto"/>
+            <w:noWrap/>
+            <w:vAlign w:val="bottom"/>
+            <w:hideMark/>
+          </w:tcPr>
+          <w:p>
+            <w:pPr>
+              <w:spacing w:after="0" w:line="240" w:lineRule="auto"/>
+              <w:jc w:val="right"/>
+              <w:rPr>
+                <w:rFonts w:eastAsia="Times New Roman" w:cstheme="minorHAnsi"/>
+                <w:color w:val="000000"/>
+                <w:sz w:val="22"/>
+                <w:szCs w:val="22"/>
+                <w:lang w:val="bg-BG" w:eastAsia="bg-BG" w:bidi="ar-SA"/>
+              </w:rPr>
+            </w:pPr>
+            <w:r>
+              <w:rPr>
+                <w:rFonts w:eastAsia="Times New Roman" w:cstheme="minorHAnsi"/>
+                <w:color w:val="000000"/>
+                <w:sz w:val="22"/>
+                <w:szCs w:val="22"/>
+                <w:lang w:val="bg-BG" w:eastAsia="bg-BG" w:bidi="ar-SA"/>
+              </w:rPr>
+              <w:t>11000</w:t>
+            </w:r>
+          </w:p>
+        </w:tc>
+        <w:tc>
+          <w:tcPr>
+            <w:tcW w:w="2977" w:type="dxa"/>
+            <w:tcBorders>
+              <w:top w:val="nil"/>
+              <w:left w:val="nil"/>
+              <w:bottom w:val="single" w:sz="4" w:space="0" w:color="auto"/>
+              <w:right w:val="single" w:sz="4" w:space="0" w:color="auto"/>
+            </w:tcBorders>
+            <w:shd w:val="clear" w:color="auto" w:fill="auto"/>
+            <w:noWrap/>
+            <w:vAlign w:val="bottom"/>
+            <w:hideMark/>
+          </w:tcPr>
+          <w:p>
+            <w:pPr>
+              <w:spacing w:after="0" w:line="240" w:lineRule="auto"/>
+              <w:jc w:val="right"/>
+              <w:rPr>
+                <w:rFonts w:eastAsia="Times New Roman" w:cstheme="minorHAnsi"/>
+                <w:color w:val="000000"/>
+                <w:sz w:val="22"/>
+                <w:szCs w:val="22"/>
+                <w:lang w:val="bg-BG" w:eastAsia="bg-BG" w:bidi="ar-SA"/>
+              </w:rPr>
+            </w:pPr>
+            <w:r>
+              <w:rPr>
+                <w:rFonts w:eastAsia="Times New Roman" w:cstheme="minorHAnsi"/>
+                <w:color w:val="000000"/>
+                <w:sz w:val="22"/>
+                <w:szCs w:val="22"/>
+                <w:lang w:val="bg-BG" w:eastAsia="bg-BG" w:bidi="ar-SA"/>
+              </w:rPr>
+              <w:t>5740</w:t>
+            </w:r>
+          </w:p>
+        </w:tc>
+        <w:tc>
+          <w:tcPr>
+            <w:tcW w:w="2924" w:type="dxa"/>
+            <w:tcBorders>
+              <w:top w:val="nil"/>
+              <w:left w:val="nil"/>
+              <w:bottom w:val="single" w:sz="4" w:space="0" w:color="auto"/>
+              <w:right w:val="single" w:sz="4" w:space="0" w:color="auto"/>
+            </w:tcBorders>
+            <w:shd w:val="clear" w:color="auto" w:fill="auto"/>
+            <w:noWrap/>
+            <w:vAlign w:val="bottom"/>
+            <w:hideMark/>
+          </w:tcPr>
+          <w:p>
+            <w:pPr>
+              <w:spacing w:after="0" w:line="240" w:lineRule="auto"/>
+              <w:jc w:val="right"/>
+              <w:rPr>
+                <w:rFonts w:eastAsia="Times New Roman" w:cstheme="minorHAnsi"/>
+                <w:color w:val="000000"/>
+                <w:sz w:val="22"/>
+                <w:szCs w:val="22"/>
+                <w:lang w:val="bg-BG" w:eastAsia="bg-BG" w:bidi="ar-SA"/>
+              </w:rPr>
+            </w:pPr>
+            <w:r>
+              <w:rPr>
+                <w:rFonts w:eastAsia="Times New Roman" w:cstheme="minorHAnsi"/>
+                <w:color w:val="000000"/>
+                <w:sz w:val="22"/>
+                <w:szCs w:val="22"/>
+                <w:lang w:val="bg-BG" w:eastAsia="bg-BG" w:bidi="ar-SA"/>
+              </w:rPr>
+              <w:t>401</w:t>
+            </w:r>
+          </w:p>
+        </w:tc>
+      </w:tr>
+      <w:tr>
+        <w:trPr>
+          <w:trHeight w:val="300"/>
+          <w:jc w:val="center"/>
+        </w:trPr>
+        <w:tc>
+          <w:tcPr>
+            <w:tcW w:w="2516" w:type="dxa"/>
+            <w:tcBorders>
+              <w:top w:val="nil"/>
+              <w:left w:val="single" w:sz="4" w:space="0" w:color="auto"/>
+              <w:bottom w:val="single" w:sz="4" w:space="0" w:color="auto"/>
+              <w:right w:val="single" w:sz="4" w:space="0" w:color="auto"/>
+            </w:tcBorders>
+            <w:shd w:val="clear" w:color="auto" w:fill="auto"/>
+            <w:noWrap/>
+            <w:vAlign w:val="bottom"/>
+            <w:hideMark/>
+          </w:tcPr>
+          <w:p>
+            <w:pPr>
+              <w:spacing w:after="0" w:line="240" w:lineRule="auto"/>
+              <w:jc w:val="right"/>
+              <w:rPr>
+                <w:rFonts w:eastAsia="Times New Roman" w:cstheme="minorHAnsi"/>
+                <w:color w:val="000000"/>
+                <w:sz w:val="22"/>
+                <w:szCs w:val="22"/>
+                <w:lang w:val="bg-BG" w:eastAsia="bg-BG" w:bidi="ar-SA"/>
+              </w:rPr>
+            </w:pPr>
+            <w:r>
+              <w:rPr>
+                <w:rFonts w:eastAsia="Times New Roman" w:cstheme="minorHAnsi"/>
+                <w:color w:val="000000"/>
+                <w:sz w:val="22"/>
+                <w:szCs w:val="22"/>
+                <w:lang w:val="bg-BG" w:eastAsia="bg-BG" w:bidi="ar-SA"/>
+              </w:rPr>
+              <w:t>12000</w:t>
+            </w:r>
+          </w:p>
+        </w:tc>
+        <w:tc>
+          <w:tcPr>
+            <w:tcW w:w="2977" w:type="dxa"/>
+            <w:tcBorders>
+              <w:top w:val="nil"/>
+              <w:left w:val="nil"/>
+              <w:bottom w:val="single" w:sz="4" w:space="0" w:color="auto"/>
+              <w:right w:val="single" w:sz="4" w:space="0" w:color="auto"/>
+            </w:tcBorders>
+            <w:shd w:val="clear" w:color="auto" w:fill="auto"/>
+            <w:noWrap/>
+            <w:vAlign w:val="bottom"/>
+            <w:hideMark/>
+          </w:tcPr>
+          <w:p>
+            <w:pPr>
+              <w:spacing w:after="0" w:line="240" w:lineRule="auto"/>
+              <w:jc w:val="right"/>
+              <w:rPr>
+                <w:rFonts w:eastAsia="Times New Roman" w:cstheme="minorHAnsi"/>
+                <w:color w:val="000000"/>
+                <w:sz w:val="22"/>
+                <w:szCs w:val="22"/>
+                <w:lang w:val="bg-BG" w:eastAsia="bg-BG" w:bidi="ar-SA"/>
+              </w:rPr>
+            </w:pPr>
+            <w:r>
+              <w:rPr>
+                <w:rFonts w:eastAsia="Times New Roman" w:cstheme="minorHAnsi"/>
+                <w:color w:val="000000"/>
+                <w:sz w:val="22"/>
+                <w:szCs w:val="22"/>
+                <w:lang w:val="bg-BG" w:eastAsia="bg-BG" w:bidi="ar-SA"/>
+              </w:rPr>
+              <w:t>6073</w:t>
+            </w:r>
+          </w:p>
+        </w:tc>
+        <w:tc>
+          <w:tcPr>
+            <w:tcW w:w="2924" w:type="dxa"/>
+            <w:tcBorders>
+              <w:top w:val="nil"/>
+              <w:left w:val="nil"/>
+              <w:bottom w:val="single" w:sz="4" w:space="0" w:color="auto"/>
+              <w:right w:val="single" w:sz="4" w:space="0" w:color="auto"/>
+            </w:tcBorders>
+            <w:shd w:val="clear" w:color="auto" w:fill="auto"/>
+            <w:noWrap/>
+            <w:vAlign w:val="bottom"/>
+            <w:hideMark/>
+          </w:tcPr>
+          <w:p>
+            <w:pPr>
+              <w:spacing w:after="0" w:line="240" w:lineRule="auto"/>
+              <w:jc w:val="right"/>
+              <w:rPr>
+                <w:rFonts w:eastAsia="Times New Roman" w:cstheme="minorHAnsi"/>
+                <w:color w:val="000000"/>
+                <w:sz w:val="22"/>
+                <w:szCs w:val="22"/>
+                <w:lang w:val="bg-BG" w:eastAsia="bg-BG" w:bidi="ar-SA"/>
+              </w:rPr>
+            </w:pPr>
+            <w:r>
+              <w:rPr>
+                <w:rFonts w:eastAsia="Times New Roman" w:cstheme="minorHAnsi"/>
+                <w:color w:val="000000"/>
+                <w:sz w:val="22"/>
+                <w:szCs w:val="22"/>
+                <w:lang w:val="bg-BG" w:eastAsia="bg-BG" w:bidi="ar-SA"/>
+              </w:rPr>
+              <w:t>438</w:t>
+            </w:r>
+          </w:p>
+        </w:tc>
+      </w:tr>
+      <w:tr>
+        <w:trPr>
+          <w:trHeight w:val="300"/>
+          <w:jc w:val="center"/>
+        </w:trPr>
+        <w:tc>
+          <w:tcPr>
+            <w:tcW w:w="2516" w:type="dxa"/>
+            <w:tcBorders>
+              <w:top w:val="nil"/>
+              <w:left w:val="single" w:sz="4" w:space="0" w:color="auto"/>
+              <w:bottom w:val="single" w:sz="4" w:space="0" w:color="auto"/>
+              <w:right w:val="single" w:sz="4" w:space="0" w:color="auto"/>
+            </w:tcBorders>
+            <w:shd w:val="clear" w:color="auto" w:fill="auto"/>
+            <w:noWrap/>
+            <w:vAlign w:val="bottom"/>
+            <w:hideMark/>
+          </w:tcPr>
+          <w:p>
+            <w:pPr>
+              <w:spacing w:after="0" w:line="240" w:lineRule="auto"/>
+              <w:jc w:val="right"/>
+              <w:rPr>
+                <w:rFonts w:eastAsia="Times New Roman" w:cstheme="minorHAnsi"/>
+                <w:color w:val="000000"/>
+                <w:sz w:val="22"/>
+                <w:szCs w:val="22"/>
+                <w:lang w:val="bg-BG" w:eastAsia="bg-BG" w:bidi="ar-SA"/>
+              </w:rPr>
+            </w:pPr>
+            <w:r>
+              <w:rPr>
+                <w:rFonts w:eastAsia="Times New Roman" w:cstheme="minorHAnsi"/>
+                <w:color w:val="000000"/>
+                <w:sz w:val="22"/>
+                <w:szCs w:val="22"/>
+                <w:lang w:val="bg-BG" w:eastAsia="bg-BG" w:bidi="ar-SA"/>
+              </w:rPr>
+              <w:t>13000</w:t>
+            </w:r>
+          </w:p>
+        </w:tc>
+        <w:tc>
+          <w:tcPr>
+            <w:tcW w:w="2977" w:type="dxa"/>
+            <w:tcBorders>
+              <w:top w:val="nil"/>
+              <w:left w:val="nil"/>
+              <w:bottom w:val="single" w:sz="4" w:space="0" w:color="auto"/>
+              <w:right w:val="single" w:sz="4" w:space="0" w:color="auto"/>
+            </w:tcBorders>
+            <w:shd w:val="clear" w:color="auto" w:fill="auto"/>
+            <w:noWrap/>
+            <w:vAlign w:val="bottom"/>
+            <w:hideMark/>
+          </w:tcPr>
+          <w:p>
+            <w:pPr>
+              <w:spacing w:after="0" w:line="240" w:lineRule="auto"/>
+              <w:jc w:val="right"/>
+              <w:rPr>
+                <w:rFonts w:eastAsia="Times New Roman" w:cstheme="minorHAnsi"/>
+                <w:color w:val="000000"/>
+                <w:sz w:val="22"/>
+                <w:szCs w:val="22"/>
+                <w:lang w:val="bg-BG" w:eastAsia="bg-BG" w:bidi="ar-SA"/>
+              </w:rPr>
+            </w:pPr>
+            <w:r>
+              <w:rPr>
+                <w:rFonts w:eastAsia="Times New Roman" w:cstheme="minorHAnsi"/>
+                <w:color w:val="000000"/>
+                <w:sz w:val="22"/>
+                <w:szCs w:val="22"/>
+                <w:lang w:val="bg-BG" w:eastAsia="bg-BG" w:bidi="ar-SA"/>
+              </w:rPr>
+              <w:t>6680</w:t>
+            </w:r>
+          </w:p>
+        </w:tc>
+        <w:tc>
+          <w:tcPr>
+            <w:tcW w:w="2924" w:type="dxa"/>
+            <w:tcBorders>
+              <w:top w:val="nil"/>
+              <w:left w:val="nil"/>
+              <w:bottom w:val="single" w:sz="4" w:space="0" w:color="auto"/>
+              <w:right w:val="single" w:sz="4" w:space="0" w:color="auto"/>
+            </w:tcBorders>
+            <w:shd w:val="clear" w:color="auto" w:fill="auto"/>
+            <w:noWrap/>
+            <w:vAlign w:val="bottom"/>
+            <w:hideMark/>
+          </w:tcPr>
+          <w:p>
+            <w:pPr>
+              <w:spacing w:after="0" w:line="240" w:lineRule="auto"/>
+              <w:jc w:val="right"/>
+              <w:rPr>
+                <w:rFonts w:eastAsia="Times New Roman" w:cstheme="minorHAnsi"/>
+                <w:color w:val="000000"/>
+                <w:sz w:val="22"/>
+                <w:szCs w:val="22"/>
+                <w:lang w:val="bg-BG" w:eastAsia="bg-BG" w:bidi="ar-SA"/>
+              </w:rPr>
+            </w:pPr>
+            <w:r>
+              <w:rPr>
+                <w:rFonts w:eastAsia="Times New Roman" w:cstheme="minorHAnsi"/>
+                <w:color w:val="000000"/>
+                <w:sz w:val="22"/>
+                <w:szCs w:val="22"/>
+                <w:lang w:val="bg-BG" w:eastAsia="bg-BG" w:bidi="ar-SA"/>
+              </w:rPr>
+              <w:t>474</w:t>
+            </w:r>
+          </w:p>
+        </w:tc>
+      </w:tr>
+      <w:tr>
+        <w:trPr>
+          <w:trHeight w:val="300"/>
+          <w:jc w:val="center"/>
+        </w:trPr>
+        <w:tc>
+          <w:tcPr>
+            <w:tcW w:w="2516" w:type="dxa"/>
+            <w:tcBorders>
+              <w:top w:val="nil"/>
+              <w:left w:val="single" w:sz="4" w:space="0" w:color="auto"/>
+              <w:bottom w:val="single" w:sz="4" w:space="0" w:color="auto"/>
+              <w:right w:val="single" w:sz="4" w:space="0" w:color="auto"/>
+            </w:tcBorders>
+            <w:shd w:val="clear" w:color="auto" w:fill="auto"/>
+            <w:noWrap/>
+            <w:vAlign w:val="bottom"/>
+            <w:hideMark/>
+          </w:tcPr>
+          <w:p>
+            <w:pPr>
+              <w:spacing w:after="0" w:line="240" w:lineRule="auto"/>
+              <w:jc w:val="right"/>
+              <w:rPr>
+                <w:rFonts w:eastAsia="Times New Roman" w:cstheme="minorHAnsi"/>
+                <w:color w:val="000000"/>
+                <w:sz w:val="22"/>
+                <w:szCs w:val="22"/>
+                <w:lang w:val="bg-BG" w:eastAsia="bg-BG" w:bidi="ar-SA"/>
+              </w:rPr>
+            </w:pPr>
+            <w:r>
+              <w:rPr>
+                <w:rFonts w:eastAsia="Times New Roman" w:cstheme="minorHAnsi"/>
+                <w:color w:val="000000"/>
+                <w:sz w:val="22"/>
+                <w:szCs w:val="22"/>
+                <w:lang w:val="bg-BG" w:eastAsia="bg-BG" w:bidi="ar-SA"/>
+              </w:rPr>
+              <w:t>14000</w:t>
+            </w:r>
+          </w:p>
+        </w:tc>
+        <w:tc>
+          <w:tcPr>
+            <w:tcW w:w="2977" w:type="dxa"/>
+            <w:tcBorders>
+              <w:top w:val="nil"/>
+              <w:left w:val="nil"/>
+              <w:bottom w:val="single" w:sz="4" w:space="0" w:color="auto"/>
+              <w:right w:val="single" w:sz="4" w:space="0" w:color="auto"/>
+            </w:tcBorders>
+            <w:shd w:val="clear" w:color="auto" w:fill="auto"/>
+            <w:noWrap/>
+            <w:vAlign w:val="bottom"/>
+            <w:hideMark/>
+          </w:tcPr>
+          <w:p>
+            <w:pPr>
+              <w:spacing w:after="0" w:line="240" w:lineRule="auto"/>
+              <w:jc w:val="right"/>
+              <w:rPr>
+                <w:rFonts w:eastAsia="Times New Roman" w:cstheme="minorHAnsi"/>
+                <w:color w:val="000000"/>
+                <w:sz w:val="22"/>
+                <w:szCs w:val="22"/>
+                <w:lang w:val="bg-BG" w:eastAsia="bg-BG" w:bidi="ar-SA"/>
+              </w:rPr>
+            </w:pPr>
+            <w:r>
+              <w:rPr>
+                <w:rFonts w:eastAsia="Times New Roman" w:cstheme="minorHAnsi"/>
+                <w:color w:val="000000"/>
+                <w:sz w:val="22"/>
+                <w:szCs w:val="22"/>
+                <w:lang w:val="bg-BG" w:eastAsia="bg-BG" w:bidi="ar-SA"/>
+              </w:rPr>
+              <w:t>7361</w:t>
+            </w:r>
+          </w:p>
+        </w:tc>
+        <w:tc>
+          <w:tcPr>
+            <w:tcW w:w="2924" w:type="dxa"/>
+            <w:tcBorders>
+              <w:top w:val="nil"/>
+              <w:left w:val="nil"/>
+              <w:bottom w:val="single" w:sz="4" w:space="0" w:color="auto"/>
+              <w:right w:val="single" w:sz="4" w:space="0" w:color="auto"/>
+            </w:tcBorders>
+            <w:shd w:val="clear" w:color="auto" w:fill="auto"/>
+            <w:noWrap/>
+            <w:vAlign w:val="bottom"/>
+            <w:hideMark/>
+          </w:tcPr>
+          <w:p>
+            <w:pPr>
+              <w:spacing w:after="0" w:line="240" w:lineRule="auto"/>
+              <w:jc w:val="right"/>
+              <w:rPr>
+                <w:rFonts w:eastAsia="Times New Roman" w:cstheme="minorHAnsi"/>
+                <w:color w:val="000000"/>
+                <w:sz w:val="22"/>
+                <w:szCs w:val="22"/>
+                <w:lang w:val="bg-BG" w:eastAsia="bg-BG" w:bidi="ar-SA"/>
+              </w:rPr>
+            </w:pPr>
+            <w:r>
+              <w:rPr>
+                <w:rFonts w:eastAsia="Times New Roman" w:cstheme="minorHAnsi"/>
+                <w:color w:val="000000"/>
+                <w:sz w:val="22"/>
+                <w:szCs w:val="22"/>
+                <w:lang w:val="bg-BG" w:eastAsia="bg-BG" w:bidi="ar-SA"/>
+              </w:rPr>
+              <w:t>511</w:t>
+            </w:r>
+          </w:p>
+        </w:tc>
+      </w:tr>
+      <w:tr>
+        <w:trPr>
+          <w:trHeight w:val="300"/>
+          <w:jc w:val="center"/>
+        </w:trPr>
+        <w:tc>
+          <w:tcPr>
+            <w:tcW w:w="2516" w:type="dxa"/>
+            <w:tcBorders>
+              <w:top w:val="nil"/>
+              <w:left w:val="single" w:sz="4" w:space="0" w:color="auto"/>
+              <w:bottom w:val="single" w:sz="4" w:space="0" w:color="auto"/>
+              <w:right w:val="single" w:sz="4" w:space="0" w:color="auto"/>
+            </w:tcBorders>
+            <w:shd w:val="clear" w:color="auto" w:fill="auto"/>
+            <w:noWrap/>
+            <w:vAlign w:val="bottom"/>
+            <w:hideMark/>
+          </w:tcPr>
+          <w:p>
+            <w:pPr>
+              <w:spacing w:after="0" w:line="240" w:lineRule="auto"/>
+              <w:jc w:val="right"/>
+              <w:rPr>
+                <w:rFonts w:eastAsia="Times New Roman" w:cstheme="minorHAnsi"/>
+                <w:color w:val="000000"/>
+                <w:sz w:val="22"/>
+                <w:szCs w:val="22"/>
+                <w:lang w:val="bg-BG" w:eastAsia="bg-BG" w:bidi="ar-SA"/>
+              </w:rPr>
+            </w:pPr>
+            <w:r>
+              <w:rPr>
+                <w:rFonts w:eastAsia="Times New Roman" w:cstheme="minorHAnsi"/>
+                <w:color w:val="000000"/>
+                <w:sz w:val="22"/>
+                <w:szCs w:val="22"/>
+                <w:lang w:val="bg-BG" w:eastAsia="bg-BG" w:bidi="ar-SA"/>
+              </w:rPr>
+              <w:t>15000</w:t>
+            </w:r>
+          </w:p>
+        </w:tc>
+        <w:tc>
+          <w:tcPr>
+            <w:tcW w:w="2977" w:type="dxa"/>
+            <w:tcBorders>
+              <w:top w:val="nil"/>
+              <w:left w:val="nil"/>
+              <w:bottom w:val="single" w:sz="4" w:space="0" w:color="auto"/>
+              <w:right w:val="single" w:sz="4" w:space="0" w:color="auto"/>
+            </w:tcBorders>
+            <w:shd w:val="clear" w:color="auto" w:fill="auto"/>
+            <w:noWrap/>
+            <w:vAlign w:val="bottom"/>
+            <w:hideMark/>
+          </w:tcPr>
+          <w:p>
+            <w:pPr>
+              <w:spacing w:after="0" w:line="240" w:lineRule="auto"/>
+              <w:jc w:val="right"/>
+              <w:rPr>
+                <w:rFonts w:eastAsia="Times New Roman" w:cstheme="minorHAnsi"/>
+                <w:color w:val="000000"/>
+                <w:sz w:val="22"/>
+                <w:szCs w:val="22"/>
+                <w:lang w:val="bg-BG" w:eastAsia="bg-BG" w:bidi="ar-SA"/>
+              </w:rPr>
+            </w:pPr>
+            <w:r>
+              <w:rPr>
+                <w:rFonts w:eastAsia="Times New Roman" w:cstheme="minorHAnsi"/>
+                <w:color w:val="000000"/>
+                <w:sz w:val="22"/>
+                <w:szCs w:val="22"/>
+                <w:lang w:val="bg-BG" w:eastAsia="bg-BG" w:bidi="ar-SA"/>
+              </w:rPr>
+              <w:t>7727</w:t>
+            </w:r>
+          </w:p>
+        </w:tc>
+        <w:tc>
+          <w:tcPr>
+            <w:tcW w:w="2924" w:type="dxa"/>
+            <w:tcBorders>
+              <w:top w:val="nil"/>
+              <w:left w:val="nil"/>
+              <w:bottom w:val="single" w:sz="4" w:space="0" w:color="auto"/>
+              <w:right w:val="single" w:sz="4" w:space="0" w:color="auto"/>
+            </w:tcBorders>
+            <w:shd w:val="clear" w:color="auto" w:fill="auto"/>
+            <w:noWrap/>
+            <w:vAlign w:val="bottom"/>
+            <w:hideMark/>
+          </w:tcPr>
+          <w:p>
+            <w:pPr>
+              <w:spacing w:after="0" w:line="240" w:lineRule="auto"/>
+              <w:jc w:val="right"/>
+              <w:rPr>
+                <w:rFonts w:eastAsia="Times New Roman" w:cstheme="minorHAnsi"/>
+                <w:color w:val="000000"/>
+                <w:sz w:val="22"/>
+                <w:szCs w:val="22"/>
+                <w:lang w:val="bg-BG" w:eastAsia="bg-BG" w:bidi="ar-SA"/>
+              </w:rPr>
+            </w:pPr>
+            <w:r>
+              <w:rPr>
+                <w:rFonts w:eastAsia="Times New Roman" w:cstheme="minorHAnsi"/>
+                <w:color w:val="000000"/>
+                <w:sz w:val="22"/>
+                <w:szCs w:val="22"/>
+                <w:lang w:val="bg-BG" w:eastAsia="bg-BG" w:bidi="ar-SA"/>
+              </w:rPr>
+              <w:t>547</w:t>
+            </w:r>
+          </w:p>
+        </w:tc>
+      </w:tr>
+      <w:tr>
+        <w:trPr>
+          <w:trHeight w:val="300"/>
+          <w:jc w:val="center"/>
+        </w:trPr>
+        <w:tc>
+          <w:tcPr>
+            <w:tcW w:w="2516" w:type="dxa"/>
+            <w:tcBorders>
+              <w:top w:val="nil"/>
+              <w:left w:val="single" w:sz="4" w:space="0" w:color="auto"/>
+              <w:bottom w:val="single" w:sz="4" w:space="0" w:color="auto"/>
+              <w:right w:val="single" w:sz="4" w:space="0" w:color="auto"/>
+            </w:tcBorders>
+            <w:shd w:val="clear" w:color="auto" w:fill="auto"/>
+            <w:noWrap/>
+            <w:vAlign w:val="bottom"/>
+            <w:hideMark/>
+          </w:tcPr>
+          <w:p>
+            <w:pPr>
+              <w:spacing w:after="0" w:line="240" w:lineRule="auto"/>
+              <w:jc w:val="right"/>
+              <w:rPr>
+                <w:rFonts w:eastAsia="Times New Roman" w:cstheme="minorHAnsi"/>
+                <w:color w:val="000000"/>
+                <w:sz w:val="22"/>
+                <w:szCs w:val="22"/>
+                <w:lang w:val="bg-BG" w:eastAsia="bg-BG" w:bidi="ar-SA"/>
+              </w:rPr>
+            </w:pPr>
+            <w:r>
+              <w:rPr>
+                <w:rFonts w:eastAsia="Times New Roman" w:cstheme="minorHAnsi"/>
+                <w:color w:val="000000"/>
+                <w:sz w:val="22"/>
+                <w:szCs w:val="22"/>
+                <w:lang w:val="bg-BG" w:eastAsia="bg-BG" w:bidi="ar-SA"/>
+              </w:rPr>
+              <w:t>16000</w:t>
+            </w:r>
+          </w:p>
+        </w:tc>
+        <w:tc>
+          <w:tcPr>
+            <w:tcW w:w="2977" w:type="dxa"/>
+            <w:tcBorders>
+              <w:top w:val="nil"/>
+              <w:left w:val="nil"/>
+              <w:bottom w:val="single" w:sz="4" w:space="0" w:color="auto"/>
+              <w:right w:val="single" w:sz="4" w:space="0" w:color="auto"/>
+            </w:tcBorders>
+            <w:shd w:val="clear" w:color="auto" w:fill="auto"/>
+            <w:noWrap/>
+            <w:vAlign w:val="bottom"/>
+            <w:hideMark/>
+          </w:tcPr>
+          <w:p>
+            <w:pPr>
+              <w:spacing w:after="0" w:line="240" w:lineRule="auto"/>
+              <w:jc w:val="right"/>
+              <w:rPr>
+                <w:rFonts w:eastAsia="Times New Roman" w:cstheme="minorHAnsi"/>
+                <w:color w:val="000000"/>
+                <w:sz w:val="22"/>
+                <w:szCs w:val="22"/>
+                <w:lang w:val="bg-BG" w:eastAsia="bg-BG" w:bidi="ar-SA"/>
+              </w:rPr>
+            </w:pPr>
+            <w:r>
+              <w:rPr>
+                <w:rFonts w:eastAsia="Times New Roman" w:cstheme="minorHAnsi"/>
+                <w:color w:val="000000"/>
+                <w:sz w:val="22"/>
+                <w:szCs w:val="22"/>
+                <w:lang w:val="bg-BG" w:eastAsia="bg-BG" w:bidi="ar-SA"/>
+              </w:rPr>
+              <w:t>8203</w:t>
+            </w:r>
+          </w:p>
+        </w:tc>
+        <w:tc>
+          <w:tcPr>
+            <w:tcW w:w="2924" w:type="dxa"/>
+            <w:tcBorders>
+              <w:top w:val="nil"/>
+              <w:left w:val="nil"/>
+              <w:bottom w:val="single" w:sz="4" w:space="0" w:color="auto"/>
+              <w:right w:val="single" w:sz="4" w:space="0" w:color="auto"/>
+            </w:tcBorders>
+            <w:shd w:val="clear" w:color="auto" w:fill="auto"/>
+            <w:noWrap/>
+            <w:vAlign w:val="bottom"/>
+            <w:hideMark/>
+          </w:tcPr>
+          <w:p>
+            <w:pPr>
+              <w:spacing w:after="0" w:line="240" w:lineRule="auto"/>
+              <w:jc w:val="right"/>
+              <w:rPr>
+                <w:rFonts w:eastAsia="Times New Roman" w:cstheme="minorHAnsi"/>
+                <w:color w:val="000000"/>
+                <w:sz w:val="22"/>
+                <w:szCs w:val="22"/>
+                <w:lang w:val="bg-BG" w:eastAsia="bg-BG" w:bidi="ar-SA"/>
+              </w:rPr>
+            </w:pPr>
+            <w:r>
+              <w:rPr>
+                <w:rFonts w:eastAsia="Times New Roman" w:cstheme="minorHAnsi"/>
+                <w:color w:val="000000"/>
+                <w:sz w:val="22"/>
+                <w:szCs w:val="22"/>
+                <w:lang w:val="bg-BG" w:eastAsia="bg-BG" w:bidi="ar-SA"/>
+              </w:rPr>
+              <w:t>583</w:t>
+            </w:r>
+          </w:p>
+        </w:tc>
+      </w:tr>
+      <w:tr>
+        <w:trPr>
+          <w:trHeight w:val="300"/>
+          <w:jc w:val="center"/>
+        </w:trPr>
+        <w:tc>
+          <w:tcPr>
+            <w:tcW w:w="2516" w:type="dxa"/>
+            <w:tcBorders>
+              <w:top w:val="nil"/>
+              <w:left w:val="single" w:sz="4" w:space="0" w:color="auto"/>
+              <w:bottom w:val="single" w:sz="4" w:space="0" w:color="auto"/>
+              <w:right w:val="single" w:sz="4" w:space="0" w:color="auto"/>
+            </w:tcBorders>
+            <w:shd w:val="clear" w:color="auto" w:fill="auto"/>
+            <w:noWrap/>
+            <w:vAlign w:val="bottom"/>
+            <w:hideMark/>
+          </w:tcPr>
+          <w:p>
+            <w:pPr>
+              <w:spacing w:after="0" w:line="240" w:lineRule="auto"/>
+              <w:jc w:val="right"/>
+              <w:rPr>
+                <w:rFonts w:eastAsia="Times New Roman" w:cstheme="minorHAnsi"/>
+                <w:color w:val="000000"/>
+                <w:sz w:val="22"/>
+                <w:szCs w:val="22"/>
+                <w:lang w:val="bg-BG" w:eastAsia="bg-BG" w:bidi="ar-SA"/>
+              </w:rPr>
+            </w:pPr>
+            <w:r>
+              <w:rPr>
+                <w:rFonts w:eastAsia="Times New Roman" w:cstheme="minorHAnsi"/>
+                <w:color w:val="000000"/>
+                <w:sz w:val="22"/>
+                <w:szCs w:val="22"/>
+                <w:lang w:val="bg-BG" w:eastAsia="bg-BG" w:bidi="ar-SA"/>
+              </w:rPr>
+              <w:t>17000</w:t>
+            </w:r>
+          </w:p>
+        </w:tc>
+        <w:tc>
+          <w:tcPr>
+            <w:tcW w:w="2977" w:type="dxa"/>
+            <w:tcBorders>
+              <w:top w:val="nil"/>
+              <w:left w:val="nil"/>
+              <w:bottom w:val="single" w:sz="4" w:space="0" w:color="auto"/>
+              <w:right w:val="single" w:sz="4" w:space="0" w:color="auto"/>
+            </w:tcBorders>
+            <w:shd w:val="clear" w:color="auto" w:fill="auto"/>
+            <w:noWrap/>
+            <w:vAlign w:val="bottom"/>
+            <w:hideMark/>
+          </w:tcPr>
+          <w:p>
+            <w:pPr>
+              <w:spacing w:after="0" w:line="240" w:lineRule="auto"/>
+              <w:jc w:val="right"/>
+              <w:rPr>
+                <w:rFonts w:eastAsia="Times New Roman" w:cstheme="minorHAnsi"/>
+                <w:color w:val="000000"/>
+                <w:sz w:val="22"/>
+                <w:szCs w:val="22"/>
+                <w:lang w:val="bg-BG" w:eastAsia="bg-BG" w:bidi="ar-SA"/>
+              </w:rPr>
+            </w:pPr>
+            <w:r>
+              <w:rPr>
+                <w:rFonts w:eastAsia="Times New Roman" w:cstheme="minorHAnsi"/>
+                <w:color w:val="000000"/>
+                <w:sz w:val="22"/>
+                <w:szCs w:val="22"/>
+                <w:lang w:val="bg-BG" w:eastAsia="bg-BG" w:bidi="ar-SA"/>
+              </w:rPr>
+              <w:t>8986</w:t>
+            </w:r>
+          </w:p>
+        </w:tc>
+        <w:tc>
+          <w:tcPr>
+            <w:tcW w:w="2924" w:type="dxa"/>
+            <w:tcBorders>
+              <w:top w:val="nil"/>
+              <w:left w:val="nil"/>
+              <w:bottom w:val="single" w:sz="4" w:space="0" w:color="auto"/>
+              <w:right w:val="single" w:sz="4" w:space="0" w:color="auto"/>
+            </w:tcBorders>
+            <w:shd w:val="clear" w:color="auto" w:fill="auto"/>
+            <w:noWrap/>
+            <w:vAlign w:val="bottom"/>
+            <w:hideMark/>
+          </w:tcPr>
+          <w:p>
+            <w:pPr>
+              <w:spacing w:after="0" w:line="240" w:lineRule="auto"/>
+              <w:jc w:val="right"/>
+              <w:rPr>
+                <w:rFonts w:eastAsia="Times New Roman" w:cstheme="minorHAnsi"/>
+                <w:color w:val="000000"/>
+                <w:sz w:val="22"/>
+                <w:szCs w:val="22"/>
+                <w:lang w:val="bg-BG" w:eastAsia="bg-BG" w:bidi="ar-SA"/>
+              </w:rPr>
+            </w:pPr>
+            <w:r>
+              <w:rPr>
+                <w:rFonts w:eastAsia="Times New Roman" w:cstheme="minorHAnsi"/>
+                <w:color w:val="000000"/>
+                <w:sz w:val="22"/>
+                <w:szCs w:val="22"/>
+                <w:lang w:val="bg-BG" w:eastAsia="bg-BG" w:bidi="ar-SA"/>
+              </w:rPr>
+              <w:t>620</w:t>
+            </w:r>
+          </w:p>
+        </w:tc>
+      </w:tr>
+      <w:tr>
+        <w:trPr>
+          <w:trHeight w:val="300"/>
+          <w:jc w:val="center"/>
+        </w:trPr>
+        <w:tc>
+          <w:tcPr>
+            <w:tcW w:w="2516" w:type="dxa"/>
+            <w:tcBorders>
+              <w:top w:val="nil"/>
+              <w:left w:val="single" w:sz="4" w:space="0" w:color="auto"/>
+              <w:bottom w:val="single" w:sz="4" w:space="0" w:color="auto"/>
+              <w:right w:val="single" w:sz="4" w:space="0" w:color="auto"/>
+            </w:tcBorders>
+            <w:shd w:val="clear" w:color="auto" w:fill="auto"/>
+            <w:noWrap/>
+            <w:vAlign w:val="bottom"/>
+            <w:hideMark/>
+          </w:tcPr>
+          <w:p>
+            <w:pPr>
+              <w:spacing w:after="0" w:line="240" w:lineRule="auto"/>
+              <w:jc w:val="right"/>
+              <w:rPr>
+                <w:rFonts w:eastAsia="Times New Roman" w:cstheme="minorHAnsi"/>
+                <w:color w:val="000000"/>
+                <w:sz w:val="22"/>
+                <w:szCs w:val="22"/>
+                <w:lang w:val="bg-BG" w:eastAsia="bg-BG" w:bidi="ar-SA"/>
+              </w:rPr>
+            </w:pPr>
+            <w:r>
+              <w:rPr>
+                <w:rFonts w:eastAsia="Times New Roman" w:cstheme="minorHAnsi"/>
+                <w:color w:val="000000"/>
+                <w:sz w:val="22"/>
+                <w:szCs w:val="22"/>
+                <w:lang w:val="bg-BG" w:eastAsia="bg-BG" w:bidi="ar-SA"/>
+              </w:rPr>
+              <w:t>18000</w:t>
+            </w:r>
+          </w:p>
+        </w:tc>
+        <w:tc>
+          <w:tcPr>
+            <w:tcW w:w="2977" w:type="dxa"/>
+            <w:tcBorders>
+              <w:top w:val="nil"/>
+              <w:left w:val="nil"/>
+              <w:bottom w:val="single" w:sz="4" w:space="0" w:color="auto"/>
+              <w:right w:val="single" w:sz="4" w:space="0" w:color="auto"/>
+            </w:tcBorders>
+            <w:shd w:val="clear" w:color="auto" w:fill="auto"/>
+            <w:noWrap/>
+            <w:vAlign w:val="bottom"/>
+            <w:hideMark/>
+          </w:tcPr>
+          <w:p>
+            <w:pPr>
+              <w:spacing w:after="0" w:line="240" w:lineRule="auto"/>
+              <w:jc w:val="right"/>
+              <w:rPr>
+                <w:rFonts w:eastAsia="Times New Roman" w:cstheme="minorHAnsi"/>
+                <w:color w:val="000000"/>
+                <w:sz w:val="22"/>
+                <w:szCs w:val="22"/>
+                <w:lang w:val="bg-BG" w:eastAsia="bg-BG" w:bidi="ar-SA"/>
+              </w:rPr>
+            </w:pPr>
+            <w:r>
+              <w:rPr>
+                <w:rFonts w:eastAsia="Times New Roman" w:cstheme="minorHAnsi"/>
+                <w:color w:val="000000"/>
+                <w:sz w:val="22"/>
+                <w:szCs w:val="22"/>
+                <w:lang w:val="bg-BG" w:eastAsia="bg-BG" w:bidi="ar-SA"/>
+              </w:rPr>
+              <w:t>9519</w:t>
+            </w:r>
+          </w:p>
+        </w:tc>
+        <w:tc>
+          <w:tcPr>
+            <w:tcW w:w="2924" w:type="dxa"/>
+            <w:tcBorders>
+              <w:top w:val="nil"/>
+              <w:left w:val="nil"/>
+              <w:bottom w:val="single" w:sz="4" w:space="0" w:color="auto"/>
+              <w:right w:val="single" w:sz="4" w:space="0" w:color="auto"/>
+            </w:tcBorders>
+            <w:shd w:val="clear" w:color="auto" w:fill="auto"/>
+            <w:noWrap/>
+            <w:vAlign w:val="bottom"/>
+            <w:hideMark/>
+          </w:tcPr>
+          <w:p>
+            <w:pPr>
+              <w:spacing w:after="0" w:line="240" w:lineRule="auto"/>
+              <w:jc w:val="right"/>
+              <w:rPr>
+                <w:rFonts w:eastAsia="Times New Roman" w:cstheme="minorHAnsi"/>
+                <w:color w:val="000000"/>
+                <w:sz w:val="22"/>
+                <w:szCs w:val="22"/>
+                <w:lang w:val="bg-BG" w:eastAsia="bg-BG" w:bidi="ar-SA"/>
+              </w:rPr>
+            </w:pPr>
+            <w:r>
+              <w:rPr>
+                <w:rFonts w:eastAsia="Times New Roman" w:cstheme="minorHAnsi"/>
+                <w:color w:val="000000"/>
+                <w:sz w:val="22"/>
+                <w:szCs w:val="22"/>
+                <w:lang w:val="bg-BG" w:eastAsia="bg-BG" w:bidi="ar-SA"/>
+              </w:rPr>
+              <w:t>657</w:t>
+            </w:r>
+          </w:p>
+        </w:tc>
+      </w:tr>
+      <w:tr>
+        <w:trPr>
+          <w:trHeight w:val="300"/>
+          <w:jc w:val="center"/>
+        </w:trPr>
+        <w:tc>
+          <w:tcPr>
+            <w:tcW w:w="2516" w:type="dxa"/>
+            <w:tcBorders>
+              <w:top w:val="nil"/>
+              <w:left w:val="single" w:sz="4" w:space="0" w:color="auto"/>
+              <w:bottom w:val="single" w:sz="4" w:space="0" w:color="auto"/>
+              <w:right w:val="single" w:sz="4" w:space="0" w:color="auto"/>
+            </w:tcBorders>
+            <w:shd w:val="clear" w:color="auto" w:fill="auto"/>
+            <w:noWrap/>
+            <w:vAlign w:val="bottom"/>
+            <w:hideMark/>
+          </w:tcPr>
+          <w:p>
+            <w:pPr>
+              <w:spacing w:after="0" w:line="240" w:lineRule="auto"/>
+              <w:jc w:val="right"/>
+              <w:rPr>
+                <w:rFonts w:eastAsia="Times New Roman" w:cstheme="minorHAnsi"/>
+                <w:color w:val="000000"/>
+                <w:sz w:val="22"/>
+                <w:szCs w:val="22"/>
+                <w:lang w:val="bg-BG" w:eastAsia="bg-BG" w:bidi="ar-SA"/>
+              </w:rPr>
+            </w:pPr>
+            <w:r>
+              <w:rPr>
+                <w:rFonts w:eastAsia="Times New Roman" w:cstheme="minorHAnsi"/>
+                <w:color w:val="000000"/>
+                <w:sz w:val="22"/>
+                <w:szCs w:val="22"/>
+                <w:lang w:val="bg-BG" w:eastAsia="bg-BG" w:bidi="ar-SA"/>
+              </w:rPr>
+              <w:t>19000</w:t>
+            </w:r>
+          </w:p>
+        </w:tc>
+        <w:tc>
+          <w:tcPr>
+            <w:tcW w:w="2977" w:type="dxa"/>
+            <w:tcBorders>
+              <w:top w:val="nil"/>
+              <w:left w:val="nil"/>
+              <w:bottom w:val="single" w:sz="4" w:space="0" w:color="auto"/>
+              <w:right w:val="single" w:sz="4" w:space="0" w:color="auto"/>
+            </w:tcBorders>
+            <w:shd w:val="clear" w:color="auto" w:fill="auto"/>
+            <w:noWrap/>
+            <w:vAlign w:val="bottom"/>
+            <w:hideMark/>
+          </w:tcPr>
+          <w:p>
+            <w:pPr>
+              <w:spacing w:after="0" w:line="240" w:lineRule="auto"/>
+              <w:jc w:val="right"/>
+              <w:rPr>
+                <w:rFonts w:eastAsia="Times New Roman" w:cstheme="minorHAnsi"/>
+                <w:color w:val="000000"/>
+                <w:sz w:val="22"/>
+                <w:szCs w:val="22"/>
+                <w:lang w:val="bg-BG" w:eastAsia="bg-BG" w:bidi="ar-SA"/>
+              </w:rPr>
+            </w:pPr>
+            <w:r>
+              <w:rPr>
+                <w:rFonts w:eastAsia="Times New Roman" w:cstheme="minorHAnsi"/>
+                <w:color w:val="000000"/>
+                <w:sz w:val="22"/>
+                <w:szCs w:val="22"/>
+                <w:lang w:val="bg-BG" w:eastAsia="bg-BG" w:bidi="ar-SA"/>
+              </w:rPr>
+              <w:t>9685</w:t>
+            </w:r>
+          </w:p>
+        </w:tc>
+        <w:tc>
+          <w:tcPr>
+            <w:tcW w:w="2924" w:type="dxa"/>
+            <w:tcBorders>
+              <w:top w:val="nil"/>
+              <w:left w:val="nil"/>
+              <w:bottom w:val="single" w:sz="4" w:space="0" w:color="auto"/>
+              <w:right w:val="single" w:sz="4" w:space="0" w:color="auto"/>
+            </w:tcBorders>
+            <w:shd w:val="clear" w:color="auto" w:fill="auto"/>
+            <w:noWrap/>
+            <w:vAlign w:val="bottom"/>
+            <w:hideMark/>
+          </w:tcPr>
+          <w:p>
+            <w:pPr>
+              <w:spacing w:after="0" w:line="240" w:lineRule="auto"/>
+              <w:jc w:val="right"/>
+              <w:rPr>
+                <w:rFonts w:eastAsia="Times New Roman" w:cstheme="minorHAnsi"/>
+                <w:color w:val="000000"/>
+                <w:sz w:val="22"/>
+                <w:szCs w:val="22"/>
+                <w:lang w:val="bg-BG" w:eastAsia="bg-BG" w:bidi="ar-SA"/>
+              </w:rPr>
+            </w:pPr>
+            <w:r>
+              <w:rPr>
+                <w:rFonts w:eastAsia="Times New Roman" w:cstheme="minorHAnsi"/>
+                <w:color w:val="000000"/>
+                <w:sz w:val="22"/>
+                <w:szCs w:val="22"/>
+                <w:lang w:val="bg-BG" w:eastAsia="bg-BG" w:bidi="ar-SA"/>
+              </w:rPr>
+              <w:t>693</w:t>
+            </w:r>
+          </w:p>
+        </w:tc>
+      </w:tr>
+      <w:tr>
+        <w:trPr>
+          <w:trHeight w:val="300"/>
+          <w:jc w:val="center"/>
+        </w:trPr>
+        <w:tc>
+          <w:tcPr>
+            <w:tcW w:w="2516" w:type="dxa"/>
+            <w:tcBorders>
+              <w:top w:val="nil"/>
+              <w:left w:val="single" w:sz="4" w:space="0" w:color="auto"/>
+              <w:bottom w:val="single" w:sz="4" w:space="0" w:color="auto"/>
+              <w:right w:val="single" w:sz="4" w:space="0" w:color="auto"/>
+            </w:tcBorders>
+            <w:shd w:val="clear" w:color="auto" w:fill="auto"/>
+            <w:noWrap/>
+            <w:vAlign w:val="bottom"/>
+            <w:hideMark/>
+          </w:tcPr>
+          <w:p>
+            <w:pPr>
+              <w:spacing w:after="0" w:line="240" w:lineRule="auto"/>
+              <w:jc w:val="right"/>
+              <w:rPr>
+                <w:rFonts w:eastAsia="Times New Roman" w:cstheme="minorHAnsi"/>
+                <w:color w:val="000000"/>
+                <w:sz w:val="22"/>
+                <w:szCs w:val="22"/>
+                <w:lang w:val="bg-BG" w:eastAsia="bg-BG" w:bidi="ar-SA"/>
+              </w:rPr>
+            </w:pPr>
+            <w:r>
+              <w:rPr>
+                <w:rFonts w:eastAsia="Times New Roman" w:cstheme="minorHAnsi"/>
+                <w:color w:val="000000"/>
+                <w:sz w:val="22"/>
+                <w:szCs w:val="22"/>
+                <w:lang w:val="bg-BG" w:eastAsia="bg-BG" w:bidi="ar-SA"/>
+              </w:rPr>
+              <w:t>20000</w:t>
+            </w:r>
+          </w:p>
+        </w:tc>
+        <w:tc>
+          <w:tcPr>
+            <w:tcW w:w="2977" w:type="dxa"/>
+            <w:tcBorders>
+              <w:top w:val="nil"/>
+              <w:left w:val="nil"/>
+              <w:bottom w:val="single" w:sz="4" w:space="0" w:color="auto"/>
+              <w:right w:val="single" w:sz="4" w:space="0" w:color="auto"/>
+            </w:tcBorders>
+            <w:shd w:val="clear" w:color="auto" w:fill="auto"/>
+            <w:noWrap/>
+            <w:vAlign w:val="bottom"/>
+            <w:hideMark/>
+          </w:tcPr>
+          <w:p>
+            <w:pPr>
+              <w:spacing w:after="0" w:line="240" w:lineRule="auto"/>
+              <w:jc w:val="right"/>
+              <w:rPr>
+                <w:rFonts w:eastAsia="Times New Roman" w:cstheme="minorHAnsi"/>
+                <w:color w:val="000000"/>
+                <w:sz w:val="22"/>
+                <w:szCs w:val="22"/>
+                <w:lang w:val="bg-BG" w:eastAsia="bg-BG" w:bidi="ar-SA"/>
+              </w:rPr>
+            </w:pPr>
+            <w:r>
+              <w:rPr>
+                <w:rFonts w:eastAsia="Times New Roman" w:cstheme="minorHAnsi"/>
+                <w:color w:val="000000"/>
+                <w:sz w:val="22"/>
+                <w:szCs w:val="22"/>
+                <w:lang w:val="bg-BG" w:eastAsia="bg-BG" w:bidi="ar-SA"/>
+              </w:rPr>
+              <w:t>10230</w:t>
+            </w:r>
+          </w:p>
+        </w:tc>
+        <w:tc>
+          <w:tcPr>
+            <w:tcW w:w="2924" w:type="dxa"/>
+            <w:tcBorders>
+              <w:top w:val="nil"/>
+              <w:left w:val="nil"/>
+              <w:bottom w:val="single" w:sz="4" w:space="0" w:color="auto"/>
+              <w:right w:val="single" w:sz="4" w:space="0" w:color="auto"/>
+            </w:tcBorders>
+            <w:shd w:val="clear" w:color="auto" w:fill="auto"/>
+            <w:noWrap/>
+            <w:vAlign w:val="bottom"/>
+            <w:hideMark/>
+          </w:tcPr>
+          <w:p>
+            <w:pPr>
+              <w:spacing w:after="0" w:line="240" w:lineRule="auto"/>
+              <w:jc w:val="right"/>
+              <w:rPr>
+                <w:rFonts w:eastAsia="Times New Roman" w:cstheme="minorHAnsi"/>
+                <w:color w:val="000000"/>
+                <w:sz w:val="22"/>
+                <w:szCs w:val="22"/>
+                <w:lang w:val="bg-BG" w:eastAsia="bg-BG" w:bidi="ar-SA"/>
+              </w:rPr>
+            </w:pPr>
+            <w:r>
+              <w:rPr>
+                <w:rFonts w:eastAsia="Times New Roman" w:cstheme="minorHAnsi"/>
+                <w:color w:val="000000"/>
+                <w:sz w:val="22"/>
+                <w:szCs w:val="22"/>
+                <w:lang w:val="bg-BG" w:eastAsia="bg-BG" w:bidi="ar-SA"/>
+              </w:rPr>
+              <w:t>729</w:t>
+            </w:r>
+          </w:p>
+        </w:tc>
+      </w:tr>
+    </w:tbl>
+    <w:p>
+      <w:pPr>
+        <w:rPr>
+          <w:lang w:val="bg-BG"/>
+        </w:rPr>
+      </w:pPr>
+    </w:p>
+    <w:p>
+      <w:pPr>
+        <w:jc w:val="center"/>
+        <w:rPr>
+          <w:lang w:val="bg-BG"/>
+        </w:rPr>
+      </w:pPr>
+      <w:r>
+        <w:rPr>
+          <w:lang w:val="bg-BG"/>
+        </w:rPr>
+        <w:drawing>
+          <wp:inline distT="0" distB="0" distL="0" distR="0">
+            <wp:extent cx="4572000" cy="2743200"/>
+            <wp:effectExtent l="19050" t="0" r="19050" b="0"/>
+            <wp:docPr id="47" name="Chart 2"/>
+            <wp:cNvGraphicFramePr/>
+            <a:graphic xmlns:a="http://schemas.openxmlformats.org/drawingml/2006/main">
+              <a:graphicData uri="http://schemas.openxmlformats.org/drawingml/2006/chart">
+                <c:chart xmlns:c="http://schemas.openxmlformats.org/drawingml/2006/chart" xmlns:r="http://schemas.openxmlformats.org/officeDocument/2006/relationships" r:id="rId71"/>
+              </a:graphicData>
+            </a:graphic>
+          </wp:inline>
+        </w:drawing>
+      </w:r>
+    </w:p>
+    <w:p>
+      <w:pPr>
+        <w:rPr>
+          <w:lang w:val="bg-BG"/>
+        </w:rPr>
+      </w:pPr>
+    </w:p>
+    <w:p>
+      <w:pPr>
+        <w:jc w:val="center"/>
         <w:rPr>
           <w:lang w:val="bg-BG"/>
         </w:rPr>
@@ -33593,6 +36634,25 @@
           <w:docGrid w:linePitch="360"/>
         </w:sectPr>
       </w:pPr>
+      <w:r>
+        <w:rPr>
+          <w:lang w:val="bg-BG"/>
+        </w:rPr>
+        <w:lastRenderedPageBreak/>
+        <w:drawing>
+          <wp:inline distT="0" distB="0" distL="0" distR="0">
+            <wp:extent cx="4572000" cy="2743200"/>
+            <wp:effectExtent l="19050" t="0" r="19050" b="0"/>
+            <wp:docPr id="49" name="Chart 3"/>
+            <wp:cNvGraphicFramePr/>
+            <a:graphic xmlns:a="http://schemas.openxmlformats.org/drawingml/2006/main">
+              <a:graphicData uri="http://schemas.openxmlformats.org/drawingml/2006/chart">
+                <c:chart xmlns:c="http://schemas.openxmlformats.org/drawingml/2006/chart" xmlns:r="http://schemas.openxmlformats.org/officeDocument/2006/relationships" r:id="rId72"/>
+              </a:graphicData>
+            </a:graphic>
+          </wp:inline>
+        </w:drawing>
+      </w:r>
     </w:p>
     <w:p>
       <w:pPr>
@@ -33831,7 +36891,7 @@
         <w:rPr>
           <w:noProof/>
         </w:rPr>
-        <w:t>Сървърен модул</w:t>
+        <w:t>Клиентски модул</w:t>
       </w:r>
     </w:fldSimple>
     <w:r>
@@ -33845,7 +36905,7 @@
         <w:rPr>
           <w:noProof/>
         </w:rPr>
-        <w:t>Симулационни мениджъри</w:t>
+        <w:t>Симулационна рамка и основни състояния</w:t>
       </w:r>
     </w:fldSimple>
     <w:r>
@@ -33856,7 +36916,7 @@
         <w:rPr>
           <w:noProof/>
         </w:rPr>
-        <w:t>38</w:t>
+        <w:t>51</w:t>
       </w:r>
     </w:fldSimple>
   </w:p>
@@ -33946,7 +37006,7 @@
           <w:noProof/>
           <w:lang w:val="bg-BG"/>
         </w:rPr>
-        <w:t>Скорост на симулация</w:t>
+        <w:t>Скорост на пакетиране и размер на XML резултатите</w:t>
       </w:r>
     </w:fldSimple>
     <w:r>
@@ -33957,7 +37017,7 @@
         <w:rPr>
           <w:noProof/>
         </w:rPr>
-        <w:t>55</w:t>
+        <w:t>57</w:t>
       </w:r>
     </w:fldSimple>
   </w:p>
@@ -36755,11 +39815,11 @@
           </c:val>
         </c:ser>
         <c:marker val="1"/>
-        <c:axId val="128189952"/>
-        <c:axId val="128242432"/>
+        <c:axId val="154002560"/>
+        <c:axId val="154004480"/>
       </c:lineChart>
       <c:catAx>
-        <c:axId val="128189952"/>
+        <c:axId val="154002560"/>
         <c:scaling>
           <c:orientation val="minMax"/>
         </c:scaling>
@@ -36770,13 +39830,14 @@
               <a:bodyPr/>
               <a:lstStyle/>
               <a:p>
-                <a:pPr>
+                <a:pPr algn="ctr">
                   <a:defRPr/>
                 </a:pPr>
                 <a:r>
-                  <a:rPr lang="en-GB"/>
-                  <a:t>Simulation runs</a:t>
+                  <a:rPr lang="bg-BG"/>
+                  <a:t>Симулационни цикли</a:t>
                 </a:r>
+                <a:endParaRPr lang="en-GB"/>
               </a:p>
             </c:rich>
           </c:tx>
@@ -36784,14 +39845,14 @@
         <c:numFmt formatCode="General" sourceLinked="1"/>
         <c:majorTickMark val="none"/>
         <c:tickLblPos val="nextTo"/>
-        <c:crossAx val="128242432"/>
+        <c:crossAx val="154004480"/>
         <c:crosses val="autoZero"/>
         <c:auto val="1"/>
         <c:lblAlgn val="ctr"/>
         <c:lblOffset val="100"/>
       </c:catAx>
       <c:valAx>
-        <c:axId val="128242432"/>
+        <c:axId val="154004480"/>
         <c:scaling>
           <c:orientation val="minMax"/>
         </c:scaling>
@@ -36807,8 +39868,20 @@
                   <a:defRPr/>
                 </a:pPr>
                 <a:r>
+                  <a:rPr lang="bg-BG"/>
+                  <a:t>Време </a:t>
+                </a:r>
+                <a:r>
                   <a:rPr lang="en-GB"/>
-                  <a:t>Time [ms]</a:t>
+                  <a:t>[</a:t>
+                </a:r>
+                <a:r>
+                  <a:rPr lang="bg-BG"/>
+                  <a:t>мс</a:t>
+                </a:r>
+                <a:r>
+                  <a:rPr lang="en-GB"/>
+                  <a:t>]</a:t>
                 </a:r>
               </a:p>
             </c:rich>
@@ -36822,7 +39895,427 @@
             <a:noFill/>
           </a:ln>
         </c:spPr>
-        <c:crossAx val="128189952"/>
+        <c:crossAx val="154002560"/>
+        <c:crosses val="autoZero"/>
+        <c:crossBetween val="between"/>
+      </c:valAx>
+    </c:plotArea>
+    <c:plotVisOnly val="1"/>
+  </c:chart>
+  <c:externalData r:id="rId1"/>
+</c:chartSpace>
+</file>
+
+<file path=word/charts/chart2.xml><?xml version="1.0" encoding="utf-8"?>
+<c:chartSpace xmlns:c="http://schemas.openxmlformats.org/drawingml/2006/chart" xmlns:a="http://schemas.openxmlformats.org/drawingml/2006/main" xmlns:r="http://schemas.openxmlformats.org/officeDocument/2006/relationships">
+  <c:lang val="bg-BG"/>
+  <c:style val="1"/>
+  <c:chart>
+    <c:title>
+      <c:tx>
+        <c:rich>
+          <a:bodyPr/>
+          <a:lstStyle/>
+          <a:p>
+            <a:pPr>
+              <a:defRPr/>
+            </a:pPr>
+            <a:r>
+              <a:rPr lang="en-GB"/>
+              <a:t>Time for marshaling</a:t>
+            </a:r>
+          </a:p>
+        </c:rich>
+      </c:tx>
+      <c:overlay val="1"/>
+    </c:title>
+    <c:plotArea>
+      <c:layout/>
+      <c:lineChart>
+        <c:grouping val="standard"/>
+        <c:ser>
+          <c:idx val="0"/>
+          <c:order val="0"/>
+          <c:marker>
+            <c:symbol val="none"/>
+          </c:marker>
+          <c:cat>
+            <c:numRef>
+              <c:f>Sheet1!$A$3:$A$22</c:f>
+              <c:numCache>
+                <c:formatCode>General</c:formatCode>
+                <c:ptCount val="20"/>
+                <c:pt idx="0">
+                  <c:v>1000</c:v>
+                </c:pt>
+                <c:pt idx="1">
+                  <c:v>2000</c:v>
+                </c:pt>
+                <c:pt idx="2">
+                  <c:v>3000</c:v>
+                </c:pt>
+                <c:pt idx="3">
+                  <c:v>4000</c:v>
+                </c:pt>
+                <c:pt idx="4">
+                  <c:v>5000</c:v>
+                </c:pt>
+                <c:pt idx="5">
+                  <c:v>6000</c:v>
+                </c:pt>
+                <c:pt idx="6">
+                  <c:v>7000</c:v>
+                </c:pt>
+                <c:pt idx="7">
+                  <c:v>8000</c:v>
+                </c:pt>
+                <c:pt idx="8">
+                  <c:v>9000</c:v>
+                </c:pt>
+                <c:pt idx="9">
+                  <c:v>10000</c:v>
+                </c:pt>
+                <c:pt idx="10">
+                  <c:v>11000</c:v>
+                </c:pt>
+                <c:pt idx="11">
+                  <c:v>12000</c:v>
+                </c:pt>
+                <c:pt idx="12">
+                  <c:v>13000</c:v>
+                </c:pt>
+                <c:pt idx="13">
+                  <c:v>14000</c:v>
+                </c:pt>
+                <c:pt idx="14">
+                  <c:v>15000</c:v>
+                </c:pt>
+                <c:pt idx="15">
+                  <c:v>16000</c:v>
+                </c:pt>
+                <c:pt idx="16">
+                  <c:v>17000</c:v>
+                </c:pt>
+                <c:pt idx="17">
+                  <c:v>18000</c:v>
+                </c:pt>
+                <c:pt idx="18">
+                  <c:v>19000</c:v>
+                </c:pt>
+                <c:pt idx="19">
+                  <c:v>20000</c:v>
+                </c:pt>
+              </c:numCache>
+            </c:numRef>
+          </c:cat>
+          <c:val>
+            <c:numRef>
+              <c:f>Sheet1!$B$3:$B$22</c:f>
+              <c:numCache>
+                <c:formatCode>General</c:formatCode>
+                <c:ptCount val="20"/>
+                <c:pt idx="0">
+                  <c:v>609</c:v>
+                </c:pt>
+                <c:pt idx="1">
+                  <c:v>1013</c:v>
+                </c:pt>
+                <c:pt idx="2">
+                  <c:v>1510</c:v>
+                </c:pt>
+                <c:pt idx="3">
+                  <c:v>2022</c:v>
+                </c:pt>
+                <c:pt idx="4">
+                  <c:v>2514</c:v>
+                </c:pt>
+                <c:pt idx="5">
+                  <c:v>3057</c:v>
+                </c:pt>
+                <c:pt idx="6">
+                  <c:v>3507</c:v>
+                </c:pt>
+                <c:pt idx="7">
+                  <c:v>4013</c:v>
+                </c:pt>
+                <c:pt idx="8">
+                  <c:v>4591</c:v>
+                </c:pt>
+                <c:pt idx="9">
+                  <c:v>5038</c:v>
+                </c:pt>
+                <c:pt idx="10">
+                  <c:v>5740</c:v>
+                </c:pt>
+                <c:pt idx="11">
+                  <c:v>6073</c:v>
+                </c:pt>
+                <c:pt idx="12">
+                  <c:v>6680</c:v>
+                </c:pt>
+                <c:pt idx="13">
+                  <c:v>7361</c:v>
+                </c:pt>
+                <c:pt idx="14">
+                  <c:v>7727</c:v>
+                </c:pt>
+                <c:pt idx="15">
+                  <c:v>8203</c:v>
+                </c:pt>
+                <c:pt idx="16">
+                  <c:v>8986</c:v>
+                </c:pt>
+                <c:pt idx="17">
+                  <c:v>9519</c:v>
+                </c:pt>
+                <c:pt idx="18">
+                  <c:v>9685</c:v>
+                </c:pt>
+                <c:pt idx="19">
+                  <c:v>10230</c:v>
+                </c:pt>
+              </c:numCache>
+            </c:numRef>
+          </c:val>
+        </c:ser>
+        <c:marker val="1"/>
+        <c:axId val="154310912"/>
+        <c:axId val="155193344"/>
+      </c:lineChart>
+      <c:catAx>
+        <c:axId val="154310912"/>
+        <c:scaling>
+          <c:orientation val="minMax"/>
+        </c:scaling>
+        <c:axPos val="b"/>
+        <c:numFmt formatCode="General" sourceLinked="1"/>
+        <c:tickLblPos val="nextTo"/>
+        <c:crossAx val="155193344"/>
+        <c:crosses val="autoZero"/>
+        <c:auto val="1"/>
+        <c:lblAlgn val="ctr"/>
+        <c:lblOffset val="100"/>
+      </c:catAx>
+      <c:valAx>
+        <c:axId val="155193344"/>
+        <c:scaling>
+          <c:orientation val="minMax"/>
+        </c:scaling>
+        <c:axPos val="l"/>
+        <c:majorGridlines/>
+        <c:numFmt formatCode="General" sourceLinked="1"/>
+        <c:tickLblPos val="nextTo"/>
+        <c:crossAx val="154310912"/>
+        <c:crosses val="autoZero"/>
+        <c:crossBetween val="between"/>
+      </c:valAx>
+    </c:plotArea>
+    <c:plotVisOnly val="1"/>
+  </c:chart>
+  <c:externalData r:id="rId1"/>
+</c:chartSpace>
+</file>
+
+<file path=word/charts/chart3.xml><?xml version="1.0" encoding="utf-8"?>
+<c:chartSpace xmlns:c="http://schemas.openxmlformats.org/drawingml/2006/chart" xmlns:a="http://schemas.openxmlformats.org/drawingml/2006/main" xmlns:r="http://schemas.openxmlformats.org/officeDocument/2006/relationships">
+  <c:lang val="bg-BG"/>
+  <c:style val="1"/>
+  <c:chart>
+    <c:title>
+      <c:tx>
+        <c:rich>
+          <a:bodyPr/>
+          <a:lstStyle/>
+          <a:p>
+            <a:pPr>
+              <a:defRPr/>
+            </a:pPr>
+            <a:r>
+              <a:rPr lang="en-GB"/>
+              <a:t>Size of XML file</a:t>
+            </a:r>
+          </a:p>
+        </c:rich>
+      </c:tx>
+      <c:overlay val="1"/>
+    </c:title>
+    <c:plotArea>
+      <c:layout/>
+      <c:lineChart>
+        <c:grouping val="standard"/>
+        <c:ser>
+          <c:idx val="0"/>
+          <c:order val="0"/>
+          <c:marker>
+            <c:symbol val="none"/>
+          </c:marker>
+          <c:cat>
+            <c:numRef>
+              <c:f>Sheet1!$A$3:$A$22</c:f>
+              <c:numCache>
+                <c:formatCode>General</c:formatCode>
+                <c:ptCount val="20"/>
+                <c:pt idx="0">
+                  <c:v>1000</c:v>
+                </c:pt>
+                <c:pt idx="1">
+                  <c:v>2000</c:v>
+                </c:pt>
+                <c:pt idx="2">
+                  <c:v>3000</c:v>
+                </c:pt>
+                <c:pt idx="3">
+                  <c:v>4000</c:v>
+                </c:pt>
+                <c:pt idx="4">
+                  <c:v>5000</c:v>
+                </c:pt>
+                <c:pt idx="5">
+                  <c:v>6000</c:v>
+                </c:pt>
+                <c:pt idx="6">
+                  <c:v>7000</c:v>
+                </c:pt>
+                <c:pt idx="7">
+                  <c:v>8000</c:v>
+                </c:pt>
+                <c:pt idx="8">
+                  <c:v>9000</c:v>
+                </c:pt>
+                <c:pt idx="9">
+                  <c:v>10000</c:v>
+                </c:pt>
+                <c:pt idx="10">
+                  <c:v>11000</c:v>
+                </c:pt>
+                <c:pt idx="11">
+                  <c:v>12000</c:v>
+                </c:pt>
+                <c:pt idx="12">
+                  <c:v>13000</c:v>
+                </c:pt>
+                <c:pt idx="13">
+                  <c:v>14000</c:v>
+                </c:pt>
+                <c:pt idx="14">
+                  <c:v>15000</c:v>
+                </c:pt>
+                <c:pt idx="15">
+                  <c:v>16000</c:v>
+                </c:pt>
+                <c:pt idx="16">
+                  <c:v>17000</c:v>
+                </c:pt>
+                <c:pt idx="17">
+                  <c:v>18000</c:v>
+                </c:pt>
+                <c:pt idx="18">
+                  <c:v>19000</c:v>
+                </c:pt>
+                <c:pt idx="19">
+                  <c:v>20000</c:v>
+                </c:pt>
+              </c:numCache>
+            </c:numRef>
+          </c:cat>
+          <c:val>
+            <c:numRef>
+              <c:f>Sheet1!$C$3:$C$22</c:f>
+              <c:numCache>
+                <c:formatCode>General</c:formatCode>
+                <c:ptCount val="20"/>
+                <c:pt idx="0">
+                  <c:v>36</c:v>
+                </c:pt>
+                <c:pt idx="1">
+                  <c:v>73</c:v>
+                </c:pt>
+                <c:pt idx="2">
+                  <c:v>109</c:v>
+                </c:pt>
+                <c:pt idx="3">
+                  <c:v>146</c:v>
+                </c:pt>
+                <c:pt idx="4">
+                  <c:v>182</c:v>
+                </c:pt>
+                <c:pt idx="5">
+                  <c:v>219</c:v>
+                </c:pt>
+                <c:pt idx="6">
+                  <c:v>255</c:v>
+                </c:pt>
+                <c:pt idx="7">
+                  <c:v>292</c:v>
+                </c:pt>
+                <c:pt idx="8">
+                  <c:v>328</c:v>
+                </c:pt>
+                <c:pt idx="9">
+                  <c:v>364</c:v>
+                </c:pt>
+                <c:pt idx="10">
+                  <c:v>401</c:v>
+                </c:pt>
+                <c:pt idx="11">
+                  <c:v>438</c:v>
+                </c:pt>
+                <c:pt idx="12">
+                  <c:v>474</c:v>
+                </c:pt>
+                <c:pt idx="13">
+                  <c:v>511</c:v>
+                </c:pt>
+                <c:pt idx="14">
+                  <c:v>547</c:v>
+                </c:pt>
+                <c:pt idx="15">
+                  <c:v>583</c:v>
+                </c:pt>
+                <c:pt idx="16">
+                  <c:v>620</c:v>
+                </c:pt>
+                <c:pt idx="17">
+                  <c:v>657</c:v>
+                </c:pt>
+                <c:pt idx="18">
+                  <c:v>693</c:v>
+                </c:pt>
+                <c:pt idx="19">
+                  <c:v>729</c:v>
+                </c:pt>
+              </c:numCache>
+            </c:numRef>
+          </c:val>
+        </c:ser>
+        <c:marker val="1"/>
+        <c:axId val="155200512"/>
+        <c:axId val="155214592"/>
+      </c:lineChart>
+      <c:catAx>
+        <c:axId val="155200512"/>
+        <c:scaling>
+          <c:orientation val="minMax"/>
+        </c:scaling>
+        <c:axPos val="b"/>
+        <c:numFmt formatCode="General" sourceLinked="1"/>
+        <c:tickLblPos val="nextTo"/>
+        <c:crossAx val="155214592"/>
+        <c:crosses val="autoZero"/>
+        <c:auto val="1"/>
+        <c:lblAlgn val="ctr"/>
+        <c:lblOffset val="100"/>
+      </c:catAx>
+      <c:valAx>
+        <c:axId val="155214592"/>
+        <c:scaling>
+          <c:orientation val="minMax"/>
+        </c:scaling>
+        <c:axPos val="l"/>
+        <c:majorGridlines/>
+        <c:numFmt formatCode="General" sourceLinked="1"/>
+        <c:tickLblPos val="nextTo"/>
+        <c:crossAx val="155200512"/>
         <c:crosses val="autoZero"/>
         <c:crossBetween val="between"/>
       </c:valAx>
@@ -37063,7 +40556,7 @@
 </file>
 
 <file path=customXml/itemProps1.xml><?xml version="1.0" encoding="utf-8"?>
-<ds:datastoreItem xmlns:ds="http://schemas.openxmlformats.org/officeDocument/2006/customXml" ds:itemID="{2DC63BCB-C79A-4050-A5E0-97B5D9A260E1}">
+<ds:datastoreItem xmlns:ds="http://schemas.openxmlformats.org/officeDocument/2006/customXml" ds:itemID="{2BC3101A-BF32-4B7C-93DF-119CC3D6A1A2}">
   <ds:schemaRefs>
     <ds:schemaRef ds:uri="http://schemas.openxmlformats.org/officeDocument/2006/bibliography"/>
   </ds:schemaRefs>

</xml_diff>

<commit_message>
Response packaging statistics analysis added to document
</commit_message>
<xml_diff>
--- a/documentation/src/main/resources/Monte Carlo Simulation Debugger.docx
+++ b/documentation/src/main/resources/Monte Carlo Simulation Debugger.docx
@@ -7520,8 +7520,8 @@
           <w:lang w:val="bg-BG"/>
         </w:rPr>
       </w:pPr>
-      <w:bookmarkStart w:id="3" w:name="_Ref454473120"/>
-      <w:bookmarkStart w:id="4" w:name="_Ref454473131"/>
+      <w:bookmarkStart w:id="3" w:name="_Ref454473131"/>
+      <w:bookmarkStart w:id="4" w:name="_Ref454473120"/>
       <w:r>
         <w:t xml:space="preserve">Фигура </w:t>
       </w:r>
@@ -7544,14 +7544,14 @@
           <w:t>1</w:t>
         </w:r>
       </w:fldSimple>
+      <w:bookmarkEnd w:id="3"/>
+      <w:r>
+        <w:rPr>
+          <w:lang w:val="bg-BG"/>
+        </w:rPr>
+        <w:t xml:space="preserve"> Дървовидно представяне на алгебрични изрази</w:t>
+      </w:r>
       <w:bookmarkEnd w:id="4"/>
-      <w:r>
-        <w:rPr>
-          <w:lang w:val="bg-BG"/>
-        </w:rPr>
-        <w:t xml:space="preserve"> Дървовидно представяне на алгебрични изрази</w:t>
-      </w:r>
-      <w:bookmarkEnd w:id="3"/>
     </w:p>
     <w:p>
       <w:pPr>
@@ -9145,7 +9145,6 @@
       <w:pPr>
         <w:ind w:firstLine="567"/>
       </w:pPr>
-      <w:proofErr w:type="gramStart"/>
       <w:r>
         <w:t>Java</w:t>
       </w:r>
@@ -9192,11 +9191,7 @@
         <w:t>JVM</w:t>
       </w:r>
       <w:r>
-        <w:t>.</w:t>
-      </w:r>
-      <w:proofErr w:type="gramEnd"/>
-      <w:r>
-        <w:t xml:space="preserve"> </w:t>
+        <w:t xml:space="preserve">. </w:t>
       </w:r>
       <w:r>
         <w:rPr>
@@ -9382,8 +9377,8 @@
       <w:pPr>
         <w:pStyle w:val="Caption"/>
       </w:pPr>
-      <w:bookmarkStart w:id="16" w:name="_Ref454488955"/>
-      <w:bookmarkStart w:id="17" w:name="_Ref454488960"/>
+      <w:bookmarkStart w:id="16" w:name="_Ref454488960"/>
+      <w:bookmarkStart w:id="17" w:name="_Ref454488955"/>
       <w:r>
         <w:t xml:space="preserve">Фигура </w:t>
       </w:r>
@@ -9406,17 +9401,17 @@
           <w:t>1</w:t>
         </w:r>
       </w:fldSimple>
+      <w:bookmarkEnd w:id="16"/>
+      <w:r>
+        <w:rPr>
+          <w:lang w:val="bg-BG"/>
+        </w:rPr>
+        <w:t xml:space="preserve"> Структура на платформата </w:t>
+      </w:r>
+      <w:r>
+        <w:t>Java</w:t>
+      </w:r>
       <w:bookmarkEnd w:id="17"/>
-      <w:r>
-        <w:rPr>
-          <w:lang w:val="bg-BG"/>
-        </w:rPr>
-        <w:t xml:space="preserve"> Структура на платформата </w:t>
-      </w:r>
-      <w:r>
-        <w:t>Java</w:t>
-      </w:r>
-      <w:bookmarkEnd w:id="16"/>
     </w:p>
     <w:p>
       <w:pPr>
@@ -9818,7 +9813,6 @@
           <w:lang w:val="bg-BG"/>
         </w:rPr>
       </w:pPr>
-      <w:proofErr w:type="gramStart"/>
       <w:r>
         <w:t>JUnit</w:t>
       </w:r>
@@ -9829,52 +9823,48 @@
         <w:t xml:space="preserve"> е софтуерна рамка за компонентно тестване за езика </w:t>
       </w:r>
       <w:r>
-        <w:t>Java.</w:t>
-      </w:r>
-      <w:proofErr w:type="gramEnd"/>
-      <w:r>
+        <w:t xml:space="preserve">Java. </w:t>
+      </w:r>
+      <w:r>
+        <w:rPr>
+          <w:lang w:val="bg-BG"/>
+        </w:rPr>
+        <w:t xml:space="preserve">Тестването е неизменна част от всеки софтуерен проект и валидира правилното поведение на произведения код. При автоматичното тестване по време на билд на проекта се постига идентифициране на софтуерни регресии в следствие от промяна на сорс кода. Поддържането на широк </w:t>
+      </w:r>
+      <w:r>
+        <w:rPr>
+          <w:lang w:val="bg-BG"/>
+        </w:rPr>
+        <w:t>набор от тестове</w:t>
+      </w:r>
+      <w:r>
+        <w:rPr>
+          <w:lang w:val="bg-BG"/>
+        </w:rPr>
+        <w:t xml:space="preserve"> чрез създаване на тест за всеки добавен компонент</w:t>
+      </w:r>
+      <w:r>
+        <w:rPr>
+          <w:lang w:val="bg-BG"/>
+        </w:rPr>
+        <w:t xml:space="preserve"> позволява разширяване </w:t>
+      </w:r>
+      <w:r>
+        <w:rPr>
+          <w:lang w:val="bg-BG"/>
+        </w:rPr>
+        <w:t>на проекта без ръчно тестване на съществуващи модули.</w:t>
+      </w:r>
+      <w:r>
+        <w:rPr>
+          <w:lang w:val="bg-BG"/>
+        </w:rPr>
         <w:t xml:space="preserve"> </w:t>
       </w:r>
       <w:r>
         <w:rPr>
           <w:lang w:val="bg-BG"/>
         </w:rPr>
-        <w:t xml:space="preserve">Тестването е неизменна част от всеки софтуерен проект и валидира правилното поведение на произведения код. При автоматичното тестване по време на билд на проекта се постига идентифициране на софтуерни регресии в следствие от промяна на сорс кода. Поддържането на широк </w:t>
-      </w:r>
-      <w:r>
-        <w:rPr>
-          <w:lang w:val="bg-BG"/>
-        </w:rPr>
-        <w:t>набор от тестове</w:t>
-      </w:r>
-      <w:r>
-        <w:rPr>
-          <w:lang w:val="bg-BG"/>
-        </w:rPr>
-        <w:t xml:space="preserve"> чрез създаване на тест за всеки добавен компонент</w:t>
-      </w:r>
-      <w:r>
-        <w:rPr>
-          <w:lang w:val="bg-BG"/>
-        </w:rPr>
-        <w:t xml:space="preserve"> позволява разширяване </w:t>
-      </w:r>
-      <w:r>
-        <w:rPr>
-          <w:lang w:val="bg-BG"/>
-        </w:rPr>
-        <w:t>на проекта без ръчно тестване на съществуващи модули.</w:t>
-      </w:r>
-      <w:r>
-        <w:rPr>
-          <w:lang w:val="bg-BG"/>
-        </w:rPr>
-        <w:t xml:space="preserve"> </w:t>
-      </w:r>
-      <w:r>
-        <w:rPr>
-          <w:lang w:val="bg-BG"/>
-        </w:rPr>
         <w:fldChar w:fldCharType="begin"/>
       </w:r>
       <w:r>
@@ -9894,7 +9884,6 @@
         </w:rPr>
         <w:fldChar w:fldCharType="separate"/>
       </w:r>
-      <w:proofErr w:type="gramStart"/>
       <w:r>
         <w:t xml:space="preserve">Фигура </w:t>
       </w:r>
@@ -9925,7 +9914,6 @@
         </w:rPr>
         <w:t xml:space="preserve"> показва примерни резултати от тестване на проект.</w:t>
       </w:r>
-      <w:proofErr w:type="gramEnd"/>
     </w:p>
     <w:p>
       <w:pPr>
@@ -10048,7 +10036,6 @@
       <w:pPr>
         <w:ind w:firstLine="567"/>
       </w:pPr>
-      <w:proofErr w:type="gramStart"/>
       <w:r>
         <w:t>Git</w:t>
       </w:r>
@@ -10064,7 +10051,6 @@
         </w:rPr>
         <w:t xml:space="preserve"> широко използвана в софтуерната разработка.</w:t>
       </w:r>
-      <w:proofErr w:type="gramEnd"/>
       <w:r>
         <w:rPr>
           <w:lang w:val="bg-BG"/>
@@ -10306,7 +10292,6 @@
           <w:lang w:val="bg-BG"/>
         </w:rPr>
       </w:pPr>
-      <w:proofErr w:type="gramStart"/>
       <w:r>
         <w:t xml:space="preserve">Maven </w:t>
       </w:r>
@@ -10323,37 +10308,30 @@
         <w:rPr>
           <w:lang w:val="bg-BG"/>
         </w:rPr>
-        <w:t>проекти.</w:t>
-      </w:r>
-      <w:proofErr w:type="gramEnd"/>
-      <w:r>
-        <w:rPr>
-          <w:lang w:val="bg-BG"/>
-        </w:rPr>
+        <w:t xml:space="preserve">проекти. </w:t>
+      </w:r>
+      <w:r>
+        <w:rPr>
+          <w:lang w:val="bg-BG"/>
+        </w:rPr>
+        <w:t xml:space="preserve">Той се конфигурира чрез </w:t>
+      </w:r>
+      <w:r>
+        <w:t>Project Object Model</w:t>
+      </w:r>
+      <w:r>
+        <w:rPr>
+          <w:lang w:val="bg-BG"/>
+        </w:rPr>
+        <w:t xml:space="preserve"> запазен в файл</w:t>
+      </w:r>
+      <w:r>
         <w:t xml:space="preserve"> </w:t>
       </w:r>
       <w:r>
         <w:rPr>
           <w:lang w:val="bg-BG"/>
         </w:rPr>
-        <w:t xml:space="preserve">Той се конфигурира чрез </w:t>
-      </w:r>
-      <w:r>
-        <w:t>Project Object Model</w:t>
-      </w:r>
-      <w:r>
-        <w:rPr>
-          <w:lang w:val="bg-BG"/>
-        </w:rPr>
-        <w:t xml:space="preserve"> запазен в файл</w:t>
-      </w:r>
-      <w:r>
-        <w:t xml:space="preserve"> </w:t>
-      </w:r>
-      <w:r>
-        <w:rPr>
-          <w:lang w:val="bg-BG"/>
-        </w:rPr>
         <w:t xml:space="preserve">с името </w:t>
       </w:r>
       <w:r>
@@ -10365,7 +10343,6 @@
         </w:rPr>
         <w:t xml:space="preserve"> в основната директория на проекта. </w:t>
       </w:r>
-      <w:proofErr w:type="gramStart"/>
       <w:r>
         <w:t xml:space="preserve">Maven </w:t>
       </w:r>
@@ -10382,14 +10359,7 @@
         <w:rPr>
           <w:lang w:val="bg-BG"/>
         </w:rPr>
-        <w:t>библиотеки и приставки от множество хранилища като ги запазва в локален кеш от изтеглени артефакти.</w:t>
-      </w:r>
-      <w:proofErr w:type="gramEnd"/>
-      <w:r>
-        <w:rPr>
-          <w:lang w:val="bg-BG"/>
-        </w:rPr>
-        <w:t xml:space="preserve"> Втората основна функция на </w:t>
+        <w:t xml:space="preserve">библиотеки и приставки от множество хранилища като ги запазва в локален кеш от изтеглени артефакти. Втората основна функция на </w:t>
       </w:r>
       <w:r>
         <w:t>Maven</w:t>
@@ -10584,7 +10554,6 @@
           <w:lang w:val="bg-BG"/>
         </w:rPr>
       </w:pPr>
-      <w:proofErr w:type="gramStart"/>
       <w:r>
         <w:t xml:space="preserve">XML </w:t>
       </w:r>
@@ -10592,14 +10561,7 @@
         <w:rPr>
           <w:lang w:val="bg-BG"/>
         </w:rPr>
-        <w:t>е маркиращ език, който дефинира правила за създаване на документи във формат подходящ за четене от хора и компютри.</w:t>
-      </w:r>
-      <w:proofErr w:type="gramEnd"/>
-      <w:r>
-        <w:rPr>
-          <w:lang w:val="bg-BG"/>
-        </w:rPr>
-        <w:t xml:space="preserve"> Въпреки че дизайна на </w:t>
+        <w:t xml:space="preserve">е маркиращ език, който дефинира правила за създаване на документи във формат подходящ за четене от хора и компютри. Въпреки че дизайна на </w:t>
       </w:r>
       <w:r>
         <w:t xml:space="preserve">XML </w:t>
@@ -10628,7 +10590,6 @@
         </w:rPr>
         <w:t xml:space="preserve"> </w:t>
       </w:r>
-      <w:proofErr w:type="gramStart"/>
       <w:r>
         <w:t xml:space="preserve">XML </w:t>
       </w:r>
@@ -10647,7 +10608,6 @@
         </w:rPr>
         <w:t xml:space="preserve"> сервизи.</w:t>
       </w:r>
-      <w:proofErr w:type="gramEnd"/>
       <w:r>
         <w:rPr>
           <w:lang w:val="bg-BG"/>
@@ -10861,7 +10821,6 @@
           <w:lang w:val="bg-BG"/>
         </w:rPr>
       </w:pPr>
-      <w:proofErr w:type="gramStart"/>
       <w:r>
         <w:t xml:space="preserve">JAXB </w:t>
       </w:r>
@@ -10916,14 +10875,12 @@
         </w:rPr>
         <w:t>представяния.</w:t>
       </w:r>
-      <w:proofErr w:type="gramEnd"/>
       <w:r>
         <w:rPr>
           <w:lang w:val="bg-BG"/>
         </w:rPr>
         <w:t xml:space="preserve"> </w:t>
       </w:r>
-      <w:proofErr w:type="gramStart"/>
       <w:r>
         <w:t xml:space="preserve">JAXB </w:t>
       </w:r>
@@ -10943,11 +10900,7 @@
         <w:t xml:space="preserve"> приложението, които ще се пакетират в </w:t>
       </w:r>
       <w:r>
-        <w:t>XML.</w:t>
-      </w:r>
-      <w:proofErr w:type="gramEnd"/>
-      <w:r>
-        <w:t xml:space="preserve"> </w:t>
+        <w:t xml:space="preserve">XML. </w:t>
       </w:r>
       <w:r>
         <w:rPr>
@@ -13502,7 +13455,6 @@
           <w:lang w:val="bg-BG"/>
         </w:rPr>
       </w:pPr>
-      <w:proofErr w:type="gramStart"/>
       <w:r>
         <w:rPr>
           <w:b/>
@@ -13516,14 +13468,7 @@
         <w:rPr>
           <w:lang w:val="bg-BG"/>
         </w:rPr>
-        <w:t>Дефинира поведението на стохастичните променливи.</w:t>
-      </w:r>
-      <w:proofErr w:type="gramEnd"/>
-      <w:r>
-        <w:rPr>
-          <w:lang w:val="bg-BG"/>
-        </w:rPr>
-        <w:t xml:space="preserve"> Всяка инстанция на променлива притежава низов идентификатор, чрез който може да бъде реферирана от възли на калкулационното дърво. Всяка имплементация на интерфейса трябва да реализира методите за извличане на единична стойност и генерирането на серия от стойности с определена дължина.</w:t>
+        <w:t>Дефинира поведението на стохастичните променливи. Всяка инстанция на променлива притежава низов идентификатор, чрез който може да бъде реферирана от възли на калкулационното дърво. Всяка имплементация на интерфейса трябва да реализира методите за извличане на единична стойност и генерирането на серия от стойности с определена дължина.</w:t>
       </w:r>
     </w:p>
     <w:p>
@@ -13533,7 +13478,6 @@
           <w:lang w:val="bg-BG"/>
         </w:rPr>
       </w:pPr>
-      <w:proofErr w:type="gramStart"/>
       <w:r>
         <w:rPr>
           <w:b/>
@@ -13547,14 +13491,7 @@
         <w:rPr>
           <w:lang w:val="bg-BG"/>
         </w:rPr>
-        <w:t>Абстрактният клас за стохастична променлива събира в себе си обща функционалност на всички свои наследници.</w:t>
-      </w:r>
-      <w:proofErr w:type="gramEnd"/>
-      <w:r>
-        <w:rPr>
-          <w:lang w:val="bg-BG"/>
-        </w:rPr>
-        <w:t xml:space="preserve"> Общата функционалност се изразява в управлението на идентификатора на променливата, както и наличието на генератор на случайни числа. С цел повторяемост на тестовите резултати на генератор а може да бъде зададен </w:t>
+        <w:t xml:space="preserve">Абстрактният клас за стохастична променлива събира в себе си обща функционалност на всички свои наследници. Общата функционалност се изразява в управлението на идентификатора на променливата, както и наличието на генератор на случайни числа. С цел повторяемост на тестовите резултати на генератор а може да бъде зададен </w:t>
       </w:r>
       <w:r>
         <w:t>seed.</w:t>
@@ -13625,7 +13562,6 @@
           <w:lang w:val="bg-BG"/>
         </w:rPr>
       </w:pPr>
-      <w:proofErr w:type="gramStart"/>
       <w:r>
         <w:rPr>
           <w:b/>
@@ -13648,11 +13584,7 @@
         <w:t>Поражда серии с равномерно разпределение</w:t>
       </w:r>
       <w:r>
-        <w:t>.</w:t>
-      </w:r>
-      <w:proofErr w:type="gramEnd"/>
-      <w:r>
-        <w:t xml:space="preserve"> </w:t>
+        <w:t xml:space="preserve">. </w:t>
       </w:r>
       <w:r>
         <w:rPr>
@@ -13705,7 +13637,6 @@
           <w:lang w:val="bg-BG"/>
         </w:rPr>
       </w:pPr>
-      <w:proofErr w:type="gramStart"/>
       <w:r>
         <w:rPr>
           <w:b/>
@@ -13719,14 +13650,7 @@
         <w:rPr>
           <w:lang w:val="bg-BG"/>
         </w:rPr>
-        <w:t>– Поражда серии с нормално разпределение.</w:t>
-      </w:r>
-      <w:proofErr w:type="gramEnd"/>
-      <w:r>
-        <w:rPr>
-          <w:lang w:val="bg-BG"/>
-        </w:rPr>
-        <w:t xml:space="preserve"> Аргументи:</w:t>
+        <w:t>– Поражда серии с нормално разпределение. Аргументи:</w:t>
       </w:r>
     </w:p>
     <w:p>
@@ -13779,7 +13703,6 @@
           <w:lang w:val="bg-BG"/>
         </w:rPr>
       </w:pPr>
-      <w:proofErr w:type="gramStart"/>
       <w:r>
         <w:rPr>
           <w:b/>
@@ -13799,14 +13722,7 @@
         <w:rPr>
           <w:lang w:val="bg-BG"/>
         </w:rPr>
-        <w:t>.</w:t>
-      </w:r>
-      <w:proofErr w:type="gramEnd"/>
-      <w:r>
-        <w:rPr>
-          <w:lang w:val="bg-BG"/>
-        </w:rPr>
-        <w:t xml:space="preserve"> Аргументи:</w:t>
+        <w:t>. Аргументи:</w:t>
       </w:r>
     </w:p>
     <w:p>
@@ -13859,7 +13775,6 @@
           <w:lang w:val="bg-BG"/>
         </w:rPr>
       </w:pPr>
-      <w:proofErr w:type="gramStart"/>
       <w:r>
         <w:rPr>
           <w:b/>
@@ -13891,14 +13806,7 @@
         <w:rPr>
           <w:lang w:val="bg-BG"/>
         </w:rPr>
-        <w:t>разпределение.</w:t>
-      </w:r>
-      <w:proofErr w:type="gramEnd"/>
-      <w:r>
-        <w:rPr>
-          <w:lang w:val="bg-BG"/>
-        </w:rPr>
-        <w:t xml:space="preserve"> Аргументи:</w:t>
+        <w:t>разпределение. Аргументи:</w:t>
       </w:r>
     </w:p>
     <w:p>
@@ -13951,7 +13859,6 @@
           <w:lang w:val="bg-BG"/>
         </w:rPr>
       </w:pPr>
-      <w:proofErr w:type="gramStart"/>
       <w:r>
         <w:rPr>
           <w:b/>
@@ -13968,14 +13875,7 @@
         <w:rPr>
           <w:lang w:val="bg-BG"/>
         </w:rPr>
-        <w:t>.</w:t>
-      </w:r>
-      <w:proofErr w:type="gramEnd"/>
-      <w:r>
-        <w:rPr>
-          <w:lang w:val="bg-BG"/>
-        </w:rPr>
-        <w:t xml:space="preserve"> Аргумент</w:t>
+        <w:t>. Аргумент</w:t>
       </w:r>
       <w:r>
         <w:rPr>
@@ -14181,7 +14081,6 @@
           <w:lang w:val="bg-BG"/>
         </w:rPr>
       </w:pPr>
-      <w:proofErr w:type="gramStart"/>
       <w:r>
         <w:rPr>
           <w:b/>
@@ -14195,14 +14094,7 @@
         <w:rPr>
           <w:lang w:val="bg-BG"/>
         </w:rPr>
-        <w:t>Дефинира интерфейса на всички калкулационни възли.</w:t>
-      </w:r>
-      <w:proofErr w:type="gramEnd"/>
-      <w:r>
-        <w:rPr>
-          <w:lang w:val="bg-BG"/>
-        </w:rPr>
-        <w:t xml:space="preserve"> Всеки възел притежава низов идентификатор. Според нуждата може да се добави семантика във възела чрез свойствата „Роля” и „Описание”. </w:t>
+        <w:t xml:space="preserve">Дефинира интерфейса на всички калкулационни възли. Всеки възел притежава низов идентификатор. Според нуждата може да се добави семантика във възела чрез свойствата „Роля” и „Описание”. </w:t>
       </w:r>
     </w:p>
     <w:p>
@@ -14368,7 +14260,6 @@
           <w:lang w:val="bg-BG"/>
         </w:rPr>
       </w:pPr>
-      <w:proofErr w:type="gramStart"/>
       <w:r>
         <w:rPr>
           <w:b/>
@@ -14382,14 +14273,7 @@
         <w:rPr>
           <w:lang w:val="bg-BG"/>
         </w:rPr>
-        <w:t>Реализира общата функционалност на всички операционни възли.</w:t>
-      </w:r>
-      <w:proofErr w:type="gramEnd"/>
-      <w:r>
-        <w:rPr>
-          <w:lang w:val="bg-BG"/>
-        </w:rPr>
-        <w:t xml:space="preserve"> Отговаря за управлението на възловия идентификатор, ролята и описанието на възела. От важно значение за </w:t>
+        <w:t xml:space="preserve">Реализира общата функционалност на всички операционни възли. Отговаря за управлението на възловия идентификатор, ролята и описанието на възела. От важно значение за </w:t>
       </w:r>
       <w:r>
         <w:rPr>
@@ -14519,7 +14403,6 @@
           <w:lang w:val="bg-BG"/>
         </w:rPr>
       </w:pPr>
-      <w:proofErr w:type="gramStart"/>
       <w:r>
         <w:rPr>
           <w:b/>
@@ -14533,14 +14416,7 @@
         <w:rPr>
           <w:lang w:val="bg-BG"/>
         </w:rPr>
-        <w:t>Този възел има функционалност на константна стойност.</w:t>
-      </w:r>
-      <w:proofErr w:type="gramEnd"/>
-      <w:r>
-        <w:rPr>
-          <w:lang w:val="bg-BG"/>
-        </w:rPr>
-        <w:t xml:space="preserve"> Независимо от симулационния контекст винаги връща зададената стойност на свойството си </w:t>
+        <w:t xml:space="preserve">Този възел има функционалност на константна стойност. Независимо от симулационния контекст винаги връща зададената стойност на свойството си </w:t>
       </w:r>
       <w:r>
         <w:t>value.</w:t>
@@ -14559,7 +14435,6 @@
           <w:lang w:val="bg-BG"/>
         </w:rPr>
       </w:pPr>
-      <w:proofErr w:type="gramStart"/>
       <w:r>
         <w:rPr>
           <w:b/>
@@ -14576,14 +14451,7 @@
         <w:rPr>
           <w:lang w:val="bg-BG"/>
         </w:rPr>
-        <w:t>Този възел реферира стойността на стохастична променлива.</w:t>
-      </w:r>
-      <w:proofErr w:type="gramEnd"/>
-      <w:r>
-        <w:rPr>
-          <w:lang w:val="bg-BG"/>
-        </w:rPr>
-        <w:t xml:space="preserve"> Свойството му </w:t>
+        <w:t xml:space="preserve">Този възел реферира стойността на стохастична променлива. Свойството му </w:t>
       </w:r>
       <w:r>
         <w:t xml:space="preserve">“name” </w:t>
@@ -14779,7 +14647,6 @@
           <w:lang w:val="bg-BG"/>
         </w:rPr>
       </w:pPr>
-      <w:proofErr w:type="gramStart"/>
       <w:r>
         <w:rPr>
           <w:b/>
@@ -14793,14 +14660,7 @@
         <w:rPr>
           <w:lang w:val="bg-BG"/>
         </w:rPr>
-        <w:t>Базов клас за всички едноаргументни калкулационни възли.</w:t>
-      </w:r>
-      <w:proofErr w:type="gramEnd"/>
-      <w:r>
-        <w:rPr>
-          <w:lang w:val="bg-BG"/>
-        </w:rPr>
-        <w:t xml:space="preserve"> Съдържа функционалност за управление на аргумента.</w:t>
+        <w:t>Базов клас за всички едноаргументни калкулационни възли. Съдържа функционалност за управление на аргумента.</w:t>
       </w:r>
     </w:p>
     <w:p>
@@ -14969,7 +14829,6 @@
           <w:lang w:val="bg-BG"/>
         </w:rPr>
       </w:pPr>
-      <w:proofErr w:type="gramStart"/>
       <w:r>
         <w:rPr>
           <w:b/>
@@ -14985,7 +14844,6 @@
         </w:rPr>
         <w:t>Базов клас за всички двуаргументни възли, съдържа масив от два калкулационни възела, които се управляват от наследниците.</w:t>
       </w:r>
-      <w:proofErr w:type="gramEnd"/>
     </w:p>
     <w:p>
       <w:pPr>
@@ -15164,7 +15022,6 @@
           <w:lang w:val="bg-BG"/>
         </w:rPr>
       </w:pPr>
-      <w:proofErr w:type="gramStart"/>
       <w:r>
         <w:rPr>
           <w:b/>
@@ -15181,14 +15038,7 @@
         <w:rPr>
           <w:lang w:val="bg-BG"/>
         </w:rPr>
-        <w:t>Базов клас за всички многоаргументни възли.</w:t>
-      </w:r>
-      <w:proofErr w:type="gramEnd"/>
-      <w:r>
-        <w:rPr>
-          <w:lang w:val="bg-BG"/>
-        </w:rPr>
-        <w:t xml:space="preserve"> Съдържа списък от калкулационни възли, върху които да бъде изпълнена груповата операция определена от конкретния наследник.</w:t>
+        <w:t>Базов клас за всички многоаргументни възли. Съдържа списък от калкулационни възли, върху които да бъде изпълнена груповата операция определена от конкретния наследник.</w:t>
       </w:r>
     </w:p>
     <w:p>
@@ -15897,7 +15747,6 @@
         </w:rPr>
         <w:t xml:space="preserve"> </w:t>
       </w:r>
-      <w:proofErr w:type="gramStart"/>
       <w:r>
         <w:t xml:space="preserve">XML </w:t>
       </w:r>
@@ -15972,7 +15821,6 @@
         </w:rPr>
         <w:t>.</w:t>
       </w:r>
-      <w:proofErr w:type="gramEnd"/>
     </w:p>
     <w:p>
       <w:pPr>
@@ -16274,7 +16122,6 @@
         </w:rPr>
         <w:t xml:space="preserve">по един за всеки възел от калкулационното дърво. </w:t>
       </w:r>
-      <w:proofErr w:type="gramStart"/>
       <w:r>
         <w:t xml:space="preserve">NodeValues </w:t>
       </w:r>
@@ -16282,16 +16129,8 @@
         <w:rPr>
           <w:lang w:val="bg-BG"/>
         </w:rPr>
-        <w:t>съдържа идентификатора на възела и масив със симулираните му стойности.</w:t>
-      </w:r>
-      <w:proofErr w:type="gramEnd"/>
-      <w:r>
-        <w:rPr>
-          <w:lang w:val="bg-BG"/>
-        </w:rPr>
-        <w:t xml:space="preserve"> </w:t>
-      </w:r>
-      <w:proofErr w:type="gramStart"/>
+        <w:t xml:space="preserve">съдържа идентификатора на възела и масив със симулираните му стойности. </w:t>
+      </w:r>
       <w:r>
         <w:t xml:space="preserve">XML </w:t>
       </w:r>
@@ -16360,7 +16199,6 @@
         </w:rPr>
         <w:t>.</w:t>
       </w:r>
-      <w:proofErr w:type="gramEnd"/>
     </w:p>
     <w:p>
       <w:pPr>
@@ -16916,7 +16754,6 @@
           <w:lang w:val="bg-BG"/>
         </w:rPr>
       </w:pPr>
-      <w:proofErr w:type="gramStart"/>
       <w:r>
         <w:rPr>
           <w:b/>
@@ -16963,14 +16800,7 @@
         <w:rPr>
           <w:lang w:val="bg-BG"/>
         </w:rPr>
-        <w:t xml:space="preserve"> симулационни цикли.</w:t>
-      </w:r>
-      <w:proofErr w:type="gramEnd"/>
-      <w:r>
-        <w:rPr>
-          <w:lang w:val="bg-BG"/>
-        </w:rPr>
-        <w:t xml:space="preserve"> Съхранението на извлечените серии се реализира съгласно организацията на достъп представена в раздел </w:t>
+        <w:t xml:space="preserve"> симулационни цикли. Съхранението на извлечените серии се реализира съгласно организацията на достъп представена в раздел </w:t>
       </w:r>
       <w:r>
         <w:rPr>
@@ -17434,7 +17264,6 @@
       <w:r>
         <w:t xml:space="preserve"> </w:t>
       </w:r>
-      <w:proofErr w:type="gramStart"/>
       <w:r>
         <w:rPr>
           <w:lang w:val="bg-BG"/>
@@ -17448,14 +17277,7 @@
         <w:rPr>
           <w:lang w:val="bg-BG"/>
         </w:rPr>
-        <w:t>Този</w:t>
-      </w:r>
-      <w:proofErr w:type="gramEnd"/>
-      <w:r>
-        <w:rPr>
-          <w:lang w:val="bg-BG"/>
-        </w:rPr>
-        <w:t xml:space="preserve"> интерфейс има единствен метод </w:t>
+        <w:t xml:space="preserve">Този интерфейс има единствен метод </w:t>
       </w:r>
       <w:r>
         <w:t>walk,</w:t>
@@ -17489,7 +17311,6 @@
           <w:docGrid w:linePitch="360"/>
         </w:sectPr>
       </w:pPr>
-      <w:proofErr w:type="gramStart"/>
       <w:r>
         <w:rPr>
           <w:b/>
@@ -17538,7 +17359,6 @@
         </w:rPr>
         <w:t>.</w:t>
       </w:r>
-      <w:proofErr w:type="gramEnd"/>
       <w:r>
         <w:rPr>
           <w:lang w:val="bg-BG"/>
@@ -17666,7 +17486,6 @@
           <w:lang w:val="bg-BG"/>
         </w:rPr>
       </w:pPr>
-      <w:proofErr w:type="gramStart"/>
       <w:r>
         <w:rPr>
           <w:b/>
@@ -17680,14 +17499,7 @@
         <w:rPr>
           <w:lang w:val="bg-BG"/>
         </w:rPr>
-        <w:t>Този манипулатор преброява възлите в калкулационното дърво.</w:t>
-      </w:r>
-      <w:proofErr w:type="gramEnd"/>
-      <w:r>
-        <w:rPr>
-          <w:lang w:val="bg-BG"/>
-        </w:rPr>
-        <w:t xml:space="preserve"> Използва се за </w:t>
+        <w:t xml:space="preserve">Този манипулатор преброява възлите в калкулационното дърво. Използва се за </w:t>
       </w:r>
       <w:r>
         <w:rPr>
@@ -17709,7 +17521,6 @@
           <w:lang w:val="bg-BG"/>
         </w:rPr>
       </w:pPr>
-      <w:proofErr w:type="gramStart"/>
       <w:r>
         <w:rPr>
           <w:b/>
@@ -17770,36 +17581,29 @@
         <w:rPr>
           <w:lang w:val="bg-BG"/>
         </w:rPr>
+        <w:t xml:space="preserve">. </w:t>
+      </w:r>
+      <w:r>
+        <w:rPr>
+          <w:lang w:val="bg-BG"/>
+        </w:rPr>
+        <w:t xml:space="preserve">Извикването на манипулационния метод извършва промени само </w:t>
+      </w:r>
+      <w:r>
+        <w:rPr>
+          <w:lang w:val="bg-BG"/>
+        </w:rPr>
+        <w:t>ако текущият изчислителен възел представлява референция към променлива (</w:t>
+      </w:r>
+      <w:r>
+        <w:t>VariableNode)</w:t>
+      </w:r>
+      <w:r>
+        <w:rPr>
+          <w:lang w:val="bg-BG"/>
+        </w:rPr>
         <w:t>.</w:t>
       </w:r>
-      <w:proofErr w:type="gramEnd"/>
-      <w:r>
-        <w:rPr>
-          <w:lang w:val="bg-BG"/>
-        </w:rPr>
-        <w:t xml:space="preserve"> </w:t>
-      </w:r>
-      <w:r>
-        <w:rPr>
-          <w:lang w:val="bg-BG"/>
-        </w:rPr>
-        <w:t xml:space="preserve">Извикването на манипулационния метод извършва промени само </w:t>
-      </w:r>
-      <w:r>
-        <w:rPr>
-          <w:lang w:val="bg-BG"/>
-        </w:rPr>
-        <w:t>ако текущият изчислителен възел представлява референция към променлива (</w:t>
-      </w:r>
-      <w:r>
-        <w:t>VariableNode)</w:t>
-      </w:r>
-      <w:r>
-        <w:rPr>
-          <w:lang w:val="bg-BG"/>
-        </w:rPr>
-        <w:t>.</w:t>
-      </w:r>
       <w:r>
         <w:rPr>
           <w:lang w:val="bg-BG"/>
@@ -17823,7 +17627,6 @@
           <w:lang w:val="bg-BG"/>
         </w:rPr>
       </w:pPr>
-      <w:proofErr w:type="gramStart"/>
       <w:r>
         <w:rPr>
           <w:b/>
@@ -17878,14 +17681,7 @@
         <w:rPr>
           <w:lang w:val="bg-BG"/>
         </w:rPr>
-        <w:t>.</w:t>
-      </w:r>
-      <w:proofErr w:type="gramEnd"/>
-      <w:r>
-        <w:rPr>
-          <w:lang w:val="bg-BG"/>
-        </w:rPr>
-        <w:t xml:space="preserve"> Освен установяването на правилния индекс за всеки възел от дървото, манипулатора изгражда индекс на възлите (</w:t>
+        <w:t>. Освен установяването на правилния индекс за всеки възел от дървото, манипулатора изгражда индекс на възлите (</w:t>
       </w:r>
       <w:r>
         <w:t>Map&lt;Integerm Node&gt;</w:t>
@@ -17918,7 +17714,6 @@
           <w:docGrid w:linePitch="360"/>
         </w:sectPr>
       </w:pPr>
-      <w:proofErr w:type="gramStart"/>
       <w:r>
         <w:rPr>
           <w:b/>
@@ -17937,7 +17732,6 @@
         </w:rPr>
         <w:t>Това е клас, който предоставя статични методи за манипулация на калкулационни дървета, чието изпълнение и функционалност са базирани на възловия навигатор и манипулаторите описани по-горе.</w:t>
       </w:r>
-      <w:proofErr w:type="gramEnd"/>
     </w:p>
     <w:p>
       <w:pPr>
@@ -18096,7 +17890,6 @@
           <w:lang w:val="bg-BG"/>
         </w:rPr>
       </w:pPr>
-      <w:proofErr w:type="gramStart"/>
       <w:r>
         <w:rPr>
           <w:b/>
@@ -18128,92 +17921,85 @@
         <w:rPr>
           <w:lang w:val="bg-BG"/>
         </w:rPr>
+        <w:t>. Дефинира методите, които ще бъдат достъпни на възлите от калкулационното дърво.</w:t>
+      </w:r>
+      <w:r>
+        <w:rPr>
+          <w:lang w:val="bg-BG"/>
+        </w:rPr>
+        <w:t xml:space="preserve"> Както е описано в раздел </w:t>
+      </w:r>
+      <w:r>
+        <w:rPr>
+          <w:lang w:val="bg-BG"/>
+        </w:rPr>
+        <w:fldChar w:fldCharType="begin"/>
+      </w:r>
+      <w:r>
+        <w:rPr>
+          <w:lang w:val="bg-BG"/>
+        </w:rPr>
+        <w:instrText xml:space="preserve"> REF _Ref454643413 \r \h </w:instrText>
+      </w:r>
+      <w:r>
+        <w:rPr>
+          <w:lang w:val="bg-BG"/>
+        </w:rPr>
+      </w:r>
+      <w:r>
+        <w:rPr>
+          <w:lang w:val="bg-BG"/>
+        </w:rPr>
+        <w:fldChar w:fldCharType="separate"/>
+      </w:r>
+      <w:r>
+        <w:rPr>
+          <w:lang w:val="bg-BG"/>
+        </w:rPr>
+        <w:t>3.2.1</w:t>
+      </w:r>
+      <w:r>
+        <w:rPr>
+          <w:lang w:val="bg-BG"/>
+        </w:rPr>
+        <w:fldChar w:fldCharType="end"/>
+      </w:r>
+      <w:r>
+        <w:rPr>
+          <w:lang w:val="bg-BG"/>
+        </w:rPr>
+        <w:t>, достъпът до стойностите на стохастичните променливи ще се извършва чрез предварително установения индекс</w:t>
+      </w:r>
+      <w:r>
+        <w:t xml:space="preserve"> </w:t>
+      </w:r>
+      <w:r>
+        <w:rPr>
+          <w:lang w:val="bg-BG"/>
+        </w:rPr>
+        <w:t>на променливата  (</w:t>
+      </w:r>
+      <w:r>
+        <w:t>variableIndex</w:t>
+      </w:r>
+      <w:r>
+        <w:rPr>
+          <w:lang w:val="bg-BG"/>
+        </w:rPr>
+        <w:t xml:space="preserve"> на </w:t>
+      </w:r>
+      <w:r>
+        <w:t>VariableNode</w:t>
+      </w:r>
+      <w:r>
+        <w:rPr>
+          <w:lang w:val="bg-BG"/>
+        </w:rPr>
+        <w:t>)</w:t>
+      </w:r>
+      <w:r>
         <w:t>.</w:t>
       </w:r>
-      <w:proofErr w:type="gramEnd"/>
-      <w:r>
-        <w:rPr>
-          <w:lang w:val="bg-BG"/>
-        </w:rPr>
-        <w:t xml:space="preserve"> Дефинира методите, които ще бъдат достъпни на възлите от калкулационното дърво.</w:t>
-      </w:r>
-      <w:r>
-        <w:rPr>
-          <w:lang w:val="bg-BG"/>
-        </w:rPr>
-        <w:t xml:space="preserve"> Както е описано в раздел </w:t>
-      </w:r>
-      <w:r>
-        <w:rPr>
-          <w:lang w:val="bg-BG"/>
-        </w:rPr>
-        <w:fldChar w:fldCharType="begin"/>
-      </w:r>
-      <w:r>
-        <w:rPr>
-          <w:lang w:val="bg-BG"/>
-        </w:rPr>
-        <w:instrText xml:space="preserve"> REF _Ref454643413 \r \h </w:instrText>
-      </w:r>
-      <w:r>
-        <w:rPr>
-          <w:lang w:val="bg-BG"/>
-        </w:rPr>
-      </w:r>
-      <w:r>
-        <w:rPr>
-          <w:lang w:val="bg-BG"/>
-        </w:rPr>
-        <w:fldChar w:fldCharType="separate"/>
-      </w:r>
-      <w:r>
-        <w:rPr>
-          <w:lang w:val="bg-BG"/>
-        </w:rPr>
-        <w:t>3.2.1</w:t>
-      </w:r>
-      <w:r>
-        <w:rPr>
-          <w:lang w:val="bg-BG"/>
-        </w:rPr>
-        <w:fldChar w:fldCharType="end"/>
-      </w:r>
-      <w:r>
-        <w:rPr>
-          <w:lang w:val="bg-BG"/>
-        </w:rPr>
-        <w:t>, достъпът до стойностите на стохастичните променливи ще се извършва чрез предварително установения индекс</w:t>
-      </w:r>
-      <w:r>
-        <w:t xml:space="preserve"> </w:t>
-      </w:r>
-      <w:r>
-        <w:rPr>
-          <w:lang w:val="bg-BG"/>
-        </w:rPr>
-        <w:t>на променливата  (</w:t>
-      </w:r>
-      <w:r>
-        <w:t>variableIndex</w:t>
-      </w:r>
-      <w:r>
-        <w:rPr>
-          <w:lang w:val="bg-BG"/>
-        </w:rPr>
-        <w:t xml:space="preserve"> на </w:t>
-      </w:r>
-      <w:r>
-        <w:t>VariableNode</w:t>
-      </w:r>
-      <w:r>
-        <w:rPr>
-          <w:lang w:val="bg-BG"/>
-        </w:rPr>
-        <w:t>)</w:t>
-      </w:r>
-      <w:r>
-        <w:t>.</w:t>
-      </w:r>
     </w:p>
     <w:p>
       <w:pPr>
@@ -18222,7 +18008,6 @@
           <w:lang w:val="bg-BG"/>
         </w:rPr>
       </w:pPr>
-      <w:proofErr w:type="gramStart"/>
       <w:r>
         <w:rPr>
           <w:b/>
@@ -18239,11 +18024,7 @@
         <w:t xml:space="preserve">Това е единствената текуща имплементация на интерфейса </w:t>
       </w:r>
       <w:r>
-        <w:t>SimulationContext.</w:t>
-      </w:r>
-      <w:proofErr w:type="gramEnd"/>
-      <w:r>
-        <w:t xml:space="preserve"> </w:t>
+        <w:t xml:space="preserve">SimulationContext. </w:t>
       </w:r>
       <w:r>
         <w:rPr>
@@ -18583,7 +18364,6 @@
           <w:lang w:val="bg-BG"/>
         </w:rPr>
       </w:pPr>
-      <w:proofErr w:type="gramStart"/>
       <w:r>
         <w:t xml:space="preserve">ValueLogger &lt;interface&gt; - </w:t>
       </w:r>
@@ -18623,7 +18403,6 @@
         </w:rPr>
         <w:t xml:space="preserve"> абстракция от реалната имплементация на логер на стойности.</w:t>
       </w:r>
-      <w:proofErr w:type="gramEnd"/>
     </w:p>
     <w:p>
       <w:pPr>
@@ -18632,7 +18411,6 @@
           <w:lang w:val="bg-BG"/>
         </w:rPr>
       </w:pPr>
-      <w:proofErr w:type="gramStart"/>
       <w:r>
         <w:t xml:space="preserve">MatrixValueLogger – </w:t>
       </w:r>
@@ -18681,65 +18459,58 @@
         <w:rPr>
           <w:lang w:val="bg-BG"/>
         </w:rPr>
+        <w:t xml:space="preserve">. При инстанцирането си създава двумерна матрица с нужната размерност за конкретния брой симулационни цикли и размер на калкулационното дърво. Използва и статичния метод на </w:t>
+      </w:r>
+      <w:r>
+        <w:t>TreeUtilities</w:t>
+      </w:r>
+      <w:r>
+        <w:rPr>
+          <w:lang w:val="bg-BG"/>
+        </w:rPr>
+        <w:t xml:space="preserve"> за резолвиране на индекса на възлите от дървото, който е представен в раздел </w:t>
+      </w:r>
+      <w:r>
+        <w:rPr>
+          <w:lang w:val="bg-BG"/>
+        </w:rPr>
+        <w:fldChar w:fldCharType="begin"/>
+      </w:r>
+      <w:r>
+        <w:rPr>
+          <w:lang w:val="bg-BG"/>
+        </w:rPr>
+        <w:instrText xml:space="preserve"> REF _Ref454806189 \r \h </w:instrText>
+      </w:r>
+      <w:r>
+        <w:rPr>
+          <w:lang w:val="bg-BG"/>
+        </w:rPr>
+      </w:r>
+      <w:r>
+        <w:rPr>
+          <w:lang w:val="bg-BG"/>
+        </w:rPr>
+        <w:fldChar w:fldCharType="separate"/>
+      </w:r>
+      <w:r>
+        <w:rPr>
+          <w:lang w:val="bg-BG"/>
+        </w:rPr>
+        <w:t>3.2.3</w:t>
+      </w:r>
+      <w:r>
+        <w:rPr>
+          <w:lang w:val="bg-BG"/>
+        </w:rPr>
+        <w:fldChar w:fldCharType="end"/>
+      </w:r>
+      <w:r>
+        <w:rPr>
+          <w:lang w:val="bg-BG"/>
+        </w:rPr>
         <w:t>.</w:t>
       </w:r>
-      <w:proofErr w:type="gramEnd"/>
-      <w:r>
-        <w:rPr>
-          <w:lang w:val="bg-BG"/>
-        </w:rPr>
-        <w:t xml:space="preserve"> При инстанцирането си създава двумерна матрица с нужната размерност за конкретния брой симулационни цикли и размер на калкулационното дърво. Използва и статичния метод на </w:t>
-      </w:r>
-      <w:r>
-        <w:t>TreeUtilities</w:t>
-      </w:r>
-      <w:r>
-        <w:rPr>
-          <w:lang w:val="bg-BG"/>
-        </w:rPr>
-        <w:t xml:space="preserve"> за резолвиране на индекса на възлите от дървото, който е представен в раздел </w:t>
-      </w:r>
-      <w:r>
-        <w:rPr>
-          <w:lang w:val="bg-BG"/>
-        </w:rPr>
-        <w:fldChar w:fldCharType="begin"/>
-      </w:r>
-      <w:r>
-        <w:rPr>
-          <w:lang w:val="bg-BG"/>
-        </w:rPr>
-        <w:instrText xml:space="preserve"> REF _Ref454806189 \r \h </w:instrText>
-      </w:r>
-      <w:r>
-        <w:rPr>
-          <w:lang w:val="bg-BG"/>
-        </w:rPr>
-      </w:r>
-      <w:r>
-        <w:rPr>
-          <w:lang w:val="bg-BG"/>
-        </w:rPr>
-        <w:fldChar w:fldCharType="separate"/>
-      </w:r>
-      <w:r>
-        <w:rPr>
-          <w:lang w:val="bg-BG"/>
-        </w:rPr>
-        <w:t>3.2.3</w:t>
-      </w:r>
-      <w:r>
-        <w:rPr>
-          <w:lang w:val="bg-BG"/>
-        </w:rPr>
-        <w:fldChar w:fldCharType="end"/>
-      </w:r>
-      <w:r>
-        <w:rPr>
-          <w:lang w:val="bg-BG"/>
-        </w:rPr>
-        <w:t>.</w:t>
-      </w:r>
       <w:r>
         <w:rPr>
           <w:lang w:val="bg-BG"/>
@@ -18763,7 +18534,6 @@
           <w:lang w:val="bg-BG"/>
         </w:rPr>
       </w:pPr>
-      <w:proofErr w:type="gramStart"/>
       <w:r>
         <w:t>LoggingValueLogge</w:t>
       </w:r>
@@ -18803,7 +18573,6 @@
         </w:rPr>
         <w:t>за записването на симулационните стойности.</w:t>
       </w:r>
-      <w:proofErr w:type="gramEnd"/>
     </w:p>
     <w:p>
       <w:pPr>
@@ -18812,7 +18581,6 @@
           <w:lang w:val="bg-BG"/>
         </w:rPr>
       </w:pPr>
-      <w:proofErr w:type="gramStart"/>
       <w:r>
         <w:t xml:space="preserve">CompositeValueLogger – </w:t>
       </w:r>
@@ -18820,14 +18588,7 @@
         <w:rPr>
           <w:lang w:val="bg-BG"/>
         </w:rPr>
-        <w:t>Този логер на стойности има функционалността на контейнер от логери.</w:t>
-      </w:r>
-      <w:proofErr w:type="gramEnd"/>
-      <w:r>
-        <w:rPr>
-          <w:lang w:val="bg-BG"/>
-        </w:rPr>
-        <w:t xml:space="preserve"> При извикването на метода му </w:t>
+        <w:t xml:space="preserve">Този логер на стойности има функционалността на контейнер от логери. При извикването на метода му </w:t>
       </w:r>
       <w:r>
         <w:t xml:space="preserve">logValue, </w:t>
@@ -19096,7 +18857,6 @@
           <w:lang w:val="bg-BG"/>
         </w:rPr>
       </w:pPr>
-      <w:proofErr w:type="gramStart"/>
       <w:r>
         <w:t xml:space="preserve">SimulationCompletionListener &lt;interface&gt; - </w:t>
       </w:r>
@@ -19104,88 +18864,78 @@
         <w:rPr>
           <w:lang w:val="bg-BG"/>
         </w:rPr>
-        <w:t>Интерфейс, който осигурява абстракция от реалната имплементация на слушател.</w:t>
-      </w:r>
-      <w:proofErr w:type="gramEnd"/>
-      <w:r>
-        <w:rPr>
-          <w:lang w:val="bg-BG"/>
-        </w:rPr>
+        <w:t xml:space="preserve">Интерфейс, който осигурява абстракция от реалната имплементация на слушател. </w:t>
+      </w:r>
+      <w:r>
+        <w:rPr>
+          <w:lang w:val="bg-BG"/>
+        </w:rPr>
+        <w:t>Като аргумент на метода си получава симулационния мениджър, който е приключил.</w:t>
+      </w:r>
+    </w:p>
+    <w:p>
+      <w:pPr>
+        <w:ind w:firstLine="567"/>
+      </w:pPr>
+      <w:r>
+        <w:t xml:space="preserve">LatchLoweringCompletionListener – </w:t>
+      </w:r>
+      <w:r>
+        <w:rPr>
+          <w:lang w:val="bg-BG"/>
+        </w:rPr>
+        <w:t xml:space="preserve">Този слушател получава при създаването си </w:t>
+      </w:r>
+      <w:r>
+        <w:rPr>
+          <w:lang w:val="bg-BG"/>
+        </w:rPr>
+        <w:t>брояч</w:t>
+      </w:r>
+      <w:r>
+        <w:rPr>
+          <w:lang w:val="bg-BG"/>
+        </w:rPr>
+        <w:t xml:space="preserve"> (</w:t>
+      </w:r>
+      <w:r>
+        <w:t>CountDownLatch</w:t>
+      </w:r>
+      <w:r>
+        <w:rPr>
+          <w:lang w:val="bg-BG"/>
+        </w:rPr>
+        <w:t>)</w:t>
+      </w:r>
+      <w:r>
+        <w:t>.</w:t>
+      </w:r>
+      <w:r>
+        <w:rPr>
+          <w:lang w:val="bg-BG"/>
+        </w:rPr>
+        <w:t xml:space="preserve"> При всяко уведомление на слушателя стойността на брояча се декр</w:t>
+      </w:r>
+      <w:r>
+        <w:rPr>
+          <w:lang w:val="bg-BG"/>
+        </w:rPr>
+        <w:t>е</w:t>
+      </w:r>
+      <w:r>
+        <w:rPr>
+          <w:lang w:val="bg-BG"/>
+        </w:rPr>
+        <w:t>ментира.</w:t>
+      </w:r>
+      <w:r>
         <w:t xml:space="preserve"> </w:t>
       </w:r>
-      <w:r>
-        <w:rPr>
-          <w:lang w:val="bg-BG"/>
-        </w:rPr>
-        <w:t>Като аргумент на метода си получава симулационния мениджър, който е приключил.</w:t>
-      </w:r>
     </w:p>
     <w:p>
       <w:pPr>
         <w:ind w:firstLine="567"/>
       </w:pPr>
-      <w:proofErr w:type="gramStart"/>
-      <w:r>
-        <w:t xml:space="preserve">LatchLoweringCompletionListener – </w:t>
-      </w:r>
-      <w:r>
-        <w:rPr>
-          <w:lang w:val="bg-BG"/>
-        </w:rPr>
-        <w:t xml:space="preserve">Този слушател получава при създаването си </w:t>
-      </w:r>
-      <w:r>
-        <w:rPr>
-          <w:lang w:val="bg-BG"/>
-        </w:rPr>
-        <w:t>брояч</w:t>
-      </w:r>
-      <w:r>
-        <w:rPr>
-          <w:lang w:val="bg-BG"/>
-        </w:rPr>
-        <w:t xml:space="preserve"> (</w:t>
-      </w:r>
-      <w:r>
-        <w:t>CountDownLatch</w:t>
-      </w:r>
-      <w:r>
-        <w:rPr>
-          <w:lang w:val="bg-BG"/>
-        </w:rPr>
-        <w:t>)</w:t>
-      </w:r>
-      <w:r>
-        <w:t>.</w:t>
-      </w:r>
-      <w:proofErr w:type="gramEnd"/>
-      <w:r>
-        <w:rPr>
-          <w:lang w:val="bg-BG"/>
-        </w:rPr>
-        <w:t xml:space="preserve"> При всяко уведомление на слушателя стойността на брояча се декр</w:t>
-      </w:r>
-      <w:r>
-        <w:rPr>
-          <w:lang w:val="bg-BG"/>
-        </w:rPr>
-        <w:t>е</w:t>
-      </w:r>
-      <w:r>
-        <w:rPr>
-          <w:lang w:val="bg-BG"/>
-        </w:rPr>
-        <w:t>ментира.</w:t>
-      </w:r>
-      <w:r>
-        <w:t xml:space="preserve"> </w:t>
-      </w:r>
-    </w:p>
-    <w:p>
-      <w:pPr>
-        <w:ind w:firstLine="567"/>
-      </w:pPr>
-      <w:proofErr w:type="gramStart"/>
       <w:r>
         <w:t xml:space="preserve">CompositeCompletionListener – </w:t>
       </w:r>
@@ -19193,14 +18943,7 @@
         <w:rPr>
           <w:lang w:val="bg-BG"/>
         </w:rPr>
-        <w:t>Този слушател има функционалността на контейнер от слушатели.</w:t>
-      </w:r>
-      <w:proofErr w:type="gramEnd"/>
-      <w:r>
-        <w:rPr>
-          <w:lang w:val="bg-BG"/>
-        </w:rPr>
-        <w:t xml:space="preserve"> При извикването на метода му </w:t>
+        <w:t xml:space="preserve">Този слушател има функционалността на контейнер от слушатели. При извикването на метода му </w:t>
       </w:r>
       <w:r>
         <w:t xml:space="preserve">notify, </w:t>
@@ -21178,7 +20921,6 @@
       <w:pPr>
         <w:ind w:firstLine="567"/>
       </w:pPr>
-      <w:proofErr w:type="gramStart"/>
       <w:r>
         <w:rPr>
           <w:b/>
@@ -21214,14 +20956,7 @@
         <w:rPr>
           <w:lang w:val="bg-BG"/>
         </w:rPr>
-        <w:t xml:space="preserve"> услугата.</w:t>
-      </w:r>
-      <w:proofErr w:type="gramEnd"/>
-      <w:r>
-        <w:rPr>
-          <w:lang w:val="bg-BG"/>
-        </w:rPr>
-        <w:t xml:space="preserve"> Обявява единствен </w:t>
+        <w:t xml:space="preserve"> услугата. Обявява единствен </w:t>
       </w:r>
       <w:r>
         <w:t>web</w:t>
@@ -21355,7 +21090,6 @@
           <w:lang w:val="bg-BG"/>
         </w:rPr>
       </w:pPr>
-      <w:proofErr w:type="gramStart"/>
       <w:r>
         <w:rPr>
           <w:b/>
@@ -21372,11 +21106,7 @@
         <w:t xml:space="preserve">Единствената имплементация на интерфейса </w:t>
       </w:r>
       <w:r>
-        <w:t>SimulationService.</w:t>
-      </w:r>
-      <w:proofErr w:type="gramEnd"/>
-      <w:r>
-        <w:t xml:space="preserve"> </w:t>
+        <w:t xml:space="preserve">SimulationService. </w:t>
       </w:r>
       <w:r>
         <w:rPr>
@@ -21544,7 +21274,6 @@
           <w:docGrid w:linePitch="360"/>
         </w:sectPr>
       </w:pPr>
-      <w:proofErr w:type="gramStart"/>
       <w:r>
         <w:rPr>
           <w:b/>
@@ -21561,11 +21290,7 @@
         <w:t>Този клас е създаден съгласно шаблона за дизайн сек (</w:t>
       </w:r>
       <w:r>
-        <w:t>Singleton).</w:t>
-      </w:r>
-      <w:proofErr w:type="gramEnd"/>
-      <w:r>
-        <w:t xml:space="preserve"> </w:t>
+        <w:t xml:space="preserve">Singleton). </w:t>
       </w:r>
       <w:r>
         <w:rPr>
@@ -22804,14 +22529,12 @@
           <w:lang w:val="bg-BG"/>
         </w:rPr>
       </w:pPr>
-      <w:proofErr w:type="gramStart"/>
       <w:r>
         <w:rPr>
           <w:b/>
         </w:rPr>
         <w:t>currentSimulation</w:t>
       </w:r>
-      <w:proofErr w:type="gramEnd"/>
       <w:r>
         <w:t xml:space="preserve"> – </w:t>
       </w:r>
@@ -23191,14 +22914,12 @@
           <w:lang w:val="bg-BG"/>
         </w:rPr>
       </w:pPr>
-      <w:proofErr w:type="gramStart"/>
       <w:r>
         <w:rPr>
           <w:b/>
         </w:rPr>
         <w:t>currentlyDebuggedNode</w:t>
       </w:r>
-      <w:proofErr w:type="gramEnd"/>
       <w:r>
         <w:t xml:space="preserve"> – </w:t>
       </w:r>
@@ -24310,7 +24031,6 @@
       <w:pPr>
         <w:ind w:firstLine="567"/>
       </w:pPr>
-      <w:proofErr w:type="gramStart"/>
       <w:r>
         <w:rPr>
           <w:b/>
@@ -24327,97 +24047,71 @@
         <w:rPr>
           <w:lang w:val="bg-BG"/>
         </w:rPr>
-        <w:t>Базов визуализатор, чиято функционалност се използва за изобразяването на всички видове възли и разширява от наследниците му.</w:t>
-      </w:r>
-      <w:proofErr w:type="gramEnd"/>
-      <w:r>
-        <w:rPr>
-          <w:lang w:val="bg-BG"/>
-        </w:rPr>
+        <w:t xml:space="preserve">Базов визуализатор, чиято функционалност се използва за изобразяването на всички видове възли и разширява от наследниците му. </w:t>
+      </w:r>
+      <w:r>
+        <w:rPr>
+          <w:lang w:val="bg-BG"/>
+        </w:rPr>
+        <w:t>Показва типа на възела, стойността му ако тя е видима, ролята и описанието ако са налични. Оцветява текущо селектирания възел и текущо дебъгвания възел в специфични цветове за лесното им идентифициране.</w:t>
+      </w:r>
+      <w:r>
         <w:t xml:space="preserve"> </w:t>
       </w:r>
-      <w:r>
-        <w:rPr>
-          <w:lang w:val="bg-BG"/>
-        </w:rPr>
-        <w:t>Показва типа на възела, стойността му ако тя е видима, ролята и описанието ако са налични. Оцветява текущо селектирания възел и текущо дебъгвания възел в специфични цветове за лесното им идентифициране.</w:t>
-      </w:r>
-      <w:r>
+    </w:p>
+    <w:p>
+      <w:pPr>
+        <w:ind w:firstLine="567"/>
+        <w:rPr>
+          <w:lang w:val="bg-BG"/>
+        </w:rPr>
+      </w:pPr>
+      <w:r>
+        <w:rPr>
+          <w:b/>
+        </w:rPr>
+        <w:t>VariableNodeRenderer</w:t>
+      </w:r>
+      <w:r>
+        <w:t xml:space="preserve"> – </w:t>
+      </w:r>
+      <w:r>
+        <w:rPr>
+          <w:lang w:val="bg-BG"/>
+        </w:rPr>
+        <w:t>Визуализатор на възли рефериращи стохастични променливи. Изобразява и името на стохастичната променлива освен данните от абстрактния визуализатор.</w:t>
+      </w:r>
+    </w:p>
+    <w:p>
+      <w:pPr>
+        <w:ind w:firstLine="567"/>
+        <w:rPr>
+          <w:lang w:val="bg-BG"/>
+        </w:rPr>
+      </w:pPr>
+      <w:r>
+        <w:rPr>
+          <w:b/>
+        </w:rPr>
+        <w:t>NodeRendererResolver</w:t>
+      </w:r>
+      <w:r>
+        <w:t xml:space="preserve"> –</w:t>
+      </w:r>
+      <w:r>
+        <w:rPr>
+          <w:lang w:val="bg-BG"/>
+        </w:rPr>
         <w:t xml:space="preserve"> </w:t>
       </w:r>
-    </w:p>
-    <w:p>
-      <w:pPr>
-        <w:ind w:firstLine="567"/>
-        <w:rPr>
-          <w:lang w:val="bg-BG"/>
-        </w:rPr>
-      </w:pPr>
-      <w:proofErr w:type="gramStart"/>
-      <w:r>
-        <w:rPr>
-          <w:b/>
-        </w:rPr>
-        <w:t>VariableNodeRenderer</w:t>
-      </w:r>
-      <w:r>
-        <w:t xml:space="preserve"> – </w:t>
-      </w:r>
-      <w:r>
-        <w:rPr>
-          <w:lang w:val="bg-BG"/>
-        </w:rPr>
-        <w:t>Визуализатор на възли рефериращи стохастични променливи.</w:t>
-      </w:r>
-      <w:proofErr w:type="gramEnd"/>
-      <w:r>
-        <w:rPr>
-          <w:lang w:val="bg-BG"/>
-        </w:rPr>
-        <w:t xml:space="preserve"> Изобразява и името на стохастичната променлива освен данните от абстрактния визуализатор.</w:t>
-      </w:r>
-    </w:p>
-    <w:p>
-      <w:pPr>
-        <w:ind w:firstLine="567"/>
-        <w:rPr>
-          <w:lang w:val="bg-BG"/>
-        </w:rPr>
-      </w:pPr>
-      <w:r>
-        <w:rPr>
-          <w:b/>
-        </w:rPr>
-        <w:t>NodeRendererResolver</w:t>
-      </w:r>
       <w:r>
         <w:t xml:space="preserve"> </w:t>
       </w:r>
-      <w:proofErr w:type="gramStart"/>
-      <w:r>
-        <w:t>–</w:t>
-      </w:r>
-      <w:r>
-        <w:rPr>
-          <w:lang w:val="bg-BG"/>
-        </w:rPr>
-        <w:t xml:space="preserve"> </w:t>
-      </w:r>
-      <w:r>
-        <w:t xml:space="preserve"> </w:t>
-      </w:r>
-      <w:r>
-        <w:rPr>
-          <w:lang w:val="bg-BG"/>
-        </w:rPr>
-        <w:t>Намира</w:t>
-      </w:r>
-      <w:proofErr w:type="gramEnd"/>
-      <w:r>
-        <w:rPr>
-          <w:lang w:val="bg-BG"/>
-        </w:rPr>
-        <w:t xml:space="preserve"> подходящ възлов визуализатор според класа на текущо изобразявания възел. Ако не е добавен специфичен визуализатор за конкретния клас се използва абстрактният възлов визуализатор.</w:t>
+      <w:r>
+        <w:rPr>
+          <w:lang w:val="bg-BG"/>
+        </w:rPr>
+        <w:t>Намира подходящ възлов визуализатор според класа на текущо изобразявания възел. Ако не е добавен специфичен визуализатор за конкретния клас се използва абстрактният възлов визуализатор.</w:t>
       </w:r>
     </w:p>
     <w:p>
@@ -24780,14 +24474,12 @@
       <w:pPr>
         <w:ind w:firstLine="567"/>
       </w:pPr>
-      <w:proofErr w:type="gramStart"/>
       <w:r>
         <w:rPr>
           <w:b/>
         </w:rPr>
         <w:t>hook</w:t>
       </w:r>
-      <w:proofErr w:type="gramEnd"/>
       <w:r>
         <w:t xml:space="preserve"> – </w:t>
       </w:r>
@@ -24808,14 +24500,12 @@
           <w:lang w:val="bg-BG"/>
         </w:rPr>
       </w:pPr>
-      <w:proofErr w:type="gramStart"/>
       <w:r>
         <w:rPr>
           <w:b/>
         </w:rPr>
         <w:t>handle</w:t>
       </w:r>
-      <w:proofErr w:type="gramEnd"/>
       <w:r>
         <w:t xml:space="preserve"> – </w:t>
       </w:r>
@@ -24839,14 +24529,12 @@
       <w:pPr>
         <w:ind w:firstLine="567"/>
       </w:pPr>
-      <w:proofErr w:type="gramStart"/>
       <w:r>
         <w:rPr>
           <w:b/>
         </w:rPr>
         <w:t>actionPerformed</w:t>
       </w:r>
-      <w:proofErr w:type="gramEnd"/>
       <w:r>
         <w:t xml:space="preserve"> – </w:t>
       </w:r>
@@ -24876,14 +24564,12 @@
           <w:lang w:val="bg-BG"/>
         </w:rPr>
       </w:pPr>
-      <w:proofErr w:type="gramStart"/>
       <w:r>
         <w:rPr>
           <w:b/>
         </w:rPr>
         <w:t>after</w:t>
       </w:r>
-      <w:proofErr w:type="gramEnd"/>
       <w:r>
         <w:t xml:space="preserve"> – </w:t>
       </w:r>
@@ -24901,14 +24587,12 @@
           <w:lang w:val="bg-BG"/>
         </w:rPr>
       </w:pPr>
-      <w:proofErr w:type="gramStart"/>
       <w:r>
         <w:rPr>
           <w:b/>
         </w:rPr>
         <w:t>debugChildren</w:t>
       </w:r>
-      <w:proofErr w:type="gramEnd"/>
       <w:r>
         <w:t xml:space="preserve"> – </w:t>
       </w:r>
@@ -26050,7 +25734,6 @@
           <w:lang w:val="bg-BG"/>
         </w:rPr>
       </w:pPr>
-      <w:proofErr w:type="gramStart"/>
       <w:r>
         <w:rPr>
           <w:b/>
@@ -26064,14 +25747,7 @@
         <w:rPr>
           <w:lang w:val="bg-BG"/>
         </w:rPr>
-        <w:t>Това е слушателят за промяна на селекцията, който е закачен за списъка на изгледа за избор на симулационен цикъл.</w:t>
-      </w:r>
-      <w:proofErr w:type="gramEnd"/>
-      <w:r>
-        <w:rPr>
-          <w:lang w:val="bg-BG"/>
-        </w:rPr>
-        <w:t xml:space="preserve"> При настъпване на събитие слушателят установява новоизбрания симулационен цикъл в контекста на дебъгване (раздел </w:t>
+        <w:t xml:space="preserve">Това е слушателят за промяна на селекцията, който е закачен за списъка на изгледа за избор на симулационен цикъл. При настъпване на събитие слушателят установява новоизбрания симулационен цикъл в контекста на дебъгване (раздел </w:t>
       </w:r>
       <w:r>
         <w:rPr>
@@ -26971,7 +26647,6 @@
           <w:lang w:val="bg-BG"/>
         </w:rPr>
       </w:pPr>
-      <w:proofErr w:type="gramStart"/>
       <w:r>
         <w:rPr>
           <w:b/>
@@ -27007,14 +26682,7 @@
         <w:rPr>
           <w:lang w:val="bg-BG"/>
         </w:rPr>
-        <w:t>).</w:t>
-      </w:r>
-      <w:proofErr w:type="gramEnd"/>
-      <w:r>
-        <w:rPr>
-          <w:lang w:val="bg-BG"/>
-        </w:rPr>
-        <w:t xml:space="preserve"> </w:t>
+        <w:t xml:space="preserve">). </w:t>
       </w:r>
       <w:r>
         <w:rPr>
@@ -27046,7 +26714,6 @@
           <w:lang w:val="bg-BG"/>
         </w:rPr>
       </w:pPr>
-      <w:proofErr w:type="gramStart"/>
       <w:r>
         <w:rPr>
           <w:b/>
@@ -27088,14 +26755,7 @@
         <w:rPr>
           <w:lang w:val="bg-BG"/>
         </w:rPr>
-        <w:t>.</w:t>
-      </w:r>
-      <w:proofErr w:type="gramEnd"/>
-      <w:r>
-        <w:rPr>
-          <w:lang w:val="bg-BG"/>
-        </w:rPr>
-        <w:t xml:space="preserve"> </w:t>
+        <w:t xml:space="preserve">. </w:t>
       </w:r>
       <w:r>
         <w:rPr>
@@ -27236,7 +26896,6 @@
           <w:lang w:val="bg-BG"/>
         </w:rPr>
       </w:pPr>
-      <w:proofErr w:type="gramStart"/>
       <w:r>
         <w:rPr>
           <w:b/>
@@ -27275,11 +26934,7 @@
         <w:t>)</w:t>
       </w:r>
       <w:r>
-        <w:t>.</w:t>
-      </w:r>
-      <w:proofErr w:type="gramEnd"/>
-      <w:r>
-        <w:t xml:space="preserve"> </w:t>
+        <w:t xml:space="preserve">. </w:t>
       </w:r>
       <w:r>
         <w:rPr>
@@ -33847,7 +33502,8 @@
       </w:pPr>
       <w:r>
         <w:rPr>
-          <w:lang w:val="bg-BG"/>
+          <w:noProof/>
+          <w:lang w:val="bg-BG" w:eastAsia="bg-BG" w:bidi="ar-SA"/>
         </w:rPr>
         <w:drawing>
           <wp:inline distT="0" distB="0" distL="0" distR="0">
@@ -33951,10 +33607,156 @@
     </w:p>
     <w:p>
       <w:pPr>
-        <w:rPr>
-          <w:lang w:val="bg-BG"/>
-        </w:rPr>
-      </w:pPr>
+        <w:ind w:firstLine="567"/>
+        <w:rPr>
+          <w:lang w:val="bg-BG"/>
+        </w:rPr>
+      </w:pPr>
+      <w:r>
+        <w:rPr>
+          <w:lang w:val="bg-BG"/>
+        </w:rPr>
+        <w:t xml:space="preserve">Извършен е анализ на времето за пакетиране на симулационните резултати и размера на резултантния </w:t>
+      </w:r>
+      <w:r>
+        <w:t>XML</w:t>
+      </w:r>
+      <w:r>
+        <w:rPr>
+          <w:lang w:val="bg-BG"/>
+        </w:rPr>
+        <w:t xml:space="preserve"> файл. Резултатите от анализа при калкулационно дърво с размер 1000 възела са представени в </w:t>
+      </w:r>
+      <w:r>
+        <w:rPr>
+          <w:lang w:val="bg-BG"/>
+        </w:rPr>
+        <w:fldChar w:fldCharType="begin"/>
+      </w:r>
+      <w:r>
+        <w:rPr>
+          <w:lang w:val="bg-BG"/>
+        </w:rPr>
+        <w:instrText xml:space="preserve"> REF _Ref455062214 \h </w:instrText>
+      </w:r>
+      <w:r>
+        <w:rPr>
+          <w:lang w:val="bg-BG"/>
+        </w:rPr>
+      </w:r>
+      <w:r>
+        <w:rPr>
+          <w:lang w:val="bg-BG"/>
+        </w:rPr>
+        <w:fldChar w:fldCharType="separate"/>
+      </w:r>
+      <w:r>
+        <w:t xml:space="preserve">Таблица </w:t>
+      </w:r>
+      <w:r>
+        <w:rPr>
+          <w:noProof/>
+        </w:rPr>
+        <w:t>5.1</w:t>
+      </w:r>
+      <w:r>
+        <w:noBreakHyphen/>
+      </w:r>
+      <w:r>
+        <w:rPr>
+          <w:noProof/>
+        </w:rPr>
+        <w:t>2</w:t>
+      </w:r>
+      <w:r>
+        <w:rPr>
+          <w:lang w:val="bg-BG"/>
+        </w:rPr>
+        <w:fldChar w:fldCharType="end"/>
+      </w:r>
+      <w:r>
+        <w:rPr>
+          <w:lang w:val="bg-BG"/>
+        </w:rPr>
+        <w:t>.</w:t>
+      </w:r>
+      <w:r>
+        <w:rPr>
+          <w:lang w:val="bg-BG"/>
+        </w:rPr>
+        <w:t xml:space="preserve"> </w:t>
+      </w:r>
+    </w:p>
+    <w:p>
+      <w:pPr>
+        <w:ind w:firstLine="567"/>
+        <w:rPr>
+          <w:lang w:val="bg-BG"/>
+        </w:rPr>
+      </w:pPr>
+      <w:r>
+        <w:rPr>
+          <w:lang w:val="bg-BG"/>
+        </w:rPr>
+        <w:t xml:space="preserve">В таблицата се вижда, че пакетирането на симулационните резултати от </w:t>
+      </w:r>
+      <w:r>
+        <w:t>JAXB</w:t>
+      </w:r>
+      <w:r>
+        <w:rPr>
+          <w:lang w:val="bg-BG"/>
+        </w:rPr>
+        <w:t xml:space="preserve"> е със значителна продължителност.</w:t>
+      </w:r>
+      <w:r>
+        <w:rPr>
+          <w:lang w:val="bg-BG"/>
+        </w:rPr>
+        <w:t xml:space="preserve"> За сравнение, симулацията на същото калкулационно дърво </w:t>
+      </w:r>
+      <w:r>
+        <w:rPr>
+          <w:lang w:val="bg-BG"/>
+        </w:rPr>
+        <w:t>при 1000 симулационни цикъла отнема 25</w:t>
+      </w:r>
+      <w:r>
+        <w:rPr>
+          <w:lang w:val="bg-BG"/>
+        </w:rPr>
+        <w:t xml:space="preserve"> милисекунди</w:t>
+      </w:r>
+      <w:r>
+        <w:rPr>
+          <w:lang w:val="bg-BG"/>
+        </w:rPr>
+        <w:t>, а пакетирането на резултатите и отнема 609</w:t>
+      </w:r>
+      <w:r>
+        <w:rPr>
+          <w:lang w:val="bg-BG"/>
+        </w:rPr>
+        <w:t xml:space="preserve"> – над 24 пъти пов</w:t>
+      </w:r>
+      <w:r>
+        <w:rPr>
+          <w:lang w:val="bg-BG"/>
+        </w:rPr>
+        <w:t>ече време.</w:t>
+      </w:r>
+      <w:r>
+        <w:rPr>
+          <w:lang w:val="bg-BG"/>
+        </w:rPr>
+        <w:t xml:space="preserve"> </w:t>
+      </w:r>
+      <w:r>
+        <w:rPr>
+          <w:lang w:val="bg-BG"/>
+        </w:rPr>
+        <w:t xml:space="preserve"> </w:t>
+      </w:r>
     </w:p>
     <w:p>
       <w:pPr>
@@ -33965,6 +33767,7 @@
           <w:lang w:val="bg-BG"/>
         </w:rPr>
       </w:pPr>
+      <w:bookmarkStart w:id="149" w:name="_Ref455062214"/>
       <w:r>
         <w:t xml:space="preserve">Таблица </w:t>
       </w:r>
@@ -33987,11 +33790,33 @@
           <w:t>2</w:t>
         </w:r>
       </w:fldSimple>
+      <w:bookmarkEnd w:id="149"/>
       <w:r>
         <w:rPr>
           <w:lang w:val="bg-BG"/>
         </w:rPr>
         <w:t xml:space="preserve"> </w:t>
+      </w:r>
+      <w:r>
+        <w:rPr>
+          <w:lang w:val="bg-BG"/>
+        </w:rPr>
+        <w:t xml:space="preserve">Време за пакетиране на симулационните резултати и размер на резултантния </w:t>
+      </w:r>
+      <w:r>
+        <w:t xml:space="preserve">XML </w:t>
+      </w:r>
+      <w:r>
+        <w:rPr>
+          <w:lang w:val="bg-BG"/>
+        </w:rPr>
+        <w:t xml:space="preserve">файл при различен брой </w:t>
+      </w:r>
+      <w:r>
+        <w:rPr>
+          <w:lang w:val="bg-BG"/>
+        </w:rPr>
+        <w:t>симулационни цикли</w:t>
       </w:r>
     </w:p>
     <w:tbl>
@@ -36583,26 +36408,221 @@
     </w:tbl>
     <w:p>
       <w:pPr>
-        <w:rPr>
-          <w:lang w:val="bg-BG"/>
-        </w:rPr>
-      </w:pPr>
-    </w:p>
-    <w:p>
-      <w:pPr>
+        <w:spacing w:before="240"/>
+        <w:ind w:firstLine="567"/>
+        <w:rPr>
+          <w:lang w:val="bg-BG"/>
+        </w:rPr>
+        <w:sectPr>
+          <w:pgSz w:w="11906" w:h="16838"/>
+          <w:pgMar w:top="1417" w:right="1417" w:bottom="1417" w:left="1417" w:header="708" w:footer="708" w:gutter="0"/>
+          <w:cols w:space="708"/>
+          <w:docGrid w:linePitch="360"/>
+        </w:sectPr>
+      </w:pPr>
+    </w:p>
+    <w:p>
+      <w:pPr>
+        <w:spacing w:before="240"/>
+        <w:ind w:firstLine="567"/>
+        <w:rPr>
+          <w:lang w:val="bg-BG"/>
+        </w:rPr>
+      </w:pPr>
+      <w:r>
+        <w:rPr>
+          <w:lang w:val="bg-BG"/>
+        </w:rPr>
+        <w:lastRenderedPageBreak/>
+        <w:t xml:space="preserve">Данните от </w:t>
+      </w:r>
+      <w:r>
+        <w:rPr>
+          <w:lang w:val="bg-BG"/>
+        </w:rPr>
+        <w:fldChar w:fldCharType="begin"/>
+      </w:r>
+      <w:r>
+        <w:rPr>
+          <w:lang w:val="bg-BG"/>
+        </w:rPr>
+        <w:instrText xml:space="preserve"> REF _Ref455062214 \h </w:instrText>
+      </w:r>
+      <w:r>
+        <w:rPr>
+          <w:lang w:val="bg-BG"/>
+        </w:rPr>
+      </w:r>
+      <w:r>
+        <w:rPr>
+          <w:lang w:val="bg-BG"/>
+        </w:rPr>
+        <w:fldChar w:fldCharType="separate"/>
+      </w:r>
+      <w:r>
+        <w:t xml:space="preserve">Таблица </w:t>
+      </w:r>
+      <w:r>
+        <w:rPr>
+          <w:noProof/>
+        </w:rPr>
+        <w:t>5.1</w:t>
+      </w:r>
+      <w:r>
+        <w:noBreakHyphen/>
+      </w:r>
+      <w:r>
+        <w:rPr>
+          <w:noProof/>
+        </w:rPr>
+        <w:t>2</w:t>
+      </w:r>
+      <w:r>
+        <w:rPr>
+          <w:lang w:val="bg-BG"/>
+        </w:rPr>
+        <w:fldChar w:fldCharType="end"/>
+      </w:r>
+      <w:r>
+        <w:rPr>
+          <w:lang w:val="bg-BG"/>
+        </w:rPr>
+        <w:t xml:space="preserve"> са представени </w:t>
+      </w:r>
+      <w:r>
+        <w:rPr>
+          <w:lang w:val="bg-BG"/>
+        </w:rPr>
+        <w:t xml:space="preserve">на </w:t>
+      </w:r>
+      <w:r>
+        <w:rPr>
+          <w:lang w:val="bg-BG"/>
+        </w:rPr>
+        <w:fldChar w:fldCharType="begin"/>
+      </w:r>
+      <w:r>
+        <w:rPr>
+          <w:lang w:val="bg-BG"/>
+        </w:rPr>
+        <w:instrText xml:space="preserve"> REF _Ref455063463 \h </w:instrText>
+      </w:r>
+      <w:r>
+        <w:rPr>
+          <w:lang w:val="bg-BG"/>
+        </w:rPr>
+      </w:r>
+      <w:r>
+        <w:rPr>
+          <w:lang w:val="bg-BG"/>
+        </w:rPr>
+        <w:fldChar w:fldCharType="separate"/>
+      </w:r>
+      <w:r>
+        <w:t xml:space="preserve">Фигура </w:t>
+      </w:r>
+      <w:r>
+        <w:rPr>
+          <w:noProof/>
+        </w:rPr>
+        <w:t>5.1</w:t>
+      </w:r>
+      <w:r>
+        <w:noBreakHyphen/>
+      </w:r>
+      <w:r>
+        <w:rPr>
+          <w:noProof/>
+        </w:rPr>
+        <w:t>2</w:t>
+      </w:r>
+      <w:r>
+        <w:rPr>
+          <w:lang w:val="bg-BG"/>
+        </w:rPr>
+        <w:fldChar w:fldCharType="end"/>
+      </w:r>
+      <w:r>
+        <w:rPr>
+          <w:lang w:val="bg-BG"/>
+        </w:rPr>
+        <w:t xml:space="preserve"> и </w:t>
+      </w:r>
+      <w:r>
+        <w:rPr>
+          <w:lang w:val="bg-BG"/>
+        </w:rPr>
+        <w:fldChar w:fldCharType="begin"/>
+      </w:r>
+      <w:r>
+        <w:rPr>
+          <w:lang w:val="bg-BG"/>
+        </w:rPr>
+        <w:instrText xml:space="preserve"> REF _Ref455063474 \h </w:instrText>
+      </w:r>
+      <w:r>
+        <w:rPr>
+          <w:lang w:val="bg-BG"/>
+        </w:rPr>
+      </w:r>
+      <w:r>
+        <w:rPr>
+          <w:lang w:val="bg-BG"/>
+        </w:rPr>
+        <w:fldChar w:fldCharType="separate"/>
+      </w:r>
+      <w:r>
+        <w:t xml:space="preserve">Фигура </w:t>
+      </w:r>
+      <w:r>
+        <w:rPr>
+          <w:noProof/>
+        </w:rPr>
+        <w:t>5.1</w:t>
+      </w:r>
+      <w:r>
+        <w:noBreakHyphen/>
+      </w:r>
+      <w:r>
+        <w:rPr>
+          <w:noProof/>
+        </w:rPr>
+        <w:t>3</w:t>
+      </w:r>
+      <w:r>
+        <w:rPr>
+          <w:lang w:val="bg-BG"/>
+        </w:rPr>
+        <w:fldChar w:fldCharType="end"/>
+      </w:r>
+      <w:r>
+        <w:rPr>
+          <w:lang w:val="bg-BG"/>
+        </w:rPr>
+        <w:t>. Вижда се, че с увеличение на броя на симулационните цикли значително нараства времето за пакетиране и размера на пакетираният файл.</w:t>
+      </w:r>
+      <w:r>
+        <w:rPr>
+          <w:lang w:val="bg-BG"/>
+        </w:rPr>
+        <w:t xml:space="preserve"> Аналогични са резултатите и при нарастване на размера на калкулационното дърво.</w:t>
+      </w:r>
+    </w:p>
+    <w:p>
+      <w:pPr>
+        <w:keepNext/>
+        <w:spacing w:after="0"/>
         <w:jc w:val="center"/>
-        <w:rPr>
-          <w:lang w:val="bg-BG"/>
-        </w:rPr>
-      </w:pPr>
-      <w:r>
-        <w:rPr>
-          <w:lang w:val="bg-BG"/>
+      </w:pPr>
+      <w:r>
+        <w:rPr>
+          <w:noProof/>
+          <w:lang w:val="bg-BG" w:eastAsia="bg-BG" w:bidi="ar-SA"/>
         </w:rPr>
         <w:drawing>
           <wp:inline distT="0" distB="0" distL="0" distR="0">
-            <wp:extent cx="4572000" cy="2743200"/>
-            <wp:effectExtent l="19050" t="0" r="19050" b="0"/>
+            <wp:extent cx="4680000" cy="2815082"/>
+            <wp:effectExtent l="19050" t="0" r="25350" b="4318"/>
             <wp:docPr id="47" name="Chart 2"/>
             <wp:cNvGraphicFramePr/>
             <a:graphic xmlns:a="http://schemas.openxmlformats.org/drawingml/2006/main">
@@ -36616,33 +36636,64 @@
     </w:p>
     <w:p>
       <w:pPr>
-        <w:rPr>
-          <w:lang w:val="bg-BG"/>
-        </w:rPr>
-      </w:pPr>
-    </w:p>
-    <w:p>
-      <w:pPr>
+        <w:pStyle w:val="Caption"/>
+        <w:rPr>
+          <w:lang w:val="bg-BG"/>
+        </w:rPr>
+      </w:pPr>
+      <w:bookmarkStart w:id="150" w:name="_Ref455063463"/>
+      <w:r>
+        <w:t xml:space="preserve">Фигура </w:t>
+      </w:r>
+      <w:fldSimple w:instr=" STYLEREF 2 \s ">
+        <w:r>
+          <w:rPr>
+            <w:noProof/>
+          </w:rPr>
+          <w:t>5.1</w:t>
+        </w:r>
+      </w:fldSimple>
+      <w:r>
+        <w:noBreakHyphen/>
+      </w:r>
+      <w:fldSimple w:instr=" SEQ Фигура \* ARABIC \s 2 ">
+        <w:r>
+          <w:rPr>
+            <w:noProof/>
+          </w:rPr>
+          <w:t>2</w:t>
+        </w:r>
+      </w:fldSimple>
+      <w:bookmarkEnd w:id="150"/>
+      <w:r>
+        <w:rPr>
+          <w:lang w:val="bg-BG"/>
+        </w:rPr>
+        <w:t xml:space="preserve"> Продължителност на пакетирането на симулационния резултат</w:t>
+      </w:r>
+    </w:p>
+    <w:p>
+      <w:pPr>
+        <w:rPr>
+          <w:lang w:val="bg-BG"/>
+        </w:rPr>
+      </w:pPr>
+    </w:p>
+    <w:p>
+      <w:pPr>
+        <w:keepNext/>
+        <w:spacing w:before="240" w:after="0"/>
         <w:jc w:val="center"/>
-        <w:rPr>
-          <w:lang w:val="bg-BG"/>
-        </w:rPr>
-        <w:sectPr>
-          <w:pgSz w:w="11906" w:h="16838"/>
-          <w:pgMar w:top="1417" w:right="1417" w:bottom="1417" w:left="1417" w:header="708" w:footer="708" w:gutter="0"/>
-          <w:cols w:space="708"/>
-          <w:docGrid w:linePitch="360"/>
-        </w:sectPr>
-      </w:pPr>
-      <w:r>
-        <w:rPr>
-          <w:lang w:val="bg-BG"/>
-        </w:rPr>
-        <w:lastRenderedPageBreak/>
+      </w:pPr>
+      <w:r>
+        <w:rPr>
+          <w:noProof/>
+          <w:lang w:val="bg-BG" w:eastAsia="bg-BG" w:bidi="ar-SA"/>
+        </w:rPr>
         <w:drawing>
           <wp:inline distT="0" distB="0" distL="0" distR="0">
-            <wp:extent cx="4572000" cy="2743200"/>
-            <wp:effectExtent l="19050" t="0" r="19050" b="0"/>
+            <wp:extent cx="4680900" cy="2817952"/>
+            <wp:effectExtent l="19050" t="0" r="24450" b="1448"/>
             <wp:docPr id="49" name="Chart 3"/>
             <wp:cNvGraphicFramePr/>
             <a:graphic xmlns:a="http://schemas.openxmlformats.org/drawingml/2006/main">
@@ -36656,11 +36707,50 @@
     </w:p>
     <w:p>
       <w:pPr>
-        <w:pStyle w:val="Heading3"/>
-        <w:rPr>
-          <w:lang w:val="bg-BG"/>
-        </w:rPr>
-      </w:pPr>
+        <w:pStyle w:val="Caption"/>
+        <w:rPr>
+          <w:lang w:val="bg-BG"/>
+        </w:rPr>
+      </w:pPr>
+      <w:bookmarkStart w:id="151" w:name="_Ref455063474"/>
+      <w:r>
+        <w:t xml:space="preserve">Фигура </w:t>
+      </w:r>
+      <w:fldSimple w:instr=" STYLEREF 2 \s ">
+        <w:r>
+          <w:rPr>
+            <w:noProof/>
+          </w:rPr>
+          <w:t>5.1</w:t>
+        </w:r>
+      </w:fldSimple>
+      <w:r>
+        <w:noBreakHyphen/>
+      </w:r>
+      <w:fldSimple w:instr=" SEQ Фигура \* ARABIC \s 2 ">
+        <w:r>
+          <w:rPr>
+            <w:noProof/>
+          </w:rPr>
+          <w:t>3</w:t>
+        </w:r>
+      </w:fldSimple>
+      <w:bookmarkEnd w:id="151"/>
+      <w:r>
+        <w:rPr>
+          <w:lang w:val="bg-BG"/>
+        </w:rPr>
+        <w:t xml:space="preserve"> Размер на пакетирания в </w:t>
+      </w:r>
+      <w:r>
+        <w:t>XML</w:t>
+      </w:r>
+      <w:r>
+        <w:rPr>
+          <w:lang w:val="bg-BG"/>
+        </w:rPr>
+        <w:t xml:space="preserve"> файл симулационен резултат</w:t>
+      </w:r>
     </w:p>
     <w:sectPr>
       <w:pgSz w:w="11906" w:h="16838"/>
@@ -37004,7 +37094,6 @@
       <w:r>
         <w:rPr>
           <w:noProof/>
-          <w:lang w:val="bg-BG"/>
         </w:rPr>
         <w:t>Скорост на пакетиране и размер на XML резултатите</w:t>
       </w:r>
@@ -39101,6 +39190,7 @@
   <w:style w:type="character" w:default="1" w:styleId="DefaultParagraphFont">
     <w:name w:val="Default Paragraph Font"/>
     <w:uiPriority w:val="1"/>
+    <w:semiHidden/>
     <w:unhideWhenUsed/>
   </w:style>
   <w:style w:type="table" w:default="1" w:styleId="TableNormal">
@@ -39815,11 +39905,11 @@
           </c:val>
         </c:ser>
         <c:marker val="1"/>
-        <c:axId val="154002560"/>
-        <c:axId val="154004480"/>
+        <c:axId val="117186560"/>
+        <c:axId val="117188480"/>
       </c:lineChart>
       <c:catAx>
-        <c:axId val="154002560"/>
+        <c:axId val="117186560"/>
         <c:scaling>
           <c:orientation val="minMax"/>
         </c:scaling>
@@ -39845,14 +39935,14 @@
         <c:numFmt formatCode="General" sourceLinked="1"/>
         <c:majorTickMark val="none"/>
         <c:tickLblPos val="nextTo"/>
-        <c:crossAx val="154004480"/>
+        <c:crossAx val="117188480"/>
         <c:crosses val="autoZero"/>
         <c:auto val="1"/>
         <c:lblAlgn val="ctr"/>
         <c:lblOffset val="100"/>
       </c:catAx>
       <c:valAx>
-        <c:axId val="154004480"/>
+        <c:axId val="117188480"/>
         <c:scaling>
           <c:orientation val="minMax"/>
         </c:scaling>
@@ -39895,7 +39985,7 @@
             <a:noFill/>
           </a:ln>
         </c:spPr>
-        <c:crossAx val="154002560"/>
+        <c:crossAx val="117186560"/>
         <c:crosses val="autoZero"/>
         <c:crossBetween val="between"/>
       </c:valAx>
@@ -39911,24 +40001,7 @@
   <c:lang val="bg-BG"/>
   <c:style val="1"/>
   <c:chart>
-    <c:title>
-      <c:tx>
-        <c:rich>
-          <a:bodyPr/>
-          <a:lstStyle/>
-          <a:p>
-            <a:pPr>
-              <a:defRPr/>
-            </a:pPr>
-            <a:r>
-              <a:rPr lang="en-GB"/>
-              <a:t>Time for marshaling</a:t>
-            </a:r>
-          </a:p>
-        </c:rich>
-      </c:tx>
-      <c:overlay val="1"/>
-    </c:title>
+    <c:autoTitleDeleted val="1"/>
     <c:plotArea>
       <c:layout/>
       <c:lineChart>
@@ -40079,33 +40152,85 @@
           </c:val>
         </c:ser>
         <c:marker val="1"/>
-        <c:axId val="154310912"/>
-        <c:axId val="155193344"/>
+        <c:axId val="117204096"/>
+        <c:axId val="117206016"/>
       </c:lineChart>
       <c:catAx>
-        <c:axId val="154310912"/>
+        <c:axId val="117204096"/>
         <c:scaling>
           <c:orientation val="minMax"/>
         </c:scaling>
         <c:axPos val="b"/>
+        <c:title>
+          <c:tx>
+            <c:rich>
+              <a:bodyPr/>
+              <a:lstStyle/>
+              <a:p>
+                <a:pPr>
+                  <a:defRPr/>
+                </a:pPr>
+                <a:r>
+                  <a:rPr lang="bg-BG"/>
+                  <a:t>Симулационни цикли</a:t>
+                </a:r>
+                <a:endParaRPr lang="en-GB"/>
+              </a:p>
+            </c:rich>
+          </c:tx>
+        </c:title>
         <c:numFmt formatCode="General" sourceLinked="1"/>
         <c:tickLblPos val="nextTo"/>
-        <c:crossAx val="155193344"/>
+        <c:crossAx val="117206016"/>
         <c:crosses val="autoZero"/>
         <c:auto val="1"/>
         <c:lblAlgn val="ctr"/>
         <c:lblOffset val="100"/>
       </c:catAx>
       <c:valAx>
-        <c:axId val="155193344"/>
+        <c:axId val="117206016"/>
         <c:scaling>
           <c:orientation val="minMax"/>
         </c:scaling>
         <c:axPos val="l"/>
         <c:majorGridlines/>
+        <c:title>
+          <c:tx>
+            <c:rich>
+              <a:bodyPr rot="5400000" vert="horz"/>
+              <a:lstStyle/>
+              <a:p>
+                <a:pPr>
+                  <a:defRPr/>
+                </a:pPr>
+                <a:r>
+                  <a:rPr lang="bg-BG"/>
+                  <a:t>Време</a:t>
+                </a:r>
+                <a:r>
+                  <a:rPr lang="bg-BG" baseline="0"/>
+                  <a:t> </a:t>
+                </a:r>
+                <a:r>
+                  <a:rPr lang="en-US" baseline="0"/>
+                  <a:t>[</a:t>
+                </a:r>
+                <a:r>
+                  <a:rPr lang="bg-BG" baseline="0"/>
+                  <a:t>мс</a:t>
+                </a:r>
+                <a:r>
+                  <a:rPr lang="en-US" baseline="0"/>
+                  <a:t>]</a:t>
+                </a:r>
+                <a:endParaRPr lang="en-GB"/>
+              </a:p>
+            </c:rich>
+          </c:tx>
+        </c:title>
         <c:numFmt formatCode="General" sourceLinked="1"/>
         <c:tickLblPos val="nextTo"/>
-        <c:crossAx val="154310912"/>
+        <c:crossAx val="117204096"/>
         <c:crosses val="autoZero"/>
         <c:crossBetween val="between"/>
       </c:valAx>
@@ -40121,24 +40246,7 @@
   <c:lang val="bg-BG"/>
   <c:style val="1"/>
   <c:chart>
-    <c:title>
-      <c:tx>
-        <c:rich>
-          <a:bodyPr/>
-          <a:lstStyle/>
-          <a:p>
-            <a:pPr>
-              <a:defRPr/>
-            </a:pPr>
-            <a:r>
-              <a:rPr lang="en-GB"/>
-              <a:t>Size of XML file</a:t>
-            </a:r>
-          </a:p>
-        </c:rich>
-      </c:tx>
-      <c:overlay val="1"/>
-    </c:title>
+    <c:autoTitleDeleted val="1"/>
     <c:plotArea>
       <c:layout/>
       <c:lineChart>
@@ -40289,33 +40397,85 @@
           </c:val>
         </c:ser>
         <c:marker val="1"/>
-        <c:axId val="155200512"/>
-        <c:axId val="155214592"/>
+        <c:axId val="117233920"/>
+        <c:axId val="117236096"/>
       </c:lineChart>
       <c:catAx>
-        <c:axId val="155200512"/>
+        <c:axId val="117233920"/>
         <c:scaling>
           <c:orientation val="minMax"/>
         </c:scaling>
         <c:axPos val="b"/>
+        <c:title>
+          <c:tx>
+            <c:rich>
+              <a:bodyPr/>
+              <a:lstStyle/>
+              <a:p>
+                <a:pPr>
+                  <a:defRPr/>
+                </a:pPr>
+                <a:r>
+                  <a:rPr lang="bg-BG"/>
+                  <a:t>Симулационни цикли</a:t>
+                </a:r>
+                <a:endParaRPr lang="en-GB"/>
+              </a:p>
+            </c:rich>
+          </c:tx>
+        </c:title>
         <c:numFmt formatCode="General" sourceLinked="1"/>
         <c:tickLblPos val="nextTo"/>
-        <c:crossAx val="155214592"/>
+        <c:crossAx val="117236096"/>
         <c:crosses val="autoZero"/>
         <c:auto val="1"/>
         <c:lblAlgn val="ctr"/>
         <c:lblOffset val="100"/>
       </c:catAx>
       <c:valAx>
-        <c:axId val="155214592"/>
+        <c:axId val="117236096"/>
         <c:scaling>
           <c:orientation val="minMax"/>
         </c:scaling>
         <c:axPos val="l"/>
         <c:majorGridlines/>
+        <c:title>
+          <c:tx>
+            <c:rich>
+              <a:bodyPr rot="5400000" vert="horz"/>
+              <a:lstStyle/>
+              <a:p>
+                <a:pPr>
+                  <a:defRPr/>
+                </a:pPr>
+                <a:r>
+                  <a:rPr lang="bg-BG"/>
+                  <a:t>Размер</a:t>
+                </a:r>
+                <a:r>
+                  <a:rPr lang="bg-BG" baseline="0"/>
+                  <a:t> на </a:t>
+                </a:r>
+                <a:r>
+                  <a:rPr lang="en-US" baseline="0"/>
+                  <a:t>XML </a:t>
+                </a:r>
+                <a:r>
+                  <a:rPr lang="bg-BG" baseline="0"/>
+                  <a:t>файл </a:t>
+                </a:r>
+                <a:r>
+                  <a:rPr lang="en-US" baseline="0"/>
+                  <a:t>[MB]</a:t>
+                </a:r>
+                <a:endParaRPr lang="en-GB"/>
+              </a:p>
+            </c:rich>
+          </c:tx>
+        </c:title>
         <c:numFmt formatCode="General" sourceLinked="1"/>
         <c:tickLblPos val="nextTo"/>
-        <c:crossAx val="155200512"/>
+        <c:crossAx val="117233920"/>
         <c:crosses val="autoZero"/>
         <c:crossBetween val="between"/>
       </c:valAx>
@@ -40556,7 +40716,7 @@
 </file>
 
 <file path=customXml/itemProps1.xml><?xml version="1.0" encoding="utf-8"?>
-<ds:datastoreItem xmlns:ds="http://schemas.openxmlformats.org/officeDocument/2006/customXml" ds:itemID="{2BC3101A-BF32-4B7C-93DF-119CC3D6A1A2}">
+<ds:datastoreItem xmlns:ds="http://schemas.openxmlformats.org/officeDocument/2006/customXml" ds:itemID="{2D003067-DA81-4B95-988A-CBE9D651E3FF}">
   <ds:schemaRefs>
     <ds:schemaRef ds:uri="http://schemas.openxmlformats.org/officeDocument/2006/bibliography"/>
   </ds:schemaRefs>

</xml_diff>

<commit_message>
Developer's guide added to document
</commit_message>
<xml_diff>
--- a/documentation/src/main/resources/Monte Carlo Simulation Debugger.docx
+++ b/documentation/src/main/resources/Monte Carlo Simulation Debugger.docx
@@ -9145,6 +9145,7 @@
       <w:pPr>
         <w:ind w:firstLine="567"/>
       </w:pPr>
+      <w:proofErr w:type="gramStart"/>
       <w:r>
         <w:t>Java</w:t>
       </w:r>
@@ -9191,7 +9192,11 @@
         <w:t>JVM</w:t>
       </w:r>
       <w:r>
-        <w:t xml:space="preserve">. </w:t>
+        <w:t>.</w:t>
+      </w:r>
+      <w:proofErr w:type="gramEnd"/>
+      <w:r>
+        <w:t xml:space="preserve"> </w:t>
       </w:r>
       <w:r>
         <w:rPr>
@@ -9813,6 +9818,7 @@
           <w:lang w:val="bg-BG"/>
         </w:rPr>
       </w:pPr>
+      <w:proofErr w:type="gramStart"/>
       <w:r>
         <w:t>JUnit</w:t>
       </w:r>
@@ -9823,7 +9829,11 @@
         <w:t xml:space="preserve"> е софтуерна рамка за компонентно тестване за езика </w:t>
       </w:r>
       <w:r>
-        <w:t xml:space="preserve">Java. </w:t>
+        <w:t>Java.</w:t>
+      </w:r>
+      <w:proofErr w:type="gramEnd"/>
+      <w:r>
+        <w:t xml:space="preserve"> </w:t>
       </w:r>
       <w:r>
         <w:rPr>
@@ -9884,6 +9894,7 @@
         </w:rPr>
         <w:fldChar w:fldCharType="separate"/>
       </w:r>
+      <w:proofErr w:type="gramStart"/>
       <w:r>
         <w:t xml:space="preserve">Фигура </w:t>
       </w:r>
@@ -9914,6 +9925,7 @@
         </w:rPr>
         <w:t xml:space="preserve"> показва примерни резултати от тестване на проект.</w:t>
       </w:r>
+      <w:proofErr w:type="gramEnd"/>
     </w:p>
     <w:p>
       <w:pPr>
@@ -10036,6 +10048,7 @@
       <w:pPr>
         <w:ind w:firstLine="567"/>
       </w:pPr>
+      <w:proofErr w:type="gramStart"/>
       <w:r>
         <w:t>Git</w:t>
       </w:r>
@@ -10051,6 +10064,7 @@
         </w:rPr>
         <w:t xml:space="preserve"> широко използвана в софтуерната разработка.</w:t>
       </w:r>
+      <w:proofErr w:type="gramEnd"/>
       <w:r>
         <w:rPr>
           <w:lang w:val="bg-BG"/>
@@ -10292,6 +10306,7 @@
           <w:lang w:val="bg-BG"/>
         </w:rPr>
       </w:pPr>
+      <w:proofErr w:type="gramStart"/>
       <w:r>
         <w:t xml:space="preserve">Maven </w:t>
       </w:r>
@@ -10308,7 +10323,14 @@
         <w:rPr>
           <w:lang w:val="bg-BG"/>
         </w:rPr>
-        <w:t xml:space="preserve">проекти. </w:t>
+        <w:t>проекти.</w:t>
+      </w:r>
+      <w:proofErr w:type="gramEnd"/>
+      <w:r>
+        <w:rPr>
+          <w:lang w:val="bg-BG"/>
+        </w:rPr>
+        <w:t xml:space="preserve"> </w:t>
       </w:r>
       <w:r>
         <w:rPr>
@@ -10343,6 +10365,7 @@
         </w:rPr>
         <w:t xml:space="preserve"> в основната директория на проекта. </w:t>
       </w:r>
+      <w:proofErr w:type="gramStart"/>
       <w:r>
         <w:t xml:space="preserve">Maven </w:t>
       </w:r>
@@ -10359,7 +10382,14 @@
         <w:rPr>
           <w:lang w:val="bg-BG"/>
         </w:rPr>
-        <w:t xml:space="preserve">библиотеки и приставки от множество хранилища като ги запазва в локален кеш от изтеглени артефакти. Втората основна функция на </w:t>
+        <w:t>библиотеки и приставки от множество хранилища като ги запазва в локален кеш от изтеглени артефакти.</w:t>
+      </w:r>
+      <w:proofErr w:type="gramEnd"/>
+      <w:r>
+        <w:rPr>
+          <w:lang w:val="bg-BG"/>
+        </w:rPr>
+        <w:t xml:space="preserve"> Втората основна функция на </w:t>
       </w:r>
       <w:r>
         <w:t>Maven</w:t>
@@ -10554,6 +10584,7 @@
           <w:lang w:val="bg-BG"/>
         </w:rPr>
       </w:pPr>
+      <w:proofErr w:type="gramStart"/>
       <w:r>
         <w:t xml:space="preserve">XML </w:t>
       </w:r>
@@ -10561,7 +10592,14 @@
         <w:rPr>
           <w:lang w:val="bg-BG"/>
         </w:rPr>
-        <w:t xml:space="preserve">е маркиращ език, който дефинира правила за създаване на документи във формат подходящ за четене от хора и компютри. Въпреки че дизайна на </w:t>
+        <w:t>е маркиращ език, който дефинира правила за създаване на документи във формат подходящ за четене от хора и компютри.</w:t>
+      </w:r>
+      <w:proofErr w:type="gramEnd"/>
+      <w:r>
+        <w:rPr>
+          <w:lang w:val="bg-BG"/>
+        </w:rPr>
+        <w:t xml:space="preserve"> Въпреки че дизайна на </w:t>
       </w:r>
       <w:r>
         <w:t xml:space="preserve">XML </w:t>
@@ -10590,6 +10628,7 @@
         </w:rPr>
         <w:t xml:space="preserve"> </w:t>
       </w:r>
+      <w:proofErr w:type="gramStart"/>
       <w:r>
         <w:t xml:space="preserve">XML </w:t>
       </w:r>
@@ -10608,6 +10647,7 @@
         </w:rPr>
         <w:t xml:space="preserve"> сервизи.</w:t>
       </w:r>
+      <w:proofErr w:type="gramEnd"/>
       <w:r>
         <w:rPr>
           <w:lang w:val="bg-BG"/>
@@ -10821,6 +10861,7 @@
           <w:lang w:val="bg-BG"/>
         </w:rPr>
       </w:pPr>
+      <w:proofErr w:type="gramStart"/>
       <w:r>
         <w:t xml:space="preserve">JAXB </w:t>
       </w:r>
@@ -10875,12 +10916,14 @@
         </w:rPr>
         <w:t>представяния.</w:t>
       </w:r>
+      <w:proofErr w:type="gramEnd"/>
       <w:r>
         <w:rPr>
           <w:lang w:val="bg-BG"/>
         </w:rPr>
         <w:t xml:space="preserve"> </w:t>
       </w:r>
+      <w:proofErr w:type="gramStart"/>
       <w:r>
         <w:t xml:space="preserve">JAXB </w:t>
       </w:r>
@@ -10900,7 +10943,11 @@
         <w:t xml:space="preserve"> приложението, които ще се пакетират в </w:t>
       </w:r>
       <w:r>
-        <w:t xml:space="preserve">XML. </w:t>
+        <w:t>XML.</w:t>
+      </w:r>
+      <w:proofErr w:type="gramEnd"/>
+      <w:r>
+        <w:t xml:space="preserve"> </w:t>
       </w:r>
       <w:r>
         <w:rPr>
@@ -13455,6 +13502,7 @@
           <w:lang w:val="bg-BG"/>
         </w:rPr>
       </w:pPr>
+      <w:proofErr w:type="gramStart"/>
       <w:r>
         <w:rPr>
           <w:b/>
@@ -13468,7 +13516,14 @@
         <w:rPr>
           <w:lang w:val="bg-BG"/>
         </w:rPr>
-        <w:t>Дефинира поведението на стохастичните променливи. Всяка инстанция на променлива притежава низов идентификатор, чрез който може да бъде реферирана от възли на калкулационното дърво. Всяка имплементация на интерфейса трябва да реализира методите за извличане на единична стойност и генерирането на серия от стойности с определена дължина.</w:t>
+        <w:t>Дефинира поведението на стохастичните променливи.</w:t>
+      </w:r>
+      <w:proofErr w:type="gramEnd"/>
+      <w:r>
+        <w:rPr>
+          <w:lang w:val="bg-BG"/>
+        </w:rPr>
+        <w:t xml:space="preserve"> Всяка инстанция на променлива притежава низов идентификатор, чрез който може да бъде реферирана от възли на калкулационното дърво. Всяка имплементация на интерфейса трябва да реализира методите за извличане на единична стойност и генерирането на серия от стойности с определена дължина.</w:t>
       </w:r>
     </w:p>
     <w:p>
@@ -13478,6 +13533,7 @@
           <w:lang w:val="bg-BG"/>
         </w:rPr>
       </w:pPr>
+      <w:proofErr w:type="gramStart"/>
       <w:r>
         <w:rPr>
           <w:b/>
@@ -13491,7 +13547,14 @@
         <w:rPr>
           <w:lang w:val="bg-BG"/>
         </w:rPr>
-        <w:t xml:space="preserve">Абстрактният клас за стохастична променлива събира в себе си обща функционалност на всички свои наследници. Общата функционалност се изразява в управлението на идентификатора на променливата, както и наличието на генератор на случайни числа. С цел повторяемост на тестовите резултати на генератор а може да бъде зададен </w:t>
+        <w:t>Абстрактният клас за стохастична променлива събира в себе си обща функционалност на всички свои наследници.</w:t>
+      </w:r>
+      <w:proofErr w:type="gramEnd"/>
+      <w:r>
+        <w:rPr>
+          <w:lang w:val="bg-BG"/>
+        </w:rPr>
+        <w:t xml:space="preserve"> Общата функционалност се изразява в управлението на идентификатора на променливата, както и наличието на генератор на случайни числа. С цел повторяемост на тестовите резултати на генератор а може да бъде зададен </w:t>
       </w:r>
       <w:r>
         <w:t>seed.</w:t>
@@ -13562,6 +13625,7 @@
           <w:lang w:val="bg-BG"/>
         </w:rPr>
       </w:pPr>
+      <w:proofErr w:type="gramStart"/>
       <w:r>
         <w:rPr>
           <w:b/>
@@ -13584,7 +13648,11 @@
         <w:t>Поражда серии с равномерно разпределение</w:t>
       </w:r>
       <w:r>
-        <w:t xml:space="preserve">. </w:t>
+        <w:t>.</w:t>
+      </w:r>
+      <w:proofErr w:type="gramEnd"/>
+      <w:r>
+        <w:t xml:space="preserve"> </w:t>
       </w:r>
       <w:r>
         <w:rPr>
@@ -13637,6 +13705,7 @@
           <w:lang w:val="bg-BG"/>
         </w:rPr>
       </w:pPr>
+      <w:proofErr w:type="gramStart"/>
       <w:r>
         <w:rPr>
           <w:b/>
@@ -13650,7 +13719,14 @@
         <w:rPr>
           <w:lang w:val="bg-BG"/>
         </w:rPr>
-        <w:t>– Поражда серии с нормално разпределение. Аргументи:</w:t>
+        <w:t>– Поражда серии с нормално разпределение.</w:t>
+      </w:r>
+      <w:proofErr w:type="gramEnd"/>
+      <w:r>
+        <w:rPr>
+          <w:lang w:val="bg-BG"/>
+        </w:rPr>
+        <w:t xml:space="preserve"> Аргументи:</w:t>
       </w:r>
     </w:p>
     <w:p>
@@ -13703,6 +13779,7 @@
           <w:lang w:val="bg-BG"/>
         </w:rPr>
       </w:pPr>
+      <w:proofErr w:type="gramStart"/>
       <w:r>
         <w:rPr>
           <w:b/>
@@ -13722,7 +13799,14 @@
         <w:rPr>
           <w:lang w:val="bg-BG"/>
         </w:rPr>
-        <w:t>. Аргументи:</w:t>
+        <w:t>.</w:t>
+      </w:r>
+      <w:proofErr w:type="gramEnd"/>
+      <w:r>
+        <w:rPr>
+          <w:lang w:val="bg-BG"/>
+        </w:rPr>
+        <w:t xml:space="preserve"> Аргументи:</w:t>
       </w:r>
     </w:p>
     <w:p>
@@ -13775,6 +13859,7 @@
           <w:lang w:val="bg-BG"/>
         </w:rPr>
       </w:pPr>
+      <w:proofErr w:type="gramStart"/>
       <w:r>
         <w:rPr>
           <w:b/>
@@ -13806,7 +13891,14 @@
         <w:rPr>
           <w:lang w:val="bg-BG"/>
         </w:rPr>
-        <w:t>разпределение. Аргументи:</w:t>
+        <w:t>разпределение.</w:t>
+      </w:r>
+      <w:proofErr w:type="gramEnd"/>
+      <w:r>
+        <w:rPr>
+          <w:lang w:val="bg-BG"/>
+        </w:rPr>
+        <w:t xml:space="preserve"> Аргументи:</w:t>
       </w:r>
     </w:p>
     <w:p>
@@ -13859,6 +13951,7 @@
           <w:lang w:val="bg-BG"/>
         </w:rPr>
       </w:pPr>
+      <w:proofErr w:type="gramStart"/>
       <w:r>
         <w:rPr>
           <w:b/>
@@ -13875,7 +13968,14 @@
         <w:rPr>
           <w:lang w:val="bg-BG"/>
         </w:rPr>
-        <w:t>. Аргумент</w:t>
+        <w:t>.</w:t>
+      </w:r>
+      <w:proofErr w:type="gramEnd"/>
+      <w:r>
+        <w:rPr>
+          <w:lang w:val="bg-BG"/>
+        </w:rPr>
+        <w:t xml:space="preserve"> Аргумент</w:t>
       </w:r>
       <w:r>
         <w:rPr>
@@ -14081,6 +14181,7 @@
           <w:lang w:val="bg-BG"/>
         </w:rPr>
       </w:pPr>
+      <w:proofErr w:type="gramStart"/>
       <w:r>
         <w:rPr>
           <w:b/>
@@ -14094,7 +14195,14 @@
         <w:rPr>
           <w:lang w:val="bg-BG"/>
         </w:rPr>
-        <w:t xml:space="preserve">Дефинира интерфейса на всички калкулационни възли. Всеки възел притежава низов идентификатор. Според нуждата може да се добави семантика във възела чрез свойствата „Роля” и „Описание”. </w:t>
+        <w:t>Дефинира интерфейса на всички калкулационни възли.</w:t>
+      </w:r>
+      <w:proofErr w:type="gramEnd"/>
+      <w:r>
+        <w:rPr>
+          <w:lang w:val="bg-BG"/>
+        </w:rPr>
+        <w:t xml:space="preserve"> Всеки възел притежава низов идентификатор. Според нуждата може да се добави семантика във възела чрез свойствата „Роля” и „Описание”. </w:t>
       </w:r>
     </w:p>
     <w:p>
@@ -14260,6 +14368,7 @@
           <w:lang w:val="bg-BG"/>
         </w:rPr>
       </w:pPr>
+      <w:proofErr w:type="gramStart"/>
       <w:r>
         <w:rPr>
           <w:b/>
@@ -14273,7 +14382,14 @@
         <w:rPr>
           <w:lang w:val="bg-BG"/>
         </w:rPr>
-        <w:t xml:space="preserve">Реализира общата функционалност на всички операционни възли. Отговаря за управлението на възловия идентификатор, ролята и описанието на възела. От важно значение за </w:t>
+        <w:t>Реализира общата функционалност на всички операционни възли.</w:t>
+      </w:r>
+      <w:proofErr w:type="gramEnd"/>
+      <w:r>
+        <w:rPr>
+          <w:lang w:val="bg-BG"/>
+        </w:rPr>
+        <w:t xml:space="preserve"> Отговаря за управлението на възловия идентификатор, ролята и описанието на възела. От важно значение за </w:t>
       </w:r>
       <w:r>
         <w:rPr>
@@ -14403,6 +14519,7 @@
           <w:lang w:val="bg-BG"/>
         </w:rPr>
       </w:pPr>
+      <w:proofErr w:type="gramStart"/>
       <w:r>
         <w:rPr>
           <w:b/>
@@ -14416,7 +14533,14 @@
         <w:rPr>
           <w:lang w:val="bg-BG"/>
         </w:rPr>
-        <w:t xml:space="preserve">Този възел има функционалност на константна стойност. Независимо от симулационния контекст винаги връща зададената стойност на свойството си </w:t>
+        <w:t>Този възел има функционалност на константна стойност.</w:t>
+      </w:r>
+      <w:proofErr w:type="gramEnd"/>
+      <w:r>
+        <w:rPr>
+          <w:lang w:val="bg-BG"/>
+        </w:rPr>
+        <w:t xml:space="preserve"> Независимо от симулационния контекст винаги връща зададената стойност на свойството си </w:t>
       </w:r>
       <w:r>
         <w:t>value.</w:t>
@@ -14435,6 +14559,7 @@
           <w:lang w:val="bg-BG"/>
         </w:rPr>
       </w:pPr>
+      <w:proofErr w:type="gramStart"/>
       <w:r>
         <w:rPr>
           <w:b/>
@@ -14451,7 +14576,14 @@
         <w:rPr>
           <w:lang w:val="bg-BG"/>
         </w:rPr>
-        <w:t xml:space="preserve">Този възел реферира стойността на стохастична променлива. Свойството му </w:t>
+        <w:t>Този възел реферира стойността на стохастична променлива.</w:t>
+      </w:r>
+      <w:proofErr w:type="gramEnd"/>
+      <w:r>
+        <w:rPr>
+          <w:lang w:val="bg-BG"/>
+        </w:rPr>
+        <w:t xml:space="preserve"> Свойството му </w:t>
       </w:r>
       <w:r>
         <w:t xml:space="preserve">“name” </w:t>
@@ -14647,6 +14779,7 @@
           <w:lang w:val="bg-BG"/>
         </w:rPr>
       </w:pPr>
+      <w:proofErr w:type="gramStart"/>
       <w:r>
         <w:rPr>
           <w:b/>
@@ -14660,7 +14793,14 @@
         <w:rPr>
           <w:lang w:val="bg-BG"/>
         </w:rPr>
-        <w:t>Базов клас за всички едноаргументни калкулационни възли. Съдържа функционалност за управление на аргумента.</w:t>
+        <w:t>Базов клас за всички едноаргументни калкулационни възли.</w:t>
+      </w:r>
+      <w:proofErr w:type="gramEnd"/>
+      <w:r>
+        <w:rPr>
+          <w:lang w:val="bg-BG"/>
+        </w:rPr>
+        <w:t xml:space="preserve"> Съдържа функционалност за управление на аргумента.</w:t>
       </w:r>
     </w:p>
     <w:p>
@@ -14829,6 +14969,7 @@
           <w:lang w:val="bg-BG"/>
         </w:rPr>
       </w:pPr>
+      <w:proofErr w:type="gramStart"/>
       <w:r>
         <w:rPr>
           <w:b/>
@@ -14844,6 +14985,7 @@
         </w:rPr>
         <w:t>Базов клас за всички двуаргументни възли, съдържа масив от два калкулационни възела, които се управляват от наследниците.</w:t>
       </w:r>
+      <w:proofErr w:type="gramEnd"/>
     </w:p>
     <w:p>
       <w:pPr>
@@ -15022,6 +15164,7 @@
           <w:lang w:val="bg-BG"/>
         </w:rPr>
       </w:pPr>
+      <w:proofErr w:type="gramStart"/>
       <w:r>
         <w:rPr>
           <w:b/>
@@ -15038,7 +15181,14 @@
         <w:rPr>
           <w:lang w:val="bg-BG"/>
         </w:rPr>
-        <w:t>Базов клас за всички многоаргументни възли. Съдържа списък от калкулационни възли, върху които да бъде изпълнена груповата операция определена от конкретния наследник.</w:t>
+        <w:t>Базов клас за всички многоаргументни възли.</w:t>
+      </w:r>
+      <w:proofErr w:type="gramEnd"/>
+      <w:r>
+        <w:rPr>
+          <w:lang w:val="bg-BG"/>
+        </w:rPr>
+        <w:t xml:space="preserve"> Съдържа списък от калкулационни възли, върху които да бъде изпълнена груповата операция определена от конкретния наследник.</w:t>
       </w:r>
     </w:p>
     <w:p>
@@ -15747,6 +15897,7 @@
         </w:rPr>
         <w:t xml:space="preserve"> </w:t>
       </w:r>
+      <w:proofErr w:type="gramStart"/>
       <w:r>
         <w:t xml:space="preserve">XML </w:t>
       </w:r>
@@ -15821,6 +15972,7 @@
         </w:rPr>
         <w:t>.</w:t>
       </w:r>
+      <w:proofErr w:type="gramEnd"/>
     </w:p>
     <w:p>
       <w:pPr>
@@ -16122,6 +16274,7 @@
         </w:rPr>
         <w:t xml:space="preserve">по един за всеки възел от калкулационното дърво. </w:t>
       </w:r>
+      <w:proofErr w:type="gramStart"/>
       <w:r>
         <w:t xml:space="preserve">NodeValues </w:t>
       </w:r>
@@ -16129,8 +16282,16 @@
         <w:rPr>
           <w:lang w:val="bg-BG"/>
         </w:rPr>
-        <w:t xml:space="preserve">съдържа идентификатора на възела и масив със симулираните му стойности. </w:t>
-      </w:r>
+        <w:t>съдържа идентификатора на възела и масив със симулираните му стойности.</w:t>
+      </w:r>
+      <w:proofErr w:type="gramEnd"/>
+      <w:r>
+        <w:rPr>
+          <w:lang w:val="bg-BG"/>
+        </w:rPr>
+        <w:t xml:space="preserve"> </w:t>
+      </w:r>
+      <w:proofErr w:type="gramStart"/>
       <w:r>
         <w:t xml:space="preserve">XML </w:t>
       </w:r>
@@ -16199,6 +16360,7 @@
         </w:rPr>
         <w:t>.</w:t>
       </w:r>
+      <w:proofErr w:type="gramEnd"/>
     </w:p>
     <w:p>
       <w:pPr>
@@ -16754,6 +16916,7 @@
           <w:lang w:val="bg-BG"/>
         </w:rPr>
       </w:pPr>
+      <w:proofErr w:type="gramStart"/>
       <w:r>
         <w:rPr>
           <w:b/>
@@ -16800,7 +16963,14 @@
         <w:rPr>
           <w:lang w:val="bg-BG"/>
         </w:rPr>
-        <w:t xml:space="preserve"> симулационни цикли. Съхранението на извлечените серии се реализира съгласно организацията на достъп представена в раздел </w:t>
+        <w:t xml:space="preserve"> симулационни цикли.</w:t>
+      </w:r>
+      <w:proofErr w:type="gramEnd"/>
+      <w:r>
+        <w:rPr>
+          <w:lang w:val="bg-BG"/>
+        </w:rPr>
+        <w:t xml:space="preserve"> Съхранението на извлечените серии се реализира съгласно организацията на достъп представена в раздел </w:t>
       </w:r>
       <w:r>
         <w:rPr>
@@ -17264,6 +17434,7 @@
       <w:r>
         <w:t xml:space="preserve"> </w:t>
       </w:r>
+      <w:proofErr w:type="gramStart"/>
       <w:r>
         <w:rPr>
           <w:lang w:val="bg-BG"/>
@@ -17277,7 +17448,14 @@
         <w:rPr>
           <w:lang w:val="bg-BG"/>
         </w:rPr>
-        <w:t xml:space="preserve">Този интерфейс има единствен метод </w:t>
+        <w:t>Този</w:t>
+      </w:r>
+      <w:proofErr w:type="gramEnd"/>
+      <w:r>
+        <w:rPr>
+          <w:lang w:val="bg-BG"/>
+        </w:rPr>
+        <w:t xml:space="preserve"> интерфейс има единствен метод </w:t>
       </w:r>
       <w:r>
         <w:t>walk,</w:t>
@@ -17311,6 +17489,7 @@
           <w:docGrid w:linePitch="360"/>
         </w:sectPr>
       </w:pPr>
+      <w:proofErr w:type="gramStart"/>
       <w:r>
         <w:rPr>
           <w:b/>
@@ -17359,6 +17538,7 @@
         </w:rPr>
         <w:t>.</w:t>
       </w:r>
+      <w:proofErr w:type="gramEnd"/>
       <w:r>
         <w:rPr>
           <w:lang w:val="bg-BG"/>
@@ -17486,6 +17666,7 @@
           <w:lang w:val="bg-BG"/>
         </w:rPr>
       </w:pPr>
+      <w:proofErr w:type="gramStart"/>
       <w:r>
         <w:rPr>
           <w:b/>
@@ -17499,7 +17680,14 @@
         <w:rPr>
           <w:lang w:val="bg-BG"/>
         </w:rPr>
-        <w:t xml:space="preserve">Този манипулатор преброява възлите в калкулационното дърво. Използва се за </w:t>
+        <w:t>Този манипулатор преброява възлите в калкулационното дърво.</w:t>
+      </w:r>
+      <w:proofErr w:type="gramEnd"/>
+      <w:r>
+        <w:rPr>
+          <w:lang w:val="bg-BG"/>
+        </w:rPr>
+        <w:t xml:space="preserve"> Използва се за </w:t>
       </w:r>
       <w:r>
         <w:rPr>
@@ -17521,6 +17709,7 @@
           <w:lang w:val="bg-BG"/>
         </w:rPr>
       </w:pPr>
+      <w:proofErr w:type="gramStart"/>
       <w:r>
         <w:rPr>
           <w:b/>
@@ -17581,7 +17770,14 @@
         <w:rPr>
           <w:lang w:val="bg-BG"/>
         </w:rPr>
-        <w:t xml:space="preserve">. </w:t>
+        <w:t>.</w:t>
+      </w:r>
+      <w:proofErr w:type="gramEnd"/>
+      <w:r>
+        <w:rPr>
+          <w:lang w:val="bg-BG"/>
+        </w:rPr>
+        <w:t xml:space="preserve"> </w:t>
       </w:r>
       <w:r>
         <w:rPr>
@@ -17627,6 +17823,7 @@
           <w:lang w:val="bg-BG"/>
         </w:rPr>
       </w:pPr>
+      <w:proofErr w:type="gramStart"/>
       <w:r>
         <w:rPr>
           <w:b/>
@@ -17681,7 +17878,14 @@
         <w:rPr>
           <w:lang w:val="bg-BG"/>
         </w:rPr>
-        <w:t>. Освен установяването на правилния индекс за всеки възел от дървото, манипулатора изгражда индекс на възлите (</w:t>
+        <w:t>.</w:t>
+      </w:r>
+      <w:proofErr w:type="gramEnd"/>
+      <w:r>
+        <w:rPr>
+          <w:lang w:val="bg-BG"/>
+        </w:rPr>
+        <w:t xml:space="preserve"> Освен установяването на правилния индекс за всеки възел от дървото, манипулатора изгражда индекс на възлите (</w:t>
       </w:r>
       <w:r>
         <w:t>Map&lt;Integerm Node&gt;</w:t>
@@ -17714,6 +17918,7 @@
           <w:docGrid w:linePitch="360"/>
         </w:sectPr>
       </w:pPr>
+      <w:proofErr w:type="gramStart"/>
       <w:r>
         <w:rPr>
           <w:b/>
@@ -17732,6 +17937,7 @@
         </w:rPr>
         <w:t>Това е клас, който предоставя статични методи за манипулация на калкулационни дървета, чието изпълнение и функционалност са базирани на възловия навигатор и манипулаторите описани по-горе.</w:t>
       </w:r>
+      <w:proofErr w:type="gramEnd"/>
     </w:p>
     <w:p>
       <w:pPr>
@@ -17890,6 +18096,7 @@
           <w:lang w:val="bg-BG"/>
         </w:rPr>
       </w:pPr>
+      <w:proofErr w:type="gramStart"/>
       <w:r>
         <w:rPr>
           <w:b/>
@@ -17921,7 +18128,14 @@
         <w:rPr>
           <w:lang w:val="bg-BG"/>
         </w:rPr>
-        <w:t>. Дефинира методите, които ще бъдат достъпни на възлите от калкулационното дърво.</w:t>
+        <w:t>.</w:t>
+      </w:r>
+      <w:proofErr w:type="gramEnd"/>
+      <w:r>
+        <w:rPr>
+          <w:lang w:val="bg-BG"/>
+        </w:rPr>
+        <w:t xml:space="preserve"> Дефинира методите, които ще бъдат достъпни на възлите от калкулационното дърво.</w:t>
       </w:r>
       <w:r>
         <w:rPr>
@@ -18008,6 +18222,7 @@
           <w:lang w:val="bg-BG"/>
         </w:rPr>
       </w:pPr>
+      <w:proofErr w:type="gramStart"/>
       <w:r>
         <w:rPr>
           <w:b/>
@@ -18024,7 +18239,11 @@
         <w:t xml:space="preserve">Това е единствената текуща имплементация на интерфейса </w:t>
       </w:r>
       <w:r>
-        <w:t xml:space="preserve">SimulationContext. </w:t>
+        <w:t>SimulationContext.</w:t>
+      </w:r>
+      <w:proofErr w:type="gramEnd"/>
+      <w:r>
+        <w:t xml:space="preserve"> </w:t>
       </w:r>
       <w:r>
         <w:rPr>
@@ -18364,6 +18583,7 @@
           <w:lang w:val="bg-BG"/>
         </w:rPr>
       </w:pPr>
+      <w:proofErr w:type="gramStart"/>
       <w:r>
         <w:t xml:space="preserve">ValueLogger &lt;interface&gt; - </w:t>
       </w:r>
@@ -18403,6 +18623,7 @@
         </w:rPr>
         <w:t xml:space="preserve"> абстракция от реалната имплементация на логер на стойности.</w:t>
       </w:r>
+      <w:proofErr w:type="gramEnd"/>
     </w:p>
     <w:p>
       <w:pPr>
@@ -18411,6 +18632,7 @@
           <w:lang w:val="bg-BG"/>
         </w:rPr>
       </w:pPr>
+      <w:proofErr w:type="gramStart"/>
       <w:r>
         <w:t xml:space="preserve">MatrixValueLogger – </w:t>
       </w:r>
@@ -18459,7 +18681,14 @@
         <w:rPr>
           <w:lang w:val="bg-BG"/>
         </w:rPr>
-        <w:t xml:space="preserve">. При инстанцирането си създава двумерна матрица с нужната размерност за конкретния брой симулационни цикли и размер на калкулационното дърво. Използва и статичния метод на </w:t>
+        <w:t>.</w:t>
+      </w:r>
+      <w:proofErr w:type="gramEnd"/>
+      <w:r>
+        <w:rPr>
+          <w:lang w:val="bg-BG"/>
+        </w:rPr>
+        <w:t xml:space="preserve"> При инстанцирането си създава двумерна матрица с нужната размерност за конкретния брой симулационни цикли и размер на калкулационното дърво. Използва и статичния метод на </w:t>
       </w:r>
       <w:r>
         <w:t>TreeUtilities</w:t>
@@ -18534,6 +18763,7 @@
           <w:lang w:val="bg-BG"/>
         </w:rPr>
       </w:pPr>
+      <w:proofErr w:type="gramStart"/>
       <w:r>
         <w:t>LoggingValueLogge</w:t>
       </w:r>
@@ -18573,6 +18803,7 @@
         </w:rPr>
         <w:t>за записването на симулационните стойности.</w:t>
       </w:r>
+      <w:proofErr w:type="gramEnd"/>
     </w:p>
     <w:p>
       <w:pPr>
@@ -18581,6 +18812,7 @@
           <w:lang w:val="bg-BG"/>
         </w:rPr>
       </w:pPr>
+      <w:proofErr w:type="gramStart"/>
       <w:r>
         <w:t xml:space="preserve">CompositeValueLogger – </w:t>
       </w:r>
@@ -18588,7 +18820,14 @@
         <w:rPr>
           <w:lang w:val="bg-BG"/>
         </w:rPr>
-        <w:t xml:space="preserve">Този логер на стойности има функционалността на контейнер от логери. При извикването на метода му </w:t>
+        <w:t>Този логер на стойности има функционалността на контейнер от логери.</w:t>
+      </w:r>
+      <w:proofErr w:type="gramEnd"/>
+      <w:r>
+        <w:rPr>
+          <w:lang w:val="bg-BG"/>
+        </w:rPr>
+        <w:t xml:space="preserve"> При извикването на метода му </w:t>
       </w:r>
       <w:r>
         <w:t xml:space="preserve">logValue, </w:t>
@@ -18857,6 +19096,7 @@
           <w:lang w:val="bg-BG"/>
         </w:rPr>
       </w:pPr>
+      <w:proofErr w:type="gramStart"/>
       <w:r>
         <w:t xml:space="preserve">SimulationCompletionListener &lt;interface&gt; - </w:t>
       </w:r>
@@ -18864,7 +19104,14 @@
         <w:rPr>
           <w:lang w:val="bg-BG"/>
         </w:rPr>
-        <w:t xml:space="preserve">Интерфейс, който осигурява абстракция от реалната имплементация на слушател. </w:t>
+        <w:t>Интерфейс, който осигурява абстракция от реалната имплементация на слушател.</w:t>
+      </w:r>
+      <w:proofErr w:type="gramEnd"/>
+      <w:r>
+        <w:rPr>
+          <w:lang w:val="bg-BG"/>
+        </w:rPr>
+        <w:t xml:space="preserve"> </w:t>
       </w:r>
       <w:r>
         <w:rPr>
@@ -18877,6 +19124,7 @@
       <w:pPr>
         <w:ind w:firstLine="567"/>
       </w:pPr>
+      <w:proofErr w:type="gramStart"/>
       <w:r>
         <w:t xml:space="preserve">LatchLoweringCompletionListener – </w:t>
       </w:r>
@@ -18910,6 +19158,7 @@
       <w:r>
         <w:t>.</w:t>
       </w:r>
+      <w:proofErr w:type="gramEnd"/>
       <w:r>
         <w:rPr>
           <w:lang w:val="bg-BG"/>
@@ -18936,6 +19185,7 @@
       <w:pPr>
         <w:ind w:firstLine="567"/>
       </w:pPr>
+      <w:proofErr w:type="gramStart"/>
       <w:r>
         <w:t xml:space="preserve">CompositeCompletionListener – </w:t>
       </w:r>
@@ -18943,7 +19193,14 @@
         <w:rPr>
           <w:lang w:val="bg-BG"/>
         </w:rPr>
-        <w:t xml:space="preserve">Този слушател има функционалността на контейнер от слушатели. При извикването на метода му </w:t>
+        <w:t>Този слушател има функционалността на контейнер от слушатели.</w:t>
+      </w:r>
+      <w:proofErr w:type="gramEnd"/>
+      <w:r>
+        <w:rPr>
+          <w:lang w:val="bg-BG"/>
+        </w:rPr>
+        <w:t xml:space="preserve"> При извикването на метода му </w:t>
       </w:r>
       <w:r>
         <w:t xml:space="preserve">notify, </w:t>
@@ -20921,6 +21178,7 @@
       <w:pPr>
         <w:ind w:firstLine="567"/>
       </w:pPr>
+      <w:proofErr w:type="gramStart"/>
       <w:r>
         <w:rPr>
           <w:b/>
@@ -20956,7 +21214,14 @@
         <w:rPr>
           <w:lang w:val="bg-BG"/>
         </w:rPr>
-        <w:t xml:space="preserve"> услугата. Обявява единствен </w:t>
+        <w:t xml:space="preserve"> услугата.</w:t>
+      </w:r>
+      <w:proofErr w:type="gramEnd"/>
+      <w:r>
+        <w:rPr>
+          <w:lang w:val="bg-BG"/>
+        </w:rPr>
+        <w:t xml:space="preserve"> Обявява единствен </w:t>
       </w:r>
       <w:r>
         <w:t>web</w:t>
@@ -21090,6 +21355,7 @@
           <w:lang w:val="bg-BG"/>
         </w:rPr>
       </w:pPr>
+      <w:proofErr w:type="gramStart"/>
       <w:r>
         <w:rPr>
           <w:b/>
@@ -21106,7 +21372,11 @@
         <w:t xml:space="preserve">Единствената имплементация на интерфейса </w:t>
       </w:r>
       <w:r>
-        <w:t xml:space="preserve">SimulationService. </w:t>
+        <w:t>SimulationService.</w:t>
+      </w:r>
+      <w:proofErr w:type="gramEnd"/>
+      <w:r>
+        <w:t xml:space="preserve"> </w:t>
       </w:r>
       <w:r>
         <w:rPr>
@@ -21274,6 +21544,7 @@
           <w:docGrid w:linePitch="360"/>
         </w:sectPr>
       </w:pPr>
+      <w:proofErr w:type="gramStart"/>
       <w:r>
         <w:rPr>
           <w:b/>
@@ -21290,7 +21561,11 @@
         <w:t>Този клас е създаден съгласно шаблона за дизайн сек (</w:t>
       </w:r>
       <w:r>
-        <w:t xml:space="preserve">Singleton). </w:t>
+        <w:t>Singleton).</w:t>
+      </w:r>
+      <w:proofErr w:type="gramEnd"/>
+      <w:r>
+        <w:t xml:space="preserve"> </w:t>
       </w:r>
       <w:r>
         <w:rPr>
@@ -22529,12 +22804,14 @@
           <w:lang w:val="bg-BG"/>
         </w:rPr>
       </w:pPr>
+      <w:proofErr w:type="gramStart"/>
       <w:r>
         <w:rPr>
           <w:b/>
         </w:rPr>
         <w:t>currentSimulation</w:t>
       </w:r>
+      <w:proofErr w:type="gramEnd"/>
       <w:r>
         <w:t xml:space="preserve"> – </w:t>
       </w:r>
@@ -22914,12 +23191,14 @@
           <w:lang w:val="bg-BG"/>
         </w:rPr>
       </w:pPr>
+      <w:proofErr w:type="gramStart"/>
       <w:r>
         <w:rPr>
           <w:b/>
         </w:rPr>
         <w:t>currentlyDebuggedNode</w:t>
       </w:r>
+      <w:proofErr w:type="gramEnd"/>
       <w:r>
         <w:t xml:space="preserve"> – </w:t>
       </w:r>
@@ -24031,6 +24310,7 @@
       <w:pPr>
         <w:ind w:firstLine="567"/>
       </w:pPr>
+      <w:proofErr w:type="gramStart"/>
       <w:r>
         <w:rPr>
           <w:b/>
@@ -24047,7 +24327,14 @@
         <w:rPr>
           <w:lang w:val="bg-BG"/>
         </w:rPr>
-        <w:t xml:space="preserve">Базов визуализатор, чиято функционалност се използва за изобразяването на всички видове възли и разширява от наследниците му. </w:t>
+        <w:t>Базов визуализатор, чиято функционалност се използва за изобразяването на всички видове възли и разширява от наследниците му.</w:t>
+      </w:r>
+      <w:proofErr w:type="gramEnd"/>
+      <w:r>
+        <w:rPr>
+          <w:lang w:val="bg-BG"/>
+        </w:rPr>
+        <w:t xml:space="preserve"> </w:t>
       </w:r>
       <w:r>
         <w:rPr>
@@ -24066,6 +24353,7 @@
           <w:lang w:val="bg-BG"/>
         </w:rPr>
       </w:pPr>
+      <w:proofErr w:type="gramStart"/>
       <w:r>
         <w:rPr>
           <w:b/>
@@ -24079,7 +24367,14 @@
         <w:rPr>
           <w:lang w:val="bg-BG"/>
         </w:rPr>
-        <w:t>Визуализатор на възли рефериращи стохастични променливи. Изобразява и името на стохастичната променлива освен данните от абстрактния визуализатор.</w:t>
+        <w:t>Визуализатор на възли рефериращи стохастични променливи.</w:t>
+      </w:r>
+      <w:proofErr w:type="gramEnd"/>
+      <w:r>
+        <w:rPr>
+          <w:lang w:val="bg-BG"/>
+        </w:rPr>
+        <w:t xml:space="preserve"> Изобразява и името на стохастичната променлива освен данните от абстрактния визуализатор.</w:t>
       </w:r>
     </w:p>
     <w:p>
@@ -24096,22 +24391,33 @@
         <w:t>NodeRendererResolver</w:t>
       </w:r>
       <w:r>
-        <w:t xml:space="preserve"> –</w:t>
-      </w:r>
-      <w:r>
-        <w:rPr>
-          <w:lang w:val="bg-BG"/>
-        </w:rPr>
         <w:t xml:space="preserve"> </w:t>
       </w:r>
-      <w:r>
+      <w:proofErr w:type="gramStart"/>
+      <w:r>
+        <w:t>–</w:t>
+      </w:r>
+      <w:r>
+        <w:rPr>
+          <w:lang w:val="bg-BG"/>
+        </w:rPr>
         <w:t xml:space="preserve"> </w:t>
       </w:r>
       <w:r>
-        <w:rPr>
-          <w:lang w:val="bg-BG"/>
-        </w:rPr>
-        <w:t>Намира подходящ възлов визуализатор според класа на текущо изобразявания възел. Ако не е добавен специфичен визуализатор за конкретния клас се използва абстрактният възлов визуализатор.</w:t>
+        <w:t xml:space="preserve"> </w:t>
+      </w:r>
+      <w:r>
+        <w:rPr>
+          <w:lang w:val="bg-BG"/>
+        </w:rPr>
+        <w:t>Намира</w:t>
+      </w:r>
+      <w:proofErr w:type="gramEnd"/>
+      <w:r>
+        <w:rPr>
+          <w:lang w:val="bg-BG"/>
+        </w:rPr>
+        <w:t xml:space="preserve"> подходящ възлов визуализатор според класа на текущо изобразявания възел. Ако не е добавен специфичен визуализатор за конкретния клас се използва абстрактният възлов визуализатор.</w:t>
       </w:r>
     </w:p>
     <w:p>
@@ -24474,12 +24780,14 @@
       <w:pPr>
         <w:ind w:firstLine="567"/>
       </w:pPr>
+      <w:proofErr w:type="gramStart"/>
       <w:r>
         <w:rPr>
           <w:b/>
         </w:rPr>
         <w:t>hook</w:t>
       </w:r>
+      <w:proofErr w:type="gramEnd"/>
       <w:r>
         <w:t xml:space="preserve"> – </w:t>
       </w:r>
@@ -24500,12 +24808,14 @@
           <w:lang w:val="bg-BG"/>
         </w:rPr>
       </w:pPr>
+      <w:proofErr w:type="gramStart"/>
       <w:r>
         <w:rPr>
           <w:b/>
         </w:rPr>
         <w:t>handle</w:t>
       </w:r>
+      <w:proofErr w:type="gramEnd"/>
       <w:r>
         <w:t xml:space="preserve"> – </w:t>
       </w:r>
@@ -24529,12 +24839,14 @@
       <w:pPr>
         <w:ind w:firstLine="567"/>
       </w:pPr>
+      <w:proofErr w:type="gramStart"/>
       <w:r>
         <w:rPr>
           <w:b/>
         </w:rPr>
         <w:t>actionPerformed</w:t>
       </w:r>
+      <w:proofErr w:type="gramEnd"/>
       <w:r>
         <w:t xml:space="preserve"> – </w:t>
       </w:r>
@@ -24564,12 +24876,14 @@
           <w:lang w:val="bg-BG"/>
         </w:rPr>
       </w:pPr>
+      <w:proofErr w:type="gramStart"/>
       <w:r>
         <w:rPr>
           <w:b/>
         </w:rPr>
         <w:t>after</w:t>
       </w:r>
+      <w:proofErr w:type="gramEnd"/>
       <w:r>
         <w:t xml:space="preserve"> – </w:t>
       </w:r>
@@ -24587,12 +24901,14 @@
           <w:lang w:val="bg-BG"/>
         </w:rPr>
       </w:pPr>
+      <w:proofErr w:type="gramStart"/>
       <w:r>
         <w:rPr>
           <w:b/>
         </w:rPr>
         <w:t>debugChildren</w:t>
       </w:r>
+      <w:proofErr w:type="gramEnd"/>
       <w:r>
         <w:t xml:space="preserve"> – </w:t>
       </w:r>
@@ -25734,6 +26050,7 @@
           <w:lang w:val="bg-BG"/>
         </w:rPr>
       </w:pPr>
+      <w:proofErr w:type="gramStart"/>
       <w:r>
         <w:rPr>
           <w:b/>
@@ -25747,7 +26064,14 @@
         <w:rPr>
           <w:lang w:val="bg-BG"/>
         </w:rPr>
-        <w:t xml:space="preserve">Това е слушателят за промяна на селекцията, който е закачен за списъка на изгледа за избор на симулационен цикъл. При настъпване на събитие слушателят установява новоизбрания симулационен цикъл в контекста на дебъгване (раздел </w:t>
+        <w:t>Това е слушателят за промяна на селекцията, който е закачен за списъка на изгледа за избор на симулационен цикъл.</w:t>
+      </w:r>
+      <w:proofErr w:type="gramEnd"/>
+      <w:r>
+        <w:rPr>
+          <w:lang w:val="bg-BG"/>
+        </w:rPr>
+        <w:t xml:space="preserve"> При настъпване на събитие слушателят установява новоизбрания симулационен цикъл в контекста на дебъгване (раздел </w:t>
       </w:r>
       <w:r>
         <w:rPr>
@@ -26647,6 +26971,7 @@
           <w:lang w:val="bg-BG"/>
         </w:rPr>
       </w:pPr>
+      <w:proofErr w:type="gramStart"/>
       <w:r>
         <w:rPr>
           <w:b/>
@@ -26682,7 +27007,14 @@
         <w:rPr>
           <w:lang w:val="bg-BG"/>
         </w:rPr>
-        <w:t xml:space="preserve">). </w:t>
+        <w:t>).</w:t>
+      </w:r>
+      <w:proofErr w:type="gramEnd"/>
+      <w:r>
+        <w:rPr>
+          <w:lang w:val="bg-BG"/>
+        </w:rPr>
+        <w:t xml:space="preserve"> </w:t>
       </w:r>
       <w:r>
         <w:rPr>
@@ -26714,6 +27046,7 @@
           <w:lang w:val="bg-BG"/>
         </w:rPr>
       </w:pPr>
+      <w:proofErr w:type="gramStart"/>
       <w:r>
         <w:rPr>
           <w:b/>
@@ -26755,7 +27088,14 @@
         <w:rPr>
           <w:lang w:val="bg-BG"/>
         </w:rPr>
-        <w:t xml:space="preserve">. </w:t>
+        <w:t>.</w:t>
+      </w:r>
+      <w:proofErr w:type="gramEnd"/>
+      <w:r>
+        <w:rPr>
+          <w:lang w:val="bg-BG"/>
+        </w:rPr>
+        <w:t xml:space="preserve"> </w:t>
       </w:r>
       <w:r>
         <w:rPr>
@@ -26896,6 +27236,7 @@
           <w:lang w:val="bg-BG"/>
         </w:rPr>
       </w:pPr>
+      <w:proofErr w:type="gramStart"/>
       <w:r>
         <w:rPr>
           <w:b/>
@@ -26934,7 +27275,11 @@
         <w:t>)</w:t>
       </w:r>
       <w:r>
-        <w:t xml:space="preserve">. </w:t>
+        <w:t>.</w:t>
+      </w:r>
+      <w:proofErr w:type="gramEnd"/>
+      <w:r>
+        <w:t xml:space="preserve"> </w:t>
       </w:r>
       <w:r>
         <w:rPr>
@@ -27625,17 +27970,625 @@
     </w:p>
     <w:p>
       <w:pPr>
+        <w:ind w:firstLine="567"/>
+        <w:rPr>
+          <w:lang w:val="bg-BG"/>
+        </w:rPr>
+      </w:pPr>
+      <w:r>
+        <w:rPr>
+          <w:lang w:val="bg-BG"/>
+        </w:rPr>
+        <w:t>В този раздел е представен метод за програмно използване на симулационната услуга (раздел</w:t>
+      </w:r>
+      <w:r>
+        <w:rPr>
+          <w:lang w:val="bg-BG"/>
+        </w:rPr>
+        <w:t xml:space="preserve"> </w:t>
+      </w:r>
+      <w:r>
+        <w:rPr>
+          <w:lang w:val="bg-BG"/>
+        </w:rPr>
+        <w:fldChar w:fldCharType="begin"/>
+      </w:r>
+      <w:r>
+        <w:rPr>
+          <w:lang w:val="bg-BG"/>
+        </w:rPr>
+        <w:instrText xml:space="preserve"> REF _Ref454904918 \r \h </w:instrText>
+      </w:r>
+      <w:r>
+        <w:rPr>
+          <w:lang w:val="bg-BG"/>
+        </w:rPr>
+      </w:r>
+      <w:r>
+        <w:rPr>
+          <w:lang w:val="bg-BG"/>
+        </w:rPr>
+        <w:fldChar w:fldCharType="separate"/>
+      </w:r>
+      <w:r>
+        <w:rPr>
+          <w:lang w:val="bg-BG"/>
+        </w:rPr>
+        <w:t>3.2.7</w:t>
+      </w:r>
+      <w:r>
+        <w:rPr>
+          <w:lang w:val="bg-BG"/>
+        </w:rPr>
+        <w:fldChar w:fldCharType="end"/>
+      </w:r>
+      <w:r>
+        <w:rPr>
+          <w:lang w:val="bg-BG"/>
+        </w:rPr>
+        <w:t>)</w:t>
+      </w:r>
+      <w:r>
+        <w:rPr>
+          <w:lang w:val="bg-BG"/>
+        </w:rPr>
+        <w:t xml:space="preserve">. </w:t>
+      </w:r>
+    </w:p>
+    <w:p>
+      <w:pPr>
+        <w:spacing w:after="0"/>
+        <w:ind w:firstLine="567"/>
+        <w:rPr>
+          <w:lang w:val="bg-BG"/>
+        </w:rPr>
+      </w:pPr>
+      <w:r>
+        <w:rPr>
+          <w:lang w:val="bg-BG"/>
+        </w:rPr>
+        <w:t>Стартиране и публикуване на симулационната услуга се извършва чрез следната последователност от извиквания:</w:t>
+      </w:r>
+    </w:p>
+    <w:p>
+      <w:pPr>
+        <w:keepNext/>
+        <w:jc w:val="left"/>
+        <w:rPr>
+          <w:lang w:val="bg-BG"/>
+        </w:rPr>
+      </w:pPr>
+      <w:r>
+        <w:rPr>
+          <w:noProof/>
+          <w:lang w:val="bg-BG" w:eastAsia="bg-BG" w:bidi="ar-SA"/>
+        </w:rPr>
+        <w:drawing>
+          <wp:inline distT="0" distB="0" distL="0" distR="0">
+            <wp:extent cx="4355439" cy="195020"/>
+            <wp:effectExtent l="19050" t="19050" r="26061" b="14530"/>
+            <wp:docPr id="61" name="Picture 60" descr="Service start.png"/>
+            <wp:cNvGraphicFramePr>
+              <a:graphicFrameLocks xmlns:a="http://schemas.openxmlformats.org/drawingml/2006/main" noChangeAspect="1"/>
+            </wp:cNvGraphicFramePr>
+            <a:graphic xmlns:a="http://schemas.openxmlformats.org/drawingml/2006/main">
+              <a:graphicData uri="http://schemas.openxmlformats.org/drawingml/2006/picture">
+                <pic:pic xmlns:pic="http://schemas.openxmlformats.org/drawingml/2006/picture">
+                  <pic:nvPicPr>
+                    <pic:cNvPr id="0" name="Service start.png"/>
+                    <pic:cNvPicPr/>
+                  </pic:nvPicPr>
+                  <pic:blipFill>
+                    <a:blip r:embed="rId68" cstate="print"/>
+                    <a:stretch>
+                      <a:fillRect/>
+                    </a:stretch>
+                  </pic:blipFill>
+                  <pic:spPr>
+                    <a:xfrm>
+                      <a:off x="0" y="0"/>
+                      <a:ext cx="4391182" cy="196620"/>
+                    </a:xfrm>
+                    <a:prstGeom prst="rect">
+                      <a:avLst/>
+                    </a:prstGeom>
+                    <a:ln>
+                      <a:solidFill>
+                        <a:sysClr val="windowText" lastClr="000000"/>
+                      </a:solidFill>
+                    </a:ln>
+                  </pic:spPr>
+                </pic:pic>
+              </a:graphicData>
+            </a:graphic>
+          </wp:inline>
+        </w:drawing>
+      </w:r>
+    </w:p>
+    <w:p>
+      <w:pPr>
+        <w:keepNext/>
+        <w:spacing w:after="0"/>
+        <w:ind w:firstLine="567"/>
+        <w:jc w:val="left"/>
+        <w:rPr>
+          <w:lang w:val="bg-BG"/>
+        </w:rPr>
+      </w:pPr>
+      <w:r>
+        <w:rPr>
+          <w:lang w:val="bg-BG"/>
+        </w:rPr>
+        <w:t xml:space="preserve">Примерно програмно използване на </w:t>
+      </w:r>
+      <w:r>
+        <w:t>web</w:t>
+      </w:r>
+      <w:r>
+        <w:rPr>
+          <w:lang w:val="bg-BG"/>
+        </w:rPr>
+        <w:t xml:space="preserve"> услугата е представено на </w:t>
+      </w:r>
+      <w:r>
+        <w:rPr>
+          <w:lang w:val="bg-BG"/>
+        </w:rPr>
+        <w:fldChar w:fldCharType="begin"/>
+      </w:r>
+      <w:r>
+        <w:rPr>
+          <w:lang w:val="bg-BG"/>
+        </w:rPr>
+        <w:instrText xml:space="preserve"> REF _Ref455068408 \h </w:instrText>
+      </w:r>
+      <w:r>
+        <w:rPr>
+          <w:lang w:val="bg-BG"/>
+        </w:rPr>
+      </w:r>
+      <w:r>
+        <w:rPr>
+          <w:lang w:val="bg-BG"/>
+        </w:rPr>
+        <w:fldChar w:fldCharType="separate"/>
+      </w:r>
+      <w:r>
+        <w:t xml:space="preserve">Фигура </w:t>
+      </w:r>
+      <w:r>
+        <w:rPr>
+          <w:noProof/>
+        </w:rPr>
+        <w:t>4.1</w:t>
+      </w:r>
+      <w:r>
+        <w:noBreakHyphen/>
+      </w:r>
+      <w:r>
+        <w:rPr>
+          <w:noProof/>
+        </w:rPr>
+        <w:t>1</w:t>
+      </w:r>
+      <w:r>
+        <w:rPr>
+          <w:lang w:val="bg-BG"/>
+        </w:rPr>
+        <w:fldChar w:fldCharType="end"/>
+      </w:r>
+      <w:r>
+        <w:rPr>
+          <w:lang w:val="bg-BG"/>
+        </w:rPr>
+        <w:t xml:space="preserve">. </w:t>
+      </w:r>
+    </w:p>
+    <w:p>
+      <w:pPr>
+        <w:pStyle w:val="ListParagraph"/>
+        <w:keepNext/>
+        <w:numPr>
+          <w:ilvl w:val="0"/>
+          <w:numId w:val="16"/>
+        </w:numPr>
+        <w:jc w:val="left"/>
+        <w:rPr>
+          <w:lang w:val="bg-BG"/>
+        </w:rPr>
+      </w:pPr>
+      <w:r>
+        <w:rPr>
+          <w:lang w:val="bg-BG"/>
+        </w:rPr>
+        <w:t xml:space="preserve">Първата стъпка е построяване на </w:t>
+      </w:r>
+      <w:r>
+        <w:t>URL</w:t>
+      </w:r>
+      <w:r>
+        <w:rPr>
+          <w:lang w:val="bg-BG"/>
+        </w:rPr>
+        <w:t xml:space="preserve"> към </w:t>
+      </w:r>
+      <w:r>
+        <w:t>WSDL</w:t>
+      </w:r>
+      <w:r>
+        <w:rPr>
+          <w:lang w:val="bg-BG"/>
+        </w:rPr>
+        <w:t xml:space="preserve"> на услугата. </w:t>
+      </w:r>
+      <w:r>
+        <w:t xml:space="preserve"> </w:t>
+      </w:r>
+    </w:p>
+    <w:p>
+      <w:pPr>
+        <w:pStyle w:val="ListParagraph"/>
+        <w:keepNext/>
+        <w:numPr>
+          <w:ilvl w:val="0"/>
+          <w:numId w:val="16"/>
+        </w:numPr>
+        <w:jc w:val="left"/>
+        <w:rPr>
+          <w:lang w:val="bg-BG"/>
+        </w:rPr>
+      </w:pPr>
+      <w:r>
+        <w:rPr>
+          <w:lang w:val="bg-BG"/>
+        </w:rPr>
+        <w:t xml:space="preserve">Построява се и </w:t>
+      </w:r>
+      <w:r>
+        <w:t xml:space="preserve">QName </w:t>
+      </w:r>
+      <w:r>
+        <w:rPr>
+          <w:lang w:val="bg-BG"/>
+        </w:rPr>
+        <w:t xml:space="preserve">от </w:t>
+      </w:r>
+      <w:r>
+        <w:t>URI</w:t>
+      </w:r>
+      <w:r>
+        <w:rPr>
+          <w:lang w:val="bg-BG"/>
+        </w:rPr>
+        <w:t xml:space="preserve"> и името на конкретната услуга според описанието и в горепосочения </w:t>
+      </w:r>
+      <w:r>
+        <w:t>WSDL</w:t>
+      </w:r>
+      <w:r>
+        <w:rPr>
+          <w:lang w:val="bg-BG"/>
+        </w:rPr>
+        <w:t xml:space="preserve">. </w:t>
+      </w:r>
+    </w:p>
+    <w:p>
+      <w:pPr>
+        <w:pStyle w:val="ListParagraph"/>
+        <w:keepNext/>
+        <w:numPr>
+          <w:ilvl w:val="0"/>
+          <w:numId w:val="16"/>
+        </w:numPr>
+        <w:jc w:val="left"/>
+        <w:rPr>
+          <w:lang w:val="bg-BG"/>
+        </w:rPr>
+      </w:pPr>
+      <w:r>
+        <w:rPr>
+          <w:lang w:val="bg-BG"/>
+        </w:rPr>
+        <w:t xml:space="preserve">От построените идентификатори създаваме клиент на </w:t>
+      </w:r>
+      <w:r>
+        <w:t>web</w:t>
+      </w:r>
+      <w:r>
+        <w:rPr>
+          <w:lang w:val="bg-BG"/>
+        </w:rPr>
+        <w:t xml:space="preserve"> услугата.</w:t>
+      </w:r>
+    </w:p>
+    <w:p>
+      <w:pPr>
+        <w:pStyle w:val="ListParagraph"/>
+        <w:keepNext/>
+        <w:numPr>
+          <w:ilvl w:val="0"/>
+          <w:numId w:val="16"/>
+        </w:numPr>
+        <w:jc w:val="left"/>
+        <w:rPr>
+          <w:lang w:val="bg-BG"/>
+        </w:rPr>
+      </w:pPr>
+      <w:r>
+        <w:rPr>
+          <w:lang w:val="bg-BG"/>
+        </w:rPr>
+        <w:t>Конструираме симулационна заявка според нуждата</w:t>
+      </w:r>
+    </w:p>
+    <w:p>
+      <w:pPr>
+        <w:pStyle w:val="ListParagraph"/>
+        <w:keepNext/>
+        <w:numPr>
+          <w:ilvl w:val="0"/>
+          <w:numId w:val="16"/>
+        </w:numPr>
+        <w:jc w:val="left"/>
+        <w:rPr>
+          <w:lang w:val="bg-BG"/>
+        </w:rPr>
+      </w:pPr>
+      <w:r>
+        <w:rPr>
+          <w:lang w:val="bg-BG"/>
+        </w:rPr>
+        <w:t>Извикваме метода за симулация на клиента</w:t>
+      </w:r>
+    </w:p>
+    <w:p>
+      <w:pPr>
+        <w:pStyle w:val="ListParagraph"/>
+        <w:keepNext/>
+        <w:numPr>
+          <w:ilvl w:val="0"/>
+          <w:numId w:val="16"/>
+        </w:numPr>
+        <w:jc w:val="left"/>
+        <w:rPr>
+          <w:lang w:val="bg-BG"/>
+        </w:rPr>
+      </w:pPr>
+      <w:r>
+        <w:rPr>
+          <w:lang w:val="bg-BG"/>
+        </w:rPr>
+        <w:t>Използваме получения симулационен резултат според нуждата</w:t>
+      </w:r>
+    </w:p>
+    <w:p>
+      <w:pPr>
+        <w:keepNext/>
+        <w:spacing w:after="0"/>
+        <w:jc w:val="center"/>
+      </w:pPr>
+      <w:r>
+        <w:rPr>
+          <w:noProof/>
+          <w:lang w:val="bg-BG" w:eastAsia="bg-BG" w:bidi="ar-SA"/>
+        </w:rPr>
+        <w:drawing>
+          <wp:inline distT="0" distB="0" distL="0" distR="0">
+            <wp:extent cx="5760720" cy="2409190"/>
+            <wp:effectExtent l="19050" t="19050" r="11430" b="10160"/>
+            <wp:docPr id="54" name="Picture 53" descr="Service usage.png"/>
+            <wp:cNvGraphicFramePr>
+              <a:graphicFrameLocks xmlns:a="http://schemas.openxmlformats.org/drawingml/2006/main" noChangeAspect="1"/>
+            </wp:cNvGraphicFramePr>
+            <a:graphic xmlns:a="http://schemas.openxmlformats.org/drawingml/2006/main">
+              <a:graphicData uri="http://schemas.openxmlformats.org/drawingml/2006/picture">
+                <pic:pic xmlns:pic="http://schemas.openxmlformats.org/drawingml/2006/picture">
+                  <pic:nvPicPr>
+                    <pic:cNvPr id="0" name="Service usage.png"/>
+                    <pic:cNvPicPr/>
+                  </pic:nvPicPr>
+                  <pic:blipFill>
+                    <a:blip r:embed="rId69" cstate="print"/>
+                    <a:stretch>
+                      <a:fillRect/>
+                    </a:stretch>
+                  </pic:blipFill>
+                  <pic:spPr>
+                    <a:xfrm>
+                      <a:off x="0" y="0"/>
+                      <a:ext cx="5760720" cy="2409190"/>
+                    </a:xfrm>
+                    <a:prstGeom prst="rect">
+                      <a:avLst/>
+                    </a:prstGeom>
+                    <a:ln>
+                      <a:solidFill>
+                        <a:sysClr val="windowText" lastClr="000000"/>
+                      </a:solidFill>
+                    </a:ln>
+                  </pic:spPr>
+                </pic:pic>
+              </a:graphicData>
+            </a:graphic>
+          </wp:inline>
+        </w:drawing>
+      </w:r>
+    </w:p>
+    <w:p>
+      <w:pPr>
+        <w:pStyle w:val="Caption"/>
+        <w:rPr>
+          <w:lang w:val="bg-BG"/>
+        </w:rPr>
+      </w:pPr>
+      <w:bookmarkStart w:id="147" w:name="_Ref455068408"/>
+      <w:r>
+        <w:t xml:space="preserve">Фигура </w:t>
+      </w:r>
+      <w:fldSimple w:instr=" STYLEREF 2 \s ">
+        <w:r>
+          <w:rPr>
+            <w:noProof/>
+          </w:rPr>
+          <w:t>4.1</w:t>
+        </w:r>
+      </w:fldSimple>
+      <w:r>
+        <w:noBreakHyphen/>
+      </w:r>
+      <w:fldSimple w:instr=" SEQ Фигура \* ARABIC \s 2 ">
+        <w:r>
+          <w:rPr>
+            <w:noProof/>
+          </w:rPr>
+          <w:t>1</w:t>
+        </w:r>
+      </w:fldSimple>
+      <w:bookmarkEnd w:id="147"/>
+      <w:r>
+        <w:rPr>
+          <w:lang w:val="bg-BG"/>
+        </w:rPr>
+        <w:t xml:space="preserve"> Примерно използване на </w:t>
+      </w:r>
+      <w:r>
+        <w:t>web</w:t>
+      </w:r>
+      <w:r>
+        <w:rPr>
+          <w:lang w:val="bg-BG"/>
+        </w:rPr>
+        <w:t xml:space="preserve"> услугата за симулации</w:t>
+      </w:r>
+    </w:p>
+    <w:p>
+      <w:pPr>
+        <w:spacing w:after="0"/>
+        <w:ind w:firstLine="567"/>
+        <w:rPr>
+          <w:lang w:val="bg-BG"/>
+        </w:rPr>
+      </w:pPr>
+      <w:r>
+        <w:rPr>
+          <w:lang w:val="bg-BG"/>
+        </w:rPr>
+        <w:t xml:space="preserve">Примерен резултат от изпълнението на програмния фрагмент от </w:t>
+      </w:r>
+      <w:r>
+        <w:rPr>
+          <w:lang w:val="bg-BG"/>
+        </w:rPr>
+        <w:fldChar w:fldCharType="begin"/>
+      </w:r>
+      <w:r>
+        <w:rPr>
+          <w:lang w:val="bg-BG"/>
+        </w:rPr>
+        <w:instrText xml:space="preserve"> REF _Ref455068408 \h </w:instrText>
+      </w:r>
+      <w:r>
+        <w:rPr>
+          <w:lang w:val="bg-BG"/>
+        </w:rPr>
+      </w:r>
+      <w:r>
+        <w:rPr>
+          <w:lang w:val="bg-BG"/>
+        </w:rPr>
+        <w:fldChar w:fldCharType="separate"/>
+      </w:r>
+      <w:r>
+        <w:t xml:space="preserve">Фигура </w:t>
+      </w:r>
+      <w:r>
+        <w:rPr>
+          <w:noProof/>
+        </w:rPr>
+        <w:t>4.1</w:t>
+      </w:r>
+      <w:r>
+        <w:noBreakHyphen/>
+      </w:r>
+      <w:r>
+        <w:rPr>
+          <w:noProof/>
+        </w:rPr>
+        <w:t>1</w:t>
+      </w:r>
+      <w:r>
+        <w:rPr>
+          <w:lang w:val="bg-BG"/>
+        </w:rPr>
+        <w:fldChar w:fldCharType="end"/>
+      </w:r>
+      <w:r>
+        <w:rPr>
+          <w:lang w:val="bg-BG"/>
+        </w:rPr>
+        <w:t>:</w:t>
+      </w:r>
+    </w:p>
+    <w:p>
+      <w:pPr>
+        <w:jc w:val="center"/>
         <w:rPr>
           <w:lang w:val="bg-BG"/>
         </w:rPr>
         <w:sectPr>
-          <w:footerReference w:type="default" r:id="rId68"/>
+          <w:footerReference w:type="default" r:id="rId70"/>
           <w:pgSz w:w="11906" w:h="16838"/>
           <w:pgMar w:top="1417" w:right="1417" w:bottom="1417" w:left="1417" w:header="708" w:footer="708" w:gutter="0"/>
           <w:cols w:space="708"/>
           <w:docGrid w:linePitch="360"/>
         </w:sectPr>
       </w:pPr>
+      <w:r>
+        <w:rPr>
+          <w:noProof/>
+          <w:lang w:val="bg-BG" w:eastAsia="bg-BG" w:bidi="ar-SA"/>
+        </w:rPr>
+        <w:drawing>
+          <wp:inline distT="0" distB="0" distL="0" distR="0">
+            <wp:extent cx="5760720" cy="203835"/>
+            <wp:effectExtent l="19050" t="19050" r="11430" b="24765"/>
+            <wp:docPr id="58" name="Picture 57" descr="Service usage log.png"/>
+            <wp:cNvGraphicFramePr>
+              <a:graphicFrameLocks xmlns:a="http://schemas.openxmlformats.org/drawingml/2006/main" noChangeAspect="1"/>
+            </wp:cNvGraphicFramePr>
+            <a:graphic xmlns:a="http://schemas.openxmlformats.org/drawingml/2006/main">
+              <a:graphicData uri="http://schemas.openxmlformats.org/drawingml/2006/picture">
+                <pic:pic xmlns:pic="http://schemas.openxmlformats.org/drawingml/2006/picture">
+                  <pic:nvPicPr>
+                    <pic:cNvPr id="0" name="Service usage log.png"/>
+                    <pic:cNvPicPr/>
+                  </pic:nvPicPr>
+                  <pic:blipFill>
+                    <a:blip r:embed="rId71" cstate="print"/>
+                    <a:stretch>
+                      <a:fillRect/>
+                    </a:stretch>
+                  </pic:blipFill>
+                  <pic:spPr>
+                    <a:xfrm>
+                      <a:off x="0" y="0"/>
+                      <a:ext cx="5760720" cy="203835"/>
+                    </a:xfrm>
+                    <a:prstGeom prst="rect">
+                      <a:avLst/>
+                    </a:prstGeom>
+                    <a:ln>
+                      <a:solidFill>
+                        <a:sysClr val="windowText" lastClr="000000"/>
+                      </a:solidFill>
+                    </a:ln>
+                  </pic:spPr>
+                </pic:pic>
+              </a:graphicData>
+            </a:graphic>
+          </wp:inline>
+        </w:drawing>
+      </w:r>
     </w:p>
     <w:p>
       <w:pPr>
@@ -28169,7 +29122,7 @@
     <w:p>
       <w:pPr>
         <w:sectPr>
-          <w:footerReference w:type="default" r:id="rId69"/>
+          <w:footerReference w:type="default" r:id="rId72"/>
           <w:pgSz w:w="11906" w:h="16838"/>
           <w:pgMar w:top="1417" w:right="1417" w:bottom="1417" w:left="1417" w:header="708" w:footer="708" w:gutter="0"/>
           <w:cols w:space="708"/>
@@ -28416,7 +29369,7 @@
           <w:lang w:val="bg-BG"/>
         </w:rPr>
       </w:pPr>
-      <w:bookmarkStart w:id="147" w:name="_Ref455003978"/>
+      <w:bookmarkStart w:id="148" w:name="_Ref455003978"/>
       <w:r>
         <w:t xml:space="preserve">Таблица </w:t>
       </w:r>
@@ -28439,7 +29392,7 @@
           <w:t>1</w:t>
         </w:r>
       </w:fldSimple>
-      <w:bookmarkEnd w:id="147"/>
+      <w:bookmarkEnd w:id="148"/>
       <w:r>
         <w:rPr>
           <w:lang w:val="bg-BG"/>
@@ -33497,7 +34450,6 @@
       <w:pPr>
         <w:keepNext/>
         <w:spacing w:after="0"/>
-        <w:ind w:firstLine="567"/>
         <w:jc w:val="center"/>
       </w:pPr>
       <w:r>
@@ -33513,7 +34465,7 @@
             <wp:cNvGraphicFramePr/>
             <a:graphic xmlns:a="http://schemas.openxmlformats.org/drawingml/2006/main">
               <a:graphicData uri="http://schemas.openxmlformats.org/drawingml/2006/chart">
-                <c:chart xmlns:c="http://schemas.openxmlformats.org/drawingml/2006/chart" xmlns:r="http://schemas.openxmlformats.org/officeDocument/2006/relationships" r:id="rId70"/>
+                <c:chart xmlns:c="http://schemas.openxmlformats.org/drawingml/2006/chart" xmlns:r="http://schemas.openxmlformats.org/officeDocument/2006/relationships" r:id="rId73"/>
               </a:graphicData>
             </a:graphic>
           </wp:inline>
@@ -33533,7 +34485,7 @@
           <w:docGrid w:linePitch="360"/>
         </w:sectPr>
       </w:pPr>
-      <w:bookmarkStart w:id="148" w:name="_Ref455003477"/>
+      <w:bookmarkStart w:id="149" w:name="_Ref455003477"/>
       <w:r>
         <w:t xml:space="preserve">Фигура </w:t>
       </w:r>
@@ -33556,7 +34508,7 @@
           <w:t>1</w:t>
         </w:r>
       </w:fldSimple>
-      <w:bookmarkEnd w:id="148"/>
+      <w:bookmarkEnd w:id="149"/>
       <w:r>
         <w:rPr>
           <w:lang w:val="bg-BG"/>
@@ -33731,13 +34683,34 @@
         <w:rPr>
           <w:lang w:val="bg-BG"/>
         </w:rPr>
-        <w:t>, а пакетирането на резултатите и отнема 609</w:t>
-      </w:r>
-      <w:r>
-        <w:rPr>
-          <w:lang w:val="bg-BG"/>
-        </w:rPr>
-        <w:t xml:space="preserve"> – над 24 пъти пов</w:t>
+        <w:t xml:space="preserve">, а пакетирането на резултатите и отнема </w:t>
+      </w:r>
+      <w:r>
+        <w:rPr>
+          <w:rFonts w:cstheme="minorHAnsi"/>
+          <w:color w:val="000000"/>
+          <w:sz w:val="22"/>
+          <w:szCs w:val="22"/>
+        </w:rPr>
+        <w:t>584</w:t>
+      </w:r>
+      <w:r>
+        <w:rPr>
+          <w:lang w:val="bg-BG"/>
+        </w:rPr>
+        <w:t xml:space="preserve">– над </w:t>
+      </w:r>
+      <w:r>
+        <w:rPr>
+          <w:lang w:val="bg-BG"/>
+        </w:rPr>
+        <w:t>двадесет</w:t>
+      </w:r>
+      <w:r>
+        <w:rPr>
+          <w:lang w:val="bg-BG"/>
+        </w:rPr>
+        <w:t xml:space="preserve"> пъти пов</w:t>
       </w:r>
       <w:r>
         <w:rPr>
@@ -33767,7 +34740,7 @@
           <w:lang w:val="bg-BG"/>
         </w:rPr>
       </w:pPr>
-      <w:bookmarkStart w:id="149" w:name="_Ref455062214"/>
+      <w:bookmarkStart w:id="150" w:name="_Ref455062214"/>
       <w:r>
         <w:t xml:space="preserve">Таблица </w:t>
       </w:r>
@@ -33790,7 +34763,7 @@
           <w:t>2</w:t>
         </w:r>
       </w:fldSimple>
-      <w:bookmarkEnd w:id="149"/>
+      <w:bookmarkEnd w:id="150"/>
       <w:r>
         <w:rPr>
           <w:lang w:val="bg-BG"/>
@@ -34026,23 +34999,21 @@
           </w:tcPr>
           <w:p>
             <w:pPr>
-              <w:spacing w:after="0" w:line="240" w:lineRule="auto"/>
+              <w:spacing w:after="0"/>
               <w:jc w:val="right"/>
               <w:rPr>
-                <w:rFonts w:eastAsia="Times New Roman" w:cstheme="minorHAnsi"/>
+                <w:rFonts w:cstheme="minorHAnsi"/>
                 <w:color w:val="000000"/>
                 <w:sz w:val="22"/>
                 <w:szCs w:val="22"/>
-                <w:lang w:val="bg-BG" w:eastAsia="bg-BG" w:bidi="ar-SA"/>
               </w:rPr>
             </w:pPr>
             <w:r>
               <w:rPr>
-                <w:rFonts w:eastAsia="Times New Roman" w:cstheme="minorHAnsi"/>
+                <w:rFonts w:cstheme="minorHAnsi"/>
                 <w:color w:val="000000"/>
                 <w:sz w:val="22"/>
                 <w:szCs w:val="22"/>
-                <w:lang w:val="bg-BG" w:eastAsia="bg-BG" w:bidi="ar-SA"/>
               </w:rPr>
               <w:t>1000</w:t>
             </w:r>
@@ -34064,25 +35035,23 @@
           </w:tcPr>
           <w:p>
             <w:pPr>
-              <w:spacing w:after="0" w:line="240" w:lineRule="auto"/>
+              <w:spacing w:after="0"/>
               <w:jc w:val="right"/>
               <w:rPr>
-                <w:rFonts w:eastAsia="Times New Roman" w:cstheme="minorHAnsi"/>
+                <w:rFonts w:cstheme="minorHAnsi"/>
                 <w:color w:val="000000"/>
                 <w:sz w:val="22"/>
                 <w:szCs w:val="22"/>
-                <w:lang w:val="bg-BG" w:eastAsia="bg-BG" w:bidi="ar-SA"/>
               </w:rPr>
             </w:pPr>
             <w:r>
               <w:rPr>
-                <w:rFonts w:eastAsia="Times New Roman" w:cstheme="minorHAnsi"/>
+                <w:rFonts w:cstheme="minorHAnsi"/>
                 <w:color w:val="000000"/>
                 <w:sz w:val="22"/>
                 <w:szCs w:val="22"/>
-                <w:lang w:val="bg-BG" w:eastAsia="bg-BG" w:bidi="ar-SA"/>
               </w:rPr>
-              <w:t>609</w:t>
+              <w:t>584</w:t>
             </w:r>
           </w:p>
         </w:tc>
@@ -34102,25 +35071,23 @@
           </w:tcPr>
           <w:p>
             <w:pPr>
-              <w:spacing w:after="0" w:line="240" w:lineRule="auto"/>
+              <w:spacing w:after="0"/>
               <w:jc w:val="right"/>
               <w:rPr>
-                <w:rFonts w:eastAsia="Times New Roman" w:cstheme="minorHAnsi"/>
+                <w:rFonts w:cstheme="minorHAnsi"/>
                 <w:color w:val="000000"/>
                 <w:sz w:val="22"/>
                 <w:szCs w:val="22"/>
-                <w:lang w:val="bg-BG" w:eastAsia="bg-BG" w:bidi="ar-SA"/>
               </w:rPr>
             </w:pPr>
             <w:r>
               <w:rPr>
-                <w:rFonts w:eastAsia="Times New Roman" w:cstheme="minorHAnsi"/>
+                <w:rFonts w:cstheme="minorHAnsi"/>
                 <w:color w:val="000000"/>
                 <w:sz w:val="22"/>
                 <w:szCs w:val="22"/>
-                <w:lang w:val="bg-BG" w:eastAsia="bg-BG" w:bidi="ar-SA"/>
               </w:rPr>
-              <w:t>36</w:t>
+              <w:t>24</w:t>
             </w:r>
           </w:p>
         </w:tc>
@@ -34146,23 +35113,21 @@
           </w:tcPr>
           <w:p>
             <w:pPr>
-              <w:spacing w:after="0" w:line="240" w:lineRule="auto"/>
+              <w:spacing w:after="0"/>
               <w:jc w:val="right"/>
               <w:rPr>
-                <w:rFonts w:eastAsia="Times New Roman" w:cstheme="minorHAnsi"/>
+                <w:rFonts w:cstheme="minorHAnsi"/>
                 <w:color w:val="000000"/>
                 <w:sz w:val="22"/>
                 <w:szCs w:val="22"/>
-                <w:lang w:val="bg-BG" w:eastAsia="bg-BG" w:bidi="ar-SA"/>
               </w:rPr>
             </w:pPr>
             <w:r>
               <w:rPr>
-                <w:rFonts w:eastAsia="Times New Roman" w:cstheme="minorHAnsi"/>
+                <w:rFonts w:cstheme="minorHAnsi"/>
                 <w:color w:val="000000"/>
                 <w:sz w:val="22"/>
                 <w:szCs w:val="22"/>
-                <w:lang w:val="bg-BG" w:eastAsia="bg-BG" w:bidi="ar-SA"/>
               </w:rPr>
               <w:t>2000</w:t>
             </w:r>
@@ -34184,25 +35149,23 @@
           </w:tcPr>
           <w:p>
             <w:pPr>
-              <w:spacing w:after="0" w:line="240" w:lineRule="auto"/>
+              <w:spacing w:after="0"/>
               <w:jc w:val="right"/>
               <w:rPr>
-                <w:rFonts w:eastAsia="Times New Roman" w:cstheme="minorHAnsi"/>
+                <w:rFonts w:cstheme="minorHAnsi"/>
                 <w:color w:val="000000"/>
                 <w:sz w:val="22"/>
                 <w:szCs w:val="22"/>
-                <w:lang w:val="bg-BG" w:eastAsia="bg-BG" w:bidi="ar-SA"/>
               </w:rPr>
             </w:pPr>
             <w:r>
               <w:rPr>
-                <w:rFonts w:eastAsia="Times New Roman" w:cstheme="minorHAnsi"/>
+                <w:rFonts w:cstheme="minorHAnsi"/>
                 <w:color w:val="000000"/>
                 <w:sz w:val="22"/>
                 <w:szCs w:val="22"/>
-                <w:lang w:val="bg-BG" w:eastAsia="bg-BG" w:bidi="ar-SA"/>
               </w:rPr>
-              <w:t>1013</w:t>
+              <w:t>964</w:t>
             </w:r>
           </w:p>
         </w:tc>
@@ -34222,25 +35185,23 @@
           </w:tcPr>
           <w:p>
             <w:pPr>
-              <w:spacing w:after="0" w:line="240" w:lineRule="auto"/>
+              <w:spacing w:after="0"/>
               <w:jc w:val="right"/>
               <w:rPr>
-                <w:rFonts w:eastAsia="Times New Roman" w:cstheme="minorHAnsi"/>
+                <w:rFonts w:cstheme="minorHAnsi"/>
                 <w:color w:val="000000"/>
                 <w:sz w:val="22"/>
                 <w:szCs w:val="22"/>
-                <w:lang w:val="bg-BG" w:eastAsia="bg-BG" w:bidi="ar-SA"/>
               </w:rPr>
             </w:pPr>
             <w:r>
               <w:rPr>
-                <w:rFonts w:eastAsia="Times New Roman" w:cstheme="minorHAnsi"/>
+                <w:rFonts w:cstheme="minorHAnsi"/>
                 <w:color w:val="000000"/>
                 <w:sz w:val="22"/>
                 <w:szCs w:val="22"/>
-                <w:lang w:val="bg-BG" w:eastAsia="bg-BG" w:bidi="ar-SA"/>
               </w:rPr>
-              <w:t>73</w:t>
+              <w:t>48</w:t>
             </w:r>
           </w:p>
         </w:tc>
@@ -34266,23 +35227,21 @@
           </w:tcPr>
           <w:p>
             <w:pPr>
-              <w:spacing w:after="0" w:line="240" w:lineRule="auto"/>
+              <w:spacing w:after="0"/>
               <w:jc w:val="right"/>
               <w:rPr>
-                <w:rFonts w:eastAsia="Times New Roman" w:cstheme="minorHAnsi"/>
+                <w:rFonts w:cstheme="minorHAnsi"/>
                 <w:color w:val="000000"/>
                 <w:sz w:val="22"/>
                 <w:szCs w:val="22"/>
-                <w:lang w:val="bg-BG" w:eastAsia="bg-BG" w:bidi="ar-SA"/>
               </w:rPr>
             </w:pPr>
             <w:r>
               <w:rPr>
-                <w:rFonts w:eastAsia="Times New Roman" w:cstheme="minorHAnsi"/>
+                <w:rFonts w:cstheme="minorHAnsi"/>
                 <w:color w:val="000000"/>
                 <w:sz w:val="22"/>
                 <w:szCs w:val="22"/>
-                <w:lang w:val="bg-BG" w:eastAsia="bg-BG" w:bidi="ar-SA"/>
               </w:rPr>
               <w:t>3000</w:t>
             </w:r>
@@ -34304,25 +35263,23 @@
           </w:tcPr>
           <w:p>
             <w:pPr>
-              <w:spacing w:after="0" w:line="240" w:lineRule="auto"/>
+              <w:spacing w:after="0"/>
               <w:jc w:val="right"/>
               <w:rPr>
-                <w:rFonts w:eastAsia="Times New Roman" w:cstheme="minorHAnsi"/>
+                <w:rFonts w:cstheme="minorHAnsi"/>
                 <w:color w:val="000000"/>
                 <w:sz w:val="22"/>
                 <w:szCs w:val="22"/>
-                <w:lang w:val="bg-BG" w:eastAsia="bg-BG" w:bidi="ar-SA"/>
               </w:rPr>
             </w:pPr>
             <w:r>
               <w:rPr>
-                <w:rFonts w:eastAsia="Times New Roman" w:cstheme="minorHAnsi"/>
+                <w:rFonts w:cstheme="minorHAnsi"/>
                 <w:color w:val="000000"/>
                 <w:sz w:val="22"/>
                 <w:szCs w:val="22"/>
-                <w:lang w:val="bg-BG" w:eastAsia="bg-BG" w:bidi="ar-SA"/>
               </w:rPr>
-              <w:t>1510</w:t>
+              <w:t>1441</w:t>
             </w:r>
           </w:p>
         </w:tc>
@@ -34342,25 +35299,23 @@
           </w:tcPr>
           <w:p>
             <w:pPr>
-              <w:spacing w:after="0" w:line="240" w:lineRule="auto"/>
+              <w:spacing w:after="0"/>
               <w:jc w:val="right"/>
               <w:rPr>
-                <w:rFonts w:eastAsia="Times New Roman" w:cstheme="minorHAnsi"/>
+                <w:rFonts w:cstheme="minorHAnsi"/>
                 <w:color w:val="000000"/>
                 <w:sz w:val="22"/>
                 <w:szCs w:val="22"/>
-                <w:lang w:val="bg-BG" w:eastAsia="bg-BG" w:bidi="ar-SA"/>
               </w:rPr>
             </w:pPr>
             <w:r>
               <w:rPr>
-                <w:rFonts w:eastAsia="Times New Roman" w:cstheme="minorHAnsi"/>
+                <w:rFonts w:cstheme="minorHAnsi"/>
                 <w:color w:val="000000"/>
                 <w:sz w:val="22"/>
                 <w:szCs w:val="22"/>
-                <w:lang w:val="bg-BG" w:eastAsia="bg-BG" w:bidi="ar-SA"/>
               </w:rPr>
-              <w:t>109</w:t>
+              <w:t>72</w:t>
             </w:r>
           </w:p>
         </w:tc>
@@ -34386,23 +35341,21 @@
           </w:tcPr>
           <w:p>
             <w:pPr>
-              <w:spacing w:after="0" w:line="240" w:lineRule="auto"/>
+              <w:spacing w:after="0"/>
               <w:jc w:val="right"/>
               <w:rPr>
-                <w:rFonts w:eastAsia="Times New Roman" w:cstheme="minorHAnsi"/>
+                <w:rFonts w:cstheme="minorHAnsi"/>
                 <w:color w:val="000000"/>
                 <w:sz w:val="22"/>
                 <w:szCs w:val="22"/>
-                <w:lang w:val="bg-BG" w:eastAsia="bg-BG" w:bidi="ar-SA"/>
               </w:rPr>
             </w:pPr>
             <w:r>
               <w:rPr>
-                <w:rFonts w:eastAsia="Times New Roman" w:cstheme="minorHAnsi"/>
+                <w:rFonts w:cstheme="minorHAnsi"/>
                 <w:color w:val="000000"/>
                 <w:sz w:val="22"/>
                 <w:szCs w:val="22"/>
-                <w:lang w:val="bg-BG" w:eastAsia="bg-BG" w:bidi="ar-SA"/>
               </w:rPr>
               <w:t>4000</w:t>
             </w:r>
@@ -34424,25 +35377,23 @@
           </w:tcPr>
           <w:p>
             <w:pPr>
-              <w:spacing w:after="0" w:line="240" w:lineRule="auto"/>
+              <w:spacing w:after="0"/>
               <w:jc w:val="right"/>
               <w:rPr>
-                <w:rFonts w:eastAsia="Times New Roman" w:cstheme="minorHAnsi"/>
+                <w:rFonts w:cstheme="minorHAnsi"/>
                 <w:color w:val="000000"/>
                 <w:sz w:val="22"/>
                 <w:szCs w:val="22"/>
-                <w:lang w:val="bg-BG" w:eastAsia="bg-BG" w:bidi="ar-SA"/>
               </w:rPr>
             </w:pPr>
             <w:r>
               <w:rPr>
-                <w:rFonts w:eastAsia="Times New Roman" w:cstheme="minorHAnsi"/>
+                <w:rFonts w:cstheme="minorHAnsi"/>
                 <w:color w:val="000000"/>
                 <w:sz w:val="22"/>
                 <w:szCs w:val="22"/>
-                <w:lang w:val="bg-BG" w:eastAsia="bg-BG" w:bidi="ar-SA"/>
               </w:rPr>
-              <w:t>2022</w:t>
+              <w:t>1901</w:t>
             </w:r>
           </w:p>
         </w:tc>
@@ -34462,25 +35413,23 @@
           </w:tcPr>
           <w:p>
             <w:pPr>
-              <w:spacing w:after="0" w:line="240" w:lineRule="auto"/>
+              <w:spacing w:after="0"/>
               <w:jc w:val="right"/>
               <w:rPr>
-                <w:rFonts w:eastAsia="Times New Roman" w:cstheme="minorHAnsi"/>
+                <w:rFonts w:cstheme="minorHAnsi"/>
                 <w:color w:val="000000"/>
                 <w:sz w:val="22"/>
                 <w:szCs w:val="22"/>
-                <w:lang w:val="bg-BG" w:eastAsia="bg-BG" w:bidi="ar-SA"/>
               </w:rPr>
             </w:pPr>
             <w:r>
               <w:rPr>
-                <w:rFonts w:eastAsia="Times New Roman" w:cstheme="minorHAnsi"/>
+                <w:rFonts w:cstheme="minorHAnsi"/>
                 <w:color w:val="000000"/>
                 <w:sz w:val="22"/>
                 <w:szCs w:val="22"/>
-                <w:lang w:val="bg-BG" w:eastAsia="bg-BG" w:bidi="ar-SA"/>
               </w:rPr>
-              <w:t>146</w:t>
+              <w:t>96</w:t>
             </w:r>
           </w:p>
         </w:tc>
@@ -34506,23 +35455,21 @@
           </w:tcPr>
           <w:p>
             <w:pPr>
-              <w:spacing w:after="0" w:line="240" w:lineRule="auto"/>
+              <w:spacing w:after="0"/>
               <w:jc w:val="right"/>
               <w:rPr>
-                <w:rFonts w:eastAsia="Times New Roman" w:cstheme="minorHAnsi"/>
+                <w:rFonts w:cstheme="minorHAnsi"/>
                 <w:color w:val="000000"/>
                 <w:sz w:val="22"/>
                 <w:szCs w:val="22"/>
-                <w:lang w:val="bg-BG" w:eastAsia="bg-BG" w:bidi="ar-SA"/>
               </w:rPr>
             </w:pPr>
             <w:r>
               <w:rPr>
-                <w:rFonts w:eastAsia="Times New Roman" w:cstheme="minorHAnsi"/>
+                <w:rFonts w:cstheme="minorHAnsi"/>
                 <w:color w:val="000000"/>
                 <w:sz w:val="22"/>
                 <w:szCs w:val="22"/>
-                <w:lang w:val="bg-BG" w:eastAsia="bg-BG" w:bidi="ar-SA"/>
               </w:rPr>
               <w:t>5000</w:t>
             </w:r>
@@ -34544,25 +35491,23 @@
           </w:tcPr>
           <w:p>
             <w:pPr>
-              <w:spacing w:after="0" w:line="240" w:lineRule="auto"/>
+              <w:spacing w:after="0"/>
               <w:jc w:val="right"/>
               <w:rPr>
-                <w:rFonts w:eastAsia="Times New Roman" w:cstheme="minorHAnsi"/>
+                <w:rFonts w:cstheme="minorHAnsi"/>
                 <w:color w:val="000000"/>
                 <w:sz w:val="22"/>
                 <w:szCs w:val="22"/>
-                <w:lang w:val="bg-BG" w:eastAsia="bg-BG" w:bidi="ar-SA"/>
               </w:rPr>
             </w:pPr>
             <w:r>
               <w:rPr>
-                <w:rFonts w:eastAsia="Times New Roman" w:cstheme="minorHAnsi"/>
+                <w:rFonts w:cstheme="minorHAnsi"/>
                 <w:color w:val="000000"/>
                 <w:sz w:val="22"/>
                 <w:szCs w:val="22"/>
-                <w:lang w:val="bg-BG" w:eastAsia="bg-BG" w:bidi="ar-SA"/>
               </w:rPr>
-              <w:t>2514</w:t>
+              <w:t>2370</w:t>
             </w:r>
           </w:p>
         </w:tc>
@@ -34582,25 +35527,23 @@
           </w:tcPr>
           <w:p>
             <w:pPr>
-              <w:spacing w:after="0" w:line="240" w:lineRule="auto"/>
+              <w:spacing w:after="0"/>
               <w:jc w:val="right"/>
               <w:rPr>
-                <w:rFonts w:eastAsia="Times New Roman" w:cstheme="minorHAnsi"/>
+                <w:rFonts w:cstheme="minorHAnsi"/>
                 <w:color w:val="000000"/>
                 <w:sz w:val="22"/>
                 <w:szCs w:val="22"/>
-                <w:lang w:val="bg-BG" w:eastAsia="bg-BG" w:bidi="ar-SA"/>
               </w:rPr>
             </w:pPr>
             <w:r>
               <w:rPr>
-                <w:rFonts w:eastAsia="Times New Roman" w:cstheme="minorHAnsi"/>
+                <w:rFonts w:cstheme="minorHAnsi"/>
                 <w:color w:val="000000"/>
                 <w:sz w:val="22"/>
                 <w:szCs w:val="22"/>
-                <w:lang w:val="bg-BG" w:eastAsia="bg-BG" w:bidi="ar-SA"/>
               </w:rPr>
-              <w:t>182</w:t>
+              <w:t>120</w:t>
             </w:r>
           </w:p>
         </w:tc>
@@ -34626,23 +35569,21 @@
           </w:tcPr>
           <w:p>
             <w:pPr>
-              <w:spacing w:after="0" w:line="240" w:lineRule="auto"/>
+              <w:spacing w:after="0"/>
               <w:jc w:val="right"/>
               <w:rPr>
-                <w:rFonts w:eastAsia="Times New Roman" w:cstheme="minorHAnsi"/>
+                <w:rFonts w:cstheme="minorHAnsi"/>
                 <w:color w:val="000000"/>
                 <w:sz w:val="22"/>
                 <w:szCs w:val="22"/>
-                <w:lang w:val="bg-BG" w:eastAsia="bg-BG" w:bidi="ar-SA"/>
               </w:rPr>
             </w:pPr>
             <w:r>
               <w:rPr>
-                <w:rFonts w:eastAsia="Times New Roman" w:cstheme="minorHAnsi"/>
+                <w:rFonts w:cstheme="minorHAnsi"/>
                 <w:color w:val="000000"/>
                 <w:sz w:val="22"/>
                 <w:szCs w:val="22"/>
-                <w:lang w:val="bg-BG" w:eastAsia="bg-BG" w:bidi="ar-SA"/>
               </w:rPr>
               <w:t>6000</w:t>
             </w:r>
@@ -34664,25 +35605,23 @@
           </w:tcPr>
           <w:p>
             <w:pPr>
-              <w:spacing w:after="0" w:line="240" w:lineRule="auto"/>
+              <w:spacing w:after="0"/>
               <w:jc w:val="right"/>
               <w:rPr>
-                <w:rFonts w:eastAsia="Times New Roman" w:cstheme="minorHAnsi"/>
+                <w:rFonts w:cstheme="minorHAnsi"/>
                 <w:color w:val="000000"/>
                 <w:sz w:val="22"/>
                 <w:szCs w:val="22"/>
-                <w:lang w:val="bg-BG" w:eastAsia="bg-BG" w:bidi="ar-SA"/>
               </w:rPr>
             </w:pPr>
             <w:r>
               <w:rPr>
-                <w:rFonts w:eastAsia="Times New Roman" w:cstheme="minorHAnsi"/>
+                <w:rFonts w:cstheme="minorHAnsi"/>
                 <w:color w:val="000000"/>
                 <w:sz w:val="22"/>
                 <w:szCs w:val="22"/>
-                <w:lang w:val="bg-BG" w:eastAsia="bg-BG" w:bidi="ar-SA"/>
               </w:rPr>
-              <w:t>3057</w:t>
+              <w:t>2860</w:t>
             </w:r>
           </w:p>
         </w:tc>
@@ -34702,25 +35641,23 @@
           </w:tcPr>
           <w:p>
             <w:pPr>
-              <w:spacing w:after="0" w:line="240" w:lineRule="auto"/>
+              <w:spacing w:after="0"/>
               <w:jc w:val="right"/>
               <w:rPr>
-                <w:rFonts w:eastAsia="Times New Roman" w:cstheme="minorHAnsi"/>
+                <w:rFonts w:cstheme="minorHAnsi"/>
                 <w:color w:val="000000"/>
                 <w:sz w:val="22"/>
                 <w:szCs w:val="22"/>
-                <w:lang w:val="bg-BG" w:eastAsia="bg-BG" w:bidi="ar-SA"/>
               </w:rPr>
             </w:pPr>
             <w:r>
               <w:rPr>
-                <w:rFonts w:eastAsia="Times New Roman" w:cstheme="minorHAnsi"/>
+                <w:rFonts w:cstheme="minorHAnsi"/>
                 <w:color w:val="000000"/>
                 <w:sz w:val="22"/>
                 <w:szCs w:val="22"/>
-                <w:lang w:val="bg-BG" w:eastAsia="bg-BG" w:bidi="ar-SA"/>
               </w:rPr>
-              <w:t>219</w:t>
+              <w:t>144</w:t>
             </w:r>
           </w:p>
         </w:tc>
@@ -34746,23 +35683,21 @@
           </w:tcPr>
           <w:p>
             <w:pPr>
-              <w:spacing w:after="0" w:line="240" w:lineRule="auto"/>
+              <w:spacing w:after="0"/>
               <w:jc w:val="right"/>
               <w:rPr>
-                <w:rFonts w:eastAsia="Times New Roman" w:cstheme="minorHAnsi"/>
+                <w:rFonts w:cstheme="minorHAnsi"/>
                 <w:color w:val="000000"/>
                 <w:sz w:val="22"/>
                 <w:szCs w:val="22"/>
-                <w:lang w:val="bg-BG" w:eastAsia="bg-BG" w:bidi="ar-SA"/>
               </w:rPr>
             </w:pPr>
             <w:r>
               <w:rPr>
-                <w:rFonts w:eastAsia="Times New Roman" w:cstheme="minorHAnsi"/>
+                <w:rFonts w:cstheme="minorHAnsi"/>
                 <w:color w:val="000000"/>
                 <w:sz w:val="22"/>
                 <w:szCs w:val="22"/>
-                <w:lang w:val="bg-BG" w:eastAsia="bg-BG" w:bidi="ar-SA"/>
               </w:rPr>
               <w:t>7000</w:t>
             </w:r>
@@ -34784,25 +35719,23 @@
           </w:tcPr>
           <w:p>
             <w:pPr>
-              <w:spacing w:after="0" w:line="240" w:lineRule="auto"/>
+              <w:spacing w:after="0"/>
               <w:jc w:val="right"/>
               <w:rPr>
-                <w:rFonts w:eastAsia="Times New Roman" w:cstheme="minorHAnsi"/>
+                <w:rFonts w:cstheme="minorHAnsi"/>
                 <w:color w:val="000000"/>
                 <w:sz w:val="22"/>
                 <w:szCs w:val="22"/>
-                <w:lang w:val="bg-BG" w:eastAsia="bg-BG" w:bidi="ar-SA"/>
               </w:rPr>
             </w:pPr>
             <w:r>
               <w:rPr>
-                <w:rFonts w:eastAsia="Times New Roman" w:cstheme="minorHAnsi"/>
+                <w:rFonts w:cstheme="minorHAnsi"/>
                 <w:color w:val="000000"/>
                 <w:sz w:val="22"/>
                 <w:szCs w:val="22"/>
-                <w:lang w:val="bg-BG" w:eastAsia="bg-BG" w:bidi="ar-SA"/>
               </w:rPr>
-              <w:t>3507</w:t>
+              <w:t>3309</w:t>
             </w:r>
           </w:p>
         </w:tc>
@@ -34822,25 +35755,23 @@
           </w:tcPr>
           <w:p>
             <w:pPr>
-              <w:spacing w:after="0" w:line="240" w:lineRule="auto"/>
+              <w:spacing w:after="0"/>
               <w:jc w:val="right"/>
               <w:rPr>
-                <w:rFonts w:eastAsia="Times New Roman" w:cstheme="minorHAnsi"/>
+                <w:rFonts w:cstheme="minorHAnsi"/>
                 <w:color w:val="000000"/>
                 <w:sz w:val="22"/>
                 <w:szCs w:val="22"/>
-                <w:lang w:val="bg-BG" w:eastAsia="bg-BG" w:bidi="ar-SA"/>
               </w:rPr>
             </w:pPr>
             <w:r>
               <w:rPr>
-                <w:rFonts w:eastAsia="Times New Roman" w:cstheme="minorHAnsi"/>
+                <w:rFonts w:cstheme="minorHAnsi"/>
                 <w:color w:val="000000"/>
                 <w:sz w:val="22"/>
                 <w:szCs w:val="22"/>
-                <w:lang w:val="bg-BG" w:eastAsia="bg-BG" w:bidi="ar-SA"/>
               </w:rPr>
-              <w:t>255</w:t>
+              <w:t>168</w:t>
             </w:r>
           </w:p>
         </w:tc>
@@ -34866,23 +35797,21 @@
           </w:tcPr>
           <w:p>
             <w:pPr>
-              <w:spacing w:after="0" w:line="240" w:lineRule="auto"/>
+              <w:spacing w:after="0"/>
               <w:jc w:val="right"/>
               <w:rPr>
-                <w:rFonts w:eastAsia="Times New Roman" w:cstheme="minorHAnsi"/>
+                <w:rFonts w:cstheme="minorHAnsi"/>
                 <w:color w:val="000000"/>
                 <w:sz w:val="22"/>
                 <w:szCs w:val="22"/>
-                <w:lang w:val="bg-BG" w:eastAsia="bg-BG" w:bidi="ar-SA"/>
               </w:rPr>
             </w:pPr>
             <w:r>
               <w:rPr>
-                <w:rFonts w:eastAsia="Times New Roman" w:cstheme="minorHAnsi"/>
+                <w:rFonts w:cstheme="minorHAnsi"/>
                 <w:color w:val="000000"/>
                 <w:sz w:val="22"/>
                 <w:szCs w:val="22"/>
-                <w:lang w:val="bg-BG" w:eastAsia="bg-BG" w:bidi="ar-SA"/>
               </w:rPr>
               <w:t>8000</w:t>
             </w:r>
@@ -34904,25 +35833,23 @@
           </w:tcPr>
           <w:p>
             <w:pPr>
-              <w:spacing w:after="0" w:line="240" w:lineRule="auto"/>
+              <w:spacing w:after="0"/>
               <w:jc w:val="right"/>
               <w:rPr>
-                <w:rFonts w:eastAsia="Times New Roman" w:cstheme="minorHAnsi"/>
+                <w:rFonts w:cstheme="minorHAnsi"/>
                 <w:color w:val="000000"/>
                 <w:sz w:val="22"/>
                 <w:szCs w:val="22"/>
-                <w:lang w:val="bg-BG" w:eastAsia="bg-BG" w:bidi="ar-SA"/>
               </w:rPr>
             </w:pPr>
             <w:r>
               <w:rPr>
-                <w:rFonts w:eastAsia="Times New Roman" w:cstheme="minorHAnsi"/>
+                <w:rFonts w:cstheme="minorHAnsi"/>
                 <w:color w:val="000000"/>
                 <w:sz w:val="22"/>
                 <w:szCs w:val="22"/>
-                <w:lang w:val="bg-BG" w:eastAsia="bg-BG" w:bidi="ar-SA"/>
               </w:rPr>
-              <w:t>4013</w:t>
+              <w:t>3805</w:t>
             </w:r>
           </w:p>
         </w:tc>
@@ -34942,25 +35869,23 @@
           </w:tcPr>
           <w:p>
             <w:pPr>
-              <w:spacing w:after="0" w:line="240" w:lineRule="auto"/>
+              <w:spacing w:after="0"/>
               <w:jc w:val="right"/>
               <w:rPr>
-                <w:rFonts w:eastAsia="Times New Roman" w:cstheme="minorHAnsi"/>
+                <w:rFonts w:cstheme="minorHAnsi"/>
                 <w:color w:val="000000"/>
                 <w:sz w:val="22"/>
                 <w:szCs w:val="22"/>
-                <w:lang w:val="bg-BG" w:eastAsia="bg-BG" w:bidi="ar-SA"/>
               </w:rPr>
             </w:pPr>
             <w:r>
               <w:rPr>
-                <w:rFonts w:eastAsia="Times New Roman" w:cstheme="minorHAnsi"/>
+                <w:rFonts w:cstheme="minorHAnsi"/>
                 <w:color w:val="000000"/>
                 <w:sz w:val="22"/>
                 <w:szCs w:val="22"/>
-                <w:lang w:val="bg-BG" w:eastAsia="bg-BG" w:bidi="ar-SA"/>
               </w:rPr>
-              <w:t>292</w:t>
+              <w:t>192</w:t>
             </w:r>
           </w:p>
         </w:tc>
@@ -34986,23 +35911,21 @@
           </w:tcPr>
           <w:p>
             <w:pPr>
-              <w:spacing w:after="0" w:line="240" w:lineRule="auto"/>
+              <w:spacing w:after="0"/>
               <w:jc w:val="right"/>
               <w:rPr>
-                <w:rFonts w:eastAsia="Times New Roman" w:cstheme="minorHAnsi"/>
+                <w:rFonts w:cstheme="minorHAnsi"/>
                 <w:color w:val="000000"/>
                 <w:sz w:val="22"/>
                 <w:szCs w:val="22"/>
-                <w:lang w:val="bg-BG" w:eastAsia="bg-BG" w:bidi="ar-SA"/>
               </w:rPr>
             </w:pPr>
             <w:r>
               <w:rPr>
-                <w:rFonts w:eastAsia="Times New Roman" w:cstheme="minorHAnsi"/>
+                <w:rFonts w:cstheme="minorHAnsi"/>
                 <w:color w:val="000000"/>
                 <w:sz w:val="22"/>
                 <w:szCs w:val="22"/>
-                <w:lang w:val="bg-BG" w:eastAsia="bg-BG" w:bidi="ar-SA"/>
               </w:rPr>
               <w:t>9000</w:t>
             </w:r>
@@ -35024,25 +35947,23 @@
           </w:tcPr>
           <w:p>
             <w:pPr>
-              <w:spacing w:after="0" w:line="240" w:lineRule="auto"/>
+              <w:spacing w:after="0"/>
               <w:jc w:val="right"/>
               <w:rPr>
-                <w:rFonts w:eastAsia="Times New Roman" w:cstheme="minorHAnsi"/>
+                <w:rFonts w:cstheme="minorHAnsi"/>
                 <w:color w:val="000000"/>
                 <w:sz w:val="22"/>
                 <w:szCs w:val="22"/>
-                <w:lang w:val="bg-BG" w:eastAsia="bg-BG" w:bidi="ar-SA"/>
               </w:rPr>
             </w:pPr>
             <w:r>
               <w:rPr>
-                <w:rFonts w:eastAsia="Times New Roman" w:cstheme="minorHAnsi"/>
+                <w:rFonts w:cstheme="minorHAnsi"/>
                 <w:color w:val="000000"/>
                 <w:sz w:val="22"/>
                 <w:szCs w:val="22"/>
-                <w:lang w:val="bg-BG" w:eastAsia="bg-BG" w:bidi="ar-SA"/>
               </w:rPr>
-              <w:t>4591</w:t>
+              <w:t>4286</w:t>
             </w:r>
           </w:p>
         </w:tc>
@@ -35062,25 +35983,23 @@
           </w:tcPr>
           <w:p>
             <w:pPr>
-              <w:spacing w:after="0" w:line="240" w:lineRule="auto"/>
+              <w:spacing w:after="0"/>
               <w:jc w:val="right"/>
               <w:rPr>
-                <w:rFonts w:eastAsia="Times New Roman" w:cstheme="minorHAnsi"/>
+                <w:rFonts w:cstheme="minorHAnsi"/>
                 <w:color w:val="000000"/>
                 <w:sz w:val="22"/>
                 <w:szCs w:val="22"/>
-                <w:lang w:val="bg-BG" w:eastAsia="bg-BG" w:bidi="ar-SA"/>
               </w:rPr>
             </w:pPr>
             <w:r>
               <w:rPr>
-                <w:rFonts w:eastAsia="Times New Roman" w:cstheme="minorHAnsi"/>
+                <w:rFonts w:cstheme="minorHAnsi"/>
                 <w:color w:val="000000"/>
                 <w:sz w:val="22"/>
                 <w:szCs w:val="22"/>
-                <w:lang w:val="bg-BG" w:eastAsia="bg-BG" w:bidi="ar-SA"/>
               </w:rPr>
-              <w:t>328</w:t>
+              <w:t>217</w:t>
             </w:r>
           </w:p>
         </w:tc>
@@ -35106,23 +36025,21 @@
           </w:tcPr>
           <w:p>
             <w:pPr>
-              <w:spacing w:after="0" w:line="240" w:lineRule="auto"/>
+              <w:spacing w:after="0"/>
               <w:jc w:val="right"/>
               <w:rPr>
-                <w:rFonts w:eastAsia="Times New Roman" w:cstheme="minorHAnsi"/>
+                <w:rFonts w:cstheme="minorHAnsi"/>
                 <w:color w:val="000000"/>
                 <w:sz w:val="22"/>
                 <w:szCs w:val="22"/>
-                <w:lang w:val="bg-BG" w:eastAsia="bg-BG" w:bidi="ar-SA"/>
               </w:rPr>
             </w:pPr>
             <w:r>
               <w:rPr>
-                <w:rFonts w:eastAsia="Times New Roman" w:cstheme="minorHAnsi"/>
+                <w:rFonts w:cstheme="minorHAnsi"/>
                 <w:color w:val="000000"/>
                 <w:sz w:val="22"/>
                 <w:szCs w:val="22"/>
-                <w:lang w:val="bg-BG" w:eastAsia="bg-BG" w:bidi="ar-SA"/>
               </w:rPr>
               <w:t>10000</w:t>
             </w:r>
@@ -35144,25 +36061,23 @@
           </w:tcPr>
           <w:p>
             <w:pPr>
-              <w:spacing w:after="0" w:line="240" w:lineRule="auto"/>
+              <w:spacing w:after="0"/>
               <w:jc w:val="right"/>
               <w:rPr>
-                <w:rFonts w:eastAsia="Times New Roman" w:cstheme="minorHAnsi"/>
+                <w:rFonts w:cstheme="minorHAnsi"/>
                 <w:color w:val="000000"/>
                 <w:sz w:val="22"/>
                 <w:szCs w:val="22"/>
-                <w:lang w:val="bg-BG" w:eastAsia="bg-BG" w:bidi="ar-SA"/>
               </w:rPr>
             </w:pPr>
             <w:r>
               <w:rPr>
-                <w:rFonts w:eastAsia="Times New Roman" w:cstheme="minorHAnsi"/>
+                <w:rFonts w:cstheme="minorHAnsi"/>
                 <w:color w:val="000000"/>
                 <w:sz w:val="22"/>
                 <w:szCs w:val="22"/>
-                <w:lang w:val="bg-BG" w:eastAsia="bg-BG" w:bidi="ar-SA"/>
               </w:rPr>
-              <w:t>5038</w:t>
+              <w:t>4730</w:t>
             </w:r>
           </w:p>
         </w:tc>
@@ -35182,25 +36097,23 @@
           </w:tcPr>
           <w:p>
             <w:pPr>
-              <w:spacing w:after="0" w:line="240" w:lineRule="auto"/>
+              <w:spacing w:after="0"/>
               <w:jc w:val="right"/>
               <w:rPr>
-                <w:rFonts w:eastAsia="Times New Roman" w:cstheme="minorHAnsi"/>
+                <w:rFonts w:cstheme="minorHAnsi"/>
                 <w:color w:val="000000"/>
                 <w:sz w:val="22"/>
                 <w:szCs w:val="22"/>
-                <w:lang w:val="bg-BG" w:eastAsia="bg-BG" w:bidi="ar-SA"/>
               </w:rPr>
             </w:pPr>
             <w:r>
               <w:rPr>
-                <w:rFonts w:eastAsia="Times New Roman" w:cstheme="minorHAnsi"/>
+                <w:rFonts w:cstheme="minorHAnsi"/>
                 <w:color w:val="000000"/>
                 <w:sz w:val="22"/>
                 <w:szCs w:val="22"/>
-                <w:lang w:val="bg-BG" w:eastAsia="bg-BG" w:bidi="ar-SA"/>
               </w:rPr>
-              <w:t>364</w:t>
+              <w:t>240</w:t>
             </w:r>
           </w:p>
         </w:tc>
@@ -35226,23 +36139,21 @@
           </w:tcPr>
           <w:p>
             <w:pPr>
-              <w:spacing w:after="0" w:line="240" w:lineRule="auto"/>
+              <w:spacing w:after="0"/>
               <w:jc w:val="right"/>
               <w:rPr>
-                <w:rFonts w:eastAsia="Times New Roman" w:cstheme="minorHAnsi"/>
+                <w:rFonts w:cstheme="minorHAnsi"/>
                 <w:color w:val="000000"/>
                 <w:sz w:val="22"/>
                 <w:szCs w:val="22"/>
-                <w:lang w:val="bg-BG" w:eastAsia="bg-BG" w:bidi="ar-SA"/>
               </w:rPr>
             </w:pPr>
             <w:r>
               <w:rPr>
-                <w:rFonts w:eastAsia="Times New Roman" w:cstheme="minorHAnsi"/>
+                <w:rFonts w:cstheme="minorHAnsi"/>
                 <w:color w:val="000000"/>
                 <w:sz w:val="22"/>
                 <w:szCs w:val="22"/>
-                <w:lang w:val="bg-BG" w:eastAsia="bg-BG" w:bidi="ar-SA"/>
               </w:rPr>
               <w:t>11000</w:t>
             </w:r>
@@ -35264,25 +36175,23 @@
           </w:tcPr>
           <w:p>
             <w:pPr>
-              <w:spacing w:after="0" w:line="240" w:lineRule="auto"/>
+              <w:spacing w:after="0"/>
               <w:jc w:val="right"/>
               <w:rPr>
-                <w:rFonts w:eastAsia="Times New Roman" w:cstheme="minorHAnsi"/>
+                <w:rFonts w:cstheme="minorHAnsi"/>
                 <w:color w:val="000000"/>
                 <w:sz w:val="22"/>
                 <w:szCs w:val="22"/>
-                <w:lang w:val="bg-BG" w:eastAsia="bg-BG" w:bidi="ar-SA"/>
               </w:rPr>
             </w:pPr>
             <w:r>
               <w:rPr>
-                <w:rFonts w:eastAsia="Times New Roman" w:cstheme="minorHAnsi"/>
+                <w:rFonts w:cstheme="minorHAnsi"/>
                 <w:color w:val="000000"/>
                 <w:sz w:val="22"/>
                 <w:szCs w:val="22"/>
-                <w:lang w:val="bg-BG" w:eastAsia="bg-BG" w:bidi="ar-SA"/>
               </w:rPr>
-              <w:t>5740</w:t>
+              <w:t>5260</w:t>
             </w:r>
           </w:p>
         </w:tc>
@@ -35302,25 +36211,23 @@
           </w:tcPr>
           <w:p>
             <w:pPr>
-              <w:spacing w:after="0" w:line="240" w:lineRule="auto"/>
+              <w:spacing w:after="0"/>
               <w:jc w:val="right"/>
               <w:rPr>
-                <w:rFonts w:eastAsia="Times New Roman" w:cstheme="minorHAnsi"/>
+                <w:rFonts w:cstheme="minorHAnsi"/>
                 <w:color w:val="000000"/>
                 <w:sz w:val="22"/>
                 <w:szCs w:val="22"/>
-                <w:lang w:val="bg-BG" w:eastAsia="bg-BG" w:bidi="ar-SA"/>
               </w:rPr>
             </w:pPr>
             <w:r>
               <w:rPr>
-                <w:rFonts w:eastAsia="Times New Roman" w:cstheme="minorHAnsi"/>
+                <w:rFonts w:cstheme="minorHAnsi"/>
                 <w:color w:val="000000"/>
                 <w:sz w:val="22"/>
                 <w:szCs w:val="22"/>
-                <w:lang w:val="bg-BG" w:eastAsia="bg-BG" w:bidi="ar-SA"/>
               </w:rPr>
-              <w:t>401</w:t>
+              <w:t>265</w:t>
             </w:r>
           </w:p>
         </w:tc>
@@ -35346,23 +36253,21 @@
           </w:tcPr>
           <w:p>
             <w:pPr>
-              <w:spacing w:after="0" w:line="240" w:lineRule="auto"/>
+              <w:spacing w:after="0"/>
               <w:jc w:val="right"/>
               <w:rPr>
-                <w:rFonts w:eastAsia="Times New Roman" w:cstheme="minorHAnsi"/>
+                <w:rFonts w:cstheme="minorHAnsi"/>
                 <w:color w:val="000000"/>
                 <w:sz w:val="22"/>
                 <w:szCs w:val="22"/>
-                <w:lang w:val="bg-BG" w:eastAsia="bg-BG" w:bidi="ar-SA"/>
               </w:rPr>
             </w:pPr>
             <w:r>
               <w:rPr>
-                <w:rFonts w:eastAsia="Times New Roman" w:cstheme="minorHAnsi"/>
+                <w:rFonts w:cstheme="minorHAnsi"/>
                 <w:color w:val="000000"/>
                 <w:sz w:val="22"/>
                 <w:szCs w:val="22"/>
-                <w:lang w:val="bg-BG" w:eastAsia="bg-BG" w:bidi="ar-SA"/>
               </w:rPr>
               <w:t>12000</w:t>
             </w:r>
@@ -35384,25 +36289,23 @@
           </w:tcPr>
           <w:p>
             <w:pPr>
-              <w:spacing w:after="0" w:line="240" w:lineRule="auto"/>
+              <w:spacing w:after="0"/>
               <w:jc w:val="right"/>
               <w:rPr>
-                <w:rFonts w:eastAsia="Times New Roman" w:cstheme="minorHAnsi"/>
+                <w:rFonts w:cstheme="minorHAnsi"/>
                 <w:color w:val="000000"/>
                 <w:sz w:val="22"/>
                 <w:szCs w:val="22"/>
-                <w:lang w:val="bg-BG" w:eastAsia="bg-BG" w:bidi="ar-SA"/>
               </w:rPr>
             </w:pPr>
             <w:r>
               <w:rPr>
-                <w:rFonts w:eastAsia="Times New Roman" w:cstheme="minorHAnsi"/>
+                <w:rFonts w:cstheme="minorHAnsi"/>
                 <w:color w:val="000000"/>
                 <w:sz w:val="22"/>
                 <w:szCs w:val="22"/>
-                <w:lang w:val="bg-BG" w:eastAsia="bg-BG" w:bidi="ar-SA"/>
               </w:rPr>
-              <w:t>6073</w:t>
+              <w:t>5806</w:t>
             </w:r>
           </w:p>
         </w:tc>
@@ -35422,25 +36325,23 @@
           </w:tcPr>
           <w:p>
             <w:pPr>
-              <w:spacing w:after="0" w:line="240" w:lineRule="auto"/>
+              <w:spacing w:after="0"/>
               <w:jc w:val="right"/>
               <w:rPr>
-                <w:rFonts w:eastAsia="Times New Roman" w:cstheme="minorHAnsi"/>
+                <w:rFonts w:cstheme="minorHAnsi"/>
                 <w:color w:val="000000"/>
                 <w:sz w:val="22"/>
                 <w:szCs w:val="22"/>
-                <w:lang w:val="bg-BG" w:eastAsia="bg-BG" w:bidi="ar-SA"/>
               </w:rPr>
             </w:pPr>
             <w:r>
               <w:rPr>
-                <w:rFonts w:eastAsia="Times New Roman" w:cstheme="minorHAnsi"/>
+                <w:rFonts w:cstheme="minorHAnsi"/>
                 <w:color w:val="000000"/>
                 <w:sz w:val="22"/>
                 <w:szCs w:val="22"/>
-                <w:lang w:val="bg-BG" w:eastAsia="bg-BG" w:bidi="ar-SA"/>
               </w:rPr>
-              <w:t>438</w:t>
+              <w:t>289</w:t>
             </w:r>
           </w:p>
         </w:tc>
@@ -35466,23 +36367,21 @@
           </w:tcPr>
           <w:p>
             <w:pPr>
-              <w:spacing w:after="0" w:line="240" w:lineRule="auto"/>
+              <w:spacing w:after="0"/>
               <w:jc w:val="right"/>
               <w:rPr>
-                <w:rFonts w:eastAsia="Times New Roman" w:cstheme="minorHAnsi"/>
+                <w:rFonts w:cstheme="minorHAnsi"/>
                 <w:color w:val="000000"/>
                 <w:sz w:val="22"/>
                 <w:szCs w:val="22"/>
-                <w:lang w:val="bg-BG" w:eastAsia="bg-BG" w:bidi="ar-SA"/>
               </w:rPr>
             </w:pPr>
             <w:r>
               <w:rPr>
-                <w:rFonts w:eastAsia="Times New Roman" w:cstheme="minorHAnsi"/>
+                <w:rFonts w:cstheme="minorHAnsi"/>
                 <w:color w:val="000000"/>
                 <w:sz w:val="22"/>
                 <w:szCs w:val="22"/>
-                <w:lang w:val="bg-BG" w:eastAsia="bg-BG" w:bidi="ar-SA"/>
               </w:rPr>
               <w:t>13000</w:t>
             </w:r>
@@ -35504,25 +36403,23 @@
           </w:tcPr>
           <w:p>
             <w:pPr>
-              <w:spacing w:after="0" w:line="240" w:lineRule="auto"/>
+              <w:spacing w:after="0"/>
               <w:jc w:val="right"/>
               <w:rPr>
-                <w:rFonts w:eastAsia="Times New Roman" w:cstheme="minorHAnsi"/>
+                <w:rFonts w:cstheme="minorHAnsi"/>
                 <w:color w:val="000000"/>
                 <w:sz w:val="22"/>
                 <w:szCs w:val="22"/>
-                <w:lang w:val="bg-BG" w:eastAsia="bg-BG" w:bidi="ar-SA"/>
               </w:rPr>
             </w:pPr>
             <w:r>
               <w:rPr>
-                <w:rFonts w:eastAsia="Times New Roman" w:cstheme="minorHAnsi"/>
+                <w:rFonts w:cstheme="minorHAnsi"/>
                 <w:color w:val="000000"/>
                 <w:sz w:val="22"/>
                 <w:szCs w:val="22"/>
-                <w:lang w:val="bg-BG" w:eastAsia="bg-BG" w:bidi="ar-SA"/>
               </w:rPr>
-              <w:t>6680</w:t>
+              <w:t>6261</w:t>
             </w:r>
           </w:p>
         </w:tc>
@@ -35542,25 +36439,23 @@
           </w:tcPr>
           <w:p>
             <w:pPr>
-              <w:spacing w:after="0" w:line="240" w:lineRule="auto"/>
+              <w:spacing w:after="0"/>
               <w:jc w:val="right"/>
               <w:rPr>
-                <w:rFonts w:eastAsia="Times New Roman" w:cstheme="minorHAnsi"/>
+                <w:rFonts w:cstheme="minorHAnsi"/>
                 <w:color w:val="000000"/>
                 <w:sz w:val="22"/>
                 <w:szCs w:val="22"/>
-                <w:lang w:val="bg-BG" w:eastAsia="bg-BG" w:bidi="ar-SA"/>
               </w:rPr>
             </w:pPr>
             <w:r>
               <w:rPr>
-                <w:rFonts w:eastAsia="Times New Roman" w:cstheme="minorHAnsi"/>
+                <w:rFonts w:cstheme="minorHAnsi"/>
                 <w:color w:val="000000"/>
                 <w:sz w:val="22"/>
                 <w:szCs w:val="22"/>
-                <w:lang w:val="bg-BG" w:eastAsia="bg-BG" w:bidi="ar-SA"/>
               </w:rPr>
-              <w:t>474</w:t>
+              <w:t>313</w:t>
             </w:r>
           </w:p>
         </w:tc>
@@ -35586,23 +36481,21 @@
           </w:tcPr>
           <w:p>
             <w:pPr>
-              <w:spacing w:after="0" w:line="240" w:lineRule="auto"/>
+              <w:spacing w:after="0"/>
               <w:jc w:val="right"/>
               <w:rPr>
-                <w:rFonts w:eastAsia="Times New Roman" w:cstheme="minorHAnsi"/>
+                <w:rFonts w:cstheme="minorHAnsi"/>
                 <w:color w:val="000000"/>
                 <w:sz w:val="22"/>
                 <w:szCs w:val="22"/>
-                <w:lang w:val="bg-BG" w:eastAsia="bg-BG" w:bidi="ar-SA"/>
               </w:rPr>
             </w:pPr>
             <w:r>
               <w:rPr>
-                <w:rFonts w:eastAsia="Times New Roman" w:cstheme="minorHAnsi"/>
+                <w:rFonts w:cstheme="minorHAnsi"/>
                 <w:color w:val="000000"/>
                 <w:sz w:val="22"/>
                 <w:szCs w:val="22"/>
-                <w:lang w:val="bg-BG" w:eastAsia="bg-BG" w:bidi="ar-SA"/>
               </w:rPr>
               <w:t>14000</w:t>
             </w:r>
@@ -35624,25 +36517,23 @@
           </w:tcPr>
           <w:p>
             <w:pPr>
-              <w:spacing w:after="0" w:line="240" w:lineRule="auto"/>
+              <w:spacing w:after="0"/>
               <w:jc w:val="right"/>
               <w:rPr>
-                <w:rFonts w:eastAsia="Times New Roman" w:cstheme="minorHAnsi"/>
+                <w:rFonts w:cstheme="minorHAnsi"/>
                 <w:color w:val="000000"/>
                 <w:sz w:val="22"/>
                 <w:szCs w:val="22"/>
-                <w:lang w:val="bg-BG" w:eastAsia="bg-BG" w:bidi="ar-SA"/>
               </w:rPr>
             </w:pPr>
             <w:r>
               <w:rPr>
-                <w:rFonts w:eastAsia="Times New Roman" w:cstheme="minorHAnsi"/>
+                <w:rFonts w:cstheme="minorHAnsi"/>
                 <w:color w:val="000000"/>
                 <w:sz w:val="22"/>
                 <w:szCs w:val="22"/>
-                <w:lang w:val="bg-BG" w:eastAsia="bg-BG" w:bidi="ar-SA"/>
               </w:rPr>
-              <w:t>7361</w:t>
+              <w:t>6742</w:t>
             </w:r>
           </w:p>
         </w:tc>
@@ -35662,25 +36553,23 @@
           </w:tcPr>
           <w:p>
             <w:pPr>
-              <w:spacing w:after="0" w:line="240" w:lineRule="auto"/>
+              <w:spacing w:after="0"/>
               <w:jc w:val="right"/>
               <w:rPr>
-                <w:rFonts w:eastAsia="Times New Roman" w:cstheme="minorHAnsi"/>
+                <w:rFonts w:cstheme="minorHAnsi"/>
                 <w:color w:val="000000"/>
                 <w:sz w:val="22"/>
                 <w:szCs w:val="22"/>
-                <w:lang w:val="bg-BG" w:eastAsia="bg-BG" w:bidi="ar-SA"/>
               </w:rPr>
             </w:pPr>
             <w:r>
               <w:rPr>
-                <w:rFonts w:eastAsia="Times New Roman" w:cstheme="minorHAnsi"/>
+                <w:rFonts w:cstheme="minorHAnsi"/>
                 <w:color w:val="000000"/>
                 <w:sz w:val="22"/>
                 <w:szCs w:val="22"/>
-                <w:lang w:val="bg-BG" w:eastAsia="bg-BG" w:bidi="ar-SA"/>
               </w:rPr>
-              <w:t>511</w:t>
+              <w:t>337</w:t>
             </w:r>
           </w:p>
         </w:tc>
@@ -35706,23 +36595,21 @@
           </w:tcPr>
           <w:p>
             <w:pPr>
-              <w:spacing w:after="0" w:line="240" w:lineRule="auto"/>
+              <w:spacing w:after="0"/>
               <w:jc w:val="right"/>
               <w:rPr>
-                <w:rFonts w:eastAsia="Times New Roman" w:cstheme="minorHAnsi"/>
+                <w:rFonts w:cstheme="minorHAnsi"/>
                 <w:color w:val="000000"/>
                 <w:sz w:val="22"/>
                 <w:szCs w:val="22"/>
-                <w:lang w:val="bg-BG" w:eastAsia="bg-BG" w:bidi="ar-SA"/>
               </w:rPr>
             </w:pPr>
             <w:r>
               <w:rPr>
-                <w:rFonts w:eastAsia="Times New Roman" w:cstheme="minorHAnsi"/>
+                <w:rFonts w:cstheme="minorHAnsi"/>
                 <w:color w:val="000000"/>
                 <w:sz w:val="22"/>
                 <w:szCs w:val="22"/>
-                <w:lang w:val="bg-BG" w:eastAsia="bg-BG" w:bidi="ar-SA"/>
               </w:rPr>
               <w:t>15000</w:t>
             </w:r>
@@ -35744,25 +36631,23 @@
           </w:tcPr>
           <w:p>
             <w:pPr>
-              <w:spacing w:after="0" w:line="240" w:lineRule="auto"/>
+              <w:spacing w:after="0"/>
               <w:jc w:val="right"/>
               <w:rPr>
-                <w:rFonts w:eastAsia="Times New Roman" w:cstheme="minorHAnsi"/>
+                <w:rFonts w:cstheme="minorHAnsi"/>
                 <w:color w:val="000000"/>
                 <w:sz w:val="22"/>
                 <w:szCs w:val="22"/>
-                <w:lang w:val="bg-BG" w:eastAsia="bg-BG" w:bidi="ar-SA"/>
               </w:rPr>
             </w:pPr>
             <w:r>
               <w:rPr>
-                <w:rFonts w:eastAsia="Times New Roman" w:cstheme="minorHAnsi"/>
+                <w:rFonts w:cstheme="minorHAnsi"/>
                 <w:color w:val="000000"/>
                 <w:sz w:val="22"/>
                 <w:szCs w:val="22"/>
-                <w:lang w:val="bg-BG" w:eastAsia="bg-BG" w:bidi="ar-SA"/>
               </w:rPr>
-              <w:t>7727</w:t>
+              <w:t>7207</w:t>
             </w:r>
           </w:p>
         </w:tc>
@@ -35782,25 +36667,23 @@
           </w:tcPr>
           <w:p>
             <w:pPr>
-              <w:spacing w:after="0" w:line="240" w:lineRule="auto"/>
+              <w:spacing w:after="0"/>
               <w:jc w:val="right"/>
               <w:rPr>
-                <w:rFonts w:eastAsia="Times New Roman" w:cstheme="minorHAnsi"/>
+                <w:rFonts w:cstheme="minorHAnsi"/>
                 <w:color w:val="000000"/>
                 <w:sz w:val="22"/>
                 <w:szCs w:val="22"/>
-                <w:lang w:val="bg-BG" w:eastAsia="bg-BG" w:bidi="ar-SA"/>
               </w:rPr>
             </w:pPr>
             <w:r>
               <w:rPr>
-                <w:rFonts w:eastAsia="Times New Roman" w:cstheme="minorHAnsi"/>
+                <w:rFonts w:cstheme="minorHAnsi"/>
                 <w:color w:val="000000"/>
                 <w:sz w:val="22"/>
                 <w:szCs w:val="22"/>
-                <w:lang w:val="bg-BG" w:eastAsia="bg-BG" w:bidi="ar-SA"/>
               </w:rPr>
-              <w:t>547</w:t>
+              <w:t>361</w:t>
             </w:r>
           </w:p>
         </w:tc>
@@ -35826,23 +36709,21 @@
           </w:tcPr>
           <w:p>
             <w:pPr>
-              <w:spacing w:after="0" w:line="240" w:lineRule="auto"/>
+              <w:spacing w:after="0"/>
               <w:jc w:val="right"/>
               <w:rPr>
-                <w:rFonts w:eastAsia="Times New Roman" w:cstheme="minorHAnsi"/>
+                <w:rFonts w:cstheme="minorHAnsi"/>
                 <w:color w:val="000000"/>
                 <w:sz w:val="22"/>
                 <w:szCs w:val="22"/>
-                <w:lang w:val="bg-BG" w:eastAsia="bg-BG" w:bidi="ar-SA"/>
               </w:rPr>
             </w:pPr>
             <w:r>
               <w:rPr>
-                <w:rFonts w:eastAsia="Times New Roman" w:cstheme="minorHAnsi"/>
+                <w:rFonts w:cstheme="minorHAnsi"/>
                 <w:color w:val="000000"/>
                 <w:sz w:val="22"/>
                 <w:szCs w:val="22"/>
-                <w:lang w:val="bg-BG" w:eastAsia="bg-BG" w:bidi="ar-SA"/>
               </w:rPr>
               <w:t>16000</w:t>
             </w:r>
@@ -35864,25 +36745,23 @@
           </w:tcPr>
           <w:p>
             <w:pPr>
-              <w:spacing w:after="0" w:line="240" w:lineRule="auto"/>
+              <w:spacing w:after="0"/>
               <w:jc w:val="right"/>
               <w:rPr>
-                <w:rFonts w:eastAsia="Times New Roman" w:cstheme="minorHAnsi"/>
+                <w:rFonts w:cstheme="minorHAnsi"/>
                 <w:color w:val="000000"/>
                 <w:sz w:val="22"/>
                 <w:szCs w:val="22"/>
-                <w:lang w:val="bg-BG" w:eastAsia="bg-BG" w:bidi="ar-SA"/>
               </w:rPr>
             </w:pPr>
             <w:r>
               <w:rPr>
-                <w:rFonts w:eastAsia="Times New Roman" w:cstheme="minorHAnsi"/>
+                <w:rFonts w:cstheme="minorHAnsi"/>
                 <w:color w:val="000000"/>
                 <w:sz w:val="22"/>
                 <w:szCs w:val="22"/>
-                <w:lang w:val="bg-BG" w:eastAsia="bg-BG" w:bidi="ar-SA"/>
               </w:rPr>
-              <w:t>8203</w:t>
+              <w:t>7727</w:t>
             </w:r>
           </w:p>
         </w:tc>
@@ -35902,25 +36781,23 @@
           </w:tcPr>
           <w:p>
             <w:pPr>
-              <w:spacing w:after="0" w:line="240" w:lineRule="auto"/>
+              <w:spacing w:after="0"/>
               <w:jc w:val="right"/>
               <w:rPr>
-                <w:rFonts w:eastAsia="Times New Roman" w:cstheme="minorHAnsi"/>
+                <w:rFonts w:cstheme="minorHAnsi"/>
                 <w:color w:val="000000"/>
                 <w:sz w:val="22"/>
                 <w:szCs w:val="22"/>
-                <w:lang w:val="bg-BG" w:eastAsia="bg-BG" w:bidi="ar-SA"/>
               </w:rPr>
             </w:pPr>
             <w:r>
               <w:rPr>
-                <w:rFonts w:eastAsia="Times New Roman" w:cstheme="minorHAnsi"/>
+                <w:rFonts w:cstheme="minorHAnsi"/>
                 <w:color w:val="000000"/>
                 <w:sz w:val="22"/>
                 <w:szCs w:val="22"/>
-                <w:lang w:val="bg-BG" w:eastAsia="bg-BG" w:bidi="ar-SA"/>
               </w:rPr>
-              <w:t>583</w:t>
+              <w:t>385</w:t>
             </w:r>
           </w:p>
         </w:tc>
@@ -35946,23 +36823,21 @@
           </w:tcPr>
           <w:p>
             <w:pPr>
-              <w:spacing w:after="0" w:line="240" w:lineRule="auto"/>
+              <w:spacing w:after="0"/>
               <w:jc w:val="right"/>
               <w:rPr>
-                <w:rFonts w:eastAsia="Times New Roman" w:cstheme="minorHAnsi"/>
+                <w:rFonts w:cstheme="minorHAnsi"/>
                 <w:color w:val="000000"/>
                 <w:sz w:val="22"/>
                 <w:szCs w:val="22"/>
-                <w:lang w:val="bg-BG" w:eastAsia="bg-BG" w:bidi="ar-SA"/>
               </w:rPr>
             </w:pPr>
             <w:r>
               <w:rPr>
-                <w:rFonts w:eastAsia="Times New Roman" w:cstheme="minorHAnsi"/>
+                <w:rFonts w:cstheme="minorHAnsi"/>
                 <w:color w:val="000000"/>
                 <w:sz w:val="22"/>
                 <w:szCs w:val="22"/>
-                <w:lang w:val="bg-BG" w:eastAsia="bg-BG" w:bidi="ar-SA"/>
               </w:rPr>
               <w:t>17000</w:t>
             </w:r>
@@ -35984,25 +36859,23 @@
           </w:tcPr>
           <w:p>
             <w:pPr>
-              <w:spacing w:after="0" w:line="240" w:lineRule="auto"/>
+              <w:spacing w:after="0"/>
               <w:jc w:val="right"/>
               <w:rPr>
-                <w:rFonts w:eastAsia="Times New Roman" w:cstheme="minorHAnsi"/>
+                <w:rFonts w:cstheme="minorHAnsi"/>
                 <w:color w:val="000000"/>
                 <w:sz w:val="22"/>
                 <w:szCs w:val="22"/>
-                <w:lang w:val="bg-BG" w:eastAsia="bg-BG" w:bidi="ar-SA"/>
               </w:rPr>
             </w:pPr>
             <w:r>
               <w:rPr>
-                <w:rFonts w:eastAsia="Times New Roman" w:cstheme="minorHAnsi"/>
+                <w:rFonts w:cstheme="minorHAnsi"/>
                 <w:color w:val="000000"/>
                 <w:sz w:val="22"/>
                 <w:szCs w:val="22"/>
-                <w:lang w:val="bg-BG" w:eastAsia="bg-BG" w:bidi="ar-SA"/>
               </w:rPr>
-              <w:t>8986</w:t>
+              <w:t>8104</w:t>
             </w:r>
           </w:p>
         </w:tc>
@@ -36022,25 +36895,23 @@
           </w:tcPr>
           <w:p>
             <w:pPr>
-              <w:spacing w:after="0" w:line="240" w:lineRule="auto"/>
+              <w:spacing w:after="0"/>
               <w:jc w:val="right"/>
               <w:rPr>
-                <w:rFonts w:eastAsia="Times New Roman" w:cstheme="minorHAnsi"/>
+                <w:rFonts w:cstheme="minorHAnsi"/>
                 <w:color w:val="000000"/>
                 <w:sz w:val="22"/>
                 <w:szCs w:val="22"/>
-                <w:lang w:val="bg-BG" w:eastAsia="bg-BG" w:bidi="ar-SA"/>
               </w:rPr>
             </w:pPr>
             <w:r>
               <w:rPr>
-                <w:rFonts w:eastAsia="Times New Roman" w:cstheme="minorHAnsi"/>
+                <w:rFonts w:cstheme="minorHAnsi"/>
                 <w:color w:val="000000"/>
                 <w:sz w:val="22"/>
                 <w:szCs w:val="22"/>
-                <w:lang w:val="bg-BG" w:eastAsia="bg-BG" w:bidi="ar-SA"/>
               </w:rPr>
-              <w:t>620</w:t>
+              <w:t>409</w:t>
             </w:r>
           </w:p>
         </w:tc>
@@ -36066,23 +36937,21 @@
           </w:tcPr>
           <w:p>
             <w:pPr>
-              <w:spacing w:after="0" w:line="240" w:lineRule="auto"/>
+              <w:spacing w:after="0"/>
               <w:jc w:val="right"/>
               <w:rPr>
-                <w:rFonts w:eastAsia="Times New Roman" w:cstheme="minorHAnsi"/>
+                <w:rFonts w:cstheme="minorHAnsi"/>
                 <w:color w:val="000000"/>
                 <w:sz w:val="22"/>
                 <w:szCs w:val="22"/>
-                <w:lang w:val="bg-BG" w:eastAsia="bg-BG" w:bidi="ar-SA"/>
               </w:rPr>
             </w:pPr>
             <w:r>
               <w:rPr>
-                <w:rFonts w:eastAsia="Times New Roman" w:cstheme="minorHAnsi"/>
+                <w:rFonts w:cstheme="minorHAnsi"/>
                 <w:color w:val="000000"/>
                 <w:sz w:val="22"/>
                 <w:szCs w:val="22"/>
-                <w:lang w:val="bg-BG" w:eastAsia="bg-BG" w:bidi="ar-SA"/>
               </w:rPr>
               <w:t>18000</w:t>
             </w:r>
@@ -36104,25 +36973,23 @@
           </w:tcPr>
           <w:p>
             <w:pPr>
-              <w:spacing w:after="0" w:line="240" w:lineRule="auto"/>
+              <w:spacing w:after="0"/>
               <w:jc w:val="right"/>
               <w:rPr>
-                <w:rFonts w:eastAsia="Times New Roman" w:cstheme="minorHAnsi"/>
+                <w:rFonts w:cstheme="minorHAnsi"/>
                 <w:color w:val="000000"/>
                 <w:sz w:val="22"/>
                 <w:szCs w:val="22"/>
-                <w:lang w:val="bg-BG" w:eastAsia="bg-BG" w:bidi="ar-SA"/>
               </w:rPr>
             </w:pPr>
             <w:r>
               <w:rPr>
-                <w:rFonts w:eastAsia="Times New Roman" w:cstheme="minorHAnsi"/>
+                <w:rFonts w:cstheme="minorHAnsi"/>
                 <w:color w:val="000000"/>
                 <w:sz w:val="22"/>
                 <w:szCs w:val="22"/>
-                <w:lang w:val="bg-BG" w:eastAsia="bg-BG" w:bidi="ar-SA"/>
               </w:rPr>
-              <w:t>9519</w:t>
+              <w:t>8526</w:t>
             </w:r>
           </w:p>
         </w:tc>
@@ -36142,25 +37009,23 @@
           </w:tcPr>
           <w:p>
             <w:pPr>
-              <w:spacing w:after="0" w:line="240" w:lineRule="auto"/>
+              <w:spacing w:after="0"/>
               <w:jc w:val="right"/>
               <w:rPr>
-                <w:rFonts w:eastAsia="Times New Roman" w:cstheme="minorHAnsi"/>
+                <w:rFonts w:cstheme="minorHAnsi"/>
                 <w:color w:val="000000"/>
                 <w:sz w:val="22"/>
                 <w:szCs w:val="22"/>
-                <w:lang w:val="bg-BG" w:eastAsia="bg-BG" w:bidi="ar-SA"/>
               </w:rPr>
             </w:pPr>
             <w:r>
               <w:rPr>
-                <w:rFonts w:eastAsia="Times New Roman" w:cstheme="minorHAnsi"/>
+                <w:rFonts w:cstheme="minorHAnsi"/>
                 <w:color w:val="000000"/>
                 <w:sz w:val="22"/>
                 <w:szCs w:val="22"/>
-                <w:lang w:val="bg-BG" w:eastAsia="bg-BG" w:bidi="ar-SA"/>
               </w:rPr>
-              <w:t>657</w:t>
+              <w:t>433</w:t>
             </w:r>
           </w:p>
         </w:tc>
@@ -36186,23 +37051,21 @@
           </w:tcPr>
           <w:p>
             <w:pPr>
-              <w:spacing w:after="0" w:line="240" w:lineRule="auto"/>
+              <w:spacing w:after="0"/>
               <w:jc w:val="right"/>
               <w:rPr>
-                <w:rFonts w:eastAsia="Times New Roman" w:cstheme="minorHAnsi"/>
+                <w:rFonts w:cstheme="minorHAnsi"/>
                 <w:color w:val="000000"/>
                 <w:sz w:val="22"/>
                 <w:szCs w:val="22"/>
-                <w:lang w:val="bg-BG" w:eastAsia="bg-BG" w:bidi="ar-SA"/>
               </w:rPr>
             </w:pPr>
             <w:r>
               <w:rPr>
-                <w:rFonts w:eastAsia="Times New Roman" w:cstheme="minorHAnsi"/>
+                <w:rFonts w:cstheme="minorHAnsi"/>
                 <w:color w:val="000000"/>
                 <w:sz w:val="22"/>
                 <w:szCs w:val="22"/>
-                <w:lang w:val="bg-BG" w:eastAsia="bg-BG" w:bidi="ar-SA"/>
               </w:rPr>
               <w:t>19000</w:t>
             </w:r>
@@ -36224,25 +37087,23 @@
           </w:tcPr>
           <w:p>
             <w:pPr>
-              <w:spacing w:after="0" w:line="240" w:lineRule="auto"/>
+              <w:spacing w:after="0"/>
               <w:jc w:val="right"/>
               <w:rPr>
-                <w:rFonts w:eastAsia="Times New Roman" w:cstheme="minorHAnsi"/>
+                <w:rFonts w:cstheme="minorHAnsi"/>
                 <w:color w:val="000000"/>
                 <w:sz w:val="22"/>
                 <w:szCs w:val="22"/>
-                <w:lang w:val="bg-BG" w:eastAsia="bg-BG" w:bidi="ar-SA"/>
               </w:rPr>
             </w:pPr>
             <w:r>
               <w:rPr>
-                <w:rFonts w:eastAsia="Times New Roman" w:cstheme="minorHAnsi"/>
+                <w:rFonts w:cstheme="minorHAnsi"/>
                 <w:color w:val="000000"/>
                 <w:sz w:val="22"/>
                 <w:szCs w:val="22"/>
-                <w:lang w:val="bg-BG" w:eastAsia="bg-BG" w:bidi="ar-SA"/>
               </w:rPr>
-              <w:t>9685</w:t>
+              <w:t>9096</w:t>
             </w:r>
           </w:p>
         </w:tc>
@@ -36262,25 +37123,23 @@
           </w:tcPr>
           <w:p>
             <w:pPr>
-              <w:spacing w:after="0" w:line="240" w:lineRule="auto"/>
+              <w:spacing w:after="0"/>
               <w:jc w:val="right"/>
               <w:rPr>
-                <w:rFonts w:eastAsia="Times New Roman" w:cstheme="minorHAnsi"/>
+                <w:rFonts w:cstheme="minorHAnsi"/>
                 <w:color w:val="000000"/>
                 <w:sz w:val="22"/>
                 <w:szCs w:val="22"/>
-                <w:lang w:val="bg-BG" w:eastAsia="bg-BG" w:bidi="ar-SA"/>
               </w:rPr>
             </w:pPr>
             <w:r>
               <w:rPr>
-                <w:rFonts w:eastAsia="Times New Roman" w:cstheme="minorHAnsi"/>
+                <w:rFonts w:cstheme="minorHAnsi"/>
                 <w:color w:val="000000"/>
                 <w:sz w:val="22"/>
                 <w:szCs w:val="22"/>
-                <w:lang w:val="bg-BG" w:eastAsia="bg-BG" w:bidi="ar-SA"/>
               </w:rPr>
-              <w:t>693</w:t>
+              <w:t>457</w:t>
             </w:r>
           </w:p>
         </w:tc>
@@ -36306,23 +37165,21 @@
           </w:tcPr>
           <w:p>
             <w:pPr>
-              <w:spacing w:after="0" w:line="240" w:lineRule="auto"/>
+              <w:spacing w:after="0"/>
               <w:jc w:val="right"/>
               <w:rPr>
-                <w:rFonts w:eastAsia="Times New Roman" w:cstheme="minorHAnsi"/>
+                <w:rFonts w:cstheme="minorHAnsi"/>
                 <w:color w:val="000000"/>
                 <w:sz w:val="22"/>
                 <w:szCs w:val="22"/>
-                <w:lang w:val="bg-BG" w:eastAsia="bg-BG" w:bidi="ar-SA"/>
               </w:rPr>
             </w:pPr>
             <w:r>
               <w:rPr>
-                <w:rFonts w:eastAsia="Times New Roman" w:cstheme="minorHAnsi"/>
+                <w:rFonts w:cstheme="minorHAnsi"/>
                 <w:color w:val="000000"/>
                 <w:sz w:val="22"/>
                 <w:szCs w:val="22"/>
-                <w:lang w:val="bg-BG" w:eastAsia="bg-BG" w:bidi="ar-SA"/>
               </w:rPr>
               <w:t>20000</w:t>
             </w:r>
@@ -36344,25 +37201,23 @@
           </w:tcPr>
           <w:p>
             <w:pPr>
-              <w:spacing w:after="0" w:line="240" w:lineRule="auto"/>
+              <w:spacing w:after="0"/>
               <w:jc w:val="right"/>
               <w:rPr>
-                <w:rFonts w:eastAsia="Times New Roman" w:cstheme="minorHAnsi"/>
+                <w:rFonts w:cstheme="minorHAnsi"/>
                 <w:color w:val="000000"/>
                 <w:sz w:val="22"/>
                 <w:szCs w:val="22"/>
-                <w:lang w:val="bg-BG" w:eastAsia="bg-BG" w:bidi="ar-SA"/>
               </w:rPr>
             </w:pPr>
             <w:r>
               <w:rPr>
-                <w:rFonts w:eastAsia="Times New Roman" w:cstheme="minorHAnsi"/>
+                <w:rFonts w:cstheme="minorHAnsi"/>
                 <w:color w:val="000000"/>
                 <w:sz w:val="22"/>
                 <w:szCs w:val="22"/>
-                <w:lang w:val="bg-BG" w:eastAsia="bg-BG" w:bidi="ar-SA"/>
               </w:rPr>
-              <w:t>10230</w:t>
+              <w:t>9692</w:t>
             </w:r>
           </w:p>
         </w:tc>
@@ -36382,25 +37237,23 @@
           </w:tcPr>
           <w:p>
             <w:pPr>
-              <w:spacing w:after="0" w:line="240" w:lineRule="auto"/>
+              <w:spacing w:after="0"/>
               <w:jc w:val="right"/>
               <w:rPr>
-                <w:rFonts w:eastAsia="Times New Roman" w:cstheme="minorHAnsi"/>
+                <w:rFonts w:cstheme="minorHAnsi"/>
                 <w:color w:val="000000"/>
                 <w:sz w:val="22"/>
                 <w:szCs w:val="22"/>
-                <w:lang w:val="bg-BG" w:eastAsia="bg-BG" w:bidi="ar-SA"/>
               </w:rPr>
             </w:pPr>
             <w:r>
               <w:rPr>
-                <w:rFonts w:eastAsia="Times New Roman" w:cstheme="minorHAnsi"/>
+                <w:rFonts w:cstheme="minorHAnsi"/>
                 <w:color w:val="000000"/>
                 <w:sz w:val="22"/>
                 <w:szCs w:val="22"/>
-                <w:lang w:val="bg-BG" w:eastAsia="bg-BG" w:bidi="ar-SA"/>
               </w:rPr>
-              <w:t>729</w:t>
+              <w:t>482</w:t>
             </w:r>
           </w:p>
         </w:tc>
@@ -36408,7 +37261,7 @@
     </w:tbl>
     <w:p>
       <w:pPr>
-        <w:spacing w:before="240"/>
+        <w:spacing w:after="0"/>
         <w:ind w:firstLine="567"/>
         <w:rPr>
           <w:lang w:val="bg-BG"/>
@@ -36505,20 +37358,97 @@
         <w:rPr>
           <w:lang w:val="bg-BG"/>
         </w:rPr>
+        <w:instrText xml:space="preserve"> REF _Ref455064617 \h </w:instrText>
+      </w:r>
+      <w:r>
+        <w:rPr>
+          <w:lang w:val="bg-BG"/>
+        </w:rPr>
+      </w:r>
+      <w:r>
+        <w:rPr>
+          <w:lang w:val="bg-BG"/>
+        </w:rPr>
+        <w:fldChar w:fldCharType="separate"/>
+      </w:r>
+      <w:r>
+        <w:t xml:space="preserve">Фигура </w:t>
+      </w:r>
+      <w:r>
+        <w:rPr>
+          <w:noProof/>
+        </w:rPr>
+        <w:t>5.1</w:t>
+      </w:r>
+      <w:r>
+        <w:noBreakHyphen/>
+      </w:r>
+      <w:r>
+        <w:rPr>
+          <w:noProof/>
+        </w:rPr>
+        <w:t>2</w:t>
+      </w:r>
+      <w:r>
+        <w:rPr>
+          <w:lang w:val="bg-BG"/>
+        </w:rPr>
+        <w:fldChar w:fldCharType="end"/>
+      </w:r>
+      <w:r>
+        <w:rPr>
+          <w:lang w:val="bg-BG"/>
+        </w:rPr>
+        <w:fldChar w:fldCharType="begin"/>
+      </w:r>
+      <w:r>
+        <w:rPr>
+          <w:lang w:val="bg-BG"/>
+        </w:rPr>
         <w:instrText xml:space="preserve"> REF _Ref455063463 \h </w:instrText>
       </w:r>
       <w:r>
         <w:rPr>
           <w:lang w:val="bg-BG"/>
         </w:rPr>
-      </w:r>
-      <w:r>
-        <w:rPr>
-          <w:lang w:val="bg-BG"/>
-        </w:rPr>
         <w:fldChar w:fldCharType="separate"/>
       </w:r>
       <w:r>
+        <w:rPr>
+          <w:lang w:val="bg-BG"/>
+        </w:rPr>
+        <w:fldChar w:fldCharType="end"/>
+      </w:r>
+      <w:r>
+        <w:rPr>
+          <w:lang w:val="bg-BG"/>
+        </w:rPr>
+        <w:t xml:space="preserve"> и </w:t>
+      </w:r>
+      <w:r>
+        <w:rPr>
+          <w:lang w:val="bg-BG"/>
+        </w:rPr>
+        <w:fldChar w:fldCharType="begin"/>
+      </w:r>
+      <w:r>
+        <w:rPr>
+          <w:lang w:val="bg-BG"/>
+        </w:rPr>
+        <w:instrText xml:space="preserve"> REF _Ref455063474 \h </w:instrText>
+      </w:r>
+      <w:r>
+        <w:rPr>
+          <w:lang w:val="bg-BG"/>
+        </w:rPr>
+      </w:r>
+      <w:r>
+        <w:rPr>
+          <w:lang w:val="bg-BG"/>
+        </w:rPr>
+        <w:fldChar w:fldCharType="separate"/>
+      </w:r>
+      <w:r>
         <w:t xml:space="preserve">Фигура </w:t>
       </w:r>
       <w:r>
@@ -36534,7 +37464,7 @@
         <w:rPr>
           <w:noProof/>
         </w:rPr>
-        <w:t>2</w:t>
+        <w:t>3</w:t>
       </w:r>
       <w:r>
         <w:rPr>
@@ -36546,74 +37476,88 @@
         <w:rPr>
           <w:lang w:val="bg-BG"/>
         </w:rPr>
-        <w:t xml:space="preserve"> и </w:t>
-      </w:r>
-      <w:r>
-        <w:rPr>
-          <w:lang w:val="bg-BG"/>
-        </w:rPr>
-        <w:fldChar w:fldCharType="begin"/>
-      </w:r>
-      <w:r>
-        <w:rPr>
-          <w:lang w:val="bg-BG"/>
-        </w:rPr>
-        <w:instrText xml:space="preserve"> REF _Ref455063474 \h </w:instrText>
-      </w:r>
-      <w:r>
-        <w:rPr>
-          <w:lang w:val="bg-BG"/>
-        </w:rPr>
-      </w:r>
-      <w:r>
-        <w:rPr>
-          <w:lang w:val="bg-BG"/>
-        </w:rPr>
-        <w:fldChar w:fldCharType="separate"/>
-      </w:r>
-      <w:r>
-        <w:t xml:space="preserve">Фигура </w:t>
-      </w:r>
+        <w:t>. Вижда се, че с увеличение на броя на симулационните цикли значително нараства времето за пакетиране и размера на пакетираният файл.</w:t>
+      </w:r>
+      <w:r>
+        <w:rPr>
+          <w:lang w:val="bg-BG"/>
+        </w:rPr>
+        <w:t xml:space="preserve"> Аналогични са резултатите и при нарастване на размера на калкулационното дърво.</w:t>
+      </w:r>
+    </w:p>
+    <w:p>
+      <w:pPr>
+        <w:keepNext/>
+        <w:spacing w:before="240" w:after="0"/>
+        <w:jc w:val="center"/>
+        <w:rPr>
+          <w:lang w:val="bg-BG"/>
+        </w:rPr>
+      </w:pPr>
       <w:r>
         <w:rPr>
           <w:noProof/>
         </w:rPr>
-        <w:t>5.1</w:t>
-      </w:r>
-      <w:r>
-        <w:noBreakHyphen/>
-      </w:r>
-      <w:r>
-        <w:rPr>
-          <w:noProof/>
-        </w:rPr>
-        <w:t>3</w:t>
-      </w:r>
-      <w:r>
-        <w:rPr>
-          <w:lang w:val="bg-BG"/>
-        </w:rPr>
-        <w:fldChar w:fldCharType="end"/>
-      </w:r>
-      <w:r>
-        <w:rPr>
-          <w:lang w:val="bg-BG"/>
-        </w:rPr>
-        <w:t>. Вижда се, че с увеличение на броя на симулационните цикли значително нараства времето за пакетиране и размера на пакетираният файл.</w:t>
-      </w:r>
-      <w:r>
-        <w:rPr>
-          <w:lang w:val="bg-BG"/>
-        </w:rPr>
-        <w:t xml:space="preserve"> Аналогични са резултатите и при нарастване на размера на калкулационното дърво.</w:t>
-      </w:r>
-    </w:p>
-    <w:p>
-      <w:pPr>
-        <w:keepNext/>
-        <w:spacing w:after="0"/>
-        <w:jc w:val="center"/>
-      </w:pPr>
+        <w:pict>
+          <v:shapetype id="_x0000_t202" coordsize="21600,21600" o:spt="202" path="m,l,21600r21600,l21600,xe">
+            <v:stroke joinstyle="miter"/>
+            <v:path gradientshapeok="t" o:connecttype="rect"/>
+          </v:shapetype>
+          <v:shape id="_x0000_s1026" type="#_x0000_t202" style="position:absolute;left:0;text-align:left;margin-left:-.2pt;margin-top:228.25pt;width:473.4pt;height:23.8pt;z-index:251660288" stroked="f">
+            <v:textbox style="mso-fit-shape-to-text:t" inset="0,0,0,0">
+              <w:txbxContent>
+                <w:p>
+                  <w:pPr>
+                    <w:pStyle w:val="Caption"/>
+                    <w:rPr>
+                      <w:noProof/>
+                      <w:szCs w:val="24"/>
+                      <w:lang w:val="bg-BG"/>
+                    </w:rPr>
+                  </w:pPr>
+                  <w:bookmarkStart w:id="151" w:name="_Ref455064617"/>
+                  <w:r>
+                    <w:t xml:space="preserve">Фигура </w:t>
+                  </w:r>
+                  <w:fldSimple w:instr=" STYLEREF 2 \s ">
+                    <w:r>
+                      <w:rPr>
+                        <w:noProof/>
+                      </w:rPr>
+                      <w:t>5.1</w:t>
+                    </w:r>
+                  </w:fldSimple>
+                  <w:r>
+                    <w:noBreakHyphen/>
+                  </w:r>
+                  <w:fldSimple w:instr=" SEQ Фигура \* ARABIC \s 2 ">
+                    <w:r>
+                      <w:rPr>
+                        <w:noProof/>
+                      </w:rPr>
+                      <w:t>2</w:t>
+                    </w:r>
+                  </w:fldSimple>
+                  <w:bookmarkEnd w:id="151"/>
+                  <w:r>
+                    <w:rPr>
+                      <w:lang w:val="bg-BG"/>
+                    </w:rPr>
+                    <w:t xml:space="preserve"> </w:t>
+                  </w:r>
+                  <w:r>
+                    <w:rPr>
+                      <w:lang w:val="bg-BG"/>
+                    </w:rPr>
+                    <w:t>Продължителност на пакетирането на симулационния резултат</w:t>
+                  </w:r>
+                </w:p>
+              </w:txbxContent>
+            </v:textbox>
+            <w10:wrap type="topAndBottom"/>
+          </v:shape>
+        </w:pict>
+      </w:r>
       <w:r>
         <w:rPr>
           <w:noProof/>
@@ -36621,63 +37565,18 @@
         </w:rPr>
         <w:drawing>
           <wp:inline distT="0" distB="0" distL="0" distR="0">
-            <wp:extent cx="4680000" cy="2815082"/>
-            <wp:effectExtent l="19050" t="0" r="25350" b="4318"/>
+            <wp:extent cx="4683074" cy="2810002"/>
+            <wp:effectExtent l="19050" t="0" r="22276" b="9398"/>
             <wp:docPr id="47" name="Chart 2"/>
             <wp:cNvGraphicFramePr/>
             <a:graphic xmlns:a="http://schemas.openxmlformats.org/drawingml/2006/main">
               <a:graphicData uri="http://schemas.openxmlformats.org/drawingml/2006/chart">
-                <c:chart xmlns:c="http://schemas.openxmlformats.org/drawingml/2006/chart" xmlns:r="http://schemas.openxmlformats.org/officeDocument/2006/relationships" r:id="rId71"/>
+                <c:chart xmlns:c="http://schemas.openxmlformats.org/drawingml/2006/chart" xmlns:r="http://schemas.openxmlformats.org/officeDocument/2006/relationships" r:id="rId74"/>
               </a:graphicData>
             </a:graphic>
           </wp:inline>
         </w:drawing>
       </w:r>
-    </w:p>
-    <w:p>
-      <w:pPr>
-        <w:pStyle w:val="Caption"/>
-        <w:rPr>
-          <w:lang w:val="bg-BG"/>
-        </w:rPr>
-      </w:pPr>
-      <w:bookmarkStart w:id="150" w:name="_Ref455063463"/>
-      <w:r>
-        <w:t xml:space="preserve">Фигура </w:t>
-      </w:r>
-      <w:fldSimple w:instr=" STYLEREF 2 \s ">
-        <w:r>
-          <w:rPr>
-            <w:noProof/>
-          </w:rPr>
-          <w:t>5.1</w:t>
-        </w:r>
-      </w:fldSimple>
-      <w:r>
-        <w:noBreakHyphen/>
-      </w:r>
-      <w:fldSimple w:instr=" SEQ Фигура \* ARABIC \s 2 ">
-        <w:r>
-          <w:rPr>
-            <w:noProof/>
-          </w:rPr>
-          <w:t>2</w:t>
-        </w:r>
-      </w:fldSimple>
-      <w:bookmarkEnd w:id="150"/>
-      <w:r>
-        <w:rPr>
-          <w:lang w:val="bg-BG"/>
-        </w:rPr>
-        <w:t xml:space="preserve"> Продължителност на пакетирането на симулационния резултат</w:t>
-      </w:r>
-    </w:p>
-    <w:p>
-      <w:pPr>
-        <w:rPr>
-          <w:lang w:val="bg-BG"/>
-        </w:rPr>
-      </w:pPr>
     </w:p>
     <w:p>
       <w:pPr>
@@ -36698,7 +37597,7 @@
             <wp:cNvGraphicFramePr/>
             <a:graphic xmlns:a="http://schemas.openxmlformats.org/drawingml/2006/main">
               <a:graphicData uri="http://schemas.openxmlformats.org/drawingml/2006/chart">
-                <c:chart xmlns:c="http://schemas.openxmlformats.org/drawingml/2006/chart" xmlns:r="http://schemas.openxmlformats.org/officeDocument/2006/relationships" r:id="rId72"/>
+                <c:chart xmlns:c="http://schemas.openxmlformats.org/drawingml/2006/chart" xmlns:r="http://schemas.openxmlformats.org/officeDocument/2006/relationships" r:id="rId75"/>
               </a:graphicData>
             </a:graphic>
           </wp:inline>
@@ -36712,7 +37611,7 @@
           <w:lang w:val="bg-BG"/>
         </w:rPr>
       </w:pPr>
-      <w:bookmarkStart w:id="151" w:name="_Ref455063474"/>
+      <w:bookmarkStart w:id="152" w:name="_Ref455063474"/>
       <w:r>
         <w:t xml:space="preserve">Фигура </w:t>
       </w:r>
@@ -36735,7 +37634,7 @@
           <w:t>3</w:t>
         </w:r>
       </w:fldSimple>
-      <w:bookmarkEnd w:id="151"/>
+      <w:bookmarkEnd w:id="152"/>
       <w:r>
         <w:rPr>
           <w:lang w:val="bg-BG"/>
@@ -37038,7 +37937,7 @@
         <w:rPr>
           <w:noProof/>
         </w:rPr>
-        <w:t>Ръководство за потребителя</w:t>
+        <w:t>Ръководство за програмиста</w:t>
       </w:r>
     </w:fldSimple>
     <w:r>
@@ -37049,7 +37948,7 @@
         <w:rPr>
           <w:noProof/>
         </w:rPr>
-        <w:t>53</w:t>
+        <w:t>52</w:t>
       </w:r>
     </w:fldSimple>
   </w:p>
@@ -38474,95 +39373,9 @@
     </w:lvl>
   </w:abstractNum>
   <w:abstractNum w:abstractNumId="12">
-    <w:nsid w:val="6DA2386D"/>
-    <w:multiLevelType w:val="multilevel"/>
-    <w:tmpl w:val="0402001F"/>
-    <w:lvl w:ilvl="0">
-      <w:start w:val="1"/>
-      <w:numFmt w:val="decimal"/>
-      <w:lvlText w:val="%1."/>
-      <w:lvlJc w:val="left"/>
-      <w:pPr>
-        <w:ind w:left="360" w:hanging="360"/>
-      </w:pPr>
-    </w:lvl>
-    <w:lvl w:ilvl="1">
-      <w:start w:val="1"/>
-      <w:numFmt w:val="decimal"/>
-      <w:lvlText w:val="%1.%2."/>
-      <w:lvlJc w:val="left"/>
-      <w:pPr>
-        <w:ind w:left="792" w:hanging="432"/>
-      </w:pPr>
-    </w:lvl>
-    <w:lvl w:ilvl="2">
-      <w:start w:val="1"/>
-      <w:numFmt w:val="decimal"/>
-      <w:lvlText w:val="%1.%2.%3."/>
-      <w:lvlJc w:val="left"/>
-      <w:pPr>
-        <w:ind w:left="1224" w:hanging="504"/>
-      </w:pPr>
-    </w:lvl>
-    <w:lvl w:ilvl="3">
-      <w:start w:val="1"/>
-      <w:numFmt w:val="decimal"/>
-      <w:lvlText w:val="%1.%2.%3.%4."/>
-      <w:lvlJc w:val="left"/>
-      <w:pPr>
-        <w:ind w:left="1728" w:hanging="648"/>
-      </w:pPr>
-    </w:lvl>
-    <w:lvl w:ilvl="4">
-      <w:start w:val="1"/>
-      <w:numFmt w:val="decimal"/>
-      <w:lvlText w:val="%1.%2.%3.%4.%5."/>
-      <w:lvlJc w:val="left"/>
-      <w:pPr>
-        <w:ind w:left="2232" w:hanging="792"/>
-      </w:pPr>
-    </w:lvl>
-    <w:lvl w:ilvl="5">
-      <w:start w:val="1"/>
-      <w:numFmt w:val="decimal"/>
-      <w:lvlText w:val="%1.%2.%3.%4.%5.%6."/>
-      <w:lvlJc w:val="left"/>
-      <w:pPr>
-        <w:ind w:left="2736" w:hanging="936"/>
-      </w:pPr>
-    </w:lvl>
-    <w:lvl w:ilvl="6">
-      <w:start w:val="1"/>
-      <w:numFmt w:val="decimal"/>
-      <w:lvlText w:val="%1.%2.%3.%4.%5.%6.%7."/>
-      <w:lvlJc w:val="left"/>
-      <w:pPr>
-        <w:ind w:left="3240" w:hanging="1080"/>
-      </w:pPr>
-    </w:lvl>
-    <w:lvl w:ilvl="7">
-      <w:start w:val="1"/>
-      <w:numFmt w:val="decimal"/>
-      <w:lvlText w:val="%1.%2.%3.%4.%5.%6.%7.%8."/>
-      <w:lvlJc w:val="left"/>
-      <w:pPr>
-        <w:ind w:left="3744" w:hanging="1224"/>
-      </w:pPr>
-    </w:lvl>
-    <w:lvl w:ilvl="8">
-      <w:start w:val="1"/>
-      <w:numFmt w:val="decimal"/>
-      <w:lvlText w:val="%1.%2.%3.%4.%5.%6.%7.%8.%9."/>
-      <w:lvlJc w:val="left"/>
-      <w:pPr>
-        <w:ind w:left="4320" w:hanging="1440"/>
-      </w:pPr>
-    </w:lvl>
-  </w:abstractNum>
-  <w:abstractNum w:abstractNumId="13">
-    <w:nsid w:val="6FC36A6F"/>
+    <w:nsid w:val="6C764A62"/>
     <w:multiLevelType w:val="hybridMultilevel"/>
-    <w:tmpl w:val="CF964BE6"/>
+    <w:tmpl w:val="C9368F60"/>
     <w:lvl w:ilvl="0" w:tplc="85CA3A82">
       <w:start w:val="1"/>
       <w:numFmt w:val="bullet"/>
@@ -38672,10 +39485,96 @@
       </w:rPr>
     </w:lvl>
   </w:abstractNum>
+  <w:abstractNum w:abstractNumId="13">
+    <w:nsid w:val="6DA2386D"/>
+    <w:multiLevelType w:val="multilevel"/>
+    <w:tmpl w:val="0402001F"/>
+    <w:lvl w:ilvl="0">
+      <w:start w:val="1"/>
+      <w:numFmt w:val="decimal"/>
+      <w:lvlText w:val="%1."/>
+      <w:lvlJc w:val="left"/>
+      <w:pPr>
+        <w:ind w:left="360" w:hanging="360"/>
+      </w:pPr>
+    </w:lvl>
+    <w:lvl w:ilvl="1">
+      <w:start w:val="1"/>
+      <w:numFmt w:val="decimal"/>
+      <w:lvlText w:val="%1.%2."/>
+      <w:lvlJc w:val="left"/>
+      <w:pPr>
+        <w:ind w:left="792" w:hanging="432"/>
+      </w:pPr>
+    </w:lvl>
+    <w:lvl w:ilvl="2">
+      <w:start w:val="1"/>
+      <w:numFmt w:val="decimal"/>
+      <w:lvlText w:val="%1.%2.%3."/>
+      <w:lvlJc w:val="left"/>
+      <w:pPr>
+        <w:ind w:left="1224" w:hanging="504"/>
+      </w:pPr>
+    </w:lvl>
+    <w:lvl w:ilvl="3">
+      <w:start w:val="1"/>
+      <w:numFmt w:val="decimal"/>
+      <w:lvlText w:val="%1.%2.%3.%4."/>
+      <w:lvlJc w:val="left"/>
+      <w:pPr>
+        <w:ind w:left="1728" w:hanging="648"/>
+      </w:pPr>
+    </w:lvl>
+    <w:lvl w:ilvl="4">
+      <w:start w:val="1"/>
+      <w:numFmt w:val="decimal"/>
+      <w:lvlText w:val="%1.%2.%3.%4.%5."/>
+      <w:lvlJc w:val="left"/>
+      <w:pPr>
+        <w:ind w:left="2232" w:hanging="792"/>
+      </w:pPr>
+    </w:lvl>
+    <w:lvl w:ilvl="5">
+      <w:start w:val="1"/>
+      <w:numFmt w:val="decimal"/>
+      <w:lvlText w:val="%1.%2.%3.%4.%5.%6."/>
+      <w:lvlJc w:val="left"/>
+      <w:pPr>
+        <w:ind w:left="2736" w:hanging="936"/>
+      </w:pPr>
+    </w:lvl>
+    <w:lvl w:ilvl="6">
+      <w:start w:val="1"/>
+      <w:numFmt w:val="decimal"/>
+      <w:lvlText w:val="%1.%2.%3.%4.%5.%6.%7."/>
+      <w:lvlJc w:val="left"/>
+      <w:pPr>
+        <w:ind w:left="3240" w:hanging="1080"/>
+      </w:pPr>
+    </w:lvl>
+    <w:lvl w:ilvl="7">
+      <w:start w:val="1"/>
+      <w:numFmt w:val="decimal"/>
+      <w:lvlText w:val="%1.%2.%3.%4.%5.%6.%7.%8."/>
+      <w:lvlJc w:val="left"/>
+      <w:pPr>
+        <w:ind w:left="3744" w:hanging="1224"/>
+      </w:pPr>
+    </w:lvl>
+    <w:lvl w:ilvl="8">
+      <w:start w:val="1"/>
+      <w:numFmt w:val="decimal"/>
+      <w:lvlText w:val="%1.%2.%3.%4.%5.%6.%7.%8.%9."/>
+      <w:lvlJc w:val="left"/>
+      <w:pPr>
+        <w:ind w:left="4320" w:hanging="1440"/>
+      </w:pPr>
+    </w:lvl>
+  </w:abstractNum>
   <w:abstractNum w:abstractNumId="14">
-    <w:nsid w:val="7D2715BA"/>
+    <w:nsid w:val="6FC36A6F"/>
     <w:multiLevelType w:val="hybridMultilevel"/>
-    <w:tmpl w:val="B63E03A8"/>
+    <w:tmpl w:val="CF964BE6"/>
     <w:lvl w:ilvl="0" w:tplc="85CA3A82">
       <w:start w:val="1"/>
       <w:numFmt w:val="bullet"/>
@@ -38785,8 +39684,121 @@
       </w:rPr>
     </w:lvl>
   </w:abstractNum>
+  <w:abstractNum w:abstractNumId="15">
+    <w:nsid w:val="7D2715BA"/>
+    <w:multiLevelType w:val="hybridMultilevel"/>
+    <w:tmpl w:val="B63E03A8"/>
+    <w:lvl w:ilvl="0" w:tplc="85CA3A82">
+      <w:start w:val="1"/>
+      <w:numFmt w:val="bullet"/>
+      <w:lvlText w:val="-"/>
+      <w:lvlJc w:val="left"/>
+      <w:pPr>
+        <w:ind w:left="1287" w:hanging="360"/>
+      </w:pPr>
+      <w:rPr>
+        <w:rFonts w:ascii="Times New Roman" w:hAnsi="Times New Roman" w:cs="Times New Roman" w:hint="default"/>
+      </w:rPr>
+    </w:lvl>
+    <w:lvl w:ilvl="1" w:tplc="04020003" w:tentative="1">
+      <w:start w:val="1"/>
+      <w:numFmt w:val="bullet"/>
+      <w:lvlText w:val="o"/>
+      <w:lvlJc w:val="left"/>
+      <w:pPr>
+        <w:ind w:left="2007" w:hanging="360"/>
+      </w:pPr>
+      <w:rPr>
+        <w:rFonts w:ascii="Courier New" w:hAnsi="Courier New" w:cs="Courier New" w:hint="default"/>
+      </w:rPr>
+    </w:lvl>
+    <w:lvl w:ilvl="2" w:tplc="04020005" w:tentative="1">
+      <w:start w:val="1"/>
+      <w:numFmt w:val="bullet"/>
+      <w:lvlText w:val=""/>
+      <w:lvlJc w:val="left"/>
+      <w:pPr>
+        <w:ind w:left="2727" w:hanging="360"/>
+      </w:pPr>
+      <w:rPr>
+        <w:rFonts w:ascii="Wingdings" w:hAnsi="Wingdings" w:hint="default"/>
+      </w:rPr>
+    </w:lvl>
+    <w:lvl w:ilvl="3" w:tplc="04020001" w:tentative="1">
+      <w:start w:val="1"/>
+      <w:numFmt w:val="bullet"/>
+      <w:lvlText w:val=""/>
+      <w:lvlJc w:val="left"/>
+      <w:pPr>
+        <w:ind w:left="3447" w:hanging="360"/>
+      </w:pPr>
+      <w:rPr>
+        <w:rFonts w:ascii="Symbol" w:hAnsi="Symbol" w:hint="default"/>
+      </w:rPr>
+    </w:lvl>
+    <w:lvl w:ilvl="4" w:tplc="04020003" w:tentative="1">
+      <w:start w:val="1"/>
+      <w:numFmt w:val="bullet"/>
+      <w:lvlText w:val="o"/>
+      <w:lvlJc w:val="left"/>
+      <w:pPr>
+        <w:ind w:left="4167" w:hanging="360"/>
+      </w:pPr>
+      <w:rPr>
+        <w:rFonts w:ascii="Courier New" w:hAnsi="Courier New" w:cs="Courier New" w:hint="default"/>
+      </w:rPr>
+    </w:lvl>
+    <w:lvl w:ilvl="5" w:tplc="04020005" w:tentative="1">
+      <w:start w:val="1"/>
+      <w:numFmt w:val="bullet"/>
+      <w:lvlText w:val=""/>
+      <w:lvlJc w:val="left"/>
+      <w:pPr>
+        <w:ind w:left="4887" w:hanging="360"/>
+      </w:pPr>
+      <w:rPr>
+        <w:rFonts w:ascii="Wingdings" w:hAnsi="Wingdings" w:hint="default"/>
+      </w:rPr>
+    </w:lvl>
+    <w:lvl w:ilvl="6" w:tplc="04020001" w:tentative="1">
+      <w:start w:val="1"/>
+      <w:numFmt w:val="bullet"/>
+      <w:lvlText w:val=""/>
+      <w:lvlJc w:val="left"/>
+      <w:pPr>
+        <w:ind w:left="5607" w:hanging="360"/>
+      </w:pPr>
+      <w:rPr>
+        <w:rFonts w:ascii="Symbol" w:hAnsi="Symbol" w:hint="default"/>
+      </w:rPr>
+    </w:lvl>
+    <w:lvl w:ilvl="7" w:tplc="04020003" w:tentative="1">
+      <w:start w:val="1"/>
+      <w:numFmt w:val="bullet"/>
+      <w:lvlText w:val="o"/>
+      <w:lvlJc w:val="left"/>
+      <w:pPr>
+        <w:ind w:left="6327" w:hanging="360"/>
+      </w:pPr>
+      <w:rPr>
+        <w:rFonts w:ascii="Courier New" w:hAnsi="Courier New" w:cs="Courier New" w:hint="default"/>
+      </w:rPr>
+    </w:lvl>
+    <w:lvl w:ilvl="8" w:tplc="04020005" w:tentative="1">
+      <w:start w:val="1"/>
+      <w:numFmt w:val="bullet"/>
+      <w:lvlText w:val=""/>
+      <w:lvlJc w:val="left"/>
+      <w:pPr>
+        <w:ind w:left="7047" w:hanging="360"/>
+      </w:pPr>
+      <w:rPr>
+        <w:rFonts w:ascii="Wingdings" w:hAnsi="Wingdings" w:hint="default"/>
+      </w:rPr>
+    </w:lvl>
+  </w:abstractNum>
   <w:num w:numId="1">
-    <w:abstractNumId w:val="12"/>
+    <w:abstractNumId w:val="13"/>
   </w:num>
   <w:num w:numId="2">
     <w:abstractNumId w:val="7"/>
@@ -38819,16 +39831,19 @@
     <w:abstractNumId w:val="8"/>
   </w:num>
   <w:num w:numId="12">
-    <w:abstractNumId w:val="14"/>
+    <w:abstractNumId w:val="15"/>
   </w:num>
   <w:num w:numId="13">
-    <w:abstractNumId w:val="13"/>
+    <w:abstractNumId w:val="14"/>
   </w:num>
   <w:num w:numId="14">
     <w:abstractNumId w:val="3"/>
   </w:num>
   <w:num w:numId="15">
     <w:abstractNumId w:val="1"/>
+  </w:num>
+  <w:num w:numId="16">
+    <w:abstractNumId w:val="12"/>
   </w:num>
   <w:numIdMacAtCleanup w:val="13"/>
 </w:numbering>
@@ -39905,11 +40920,11 @@
           </c:val>
         </c:ser>
         <c:marker val="1"/>
-        <c:axId val="117186560"/>
-        <c:axId val="117188480"/>
+        <c:axId val="105846272"/>
+        <c:axId val="108934272"/>
       </c:lineChart>
       <c:catAx>
-        <c:axId val="117186560"/>
+        <c:axId val="105846272"/>
         <c:scaling>
           <c:orientation val="minMax"/>
         </c:scaling>
@@ -39935,14 +40950,14 @@
         <c:numFmt formatCode="General" sourceLinked="1"/>
         <c:majorTickMark val="none"/>
         <c:tickLblPos val="nextTo"/>
-        <c:crossAx val="117188480"/>
+        <c:crossAx val="108934272"/>
         <c:crosses val="autoZero"/>
         <c:auto val="1"/>
         <c:lblAlgn val="ctr"/>
         <c:lblOffset val="100"/>
       </c:catAx>
       <c:valAx>
-        <c:axId val="117188480"/>
+        <c:axId val="108934272"/>
         <c:scaling>
           <c:orientation val="minMax"/>
         </c:scaling>
@@ -39985,7 +41000,7 @@
             <a:noFill/>
           </a:ln>
         </c:spPr>
-        <c:crossAx val="117186560"/>
+        <c:crossAx val="105846272"/>
         <c:crosses val="autoZero"/>
         <c:crossBetween val="between"/>
       </c:valAx>
@@ -40088,75 +41103,75 @@
                 <c:formatCode>General</c:formatCode>
                 <c:ptCount val="20"/>
                 <c:pt idx="0">
-                  <c:v>609</c:v>
+                  <c:v>584</c:v>
                 </c:pt>
                 <c:pt idx="1">
-                  <c:v>1013</c:v>
+                  <c:v>964</c:v>
                 </c:pt>
                 <c:pt idx="2">
-                  <c:v>1510</c:v>
+                  <c:v>1441</c:v>
                 </c:pt>
                 <c:pt idx="3">
-                  <c:v>2022</c:v>
+                  <c:v>1901</c:v>
                 </c:pt>
                 <c:pt idx="4">
-                  <c:v>2514</c:v>
+                  <c:v>2370</c:v>
                 </c:pt>
                 <c:pt idx="5">
-                  <c:v>3057</c:v>
+                  <c:v>2860</c:v>
                 </c:pt>
                 <c:pt idx="6">
-                  <c:v>3507</c:v>
+                  <c:v>3309</c:v>
                 </c:pt>
                 <c:pt idx="7">
-                  <c:v>4013</c:v>
+                  <c:v>3805</c:v>
                 </c:pt>
                 <c:pt idx="8">
-                  <c:v>4591</c:v>
+                  <c:v>4286</c:v>
                 </c:pt>
                 <c:pt idx="9">
-                  <c:v>5038</c:v>
+                  <c:v>4730</c:v>
                 </c:pt>
                 <c:pt idx="10">
-                  <c:v>5740</c:v>
+                  <c:v>5260</c:v>
                 </c:pt>
                 <c:pt idx="11">
-                  <c:v>6073</c:v>
+                  <c:v>5806</c:v>
                 </c:pt>
                 <c:pt idx="12">
-                  <c:v>6680</c:v>
+                  <c:v>6261</c:v>
                 </c:pt>
                 <c:pt idx="13">
-                  <c:v>7361</c:v>
+                  <c:v>6742</c:v>
                 </c:pt>
                 <c:pt idx="14">
+                  <c:v>7207</c:v>
+                </c:pt>
+                <c:pt idx="15">
                   <c:v>7727</c:v>
                 </c:pt>
-                <c:pt idx="15">
-                  <c:v>8203</c:v>
-                </c:pt>
                 <c:pt idx="16">
-                  <c:v>8986</c:v>
+                  <c:v>8104</c:v>
                 </c:pt>
                 <c:pt idx="17">
-                  <c:v>9519</c:v>
+                  <c:v>8526</c:v>
                 </c:pt>
                 <c:pt idx="18">
-                  <c:v>9685</c:v>
+                  <c:v>9096</c:v>
                 </c:pt>
                 <c:pt idx="19">
-                  <c:v>10230</c:v>
+                  <c:v>9692</c:v>
                 </c:pt>
               </c:numCache>
             </c:numRef>
           </c:val>
         </c:ser>
         <c:marker val="1"/>
-        <c:axId val="117204096"/>
-        <c:axId val="117206016"/>
+        <c:axId val="109811200"/>
+        <c:axId val="109875968"/>
       </c:lineChart>
       <c:catAx>
-        <c:axId val="117204096"/>
+        <c:axId val="109811200"/>
         <c:scaling>
           <c:orientation val="minMax"/>
         </c:scaling>
@@ -40181,16 +41196,18 @@
         </c:title>
         <c:numFmt formatCode="General" sourceLinked="1"/>
         <c:tickLblPos val="nextTo"/>
-        <c:crossAx val="117206016"/>
+        <c:crossAx val="109875968"/>
         <c:crosses val="autoZero"/>
         <c:auto val="1"/>
         <c:lblAlgn val="ctr"/>
         <c:lblOffset val="100"/>
       </c:catAx>
       <c:valAx>
-        <c:axId val="117206016"/>
+        <c:axId val="109875968"/>
         <c:scaling>
           <c:orientation val="minMax"/>
+          <c:max val="10000"/>
+          <c:min val="0"/>
         </c:scaling>
         <c:axPos val="l"/>
         <c:majorGridlines/>
@@ -40230,9 +41247,10 @@
         </c:title>
         <c:numFmt formatCode="General" sourceLinked="1"/>
         <c:tickLblPos val="nextTo"/>
-        <c:crossAx val="117204096"/>
+        <c:crossAx val="109811200"/>
         <c:crosses val="autoZero"/>
         <c:crossBetween val="between"/>
+        <c:majorUnit val="1000"/>
       </c:valAx>
     </c:plotArea>
     <c:plotVisOnly val="1"/>
@@ -40333,75 +41351,75 @@
                 <c:formatCode>General</c:formatCode>
                 <c:ptCount val="20"/>
                 <c:pt idx="0">
-                  <c:v>36</c:v>
+                  <c:v>24</c:v>
                 </c:pt>
                 <c:pt idx="1">
-                  <c:v>73</c:v>
+                  <c:v>48</c:v>
                 </c:pt>
                 <c:pt idx="2">
-                  <c:v>109</c:v>
+                  <c:v>72</c:v>
                 </c:pt>
                 <c:pt idx="3">
-                  <c:v>146</c:v>
+                  <c:v>96</c:v>
                 </c:pt>
                 <c:pt idx="4">
-                  <c:v>182</c:v>
+                  <c:v>120</c:v>
                 </c:pt>
                 <c:pt idx="5">
-                  <c:v>219</c:v>
+                  <c:v>144</c:v>
                 </c:pt>
                 <c:pt idx="6">
-                  <c:v>255</c:v>
+                  <c:v>168</c:v>
                 </c:pt>
                 <c:pt idx="7">
-                  <c:v>292</c:v>
+                  <c:v>192</c:v>
                 </c:pt>
                 <c:pt idx="8">
-                  <c:v>328</c:v>
+                  <c:v>217</c:v>
                 </c:pt>
                 <c:pt idx="9">
-                  <c:v>364</c:v>
+                  <c:v>240</c:v>
                 </c:pt>
                 <c:pt idx="10">
-                  <c:v>401</c:v>
+                  <c:v>265</c:v>
                 </c:pt>
                 <c:pt idx="11">
-                  <c:v>438</c:v>
+                  <c:v>289</c:v>
                 </c:pt>
                 <c:pt idx="12">
-                  <c:v>474</c:v>
+                  <c:v>313</c:v>
                 </c:pt>
                 <c:pt idx="13">
-                  <c:v>511</c:v>
+                  <c:v>337</c:v>
                 </c:pt>
                 <c:pt idx="14">
-                  <c:v>547</c:v>
+                  <c:v>361</c:v>
                 </c:pt>
                 <c:pt idx="15">
-                  <c:v>583</c:v>
+                  <c:v>385</c:v>
                 </c:pt>
                 <c:pt idx="16">
-                  <c:v>620</c:v>
+                  <c:v>409</c:v>
                 </c:pt>
                 <c:pt idx="17">
-                  <c:v>657</c:v>
+                  <c:v>433</c:v>
                 </c:pt>
                 <c:pt idx="18">
-                  <c:v>693</c:v>
+                  <c:v>457</c:v>
                 </c:pt>
                 <c:pt idx="19">
-                  <c:v>729</c:v>
+                  <c:v>482</c:v>
                 </c:pt>
               </c:numCache>
             </c:numRef>
           </c:val>
         </c:ser>
         <c:marker val="1"/>
-        <c:axId val="117233920"/>
-        <c:axId val="117236096"/>
+        <c:axId val="115091712"/>
+        <c:axId val="115131136"/>
       </c:lineChart>
       <c:catAx>
-        <c:axId val="117233920"/>
+        <c:axId val="115091712"/>
         <c:scaling>
           <c:orientation val="minMax"/>
         </c:scaling>
@@ -40426,16 +41444,17 @@
         </c:title>
         <c:numFmt formatCode="General" sourceLinked="1"/>
         <c:tickLblPos val="nextTo"/>
-        <c:crossAx val="117236096"/>
+        <c:crossAx val="115131136"/>
         <c:crosses val="autoZero"/>
         <c:auto val="1"/>
         <c:lblAlgn val="ctr"/>
         <c:lblOffset val="100"/>
       </c:catAx>
       <c:valAx>
-        <c:axId val="117236096"/>
+        <c:axId val="115131136"/>
         <c:scaling>
           <c:orientation val="minMax"/>
+          <c:max val="500"/>
         </c:scaling>
         <c:axPos val="l"/>
         <c:majorGridlines/>
@@ -40475,13 +41494,20 @@
         </c:title>
         <c:numFmt formatCode="General" sourceLinked="1"/>
         <c:tickLblPos val="nextTo"/>
-        <c:crossAx val="117233920"/>
+        <c:crossAx val="115091712"/>
         <c:crosses val="autoZero"/>
         <c:crossBetween val="between"/>
       </c:valAx>
     </c:plotArea>
     <c:plotVisOnly val="1"/>
   </c:chart>
+  <c:spPr>
+    <a:ln>
+      <a:solidFill>
+        <a:sysClr val="windowText" lastClr="000000"/>
+      </a:solidFill>
+    </a:ln>
+  </c:spPr>
   <c:externalData r:id="rId1"/>
 </c:chartSpace>
 </file>
@@ -40716,7 +41742,7 @@
 </file>
 
 <file path=customXml/itemProps1.xml><?xml version="1.0" encoding="utf-8"?>
-<ds:datastoreItem xmlns:ds="http://schemas.openxmlformats.org/officeDocument/2006/customXml" ds:itemID="{2D003067-DA81-4B95-988A-CBE9D651E3FF}">
+<ds:datastoreItem xmlns:ds="http://schemas.openxmlformats.org/officeDocument/2006/customXml" ds:itemID="{50AF322A-3680-46F5-A215-D01790B098EF}">
   <ds:schemaRefs>
     <ds:schemaRef ds:uri="http://schemas.openxmlformats.org/officeDocument/2006/bibliography"/>
   </ds:schemaRefs>

</xml_diff>

<commit_message>
User guide screenshots added
</commit_message>
<xml_diff>
--- a/documentation/src/main/resources/Monte Carlo Simulation Debugger.docx
+++ b/documentation/src/main/resources/Monte Carlo Simulation Debugger.docx
@@ -1325,7 +1325,7 @@
           <w:lang w:val="bg-BG" w:eastAsia="bg-BG" w:bidi="ar-SA"/>
         </w:rPr>
       </w:pPr>
-      <w:hyperlink w:anchor="_Toc454975618" w:history="1">
+      <w:hyperlink w:anchor="_Toc455071077" w:history="1">
         <w:r>
           <w:rPr>
             <w:rStyle w:val="Hyperlink"/>
@@ -1370,7 +1370,7 @@
             <w:noProof/>
             <w:webHidden/>
           </w:rPr>
-          <w:instrText xml:space="preserve"> PAGEREF _Toc454975618 \h </w:instrText>
+          <w:instrText xml:space="preserve"> PAGEREF _Toc455071077 \h </w:instrText>
         </w:r>
         <w:r>
           <w:rPr>
@@ -1415,7 +1415,7 @@
           <w:lang w:val="bg-BG" w:eastAsia="bg-BG" w:bidi="ar-SA"/>
         </w:rPr>
       </w:pPr>
-      <w:hyperlink w:anchor="_Toc454975619" w:history="1">
+      <w:hyperlink w:anchor="_Toc455071078" w:history="1">
         <w:r>
           <w:rPr>
             <w:rStyle w:val="Hyperlink"/>
@@ -1460,7 +1460,7 @@
             <w:noProof/>
             <w:webHidden/>
           </w:rPr>
-          <w:instrText xml:space="preserve"> PAGEREF _Toc454975619 \h </w:instrText>
+          <w:instrText xml:space="preserve"> PAGEREF _Toc455071078 \h </w:instrText>
         </w:r>
         <w:r>
           <w:rPr>
@@ -1505,7 +1505,7 @@
           <w:lang w:val="bg-BG" w:eastAsia="bg-BG" w:bidi="ar-SA"/>
         </w:rPr>
       </w:pPr>
-      <w:hyperlink w:anchor="_Toc454975620" w:history="1">
+      <w:hyperlink w:anchor="_Toc455071079" w:history="1">
         <w:r>
           <w:rPr>
             <w:rStyle w:val="Hyperlink"/>
@@ -1550,7 +1550,7 @@
             <w:noProof/>
             <w:webHidden/>
           </w:rPr>
-          <w:instrText xml:space="preserve"> PAGEREF _Toc454975620 \h </w:instrText>
+          <w:instrText xml:space="preserve"> PAGEREF _Toc455071079 \h </w:instrText>
         </w:r>
         <w:r>
           <w:rPr>
@@ -1595,7 +1595,7 @@
           <w:lang w:val="bg-BG" w:eastAsia="bg-BG" w:bidi="ar-SA"/>
         </w:rPr>
       </w:pPr>
-      <w:hyperlink w:anchor="_Toc454975621" w:history="1">
+      <w:hyperlink w:anchor="_Toc455071080" w:history="1">
         <w:r>
           <w:rPr>
             <w:rStyle w:val="Hyperlink"/>
@@ -1640,7 +1640,7 @@
             <w:noProof/>
             <w:webHidden/>
           </w:rPr>
-          <w:instrText xml:space="preserve"> PAGEREF _Toc454975621 \h </w:instrText>
+          <w:instrText xml:space="preserve"> PAGEREF _Toc455071080 \h </w:instrText>
         </w:r>
         <w:r>
           <w:rPr>
@@ -1685,7 +1685,7 @@
           <w:lang w:val="bg-BG" w:eastAsia="bg-BG" w:bidi="ar-SA"/>
         </w:rPr>
       </w:pPr>
-      <w:hyperlink w:anchor="_Toc454975622" w:history="1">
+      <w:hyperlink w:anchor="_Toc455071081" w:history="1">
         <w:r>
           <w:rPr>
             <w:rStyle w:val="Hyperlink"/>
@@ -1730,7 +1730,7 @@
             <w:noProof/>
             <w:webHidden/>
           </w:rPr>
-          <w:instrText xml:space="preserve"> PAGEREF _Toc454975622 \h </w:instrText>
+          <w:instrText xml:space="preserve"> PAGEREF _Toc455071081 \h </w:instrText>
         </w:r>
         <w:r>
           <w:rPr>
@@ -1775,7 +1775,7 @@
           <w:lang w:val="bg-BG" w:eastAsia="bg-BG" w:bidi="ar-SA"/>
         </w:rPr>
       </w:pPr>
-      <w:hyperlink w:anchor="_Toc454975623" w:history="1">
+      <w:hyperlink w:anchor="_Toc455071082" w:history="1">
         <w:r>
           <w:rPr>
             <w:rStyle w:val="Hyperlink"/>
@@ -1820,7 +1820,7 @@
             <w:noProof/>
             <w:webHidden/>
           </w:rPr>
-          <w:instrText xml:space="preserve"> PAGEREF _Toc454975623 \h </w:instrText>
+          <w:instrText xml:space="preserve"> PAGEREF _Toc455071082 \h </w:instrText>
         </w:r>
         <w:r>
           <w:rPr>
@@ -1865,7 +1865,7 @@
           <w:lang w:val="bg-BG" w:eastAsia="bg-BG" w:bidi="ar-SA"/>
         </w:rPr>
       </w:pPr>
-      <w:hyperlink w:anchor="_Toc454975624" w:history="1">
+      <w:hyperlink w:anchor="_Toc455071083" w:history="1">
         <w:r>
           <w:rPr>
             <w:rStyle w:val="Hyperlink"/>
@@ -1908,7 +1908,7 @@
             <w:noProof/>
             <w:webHidden/>
           </w:rPr>
-          <w:instrText xml:space="preserve"> PAGEREF _Toc454975624 \h </w:instrText>
+          <w:instrText xml:space="preserve"> PAGEREF _Toc455071083 \h </w:instrText>
         </w:r>
         <w:r>
           <w:rPr>
@@ -1953,7 +1953,7 @@
           <w:lang w:val="bg-BG" w:eastAsia="bg-BG" w:bidi="ar-SA"/>
         </w:rPr>
       </w:pPr>
-      <w:hyperlink w:anchor="_Toc454975625" w:history="1">
+      <w:hyperlink w:anchor="_Toc455071084" w:history="1">
         <w:r>
           <w:rPr>
             <w:rStyle w:val="Hyperlink"/>
@@ -1997,7 +1997,7 @@
             <w:noProof/>
             <w:webHidden/>
           </w:rPr>
-          <w:instrText xml:space="preserve"> PAGEREF _Toc454975625 \h </w:instrText>
+          <w:instrText xml:space="preserve"> PAGEREF _Toc455071084 \h </w:instrText>
         </w:r>
         <w:r>
           <w:rPr>
@@ -2042,7 +2042,7 @@
           <w:lang w:val="bg-BG" w:eastAsia="bg-BG" w:bidi="ar-SA"/>
         </w:rPr>
       </w:pPr>
-      <w:hyperlink w:anchor="_Toc454975626" w:history="1">
+      <w:hyperlink w:anchor="_Toc455071085" w:history="1">
         <w:r>
           <w:rPr>
             <w:rStyle w:val="Hyperlink"/>
@@ -2086,7 +2086,7 @@
             <w:noProof/>
             <w:webHidden/>
           </w:rPr>
-          <w:instrText xml:space="preserve"> PAGEREF _Toc454975626 \h </w:instrText>
+          <w:instrText xml:space="preserve"> PAGEREF _Toc455071085 \h </w:instrText>
         </w:r>
         <w:r>
           <w:rPr>
@@ -2131,7 +2131,7 @@
           <w:lang w:val="bg-BG" w:eastAsia="bg-BG" w:bidi="ar-SA"/>
         </w:rPr>
       </w:pPr>
-      <w:hyperlink w:anchor="_Toc454975627" w:history="1">
+      <w:hyperlink w:anchor="_Toc455071086" w:history="1">
         <w:r>
           <w:rPr>
             <w:rStyle w:val="Hyperlink"/>
@@ -2174,7 +2174,7 @@
             <w:noProof/>
             <w:webHidden/>
           </w:rPr>
-          <w:instrText xml:space="preserve"> PAGEREF _Toc454975627 \h </w:instrText>
+          <w:instrText xml:space="preserve"> PAGEREF _Toc455071086 \h </w:instrText>
         </w:r>
         <w:r>
           <w:rPr>
@@ -2219,7 +2219,7 @@
           <w:lang w:val="bg-BG" w:eastAsia="bg-BG" w:bidi="ar-SA"/>
         </w:rPr>
       </w:pPr>
-      <w:hyperlink w:anchor="_Toc454975628" w:history="1">
+      <w:hyperlink w:anchor="_Toc455071087" w:history="1">
         <w:r>
           <w:rPr>
             <w:rStyle w:val="Hyperlink"/>
@@ -2262,7 +2262,7 @@
             <w:noProof/>
             <w:webHidden/>
           </w:rPr>
-          <w:instrText xml:space="preserve"> PAGEREF _Toc454975628 \h </w:instrText>
+          <w:instrText xml:space="preserve"> PAGEREF _Toc455071087 \h </w:instrText>
         </w:r>
         <w:r>
           <w:rPr>
@@ -2307,7 +2307,7 @@
           <w:lang w:val="bg-BG" w:eastAsia="bg-BG" w:bidi="ar-SA"/>
         </w:rPr>
       </w:pPr>
-      <w:hyperlink w:anchor="_Toc454975629" w:history="1">
+      <w:hyperlink w:anchor="_Toc455071088" w:history="1">
         <w:r>
           <w:rPr>
             <w:rStyle w:val="Hyperlink"/>
@@ -2351,7 +2351,7 @@
             <w:noProof/>
             <w:webHidden/>
           </w:rPr>
-          <w:instrText xml:space="preserve"> PAGEREF _Toc454975629 \h </w:instrText>
+          <w:instrText xml:space="preserve"> PAGEREF _Toc455071088 \h </w:instrText>
         </w:r>
         <w:r>
           <w:rPr>
@@ -2396,7 +2396,7 @@
           <w:lang w:val="bg-BG" w:eastAsia="bg-BG" w:bidi="ar-SA"/>
         </w:rPr>
       </w:pPr>
-      <w:hyperlink w:anchor="_Toc454975630" w:history="1">
+      <w:hyperlink w:anchor="_Toc455071089" w:history="1">
         <w:r>
           <w:rPr>
             <w:rStyle w:val="Hyperlink"/>
@@ -2440,7 +2440,7 @@
             <w:noProof/>
             <w:webHidden/>
           </w:rPr>
-          <w:instrText xml:space="preserve"> PAGEREF _Toc454975630 \h </w:instrText>
+          <w:instrText xml:space="preserve"> PAGEREF _Toc455071089 \h </w:instrText>
         </w:r>
         <w:r>
           <w:rPr>
@@ -2485,7 +2485,7 @@
           <w:lang w:val="bg-BG" w:eastAsia="bg-BG" w:bidi="ar-SA"/>
         </w:rPr>
       </w:pPr>
-      <w:hyperlink w:anchor="_Toc454975631" w:history="1">
+      <w:hyperlink w:anchor="_Toc455071090" w:history="1">
         <w:r>
           <w:rPr>
             <w:rStyle w:val="Hyperlink"/>
@@ -2529,7 +2529,7 @@
             <w:noProof/>
             <w:webHidden/>
           </w:rPr>
-          <w:instrText xml:space="preserve"> PAGEREF _Toc454975631 \h </w:instrText>
+          <w:instrText xml:space="preserve"> PAGEREF _Toc455071090 \h </w:instrText>
         </w:r>
         <w:r>
           <w:rPr>
@@ -2574,7 +2574,7 @@
           <w:lang w:val="bg-BG" w:eastAsia="bg-BG" w:bidi="ar-SA"/>
         </w:rPr>
       </w:pPr>
-      <w:hyperlink w:anchor="_Toc454975632" w:history="1">
+      <w:hyperlink w:anchor="_Toc455071091" w:history="1">
         <w:r>
           <w:rPr>
             <w:rStyle w:val="Hyperlink"/>
@@ -2619,7 +2619,7 @@
             <w:noProof/>
             <w:webHidden/>
           </w:rPr>
-          <w:instrText xml:space="preserve"> PAGEREF _Toc454975632 \h </w:instrText>
+          <w:instrText xml:space="preserve"> PAGEREF _Toc455071091 \h </w:instrText>
         </w:r>
         <w:r>
           <w:rPr>
@@ -2664,7 +2664,7 @@
           <w:lang w:val="bg-BG" w:eastAsia="bg-BG" w:bidi="ar-SA"/>
         </w:rPr>
       </w:pPr>
-      <w:hyperlink w:anchor="_Toc454975633" w:history="1">
+      <w:hyperlink w:anchor="_Toc455071092" w:history="1">
         <w:r>
           <w:rPr>
             <w:rStyle w:val="Hyperlink"/>
@@ -2709,7 +2709,7 @@
             <w:noProof/>
             <w:webHidden/>
           </w:rPr>
-          <w:instrText xml:space="preserve"> PAGEREF _Toc454975633 \h </w:instrText>
+          <w:instrText xml:space="preserve"> PAGEREF _Toc455071092 \h </w:instrText>
         </w:r>
         <w:r>
           <w:rPr>
@@ -2754,7 +2754,7 @@
           <w:lang w:val="bg-BG" w:eastAsia="bg-BG" w:bidi="ar-SA"/>
         </w:rPr>
       </w:pPr>
-      <w:hyperlink w:anchor="_Toc454975634" w:history="1">
+      <w:hyperlink w:anchor="_Toc455071093" w:history="1">
         <w:r>
           <w:rPr>
             <w:rStyle w:val="Hyperlink"/>
@@ -2799,7 +2799,7 @@
             <w:noProof/>
             <w:webHidden/>
           </w:rPr>
-          <w:instrText xml:space="preserve"> PAGEREF _Toc454975634 \h </w:instrText>
+          <w:instrText xml:space="preserve"> PAGEREF _Toc455071093 \h </w:instrText>
         </w:r>
         <w:r>
           <w:rPr>
@@ -2844,7 +2844,7 @@
           <w:lang w:val="bg-BG" w:eastAsia="bg-BG" w:bidi="ar-SA"/>
         </w:rPr>
       </w:pPr>
-      <w:hyperlink w:anchor="_Toc454975635" w:history="1">
+      <w:hyperlink w:anchor="_Toc455071094" w:history="1">
         <w:r>
           <w:rPr>
             <w:rStyle w:val="Hyperlink"/>
@@ -2889,7 +2889,7 @@
             <w:noProof/>
             <w:webHidden/>
           </w:rPr>
-          <w:instrText xml:space="preserve"> PAGEREF _Toc454975635 \h </w:instrText>
+          <w:instrText xml:space="preserve"> PAGEREF _Toc455071094 \h </w:instrText>
         </w:r>
         <w:r>
           <w:rPr>
@@ -2934,7 +2934,7 @@
           <w:lang w:val="bg-BG" w:eastAsia="bg-BG" w:bidi="ar-SA"/>
         </w:rPr>
       </w:pPr>
-      <w:hyperlink w:anchor="_Toc454975636" w:history="1">
+      <w:hyperlink w:anchor="_Toc455071095" w:history="1">
         <w:r>
           <w:rPr>
             <w:rStyle w:val="Hyperlink"/>
@@ -2979,7 +2979,7 @@
             <w:noProof/>
             <w:webHidden/>
           </w:rPr>
-          <w:instrText xml:space="preserve"> PAGEREF _Toc454975636 \h </w:instrText>
+          <w:instrText xml:space="preserve"> PAGEREF _Toc455071095 \h </w:instrText>
         </w:r>
         <w:r>
           <w:rPr>
@@ -3024,7 +3024,7 @@
           <w:lang w:val="bg-BG" w:eastAsia="bg-BG" w:bidi="ar-SA"/>
         </w:rPr>
       </w:pPr>
-      <w:hyperlink w:anchor="_Toc454975637" w:history="1">
+      <w:hyperlink w:anchor="_Toc455071096" w:history="1">
         <w:r>
           <w:rPr>
             <w:rStyle w:val="Hyperlink"/>
@@ -3069,7 +3069,7 @@
             <w:noProof/>
             <w:webHidden/>
           </w:rPr>
-          <w:instrText xml:space="preserve"> PAGEREF _Toc454975637 \h </w:instrText>
+          <w:instrText xml:space="preserve"> PAGEREF _Toc455071096 \h </w:instrText>
         </w:r>
         <w:r>
           <w:rPr>
@@ -3114,7 +3114,7 @@
           <w:lang w:val="bg-BG" w:eastAsia="bg-BG" w:bidi="ar-SA"/>
         </w:rPr>
       </w:pPr>
-      <w:hyperlink w:anchor="_Toc454975638" w:history="1">
+      <w:hyperlink w:anchor="_Toc455071097" w:history="1">
         <w:r>
           <w:rPr>
             <w:rStyle w:val="Hyperlink"/>
@@ -3159,7 +3159,7 @@
             <w:noProof/>
             <w:webHidden/>
           </w:rPr>
-          <w:instrText xml:space="preserve"> PAGEREF _Toc454975638 \h </w:instrText>
+          <w:instrText xml:space="preserve"> PAGEREF _Toc455071097 \h </w:instrText>
         </w:r>
         <w:r>
           <w:rPr>
@@ -3204,7 +3204,7 @@
           <w:lang w:val="bg-BG" w:eastAsia="bg-BG" w:bidi="ar-SA"/>
         </w:rPr>
       </w:pPr>
-      <w:hyperlink w:anchor="_Toc454975639" w:history="1">
+      <w:hyperlink w:anchor="_Toc455071098" w:history="1">
         <w:r>
           <w:rPr>
             <w:rStyle w:val="Hyperlink"/>
@@ -3249,7 +3249,7 @@
             <w:noProof/>
             <w:webHidden/>
           </w:rPr>
-          <w:instrText xml:space="preserve"> PAGEREF _Toc454975639 \h </w:instrText>
+          <w:instrText xml:space="preserve"> PAGEREF _Toc455071098 \h </w:instrText>
         </w:r>
         <w:r>
           <w:rPr>
@@ -3294,7 +3294,7 @@
           <w:lang w:val="bg-BG" w:eastAsia="bg-BG" w:bidi="ar-SA"/>
         </w:rPr>
       </w:pPr>
-      <w:hyperlink w:anchor="_Toc454975640" w:history="1">
+      <w:hyperlink w:anchor="_Toc455071099" w:history="1">
         <w:r>
           <w:rPr>
             <w:rStyle w:val="Hyperlink"/>
@@ -3339,7 +3339,7 @@
             <w:noProof/>
             <w:webHidden/>
           </w:rPr>
-          <w:instrText xml:space="preserve"> PAGEREF _Toc454975640 \h </w:instrText>
+          <w:instrText xml:space="preserve"> PAGEREF _Toc455071099 \h </w:instrText>
         </w:r>
         <w:r>
           <w:rPr>
@@ -3384,7 +3384,7 @@
           <w:lang w:val="bg-BG" w:eastAsia="bg-BG" w:bidi="ar-SA"/>
         </w:rPr>
       </w:pPr>
-      <w:hyperlink w:anchor="_Toc454975641" w:history="1">
+      <w:hyperlink w:anchor="_Toc455071100" w:history="1">
         <w:r>
           <w:rPr>
             <w:rStyle w:val="Hyperlink"/>
@@ -3429,7 +3429,7 @@
             <w:noProof/>
             <w:webHidden/>
           </w:rPr>
-          <w:instrText xml:space="preserve"> PAGEREF _Toc454975641 \h </w:instrText>
+          <w:instrText xml:space="preserve"> PAGEREF _Toc455071100 \h </w:instrText>
         </w:r>
         <w:r>
           <w:rPr>
@@ -3474,7 +3474,7 @@
           <w:lang w:val="bg-BG" w:eastAsia="bg-BG" w:bidi="ar-SA"/>
         </w:rPr>
       </w:pPr>
-      <w:hyperlink w:anchor="_Toc454975642" w:history="1">
+      <w:hyperlink w:anchor="_Toc455071101" w:history="1">
         <w:r>
           <w:rPr>
             <w:rStyle w:val="Hyperlink"/>
@@ -3519,7 +3519,7 @@
             <w:noProof/>
             <w:webHidden/>
           </w:rPr>
-          <w:instrText xml:space="preserve"> PAGEREF _Toc454975642 \h </w:instrText>
+          <w:instrText xml:space="preserve"> PAGEREF _Toc455071101 \h </w:instrText>
         </w:r>
         <w:r>
           <w:rPr>
@@ -3564,7 +3564,7 @@
           <w:lang w:val="bg-BG" w:eastAsia="bg-BG" w:bidi="ar-SA"/>
         </w:rPr>
       </w:pPr>
-      <w:hyperlink w:anchor="_Toc454975643" w:history="1">
+      <w:hyperlink w:anchor="_Toc455071102" w:history="1">
         <w:r>
           <w:rPr>
             <w:rStyle w:val="Hyperlink"/>
@@ -3609,7 +3609,7 @@
             <w:noProof/>
             <w:webHidden/>
           </w:rPr>
-          <w:instrText xml:space="preserve"> PAGEREF _Toc454975643 \h </w:instrText>
+          <w:instrText xml:space="preserve"> PAGEREF _Toc455071102 \h </w:instrText>
         </w:r>
         <w:r>
           <w:rPr>
@@ -3654,7 +3654,7 @@
           <w:lang w:val="bg-BG" w:eastAsia="bg-BG" w:bidi="ar-SA"/>
         </w:rPr>
       </w:pPr>
-      <w:hyperlink w:anchor="_Toc454975644" w:history="1">
+      <w:hyperlink w:anchor="_Toc455071103" w:history="1">
         <w:r>
           <w:rPr>
             <w:rStyle w:val="Hyperlink"/>
@@ -3699,7 +3699,7 @@
             <w:noProof/>
             <w:webHidden/>
           </w:rPr>
-          <w:instrText xml:space="preserve"> PAGEREF _Toc454975644 \h </w:instrText>
+          <w:instrText xml:space="preserve"> PAGEREF _Toc455071103 \h </w:instrText>
         </w:r>
         <w:r>
           <w:rPr>
@@ -3744,7 +3744,7 @@
           <w:lang w:val="bg-BG" w:eastAsia="bg-BG" w:bidi="ar-SA"/>
         </w:rPr>
       </w:pPr>
-      <w:hyperlink w:anchor="_Toc454975645" w:history="1">
+      <w:hyperlink w:anchor="_Toc455071104" w:history="1">
         <w:r>
           <w:rPr>
             <w:rStyle w:val="Hyperlink"/>
@@ -3789,7 +3789,7 @@
             <w:noProof/>
             <w:webHidden/>
           </w:rPr>
-          <w:instrText xml:space="preserve"> PAGEREF _Toc454975645 \h </w:instrText>
+          <w:instrText xml:space="preserve"> PAGEREF _Toc455071104 \h </w:instrText>
         </w:r>
         <w:r>
           <w:rPr>
@@ -3834,7 +3834,7 @@
           <w:lang w:val="bg-BG" w:eastAsia="bg-BG" w:bidi="ar-SA"/>
         </w:rPr>
       </w:pPr>
-      <w:hyperlink w:anchor="_Toc454975646" w:history="1">
+      <w:hyperlink w:anchor="_Toc455071105" w:history="1">
         <w:r>
           <w:rPr>
             <w:rStyle w:val="Hyperlink"/>
@@ -3879,7 +3879,7 @@
             <w:noProof/>
             <w:webHidden/>
           </w:rPr>
-          <w:instrText xml:space="preserve"> PAGEREF _Toc454975646 \h </w:instrText>
+          <w:instrText xml:space="preserve"> PAGEREF _Toc455071105 \h </w:instrText>
         </w:r>
         <w:r>
           <w:rPr>
@@ -3924,7 +3924,7 @@
           <w:lang w:val="bg-BG" w:eastAsia="bg-BG" w:bidi="ar-SA"/>
         </w:rPr>
       </w:pPr>
-      <w:hyperlink w:anchor="_Toc454975647" w:history="1">
+      <w:hyperlink w:anchor="_Toc455071106" w:history="1">
         <w:r>
           <w:rPr>
             <w:rStyle w:val="Hyperlink"/>
@@ -3969,7 +3969,7 @@
             <w:noProof/>
             <w:webHidden/>
           </w:rPr>
-          <w:instrText xml:space="preserve"> PAGEREF _Toc454975647 \h </w:instrText>
+          <w:instrText xml:space="preserve"> PAGEREF _Toc455071106 \h </w:instrText>
         </w:r>
         <w:r>
           <w:rPr>
@@ -4014,7 +4014,7 @@
           <w:lang w:val="bg-BG" w:eastAsia="bg-BG" w:bidi="ar-SA"/>
         </w:rPr>
       </w:pPr>
-      <w:hyperlink w:anchor="_Toc454975648" w:history="1">
+      <w:hyperlink w:anchor="_Toc455071107" w:history="1">
         <w:r>
           <w:rPr>
             <w:rStyle w:val="Hyperlink"/>
@@ -4059,7 +4059,7 @@
             <w:noProof/>
             <w:webHidden/>
           </w:rPr>
-          <w:instrText xml:space="preserve"> PAGEREF _Toc454975648 \h </w:instrText>
+          <w:instrText xml:space="preserve"> PAGEREF _Toc455071107 \h </w:instrText>
         </w:r>
         <w:r>
           <w:rPr>
@@ -4104,7 +4104,7 @@
           <w:lang w:val="bg-BG" w:eastAsia="bg-BG" w:bidi="ar-SA"/>
         </w:rPr>
       </w:pPr>
-      <w:hyperlink w:anchor="_Toc454975649" w:history="1">
+      <w:hyperlink w:anchor="_Toc455071108" w:history="1">
         <w:r>
           <w:rPr>
             <w:rStyle w:val="Hyperlink"/>
@@ -4148,7 +4148,7 @@
             <w:noProof/>
             <w:webHidden/>
           </w:rPr>
-          <w:instrText xml:space="preserve"> PAGEREF _Toc454975649 \h </w:instrText>
+          <w:instrText xml:space="preserve"> PAGEREF _Toc455071108 \h </w:instrText>
         </w:r>
         <w:r>
           <w:rPr>
@@ -4193,7 +4193,7 @@
           <w:lang w:val="bg-BG" w:eastAsia="bg-BG" w:bidi="ar-SA"/>
         </w:rPr>
       </w:pPr>
-      <w:hyperlink w:anchor="_Toc454975650" w:history="1">
+      <w:hyperlink w:anchor="_Toc455071109" w:history="1">
         <w:r>
           <w:rPr>
             <w:rStyle w:val="Hyperlink"/>
@@ -4238,7 +4238,7 @@
             <w:noProof/>
             <w:webHidden/>
           </w:rPr>
-          <w:instrText xml:space="preserve"> PAGEREF _Toc454975650 \h </w:instrText>
+          <w:instrText xml:space="preserve"> PAGEREF _Toc455071109 \h </w:instrText>
         </w:r>
         <w:r>
           <w:rPr>
@@ -4283,7 +4283,7 @@
           <w:lang w:val="bg-BG" w:eastAsia="bg-BG" w:bidi="ar-SA"/>
         </w:rPr>
       </w:pPr>
-      <w:hyperlink w:anchor="_Toc454975651" w:history="1">
+      <w:hyperlink w:anchor="_Toc455071110" w:history="1">
         <w:r>
           <w:rPr>
             <w:rStyle w:val="Hyperlink"/>
@@ -4327,7 +4327,7 @@
             <w:noProof/>
             <w:webHidden/>
           </w:rPr>
-          <w:instrText xml:space="preserve"> PAGEREF _Toc454975651 \h </w:instrText>
+          <w:instrText xml:space="preserve"> PAGEREF _Toc455071110 \h </w:instrText>
         </w:r>
         <w:r>
           <w:rPr>
@@ -4372,7 +4372,7 @@
           <w:lang w:val="bg-BG" w:eastAsia="bg-BG" w:bidi="ar-SA"/>
         </w:rPr>
       </w:pPr>
-      <w:hyperlink w:anchor="_Toc454975652" w:history="1">
+      <w:hyperlink w:anchor="_Toc455071111" w:history="1">
         <w:r>
           <w:rPr>
             <w:rStyle w:val="Hyperlink"/>
@@ -4417,7 +4417,7 @@
             <w:noProof/>
             <w:webHidden/>
           </w:rPr>
-          <w:instrText xml:space="preserve"> PAGEREF _Toc454975652 \h </w:instrText>
+          <w:instrText xml:space="preserve"> PAGEREF _Toc455071111 \h </w:instrText>
         </w:r>
         <w:r>
           <w:rPr>
@@ -4462,7 +4462,7 @@
           <w:lang w:val="bg-BG" w:eastAsia="bg-BG" w:bidi="ar-SA"/>
         </w:rPr>
       </w:pPr>
-      <w:hyperlink w:anchor="_Toc454975653" w:history="1">
+      <w:hyperlink w:anchor="_Toc455071112" w:history="1">
         <w:r>
           <w:rPr>
             <w:rStyle w:val="Hyperlink"/>
@@ -4507,7 +4507,7 @@
             <w:noProof/>
             <w:webHidden/>
           </w:rPr>
-          <w:instrText xml:space="preserve"> PAGEREF _Toc454975653 \h </w:instrText>
+          <w:instrText xml:space="preserve"> PAGEREF _Toc455071112 \h </w:instrText>
         </w:r>
         <w:r>
           <w:rPr>
@@ -4552,7 +4552,7 @@
           <w:lang w:val="bg-BG" w:eastAsia="bg-BG" w:bidi="ar-SA"/>
         </w:rPr>
       </w:pPr>
-      <w:hyperlink w:anchor="_Toc454975654" w:history="1">
+      <w:hyperlink w:anchor="_Toc455071113" w:history="1">
         <w:r>
           <w:rPr>
             <w:rStyle w:val="Hyperlink"/>
@@ -4597,7 +4597,7 @@
             <w:noProof/>
             <w:webHidden/>
           </w:rPr>
-          <w:instrText xml:space="preserve"> PAGEREF _Toc454975654 \h </w:instrText>
+          <w:instrText xml:space="preserve"> PAGEREF _Toc455071113 \h </w:instrText>
         </w:r>
         <w:r>
           <w:rPr>
@@ -4642,7 +4642,7 @@
           <w:lang w:val="bg-BG" w:eastAsia="bg-BG" w:bidi="ar-SA"/>
         </w:rPr>
       </w:pPr>
-      <w:hyperlink w:anchor="_Toc454975655" w:history="1">
+      <w:hyperlink w:anchor="_Toc455071114" w:history="1">
         <w:r>
           <w:rPr>
             <w:rStyle w:val="Hyperlink"/>
@@ -4687,7 +4687,7 @@
             <w:noProof/>
             <w:webHidden/>
           </w:rPr>
-          <w:instrText xml:space="preserve"> PAGEREF _Toc454975655 \h </w:instrText>
+          <w:instrText xml:space="preserve"> PAGEREF _Toc455071114 \h </w:instrText>
         </w:r>
         <w:r>
           <w:rPr>
@@ -4732,7 +4732,7 @@
           <w:lang w:val="bg-BG" w:eastAsia="bg-BG" w:bidi="ar-SA"/>
         </w:rPr>
       </w:pPr>
-      <w:hyperlink w:anchor="_Toc454975656" w:history="1">
+      <w:hyperlink w:anchor="_Toc455071115" w:history="1">
         <w:r>
           <w:rPr>
             <w:rStyle w:val="Hyperlink"/>
@@ -4777,7 +4777,7 @@
             <w:noProof/>
             <w:webHidden/>
           </w:rPr>
-          <w:instrText xml:space="preserve"> PAGEREF _Toc454975656 \h </w:instrText>
+          <w:instrText xml:space="preserve"> PAGEREF _Toc455071115 \h </w:instrText>
         </w:r>
         <w:r>
           <w:rPr>
@@ -4822,7 +4822,7 @@
           <w:lang w:val="bg-BG" w:eastAsia="bg-BG" w:bidi="ar-SA"/>
         </w:rPr>
       </w:pPr>
-      <w:hyperlink w:anchor="_Toc454975657" w:history="1">
+      <w:hyperlink w:anchor="_Toc455071116" w:history="1">
         <w:r>
           <w:rPr>
             <w:rStyle w:val="Hyperlink"/>
@@ -4867,7 +4867,7 @@
             <w:noProof/>
             <w:webHidden/>
           </w:rPr>
-          <w:instrText xml:space="preserve"> PAGEREF _Toc454975657 \h </w:instrText>
+          <w:instrText xml:space="preserve"> PAGEREF _Toc455071116 \h </w:instrText>
         </w:r>
         <w:r>
           <w:rPr>
@@ -4912,7 +4912,7 @@
           <w:lang w:val="bg-BG" w:eastAsia="bg-BG" w:bidi="ar-SA"/>
         </w:rPr>
       </w:pPr>
-      <w:hyperlink w:anchor="_Toc454975658" w:history="1">
+      <w:hyperlink w:anchor="_Toc455071117" w:history="1">
         <w:r>
           <w:rPr>
             <w:rStyle w:val="Hyperlink"/>
@@ -4957,7 +4957,7 @@
             <w:noProof/>
             <w:webHidden/>
           </w:rPr>
-          <w:instrText xml:space="preserve"> PAGEREF _Toc454975658 \h </w:instrText>
+          <w:instrText xml:space="preserve"> PAGEREF _Toc455071117 \h </w:instrText>
         </w:r>
         <w:r>
           <w:rPr>
@@ -5002,7 +5002,7 @@
           <w:lang w:val="bg-BG" w:eastAsia="bg-BG" w:bidi="ar-SA"/>
         </w:rPr>
       </w:pPr>
-      <w:hyperlink w:anchor="_Toc454975659" w:history="1">
+      <w:hyperlink w:anchor="_Toc455071118" w:history="1">
         <w:r>
           <w:rPr>
             <w:rStyle w:val="Hyperlink"/>
@@ -5047,7 +5047,7 @@
             <w:noProof/>
             <w:webHidden/>
           </w:rPr>
-          <w:instrText xml:space="preserve"> PAGEREF _Toc454975659 \h </w:instrText>
+          <w:instrText xml:space="preserve"> PAGEREF _Toc455071118 \h </w:instrText>
         </w:r>
         <w:r>
           <w:rPr>
@@ -5092,7 +5092,7 @@
           <w:lang w:val="bg-BG" w:eastAsia="bg-BG" w:bidi="ar-SA"/>
         </w:rPr>
       </w:pPr>
-      <w:hyperlink w:anchor="_Toc454975660" w:history="1">
+      <w:hyperlink w:anchor="_Toc455071119" w:history="1">
         <w:r>
           <w:rPr>
             <w:rStyle w:val="Hyperlink"/>
@@ -5137,7 +5137,7 @@
             <w:noProof/>
             <w:webHidden/>
           </w:rPr>
-          <w:instrText xml:space="preserve"> PAGEREF _Toc454975660 \h </w:instrText>
+          <w:instrText xml:space="preserve"> PAGEREF _Toc455071119 \h </w:instrText>
         </w:r>
         <w:r>
           <w:rPr>
@@ -5182,7 +5182,7 @@
           <w:lang w:val="bg-BG" w:eastAsia="bg-BG" w:bidi="ar-SA"/>
         </w:rPr>
       </w:pPr>
-      <w:hyperlink w:anchor="_Toc454975661" w:history="1">
+      <w:hyperlink w:anchor="_Toc455071120" w:history="1">
         <w:r>
           <w:rPr>
             <w:rStyle w:val="Hyperlink"/>
@@ -5227,7 +5227,7 @@
             <w:noProof/>
             <w:webHidden/>
           </w:rPr>
-          <w:instrText xml:space="preserve"> PAGEREF _Toc454975661 \h </w:instrText>
+          <w:instrText xml:space="preserve"> PAGEREF _Toc455071120 \h </w:instrText>
         </w:r>
         <w:r>
           <w:rPr>
@@ -5272,7 +5272,7 @@
           <w:lang w:val="bg-BG" w:eastAsia="bg-BG" w:bidi="ar-SA"/>
         </w:rPr>
       </w:pPr>
-      <w:hyperlink w:anchor="_Toc454975662" w:history="1">
+      <w:hyperlink w:anchor="_Toc455071121" w:history="1">
         <w:r>
           <w:rPr>
             <w:rStyle w:val="Hyperlink"/>
@@ -5317,7 +5317,7 @@
             <w:noProof/>
             <w:webHidden/>
           </w:rPr>
-          <w:instrText xml:space="preserve"> PAGEREF _Toc454975662 \h </w:instrText>
+          <w:instrText xml:space="preserve"> PAGEREF _Toc455071121 \h </w:instrText>
         </w:r>
         <w:r>
           <w:rPr>
@@ -5362,7 +5362,7 @@
           <w:lang w:val="bg-BG" w:eastAsia="bg-BG" w:bidi="ar-SA"/>
         </w:rPr>
       </w:pPr>
-      <w:hyperlink w:anchor="_Toc454975663" w:history="1">
+      <w:hyperlink w:anchor="_Toc455071122" w:history="1">
         <w:r>
           <w:rPr>
             <w:rStyle w:val="Hyperlink"/>
@@ -5422,7 +5422,7 @@
             <w:noProof/>
             <w:webHidden/>
           </w:rPr>
-          <w:instrText xml:space="preserve"> PAGEREF _Toc454975663 \h </w:instrText>
+          <w:instrText xml:space="preserve"> PAGEREF _Toc455071122 \h </w:instrText>
         </w:r>
         <w:r>
           <w:rPr>
@@ -5467,7 +5467,7 @@
           <w:lang w:val="bg-BG" w:eastAsia="bg-BG" w:bidi="ar-SA"/>
         </w:rPr>
       </w:pPr>
-      <w:hyperlink w:anchor="_Toc454975664" w:history="1">
+      <w:hyperlink w:anchor="_Toc455071123" w:history="1">
         <w:r>
           <w:rPr>
             <w:rStyle w:val="Hyperlink"/>
@@ -5512,7 +5512,7 @@
             <w:noProof/>
             <w:webHidden/>
           </w:rPr>
-          <w:instrText xml:space="preserve"> PAGEREF _Toc454975664 \h </w:instrText>
+          <w:instrText xml:space="preserve"> PAGEREF _Toc455071123 \h </w:instrText>
         </w:r>
         <w:r>
           <w:rPr>
@@ -5557,7 +5557,7 @@
           <w:lang w:val="bg-BG" w:eastAsia="bg-BG" w:bidi="ar-SA"/>
         </w:rPr>
       </w:pPr>
-      <w:hyperlink w:anchor="_Toc454975665" w:history="1">
+      <w:hyperlink w:anchor="_Toc455071124" w:history="1">
         <w:r>
           <w:rPr>
             <w:rStyle w:val="Hyperlink"/>
@@ -5602,7 +5602,7 @@
             <w:noProof/>
             <w:webHidden/>
           </w:rPr>
-          <w:instrText xml:space="preserve"> PAGEREF _Toc454975665 \h </w:instrText>
+          <w:instrText xml:space="preserve"> PAGEREF _Toc455071124 \h </w:instrText>
         </w:r>
         <w:r>
           <w:rPr>
@@ -5647,7 +5647,7 @@
           <w:lang w:val="bg-BG" w:eastAsia="bg-BG" w:bidi="ar-SA"/>
         </w:rPr>
       </w:pPr>
-      <w:hyperlink w:anchor="_Toc454975666" w:history="1">
+      <w:hyperlink w:anchor="_Toc455071125" w:history="1">
         <w:r>
           <w:rPr>
             <w:rStyle w:val="Hyperlink"/>
@@ -5692,7 +5692,7 @@
             <w:noProof/>
             <w:webHidden/>
           </w:rPr>
-          <w:instrText xml:space="preserve"> PAGEREF _Toc454975666 \h </w:instrText>
+          <w:instrText xml:space="preserve"> PAGEREF _Toc455071125 \h </w:instrText>
         </w:r>
         <w:r>
           <w:rPr>
@@ -5737,7 +5737,7 @@
           <w:lang w:val="bg-BG" w:eastAsia="bg-BG" w:bidi="ar-SA"/>
         </w:rPr>
       </w:pPr>
-      <w:hyperlink w:anchor="_Toc454975667" w:history="1">
+      <w:hyperlink w:anchor="_Toc455071126" w:history="1">
         <w:r>
           <w:rPr>
             <w:rStyle w:val="Hyperlink"/>
@@ -5782,7 +5782,7 @@
             <w:noProof/>
             <w:webHidden/>
           </w:rPr>
-          <w:instrText xml:space="preserve"> PAGEREF _Toc454975667 \h </w:instrText>
+          <w:instrText xml:space="preserve"> PAGEREF _Toc455071126 \h </w:instrText>
         </w:r>
         <w:r>
           <w:rPr>
@@ -5827,7 +5827,7 @@
           <w:lang w:val="bg-BG" w:eastAsia="bg-BG" w:bidi="ar-SA"/>
         </w:rPr>
       </w:pPr>
-      <w:hyperlink w:anchor="_Toc454975668" w:history="1">
+      <w:hyperlink w:anchor="_Toc455071127" w:history="1">
         <w:r>
           <w:rPr>
             <w:rStyle w:val="Hyperlink"/>
@@ -5872,7 +5872,7 @@
             <w:noProof/>
             <w:webHidden/>
           </w:rPr>
-          <w:instrText xml:space="preserve"> PAGEREF _Toc454975668 \h </w:instrText>
+          <w:instrText xml:space="preserve"> PAGEREF _Toc455071127 \h </w:instrText>
         </w:r>
         <w:r>
           <w:rPr>
@@ -5917,7 +5917,7 @@
           <w:lang w:val="bg-BG" w:eastAsia="bg-BG" w:bidi="ar-SA"/>
         </w:rPr>
       </w:pPr>
-      <w:hyperlink w:anchor="_Toc454975669" w:history="1">
+      <w:hyperlink w:anchor="_Toc455071128" w:history="1">
         <w:r>
           <w:rPr>
             <w:rStyle w:val="Hyperlink"/>
@@ -5962,7 +5962,7 @@
             <w:noProof/>
             <w:webHidden/>
           </w:rPr>
-          <w:instrText xml:space="preserve"> PAGEREF _Toc454975669 \h </w:instrText>
+          <w:instrText xml:space="preserve"> PAGEREF _Toc455071128 \h </w:instrText>
         </w:r>
         <w:r>
           <w:rPr>
@@ -6007,7 +6007,7 @@
           <w:lang w:val="bg-BG" w:eastAsia="bg-BG" w:bidi="ar-SA"/>
         </w:rPr>
       </w:pPr>
-      <w:hyperlink w:anchor="_Toc454975670" w:history="1">
+      <w:hyperlink w:anchor="_Toc455071129" w:history="1">
         <w:r>
           <w:rPr>
             <w:rStyle w:val="Hyperlink"/>
@@ -6052,7 +6052,7 @@
             <w:noProof/>
             <w:webHidden/>
           </w:rPr>
-          <w:instrText xml:space="preserve"> PAGEREF _Toc454975670 \h </w:instrText>
+          <w:instrText xml:space="preserve"> PAGEREF _Toc455071129 \h </w:instrText>
         </w:r>
         <w:r>
           <w:rPr>
@@ -6097,7 +6097,7 @@
           <w:lang w:val="bg-BG" w:eastAsia="bg-BG" w:bidi="ar-SA"/>
         </w:rPr>
       </w:pPr>
-      <w:hyperlink w:anchor="_Toc454975671" w:history="1">
+      <w:hyperlink w:anchor="_Toc455071130" w:history="1">
         <w:r>
           <w:rPr>
             <w:rStyle w:val="Hyperlink"/>
@@ -6142,7 +6142,7 @@
             <w:noProof/>
             <w:webHidden/>
           </w:rPr>
-          <w:instrText xml:space="preserve"> PAGEREF _Toc454975671 \h </w:instrText>
+          <w:instrText xml:space="preserve"> PAGEREF _Toc455071130 \h </w:instrText>
         </w:r>
         <w:r>
           <w:rPr>
@@ -6187,7 +6187,7 @@
           <w:lang w:val="bg-BG" w:eastAsia="bg-BG" w:bidi="ar-SA"/>
         </w:rPr>
       </w:pPr>
-      <w:hyperlink w:anchor="_Toc454975672" w:history="1">
+      <w:hyperlink w:anchor="_Toc455071131" w:history="1">
         <w:r>
           <w:rPr>
             <w:rStyle w:val="Hyperlink"/>
@@ -6232,7 +6232,7 @@
             <w:noProof/>
             <w:webHidden/>
           </w:rPr>
-          <w:instrText xml:space="preserve"> PAGEREF _Toc454975672 \h </w:instrText>
+          <w:instrText xml:space="preserve"> PAGEREF _Toc455071131 \h </w:instrText>
         </w:r>
         <w:r>
           <w:rPr>
@@ -6277,7 +6277,7 @@
           <w:lang w:val="bg-BG" w:eastAsia="bg-BG" w:bidi="ar-SA"/>
         </w:rPr>
       </w:pPr>
-      <w:hyperlink w:anchor="_Toc454975673" w:history="1">
+      <w:hyperlink w:anchor="_Toc455071132" w:history="1">
         <w:r>
           <w:rPr>
             <w:rStyle w:val="Hyperlink"/>
@@ -6322,7 +6322,7 @@
             <w:noProof/>
             <w:webHidden/>
           </w:rPr>
-          <w:instrText xml:space="preserve"> PAGEREF _Toc454975673 \h </w:instrText>
+          <w:instrText xml:space="preserve"> PAGEREF _Toc455071132 \h </w:instrText>
         </w:r>
         <w:r>
           <w:rPr>
@@ -6367,7 +6367,7 @@
           <w:lang w:val="bg-BG" w:eastAsia="bg-BG" w:bidi="ar-SA"/>
         </w:rPr>
       </w:pPr>
-      <w:hyperlink w:anchor="_Toc454975674" w:history="1">
+      <w:hyperlink w:anchor="_Toc455071133" w:history="1">
         <w:r>
           <w:rPr>
             <w:rStyle w:val="Hyperlink"/>
@@ -6412,7 +6412,7 @@
             <w:noProof/>
             <w:webHidden/>
           </w:rPr>
-          <w:instrText xml:space="preserve"> PAGEREF _Toc454975674 \h </w:instrText>
+          <w:instrText xml:space="preserve"> PAGEREF _Toc455071133 \h </w:instrText>
         </w:r>
         <w:r>
           <w:rPr>
@@ -6457,7 +6457,7 @@
           <w:lang w:val="bg-BG" w:eastAsia="bg-BG" w:bidi="ar-SA"/>
         </w:rPr>
       </w:pPr>
-      <w:hyperlink w:anchor="_Toc454975675" w:history="1">
+      <w:hyperlink w:anchor="_Toc455071134" w:history="1">
         <w:r>
           <w:rPr>
             <w:rStyle w:val="Hyperlink"/>
@@ -6509,7 +6509,7 @@
             <w:noProof/>
             <w:webHidden/>
           </w:rPr>
-          <w:instrText xml:space="preserve"> PAGEREF _Toc454975675 \h </w:instrText>
+          <w:instrText xml:space="preserve"> PAGEREF _Toc455071134 \h </w:instrText>
         </w:r>
         <w:r>
           <w:rPr>
@@ -6554,7 +6554,7 @@
           <w:lang w:val="bg-BG" w:eastAsia="bg-BG" w:bidi="ar-SA"/>
         </w:rPr>
       </w:pPr>
-      <w:hyperlink w:anchor="_Toc454975676" w:history="1">
+      <w:hyperlink w:anchor="_Toc455071135" w:history="1">
         <w:r>
           <w:rPr>
             <w:rStyle w:val="Hyperlink"/>
@@ -6613,7 +6613,7 @@
             <w:noProof/>
             <w:webHidden/>
           </w:rPr>
-          <w:instrText xml:space="preserve"> PAGEREF _Toc454975676 \h </w:instrText>
+          <w:instrText xml:space="preserve"> PAGEREF _Toc455071135 \h </w:instrText>
         </w:r>
         <w:r>
           <w:rPr>
@@ -6658,7 +6658,7 @@
           <w:lang w:val="bg-BG" w:eastAsia="bg-BG" w:bidi="ar-SA"/>
         </w:rPr>
       </w:pPr>
-      <w:hyperlink w:anchor="_Toc454975677" w:history="1">
+      <w:hyperlink w:anchor="_Toc455071136" w:history="1">
         <w:r>
           <w:rPr>
             <w:rStyle w:val="Hyperlink"/>
@@ -6709,7 +6709,7 @@
             <w:noProof/>
             <w:webHidden/>
           </w:rPr>
-          <w:instrText xml:space="preserve"> PAGEREF _Toc454975677 \h </w:instrText>
+          <w:instrText xml:space="preserve"> PAGEREF _Toc455071136 \h </w:instrText>
         </w:r>
         <w:r>
           <w:rPr>
@@ -6754,7 +6754,7 @@
           <w:lang w:val="bg-BG" w:eastAsia="bg-BG" w:bidi="ar-SA"/>
         </w:rPr>
       </w:pPr>
-      <w:hyperlink w:anchor="_Toc454975678" w:history="1">
+      <w:hyperlink w:anchor="_Toc455071137" w:history="1">
         <w:r>
           <w:rPr>
             <w:rStyle w:val="Hyperlink"/>
@@ -6805,7 +6805,7 @@
             <w:noProof/>
             <w:webHidden/>
           </w:rPr>
-          <w:instrText xml:space="preserve"> PAGEREF _Toc454975678 \h </w:instrText>
+          <w:instrText xml:space="preserve"> PAGEREF _Toc455071137 \h </w:instrText>
         </w:r>
         <w:r>
           <w:rPr>
@@ -6850,7 +6850,7 @@
           <w:lang w:val="bg-BG" w:eastAsia="bg-BG" w:bidi="ar-SA"/>
         </w:rPr>
       </w:pPr>
-      <w:hyperlink w:anchor="_Toc454975679" w:history="1">
+      <w:hyperlink w:anchor="_Toc455071138" w:history="1">
         <w:r>
           <w:rPr>
             <w:rStyle w:val="Hyperlink"/>
@@ -6895,7 +6895,7 @@
             <w:noProof/>
             <w:webHidden/>
           </w:rPr>
-          <w:instrText xml:space="preserve"> PAGEREF _Toc454975679 \h </w:instrText>
+          <w:instrText xml:space="preserve"> PAGEREF _Toc455071138 \h </w:instrText>
         </w:r>
         <w:r>
           <w:rPr>
@@ -6940,7 +6940,7 @@
           <w:lang w:val="bg-BG" w:eastAsia="bg-BG" w:bidi="ar-SA"/>
         </w:rPr>
       </w:pPr>
-      <w:hyperlink w:anchor="_Toc454975680" w:history="1">
+      <w:hyperlink w:anchor="_Toc455071139" w:history="1">
         <w:r>
           <w:rPr>
             <w:rStyle w:val="Hyperlink"/>
@@ -6985,7 +6985,7 @@
             <w:noProof/>
             <w:webHidden/>
           </w:rPr>
-          <w:instrText xml:space="preserve"> PAGEREF _Toc454975680 \h </w:instrText>
+          <w:instrText xml:space="preserve"> PAGEREF _Toc455071139 \h </w:instrText>
         </w:r>
         <w:r>
           <w:rPr>
@@ -7030,7 +7030,7 @@
           <w:lang w:val="bg-BG" w:eastAsia="bg-BG" w:bidi="ar-SA"/>
         </w:rPr>
       </w:pPr>
-      <w:hyperlink w:anchor="_Toc454975681" w:history="1">
+      <w:hyperlink w:anchor="_Toc455071140" w:history="1">
         <w:r>
           <w:rPr>
             <w:rStyle w:val="Hyperlink"/>
@@ -7075,7 +7075,7 @@
             <w:noProof/>
             <w:webHidden/>
           </w:rPr>
-          <w:instrText xml:space="preserve"> PAGEREF _Toc454975681 \h </w:instrText>
+          <w:instrText xml:space="preserve"> PAGEREF _Toc455071140 \h </w:instrText>
         </w:r>
         <w:r>
           <w:rPr>
@@ -7120,7 +7120,7 @@
           <w:lang w:val="bg-BG" w:eastAsia="bg-BG" w:bidi="ar-SA"/>
         </w:rPr>
       </w:pPr>
-      <w:hyperlink w:anchor="_Toc454975682" w:history="1">
+      <w:hyperlink w:anchor="_Toc455071141" w:history="1">
         <w:r>
           <w:rPr>
             <w:rStyle w:val="Hyperlink"/>
@@ -7165,7 +7165,7 @@
             <w:noProof/>
             <w:webHidden/>
           </w:rPr>
-          <w:instrText xml:space="preserve"> PAGEREF _Toc454975682 \h </w:instrText>
+          <w:instrText xml:space="preserve"> PAGEREF _Toc455071141 \h </w:instrText>
         </w:r>
         <w:r>
           <w:rPr>
@@ -7210,7 +7210,7 @@
           <w:lang w:val="bg-BG" w:eastAsia="bg-BG" w:bidi="ar-SA"/>
         </w:rPr>
       </w:pPr>
-      <w:hyperlink w:anchor="_Toc454975683" w:history="1">
+      <w:hyperlink w:anchor="_Toc455071142" w:history="1">
         <w:r>
           <w:rPr>
             <w:rStyle w:val="Hyperlink"/>
@@ -7255,7 +7255,7 @@
             <w:noProof/>
             <w:webHidden/>
           </w:rPr>
-          <w:instrText xml:space="preserve"> PAGEREF _Toc454975683 \h </w:instrText>
+          <w:instrText xml:space="preserve"> PAGEREF _Toc455071142 \h </w:instrText>
         </w:r>
         <w:r>
           <w:rPr>
@@ -7276,6 +7276,561 @@
             <w:webHidden/>
           </w:rPr>
           <w:t>52</w:t>
+        </w:r>
+        <w:r>
+          <w:rPr>
+            <w:noProof/>
+            <w:webHidden/>
+          </w:rPr>
+          <w:fldChar w:fldCharType="end"/>
+        </w:r>
+      </w:hyperlink>
+    </w:p>
+    <w:p>
+      <w:pPr>
+        <w:pStyle w:val="TOC2"/>
+        <w:tabs>
+          <w:tab w:val="left" w:pos="880"/>
+          <w:tab w:val="right" w:leader="dot" w:pos="9062"/>
+        </w:tabs>
+        <w:rPr>
+          <w:noProof/>
+          <w:sz w:val="22"/>
+          <w:szCs w:val="22"/>
+          <w:lang w:val="bg-BG" w:eastAsia="bg-BG" w:bidi="ar-SA"/>
+        </w:rPr>
+      </w:pPr>
+      <w:hyperlink w:anchor="_Toc455071143" w:history="1">
+        <w:r>
+          <w:rPr>
+            <w:rStyle w:val="Hyperlink"/>
+            <w:noProof/>
+            <w:lang w:val="bg-BG"/>
+          </w:rPr>
+          <w:t>4.2.</w:t>
+        </w:r>
+        <w:r>
+          <w:rPr>
+            <w:noProof/>
+            <w:sz w:val="22"/>
+            <w:szCs w:val="22"/>
+            <w:lang w:val="bg-BG" w:eastAsia="bg-BG" w:bidi="ar-SA"/>
+          </w:rPr>
+          <w:tab/>
+        </w:r>
+        <w:r>
+          <w:rPr>
+            <w:rStyle w:val="Hyperlink"/>
+            <w:noProof/>
+            <w:lang w:val="bg-BG"/>
+          </w:rPr>
+          <w:t>Ръководство за потребителя</w:t>
+        </w:r>
+        <w:r>
+          <w:rPr>
+            <w:noProof/>
+            <w:webHidden/>
+          </w:rPr>
+          <w:tab/>
+        </w:r>
+        <w:r>
+          <w:rPr>
+            <w:noProof/>
+            <w:webHidden/>
+          </w:rPr>
+          <w:fldChar w:fldCharType="begin"/>
+        </w:r>
+        <w:r>
+          <w:rPr>
+            <w:noProof/>
+            <w:webHidden/>
+          </w:rPr>
+          <w:instrText xml:space="preserve"> PAGEREF _Toc455071143 \h </w:instrText>
+        </w:r>
+        <w:r>
+          <w:rPr>
+            <w:noProof/>
+            <w:webHidden/>
+          </w:rPr>
+        </w:r>
+        <w:r>
+          <w:rPr>
+            <w:noProof/>
+            <w:webHidden/>
+          </w:rPr>
+          <w:fldChar w:fldCharType="separate"/>
+        </w:r>
+        <w:r>
+          <w:rPr>
+            <w:noProof/>
+            <w:webHidden/>
+          </w:rPr>
+          <w:t>53</w:t>
+        </w:r>
+        <w:r>
+          <w:rPr>
+            <w:noProof/>
+            <w:webHidden/>
+          </w:rPr>
+          <w:fldChar w:fldCharType="end"/>
+        </w:r>
+      </w:hyperlink>
+    </w:p>
+    <w:p>
+      <w:pPr>
+        <w:pStyle w:val="TOC1"/>
+        <w:tabs>
+          <w:tab w:val="left" w:pos="480"/>
+          <w:tab w:val="right" w:leader="dot" w:pos="9062"/>
+        </w:tabs>
+        <w:rPr>
+          <w:noProof/>
+          <w:sz w:val="22"/>
+          <w:szCs w:val="22"/>
+          <w:lang w:val="bg-BG" w:eastAsia="bg-BG" w:bidi="ar-SA"/>
+        </w:rPr>
+      </w:pPr>
+      <w:hyperlink w:anchor="_Toc455071144" w:history="1">
+        <w:r>
+          <w:rPr>
+            <w:rStyle w:val="Hyperlink"/>
+            <w:noProof/>
+            <w:lang w:val="bg-BG"/>
+          </w:rPr>
+          <w:t>5.</w:t>
+        </w:r>
+        <w:r>
+          <w:rPr>
+            <w:noProof/>
+            <w:sz w:val="22"/>
+            <w:szCs w:val="22"/>
+            <w:lang w:val="bg-BG" w:eastAsia="bg-BG" w:bidi="ar-SA"/>
+          </w:rPr>
+          <w:tab/>
+        </w:r>
+        <w:r>
+          <w:rPr>
+            <w:rStyle w:val="Hyperlink"/>
+            <w:noProof/>
+            <w:lang w:val="bg-BG"/>
+          </w:rPr>
+          <w:t>Заключение</w:t>
+        </w:r>
+        <w:r>
+          <w:rPr>
+            <w:noProof/>
+            <w:webHidden/>
+          </w:rPr>
+          <w:tab/>
+        </w:r>
+        <w:r>
+          <w:rPr>
+            <w:noProof/>
+            <w:webHidden/>
+          </w:rPr>
+          <w:fldChar w:fldCharType="begin"/>
+        </w:r>
+        <w:r>
+          <w:rPr>
+            <w:noProof/>
+            <w:webHidden/>
+          </w:rPr>
+          <w:instrText xml:space="preserve"> PAGEREF _Toc455071144 \h </w:instrText>
+        </w:r>
+        <w:r>
+          <w:rPr>
+            <w:noProof/>
+            <w:webHidden/>
+          </w:rPr>
+        </w:r>
+        <w:r>
+          <w:rPr>
+            <w:noProof/>
+            <w:webHidden/>
+          </w:rPr>
+          <w:fldChar w:fldCharType="separate"/>
+        </w:r>
+        <w:r>
+          <w:rPr>
+            <w:noProof/>
+            <w:webHidden/>
+          </w:rPr>
+          <w:t>54</w:t>
+        </w:r>
+        <w:r>
+          <w:rPr>
+            <w:noProof/>
+            <w:webHidden/>
+          </w:rPr>
+          <w:fldChar w:fldCharType="end"/>
+        </w:r>
+      </w:hyperlink>
+    </w:p>
+    <w:p>
+      <w:pPr>
+        <w:pStyle w:val="TOC2"/>
+        <w:tabs>
+          <w:tab w:val="left" w:pos="880"/>
+          <w:tab w:val="right" w:leader="dot" w:pos="9062"/>
+        </w:tabs>
+        <w:rPr>
+          <w:noProof/>
+          <w:sz w:val="22"/>
+          <w:szCs w:val="22"/>
+          <w:lang w:val="bg-BG" w:eastAsia="bg-BG" w:bidi="ar-SA"/>
+        </w:rPr>
+      </w:pPr>
+      <w:hyperlink w:anchor="_Toc455071145" w:history="1">
+        <w:r>
+          <w:rPr>
+            <w:rStyle w:val="Hyperlink"/>
+            <w:noProof/>
+            <w:lang w:val="bg-BG"/>
+          </w:rPr>
+          <w:t>5.1.</w:t>
+        </w:r>
+        <w:r>
+          <w:rPr>
+            <w:noProof/>
+            <w:sz w:val="22"/>
+            <w:szCs w:val="22"/>
+            <w:lang w:val="bg-BG" w:eastAsia="bg-BG" w:bidi="ar-SA"/>
+          </w:rPr>
+          <w:tab/>
+        </w:r>
+        <w:r>
+          <w:rPr>
+            <w:rStyle w:val="Hyperlink"/>
+            <w:noProof/>
+            <w:lang w:val="bg-BG"/>
+          </w:rPr>
+          <w:t>Тестване</w:t>
+        </w:r>
+        <w:r>
+          <w:rPr>
+            <w:noProof/>
+            <w:webHidden/>
+          </w:rPr>
+          <w:tab/>
+        </w:r>
+        <w:r>
+          <w:rPr>
+            <w:noProof/>
+            <w:webHidden/>
+          </w:rPr>
+          <w:fldChar w:fldCharType="begin"/>
+        </w:r>
+        <w:r>
+          <w:rPr>
+            <w:noProof/>
+            <w:webHidden/>
+          </w:rPr>
+          <w:instrText xml:space="preserve"> PAGEREF _Toc455071145 \h </w:instrText>
+        </w:r>
+        <w:r>
+          <w:rPr>
+            <w:noProof/>
+            <w:webHidden/>
+          </w:rPr>
+        </w:r>
+        <w:r>
+          <w:rPr>
+            <w:noProof/>
+            <w:webHidden/>
+          </w:rPr>
+          <w:fldChar w:fldCharType="separate"/>
+        </w:r>
+        <w:r>
+          <w:rPr>
+            <w:noProof/>
+            <w:webHidden/>
+          </w:rPr>
+          <w:t>54</w:t>
+        </w:r>
+        <w:r>
+          <w:rPr>
+            <w:noProof/>
+            <w:webHidden/>
+          </w:rPr>
+          <w:fldChar w:fldCharType="end"/>
+        </w:r>
+      </w:hyperlink>
+    </w:p>
+    <w:p>
+      <w:pPr>
+        <w:pStyle w:val="TOC3"/>
+        <w:tabs>
+          <w:tab w:val="left" w:pos="1320"/>
+          <w:tab w:val="right" w:leader="dot" w:pos="9062"/>
+        </w:tabs>
+        <w:rPr>
+          <w:noProof/>
+          <w:sz w:val="22"/>
+          <w:szCs w:val="22"/>
+          <w:lang w:val="bg-BG" w:eastAsia="bg-BG" w:bidi="ar-SA"/>
+        </w:rPr>
+      </w:pPr>
+      <w:hyperlink w:anchor="_Toc455071146" w:history="1">
+        <w:r>
+          <w:rPr>
+            <w:rStyle w:val="Hyperlink"/>
+            <w:noProof/>
+            <w:lang w:val="bg-BG"/>
+          </w:rPr>
+          <w:t>5.1.1.</w:t>
+        </w:r>
+        <w:r>
+          <w:rPr>
+            <w:noProof/>
+            <w:sz w:val="22"/>
+            <w:szCs w:val="22"/>
+            <w:lang w:val="bg-BG" w:eastAsia="bg-BG" w:bidi="ar-SA"/>
+          </w:rPr>
+          <w:tab/>
+        </w:r>
+        <w:r>
+          <w:rPr>
+            <w:rStyle w:val="Hyperlink"/>
+            <w:noProof/>
+            <w:lang w:val="bg-BG"/>
+          </w:rPr>
+          <w:t>Компонентни и интеграционни тестове</w:t>
+        </w:r>
+        <w:r>
+          <w:rPr>
+            <w:noProof/>
+            <w:webHidden/>
+          </w:rPr>
+          <w:tab/>
+        </w:r>
+        <w:r>
+          <w:rPr>
+            <w:noProof/>
+            <w:webHidden/>
+          </w:rPr>
+          <w:fldChar w:fldCharType="begin"/>
+        </w:r>
+        <w:r>
+          <w:rPr>
+            <w:noProof/>
+            <w:webHidden/>
+          </w:rPr>
+          <w:instrText xml:space="preserve"> PAGEREF _Toc455071146 \h </w:instrText>
+        </w:r>
+        <w:r>
+          <w:rPr>
+            <w:noProof/>
+            <w:webHidden/>
+          </w:rPr>
+        </w:r>
+        <w:r>
+          <w:rPr>
+            <w:noProof/>
+            <w:webHidden/>
+          </w:rPr>
+          <w:fldChar w:fldCharType="separate"/>
+        </w:r>
+        <w:r>
+          <w:rPr>
+            <w:noProof/>
+            <w:webHidden/>
+          </w:rPr>
+          <w:t>54</w:t>
+        </w:r>
+        <w:r>
+          <w:rPr>
+            <w:noProof/>
+            <w:webHidden/>
+          </w:rPr>
+          <w:fldChar w:fldCharType="end"/>
+        </w:r>
+      </w:hyperlink>
+    </w:p>
+    <w:p>
+      <w:pPr>
+        <w:pStyle w:val="TOC3"/>
+        <w:tabs>
+          <w:tab w:val="left" w:pos="1320"/>
+          <w:tab w:val="right" w:leader="dot" w:pos="9062"/>
+        </w:tabs>
+        <w:rPr>
+          <w:noProof/>
+          <w:sz w:val="22"/>
+          <w:szCs w:val="22"/>
+          <w:lang w:val="bg-BG" w:eastAsia="bg-BG" w:bidi="ar-SA"/>
+        </w:rPr>
+      </w:pPr>
+      <w:hyperlink w:anchor="_Toc455071147" w:history="1">
+        <w:r>
+          <w:rPr>
+            <w:rStyle w:val="Hyperlink"/>
+            <w:noProof/>
+            <w:lang w:val="bg-BG"/>
+          </w:rPr>
+          <w:t>5.1.2.</w:t>
+        </w:r>
+        <w:r>
+          <w:rPr>
+            <w:noProof/>
+            <w:sz w:val="22"/>
+            <w:szCs w:val="22"/>
+            <w:lang w:val="bg-BG" w:eastAsia="bg-BG" w:bidi="ar-SA"/>
+          </w:rPr>
+          <w:tab/>
+        </w:r>
+        <w:r>
+          <w:rPr>
+            <w:rStyle w:val="Hyperlink"/>
+            <w:noProof/>
+            <w:lang w:val="bg-BG"/>
+          </w:rPr>
+          <w:t>Скорост на симулация</w:t>
+        </w:r>
+        <w:r>
+          <w:rPr>
+            <w:noProof/>
+            <w:webHidden/>
+          </w:rPr>
+          <w:tab/>
+        </w:r>
+        <w:r>
+          <w:rPr>
+            <w:noProof/>
+            <w:webHidden/>
+          </w:rPr>
+          <w:fldChar w:fldCharType="begin"/>
+        </w:r>
+        <w:r>
+          <w:rPr>
+            <w:noProof/>
+            <w:webHidden/>
+          </w:rPr>
+          <w:instrText xml:space="preserve"> PAGEREF _Toc455071147 \h </w:instrText>
+        </w:r>
+        <w:r>
+          <w:rPr>
+            <w:noProof/>
+            <w:webHidden/>
+          </w:rPr>
+        </w:r>
+        <w:r>
+          <w:rPr>
+            <w:noProof/>
+            <w:webHidden/>
+          </w:rPr>
+          <w:fldChar w:fldCharType="separate"/>
+        </w:r>
+        <w:r>
+          <w:rPr>
+            <w:noProof/>
+            <w:webHidden/>
+          </w:rPr>
+          <w:t>55</w:t>
+        </w:r>
+        <w:r>
+          <w:rPr>
+            <w:noProof/>
+            <w:webHidden/>
+          </w:rPr>
+          <w:fldChar w:fldCharType="end"/>
+        </w:r>
+      </w:hyperlink>
+    </w:p>
+    <w:p>
+      <w:pPr>
+        <w:pStyle w:val="TOC3"/>
+        <w:tabs>
+          <w:tab w:val="left" w:pos="1320"/>
+          <w:tab w:val="right" w:leader="dot" w:pos="9062"/>
+        </w:tabs>
+        <w:rPr>
+          <w:noProof/>
+          <w:sz w:val="22"/>
+          <w:szCs w:val="22"/>
+          <w:lang w:val="bg-BG" w:eastAsia="bg-BG" w:bidi="ar-SA"/>
+        </w:rPr>
+      </w:pPr>
+      <w:hyperlink w:anchor="_Toc455071148" w:history="1">
+        <w:r>
+          <w:rPr>
+            <w:rStyle w:val="Hyperlink"/>
+            <w:noProof/>
+            <w:lang w:val="bg-BG"/>
+          </w:rPr>
+          <w:t>5.1.3.</w:t>
+        </w:r>
+        <w:r>
+          <w:rPr>
+            <w:noProof/>
+            <w:sz w:val="22"/>
+            <w:szCs w:val="22"/>
+            <w:lang w:val="bg-BG" w:eastAsia="bg-BG" w:bidi="ar-SA"/>
+          </w:rPr>
+          <w:tab/>
+        </w:r>
+        <w:r>
+          <w:rPr>
+            <w:rStyle w:val="Hyperlink"/>
+            <w:noProof/>
+            <w:lang w:val="bg-BG"/>
+          </w:rPr>
+          <w:t xml:space="preserve">Скорост на пакетиране и размер на </w:t>
+        </w:r>
+        <w:r>
+          <w:rPr>
+            <w:rStyle w:val="Hyperlink"/>
+            <w:noProof/>
+          </w:rPr>
+          <w:t xml:space="preserve">XML </w:t>
+        </w:r>
+        <w:r>
+          <w:rPr>
+            <w:rStyle w:val="Hyperlink"/>
+            <w:noProof/>
+            <w:lang w:val="bg-BG"/>
+          </w:rPr>
+          <w:t>резултатите</w:t>
+        </w:r>
+        <w:r>
+          <w:rPr>
+            <w:noProof/>
+            <w:webHidden/>
+          </w:rPr>
+          <w:tab/>
+        </w:r>
+        <w:r>
+          <w:rPr>
+            <w:noProof/>
+            <w:webHidden/>
+          </w:rPr>
+          <w:fldChar w:fldCharType="begin"/>
+        </w:r>
+        <w:r>
+          <w:rPr>
+            <w:noProof/>
+            <w:webHidden/>
+          </w:rPr>
+          <w:instrText xml:space="preserve"> PAGEREF _Toc455071148 \h </w:instrText>
+        </w:r>
+        <w:r>
+          <w:rPr>
+            <w:noProof/>
+            <w:webHidden/>
+          </w:rPr>
+        </w:r>
+        <w:r>
+          <w:rPr>
+            <w:noProof/>
+            <w:webHidden/>
+          </w:rPr>
+          <w:fldChar w:fldCharType="separate"/>
+        </w:r>
+        <w:r>
+          <w:rPr>
+            <w:noProof/>
+            <w:webHidden/>
+          </w:rPr>
+          <w:t>56</w:t>
         </w:r>
         <w:r>
           <w:rPr>
@@ -7324,7 +7879,7 @@
         <w:lastRenderedPageBreak/>
         <w:t xml:space="preserve"> </w:t>
       </w:r>
-      <w:bookmarkStart w:id="0" w:name="_Toc454975618"/>
+      <w:bookmarkStart w:id="0" w:name="_Toc455071077"/>
       <w:r>
         <w:rPr>
           <w:lang w:val="bg-BG"/>
@@ -7352,7 +7907,7 @@
         </w:rPr>
       </w:pPr>
       <w:bookmarkStart w:id="1" w:name="_Ref454551478"/>
-      <w:bookmarkStart w:id="2" w:name="_Toc454975619"/>
+      <w:bookmarkStart w:id="2" w:name="_Toc455071078"/>
       <w:r>
         <w:rPr>
           <w:lang w:val="bg-BG"/>
@@ -7596,7 +8151,7 @@
           <w:lang w:val="bg-BG"/>
         </w:rPr>
       </w:pPr>
-      <w:bookmarkStart w:id="5" w:name="_Toc454975620"/>
+      <w:bookmarkStart w:id="5" w:name="_Toc455071079"/>
       <w:r>
         <w:rPr>
           <w:lang w:val="bg-BG"/>
@@ -8239,7 +8794,7 @@
       </w:pPr>
       <w:bookmarkStart w:id="8" w:name="_Ref454545211"/>
       <w:bookmarkStart w:id="9" w:name="_Ref454545313"/>
-      <w:bookmarkStart w:id="10" w:name="_Toc454975621"/>
+      <w:bookmarkStart w:id="10" w:name="_Toc455071080"/>
       <w:r>
         <w:rPr>
           <w:lang w:val="bg-BG"/>
@@ -8589,7 +9144,7 @@
           <w:lang w:val="bg-BG"/>
         </w:rPr>
       </w:pPr>
-      <w:bookmarkStart w:id="12" w:name="_Toc454975622"/>
+      <w:bookmarkStart w:id="12" w:name="_Toc455071081"/>
       <w:r>
         <w:rPr>
           <w:lang w:val="bg-BG"/>
@@ -9110,7 +9665,7 @@
           <w:lang w:val="bg-BG"/>
         </w:rPr>
       </w:pPr>
-      <w:bookmarkStart w:id="14" w:name="_Toc454975623"/>
+      <w:bookmarkStart w:id="14" w:name="_Toc455071082"/>
       <w:r>
         <w:rPr>
           <w:lang w:val="bg-BG"/>
@@ -9135,7 +9690,7 @@
         </w:numPr>
         <w:spacing w:before="0" w:after="240"/>
       </w:pPr>
-      <w:bookmarkStart w:id="15" w:name="_Toc454975624"/>
+      <w:bookmarkStart w:id="15" w:name="_Toc455071083"/>
       <w:r>
         <w:t>Java</w:t>
       </w:r>
@@ -9145,7 +9700,6 @@
       <w:pPr>
         <w:ind w:firstLine="567"/>
       </w:pPr>
-      <w:proofErr w:type="gramStart"/>
       <w:r>
         <w:t>Java</w:t>
       </w:r>
@@ -9192,11 +9746,7 @@
         <w:t>JVM</w:t>
       </w:r>
       <w:r>
-        <w:t>.</w:t>
-      </w:r>
-      <w:proofErr w:type="gramEnd"/>
-      <w:r>
-        <w:t xml:space="preserve"> </w:t>
+        <w:t xml:space="preserve">. </w:t>
       </w:r>
       <w:r>
         <w:rPr>
@@ -9583,7 +10133,7 @@
           <w:lang w:val="bg-BG"/>
         </w:rPr>
       </w:pPr>
-      <w:bookmarkStart w:id="18" w:name="_Toc454975625"/>
+      <w:bookmarkStart w:id="18" w:name="_Toc455071084"/>
       <w:r>
         <w:lastRenderedPageBreak/>
         <w:t>NetBeans</w:t>
@@ -9805,7 +10355,7 @@
           <w:lang w:val="bg-BG"/>
         </w:rPr>
       </w:pPr>
-      <w:bookmarkStart w:id="19" w:name="_Toc454975626"/>
+      <w:bookmarkStart w:id="19" w:name="_Toc455071085"/>
       <w:r>
         <w:t>JUnit</w:t>
       </w:r>
@@ -9818,7 +10368,6 @@
           <w:lang w:val="bg-BG"/>
         </w:rPr>
       </w:pPr>
-      <w:proofErr w:type="gramStart"/>
       <w:r>
         <w:t>JUnit</w:t>
       </w:r>
@@ -9829,52 +10378,48 @@
         <w:t xml:space="preserve"> е софтуерна рамка за компонентно тестване за езика </w:t>
       </w:r>
       <w:r>
-        <w:t>Java.</w:t>
-      </w:r>
-      <w:proofErr w:type="gramEnd"/>
-      <w:r>
+        <w:t xml:space="preserve">Java. </w:t>
+      </w:r>
+      <w:r>
+        <w:rPr>
+          <w:lang w:val="bg-BG"/>
+        </w:rPr>
+        <w:t xml:space="preserve">Тестването е неизменна част от всеки софтуерен проект и валидира правилното поведение на произведения код. При автоматичното тестване по време на билд на проекта се постига идентифициране на софтуерни регресии в следствие от промяна на сорс кода. Поддържането на широк </w:t>
+      </w:r>
+      <w:r>
+        <w:rPr>
+          <w:lang w:val="bg-BG"/>
+        </w:rPr>
+        <w:t>набор от тестове</w:t>
+      </w:r>
+      <w:r>
+        <w:rPr>
+          <w:lang w:val="bg-BG"/>
+        </w:rPr>
+        <w:t xml:space="preserve"> чрез създаване на тест за всеки добавен компонент</w:t>
+      </w:r>
+      <w:r>
+        <w:rPr>
+          <w:lang w:val="bg-BG"/>
+        </w:rPr>
+        <w:t xml:space="preserve"> позволява разширяване </w:t>
+      </w:r>
+      <w:r>
+        <w:rPr>
+          <w:lang w:val="bg-BG"/>
+        </w:rPr>
+        <w:t>на проекта без ръчно тестване на съществуващи модули.</w:t>
+      </w:r>
+      <w:r>
+        <w:rPr>
+          <w:lang w:val="bg-BG"/>
+        </w:rPr>
         <w:t xml:space="preserve"> </w:t>
       </w:r>
       <w:r>
         <w:rPr>
           <w:lang w:val="bg-BG"/>
         </w:rPr>
-        <w:t xml:space="preserve">Тестването е неизменна част от всеки софтуерен проект и валидира правилното поведение на произведения код. При автоматичното тестване по време на билд на проекта се постига идентифициране на софтуерни регресии в следствие от промяна на сорс кода. Поддържането на широк </w:t>
-      </w:r>
-      <w:r>
-        <w:rPr>
-          <w:lang w:val="bg-BG"/>
-        </w:rPr>
-        <w:t>набор от тестове</w:t>
-      </w:r>
-      <w:r>
-        <w:rPr>
-          <w:lang w:val="bg-BG"/>
-        </w:rPr>
-        <w:t xml:space="preserve"> чрез създаване на тест за всеки добавен компонент</w:t>
-      </w:r>
-      <w:r>
-        <w:rPr>
-          <w:lang w:val="bg-BG"/>
-        </w:rPr>
-        <w:t xml:space="preserve"> позволява разширяване </w:t>
-      </w:r>
-      <w:r>
-        <w:rPr>
-          <w:lang w:val="bg-BG"/>
-        </w:rPr>
-        <w:t>на проекта без ръчно тестване на съществуващи модули.</w:t>
-      </w:r>
-      <w:r>
-        <w:rPr>
-          <w:lang w:val="bg-BG"/>
-        </w:rPr>
-        <w:t xml:space="preserve"> </w:t>
-      </w:r>
-      <w:r>
-        <w:rPr>
-          <w:lang w:val="bg-BG"/>
-        </w:rPr>
         <w:fldChar w:fldCharType="begin"/>
       </w:r>
       <w:r>
@@ -9894,7 +10439,6 @@
         </w:rPr>
         <w:fldChar w:fldCharType="separate"/>
       </w:r>
-      <w:proofErr w:type="gramStart"/>
       <w:r>
         <w:t xml:space="preserve">Фигура </w:t>
       </w:r>
@@ -9925,7 +10469,6 @@
         </w:rPr>
         <w:t xml:space="preserve"> показва примерни резултати от тестване на проект.</w:t>
       </w:r>
-      <w:proofErr w:type="gramEnd"/>
     </w:p>
     <w:p>
       <w:pPr>
@@ -10037,7 +10580,7 @@
         </w:numPr>
         <w:spacing w:before="0" w:after="240"/>
       </w:pPr>
-      <w:bookmarkStart w:id="21" w:name="_Toc454975627"/>
+      <w:bookmarkStart w:id="21" w:name="_Toc455071086"/>
       <w:r>
         <w:lastRenderedPageBreak/>
         <w:t>Git</w:t>
@@ -10048,7 +10591,6 @@
       <w:pPr>
         <w:ind w:firstLine="567"/>
       </w:pPr>
-      <w:proofErr w:type="gramStart"/>
       <w:r>
         <w:t>Git</w:t>
       </w:r>
@@ -10064,7 +10606,6 @@
         </w:rPr>
         <w:t xml:space="preserve"> широко използвана в софтуерната разработка.</w:t>
       </w:r>
-      <w:proofErr w:type="gramEnd"/>
       <w:r>
         <w:rPr>
           <w:lang w:val="bg-BG"/>
@@ -10289,7 +10830,7 @@
         </w:numPr>
         <w:spacing w:before="0" w:after="240"/>
       </w:pPr>
-      <w:bookmarkStart w:id="23" w:name="_Toc454975628"/>
+      <w:bookmarkStart w:id="23" w:name="_Toc455071087"/>
       <w:r>
         <w:t xml:space="preserve">Apache </w:t>
       </w:r>
@@ -10306,7 +10847,6 @@
           <w:lang w:val="bg-BG"/>
         </w:rPr>
       </w:pPr>
-      <w:proofErr w:type="gramStart"/>
       <w:r>
         <w:t xml:space="preserve">Maven </w:t>
       </w:r>
@@ -10323,37 +10863,30 @@
         <w:rPr>
           <w:lang w:val="bg-BG"/>
         </w:rPr>
-        <w:t>проекти.</w:t>
-      </w:r>
-      <w:proofErr w:type="gramEnd"/>
-      <w:r>
-        <w:rPr>
-          <w:lang w:val="bg-BG"/>
-        </w:rPr>
+        <w:t xml:space="preserve">проекти. </w:t>
+      </w:r>
+      <w:r>
+        <w:rPr>
+          <w:lang w:val="bg-BG"/>
+        </w:rPr>
+        <w:t xml:space="preserve">Той се конфигурира чрез </w:t>
+      </w:r>
+      <w:r>
+        <w:t>Project Object Model</w:t>
+      </w:r>
+      <w:r>
+        <w:rPr>
+          <w:lang w:val="bg-BG"/>
+        </w:rPr>
+        <w:t xml:space="preserve"> запазен в файл</w:t>
+      </w:r>
+      <w:r>
         <w:t xml:space="preserve"> </w:t>
       </w:r>
       <w:r>
         <w:rPr>
           <w:lang w:val="bg-BG"/>
         </w:rPr>
-        <w:t xml:space="preserve">Той се конфигурира чрез </w:t>
-      </w:r>
-      <w:r>
-        <w:t>Project Object Model</w:t>
-      </w:r>
-      <w:r>
-        <w:rPr>
-          <w:lang w:val="bg-BG"/>
-        </w:rPr>
-        <w:t xml:space="preserve"> запазен в файл</w:t>
-      </w:r>
-      <w:r>
-        <w:t xml:space="preserve"> </w:t>
-      </w:r>
-      <w:r>
-        <w:rPr>
-          <w:lang w:val="bg-BG"/>
-        </w:rPr>
         <w:t xml:space="preserve">с името </w:t>
       </w:r>
       <w:r>
@@ -10365,7 +10898,6 @@
         </w:rPr>
         <w:t xml:space="preserve"> в основната директория на проекта. </w:t>
       </w:r>
-      <w:proofErr w:type="gramStart"/>
       <w:r>
         <w:t xml:space="preserve">Maven </w:t>
       </w:r>
@@ -10382,14 +10914,7 @@
         <w:rPr>
           <w:lang w:val="bg-BG"/>
         </w:rPr>
-        <w:t>библиотеки и приставки от множество хранилища като ги запазва в локален кеш от изтеглени артефакти.</w:t>
-      </w:r>
-      <w:proofErr w:type="gramEnd"/>
-      <w:r>
-        <w:rPr>
-          <w:lang w:val="bg-BG"/>
-        </w:rPr>
-        <w:t xml:space="preserve"> Втората основна функция на </w:t>
+        <w:t xml:space="preserve">библиотеки и приставки от множество хранилища като ги запазва в локален кеш от изтеглени артефакти. Втората основна функция на </w:t>
       </w:r>
       <w:r>
         <w:t>Maven</w:t>
@@ -10570,7 +11095,7 @@
           <w:lang w:val="bg-BG"/>
         </w:rPr>
       </w:pPr>
-      <w:bookmarkStart w:id="25" w:name="_Toc454975629"/>
+      <w:bookmarkStart w:id="25" w:name="_Toc455071088"/>
       <w:r>
         <w:lastRenderedPageBreak/>
         <w:t>XML</w:t>
@@ -10584,7 +11109,6 @@
           <w:lang w:val="bg-BG"/>
         </w:rPr>
       </w:pPr>
-      <w:proofErr w:type="gramStart"/>
       <w:r>
         <w:t xml:space="preserve">XML </w:t>
       </w:r>
@@ -10592,14 +11116,7 @@
         <w:rPr>
           <w:lang w:val="bg-BG"/>
         </w:rPr>
-        <w:t>е маркиращ език, който дефинира правила за създаване на документи във формат подходящ за четене от хора и компютри.</w:t>
-      </w:r>
-      <w:proofErr w:type="gramEnd"/>
-      <w:r>
-        <w:rPr>
-          <w:lang w:val="bg-BG"/>
-        </w:rPr>
-        <w:t xml:space="preserve"> Въпреки че дизайна на </w:t>
+        <w:t xml:space="preserve">е маркиращ език, който дефинира правила за създаване на документи във формат подходящ за четене от хора и компютри. Въпреки че дизайна на </w:t>
       </w:r>
       <w:r>
         <w:t xml:space="preserve">XML </w:t>
@@ -10628,7 +11145,6 @@
         </w:rPr>
         <w:t xml:space="preserve"> </w:t>
       </w:r>
-      <w:proofErr w:type="gramStart"/>
       <w:r>
         <w:t xml:space="preserve">XML </w:t>
       </w:r>
@@ -10647,7 +11163,6 @@
         </w:rPr>
         <w:t xml:space="preserve"> сервизи.</w:t>
       </w:r>
-      <w:proofErr w:type="gramEnd"/>
       <w:r>
         <w:rPr>
           <w:lang w:val="bg-BG"/>
@@ -10848,7 +11363,7 @@
           <w:lang w:val="bg-BG"/>
         </w:rPr>
       </w:pPr>
-      <w:bookmarkStart w:id="27" w:name="_Toc454975630"/>
+      <w:bookmarkStart w:id="27" w:name="_Toc455071089"/>
       <w:r>
         <w:t>JAXB</w:t>
       </w:r>
@@ -10861,7 +11376,6 @@
           <w:lang w:val="bg-BG"/>
         </w:rPr>
       </w:pPr>
-      <w:proofErr w:type="gramStart"/>
       <w:r>
         <w:t xml:space="preserve">JAXB </w:t>
       </w:r>
@@ -10916,14 +11430,12 @@
         </w:rPr>
         <w:t>представяния.</w:t>
       </w:r>
-      <w:proofErr w:type="gramEnd"/>
       <w:r>
         <w:rPr>
           <w:lang w:val="bg-BG"/>
         </w:rPr>
         <w:t xml:space="preserve"> </w:t>
       </w:r>
-      <w:proofErr w:type="gramStart"/>
       <w:r>
         <w:t xml:space="preserve">JAXB </w:t>
       </w:r>
@@ -10943,11 +11455,7 @@
         <w:t xml:space="preserve"> приложението, които ще се пакетират в </w:t>
       </w:r>
       <w:r>
-        <w:t>XML.</w:t>
-      </w:r>
-      <w:proofErr w:type="gramEnd"/>
-      <w:r>
-        <w:t xml:space="preserve"> </w:t>
+        <w:t xml:space="preserve">XML. </w:t>
       </w:r>
       <w:r>
         <w:rPr>
@@ -11143,7 +11651,7 @@
           <w:lang w:val="bg-BG"/>
         </w:rPr>
       </w:pPr>
-      <w:bookmarkStart w:id="29" w:name="_Toc454975631"/>
+      <w:bookmarkStart w:id="29" w:name="_Toc455071090"/>
       <w:r>
         <w:lastRenderedPageBreak/>
         <w:t>Swing</w:t>
@@ -11416,7 +11924,7 @@
           <w:lang w:val="bg-BG"/>
         </w:rPr>
       </w:pPr>
-      <w:bookmarkStart w:id="31" w:name="_Toc454975632"/>
+      <w:bookmarkStart w:id="31" w:name="_Toc455071091"/>
       <w:r>
         <w:rPr>
           <w:lang w:val="bg-BG"/>
@@ -11437,7 +11945,7 @@
           <w:lang w:val="bg-BG"/>
         </w:rPr>
       </w:pPr>
-      <w:bookmarkStart w:id="32" w:name="_Toc454975633"/>
+      <w:bookmarkStart w:id="32" w:name="_Toc455071092"/>
       <w:r>
         <w:rPr>
           <w:lang w:val="bg-BG"/>
@@ -12126,7 +12634,7 @@
           <w:lang w:val="bg-BG"/>
         </w:rPr>
       </w:pPr>
-      <w:bookmarkStart w:id="35" w:name="_Toc454975634"/>
+      <w:bookmarkStart w:id="35" w:name="_Toc455071093"/>
       <w:r>
         <w:rPr>
           <w:lang w:val="bg-BG"/>
@@ -12386,7 +12894,7 @@
           <w:lang w:val="bg-BG"/>
         </w:rPr>
       </w:pPr>
-      <w:bookmarkStart w:id="37" w:name="_Toc454975635"/>
+      <w:bookmarkStart w:id="37" w:name="_Toc455071094"/>
       <w:r>
         <w:rPr>
           <w:lang w:val="bg-BG"/>
@@ -12673,7 +13181,7 @@
           <w:lang w:val="bg-BG"/>
         </w:rPr>
       </w:pPr>
-      <w:bookmarkStart w:id="38" w:name="_Toc454975636"/>
+      <w:bookmarkStart w:id="38" w:name="_Toc455071095"/>
       <w:r>
         <w:rPr>
           <w:lang w:val="bg-BG"/>
@@ -13264,7 +13772,7 @@
           <w:lang w:val="bg-BG"/>
         </w:rPr>
       </w:pPr>
-      <w:bookmarkStart w:id="39" w:name="_Toc454975637"/>
+      <w:bookmarkStart w:id="39" w:name="_Toc455071096"/>
       <w:r>
         <w:rPr>
           <w:lang w:val="bg-BG"/>
@@ -13286,7 +13794,7 @@
           <w:lang w:val="bg-BG"/>
         </w:rPr>
       </w:pPr>
-      <w:bookmarkStart w:id="40" w:name="_Toc454975638"/>
+      <w:bookmarkStart w:id="40" w:name="_Toc455071097"/>
       <w:r>
         <w:rPr>
           <w:lang w:val="bg-BG"/>
@@ -13320,7 +13828,7 @@
           <w:lang w:val="bg-BG"/>
         </w:rPr>
       </w:pPr>
-      <w:bookmarkStart w:id="41" w:name="_Toc454975639"/>
+      <w:bookmarkStart w:id="41" w:name="_Toc455071098"/>
       <w:r>
         <w:rPr>
           <w:lang w:val="bg-BG"/>
@@ -13502,7 +14010,6 @@
           <w:lang w:val="bg-BG"/>
         </w:rPr>
       </w:pPr>
-      <w:proofErr w:type="gramStart"/>
       <w:r>
         <w:rPr>
           <w:b/>
@@ -13516,14 +14023,7 @@
         <w:rPr>
           <w:lang w:val="bg-BG"/>
         </w:rPr>
-        <w:t>Дефинира поведението на стохастичните променливи.</w:t>
-      </w:r>
-      <w:proofErr w:type="gramEnd"/>
-      <w:r>
-        <w:rPr>
-          <w:lang w:val="bg-BG"/>
-        </w:rPr>
-        <w:t xml:space="preserve"> Всяка инстанция на променлива притежава низов идентификатор, чрез който може да бъде реферирана от възли на калкулационното дърво. Всяка имплементация на интерфейса трябва да реализира методите за извличане на единична стойност и генерирането на серия от стойности с определена дължина.</w:t>
+        <w:t>Дефинира поведението на стохастичните променливи. Всяка инстанция на променлива притежава низов идентификатор, чрез който може да бъде реферирана от възли на калкулационното дърво. Всяка имплементация на интерфейса трябва да реализира методите за извличане на единична стойност и генерирането на серия от стойности с определена дължина.</w:t>
       </w:r>
     </w:p>
     <w:p>
@@ -13533,7 +14033,6 @@
           <w:lang w:val="bg-BG"/>
         </w:rPr>
       </w:pPr>
-      <w:proofErr w:type="gramStart"/>
       <w:r>
         <w:rPr>
           <w:b/>
@@ -13547,14 +14046,7 @@
         <w:rPr>
           <w:lang w:val="bg-BG"/>
         </w:rPr>
-        <w:t>Абстрактният клас за стохастична променлива събира в себе си обща функционалност на всички свои наследници.</w:t>
-      </w:r>
-      <w:proofErr w:type="gramEnd"/>
-      <w:r>
-        <w:rPr>
-          <w:lang w:val="bg-BG"/>
-        </w:rPr>
-        <w:t xml:space="preserve"> Общата функционалност се изразява в управлението на идентификатора на променливата, както и наличието на генератор на случайни числа. С цел повторяемост на тестовите резултати на генератор а може да бъде зададен </w:t>
+        <w:t xml:space="preserve">Абстрактният клас за стохастична променлива събира в себе си обща функционалност на всички свои наследници. Общата функционалност се изразява в управлението на идентификатора на променливата, както и наличието на генератор на случайни числа. С цел повторяемост на тестовите резултати на генератор а може да бъде зададен </w:t>
       </w:r>
       <w:r>
         <w:t>seed.</w:t>
@@ -13625,7 +14117,6 @@
           <w:lang w:val="bg-BG"/>
         </w:rPr>
       </w:pPr>
-      <w:proofErr w:type="gramStart"/>
       <w:r>
         <w:rPr>
           <w:b/>
@@ -13648,11 +14139,7 @@
         <w:t>Поражда серии с равномерно разпределение</w:t>
       </w:r>
       <w:r>
-        <w:t>.</w:t>
-      </w:r>
-      <w:proofErr w:type="gramEnd"/>
-      <w:r>
-        <w:t xml:space="preserve"> </w:t>
+        <w:t xml:space="preserve">. </w:t>
       </w:r>
       <w:r>
         <w:rPr>
@@ -13705,7 +14192,6 @@
           <w:lang w:val="bg-BG"/>
         </w:rPr>
       </w:pPr>
-      <w:proofErr w:type="gramStart"/>
       <w:r>
         <w:rPr>
           <w:b/>
@@ -13719,14 +14205,7 @@
         <w:rPr>
           <w:lang w:val="bg-BG"/>
         </w:rPr>
-        <w:t>– Поражда серии с нормално разпределение.</w:t>
-      </w:r>
-      <w:proofErr w:type="gramEnd"/>
-      <w:r>
-        <w:rPr>
-          <w:lang w:val="bg-BG"/>
-        </w:rPr>
-        <w:t xml:space="preserve"> Аргументи:</w:t>
+        <w:t>– Поражда серии с нормално разпределение. Аргументи:</w:t>
       </w:r>
     </w:p>
     <w:p>
@@ -13779,7 +14258,6 @@
           <w:lang w:val="bg-BG"/>
         </w:rPr>
       </w:pPr>
-      <w:proofErr w:type="gramStart"/>
       <w:r>
         <w:rPr>
           <w:b/>
@@ -13799,14 +14277,7 @@
         <w:rPr>
           <w:lang w:val="bg-BG"/>
         </w:rPr>
-        <w:t>.</w:t>
-      </w:r>
-      <w:proofErr w:type="gramEnd"/>
-      <w:r>
-        <w:rPr>
-          <w:lang w:val="bg-BG"/>
-        </w:rPr>
-        <w:t xml:space="preserve"> Аргументи:</w:t>
+        <w:t>. Аргументи:</w:t>
       </w:r>
     </w:p>
     <w:p>
@@ -13859,7 +14330,6 @@
           <w:lang w:val="bg-BG"/>
         </w:rPr>
       </w:pPr>
-      <w:proofErr w:type="gramStart"/>
       <w:r>
         <w:rPr>
           <w:b/>
@@ -13891,14 +14361,7 @@
         <w:rPr>
           <w:lang w:val="bg-BG"/>
         </w:rPr>
-        <w:t>разпределение.</w:t>
-      </w:r>
-      <w:proofErr w:type="gramEnd"/>
-      <w:r>
-        <w:rPr>
-          <w:lang w:val="bg-BG"/>
-        </w:rPr>
-        <w:t xml:space="preserve"> Аргументи:</w:t>
+        <w:t>разпределение. Аргументи:</w:t>
       </w:r>
     </w:p>
     <w:p>
@@ -13951,7 +14414,6 @@
           <w:lang w:val="bg-BG"/>
         </w:rPr>
       </w:pPr>
-      <w:proofErr w:type="gramStart"/>
       <w:r>
         <w:rPr>
           <w:b/>
@@ -13968,14 +14430,7 @@
         <w:rPr>
           <w:lang w:val="bg-BG"/>
         </w:rPr>
-        <w:t>.</w:t>
-      </w:r>
-      <w:proofErr w:typ